<commit_message>
"finished" expertise, going to crank out the interaction between the three and clean the first two tomorrow
</commit_message>
<xml_diff>
--- a/Thesis Draft.docx
+++ b/Thesis Draft.docx
@@ -33,20 +33,16 @@
         <w:spacing w:line="480" w:lineRule="auto"/>
         <w:ind w:firstLine="720"/>
       </w:pPr>
-      <w:r>
-        <w:t xml:space="preserve">Human society has used working memory since the beginning of </w:t>
-      </w:r>
-      <w:commentRangeStart w:id="0"/>
-      <w:r>
-        <w:t>existence</w:t>
-      </w:r>
-      <w:commentRangeEnd w:id="0"/>
-      <w:r>
-        <w:rPr>
-          <w:rStyle w:val="CommentReference"/>
-        </w:rPr>
-        <w:commentReference w:id="0"/>
-      </w:r>
+      <w:ins w:id="0" w:author="Wikowsky, Addie J" w:date="2018-11-08T13:03:00Z">
+        <w:r>
+          <w:t>Working memory has been a critical component to human cognition studies in the literature</w:t>
+        </w:r>
+      </w:ins>
+      <w:del w:id="1" w:author="Wikowsky, Addie J" w:date="2018-11-08T13:03:00Z">
+        <w:r>
+          <w:delText>Human society has used working memory since the beginning of existence</w:delText>
+        </w:r>
+      </w:del>
       <w:r>
         <w:rPr>
           <w:color w:val="000000" w:themeColor="text1"/>
@@ -62,20 +58,12 @@
         </w:rPr>
         <w:t xml:space="preserve">Robinson-Riegler, G. and Robinson-Riegler, B. describe working memory as a process in which </w:t>
       </w:r>
-      <w:proofErr w:type="spellStart"/>
-      <w:ins w:id="1" w:author="Buchanan, Erin M" w:date="2018-11-01T13:40:00Z">
+      <w:ins w:id="2" w:author="Buchanan, Erin M" w:date="2018-11-01T13:40:00Z">
         <w:r>
           <w:rPr>
             <w:color w:val="000000"/>
           </w:rPr>
-          <w:t>a</w:t>
-        </w:r>
-        <w:proofErr w:type="spellEnd"/>
-        <w:r>
-          <w:rPr>
-            <w:color w:val="000000"/>
-          </w:rPr>
-          <w:t xml:space="preserve"> person</w:t>
+          <w:t>a person</w:t>
         </w:r>
       </w:ins>
       <w:r>
@@ -84,7 +72,7 @@
         </w:rPr>
         <w:t xml:space="preserve"> intake</w:t>
       </w:r>
-      <w:ins w:id="2" w:author="Buchanan, Erin M" w:date="2018-11-01T13:40:00Z">
+      <w:ins w:id="3" w:author="Buchanan, Erin M" w:date="2018-11-01T13:40:00Z">
         <w:r>
           <w:rPr>
             <w:color w:val="000000"/>
@@ -98,7 +86,7 @@
         </w:rPr>
         <w:t xml:space="preserve"> stimuli and examine</w:t>
       </w:r>
-      <w:ins w:id="3" w:author="Buchanan, Erin M" w:date="2018-11-01T13:40:00Z">
+      <w:ins w:id="4" w:author="Buchanan, Erin M" w:date="2018-11-01T13:40:00Z">
         <w:r>
           <w:rPr>
             <w:color w:val="000000"/>
@@ -112,7 +100,7 @@
         </w:rPr>
         <w:t xml:space="preserve"> </w:t>
       </w:r>
-      <w:del w:id="4" w:author="Buchanan, Erin M" w:date="2018-11-01T13:40:00Z">
+      <w:del w:id="5" w:author="Buchanan, Erin M" w:date="2018-11-01T13:40:00Z">
         <w:r>
           <w:rPr>
             <w:color w:val="000000"/>
@@ -120,7 +108,7 @@
           <w:delText>it</w:delText>
         </w:r>
       </w:del>
-      <w:ins w:id="5" w:author="Buchanan, Erin M" w:date="2018-11-01T13:40:00Z">
+      <w:ins w:id="6" w:author="Buchanan, Erin M" w:date="2018-11-01T13:40:00Z">
         <w:r>
           <w:rPr>
             <w:color w:val="000000"/>
@@ -158,7 +146,7 @@
         </w:rPr>
         <w:t>as it works in a close interacting system that serve</w:t>
       </w:r>
-      <w:ins w:id="6" w:author="Buchanan, Erin M" w:date="2018-11-01T13:41:00Z">
+      <w:ins w:id="7" w:author="Buchanan, Erin M" w:date="2018-11-01T13:41:00Z">
         <w:r>
           <w:rPr>
             <w:color w:val="000000"/>
@@ -172,19 +160,19 @@
         </w:rPr>
         <w:t xml:space="preserve"> higher level mental </w:t>
       </w:r>
-      <w:commentRangeStart w:id="7"/>
+      <w:commentRangeStart w:id="8"/>
       <w:r>
         <w:rPr>
           <w:color w:val="000000"/>
         </w:rPr>
         <w:t>processes</w:t>
       </w:r>
-      <w:commentRangeEnd w:id="7"/>
-      <w:r>
-        <w:rPr>
-          <w:rStyle w:val="CommentReference"/>
-        </w:rPr>
-        <w:commentReference w:id="7"/>
+      <w:commentRangeEnd w:id="8"/>
+      <w:r>
+        <w:rPr>
+          <w:rStyle w:val="CommentReference"/>
+        </w:rPr>
+        <w:commentReference w:id="8"/>
       </w:r>
       <w:r>
         <w:rPr>
@@ -192,7 +180,7 @@
         </w:rPr>
         <w:t>. This</w:t>
       </w:r>
-      <w:ins w:id="8" w:author="Buchanan, Erin M" w:date="2018-11-01T13:42:00Z">
+      <w:ins w:id="9" w:author="Buchanan, Erin M" w:date="2018-11-01T13:42:00Z">
         <w:r>
           <w:rPr>
             <w:color w:val="000000"/>
@@ -206,7 +194,7 @@
         </w:rPr>
         <w:t xml:space="preserve"> could be as simple as responding to a question or remembering a phone number. </w:t>
       </w:r>
-      <w:del w:id="9" w:author="Buchanan, Erin M" w:date="2018-11-01T13:43:00Z">
+      <w:del w:id="10" w:author="Buchanan, Erin M" w:date="2018-11-01T13:43:00Z">
         <w:r>
           <w:rPr>
             <w:color w:val="000000"/>
@@ -229,7 +217,7 @@
       <w:r>
         <w:t xml:space="preserve">) first proposed </w:t>
       </w:r>
-      <w:del w:id="10" w:author="Buchanan, Erin M" w:date="2018-11-01T13:43:00Z">
+      <w:del w:id="11" w:author="Buchanan, Erin M" w:date="2018-11-01T13:43:00Z">
         <w:r>
           <w:delText>the</w:delText>
         </w:r>
@@ -252,22 +240,22 @@
       <w:r>
         <w:t xml:space="preserve"> in </w:t>
       </w:r>
-      <w:commentRangeStart w:id="11"/>
+      <w:commentRangeStart w:id="12"/>
       <w:r>
         <w:t>1974</w:t>
       </w:r>
-      <w:commentRangeEnd w:id="11"/>
-      <w:r>
-        <w:rPr>
-          <w:rStyle w:val="CommentReference"/>
-        </w:rPr>
-        <w:commentReference w:id="11"/>
+      <w:commentRangeEnd w:id="12"/>
+      <w:r>
+        <w:rPr>
+          <w:rStyle w:val="CommentReference"/>
+        </w:rPr>
+        <w:commentReference w:id="12"/>
       </w:r>
       <w:r>
         <w:t xml:space="preserve">. </w:t>
       </w:r>
-      <w:commentRangeStart w:id="12"/>
-      <w:del w:id="13" w:author="Buchanan, Erin M" w:date="2018-11-01T13:44:00Z">
+      <w:commentRangeStart w:id="13"/>
+      <w:del w:id="14" w:author="Buchanan, Erin M" w:date="2018-11-01T13:44:00Z">
         <w:r>
           <w:delText xml:space="preserve">They </w:delText>
         </w:r>
@@ -275,7 +263,7 @@
           <w:delText>propose that their idea</w:delText>
         </w:r>
       </w:del>
-      <w:ins w:id="14" w:author="Buchanan, Erin M" w:date="2018-11-01T13:44:00Z">
+      <w:ins w:id="15" w:author="Buchanan, Erin M" w:date="2018-11-01T13:44:00Z">
         <w:r>
           <w:t>This model potentially</w:t>
         </w:r>
@@ -286,7 +274,7 @@
       <w:r>
         <w:t>has three separate uses in cognitive psychology</w:t>
       </w:r>
-      <w:del w:id="15" w:author="Buchanan, Erin M" w:date="2018-11-01T13:44:00Z">
+      <w:del w:id="16" w:author="Buchanan, Erin M" w:date="2018-11-01T13:44:00Z">
         <w:r>
           <w:delText>, but there are more</w:delText>
         </w:r>
@@ -300,8 +288,6 @@
           <w:delText xml:space="preserve"> (p. 485)</w:delText>
         </w:r>
       </w:del>
-      <w:commentRangeStart w:id="16"/>
-      <w:commentRangeEnd w:id="16"/>
       <w:r>
         <w:t xml:space="preserve">. The first is </w:t>
       </w:r>
@@ -309,15 +295,7 @@
         <w:t xml:space="preserve">using computation models </w:t>
       </w:r>
       <w:r>
-        <w:t xml:space="preserve">(math, physics, </w:t>
-      </w:r>
-      <w:proofErr w:type="spellStart"/>
-      <w:r>
-        <w:t>etc</w:t>
-      </w:r>
-      <w:proofErr w:type="spellEnd"/>
-      <w:r>
-        <w:t xml:space="preserve">) </w:t>
+        <w:t xml:space="preserve">(math, physics, etc) </w:t>
       </w:r>
       <w:r>
         <w:t>and</w:t>
@@ -376,12 +354,12 @@
       <w:r>
         <w:t xml:space="preserve"> model. </w:t>
       </w:r>
-      <w:commentRangeEnd w:id="12"/>
-      <w:r>
-        <w:rPr>
-          <w:rStyle w:val="CommentReference"/>
-        </w:rPr>
-        <w:commentReference w:id="12"/>
+      <w:commentRangeEnd w:id="13"/>
+      <w:r>
+        <w:rPr>
+          <w:rStyle w:val="CommentReference"/>
+        </w:rPr>
+        <w:commentReference w:id="13"/>
       </w:r>
     </w:p>
     <w:p>
@@ -534,10 +512,7 @@
       </w:del>
       <w:ins w:id="27" w:author="Buchanan, Erin M" w:date="2018-11-01T13:46:00Z">
         <w:r>
-          <w:t>Baddeley and Hitch’s memory</w:t>
-        </w:r>
-        <w:r>
-          <w:t xml:space="preserve"> </w:t>
+          <w:t xml:space="preserve">Baddeley and Hitch’s memory </w:t>
         </w:r>
       </w:ins>
       <w:r>
@@ -602,10 +577,7 @@
       </w:del>
       <w:ins w:id="34" w:author="Buchanan, Erin M" w:date="2018-11-01T13:47:00Z">
         <w:r>
-          <w:t>is</w:t>
-        </w:r>
-        <w:r>
-          <w:t xml:space="preserve"> </w:t>
+          <w:t xml:space="preserve">is </w:t>
         </w:r>
       </w:ins>
       <w:r>
@@ -704,8 +676,103 @@
           <w:rPr>
             <w:color w:val="000000" w:themeColor="text1"/>
           </w:rPr>
-          <w:t>examine</w:t>
-        </w:r>
+          <w:t xml:space="preserve">examine </w:t>
+        </w:r>
+      </w:ins>
+      <w:r>
+        <w:rPr>
+          <w:color w:val="000000" w:themeColor="text1"/>
+        </w:rPr>
+        <w:t>working memory is to use an operation task (OSPAN) created by Turner and Engle (</w:t>
+      </w:r>
+      <w:commentRangeStart w:id="38"/>
+      <w:r>
+        <w:rPr>
+          <w:color w:val="000000" w:themeColor="text1"/>
+        </w:rPr>
+        <w:t>1989</w:t>
+      </w:r>
+      <w:commentRangeEnd w:id="38"/>
+      <w:r>
+        <w:rPr>
+          <w:rStyle w:val="CommentReference"/>
+        </w:rPr>
+        <w:commentReference w:id="38"/>
+      </w:r>
+      <w:r>
+        <w:rPr>
+          <w:color w:val="000000" w:themeColor="text1"/>
+        </w:rPr>
+        <w:t>).</w:t>
+      </w:r>
+      <w:r>
+        <w:rPr>
+          <w:color w:val="000000" w:themeColor="text1"/>
+        </w:rPr>
+        <w:t xml:space="preserve"> </w:t>
+      </w:r>
+      <w:r>
+        <w:rPr>
+          <w:color w:val="000000" w:themeColor="text1"/>
+        </w:rPr>
+        <w:t xml:space="preserve">Turner and Engle have written multiple papers on their validity and reliability of the </w:t>
+      </w:r>
+      <w:commentRangeStart w:id="39"/>
+      <w:r>
+        <w:rPr>
+          <w:color w:val="000000" w:themeColor="text1"/>
+        </w:rPr>
+        <w:t>OSPAN</w:t>
+      </w:r>
+      <w:commentRangeEnd w:id="39"/>
+      <w:r>
+        <w:rPr>
+          <w:rStyle w:val="CommentReference"/>
+        </w:rPr>
+        <w:commentReference w:id="39"/>
+      </w:r>
+      <w:r>
+        <w:rPr>
+          <w:color w:val="000000" w:themeColor="text1"/>
+        </w:rPr>
+        <w:t xml:space="preserve">. </w:t>
+      </w:r>
+      <w:commentRangeStart w:id="40"/>
+      <w:r>
+        <w:rPr>
+          <w:color w:val="000000" w:themeColor="text1"/>
+        </w:rPr>
+        <w:t xml:space="preserve">Besides the creators of the task, Klein and Fiss (1999), also tested the validity and reliability of </w:t>
+      </w:r>
+      <w:commentRangeStart w:id="41"/>
+      <w:r>
+        <w:rPr>
+          <w:color w:val="000000" w:themeColor="text1"/>
+        </w:rPr>
+        <w:t xml:space="preserve">it </w:t>
+      </w:r>
+      <w:commentRangeEnd w:id="41"/>
+      <w:r>
+        <w:rPr>
+          <w:rStyle w:val="CommentReference"/>
+        </w:rPr>
+        <w:commentReference w:id="41"/>
+      </w:r>
+      <w:r>
+        <w:rPr>
+          <w:color w:val="000000" w:themeColor="text1"/>
+        </w:rPr>
+        <w:t>to an</w:t>
+      </w:r>
+      <w:del w:id="42" w:author="Buchanan, Erin M" w:date="2018-11-01T13:49:00Z">
+        <w:r>
+          <w:rPr>
+            <w:color w:val="000000" w:themeColor="text1"/>
+          </w:rPr>
+          <w:delText xml:space="preserve"> astounding </w:delText>
+        </w:r>
+      </w:del>
+      <w:ins w:id="43" w:author="Buchanan, Erin M" w:date="2018-11-01T13:49:00Z">
         <w:r>
           <w:rPr>
             <w:color w:val="000000" w:themeColor="text1"/>
@@ -717,136 +784,7 @@
         <w:rPr>
           <w:color w:val="000000" w:themeColor="text1"/>
         </w:rPr>
-        <w:t>working memory is to use an operation task (OSPAN) created by Turner and Engle (</w:t>
-      </w:r>
-      <w:commentRangeStart w:id="38"/>
-      <w:r>
-        <w:rPr>
-          <w:color w:val="000000" w:themeColor="text1"/>
-        </w:rPr>
-        <w:t>1989</w:t>
-      </w:r>
-      <w:commentRangeEnd w:id="38"/>
-      <w:r>
-        <w:rPr>
-          <w:rStyle w:val="CommentReference"/>
-        </w:rPr>
-        <w:commentReference w:id="38"/>
-      </w:r>
-      <w:r>
-        <w:rPr>
-          <w:color w:val="000000" w:themeColor="text1"/>
-        </w:rPr>
-        <w:t>).</w:t>
-      </w:r>
-      <w:r>
-        <w:rPr>
-          <w:color w:val="000000" w:themeColor="text1"/>
-        </w:rPr>
-        <w:t xml:space="preserve"> </w:t>
-      </w:r>
-      <w:r>
-        <w:rPr>
-          <w:color w:val="000000" w:themeColor="text1"/>
-        </w:rPr>
-        <w:t xml:space="preserve">Turner and Engle have written multiple papers on their validity and reliability of the </w:t>
-      </w:r>
-      <w:commentRangeStart w:id="39"/>
-      <w:r>
-        <w:rPr>
-          <w:color w:val="000000" w:themeColor="text1"/>
-        </w:rPr>
-        <w:t>OSPAN</w:t>
-      </w:r>
-      <w:commentRangeEnd w:id="39"/>
-      <w:r>
-        <w:rPr>
-          <w:rStyle w:val="CommentReference"/>
-        </w:rPr>
-        <w:commentReference w:id="39"/>
-      </w:r>
-      <w:r>
-        <w:rPr>
-          <w:color w:val="000000" w:themeColor="text1"/>
-        </w:rPr>
-        <w:t xml:space="preserve">. </w:t>
-      </w:r>
-      <w:commentRangeStart w:id="40"/>
-      <w:r>
-        <w:rPr>
-          <w:color w:val="000000" w:themeColor="text1"/>
-        </w:rPr>
-        <w:t xml:space="preserve">Besides the creators of the task, Klein and </w:t>
-      </w:r>
-      <w:proofErr w:type="spellStart"/>
-      <w:r>
-        <w:rPr>
-          <w:color w:val="000000" w:themeColor="text1"/>
-        </w:rPr>
-        <w:t>Fiss</w:t>
-      </w:r>
-      <w:proofErr w:type="spellEnd"/>
-      <w:r>
-        <w:rPr>
-          <w:color w:val="000000" w:themeColor="text1"/>
-        </w:rPr>
-        <w:t xml:space="preserve"> (1999), also tested the validity and reliability of </w:t>
-      </w:r>
-      <w:commentRangeStart w:id="41"/>
-      <w:r>
-        <w:rPr>
-          <w:color w:val="000000" w:themeColor="text1"/>
-        </w:rPr>
-        <w:t xml:space="preserve">it </w:t>
-      </w:r>
-      <w:commentRangeEnd w:id="41"/>
-      <w:r>
-        <w:rPr>
-          <w:rStyle w:val="CommentReference"/>
-        </w:rPr>
-        <w:commentReference w:id="41"/>
-      </w:r>
-      <w:r>
-        <w:rPr>
-          <w:color w:val="000000" w:themeColor="text1"/>
-        </w:rPr>
-        <w:t>to an</w:t>
-      </w:r>
-      <w:del w:id="42" w:author="Buchanan, Erin M" w:date="2018-11-01T13:49:00Z">
-        <w:r>
-          <w:rPr>
-            <w:color w:val="000000" w:themeColor="text1"/>
-          </w:rPr>
-          <w:delText xml:space="preserve"> astounding </w:delText>
-        </w:r>
-      </w:del>
-      <w:ins w:id="43" w:author="Buchanan, Erin M" w:date="2018-11-01T13:49:00Z">
-        <w:r>
-          <w:rPr>
-            <w:color w:val="000000" w:themeColor="text1"/>
-          </w:rPr>
-          <w:t xml:space="preserve"> </w:t>
-        </w:r>
-      </w:ins>
-      <w:r>
-        <w:rPr>
-          <w:color w:val="000000" w:themeColor="text1"/>
-        </w:rPr>
-        <w:t xml:space="preserve">.78 alpha coefficient average. The only “bad” thing Klein and </w:t>
-      </w:r>
-      <w:proofErr w:type="spellStart"/>
-      <w:r>
-        <w:rPr>
-          <w:color w:val="000000" w:themeColor="text1"/>
-        </w:rPr>
-        <w:t>Fiss</w:t>
-      </w:r>
-      <w:proofErr w:type="spellEnd"/>
-      <w:r>
-        <w:rPr>
-          <w:color w:val="000000" w:themeColor="text1"/>
-        </w:rPr>
-        <w:t xml:space="preserve"> had to say was within their error, they used the same participants, so the participants may have had test-retest correlations from the three times they redid the OSPAN.</w:t>
+        <w:t>.78 alpha coefficient average. The only “bad” thing Klein and Fiss had to say was within their error, they used the same participants, so the participants may have had test-retest correlations from the three times they redid the OSPAN.</w:t>
       </w:r>
       <w:commentRangeEnd w:id="40"/>
       <w:r>
@@ -1128,15 +1066,7 @@
         <w:t xml:space="preserve">, </w:t>
       </w:r>
       <w:r>
-        <w:t xml:space="preserve">Gray, </w:t>
-      </w:r>
-      <w:proofErr w:type="spellStart"/>
-      <w:r>
-        <w:t>Chabris</w:t>
-      </w:r>
-      <w:proofErr w:type="spellEnd"/>
-      <w:r>
-        <w:t xml:space="preserve">, and Braver (2003) </w:t>
+        <w:t xml:space="preserve">Gray, Chabris, and Braver (2003) </w:t>
       </w:r>
       <w:r>
         <w:t xml:space="preserve">highlight that </w:t>
@@ -1154,28 +1084,28 @@
         <w:t xml:space="preserve">is related to </w:t>
       </w:r>
       <w:r>
-        <w:t xml:space="preserve">attentional control, or </w:t>
+        <w:t xml:space="preserve">attentional control, or “the ability to overcome interference that would otherwise disrupt performance. . . (p. </w:t>
+      </w:r>
+      <w:commentRangeStart w:id="63"/>
+      <w:r>
+        <w:t>316</w:t>
+      </w:r>
+      <w:commentRangeEnd w:id="63"/>
+      <w:r>
+        <w:rPr>
+          <w:rStyle w:val="CommentReference"/>
+        </w:rPr>
+        <w:commentReference w:id="63"/>
+      </w:r>
+      <w:r>
+        <w:t>).”</w:t>
+      </w:r>
+      <w:r>
+        <w:t xml:space="preserve"> </w:t>
       </w:r>
       <w:r>
         <w:lastRenderedPageBreak/>
-        <w:t xml:space="preserve">“the ability to overcome interference that would otherwise disrupt performance. . . (p. </w:t>
-      </w:r>
-      <w:commentRangeStart w:id="63"/>
-      <w:r>
-        <w:t>316</w:t>
-      </w:r>
-      <w:commentRangeEnd w:id="63"/>
-      <w:r>
-        <w:rPr>
-          <w:rStyle w:val="CommentReference"/>
-        </w:rPr>
-        <w:commentReference w:id="63"/>
-      </w:r>
-      <w:r>
-        <w:t>).”</w:t>
-      </w:r>
-      <w:r>
-        <w:t xml:space="preserve"> Gray et al. also says that these attentional control is necessary for the abstract thinking needed for </w:t>
+        <w:t xml:space="preserve">Gray et al. also says that these attentional control is necessary for the abstract thinking needed for </w:t>
       </w:r>
       <w:r>
         <w:rPr>
@@ -1207,34 +1137,68 @@
         <w:ind w:firstLine="720"/>
       </w:pPr>
       <w:r>
-        <w:t xml:space="preserve">The last construct that may affect your working memory or fluid intelligence is expertise. </w:t>
-      </w:r>
-      <w:commentRangeStart w:id="64"/>
-      <w:proofErr w:type="spellStart"/>
-      <w:r>
-        <w:t>Gobet</w:t>
-      </w:r>
-      <w:proofErr w:type="spellEnd"/>
-      <w:r>
-        <w:t>,</w:t>
-      </w:r>
-      <w:r>
-        <w:t xml:space="preserve">, </w:t>
-      </w:r>
-      <w:r>
-        <w:t xml:space="preserve">and </w:t>
-      </w:r>
-      <w:proofErr w:type="spellStart"/>
-      <w:r>
-        <w:t>Ereku</w:t>
-      </w:r>
-      <w:proofErr w:type="spellEnd"/>
-      <w:r>
-        <w:t xml:space="preserve">, (2016), spoke of Dreyfus and Dreyfus (1988) paper where they categorized expertise as, “fluid, automatic behavior without any conscious control,” which is how anyone should think </w:t>
+        <w:t xml:space="preserve">The last construct that may affect your working memory or fluid intelligence is expertise. Chi, Glaser, and Rees (1982) describe expertise as having an abundance of knowledge and having skill to apply that knowledge (p. 8). The authors argue that having this knowledge and skill plays a large part in intelligence as a whole. Because they are able to recall their skill better and faster, they are perceived as more intelligent. This has been demonstrated primarily with the skillsets of chess (Chase and Simon, 1973) and physics (Chi, Feltovich &amp; Glaser, 1981). </w:t>
+      </w:r>
+    </w:p>
+    <w:p>
+      <w:pPr>
+        <w:spacing w:line="480" w:lineRule="auto"/>
+        <w:ind w:firstLine="720"/>
+      </w:pPr>
+      <w:r>
+        <w:t xml:space="preserve">In Chase and Simon’s 1973 study on chess and perception, they had three classes of participants. From highest to lowest they were: master, Class A player, and beginner. The way the authors decided to study this was to isolate “chunks” that would then be encoded by the participant between two different tasks. These chunks were created by having a chess position set up having one of 28 variations. Chunks refer to Miller (1956) and his “magical number” 7, which proposes that most humans can contain 7 individual pieces of information plus or minus 2. In Chase and Simon’s (1973) perception task two boards were set up. One with the chess position already displayed, and the second with all the pieces at their starting points. The participant was able to look at the board they were to recreate as much as they wanted, they just had to complete the task quickly and accurately. The memory task still had one of the 28 variations set up next to their board, but they only had five seconds to look over and memorize the set before it being blocked off to where they had to recall it. The participant was able to do this until they recalled the original set perfectly. It took those in the master class less trials than the Class A players and beginners to recall the preset variation in both tasks. This coincides with </w:t>
+      </w:r>
+      <w:r>
+        <w:lastRenderedPageBreak/>
+        <w:t>author’s idea was that those in the “master” class would encode the preset chess boards and recreate their model faster than the other two groups of participants.</w:t>
+      </w:r>
+    </w:p>
+    <w:p>
+      <w:pPr>
+        <w:spacing w:line="480" w:lineRule="auto"/>
+        <w:ind w:firstLine="720"/>
+      </w:pPr>
+      <w:r>
+        <w:t xml:space="preserve">Chi et al. (1981) looked at the same idea of expertise, but with those in the field of physics. For their categories of participants, they used PhD students in the physics department (experts) and undergraduates who had only completed one semester of a physics course (novices). They were given 24 problems that were to be grouped by the how the solution was to be found. All participants were interviewed after they separated the problems to their respective categories to see how they reasoned why that problem fits with the category they chose. They determined that the experts sorted by the laws of physics, and the novices sorted by surface structures. Theses surface structures refer to objects, terms, or configurations of the problem presented. In the second part of the authors study the experts and novices were presented a new set of 20 physic problems. This part of the study also included an intermediate participant who was a fourth-year physics major. These problems were created to include both physic laws and surface features combined to see how the participants would categorize them. The results were replicated from the previous study by the expert and the novice participant. Yet, the intermediate participant reasoned both by using the laws of physics and surface structures, showing that they had applied the laws, but not yet left the surface structure. </w:t>
+      </w:r>
+    </w:p>
+    <w:p>
+      <w:pPr>
+        <w:spacing w:line="480" w:lineRule="auto"/>
+        <w:ind w:firstLine="720"/>
+      </w:pPr>
+      <w:r>
+        <w:t xml:space="preserve">These studies by Chase and Simon and Chi et al., demonstrate that expertise is perpetually learned through practice and understanding. They both demonstrate ideas of chunking and previous knowledge that can lead to expertise. </w:t>
+      </w:r>
+    </w:p>
+    <w:p>
+      <w:pPr>
+        <w:spacing w:line="480" w:lineRule="auto"/>
+        <w:jc w:val="both"/>
+      </w:pPr>
+      <w:bookmarkStart w:id="64" w:name="_GoBack"/>
+      <w:bookmarkEnd w:id="64"/>
+      <w:r>
+        <w:rPr>
+          <w:b/>
+        </w:rPr>
+        <w:t>Interplay between these systems</w:t>
+      </w:r>
+    </w:p>
+    <w:p>
+      <w:pPr>
+        <w:spacing w:line="480" w:lineRule="auto"/>
+        <w:ind w:firstLine="720"/>
+        <w:rPr>
+          <w:b/>
+        </w:rPr>
+      </w:pPr>
+      <w:r>
+        <w:t xml:space="preserve">With these three constructs combined, they could help shape how things may get stored in our short term or long-term memory. They each play an important part in how we view the world around us and evaluate everyday </w:t>
       </w:r>
       <w:commentRangeStart w:id="65"/>
       <w:r>
-        <w:t>of</w:t>
+        <w:t>situations</w:t>
       </w:r>
       <w:commentRangeEnd w:id="65"/>
       <w:r>
@@ -1242,85 +1206,6 @@
           <w:rStyle w:val="CommentReference"/>
         </w:rPr>
         <w:commentReference w:id="65"/>
-      </w:r>
-      <w:r>
-        <w:t xml:space="preserve"> it. </w:t>
-      </w:r>
-      <w:commentRangeEnd w:id="64"/>
-      <w:r>
-        <w:rPr>
-          <w:rStyle w:val="CommentReference"/>
-        </w:rPr>
-        <w:commentReference w:id="64"/>
-      </w:r>
-      <w:r>
-        <w:t>Although there is not a good overall way to test if someone has expertise, most articles just use a median split to separate participants into a novice group, or an expert group (</w:t>
-      </w:r>
-      <w:r>
-        <w:t>Sattizahn</w:t>
-      </w:r>
-      <w:r>
-        <w:t>,</w:t>
-      </w:r>
-      <w:r>
-        <w:t xml:space="preserve"> Moser, &amp; Beilock, </w:t>
-      </w:r>
-      <w:r>
-        <w:t>2016)</w:t>
-      </w:r>
-      <w:r>
-        <w:t xml:space="preserve">. </w:t>
-      </w:r>
-      <w:commentRangeStart w:id="66"/>
-      <w:r>
-        <w:t>This may not be the best way to show or categorize a person’s expertise, but it is the best we have currently available and that has been used in research.</w:t>
-      </w:r>
-      <w:commentRangeEnd w:id="66"/>
-      <w:r>
-        <w:rPr>
-          <w:rStyle w:val="CommentReference"/>
-        </w:rPr>
-        <w:commentReference w:id="66"/>
-      </w:r>
-    </w:p>
-    <w:p>
-      <w:pPr>
-        <w:spacing w:line="480" w:lineRule="auto"/>
-        <w:jc w:val="both"/>
-      </w:pPr>
-      <w:r>
-        <w:rPr>
-          <w:b/>
-        </w:rPr>
-        <w:t>Interplay between these systems</w:t>
-      </w:r>
-    </w:p>
-    <w:p>
-      <w:pPr>
-        <w:spacing w:line="480" w:lineRule="auto"/>
-        <w:ind w:firstLine="720"/>
-        <w:rPr>
-          <w:b/>
-        </w:rPr>
-      </w:pPr>
-      <w:r>
-        <w:t>With these three constructs combined, they could help shape how things may get stored in our short term or long-term memory. They each play an important part in how we view the world around us and evaluate everyda</w:t>
-      </w:r>
-      <w:bookmarkStart w:id="67" w:name="_GoBack"/>
-      <w:bookmarkEnd w:id="67"/>
-      <w:r>
-        <w:t xml:space="preserve">y </w:t>
-      </w:r>
-      <w:commentRangeStart w:id="68"/>
-      <w:r>
-        <w:t>situations</w:t>
-      </w:r>
-      <w:commentRangeEnd w:id="68"/>
-      <w:r>
-        <w:rPr>
-          <w:rStyle w:val="CommentReference"/>
-        </w:rPr>
-        <w:commentReference w:id="68"/>
       </w:r>
       <w:r>
         <w:t xml:space="preserve">. </w:t>
@@ -1340,7 +1225,7 @@
       </w:pPr>
       <w:r>
         <w:rPr>
-          <w:rPrChange w:id="69" w:author="Buchanan, Erin M" w:date="2018-11-01T14:54:00Z">
+          <w:rPrChange w:id="66" w:author="Buchanan, Erin M" w:date="2018-11-01T14:54:00Z">
             <w:rPr>
               <w:b/>
             </w:rPr>
@@ -1418,6 +1303,9 @@
       <w:pPr>
         <w:spacing w:line="480" w:lineRule="auto"/>
         <w:ind w:left="720" w:hanging="720"/>
+        <w:rPr>
+          <w:ins w:id="67" w:author="Wikowsky, Addie J" w:date="2018-11-25T17:45:00Z"/>
+        </w:rPr>
       </w:pPr>
       <w:r>
         <w:t>Cattell, R. B. (1963). Theory of fluid and crystallized intelligence: A critical experiment. </w:t>
@@ -1440,8 +1328,66 @@
         <w:t>54</w:t>
       </w:r>
       <w:r>
-        <w:t>(1), 1–22. https://doi.org/10.1037/h0046743</w:t>
-      </w:r>
+        <w:t xml:space="preserve">(1), 1–22. </w:t>
+      </w:r>
+    </w:p>
+    <w:p>
+      <w:pPr>
+        <w:spacing w:line="480" w:lineRule="auto"/>
+        <w:ind w:left="720" w:hanging="720"/>
+        <w:rPr>
+          <w:ins w:id="68" w:author="Wikowsky, Addie J" w:date="2018-11-26T00:45:00Z"/>
+        </w:rPr>
+      </w:pPr>
+      <w:ins w:id="69" w:author="Wikowsky, Addie J" w:date="2018-11-26T00:45:00Z">
+        <w:r>
+          <w:t>Chase, W. G., &amp; Simon, H. A., (1973). Perception in chess. </w:t>
+        </w:r>
+        <w:r>
+          <w:rPr>
+            <w:i/>
+            <w:iCs/>
+          </w:rPr>
+          <w:t>Cognitive Psychology, 4</w:t>
+        </w:r>
+        <w:r>
+          <w:t>(1), 55-81.</w:t>
+        </w:r>
+      </w:ins>
+    </w:p>
+    <w:p>
+      <w:pPr>
+        <w:spacing w:line="480" w:lineRule="auto"/>
+        <w:ind w:left="720" w:hanging="720"/>
+        <w:rPr>
+          <w:ins w:id="70" w:author="Wikowsky, Addie J" w:date="2018-11-26T00:45:00Z"/>
+        </w:rPr>
+      </w:pPr>
+      <w:ins w:id="71" w:author="Wikowsky, Addie J" w:date="2018-11-26T00:45:00Z">
+        <w:r>
+          <w:t>Chi, M., Feltovich, P., &amp; Glaser, R., (1981). Categorization and Representation of Physics Problems by Experts and Novices*. </w:t>
+        </w:r>
+        <w:r>
+          <w:rPr>
+            <w:i/>
+            <w:iCs/>
+          </w:rPr>
+          <w:t>Cognitive Science</w:t>
+        </w:r>
+        <w:r>
+          <w:t>, </w:t>
+        </w:r>
+        <w:r>
+          <w:rPr>
+            <w:i/>
+            <w:iCs/>
+          </w:rPr>
+          <w:t>5</w:t>
+        </w:r>
+        <w:r>
+          <w:t>(2), 121-152.</w:t>
+        </w:r>
+      </w:ins>
     </w:p>
     <w:p>
       <w:pPr>
@@ -1568,15 +1514,7 @@
         <w:t>c</w:t>
       </w:r>
       <w:r>
-        <w:t xml:space="preserve">onstructs: Comment on Ackerman, </w:t>
-      </w:r>
-      <w:proofErr w:type="spellStart"/>
-      <w:r>
-        <w:t>Beier</w:t>
-      </w:r>
-      <w:proofErr w:type="spellEnd"/>
-      <w:r>
-        <w:t>, and Boyle (2005)</w:t>
+        <w:t>onstructs: Comment on Ackerman, Beier, and Boyle (2005)</w:t>
       </w:r>
       <w:r>
         <w:t xml:space="preserve">. </w:t>
@@ -1595,6 +1533,24 @@
       </w:r>
       <w:r>
         <w:t>, 131(1), 66-71.</w:t>
+      </w:r>
+    </w:p>
+    <w:p>
+      <w:pPr>
+        <w:spacing w:line="480" w:lineRule="auto"/>
+        <w:ind w:left="720" w:hanging="720"/>
+      </w:pPr>
+      <w:r>
+        <w:t xml:space="preserve">Miller, G. A., (1956). The magical number seven, plus or minus two: Some limits on our capacity for processing information. </w:t>
+      </w:r>
+      <w:r>
+        <w:rPr>
+          <w:i/>
+        </w:rPr>
+        <w:t>Psychological Review</w:t>
+      </w:r>
+      <w:r>
+        <w:t>, 63, 81-97.</w:t>
       </w:r>
     </w:p>
     <w:p>
@@ -1632,18 +1588,11 @@
         <w:ind w:left="720" w:hanging="720"/>
       </w:pPr>
       <w:r>
+        <w:lastRenderedPageBreak/>
         <w:t xml:space="preserve">Shelton, J. T., Elliott, E. M., Matthews, R. A., </w:t>
       </w:r>
       <w:r>
-        <w:t xml:space="preserve">Hill, B. D., </w:t>
-      </w:r>
-      <w:proofErr w:type="spellStart"/>
-      <w:r>
-        <w:t>Grouvier</w:t>
-      </w:r>
-      <w:proofErr w:type="spellEnd"/>
-      <w:r>
-        <w:t xml:space="preserve">, Wm. D. (2010). </w:t>
+        <w:t xml:space="preserve">Hill, B. D., Grouvier, Wm. D. (2010). </w:t>
       </w:r>
       <w:r>
         <w:t xml:space="preserve">The </w:t>
@@ -1750,7 +1699,7 @@
 
 <file path=word/comments.xml><?xml version="1.0" encoding="utf-8"?>
 <w:comments xmlns:wpc="http://schemas.microsoft.com/office/word/2010/wordprocessingCanvas" xmlns:cx="http://schemas.microsoft.com/office/drawing/2014/chartex" xmlns:cx1="http://schemas.microsoft.com/office/drawing/2015/9/8/chartex" xmlns:cx2="http://schemas.microsoft.com/office/drawing/2015/10/21/chartex" xmlns:cx3="http://schemas.microsoft.com/office/drawing/2016/5/9/chartex" xmlns:cx4="http://schemas.microsoft.com/office/drawing/2016/5/10/chartex" xmlns:cx5="http://schemas.microsoft.com/office/drawing/2016/5/11/chartex" xmlns:cx6="http://schemas.microsoft.com/office/drawing/2016/5/12/chartex" xmlns:cx7="http://schemas.microsoft.com/office/drawing/2016/5/13/chartex" xmlns:cx8="http://schemas.microsoft.com/office/drawing/2016/5/14/chartex" xmlns:mc="http://schemas.openxmlformats.org/markup-compatibility/2006" xmlns:aink="http://schemas.microsoft.com/office/drawing/2016/ink" xmlns:am3d="http://schemas.microsoft.com/office/drawing/2017/model3d" xmlns:o="urn:schemas-microsoft-com:office:office" xmlns:r="http://schemas.openxmlformats.org/officeDocument/2006/relationships" xmlns:m="http://schemas.openxmlformats.org/officeDocument/2006/math" xmlns:v="urn:schemas-microsoft-com:vml" xmlns:wp14="http://schemas.microsoft.com/office/word/2010/wordprocessingDrawing" xmlns:wp="http://schemas.openxmlformats.org/drawingml/2006/wordprocessingDrawing" xmlns:w10="urn:schemas-microsoft-com:office:word" xmlns:w="http://schemas.openxmlformats.org/wordprocessingml/2006/main" xmlns:w14="http://schemas.microsoft.com/office/word/2010/wordml" xmlns:w15="http://schemas.microsoft.com/office/word/2012/wordml" xmlns:w16cid="http://schemas.microsoft.com/office/word/2016/wordml/cid" xmlns:w16se="http://schemas.microsoft.com/office/word/2015/wordml/symex" xmlns:wpg="http://schemas.microsoft.com/office/word/2010/wordprocessingGroup" xmlns:wpi="http://schemas.microsoft.com/office/word/2010/wordprocessingInk" xmlns:wne="http://schemas.microsoft.com/office/word/2006/wordml" xmlns:wps="http://schemas.microsoft.com/office/word/2010/wordprocessingShape" mc:Ignorable="w14 w15 w16se w16cid wp14">
-  <w:comment w:id="0" w:author="Buchanan, Erin M" w:date="2018-11-01T13:38:00Z" w:initials="BEM">
+  <w:comment w:id="8" w:author="Buchanan, Erin M" w:date="2018-11-01T13:41:00Z" w:initials="BEM">
     <w:p>
       <w:pPr>
         <w:pStyle w:val="CommentText"/>
@@ -1762,11 +1711,19 @@
         <w:annotationRef/>
       </w:r>
       <w:r>
-        <w:t xml:space="preserve">This is vague and sort of odd – maybe something more like “Working memory has been a critical component to human cognition studies in the literature”? </w:t>
+        <w:t>Define STM here.</w:t>
+      </w:r>
+    </w:p>
+    <w:p>
+      <w:pPr>
+        <w:pStyle w:val="CommentText"/>
+      </w:pPr>
+      <w:r>
+        <w:t xml:space="preserve">Also give an example of higher level processes </w:t>
       </w:r>
     </w:p>
   </w:comment>
-  <w:comment w:id="7" w:author="Buchanan, Erin M" w:date="2018-11-01T13:41:00Z" w:initials="BEM">
+  <w:comment w:id="12" w:author="Buchanan, Erin M" w:date="2018-11-01T13:44:00Z" w:initials="BEM">
     <w:p>
       <w:pPr>
         <w:pStyle w:val="CommentText"/>
@@ -1778,35 +1735,11 @@
         <w:annotationRef/>
       </w:r>
       <w:r>
-        <w:t>Define STM here.</w:t>
-      </w:r>
-    </w:p>
-    <w:p>
-      <w:pPr>
-        <w:pStyle w:val="CommentText"/>
-      </w:pPr>
-      <w:r>
-        <w:t xml:space="preserve">Also give an example of higher level processes </w:t>
+        <w:t xml:space="preserve">Explain the Baddeley model here </w:t>
       </w:r>
     </w:p>
   </w:comment>
-  <w:comment w:id="11" w:author="Buchanan, Erin M" w:date="2018-11-01T13:44:00Z" w:initials="BEM">
-    <w:p>
-      <w:pPr>
-        <w:pStyle w:val="CommentText"/>
-      </w:pPr>
-      <w:r>
-        <w:rPr>
-          <w:rStyle w:val="CommentReference"/>
-        </w:rPr>
-        <w:annotationRef/>
-      </w:r>
-      <w:r>
-        <w:t xml:space="preserve">Explain the Baddeley model here </w:t>
-      </w:r>
-    </w:p>
-  </w:comment>
-  <w:comment w:id="12" w:author="Buchanan, Erin M" w:date="2018-11-01T13:45:00Z" w:initials="BEM">
+  <w:comment w:id="13" w:author="Buchanan, Erin M" w:date="2018-11-01T13:45:00Z" w:initials="BEM">
     <w:p>
       <w:pPr>
         <w:pStyle w:val="CommentText"/>
@@ -2039,15 +1972,7 @@
         <w:annotationRef/>
       </w:r>
       <w:r>
-        <w:t xml:space="preserve">Be sure to update these to </w:t>
-      </w:r>
-      <w:proofErr w:type="spellStart"/>
-      <w:r>
-        <w:t>apa</w:t>
-      </w:r>
-      <w:proofErr w:type="spellEnd"/>
-      <w:r>
-        <w:t xml:space="preserve"> style </w:t>
+        <w:t xml:space="preserve">Be sure to update these to apa style </w:t>
       </w:r>
     </w:p>
   </w:comment>
@@ -2083,58 +2008,7 @@
       </w:r>
     </w:p>
   </w:comment>
-  <w:comment w:id="65" w:author="Buchanan, Erin M" w:date="2018-11-01T14:53:00Z" w:initials="BEM">
-    <w:p>
-      <w:pPr>
-        <w:pStyle w:val="CommentText"/>
-      </w:pPr>
-      <w:r>
-        <w:rPr>
-          <w:rStyle w:val="CommentReference"/>
-        </w:rPr>
-        <w:annotationRef/>
-      </w:r>
-      <w:r>
-        <w:t xml:space="preserve">Give some examples of expertise, research on expertise, and how one develops an expertise </w:t>
-      </w:r>
-    </w:p>
-  </w:comment>
-  <w:comment w:id="64" w:author="Buchanan, Erin M" w:date="2018-11-01T14:52:00Z" w:initials="BEM">
-    <w:p>
-      <w:pPr>
-        <w:pStyle w:val="CommentText"/>
-      </w:pPr>
-      <w:r>
-        <w:rPr>
-          <w:rStyle w:val="CommentReference"/>
-        </w:rPr>
-        <w:annotationRef/>
-      </w:r>
-      <w:r>
-        <w:t>Read and cite the original paper</w:t>
-      </w:r>
-      <w:r>
-        <w:t xml:space="preserve"> – try not to use quotes. </w:t>
-      </w:r>
-    </w:p>
-  </w:comment>
-  <w:comment w:id="66" w:author="Buchanan, Erin M" w:date="2018-11-01T14:53:00Z" w:initials="BEM">
-    <w:p>
-      <w:pPr>
-        <w:pStyle w:val="CommentText"/>
-      </w:pPr>
-      <w:r>
-        <w:rPr>
-          <w:rStyle w:val="CommentReference"/>
-        </w:rPr>
-        <w:annotationRef/>
-      </w:r>
-      <w:r>
-        <w:t xml:space="preserve">I would argue this split thing is a pretty bad idea – why split it up when you can use it as continuous? </w:t>
-      </w:r>
-    </w:p>
-  </w:comment>
-  <w:comment w:id="68" w:author="Buchanan, Erin M" w:date="2018-11-01T14:54:00Z" w:initials="BEM">
+  <w:comment w:id="65" w:author="Buchanan, Erin M" w:date="2018-11-01T14:54:00Z" w:initials="BEM">
     <w:p>
       <w:pPr>
         <w:pStyle w:val="CommentText"/>
@@ -2155,7 +2029,6 @@
 
 <file path=word/commentsExtended.xml><?xml version="1.0" encoding="utf-8"?>
 <w15:commentsEx xmlns:wpc="http://schemas.microsoft.com/office/word/2010/wordprocessingCanvas" xmlns:cx="http://schemas.microsoft.com/office/drawing/2014/chartex" xmlns:cx1="http://schemas.microsoft.com/office/drawing/2015/9/8/chartex" xmlns:cx2="http://schemas.microsoft.com/office/drawing/2015/10/21/chartex" xmlns:cx3="http://schemas.microsoft.com/office/drawing/2016/5/9/chartex" xmlns:cx4="http://schemas.microsoft.com/office/drawing/2016/5/10/chartex" xmlns:cx5="http://schemas.microsoft.com/office/drawing/2016/5/11/chartex" xmlns:cx6="http://schemas.microsoft.com/office/drawing/2016/5/12/chartex" xmlns:cx7="http://schemas.microsoft.com/office/drawing/2016/5/13/chartex" xmlns:cx8="http://schemas.microsoft.com/office/drawing/2016/5/14/chartex" xmlns:mc="http://schemas.openxmlformats.org/markup-compatibility/2006" xmlns:aink="http://schemas.microsoft.com/office/drawing/2016/ink" xmlns:am3d="http://schemas.microsoft.com/office/drawing/2017/model3d" xmlns:o="urn:schemas-microsoft-com:office:office" xmlns:r="http://schemas.openxmlformats.org/officeDocument/2006/relationships" xmlns:m="http://schemas.openxmlformats.org/officeDocument/2006/math" xmlns:v="urn:schemas-microsoft-com:vml" xmlns:wp14="http://schemas.microsoft.com/office/word/2010/wordprocessingDrawing" xmlns:wp="http://schemas.openxmlformats.org/drawingml/2006/wordprocessingDrawing" xmlns:w10="urn:schemas-microsoft-com:office:word" xmlns:w="http://schemas.openxmlformats.org/wordprocessingml/2006/main" xmlns:w14="http://schemas.microsoft.com/office/word/2010/wordml" xmlns:w15="http://schemas.microsoft.com/office/word/2012/wordml" xmlns:w16cid="http://schemas.microsoft.com/office/word/2016/wordml/cid" xmlns:w16se="http://schemas.microsoft.com/office/word/2015/wordml/symex" xmlns:wpg="http://schemas.microsoft.com/office/word/2010/wordprocessingGroup" xmlns:wpi="http://schemas.microsoft.com/office/word/2010/wordprocessingInk" xmlns:wne="http://schemas.microsoft.com/office/word/2006/wordml" xmlns:wps="http://schemas.microsoft.com/office/word/2010/wordprocessingShape" mc:Ignorable="w14 w15 w16se w16cid wp14">
-  <w15:commentEx w15:paraId="28DBC002" w15:done="0"/>
   <w15:commentEx w15:paraId="50A05AF0" w15:done="0"/>
   <w15:commentEx w15:paraId="3F7C5682" w15:done="0"/>
   <w15:commentEx w15:paraId="14E30AB8" w15:done="0"/>
@@ -2174,16 +2047,12 @@
   <w15:commentEx w15:paraId="424223A5" w15:done="0"/>
   <w15:commentEx w15:paraId="7451883E" w15:done="0"/>
   <w15:commentEx w15:paraId="123B9F7C" w15:done="0"/>
-  <w15:commentEx w15:paraId="37299AA2" w15:done="0"/>
-  <w15:commentEx w15:paraId="36CAAEF2" w15:done="0"/>
-  <w15:commentEx w15:paraId="3866B52D" w15:done="0"/>
   <w15:commentEx w15:paraId="6AD2005F" w15:done="0"/>
 </w15:commentsEx>
 </file>
 
 <file path=word/commentsIds.xml><?xml version="1.0" encoding="utf-8"?>
 <w16cid:commentsIds xmlns:wpc="http://schemas.microsoft.com/office/word/2010/wordprocessingCanvas" xmlns:cx="http://schemas.microsoft.com/office/drawing/2014/chartex" xmlns:cx1="http://schemas.microsoft.com/office/drawing/2015/9/8/chartex" xmlns:cx2="http://schemas.microsoft.com/office/drawing/2015/10/21/chartex" xmlns:cx3="http://schemas.microsoft.com/office/drawing/2016/5/9/chartex" xmlns:cx4="http://schemas.microsoft.com/office/drawing/2016/5/10/chartex" xmlns:cx5="http://schemas.microsoft.com/office/drawing/2016/5/11/chartex" xmlns:cx6="http://schemas.microsoft.com/office/drawing/2016/5/12/chartex" xmlns:cx7="http://schemas.microsoft.com/office/drawing/2016/5/13/chartex" xmlns:cx8="http://schemas.microsoft.com/office/drawing/2016/5/14/chartex" xmlns:mc="http://schemas.openxmlformats.org/markup-compatibility/2006" xmlns:aink="http://schemas.microsoft.com/office/drawing/2016/ink" xmlns:am3d="http://schemas.microsoft.com/office/drawing/2017/model3d" xmlns:o="urn:schemas-microsoft-com:office:office" xmlns:r="http://schemas.openxmlformats.org/officeDocument/2006/relationships" xmlns:m="http://schemas.openxmlformats.org/officeDocument/2006/math" xmlns:v="urn:schemas-microsoft-com:vml" xmlns:wp14="http://schemas.microsoft.com/office/word/2010/wordprocessingDrawing" xmlns:wp="http://schemas.openxmlformats.org/drawingml/2006/wordprocessingDrawing" xmlns:w10="urn:schemas-microsoft-com:office:word" xmlns:w="http://schemas.openxmlformats.org/wordprocessingml/2006/main" xmlns:w14="http://schemas.microsoft.com/office/word/2010/wordml" xmlns:w15="http://schemas.microsoft.com/office/word/2012/wordml" xmlns:w16cid="http://schemas.microsoft.com/office/word/2016/wordml/cid" xmlns:w16se="http://schemas.microsoft.com/office/word/2015/wordml/symex" xmlns:wpg="http://schemas.microsoft.com/office/word/2010/wordprocessingGroup" xmlns:wpi="http://schemas.microsoft.com/office/word/2010/wordprocessingInk" xmlns:wne="http://schemas.microsoft.com/office/word/2006/wordml" xmlns:wps="http://schemas.microsoft.com/office/word/2010/wordprocessingShape" mc:Ignorable="w14 w15 w16se w16cid wp14">
-  <w16cid:commentId w16cid:paraId="28DBC002" w16cid:durableId="1F858068"/>
   <w16cid:commentId w16cid:paraId="50A05AF0" w16cid:durableId="1F8580F0"/>
   <w16cid:commentId w16cid:paraId="3F7C5682" w16cid:durableId="1F8581A7"/>
   <w16cid:commentId w16cid:paraId="14E30AB8" w16cid:durableId="1F8581DC"/>
@@ -2202,15 +2071,15 @@
   <w16cid:commentId w16cid:paraId="424223A5" w16cid:durableId="1F3BA8CA"/>
   <w16cid:commentId w16cid:paraId="7451883E" w16cid:durableId="1F8583FA"/>
   <w16cid:commentId w16cid:paraId="123B9F7C" w16cid:durableId="1F85840C"/>
-  <w16cid:commentId w16cid:paraId="37299AA2" w16cid:durableId="1F8591D5"/>
-  <w16cid:commentId w16cid:paraId="36CAAEF2" w16cid:durableId="1F8591BA"/>
-  <w16cid:commentId w16cid:paraId="3866B52D" w16cid:durableId="1F8591EB"/>
   <w16cid:commentId w16cid:paraId="6AD2005F" w16cid:durableId="1F85920B"/>
 </w16cid:commentsIds>
 </file>
 
 <file path=word/people.xml><?xml version="1.0" encoding="utf-8"?>
 <w15:people xmlns:wpc="http://schemas.microsoft.com/office/word/2010/wordprocessingCanvas" xmlns:cx="http://schemas.microsoft.com/office/drawing/2014/chartex" xmlns:cx1="http://schemas.microsoft.com/office/drawing/2015/9/8/chartex" xmlns:cx2="http://schemas.microsoft.com/office/drawing/2015/10/21/chartex" xmlns:cx3="http://schemas.microsoft.com/office/drawing/2016/5/9/chartex" xmlns:cx4="http://schemas.microsoft.com/office/drawing/2016/5/10/chartex" xmlns:cx5="http://schemas.microsoft.com/office/drawing/2016/5/11/chartex" xmlns:cx6="http://schemas.microsoft.com/office/drawing/2016/5/12/chartex" xmlns:cx7="http://schemas.microsoft.com/office/drawing/2016/5/13/chartex" xmlns:cx8="http://schemas.microsoft.com/office/drawing/2016/5/14/chartex" xmlns:mc="http://schemas.openxmlformats.org/markup-compatibility/2006" xmlns:aink="http://schemas.microsoft.com/office/drawing/2016/ink" xmlns:am3d="http://schemas.microsoft.com/office/drawing/2017/model3d" xmlns:o="urn:schemas-microsoft-com:office:office" xmlns:r="http://schemas.openxmlformats.org/officeDocument/2006/relationships" xmlns:m="http://schemas.openxmlformats.org/officeDocument/2006/math" xmlns:v="urn:schemas-microsoft-com:vml" xmlns:wp14="http://schemas.microsoft.com/office/word/2010/wordprocessingDrawing" xmlns:wp="http://schemas.openxmlformats.org/drawingml/2006/wordprocessingDrawing" xmlns:w10="urn:schemas-microsoft-com:office:word" xmlns:w="http://schemas.openxmlformats.org/wordprocessingml/2006/main" xmlns:w14="http://schemas.microsoft.com/office/word/2010/wordml" xmlns:w15="http://schemas.microsoft.com/office/word/2012/wordml" xmlns:w16cid="http://schemas.microsoft.com/office/word/2016/wordml/cid" xmlns:w16se="http://schemas.microsoft.com/office/word/2015/wordml/symex" xmlns:wpg="http://schemas.microsoft.com/office/word/2010/wordprocessingGroup" xmlns:wpi="http://schemas.microsoft.com/office/word/2010/wordprocessingInk" xmlns:wne="http://schemas.microsoft.com/office/word/2006/wordml" xmlns:wps="http://schemas.microsoft.com/office/word/2010/wordprocessingShape" mc:Ignorable="w14 w15 w16se w16cid wp14">
+  <w15:person w15:author="Wikowsky, Addie J">
+    <w15:presenceInfo w15:providerId="AD" w15:userId="S::add0623@live.missouristate.edu::ffb3e315-145e-42d7-bd8d-35629c1361af"/>
+  </w15:person>
   <w15:person w15:author="Buchanan, Erin M">
     <w15:presenceInfo w15:providerId="AD" w15:userId="S::eri2005@missouristate.edu::245520d0-72e6-44b8-b90c-1c94bdd95622"/>
   </w15:person>
@@ -2615,7 +2484,6 @@
   <w:style w:type="character" w:default="1" w:styleId="DefaultParagraphFont">
     <w:name w:val="Default Paragraph Font"/>
     <w:uiPriority w:val="1"/>
-    <w:semiHidden/>
     <w:unhideWhenUsed/>
   </w:style>
   <w:style w:type="table" w:default="1" w:styleId="TableNormal">
@@ -2736,6 +2604,27 @@
     <w:semiHidden/>
     <w:unhideWhenUsed/>
     <w:rsid w:val="000A501F"/>
+  </w:style>
+  <w:style w:type="character" w:styleId="Hyperlink">
+    <w:name w:val="Hyperlink"/>
+    <w:basedOn w:val="DefaultParagraphFont"/>
+    <w:uiPriority w:val="99"/>
+    <w:unhideWhenUsed/>
+    <w:rsid w:val="002C64AA"/>
+    <w:rPr>
+      <w:color w:val="0563C1" w:themeColor="hyperlink"/>
+      <w:u w:val="single"/>
+    </w:rPr>
+  </w:style>
+  <w:style w:type="character" w:styleId="UnresolvedMention">
+    <w:name w:val="Unresolved Mention"/>
+    <w:basedOn w:val="DefaultParagraphFont"/>
+    <w:uiPriority w:val="99"/>
+    <w:rsid w:val="002C64AA"/>
+    <w:rPr>
+      <w:color w:val="605E5C"/>
+      <w:shd w:val="clear" w:color="auto" w:fill="E1DFDD"/>
+    </w:rPr>
   </w:style>
 </w:styles>
 </file>

</xml_diff>

<commit_message>
more minor tweaks, mostly WM
</commit_message>
<xml_diff>
--- a/Thesis Draft.docx
+++ b/Thesis Draft.docx
@@ -32,6 +32,9 @@
       <w:pPr>
         <w:spacing w:line="480" w:lineRule="auto"/>
         <w:ind w:firstLine="720"/>
+        <w:rPr>
+          <w:color w:val="000000"/>
+        </w:rPr>
       </w:pPr>
       <w:ins w:id="0" w:author="Wikowsky, Addie J" w:date="2018-11-08T13:03:00Z">
         <w:r>
@@ -52,18 +55,26 @@
       <w:r>
         <w:t xml:space="preserve"> </w:t>
       </w:r>
+      <w:commentRangeStart w:id="2"/>
       <w:r>
         <w:rPr>
           <w:color w:val="000000"/>
         </w:rPr>
         <w:t xml:space="preserve">Robinson-Riegler, G. and Robinson-Riegler, B. describe working memory as a process in which </w:t>
       </w:r>
-      <w:ins w:id="2" w:author="Buchanan, Erin M" w:date="2018-11-01T13:40:00Z">
+      <w:ins w:id="3" w:author="Buchanan, Erin M" w:date="2018-11-01T13:40:00Z">
         <w:r>
           <w:rPr>
             <w:color w:val="000000"/>
           </w:rPr>
-          <w:t>a person</w:t>
+          <w:t xml:space="preserve">a </w:t>
+        </w:r>
+        <w:proofErr w:type="gramStart"/>
+        <w:r>
+          <w:rPr>
+            <w:color w:val="000000"/>
+          </w:rPr>
+          <w:t>person</w:t>
         </w:r>
       </w:ins>
       <w:r>
@@ -72,7 +83,7 @@
         </w:rPr>
         <w:t xml:space="preserve"> intake</w:t>
       </w:r>
-      <w:ins w:id="3" w:author="Buchanan, Erin M" w:date="2018-11-01T13:40:00Z">
+      <w:ins w:id="4" w:author="Buchanan, Erin M" w:date="2018-11-01T13:40:00Z">
         <w:r>
           <w:rPr>
             <w:color w:val="000000"/>
@@ -84,9 +95,16 @@
         <w:rPr>
           <w:color w:val="000000"/>
         </w:rPr>
-        <w:t xml:space="preserve"> stimuli and examine</w:t>
-      </w:r>
-      <w:ins w:id="4" w:author="Buchanan, Erin M" w:date="2018-11-01T13:40:00Z">
+        <w:t xml:space="preserve"> stimuli</w:t>
+      </w:r>
+      <w:proofErr w:type="gramEnd"/>
+      <w:r>
+        <w:rPr>
+          <w:color w:val="000000"/>
+        </w:rPr>
+        <w:t xml:space="preserve"> and examine</w:t>
+      </w:r>
+      <w:ins w:id="5" w:author="Buchanan, Erin M" w:date="2018-11-01T13:40:00Z">
         <w:r>
           <w:rPr>
             <w:color w:val="000000"/>
@@ -100,7 +118,7 @@
         </w:rPr>
         <w:t xml:space="preserve"> </w:t>
       </w:r>
-      <w:del w:id="5" w:author="Buchanan, Erin M" w:date="2018-11-01T13:40:00Z">
+      <w:del w:id="6" w:author="Buchanan, Erin M" w:date="2018-11-01T13:40:00Z">
         <w:r>
           <w:rPr>
             <w:color w:val="000000"/>
@@ -108,7 +126,7 @@
           <w:delText>it</w:delText>
         </w:r>
       </w:del>
-      <w:ins w:id="6" w:author="Buchanan, Erin M" w:date="2018-11-01T13:40:00Z">
+      <w:ins w:id="7" w:author="Buchanan, Erin M" w:date="2018-11-01T13:40:00Z">
         <w:r>
           <w:rPr>
             <w:color w:val="000000"/>
@@ -116,37 +134,52 @@
           <w:t>those stimuli</w:t>
         </w:r>
       </w:ins>
+      <w:commentRangeEnd w:id="2"/>
+      <w:r>
+        <w:rPr>
+          <w:rStyle w:val="CommentReference"/>
+        </w:rPr>
+        <w:commentReference w:id="2"/>
+      </w:r>
       <w:r>
         <w:rPr>
           <w:color w:val="000000"/>
         </w:rPr>
-        <w:t xml:space="preserve">. Working memory plays its biggest role as part of your </w:t>
-      </w:r>
+        <w:t xml:space="preserve">. Working memory plays its biggest role as part of your short-term memory (STM). STM, </w:t>
+      </w:r>
+      <w:commentRangeStart w:id="8"/>
       <w:r>
         <w:rPr>
           <w:color w:val="000000"/>
         </w:rPr>
-        <w:t>short-term</w:t>
+        <w:t>defined by . . .</w:t>
+      </w:r>
+      <w:commentRangeEnd w:id="8"/>
+      <w:r>
+        <w:rPr>
+          <w:rStyle w:val="CommentReference"/>
+        </w:rPr>
+        <w:commentReference w:id="8"/>
       </w:r>
       <w:r>
         <w:rPr>
           <w:color w:val="000000"/>
         </w:rPr>
-        <w:t xml:space="preserve"> memory (STM),</w:t>
-      </w:r>
+        <w:t xml:space="preserve">, is </w:t>
+      </w:r>
+    </w:p>
+    <w:p>
+      <w:pPr>
+        <w:spacing w:line="480" w:lineRule="auto"/>
+        <w:ind w:firstLine="720"/>
+      </w:pPr>
       <w:r>
         <w:rPr>
           <w:color w:val="000000"/>
         </w:rPr>
-        <w:t xml:space="preserve"> </w:t>
-      </w:r>
-      <w:r>
-        <w:rPr>
-          <w:color w:val="000000"/>
-        </w:rPr>
-        <w:t>as it works in a close interacting system that serve</w:t>
-      </w:r>
-      <w:ins w:id="7" w:author="Buchanan, Erin M" w:date="2018-11-01T13:41:00Z">
+        <w:t>STM works in a close interacting system that serve</w:t>
+      </w:r>
+      <w:ins w:id="9" w:author="Buchanan, Erin M" w:date="2018-11-01T13:41:00Z">
         <w:r>
           <w:rPr>
             <w:color w:val="000000"/>
@@ -160,19 +193,19 @@
         </w:rPr>
         <w:t xml:space="preserve"> higher level mental </w:t>
       </w:r>
-      <w:commentRangeStart w:id="8"/>
+      <w:commentRangeStart w:id="10"/>
       <w:r>
         <w:rPr>
           <w:color w:val="000000"/>
         </w:rPr>
         <w:t>processes</w:t>
       </w:r>
-      <w:commentRangeEnd w:id="8"/>
-      <w:r>
-        <w:rPr>
-          <w:rStyle w:val="CommentReference"/>
-        </w:rPr>
-        <w:commentReference w:id="8"/>
+      <w:commentRangeEnd w:id="10"/>
+      <w:r>
+        <w:rPr>
+          <w:rStyle w:val="CommentReference"/>
+        </w:rPr>
+        <w:commentReference w:id="10"/>
       </w:r>
       <w:r>
         <w:rPr>
@@ -180,7 +213,7 @@
         </w:rPr>
         <w:t>. This</w:t>
       </w:r>
-      <w:ins w:id="9" w:author="Buchanan, Erin M" w:date="2018-11-01T13:42:00Z">
+      <w:ins w:id="11" w:author="Buchanan, Erin M" w:date="2018-11-01T13:42:00Z">
         <w:r>
           <w:rPr>
             <w:color w:val="000000"/>
@@ -194,30 +227,18 @@
         </w:rPr>
         <w:t xml:space="preserve"> could be as simple as responding to a question or remembering a phone number. </w:t>
       </w:r>
-      <w:del w:id="10" w:author="Buchanan, Erin M" w:date="2018-11-01T13:43:00Z">
+      <w:del w:id="12" w:author="Buchanan, Erin M" w:date="2018-11-01T13:43:00Z">
         <w:r>
           <w:rPr>
             <w:color w:val="000000"/>
           </w:rPr>
-          <w:delText xml:space="preserve">Robinson-Riegler, G. and Robinson-Riegler, B. comment on a working memory model theorized by Baddeley </w:delText>
-        </w:r>
-        <w:r>
-          <w:rPr>
-            <w:color w:val="000000"/>
-          </w:rPr>
-          <w:delText xml:space="preserve">and Hitch. </w:delText>
+          <w:delText xml:space="preserve">Robinson-Riegler, G. and Robinson-Riegler, B. comment on a working memory model theorized by Baddeley and Hitch. </w:delText>
         </w:r>
       </w:del>
       <w:r>
-        <w:t>Baddeley and Hitch (</w:t>
-      </w:r>
-      <w:r>
-        <w:t>1994</w:t>
-      </w:r>
-      <w:r>
-        <w:t xml:space="preserve">) first proposed </w:t>
-      </w:r>
-      <w:del w:id="11" w:author="Buchanan, Erin M" w:date="2018-11-01T13:43:00Z">
+        <w:t xml:space="preserve">Baddeley and Hitch (1994) first proposed </w:t>
+      </w:r>
+      <w:del w:id="13" w:author="Buchanan, Erin M" w:date="2018-11-01T13:43:00Z">
         <w:r>
           <w:delText>the</w:delText>
         </w:r>
@@ -229,403 +250,330 @@
         </w:r>
       </w:del>
       <w:r>
-        <w:t xml:space="preserve">a </w:t>
-      </w:r>
-      <w:r>
-        <w:t>working memory</w:t>
-      </w:r>
-      <w:r>
-        <w:t xml:space="preserve"> model</w:t>
+        <w:t>a working memory model</w:t>
       </w:r>
       <w:r>
         <w:t xml:space="preserve"> in </w:t>
       </w:r>
-      <w:commentRangeStart w:id="12"/>
+      <w:commentRangeStart w:id="14"/>
       <w:r>
         <w:t>1974</w:t>
       </w:r>
-      <w:commentRangeEnd w:id="12"/>
-      <w:r>
-        <w:rPr>
-          <w:rStyle w:val="CommentReference"/>
-        </w:rPr>
-        <w:commentReference w:id="12"/>
+      <w:commentRangeEnd w:id="14"/>
+      <w:r>
+        <w:rPr>
+          <w:rStyle w:val="CommentReference"/>
+        </w:rPr>
+        <w:commentReference w:id="14"/>
       </w:r>
       <w:r>
         <w:t xml:space="preserve">. </w:t>
       </w:r>
-      <w:commentRangeStart w:id="13"/>
-      <w:del w:id="14" w:author="Buchanan, Erin M" w:date="2018-11-01T13:44:00Z">
-        <w:r>
-          <w:delText xml:space="preserve">They </w:delText>
-        </w:r>
-        <w:r>
-          <w:delText>propose that their idea</w:delText>
+      <w:commentRangeStart w:id="15"/>
+      <w:r>
+        <w:t>Their</w:t>
+      </w:r>
+      <w:commentRangeEnd w:id="15"/>
+      <w:r>
+        <w:rPr>
+          <w:rStyle w:val="CommentReference"/>
+        </w:rPr>
+        <w:commentReference w:id="15"/>
+      </w:r>
+      <w:r>
+        <w:t xml:space="preserve"> model included the idea of a phonological loop, visuospatial sketchpad, and central executive. The phonological loop (</w:t>
+      </w:r>
+      <w:r>
+        <w:t xml:space="preserve">previously the </w:t>
+      </w:r>
+      <w:r>
+        <w:t xml:space="preserve">articulatory loop) </w:t>
+      </w:r>
+      <w:del w:id="16" w:author="Buchanan, Erin M" w:date="2018-11-01T13:45:00Z">
+        <w:r>
+          <w:delText xml:space="preserve">uses </w:delText>
         </w:r>
       </w:del>
-      <w:ins w:id="15" w:author="Buchanan, Erin M" w:date="2018-11-01T13:44:00Z">
-        <w:r>
-          <w:t>This model potentially</w:t>
+      <w:r>
+        <w:t>has two parts</w:t>
+      </w:r>
+      <w:del w:id="17" w:author="Buchanan, Erin M" w:date="2018-11-01T13:45:00Z">
+        <w:r>
+          <w:delText>. Those parts are your</w:delText>
+        </w:r>
+      </w:del>
+      <w:ins w:id="18" w:author="Buchanan, Erin M" w:date="2018-11-01T13:45:00Z">
+        <w:r>
+          <w:t>:</w:t>
         </w:r>
       </w:ins>
       <w:r>
+        <w:t xml:space="preserve"> phonological storage and subvocal rehearsal. Phonological storage is when </w:t>
+      </w:r>
+      <w:del w:id="19" w:author="Buchanan, Erin M" w:date="2018-11-01T13:46:00Z">
+        <w:r>
+          <w:delText>your brain</w:delText>
+        </w:r>
+      </w:del>
+      <w:ins w:id="20" w:author="Buchanan, Erin M" w:date="2018-11-01T13:46:00Z">
+        <w:r>
+          <w:t>a person</w:t>
+        </w:r>
+      </w:ins>
+      <w:r>
+        <w:t xml:space="preserve"> holds a </w:t>
+      </w:r>
+      <w:ins w:id="21" w:author="Buchanan, Erin M" w:date="2018-11-01T13:46:00Z">
+        <w:r>
+          <w:t xml:space="preserve">sound </w:t>
+        </w:r>
+      </w:ins>
+      <w:r>
+        <w:t xml:space="preserve">memory trace until this </w:t>
+      </w:r>
+      <w:ins w:id="22" w:author="Buchanan, Erin M" w:date="2018-11-01T13:46:00Z">
+        <w:r>
+          <w:t xml:space="preserve">trace </w:t>
+        </w:r>
+      </w:ins>
+      <w:r>
+        <w:t>is then rehearsed by the subvocal rehearsal of the model</w:t>
+      </w:r>
+      <w:ins w:id="23" w:author="Buchanan, Erin M" w:date="2018-11-01T13:46:00Z">
+        <w:r>
+          <w:t xml:space="preserve"> by repeating the trace internally</w:t>
+        </w:r>
+      </w:ins>
+      <w:r>
+        <w:t>.</w:t>
+      </w:r>
+      <w:r>
         <w:t xml:space="preserve"> </w:t>
       </w:r>
-      <w:r>
-        <w:t>has three separate uses in cognitive psychology</w:t>
-      </w:r>
-      <w:del w:id="16" w:author="Buchanan, Erin M" w:date="2018-11-01T13:44:00Z">
-        <w:r>
-          <w:delText>, but there are more</w:delText>
-        </w:r>
-        <w:r>
-          <w:delText xml:space="preserve"> uses</w:delText>
-        </w:r>
-        <w:r>
-          <w:delText xml:space="preserve"> in other fields</w:delText>
-        </w:r>
-        <w:r>
-          <w:delText xml:space="preserve"> (p. 485)</w:delText>
+      <w:del w:id="24" w:author="Buchanan, Erin M" w:date="2018-11-01T13:46:00Z">
+        <w:r>
+          <w:delText xml:space="preserve">The </w:delText>
         </w:r>
       </w:del>
-      <w:r>
-        <w:t xml:space="preserve">. The first is </w:t>
-      </w:r>
-      <w:r>
-        <w:t xml:space="preserve">using computation models </w:t>
-      </w:r>
-      <w:r>
-        <w:t xml:space="preserve">(math, physics, etc) </w:t>
-      </w:r>
-      <w:r>
-        <w:t>and</w:t>
-      </w:r>
-      <w:r>
-        <w:t xml:space="preserve"> a production system </w:t>
-      </w:r>
-      <w:r>
-        <w:t>to explain the relevant productions</w:t>
-      </w:r>
-      <w:r>
-        <w:t xml:space="preserve">. </w:t>
-      </w:r>
-      <w:r>
-        <w:t>The second</w:t>
-      </w:r>
-      <w:r>
-        <w:t xml:space="preserve">, </w:t>
-      </w:r>
-      <w:r>
-        <w:t xml:space="preserve">is to see working memory (WM) as </w:t>
-      </w:r>
-      <w:r>
-        <w:t xml:space="preserve">a </w:t>
-      </w:r>
-      <w:r>
-        <w:t xml:space="preserve">system that </w:t>
-      </w:r>
-      <w:r>
-        <w:t xml:space="preserve">uses the participants story and processing, while measuring it using tasks </w:t>
-      </w:r>
-      <w:r>
-        <w:t>to find individual differences. Baddeley and Hitch (1994)</w:t>
-      </w:r>
-      <w:r>
-        <w:t xml:space="preserve"> were quick to point out that this</w:t>
-      </w:r>
-      <w:r>
-        <w:t xml:space="preserve"> second use of WM is more reliant on the </w:t>
-      </w:r>
-      <w:r>
-        <w:t xml:space="preserve">way to measure reasoning and comprehension. </w:t>
-      </w:r>
-      <w:r>
-        <w:t>The final use</w:t>
-      </w:r>
-      <w:r>
-        <w:t xml:space="preserve"> </w:t>
-      </w:r>
-      <w:r>
-        <w:t>utilizes Baddeley and Hitch’s original 1974</w:t>
-      </w:r>
-      <w:r>
-        <w:t xml:space="preserve"> WM</w:t>
-      </w:r>
-      <w:r>
-        <w:t xml:space="preserve"> model. </w:t>
-      </w:r>
-      <w:commentRangeEnd w:id="13"/>
-      <w:r>
-        <w:rPr>
-          <w:rStyle w:val="CommentReference"/>
-        </w:rPr>
-        <w:commentReference w:id="13"/>
-      </w:r>
-    </w:p>
-    <w:p>
-      <w:pPr>
-        <w:spacing w:line="480" w:lineRule="auto"/>
-        <w:ind w:firstLine="720"/>
-      </w:pPr>
-      <w:commentRangeStart w:id="17"/>
-      <w:r>
-        <w:t>Their</w:t>
-      </w:r>
-      <w:commentRangeEnd w:id="17"/>
-      <w:r>
-        <w:rPr>
-          <w:rStyle w:val="CommentReference"/>
-        </w:rPr>
-        <w:commentReference w:id="17"/>
-      </w:r>
-      <w:r>
-        <w:t xml:space="preserve"> model included the idea of a phonological loop, </w:t>
-      </w:r>
-      <w:r>
-        <w:t>v</w:t>
-      </w:r>
-      <w:r>
-        <w:t>isuospatial sketchpad</w:t>
-      </w:r>
-      <w:r>
-        <w:t>, and central executive</w:t>
-      </w:r>
-      <w:r>
-        <w:t xml:space="preserve">. </w:t>
-      </w:r>
-      <w:r>
-        <w:t>The phonological loop</w:t>
-      </w:r>
-      <w:r>
-        <w:t xml:space="preserve"> (</w:t>
-      </w:r>
-      <w:r>
-        <w:t xml:space="preserve">previously the </w:t>
-      </w:r>
-      <w:r>
-        <w:t>articulatory loop)</w:t>
-      </w:r>
-      <w:r>
-        <w:t xml:space="preserve"> </w:t>
-      </w:r>
-      <w:del w:id="18" w:author="Buchanan, Erin M" w:date="2018-11-01T13:45:00Z">
-        <w:r>
-          <w:delText>uses</w:delText>
-        </w:r>
-        <w:r>
-          <w:delText xml:space="preserve"> </w:delText>
-        </w:r>
-      </w:del>
-      <w:r>
-        <w:t>has two parts</w:t>
-      </w:r>
-      <w:del w:id="19" w:author="Buchanan, Erin M" w:date="2018-11-01T13:45:00Z">
-        <w:r>
-          <w:delText>. Those parts are your</w:delText>
-        </w:r>
-      </w:del>
-      <w:ins w:id="20" w:author="Buchanan, Erin M" w:date="2018-11-01T13:45:00Z">
-        <w:r>
-          <w:t>:</w:t>
+      <w:ins w:id="25" w:author="Buchanan, Erin M" w:date="2018-11-01T13:46:00Z">
+        <w:r>
+          <w:t xml:space="preserve">Baddeley and Hitch’s memory </w:t>
         </w:r>
       </w:ins>
       <w:r>
-        <w:t xml:space="preserve"> phonological</w:t>
-      </w:r>
-      <w:r>
-        <w:t xml:space="preserve"> storage</w:t>
-      </w:r>
-      <w:r>
-        <w:t xml:space="preserve"> and subvocal rehearsal.</w:t>
-      </w:r>
-      <w:r>
-        <w:t xml:space="preserve"> </w:t>
-      </w:r>
-      <w:r>
-        <w:t>Phonological storage is when</w:t>
-      </w:r>
-      <w:r>
-        <w:t xml:space="preserve"> </w:t>
-      </w:r>
-      <w:del w:id="21" w:author="Buchanan, Erin M" w:date="2018-11-01T13:46:00Z">
-        <w:r>
-          <w:delText>your brain</w:delText>
-        </w:r>
-      </w:del>
-      <w:ins w:id="22" w:author="Buchanan, Erin M" w:date="2018-11-01T13:46:00Z">
-        <w:r>
-          <w:t>a person</w:t>
-        </w:r>
-      </w:ins>
-      <w:r>
-        <w:t xml:space="preserve"> </w:t>
-      </w:r>
-      <w:r>
-        <w:t>holds</w:t>
-      </w:r>
-      <w:r>
-        <w:t xml:space="preserve"> a </w:t>
-      </w:r>
-      <w:ins w:id="23" w:author="Buchanan, Erin M" w:date="2018-11-01T13:46:00Z">
-        <w:r>
-          <w:t xml:space="preserve">sound </w:t>
-        </w:r>
-      </w:ins>
-      <w:r>
-        <w:t>memory trac</w:t>
-      </w:r>
-      <w:r>
-        <w:t xml:space="preserve">e until </w:t>
-      </w:r>
-      <w:r>
-        <w:t xml:space="preserve">this </w:t>
-      </w:r>
-      <w:ins w:id="24" w:author="Buchanan, Erin M" w:date="2018-11-01T13:46:00Z">
-        <w:r>
-          <w:t xml:space="preserve">trace </w:t>
-        </w:r>
-      </w:ins>
-      <w:r>
-        <w:t>is then</w:t>
-      </w:r>
-      <w:r>
-        <w:t xml:space="preserve"> rehearsed</w:t>
-      </w:r>
-      <w:r>
-        <w:t xml:space="preserve"> by the subvocal rehearsal of the model</w:t>
-      </w:r>
-      <w:ins w:id="25" w:author="Buchanan, Erin M" w:date="2018-11-01T13:46:00Z">
-        <w:r>
-          <w:t xml:space="preserve"> by repeating the trace internally</w:t>
-        </w:r>
-      </w:ins>
-      <w:r>
-        <w:t>.</w:t>
-      </w:r>
-      <w:r>
-        <w:t xml:space="preserve"> </w:t>
+        <w:t xml:space="preserve">model </w:t>
       </w:r>
       <w:del w:id="26" w:author="Buchanan, Erin M" w:date="2018-11-01T13:46:00Z">
         <w:r>
-          <w:delText xml:space="preserve">The </w:delText>
+          <w:delText>also has this idea of a</w:delText>
         </w:r>
       </w:del>
       <w:ins w:id="27" w:author="Buchanan, Erin M" w:date="2018-11-01T13:46:00Z">
         <w:r>
-          <w:t xml:space="preserve">Baddeley and Hitch’s memory </w:t>
+          <w:t>additionally includes a</w:t>
         </w:r>
       </w:ins>
       <w:r>
-        <w:t xml:space="preserve">model </w:t>
-      </w:r>
-      <w:del w:id="28" w:author="Buchanan, Erin M" w:date="2018-11-01T13:46:00Z">
-        <w:r>
-          <w:delText>also has this idea of a</w:delText>
+        <w:t xml:space="preserve"> visuospatial sketchpad, which is primarily responsible for visual and spatial </w:t>
+      </w:r>
+      <w:commentRangeStart w:id="28"/>
+      <w:r>
+        <w:t>encoding</w:t>
+      </w:r>
+      <w:commentRangeEnd w:id="28"/>
+      <w:r>
+        <w:rPr>
+          <w:rStyle w:val="CommentReference"/>
+        </w:rPr>
+        <w:commentReference w:id="28"/>
+      </w:r>
+      <w:r>
+        <w:t>. Baddeley and Hitch (1994)</w:t>
+      </w:r>
+      <w:ins w:id="29" w:author="Buchanan, Erin M" w:date="2018-11-01T13:47:00Z">
+        <w:r>
+          <w:t xml:space="preserve"> explain that the visuospatial sketchpad</w:t>
+        </w:r>
+      </w:ins>
+      <w:del w:id="30" w:author="Buchanan, Erin M" w:date="2018-11-01T13:47:00Z">
+        <w:r>
+          <w:delText xml:space="preserve"> see this</w:delText>
         </w:r>
       </w:del>
-      <w:ins w:id="29" w:author="Buchanan, Erin M" w:date="2018-11-01T13:46:00Z">
-        <w:r>
-          <w:t>additionally includes a</w:t>
+      <w:r>
+        <w:t xml:space="preserve"> </w:t>
+      </w:r>
+      <w:del w:id="31" w:author="Buchanan, Erin M" w:date="2018-11-01T13:47:00Z">
+        <w:r>
+          <w:delText xml:space="preserve">as </w:delText>
+        </w:r>
+      </w:del>
+      <w:ins w:id="32" w:author="Buchanan, Erin M" w:date="2018-11-01T13:47:00Z">
+        <w:r>
+          <w:t xml:space="preserve">is </w:t>
         </w:r>
       </w:ins>
       <w:r>
-        <w:t xml:space="preserve"> visuospatial sketchpad</w:t>
-      </w:r>
-      <w:r>
-        <w:t>,</w:t>
-      </w:r>
-      <w:r>
-        <w:t xml:space="preserve"> which is primarily responsible for </w:t>
-      </w:r>
-      <w:r>
-        <w:t xml:space="preserve">visual and spatial </w:t>
-      </w:r>
-      <w:commentRangeStart w:id="30"/>
-      <w:r>
-        <w:t>encoding</w:t>
-      </w:r>
-      <w:commentRangeEnd w:id="30"/>
-      <w:r>
-        <w:rPr>
-          <w:rStyle w:val="CommentReference"/>
-        </w:rPr>
-        <w:commentReference w:id="30"/>
-      </w:r>
-      <w:r>
-        <w:t>.</w:t>
-      </w:r>
-      <w:r>
-        <w:t xml:space="preserve"> Baddeley and Hitch (1994)</w:t>
-      </w:r>
-      <w:ins w:id="31" w:author="Buchanan, Erin M" w:date="2018-11-01T13:47:00Z">
-        <w:r>
-          <w:t xml:space="preserve"> explain that the visuospatial sketchpad</w:t>
+        <w:t xml:space="preserve">a type of work space for incoming information. The final piece of their model is the central executive. The central executive is responsible for controlling when the phonological loop and visuospatial sketchpad are used, and how they interact with one another (Baddeley, 2002). </w:t>
+      </w:r>
+    </w:p>
+    <w:p>
+      <w:pPr>
+        <w:spacing w:line="480" w:lineRule="auto"/>
+        <w:ind w:firstLine="720"/>
+      </w:pPr>
+      <w:commentRangeStart w:id="33"/>
+      <w:del w:id="34" w:author="Buchanan, Erin M" w:date="2018-11-01T13:44:00Z">
+        <w:r>
+          <w:delText>They propose that their idea</w:delText>
+        </w:r>
+      </w:del>
+      <w:ins w:id="35" w:author="Buchanan, Erin M" w:date="2018-11-01T13:44:00Z">
+        <w:r>
+          <w:t>This model potentially</w:t>
         </w:r>
       </w:ins>
-      <w:del w:id="32" w:author="Buchanan, Erin M" w:date="2018-11-01T13:47:00Z">
-        <w:r>
-          <w:delText xml:space="preserve"> see this</w:delText>
+      <w:r>
+        <w:t xml:space="preserve"> has three separate uses in cognitive psychology</w:t>
+      </w:r>
+      <w:del w:id="36" w:author="Buchanan, Erin M" w:date="2018-11-01T13:44:00Z">
+        <w:r>
+          <w:delText>, but there are more uses in other fields (p. 485)</w:delText>
         </w:r>
       </w:del>
       <w:r>
-        <w:t xml:space="preserve"> </w:t>
-      </w:r>
-      <w:del w:id="33" w:author="Buchanan, Erin M" w:date="2018-11-01T13:47:00Z">
-        <w:r>
-          <w:delText xml:space="preserve">as </w:delText>
-        </w:r>
-      </w:del>
-      <w:ins w:id="34" w:author="Buchanan, Erin M" w:date="2018-11-01T13:47:00Z">
-        <w:r>
-          <w:t xml:space="preserve">is </w:t>
-        </w:r>
-      </w:ins>
-      <w:r>
-        <w:t xml:space="preserve">a type of work space for </w:t>
-      </w:r>
-      <w:r>
-        <w:t xml:space="preserve">incoming information. The final piece of their model is the central executive. </w:t>
-      </w:r>
-      <w:r>
-        <w:t>The central executive is responsible fo</w:t>
-      </w:r>
-      <w:r>
-        <w:t xml:space="preserve">r </w:t>
+        <w:t xml:space="preserve">. The first is using computation models (math, physics, </w:t>
+      </w:r>
+      <w:proofErr w:type="spellStart"/>
+      <w:r>
+        <w:t>etc</w:t>
+      </w:r>
+      <w:proofErr w:type="spellEnd"/>
+      <w:r>
+        <w:t xml:space="preserve">) and a production system to explain the relevant productions. The second, is to see working memory (WM) as a system that uses the participants story and processing, while measuring it using tasks to find individual differences. Baddeley and Hitch (1994) were quick to point out that this second use of WM is more reliant on the way to </w:t>
       </w:r>
       <w:r>
         <w:lastRenderedPageBreak/>
-        <w:t xml:space="preserve">controlling when the </w:t>
-      </w:r>
-      <w:r>
-        <w:t>phonological</w:t>
-      </w:r>
-      <w:r>
-        <w:t xml:space="preserve"> loop and visuospatial sketchpad </w:t>
-      </w:r>
-      <w:r>
-        <w:t>are</w:t>
-      </w:r>
-      <w:r>
-        <w:t xml:space="preserve"> used, and </w:t>
-      </w:r>
-      <w:r>
-        <w:t xml:space="preserve">how they interact with one another (Baddeley, 2002, </w:t>
-      </w:r>
-      <w:commentRangeStart w:id="35"/>
-      <w:r>
-        <w:t>p</w:t>
-      </w:r>
-      <w:commentRangeEnd w:id="35"/>
-      <w:r>
-        <w:rPr>
-          <w:rStyle w:val="CommentReference"/>
-        </w:rPr>
-        <w:commentReference w:id="35"/>
-      </w:r>
-      <w:r>
-        <w:t>. 89)</w:t>
-      </w:r>
-      <w:r>
+        <w:t>measure reasoning and comprehension. The final use utilizes Baddeley and Hitch’s original 1974</w:t>
+      </w:r>
+      <w:r>
+        <w:t xml:space="preserve"> WM</w:t>
+      </w:r>
+      <w:r>
+        <w:t xml:space="preserve"> model. </w:t>
+      </w:r>
+      <w:commentRangeEnd w:id="33"/>
+      <w:r>
+        <w:rPr>
+          <w:rStyle w:val="CommentReference"/>
+        </w:rPr>
+        <w:commentReference w:id="33"/>
+      </w:r>
+    </w:p>
+    <w:p>
+      <w:pPr>
+        <w:spacing w:line="480" w:lineRule="auto"/>
+        <w:rPr>
+          <w:b/>
+        </w:rPr>
+      </w:pPr>
+      <w:r>
+        <w:rPr>
+          <w:b/>
+        </w:rPr>
+        <w:t>Measurement</w:t>
+      </w:r>
+      <w:r>
+        <w:rPr>
+          <w:b/>
+        </w:rPr>
+        <w:t xml:space="preserve"> of Working Memory</w:t>
+      </w:r>
+    </w:p>
+    <w:p>
+      <w:pPr>
+        <w:spacing w:line="480" w:lineRule="auto"/>
+      </w:pPr>
+      <w:r>
+        <w:rPr>
+          <w:b/>
+        </w:rPr>
+        <w:tab/>
+      </w:r>
+      <w:r>
+        <w:t xml:space="preserve">Working memory has been tested for many years. The first time was around 1980 when Daneman and Carpenter created the Reading Span. </w:t>
+      </w:r>
+    </w:p>
+    <w:p>
+      <w:pPr>
+        <w:spacing w:line="480" w:lineRule="auto"/>
+      </w:pPr>
+      <w:r>
+        <w:t>Summarize this article here:</w:t>
+      </w:r>
+    </w:p>
+    <w:p>
+      <w:pPr>
+        <w:rPr>
+          <w:rFonts w:eastAsia="Times New Roman"/>
+        </w:rPr>
+      </w:pPr>
+      <w:r>
+        <w:rPr>
+          <w:color w:val="000000" w:themeColor="text1"/>
+        </w:rPr>
+        <w:t xml:space="preserve">Redick, T.S., </w:t>
+      </w:r>
+      <w:r>
+        <w:rPr>
+          <w:color w:val="000000" w:themeColor="text1"/>
+        </w:rPr>
+        <w:t>Broadway</w:t>
+      </w:r>
+      <w:r>
+        <w:rPr>
+          <w:color w:val="000000" w:themeColor="text1"/>
+        </w:rPr>
+        <w:t xml:space="preserve">, J. M., Meier, M.E., </w:t>
+      </w:r>
+      <w:proofErr w:type="spellStart"/>
+      <w:r>
+        <w:rPr>
+          <w:color w:val="000000" w:themeColor="text1"/>
+        </w:rPr>
+        <w:t>Kuriakose</w:t>
+      </w:r>
+      <w:proofErr w:type="spellEnd"/>
+      <w:r>
+        <w:rPr>
+          <w:color w:val="000000" w:themeColor="text1"/>
+        </w:rPr>
+        <w:t xml:space="preserve">, P.S., Unsworth, N., Kane, M. J., Engle, R.W., (2012). </w:t>
+      </w:r>
+      <w:r>
+        <w:rPr>
+          <w:rFonts w:eastAsia="Times New Roman"/>
+        </w:rPr>
+        <w:t xml:space="preserve">Measuring Working Memory Capacity </w:t>
+      </w:r>
+      <w:proofErr w:type="gramStart"/>
+      <w:r>
+        <w:rPr>
+          <w:rFonts w:eastAsia="Times New Roman"/>
+        </w:rPr>
+        <w:t>With</w:t>
+      </w:r>
+      <w:proofErr w:type="gramEnd"/>
+      <w:r>
+        <w:rPr>
+          <w:rFonts w:eastAsia="Times New Roman"/>
+        </w:rPr>
+        <w:t xml:space="preserve"> Automated Complex Span Tasks</w:t>
+      </w:r>
+      <w:r>
+        <w:rPr>
+          <w:rFonts w:eastAsia="Times New Roman"/>
+        </w:rPr>
         <w:t xml:space="preserve">. </w:t>
       </w:r>
     </w:p>
@@ -633,21 +581,30 @@
       <w:pPr>
         <w:spacing w:line="480" w:lineRule="auto"/>
         <w:rPr>
-          <w:b/>
-        </w:rPr>
-      </w:pPr>
-      <w:r>
-        <w:rPr>
-          <w:b/>
-        </w:rPr>
-        <w:t>Measurement</w:t>
-      </w:r>
-      <w:r>
-        <w:rPr>
-          <w:b/>
-        </w:rPr>
-        <w:t xml:space="preserve"> of Working Memory</w:t>
-      </w:r>
+          <w:color w:val="000000" w:themeColor="text1"/>
+        </w:rPr>
+      </w:pPr>
+      <w:r>
+        <w:rPr>
+          <w:i/>
+          <w:color w:val="000000" w:themeColor="text1"/>
+        </w:rPr>
+        <w:t>European Journal of Psychological Assessment</w:t>
+      </w:r>
+      <w:r>
+        <w:rPr>
+          <w:color w:val="000000" w:themeColor="text1"/>
+        </w:rPr>
+        <w:t xml:space="preserve"> 28(3), 164-171</w:t>
+      </w:r>
+    </w:p>
+    <w:p>
+      <w:pPr>
+        <w:spacing w:line="480" w:lineRule="auto"/>
+        <w:rPr>
+          <w:color w:val="000000" w:themeColor="text1"/>
+        </w:rPr>
+      </w:pPr>
     </w:p>
     <w:p>
       <w:pPr>
@@ -661,9 +618,9 @@
         <w:rPr>
           <w:color w:val="000000" w:themeColor="text1"/>
         </w:rPr>
-        <w:t xml:space="preserve">The best way to </w:t>
-      </w:r>
-      <w:del w:id="36" w:author="Buchanan, Erin M" w:date="2018-11-01T13:49:00Z">
+        <w:t xml:space="preserve">The next method to </w:t>
+      </w:r>
+      <w:del w:id="37" w:author="Buchanan, Erin M" w:date="2018-11-01T13:49:00Z">
         <w:r>
           <w:rPr>
             <w:color w:val="000000" w:themeColor="text1"/>
@@ -671,7 +628,7 @@
           <w:delText xml:space="preserve">test </w:delText>
         </w:r>
       </w:del>
-      <w:ins w:id="37" w:author="Buchanan, Erin M" w:date="2018-11-01T13:49:00Z">
+      <w:ins w:id="38" w:author="Buchanan, Erin M" w:date="2018-11-01T13:49:00Z">
         <w:r>
           <w:rPr>
             <w:color w:val="000000" w:themeColor="text1"/>
@@ -683,21 +640,21 @@
         <w:rPr>
           <w:color w:val="000000" w:themeColor="text1"/>
         </w:rPr>
-        <w:t>working memory is to use an operation task (OSPAN) created by Turner and Engle (</w:t>
-      </w:r>
-      <w:commentRangeStart w:id="38"/>
+        <w:t>working memory is to use an Operation Span (OSPAN) created by Turner and Engle (</w:t>
+      </w:r>
+      <w:commentRangeStart w:id="39"/>
       <w:r>
         <w:rPr>
           <w:color w:val="000000" w:themeColor="text1"/>
         </w:rPr>
         <w:t>1989</w:t>
       </w:r>
-      <w:commentRangeEnd w:id="38"/>
-      <w:r>
-        <w:rPr>
-          <w:rStyle w:val="CommentReference"/>
-        </w:rPr>
-        <w:commentReference w:id="38"/>
+      <w:commentRangeEnd w:id="39"/>
+      <w:r>
+        <w:rPr>
+          <w:rStyle w:val="CommentReference"/>
+        </w:rPr>
+        <w:commentReference w:id="39"/>
       </w:r>
       <w:r>
         <w:rPr>
@@ -711,45 +668,79 @@
         </w:rPr>
         <w:t xml:space="preserve"> </w:t>
       </w:r>
-      <w:r>
+    </w:p>
+    <w:p>
+      <w:pPr>
+        <w:spacing w:line="480" w:lineRule="auto"/>
+        <w:ind w:firstLine="720"/>
         <w:rPr>
           <w:color w:val="000000" w:themeColor="text1"/>
         </w:rPr>
-        <w:t xml:space="preserve">Turner and Engle have written multiple papers on their validity and reliability of the </w:t>
-      </w:r>
-      <w:commentRangeStart w:id="39"/>
+      </w:pPr>
       <w:r>
         <w:rPr>
           <w:color w:val="000000" w:themeColor="text1"/>
         </w:rPr>
-        <w:t>OSPAN</w:t>
-      </w:r>
-      <w:commentRangeEnd w:id="39"/>
-      <w:r>
-        <w:rPr>
-          <w:rStyle w:val="CommentReference"/>
-        </w:rPr>
-        <w:commentReference w:id="39"/>
-      </w:r>
-      <w:r>
+        <w:t>Shah and Miyake (1996) developed the Symmetry Span.</w:t>
+      </w:r>
+    </w:p>
+    <w:p>
+      <w:pPr>
+        <w:spacing w:line="480" w:lineRule="auto"/>
         <w:rPr>
           <w:color w:val="000000" w:themeColor="text1"/>
         </w:rPr>
+      </w:pPr>
+      <w:r>
+        <w:rPr>
+          <w:color w:val="000000" w:themeColor="text1"/>
+        </w:rPr>
+        <w:t>OWL (2016) Engle</w:t>
+      </w:r>
+    </w:p>
+    <w:p>
+      <w:pPr>
+        <w:spacing w:line="480" w:lineRule="auto"/>
+      </w:pPr>
+    </w:p>
+    <w:p>
+      <w:pPr>
+        <w:spacing w:line="480" w:lineRule="auto"/>
+        <w:rPr>
+          <w:b/>
+        </w:rPr>
+      </w:pPr>
+      <w:r>
+        <w:rPr>
+          <w:b/>
+        </w:rPr>
+        <w:t>Fluid Intelligence</w:t>
+      </w:r>
+    </w:p>
+    <w:p>
+      <w:pPr>
+        <w:spacing w:line="480" w:lineRule="auto"/>
+      </w:pPr>
+      <w:r>
+        <w:tab/>
+      </w:r>
+      <w:commentRangeStart w:id="40"/>
+      <w:r>
+        <w:t>There are of course more factors that work into how much you can hold in your working memory that could affect the way you think</w:t>
+      </w:r>
+      <w:commentRangeEnd w:id="40"/>
+      <w:r>
+        <w:rPr>
+          <w:rStyle w:val="CommentReference"/>
+        </w:rPr>
+        <w:commentReference w:id="40"/>
+      </w:r>
+      <w:r>
         <w:t xml:space="preserve">. </w:t>
       </w:r>
-      <w:commentRangeStart w:id="40"/>
-      <w:r>
-        <w:rPr>
-          <w:color w:val="000000" w:themeColor="text1"/>
-        </w:rPr>
-        <w:t xml:space="preserve">Besides the creators of the task, Klein and Fiss (1999), also tested the validity and reliability of </w:t>
-      </w:r>
       <w:commentRangeStart w:id="41"/>
       <w:r>
-        <w:rPr>
-          <w:color w:val="000000" w:themeColor="text1"/>
-        </w:rPr>
-        <w:t xml:space="preserve">it </w:t>
+        <w:t xml:space="preserve">One of focus </w:t>
       </w:r>
       <w:commentRangeEnd w:id="41"/>
       <w:r>
@@ -759,290 +750,327 @@
         <w:commentReference w:id="41"/>
       </w:r>
       <w:r>
-        <w:rPr>
-          <w:color w:val="000000" w:themeColor="text1"/>
-        </w:rPr>
-        <w:t>to an</w:t>
-      </w:r>
-      <w:del w:id="42" w:author="Buchanan, Erin M" w:date="2018-11-01T13:49:00Z">
-        <w:r>
-          <w:rPr>
-            <w:color w:val="000000" w:themeColor="text1"/>
-          </w:rPr>
-          <w:delText xml:space="preserve"> astounding </w:delText>
+        <w:t>is intelligence, specifically fluid intelligence (</w:t>
+      </w:r>
+      <w:r>
+        <w:rPr>
+          <w:i/>
+        </w:rPr>
+        <w:t>Gf</w:t>
+      </w:r>
+      <w:r>
+        <w:t>). Horn (1968) describes intelligence for those who study behavioral science as, “. . .observable, measurable behavior, whence it may become possible to relate this variable as important variables of neurology, sociology, etc.</w:t>
+      </w:r>
+      <w:moveFromRangeStart w:id="42" w:author="Buchanan, Erin M" w:date="2018-11-01T13:52:00Z" w:name="move528843658"/>
+      <w:moveFrom w:id="43" w:author="Buchanan, Erin M" w:date="2018-11-01T13:52:00Z">
+        <w:r>
+          <w:t xml:space="preserve"> (p. 242)</w:t>
+        </w:r>
+      </w:moveFrom>
+      <w:moveFromRangeEnd w:id="42"/>
+      <w:r>
+        <w:t>.”</w:t>
+      </w:r>
+      <w:ins w:id="44" w:author="Buchanan, Erin M" w:date="2018-11-01T13:52:00Z">
+        <w:r>
+          <w:t xml:space="preserve"> </w:t>
+        </w:r>
+      </w:ins>
+      <w:moveToRangeStart w:id="45" w:author="Buchanan, Erin M" w:date="2018-11-01T13:52:00Z" w:name="move528843658"/>
+      <w:moveTo w:id="46" w:author="Buchanan, Erin M" w:date="2018-11-01T13:52:00Z">
+        <w:r>
+          <w:t xml:space="preserve">(p. </w:t>
+        </w:r>
+        <w:commentRangeStart w:id="47"/>
+        <w:r>
+          <w:t>242</w:t>
+        </w:r>
+      </w:moveTo>
+      <w:commentRangeEnd w:id="47"/>
+      <w:r>
+        <w:rPr>
+          <w:rStyle w:val="CommentReference"/>
+        </w:rPr>
+        <w:commentReference w:id="47"/>
+      </w:r>
+      <w:moveTo w:id="48" w:author="Buchanan, Erin M" w:date="2018-11-01T13:52:00Z">
+        <w:r>
+          <w:t>)</w:t>
+        </w:r>
+      </w:moveTo>
+      <w:moveToRangeEnd w:id="45"/>
+      <w:ins w:id="49" w:author="Buchanan, Erin M" w:date="2018-11-01T13:52:00Z">
+        <w:r>
+          <w:t xml:space="preserve">. </w:t>
+        </w:r>
+      </w:ins>
+      <w:bookmarkStart w:id="50" w:name="_GoBack"/>
+      <w:del w:id="51" w:author="Buchanan, Erin M" w:date="2018-11-01T13:52:00Z">
+        <w:r>
+          <w:delText xml:space="preserve"> </w:delText>
         </w:r>
       </w:del>
-      <w:ins w:id="43" w:author="Buchanan, Erin M" w:date="2018-11-01T13:49:00Z">
-        <w:r>
-          <w:rPr>
-            <w:color w:val="000000" w:themeColor="text1"/>
-          </w:rPr>
-          <w:t xml:space="preserve"> </w:t>
+      <w:bookmarkEnd w:id="50"/>
+      <w:r>
+        <w:t>He is describing that</w:t>
+      </w:r>
+      <w:ins w:id="52" w:author="Buchanan, Erin M" w:date="2018-11-01T13:52:00Z">
+        <w:r>
+          <w:t>,</w:t>
         </w:r>
       </w:ins>
       <w:r>
-        <w:rPr>
-          <w:color w:val="000000" w:themeColor="text1"/>
-        </w:rPr>
-        <w:t>.78 alpha coefficient average. The only “bad” thing Klein and Fiss had to say was within their error, they used the same participants, so the participants may have had test-retest correlations from the three times they redid the OSPAN.</w:t>
-      </w:r>
-      <w:commentRangeEnd w:id="40"/>
-      <w:r>
-        <w:rPr>
-          <w:rStyle w:val="CommentReference"/>
-        </w:rPr>
-        <w:commentReference w:id="40"/>
-      </w:r>
-    </w:p>
-    <w:p>
-      <w:pPr>
-        <w:spacing w:line="480" w:lineRule="auto"/>
-      </w:pPr>
-    </w:p>
-    <w:p>
-      <w:pPr>
-        <w:spacing w:line="480" w:lineRule="auto"/>
+        <w:t xml:space="preserve"> for behavioral sciences</w:t>
+      </w:r>
+      <w:ins w:id="53" w:author="Buchanan, Erin M" w:date="2018-11-01T13:52:00Z">
+        <w:r>
+          <w:t>,</w:t>
+        </w:r>
+      </w:ins>
+      <w:r>
+        <w:t xml:space="preserve"> </w:t>
+      </w:r>
+      <w:del w:id="54" w:author="Buchanan, Erin M" w:date="2018-11-01T13:52:00Z">
+        <w:r>
+          <w:delText xml:space="preserve">that </w:delText>
+        </w:r>
+      </w:del>
+      <w:r>
+        <w:t xml:space="preserve">intelligence needs to be measured in some aspect for it to be considered </w:t>
+      </w:r>
+      <w:commentRangeStart w:id="55"/>
+      <w:r>
+        <w:t>observable</w:t>
+      </w:r>
+      <w:commentRangeEnd w:id="55"/>
+      <w:r>
+        <w:rPr>
+          <w:rStyle w:val="CommentReference"/>
+        </w:rPr>
+        <w:commentReference w:id="55"/>
+      </w:r>
+      <w:r>
+        <w:t xml:space="preserve">. Horn (1968) reports that Cattell presented the idea of </w:t>
+      </w:r>
+      <w:r>
+        <w:rPr>
+          <w:i/>
+        </w:rPr>
+        <w:t>Gf</w:t>
+      </w:r>
+      <w:r>
+        <w:t xml:space="preserve"> in 1941 at an APA convention. Since then it has grown popular in the behavioral sciences as a way to measure intelligence that is always </w:t>
+      </w:r>
+      <w:commentRangeStart w:id="56"/>
+      <w:r>
+        <w:t>expanding</w:t>
+      </w:r>
+      <w:commentRangeEnd w:id="56"/>
+      <w:r>
+        <w:rPr>
+          <w:rStyle w:val="CommentReference"/>
+        </w:rPr>
+        <w:commentReference w:id="56"/>
+      </w:r>
+      <w:r>
+        <w:t xml:space="preserve">. </w:t>
+      </w:r>
+    </w:p>
+    <w:p>
+      <w:pPr>
+        <w:spacing w:line="480" w:lineRule="auto"/>
+        <w:ind w:firstLine="720"/>
+        <w:rPr>
+          <w:i/>
+        </w:rPr>
+      </w:pPr>
+      <w:commentRangeStart w:id="57"/>
+      <w:r>
+        <w:lastRenderedPageBreak/>
+        <w:t>Jaeggi</w:t>
+      </w:r>
+      <w:commentRangeEnd w:id="57"/>
+      <w:r>
+        <w:rPr>
+          <w:rStyle w:val="CommentReference"/>
+        </w:rPr>
+        <w:commentReference w:id="57"/>
+      </w:r>
+      <w:r>
+        <w:t>,</w:t>
+      </w:r>
+      <w:r>
+        <w:t xml:space="preserve"> Buschkuehl, J</w:t>
+      </w:r>
+      <w:r>
+        <w:t xml:space="preserve">onides, &amp; Perrig, (2008) classify </w:t>
+      </w:r>
+      <w:r>
+        <w:rPr>
+          <w:i/>
+        </w:rPr>
+        <w:t>Gf</w:t>
+      </w:r>
+      <w:r>
+        <w:t xml:space="preserve"> as a human ability that allows participants to adapt their thinking to the problem at hand regardless of acquired </w:t>
+      </w:r>
+      <w:commentRangeStart w:id="58"/>
+      <w:r>
+        <w:t>knowledge</w:t>
+      </w:r>
+      <w:commentRangeEnd w:id="58"/>
+      <w:r>
+        <w:rPr>
+          <w:rStyle w:val="CommentReference"/>
+        </w:rPr>
+        <w:commentReference w:id="58"/>
+      </w:r>
+      <w:r>
+        <w:t xml:space="preserve">. In </w:t>
+      </w:r>
+      <w:proofErr w:type="gramStart"/>
+      <w:r>
+        <w:t>addition</w:t>
+      </w:r>
+      <w:proofErr w:type="gramEnd"/>
+      <w:del w:id="59" w:author="Buchanan, Erin M" w:date="2018-11-01T13:54:00Z">
+        <w:r>
+          <w:delText xml:space="preserve"> to this</w:delText>
+        </w:r>
+      </w:del>
+      <w:r>
+        <w:t xml:space="preserve">, Gray, Chabris, and Braver (2003) highlight that </w:t>
+      </w:r>
+      <w:r>
+        <w:rPr>
+          <w:i/>
+        </w:rPr>
+        <w:t>Gf</w:t>
+      </w:r>
+      <w:r>
+        <w:t xml:space="preserve"> is related to attentional control, or “the ability to overcome interference that would otherwise disrupt performance. . . (p. </w:t>
+      </w:r>
+      <w:commentRangeStart w:id="60"/>
+      <w:r>
+        <w:t>316</w:t>
+      </w:r>
+      <w:commentRangeEnd w:id="60"/>
+      <w:r>
+        <w:rPr>
+          <w:rStyle w:val="CommentReference"/>
+        </w:rPr>
+        <w:commentReference w:id="60"/>
+      </w:r>
+      <w:r>
+        <w:t xml:space="preserve">).” Gray et al. also says that </w:t>
+      </w:r>
+      <w:proofErr w:type="gramStart"/>
+      <w:r>
+        <w:t>these attentional control</w:t>
+      </w:r>
+      <w:proofErr w:type="gramEnd"/>
+      <w:r>
+        <w:t xml:space="preserve"> is necessary for the abstract thinking needed for </w:t>
+      </w:r>
+      <w:r>
+        <w:rPr>
+          <w:i/>
+        </w:rPr>
+        <w:t xml:space="preserve">Gf. </w:t>
+      </w:r>
+    </w:p>
+    <w:p>
+      <w:pPr>
+        <w:spacing w:line="480" w:lineRule="auto"/>
+      </w:pPr>
+    </w:p>
+    <w:p>
+      <w:pPr>
+        <w:spacing w:line="480" w:lineRule="auto"/>
+        <w:jc w:val="both"/>
+      </w:pPr>
+      <w:r>
         <w:rPr>
           <w:b/>
         </w:rPr>
+        <w:t>Expertise</w:t>
+      </w:r>
+    </w:p>
+    <w:p>
+      <w:pPr>
+        <w:spacing w:line="480" w:lineRule="auto"/>
+        <w:ind w:firstLine="720"/>
+      </w:pPr>
+      <w:r>
+        <w:t xml:space="preserve">The last construct that may affect your working memory or fluid intelligence is expertise. Chi, Glaser, and Rees (1982) describe expertise as having an abundance of knowledge and having skill to apply that knowledge (p. 8). The authors argue that having this knowledge and skill plays a large part in intelligence as a whole. Because they are able to recall their skill better and faster, they are perceived as more intelligent. This has been demonstrated primarily with the skillsets of chess (Chase and Simon, 1973) and physics (Chi, </w:t>
+      </w:r>
+      <w:proofErr w:type="spellStart"/>
+      <w:r>
+        <w:t>Feltovich</w:t>
+      </w:r>
+      <w:proofErr w:type="spellEnd"/>
+      <w:r>
+        <w:t xml:space="preserve"> &amp; Glaser, 1981). </w:t>
+      </w:r>
+    </w:p>
+    <w:p>
+      <w:pPr>
+        <w:spacing w:line="480" w:lineRule="auto"/>
+        <w:ind w:firstLine="720"/>
+      </w:pPr>
+      <w:r>
+        <w:t xml:space="preserve">In Chase and Simon’s 1973 study on chess and perception, they had three classes of participants. From highest to lowest they were: master, Class A player, and beginner. The way the authors decided to study this was to isolate “chunks” that would then be encoded by the participant between two different tasks. These chunks were created by having a chess position set up having one of 28 variations. Chunks refer to Miller (1956) and his “magical number” 7, which proposes that most humans can contain 7 individual pieces of information plus or minus 2. In Chase and Simon’s (1973) perception task two boards were set up. One with the chess position already displayed, and the second with all the pieces at their starting points. The participant was able to look at the board they were to recreate as much as they wanted, they just had to complete the task quickly and accurately. The memory task still had one of the 28 </w:t>
+      </w:r>
+      <w:r>
+        <w:lastRenderedPageBreak/>
+        <w:t>variations set up next to their board, but they only had five seconds to look over and memorize the set before it being blocked off to where they had to recall it. The participant was able to do this until they recalled the original set perfectly. It took those in the master class less trials than the Class A players and beginners to recall the preset variation in both tasks. This coincides with author’s idea was that those in the “master” class would encode the preset chess boards and recreate their model faster than the other two groups of participants.</w:t>
+      </w:r>
+    </w:p>
+    <w:p>
+      <w:pPr>
+        <w:spacing w:line="480" w:lineRule="auto"/>
+        <w:ind w:firstLine="720"/>
+      </w:pPr>
+      <w:r>
+        <w:t xml:space="preserve">Chi et al. (1981) looked at the same idea of expertise, but with those in the field of physics. For their categories of participants, they used PhD students in the physics department (experts) and undergraduates who had only completed one semester of a physics course (novices). They were given 24 problems that were to be grouped by the how the solution was to be found. All participants were interviewed after they separated the problems to their respective categories to see how they reasoned why that problem fits with the category they chose. They determined that the experts sorted by the laws of physics, and the novices sorted by surface structures. Theses surface structures refer to objects, terms, or configurations of the problem presented. In the second part of the authors study the experts and novices were presented a new set of 20 physic problems. This part of the study also included an intermediate participant who was a fourth-year physics major. These problems were created to include both physic laws and surface features combined to see how the participants would categorize them. The results were replicated from the previous study by the expert and the novice participant. Yet, the intermediate participant reasoned both by using the laws of physics and surface structures, showing that they had applied the laws, but not yet left the surface structure. </w:t>
+      </w:r>
+    </w:p>
+    <w:p>
+      <w:pPr>
+        <w:spacing w:line="480" w:lineRule="auto"/>
+        <w:ind w:firstLine="720"/>
+      </w:pPr>
+      <w:r>
+        <w:t xml:space="preserve">These studies by Chase and Simon and Chi et al., demonstrate that expertise is perpetually learned through practice and understanding. They both demonstrate ideas of chunking and previous knowledge that can lead to expertise. </w:t>
+      </w:r>
+    </w:p>
+    <w:p>
+      <w:pPr>
+        <w:spacing w:line="480" w:lineRule="auto"/>
+        <w:jc w:val="both"/>
       </w:pPr>
       <w:r>
         <w:rPr>
           <w:b/>
         </w:rPr>
-        <w:t>Fluid Intelligence</w:t>
-      </w:r>
-    </w:p>
-    <w:p>
-      <w:pPr>
-        <w:spacing w:line="480" w:lineRule="auto"/>
-      </w:pPr>
-      <w:r>
-        <w:tab/>
-      </w:r>
-      <w:commentRangeStart w:id="44"/>
-      <w:r>
-        <w:t>There are of course more factors that work into how much you can hold in your working memory that could affect the way you think</w:t>
-      </w:r>
-      <w:commentRangeEnd w:id="44"/>
-      <w:r>
-        <w:rPr>
-          <w:rStyle w:val="CommentReference"/>
-        </w:rPr>
-        <w:commentReference w:id="44"/>
-      </w:r>
-      <w:r>
-        <w:t xml:space="preserve">. </w:t>
-      </w:r>
-      <w:commentRangeStart w:id="45"/>
-      <w:r>
-        <w:t xml:space="preserve">One of focus </w:t>
-      </w:r>
-      <w:commentRangeEnd w:id="45"/>
-      <w:r>
-        <w:rPr>
-          <w:rStyle w:val="CommentReference"/>
-        </w:rPr>
-        <w:commentReference w:id="45"/>
-      </w:r>
-      <w:r>
-        <w:t>is intelligence</w:t>
-      </w:r>
-      <w:r>
-        <w:t>, specifically fluid intelligence</w:t>
-      </w:r>
-      <w:r>
-        <w:t xml:space="preserve"> (</w:t>
-      </w:r>
-      <w:r>
-        <w:rPr>
-          <w:i/>
-        </w:rPr>
-        <w:t>Gf</w:t>
-      </w:r>
-      <w:r>
-        <w:t>).</w:t>
-      </w:r>
-      <w:r>
-        <w:t xml:space="preserve"> </w:t>
-      </w:r>
-      <w:r>
-        <w:t xml:space="preserve">Horn </w:t>
-      </w:r>
-      <w:r>
-        <w:t xml:space="preserve">(1968) </w:t>
-      </w:r>
-      <w:r>
-        <w:t>describes intelligence for those who study behavioral science as, “. . .observable, measurable behavior, whence it may become possib</w:t>
-      </w:r>
-      <w:r>
-        <w:t>le to relate this variable as important variables of neurology, sociology, etc.</w:t>
-      </w:r>
-      <w:moveFromRangeStart w:id="46" w:author="Buchanan, Erin M" w:date="2018-11-01T13:52:00Z" w:name="move528843658"/>
-      <w:moveFrom w:id="47" w:author="Buchanan, Erin M" w:date="2018-11-01T13:52:00Z">
-        <w:r>
-          <w:t xml:space="preserve"> (p. 242)</w:t>
-        </w:r>
-      </w:moveFrom>
-      <w:moveFromRangeEnd w:id="46"/>
-      <w:r>
-        <w:t>.”</w:t>
-      </w:r>
-      <w:ins w:id="48" w:author="Buchanan, Erin M" w:date="2018-11-01T13:52:00Z">
-        <w:r>
-          <w:t xml:space="preserve"> </w:t>
-        </w:r>
-      </w:ins>
-      <w:moveToRangeStart w:id="49" w:author="Buchanan, Erin M" w:date="2018-11-01T13:52:00Z" w:name="move528843658"/>
-      <w:moveTo w:id="50" w:author="Buchanan, Erin M" w:date="2018-11-01T13:52:00Z">
-        <w:r>
-          <w:t xml:space="preserve">(p. </w:t>
-        </w:r>
-        <w:commentRangeStart w:id="51"/>
-        <w:r>
-          <w:t>242</w:t>
-        </w:r>
-      </w:moveTo>
-      <w:commentRangeEnd w:id="51"/>
-      <w:r>
-        <w:rPr>
-          <w:rStyle w:val="CommentReference"/>
-        </w:rPr>
-        <w:commentReference w:id="51"/>
-      </w:r>
-      <w:moveTo w:id="52" w:author="Buchanan, Erin M" w:date="2018-11-01T13:52:00Z">
-        <w:r>
-          <w:t>)</w:t>
-        </w:r>
-      </w:moveTo>
-      <w:moveToRangeEnd w:id="49"/>
-      <w:ins w:id="53" w:author="Buchanan, Erin M" w:date="2018-11-01T13:52:00Z">
-        <w:r>
-          <w:t xml:space="preserve">. </w:t>
-        </w:r>
-      </w:ins>
-      <w:del w:id="54" w:author="Buchanan, Erin M" w:date="2018-11-01T13:52:00Z">
-        <w:r>
-          <w:delText xml:space="preserve"> </w:delText>
-        </w:r>
-      </w:del>
-      <w:r>
-        <w:t>He is describing that</w:t>
-      </w:r>
-      <w:ins w:id="55" w:author="Buchanan, Erin M" w:date="2018-11-01T13:52:00Z">
-        <w:r>
-          <w:t>,</w:t>
-        </w:r>
-      </w:ins>
-      <w:r>
-        <w:t xml:space="preserve"> for </w:t>
-      </w:r>
-      <w:r>
-        <w:t>behavioral</w:t>
-      </w:r>
-      <w:r>
-        <w:t xml:space="preserve"> sciences</w:t>
-      </w:r>
-      <w:ins w:id="56" w:author="Buchanan, Erin M" w:date="2018-11-01T13:52:00Z">
-        <w:r>
-          <w:t>,</w:t>
-        </w:r>
-      </w:ins>
-      <w:r>
-        <w:t xml:space="preserve"> </w:t>
-      </w:r>
-      <w:del w:id="57" w:author="Buchanan, Erin M" w:date="2018-11-01T13:52:00Z">
-        <w:r>
-          <w:delText xml:space="preserve">that </w:delText>
-        </w:r>
-      </w:del>
-      <w:r>
-        <w:t xml:space="preserve">intelligence needs to </w:t>
-      </w:r>
-      <w:r>
-        <w:t xml:space="preserve">be measured in some aspect for it to be considered </w:t>
-      </w:r>
-      <w:commentRangeStart w:id="58"/>
-      <w:r>
-        <w:t>observable</w:t>
-      </w:r>
-      <w:commentRangeEnd w:id="58"/>
-      <w:r>
-        <w:rPr>
-          <w:rStyle w:val="CommentReference"/>
-        </w:rPr>
-        <w:commentReference w:id="58"/>
-      </w:r>
-      <w:r>
-        <w:t xml:space="preserve">. </w:t>
-      </w:r>
-      <w:r>
-        <w:t xml:space="preserve">Horn (1968) reports that Cattell presented the idea of </w:t>
-      </w:r>
-      <w:r>
-        <w:rPr>
-          <w:i/>
-        </w:rPr>
-        <w:t>Gf</w:t>
-      </w:r>
-      <w:r>
-        <w:t xml:space="preserve"> in 1941 at an APA convention. Since then it has grown popular in the behavioral sciences as a way to measure intelligence </w:t>
-      </w:r>
-      <w:r>
-        <w:t xml:space="preserve">that is always </w:t>
-      </w:r>
-      <w:commentRangeStart w:id="59"/>
-      <w:r>
-        <w:t>expanding</w:t>
-      </w:r>
-      <w:commentRangeEnd w:id="59"/>
-      <w:r>
-        <w:rPr>
-          <w:rStyle w:val="CommentReference"/>
-        </w:rPr>
-        <w:commentReference w:id="59"/>
-      </w:r>
-      <w:r>
-        <w:t xml:space="preserve">. </w:t>
+        <w:lastRenderedPageBreak/>
+        <w:t>Interplay between these systems</w:t>
       </w:r>
     </w:p>
     <w:p>
       <w:pPr>
         <w:spacing w:line="480" w:lineRule="auto"/>
         <w:ind w:firstLine="720"/>
-      </w:pPr>
-      <w:commentRangeStart w:id="60"/>
-      <w:r>
-        <w:t>Jaeggi</w:t>
-      </w:r>
-      <w:commentRangeEnd w:id="60"/>
-      <w:r>
-        <w:rPr>
-          <w:rStyle w:val="CommentReference"/>
-        </w:rPr>
-        <w:commentReference w:id="60"/>
-      </w:r>
-      <w:r>
-        <w:t>,</w:t>
-      </w:r>
-      <w:r>
-        <w:t xml:space="preserve"> Buschkuehl, J</w:t>
-      </w:r>
-      <w:r>
-        <w:t xml:space="preserve">onides, &amp; Perrig, (2008) classify </w:t>
-      </w:r>
-      <w:r>
-        <w:rPr>
-          <w:i/>
-        </w:rPr>
-        <w:t>Gf</w:t>
-      </w:r>
-      <w:r>
-        <w:t xml:space="preserve"> as a human ability that allows participants to adapt their thinking to the problem at hand regardless of acquired </w:t>
+        <w:rPr>
+          <w:b/>
+        </w:rPr>
+      </w:pPr>
+      <w:r>
+        <w:t xml:space="preserve">With these three constructs combined, they could help shape how things may get stored in our short term or long-term memory. They each play an important part in how we view the world around us and evaluate everyday </w:t>
       </w:r>
       <w:commentRangeStart w:id="61"/>
       <w:r>
-        <w:t>knowledge</w:t>
+        <w:t>situations</w:t>
       </w:r>
       <w:commentRangeEnd w:id="61"/>
       <w:r>
@@ -1050,162 +1078,6 @@
           <w:rStyle w:val="CommentReference"/>
         </w:rPr>
         <w:commentReference w:id="61"/>
-      </w:r>
-      <w:r>
-        <w:t xml:space="preserve">. </w:t>
-      </w:r>
-      <w:r>
-        <w:t>In addition</w:t>
-      </w:r>
-      <w:del w:id="62" w:author="Buchanan, Erin M" w:date="2018-11-01T13:54:00Z">
-        <w:r>
-          <w:delText xml:space="preserve"> to this</w:delText>
-        </w:r>
-      </w:del>
-      <w:r>
-        <w:t xml:space="preserve">, </w:t>
-      </w:r>
-      <w:r>
-        <w:t xml:space="preserve">Gray, Chabris, and Braver (2003) </w:t>
-      </w:r>
-      <w:r>
-        <w:t xml:space="preserve">highlight that </w:t>
-      </w:r>
-      <w:r>
-        <w:rPr>
-          <w:i/>
-        </w:rPr>
-        <w:t>Gf</w:t>
-      </w:r>
-      <w:r>
-        <w:t xml:space="preserve"> </w:t>
-      </w:r>
-      <w:r>
-        <w:t xml:space="preserve">is related to </w:t>
-      </w:r>
-      <w:r>
-        <w:t xml:space="preserve">attentional control, or “the ability to overcome interference that would otherwise disrupt performance. . . (p. </w:t>
-      </w:r>
-      <w:commentRangeStart w:id="63"/>
-      <w:r>
-        <w:t>316</w:t>
-      </w:r>
-      <w:commentRangeEnd w:id="63"/>
-      <w:r>
-        <w:rPr>
-          <w:rStyle w:val="CommentReference"/>
-        </w:rPr>
-        <w:commentReference w:id="63"/>
-      </w:r>
-      <w:r>
-        <w:t>).”</w:t>
-      </w:r>
-      <w:r>
-        <w:t xml:space="preserve"> </w:t>
-      </w:r>
-      <w:r>
-        <w:lastRenderedPageBreak/>
-        <w:t xml:space="preserve">Gray et al. also says that these attentional control is necessary for the abstract thinking needed for </w:t>
-      </w:r>
-      <w:r>
-        <w:rPr>
-          <w:i/>
-        </w:rPr>
-        <w:t xml:space="preserve">Gf. </w:t>
-      </w:r>
-    </w:p>
-    <w:p>
-      <w:pPr>
-        <w:spacing w:line="480" w:lineRule="auto"/>
-      </w:pPr>
-    </w:p>
-    <w:p>
-      <w:pPr>
-        <w:spacing w:line="480" w:lineRule="auto"/>
-        <w:jc w:val="both"/>
-      </w:pPr>
-      <w:r>
-        <w:rPr>
-          <w:b/>
-        </w:rPr>
-        <w:t>Expertise</w:t>
-      </w:r>
-    </w:p>
-    <w:p>
-      <w:pPr>
-        <w:spacing w:line="480" w:lineRule="auto"/>
-        <w:ind w:firstLine="720"/>
-      </w:pPr>
-      <w:r>
-        <w:t xml:space="preserve">The last construct that may affect your working memory or fluid intelligence is expertise. Chi, Glaser, and Rees (1982) describe expertise as having an abundance of knowledge and having skill to apply that knowledge (p. 8). The authors argue that having this knowledge and skill plays a large part in intelligence as a whole. Because they are able to recall their skill better and faster, they are perceived as more intelligent. This has been demonstrated primarily with the skillsets of chess (Chase and Simon, 1973) and physics (Chi, Feltovich &amp; Glaser, 1981). </w:t>
-      </w:r>
-    </w:p>
-    <w:p>
-      <w:pPr>
-        <w:spacing w:line="480" w:lineRule="auto"/>
-        <w:ind w:firstLine="720"/>
-      </w:pPr>
-      <w:r>
-        <w:t xml:space="preserve">In Chase and Simon’s 1973 study on chess and perception, they had three classes of participants. From highest to lowest they were: master, Class A player, and beginner. The way the authors decided to study this was to isolate “chunks” that would then be encoded by the participant between two different tasks. These chunks were created by having a chess position set up having one of 28 variations. Chunks refer to Miller (1956) and his “magical number” 7, which proposes that most humans can contain 7 individual pieces of information plus or minus 2. In Chase and Simon’s (1973) perception task two boards were set up. One with the chess position already displayed, and the second with all the pieces at their starting points. The participant was able to look at the board they were to recreate as much as they wanted, they just had to complete the task quickly and accurately. The memory task still had one of the 28 variations set up next to their board, but they only had five seconds to look over and memorize the set before it being blocked off to where they had to recall it. The participant was able to do this until they recalled the original set perfectly. It took those in the master class less trials than the Class A players and beginners to recall the preset variation in both tasks. This coincides with </w:t>
-      </w:r>
-      <w:r>
-        <w:lastRenderedPageBreak/>
-        <w:t>author’s idea was that those in the “master” class would encode the preset chess boards and recreate their model faster than the other two groups of participants.</w:t>
-      </w:r>
-    </w:p>
-    <w:p>
-      <w:pPr>
-        <w:spacing w:line="480" w:lineRule="auto"/>
-        <w:ind w:firstLine="720"/>
-      </w:pPr>
-      <w:r>
-        <w:t xml:space="preserve">Chi et al. (1981) looked at the same idea of expertise, but with those in the field of physics. For their categories of participants, they used PhD students in the physics department (experts) and undergraduates who had only completed one semester of a physics course (novices). They were given 24 problems that were to be grouped by the how the solution was to be found. All participants were interviewed after they separated the problems to their respective categories to see how they reasoned why that problem fits with the category they chose. They determined that the experts sorted by the laws of physics, and the novices sorted by surface structures. Theses surface structures refer to objects, terms, or configurations of the problem presented. In the second part of the authors study the experts and novices were presented a new set of 20 physic problems. This part of the study also included an intermediate participant who was a fourth-year physics major. These problems were created to include both physic laws and surface features combined to see how the participants would categorize them. The results were replicated from the previous study by the expert and the novice participant. Yet, the intermediate participant reasoned both by using the laws of physics and surface structures, showing that they had applied the laws, but not yet left the surface structure. </w:t>
-      </w:r>
-    </w:p>
-    <w:p>
-      <w:pPr>
-        <w:spacing w:line="480" w:lineRule="auto"/>
-        <w:ind w:firstLine="720"/>
-      </w:pPr>
-      <w:r>
-        <w:t xml:space="preserve">These studies by Chase and Simon and Chi et al., demonstrate that expertise is perpetually learned through practice and understanding. They both demonstrate ideas of chunking and previous knowledge that can lead to expertise. </w:t>
-      </w:r>
-    </w:p>
-    <w:p>
-      <w:pPr>
-        <w:spacing w:line="480" w:lineRule="auto"/>
-        <w:jc w:val="both"/>
-      </w:pPr>
-      <w:bookmarkStart w:id="64" w:name="_GoBack"/>
-      <w:bookmarkEnd w:id="64"/>
-      <w:r>
-        <w:rPr>
-          <w:b/>
-        </w:rPr>
-        <w:t>Interplay between these systems</w:t>
-      </w:r>
-    </w:p>
-    <w:p>
-      <w:pPr>
-        <w:spacing w:line="480" w:lineRule="auto"/>
-        <w:ind w:firstLine="720"/>
-        <w:rPr>
-          <w:b/>
-        </w:rPr>
-      </w:pPr>
-      <w:r>
-        <w:t xml:space="preserve">With these three constructs combined, they could help shape how things may get stored in our short term or long-term memory. They each play an important part in how we view the world around us and evaluate everyday </w:t>
-      </w:r>
-      <w:commentRangeStart w:id="65"/>
-      <w:r>
-        <w:t>situations</w:t>
-      </w:r>
-      <w:commentRangeEnd w:id="65"/>
-      <w:r>
-        <w:rPr>
-          <w:rStyle w:val="CommentReference"/>
-        </w:rPr>
-        <w:commentReference w:id="65"/>
       </w:r>
       <w:r>
         <w:t xml:space="preserve">. </w:t>
@@ -1225,7 +1097,7 @@
       </w:pPr>
       <w:r>
         <w:rPr>
-          <w:rPrChange w:id="66" w:author="Buchanan, Erin M" w:date="2018-11-01T14:54:00Z">
+          <w:rPrChange w:id="62" w:author="Buchanan, Erin M" w:date="2018-11-01T14:54:00Z">
             <w:rPr>
               <w:b/>
             </w:rPr>
@@ -1304,7 +1176,7 @@
         <w:spacing w:line="480" w:lineRule="auto"/>
         <w:ind w:left="720" w:hanging="720"/>
         <w:rPr>
-          <w:ins w:id="67" w:author="Wikowsky, Addie J" w:date="2018-11-25T17:45:00Z"/>
+          <w:ins w:id="63" w:author="Wikowsky, Addie J" w:date="2018-11-25T17:45:00Z"/>
         </w:rPr>
       </w:pPr>
       <w:r>
@@ -1336,10 +1208,10 @@
         <w:spacing w:line="480" w:lineRule="auto"/>
         <w:ind w:left="720" w:hanging="720"/>
         <w:rPr>
-          <w:ins w:id="68" w:author="Wikowsky, Addie J" w:date="2018-11-26T00:45:00Z"/>
-        </w:rPr>
-      </w:pPr>
-      <w:ins w:id="69" w:author="Wikowsky, Addie J" w:date="2018-11-26T00:45:00Z">
+          <w:ins w:id="64" w:author="Wikowsky, Addie J" w:date="2018-11-26T00:45:00Z"/>
+        </w:rPr>
+      </w:pPr>
+      <w:ins w:id="65" w:author="Wikowsky, Addie J" w:date="2018-11-26T00:45:00Z">
         <w:r>
           <w:t>Chase, W. G., &amp; Simon, H. A., (1973). Perception in chess. </w:t>
         </w:r>
@@ -1360,12 +1232,20 @@
         <w:spacing w:line="480" w:lineRule="auto"/>
         <w:ind w:left="720" w:hanging="720"/>
         <w:rPr>
-          <w:ins w:id="70" w:author="Wikowsky, Addie J" w:date="2018-11-26T00:45:00Z"/>
-        </w:rPr>
-      </w:pPr>
-      <w:ins w:id="71" w:author="Wikowsky, Addie J" w:date="2018-11-26T00:45:00Z">
-        <w:r>
-          <w:t>Chi, M., Feltovich, P., &amp; Glaser, R., (1981). Categorization and Representation of Physics Problems by Experts and Novices*. </w:t>
+          <w:ins w:id="66" w:author="Wikowsky, Addie J" w:date="2018-11-26T00:45:00Z"/>
+        </w:rPr>
+      </w:pPr>
+      <w:ins w:id="67" w:author="Wikowsky, Addie J" w:date="2018-11-26T00:45:00Z">
+        <w:r>
+          <w:t xml:space="preserve">Chi, M., </w:t>
+        </w:r>
+        <w:proofErr w:type="spellStart"/>
+        <w:r>
+          <w:t>Feltovich</w:t>
+        </w:r>
+        <w:proofErr w:type="spellEnd"/>
+        <w:r>
+          <w:t>, P., &amp; Glaser, R., (1981). Categorization and Representation of Physics Problems by Experts and Novices*. </w:t>
         </w:r>
         <w:r>
           <w:rPr>
@@ -1514,7 +1394,15 @@
         <w:t>c</w:t>
       </w:r>
       <w:r>
-        <w:t>onstructs: Comment on Ackerman, Beier, and Boyle (2005)</w:t>
+        <w:t xml:space="preserve">onstructs: Comment on Ackerman, </w:t>
+      </w:r>
+      <w:proofErr w:type="spellStart"/>
+      <w:r>
+        <w:t>Beier</w:t>
+      </w:r>
+      <w:proofErr w:type="spellEnd"/>
+      <w:r>
+        <w:t>, and Boyle (2005)</w:t>
       </w:r>
       <w:r>
         <w:t xml:space="preserve">. </w:t>
@@ -1551,6 +1439,41 @@
       </w:r>
       <w:r>
         <w:t>, 63, 81-97.</w:t>
+      </w:r>
+    </w:p>
+    <w:p>
+      <w:pPr>
+        <w:spacing w:line="480" w:lineRule="auto"/>
+        <w:ind w:left="720" w:hanging="720"/>
+      </w:pPr>
+      <w:r>
+        <w:lastRenderedPageBreak/>
+        <w:t xml:space="preserve">Redick, T.S., Broadway, J. M., Meier, M.E., </w:t>
+      </w:r>
+      <w:proofErr w:type="spellStart"/>
+      <w:r>
+        <w:t>Kuriakose</w:t>
+      </w:r>
+      <w:proofErr w:type="spellEnd"/>
+      <w:r>
+        <w:t xml:space="preserve">, P.S., Unsworth, N., Kane, M. J., Engle, R.W., (2012). Measuring Working Memory Capacity </w:t>
+      </w:r>
+      <w:proofErr w:type="gramStart"/>
+      <w:r>
+        <w:t>With</w:t>
+      </w:r>
+      <w:proofErr w:type="gramEnd"/>
+      <w:r>
+        <w:t xml:space="preserve"> Automated Complex Span Tasks. </w:t>
+      </w:r>
+      <w:r>
+        <w:rPr>
+          <w:i/>
+        </w:rPr>
+        <w:t>European Journal of Psychological Assessment</w:t>
+      </w:r>
+      <w:r>
+        <w:t xml:space="preserve"> 28(3), 164-171</w:t>
       </w:r>
     </w:p>
     <w:p>
@@ -1588,11 +1511,36 @@
         <w:ind w:left="720" w:hanging="720"/>
       </w:pPr>
       <w:r>
-        <w:lastRenderedPageBreak/>
+        <w:t xml:space="preserve">Shah, P., &amp; Miyake, A. (1996). The separability of working memory resources for spatial thinking and language processing: An individual differences approach. </w:t>
+      </w:r>
+      <w:r>
+        <w:rPr>
+          <w:i/>
+        </w:rPr>
+        <w:t xml:space="preserve">Journal of Experimental Psychology: General, </w:t>
+      </w:r>
+      <w:r>
+        <w:t>125(1), 4–27.</w:t>
+      </w:r>
+    </w:p>
+    <w:p>
+      <w:pPr>
+        <w:spacing w:line="480" w:lineRule="auto"/>
+        <w:ind w:left="720" w:hanging="720"/>
+      </w:pPr>
+      <w:r>
         <w:t xml:space="preserve">Shelton, J. T., Elliott, E. M., Matthews, R. A., </w:t>
       </w:r>
       <w:r>
-        <w:t xml:space="preserve">Hill, B. D., Grouvier, Wm. D. (2010). </w:t>
+        <w:t xml:space="preserve">Hill, B. D., </w:t>
+      </w:r>
+      <w:proofErr w:type="spellStart"/>
+      <w:r>
+        <w:t>Grouvier</w:t>
+      </w:r>
+      <w:proofErr w:type="spellEnd"/>
+      <w:r>
+        <w:t xml:space="preserve">, Wm. D. (2010). </w:t>
       </w:r>
       <w:r>
         <w:t xml:space="preserve">The </w:t>
@@ -1675,6 +1623,40 @@
       <w:r>
         <w:t xml:space="preserve"> 36(3), 813-820. </w:t>
       </w:r>
+    </w:p>
+    <w:p>
+      <w:pPr>
+        <w:spacing w:line="480" w:lineRule="auto"/>
+      </w:pPr>
+      <w:r>
+        <w:t>Waugh, N. C., &amp; Norman, D. A. (1965). Primary memory. </w:t>
+      </w:r>
+      <w:r>
+        <w:rPr>
+          <w:i/>
+          <w:iCs/>
+        </w:rPr>
+        <w:t>Psychological Review</w:t>
+      </w:r>
+      <w:r>
+        <w:t>, </w:t>
+      </w:r>
+      <w:r>
+        <w:rPr>
+          <w:i/>
+          <w:iCs/>
+        </w:rPr>
+        <w:t>72</w:t>
+      </w:r>
+      <w:r>
+        <w:t>(2), 89–104.</w:t>
+      </w:r>
+    </w:p>
+    <w:p>
+      <w:pPr>
+        <w:spacing w:line="480" w:lineRule="auto"/>
+        <w:ind w:left="720" w:hanging="720"/>
+      </w:pPr>
     </w:p>
     <w:p>
       <w:pPr>
@@ -1699,7 +1681,7 @@
 
 <file path=word/comments.xml><?xml version="1.0" encoding="utf-8"?>
 <w:comments xmlns:wpc="http://schemas.microsoft.com/office/word/2010/wordprocessingCanvas" xmlns:cx="http://schemas.microsoft.com/office/drawing/2014/chartex" xmlns:cx1="http://schemas.microsoft.com/office/drawing/2015/9/8/chartex" xmlns:cx2="http://schemas.microsoft.com/office/drawing/2015/10/21/chartex" xmlns:cx3="http://schemas.microsoft.com/office/drawing/2016/5/9/chartex" xmlns:cx4="http://schemas.microsoft.com/office/drawing/2016/5/10/chartex" xmlns:cx5="http://schemas.microsoft.com/office/drawing/2016/5/11/chartex" xmlns:cx6="http://schemas.microsoft.com/office/drawing/2016/5/12/chartex" xmlns:cx7="http://schemas.microsoft.com/office/drawing/2016/5/13/chartex" xmlns:cx8="http://schemas.microsoft.com/office/drawing/2016/5/14/chartex" xmlns:mc="http://schemas.openxmlformats.org/markup-compatibility/2006" xmlns:aink="http://schemas.microsoft.com/office/drawing/2016/ink" xmlns:am3d="http://schemas.microsoft.com/office/drawing/2017/model3d" xmlns:o="urn:schemas-microsoft-com:office:office" xmlns:r="http://schemas.openxmlformats.org/officeDocument/2006/relationships" xmlns:m="http://schemas.openxmlformats.org/officeDocument/2006/math" xmlns:v="urn:schemas-microsoft-com:vml" xmlns:wp14="http://schemas.microsoft.com/office/word/2010/wordprocessingDrawing" xmlns:wp="http://schemas.openxmlformats.org/drawingml/2006/wordprocessingDrawing" xmlns:w10="urn:schemas-microsoft-com:office:word" xmlns:w="http://schemas.openxmlformats.org/wordprocessingml/2006/main" xmlns:w14="http://schemas.microsoft.com/office/word/2010/wordml" xmlns:w15="http://schemas.microsoft.com/office/word/2012/wordml" xmlns:w16cid="http://schemas.microsoft.com/office/word/2016/wordml/cid" xmlns:w16se="http://schemas.microsoft.com/office/word/2015/wordml/symex" xmlns:wpg="http://schemas.microsoft.com/office/word/2010/wordprocessingGroup" xmlns:wpi="http://schemas.microsoft.com/office/word/2010/wordprocessingInk" xmlns:wne="http://schemas.microsoft.com/office/word/2006/wordml" xmlns:wps="http://schemas.microsoft.com/office/word/2010/wordprocessingShape" mc:Ignorable="w14 w15 w16se w16cid wp14">
-  <w:comment w:id="8" w:author="Buchanan, Erin M" w:date="2018-11-01T13:41:00Z" w:initials="BEM">
+  <w:comment w:id="2" w:author="Wikowsky, Addie J" w:date="2018-11-28T23:56:00Z" w:initials="WAJ">
     <w:p>
       <w:pPr>
         <w:pStyle w:val="CommentText"/>
@@ -1711,6 +1693,43 @@
         <w:annotationRef/>
       </w:r>
       <w:r>
+        <w:t>Waiting on ILL for a Baddeley article.</w:t>
+      </w:r>
+    </w:p>
+  </w:comment>
+  <w:comment w:id="8" w:author="Wikowsky, Addie J" w:date="2018-11-29T01:37:00Z" w:initials="WAJ">
+    <w:p>
+      <w:pPr>
+        <w:pStyle w:val="CommentText"/>
+      </w:pPr>
+      <w:r>
+        <w:rPr>
+          <w:rStyle w:val="CommentReference"/>
+        </w:rPr>
+        <w:annotationRef/>
+      </w:r>
+      <w:r>
+        <w:t>Waiting on ILL for article</w:t>
+      </w:r>
+    </w:p>
+    <w:p>
+      <w:pPr>
+        <w:pStyle w:val="CommentText"/>
+      </w:pPr>
+    </w:p>
+  </w:comment>
+  <w:comment w:id="10" w:author="Buchanan, Erin M" w:date="2018-11-01T13:41:00Z" w:initials="BEM">
+    <w:p>
+      <w:pPr>
+        <w:pStyle w:val="CommentText"/>
+      </w:pPr>
+      <w:r>
+        <w:rPr>
+          <w:rStyle w:val="CommentReference"/>
+        </w:rPr>
+        <w:annotationRef/>
+      </w:r>
+      <w:r>
         <w:t>Define STM here.</w:t>
       </w:r>
     </w:p>
@@ -1719,11 +1738,19 @@
         <w:pStyle w:val="CommentText"/>
       </w:pPr>
       <w:r>
-        <w:t xml:space="preserve">Also give an example of higher level processes </w:t>
+        <w:t xml:space="preserve">Also give an example of </w:t>
+      </w:r>
+      <w:proofErr w:type="gramStart"/>
+      <w:r>
+        <w:t>higher level</w:t>
+      </w:r>
+      <w:proofErr w:type="gramEnd"/>
+      <w:r>
+        <w:t xml:space="preserve"> processes </w:t>
       </w:r>
     </w:p>
   </w:comment>
-  <w:comment w:id="12" w:author="Buchanan, Erin M" w:date="2018-11-01T13:44:00Z" w:initials="BEM">
+  <w:comment w:id="14" w:author="Buchanan, Erin M" w:date="2018-11-01T13:44:00Z" w:initials="BEM">
     <w:p>
       <w:pPr>
         <w:pStyle w:val="CommentText"/>
@@ -1739,7 +1766,7 @@
       </w:r>
     </w:p>
   </w:comment>
-  <w:comment w:id="13" w:author="Buchanan, Erin M" w:date="2018-11-01T13:45:00Z" w:initials="BEM">
+  <w:comment w:id="15" w:author="Buchanan, Erin M" w:date="2018-11-01T13:45:00Z" w:initials="BEM">
     <w:p>
       <w:pPr>
         <w:pStyle w:val="CommentText"/>
@@ -1751,11 +1778,43 @@
         <w:annotationRef/>
       </w:r>
       <w:r>
+        <w:t xml:space="preserve">This should move up and be right after you mention Baddeley the first time. </w:t>
+      </w:r>
+    </w:p>
+  </w:comment>
+  <w:comment w:id="28" w:author="Buchanan, Erin M" w:date="2018-11-01T13:47:00Z" w:initials="BEM">
+    <w:p>
+      <w:pPr>
+        <w:pStyle w:val="CommentText"/>
+      </w:pPr>
+      <w:r>
+        <w:rPr>
+          <w:rStyle w:val="CommentReference"/>
+        </w:rPr>
+        <w:annotationRef/>
+      </w:r>
+      <w:r>
+        <w:t xml:space="preserve">Give an example of this type of information </w:t>
+      </w:r>
+    </w:p>
+  </w:comment>
+  <w:comment w:id="33" w:author="Buchanan, Erin M" w:date="2018-11-01T13:45:00Z" w:initials="BEM">
+    <w:p>
+      <w:pPr>
+        <w:pStyle w:val="CommentText"/>
+      </w:pPr>
+      <w:r>
+        <w:rPr>
+          <w:rStyle w:val="CommentReference"/>
+        </w:rPr>
+        <w:annotationRef/>
+      </w:r>
+      <w:r>
         <w:t xml:space="preserve">I have no idea what you are trying to get at here. </w:t>
       </w:r>
     </w:p>
   </w:comment>
-  <w:comment w:id="17" w:author="Buchanan, Erin M" w:date="2018-11-01T13:45:00Z" w:initials="BEM">
+  <w:comment w:id="39" w:author="Buchanan, Erin M" w:date="2018-11-01T13:50:00Z" w:initials="BEM">
     <w:p>
       <w:pPr>
         <w:pStyle w:val="CommentText"/>
@@ -1767,11 +1826,24 @@
         <w:annotationRef/>
       </w:r>
       <w:r>
-        <w:t xml:space="preserve">This should move up and be right after you mention Baddeley the first time. </w:t>
+        <w:t xml:space="preserve">Here you should detail the OSPAN … what do people do in that task? How is it scored? What is it related to? </w:t>
+      </w:r>
+    </w:p>
+    <w:p>
+      <w:pPr>
+        <w:pStyle w:val="CommentText"/>
+      </w:pPr>
+    </w:p>
+    <w:p>
+      <w:pPr>
+        <w:pStyle w:val="CommentText"/>
+      </w:pPr>
+      <w:r>
+        <w:t xml:space="preserve">Also, there are a lot of tests for working memory – even designed by Engle’s lab … so you should mention those here. </w:t>
       </w:r>
     </w:p>
   </w:comment>
-  <w:comment w:id="30" w:author="Buchanan, Erin M" w:date="2018-11-01T13:47:00Z" w:initials="BEM">
+  <w:comment w:id="40" w:author="Buchanan, Erin M" w:date="2018-11-01T13:51:00Z" w:initials="BEM">
     <w:p>
       <w:pPr>
         <w:pStyle w:val="CommentText"/>
@@ -1783,11 +1855,11 @@
         <w:annotationRef/>
       </w:r>
       <w:r>
-        <w:t xml:space="preserve">Give an example of this type of information </w:t>
+        <w:t xml:space="preserve">Rephrase this to be more formal … are you trying say that working memory is not the only component to thinking? </w:t>
       </w:r>
     </w:p>
   </w:comment>
-  <w:comment w:id="35" w:author="Buchanan, Erin M" w:date="2018-11-01T13:49:00Z" w:initials="BEM">
+  <w:comment w:id="41" w:author="Buchanan, Erin M" w:date="2018-11-01T13:51:00Z" w:initials="BEM">
     <w:p>
       <w:pPr>
         <w:pStyle w:val="CommentText"/>
@@ -1799,11 +1871,11 @@
         <w:annotationRef/>
       </w:r>
       <w:r>
-        <w:t xml:space="preserve">Fix all this reference stuff to be in APA style. </w:t>
+        <w:t xml:space="preserve">What? </w:t>
       </w:r>
     </w:p>
   </w:comment>
-  <w:comment w:id="38" w:author="Buchanan, Erin M" w:date="2018-11-01T13:50:00Z" w:initials="BEM">
+  <w:comment w:id="47" w:author="Buchanan, Erin M" w:date="2018-11-01T13:52:00Z" w:initials="BEM">
     <w:p>
       <w:pPr>
         <w:pStyle w:val="CommentText"/>
@@ -1815,24 +1887,43 @@
         <w:annotationRef/>
       </w:r>
       <w:r>
-        <w:t xml:space="preserve">Here you should detail the OSPAN … what do people do in that task? How is it scored? What is it related to? </w:t>
-      </w:r>
-    </w:p>
+        <w:t xml:space="preserve">This quote is very vague – what is he implying GF is? </w:t>
+      </w:r>
+    </w:p>
+  </w:comment>
+  <w:comment w:id="55" w:author="Buchanan, Erin M" w:date="2018-11-01T13:52:00Z" w:initials="BEM">
     <w:p>
       <w:pPr>
         <w:pStyle w:val="CommentText"/>
       </w:pPr>
-    </w:p>
+      <w:r>
+        <w:rPr>
+          <w:rStyle w:val="CommentReference"/>
+        </w:rPr>
+        <w:annotationRef/>
+      </w:r>
+      <w:r>
+        <w:t xml:space="preserve">Ok – but what does that mean for fluid intelligence? Like how does this help us understand what gf is? </w:t>
+      </w:r>
+    </w:p>
+  </w:comment>
+  <w:comment w:id="56" w:author="Buchanan, Erin M" w:date="2018-11-01T13:53:00Z" w:initials="BEM">
     <w:p>
       <w:pPr>
         <w:pStyle w:val="CommentText"/>
       </w:pPr>
       <w:r>
-        <w:t xml:space="preserve">Also, there are a lot of tests for working memory – even designed by Engle’s lab … so you should mention those here. </w:t>
+        <w:rPr>
+          <w:rStyle w:val="CommentReference"/>
+        </w:rPr>
+        <w:annotationRef/>
+      </w:r>
+      <w:r>
+        <w:t xml:space="preserve">At the end of the paragraph I’m just not sure you’ve really told me what gf is … maybe give an example (or move some of this information around, as I think the next paragraph might cover it better). </w:t>
       </w:r>
     </w:p>
   </w:comment>
-  <w:comment w:id="39" w:author="Buchanan, Erin M" w:date="2018-11-01T13:49:00Z" w:initials="BEM">
+  <w:comment w:id="57" w:author="Buchanan, Erin M [2]" w:date="2018-09-06T13:23:00Z" w:initials="BEM">
     <w:p>
       <w:pPr>
         <w:pStyle w:val="CommentText"/>
@@ -1844,11 +1935,19 @@
         <w:annotationRef/>
       </w:r>
       <w:r>
-        <w:t xml:space="preserve">And? More information here. </w:t>
+        <w:t xml:space="preserve">Be sure to update these to </w:t>
+      </w:r>
+      <w:proofErr w:type="spellStart"/>
+      <w:r>
+        <w:t>apa</w:t>
+      </w:r>
+      <w:proofErr w:type="spellEnd"/>
+      <w:r>
+        <w:t xml:space="preserve"> style </w:t>
       </w:r>
     </w:p>
   </w:comment>
-  <w:comment w:id="41" w:author="Buchanan, Erin M" w:date="2018-11-01T13:49:00Z" w:initials="BEM">
+  <w:comment w:id="58" w:author="Buchanan, Erin M" w:date="2018-11-01T13:54:00Z" w:initials="BEM">
     <w:p>
       <w:pPr>
         <w:pStyle w:val="CommentText"/>
@@ -1860,11 +1959,11 @@
         <w:annotationRef/>
       </w:r>
       <w:r>
-        <w:t>It? The OSPAN?</w:t>
+        <w:t xml:space="preserve">See this is much clearer. </w:t>
       </w:r>
     </w:p>
   </w:comment>
-  <w:comment w:id="40" w:author="Buchanan, Erin M" w:date="2018-11-01T13:50:00Z" w:initials="BEM">
+  <w:comment w:id="60" w:author="Buchanan, Erin M" w:date="2018-11-01T13:54:00Z" w:initials="BEM">
     <w:p>
       <w:pPr>
         <w:pStyle w:val="CommentText"/>
@@ -1876,11 +1975,11 @@
         <w:annotationRef/>
       </w:r>
       <w:r>
-        <w:t xml:space="preserve">I’m not sure what you are trying to say here. </w:t>
+        <w:t xml:space="preserve">Try not to use quotes – put this in your own words </w:t>
       </w:r>
     </w:p>
   </w:comment>
-  <w:comment w:id="44" w:author="Buchanan, Erin M" w:date="2018-11-01T13:51:00Z" w:initials="BEM">
+  <w:comment w:id="61" w:author="Buchanan, Erin M" w:date="2018-11-01T14:54:00Z" w:initials="BEM">
     <w:p>
       <w:pPr>
         <w:pStyle w:val="CommentText"/>
@@ -1891,136 +1990,13 @@
         </w:rPr>
         <w:annotationRef/>
       </w:r>
-      <w:r>
-        <w:t xml:space="preserve">Rephrase this to be more formal … are you trying say that working memory is not the only component to thinking? </w:t>
-      </w:r>
-    </w:p>
-  </w:comment>
-  <w:comment w:id="45" w:author="Buchanan, Erin M" w:date="2018-11-01T13:51:00Z" w:initials="BEM">
-    <w:p>
-      <w:pPr>
-        <w:pStyle w:val="CommentText"/>
-      </w:pPr>
-      <w:r>
-        <w:rPr>
-          <w:rStyle w:val="CommentReference"/>
-        </w:rPr>
-        <w:annotationRef/>
-      </w:r>
-      <w:r>
-        <w:t xml:space="preserve">What? </w:t>
-      </w:r>
-    </w:p>
-  </w:comment>
-  <w:comment w:id="51" w:author="Buchanan, Erin M" w:date="2018-11-01T13:52:00Z" w:initials="BEM">
-    <w:p>
-      <w:pPr>
-        <w:pStyle w:val="CommentText"/>
-      </w:pPr>
-      <w:r>
-        <w:rPr>
-          <w:rStyle w:val="CommentReference"/>
-        </w:rPr>
-        <w:annotationRef/>
-      </w:r>
-      <w:r>
-        <w:t xml:space="preserve">This quote is very vague – what is he implying GF is? </w:t>
-      </w:r>
-    </w:p>
-  </w:comment>
-  <w:comment w:id="58" w:author="Buchanan, Erin M" w:date="2018-11-01T13:52:00Z" w:initials="BEM">
-    <w:p>
-      <w:pPr>
-        <w:pStyle w:val="CommentText"/>
-      </w:pPr>
-      <w:r>
-        <w:rPr>
-          <w:rStyle w:val="CommentReference"/>
-        </w:rPr>
-        <w:annotationRef/>
-      </w:r>
-      <w:r>
-        <w:t xml:space="preserve">Ok – but what does that mean for fluid intelligence? Like how does this help us understand what gf is? </w:t>
-      </w:r>
-    </w:p>
-  </w:comment>
-  <w:comment w:id="59" w:author="Buchanan, Erin M" w:date="2018-11-01T13:53:00Z" w:initials="BEM">
-    <w:p>
-      <w:pPr>
-        <w:pStyle w:val="CommentText"/>
-      </w:pPr>
-      <w:r>
-        <w:rPr>
-          <w:rStyle w:val="CommentReference"/>
-        </w:rPr>
-        <w:annotationRef/>
-      </w:r>
-      <w:r>
-        <w:t xml:space="preserve">At the end of the paragraph I’m just not sure you’ve really told me what gf is … maybe give an example (or move some of this information around, as I think the next paragraph might cover it better). </w:t>
-      </w:r>
-    </w:p>
-  </w:comment>
-  <w:comment w:id="60" w:author="Buchanan, Erin M [2]" w:date="2018-09-06T13:23:00Z" w:initials="BEM">
-    <w:p>
-      <w:pPr>
-        <w:pStyle w:val="CommentText"/>
-      </w:pPr>
-      <w:r>
-        <w:rPr>
-          <w:rStyle w:val="CommentReference"/>
-        </w:rPr>
-        <w:annotationRef/>
-      </w:r>
-      <w:r>
-        <w:t xml:space="preserve">Be sure to update these to apa style </w:t>
-      </w:r>
-    </w:p>
-  </w:comment>
-  <w:comment w:id="61" w:author="Buchanan, Erin M" w:date="2018-11-01T13:54:00Z" w:initials="BEM">
-    <w:p>
-      <w:pPr>
-        <w:pStyle w:val="CommentText"/>
-      </w:pPr>
-      <w:r>
-        <w:rPr>
-          <w:rStyle w:val="CommentReference"/>
-        </w:rPr>
-        <w:annotationRef/>
-      </w:r>
-      <w:r>
-        <w:t xml:space="preserve">See this is much clearer. </w:t>
-      </w:r>
-    </w:p>
-  </w:comment>
-  <w:comment w:id="63" w:author="Buchanan, Erin M" w:date="2018-11-01T13:54:00Z" w:initials="BEM">
-    <w:p>
-      <w:pPr>
-        <w:pStyle w:val="CommentText"/>
-      </w:pPr>
-      <w:r>
-        <w:rPr>
-          <w:rStyle w:val="CommentReference"/>
-        </w:rPr>
-        <w:annotationRef/>
-      </w:r>
-      <w:r>
-        <w:t xml:space="preserve">Try not to use quotes – put this in your own words </w:t>
-      </w:r>
-    </w:p>
-  </w:comment>
-  <w:comment w:id="65" w:author="Buchanan, Erin M" w:date="2018-11-01T14:54:00Z" w:initials="BEM">
-    <w:p>
-      <w:pPr>
-        <w:pStyle w:val="CommentText"/>
-      </w:pPr>
-      <w:r>
-        <w:rPr>
-          <w:rStyle w:val="CommentReference"/>
-        </w:rPr>
-        <w:annotationRef/>
-      </w:r>
-      <w:r>
-        <w:t xml:space="preserve">Obviously this needs more here. </w:t>
+      <w:proofErr w:type="gramStart"/>
+      <w:r>
+        <w:t>Obviously</w:t>
+      </w:r>
+      <w:proofErr w:type="gramEnd"/>
+      <w:r>
+        <w:t xml:space="preserve"> this needs more here. </w:t>
       </w:r>
     </w:p>
   </w:comment>
@@ -2029,48 +2005,44 @@
 
 <file path=word/commentsExtended.xml><?xml version="1.0" encoding="utf-8"?>
 <w15:commentsEx xmlns:wpc="http://schemas.microsoft.com/office/word/2010/wordprocessingCanvas" xmlns:cx="http://schemas.microsoft.com/office/drawing/2014/chartex" xmlns:cx1="http://schemas.microsoft.com/office/drawing/2015/9/8/chartex" xmlns:cx2="http://schemas.microsoft.com/office/drawing/2015/10/21/chartex" xmlns:cx3="http://schemas.microsoft.com/office/drawing/2016/5/9/chartex" xmlns:cx4="http://schemas.microsoft.com/office/drawing/2016/5/10/chartex" xmlns:cx5="http://schemas.microsoft.com/office/drawing/2016/5/11/chartex" xmlns:cx6="http://schemas.microsoft.com/office/drawing/2016/5/12/chartex" xmlns:cx7="http://schemas.microsoft.com/office/drawing/2016/5/13/chartex" xmlns:cx8="http://schemas.microsoft.com/office/drawing/2016/5/14/chartex" xmlns:mc="http://schemas.openxmlformats.org/markup-compatibility/2006" xmlns:aink="http://schemas.microsoft.com/office/drawing/2016/ink" xmlns:am3d="http://schemas.microsoft.com/office/drawing/2017/model3d" xmlns:o="urn:schemas-microsoft-com:office:office" xmlns:r="http://schemas.openxmlformats.org/officeDocument/2006/relationships" xmlns:m="http://schemas.openxmlformats.org/officeDocument/2006/math" xmlns:v="urn:schemas-microsoft-com:vml" xmlns:wp14="http://schemas.microsoft.com/office/word/2010/wordprocessingDrawing" xmlns:wp="http://schemas.openxmlformats.org/drawingml/2006/wordprocessingDrawing" xmlns:w10="urn:schemas-microsoft-com:office:word" xmlns:w="http://schemas.openxmlformats.org/wordprocessingml/2006/main" xmlns:w14="http://schemas.microsoft.com/office/word/2010/wordml" xmlns:w15="http://schemas.microsoft.com/office/word/2012/wordml" xmlns:w16cid="http://schemas.microsoft.com/office/word/2016/wordml/cid" xmlns:w16se="http://schemas.microsoft.com/office/word/2015/wordml/symex" xmlns:wpg="http://schemas.microsoft.com/office/word/2010/wordprocessingGroup" xmlns:wpi="http://schemas.microsoft.com/office/word/2010/wordprocessingInk" xmlns:wne="http://schemas.microsoft.com/office/word/2006/wordml" xmlns:wps="http://schemas.microsoft.com/office/word/2010/wordprocessingShape" mc:Ignorable="w14 w15 w16se w16cid wp14">
-  <w15:commentEx w15:paraId="50A05AF0" w15:done="0"/>
-  <w15:commentEx w15:paraId="3F7C5682" w15:done="0"/>
-  <w15:commentEx w15:paraId="14E30AB8" w15:done="0"/>
-  <w15:commentEx w15:paraId="0C0AB5C0" w15:done="0"/>
-  <w15:commentEx w15:paraId="327806B3" w15:done="0"/>
-  <w15:commentEx w15:paraId="625953D4" w15:done="0"/>
-  <w15:commentEx w15:paraId="53DB6E7E" w15:done="0"/>
-  <w15:commentEx w15:paraId="2A8D14F2" w15:done="0"/>
-  <w15:commentEx w15:paraId="164B3D5B" w15:done="0"/>
-  <w15:commentEx w15:paraId="3CDDE9F1" w15:done="0"/>
-  <w15:commentEx w15:paraId="5E911EC1" w15:done="0"/>
-  <w15:commentEx w15:paraId="5ED7F537" w15:done="0"/>
-  <w15:commentEx w15:paraId="66799B2C" w15:done="0"/>
-  <w15:commentEx w15:paraId="68CF7949" w15:done="0"/>
-  <w15:commentEx w15:paraId="24C8EA03" w15:done="0"/>
-  <w15:commentEx w15:paraId="424223A5" w15:done="0"/>
-  <w15:commentEx w15:paraId="7451883E" w15:done="0"/>
-  <w15:commentEx w15:paraId="123B9F7C" w15:done="0"/>
+  <w15:commentEx w15:paraId="35776EA2" w15:done="0"/>
+  <w15:commentEx w15:paraId="3821C432" w15:done="0"/>
+  <w15:commentEx w15:paraId="333FB765" w15:done="0"/>
+  <w15:commentEx w15:paraId="2E6B7E0D" w15:done="0"/>
+  <w15:commentEx w15:paraId="6CCF82D3" w15:done="1"/>
+  <w15:commentEx w15:paraId="6FDACB24" w15:done="0"/>
+  <w15:commentEx w15:paraId="37B012E6" w15:done="0"/>
+  <w15:commentEx w15:paraId="416BEC01" w15:done="0"/>
+  <w15:commentEx w15:paraId="6449C7D0" w15:done="0"/>
+  <w15:commentEx w15:paraId="7D837483" w15:done="0"/>
+  <w15:commentEx w15:paraId="3719D2C1" w15:done="0"/>
+  <w15:commentEx w15:paraId="74B7180B" w15:done="0"/>
+  <w15:commentEx w15:paraId="2F224759" w15:done="0"/>
+  <w15:commentEx w15:paraId="5117E3CB" w15:done="0"/>
+  <w15:commentEx w15:paraId="1C8AC102" w15:done="0"/>
+  <w15:commentEx w15:paraId="121B3089" w15:done="0"/>
   <w15:commentEx w15:paraId="6AD2005F" w15:done="0"/>
 </w15:commentsEx>
 </file>
 
 <file path=word/commentsIds.xml><?xml version="1.0" encoding="utf-8"?>
 <w16cid:commentsIds xmlns:wpc="http://schemas.microsoft.com/office/word/2010/wordprocessingCanvas" xmlns:cx="http://schemas.microsoft.com/office/drawing/2014/chartex" xmlns:cx1="http://schemas.microsoft.com/office/drawing/2015/9/8/chartex" xmlns:cx2="http://schemas.microsoft.com/office/drawing/2015/10/21/chartex" xmlns:cx3="http://schemas.microsoft.com/office/drawing/2016/5/9/chartex" xmlns:cx4="http://schemas.microsoft.com/office/drawing/2016/5/10/chartex" xmlns:cx5="http://schemas.microsoft.com/office/drawing/2016/5/11/chartex" xmlns:cx6="http://schemas.microsoft.com/office/drawing/2016/5/12/chartex" xmlns:cx7="http://schemas.microsoft.com/office/drawing/2016/5/13/chartex" xmlns:cx8="http://schemas.microsoft.com/office/drawing/2016/5/14/chartex" xmlns:mc="http://schemas.openxmlformats.org/markup-compatibility/2006" xmlns:aink="http://schemas.microsoft.com/office/drawing/2016/ink" xmlns:am3d="http://schemas.microsoft.com/office/drawing/2017/model3d" xmlns:o="urn:schemas-microsoft-com:office:office" xmlns:r="http://schemas.openxmlformats.org/officeDocument/2006/relationships" xmlns:m="http://schemas.openxmlformats.org/officeDocument/2006/math" xmlns:v="urn:schemas-microsoft-com:vml" xmlns:wp14="http://schemas.microsoft.com/office/word/2010/wordprocessingDrawing" xmlns:wp="http://schemas.openxmlformats.org/drawingml/2006/wordprocessingDrawing" xmlns:w10="urn:schemas-microsoft-com:office:word" xmlns:w="http://schemas.openxmlformats.org/wordprocessingml/2006/main" xmlns:w14="http://schemas.microsoft.com/office/word/2010/wordml" xmlns:w15="http://schemas.microsoft.com/office/word/2012/wordml" xmlns:w16cid="http://schemas.microsoft.com/office/word/2016/wordml/cid" xmlns:w16se="http://schemas.microsoft.com/office/word/2015/wordml/symex" xmlns:wpg="http://schemas.microsoft.com/office/word/2010/wordprocessingGroup" xmlns:wpi="http://schemas.microsoft.com/office/word/2010/wordprocessingInk" xmlns:wne="http://schemas.microsoft.com/office/word/2006/wordml" xmlns:wps="http://schemas.microsoft.com/office/word/2010/wordprocessingShape" mc:Ignorable="w14 w15 w16se w16cid wp14">
-  <w16cid:commentId w16cid:paraId="50A05AF0" w16cid:durableId="1F8580F0"/>
-  <w16cid:commentId w16cid:paraId="3F7C5682" w16cid:durableId="1F8581A7"/>
-  <w16cid:commentId w16cid:paraId="14E30AB8" w16cid:durableId="1F8581DC"/>
-  <w16cid:commentId w16cid:paraId="0C0AB5C0" w16cid:durableId="1F8581EE"/>
-  <w16cid:commentId w16cid:paraId="327806B3" w16cid:durableId="1F858254"/>
-  <w16cid:commentId w16cid:paraId="625953D4" w16cid:durableId="1F8582D4"/>
-  <w16cid:commentId w16cid:paraId="53DB6E7E" w16cid:durableId="1F85831B"/>
-  <w16cid:commentId w16cid:paraId="2A8D14F2" w16cid:durableId="1F8582EF"/>
-  <w16cid:commentId w16cid:paraId="164B3D5B" w16cid:durableId="1F858303"/>
-  <w16cid:commentId w16cid:paraId="3CDDE9F1" w16cid:durableId="1F858313"/>
-  <w16cid:commentId w16cid:paraId="5E911EC1" w16cid:durableId="1F858359"/>
-  <w16cid:commentId w16cid:paraId="5ED7F537" w16cid:durableId="1F858373"/>
-  <w16cid:commentId w16cid:paraId="66799B2C" w16cid:durableId="1F858390"/>
-  <w16cid:commentId w16cid:paraId="68CF7949" w16cid:durableId="1F8583B7"/>
-  <w16cid:commentId w16cid:paraId="24C8EA03" w16cid:durableId="1F8583D4"/>
-  <w16cid:commentId w16cid:paraId="424223A5" w16cid:durableId="1F3BA8CA"/>
-  <w16cid:commentId w16cid:paraId="7451883E" w16cid:durableId="1F8583FA"/>
-  <w16cid:commentId w16cid:paraId="123B9F7C" w16cid:durableId="1F85840C"/>
+  <w16cid:commentId w16cid:paraId="35776EA2" w16cid:durableId="1FA9A995"/>
+  <w16cid:commentId w16cid:paraId="3821C432" w16cid:durableId="1FA9C164"/>
+  <w16cid:commentId w16cid:paraId="333FB765" w16cid:durableId="1F8580F0"/>
+  <w16cid:commentId w16cid:paraId="2E6B7E0D" w16cid:durableId="1F8581A7"/>
+  <w16cid:commentId w16cid:paraId="6CCF82D3" w16cid:durableId="1F8581EE"/>
+  <w16cid:commentId w16cid:paraId="6FDACB24" w16cid:durableId="1F858254"/>
+  <w16cid:commentId w16cid:paraId="37B012E6" w16cid:durableId="1F8581DC"/>
+  <w16cid:commentId w16cid:paraId="416BEC01" w16cid:durableId="1F85831B"/>
+  <w16cid:commentId w16cid:paraId="6449C7D0" w16cid:durableId="1F858359"/>
+  <w16cid:commentId w16cid:paraId="7D837483" w16cid:durableId="1F858373"/>
+  <w16cid:commentId w16cid:paraId="3719D2C1" w16cid:durableId="1F858390"/>
+  <w16cid:commentId w16cid:paraId="74B7180B" w16cid:durableId="1F8583B7"/>
+  <w16cid:commentId w16cid:paraId="2F224759" w16cid:durableId="1F8583D4"/>
+  <w16cid:commentId w16cid:paraId="5117E3CB" w16cid:durableId="1F3BA8CA"/>
+  <w16cid:commentId w16cid:paraId="1C8AC102" w16cid:durableId="1F8583FA"/>
+  <w16cid:commentId w16cid:paraId="121B3089" w16cid:durableId="1F85840C"/>
   <w16cid:commentId w16cid:paraId="6AD2005F" w16cid:durableId="1F85920B"/>
 </w16cid:commentsIds>
 </file>
@@ -2484,6 +2456,7 @@
   <w:style w:type="character" w:default="1" w:styleId="DefaultParagraphFont">
     <w:name w:val="Default Paragraph Font"/>
     <w:uiPriority w:val="1"/>
+    <w:semiHidden/>
     <w:unhideWhenUsed/>
   </w:style>
   <w:style w:type="table" w:default="1" w:styleId="TableNormal">

</xml_diff>

<commit_message>
Added to interaction between the three
still working on edits/comments/tidying
</commit_message>
<xml_diff>
--- a/Thesis Draft.docx
+++ b/Thesis Draft.docx
@@ -46,14 +46,59 @@
         <w:t>.</w:t>
       </w:r>
       <w:r>
-        <w:t xml:space="preserve"> </w:t>
+        <w:rPr>
+          <w:color w:val="000000"/>
+        </w:rPr>
+        <w:t xml:space="preserve"> Baddeley (1986) describes working memory (WM) as the temporary storage of stimuli being encoded.</w:t>
+      </w:r>
+      <w:r>
+        <w:rPr>
+          <w:color w:val="000000"/>
+        </w:rPr>
+        <w:t xml:space="preserve"> Working memory plays its biggest role as part of your short-term memory (STM). STM, defined by </w:t>
+      </w:r>
+      <w:r>
+        <w:rPr>
+          <w:color w:val="000000"/>
+        </w:rPr>
+        <w:t>Baddeley (1986)</w:t>
+      </w:r>
+      <w:r>
+        <w:rPr>
+          <w:color w:val="000000"/>
+        </w:rPr>
+        <w:t xml:space="preserve">, is </w:t>
+      </w:r>
+      <w:r>
+        <w:rPr>
+          <w:color w:val="000000"/>
+        </w:rPr>
+        <w:t xml:space="preserve">when you can hold a short amount of information for a limited time. </w:t>
+      </w:r>
+      <w:r>
+        <w:rPr>
+          <w:color w:val="000000"/>
+        </w:rPr>
+        <w:t>STM works in a</w:t>
+      </w:r>
+      <w:r>
+        <w:rPr>
+          <w:color w:val="000000"/>
+        </w:rPr>
+        <w:t>n</w:t>
+      </w:r>
+      <w:r>
+        <w:rPr>
+          <w:color w:val="000000"/>
+        </w:rPr>
+        <w:t xml:space="preserve"> interacting system that serves higher level mental </w:t>
       </w:r>
       <w:commentRangeStart w:id="0"/>
       <w:r>
         <w:rPr>
           <w:color w:val="000000"/>
         </w:rPr>
-        <w:t>Robinson-Riegler, G. and Robinson-Riegler, B. describe working memory as a process in which a person intakes stimuli and examines those stimuli</w:t>
+        <w:t>processes</w:t>
       </w:r>
       <w:commentRangeEnd w:id="0"/>
       <w:r>
@@ -66,14 +111,85 @@
         <w:rPr>
           <w:color w:val="000000"/>
         </w:rPr>
-        <w:t xml:space="preserve">. Working memory plays its biggest role as part of your short-term memory (STM). STM, </w:t>
+        <w:t>. Th</w:t>
+      </w:r>
+      <w:r>
+        <w:rPr>
+          <w:color w:val="000000"/>
+        </w:rPr>
+        <w:t xml:space="preserve">ese </w:t>
+      </w:r>
+      <w:proofErr w:type="gramStart"/>
+      <w:r>
+        <w:rPr>
+          <w:color w:val="000000"/>
+        </w:rPr>
+        <w:t>higher level</w:t>
+      </w:r>
+      <w:proofErr w:type="gramEnd"/>
+      <w:r>
+        <w:rPr>
+          <w:color w:val="000000"/>
+        </w:rPr>
+        <w:t xml:space="preserve"> mental processes include reasoning, problem-solving, and learning</w:t>
+      </w:r>
+      <w:r>
+        <w:rPr>
+          <w:color w:val="000000"/>
+        </w:rPr>
+        <w:t xml:space="preserve">. </w:t>
+      </w:r>
+      <w:r>
+        <w:t>Baddeley and Hitch (1994) first proposed a working memory model</w:t>
+      </w:r>
+      <w:r>
+        <w:t xml:space="preserve"> in 1974</w:t>
+      </w:r>
+      <w:r>
+        <w:t>. Their model included the idea of a phonological loop, visuospatial sketchpad, and central executive. The phonological loop (</w:t>
+      </w:r>
+      <w:r>
+        <w:t xml:space="preserve">previously the </w:t>
+      </w:r>
+      <w:r>
+        <w:t>articulatory loop) has two parts</w:t>
+      </w:r>
+      <w:r>
+        <w:t>:</w:t>
+      </w:r>
+      <w:r>
+        <w:t xml:space="preserve"> phonological storage and subvocal rehearsal. Phonological storage is when </w:t>
+      </w:r>
+      <w:r>
+        <w:t>a person</w:t>
+      </w:r>
+      <w:r>
+        <w:t xml:space="preserve"> holds a </w:t>
+      </w:r>
+      <w:r>
+        <w:t xml:space="preserve">sound </w:t>
+      </w:r>
+      <w:r>
+        <w:t xml:space="preserve">memory trace until this </w:t>
+      </w:r>
+      <w:r>
+        <w:t xml:space="preserve">trace </w:t>
+      </w:r>
+      <w:r>
+        <w:t>is then rehearsed by the subvocal rehearsal of the model</w:t>
+      </w:r>
+      <w:r>
+        <w:t xml:space="preserve"> by repeating the trace internally</w:t>
+      </w:r>
+      <w:r>
+        <w:t>.</w:t>
+      </w:r>
+      <w:r>
+        <w:t xml:space="preserve"> Baddeley and Hitch’s memory model additionally includes a visuospatial sketchpad, which is primarily responsible for visual and spatial </w:t>
       </w:r>
       <w:commentRangeStart w:id="1"/>
       <w:r>
-        <w:rPr>
-          <w:color w:val="000000"/>
-        </w:rPr>
-        <w:t>defined by . . .</w:t>
+        <w:t>encoding</w:t>
       </w:r>
       <w:commentRangeEnd w:id="1"/>
       <w:r>
@@ -83,10 +199,7 @@
         <w:commentReference w:id="1"/>
       </w:r>
       <w:r>
-        <w:rPr>
-          <w:color w:val="000000"/>
-        </w:rPr>
-        <w:t xml:space="preserve">, is </w:t>
+        <w:t xml:space="preserve">. Baddeley and Hitch (1994) explain that the visuospatial sketchpad is a type of work space for incoming information. The final piece of their model is the central executive. The central executive is responsible for controlling when the phonological loop and visuospatial sketchpad are used, and how they interact with one another (Baddeley, 2002). </w:t>
       </w:r>
     </w:p>
     <w:p>
@@ -94,134 +207,28 @@
         <w:spacing w:line="480" w:lineRule="auto"/>
         <w:ind w:firstLine="720"/>
       </w:pPr>
-      <w:r>
-        <w:rPr>
-          <w:color w:val="000000"/>
-        </w:rPr>
-        <w:t>STM works in a</w:t>
-      </w:r>
-      <w:r>
-        <w:rPr>
-          <w:color w:val="000000"/>
-        </w:rPr>
-        <w:t>n</w:t>
-      </w:r>
-      <w:r>
-        <w:rPr>
-          <w:color w:val="000000"/>
-        </w:rPr>
-        <w:t xml:space="preserve"> interacting system that serves higher level mental </w:t>
-      </w:r>
-      <w:commentRangeStart w:id="2"/>
-      <w:r>
-        <w:rPr>
-          <w:color w:val="000000"/>
-        </w:rPr>
-        <w:t>processes</w:t>
-      </w:r>
-      <w:commentRangeEnd w:id="2"/>
-      <w:r>
-        <w:rPr>
-          <w:rStyle w:val="CommentReference"/>
-        </w:rPr>
-        <w:commentReference w:id="2"/>
-      </w:r>
-      <w:r>
-        <w:rPr>
-          <w:color w:val="000000"/>
-        </w:rPr>
-        <w:t xml:space="preserve">. This process could be as simple as responding to a question or remembering a phone number. </w:t>
-      </w:r>
-      <w:r>
-        <w:t>Baddeley and Hitch (1994) first proposed a working memory model</w:t>
-      </w:r>
-      <w:r>
-        <w:t xml:space="preserve"> in 1974</w:t>
-      </w:r>
-      <w:r>
-        <w:t>. Their model included the idea of a phonological loop, visuospatial sketchpad, and central executive. The phonological loop (</w:t>
-      </w:r>
-      <w:r>
-        <w:t xml:space="preserve">previously the </w:t>
-      </w:r>
-      <w:r>
-        <w:t>articulatory loop) has two parts</w:t>
-      </w:r>
-      <w:r>
-        <w:t>:</w:t>
-      </w:r>
-      <w:r>
-        <w:t xml:space="preserve"> phonological storage and subvocal rehearsal. Phonological storage is when </w:t>
-      </w:r>
-      <w:r>
-        <w:t>a person</w:t>
-      </w:r>
-      <w:r>
-        <w:t xml:space="preserve"> holds a </w:t>
-      </w:r>
-      <w:r>
-        <w:t xml:space="preserve">sound </w:t>
-      </w:r>
-      <w:r>
-        <w:t xml:space="preserve">memory trace until this </w:t>
-      </w:r>
-      <w:r>
-        <w:t xml:space="preserve">trace </w:t>
-      </w:r>
-      <w:r>
-        <w:t>is then rehearsed by the subvocal rehearsal of the model</w:t>
-      </w:r>
-      <w:r>
-        <w:t xml:space="preserve"> by repeating the trace internally</w:t>
-      </w:r>
-      <w:r>
-        <w:t>.</w:t>
-      </w:r>
-      <w:r>
-        <w:t xml:space="preserve"> Baddeley and Hitch’s memory model additionally includes a visuospatial sketchpad, which is primarily responsible for visual and spatial </w:t>
-      </w:r>
-      <w:commentRangeStart w:id="3"/>
-      <w:r>
-        <w:t>encoding</w:t>
-      </w:r>
-      <w:commentRangeEnd w:id="3"/>
-      <w:r>
-        <w:rPr>
-          <w:rStyle w:val="CommentReference"/>
-        </w:rPr>
-        <w:commentReference w:id="3"/>
-      </w:r>
-      <w:r>
-        <w:t xml:space="preserve">. Baddeley and Hitch (1994) explain that the visuospatial sketchpad is a type of work space for incoming information. The final piece of their model is the central executive. The central executive is responsible for controlling when the phonological loop and visuospatial sketchpad are used, and how they interact with one another (Baddeley, 2002). </w:t>
-      </w:r>
-    </w:p>
-    <w:p>
-      <w:pPr>
-        <w:spacing w:line="480" w:lineRule="auto"/>
-        <w:ind w:firstLine="720"/>
-      </w:pPr>
+      <w:del w:id="2" w:author="Buchanan, Erin M" w:date="2018-11-01T13:44:00Z">
+        <w:r>
+          <w:delText>They propose that their idea</w:delText>
+        </w:r>
+      </w:del>
+      <w:ins w:id="3" w:author="Buchanan, Erin M" w:date="2018-11-01T13:44:00Z">
+        <w:r>
+          <w:t>This model potentially</w:t>
+        </w:r>
+      </w:ins>
+      <w:r>
+        <w:t xml:space="preserve"> has three separate uses in cognitive psychology</w:t>
+      </w:r>
       <w:del w:id="4" w:author="Buchanan, Erin M" w:date="2018-11-01T13:44:00Z">
         <w:r>
-          <w:delText>They propose that their idea</w:delText>
+          <w:delText>, but there are more uses in other fields (p. 485)</w:delText>
         </w:r>
       </w:del>
-      <w:ins w:id="5" w:author="Buchanan, Erin M" w:date="2018-11-01T13:44:00Z">
-        <w:r>
-          <w:t>This model potentially</w:t>
-        </w:r>
-      </w:ins>
-      <w:r>
-        <w:t xml:space="preserve"> has three separate uses in cognitive psychology</w:t>
-      </w:r>
-      <w:del w:id="6" w:author="Buchanan, Erin M" w:date="2018-11-01T13:44:00Z">
-        <w:r>
-          <w:delText>, but there are more uses in other fields (p. 485)</w:delText>
-        </w:r>
-      </w:del>
       <w:r>
         <w:t>. The first is using computation models (math, physics, etc</w:t>
       </w:r>
-      <w:ins w:id="7" w:author="Erin Buchanan" w:date="2018-12-28T13:21:00Z">
+      <w:ins w:id="5" w:author="Erin Buchanan" w:date="2018-12-28T13:21:00Z">
         <w:r>
           <w:t>.</w:t>
         </w:r>
@@ -239,16 +246,16 @@
       <w:r>
         <w:t xml:space="preserve"> </w:t>
       </w:r>
-      <w:commentRangeStart w:id="8"/>
+      <w:commentRangeStart w:id="6"/>
       <w:r>
         <w:t>model</w:t>
       </w:r>
-      <w:commentRangeEnd w:id="8"/>
-      <w:r>
-        <w:rPr>
-          <w:rStyle w:val="CommentReference"/>
-        </w:rPr>
-        <w:commentReference w:id="8"/>
+      <w:commentRangeEnd w:id="6"/>
+      <w:r>
+        <w:rPr>
+          <w:rStyle w:val="CommentReference"/>
+        </w:rPr>
+        <w:commentReference w:id="6"/>
       </w:r>
       <w:r>
         <w:t xml:space="preserve">. </w:t>
@@ -390,7 +397,7 @@
         </w:rPr>
         <w:t xml:space="preserve">The next method to </w:t>
       </w:r>
-      <w:del w:id="9" w:author="Buchanan, Erin M" w:date="2018-11-01T13:49:00Z">
+      <w:del w:id="7" w:author="Buchanan, Erin M" w:date="2018-11-01T13:49:00Z">
         <w:r>
           <w:rPr>
             <w:color w:val="000000" w:themeColor="text1"/>
@@ -398,7 +405,7 @@
           <w:delText xml:space="preserve">test </w:delText>
         </w:r>
       </w:del>
-      <w:ins w:id="10" w:author="Buchanan, Erin M" w:date="2018-11-01T13:49:00Z">
+      <w:ins w:id="8" w:author="Buchanan, Erin M" w:date="2018-11-01T13:49:00Z">
         <w:r>
           <w:rPr>
             <w:color w:val="000000" w:themeColor="text1"/>
@@ -412,12 +419,133 @@
         </w:rPr>
         <w:t>working memory is to use an Operation Span (OSPAN) created by Turner and Engle (</w:t>
       </w:r>
+      <w:commentRangeStart w:id="9"/>
+      <w:r>
+        <w:rPr>
+          <w:color w:val="000000" w:themeColor="text1"/>
+        </w:rPr>
+        <w:t>1989</w:t>
+      </w:r>
+      <w:commentRangeEnd w:id="9"/>
+      <w:r>
+        <w:rPr>
+          <w:rStyle w:val="CommentReference"/>
+        </w:rPr>
+        <w:commentReference w:id="9"/>
+      </w:r>
+      <w:r>
+        <w:rPr>
+          <w:color w:val="000000" w:themeColor="text1"/>
+        </w:rPr>
+        <w:t>).</w:t>
+      </w:r>
+      <w:r>
+        <w:rPr>
+          <w:color w:val="000000" w:themeColor="text1"/>
+        </w:rPr>
+        <w:t xml:space="preserve"> </w:t>
+      </w:r>
+    </w:p>
+    <w:p>
+      <w:pPr>
+        <w:spacing w:line="480" w:lineRule="auto"/>
+        <w:ind w:firstLine="720"/>
+        <w:rPr>
+          <w:color w:val="000000" w:themeColor="text1"/>
+        </w:rPr>
+      </w:pPr>
+      <w:r>
+        <w:rPr>
+          <w:color w:val="000000" w:themeColor="text1"/>
+        </w:rPr>
+        <w:t>Shah and Miyake (1996) developed the Symmetry Span.</w:t>
+      </w:r>
+    </w:p>
+    <w:p>
+      <w:pPr>
+        <w:spacing w:line="480" w:lineRule="auto"/>
+        <w:rPr>
+          <w:color w:val="000000" w:themeColor="text1"/>
+        </w:rPr>
+      </w:pPr>
+      <w:r>
+        <w:rPr>
+          <w:color w:val="000000" w:themeColor="text1"/>
+        </w:rPr>
+        <w:t>OWL (2016) Engle</w:t>
+      </w:r>
+    </w:p>
+    <w:p>
+      <w:pPr>
+        <w:spacing w:line="480" w:lineRule="auto"/>
+        <w:rPr>
+          <w:color w:val="000000" w:themeColor="text1"/>
+        </w:rPr>
+      </w:pPr>
+      <w:r>
+        <w:rPr>
+          <w:color w:val="000000" w:themeColor="text1"/>
+        </w:rPr>
+        <w:t>Listening Span</w:t>
+      </w:r>
+    </w:p>
+    <w:p>
+      <w:pPr>
+        <w:spacing w:line="480" w:lineRule="auto"/>
+        <w:rPr>
+          <w:color w:val="000000" w:themeColor="text1"/>
+        </w:rPr>
+      </w:pPr>
+      <w:r>
+        <w:rPr>
+          <w:color w:val="000000" w:themeColor="text1"/>
+        </w:rPr>
+        <w:t>N-Back</w:t>
+      </w:r>
+    </w:p>
+    <w:p>
+      <w:pPr>
+        <w:spacing w:line="480" w:lineRule="auto"/>
+      </w:pPr>
+    </w:p>
+    <w:p>
+      <w:pPr>
+        <w:spacing w:line="480" w:lineRule="auto"/>
+        <w:rPr>
+          <w:b/>
+        </w:rPr>
+      </w:pPr>
+      <w:r>
+        <w:rPr>
+          <w:b/>
+        </w:rPr>
+        <w:t>Fluid Intelligence</w:t>
+      </w:r>
+    </w:p>
+    <w:p>
+      <w:pPr>
+        <w:spacing w:line="480" w:lineRule="auto"/>
+      </w:pPr>
+      <w:r>
+        <w:tab/>
+      </w:r>
+      <w:commentRangeStart w:id="10"/>
+      <w:r>
+        <w:t>There are of course more factors that work into how much you can hold in your working memory that could affect the way you think</w:t>
+      </w:r>
+      <w:commentRangeEnd w:id="10"/>
+      <w:r>
+        <w:rPr>
+          <w:rStyle w:val="CommentReference"/>
+        </w:rPr>
+        <w:commentReference w:id="10"/>
+      </w:r>
+      <w:r>
+        <w:t xml:space="preserve">. </w:t>
+      </w:r>
       <w:commentRangeStart w:id="11"/>
       <w:r>
-        <w:rPr>
-          <w:color w:val="000000" w:themeColor="text1"/>
-        </w:rPr>
-        <w:t>1989</w:t>
+        <w:t xml:space="preserve">One of focus </w:t>
       </w:r>
       <w:commentRangeEnd w:id="11"/>
       <w:r>
@@ -427,533 +555,494 @@
         <w:commentReference w:id="11"/>
       </w:r>
       <w:r>
-        <w:rPr>
-          <w:color w:val="000000" w:themeColor="text1"/>
-        </w:rPr>
-        <w:t>).</w:t>
-      </w:r>
-      <w:r>
-        <w:rPr>
-          <w:color w:val="000000" w:themeColor="text1"/>
-        </w:rPr>
+        <w:t>is intelligence, specifically fluid intelligence (</w:t>
+      </w:r>
+      <w:r>
+        <w:rPr>
+          <w:i/>
+        </w:rPr>
+        <w:t>Gf</w:t>
+      </w:r>
+      <w:r>
+        <w:t>). Horn (1968) describes intelligence for those who study behavioral science as, “. . .observable, measurable behavior, whence it may become possible to relate this variable as important variables of neurology, sociology, etc..”</w:t>
+      </w:r>
+      <w:r>
         <w:t xml:space="preserve"> </w:t>
       </w:r>
+      <w:r>
+        <w:t xml:space="preserve">(p. </w:t>
+      </w:r>
+      <w:commentRangeStart w:id="12"/>
+      <w:r>
+        <w:t>242</w:t>
+      </w:r>
+      <w:commentRangeEnd w:id="12"/>
+      <w:r>
+        <w:rPr>
+          <w:rStyle w:val="CommentReference"/>
+        </w:rPr>
+        <w:commentReference w:id="12"/>
+      </w:r>
+      <w:r>
+        <w:t xml:space="preserve">). He is describing that, for behavioral sciences, intelligence needs to be measured in some aspect for it to be considered </w:t>
+      </w:r>
+      <w:commentRangeStart w:id="13"/>
+      <w:r>
+        <w:t>observable</w:t>
+      </w:r>
+      <w:commentRangeEnd w:id="13"/>
+      <w:r>
+        <w:rPr>
+          <w:rStyle w:val="CommentReference"/>
+        </w:rPr>
+        <w:commentReference w:id="13"/>
+      </w:r>
+      <w:r>
+        <w:t xml:space="preserve">. Horn (1968) reports that Cattell presented the idea of </w:t>
+      </w:r>
+      <w:r>
+        <w:rPr>
+          <w:i/>
+        </w:rPr>
+        <w:t>Gf</w:t>
+      </w:r>
+      <w:r>
+        <w:t xml:space="preserve"> in 1941 at an APA convention. Since </w:t>
+      </w:r>
+      <w:r>
+        <w:lastRenderedPageBreak/>
+        <w:t xml:space="preserve">then it has grown popular in the behavioral sciences as a way to measure intelligence that is always </w:t>
+      </w:r>
+      <w:commentRangeStart w:id="14"/>
+      <w:r>
+        <w:t>expanding</w:t>
+      </w:r>
+      <w:commentRangeEnd w:id="14"/>
+      <w:r>
+        <w:rPr>
+          <w:rStyle w:val="CommentReference"/>
+        </w:rPr>
+        <w:commentReference w:id="14"/>
+      </w:r>
+      <w:r>
+        <w:t xml:space="preserve">. </w:t>
+      </w:r>
     </w:p>
     <w:p>
       <w:pPr>
         <w:spacing w:line="480" w:lineRule="auto"/>
         <w:ind w:firstLine="720"/>
         <w:rPr>
-          <w:color w:val="000000" w:themeColor="text1"/>
-        </w:rPr>
-      </w:pPr>
-      <w:r>
-        <w:rPr>
-          <w:color w:val="000000" w:themeColor="text1"/>
-        </w:rPr>
-        <w:t>Shah and Miyake (1996) developed the Symmetry Span.</w:t>
-      </w:r>
-    </w:p>
-    <w:p>
-      <w:pPr>
-        <w:spacing w:line="480" w:lineRule="auto"/>
-        <w:rPr>
-          <w:color w:val="000000" w:themeColor="text1"/>
-        </w:rPr>
-      </w:pPr>
-      <w:r>
-        <w:rPr>
-          <w:color w:val="000000" w:themeColor="text1"/>
-        </w:rPr>
-        <w:t>OWL (2016) Engle</w:t>
-      </w:r>
-    </w:p>
-    <w:p>
-      <w:pPr>
-        <w:spacing w:line="480" w:lineRule="auto"/>
-      </w:pPr>
-    </w:p>
-    <w:p>
-      <w:pPr>
-        <w:spacing w:line="480" w:lineRule="auto"/>
+          <w:i/>
+        </w:rPr>
+      </w:pPr>
+      <w:commentRangeStart w:id="15"/>
+      <w:r>
+        <w:t>Jaeggi</w:t>
+      </w:r>
+      <w:commentRangeEnd w:id="15"/>
+      <w:r>
+        <w:rPr>
+          <w:rStyle w:val="CommentReference"/>
+        </w:rPr>
+        <w:commentReference w:id="15"/>
+      </w:r>
+      <w:r>
+        <w:t>,</w:t>
+      </w:r>
+      <w:r>
+        <w:t xml:space="preserve"> Buschkuehl, J</w:t>
+      </w:r>
+      <w:r>
+        <w:t xml:space="preserve">onides, &amp; Perrig, (2008) classify </w:t>
+      </w:r>
+      <w:r>
+        <w:rPr>
+          <w:i/>
+        </w:rPr>
+        <w:t>Gf</w:t>
+      </w:r>
+      <w:r>
+        <w:t xml:space="preserve"> as a human ability that allows participants to adapt their thinking to the problem at hand regardless of acquired </w:t>
+      </w:r>
+      <w:commentRangeStart w:id="16"/>
+      <w:r>
+        <w:t>knowledge</w:t>
+      </w:r>
+      <w:commentRangeEnd w:id="16"/>
+      <w:r>
+        <w:rPr>
+          <w:rStyle w:val="CommentReference"/>
+        </w:rPr>
+        <w:commentReference w:id="16"/>
+      </w:r>
+      <w:r>
+        <w:t>. In addition</w:t>
+      </w:r>
+      <w:del w:id="17" w:author="Buchanan, Erin M" w:date="2018-11-01T13:54:00Z">
+        <w:r>
+          <w:delText xml:space="preserve"> to this</w:delText>
+        </w:r>
+      </w:del>
+      <w:r>
+        <w:t xml:space="preserve">, Gray, Chabris, and Braver (2003) highlight that </w:t>
+      </w:r>
+      <w:r>
+        <w:rPr>
+          <w:i/>
+        </w:rPr>
+        <w:t>Gf</w:t>
+      </w:r>
+      <w:r>
+        <w:t xml:space="preserve"> is related to attentional control, or “the ability to overcome interference that would otherwise disrupt performance. . . (p. </w:t>
+      </w:r>
+      <w:commentRangeStart w:id="18"/>
+      <w:r>
+        <w:t>316</w:t>
+      </w:r>
+      <w:commentRangeEnd w:id="18"/>
+      <w:r>
+        <w:rPr>
+          <w:rStyle w:val="CommentReference"/>
+        </w:rPr>
+        <w:commentReference w:id="18"/>
+      </w:r>
+      <w:r>
+        <w:t xml:space="preserve">).” Gray et al. also says that these attentional control is necessary for the abstract thinking needed for </w:t>
+      </w:r>
+      <w:r>
+        <w:rPr>
+          <w:i/>
+        </w:rPr>
+        <w:t xml:space="preserve">Gf. </w:t>
+      </w:r>
+    </w:p>
+    <w:p>
+      <w:pPr>
+        <w:spacing w:line="480" w:lineRule="auto"/>
+      </w:pPr>
+    </w:p>
+    <w:p>
+      <w:pPr>
+        <w:spacing w:line="480" w:lineRule="auto"/>
+        <w:jc w:val="both"/>
+      </w:pPr>
+      <w:r>
         <w:rPr>
           <w:b/>
         </w:rPr>
-      </w:pPr>
-      <w:r>
-        <w:rPr>
-          <w:b/>
-        </w:rPr>
-        <w:t>Fluid Intelligence</w:t>
-      </w:r>
-    </w:p>
-    <w:p>
-      <w:pPr>
-        <w:spacing w:line="480" w:lineRule="auto"/>
-      </w:pPr>
-      <w:r>
-        <w:tab/>
-      </w:r>
-      <w:commentRangeStart w:id="12"/>
-      <w:r>
-        <w:t>There are of course more factors that work into how much you can hold in your working memory that could affect the way you think</w:t>
-      </w:r>
-      <w:commentRangeEnd w:id="12"/>
-      <w:r>
-        <w:rPr>
-          <w:rStyle w:val="CommentReference"/>
-        </w:rPr>
-        <w:commentReference w:id="12"/>
-      </w:r>
-      <w:r>
-        <w:t xml:space="preserve">. </w:t>
-      </w:r>
-      <w:commentRangeStart w:id="13"/>
-      <w:r>
-        <w:t xml:space="preserve">One of focus </w:t>
-      </w:r>
-      <w:commentRangeEnd w:id="13"/>
-      <w:r>
-        <w:rPr>
-          <w:rStyle w:val="CommentReference"/>
-        </w:rPr>
-        <w:commentReference w:id="13"/>
-      </w:r>
-      <w:r>
-        <w:t>is intelligence, specifically fluid intelligence (</w:t>
-      </w:r>
-      <w:r>
-        <w:rPr>
-          <w:i/>
-        </w:rPr>
-        <w:t>Gf</w:t>
-      </w:r>
-      <w:r>
-        <w:t>). Horn (1968) describes intelligence for those who study behavioral science as, “. . .observable, measurable behavior, whence it may become possible to relate this variable as important variables of neurology, sociology, etc..”</w:t>
-      </w:r>
-      <w:r>
-        <w:t xml:space="preserve"> </w:t>
-      </w:r>
-      <w:r>
-        <w:t xml:space="preserve">(p. </w:t>
-      </w:r>
-      <w:commentRangeStart w:id="14"/>
-      <w:r>
-        <w:t>242</w:t>
-      </w:r>
-      <w:commentRangeEnd w:id="14"/>
-      <w:r>
-        <w:rPr>
-          <w:rStyle w:val="CommentReference"/>
-        </w:rPr>
-        <w:commentReference w:id="14"/>
-      </w:r>
-      <w:r>
-        <w:t>)</w:t>
-      </w:r>
-      <w:r>
-        <w:t xml:space="preserve">. He is describing that, for behavioral sciences, intelligence needs to be measured in some aspect for it to be considered </w:t>
-      </w:r>
-      <w:commentRangeStart w:id="15"/>
-      <w:r>
-        <w:t>observable</w:t>
-      </w:r>
-      <w:commentRangeEnd w:id="15"/>
-      <w:r>
-        <w:rPr>
-          <w:rStyle w:val="CommentReference"/>
-        </w:rPr>
-        <w:commentReference w:id="15"/>
-      </w:r>
-      <w:r>
-        <w:t xml:space="preserve">. Horn (1968) reports that Cattell presented the idea of </w:t>
-      </w:r>
-      <w:r>
-        <w:rPr>
-          <w:i/>
-        </w:rPr>
-        <w:t>Gf</w:t>
-      </w:r>
-      <w:r>
-        <w:t xml:space="preserve"> in 1941 at an APA convention. Since then it has grown popular in the behavioral sciences as a way to measure intelligence that is always </w:t>
-      </w:r>
-      <w:commentRangeStart w:id="16"/>
-      <w:r>
-        <w:t>expanding</w:t>
-      </w:r>
-      <w:commentRangeEnd w:id="16"/>
-      <w:r>
-        <w:rPr>
-          <w:rStyle w:val="CommentReference"/>
-        </w:rPr>
-        <w:commentReference w:id="16"/>
-      </w:r>
-      <w:r>
-        <w:t xml:space="preserve">. </w:t>
+        <w:t>Expertise</w:t>
       </w:r>
     </w:p>
     <w:p>
       <w:pPr>
         <w:spacing w:line="480" w:lineRule="auto"/>
         <w:ind w:firstLine="720"/>
-        <w:rPr>
-          <w:i/>
-        </w:rPr>
-      </w:pPr>
-      <w:commentRangeStart w:id="17"/>
+      </w:pPr>
+      <w:r>
+        <w:t>The last construct that may affect your working memory or fluid intelligence is expertise. Chi, Glaser, and Rees (1982) describe expertise as having an abundance of knowledge and having skill to apply that knowledge (</w:t>
+      </w:r>
+      <w:commentRangeStart w:id="19"/>
+      <w:r>
+        <w:t>p</w:t>
+      </w:r>
+      <w:commentRangeEnd w:id="19"/>
+      <w:r>
+        <w:rPr>
+          <w:rStyle w:val="CommentReference"/>
+        </w:rPr>
+        <w:commentReference w:id="19"/>
+      </w:r>
+      <w:r>
+        <w:t xml:space="preserve">. 8). The authors argue that having this knowledge and skill plays a large part in intelligence as a whole. Because </w:t>
+      </w:r>
+      <w:commentRangeStart w:id="20"/>
+      <w:r>
+        <w:t xml:space="preserve">they </w:t>
+      </w:r>
+      <w:commentRangeEnd w:id="20"/>
+      <w:r>
+        <w:rPr>
+          <w:rStyle w:val="CommentReference"/>
+        </w:rPr>
+        <w:commentReference w:id="20"/>
+      </w:r>
+      <w:r>
+        <w:t>are able to recall their skill better and faster, they are perceived as more intelligent. This</w:t>
+      </w:r>
+      <w:ins w:id="21" w:author="Erin Buchanan" w:date="2018-12-28T13:23:00Z">
+        <w:r>
+          <w:t xml:space="preserve"> effect</w:t>
+        </w:r>
+      </w:ins>
+      <w:r>
+        <w:t xml:space="preserve"> has been demonstrated primarily with the skillsets of chess (Chase </w:t>
+      </w:r>
+      <w:del w:id="22" w:author="Erin Buchanan" w:date="2018-12-28T13:23:00Z">
+        <w:r>
+          <w:delText xml:space="preserve">and </w:delText>
+        </w:r>
+      </w:del>
+      <w:ins w:id="23" w:author="Erin Buchanan" w:date="2018-12-28T13:23:00Z">
+        <w:r>
+          <w:t xml:space="preserve">&amp; </w:t>
+        </w:r>
+      </w:ins>
+      <w:r>
+        <w:t xml:space="preserve">Simon, 1973) and physics (Chi, </w:t>
+      </w:r>
+      <w:proofErr w:type="spellStart"/>
+      <w:r>
+        <w:t>Feltovich</w:t>
+      </w:r>
+      <w:proofErr w:type="spellEnd"/>
+      <w:r>
+        <w:t xml:space="preserve"> &amp; Glaser, 1981). </w:t>
+      </w:r>
+    </w:p>
+    <w:p>
+      <w:pPr>
+        <w:spacing w:line="480" w:lineRule="auto"/>
+        <w:ind w:firstLine="720"/>
+      </w:pPr>
+      <w:r>
+        <w:t xml:space="preserve">In Chase and Simon’s </w:t>
+      </w:r>
+      <w:ins w:id="24" w:author="Erin Buchanan" w:date="2018-12-28T13:23:00Z">
+        <w:r>
+          <w:t>(</w:t>
+        </w:r>
+      </w:ins>
+      <w:r>
+        <w:t>1973</w:t>
+      </w:r>
+      <w:ins w:id="25" w:author="Erin Buchanan" w:date="2018-12-28T13:23:00Z">
+        <w:r>
+          <w:t>)</w:t>
+        </w:r>
+      </w:ins>
+      <w:r>
+        <w:t xml:space="preserve"> study on chess and perception, they had three classes of participants</w:t>
+      </w:r>
+      <w:ins w:id="26" w:author="Erin Buchanan" w:date="2018-12-28T13:23:00Z">
+        <w:r>
+          <w:t xml:space="preserve"> who played chess</w:t>
+        </w:r>
+      </w:ins>
+      <w:r>
+        <w:t xml:space="preserve">. From highest to lowest they were: master, Class A player, and beginner. The way the authors decided to study </w:t>
+      </w:r>
+      <w:ins w:id="27" w:author="Erin Buchanan" w:date="2018-12-28T13:24:00Z">
+        <w:r>
+          <w:t>working memory</w:t>
+        </w:r>
+      </w:ins>
+      <w:del w:id="28" w:author="Erin Buchanan" w:date="2018-12-28T13:24:00Z">
+        <w:r>
+          <w:delText>this</w:delText>
+        </w:r>
+      </w:del>
+      <w:r>
+        <w:t xml:space="preserve"> was to isolate “chunks” that would then be encoded by the participant between two different tasks. These chunks were created by having a chess position set up having one of 28 variations. Chunks refer to Miller (1956) and his “magical number” 7, which proposes that most humans can contain 7 individual pieces of information plus or minus 2. In Chase and Simon’s (1973) perception task two boards were set up. One with the chess position already displayed, and the second with all the pieces at </w:t>
+      </w:r>
       <w:r>
         <w:lastRenderedPageBreak/>
-        <w:t>Jaeggi</w:t>
-      </w:r>
-      <w:commentRangeEnd w:id="17"/>
-      <w:r>
-        <w:rPr>
-          <w:rStyle w:val="CommentReference"/>
-        </w:rPr>
-        <w:commentReference w:id="17"/>
-      </w:r>
-      <w:r>
-        <w:t>,</w:t>
-      </w:r>
-      <w:r>
-        <w:t xml:space="preserve"> Buschkuehl, J</w:t>
-      </w:r>
-      <w:r>
-        <w:t xml:space="preserve">onides, &amp; Perrig, (2008) classify </w:t>
-      </w:r>
-      <w:r>
-        <w:rPr>
-          <w:i/>
-        </w:rPr>
-        <w:t>Gf</w:t>
-      </w:r>
-      <w:r>
-        <w:t xml:space="preserve"> as a human ability that allows participants to adapt their thinking to the problem at hand regardless of acquired </w:t>
-      </w:r>
-      <w:commentRangeStart w:id="18"/>
-      <w:r>
-        <w:t>knowledge</w:t>
-      </w:r>
-      <w:commentRangeEnd w:id="18"/>
-      <w:r>
-        <w:rPr>
-          <w:rStyle w:val="CommentReference"/>
-        </w:rPr>
-        <w:commentReference w:id="18"/>
-      </w:r>
-      <w:r>
-        <w:t>. In addition</w:t>
-      </w:r>
-      <w:del w:id="19" w:author="Buchanan, Erin M" w:date="2018-11-01T13:54:00Z">
-        <w:r>
-          <w:delText xml:space="preserve"> to this</w:delText>
+        <w:t xml:space="preserve">their starting points. The participant was </w:t>
+      </w:r>
+      <w:del w:id="29" w:author="Erin Buchanan" w:date="2018-12-28T13:24:00Z">
+        <w:r>
+          <w:delText>able to look</w:delText>
         </w:r>
       </w:del>
-      <w:r>
-        <w:t xml:space="preserve">, Gray, Chabris, and Braver (2003) highlight that </w:t>
-      </w:r>
-      <w:r>
-        <w:rPr>
-          <w:i/>
-        </w:rPr>
-        <w:t>Gf</w:t>
-      </w:r>
-      <w:r>
-        <w:t xml:space="preserve"> is related to attentional control, or “the ability to overcome interference that would otherwise disrupt performance. . . (p. </w:t>
-      </w:r>
-      <w:commentRangeStart w:id="20"/>
-      <w:r>
-        <w:t>316</w:t>
-      </w:r>
-      <w:commentRangeEnd w:id="20"/>
-      <w:r>
-        <w:rPr>
-          <w:rStyle w:val="CommentReference"/>
-        </w:rPr>
-        <w:commentReference w:id="20"/>
-      </w:r>
-      <w:r>
-        <w:t xml:space="preserve">).” Gray et al. also says that these attentional control is necessary for the abstract thinking needed for </w:t>
-      </w:r>
-      <w:r>
-        <w:rPr>
-          <w:i/>
-        </w:rPr>
-        <w:t xml:space="preserve">Gf. </w:t>
-      </w:r>
-    </w:p>
-    <w:p>
-      <w:pPr>
-        <w:spacing w:line="480" w:lineRule="auto"/>
-      </w:pPr>
-    </w:p>
-    <w:p>
-      <w:pPr>
-        <w:spacing w:line="480" w:lineRule="auto"/>
-        <w:jc w:val="both"/>
-      </w:pPr>
-      <w:r>
-        <w:rPr>
-          <w:b/>
-        </w:rPr>
-        <w:t>Expertise</w:t>
-      </w:r>
-    </w:p>
-    <w:p>
-      <w:pPr>
-        <w:spacing w:line="480" w:lineRule="auto"/>
-        <w:ind w:firstLine="720"/>
-      </w:pPr>
-      <w:r>
-        <w:t>The last construct that may affect your working memory or fluid intelligence is expertise. Chi, Glaser, and Rees (1982) describe expertise as having an abundance of knowledge and having skill to apply that knowledge (</w:t>
-      </w:r>
-      <w:commentRangeStart w:id="21"/>
-      <w:r>
-        <w:t>p</w:t>
-      </w:r>
-      <w:commentRangeEnd w:id="21"/>
-      <w:r>
-        <w:rPr>
-          <w:rStyle w:val="CommentReference"/>
-        </w:rPr>
-        <w:commentReference w:id="21"/>
-      </w:r>
-      <w:r>
-        <w:t xml:space="preserve">. 8). The authors argue that having this knowledge and skill plays a large part in intelligence as a whole. Because </w:t>
-      </w:r>
-      <w:commentRangeStart w:id="22"/>
-      <w:r>
-        <w:t xml:space="preserve">they </w:t>
-      </w:r>
-      <w:commentRangeEnd w:id="22"/>
-      <w:r>
-        <w:rPr>
-          <w:rStyle w:val="CommentReference"/>
-        </w:rPr>
-        <w:commentReference w:id="22"/>
-      </w:r>
-      <w:r>
-        <w:t>are able to recall their skill better and faster, they are perceived as more intelligent. This</w:t>
-      </w:r>
-      <w:ins w:id="23" w:author="Erin Buchanan" w:date="2018-12-28T13:23:00Z">
-        <w:r>
-          <w:t xml:space="preserve"> effect</w:t>
+      <w:ins w:id="30" w:author="Erin Buchanan" w:date="2018-12-28T13:24:00Z">
+        <w:r>
+          <w:t>told to examine</w:t>
         </w:r>
       </w:ins>
-      <w:r>
-        <w:t xml:space="preserve"> has been demonstrated primarily with the skillsets of chess (Chase </w:t>
-      </w:r>
-      <w:del w:id="24" w:author="Erin Buchanan" w:date="2018-12-28T13:23:00Z">
-        <w:r>
-          <w:delText xml:space="preserve">and </w:delText>
+      <w:del w:id="31" w:author="Erin Buchanan" w:date="2018-12-28T13:24:00Z">
+        <w:r>
+          <w:delText xml:space="preserve"> at</w:delText>
         </w:r>
       </w:del>
-      <w:ins w:id="25" w:author="Erin Buchanan" w:date="2018-12-28T13:23:00Z">
-        <w:r>
-          <w:t>&amp;</w:t>
-        </w:r>
-        <w:r>
-          <w:t xml:space="preserve"> </w:t>
-        </w:r>
-      </w:ins>
-      <w:r>
-        <w:t xml:space="preserve">Simon, 1973) and physics (Chi, </w:t>
-      </w:r>
-      <w:proofErr w:type="spellStart"/>
-      <w:r>
-        <w:t>Feltovich</w:t>
-      </w:r>
-      <w:proofErr w:type="spellEnd"/>
-      <w:r>
-        <w:t xml:space="preserve"> &amp; Glaser, 1981). </w:t>
-      </w:r>
-    </w:p>
-    <w:p>
-      <w:pPr>
-        <w:spacing w:line="480" w:lineRule="auto"/>
-        <w:ind w:firstLine="720"/>
-      </w:pPr>
-      <w:r>
-        <w:t xml:space="preserve">In Chase and Simon’s </w:t>
-      </w:r>
-      <w:ins w:id="26" w:author="Erin Buchanan" w:date="2018-12-28T13:23:00Z">
-        <w:r>
-          <w:t>(</w:t>
-        </w:r>
-      </w:ins>
-      <w:r>
-        <w:t>1973</w:t>
-      </w:r>
-      <w:ins w:id="27" w:author="Erin Buchanan" w:date="2018-12-28T13:23:00Z">
-        <w:r>
-          <w:t>)</w:t>
-        </w:r>
-      </w:ins>
-      <w:r>
-        <w:t xml:space="preserve"> study on chess and perception, they had three classes of participants</w:t>
-      </w:r>
-      <w:ins w:id="28" w:author="Erin Buchanan" w:date="2018-12-28T13:23:00Z">
-        <w:r>
-          <w:t xml:space="preserve"> who played chess</w:t>
-        </w:r>
-      </w:ins>
-      <w:r>
-        <w:t xml:space="preserve">. From highest to lowest they were: master, Class A player, and beginner. The way the authors decided to study </w:t>
-      </w:r>
-      <w:ins w:id="29" w:author="Erin Buchanan" w:date="2018-12-28T13:24:00Z">
-        <w:r>
-          <w:t>working memory</w:t>
-        </w:r>
-      </w:ins>
-      <w:del w:id="30" w:author="Erin Buchanan" w:date="2018-12-28T13:24:00Z">
-        <w:r>
-          <w:delText>this</w:delText>
-        </w:r>
-      </w:del>
-      <w:r>
-        <w:t xml:space="preserve"> was to isolate “chunks” that would then be encoded by the participant between two different tasks. These chunks were created by having a chess position set up having one of 28 variations. Chunks refer to Miller (1956) and his “magical number” 7, which proposes that most humans can contain 7 individual pieces of information plus or minus 2. In Chase and Simon’s (1973) perception task two boards were set up. One with the chess position already displayed, and the second with all the pieces at their starting points. The participant was </w:t>
-      </w:r>
-      <w:del w:id="31" w:author="Erin Buchanan" w:date="2018-12-28T13:24:00Z">
-        <w:r>
-          <w:delText>able to look</w:delText>
-        </w:r>
-      </w:del>
-      <w:ins w:id="32" w:author="Erin Buchanan" w:date="2018-12-28T13:24:00Z">
-        <w:r>
-          <w:t>told to examine</w:t>
+      <w:r>
+        <w:t xml:space="preserve"> the board </w:t>
+      </w:r>
+      <w:ins w:id="32" w:author="Erin Buchanan" w:date="2018-12-28T13:25:00Z">
+        <w:r>
+          <w:t xml:space="preserve">for five seconds </w:t>
         </w:r>
       </w:ins>
       <w:del w:id="33" w:author="Erin Buchanan" w:date="2018-12-28T13:24:00Z">
         <w:r>
-          <w:delText xml:space="preserve"> at</w:delText>
+          <w:delText>they were to</w:delText>
         </w:r>
       </w:del>
-      <w:r>
-        <w:t xml:space="preserve"> the board </w:t>
-      </w:r>
-      <w:ins w:id="34" w:author="Erin Buchanan" w:date="2018-12-28T13:25:00Z">
-        <w:r>
-          <w:t xml:space="preserve">for five seconds </w:t>
+      <w:ins w:id="34" w:author="Erin Buchanan" w:date="2018-12-28T13:24:00Z">
+        <w:r>
+          <w:t>and</w:t>
         </w:r>
       </w:ins>
+      <w:r>
+        <w:t xml:space="preserve"> recreate as much as they </w:t>
+      </w:r>
       <w:del w:id="35" w:author="Erin Buchanan" w:date="2018-12-28T13:24:00Z">
         <w:r>
-          <w:delText>they were to</w:delText>
+          <w:delText>wanted</w:delText>
         </w:r>
       </w:del>
       <w:ins w:id="36" w:author="Erin Buchanan" w:date="2018-12-28T13:24:00Z">
         <w:r>
-          <w:t>and</w:t>
+          <w:t>remember</w:t>
         </w:r>
       </w:ins>
       <w:r>
-        <w:t xml:space="preserve"> recreate as much as they </w:t>
-      </w:r>
-      <w:del w:id="37" w:author="Erin Buchanan" w:date="2018-12-28T13:24:00Z">
-        <w:r>
-          <w:delText>wanted</w:delText>
+        <w:t xml:space="preserve">, they just had to complete the task quickly and accurately. </w:t>
+      </w:r>
+      <w:del w:id="37" w:author="Erin Buchanan" w:date="2018-12-28T13:25:00Z">
+        <w:r>
+          <w:delText xml:space="preserve">The memory task still had one of the 28 variations set up next to their board, but they only had five seconds to look over and memorize the set before it being blocked off to where they had to recall it. </w:delText>
         </w:r>
       </w:del>
-      <w:ins w:id="38" w:author="Erin Buchanan" w:date="2018-12-28T13:24:00Z">
-        <w:r>
-          <w:t>remember</w:t>
+      <w:r>
+        <w:t xml:space="preserve">The participant was able to </w:t>
+      </w:r>
+      <w:del w:id="38" w:author="Erin Buchanan" w:date="2018-12-28T13:25:00Z">
+        <w:r>
+          <w:delText xml:space="preserve">do </w:delText>
+        </w:r>
+        <w:r>
+          <w:delText xml:space="preserve">this </w:delText>
+        </w:r>
+      </w:del>
+      <w:ins w:id="39" w:author="Erin Buchanan" w:date="2018-12-28T13:25:00Z">
+        <w:r>
+          <w:t>repeat memoriz</w:t>
         </w:r>
       </w:ins>
-      <w:r>
-        <w:t xml:space="preserve">, they just had to complete the task quickly and accurately. </w:t>
-      </w:r>
-      <w:del w:id="39" w:author="Erin Buchanan" w:date="2018-12-28T13:25:00Z">
-        <w:r>
-          <w:delText xml:space="preserve">The memory task still had one of the 28 variations set up next to their board, but they only had five seconds to look over and memorize the set before it being blocked off to where they had to recall it. </w:delText>
-        </w:r>
-      </w:del>
-      <w:r>
-        <w:t xml:space="preserve">The </w:t>
-      </w:r>
-      <w:r>
-        <w:lastRenderedPageBreak/>
-        <w:t xml:space="preserve">participant was able to </w:t>
-      </w:r>
-      <w:del w:id="40" w:author="Erin Buchanan" w:date="2018-12-28T13:25:00Z">
-        <w:r>
-          <w:delText xml:space="preserve">do </w:delText>
-        </w:r>
-        <w:r>
-          <w:delText xml:space="preserve">this </w:delText>
-        </w:r>
-      </w:del>
+      <w:ins w:id="40" w:author="Erin Buchanan" w:date="2018-12-28T13:26:00Z">
+        <w:r>
+          <w:t>ing</w:t>
+        </w:r>
+      </w:ins>
       <w:ins w:id="41" w:author="Erin Buchanan" w:date="2018-12-28T13:25:00Z">
         <w:r>
-          <w:t>repeat memoriz</w:t>
+          <w:t xml:space="preserve"> and </w:t>
         </w:r>
       </w:ins>
       <w:ins w:id="42" w:author="Erin Buchanan" w:date="2018-12-28T13:26:00Z">
         <w:r>
-          <w:t>ing</w:t>
+          <w:t>recalling the board layout</w:t>
         </w:r>
       </w:ins>
       <w:ins w:id="43" w:author="Erin Buchanan" w:date="2018-12-28T13:25:00Z">
         <w:r>
-          <w:t xml:space="preserve"> and </w:t>
+          <w:t xml:space="preserve"> </w:t>
         </w:r>
       </w:ins>
+      <w:r>
+        <w:t>until they recalled the original set perfectly. It took those in the master class</w:t>
+      </w:r>
       <w:ins w:id="44" w:author="Erin Buchanan" w:date="2018-12-28T13:26:00Z">
         <w:r>
-          <w:t>recalling the board layout</w:t>
+          <w:t xml:space="preserve"> participants</w:t>
         </w:r>
       </w:ins>
-      <w:ins w:id="45" w:author="Erin Buchanan" w:date="2018-12-28T13:25:00Z">
-        <w:r>
-          <w:t xml:space="preserve"> </w:t>
+      <w:r>
+        <w:t xml:space="preserve"> less trials than the Class A players and beginners </w:t>
+      </w:r>
+      <w:del w:id="45" w:author="Erin Buchanan" w:date="2018-12-28T13:26:00Z">
+        <w:r>
+          <w:delText>to recall the preset variation in both tasks. This coincides with author’s idea was</w:delText>
+        </w:r>
+      </w:del>
+      <w:ins w:id="46" w:author="Erin Buchanan" w:date="2018-12-28T13:26:00Z">
+        <w:r>
+          <w:t xml:space="preserve">suggesting that the expertise influenced their results. </w:t>
         </w:r>
       </w:ins>
-      <w:r>
-        <w:t>until they recalled the original set perfectly. It took those in the master class</w:t>
-      </w:r>
-      <w:ins w:id="46" w:author="Erin Buchanan" w:date="2018-12-28T13:26:00Z">
-        <w:r>
-          <w:t xml:space="preserve"> participants</w:t>
+      <w:del w:id="47" w:author="Erin Buchanan" w:date="2018-12-28T13:27:00Z">
+        <w:r>
+          <w:delText xml:space="preserve"> that t</w:delText>
+        </w:r>
+      </w:del>
+      <w:ins w:id="48" w:author="Erin Buchanan" w:date="2018-12-28T13:27:00Z">
+        <w:r>
+          <w:t>T</w:t>
         </w:r>
       </w:ins>
       <w:r>
-        <w:t xml:space="preserve"> less trials than the Class A players and beginners </w:t>
-      </w:r>
-      <w:del w:id="47" w:author="Erin Buchanan" w:date="2018-12-28T13:26:00Z">
-        <w:r>
-          <w:delText>to recall the preset variation in both tasks. This coincides with author’s idea was</w:delText>
+        <w:t xml:space="preserve">hose in the “master” class would encode the preset chess boards and recreate their model faster than the other two groups of </w:t>
+      </w:r>
+      <w:commentRangeStart w:id="49"/>
+      <w:commentRangeStart w:id="50"/>
+      <w:r>
+        <w:t>participants</w:t>
+      </w:r>
+      <w:commentRangeEnd w:id="49"/>
+      <w:r>
+        <w:rPr>
+          <w:rStyle w:val="CommentReference"/>
+        </w:rPr>
+        <w:commentReference w:id="49"/>
+      </w:r>
+      <w:commentRangeEnd w:id="50"/>
+      <w:r>
+        <w:rPr>
+          <w:rStyle w:val="CommentReference"/>
+        </w:rPr>
+        <w:commentReference w:id="50"/>
+      </w:r>
+      <w:r>
+        <w:t>.</w:t>
+      </w:r>
+    </w:p>
+    <w:p>
+      <w:pPr>
+        <w:spacing w:line="480" w:lineRule="auto"/>
+        <w:ind w:firstLine="720"/>
+        <w:rPr>
+          <w:ins w:id="51" w:author="Erin Buchanan" w:date="2018-12-28T13:28:00Z"/>
+        </w:rPr>
+      </w:pPr>
+      <w:r>
+        <w:t xml:space="preserve">Chi et al. (1981) looked at the same idea of expertise, but with those in the field of physics. For their categories of participants, they used PhD students in the physics department (experts) and undergraduates who had only completed one semester of a physics course (novices). They were given 24 problems </w:t>
+      </w:r>
+      <w:del w:id="52" w:author="Erin Buchanan" w:date="2018-12-28T13:28:00Z">
+        <w:r>
+          <w:delText xml:space="preserve">that were </w:delText>
         </w:r>
       </w:del>
-      <w:ins w:id="48" w:author="Erin Buchanan" w:date="2018-12-28T13:26:00Z">
-        <w:r>
-          <w:t xml:space="preserve">suggesting that the expertise influenced their results. </w:t>
+      <w:r>
+        <w:t xml:space="preserve">to </w:t>
+      </w:r>
+      <w:del w:id="53" w:author="Erin Buchanan" w:date="2018-12-28T13:28:00Z">
+        <w:r>
+          <w:delText xml:space="preserve">be </w:delText>
+        </w:r>
+      </w:del>
+      <w:r>
+        <w:t>group</w:t>
+      </w:r>
+      <w:ins w:id="54" w:author="Erin Buchanan" w:date="2018-12-28T13:28:00Z">
+        <w:r>
+          <w:t xml:space="preserve"> together</w:t>
         </w:r>
       </w:ins>
-      <w:del w:id="49" w:author="Erin Buchanan" w:date="2018-12-28T13:27:00Z">
-        <w:r>
-          <w:delText xml:space="preserve"> that t</w:delText>
+      <w:del w:id="55" w:author="Erin Buchanan" w:date="2018-12-28T13:28:00Z">
+        <w:r>
+          <w:delText>ed</w:delText>
         </w:r>
       </w:del>
-      <w:ins w:id="50" w:author="Erin Buchanan" w:date="2018-12-28T13:27:00Z">
-        <w:r>
-          <w:t>T</w:t>
+      <w:r>
+        <w:t xml:space="preserve"> by the how the solution</w:t>
+      </w:r>
+      <w:ins w:id="56" w:author="Erin Buchanan" w:date="2018-12-28T13:28:00Z">
+        <w:r>
+          <w:t xml:space="preserve"> to the problem</w:t>
         </w:r>
       </w:ins>
       <w:r>
-        <w:t xml:space="preserve">hose in the “master” class would encode the preset chess boards and recreate their model faster than the other two groups of </w:t>
-      </w:r>
-      <w:commentRangeStart w:id="51"/>
-      <w:r>
-        <w:t>participants</w:t>
-      </w:r>
-      <w:commentRangeEnd w:id="51"/>
-      <w:r>
-        <w:rPr>
-          <w:rStyle w:val="CommentReference"/>
-        </w:rPr>
-        <w:commentReference w:id="51"/>
-      </w:r>
-      <w:r>
-        <w:t>.</w:t>
+        <w:t xml:space="preserve"> was to be found. All participants were interviewed after they separated the problems to their respective categories to see how they reasoned why that problem fits with the category they chose. They determined that the experts sorted by the laws of physics, and the novices sorted by surface structures. Theses surface structures refer to objects, terms, or configurations of the problem presented. </w:t>
       </w:r>
     </w:p>
     <w:p>
@@ -961,177 +1050,338 @@
         <w:spacing w:line="480" w:lineRule="auto"/>
         <w:ind w:firstLine="720"/>
         <w:rPr>
-          <w:ins w:id="52" w:author="Erin Buchanan" w:date="2018-12-28T13:28:00Z"/>
-        </w:rPr>
-      </w:pPr>
-      <w:r>
-        <w:t xml:space="preserve">Chi et al. (1981) looked at the same idea of expertise, but with those in the field of physics. For their categories of participants, they used PhD students in the physics department (experts) and undergraduates who had only completed one semester of a physics course (novices). They were given 24 problems </w:t>
-      </w:r>
-      <w:del w:id="53" w:author="Erin Buchanan" w:date="2018-12-28T13:28:00Z">
-        <w:r>
-          <w:delText xml:space="preserve">that were </w:delText>
+          <w:del w:id="57" w:author="Erin Buchanan" w:date="2018-12-28T13:29:00Z"/>
+        </w:rPr>
+      </w:pPr>
+      <w:r>
+        <w:t xml:space="preserve">In the second part of the </w:t>
+      </w:r>
+      <w:del w:id="58" w:author="Erin Buchanan" w:date="2018-12-28T13:28:00Z">
+        <w:r>
+          <w:delText xml:space="preserve">authors </w:delText>
         </w:r>
       </w:del>
       <w:r>
-        <w:t xml:space="preserve">to </w:t>
-      </w:r>
-      <w:del w:id="54" w:author="Erin Buchanan" w:date="2018-12-28T13:28:00Z">
-        <w:r>
-          <w:delText xml:space="preserve">be </w:delText>
+        <w:t>study</w:t>
+      </w:r>
+      <w:ins w:id="59" w:author="Erin Buchanan" w:date="2018-12-28T13:28:00Z">
+        <w:r>
+          <w:t>,</w:t>
+        </w:r>
+      </w:ins>
+      <w:r>
+        <w:t xml:space="preserve"> the experts and novices were presented a new set of 20 physic problems. This part of the study also included an intermediate </w:t>
+      </w:r>
+      <w:commentRangeStart w:id="60"/>
+      <w:commentRangeStart w:id="61"/>
+      <w:r>
+        <w:t>participant</w:t>
+      </w:r>
+      <w:commentRangeEnd w:id="60"/>
+      <w:r>
+        <w:rPr>
+          <w:rStyle w:val="CommentReference"/>
+        </w:rPr>
+        <w:commentReference w:id="60"/>
+      </w:r>
+      <w:commentRangeEnd w:id="61"/>
+      <w:r>
+        <w:rPr>
+          <w:rStyle w:val="CommentReference"/>
+        </w:rPr>
+        <w:commentReference w:id="61"/>
+      </w:r>
+      <w:r>
+        <w:t xml:space="preserve"> who was a fourth-year physics major. These problems were created to include both physic laws and surface features combined to see how the participants would categorize them. The results were replicated from the previous study by the expert and the novice participant</w:t>
+      </w:r>
+      <w:ins w:id="62" w:author="Erin Buchanan" w:date="2018-12-28T13:29:00Z">
+        <w:r>
+          <w:t>s</w:t>
+        </w:r>
+      </w:ins>
+      <w:r>
+        <w:t xml:space="preserve">. Yet, the intermediate participant reasoned both by using the laws of physics and surface structures, showing that they had applied the laws, but not yet left the surface structure. </w:t>
+      </w:r>
+    </w:p>
+    <w:p>
+      <w:pPr>
+        <w:spacing w:line="480" w:lineRule="auto"/>
+        <w:ind w:firstLine="720"/>
+      </w:pPr>
+      <w:r>
+        <w:t xml:space="preserve">These studies by Chase and Simon and Chi et al., demonstrate that expertise is </w:t>
+      </w:r>
+      <w:del w:id="63" w:author="Erin Buchanan" w:date="2018-12-28T13:29:00Z">
+        <w:r>
+          <w:delText>perpetually</w:delText>
         </w:r>
       </w:del>
-      <w:r>
-        <w:t>group</w:t>
-      </w:r>
-      <w:ins w:id="55" w:author="Erin Buchanan" w:date="2018-12-28T13:28:00Z">
-        <w:r>
-          <w:t xml:space="preserve"> together</w:t>
+      <w:ins w:id="64" w:author="Erin Buchanan" w:date="2018-12-28T13:29:00Z">
+        <w:r>
+          <w:t>perceptually</w:t>
         </w:r>
       </w:ins>
-      <w:del w:id="56" w:author="Erin Buchanan" w:date="2018-12-28T13:28:00Z">
-        <w:r>
-          <w:delText>ed</w:delText>
-        </w:r>
-      </w:del>
-      <w:r>
-        <w:t xml:space="preserve"> by the how the solution</w:t>
-      </w:r>
-      <w:ins w:id="57" w:author="Erin Buchanan" w:date="2018-12-28T13:28:00Z">
-        <w:r>
-          <w:t xml:space="preserve"> to the problem</w:t>
+      <w:r>
+        <w:t xml:space="preserve"> learned through practice and </w:t>
+      </w:r>
+      <w:r>
+        <w:lastRenderedPageBreak/>
+        <w:t>understanding. They both demonstrate ideas of chunking</w:t>
+      </w:r>
+      <w:ins w:id="65" w:author="Erin Buchanan" w:date="2018-12-28T13:29:00Z">
+        <w:r>
+          <w:t xml:space="preserve"> (working memory)</w:t>
         </w:r>
       </w:ins>
       <w:r>
-        <w:t xml:space="preserve"> was to be found. All participants were interviewed after they separated the problems to their respective categories to see how they reasoned why that problem fits with the category they chose. They determined that the experts sorted by the laws of physics, and the novices sorted by surface structures. Theses surface structures refer to objects, terms, or configurations of the problem presented. </w:t>
+        <w:t xml:space="preserve"> and previous knowledge</w:t>
+      </w:r>
+      <w:ins w:id="66" w:author="Erin Buchanan" w:date="2018-12-28T13:29:00Z">
+        <w:r>
+          <w:t xml:space="preserve"> (intelligence)</w:t>
+        </w:r>
+      </w:ins>
+      <w:r>
+        <w:t xml:space="preserve"> that can lead to expertise. </w:t>
+      </w:r>
+    </w:p>
+    <w:p>
+      <w:pPr>
+        <w:spacing w:line="480" w:lineRule="auto"/>
+      </w:pPr>
+    </w:p>
+    <w:p>
+      <w:pPr>
+        <w:spacing w:line="480" w:lineRule="auto"/>
+        <w:jc w:val="both"/>
+      </w:pPr>
+      <w:r>
+        <w:rPr>
+          <w:b/>
+        </w:rPr>
+        <w:t>Interplay between these systems</w:t>
       </w:r>
     </w:p>
     <w:p>
       <w:pPr>
         <w:spacing w:line="480" w:lineRule="auto"/>
         <w:ind w:firstLine="720"/>
-        <w:rPr>
-          <w:del w:id="58" w:author="Erin Buchanan" w:date="2018-12-28T13:29:00Z"/>
-        </w:rPr>
-      </w:pPr>
-      <w:r>
-        <w:t xml:space="preserve">In the second part of the </w:t>
-      </w:r>
-      <w:del w:id="59" w:author="Erin Buchanan" w:date="2018-12-28T13:28:00Z">
-        <w:r>
-          <w:delText xml:space="preserve">authors </w:delText>
-        </w:r>
-      </w:del>
-      <w:r>
-        <w:t>study</w:t>
-      </w:r>
-      <w:ins w:id="60" w:author="Erin Buchanan" w:date="2018-12-28T13:28:00Z">
-        <w:r>
-          <w:t>,</w:t>
-        </w:r>
-      </w:ins>
-      <w:r>
-        <w:t xml:space="preserve"> the experts and novices were presented a new set of 20 physic problems. This part of the study also included an intermediate </w:t>
-      </w:r>
-      <w:commentRangeStart w:id="61"/>
-      <w:r>
-        <w:t>participant</w:t>
-      </w:r>
-      <w:commentRangeEnd w:id="61"/>
-      <w:r>
-        <w:rPr>
-          <w:rStyle w:val="CommentReference"/>
-        </w:rPr>
-        <w:commentReference w:id="61"/>
-      </w:r>
-      <w:r>
-        <w:t xml:space="preserve"> who was a fourth-year physics major. These problems were created to include both physic laws and surface features combined to see how the participants would categorize them. The results were replicated from the previous study by the expert and the novice participant</w:t>
-      </w:r>
-      <w:ins w:id="62" w:author="Erin Buchanan" w:date="2018-12-28T13:29:00Z">
-        <w:r>
-          <w:t>s</w:t>
-        </w:r>
-      </w:ins>
-      <w:r>
-        <w:t xml:space="preserve">. Yet, the intermediate participant reasoned both by using the laws of physics and surface structures, showing that they had applied the laws, but not yet left the surface structure. </w:t>
-      </w:r>
-      <w:bookmarkStart w:id="63" w:name="_GoBack"/>
-      <w:bookmarkEnd w:id="63"/>
+      </w:pPr>
+      <w:r>
+        <w:t xml:space="preserve">With these three constructs combined, </w:t>
+      </w:r>
+      <w:r>
+        <w:t xml:space="preserve">WM, </w:t>
+      </w:r>
+      <w:r>
+        <w:rPr>
+          <w:i/>
+        </w:rPr>
+        <w:t>gF</w:t>
+      </w:r>
+      <w:r>
+        <w:rPr>
+          <w:i/>
+        </w:rPr>
+        <w:t xml:space="preserve">, </w:t>
+      </w:r>
+      <w:r>
+        <w:t xml:space="preserve">and expertise, </w:t>
+      </w:r>
+      <w:r>
+        <w:t>they</w:t>
+      </w:r>
+      <w:r>
+        <w:t xml:space="preserve"> could help shape how things may get stored in our short term or long-term memory. They each play an important part in how we view the world around us and evaluate everyday </w:t>
+      </w:r>
+      <w:commentRangeStart w:id="67"/>
+      <w:r>
+        <w:t>situations</w:t>
+      </w:r>
+      <w:commentRangeEnd w:id="67"/>
+      <w:r>
+        <w:rPr>
+          <w:rStyle w:val="CommentReference"/>
+        </w:rPr>
+        <w:commentReference w:id="67"/>
+      </w:r>
+      <w:r>
+        <w:t xml:space="preserve">. </w:t>
+      </w:r>
+      <w:r>
+        <w:t xml:space="preserve">WM is said to be linked to </w:t>
+      </w:r>
+      <w:r>
+        <w:rPr>
+          <w:i/>
+        </w:rPr>
+        <w:t>gF</w:t>
+      </w:r>
+      <w:r>
+        <w:t xml:space="preserve"> by both constructs sharing a need to from your secondary memory (Shelton, Elliott, Matthews, Hill, &amp; </w:t>
+      </w:r>
+      <w:proofErr w:type="spellStart"/>
+      <w:r>
+        <w:t>Gouvier</w:t>
+      </w:r>
+      <w:proofErr w:type="spellEnd"/>
+      <w:r>
+        <w:t xml:space="preserve">, 2010). Shelton et al. (2010) also found in their study that WM </w:t>
+      </w:r>
+      <w:r>
+        <w:t xml:space="preserve">was a predictor for </w:t>
+      </w:r>
+      <w:r>
+        <w:rPr>
+          <w:i/>
+        </w:rPr>
+        <w:t>gF</w:t>
+      </w:r>
+      <w:r>
+        <w:t xml:space="preserve">. Fukuda, </w:t>
+      </w:r>
+      <w:proofErr w:type="spellStart"/>
+      <w:r>
+        <w:t>Voegl</w:t>
+      </w:r>
+      <w:proofErr w:type="spellEnd"/>
+      <w:r>
+        <w:t xml:space="preserve">, Mayr, &amp; </w:t>
+      </w:r>
+      <w:proofErr w:type="spellStart"/>
+      <w:r>
+        <w:t>Awh</w:t>
+      </w:r>
+      <w:proofErr w:type="spellEnd"/>
+      <w:r>
+        <w:t xml:space="preserve"> (2010) argue that the link between WM and </w:t>
+      </w:r>
+      <w:r>
+        <w:rPr>
+          <w:i/>
+        </w:rPr>
+        <w:t xml:space="preserve">gF </w:t>
+      </w:r>
+      <w:r>
+        <w:t xml:space="preserve">is also a way to understand </w:t>
+      </w:r>
+      <w:r>
+        <w:t>any basic understanding of overall general intelligence (</w:t>
+      </w:r>
+      <w:r>
+        <w:rPr>
+          <w:i/>
+        </w:rPr>
+        <w:t>g</w:t>
+      </w:r>
+      <w:r>
+        <w:t xml:space="preserve">). </w:t>
+      </w:r>
     </w:p>
     <w:p>
       <w:pPr>
         <w:spacing w:line="480" w:lineRule="auto"/>
         <w:ind w:firstLine="720"/>
       </w:pPr>
-      <w:r>
-        <w:t xml:space="preserve">These studies by Chase and Simon and Chi et al., demonstrate that expertise is </w:t>
-      </w:r>
-      <w:del w:id="64" w:author="Erin Buchanan" w:date="2018-12-28T13:29:00Z">
-        <w:r>
-          <w:delText>perpetually</w:delText>
-        </w:r>
-      </w:del>
-      <w:ins w:id="65" w:author="Erin Buchanan" w:date="2018-12-28T13:29:00Z">
-        <w:r>
-          <w:t>perceptually</w:t>
-        </w:r>
-      </w:ins>
-      <w:r>
-        <w:t xml:space="preserve"> learned through practice and understanding. They both demonstrate ideas of chunking</w:t>
-      </w:r>
-      <w:ins w:id="66" w:author="Erin Buchanan" w:date="2018-12-28T13:29:00Z">
-        <w:r>
-          <w:t xml:space="preserve"> (working memory)</w:t>
-        </w:r>
-      </w:ins>
-      <w:r>
-        <w:t xml:space="preserve"> and previous knowledge</w:t>
-      </w:r>
-      <w:ins w:id="67" w:author="Erin Buchanan" w:date="2018-12-28T13:29:00Z">
-        <w:r>
-          <w:t xml:space="preserve"> (intelligence)</w:t>
-        </w:r>
-      </w:ins>
-      <w:r>
-        <w:t xml:space="preserve"> that can lead to expertise. </w:t>
-      </w:r>
-    </w:p>
-    <w:p>
-      <w:pPr>
-        <w:spacing w:line="480" w:lineRule="auto"/>
-        <w:jc w:val="both"/>
-      </w:pPr>
-      <w:r>
-        <w:rPr>
-          <w:b/>
-        </w:rPr>
+      <w:commentRangeStart w:id="68"/>
+      <w:proofErr w:type="spellStart"/>
+      <w:r>
+        <w:t>Grabner</w:t>
+      </w:r>
+      <w:proofErr w:type="spellEnd"/>
+      <w:r>
+        <w:t>, Neubauer, and Stern (2006)</w:t>
+      </w:r>
+      <w:commentRangeEnd w:id="68"/>
+      <w:r>
+        <w:rPr>
+          <w:rStyle w:val="CommentReference"/>
+        </w:rPr>
+        <w:commentReference w:id="68"/>
+      </w:r>
+      <w:r>
+        <w:t xml:space="preserve"> looked at the impact of intelligence and expertise on performance and neural efficiency. </w:t>
+      </w:r>
+      <w:r>
+        <w:t xml:space="preserve">The authors found that more intelligent participants </w:t>
+      </w:r>
+      <w:r>
+        <w:t xml:space="preserve">had better performance than less intelligent participants in chess. There was an exemption that those who were an expert at the task (chess in this study), it could make up for their lack of intelligence. </w:t>
+      </w:r>
+    </w:p>
+    <w:p>
+      <w:pPr>
+        <w:spacing w:line="480" w:lineRule="auto"/>
+        <w:ind w:firstLine="720"/>
+      </w:pPr>
+      <w:r>
+        <w:t xml:space="preserve">While </w:t>
+      </w:r>
+      <w:proofErr w:type="spellStart"/>
+      <w:r>
+        <w:t>Guida</w:t>
+      </w:r>
+      <w:proofErr w:type="spellEnd"/>
+      <w:r>
+        <w:t xml:space="preserve">, </w:t>
+      </w:r>
+      <w:proofErr w:type="spellStart"/>
+      <w:r>
+        <w:t>Gobet</w:t>
+      </w:r>
+      <w:proofErr w:type="spellEnd"/>
+      <w:r>
+        <w:t xml:space="preserve">, Tardieu, and Nicolas (2012) </w:t>
+      </w:r>
+      <w:r>
+        <w:t xml:space="preserve">noted that by using template theory (TT) with long-term working memory (LT-WMT), when an expert, the experts LTM is used as WM which would make that individuals memory storage and processing have higher processing. TT </w:t>
+      </w:r>
+      <w:r>
+        <w:t>(</w:t>
+      </w:r>
+      <w:proofErr w:type="spellStart"/>
+      <w:r>
+        <w:t>Gobet</w:t>
+      </w:r>
+      <w:proofErr w:type="spellEnd"/>
+      <w:r>
+        <w:t xml:space="preserve"> &amp; Simon, 1996</w:t>
+      </w:r>
+      <w:r>
+        <w:t xml:space="preserve">) uses the idea of templates, or patterns, which you (as a person or participant) can fill in different information at hand to complete problems (such as chess).  These templates can also be chunks. LT-WMT (Ericsson &amp; </w:t>
+      </w:r>
+      <w:proofErr w:type="spellStart"/>
+      <w:r>
+        <w:t>Kintsch</w:t>
+      </w:r>
+      <w:proofErr w:type="spellEnd"/>
+      <w:r>
+        <w:t xml:space="preserve">, 1995) is described as the association of information that has been encoded and the retrieval cues in LTM. For chess this would be remembering </w:t>
+      </w:r>
+      <w:r>
+        <w:t xml:space="preserve">a certain cluster of pieces and being able to retrieve them and use them in </w:t>
+      </w:r>
+      <w:r>
         <w:lastRenderedPageBreak/>
-        <w:t>Interplay between these systems</w:t>
-      </w:r>
-    </w:p>
-    <w:p>
-      <w:pPr>
-        <w:spacing w:line="480" w:lineRule="auto"/>
-        <w:ind w:firstLine="720"/>
-        <w:rPr>
-          <w:b/>
-        </w:rPr>
-      </w:pPr>
-      <w:r>
-        <w:t xml:space="preserve">With these three constructs combined, they could help shape how things may get stored in our short term or long-term memory. They each play an important part in how we view the world around us and evaluate everyday </w:t>
-      </w:r>
-      <w:commentRangeStart w:id="68"/>
-      <w:r>
-        <w:t>situations</w:t>
-      </w:r>
-      <w:commentRangeEnd w:id="68"/>
-      <w:r>
-        <w:rPr>
-          <w:rStyle w:val="CommentReference"/>
-        </w:rPr>
-        <w:commentReference w:id="68"/>
-      </w:r>
-      <w:r>
-        <w:t xml:space="preserve">. </w:t>
+        <w:t xml:space="preserve">a match. While in everyday life this could easily be after studying for long periods of time and seeing a definition to term question on an exam.  </w:t>
+      </w:r>
+    </w:p>
+    <w:p>
+      <w:pPr>
+        <w:spacing w:line="480" w:lineRule="auto"/>
+      </w:pPr>
+      <w:r>
+        <w:tab/>
+        <w:t xml:space="preserve">Expertise works alongside WM and </w:t>
+      </w:r>
+      <w:r>
+        <w:rPr>
+          <w:i/>
+        </w:rPr>
+        <w:t>gF</w:t>
+      </w:r>
+      <w:r>
+        <w:t xml:space="preserve"> because it is needed to be able to recall and think about new problems at hand that the expert is evaluating. </w:t>
       </w:r>
       <w:r>
         <w:rPr>
@@ -1226,9 +1476,6 @@
       <w:pPr>
         <w:spacing w:line="480" w:lineRule="auto"/>
         <w:ind w:left="720" w:hanging="720"/>
-        <w:rPr>
-          <w:ins w:id="70" w:author="Wikowsky, Addie J" w:date="2018-11-25T17:45:00Z"/>
-        </w:rPr>
       </w:pPr>
       <w:r>
         <w:t>Cattell, R. B. (1963). Theory of fluid and crystallized intelligence: A critical experiment. </w:t>
@@ -1258,67 +1505,62 @@
       <w:pPr>
         <w:spacing w:line="480" w:lineRule="auto"/>
         <w:ind w:left="720" w:hanging="720"/>
-        <w:rPr>
-          <w:ins w:id="71" w:author="Wikowsky, Addie J" w:date="2018-11-26T00:45:00Z"/>
-        </w:rPr>
-      </w:pPr>
-      <w:ins w:id="72" w:author="Wikowsky, Addie J" w:date="2018-11-26T00:45:00Z">
-        <w:r>
-          <w:t>Chase, W. G., &amp; Simon, H. A., (1973). Perception in chess. </w:t>
-        </w:r>
-        <w:r>
-          <w:rPr>
-            <w:i/>
-            <w:iCs/>
-          </w:rPr>
-          <w:t>Cognitive Psychology, 4</w:t>
-        </w:r>
-        <w:r>
-          <w:t>(1), 55-81.</w:t>
-        </w:r>
-      </w:ins>
+      </w:pPr>
+      <w:r>
+        <w:t>Chase, W. G., &amp; Simon, H. A., (1973). Perception in chess. </w:t>
+      </w:r>
+      <w:r>
+        <w:rPr>
+          <w:i/>
+          <w:iCs/>
+        </w:rPr>
+        <w:t>Cognitive Psychology, 4</w:t>
+      </w:r>
+      <w:r>
+        <w:t>(1), 55-81.</w:t>
+      </w:r>
     </w:p>
     <w:p>
       <w:pPr>
         <w:spacing w:line="480" w:lineRule="auto"/>
         <w:ind w:left="720" w:hanging="720"/>
-        <w:rPr>
-          <w:ins w:id="73" w:author="Wikowsky, Addie J" w:date="2018-11-26T00:45:00Z"/>
-        </w:rPr>
-      </w:pPr>
-      <w:ins w:id="74" w:author="Wikowsky, Addie J" w:date="2018-11-26T00:45:00Z">
-        <w:r>
-          <w:t xml:space="preserve">Chi, M., </w:t>
-        </w:r>
-        <w:proofErr w:type="spellStart"/>
-        <w:r>
-          <w:t>Feltovich</w:t>
-        </w:r>
-        <w:proofErr w:type="spellEnd"/>
-        <w:r>
-          <w:t>, P., &amp; Glaser, R., (1981). Categorization and Representation of Physics Problems by Experts and Novices*. </w:t>
-        </w:r>
-        <w:r>
-          <w:rPr>
-            <w:i/>
-            <w:iCs/>
-          </w:rPr>
-          <w:t>Cognitive Science</w:t>
-        </w:r>
-        <w:r>
-          <w:t>, </w:t>
-        </w:r>
-        <w:r>
-          <w:rPr>
-            <w:i/>
-            <w:iCs/>
-          </w:rPr>
-          <w:t>5</w:t>
-        </w:r>
-        <w:r>
-          <w:t>(2), 121-152.</w:t>
-        </w:r>
-      </w:ins>
+      </w:pPr>
+      <w:r>
+        <w:t xml:space="preserve">Chi, M., </w:t>
+      </w:r>
+      <w:proofErr w:type="spellStart"/>
+      <w:r>
+        <w:t>Feltovich</w:t>
+      </w:r>
+      <w:proofErr w:type="spellEnd"/>
+      <w:r>
+        <w:t>, P., &amp; Glaser, R., (1981). C</w:t>
+      </w:r>
+      <w:bookmarkStart w:id="70" w:name="_GoBack"/>
+      <w:bookmarkEnd w:id="70"/>
+      <w:r>
+        <w:t>ategorization and Representation of Physics Problems by Experts and Novices*. </w:t>
+      </w:r>
+      <w:r>
+        <w:rPr>
+          <w:i/>
+          <w:iCs/>
+        </w:rPr>
+        <w:t>Cognitive Science</w:t>
+      </w:r>
+      <w:r>
+        <w:t>, </w:t>
+      </w:r>
+      <w:r>
+        <w:rPr>
+          <w:i/>
+          <w:iCs/>
+        </w:rPr>
+        <w:t>5</w:t>
+      </w:r>
+      <w:r>
+        <w:t>(2), 121-152.</w:t>
+      </w:r>
     </w:p>
     <w:p>
       <w:pPr>
@@ -1724,7 +1966,7 @@
 
 <file path=word/comments.xml><?xml version="1.0" encoding="utf-8"?>
 <w:comments xmlns:wpc="http://schemas.microsoft.com/office/word/2010/wordprocessingCanvas" xmlns:cx="http://schemas.microsoft.com/office/drawing/2014/chartex" xmlns:cx1="http://schemas.microsoft.com/office/drawing/2015/9/8/chartex" xmlns:cx2="http://schemas.microsoft.com/office/drawing/2015/10/21/chartex" xmlns:cx3="http://schemas.microsoft.com/office/drawing/2016/5/9/chartex" xmlns:cx4="http://schemas.microsoft.com/office/drawing/2016/5/10/chartex" xmlns:cx5="http://schemas.microsoft.com/office/drawing/2016/5/11/chartex" xmlns:cx6="http://schemas.microsoft.com/office/drawing/2016/5/12/chartex" xmlns:cx7="http://schemas.microsoft.com/office/drawing/2016/5/13/chartex" xmlns:cx8="http://schemas.microsoft.com/office/drawing/2016/5/14/chartex" xmlns:mc="http://schemas.openxmlformats.org/markup-compatibility/2006" xmlns:aink="http://schemas.microsoft.com/office/drawing/2016/ink" xmlns:am3d="http://schemas.microsoft.com/office/drawing/2017/model3d" xmlns:o="urn:schemas-microsoft-com:office:office" xmlns:r="http://schemas.openxmlformats.org/officeDocument/2006/relationships" xmlns:m="http://schemas.openxmlformats.org/officeDocument/2006/math" xmlns:v="urn:schemas-microsoft-com:vml" xmlns:wp14="http://schemas.microsoft.com/office/word/2010/wordprocessingDrawing" xmlns:wp="http://schemas.openxmlformats.org/drawingml/2006/wordprocessingDrawing" xmlns:w10="urn:schemas-microsoft-com:office:word" xmlns:w="http://schemas.openxmlformats.org/wordprocessingml/2006/main" xmlns:w14="http://schemas.microsoft.com/office/word/2010/wordml" xmlns:w15="http://schemas.microsoft.com/office/word/2012/wordml" xmlns:w16cid="http://schemas.microsoft.com/office/word/2016/wordml/cid" xmlns:w16se="http://schemas.microsoft.com/office/word/2015/wordml/symex" xmlns:wpg="http://schemas.microsoft.com/office/word/2010/wordprocessingGroup" xmlns:wpi="http://schemas.microsoft.com/office/word/2010/wordprocessingInk" xmlns:wne="http://schemas.microsoft.com/office/word/2006/wordml" xmlns:wps="http://schemas.microsoft.com/office/word/2010/wordprocessingShape" mc:Ignorable="w14 w15 w16se w16cid wp14">
-  <w:comment w:id="0" w:author="Wikowsky, Addie J" w:date="2018-11-28T23:56:00Z" w:initials="WAJ">
+  <w:comment w:id="0" w:author="Buchanan, Erin M" w:date="2018-11-01T13:41:00Z" w:initials="BEM">
     <w:p>
       <w:pPr>
         <w:pStyle w:val="CommentText"/>
@@ -1736,11 +1978,19 @@
         <w:annotationRef/>
       </w:r>
       <w:r>
-        <w:t>Waiting on ILL for a Baddeley article.</w:t>
+        <w:t>Define STM here.</w:t>
+      </w:r>
+    </w:p>
+    <w:p>
+      <w:pPr>
+        <w:pStyle w:val="CommentText"/>
+      </w:pPr>
+      <w:r>
+        <w:t xml:space="preserve">Also give an example of higher level processes </w:t>
       </w:r>
     </w:p>
   </w:comment>
-  <w:comment w:id="1" w:author="Wikowsky, Addie J" w:date="2018-11-29T01:37:00Z" w:initials="WAJ">
+  <w:comment w:id="1" w:author="Buchanan, Erin M" w:date="2018-11-01T13:47:00Z" w:initials="BEM">
     <w:p>
       <w:pPr>
         <w:pStyle w:val="CommentText"/>
@@ -1752,16 +2002,36 @@
         <w:annotationRef/>
       </w:r>
       <w:r>
-        <w:t>Waiting on ILL for article</w:t>
-      </w:r>
-    </w:p>
+        <w:t xml:space="preserve">Give an example of this type of information </w:t>
+      </w:r>
+    </w:p>
+  </w:comment>
+  <w:comment w:id="6" w:author="Erin Buchanan" w:date="2018-12-28T13:21:00Z" w:initials="BEM">
     <w:p>
       <w:pPr>
         <w:pStyle w:val="CommentText"/>
       </w:pPr>
+      <w:r>
+        <w:rPr>
+          <w:rStyle w:val="CommentReference"/>
+        </w:rPr>
+        <w:annotationRef/>
+      </w:r>
+      <w:r>
+        <w:t xml:space="preserve">So I’m not sure what this paragraph is trying to accomplish </w:t>
+      </w:r>
+      <w:r>
+        <w:t>–</w:t>
+      </w:r>
+      <w:r>
+        <w:t xml:space="preserve"> </w:t>
+      </w:r>
+      <w:r>
+        <w:t xml:space="preserve">maybe explain a bit more or what are you referencing from? </w:t>
+      </w:r>
     </w:p>
   </w:comment>
-  <w:comment w:id="2" w:author="Buchanan, Erin M" w:date="2018-11-01T13:41:00Z" w:initials="BEM">
+  <w:comment w:id="9" w:author="Buchanan, Erin M" w:date="2018-11-01T13:50:00Z" w:initials="BEM">
     <w:p>
       <w:pPr>
         <w:pStyle w:val="CommentText"/>
@@ -1773,19 +2043,24 @@
         <w:annotationRef/>
       </w:r>
       <w:r>
-        <w:t>Define STM here.</w:t>
+        <w:t xml:space="preserve">Here you should detail the OSPAN … what do people do in that task? How is it scored? What is it related to? </w:t>
       </w:r>
     </w:p>
     <w:p>
       <w:pPr>
         <w:pStyle w:val="CommentText"/>
       </w:pPr>
-      <w:r>
-        <w:t xml:space="preserve">Also give an example of higher level processes </w:t>
+    </w:p>
+    <w:p>
+      <w:pPr>
+        <w:pStyle w:val="CommentText"/>
+      </w:pPr>
+      <w:r>
+        <w:t xml:space="preserve">Also, there are a lot of tests for working memory – even designed by Engle’s lab … so you should mention those here. </w:t>
       </w:r>
     </w:p>
   </w:comment>
-  <w:comment w:id="3" w:author="Buchanan, Erin M" w:date="2018-11-01T13:47:00Z" w:initials="BEM">
+  <w:comment w:id="10" w:author="Buchanan, Erin M" w:date="2018-11-01T13:51:00Z" w:initials="BEM">
     <w:p>
       <w:pPr>
         <w:pStyle w:val="CommentText"/>
@@ -1797,11 +2072,11 @@
         <w:annotationRef/>
       </w:r>
       <w:r>
-        <w:t xml:space="preserve">Give an example of this type of information </w:t>
+        <w:t xml:space="preserve">Rephrase this to be more formal … are you trying say that working memory is not the only component to thinking? </w:t>
       </w:r>
     </w:p>
   </w:comment>
-  <w:comment w:id="8" w:author="Erin Buchanan" w:date="2018-12-28T13:21:00Z" w:initials="BEM">
+  <w:comment w:id="11" w:author="Buchanan, Erin M" w:date="2018-11-01T13:51:00Z" w:initials="BEM">
     <w:p>
       <w:pPr>
         <w:pStyle w:val="CommentText"/>
@@ -1813,20 +2088,11 @@
         <w:annotationRef/>
       </w:r>
       <w:r>
-        <w:t xml:space="preserve">So I’m not sure what this paragraph is trying to accomplish </w:t>
-      </w:r>
-      <w:r>
-        <w:t>–</w:t>
-      </w:r>
-      <w:r>
-        <w:t xml:space="preserve"> </w:t>
-      </w:r>
-      <w:r>
-        <w:t xml:space="preserve">maybe explain a bit more or what are you referencing from? </w:t>
+        <w:t xml:space="preserve">What? </w:t>
       </w:r>
     </w:p>
   </w:comment>
-  <w:comment w:id="11" w:author="Buchanan, Erin M" w:date="2018-11-01T13:50:00Z" w:initials="BEM">
+  <w:comment w:id="12" w:author="Buchanan, Erin M" w:date="2018-11-01T13:52:00Z" w:initials="BEM">
     <w:p>
       <w:pPr>
         <w:pStyle w:val="CommentText"/>
@@ -1838,24 +2104,43 @@
         <w:annotationRef/>
       </w:r>
       <w:r>
-        <w:t xml:space="preserve">Here you should detail the OSPAN … what do people do in that task? How is it scored? What is it related to? </w:t>
-      </w:r>
-    </w:p>
+        <w:t xml:space="preserve">This quote is very vague – what is he implying GF is? </w:t>
+      </w:r>
+    </w:p>
+  </w:comment>
+  <w:comment w:id="13" w:author="Buchanan, Erin M" w:date="2018-11-01T13:52:00Z" w:initials="BEM">
     <w:p>
       <w:pPr>
         <w:pStyle w:val="CommentText"/>
       </w:pPr>
-    </w:p>
+      <w:r>
+        <w:rPr>
+          <w:rStyle w:val="CommentReference"/>
+        </w:rPr>
+        <w:annotationRef/>
+      </w:r>
+      <w:r>
+        <w:t xml:space="preserve">Ok – but what does that mean for fluid intelligence? Like how does this help us understand what gf is? </w:t>
+      </w:r>
+    </w:p>
+  </w:comment>
+  <w:comment w:id="14" w:author="Buchanan, Erin M" w:date="2018-11-01T13:53:00Z" w:initials="BEM">
     <w:p>
       <w:pPr>
         <w:pStyle w:val="CommentText"/>
       </w:pPr>
       <w:r>
-        <w:t xml:space="preserve">Also, there are a lot of tests for working memory – even designed by Engle’s lab … so you should mention those here. </w:t>
+        <w:rPr>
+          <w:rStyle w:val="CommentReference"/>
+        </w:rPr>
+        <w:annotationRef/>
+      </w:r>
+      <w:r>
+        <w:t xml:space="preserve">At the end of the paragraph I’m just not sure you’ve really told me what gf is … maybe give an example (or move some of this information around, as I think the next paragraph might cover it better). </w:t>
       </w:r>
     </w:p>
   </w:comment>
-  <w:comment w:id="12" w:author="Buchanan, Erin M" w:date="2018-11-01T13:51:00Z" w:initials="BEM">
+  <w:comment w:id="15" w:author="Buchanan, Erin M [2]" w:date="2018-09-06T13:23:00Z" w:initials="BEM">
     <w:p>
       <w:pPr>
         <w:pStyle w:val="CommentText"/>
@@ -1867,11 +2152,19 @@
         <w:annotationRef/>
       </w:r>
       <w:r>
-        <w:t xml:space="preserve">Rephrase this to be more formal … are you trying say that working memory is not the only component to thinking? </w:t>
+        <w:t xml:space="preserve">Be sure to update these to </w:t>
+      </w:r>
+      <w:proofErr w:type="spellStart"/>
+      <w:r>
+        <w:t>apa</w:t>
+      </w:r>
+      <w:proofErr w:type="spellEnd"/>
+      <w:r>
+        <w:t xml:space="preserve"> style </w:t>
       </w:r>
     </w:p>
   </w:comment>
-  <w:comment w:id="13" w:author="Buchanan, Erin M" w:date="2018-11-01T13:51:00Z" w:initials="BEM">
+  <w:comment w:id="16" w:author="Buchanan, Erin M" w:date="2018-11-01T13:54:00Z" w:initials="BEM">
     <w:p>
       <w:pPr>
         <w:pStyle w:val="CommentText"/>
@@ -1883,79 +2176,7 @@
         <w:annotationRef/>
       </w:r>
       <w:r>
-        <w:t xml:space="preserve">What? </w:t>
-      </w:r>
-    </w:p>
-  </w:comment>
-  <w:comment w:id="14" w:author="Buchanan, Erin M" w:date="2018-11-01T13:52:00Z" w:initials="BEM">
-    <w:p>
-      <w:pPr>
-        <w:pStyle w:val="CommentText"/>
-      </w:pPr>
-      <w:r>
-        <w:rPr>
-          <w:rStyle w:val="CommentReference"/>
-        </w:rPr>
-        <w:annotationRef/>
-      </w:r>
-      <w:r>
-        <w:t xml:space="preserve">This quote is very vague – what is he implying GF is? </w:t>
-      </w:r>
-    </w:p>
-  </w:comment>
-  <w:comment w:id="15" w:author="Buchanan, Erin M" w:date="2018-11-01T13:52:00Z" w:initials="BEM">
-    <w:p>
-      <w:pPr>
-        <w:pStyle w:val="CommentText"/>
-      </w:pPr>
-      <w:r>
-        <w:rPr>
-          <w:rStyle w:val="CommentReference"/>
-        </w:rPr>
-        <w:annotationRef/>
-      </w:r>
-      <w:r>
-        <w:t xml:space="preserve">Ok – but what does that mean for fluid intelligence? Like how does this help us understand what gf is? </w:t>
-      </w:r>
-    </w:p>
-  </w:comment>
-  <w:comment w:id="16" w:author="Buchanan, Erin M" w:date="2018-11-01T13:53:00Z" w:initials="BEM">
-    <w:p>
-      <w:pPr>
-        <w:pStyle w:val="CommentText"/>
-      </w:pPr>
-      <w:r>
-        <w:rPr>
-          <w:rStyle w:val="CommentReference"/>
-        </w:rPr>
-        <w:annotationRef/>
-      </w:r>
-      <w:r>
-        <w:t xml:space="preserve">At the end of the paragraph I’m just not sure you’ve really told me what gf is … maybe give an example (or move some of this information around, as I think the next paragraph might cover it better). </w:t>
-      </w:r>
-    </w:p>
-  </w:comment>
-  <w:comment w:id="17" w:author="Buchanan, Erin M [2]" w:date="2018-09-06T13:23:00Z" w:initials="BEM">
-    <w:p>
-      <w:pPr>
-        <w:pStyle w:val="CommentText"/>
-      </w:pPr>
-      <w:r>
-        <w:rPr>
-          <w:rStyle w:val="CommentReference"/>
-        </w:rPr>
-        <w:annotationRef/>
-      </w:r>
-      <w:r>
-        <w:t xml:space="preserve">Be sure to update these to </w:t>
-      </w:r>
-      <w:proofErr w:type="spellStart"/>
-      <w:r>
-        <w:t>apa</w:t>
-      </w:r>
-      <w:proofErr w:type="spellEnd"/>
-      <w:r>
-        <w:t xml:space="preserve"> style </w:t>
+        <w:t xml:space="preserve">See this is much clearer. </w:t>
       </w:r>
     </w:p>
   </w:comment>
@@ -1971,11 +2192,11 @@
         <w:annotationRef/>
       </w:r>
       <w:r>
-        <w:t xml:space="preserve">See this is much clearer. </w:t>
+        <w:t xml:space="preserve">Try not to use quotes – put this in your own words </w:t>
       </w:r>
     </w:p>
   </w:comment>
-  <w:comment w:id="20" w:author="Buchanan, Erin M" w:date="2018-11-01T13:54:00Z" w:initials="BEM">
+  <w:comment w:id="19" w:author="Erin Buchanan" w:date="2018-12-28T13:22:00Z" w:initials="BEM">
     <w:p>
       <w:pPr>
         <w:pStyle w:val="CommentText"/>
@@ -1987,11 +2208,11 @@
         <w:annotationRef/>
       </w:r>
       <w:r>
-        <w:t xml:space="preserve">Try not to use quotes – put this in your own words </w:t>
+        <w:t xml:space="preserve">Page numbers only necessary if you are using quotes. </w:t>
       </w:r>
     </w:p>
   </w:comment>
-  <w:comment w:id="21" w:author="Erin Buchanan" w:date="2018-12-28T13:22:00Z" w:initials="BEM">
+  <w:comment w:id="20" w:author="Erin Buchanan" w:date="2018-12-28T13:23:00Z" w:initials="BEM">
     <w:p>
       <w:pPr>
         <w:pStyle w:val="CommentText"/>
@@ -2003,11 +2224,11 @@
         <w:annotationRef/>
       </w:r>
       <w:r>
-        <w:t xml:space="preserve">Page numbers only necessary if you are using quotes. </w:t>
+        <w:t>Who is they in this sentence? People?</w:t>
       </w:r>
     </w:p>
   </w:comment>
-  <w:comment w:id="22" w:author="Erin Buchanan" w:date="2018-12-28T13:23:00Z" w:initials="BEM">
+  <w:comment w:id="49" w:author="Erin Buchanan" w:date="2018-12-28T13:27:00Z" w:initials="BEM">
     <w:p>
       <w:pPr>
         <w:pStyle w:val="CommentText"/>
@@ -2019,11 +2240,11 @@
         <w:annotationRef/>
       </w:r>
       <w:r>
-        <w:t>Who is they in this sentence? People?</w:t>
+        <w:t>Now didn’t they have a playable game version and a not playable version in this study (as the two types of boards?)</w:t>
       </w:r>
     </w:p>
   </w:comment>
-  <w:comment w:id="51" w:author="Erin Buchanan" w:date="2018-12-28T13:27:00Z" w:initials="BEM">
+  <w:comment w:id="50" w:author="Wikowsky, Addie J" w:date="2019-01-25T08:40:00Z" w:initials="WAJ">
     <w:p>
       <w:pPr>
         <w:pStyle w:val="CommentText"/>
@@ -2035,11 +2256,11 @@
         <w:annotationRef/>
       </w:r>
       <w:r>
-        <w:t>Now didn’t they have a playable game version and a not playable version in this study (as the two types of boards?)</w:t>
+        <w:t>I will double check that,</w:t>
       </w:r>
     </w:p>
   </w:comment>
-  <w:comment w:id="61" w:author="Erin Buchanan" w:date="2018-12-28T13:29:00Z" w:initials="BEM">
+  <w:comment w:id="60" w:author="Erin Buchanan" w:date="2018-12-28T13:29:00Z" w:initials="BEM">
     <w:p>
       <w:pPr>
         <w:pStyle w:val="CommentText"/>
@@ -2055,7 +2276,7 @@
       </w:r>
     </w:p>
   </w:comment>
-  <w:comment w:id="68" w:author="Buchanan, Erin M" w:date="2018-11-01T14:54:00Z" w:initials="BEM">
+  <w:comment w:id="61" w:author="Wikowsky, Addie J" w:date="2019-01-25T08:39:00Z" w:initials="WAJ">
     <w:p>
       <w:pPr>
         <w:pStyle w:val="CommentText"/>
@@ -2067,7 +2288,44 @@
         <w:annotationRef/>
       </w:r>
       <w:r>
-        <w:t xml:space="preserve">Obviously this needs more here. </w:t>
+        <w:t xml:space="preserve">I plan to double check this weekend when going through and editing what you have commented. </w:t>
+      </w:r>
+    </w:p>
+  </w:comment>
+  <w:comment w:id="67" w:author="Buchanan, Erin M" w:date="2018-11-01T14:54:00Z" w:initials="BEM">
+    <w:p>
+      <w:pPr>
+        <w:pStyle w:val="CommentText"/>
+      </w:pPr>
+      <w:r>
+        <w:rPr>
+          <w:rStyle w:val="CommentReference"/>
+        </w:rPr>
+        <w:annotationRef/>
+      </w:r>
+      <w:proofErr w:type="gramStart"/>
+      <w:r>
+        <w:t>Obviously</w:t>
+      </w:r>
+      <w:proofErr w:type="gramEnd"/>
+      <w:r>
+        <w:t xml:space="preserve"> this needs more here. </w:t>
+      </w:r>
+    </w:p>
+  </w:comment>
+  <w:comment w:id="68" w:author="Wikowsky, Addie J" w:date="2019-01-25T10:39:00Z" w:initials="WAJ">
+    <w:p>
+      <w:pPr>
+        <w:pStyle w:val="CommentText"/>
+      </w:pPr>
+      <w:r>
+        <w:rPr>
+          <w:rStyle w:val="CommentReference"/>
+        </w:rPr>
+        <w:annotationRef/>
+      </w:r>
+      <w:r>
+        <w:t>Still reading through this paper</w:t>
       </w:r>
     </w:p>
   </w:comment>
@@ -2076,8 +2334,6 @@
 
 <file path=word/commentsExtended.xml><?xml version="1.0" encoding="utf-8"?>
 <w15:commentsEx xmlns:wpc="http://schemas.microsoft.com/office/word/2010/wordprocessingCanvas" xmlns:cx="http://schemas.microsoft.com/office/drawing/2014/chartex" xmlns:cx1="http://schemas.microsoft.com/office/drawing/2015/9/8/chartex" xmlns:cx2="http://schemas.microsoft.com/office/drawing/2015/10/21/chartex" xmlns:cx3="http://schemas.microsoft.com/office/drawing/2016/5/9/chartex" xmlns:cx4="http://schemas.microsoft.com/office/drawing/2016/5/10/chartex" xmlns:cx5="http://schemas.microsoft.com/office/drawing/2016/5/11/chartex" xmlns:cx6="http://schemas.microsoft.com/office/drawing/2016/5/12/chartex" xmlns:cx7="http://schemas.microsoft.com/office/drawing/2016/5/13/chartex" xmlns:cx8="http://schemas.microsoft.com/office/drawing/2016/5/14/chartex" xmlns:mc="http://schemas.openxmlformats.org/markup-compatibility/2006" xmlns:aink="http://schemas.microsoft.com/office/drawing/2016/ink" xmlns:am3d="http://schemas.microsoft.com/office/drawing/2017/model3d" xmlns:o="urn:schemas-microsoft-com:office:office" xmlns:r="http://schemas.openxmlformats.org/officeDocument/2006/relationships" xmlns:m="http://schemas.openxmlformats.org/officeDocument/2006/math" xmlns:v="urn:schemas-microsoft-com:vml" xmlns:wp14="http://schemas.microsoft.com/office/word/2010/wordprocessingDrawing" xmlns:wp="http://schemas.openxmlformats.org/drawingml/2006/wordprocessingDrawing" xmlns:w10="urn:schemas-microsoft-com:office:word" xmlns:w="http://schemas.openxmlformats.org/wordprocessingml/2006/main" xmlns:w14="http://schemas.microsoft.com/office/word/2010/wordml" xmlns:w15="http://schemas.microsoft.com/office/word/2012/wordml" xmlns:w16cid="http://schemas.microsoft.com/office/word/2016/wordml/cid" xmlns:w16se="http://schemas.microsoft.com/office/word/2015/wordml/symex" xmlns:wpg="http://schemas.microsoft.com/office/word/2010/wordprocessingGroup" xmlns:wpi="http://schemas.microsoft.com/office/word/2010/wordprocessingInk" xmlns:wne="http://schemas.microsoft.com/office/word/2006/wordml" xmlns:wps="http://schemas.microsoft.com/office/word/2010/wordprocessingShape" mc:Ignorable="w14 w15 w16se w16cid wp14">
-  <w15:commentEx w15:paraId="35776EA2" w15:done="0"/>
-  <w15:commentEx w15:paraId="3821C432" w15:done="0"/>
   <w15:commentEx w15:paraId="333FB765" w15:done="0"/>
   <w15:commentEx w15:paraId="6FDACB24" w15:done="0"/>
   <w15:commentEx w15:paraId="6978D635" w15:done="0"/>
@@ -2093,15 +2349,16 @@
   <w15:commentEx w15:paraId="49C31A08" w15:done="0"/>
   <w15:commentEx w15:paraId="29CB549E" w15:done="0"/>
   <w15:commentEx w15:paraId="7670E5FD" w15:done="0"/>
+  <w15:commentEx w15:paraId="750B3CEB" w15:paraIdParent="7670E5FD" w15:done="0"/>
   <w15:commentEx w15:paraId="2941D301" w15:done="0"/>
-  <w15:commentEx w15:paraId="6AD2005F" w15:done="0"/>
+  <w15:commentEx w15:paraId="7DB6D5A7" w15:paraIdParent="2941D301" w15:done="0"/>
+  <w15:commentEx w15:paraId="6AD2005F" w15:done="1"/>
+  <w15:commentEx w15:paraId="6FA93385" w15:done="0"/>
 </w15:commentsEx>
 </file>
 
 <file path=word/commentsIds.xml><?xml version="1.0" encoding="utf-8"?>
 <w16cid:commentsIds xmlns:wpc="http://schemas.microsoft.com/office/word/2010/wordprocessingCanvas" xmlns:cx="http://schemas.microsoft.com/office/drawing/2014/chartex" xmlns:cx1="http://schemas.microsoft.com/office/drawing/2015/9/8/chartex" xmlns:cx2="http://schemas.microsoft.com/office/drawing/2015/10/21/chartex" xmlns:cx3="http://schemas.microsoft.com/office/drawing/2016/5/9/chartex" xmlns:cx4="http://schemas.microsoft.com/office/drawing/2016/5/10/chartex" xmlns:cx5="http://schemas.microsoft.com/office/drawing/2016/5/11/chartex" xmlns:cx6="http://schemas.microsoft.com/office/drawing/2016/5/12/chartex" xmlns:cx7="http://schemas.microsoft.com/office/drawing/2016/5/13/chartex" xmlns:cx8="http://schemas.microsoft.com/office/drawing/2016/5/14/chartex" xmlns:mc="http://schemas.openxmlformats.org/markup-compatibility/2006" xmlns:aink="http://schemas.microsoft.com/office/drawing/2016/ink" xmlns:am3d="http://schemas.microsoft.com/office/drawing/2017/model3d" xmlns:o="urn:schemas-microsoft-com:office:office" xmlns:r="http://schemas.openxmlformats.org/officeDocument/2006/relationships" xmlns:m="http://schemas.openxmlformats.org/officeDocument/2006/math" xmlns:v="urn:schemas-microsoft-com:vml" xmlns:wp14="http://schemas.microsoft.com/office/word/2010/wordprocessingDrawing" xmlns:wp="http://schemas.openxmlformats.org/drawingml/2006/wordprocessingDrawing" xmlns:w10="urn:schemas-microsoft-com:office:word" xmlns:w="http://schemas.openxmlformats.org/wordprocessingml/2006/main" xmlns:w14="http://schemas.microsoft.com/office/word/2010/wordml" xmlns:w15="http://schemas.microsoft.com/office/word/2012/wordml" xmlns:w16cid="http://schemas.microsoft.com/office/word/2016/wordml/cid" xmlns:w16se="http://schemas.microsoft.com/office/word/2015/wordml/symex" xmlns:wpg="http://schemas.microsoft.com/office/word/2010/wordprocessingGroup" xmlns:wpi="http://schemas.microsoft.com/office/word/2010/wordprocessingInk" xmlns:wne="http://schemas.microsoft.com/office/word/2006/wordml" xmlns:wps="http://schemas.microsoft.com/office/word/2010/wordprocessingShape" mc:Ignorable="w14 w15 w16se w16cid wp14">
-  <w16cid:commentId w16cid:paraId="35776EA2" w16cid:durableId="1FA9A995"/>
-  <w16cid:commentId w16cid:paraId="3821C432" w16cid:durableId="1FA9C164"/>
   <w16cid:commentId w16cid:paraId="333FB765" w16cid:durableId="1F8580F0"/>
   <w16cid:commentId w16cid:paraId="6FDACB24" w16cid:durableId="1F858254"/>
   <w16cid:commentId w16cid:paraId="6978D635" w16cid:durableId="1FD0A1E0"/>
@@ -2117,16 +2374,16 @@
   <w16cid:commentId w16cid:paraId="49C31A08" w16cid:durableId="1FD0A22B"/>
   <w16cid:commentId w16cid:paraId="29CB549E" w16cid:durableId="1FD0A240"/>
   <w16cid:commentId w16cid:paraId="7670E5FD" w16cid:durableId="1FD0A337"/>
+  <w16cid:commentId w16cid:paraId="750B3CEB" w16cid:durableId="1FF54A0E"/>
   <w16cid:commentId w16cid:paraId="2941D301" w16cid:durableId="1FD0A39C"/>
+  <w16cid:commentId w16cid:paraId="7DB6D5A7" w16cid:durableId="1FF549BF"/>
   <w16cid:commentId w16cid:paraId="6AD2005F" w16cid:durableId="1F85920B"/>
+  <w16cid:commentId w16cid:paraId="6FA93385" w16cid:durableId="1FF565FD"/>
 </w16cid:commentsIds>
 </file>
 
 <file path=word/people.xml><?xml version="1.0" encoding="utf-8"?>
 <w15:people xmlns:wpc="http://schemas.microsoft.com/office/word/2010/wordprocessingCanvas" xmlns:cx="http://schemas.microsoft.com/office/drawing/2014/chartex" xmlns:cx1="http://schemas.microsoft.com/office/drawing/2015/9/8/chartex" xmlns:cx2="http://schemas.microsoft.com/office/drawing/2015/10/21/chartex" xmlns:cx3="http://schemas.microsoft.com/office/drawing/2016/5/9/chartex" xmlns:cx4="http://schemas.microsoft.com/office/drawing/2016/5/10/chartex" xmlns:cx5="http://schemas.microsoft.com/office/drawing/2016/5/11/chartex" xmlns:cx6="http://schemas.microsoft.com/office/drawing/2016/5/12/chartex" xmlns:cx7="http://schemas.microsoft.com/office/drawing/2016/5/13/chartex" xmlns:cx8="http://schemas.microsoft.com/office/drawing/2016/5/14/chartex" xmlns:mc="http://schemas.openxmlformats.org/markup-compatibility/2006" xmlns:aink="http://schemas.microsoft.com/office/drawing/2016/ink" xmlns:am3d="http://schemas.microsoft.com/office/drawing/2017/model3d" xmlns:o="urn:schemas-microsoft-com:office:office" xmlns:r="http://schemas.openxmlformats.org/officeDocument/2006/relationships" xmlns:m="http://schemas.openxmlformats.org/officeDocument/2006/math" xmlns:v="urn:schemas-microsoft-com:vml" xmlns:wp14="http://schemas.microsoft.com/office/word/2010/wordprocessingDrawing" xmlns:wp="http://schemas.openxmlformats.org/drawingml/2006/wordprocessingDrawing" xmlns:w10="urn:schemas-microsoft-com:office:word" xmlns:w="http://schemas.openxmlformats.org/wordprocessingml/2006/main" xmlns:w14="http://schemas.microsoft.com/office/word/2010/wordml" xmlns:w15="http://schemas.microsoft.com/office/word/2012/wordml" xmlns:w16cid="http://schemas.microsoft.com/office/word/2016/wordml/cid" xmlns:w16se="http://schemas.microsoft.com/office/word/2015/wordml/symex" xmlns:wpg="http://schemas.microsoft.com/office/word/2010/wordprocessingGroup" xmlns:wpi="http://schemas.microsoft.com/office/word/2010/wordprocessingInk" xmlns:wne="http://schemas.microsoft.com/office/word/2006/wordml" xmlns:wps="http://schemas.microsoft.com/office/word/2010/wordprocessingShape" mc:Ignorable="w14 w15 w16se w16cid wp14">
-  <w15:person w15:author="Wikowsky, Addie J">
-    <w15:presenceInfo w15:providerId="AD" w15:userId="S::add0623@live.missouristate.edu::ffb3e315-145e-42d7-bd8d-35629c1361af"/>
-  </w15:person>
   <w15:person w15:author="Buchanan, Erin M">
     <w15:presenceInfo w15:providerId="AD" w15:userId="S::eri2005@missouristate.edu::245520d0-72e6-44b8-b90c-1c94bdd95622"/>
   </w15:person>
@@ -2135,6 +2392,9 @@
   </w15:person>
   <w15:person w15:author="Buchanan, Erin M [2]">
     <w15:presenceInfo w15:providerId="Windows Live" w15:userId="245520d0-72e6-44b8-b90c-1c94bdd95622"/>
+  </w15:person>
+  <w15:person w15:author="Wikowsky, Addie J">
+    <w15:presenceInfo w15:providerId="Windows Live" w15:userId="ffb3e315-145e-42d7-bd8d-35629c1361af"/>
   </w15:person>
 </w15:people>
 </file>
@@ -2534,7 +2794,6 @@
   <w:style w:type="character" w:default="1" w:styleId="DefaultParagraphFont">
     <w:name w:val="Default Paragraph Font"/>
     <w:uiPriority w:val="1"/>
-    <w:semiHidden/>
     <w:unhideWhenUsed/>
   </w:style>
   <w:style w:type="table" w:default="1" w:styleId="TableNormal">

</xml_diff>

<commit_message>
just a few comments.
</commit_message>
<xml_diff>
--- a/Thesis Draft.docx
+++ b/Thesis Draft.docx
@@ -117,82 +117,68 @@
         <w:rPr>
           <w:color w:val="000000"/>
         </w:rPr>
-        <w:t xml:space="preserve">ese </w:t>
-      </w:r>
-      <w:proofErr w:type="gramStart"/>
+        <w:t>ese higher level mental processes include reasoning, problem-solving, and learning</w:t>
+      </w:r>
       <w:r>
         <w:rPr>
           <w:color w:val="000000"/>
         </w:rPr>
-        <w:t>higher level</w:t>
-      </w:r>
-      <w:proofErr w:type="gramEnd"/>
-      <w:r>
+        <w:t>.</w:t>
+      </w:r>
+    </w:p>
+    <w:p>
+      <w:pPr>
+        <w:spacing w:line="480" w:lineRule="auto"/>
+        <w:ind w:firstLine="720"/>
         <w:rPr>
           <w:color w:val="000000"/>
         </w:rPr>
-        <w:t xml:space="preserve"> mental processes include reasoning, problem-solving, and learning</w:t>
-      </w:r>
-      <w:r>
-        <w:rPr>
-          <w:color w:val="000000"/>
-        </w:rPr>
+      </w:pPr>
+      <w:r>
+        <w:t>Baddeley and Hitch (1994) first proposed a working memory model</w:t>
+      </w:r>
+      <w:r>
+        <w:t xml:space="preserve"> in 1974</w:t>
+      </w:r>
+      <w:r>
+        <w:t>. Their model included the idea of a phonological loop, visuospatial sketchpad, and central executive. The phonological loop (</w:t>
+      </w:r>
+      <w:r>
+        <w:t xml:space="preserve">previously the </w:t>
+      </w:r>
+      <w:r>
+        <w:t>articulatory loop) has two parts</w:t>
+      </w:r>
+      <w:r>
+        <w:t>:</w:t>
+      </w:r>
+      <w:r>
+        <w:t xml:space="preserve"> phonological storage and subvocal rehearsal. Phonological storage is when </w:t>
+      </w:r>
+      <w:r>
+        <w:t>a person</w:t>
+      </w:r>
+      <w:r>
+        <w:t xml:space="preserve"> holds a </w:t>
+      </w:r>
+      <w:r>
+        <w:t xml:space="preserve">sound </w:t>
+      </w:r>
+      <w:r>
+        <w:t xml:space="preserve">memory trace until this </w:t>
+      </w:r>
+      <w:r>
+        <w:t xml:space="preserve">trace </w:t>
+      </w:r>
+      <w:r>
+        <w:t>is then rehearsed by the subvocal rehearsal of the model</w:t>
+      </w:r>
+      <w:r>
+        <w:t xml:space="preserve"> by repeating the trace internally</w:t>
+      </w:r>
+      <w:r>
         <w:t>.</w:t>
       </w:r>
-    </w:p>
-    <w:p>
-      <w:pPr>
-        <w:spacing w:line="480" w:lineRule="auto"/>
-        <w:ind w:firstLine="720"/>
-        <w:rPr>
-          <w:color w:val="000000"/>
-        </w:rPr>
-      </w:pPr>
-      <w:r>
-        <w:t>Baddeley and Hitch (1994) first proposed a working memory model</w:t>
-      </w:r>
-      <w:r>
-        <w:t xml:space="preserve"> in 1974</w:t>
-      </w:r>
-      <w:r>
-        <w:t>. Their model included the idea of a phonological loop, visuospatial sketchpad, and central executive. The phonological loop (</w:t>
-      </w:r>
-      <w:r>
-        <w:t xml:space="preserve">previously the </w:t>
-      </w:r>
-      <w:r>
-        <w:t>articulatory loop) has two parts</w:t>
-      </w:r>
-      <w:r>
-        <w:t>:</w:t>
-      </w:r>
-      <w:r>
-        <w:t xml:space="preserve"> phonological storage and subvocal rehearsal. Phonological storage is when </w:t>
-      </w:r>
-      <w:r>
-        <w:t>a person</w:t>
-      </w:r>
-      <w:r>
-        <w:t xml:space="preserve"> holds a </w:t>
-      </w:r>
-      <w:r>
-        <w:t xml:space="preserve">sound </w:t>
-      </w:r>
-      <w:r>
-        <w:t xml:space="preserve">memory trace until this </w:t>
-      </w:r>
-      <w:r>
-        <w:t xml:space="preserve">trace </w:t>
-      </w:r>
-      <w:r>
-        <w:t>is then rehearsed by the subvocal rehearsal of the model</w:t>
-      </w:r>
-      <w:r>
-        <w:t xml:space="preserve"> by repeating the trace internally</w:t>
-      </w:r>
-      <w:r>
-        <w:t>.</w:t>
-      </w:r>
       <w:r>
         <w:t xml:space="preserve"> Baddeley and Hitch’s memory model additionally includes a visuospatial sketchpad, which is primarily responsible for visual and spatial </w:t>
       </w:r>
@@ -268,7 +254,6 @@
           <w:rFonts w:eastAsia="Times New Roman"/>
         </w:rPr>
       </w:pPr>
-      <w:bookmarkStart w:id="2" w:name="_GoBack"/>
       <w:r>
         <w:rPr>
           <w:color w:val="000000" w:themeColor="text1"/>
@@ -336,7 +321,6 @@
         <w:t xml:space="preserve"> 28(3), 164-171</w:t>
       </w:r>
     </w:p>
-    <w:bookmarkEnd w:id="2"/>
     <w:p>
       <w:pPr>
         <w:spacing w:line="480" w:lineRule="auto"/>
@@ -359,7 +343,7 @@
         </w:rPr>
         <w:t xml:space="preserve">The next method to </w:t>
       </w:r>
-      <w:ins w:id="3" w:author="Buchanan, Erin M" w:date="2018-11-01T13:49:00Z">
+      <w:ins w:id="2" w:author="Buchanan, Erin M" w:date="2018-11-01T13:49:00Z">
         <w:r>
           <w:rPr>
             <w:color w:val="000000" w:themeColor="text1"/>
@@ -373,19 +357,19 @@
         </w:rPr>
         <w:t>working memory is to use an Operation Span (OSPAN) created by Turner and Engle (</w:t>
       </w:r>
-      <w:commentRangeStart w:id="4"/>
+      <w:commentRangeStart w:id="3"/>
       <w:r>
         <w:rPr>
           <w:color w:val="000000" w:themeColor="text1"/>
         </w:rPr>
         <w:t>1989</w:t>
       </w:r>
-      <w:commentRangeEnd w:id="4"/>
-      <w:r>
-        <w:rPr>
-          <w:rStyle w:val="CommentReference"/>
-        </w:rPr>
-        <w:commentReference w:id="4"/>
+      <w:commentRangeEnd w:id="3"/>
+      <w:r>
+        <w:rPr>
+          <w:rStyle w:val="CommentReference"/>
+        </w:rPr>
+        <w:commentReference w:id="3"/>
       </w:r>
       <w:r>
         <w:rPr>
@@ -502,7 +486,7 @@
       <w:r>
         <w:t xml:space="preserve">. </w:t>
       </w:r>
-      <w:commentRangeStart w:id="5"/>
+      <w:commentRangeStart w:id="4"/>
       <w:r>
         <w:t xml:space="preserve">One </w:t>
       </w:r>
@@ -512,12 +496,12 @@
       <w:r>
         <w:t xml:space="preserve"> </w:t>
       </w:r>
-      <w:commentRangeEnd w:id="5"/>
-      <w:r>
-        <w:rPr>
-          <w:rStyle w:val="CommentReference"/>
-        </w:rPr>
-        <w:commentReference w:id="5"/>
+      <w:commentRangeEnd w:id="4"/>
+      <w:r>
+        <w:rPr>
+          <w:rStyle w:val="CommentReference"/>
+        </w:rPr>
+        <w:commentReference w:id="4"/>
       </w:r>
       <w:r>
         <w:t>is intelligence, specifically fluid intelligence (</w:t>
@@ -529,7 +513,15 @@
         <w:t>Gf</w:t>
       </w:r>
       <w:r>
-        <w:t>). Horn (1968) describes intelligence for those who study behavioral science as</w:t>
+        <w:t xml:space="preserve">). Horn (1968) describes intelligence </w:t>
+      </w:r>
+      <w:del w:id="5" w:author="Erin Buchanan" w:date="2019-02-05T18:32:00Z">
+        <w:r>
+          <w:delText xml:space="preserve">for those who study behavioral science </w:delText>
+        </w:r>
+      </w:del>
+      <w:r>
+        <w:t>as</w:t>
       </w:r>
       <w:r>
         <w:t xml:space="preserve"> behavior that can be observed and measured. </w:t>
@@ -541,32 +533,40 @@
         <w:t xml:space="preserve">orn is </w:t>
       </w:r>
       <w:r>
-        <w:t xml:space="preserve">describing that, for behavioral sciences, intelligence needs to be measured in some aspect for it to be considered </w:t>
-      </w:r>
-      <w:commentRangeStart w:id="6"/>
+        <w:t xml:space="preserve">describing that, for </w:t>
+      </w:r>
+      <w:ins w:id="6" w:author="Erin Buchanan" w:date="2019-02-05T18:32:00Z">
+        <w:r>
+          <w:t xml:space="preserve">researchers in the </w:t>
+        </w:r>
+      </w:ins>
+      <w:r>
+        <w:t xml:space="preserve">behavioral sciences, intelligence needs to be measured in some aspect for it to be considered </w:t>
+      </w:r>
+      <w:commentRangeStart w:id="7"/>
       <w:r>
         <w:t>observable</w:t>
       </w:r>
-      <w:commentRangeEnd w:id="6"/>
-      <w:r>
-        <w:rPr>
-          <w:rStyle w:val="CommentReference"/>
-        </w:rPr>
-        <w:commentReference w:id="6"/>
+      <w:commentRangeEnd w:id="7"/>
+      <w:r>
+        <w:rPr>
+          <w:rStyle w:val="CommentReference"/>
+        </w:rPr>
+        <w:commentReference w:id="7"/>
       </w:r>
       <w:r>
         <w:t xml:space="preserve">.. </w:t>
       </w:r>
-      <w:commentRangeStart w:id="7"/>
+      <w:commentRangeStart w:id="8"/>
       <w:r>
         <w:t>Jaeggi</w:t>
       </w:r>
-      <w:commentRangeEnd w:id="7"/>
-      <w:r>
-        <w:rPr>
-          <w:rStyle w:val="CommentReference"/>
-        </w:rPr>
-        <w:commentReference w:id="7"/>
+      <w:commentRangeEnd w:id="8"/>
+      <w:r>
+        <w:rPr>
+          <w:rStyle w:val="CommentReference"/>
+        </w:rPr>
+        <w:commentReference w:id="8"/>
       </w:r>
       <w:r>
         <w:t xml:space="preserve"> et al. </w:t>
@@ -583,16 +583,16 @@
       <w:r>
         <w:t xml:space="preserve"> as a human ability that allows participants to adapt their thinking to the problem at hand regardless of acquired </w:t>
       </w:r>
-      <w:commentRangeStart w:id="8"/>
+      <w:commentRangeStart w:id="9"/>
       <w:r>
         <w:t>knowledge</w:t>
       </w:r>
-      <w:commentRangeEnd w:id="8"/>
-      <w:r>
-        <w:rPr>
-          <w:rStyle w:val="CommentReference"/>
-        </w:rPr>
-        <w:commentReference w:id="8"/>
+      <w:commentRangeEnd w:id="9"/>
+      <w:r>
+        <w:rPr>
+          <w:rStyle w:val="CommentReference"/>
+        </w:rPr>
+        <w:commentReference w:id="9"/>
       </w:r>
       <w:r>
         <w:t xml:space="preserve">. In addition, Gray, Chabris, and Braver (2003) highlight that </w:t>
@@ -610,7 +610,15 @@
         <w:t>a person’s ability to disregard any interference that could affect performance.</w:t>
       </w:r>
       <w:r>
-        <w:t xml:space="preserve"> Gray et al. also says that these attentional control is necessary for the abstract thinking needed for </w:t>
+        <w:t xml:space="preserve"> Gray et al. also says that </w:t>
+      </w:r>
+      <w:del w:id="10" w:author="Erin Buchanan" w:date="2019-02-05T18:33:00Z">
+        <w:r>
+          <w:delText xml:space="preserve">these </w:delText>
+        </w:r>
+      </w:del>
+      <w:r>
+        <w:t xml:space="preserve">attentional control is necessary for the abstract thinking needed for </w:t>
       </w:r>
       <w:r>
         <w:rPr>
@@ -630,17 +638,30 @@
       <w:r>
         <w:t xml:space="preserve"> in 1941 at an APA convention. Since then it has grown popular in the behavioral sciences as a way to measure intelligence that is always </w:t>
       </w:r>
-      <w:commentRangeStart w:id="9"/>
+      <w:commentRangeStart w:id="11"/>
+      <w:commentRangeStart w:id="12"/>
       <w:r>
         <w:t>expanding</w:t>
       </w:r>
-      <w:commentRangeEnd w:id="9"/>
-      <w:r>
-        <w:rPr>
-          <w:rStyle w:val="CommentReference"/>
-        </w:rPr>
-        <w:commentReference w:id="9"/>
-      </w:r>
+      <w:commentRangeEnd w:id="11"/>
+      <w:commentRangeEnd w:id="12"/>
+      <w:r>
+        <w:rPr>
+          <w:rStyle w:val="CommentReference"/>
+        </w:rPr>
+        <w:commentReference w:id="12"/>
+      </w:r>
+      <w:r>
+        <w:rPr>
+          <w:rStyle w:val="CommentReference"/>
+        </w:rPr>
+        <w:commentReference w:id="11"/>
+      </w:r>
+      <w:ins w:id="13" w:author="Erin Buchanan" w:date="2019-02-05T18:33:00Z">
+        <w:r>
+          <w:t>.</w:t>
+        </w:r>
+      </w:ins>
     </w:p>
     <w:p>
       <w:pPr>
@@ -656,8 +677,58 @@
         <w:rPr>
           <w:b/>
         </w:rPr>
+        <w:t>Expertise</w:t>
+      </w:r>
+    </w:p>
+    <w:p>
+      <w:pPr>
+        <w:spacing w:line="480" w:lineRule="auto"/>
+        <w:ind w:firstLine="720"/>
+      </w:pPr>
+      <w:r>
         <w:lastRenderedPageBreak/>
-        <w:t>Expertise</w:t>
+        <w:t xml:space="preserve">The last construct that may affect your working memory or fluid intelligence is expertise. Chi, Glaser, and Rees (1982) describe expertise as having an abundance of knowledge and having skill to apply that knowledge. The authors argue that having this knowledge and skill plays a large part in intelligence as a whole. Because </w:t>
+      </w:r>
+      <w:r>
+        <w:t>participants</w:t>
+      </w:r>
+      <w:commentRangeStart w:id="14"/>
+      <w:r>
+        <w:t xml:space="preserve"> </w:t>
+      </w:r>
+      <w:commentRangeEnd w:id="14"/>
+      <w:r>
+        <w:rPr>
+          <w:rStyle w:val="CommentReference"/>
+        </w:rPr>
+        <w:commentReference w:id="14"/>
+      </w:r>
+      <w:r>
+        <w:t>are able to recall their skill better and faster, they are perceived as more intelligent. This</w:t>
+      </w:r>
+      <w:ins w:id="15" w:author="Erin Buchanan" w:date="2018-12-28T13:23:00Z">
+        <w:r>
+          <w:t xml:space="preserve"> effect</w:t>
+        </w:r>
+      </w:ins>
+      <w:r>
+        <w:t xml:space="preserve"> has been demonstrated primarily with the skillsets of chess (Chase </w:t>
+      </w:r>
+      <w:ins w:id="16" w:author="Erin Buchanan" w:date="2018-12-28T13:23:00Z">
+        <w:r>
+          <w:t xml:space="preserve">&amp; </w:t>
+        </w:r>
+      </w:ins>
+      <w:r>
+        <w:t xml:space="preserve">Simon, 1973) and physics (Chi, </w:t>
+      </w:r>
+      <w:proofErr w:type="spellStart"/>
+      <w:r>
+        <w:t>Feltovich</w:t>
+      </w:r>
+      <w:proofErr w:type="spellEnd"/>
+      <w:r>
+        <w:t xml:space="preserve"> &amp; Glaser, 1981). </w:t>
       </w:r>
     </w:p>
     <w:p>
@@ -666,542 +737,586 @@
         <w:ind w:firstLine="720"/>
       </w:pPr>
       <w:r>
-        <w:t xml:space="preserve">The last construct that may affect your working memory or fluid intelligence is expertise. Chi, Glaser, and Rees (1982) describe expertise as having an abundance of knowledge and having skill to apply that knowledge. The authors argue that having this knowledge and skill plays a large part in intelligence as a whole. Because </w:t>
-      </w:r>
+        <w:t xml:space="preserve">In Chase and Simon’s </w:t>
+      </w:r>
+      <w:ins w:id="17" w:author="Erin Buchanan" w:date="2018-12-28T13:23:00Z">
+        <w:r>
+          <w:t>(</w:t>
+        </w:r>
+      </w:ins>
+      <w:r>
+        <w:t>1973</w:t>
+      </w:r>
+      <w:ins w:id="18" w:author="Erin Buchanan" w:date="2018-12-28T13:23:00Z">
+        <w:r>
+          <w:t>)</w:t>
+        </w:r>
+      </w:ins>
+      <w:r>
+        <w:t xml:space="preserve"> study on chess and perception, they had three classes of participants</w:t>
+      </w:r>
+      <w:ins w:id="19" w:author="Erin Buchanan" w:date="2018-12-28T13:23:00Z">
+        <w:r>
+          <w:t xml:space="preserve"> who played chess</w:t>
+        </w:r>
+      </w:ins>
+      <w:r>
+        <w:t xml:space="preserve">. From highest to lowest they were: master, Class A player, and beginner. The way the authors decided to study </w:t>
+      </w:r>
+      <w:ins w:id="20" w:author="Erin Buchanan" w:date="2018-12-28T13:24:00Z">
+        <w:r>
+          <w:t>working memory</w:t>
+        </w:r>
+      </w:ins>
+      <w:r>
+        <w:t xml:space="preserve"> was to isolate “chunks” that would then be encoded by the participant between two different tasks. These chunks were created by having a chess position set up having one of 28 variations. Chunks refer to Miller (1956) and his “magical number” 7, which proposes that most humans can contain 7 individual pieces of information plus or minus 2. In Chase and Simon’s (1973) </w:t>
+      </w:r>
+      <w:commentRangeStart w:id="21"/>
+      <w:commentRangeStart w:id="22"/>
+      <w:r>
+        <w:t>perception task two boards were set up. One with the chess position already displayed</w:t>
+      </w:r>
+      <w:r>
+        <w:t xml:space="preserve"> with the chunk they were to replicate</w:t>
+      </w:r>
+      <w:r>
+        <w:t>, and the second with all the</w:t>
+      </w:r>
+      <w:r>
+        <w:t xml:space="preserve"> chess</w:t>
+      </w:r>
+      <w:r>
+        <w:t xml:space="preserve"> pieces at their starting points. </w:t>
+      </w:r>
+      <w:commentRangeEnd w:id="21"/>
+      <w:r>
+        <w:rPr>
+          <w:rStyle w:val="CommentReference"/>
+        </w:rPr>
+        <w:commentReference w:id="21"/>
+      </w:r>
+      <w:commentRangeEnd w:id="22"/>
+      <w:r>
+        <w:rPr>
+          <w:rStyle w:val="CommentReference"/>
+        </w:rPr>
+        <w:commentReference w:id="22"/>
+      </w:r>
+      <w:r>
+        <w:t xml:space="preserve">The participant was </w:t>
+      </w:r>
+      <w:ins w:id="23" w:author="Erin Buchanan" w:date="2018-12-28T13:24:00Z">
+        <w:r>
+          <w:t>told to examine</w:t>
+        </w:r>
+      </w:ins>
+      <w:r>
+        <w:t xml:space="preserve"> the board </w:t>
+      </w:r>
+      <w:ins w:id="24" w:author="Erin Buchanan" w:date="2018-12-28T13:25:00Z">
+        <w:r>
+          <w:t xml:space="preserve">for five seconds </w:t>
+        </w:r>
+      </w:ins>
+      <w:ins w:id="25" w:author="Erin Buchanan" w:date="2018-12-28T13:24:00Z">
+        <w:r>
+          <w:t>and</w:t>
+        </w:r>
+      </w:ins>
+      <w:r>
+        <w:t xml:space="preserve"> recreate as much as they </w:t>
+      </w:r>
+      <w:ins w:id="26" w:author="Erin Buchanan" w:date="2018-12-28T13:24:00Z">
+        <w:r>
+          <w:t>remember</w:t>
+        </w:r>
+      </w:ins>
+      <w:r>
+        <w:t xml:space="preserve">, they just had to complete the task quickly and accurately. The participant was able to </w:t>
+      </w:r>
+      <w:ins w:id="27" w:author="Erin Buchanan" w:date="2018-12-28T13:25:00Z">
+        <w:r>
+          <w:t>repeat memoriz</w:t>
+        </w:r>
+      </w:ins>
+      <w:ins w:id="28" w:author="Erin Buchanan" w:date="2018-12-28T13:26:00Z">
+        <w:r>
+          <w:t>ing</w:t>
+        </w:r>
+      </w:ins>
+      <w:ins w:id="29" w:author="Erin Buchanan" w:date="2018-12-28T13:25:00Z">
+        <w:r>
+          <w:t xml:space="preserve"> and </w:t>
+        </w:r>
+      </w:ins>
+      <w:ins w:id="30" w:author="Erin Buchanan" w:date="2018-12-28T13:26:00Z">
+        <w:r>
+          <w:t>recalling the board layout</w:t>
+        </w:r>
+      </w:ins>
+      <w:ins w:id="31" w:author="Erin Buchanan" w:date="2018-12-28T13:25:00Z">
+        <w:r>
+          <w:t xml:space="preserve"> </w:t>
+        </w:r>
+      </w:ins>
+      <w:r>
+        <w:t>until they recalled the original set perfectly. It took those in the master class</w:t>
+      </w:r>
+      <w:ins w:id="32" w:author="Erin Buchanan" w:date="2018-12-28T13:26:00Z">
+        <w:r>
+          <w:t xml:space="preserve"> participants</w:t>
+        </w:r>
+      </w:ins>
+      <w:r>
+        <w:t xml:space="preserve"> less trials than the Class A players and beginners </w:t>
+      </w:r>
+      <w:ins w:id="33" w:author="Erin Buchanan" w:date="2018-12-28T13:26:00Z">
+        <w:r>
+          <w:t xml:space="preserve">suggesting that the expertise influenced their results. </w:t>
+        </w:r>
+      </w:ins>
+      <w:ins w:id="34" w:author="Erin Buchanan" w:date="2018-12-28T13:27:00Z">
+        <w:r>
+          <w:t>T</w:t>
+        </w:r>
+      </w:ins>
+      <w:r>
+        <w:t xml:space="preserve">hose in the “master” class would encode the preset chess boards and recreate their model faster than the other two groups of </w:t>
+      </w:r>
+      <w:commentRangeStart w:id="35"/>
+      <w:commentRangeStart w:id="36"/>
       <w:r>
         <w:t>participants</w:t>
       </w:r>
-      <w:commentRangeStart w:id="10"/>
+      <w:commentRangeEnd w:id="35"/>
+      <w:r>
+        <w:rPr>
+          <w:rStyle w:val="CommentReference"/>
+        </w:rPr>
+        <w:commentReference w:id="35"/>
+      </w:r>
+      <w:commentRangeEnd w:id="36"/>
+      <w:r>
+        <w:rPr>
+          <w:rStyle w:val="CommentReference"/>
+        </w:rPr>
+        <w:commentReference w:id="36"/>
+      </w:r>
+      <w:r>
+        <w:t>.</w:t>
+      </w:r>
+    </w:p>
+    <w:p>
+      <w:pPr>
+        <w:spacing w:line="480" w:lineRule="auto"/>
+        <w:ind w:firstLine="720"/>
+        <w:rPr>
+          <w:ins w:id="37" w:author="Erin Buchanan" w:date="2018-12-28T13:28:00Z"/>
+        </w:rPr>
+      </w:pPr>
+      <w:r>
+        <w:t xml:space="preserve">Chi et al. (1981) looked at the same idea of expertise, but with those in the field of physics. For their categories of participants, they used PhD students in the physics department </w:t>
+      </w:r>
+      <w:r>
+        <w:lastRenderedPageBreak/>
+        <w:t>(experts) and undergraduates who had only completed one semester of a physics course (novices). They were given 24 problems to group</w:t>
+      </w:r>
+      <w:ins w:id="38" w:author="Erin Buchanan" w:date="2018-12-28T13:28:00Z">
+        <w:r>
+          <w:t xml:space="preserve"> together</w:t>
+        </w:r>
+      </w:ins>
+      <w:r>
+        <w:t xml:space="preserve"> by the how the solution</w:t>
+      </w:r>
+      <w:ins w:id="39" w:author="Erin Buchanan" w:date="2018-12-28T13:28:00Z">
+        <w:r>
+          <w:t xml:space="preserve"> to the problem</w:t>
+        </w:r>
+      </w:ins>
+      <w:r>
+        <w:t xml:space="preserve"> was to be found. All participants were interviewed after they separated the problems to their respective categories to see how they reasoned why that problem fits with the category they chose. They determined that the experts sorted by the laws of physics, and the novices sorted by surface structures. Theses surface structures refer to objects, terms, or configurations of the problem presented. </w:t>
+      </w:r>
+    </w:p>
+    <w:p>
+      <w:pPr>
+        <w:spacing w:line="480" w:lineRule="auto"/>
+        <w:ind w:firstLine="720"/>
+      </w:pPr>
+      <w:r>
+        <w:t>In the second part of the study</w:t>
+      </w:r>
+      <w:ins w:id="40" w:author="Erin Buchanan" w:date="2018-12-28T13:28:00Z">
+        <w:r>
+          <w:t>,</w:t>
+        </w:r>
+      </w:ins>
+      <w:r>
+        <w:t xml:space="preserve"> the experts and novices were presented a new set of 20 physic problems. This part of the study also included an intermediate </w:t>
+      </w:r>
+      <w:commentRangeStart w:id="41"/>
+      <w:commentRangeStart w:id="42"/>
+      <w:commentRangeStart w:id="43"/>
+      <w:commentRangeStart w:id="44"/>
+      <w:r>
+        <w:t>participant</w:t>
+      </w:r>
+      <w:commentRangeEnd w:id="41"/>
+      <w:r>
+        <w:rPr>
+          <w:rStyle w:val="CommentReference"/>
+        </w:rPr>
+        <w:commentReference w:id="41"/>
+      </w:r>
+      <w:commentRangeEnd w:id="42"/>
+      <w:r>
+        <w:rPr>
+          <w:rStyle w:val="CommentReference"/>
+        </w:rPr>
+        <w:commentReference w:id="42"/>
+      </w:r>
+      <w:commentRangeEnd w:id="43"/>
+      <w:r>
+        <w:rPr>
+          <w:rStyle w:val="CommentReference"/>
+        </w:rPr>
+        <w:commentReference w:id="43"/>
+      </w:r>
+      <w:commentRangeEnd w:id="44"/>
+      <w:r>
+        <w:rPr>
+          <w:rStyle w:val="CommentReference"/>
+        </w:rPr>
+        <w:commentReference w:id="44"/>
+      </w:r>
+      <w:r>
+        <w:t xml:space="preserve"> who was a fourth-year physics major. These problems were created to include both physic laws and surface features combined to see how the participants would categorize them. The results were replicated from the previous study by the expert and the novice participant</w:t>
+      </w:r>
+      <w:ins w:id="45" w:author="Erin Buchanan" w:date="2018-12-28T13:29:00Z">
+        <w:r>
+          <w:t>s</w:t>
+        </w:r>
+      </w:ins>
+      <w:r>
+        <w:t xml:space="preserve">. Yet, the intermediate participant reasoned both by using the laws of physics and surface structures, showing that they had applied the laws, but not yet left the surface structure. These studies by Chase and Simon and Chi et al., demonstrate that expertise is </w:t>
+      </w:r>
+      <w:ins w:id="46" w:author="Erin Buchanan" w:date="2018-12-28T13:29:00Z">
+        <w:r>
+          <w:t>perceptually</w:t>
+        </w:r>
+      </w:ins>
+      <w:r>
+        <w:t xml:space="preserve"> learned through practice and understanding. They both demonstrate ideas of chunking</w:t>
+      </w:r>
+      <w:ins w:id="47" w:author="Erin Buchanan" w:date="2018-12-28T13:29:00Z">
+        <w:r>
+          <w:t xml:space="preserve"> (working memory)</w:t>
+        </w:r>
+      </w:ins>
+      <w:r>
+        <w:t xml:space="preserve"> and previous knowledge</w:t>
+      </w:r>
+      <w:ins w:id="48" w:author="Erin Buchanan" w:date="2018-12-28T13:29:00Z">
+        <w:r>
+          <w:t xml:space="preserve"> (intelligence)</w:t>
+        </w:r>
+      </w:ins>
+      <w:r>
+        <w:t xml:space="preserve"> that can lead to expertise. </w:t>
+      </w:r>
+    </w:p>
+    <w:p>
+      <w:pPr>
+        <w:spacing w:line="480" w:lineRule="auto"/>
+      </w:pPr>
+    </w:p>
+    <w:p>
+      <w:pPr>
+        <w:spacing w:line="480" w:lineRule="auto"/>
+        <w:jc w:val="both"/>
+      </w:pPr>
+      <w:r>
+        <w:rPr>
+          <w:b/>
+        </w:rPr>
+        <w:t>Interplay between these systems</w:t>
+      </w:r>
+    </w:p>
+    <w:p>
+      <w:pPr>
+        <w:spacing w:line="480" w:lineRule="auto"/>
+        <w:ind w:firstLine="720"/>
+      </w:pPr>
+      <w:r>
+        <w:t xml:space="preserve">With these three constructs combined, </w:t>
+      </w:r>
+      <w:r>
+        <w:t xml:space="preserve">WM, </w:t>
+      </w:r>
+      <w:commentRangeStart w:id="49"/>
+      <w:proofErr w:type="spellStart"/>
+      <w:r>
+        <w:rPr>
+          <w:i/>
+        </w:rPr>
+        <w:t>gF</w:t>
+      </w:r>
+      <w:commentRangeEnd w:id="49"/>
+      <w:proofErr w:type="spellEnd"/>
+      <w:r>
+        <w:rPr>
+          <w:rStyle w:val="CommentReference"/>
+        </w:rPr>
+        <w:commentReference w:id="49"/>
+      </w:r>
+      <w:r>
+        <w:rPr>
+          <w:i/>
+        </w:rPr>
+        <w:t xml:space="preserve">, </w:t>
+      </w:r>
+      <w:r>
+        <w:t xml:space="preserve">and expertise, </w:t>
+      </w:r>
+      <w:r>
+        <w:t>they</w:t>
+      </w:r>
+      <w:r>
+        <w:t xml:space="preserve"> could help shape how things may get stored in our short term or long-term memory. They each play an important part in how we view the world around us and evaluate everyday </w:t>
+      </w:r>
+      <w:commentRangeStart w:id="50"/>
+      <w:r>
+        <w:t>situations</w:t>
+      </w:r>
+      <w:commentRangeEnd w:id="50"/>
+      <w:r>
+        <w:rPr>
+          <w:rStyle w:val="CommentReference"/>
+        </w:rPr>
+        <w:commentReference w:id="50"/>
+      </w:r>
+      <w:r>
+        <w:t xml:space="preserve">. </w:t>
+      </w:r>
+      <w:r>
+        <w:t xml:space="preserve">WM is said to be linked to </w:t>
+      </w:r>
+      <w:r>
+        <w:rPr>
+          <w:i/>
+        </w:rPr>
+        <w:t>gF</w:t>
+      </w:r>
+      <w:r>
+        <w:t xml:space="preserve"> by both constructs sharing a need to from your secondary memory (Shelton, Elliott, Matthews, Hill, &amp; </w:t>
+      </w:r>
+      <w:proofErr w:type="spellStart"/>
+      <w:r>
+        <w:t>Gouvier</w:t>
+      </w:r>
+      <w:proofErr w:type="spellEnd"/>
+      <w:r>
+        <w:t xml:space="preserve">, 2010). Shelton et </w:t>
+      </w:r>
+      <w:commentRangeStart w:id="51"/>
+      <w:r>
+        <w:t>al</w:t>
+      </w:r>
+      <w:commentRangeEnd w:id="51"/>
+      <w:r>
+        <w:rPr>
+          <w:rStyle w:val="CommentReference"/>
+        </w:rPr>
+        <w:commentReference w:id="51"/>
+      </w:r>
+      <w:r>
+        <w:t xml:space="preserve">. (2010) also found in their study that WM </w:t>
+      </w:r>
+      <w:r>
+        <w:t xml:space="preserve">was a </w:t>
+      </w:r>
+      <w:r>
+        <w:lastRenderedPageBreak/>
+        <w:t xml:space="preserve">predictor for </w:t>
+      </w:r>
+      <w:r>
+        <w:rPr>
+          <w:i/>
+        </w:rPr>
+        <w:t>gF</w:t>
+      </w:r>
+      <w:r>
+        <w:t xml:space="preserve">. Fukuda, </w:t>
+      </w:r>
+      <w:proofErr w:type="spellStart"/>
+      <w:r>
+        <w:t>Voegl</w:t>
+      </w:r>
+      <w:proofErr w:type="spellEnd"/>
+      <w:r>
+        <w:t xml:space="preserve">, Mayr, </w:t>
+      </w:r>
+      <w:ins w:id="52" w:author="Erin Buchanan" w:date="2019-02-05T18:40:00Z">
+        <w:r>
+          <w:t>and</w:t>
+        </w:r>
+      </w:ins>
+      <w:del w:id="53" w:author="Erin Buchanan" w:date="2019-02-05T18:40:00Z">
+        <w:r>
+          <w:delText>&amp;</w:delText>
+        </w:r>
+      </w:del>
       <w:r>
         <w:t xml:space="preserve"> </w:t>
       </w:r>
-      <w:commentRangeEnd w:id="10"/>
-      <w:r>
-        <w:rPr>
-          <w:rStyle w:val="CommentReference"/>
-        </w:rPr>
-        <w:commentReference w:id="10"/>
-      </w:r>
-      <w:r>
-        <w:t>are able to recall their skill better and faster, they are perceived as more intelligent. This</w:t>
-      </w:r>
-      <w:ins w:id="11" w:author="Erin Buchanan" w:date="2018-12-28T13:23:00Z">
-        <w:r>
-          <w:t xml:space="preserve"> effect</w:t>
+      <w:proofErr w:type="spellStart"/>
+      <w:r>
+        <w:t>Awh</w:t>
+      </w:r>
+      <w:proofErr w:type="spellEnd"/>
+      <w:r>
+        <w:t xml:space="preserve"> (2010) argue that the link between WM and </w:t>
+      </w:r>
+      <w:r>
+        <w:rPr>
+          <w:i/>
+        </w:rPr>
+        <w:t xml:space="preserve">gF </w:t>
+      </w:r>
+      <w:r>
+        <w:t xml:space="preserve">is also a way to understand </w:t>
+      </w:r>
+      <w:r>
+        <w:t>any basic understanding of overall general intelligence (</w:t>
+      </w:r>
+      <w:r>
+        <w:rPr>
+          <w:i/>
+        </w:rPr>
+        <w:t>g</w:t>
+      </w:r>
+      <w:r>
+        <w:t xml:space="preserve">). </w:t>
+      </w:r>
+    </w:p>
+    <w:p>
+      <w:pPr>
+        <w:spacing w:line="480" w:lineRule="auto"/>
+        <w:ind w:firstLine="720"/>
+      </w:pPr>
+      <w:commentRangeStart w:id="54"/>
+      <w:proofErr w:type="spellStart"/>
+      <w:r>
+        <w:t>Grabner</w:t>
+      </w:r>
+      <w:proofErr w:type="spellEnd"/>
+      <w:r>
+        <w:t>, Neubauer, and Stern (2006)</w:t>
+      </w:r>
+      <w:commentRangeEnd w:id="54"/>
+      <w:r>
+        <w:rPr>
+          <w:rStyle w:val="CommentReference"/>
+        </w:rPr>
+        <w:commentReference w:id="54"/>
+      </w:r>
+      <w:r>
+        <w:t xml:space="preserve"> looked at the impact of intelligence and expertise on performance and neural efficiency. </w:t>
+      </w:r>
+      <w:r>
+        <w:t xml:space="preserve">The authors found that more intelligent participants </w:t>
+      </w:r>
+      <w:r>
+        <w:t xml:space="preserve">had better performance than less intelligent participants in chess. There was an </w:t>
+      </w:r>
+      <w:commentRangeStart w:id="55"/>
+      <w:r>
+        <w:t xml:space="preserve">exemption </w:t>
+      </w:r>
+      <w:commentRangeEnd w:id="55"/>
+      <w:r>
+        <w:rPr>
+          <w:rStyle w:val="CommentReference"/>
+        </w:rPr>
+        <w:commentReference w:id="55"/>
+      </w:r>
+      <w:r>
+        <w:t xml:space="preserve">that those who were an expert at the task (chess in this study), it could make up for their lack of intelligence. </w:t>
+      </w:r>
+    </w:p>
+    <w:p>
+      <w:pPr>
+        <w:spacing w:line="480" w:lineRule="auto"/>
+        <w:ind w:firstLine="720"/>
+      </w:pPr>
+      <w:commentRangeStart w:id="56"/>
+      <w:r>
+        <w:t xml:space="preserve">While </w:t>
+      </w:r>
+      <w:proofErr w:type="spellStart"/>
+      <w:r>
+        <w:t>Guida</w:t>
+      </w:r>
+      <w:proofErr w:type="spellEnd"/>
+      <w:r>
+        <w:t xml:space="preserve">, </w:t>
+      </w:r>
+      <w:proofErr w:type="spellStart"/>
+      <w:r>
+        <w:t>Gobet</w:t>
+      </w:r>
+      <w:proofErr w:type="spellEnd"/>
+      <w:r>
+        <w:t xml:space="preserve">, Tardieu, and Nicolas (2012) </w:t>
+      </w:r>
+      <w:r>
+        <w:t xml:space="preserve">noted that by using template theory (TT) with long-term working memory (LT-WMT), when an expert, the experts LTM is used as WM which would make that individuals memory storage and processing have higher processing. </w:t>
+      </w:r>
+      <w:commentRangeEnd w:id="56"/>
+      <w:r>
+        <w:rPr>
+          <w:rStyle w:val="CommentReference"/>
+        </w:rPr>
+        <w:commentReference w:id="56"/>
+      </w:r>
+      <w:r>
+        <w:t xml:space="preserve">TT </w:t>
+      </w:r>
+      <w:r>
+        <w:t>(</w:t>
+      </w:r>
+      <w:proofErr w:type="spellStart"/>
+      <w:r>
+        <w:t>Gobet</w:t>
+      </w:r>
+      <w:proofErr w:type="spellEnd"/>
+      <w:r>
+        <w:t xml:space="preserve"> &amp; Simon, 1996</w:t>
+      </w:r>
+      <w:r>
+        <w:t xml:space="preserve">) uses the idea of templates, or patterns, which you (as a person or participant) can fill in different information at hand to complete problems (such as chess).  These templates can also be chunks. LT-WMT (Ericsson &amp; </w:t>
+      </w:r>
+      <w:proofErr w:type="spellStart"/>
+      <w:r>
+        <w:t>Kintsch</w:t>
+      </w:r>
+      <w:proofErr w:type="spellEnd"/>
+      <w:r>
+        <w:t xml:space="preserve">, 1995) is described as the association of information that has been encoded and the retrieval cues in LTM. For chess this would be remembering </w:t>
+      </w:r>
+      <w:r>
+        <w:t xml:space="preserve">a certain cluster of pieces and being able to retrieve them and use them in a match. While in everyday life this could easily be after studying for long periods of time and seeing a definition to term question on an exam.  </w:t>
+      </w:r>
+      <w:ins w:id="57" w:author="Erin Buchanan" w:date="2019-02-05T18:42:00Z">
+        <w:r>
+          <w:t>Therefore, one could use LT-WMT</w:t>
+        </w:r>
+        <w:r>
+          <w:t xml:space="preserve"> … rephrase the first sentence and put it here. </w:t>
         </w:r>
       </w:ins>
-      <w:r>
-        <w:t xml:space="preserve"> has been demonstrated primarily with the skillsets of chess (Chase </w:t>
-      </w:r>
-      <w:ins w:id="12" w:author="Erin Buchanan" w:date="2018-12-28T13:23:00Z">
-        <w:r>
-          <w:t xml:space="preserve">&amp; </w:t>
-        </w:r>
-      </w:ins>
-      <w:r>
-        <w:t xml:space="preserve">Simon, 1973) and physics (Chi, </w:t>
-      </w:r>
-      <w:proofErr w:type="spellStart"/>
-      <w:r>
-        <w:t>Feltovich</w:t>
-      </w:r>
-      <w:proofErr w:type="spellEnd"/>
-      <w:r>
-        <w:t xml:space="preserve"> &amp; Glaser, 1981). </w:t>
-      </w:r>
-    </w:p>
-    <w:p>
-      <w:pPr>
-        <w:spacing w:line="480" w:lineRule="auto"/>
-        <w:ind w:firstLine="720"/>
-      </w:pPr>
-      <w:r>
-        <w:t xml:space="preserve">In Chase and Simon’s </w:t>
-      </w:r>
-      <w:ins w:id="13" w:author="Erin Buchanan" w:date="2018-12-28T13:23:00Z">
-        <w:r>
-          <w:t>(</w:t>
-        </w:r>
-      </w:ins>
-      <w:r>
-        <w:t>1973</w:t>
-      </w:r>
-      <w:ins w:id="14" w:author="Erin Buchanan" w:date="2018-12-28T13:23:00Z">
-        <w:r>
-          <w:t>)</w:t>
-        </w:r>
-      </w:ins>
-      <w:r>
-        <w:t xml:space="preserve"> study on chess and perception, they had three classes of participants</w:t>
-      </w:r>
-      <w:ins w:id="15" w:author="Erin Buchanan" w:date="2018-12-28T13:23:00Z">
-        <w:r>
-          <w:t xml:space="preserve"> who played chess</w:t>
-        </w:r>
-      </w:ins>
-      <w:r>
-        <w:t xml:space="preserve">. From highest to lowest they were: master, Class A player, and beginner. The way the authors decided to study </w:t>
-      </w:r>
-      <w:ins w:id="16" w:author="Erin Buchanan" w:date="2018-12-28T13:24:00Z">
-        <w:r>
-          <w:t>working memory</w:t>
-        </w:r>
-      </w:ins>
-      <w:r>
-        <w:t xml:space="preserve"> was to isolate “chunks” that would then be encoded by the participant between two different tasks. These chunks were created by having a chess position set up having one of 28 variations. Chunks refer to Miller (1956) and his “magical number” 7, which proposes that most humans can contain 7 individual pieces of information plus or minus 2. In Chase and Simon’s (1973) </w:t>
-      </w:r>
-      <w:commentRangeStart w:id="17"/>
-      <w:r>
-        <w:t>perception task two boards were set up. One with the chess position already displayed</w:t>
-      </w:r>
-      <w:r>
-        <w:t xml:space="preserve"> with the chunk they were to replicate</w:t>
-      </w:r>
-      <w:r>
-        <w:t>, and the second with all the</w:t>
-      </w:r>
-      <w:r>
-        <w:t xml:space="preserve"> chess</w:t>
-      </w:r>
-      <w:r>
-        <w:t xml:space="preserve"> pieces at their starting points. </w:t>
-      </w:r>
-      <w:commentRangeEnd w:id="17"/>
-      <w:r>
-        <w:rPr>
-          <w:rStyle w:val="CommentReference"/>
-        </w:rPr>
-        <w:commentReference w:id="17"/>
-      </w:r>
-      <w:r>
-        <w:t xml:space="preserve">The participant was </w:t>
-      </w:r>
-      <w:ins w:id="18" w:author="Erin Buchanan" w:date="2018-12-28T13:24:00Z">
-        <w:r>
-          <w:t>told to examine</w:t>
-        </w:r>
-      </w:ins>
-      <w:r>
-        <w:t xml:space="preserve"> the board </w:t>
-      </w:r>
-      <w:ins w:id="19" w:author="Erin Buchanan" w:date="2018-12-28T13:25:00Z">
-        <w:r>
-          <w:t xml:space="preserve">for five seconds </w:t>
-        </w:r>
-      </w:ins>
-      <w:ins w:id="20" w:author="Erin Buchanan" w:date="2018-12-28T13:24:00Z">
-        <w:r>
-          <w:t>and</w:t>
-        </w:r>
-      </w:ins>
-      <w:r>
-        <w:t xml:space="preserve"> recreate as much as they </w:t>
-      </w:r>
-      <w:ins w:id="21" w:author="Erin Buchanan" w:date="2018-12-28T13:24:00Z">
-        <w:r>
-          <w:t>remember</w:t>
-        </w:r>
-      </w:ins>
-      <w:r>
-        <w:t xml:space="preserve">, they just had to complete the task quickly and accurately. The participant was able to </w:t>
-      </w:r>
-      <w:ins w:id="22" w:author="Erin Buchanan" w:date="2018-12-28T13:25:00Z">
-        <w:r>
-          <w:t>repeat memoriz</w:t>
-        </w:r>
-      </w:ins>
-      <w:ins w:id="23" w:author="Erin Buchanan" w:date="2018-12-28T13:26:00Z">
-        <w:r>
-          <w:t>ing</w:t>
-        </w:r>
-      </w:ins>
-      <w:ins w:id="24" w:author="Erin Buchanan" w:date="2018-12-28T13:25:00Z">
-        <w:r>
-          <w:t xml:space="preserve"> and </w:t>
-        </w:r>
-      </w:ins>
-      <w:ins w:id="25" w:author="Erin Buchanan" w:date="2018-12-28T13:26:00Z">
-        <w:r>
-          <w:t>recalling the board layout</w:t>
-        </w:r>
-      </w:ins>
-      <w:ins w:id="26" w:author="Erin Buchanan" w:date="2018-12-28T13:25:00Z">
-        <w:r>
-          <w:t xml:space="preserve"> </w:t>
-        </w:r>
-      </w:ins>
-      <w:r>
-        <w:t>until they recalled the original set perfectly. It took those in the master class</w:t>
-      </w:r>
-      <w:ins w:id="27" w:author="Erin Buchanan" w:date="2018-12-28T13:26:00Z">
-        <w:r>
-          <w:t xml:space="preserve"> participants</w:t>
-        </w:r>
-      </w:ins>
-      <w:r>
-        <w:t xml:space="preserve"> less trials than the Class A players and beginners </w:t>
-      </w:r>
-      <w:ins w:id="28" w:author="Erin Buchanan" w:date="2018-12-28T13:26:00Z">
-        <w:r>
-          <w:t xml:space="preserve">suggesting that the expertise influenced their results. </w:t>
-        </w:r>
-      </w:ins>
-      <w:ins w:id="29" w:author="Erin Buchanan" w:date="2018-12-28T13:27:00Z">
-        <w:r>
-          <w:t>T</w:t>
-        </w:r>
-      </w:ins>
-      <w:r>
-        <w:t xml:space="preserve">hose in the “master” class would encode the preset chess boards and recreate their model faster than the other two groups of </w:t>
-      </w:r>
-      <w:commentRangeStart w:id="30"/>
-      <w:commentRangeStart w:id="31"/>
-      <w:r>
-        <w:t>participants</w:t>
-      </w:r>
-      <w:commentRangeEnd w:id="30"/>
-      <w:r>
-        <w:rPr>
-          <w:rStyle w:val="CommentReference"/>
-        </w:rPr>
-        <w:commentReference w:id="30"/>
-      </w:r>
-      <w:commentRangeEnd w:id="31"/>
-      <w:r>
-        <w:rPr>
-          <w:rStyle w:val="CommentReference"/>
-        </w:rPr>
-        <w:commentReference w:id="31"/>
-      </w:r>
-      <w:r>
-        <w:t>.</w:t>
-      </w:r>
-    </w:p>
-    <w:p>
-      <w:pPr>
-        <w:spacing w:line="480" w:lineRule="auto"/>
-        <w:ind w:firstLine="720"/>
-        <w:rPr>
-          <w:ins w:id="32" w:author="Erin Buchanan" w:date="2018-12-28T13:28:00Z"/>
-        </w:rPr>
-      </w:pPr>
-      <w:r>
-        <w:lastRenderedPageBreak/>
-        <w:t>Chi et al. (1981) looked at the same idea of expertise, but with those in the field of physics. For their categories of participants, they used PhD students in the physics department (experts) and undergraduates who had only completed one semester of a physics course (novices). They were given 24 problems to group</w:t>
-      </w:r>
-      <w:ins w:id="33" w:author="Erin Buchanan" w:date="2018-12-28T13:28:00Z">
-        <w:r>
-          <w:t xml:space="preserve"> together</w:t>
-        </w:r>
-      </w:ins>
-      <w:r>
-        <w:t xml:space="preserve"> by the how the solution</w:t>
-      </w:r>
-      <w:ins w:id="34" w:author="Erin Buchanan" w:date="2018-12-28T13:28:00Z">
-        <w:r>
-          <w:t xml:space="preserve"> to the problem</w:t>
-        </w:r>
-      </w:ins>
-      <w:r>
-        <w:t xml:space="preserve"> was to be found. All participants were interviewed after they separated the problems to their respective categories to see how they reasoned why that problem fits with the category they chose. They determined that the experts sorted by the laws of physics, and the novices sorted by surface structures. Theses surface structures refer to objects, terms, or configurations of the problem presented. </w:t>
-      </w:r>
-    </w:p>
-    <w:p>
-      <w:pPr>
-        <w:spacing w:line="480" w:lineRule="auto"/>
-        <w:ind w:firstLine="720"/>
-      </w:pPr>
-      <w:r>
-        <w:t>In the second part of the study</w:t>
-      </w:r>
-      <w:ins w:id="35" w:author="Erin Buchanan" w:date="2018-12-28T13:28:00Z">
-        <w:r>
-          <w:t>,</w:t>
-        </w:r>
-      </w:ins>
-      <w:r>
-        <w:t xml:space="preserve"> the experts and novices were presented a new set of 20 physic problems. This part of the study also included an intermediate </w:t>
-      </w:r>
-      <w:commentRangeStart w:id="36"/>
-      <w:commentRangeStart w:id="37"/>
-      <w:commentRangeStart w:id="38"/>
-      <w:r>
-        <w:t>participant</w:t>
-      </w:r>
-      <w:commentRangeEnd w:id="36"/>
-      <w:r>
-        <w:rPr>
-          <w:rStyle w:val="CommentReference"/>
-        </w:rPr>
-        <w:commentReference w:id="36"/>
-      </w:r>
-      <w:commentRangeEnd w:id="37"/>
-      <w:r>
-        <w:rPr>
-          <w:rStyle w:val="CommentReference"/>
-        </w:rPr>
-        <w:commentReference w:id="37"/>
-      </w:r>
-      <w:commentRangeEnd w:id="38"/>
-      <w:r>
-        <w:rPr>
-          <w:rStyle w:val="CommentReference"/>
-        </w:rPr>
-        <w:commentReference w:id="38"/>
-      </w:r>
-      <w:r>
-        <w:t xml:space="preserve"> who was a fourth-year physics major. These problems were created to include both physic laws and surface features combined to see how the participants would categorize them. The results were replicated from the previous study by the expert and the novice participant</w:t>
-      </w:r>
-      <w:ins w:id="39" w:author="Erin Buchanan" w:date="2018-12-28T13:29:00Z">
-        <w:r>
-          <w:t>s</w:t>
-        </w:r>
-      </w:ins>
-      <w:r>
-        <w:t xml:space="preserve">. Yet, the intermediate participant reasoned both by using the laws of physics and surface structures, showing that they had applied the laws, but not yet left the surface structure. These studies by Chase and Simon and Chi et al., demonstrate that expertise is </w:t>
-      </w:r>
-      <w:ins w:id="40" w:author="Erin Buchanan" w:date="2018-12-28T13:29:00Z">
-        <w:r>
-          <w:t>perceptually</w:t>
-        </w:r>
-      </w:ins>
-      <w:r>
-        <w:t xml:space="preserve"> learned through practice and understanding. They both demonstrate ideas of chunking</w:t>
-      </w:r>
-      <w:ins w:id="41" w:author="Erin Buchanan" w:date="2018-12-28T13:29:00Z">
-        <w:r>
-          <w:t xml:space="preserve"> (working memory)</w:t>
-        </w:r>
-      </w:ins>
-      <w:r>
-        <w:t xml:space="preserve"> and previous knowledge</w:t>
-      </w:r>
-      <w:ins w:id="42" w:author="Erin Buchanan" w:date="2018-12-28T13:29:00Z">
-        <w:r>
-          <w:t xml:space="preserve"> (intelligence)</w:t>
-        </w:r>
-      </w:ins>
-      <w:r>
-        <w:t xml:space="preserve"> that can lead to expertise. </w:t>
-      </w:r>
-    </w:p>
-    <w:p>
-      <w:pPr>
-        <w:spacing w:line="480" w:lineRule="auto"/>
-      </w:pPr>
-    </w:p>
-    <w:p>
-      <w:pPr>
-        <w:spacing w:line="480" w:lineRule="auto"/>
-        <w:jc w:val="both"/>
-      </w:pPr>
-      <w:r>
-        <w:rPr>
-          <w:b/>
-        </w:rPr>
-        <w:t>Interplay between these systems</w:t>
-      </w:r>
-    </w:p>
-    <w:p>
-      <w:pPr>
-        <w:spacing w:line="480" w:lineRule="auto"/>
-        <w:ind w:firstLine="720"/>
-      </w:pPr>
-      <w:r>
-        <w:t xml:space="preserve">With these three constructs combined, </w:t>
-      </w:r>
-      <w:r>
-        <w:t xml:space="preserve">WM, </w:t>
-      </w:r>
-      <w:r>
-        <w:rPr>
-          <w:i/>
-        </w:rPr>
-        <w:t>gF</w:t>
-      </w:r>
-      <w:r>
-        <w:rPr>
-          <w:i/>
-        </w:rPr>
-        <w:t xml:space="preserve">, </w:t>
-      </w:r>
-      <w:r>
-        <w:t xml:space="preserve">and expertise, </w:t>
-      </w:r>
-      <w:r>
-        <w:t>they</w:t>
-      </w:r>
-      <w:r>
-        <w:t xml:space="preserve"> could help shape how things may get stored in our short term or long-term memory. They each play an important part in how we view the world around us and evaluate everyday </w:t>
-      </w:r>
-      <w:commentRangeStart w:id="43"/>
-      <w:r>
-        <w:t>situations</w:t>
-      </w:r>
-      <w:commentRangeEnd w:id="43"/>
-      <w:r>
-        <w:rPr>
-          <w:rStyle w:val="CommentReference"/>
-        </w:rPr>
-        <w:commentReference w:id="43"/>
-      </w:r>
-      <w:r>
-        <w:t xml:space="preserve">. </w:t>
-      </w:r>
-      <w:r>
-        <w:t xml:space="preserve">WM is said to be linked to </w:t>
-      </w:r>
-      <w:r>
-        <w:rPr>
-          <w:i/>
-        </w:rPr>
-        <w:lastRenderedPageBreak/>
-        <w:t>gF</w:t>
-      </w:r>
-      <w:r>
-        <w:t xml:space="preserve"> by both constructs sharing a need to from your secondary memory (Shelton, Elliott, Matthews, Hill, &amp; </w:t>
-      </w:r>
-      <w:proofErr w:type="spellStart"/>
-      <w:r>
-        <w:t>Gouvier</w:t>
-      </w:r>
-      <w:proofErr w:type="spellEnd"/>
-      <w:r>
-        <w:t xml:space="preserve">, 2010). Shelton et al. (2010) also found in their study that WM </w:t>
-      </w:r>
-      <w:r>
-        <w:t xml:space="preserve">was a predictor for </w:t>
-      </w:r>
-      <w:r>
-        <w:rPr>
-          <w:i/>
-        </w:rPr>
-        <w:t>gF</w:t>
-      </w:r>
-      <w:r>
-        <w:t xml:space="preserve">. Fukuda, </w:t>
-      </w:r>
-      <w:proofErr w:type="spellStart"/>
-      <w:r>
-        <w:t>Voegl</w:t>
-      </w:r>
-      <w:proofErr w:type="spellEnd"/>
-      <w:r>
-        <w:t xml:space="preserve">, Mayr, &amp; </w:t>
-      </w:r>
-      <w:proofErr w:type="spellStart"/>
-      <w:r>
-        <w:t>Awh</w:t>
-      </w:r>
-      <w:proofErr w:type="spellEnd"/>
-      <w:r>
-        <w:t xml:space="preserve"> (2010) argue that the link between WM and </w:t>
-      </w:r>
-      <w:r>
-        <w:rPr>
-          <w:i/>
-        </w:rPr>
-        <w:t xml:space="preserve">gF </w:t>
-      </w:r>
-      <w:r>
-        <w:t xml:space="preserve">is also a way to understand </w:t>
-      </w:r>
-      <w:r>
-        <w:t>any basic understanding of overall general intelligence (</w:t>
-      </w:r>
-      <w:r>
-        <w:rPr>
-          <w:i/>
-        </w:rPr>
-        <w:t>g</w:t>
-      </w:r>
-      <w:r>
-        <w:t xml:space="preserve">). </w:t>
-      </w:r>
-    </w:p>
-    <w:p>
-      <w:pPr>
-        <w:spacing w:line="480" w:lineRule="auto"/>
-        <w:ind w:firstLine="720"/>
-      </w:pPr>
-      <w:commentRangeStart w:id="44"/>
-      <w:proofErr w:type="spellStart"/>
-      <w:r>
-        <w:t>Grabner</w:t>
-      </w:r>
-      <w:proofErr w:type="spellEnd"/>
-      <w:r>
-        <w:t>, Neubauer, and Stern (2006)</w:t>
-      </w:r>
-      <w:commentRangeEnd w:id="44"/>
-      <w:r>
-        <w:rPr>
-          <w:rStyle w:val="CommentReference"/>
-        </w:rPr>
-        <w:commentReference w:id="44"/>
-      </w:r>
-      <w:r>
-        <w:t xml:space="preserve"> looked at the impact of intelligence and expertise on performance and neural efficiency. </w:t>
-      </w:r>
-      <w:r>
-        <w:t xml:space="preserve">The authors found that more intelligent participants </w:t>
-      </w:r>
-      <w:r>
-        <w:t xml:space="preserve">had better performance than less intelligent participants in chess. There was an exemption that those who were an expert at the task (chess in this study), it could make up for their lack of intelligence. </w:t>
-      </w:r>
-    </w:p>
-    <w:p>
-      <w:pPr>
-        <w:spacing w:line="480" w:lineRule="auto"/>
-        <w:ind w:firstLine="720"/>
-      </w:pPr>
-      <w:r>
-        <w:t xml:space="preserve">While </w:t>
-      </w:r>
-      <w:proofErr w:type="spellStart"/>
-      <w:r>
-        <w:t>Guida</w:t>
-      </w:r>
-      <w:proofErr w:type="spellEnd"/>
-      <w:r>
-        <w:t xml:space="preserve">, </w:t>
-      </w:r>
-      <w:proofErr w:type="spellStart"/>
-      <w:r>
-        <w:t>Gobet</w:t>
-      </w:r>
-      <w:proofErr w:type="spellEnd"/>
-      <w:r>
-        <w:t xml:space="preserve">, Tardieu, and Nicolas (2012) </w:t>
-      </w:r>
-      <w:r>
-        <w:t xml:space="preserve">noted that by using template theory (TT) with long-term working memory (LT-WMT), when an expert, the experts LTM is used as WM which would make that individuals memory storage and processing have higher processing. TT </w:t>
-      </w:r>
-      <w:r>
-        <w:t>(</w:t>
-      </w:r>
-      <w:proofErr w:type="spellStart"/>
-      <w:r>
-        <w:t>Gobet</w:t>
-      </w:r>
-      <w:proofErr w:type="spellEnd"/>
-      <w:r>
-        <w:t xml:space="preserve"> &amp; Simon, 1996</w:t>
-      </w:r>
-      <w:r>
-        <w:t xml:space="preserve">) uses the idea of templates, or patterns, which you (as a person or participant) can fill in different information at hand to complete problems (such as chess).  These templates can also be chunks. LT-WMT (Ericsson &amp; </w:t>
-      </w:r>
-      <w:proofErr w:type="spellStart"/>
-      <w:r>
-        <w:t>Kintsch</w:t>
-      </w:r>
-      <w:proofErr w:type="spellEnd"/>
-      <w:r>
-        <w:t xml:space="preserve">, 1995) is described as the association of information that has been encoded and the retrieval cues in LTM. For chess this would be remembering </w:t>
-      </w:r>
-      <w:r>
-        <w:t xml:space="preserve">a certain cluster of pieces and being able to retrieve them and use them in a match. While in everyday life this could easily be after studying for long periods of time and seeing a definition to term question on an exam.  </w:t>
-      </w:r>
+      <w:bookmarkStart w:id="58" w:name="_GoBack"/>
+      <w:bookmarkEnd w:id="58"/>
     </w:p>
     <w:p>
       <w:pPr>
@@ -1831,7 +1946,7 @@
       </w:r>
     </w:p>
   </w:comment>
-  <w:comment w:id="4" w:author="Buchanan, Erin M" w:date="2018-11-01T13:50:00Z" w:initials="BEM">
+  <w:comment w:id="3" w:author="Buchanan, Erin M" w:date="2018-11-01T13:50:00Z" w:initials="BEM">
     <w:p>
       <w:pPr>
         <w:pStyle w:val="CommentText"/>
@@ -1860,7 +1975,7 @@
       </w:r>
     </w:p>
   </w:comment>
-  <w:comment w:id="5" w:author="Buchanan, Erin M" w:date="2018-11-01T13:51:00Z" w:initials="BEM">
+  <w:comment w:id="4" w:author="Buchanan, Erin M" w:date="2018-11-01T13:51:00Z" w:initials="BEM">
     <w:p>
       <w:pPr>
         <w:pStyle w:val="CommentText"/>
@@ -1876,7 +1991,7 @@
       </w:r>
     </w:p>
   </w:comment>
-  <w:comment w:id="6" w:author="Buchanan, Erin M" w:date="2018-11-01T13:52:00Z" w:initials="BEM">
+  <w:comment w:id="7" w:author="Buchanan, Erin M" w:date="2018-11-01T13:52:00Z" w:initials="BEM">
     <w:p>
       <w:pPr>
         <w:pStyle w:val="CommentText"/>
@@ -1892,7 +2007,7 @@
       </w:r>
     </w:p>
   </w:comment>
-  <w:comment w:id="7" w:author="Buchanan, Erin M [2]" w:date="2018-09-06T13:23:00Z" w:initials="BEM">
+  <w:comment w:id="8" w:author="Buchanan, Erin M [2]" w:date="2018-09-06T13:23:00Z" w:initials="BEM">
     <w:p>
       <w:pPr>
         <w:pStyle w:val="CommentText"/>
@@ -1916,7 +2031,7 @@
       </w:r>
     </w:p>
   </w:comment>
-  <w:comment w:id="8" w:author="Buchanan, Erin M" w:date="2018-11-01T13:54:00Z" w:initials="BEM">
+  <w:comment w:id="9" w:author="Buchanan, Erin M" w:date="2018-11-01T13:54:00Z" w:initials="BEM">
     <w:p>
       <w:pPr>
         <w:pStyle w:val="CommentText"/>
@@ -1932,7 +2047,7 @@
       </w:r>
     </w:p>
   </w:comment>
-  <w:comment w:id="9" w:author="Buchanan, Erin M" w:date="2018-11-01T13:53:00Z" w:initials="BEM">
+  <w:comment w:id="12" w:author="Erin Buchanan" w:date="2019-02-05T18:33:00Z" w:initials="BEM">
     <w:p>
       <w:pPr>
         <w:pStyle w:val="CommentText"/>
@@ -1944,11 +2059,27 @@
         <w:annotationRef/>
       </w:r>
       <w:r>
+        <w:t xml:space="preserve">Maybe talk about people measure fluid intelligence here? Like using the ravens? </w:t>
+      </w:r>
+    </w:p>
+  </w:comment>
+  <w:comment w:id="11" w:author="Buchanan, Erin M" w:date="2018-11-01T13:53:00Z" w:initials="BEM">
+    <w:p>
+      <w:pPr>
+        <w:pStyle w:val="CommentText"/>
+      </w:pPr>
+      <w:r>
+        <w:rPr>
+          <w:rStyle w:val="CommentReference"/>
+        </w:rPr>
+        <w:annotationRef/>
+      </w:r>
+      <w:r>
         <w:t xml:space="preserve">At the end of the paragraph I’m just not sure you’ve really told me what gf is … maybe give an example (or move some of this information around, as I think the next paragraph might cover it better). </w:t>
       </w:r>
     </w:p>
   </w:comment>
-  <w:comment w:id="10" w:author="Erin Buchanan" w:date="2018-12-28T13:23:00Z" w:initials="BEM">
+  <w:comment w:id="14" w:author="Erin Buchanan" w:date="2018-12-28T13:23:00Z" w:initials="BEM">
     <w:p>
       <w:pPr>
         <w:pStyle w:val="CommentText"/>
@@ -1964,7 +2095,7 @@
       </w:r>
     </w:p>
   </w:comment>
-  <w:comment w:id="17" w:author="Wikowsky, Addie J" w:date="2019-02-03T04:27:00Z" w:initials="WAJ">
+  <w:comment w:id="21" w:author="Wikowsky, Addie J" w:date="2019-02-03T04:27:00Z" w:initials="WAJ">
     <w:p>
       <w:pPr>
         <w:pStyle w:val="CommentText"/>
@@ -1980,10 +2111,13 @@
       </w:r>
     </w:p>
   </w:comment>
-  <w:comment w:id="30" w:author="Erin Buchanan" w:date="2018-12-28T13:27:00Z" w:initials="BEM">
+  <w:comment w:id="22" w:author="Erin Buchanan" w:date="2019-02-05T18:35:00Z" w:initials="BEM">
     <w:p>
       <w:pPr>
         <w:pStyle w:val="CommentText"/>
+        <w:rPr>
+          <w:rStyle w:val="CommentReference"/>
+        </w:rPr>
       </w:pPr>
       <w:r>
         <w:rPr>
@@ -1992,11 +2126,49 @@
         <w:annotationRef/>
       </w:r>
       <w:r>
+        <w:rPr>
+          <w:rStyle w:val="CommentReference"/>
+        </w:rPr>
+        <w:t xml:space="preserve">Not quite – in re-reading the original article, they included two “types” of boards – one set were boards that were valid games in the middle of the game, and the other were games that had the pieces randomized and therefore weren’t valid. </w:t>
+      </w:r>
+    </w:p>
+    <w:p>
+      <w:pPr>
+        <w:pStyle w:val="CommentText"/>
+        <w:rPr>
+          <w:rStyle w:val="CommentReference"/>
+        </w:rPr>
+      </w:pPr>
+    </w:p>
+    <w:p>
+      <w:pPr>
+        <w:pStyle w:val="CommentText"/>
+      </w:pPr>
+      <w:r>
+        <w:rPr>
+          <w:rStyle w:val="CommentReference"/>
+        </w:rPr>
+        <w:t xml:space="preserve">What they find is that the masters are better when the games are actually playable (because of their expertise) and the groups are pretty equal when the games aren’t playable (showing basic WM procedures). This paragraph needs to be modified a bit to correctly explain that result. </w:t>
+      </w:r>
+    </w:p>
+  </w:comment>
+  <w:comment w:id="35" w:author="Erin Buchanan" w:date="2018-12-28T13:27:00Z" w:initials="BEM">
+    <w:p>
+      <w:pPr>
+        <w:pStyle w:val="CommentText"/>
+      </w:pPr>
+      <w:r>
+        <w:rPr>
+          <w:rStyle w:val="CommentReference"/>
+        </w:rPr>
+        <w:annotationRef/>
+      </w:r>
+      <w:r>
         <w:t>Now didn’t they have a playable game version and a not playable version in this study (as the two types of boards?)</w:t>
       </w:r>
     </w:p>
   </w:comment>
-  <w:comment w:id="31" w:author="Wikowsky, Addie J [2]" w:date="2019-01-25T08:40:00Z" w:initials="WAJ">
+  <w:comment w:id="36" w:author="Wikowsky, Addie J [2]" w:date="2019-01-25T08:40:00Z" w:initials="WAJ">
     <w:p>
       <w:pPr>
         <w:pStyle w:val="CommentText"/>
@@ -2012,7 +2184,7 @@
       </w:r>
     </w:p>
   </w:comment>
-  <w:comment w:id="36" w:author="Erin Buchanan" w:date="2018-12-28T13:29:00Z" w:initials="BEM">
+  <w:comment w:id="41" w:author="Erin Buchanan" w:date="2018-12-28T13:29:00Z" w:initials="BEM">
     <w:p>
       <w:pPr>
         <w:pStyle w:val="CommentText"/>
@@ -2028,7 +2200,7 @@
       </w:r>
     </w:p>
   </w:comment>
-  <w:comment w:id="37" w:author="Wikowsky, Addie J [2]" w:date="2019-01-25T08:39:00Z" w:initials="WAJ">
+  <w:comment w:id="42" w:author="Wikowsky, Addie J [2]" w:date="2019-01-25T08:39:00Z" w:initials="WAJ">
     <w:p>
       <w:pPr>
         <w:pStyle w:val="CommentText"/>
@@ -2044,7 +2216,7 @@
       </w:r>
     </w:p>
   </w:comment>
-  <w:comment w:id="38" w:author="Wikowsky, Addie J" w:date="2019-02-03T04:30:00Z" w:initials="WAJ">
+  <w:comment w:id="43" w:author="Wikowsky, Addie J" w:date="2019-02-03T04:30:00Z" w:initials="WAJ">
     <w:p>
       <w:pPr>
         <w:pStyle w:val="CommentText"/>
@@ -2065,7 +2237,7 @@
       </w:pPr>
     </w:p>
   </w:comment>
-  <w:comment w:id="43" w:author="Buchanan, Erin M" w:date="2018-11-01T14:54:00Z" w:initials="BEM">
+  <w:comment w:id="44" w:author="Erin Buchanan" w:date="2019-02-05T18:39:00Z" w:initials="BEM">
     <w:p>
       <w:pPr>
         <w:pStyle w:val="CommentText"/>
@@ -2076,17 +2248,12 @@
         </w:rPr>
         <w:annotationRef/>
       </w:r>
-      <w:proofErr w:type="gramStart"/>
-      <w:r>
-        <w:t>Obviously</w:t>
-      </w:r>
-      <w:proofErr w:type="gramEnd"/>
-      <w:r>
-        <w:t xml:space="preserve"> this needs more here. </w:t>
+      <w:r>
+        <w:t xml:space="preserve">That tells you this thing is OLD then, geez. </w:t>
       </w:r>
     </w:p>
   </w:comment>
-  <w:comment w:id="44" w:author="Wikowsky, Addie J [2]" w:date="2019-01-25T10:39:00Z" w:initials="WAJ">
+  <w:comment w:id="49" w:author="Erin Buchanan" w:date="2019-02-05T18:39:00Z" w:initials="BEM">
     <w:p>
       <w:pPr>
         <w:pStyle w:val="CommentText"/>
@@ -2098,7 +2265,90 @@
         <w:annotationRef/>
       </w:r>
       <w:r>
+        <w:t xml:space="preserve">You had this as Gf before – which way should it be ? </w:t>
+      </w:r>
+    </w:p>
+  </w:comment>
+  <w:comment w:id="50" w:author="Buchanan, Erin M" w:date="2018-11-01T14:54:00Z" w:initials="BEM">
+    <w:p>
+      <w:pPr>
+        <w:pStyle w:val="CommentText"/>
+      </w:pPr>
+      <w:r>
+        <w:rPr>
+          <w:rStyle w:val="CommentReference"/>
+        </w:rPr>
+        <w:annotationRef/>
+      </w:r>
+      <w:r>
+        <w:t xml:space="preserve">Obviously this needs more here. </w:t>
+      </w:r>
+    </w:p>
+  </w:comment>
+  <w:comment w:id="51" w:author="Erin Buchanan" w:date="2019-02-05T18:40:00Z" w:initials="BEM">
+    <w:p>
+      <w:pPr>
+        <w:pStyle w:val="CommentText"/>
+      </w:pPr>
+      <w:r>
+        <w:rPr>
+          <w:rStyle w:val="CommentReference"/>
+        </w:rPr>
+        <w:annotationRef/>
+      </w:r>
+      <w:r>
+        <w:t xml:space="preserve">Ok – so what did they do in their study that they found this link? </w:t>
+      </w:r>
+    </w:p>
+  </w:comment>
+  <w:comment w:id="54" w:author="Wikowsky, Addie J [2]" w:date="2019-01-25T10:39:00Z" w:initials="WAJ">
+    <w:p>
+      <w:pPr>
+        <w:pStyle w:val="CommentText"/>
+      </w:pPr>
+      <w:r>
+        <w:rPr>
+          <w:rStyle w:val="CommentReference"/>
+        </w:rPr>
+        <w:annotationRef/>
+      </w:r>
+      <w:r>
         <w:t>Still reading through this paper</w:t>
+      </w:r>
+    </w:p>
+  </w:comment>
+  <w:comment w:id="55" w:author="Erin Buchanan" w:date="2019-02-05T18:41:00Z" w:initials="BEM">
+    <w:p>
+      <w:pPr>
+        <w:pStyle w:val="CommentText"/>
+      </w:pPr>
+      <w:r>
+        <w:rPr>
+          <w:rStyle w:val="CommentReference"/>
+        </w:rPr>
+        <w:annotationRef/>
+      </w:r>
+      <w:r>
+        <w:t xml:space="preserve">You might mean exception here. </w:t>
+      </w:r>
+    </w:p>
+  </w:comment>
+  <w:comment w:id="56" w:author="Erin Buchanan" w:date="2019-02-05T18:41:00Z" w:initials="BEM">
+    <w:p>
+      <w:pPr>
+        <w:pStyle w:val="CommentText"/>
+      </w:pPr>
+      <w:r>
+        <w:rPr>
+          <w:rStyle w:val="CommentReference"/>
+        </w:rPr>
+        <w:annotationRef/>
+      </w:r>
+      <w:r>
+        <w:t xml:space="preserve">There’s a lot going on in this sentence. Maybe explain TT first, then </w:t>
+      </w:r>
+      <w:r>
+        <w:t xml:space="preserve">summarize with this at the end. </w:t>
       </w:r>
     </w:p>
   </w:comment>
@@ -2114,16 +2364,23 @@
   <w15:commentEx w15:paraId="74B7180B" w15:done="1"/>
   <w15:commentEx w15:paraId="5117E3CB" w15:done="1"/>
   <w15:commentEx w15:paraId="1C8AC102" w15:done="1"/>
+  <w15:commentEx w15:paraId="5239A104" w15:done="0"/>
   <w15:commentEx w15:paraId="44091073" w15:done="1"/>
   <w15:commentEx w15:paraId="29CB549E" w15:done="1"/>
   <w15:commentEx w15:paraId="79040B79" w15:done="0"/>
+  <w15:commentEx w15:paraId="27695DC7" w15:paraIdParent="79040B79" w15:done="0"/>
   <w15:commentEx w15:paraId="7670E5FD" w15:done="0"/>
   <w15:commentEx w15:paraId="750B3CEB" w15:paraIdParent="7670E5FD" w15:done="0"/>
   <w15:commentEx w15:paraId="2941D301" w15:done="0"/>
   <w15:commentEx w15:paraId="7DB6D5A7" w15:paraIdParent="2941D301" w15:done="0"/>
   <w15:commentEx w15:paraId="5128CBB3" w15:paraIdParent="2941D301" w15:done="0"/>
+  <w15:commentEx w15:paraId="433F7FE2" w15:paraIdParent="2941D301" w15:done="0"/>
+  <w15:commentEx w15:paraId="25553230" w15:done="0"/>
   <w15:commentEx w15:paraId="6AD2005F" w15:done="1"/>
+  <w15:commentEx w15:paraId="0820C378" w15:done="0"/>
   <w15:commentEx w15:paraId="6FA93385" w15:done="0"/>
+  <w15:commentEx w15:paraId="139A9AAE" w15:done="0"/>
+  <w15:commentEx w15:paraId="1BB8153B" w15:done="0"/>
 </w15:commentsEx>
 </file>
 
@@ -2136,16 +2393,23 @@
   <w16cid:commentId w16cid:paraId="74B7180B" w16cid:durableId="1F8583B7"/>
   <w16cid:commentId w16cid:paraId="5117E3CB" w16cid:durableId="1F3BA8CA"/>
   <w16cid:commentId w16cid:paraId="1C8AC102" w16cid:durableId="1F8583FA"/>
+  <w16cid:commentId w16cid:paraId="5239A104" w16cid:durableId="20045580"/>
   <w16cid:commentId w16cid:paraId="44091073" w16cid:durableId="1F8583D4"/>
   <w16cid:commentId w16cid:paraId="29CB549E" w16cid:durableId="1FD0A240"/>
   <w16cid:commentId w16cid:paraId="79040B79" w16cid:durableId="2000EC1B"/>
+  <w16cid:commentId w16cid:paraId="27695DC7" w16cid:durableId="200455E1"/>
   <w16cid:commentId w16cid:paraId="7670E5FD" w16cid:durableId="1FD0A337"/>
   <w16cid:commentId w16cid:paraId="750B3CEB" w16cid:durableId="1FF54A0E"/>
   <w16cid:commentId w16cid:paraId="2941D301" w16cid:durableId="1FD0A39C"/>
   <w16cid:commentId w16cid:paraId="7DB6D5A7" w16cid:durableId="1FF549BF"/>
   <w16cid:commentId w16cid:paraId="5128CBB3" w16cid:durableId="2000ED01"/>
+  <w16cid:commentId w16cid:paraId="433F7FE2" w16cid:durableId="200456E0"/>
+  <w16cid:commentId w16cid:paraId="25553230" w16cid:durableId="200456F4"/>
   <w16cid:commentId w16cid:paraId="6AD2005F" w16cid:durableId="1F85920B"/>
+  <w16cid:commentId w16cid:paraId="0820C378" w16cid:durableId="2004571C"/>
   <w16cid:commentId w16cid:paraId="6FA93385" w16cid:durableId="1FF565FD"/>
+  <w16cid:commentId w16cid:paraId="139A9AAE" w16cid:durableId="20045746"/>
+  <w16cid:commentId w16cid:paraId="1BB8153B" w16cid:durableId="2004575E"/>
 </w16cid:commentsIds>
 </file>
 
@@ -2154,11 +2418,11 @@
   <w15:person w15:author="Buchanan, Erin M">
     <w15:presenceInfo w15:providerId="AD" w15:userId="S::eri2005@missouristate.edu::245520d0-72e6-44b8-b90c-1c94bdd95622"/>
   </w15:person>
+  <w15:person w15:author="Erin Buchanan">
+    <w15:presenceInfo w15:providerId="AD" w15:userId="S::ebuchanan@harrisburgu.edu::a202a620-6e05-42b1-a3fc-fcfad0b42cdc"/>
+  </w15:person>
   <w15:person w15:author="Buchanan, Erin M [2]">
     <w15:presenceInfo w15:providerId="Windows Live" w15:userId="245520d0-72e6-44b8-b90c-1c94bdd95622"/>
-  </w15:person>
-  <w15:person w15:author="Erin Buchanan">
-    <w15:presenceInfo w15:providerId="AD" w15:userId="S::ebuchanan@harrisburgu.edu::a202a620-6e05-42b1-a3fc-fcfad0b42cdc"/>
   </w15:person>
   <w15:person w15:author="Wikowsky, Addie J">
     <w15:presenceInfo w15:providerId="AD" w15:userId="S::add0623@live.missouristate.edu::ffb3e315-145e-42d7-bd8d-35629c1361af"/>

</xml_diff>

<commit_message>
updated measurement section, still working
</commit_message>
<xml_diff>
--- a/Thesis Draft.docx
+++ b/Thesis Draft.docx
@@ -237,157 +237,163 @@
         <w:tab/>
       </w:r>
       <w:r>
-        <w:t xml:space="preserve">Working memory has been tested for many years. The first time was around 1980 when Daneman and Carpenter created the Reading Span. </w:t>
-      </w:r>
-    </w:p>
-    <w:p>
-      <w:pPr>
-        <w:spacing w:line="480" w:lineRule="auto"/>
-      </w:pPr>
-      <w:r>
-        <w:t>Summarize this article here:</w:t>
-      </w:r>
-    </w:p>
-    <w:p>
-      <w:pPr>
-        <w:rPr>
-          <w:rFonts w:eastAsia="Times New Roman"/>
-        </w:rPr>
-      </w:pPr>
+        <w:t xml:space="preserve">Working memory has been tested in the field of psychology since Miller introduced the “magic number” in 1956. Yuan et al. (2006) suggest that there are two types of measurement; simple memory span and dual-tasks. Simple memory span tasks are when a participant is </w:t>
+      </w:r>
+      <w:r>
+        <w:lastRenderedPageBreak/>
+        <w:t xml:space="preserve">presented with a </w:t>
+      </w:r>
+      <w:proofErr w:type="gramStart"/>
+      <w:r>
+        <w:t>stimuli</w:t>
+      </w:r>
+      <w:proofErr w:type="gramEnd"/>
+      <w:r>
+        <w:t xml:space="preserve"> (words, numbers, or positions) and then asked to recall them in either the same or reversed order they were presented. Simple span tasks are generally used to measure short term memory (</w:t>
+      </w:r>
+      <w:proofErr w:type="spellStart"/>
+      <w:r>
+        <w:t>Mathy</w:t>
+      </w:r>
+      <w:proofErr w:type="spellEnd"/>
+      <w:r>
+        <w:t xml:space="preserve">, </w:t>
+      </w:r>
+      <w:proofErr w:type="spellStart"/>
+      <w:r>
+        <w:t>Chekaf</w:t>
+      </w:r>
+      <w:proofErr w:type="spellEnd"/>
+      <w:r>
+        <w:t xml:space="preserve">, &amp; Cowan, 2018). Dual-trials tasks are when both processing and storage are both being encoded at the same time. Conway et al. (2005) identified most working memory measurements are considered dual-task because of their complexity. This is because there are two sources of data the experimenter is collecting, the processing component and the storage component. </w:t>
+      </w:r>
+    </w:p>
+    <w:p>
+      <w:pPr>
+        <w:spacing w:line="480" w:lineRule="auto"/>
+        <w:ind w:firstLine="720"/>
+      </w:pPr>
+      <w:r>
+        <w:t>One of the most used tests to measure WM is the Operation Span (OSPAN) created by Turner and Engle (</w:t>
+      </w:r>
+      <w:commentRangeStart w:id="2"/>
+      <w:commentRangeStart w:id="3"/>
       <w:r>
         <w:rPr>
           <w:color w:val="000000" w:themeColor="text1"/>
         </w:rPr>
+        <w:t>1989</w:t>
+      </w:r>
+      <w:commentRangeEnd w:id="2"/>
+      <w:r>
+        <w:rPr>
+          <w:rStyle w:val="CommentReference"/>
+        </w:rPr>
+        <w:commentReference w:id="2"/>
+      </w:r>
+      <w:commentRangeEnd w:id="3"/>
+      <w:r>
+        <w:rPr>
+          <w:rStyle w:val="CommentReference"/>
+        </w:rPr>
+        <w:commentReference w:id="3"/>
+      </w:r>
+      <w:r>
+        <w:t xml:space="preserve">). In the OSPAN the participant is given a math problem which they have to identify the solution as correct or incorrect (processing component) with a word or letter being presented after they answer. The participant is then supposed to recall (storage component) that word after a few trials. </w:t>
+      </w:r>
+    </w:p>
+    <w:p>
+      <w:pPr>
+        <w:spacing w:line="480" w:lineRule="auto"/>
+        <w:ind w:firstLine="720"/>
+        <w:rPr>
+          <w:color w:val="000000" w:themeColor="text1"/>
+        </w:rPr>
+      </w:pPr>
+      <w:r>
+        <w:t xml:space="preserve">Daneman and Carpenter’s (1980) Reading Span Task (RSPAN) is another example of this kind of WM measurement. The authors originally had two ways of testing this. In the first part of the RSPAN participants were to read sentences out loud to the experimenter, while doing this the participant also had to remember the last word of the sentence for recall later. After the participant finished a few sentences, they had to recall the last word in the order the read the sentences. For the second part, Daneman and Carpenter (1980) had the participant read sentences that were from general knowledge, politics, and other subjects; while still trying to remember the last word. After reading the sentence the participant had to identify if the statement was true or false. The experimenters were only interested in if the participant had recalled the words in order or </w:t>
+      </w:r>
+      <w:commentRangeStart w:id="4"/>
+      <w:r>
+        <w:t>not</w:t>
+      </w:r>
+      <w:commentRangeEnd w:id="4"/>
+      <w:r>
+        <w:rPr>
+          <w:rStyle w:val="CommentReference"/>
+        </w:rPr>
+        <w:commentReference w:id="4"/>
+      </w:r>
+      <w:r>
+        <w:t>.</w:t>
+      </w:r>
+    </w:p>
+    <w:p>
+      <w:pPr>
+        <w:spacing w:line="480" w:lineRule="auto"/>
+        <w:rPr>
+          <w:color w:val="000000" w:themeColor="text1"/>
+        </w:rPr>
+      </w:pPr>
+      <w:commentRangeStart w:id="5"/>
+      <w:r>
+        <w:rPr>
+          <w:color w:val="000000" w:themeColor="text1"/>
+        </w:rPr>
         <w:lastRenderedPageBreak/>
-        <w:t xml:space="preserve">Redick, T.S., </w:t>
+        <w:t xml:space="preserve">OWL </w:t>
+      </w:r>
+      <w:commentRangeEnd w:id="5"/>
+      <w:r>
+        <w:rPr>
+          <w:rStyle w:val="CommentReference"/>
+        </w:rPr>
+        <w:commentReference w:id="5"/>
       </w:r>
       <w:r>
         <w:rPr>
           <w:color w:val="000000" w:themeColor="text1"/>
         </w:rPr>
-        <w:t>Broadway</w:t>
-      </w:r>
-      <w:r>
-        <w:rPr>
-          <w:color w:val="000000" w:themeColor="text1"/>
-        </w:rPr>
-        <w:t xml:space="preserve">, J. M., Meier, M.E., </w:t>
-      </w:r>
-      <w:proofErr w:type="spellStart"/>
-      <w:r>
-        <w:rPr>
-          <w:color w:val="000000" w:themeColor="text1"/>
-        </w:rPr>
-        <w:t>Kuriakose</w:t>
-      </w:r>
-      <w:proofErr w:type="spellEnd"/>
-      <w:r>
-        <w:rPr>
-          <w:color w:val="000000" w:themeColor="text1"/>
-        </w:rPr>
-        <w:t xml:space="preserve">, P.S., Unsworth, N., Kane, M. J., Engle, R.W., (2012). </w:t>
-      </w:r>
-      <w:r>
-        <w:rPr>
-          <w:rFonts w:eastAsia="Times New Roman"/>
-        </w:rPr>
-        <w:t>Measuring Working Memory Capacity With Automated Complex Span Tasks</w:t>
-      </w:r>
-      <w:r>
-        <w:rPr>
-          <w:rFonts w:eastAsia="Times New Roman"/>
-        </w:rPr>
-        <w:t xml:space="preserve">. </w:t>
-      </w:r>
-    </w:p>
-    <w:p>
-      <w:pPr>
-        <w:spacing w:line="480" w:lineRule="auto"/>
-        <w:rPr>
-          <w:color w:val="000000" w:themeColor="text1"/>
-        </w:rPr>
-      </w:pPr>
-      <w:r>
-        <w:rPr>
-          <w:i/>
-          <w:color w:val="000000" w:themeColor="text1"/>
-        </w:rPr>
-        <w:t>European Journal of Psychological Assessment</w:t>
-      </w:r>
-      <w:r>
-        <w:rPr>
-          <w:color w:val="000000" w:themeColor="text1"/>
-        </w:rPr>
-        <w:t xml:space="preserve"> 28(3), 164-171</w:t>
-      </w:r>
-    </w:p>
-    <w:p>
-      <w:pPr>
-        <w:spacing w:line="480" w:lineRule="auto"/>
-        <w:rPr>
-          <w:color w:val="000000" w:themeColor="text1"/>
-        </w:rPr>
-      </w:pPr>
-    </w:p>
-    <w:p>
-      <w:pPr>
-        <w:spacing w:line="480" w:lineRule="auto"/>
-        <w:ind w:firstLine="720"/>
-        <w:rPr>
-          <w:color w:val="000000" w:themeColor="text1"/>
-        </w:rPr>
-      </w:pPr>
-      <w:r>
-        <w:rPr>
-          <w:color w:val="000000" w:themeColor="text1"/>
-        </w:rPr>
-        <w:t xml:space="preserve">The next method to </w:t>
-      </w:r>
-      <w:ins w:id="2" w:author="Buchanan, Erin M" w:date="2018-11-01T13:49:00Z">
+        <w:t xml:space="preserve">(2016) </w:t>
+      </w:r>
+      <w:ins w:id="6" w:author="Wikowsky, Addie J" w:date="2019-02-11T03:46:00Z">
         <w:r>
           <w:rPr>
             <w:color w:val="000000" w:themeColor="text1"/>
           </w:rPr>
-          <w:t xml:space="preserve">examine </w:t>
+          <w:t xml:space="preserve">- </w:t>
         </w:r>
       </w:ins>
       <w:r>
         <w:rPr>
           <w:color w:val="000000" w:themeColor="text1"/>
         </w:rPr>
-        <w:t>working memory is to use an Operation Span (OSPAN) created by Turner and Engle (</w:t>
-      </w:r>
-      <w:commentRangeStart w:id="3"/>
+        <w:t>H</w:t>
+      </w:r>
       <w:r>
         <w:rPr>
           <w:color w:val="000000" w:themeColor="text1"/>
         </w:rPr>
-        <w:t>1989</w:t>
-      </w:r>
-      <w:commentRangeEnd w:id="3"/>
-      <w:r>
-        <w:rPr>
-          <w:rStyle w:val="CommentReference"/>
-        </w:rPr>
-        <w:commentReference w:id="3"/>
-      </w:r>
+        <w:t xml:space="preserve">icks, Kenny &amp; Foster, Jeffrey &amp; Engle, Randall. (2016). Measuring Working Memory Capacity on the Web </w:t>
+      </w:r>
+      <w:proofErr w:type="gramStart"/>
       <w:r>
         <w:rPr>
           <w:color w:val="000000" w:themeColor="text1"/>
         </w:rPr>
-        <w:t>).</w:t>
-      </w:r>
+        <w:t>With</w:t>
+      </w:r>
+      <w:proofErr w:type="gramEnd"/>
       <w:r>
         <w:rPr>
           <w:color w:val="000000" w:themeColor="text1"/>
         </w:rPr>
-        <w:t xml:space="preserve"> </w:t>
-      </w:r>
-    </w:p>
-    <w:p>
-      <w:pPr>
-        <w:spacing w:line="480" w:lineRule="auto"/>
-        <w:ind w:firstLine="720"/>
+        <w:t xml:space="preserve"> the Online Working Memory Lab (the OWL). Journal of Applied Research in Memory and Cognition.</w:t>
+      </w:r>
+    </w:p>
+    <w:p>
+      <w:pPr>
+        <w:spacing w:line="480" w:lineRule="auto"/>
         <w:rPr>
           <w:color w:val="000000" w:themeColor="text1"/>
         </w:rPr>
@@ -396,50 +402,64 @@
         <w:rPr>
           <w:color w:val="000000" w:themeColor="text1"/>
         </w:rPr>
-        <w:t>Shah and Miyake (1996) developed the Symmetry Span.</w:t>
-      </w:r>
-    </w:p>
-    <w:p>
-      <w:pPr>
-        <w:spacing w:line="480" w:lineRule="auto"/>
+        <w:t>N-</w:t>
+      </w:r>
+      <w:commentRangeStart w:id="7"/>
+      <w:r>
         <w:rPr>
           <w:color w:val="000000" w:themeColor="text1"/>
         </w:rPr>
-      </w:pPr>
+        <w:t>Back</w:t>
+      </w:r>
+      <w:commentRangeEnd w:id="7"/>
+      <w:r>
+        <w:rPr>
+          <w:rStyle w:val="CommentReference"/>
+        </w:rPr>
+        <w:commentReference w:id="7"/>
+      </w:r>
       <w:r>
         <w:rPr>
           <w:color w:val="000000" w:themeColor="text1"/>
         </w:rPr>
-        <w:t>OWL (2016) Engle</w:t>
-      </w:r>
-    </w:p>
-    <w:p>
-      <w:pPr>
-        <w:spacing w:line="480" w:lineRule="auto"/>
+        <w:t xml:space="preserve">- </w:t>
+      </w:r>
+      <w:r>
         <w:rPr>
           <w:color w:val="000000" w:themeColor="text1"/>
         </w:rPr>
-      </w:pPr>
+        <w:t>Susanne M. Jaeggi, Martin Busch</w:t>
+      </w:r>
+      <w:bookmarkStart w:id="8" w:name="_GoBack"/>
+      <w:bookmarkEnd w:id="8"/>
       <w:r>
         <w:rPr>
           <w:color w:val="000000" w:themeColor="text1"/>
         </w:rPr>
-        <w:t>Listening Span</w:t>
-      </w:r>
-    </w:p>
-    <w:p>
-      <w:pPr>
-        <w:spacing w:line="480" w:lineRule="auto"/>
-        <w:rPr>
+        <w:t>kuehl, Walter J. Perrig &amp; Beat Meier (2010) The concurrent validity of the </w:t>
+      </w:r>
+      <w:r>
+        <w:rPr>
+          <w:i/>
+          <w:iCs/>
           <w:color w:val="000000" w:themeColor="text1"/>
         </w:rPr>
-      </w:pPr>
+        <w:t>N</w:t>
+      </w:r>
       <w:r>
         <w:rPr>
           <w:color w:val="000000" w:themeColor="text1"/>
         </w:rPr>
-        <w:t>N-Back</w:t>
-      </w:r>
+        <w:t>-back task as a working memory measure, Memory, 18:4, 394-412,</w:t>
+      </w:r>
+    </w:p>
+    <w:p>
+      <w:pPr>
+        <w:spacing w:line="480" w:lineRule="auto"/>
+        <w:rPr>
+          <w:color w:val="000000" w:themeColor="text1"/>
+        </w:rPr>
+      </w:pPr>
     </w:p>
     <w:p>
       <w:pPr>
@@ -486,7 +506,7 @@
       <w:r>
         <w:t xml:space="preserve">. </w:t>
       </w:r>
-      <w:commentRangeStart w:id="4"/>
+      <w:commentRangeStart w:id="9"/>
       <w:r>
         <w:t xml:space="preserve">One </w:t>
       </w:r>
@@ -496,12 +516,12 @@
       <w:r>
         <w:t xml:space="preserve"> </w:t>
       </w:r>
-      <w:commentRangeEnd w:id="4"/>
-      <w:r>
-        <w:rPr>
-          <w:rStyle w:val="CommentReference"/>
-        </w:rPr>
-        <w:commentReference w:id="4"/>
+      <w:commentRangeEnd w:id="9"/>
+      <w:r>
+        <w:rPr>
+          <w:rStyle w:val="CommentReference"/>
+        </w:rPr>
+        <w:commentReference w:id="9"/>
       </w:r>
       <w:r>
         <w:t>is intelligence, specifically fluid intelligence (</w:t>
@@ -515,7 +535,7 @@
       <w:r>
         <w:t xml:space="preserve">). Horn (1968) describes intelligence </w:t>
       </w:r>
-      <w:del w:id="5" w:author="Erin Buchanan" w:date="2019-02-05T18:32:00Z">
+      <w:del w:id="10" w:author="Erin Buchanan" w:date="2019-02-05T18:32:00Z">
         <w:r>
           <w:delText xml:space="preserve">for those who study behavioral science </w:delText>
         </w:r>
@@ -535,7 +555,7 @@
       <w:r>
         <w:t xml:space="preserve">describing that, for </w:t>
       </w:r>
-      <w:ins w:id="6" w:author="Erin Buchanan" w:date="2019-02-05T18:32:00Z">
+      <w:ins w:id="11" w:author="Erin Buchanan" w:date="2019-02-05T18:32:00Z">
         <w:r>
           <w:t xml:space="preserve">researchers in the </w:t>
         </w:r>
@@ -543,30 +563,30 @@
       <w:r>
         <w:t xml:space="preserve">behavioral sciences, intelligence needs to be measured in some aspect for it to be considered </w:t>
       </w:r>
-      <w:commentRangeStart w:id="7"/>
+      <w:commentRangeStart w:id="12"/>
       <w:r>
         <w:t>observable</w:t>
       </w:r>
-      <w:commentRangeEnd w:id="7"/>
-      <w:r>
-        <w:rPr>
-          <w:rStyle w:val="CommentReference"/>
-        </w:rPr>
-        <w:commentReference w:id="7"/>
+      <w:commentRangeEnd w:id="12"/>
+      <w:r>
+        <w:rPr>
+          <w:rStyle w:val="CommentReference"/>
+        </w:rPr>
+        <w:commentReference w:id="12"/>
       </w:r>
       <w:r>
         <w:t xml:space="preserve">.. </w:t>
       </w:r>
-      <w:commentRangeStart w:id="8"/>
+      <w:commentRangeStart w:id="13"/>
       <w:r>
         <w:t>Jaeggi</w:t>
       </w:r>
-      <w:commentRangeEnd w:id="8"/>
-      <w:r>
-        <w:rPr>
-          <w:rStyle w:val="CommentReference"/>
-        </w:rPr>
-        <w:commentReference w:id="8"/>
+      <w:commentRangeEnd w:id="13"/>
+      <w:r>
+        <w:rPr>
+          <w:rStyle w:val="CommentReference"/>
+        </w:rPr>
+        <w:commentReference w:id="13"/>
       </w:r>
       <w:r>
         <w:t xml:space="preserve"> et al. </w:t>
@@ -583,16 +603,16 @@
       <w:r>
         <w:t xml:space="preserve"> as a human ability that allows participants to adapt their thinking to the problem at hand regardless of acquired </w:t>
       </w:r>
-      <w:commentRangeStart w:id="9"/>
+      <w:commentRangeStart w:id="14"/>
       <w:r>
         <w:t>knowledge</w:t>
       </w:r>
-      <w:commentRangeEnd w:id="9"/>
-      <w:r>
-        <w:rPr>
-          <w:rStyle w:val="CommentReference"/>
-        </w:rPr>
-        <w:commentReference w:id="9"/>
+      <w:commentRangeEnd w:id="14"/>
+      <w:r>
+        <w:rPr>
+          <w:rStyle w:val="CommentReference"/>
+        </w:rPr>
+        <w:commentReference w:id="14"/>
       </w:r>
       <w:r>
         <w:t xml:space="preserve">. In addition, Gray, Chabris, and Braver (2003) highlight that </w:t>
@@ -612,7 +632,7 @@
       <w:r>
         <w:t xml:space="preserve"> Gray et al. also says that </w:t>
       </w:r>
-      <w:del w:id="10" w:author="Erin Buchanan" w:date="2019-02-05T18:33:00Z">
+      <w:del w:id="15" w:author="Erin Buchanan" w:date="2019-02-05T18:33:00Z">
         <w:r>
           <w:delText xml:space="preserve">these </w:delText>
         </w:r>
@@ -638,26 +658,26 @@
       <w:r>
         <w:t xml:space="preserve"> in 1941 at an APA convention. Since then it has grown popular in the behavioral sciences as a way to measure intelligence that is always </w:t>
       </w:r>
-      <w:commentRangeStart w:id="11"/>
-      <w:commentRangeStart w:id="12"/>
+      <w:commentRangeStart w:id="16"/>
+      <w:commentRangeStart w:id="17"/>
       <w:r>
         <w:t>expanding</w:t>
       </w:r>
-      <w:commentRangeEnd w:id="11"/>
-      <w:commentRangeEnd w:id="12"/>
-      <w:r>
-        <w:rPr>
-          <w:rStyle w:val="CommentReference"/>
-        </w:rPr>
-        <w:commentReference w:id="12"/>
-      </w:r>
-      <w:r>
-        <w:rPr>
-          <w:rStyle w:val="CommentReference"/>
-        </w:rPr>
-        <w:commentReference w:id="11"/>
-      </w:r>
-      <w:ins w:id="13" w:author="Erin Buchanan" w:date="2019-02-05T18:33:00Z">
+      <w:commentRangeEnd w:id="16"/>
+      <w:commentRangeEnd w:id="17"/>
+      <w:r>
+        <w:rPr>
+          <w:rStyle w:val="CommentReference"/>
+        </w:rPr>
+        <w:commentReference w:id="16"/>
+      </w:r>
+      <w:r>
+        <w:rPr>
+          <w:rStyle w:val="CommentReference"/>
+        </w:rPr>
+        <w:commentReference w:id="17"/>
+      </w:r>
+      <w:ins w:id="18" w:author="Erin Buchanan" w:date="2019-02-05T18:33:00Z">
         <w:r>
           <w:t>.</w:t>
         </w:r>
@@ -686,27 +706,30 @@
         <w:ind w:firstLine="720"/>
       </w:pPr>
       <w:r>
+        <w:t xml:space="preserve">The last construct that may affect your working memory or fluid intelligence is expertise. Chi, Glaser, and Rees (1982) describe expertise as having an abundance of knowledge and having skill to apply that knowledge. The authors argue that having this knowledge and skill </w:t>
+      </w:r>
+      <w:r>
         <w:lastRenderedPageBreak/>
-        <w:t xml:space="preserve">The last construct that may affect your working memory or fluid intelligence is expertise. Chi, Glaser, and Rees (1982) describe expertise as having an abundance of knowledge and having skill to apply that knowledge. The authors argue that having this knowledge and skill plays a large part in intelligence as a whole. Because </w:t>
+        <w:t xml:space="preserve">plays a large part in intelligence as a whole. Because </w:t>
       </w:r>
       <w:r>
         <w:t>participants</w:t>
       </w:r>
-      <w:commentRangeStart w:id="14"/>
+      <w:commentRangeStart w:id="19"/>
       <w:r>
         <w:t xml:space="preserve"> </w:t>
       </w:r>
-      <w:commentRangeEnd w:id="14"/>
-      <w:r>
-        <w:rPr>
-          <w:rStyle w:val="CommentReference"/>
-        </w:rPr>
-        <w:commentReference w:id="14"/>
+      <w:commentRangeEnd w:id="19"/>
+      <w:r>
+        <w:rPr>
+          <w:rStyle w:val="CommentReference"/>
+        </w:rPr>
+        <w:commentReference w:id="19"/>
       </w:r>
       <w:r>
         <w:t>are able to recall their skill better and faster, they are perceived as more intelligent. This</w:t>
       </w:r>
-      <w:ins w:id="15" w:author="Erin Buchanan" w:date="2018-12-28T13:23:00Z">
+      <w:ins w:id="20" w:author="Erin Buchanan" w:date="2018-12-28T13:23:00Z">
         <w:r>
           <w:t xml:space="preserve"> effect</w:t>
         </w:r>
@@ -714,7 +737,7 @@
       <w:r>
         <w:t xml:space="preserve"> has been demonstrated primarily with the skillsets of chess (Chase </w:t>
       </w:r>
-      <w:ins w:id="16" w:author="Erin Buchanan" w:date="2018-12-28T13:23:00Z">
+      <w:ins w:id="21" w:author="Erin Buchanan" w:date="2018-12-28T13:23:00Z">
         <w:r>
           <w:t xml:space="preserve">&amp; </w:t>
         </w:r>
@@ -739,7 +762,7 @@
       <w:r>
         <w:t xml:space="preserve">In Chase and Simon’s </w:t>
       </w:r>
-      <w:ins w:id="17" w:author="Erin Buchanan" w:date="2018-12-28T13:23:00Z">
+      <w:ins w:id="22" w:author="Erin Buchanan" w:date="2018-12-28T13:23:00Z">
         <w:r>
           <w:t>(</w:t>
         </w:r>
@@ -747,7 +770,7 @@
       <w:r>
         <w:t>1973</w:t>
       </w:r>
-      <w:ins w:id="18" w:author="Erin Buchanan" w:date="2018-12-28T13:23:00Z">
+      <w:ins w:id="23" w:author="Erin Buchanan" w:date="2018-12-28T13:23:00Z">
         <w:r>
           <w:t>)</w:t>
         </w:r>
@@ -755,7 +778,7 @@
       <w:r>
         <w:t xml:space="preserve"> study on chess and perception, they had three classes of participants</w:t>
       </w:r>
-      <w:ins w:id="19" w:author="Erin Buchanan" w:date="2018-12-28T13:23:00Z">
+      <w:ins w:id="24" w:author="Erin Buchanan" w:date="2018-12-28T13:23:00Z">
         <w:r>
           <w:t xml:space="preserve"> who played chess</w:t>
         </w:r>
@@ -763,7 +786,7 @@
       <w:r>
         <w:t xml:space="preserve">. From highest to lowest they were: master, Class A player, and beginner. The way the authors decided to study </w:t>
       </w:r>
-      <w:ins w:id="20" w:author="Erin Buchanan" w:date="2018-12-28T13:24:00Z">
+      <w:ins w:id="25" w:author="Erin Buchanan" w:date="2018-12-28T13:24:00Z">
         <w:r>
           <w:t>working memory</w:t>
         </w:r>
@@ -771,8 +794,8 @@
       <w:r>
         <w:t xml:space="preserve"> was to isolate “chunks” that would then be encoded by the participant between two different tasks. These chunks were created by having a chess position set up having one of 28 variations. Chunks refer to Miller (1956) and his “magical number” 7, which proposes that most humans can contain 7 individual pieces of information plus or minus 2. In Chase and Simon’s (1973) </w:t>
       </w:r>
-      <w:commentRangeStart w:id="21"/>
-      <w:commentRangeStart w:id="22"/>
+      <w:commentRangeStart w:id="26"/>
+      <w:commentRangeStart w:id="27"/>
       <w:r>
         <w:t>perception task two boards were set up. One with the chess position already displayed</w:t>
       </w:r>
@@ -788,24 +811,24 @@
       <w:r>
         <w:t xml:space="preserve"> pieces at their starting points. </w:t>
       </w:r>
-      <w:commentRangeEnd w:id="21"/>
-      <w:r>
-        <w:rPr>
-          <w:rStyle w:val="CommentReference"/>
-        </w:rPr>
-        <w:commentReference w:id="21"/>
-      </w:r>
-      <w:commentRangeEnd w:id="22"/>
-      <w:r>
-        <w:rPr>
-          <w:rStyle w:val="CommentReference"/>
-        </w:rPr>
-        <w:commentReference w:id="22"/>
+      <w:commentRangeEnd w:id="26"/>
+      <w:r>
+        <w:rPr>
+          <w:rStyle w:val="CommentReference"/>
+        </w:rPr>
+        <w:commentReference w:id="26"/>
+      </w:r>
+      <w:commentRangeEnd w:id="27"/>
+      <w:r>
+        <w:rPr>
+          <w:rStyle w:val="CommentReference"/>
+        </w:rPr>
+        <w:commentReference w:id="27"/>
       </w:r>
       <w:r>
         <w:t xml:space="preserve">The participant was </w:t>
       </w:r>
-      <w:ins w:id="23" w:author="Erin Buchanan" w:date="2018-12-28T13:24:00Z">
+      <w:ins w:id="28" w:author="Erin Buchanan" w:date="2018-12-28T13:24:00Z">
         <w:r>
           <w:t>told to examine</w:t>
         </w:r>
@@ -813,12 +836,12 @@
       <w:r>
         <w:t xml:space="preserve"> the board </w:t>
       </w:r>
-      <w:ins w:id="24" w:author="Erin Buchanan" w:date="2018-12-28T13:25:00Z">
+      <w:ins w:id="29" w:author="Erin Buchanan" w:date="2018-12-28T13:25:00Z">
         <w:r>
           <w:t xml:space="preserve">for five seconds </w:t>
         </w:r>
       </w:ins>
-      <w:ins w:id="25" w:author="Erin Buchanan" w:date="2018-12-28T13:24:00Z">
+      <w:ins w:id="30" w:author="Erin Buchanan" w:date="2018-12-28T13:24:00Z">
         <w:r>
           <w:t>and</w:t>
         </w:r>
@@ -826,7 +849,7 @@
       <w:r>
         <w:t xml:space="preserve"> recreate as much as they </w:t>
       </w:r>
-      <w:ins w:id="26" w:author="Erin Buchanan" w:date="2018-12-28T13:24:00Z">
+      <w:ins w:id="31" w:author="Erin Buchanan" w:date="2018-12-28T13:24:00Z">
         <w:r>
           <w:t>remember</w:t>
         </w:r>
@@ -834,27 +857,27 @@
       <w:r>
         <w:t xml:space="preserve">, they just had to complete the task quickly and accurately. The participant was able to </w:t>
       </w:r>
-      <w:ins w:id="27" w:author="Erin Buchanan" w:date="2018-12-28T13:25:00Z">
+      <w:ins w:id="32" w:author="Erin Buchanan" w:date="2018-12-28T13:25:00Z">
         <w:r>
           <w:t>repeat memoriz</w:t>
         </w:r>
       </w:ins>
-      <w:ins w:id="28" w:author="Erin Buchanan" w:date="2018-12-28T13:26:00Z">
+      <w:ins w:id="33" w:author="Erin Buchanan" w:date="2018-12-28T13:26:00Z">
         <w:r>
           <w:t>ing</w:t>
         </w:r>
       </w:ins>
-      <w:ins w:id="29" w:author="Erin Buchanan" w:date="2018-12-28T13:25:00Z">
+      <w:ins w:id="34" w:author="Erin Buchanan" w:date="2018-12-28T13:25:00Z">
         <w:r>
           <w:t xml:space="preserve"> and </w:t>
         </w:r>
       </w:ins>
-      <w:ins w:id="30" w:author="Erin Buchanan" w:date="2018-12-28T13:26:00Z">
+      <w:ins w:id="35" w:author="Erin Buchanan" w:date="2018-12-28T13:26:00Z">
         <w:r>
           <w:t>recalling the board layout</w:t>
         </w:r>
       </w:ins>
-      <w:ins w:id="31" w:author="Erin Buchanan" w:date="2018-12-28T13:25:00Z">
+      <w:ins w:id="36" w:author="Erin Buchanan" w:date="2018-12-28T13:25:00Z">
         <w:r>
           <w:t xml:space="preserve"> </w:t>
         </w:r>
@@ -862,7 +885,7 @@
       <w:r>
         <w:t>until they recalled the original set perfectly. It took those in the master class</w:t>
       </w:r>
-      <w:ins w:id="32" w:author="Erin Buchanan" w:date="2018-12-28T13:26:00Z">
+      <w:ins w:id="37" w:author="Erin Buchanan" w:date="2018-12-28T13:26:00Z">
         <w:r>
           <w:t xml:space="preserve"> participants</w:t>
         </w:r>
@@ -870,12 +893,12 @@
       <w:r>
         <w:t xml:space="preserve"> less trials than the Class A players and beginners </w:t>
       </w:r>
-      <w:ins w:id="33" w:author="Erin Buchanan" w:date="2018-12-28T13:26:00Z">
+      <w:ins w:id="38" w:author="Erin Buchanan" w:date="2018-12-28T13:26:00Z">
         <w:r>
           <w:t xml:space="preserve">suggesting that the expertise influenced their results. </w:t>
         </w:r>
       </w:ins>
-      <w:ins w:id="34" w:author="Erin Buchanan" w:date="2018-12-28T13:27:00Z">
+      <w:ins w:id="39" w:author="Erin Buchanan" w:date="2018-12-28T13:27:00Z">
         <w:r>
           <w:t>T</w:t>
         </w:r>
@@ -883,24 +906,24 @@
       <w:r>
         <w:t xml:space="preserve">hose in the “master” class would encode the preset chess boards and recreate their model faster than the other two groups of </w:t>
       </w:r>
-      <w:commentRangeStart w:id="35"/>
-      <w:commentRangeStart w:id="36"/>
+      <w:commentRangeStart w:id="40"/>
+      <w:commentRangeStart w:id="41"/>
       <w:r>
         <w:t>participants</w:t>
       </w:r>
-      <w:commentRangeEnd w:id="35"/>
-      <w:r>
-        <w:rPr>
-          <w:rStyle w:val="CommentReference"/>
-        </w:rPr>
-        <w:commentReference w:id="35"/>
-      </w:r>
-      <w:commentRangeEnd w:id="36"/>
-      <w:r>
-        <w:rPr>
-          <w:rStyle w:val="CommentReference"/>
-        </w:rPr>
-        <w:commentReference w:id="36"/>
+      <w:commentRangeEnd w:id="40"/>
+      <w:r>
+        <w:rPr>
+          <w:rStyle w:val="CommentReference"/>
+        </w:rPr>
+        <w:commentReference w:id="40"/>
+      </w:r>
+      <w:commentRangeEnd w:id="41"/>
+      <w:r>
+        <w:rPr>
+          <w:rStyle w:val="CommentReference"/>
+        </w:rPr>
+        <w:commentReference w:id="41"/>
       </w:r>
       <w:r>
         <w:t>.</w:t>
@@ -911,17 +934,13 @@
         <w:spacing w:line="480" w:lineRule="auto"/>
         <w:ind w:firstLine="720"/>
         <w:rPr>
-          <w:ins w:id="37" w:author="Erin Buchanan" w:date="2018-12-28T13:28:00Z"/>
-        </w:rPr>
-      </w:pPr>
-      <w:r>
-        <w:t xml:space="preserve">Chi et al. (1981) looked at the same idea of expertise, but with those in the field of physics. For their categories of participants, they used PhD students in the physics department </w:t>
-      </w:r>
-      <w:r>
-        <w:lastRenderedPageBreak/>
-        <w:t>(experts) and undergraduates who had only completed one semester of a physics course (novices). They were given 24 problems to group</w:t>
-      </w:r>
-      <w:ins w:id="38" w:author="Erin Buchanan" w:date="2018-12-28T13:28:00Z">
+          <w:ins w:id="42" w:author="Erin Buchanan" w:date="2018-12-28T13:28:00Z"/>
+        </w:rPr>
+      </w:pPr>
+      <w:r>
+        <w:t>Chi et al. (1981) looked at the same idea of expertise, but with those in the field of physics. For their categories of participants, they used PhD students in the physics department (experts) and undergraduates who had only completed one semester of a physics course (novices). They were given 24 problems to group</w:t>
+      </w:r>
+      <w:ins w:id="43" w:author="Erin Buchanan" w:date="2018-12-28T13:28:00Z">
         <w:r>
           <w:t xml:space="preserve"> together</w:t>
         </w:r>
@@ -929,13 +948,17 @@
       <w:r>
         <w:t xml:space="preserve"> by the how the solution</w:t>
       </w:r>
-      <w:ins w:id="39" w:author="Erin Buchanan" w:date="2018-12-28T13:28:00Z">
+      <w:ins w:id="44" w:author="Erin Buchanan" w:date="2018-12-28T13:28:00Z">
         <w:r>
           <w:t xml:space="preserve"> to the problem</w:t>
         </w:r>
       </w:ins>
       <w:r>
-        <w:t xml:space="preserve"> was to be found. All participants were interviewed after they separated the problems to their respective categories to see how they reasoned why that problem fits with the category they chose. They determined that the experts sorted by the laws of physics, and the novices sorted by surface structures. Theses surface structures refer to objects, terms, or configurations of the problem presented. </w:t>
+        <w:t xml:space="preserve"> was to be found. All participants were interviewed after they separated the problems to </w:t>
+      </w:r>
+      <w:r>
+        <w:lastRenderedPageBreak/>
+        <w:t xml:space="preserve">their respective categories to see how they reasoned why that problem fits with the category they chose. They determined that the experts sorted by the laws of physics, and the novices sorted by surface structures. Theses surface structures refer to objects, terms, or configurations of the problem presented. </w:t>
       </w:r>
     </w:p>
     <w:p>
@@ -946,7 +969,7 @@
       <w:r>
         <w:t>In the second part of the study</w:t>
       </w:r>
-      <w:ins w:id="40" w:author="Erin Buchanan" w:date="2018-12-28T13:28:00Z">
+      <w:ins w:id="45" w:author="Erin Buchanan" w:date="2018-12-28T13:28:00Z">
         <w:r>
           <w:t>,</w:t>
         </w:r>
@@ -954,45 +977,45 @@
       <w:r>
         <w:t xml:space="preserve"> the experts and novices were presented a new set of 20 physic problems. This part of the study also included an intermediate </w:t>
       </w:r>
-      <w:commentRangeStart w:id="41"/>
-      <w:commentRangeStart w:id="42"/>
-      <w:commentRangeStart w:id="43"/>
-      <w:commentRangeStart w:id="44"/>
+      <w:commentRangeStart w:id="46"/>
+      <w:commentRangeStart w:id="47"/>
+      <w:commentRangeStart w:id="48"/>
+      <w:commentRangeStart w:id="49"/>
       <w:r>
         <w:t>participant</w:t>
       </w:r>
-      <w:commentRangeEnd w:id="41"/>
-      <w:r>
-        <w:rPr>
-          <w:rStyle w:val="CommentReference"/>
-        </w:rPr>
-        <w:commentReference w:id="41"/>
-      </w:r>
-      <w:commentRangeEnd w:id="42"/>
-      <w:r>
-        <w:rPr>
-          <w:rStyle w:val="CommentReference"/>
-        </w:rPr>
-        <w:commentReference w:id="42"/>
-      </w:r>
-      <w:commentRangeEnd w:id="43"/>
-      <w:r>
-        <w:rPr>
-          <w:rStyle w:val="CommentReference"/>
-        </w:rPr>
-        <w:commentReference w:id="43"/>
-      </w:r>
-      <w:commentRangeEnd w:id="44"/>
-      <w:r>
-        <w:rPr>
-          <w:rStyle w:val="CommentReference"/>
-        </w:rPr>
-        <w:commentReference w:id="44"/>
+      <w:commentRangeEnd w:id="46"/>
+      <w:r>
+        <w:rPr>
+          <w:rStyle w:val="CommentReference"/>
+        </w:rPr>
+        <w:commentReference w:id="46"/>
+      </w:r>
+      <w:commentRangeEnd w:id="47"/>
+      <w:r>
+        <w:rPr>
+          <w:rStyle w:val="CommentReference"/>
+        </w:rPr>
+        <w:commentReference w:id="47"/>
+      </w:r>
+      <w:commentRangeEnd w:id="48"/>
+      <w:r>
+        <w:rPr>
+          <w:rStyle w:val="CommentReference"/>
+        </w:rPr>
+        <w:commentReference w:id="48"/>
+      </w:r>
+      <w:commentRangeEnd w:id="49"/>
+      <w:r>
+        <w:rPr>
+          <w:rStyle w:val="CommentReference"/>
+        </w:rPr>
+        <w:commentReference w:id="49"/>
       </w:r>
       <w:r>
         <w:t xml:space="preserve"> who was a fourth-year physics major. These problems were created to include both physic laws and surface features combined to see how the participants would categorize them. The results were replicated from the previous study by the expert and the novice participant</w:t>
       </w:r>
-      <w:ins w:id="45" w:author="Erin Buchanan" w:date="2018-12-28T13:29:00Z">
+      <w:ins w:id="50" w:author="Erin Buchanan" w:date="2018-12-28T13:29:00Z">
         <w:r>
           <w:t>s</w:t>
         </w:r>
@@ -1000,7 +1023,7 @@
       <w:r>
         <w:t xml:space="preserve">. Yet, the intermediate participant reasoned both by using the laws of physics and surface structures, showing that they had applied the laws, but not yet left the surface structure. These studies by Chase and Simon and Chi et al., demonstrate that expertise is </w:t>
       </w:r>
-      <w:ins w:id="46" w:author="Erin Buchanan" w:date="2018-12-28T13:29:00Z">
+      <w:ins w:id="51" w:author="Erin Buchanan" w:date="2018-12-28T13:29:00Z">
         <w:r>
           <w:t>perceptually</w:t>
         </w:r>
@@ -1008,7 +1031,7 @@
       <w:r>
         <w:t xml:space="preserve"> learned through practice and understanding. They both demonstrate ideas of chunking</w:t>
       </w:r>
-      <w:ins w:id="47" w:author="Erin Buchanan" w:date="2018-12-28T13:29:00Z">
+      <w:ins w:id="52" w:author="Erin Buchanan" w:date="2018-12-28T13:29:00Z">
         <w:r>
           <w:t xml:space="preserve"> (working memory)</w:t>
         </w:r>
@@ -1016,7 +1039,7 @@
       <w:r>
         <w:t xml:space="preserve"> and previous knowledge</w:t>
       </w:r>
-      <w:ins w:id="48" w:author="Erin Buchanan" w:date="2018-12-28T13:29:00Z">
+      <w:ins w:id="53" w:author="Erin Buchanan" w:date="2018-12-28T13:29:00Z">
         <w:r>
           <w:t xml:space="preserve"> (intelligence)</w:t>
         </w:r>
@@ -1053,115 +1076,109 @@
       <w:r>
         <w:t xml:space="preserve">WM, </w:t>
       </w:r>
-      <w:commentRangeStart w:id="49"/>
+      <w:commentRangeStart w:id="54"/>
+      <w:r>
+        <w:rPr>
+          <w:i/>
+        </w:rPr>
+        <w:t>gF</w:t>
+      </w:r>
+      <w:commentRangeEnd w:id="54"/>
+      <w:r>
+        <w:rPr>
+          <w:rStyle w:val="CommentReference"/>
+        </w:rPr>
+        <w:commentReference w:id="54"/>
+      </w:r>
+      <w:r>
+        <w:rPr>
+          <w:i/>
+        </w:rPr>
+        <w:t xml:space="preserve">, </w:t>
+      </w:r>
+      <w:r>
+        <w:t xml:space="preserve">and expertise, </w:t>
+      </w:r>
+      <w:r>
+        <w:t>they</w:t>
+      </w:r>
+      <w:r>
+        <w:t xml:space="preserve"> could help shape how things may get stored in our short term or long-term memory. They each play an important part in how we view the world around us and evaluate everyday </w:t>
+      </w:r>
+      <w:commentRangeStart w:id="55"/>
+      <w:r>
+        <w:t>situations</w:t>
+      </w:r>
+      <w:commentRangeEnd w:id="55"/>
+      <w:r>
+        <w:rPr>
+          <w:rStyle w:val="CommentReference"/>
+        </w:rPr>
+        <w:commentReference w:id="55"/>
+      </w:r>
+      <w:r>
+        <w:t xml:space="preserve">. </w:t>
+      </w:r>
+      <w:r>
+        <w:t xml:space="preserve">WM is said to be linked to </w:t>
+      </w:r>
+      <w:r>
+        <w:rPr>
+          <w:i/>
+        </w:rPr>
+        <w:t>gF</w:t>
+      </w:r>
+      <w:r>
+        <w:t xml:space="preserve"> by both constructs sharing a need to from your secondary memory (Shelton, Elliott, Matthews, Hill, &amp; </w:t>
+      </w:r>
       <w:proofErr w:type="spellStart"/>
       <w:r>
+        <w:t>Gouvier</w:t>
+      </w:r>
+      <w:proofErr w:type="spellEnd"/>
+      <w:r>
+        <w:t xml:space="preserve">, 2010). Shelton et </w:t>
+      </w:r>
+      <w:commentRangeStart w:id="56"/>
+      <w:r>
+        <w:t>al</w:t>
+      </w:r>
+      <w:commentRangeEnd w:id="56"/>
+      <w:r>
+        <w:rPr>
+          <w:rStyle w:val="CommentReference"/>
+        </w:rPr>
+        <w:commentReference w:id="56"/>
+      </w:r>
+      <w:r>
+        <w:t xml:space="preserve">. (2010) also found in their study that WM </w:t>
+      </w:r>
+      <w:r>
+        <w:t xml:space="preserve">was a predictor for </w:t>
+      </w:r>
+      <w:r>
         <w:rPr>
           <w:i/>
         </w:rPr>
         <w:t>gF</w:t>
       </w:r>
-      <w:commentRangeEnd w:id="49"/>
+      <w:r>
+        <w:t xml:space="preserve">. Fukuda, </w:t>
+      </w:r>
+      <w:proofErr w:type="spellStart"/>
+      <w:r>
+        <w:t>Voegl</w:t>
+      </w:r>
       <w:proofErr w:type="spellEnd"/>
       <w:r>
-        <w:rPr>
-          <w:rStyle w:val="CommentReference"/>
-        </w:rPr>
-        <w:commentReference w:id="49"/>
-      </w:r>
-      <w:r>
-        <w:rPr>
-          <w:i/>
-        </w:rPr>
-        <w:t xml:space="preserve">, </w:t>
-      </w:r>
-      <w:r>
-        <w:t xml:space="preserve">and expertise, </w:t>
-      </w:r>
-      <w:r>
-        <w:t>they</w:t>
-      </w:r>
-      <w:r>
-        <w:t xml:space="preserve"> could help shape how things may get stored in our short term or long-term memory. They each play an important part in how we view the world around us and evaluate everyday </w:t>
-      </w:r>
-      <w:commentRangeStart w:id="50"/>
-      <w:r>
-        <w:t>situations</w:t>
-      </w:r>
-      <w:commentRangeEnd w:id="50"/>
-      <w:r>
-        <w:rPr>
-          <w:rStyle w:val="CommentReference"/>
-        </w:rPr>
-        <w:commentReference w:id="50"/>
-      </w:r>
-      <w:r>
-        <w:t xml:space="preserve">. </w:t>
-      </w:r>
-      <w:r>
-        <w:t xml:space="preserve">WM is said to be linked to </w:t>
-      </w:r>
-      <w:r>
-        <w:rPr>
-          <w:i/>
-        </w:rPr>
-        <w:t>gF</w:t>
-      </w:r>
-      <w:r>
-        <w:t xml:space="preserve"> by both constructs sharing a need to from your secondary memory (Shelton, Elliott, Matthews, Hill, &amp; </w:t>
-      </w:r>
-      <w:proofErr w:type="spellStart"/>
-      <w:r>
-        <w:t>Gouvier</w:t>
-      </w:r>
-      <w:proofErr w:type="spellEnd"/>
-      <w:r>
-        <w:t xml:space="preserve">, 2010). Shelton et </w:t>
-      </w:r>
-      <w:commentRangeStart w:id="51"/>
-      <w:r>
-        <w:t>al</w:t>
-      </w:r>
-      <w:commentRangeEnd w:id="51"/>
-      <w:r>
-        <w:rPr>
-          <w:rStyle w:val="CommentReference"/>
-        </w:rPr>
-        <w:commentReference w:id="51"/>
-      </w:r>
-      <w:r>
-        <w:t xml:space="preserve">. (2010) also found in their study that WM </w:t>
-      </w:r>
-      <w:r>
-        <w:t xml:space="preserve">was a </w:t>
-      </w:r>
-      <w:r>
-        <w:lastRenderedPageBreak/>
-        <w:t xml:space="preserve">predictor for </w:t>
-      </w:r>
-      <w:r>
-        <w:rPr>
-          <w:i/>
-        </w:rPr>
-        <w:t>gF</w:t>
-      </w:r>
-      <w:r>
-        <w:t xml:space="preserve">. Fukuda, </w:t>
-      </w:r>
-      <w:proofErr w:type="spellStart"/>
-      <w:r>
-        <w:t>Voegl</w:t>
-      </w:r>
-      <w:proofErr w:type="spellEnd"/>
-      <w:r>
         <w:t xml:space="preserve">, Mayr, </w:t>
       </w:r>
-      <w:ins w:id="52" w:author="Erin Buchanan" w:date="2019-02-05T18:40:00Z">
+      <w:ins w:id="57" w:author="Erin Buchanan" w:date="2019-02-05T18:40:00Z">
         <w:r>
           <w:t>and</w:t>
         </w:r>
       </w:ins>
-      <w:del w:id="53" w:author="Erin Buchanan" w:date="2019-02-05T18:40:00Z">
+      <w:del w:id="58" w:author="Erin Buchanan" w:date="2019-02-05T18:40:00Z">
         <w:r>
           <w:delText>&amp;</w:delText>
         </w:r>
@@ -1204,21 +1221,22 @@
         <w:spacing w:line="480" w:lineRule="auto"/>
         <w:ind w:firstLine="720"/>
       </w:pPr>
-      <w:commentRangeStart w:id="54"/>
+      <w:commentRangeStart w:id="59"/>
       <w:proofErr w:type="spellStart"/>
       <w:r>
+        <w:lastRenderedPageBreak/>
         <w:t>Grabner</w:t>
       </w:r>
       <w:proofErr w:type="spellEnd"/>
       <w:r>
         <w:t>, Neubauer, and Stern (2006)</w:t>
       </w:r>
-      <w:commentRangeEnd w:id="54"/>
-      <w:r>
-        <w:rPr>
-          <w:rStyle w:val="CommentReference"/>
-        </w:rPr>
-        <w:commentReference w:id="54"/>
+      <w:commentRangeEnd w:id="59"/>
+      <w:r>
+        <w:rPr>
+          <w:rStyle w:val="CommentReference"/>
+        </w:rPr>
+        <w:commentReference w:id="59"/>
       </w:r>
       <w:r>
         <w:t xml:space="preserve"> looked at the impact of intelligence and expertise on performance and neural efficiency. </w:t>
@@ -1229,16 +1247,16 @@
       <w:r>
         <w:t xml:space="preserve">had better performance than less intelligent participants in chess. There was an </w:t>
       </w:r>
-      <w:commentRangeStart w:id="55"/>
+      <w:commentRangeStart w:id="60"/>
       <w:r>
         <w:t xml:space="preserve">exemption </w:t>
       </w:r>
-      <w:commentRangeEnd w:id="55"/>
-      <w:r>
-        <w:rPr>
-          <w:rStyle w:val="CommentReference"/>
-        </w:rPr>
-        <w:commentReference w:id="55"/>
+      <w:commentRangeEnd w:id="60"/>
+      <w:r>
+        <w:rPr>
+          <w:rStyle w:val="CommentReference"/>
+        </w:rPr>
+        <w:commentReference w:id="60"/>
       </w:r>
       <w:r>
         <w:t xml:space="preserve">that those who were an expert at the task (chess in this study), it could make up for their lack of intelligence. </w:t>
@@ -1249,7 +1267,7 @@
         <w:spacing w:line="480" w:lineRule="auto"/>
         <w:ind w:firstLine="720"/>
       </w:pPr>
-      <w:commentRangeStart w:id="56"/>
+      <w:commentRangeStart w:id="61"/>
       <w:r>
         <w:t xml:space="preserve">While </w:t>
       </w:r>
@@ -1272,12 +1290,12 @@
       <w:r>
         <w:t xml:space="preserve">noted that by using template theory (TT) with long-term working memory (LT-WMT), when an expert, the experts LTM is used as WM which would make that individuals memory storage and processing have higher processing. </w:t>
       </w:r>
-      <w:commentRangeEnd w:id="56"/>
-      <w:r>
-        <w:rPr>
-          <w:rStyle w:val="CommentReference"/>
-        </w:rPr>
-        <w:commentReference w:id="56"/>
+      <w:commentRangeEnd w:id="61"/>
+      <w:r>
+        <w:rPr>
+          <w:rStyle w:val="CommentReference"/>
+        </w:rPr>
+        <w:commentReference w:id="61"/>
       </w:r>
       <w:r>
         <w:t xml:space="preserve">TT </w:t>
@@ -1307,7 +1325,7 @@
       <w:r>
         <w:t xml:space="preserve">a certain cluster of pieces and being able to retrieve them and use them in a match. While in everyday life this could easily be after studying for long periods of time and seeing a definition to term question on an exam.  </w:t>
       </w:r>
-      <w:ins w:id="57" w:author="Erin Buchanan" w:date="2019-02-05T18:42:00Z">
+      <w:ins w:id="62" w:author="Erin Buchanan" w:date="2019-02-05T18:42:00Z">
         <w:r>
           <w:t>Therefore, one could use LT-WMT</w:t>
         </w:r>
@@ -1315,8 +1333,6 @@
           <w:t xml:space="preserve"> … rephrase the first sentence and put it here. </w:t>
         </w:r>
       </w:ins>
-      <w:bookmarkStart w:id="58" w:name="_GoBack"/>
-      <w:bookmarkEnd w:id="58"/>
     </w:p>
     <w:p>
       <w:pPr>
@@ -1946,7 +1962,7 @@
       </w:r>
     </w:p>
   </w:comment>
-  <w:comment w:id="3" w:author="Buchanan, Erin M" w:date="2018-11-01T13:50:00Z" w:initials="BEM">
+  <w:comment w:id="2" w:author="Buchanan, Erin M" w:date="2018-11-01T13:50:00Z" w:initials="BEM">
     <w:p>
       <w:pPr>
         <w:pStyle w:val="CommentText"/>
@@ -1975,7 +1991,7 @@
       </w:r>
     </w:p>
   </w:comment>
-  <w:comment w:id="4" w:author="Buchanan, Erin M" w:date="2018-11-01T13:51:00Z" w:initials="BEM">
+  <w:comment w:id="3" w:author="Wikowsky, Addie J" w:date="2019-02-11T03:37:00Z" w:initials="WAJ">
     <w:p>
       <w:pPr>
         <w:pStyle w:val="CommentText"/>
@@ -1987,11 +2003,85 @@
         <w:annotationRef/>
       </w:r>
       <w:r>
+        <w:t>Still need to identify scoring/relation (this is a note to me)</w:t>
+      </w:r>
+    </w:p>
+  </w:comment>
+  <w:comment w:id="4" w:author="Wikowsky, Addie J" w:date="2019-02-11T03:43:00Z" w:initials="WAJ">
+    <w:p>
+      <w:pPr>
+        <w:pStyle w:val="CommentText"/>
+      </w:pPr>
+      <w:r>
+        <w:rPr>
+          <w:rStyle w:val="CommentReference"/>
+        </w:rPr>
+        <w:annotationRef/>
+      </w:r>
+      <w:r>
+        <w:t>Identify scoring</w:t>
+      </w:r>
+    </w:p>
+    <w:p>
+      <w:pPr>
+        <w:pStyle w:val="CommentText"/>
+      </w:pPr>
+    </w:p>
+  </w:comment>
+  <w:comment w:id="5" w:author="Wikowsky, Addie J" w:date="2019-02-11T03:46:00Z" w:initials="WAJ">
+    <w:p>
+      <w:pPr>
+        <w:pStyle w:val="CommentText"/>
+      </w:pPr>
+      <w:r>
+        <w:rPr>
+          <w:rStyle w:val="CommentReference"/>
+        </w:rPr>
+        <w:annotationRef/>
+      </w:r>
+      <w:r>
+        <w:t>Still reading/absorbing</w:t>
+      </w:r>
+    </w:p>
+    <w:p>
+      <w:pPr>
+        <w:pStyle w:val="CommentText"/>
+      </w:pPr>
+    </w:p>
+  </w:comment>
+  <w:comment w:id="7" w:author="Wikowsky, Addie J" w:date="2019-02-11T03:49:00Z" w:initials="WAJ">
+    <w:p>
+      <w:pPr>
+        <w:pStyle w:val="CommentText"/>
+      </w:pPr>
+      <w:r>
+        <w:rPr>
+          <w:rStyle w:val="CommentReference"/>
+        </w:rPr>
+        <w:annotationRef/>
+      </w:r>
+      <w:r>
+        <w:t>Still Reading/absorbing</w:t>
+      </w:r>
+    </w:p>
+  </w:comment>
+  <w:comment w:id="9" w:author="Buchanan, Erin M" w:date="2018-11-01T13:51:00Z" w:initials="BEM">
+    <w:p>
+      <w:pPr>
+        <w:pStyle w:val="CommentText"/>
+      </w:pPr>
+      <w:r>
+        <w:rPr>
+          <w:rStyle w:val="CommentReference"/>
+        </w:rPr>
+        <w:annotationRef/>
+      </w:r>
+      <w:r>
         <w:t xml:space="preserve">What? </w:t>
       </w:r>
     </w:p>
   </w:comment>
-  <w:comment w:id="7" w:author="Buchanan, Erin M" w:date="2018-11-01T13:52:00Z" w:initials="BEM">
+  <w:comment w:id="12" w:author="Buchanan, Erin M" w:date="2018-11-01T13:52:00Z" w:initials="BEM">
     <w:p>
       <w:pPr>
         <w:pStyle w:val="CommentText"/>
@@ -2007,7 +2097,7 @@
       </w:r>
     </w:p>
   </w:comment>
-  <w:comment w:id="8" w:author="Buchanan, Erin M [2]" w:date="2018-09-06T13:23:00Z" w:initials="BEM">
+  <w:comment w:id="13" w:author="Buchanan, Erin M [2]" w:date="2018-09-06T13:23:00Z" w:initials="BEM">
     <w:p>
       <w:pPr>
         <w:pStyle w:val="CommentText"/>
@@ -2031,7 +2121,7 @@
       </w:r>
     </w:p>
   </w:comment>
-  <w:comment w:id="9" w:author="Buchanan, Erin M" w:date="2018-11-01T13:54:00Z" w:initials="BEM">
+  <w:comment w:id="14" w:author="Buchanan, Erin M" w:date="2018-11-01T13:54:00Z" w:initials="BEM">
     <w:p>
       <w:pPr>
         <w:pStyle w:val="CommentText"/>
@@ -2047,7 +2137,7 @@
       </w:r>
     </w:p>
   </w:comment>
-  <w:comment w:id="12" w:author="Erin Buchanan" w:date="2019-02-05T18:33:00Z" w:initials="BEM">
+  <w:comment w:id="16" w:author="Erin Buchanan" w:date="2019-02-05T18:33:00Z" w:initials="BEM">
     <w:p>
       <w:pPr>
         <w:pStyle w:val="CommentText"/>
@@ -2063,7 +2153,7 @@
       </w:r>
     </w:p>
   </w:comment>
-  <w:comment w:id="11" w:author="Buchanan, Erin M" w:date="2018-11-01T13:53:00Z" w:initials="BEM">
+  <w:comment w:id="17" w:author="Buchanan, Erin M" w:date="2018-11-01T13:53:00Z" w:initials="BEM">
     <w:p>
       <w:pPr>
         <w:pStyle w:val="CommentText"/>
@@ -2079,7 +2169,7 @@
       </w:r>
     </w:p>
   </w:comment>
-  <w:comment w:id="14" w:author="Erin Buchanan" w:date="2018-12-28T13:23:00Z" w:initials="BEM">
+  <w:comment w:id="19" w:author="Erin Buchanan" w:date="2018-12-28T13:23:00Z" w:initials="BEM">
     <w:p>
       <w:pPr>
         <w:pStyle w:val="CommentText"/>
@@ -2095,7 +2185,7 @@
       </w:r>
     </w:p>
   </w:comment>
-  <w:comment w:id="21" w:author="Wikowsky, Addie J" w:date="2019-02-03T04:27:00Z" w:initials="WAJ">
+  <w:comment w:id="26" w:author="Wikowsky, Addie J" w:date="2019-02-03T04:27:00Z" w:initials="WAJ">
     <w:p>
       <w:pPr>
         <w:pStyle w:val="CommentText"/>
@@ -2111,7 +2201,7 @@
       </w:r>
     </w:p>
   </w:comment>
-  <w:comment w:id="22" w:author="Erin Buchanan" w:date="2019-02-05T18:35:00Z" w:initials="BEM">
+  <w:comment w:id="27" w:author="Erin Buchanan" w:date="2019-02-05T18:35:00Z" w:initials="BEM">
     <w:p>
       <w:pPr>
         <w:pStyle w:val="CommentText"/>
@@ -2152,7 +2242,7 @@
       </w:r>
     </w:p>
   </w:comment>
-  <w:comment w:id="35" w:author="Erin Buchanan" w:date="2018-12-28T13:27:00Z" w:initials="BEM">
+  <w:comment w:id="40" w:author="Erin Buchanan" w:date="2018-12-28T13:27:00Z" w:initials="BEM">
     <w:p>
       <w:pPr>
         <w:pStyle w:val="CommentText"/>
@@ -2168,7 +2258,7 @@
       </w:r>
     </w:p>
   </w:comment>
-  <w:comment w:id="36" w:author="Wikowsky, Addie J [2]" w:date="2019-01-25T08:40:00Z" w:initials="WAJ">
+  <w:comment w:id="41" w:author="Wikowsky, Addie J [2]" w:date="2019-01-25T08:40:00Z" w:initials="WAJ">
     <w:p>
       <w:pPr>
         <w:pStyle w:val="CommentText"/>
@@ -2184,7 +2274,7 @@
       </w:r>
     </w:p>
   </w:comment>
-  <w:comment w:id="41" w:author="Erin Buchanan" w:date="2018-12-28T13:29:00Z" w:initials="BEM">
+  <w:comment w:id="46" w:author="Erin Buchanan" w:date="2018-12-28T13:29:00Z" w:initials="BEM">
     <w:p>
       <w:pPr>
         <w:pStyle w:val="CommentText"/>
@@ -2200,7 +2290,7 @@
       </w:r>
     </w:p>
   </w:comment>
-  <w:comment w:id="42" w:author="Wikowsky, Addie J [2]" w:date="2019-01-25T08:39:00Z" w:initials="WAJ">
+  <w:comment w:id="47" w:author="Wikowsky, Addie J [2]" w:date="2019-01-25T08:39:00Z" w:initials="WAJ">
     <w:p>
       <w:pPr>
         <w:pStyle w:val="CommentText"/>
@@ -2216,7 +2306,7 @@
       </w:r>
     </w:p>
   </w:comment>
-  <w:comment w:id="43" w:author="Wikowsky, Addie J" w:date="2019-02-03T04:30:00Z" w:initials="WAJ">
+  <w:comment w:id="48" w:author="Wikowsky, Addie J" w:date="2019-02-03T04:30:00Z" w:initials="WAJ">
     <w:p>
       <w:pPr>
         <w:pStyle w:val="CommentText"/>
@@ -2235,22 +2325,6 @@
       <w:pPr>
         <w:pStyle w:val="CommentText"/>
       </w:pPr>
-    </w:p>
-  </w:comment>
-  <w:comment w:id="44" w:author="Erin Buchanan" w:date="2019-02-05T18:39:00Z" w:initials="BEM">
-    <w:p>
-      <w:pPr>
-        <w:pStyle w:val="CommentText"/>
-      </w:pPr>
-      <w:r>
-        <w:rPr>
-          <w:rStyle w:val="CommentReference"/>
-        </w:rPr>
-        <w:annotationRef/>
-      </w:r>
-      <w:r>
-        <w:t xml:space="preserve">That tells you this thing is OLD then, geez. </w:t>
-      </w:r>
     </w:p>
   </w:comment>
   <w:comment w:id="49" w:author="Erin Buchanan" w:date="2019-02-05T18:39:00Z" w:initials="BEM">
@@ -2265,11 +2339,27 @@
         <w:annotationRef/>
       </w:r>
       <w:r>
+        <w:t xml:space="preserve">That tells you this thing is OLD then, geez. </w:t>
+      </w:r>
+    </w:p>
+  </w:comment>
+  <w:comment w:id="54" w:author="Erin Buchanan" w:date="2019-02-05T18:39:00Z" w:initials="BEM">
+    <w:p>
+      <w:pPr>
+        <w:pStyle w:val="CommentText"/>
+      </w:pPr>
+      <w:r>
+        <w:rPr>
+          <w:rStyle w:val="CommentReference"/>
+        </w:rPr>
+        <w:annotationRef/>
+      </w:r>
+      <w:r>
         <w:t xml:space="preserve">You had this as Gf before – which way should it be ? </w:t>
       </w:r>
     </w:p>
   </w:comment>
-  <w:comment w:id="50" w:author="Buchanan, Erin M" w:date="2018-11-01T14:54:00Z" w:initials="BEM">
+  <w:comment w:id="55" w:author="Buchanan, Erin M" w:date="2018-11-01T14:54:00Z" w:initials="BEM">
     <w:p>
       <w:pPr>
         <w:pStyle w:val="CommentText"/>
@@ -2285,7 +2375,7 @@
       </w:r>
     </w:p>
   </w:comment>
-  <w:comment w:id="51" w:author="Erin Buchanan" w:date="2019-02-05T18:40:00Z" w:initials="BEM">
+  <w:comment w:id="56" w:author="Erin Buchanan" w:date="2019-02-05T18:40:00Z" w:initials="BEM">
     <w:p>
       <w:pPr>
         <w:pStyle w:val="CommentText"/>
@@ -2301,7 +2391,7 @@
       </w:r>
     </w:p>
   </w:comment>
-  <w:comment w:id="54" w:author="Wikowsky, Addie J [2]" w:date="2019-01-25T10:39:00Z" w:initials="WAJ">
+  <w:comment w:id="59" w:author="Wikowsky, Addie J [2]" w:date="2019-01-25T10:39:00Z" w:initials="WAJ">
     <w:p>
       <w:pPr>
         <w:pStyle w:val="CommentText"/>
@@ -2317,7 +2407,7 @@
       </w:r>
     </w:p>
   </w:comment>
-  <w:comment w:id="55" w:author="Erin Buchanan" w:date="2019-02-05T18:41:00Z" w:initials="BEM">
+  <w:comment w:id="60" w:author="Erin Buchanan" w:date="2019-02-05T18:41:00Z" w:initials="BEM">
     <w:p>
       <w:pPr>
         <w:pStyle w:val="CommentText"/>
@@ -2333,7 +2423,7 @@
       </w:r>
     </w:p>
   </w:comment>
-  <w:comment w:id="56" w:author="Erin Buchanan" w:date="2019-02-05T18:41:00Z" w:initials="BEM">
+  <w:comment w:id="61" w:author="Erin Buchanan" w:date="2019-02-05T18:41:00Z" w:initials="BEM">
     <w:p>
       <w:pPr>
         <w:pStyle w:val="CommentText"/>
@@ -2359,7 +2449,11 @@
 <w15:commentsEx xmlns:wpc="http://schemas.microsoft.com/office/word/2010/wordprocessingCanvas" xmlns:cx="http://schemas.microsoft.com/office/drawing/2014/chartex" xmlns:cx1="http://schemas.microsoft.com/office/drawing/2015/9/8/chartex" xmlns:cx2="http://schemas.microsoft.com/office/drawing/2015/10/21/chartex" xmlns:cx3="http://schemas.microsoft.com/office/drawing/2016/5/9/chartex" xmlns:cx4="http://schemas.microsoft.com/office/drawing/2016/5/10/chartex" xmlns:cx5="http://schemas.microsoft.com/office/drawing/2016/5/11/chartex" xmlns:cx6="http://schemas.microsoft.com/office/drawing/2016/5/12/chartex" xmlns:cx7="http://schemas.microsoft.com/office/drawing/2016/5/13/chartex" xmlns:cx8="http://schemas.microsoft.com/office/drawing/2016/5/14/chartex" xmlns:mc="http://schemas.openxmlformats.org/markup-compatibility/2006" xmlns:aink="http://schemas.microsoft.com/office/drawing/2016/ink" xmlns:am3d="http://schemas.microsoft.com/office/drawing/2017/model3d" xmlns:o="urn:schemas-microsoft-com:office:office" xmlns:r="http://schemas.openxmlformats.org/officeDocument/2006/relationships" xmlns:m="http://schemas.openxmlformats.org/officeDocument/2006/math" xmlns:v="urn:schemas-microsoft-com:vml" xmlns:wp14="http://schemas.microsoft.com/office/word/2010/wordprocessingDrawing" xmlns:wp="http://schemas.openxmlformats.org/drawingml/2006/wordprocessingDrawing" xmlns:w10="urn:schemas-microsoft-com:office:word" xmlns:w="http://schemas.openxmlformats.org/wordprocessingml/2006/main" xmlns:w14="http://schemas.microsoft.com/office/word/2010/wordml" xmlns:w15="http://schemas.microsoft.com/office/word/2012/wordml" xmlns:w16cid="http://schemas.microsoft.com/office/word/2016/wordml/cid" xmlns:w16se="http://schemas.microsoft.com/office/word/2015/wordml/symex" xmlns:wpg="http://schemas.microsoft.com/office/word/2010/wordprocessingGroup" xmlns:wpi="http://schemas.microsoft.com/office/word/2010/wordprocessingInk" xmlns:wne="http://schemas.microsoft.com/office/word/2006/wordml" xmlns:wps="http://schemas.microsoft.com/office/word/2010/wordprocessingShape" mc:Ignorable="w14 w15 w16se w16cid wp14">
   <w15:commentEx w15:paraId="333FB765" w15:done="1"/>
   <w15:commentEx w15:paraId="6FDACB24" w15:done="1"/>
-  <w15:commentEx w15:paraId="416BEC01" w15:done="0"/>
+  <w15:commentEx w15:paraId="56A81107" w15:done="0"/>
+  <w15:commentEx w15:paraId="08A22C1D" w15:paraIdParent="56A81107" w15:done="0"/>
+  <w15:commentEx w15:paraId="4C479EBD" w15:done="0"/>
+  <w15:commentEx w15:paraId="43B29690" w15:done="0"/>
+  <w15:commentEx w15:paraId="252EB60D" w15:done="0"/>
   <w15:commentEx w15:paraId="7D837483" w15:done="1"/>
   <w15:commentEx w15:paraId="74B7180B" w15:done="1"/>
   <w15:commentEx w15:paraId="5117E3CB" w15:done="1"/>
@@ -2388,7 +2482,11 @@
 <w16cid:commentsIds xmlns:wpc="http://schemas.microsoft.com/office/word/2010/wordprocessingCanvas" xmlns:cx="http://schemas.microsoft.com/office/drawing/2014/chartex" xmlns:cx1="http://schemas.microsoft.com/office/drawing/2015/9/8/chartex" xmlns:cx2="http://schemas.microsoft.com/office/drawing/2015/10/21/chartex" xmlns:cx3="http://schemas.microsoft.com/office/drawing/2016/5/9/chartex" xmlns:cx4="http://schemas.microsoft.com/office/drawing/2016/5/10/chartex" xmlns:cx5="http://schemas.microsoft.com/office/drawing/2016/5/11/chartex" xmlns:cx6="http://schemas.microsoft.com/office/drawing/2016/5/12/chartex" xmlns:cx7="http://schemas.microsoft.com/office/drawing/2016/5/13/chartex" xmlns:cx8="http://schemas.microsoft.com/office/drawing/2016/5/14/chartex" xmlns:mc="http://schemas.openxmlformats.org/markup-compatibility/2006" xmlns:aink="http://schemas.microsoft.com/office/drawing/2016/ink" xmlns:am3d="http://schemas.microsoft.com/office/drawing/2017/model3d" xmlns:o="urn:schemas-microsoft-com:office:office" xmlns:r="http://schemas.openxmlformats.org/officeDocument/2006/relationships" xmlns:m="http://schemas.openxmlformats.org/officeDocument/2006/math" xmlns:v="urn:schemas-microsoft-com:vml" xmlns:wp14="http://schemas.microsoft.com/office/word/2010/wordprocessingDrawing" xmlns:wp="http://schemas.openxmlformats.org/drawingml/2006/wordprocessingDrawing" xmlns:w10="urn:schemas-microsoft-com:office:word" xmlns:w="http://schemas.openxmlformats.org/wordprocessingml/2006/main" xmlns:w14="http://schemas.microsoft.com/office/word/2010/wordml" xmlns:w15="http://schemas.microsoft.com/office/word/2012/wordml" xmlns:w16cid="http://schemas.microsoft.com/office/word/2016/wordml/cid" xmlns:w16se="http://schemas.microsoft.com/office/word/2015/wordml/symex" xmlns:wpg="http://schemas.microsoft.com/office/word/2010/wordprocessingGroup" xmlns:wpi="http://schemas.microsoft.com/office/word/2010/wordprocessingInk" xmlns:wne="http://schemas.microsoft.com/office/word/2006/wordml" xmlns:wps="http://schemas.microsoft.com/office/word/2010/wordprocessingShape" mc:Ignorable="w14 w15 w16se w16cid wp14">
   <w16cid:commentId w16cid:paraId="333FB765" w16cid:durableId="1F8580F0"/>
   <w16cid:commentId w16cid:paraId="6FDACB24" w16cid:durableId="1F858254"/>
-  <w16cid:commentId w16cid:paraId="416BEC01" w16cid:durableId="1F85831B"/>
+  <w16cid:commentId w16cid:paraId="56A81107" w16cid:durableId="1F85831B"/>
+  <w16cid:commentId w16cid:paraId="08A22C1D" w16cid:durableId="200B6C72"/>
+  <w16cid:commentId w16cid:paraId="4C479EBD" w16cid:durableId="200B6DCF"/>
+  <w16cid:commentId w16cid:paraId="43B29690" w16cid:durableId="200B6EAF"/>
+  <w16cid:commentId w16cid:paraId="252EB60D" w16cid:durableId="200B6F2D"/>
   <w16cid:commentId w16cid:paraId="7D837483" w16cid:durableId="1F858373"/>
   <w16cid:commentId w16cid:paraId="74B7180B" w16cid:durableId="1F8583B7"/>
   <w16cid:commentId w16cid:paraId="5117E3CB" w16cid:durableId="1F3BA8CA"/>
@@ -2418,14 +2516,14 @@
   <w15:person w15:author="Buchanan, Erin M">
     <w15:presenceInfo w15:providerId="AD" w15:userId="S::eri2005@missouristate.edu::245520d0-72e6-44b8-b90c-1c94bdd95622"/>
   </w15:person>
+  <w15:person w15:author="Wikowsky, Addie J">
+    <w15:presenceInfo w15:providerId="AD" w15:userId="S::add0623@live.missouristate.edu::ffb3e315-145e-42d7-bd8d-35629c1361af"/>
+  </w15:person>
   <w15:person w15:author="Erin Buchanan">
     <w15:presenceInfo w15:providerId="AD" w15:userId="S::ebuchanan@harrisburgu.edu::a202a620-6e05-42b1-a3fc-fcfad0b42cdc"/>
   </w15:person>
   <w15:person w15:author="Buchanan, Erin M [2]">
     <w15:presenceInfo w15:providerId="Windows Live" w15:userId="245520d0-72e6-44b8-b90c-1c94bdd95622"/>
-  </w15:person>
-  <w15:person w15:author="Wikowsky, Addie J">
-    <w15:presenceInfo w15:providerId="AD" w15:userId="S::add0623@live.missouristate.edu::ffb3e315-145e-42d7-bd8d-35629c1361af"/>
   </w15:person>
   <w15:person w15:author="Wikowsky, Addie J [2]">
     <w15:presenceInfo w15:providerId="Windows Live" w15:userId="ffb3e315-145e-42d7-bd8d-35629c1361af"/>
@@ -2828,7 +2926,6 @@
   <w:style w:type="character" w:default="1" w:styleId="DefaultParagraphFont">
     <w:name w:val="Default Paragraph Font"/>
     <w:uiPriority w:val="1"/>
-    <w:semiHidden/>
     <w:unhideWhenUsed/>
   </w:style>
   <w:style w:type="table" w:default="1" w:styleId="TableNormal">

</xml_diff>

<commit_message>
made a few edits- still working
</commit_message>
<xml_diff>
--- a/Thesis Draft.docx
+++ b/Thesis Draft.docx
@@ -229,13 +229,15 @@
     <w:p>
       <w:pPr>
         <w:spacing w:line="480" w:lineRule="auto"/>
-      </w:pPr>
-      <w:r>
-        <w:rPr>
-          <w:b/>
-        </w:rPr>
-        <w:tab/>
-      </w:r>
+        <w:ind w:firstLine="720"/>
+        <w:pPrChange w:id="2" w:author="Wikowsky, Addie J" w:date="2019-02-12T03:45:00Z">
+          <w:pPr>
+            <w:spacing w:line="480" w:lineRule="auto"/>
+          </w:pPr>
+        </w:pPrChange>
+      </w:pPr>
+      <w:bookmarkStart w:id="3" w:name="_GoBack"/>
+      <w:bookmarkEnd w:id="3"/>
       <w:r>
         <w:t xml:space="preserve">Working memory has been tested in the field of psychology since Miller introduced the “magic number” in 1956. Yuan et al. (2006) suggest that there are two types of measurement; simple memory span and dual-tasks. Simple memory span tasks are when a participant is </w:t>
       </w:r>
@@ -249,23 +251,7 @@
       </w:r>
       <w:proofErr w:type="gramEnd"/>
       <w:r>
-        <w:t xml:space="preserve"> (words, numbers, or positions) and then asked to recall them in either the same or reversed order they were presented. Simple span tasks are generally used to measure short term memory (</w:t>
-      </w:r>
-      <w:proofErr w:type="spellStart"/>
-      <w:r>
-        <w:t>Mathy</w:t>
-      </w:r>
-      <w:proofErr w:type="spellEnd"/>
-      <w:r>
-        <w:t xml:space="preserve">, </w:t>
-      </w:r>
-      <w:proofErr w:type="spellStart"/>
-      <w:r>
-        <w:t>Chekaf</w:t>
-      </w:r>
-      <w:proofErr w:type="spellEnd"/>
-      <w:r>
-        <w:t xml:space="preserve">, &amp; Cowan, 2018). Dual-trials tasks are when both processing and storage are both being encoded at the same time. Conway et al. (2005) identified most working memory measurements are considered dual-task because of their complexity. This is because there are two sources of data the experimenter is collecting, the processing component and the storage component. </w:t>
+        <w:t xml:space="preserve"> (words, numbers, or positions) and then asked to recall them in either the same or reversed order they were presented. Simple span tasks are generally used to measure short term memory (Mathy, Chekaf, &amp; Cowan, 2018). Dual-trials tasks are when both processing and storage are both being encoded at the same time. Conway et al. (2005) identified most working memory measurements are considered dual-task because of their complexity. More modernly they are considered complex span tasks (Schmiedek, Hildebrandt, Lovden, Wilhelm, &amp; Lindenberger, 2009). This is because there are two sources of data the experimenter is collecting, the processing component and the storage component. </w:t>
       </w:r>
     </w:p>
     <w:p>
@@ -274,32 +260,55 @@
         <w:ind w:firstLine="720"/>
       </w:pPr>
       <w:r>
+        <w:rPr>
+          <w:color w:val="000000" w:themeColor="text1"/>
+        </w:rPr>
+        <w:t>The Online Working Memory Lab (OWL) is an online version of these various complex spans including the automated operation span, reading span, symmetry span, and running span (Hicks, Foster, &amp; Engle, 2016). The OWL is available for most operating systems allowing labs all over the world to utilize their tasks.</w:t>
+      </w:r>
+    </w:p>
+    <w:p>
+      <w:pPr>
+        <w:spacing w:line="480" w:lineRule="auto"/>
+        <w:ind w:firstLine="720"/>
+        <w:rPr>
+          <w:color w:val="000000" w:themeColor="text1"/>
+        </w:rPr>
+      </w:pPr>
+      <w:r>
         <w:t>One of the most used tests to measure WM is the Operation Span (OSPAN) created by Turner and Engle (</w:t>
       </w:r>
-      <w:commentRangeStart w:id="2"/>
-      <w:commentRangeStart w:id="3"/>
+      <w:commentRangeStart w:id="4"/>
+      <w:commentRangeStart w:id="5"/>
       <w:r>
         <w:rPr>
           <w:color w:val="000000" w:themeColor="text1"/>
         </w:rPr>
         <w:t>1989</w:t>
       </w:r>
-      <w:commentRangeEnd w:id="2"/>
-      <w:r>
-        <w:rPr>
-          <w:rStyle w:val="CommentReference"/>
-        </w:rPr>
-        <w:commentReference w:id="2"/>
-      </w:r>
-      <w:commentRangeEnd w:id="3"/>
-      <w:r>
-        <w:rPr>
-          <w:rStyle w:val="CommentReference"/>
-        </w:rPr>
-        <w:commentReference w:id="3"/>
-      </w:r>
-      <w:r>
-        <w:t xml:space="preserve">). In the OSPAN the participant is given a math problem which they have to identify the solution as correct or incorrect (processing component) with a word or letter being presented after they answer. The participant is then supposed to recall (storage component) that word after a few trials. </w:t>
+      <w:commentRangeEnd w:id="4"/>
+      <w:r>
+        <w:rPr>
+          <w:rStyle w:val="CommentReference"/>
+        </w:rPr>
+        <w:commentReference w:id="4"/>
+      </w:r>
+      <w:commentRangeEnd w:id="5"/>
+      <w:r>
+        <w:rPr>
+          <w:rStyle w:val="CommentReference"/>
+        </w:rPr>
+        <w:commentReference w:id="5"/>
+      </w:r>
+      <w:r>
+        <w:t xml:space="preserve">). In the OSPAN the participant is given a math problem which they have to identify the solution as correct or incorrect (processing component) with a word or letter being presented after they answer. The participant is then supposed to recall (storage component) that word after a few trials. The original OSPAN and the automated OSPAN (Unsworth, Heitz, Schrock, &amp; Engle, 2005) still hold the same task, but the automated OSPAN has 15 trials. The automated OSPAN also has a practice period where the participant is presented with a math </w:t>
+      </w:r>
+      <w:proofErr w:type="gramStart"/>
+      <w:r>
+        <w:t>problems</w:t>
+      </w:r>
+      <w:proofErr w:type="gramEnd"/>
+      <w:r>
+        <w:t xml:space="preserve">. After the math practice, they are given a sample trial of math problem where they are told to remember a letter after answering whether the math problem was true or false. After both practice portions are completed the participant then begins the real study. </w:t>
       </w:r>
     </w:p>
     <w:p>
@@ -311,18 +320,22 @@
         </w:rPr>
       </w:pPr>
       <w:r>
-        <w:t xml:space="preserve">Daneman and Carpenter’s (1980) Reading Span Task (RSPAN) is another example of this kind of WM measurement. The authors originally had two ways of testing this. In the first part of the RSPAN participants were to read sentences out loud to the experimenter, while doing this the participant also had to remember the last word of the sentence for recall later. After the participant finished a few sentences, they had to recall the last word in the order the read the sentences. For the second part, Daneman and Carpenter (1980) had the participant read sentences that were from general knowledge, politics, and other subjects; while still trying to remember the last word. After reading the sentence the participant had to identify if the statement was true or false. The experimenters were only interested in if the participant had recalled the words in order or </w:t>
-      </w:r>
-      <w:commentRangeStart w:id="4"/>
+        <w:t xml:space="preserve">Daneman and Carpenter’s (1980) Reading Span Task (RSPAN) is another example of a complex WM measurement. The authors originally had two ways of testing this. In the first part </w:t>
+      </w:r>
+      <w:r>
+        <w:lastRenderedPageBreak/>
+        <w:t xml:space="preserve">of the RSPAN participants were to read sentences out loud to the experimenter, while doing this the participant also had to remember the last word of the sentence for recall later. After the participant finished a few sentences, they had to recall the last word in the order the read the sentences. For the second part, Daneman and Carpenter (1980) had the participant read sentences that were from general knowledge, politics, and other subjects; while still trying to remember the last word. After reading the sentence the participant had to identify if the statement was true or false. The experimenters were only interested in if the participant had recalled the words in order or </w:t>
+      </w:r>
+      <w:commentRangeStart w:id="6"/>
       <w:r>
         <w:t>not</w:t>
       </w:r>
-      <w:commentRangeEnd w:id="4"/>
-      <w:r>
-        <w:rPr>
-          <w:rStyle w:val="CommentReference"/>
-        </w:rPr>
-        <w:commentReference w:id="4"/>
+      <w:commentRangeEnd w:id="6"/>
+      <w:r>
+        <w:rPr>
+          <w:rStyle w:val="CommentReference"/>
+        </w:rPr>
+        <w:commentReference w:id="6"/>
       </w:r>
       <w:r>
         <w:t>.</w:t>
@@ -331,84 +344,18 @@
     <w:p>
       <w:pPr>
         <w:spacing w:line="480" w:lineRule="auto"/>
+      </w:pPr>
+      <w:r>
         <w:rPr>
           <w:color w:val="000000" w:themeColor="text1"/>
         </w:rPr>
-      </w:pPr>
-      <w:commentRangeStart w:id="5"/>
+        <w:t>N-</w:t>
+      </w:r>
+      <w:commentRangeStart w:id="7"/>
       <w:r>
         <w:rPr>
           <w:color w:val="000000" w:themeColor="text1"/>
         </w:rPr>
-        <w:lastRenderedPageBreak/>
-        <w:t xml:space="preserve">OWL </w:t>
-      </w:r>
-      <w:commentRangeEnd w:id="5"/>
-      <w:r>
-        <w:rPr>
-          <w:rStyle w:val="CommentReference"/>
-        </w:rPr>
-        <w:commentReference w:id="5"/>
-      </w:r>
-      <w:r>
-        <w:rPr>
-          <w:color w:val="000000" w:themeColor="text1"/>
-        </w:rPr>
-        <w:t xml:space="preserve">(2016) </w:t>
-      </w:r>
-      <w:ins w:id="6" w:author="Wikowsky, Addie J" w:date="2019-02-11T03:46:00Z">
-        <w:r>
-          <w:rPr>
-            <w:color w:val="000000" w:themeColor="text1"/>
-          </w:rPr>
-          <w:t xml:space="preserve">- </w:t>
-        </w:r>
-      </w:ins>
-      <w:r>
-        <w:rPr>
-          <w:color w:val="000000" w:themeColor="text1"/>
-        </w:rPr>
-        <w:t>H</w:t>
-      </w:r>
-      <w:r>
-        <w:rPr>
-          <w:color w:val="000000" w:themeColor="text1"/>
-        </w:rPr>
-        <w:t xml:space="preserve">icks, Kenny &amp; Foster, Jeffrey &amp; Engle, Randall. (2016). Measuring Working Memory Capacity on the Web </w:t>
-      </w:r>
-      <w:proofErr w:type="gramStart"/>
-      <w:r>
-        <w:rPr>
-          <w:color w:val="000000" w:themeColor="text1"/>
-        </w:rPr>
-        <w:t>With</w:t>
-      </w:r>
-      <w:proofErr w:type="gramEnd"/>
-      <w:r>
-        <w:rPr>
-          <w:color w:val="000000" w:themeColor="text1"/>
-        </w:rPr>
-        <w:t xml:space="preserve"> the Online Working Memory Lab (the OWL). Journal of Applied Research in Memory and Cognition.</w:t>
-      </w:r>
-    </w:p>
-    <w:p>
-      <w:pPr>
-        <w:spacing w:line="480" w:lineRule="auto"/>
-        <w:rPr>
-          <w:color w:val="000000" w:themeColor="text1"/>
-        </w:rPr>
-      </w:pPr>
-      <w:r>
-        <w:rPr>
-          <w:color w:val="000000" w:themeColor="text1"/>
-        </w:rPr>
-        <w:t>N-</w:t>
-      </w:r>
-      <w:commentRangeStart w:id="7"/>
-      <w:r>
-        <w:rPr>
-          <w:color w:val="000000" w:themeColor="text1"/>
-        </w:rPr>
         <w:t>Back</w:t>
       </w:r>
       <w:commentRangeEnd w:id="7"/>
@@ -418,53 +365,6 @@
         </w:rPr>
         <w:commentReference w:id="7"/>
       </w:r>
-      <w:r>
-        <w:rPr>
-          <w:color w:val="000000" w:themeColor="text1"/>
-        </w:rPr>
-        <w:t xml:space="preserve">- </w:t>
-      </w:r>
-      <w:r>
-        <w:rPr>
-          <w:color w:val="000000" w:themeColor="text1"/>
-        </w:rPr>
-        <w:t>Susanne M. Jaeggi, Martin Busch</w:t>
-      </w:r>
-      <w:bookmarkStart w:id="8" w:name="_GoBack"/>
-      <w:bookmarkEnd w:id="8"/>
-      <w:r>
-        <w:rPr>
-          <w:color w:val="000000" w:themeColor="text1"/>
-        </w:rPr>
-        <w:t>kuehl, Walter J. Perrig &amp; Beat Meier (2010) The concurrent validity of the </w:t>
-      </w:r>
-      <w:r>
-        <w:rPr>
-          <w:i/>
-          <w:iCs/>
-          <w:color w:val="000000" w:themeColor="text1"/>
-        </w:rPr>
-        <w:t>N</w:t>
-      </w:r>
-      <w:r>
-        <w:rPr>
-          <w:color w:val="000000" w:themeColor="text1"/>
-        </w:rPr>
-        <w:t>-back task as a working memory measure, Memory, 18:4, 394-412,</w:t>
-      </w:r>
-    </w:p>
-    <w:p>
-      <w:pPr>
-        <w:spacing w:line="480" w:lineRule="auto"/>
-        <w:rPr>
-          <w:color w:val="000000" w:themeColor="text1"/>
-        </w:rPr>
-      </w:pPr>
-    </w:p>
-    <w:p>
-      <w:pPr>
-        <w:spacing w:line="480" w:lineRule="auto"/>
-      </w:pPr>
     </w:p>
     <w:p>
       <w:pPr>
@@ -506,7 +406,7 @@
       <w:r>
         <w:t xml:space="preserve">. </w:t>
       </w:r>
-      <w:commentRangeStart w:id="9"/>
+      <w:commentRangeStart w:id="8"/>
       <w:r>
         <w:t xml:space="preserve">One </w:t>
       </w:r>
@@ -516,12 +416,12 @@
       <w:r>
         <w:t xml:space="preserve"> </w:t>
       </w:r>
-      <w:commentRangeEnd w:id="9"/>
-      <w:r>
-        <w:rPr>
-          <w:rStyle w:val="CommentReference"/>
-        </w:rPr>
-        <w:commentReference w:id="9"/>
+      <w:commentRangeEnd w:id="8"/>
+      <w:r>
+        <w:rPr>
+          <w:rStyle w:val="CommentReference"/>
+        </w:rPr>
+        <w:commentReference w:id="8"/>
       </w:r>
       <w:r>
         <w:t>is intelligence, specifically fluid intelligence (</w:t>
@@ -535,7 +435,7 @@
       <w:r>
         <w:t xml:space="preserve">). Horn (1968) describes intelligence </w:t>
       </w:r>
-      <w:del w:id="10" w:author="Erin Buchanan" w:date="2019-02-05T18:32:00Z">
+      <w:del w:id="9" w:author="Erin Buchanan" w:date="2019-02-05T18:32:00Z">
         <w:r>
           <w:delText xml:space="preserve">for those who study behavioral science </w:delText>
         </w:r>
@@ -555,7 +455,7 @@
       <w:r>
         <w:t xml:space="preserve">describing that, for </w:t>
       </w:r>
-      <w:ins w:id="11" w:author="Erin Buchanan" w:date="2019-02-05T18:32:00Z">
+      <w:ins w:id="10" w:author="Erin Buchanan" w:date="2019-02-05T18:32:00Z">
         <w:r>
           <w:t xml:space="preserve">researchers in the </w:t>
         </w:r>
@@ -563,9 +463,23 @@
       <w:r>
         <w:t xml:space="preserve">behavioral sciences, intelligence needs to be measured in some aspect for it to be considered </w:t>
       </w:r>
+      <w:commentRangeStart w:id="11"/>
+      <w:r>
+        <w:t>observable</w:t>
+      </w:r>
+      <w:commentRangeEnd w:id="11"/>
+      <w:r>
+        <w:rPr>
+          <w:rStyle w:val="CommentReference"/>
+        </w:rPr>
+        <w:commentReference w:id="11"/>
+      </w:r>
+      <w:r>
+        <w:t xml:space="preserve">.. </w:t>
+      </w:r>
       <w:commentRangeStart w:id="12"/>
       <w:r>
-        <w:t>observable</w:t>
+        <w:t>Jaeggi</w:t>
       </w:r>
       <w:commentRangeEnd w:id="12"/>
       <w:r>
@@ -575,11 +489,23 @@
         <w:commentReference w:id="12"/>
       </w:r>
       <w:r>
-        <w:t xml:space="preserve">.. </w:t>
+        <w:t xml:space="preserve"> et al. </w:t>
+      </w:r>
+      <w:r>
+        <w:t xml:space="preserve">(2008) classify </w:t>
+      </w:r>
+      <w:r>
+        <w:rPr>
+          <w:i/>
+        </w:rPr>
+        <w:t>Gf</w:t>
+      </w:r>
+      <w:r>
+        <w:t xml:space="preserve"> as a human ability that allows participants to adapt their thinking to the problem at hand regardless of acquired </w:t>
       </w:r>
       <w:commentRangeStart w:id="13"/>
       <w:r>
-        <w:t>Jaeggi</w:t>
+        <w:t>knowledge</w:t>
       </w:r>
       <w:commentRangeEnd w:id="13"/>
       <w:r>
@@ -589,10 +515,7 @@
         <w:commentReference w:id="13"/>
       </w:r>
       <w:r>
-        <w:t xml:space="preserve"> et al. </w:t>
-      </w:r>
-      <w:r>
-        <w:t xml:space="preserve">(2008) classify </w:t>
+        <w:t xml:space="preserve">. In addition, Gray, Chabris, and Braver (2003) highlight that </w:t>
       </w:r>
       <w:r>
         <w:rPr>
@@ -601,21 +524,30 @@
         <w:t>Gf</w:t>
       </w:r>
       <w:r>
-        <w:t xml:space="preserve"> as a human ability that allows participants to adapt their thinking to the problem at hand regardless of acquired </w:t>
-      </w:r>
-      <w:commentRangeStart w:id="14"/>
-      <w:r>
-        <w:t>knowledge</w:t>
-      </w:r>
-      <w:commentRangeEnd w:id="14"/>
-      <w:r>
-        <w:rPr>
-          <w:rStyle w:val="CommentReference"/>
-        </w:rPr>
-        <w:commentReference w:id="14"/>
-      </w:r>
-      <w:r>
-        <w:t xml:space="preserve">. In addition, Gray, Chabris, and Braver (2003) highlight that </w:t>
+        <w:t xml:space="preserve"> is related to attentional control, or </w:t>
+      </w:r>
+      <w:r>
+        <w:t>a person’s ability to disregard any interference that could affect performance.</w:t>
+      </w:r>
+      <w:r>
+        <w:t xml:space="preserve"> Gray et al. also says that </w:t>
+      </w:r>
+      <w:del w:id="14" w:author="Erin Buchanan" w:date="2019-02-05T18:33:00Z">
+        <w:r>
+          <w:delText xml:space="preserve">these </w:delText>
+        </w:r>
+      </w:del>
+      <w:r>
+        <w:t xml:space="preserve">attentional control is necessary for the abstract thinking needed for </w:t>
+      </w:r>
+      <w:r>
+        <w:rPr>
+          <w:i/>
+        </w:rPr>
+        <w:t xml:space="preserve">Gf. </w:t>
+      </w:r>
+      <w:r>
+        <w:t xml:space="preserve">Horn (1968) reports that Cattell presented the idea of </w:t>
       </w:r>
       <w:r>
         <w:rPr>
@@ -624,60 +556,28 @@
         <w:t>Gf</w:t>
       </w:r>
       <w:r>
-        <w:t xml:space="preserve"> is related to attentional control, or </w:t>
-      </w:r>
-      <w:r>
-        <w:t>a person’s ability to disregard any interference that could affect performance.</w:t>
-      </w:r>
-      <w:r>
-        <w:t xml:space="preserve"> Gray et al. also says that </w:t>
-      </w:r>
-      <w:del w:id="15" w:author="Erin Buchanan" w:date="2019-02-05T18:33:00Z">
-        <w:r>
-          <w:delText xml:space="preserve">these </w:delText>
-        </w:r>
-      </w:del>
-      <w:r>
-        <w:t xml:space="preserve">attentional control is necessary for the abstract thinking needed for </w:t>
-      </w:r>
-      <w:r>
-        <w:rPr>
-          <w:i/>
-        </w:rPr>
-        <w:t xml:space="preserve">Gf. </w:t>
-      </w:r>
-      <w:r>
-        <w:t xml:space="preserve">Horn (1968) reports that Cattell presented the idea of </w:t>
-      </w:r>
-      <w:r>
-        <w:rPr>
-          <w:i/>
-        </w:rPr>
-        <w:t>Gf</w:t>
-      </w:r>
-      <w:r>
         <w:t xml:space="preserve"> in 1941 at an APA convention. Since then it has grown popular in the behavioral sciences as a way to measure intelligence that is always </w:t>
       </w:r>
+      <w:commentRangeStart w:id="15"/>
       <w:commentRangeStart w:id="16"/>
-      <w:commentRangeStart w:id="17"/>
       <w:r>
         <w:t>expanding</w:t>
       </w:r>
+      <w:commentRangeEnd w:id="15"/>
       <w:commentRangeEnd w:id="16"/>
-      <w:commentRangeEnd w:id="17"/>
+      <w:r>
+        <w:rPr>
+          <w:rStyle w:val="CommentReference"/>
+        </w:rPr>
+        <w:commentReference w:id="15"/>
+      </w:r>
       <w:r>
         <w:rPr>
           <w:rStyle w:val="CommentReference"/>
         </w:rPr>
         <w:commentReference w:id="16"/>
       </w:r>
-      <w:r>
-        <w:rPr>
-          <w:rStyle w:val="CommentReference"/>
-        </w:rPr>
-        <w:commentReference w:id="17"/>
-      </w:r>
-      <w:ins w:id="18" w:author="Erin Buchanan" w:date="2019-02-05T18:33:00Z">
+      <w:ins w:id="17" w:author="Erin Buchanan" w:date="2019-02-05T18:33:00Z">
         <w:r>
           <w:t>.</w:t>
         </w:r>
@@ -706,284 +606,280 @@
         <w:ind w:firstLine="720"/>
       </w:pPr>
       <w:r>
-        <w:t xml:space="preserve">The last construct that may affect your working memory or fluid intelligence is expertise. Chi, Glaser, and Rees (1982) describe expertise as having an abundance of knowledge and having skill to apply that knowledge. The authors argue that having this knowledge and skill </w:t>
-      </w:r>
-      <w:r>
         <w:lastRenderedPageBreak/>
-        <w:t xml:space="preserve">plays a large part in intelligence as a whole. Because </w:t>
+        <w:t xml:space="preserve">The last construct that may affect your working memory or fluid intelligence is expertise. Chi, Glaser, and Rees (1982) describe expertise as having an abundance of knowledge and having skill to apply that knowledge. The authors argue that having this knowledge and skill plays a large part in intelligence as a whole. Because </w:t>
       </w:r>
       <w:r>
         <w:t>participants</w:t>
       </w:r>
-      <w:commentRangeStart w:id="19"/>
+      <w:commentRangeStart w:id="18"/>
       <w:r>
         <w:t xml:space="preserve"> </w:t>
       </w:r>
-      <w:commentRangeEnd w:id="19"/>
-      <w:r>
-        <w:rPr>
-          <w:rStyle w:val="CommentReference"/>
-        </w:rPr>
-        <w:commentReference w:id="19"/>
+      <w:commentRangeEnd w:id="18"/>
+      <w:r>
+        <w:rPr>
+          <w:rStyle w:val="CommentReference"/>
+        </w:rPr>
+        <w:commentReference w:id="18"/>
       </w:r>
       <w:r>
         <w:t>are able to recall their skill better and faster, they are perceived as more intelligent. This</w:t>
       </w:r>
+      <w:ins w:id="19" w:author="Erin Buchanan" w:date="2018-12-28T13:23:00Z">
+        <w:r>
+          <w:t xml:space="preserve"> effect</w:t>
+        </w:r>
+      </w:ins>
+      <w:r>
+        <w:t xml:space="preserve"> has been demonstrated primarily with the skillsets of chess (Chase </w:t>
+      </w:r>
       <w:ins w:id="20" w:author="Erin Buchanan" w:date="2018-12-28T13:23:00Z">
         <w:r>
-          <w:t xml:space="preserve"> effect</w:t>
+          <w:t xml:space="preserve">&amp; </w:t>
         </w:r>
       </w:ins>
       <w:r>
-        <w:t xml:space="preserve"> has been demonstrated primarily with the skillsets of chess (Chase </w:t>
+        <w:t xml:space="preserve">Simon, 1973) and physics (Chi, Feltovich &amp; Glaser, 1981). </w:t>
+      </w:r>
+    </w:p>
+    <w:p>
+      <w:pPr>
+        <w:spacing w:line="480" w:lineRule="auto"/>
+        <w:ind w:firstLine="720"/>
+      </w:pPr>
+      <w:r>
+        <w:t xml:space="preserve">In Chase and Simon’s </w:t>
       </w:r>
       <w:ins w:id="21" w:author="Erin Buchanan" w:date="2018-12-28T13:23:00Z">
         <w:r>
-          <w:t xml:space="preserve">&amp; </w:t>
+          <w:t>(</w:t>
         </w:r>
       </w:ins>
       <w:r>
-        <w:t xml:space="preserve">Simon, 1973) and physics (Chi, </w:t>
-      </w:r>
-      <w:proofErr w:type="spellStart"/>
-      <w:r>
-        <w:t>Feltovich</w:t>
-      </w:r>
-      <w:proofErr w:type="spellEnd"/>
-      <w:r>
-        <w:t xml:space="preserve"> &amp; Glaser, 1981). </w:t>
+        <w:t>1973</w:t>
+      </w:r>
+      <w:ins w:id="22" w:author="Erin Buchanan" w:date="2018-12-28T13:23:00Z">
+        <w:r>
+          <w:t>)</w:t>
+        </w:r>
+      </w:ins>
+      <w:r>
+        <w:t xml:space="preserve"> study on chess and perception, they had three classes of participants</w:t>
+      </w:r>
+      <w:ins w:id="23" w:author="Erin Buchanan" w:date="2018-12-28T13:23:00Z">
+        <w:r>
+          <w:t xml:space="preserve"> who played chess</w:t>
+        </w:r>
+      </w:ins>
+      <w:r>
+        <w:t xml:space="preserve">. From highest to lowest they were: master, Class A player, and beginner. The way the authors decided to study </w:t>
+      </w:r>
+      <w:ins w:id="24" w:author="Erin Buchanan" w:date="2018-12-28T13:24:00Z">
+        <w:r>
+          <w:t>working memory</w:t>
+        </w:r>
+      </w:ins>
+      <w:r>
+        <w:t xml:space="preserve"> was to isolate “chunks” that would then be encoded by the participant between two different tasks. These chunks were created by having a chess position set up having one of 28 variations. Chunks refer to Miller (1956) and his “magical number” 7, which proposes that most humans can contain 7 individual pieces of information plus or minus 2. In Chase and Simon’s (1973) </w:t>
+      </w:r>
+      <w:commentRangeStart w:id="25"/>
+      <w:commentRangeStart w:id="26"/>
+      <w:r>
+        <w:t>perception task two boards were set up. One with the chess position already displayed</w:t>
+      </w:r>
+      <w:r>
+        <w:t xml:space="preserve"> with the chunk they were to replicate</w:t>
+      </w:r>
+      <w:r>
+        <w:t>, and the second with all the</w:t>
+      </w:r>
+      <w:r>
+        <w:t xml:space="preserve"> chess</w:t>
+      </w:r>
+      <w:r>
+        <w:t xml:space="preserve"> pieces at their starting points. </w:t>
+      </w:r>
+      <w:commentRangeEnd w:id="25"/>
+      <w:r>
+        <w:rPr>
+          <w:rStyle w:val="CommentReference"/>
+        </w:rPr>
+        <w:commentReference w:id="25"/>
+      </w:r>
+      <w:commentRangeEnd w:id="26"/>
+      <w:r>
+        <w:rPr>
+          <w:rStyle w:val="CommentReference"/>
+        </w:rPr>
+        <w:commentReference w:id="26"/>
+      </w:r>
+      <w:r>
+        <w:t xml:space="preserve">The participant was </w:t>
+      </w:r>
+      <w:ins w:id="27" w:author="Erin Buchanan" w:date="2018-12-28T13:24:00Z">
+        <w:r>
+          <w:t>told to examine</w:t>
+        </w:r>
+      </w:ins>
+      <w:r>
+        <w:t xml:space="preserve"> the board </w:t>
+      </w:r>
+      <w:ins w:id="28" w:author="Erin Buchanan" w:date="2018-12-28T13:25:00Z">
+        <w:r>
+          <w:t xml:space="preserve">for five seconds </w:t>
+        </w:r>
+      </w:ins>
+      <w:ins w:id="29" w:author="Erin Buchanan" w:date="2018-12-28T13:24:00Z">
+        <w:r>
+          <w:t>and</w:t>
+        </w:r>
+      </w:ins>
+      <w:r>
+        <w:t xml:space="preserve"> recreate as much as they </w:t>
+      </w:r>
+      <w:ins w:id="30" w:author="Erin Buchanan" w:date="2018-12-28T13:24:00Z">
+        <w:r>
+          <w:t>remember</w:t>
+        </w:r>
+      </w:ins>
+      <w:r>
+        <w:t xml:space="preserve">, they just had to complete the task quickly and accurately. The participant was able to </w:t>
+      </w:r>
+      <w:ins w:id="31" w:author="Erin Buchanan" w:date="2018-12-28T13:25:00Z">
+        <w:r>
+          <w:t>repeat memoriz</w:t>
+        </w:r>
+      </w:ins>
+      <w:ins w:id="32" w:author="Erin Buchanan" w:date="2018-12-28T13:26:00Z">
+        <w:r>
+          <w:t>ing</w:t>
+        </w:r>
+      </w:ins>
+      <w:ins w:id="33" w:author="Erin Buchanan" w:date="2018-12-28T13:25:00Z">
+        <w:r>
+          <w:t xml:space="preserve"> and </w:t>
+        </w:r>
+      </w:ins>
+      <w:ins w:id="34" w:author="Erin Buchanan" w:date="2018-12-28T13:26:00Z">
+        <w:r>
+          <w:t>recalling the board layout</w:t>
+        </w:r>
+      </w:ins>
+      <w:ins w:id="35" w:author="Erin Buchanan" w:date="2018-12-28T13:25:00Z">
+        <w:r>
+          <w:t xml:space="preserve"> </w:t>
+        </w:r>
+      </w:ins>
+      <w:r>
+        <w:t>until they recalled the original set perfectly. It took those in the master class</w:t>
+      </w:r>
+      <w:ins w:id="36" w:author="Erin Buchanan" w:date="2018-12-28T13:26:00Z">
+        <w:r>
+          <w:t xml:space="preserve"> participants</w:t>
+        </w:r>
+      </w:ins>
+      <w:r>
+        <w:t xml:space="preserve"> less trials than the Class A players and beginners </w:t>
+      </w:r>
+      <w:ins w:id="37" w:author="Erin Buchanan" w:date="2018-12-28T13:26:00Z">
+        <w:r>
+          <w:t xml:space="preserve">suggesting that the expertise influenced their results. </w:t>
+        </w:r>
+      </w:ins>
+      <w:ins w:id="38" w:author="Erin Buchanan" w:date="2018-12-28T13:27:00Z">
+        <w:r>
+          <w:t>T</w:t>
+        </w:r>
+      </w:ins>
+      <w:r>
+        <w:t xml:space="preserve">hose in the “master” class would encode the preset chess boards and recreate their model faster than the other two groups of </w:t>
+      </w:r>
+      <w:commentRangeStart w:id="39"/>
+      <w:commentRangeStart w:id="40"/>
+      <w:r>
+        <w:t>participants</w:t>
+      </w:r>
+      <w:commentRangeEnd w:id="39"/>
+      <w:r>
+        <w:rPr>
+          <w:rStyle w:val="CommentReference"/>
+        </w:rPr>
+        <w:commentReference w:id="39"/>
+      </w:r>
+      <w:commentRangeEnd w:id="40"/>
+      <w:r>
+        <w:rPr>
+          <w:rStyle w:val="CommentReference"/>
+        </w:rPr>
+        <w:commentReference w:id="40"/>
+      </w:r>
+      <w:r>
+        <w:t>.</w:t>
       </w:r>
     </w:p>
     <w:p>
       <w:pPr>
         <w:spacing w:line="480" w:lineRule="auto"/>
         <w:ind w:firstLine="720"/>
-      </w:pPr>
-      <w:r>
-        <w:t xml:space="preserve">In Chase and Simon’s </w:t>
-      </w:r>
-      <w:ins w:id="22" w:author="Erin Buchanan" w:date="2018-12-28T13:23:00Z">
-        <w:r>
-          <w:t>(</w:t>
+        <w:rPr>
+          <w:ins w:id="41" w:author="Erin Buchanan" w:date="2018-12-28T13:28:00Z"/>
+        </w:rPr>
+      </w:pPr>
+      <w:r>
+        <w:t xml:space="preserve">Chi et al. (1981) looked at the same idea of expertise, but with those in the field of physics. For their categories of participants, they used PhD students in the physics department </w:t>
+      </w:r>
+      <w:r>
+        <w:lastRenderedPageBreak/>
+        <w:t>(experts) and undergraduates who had only completed one semester of a physics course (novices). They were given 24 problems to group</w:t>
+      </w:r>
+      <w:ins w:id="42" w:author="Erin Buchanan" w:date="2018-12-28T13:28:00Z">
+        <w:r>
+          <w:t xml:space="preserve"> together</w:t>
         </w:r>
       </w:ins>
       <w:r>
-        <w:t>1973</w:t>
-      </w:r>
-      <w:ins w:id="23" w:author="Erin Buchanan" w:date="2018-12-28T13:23:00Z">
-        <w:r>
-          <w:t>)</w:t>
+        <w:t xml:space="preserve"> by the how the solution</w:t>
+      </w:r>
+      <w:ins w:id="43" w:author="Erin Buchanan" w:date="2018-12-28T13:28:00Z">
+        <w:r>
+          <w:t xml:space="preserve"> to the problem</w:t>
         </w:r>
       </w:ins>
       <w:r>
-        <w:t xml:space="preserve"> study on chess and perception, they had three classes of participants</w:t>
-      </w:r>
-      <w:ins w:id="24" w:author="Erin Buchanan" w:date="2018-12-28T13:23:00Z">
-        <w:r>
-          <w:t xml:space="preserve"> who played chess</w:t>
+        <w:t xml:space="preserve"> was to be found. All participants were interviewed after they separated the problems to their respective categories to see how they reasoned why that problem fits with the category they chose. They determined that the experts sorted by the laws of physics, and the novices sorted by surface structures. Theses surface structures refer to objects, terms, or configurations of the problem presented. </w:t>
+      </w:r>
+    </w:p>
+    <w:p>
+      <w:pPr>
+        <w:spacing w:line="480" w:lineRule="auto"/>
+        <w:ind w:firstLine="720"/>
+      </w:pPr>
+      <w:r>
+        <w:t>In the second part of the study</w:t>
+      </w:r>
+      <w:ins w:id="44" w:author="Erin Buchanan" w:date="2018-12-28T13:28:00Z">
+        <w:r>
+          <w:t>,</w:t>
         </w:r>
       </w:ins>
       <w:r>
-        <w:t xml:space="preserve">. From highest to lowest they were: master, Class A player, and beginner. The way the authors decided to study </w:t>
-      </w:r>
-      <w:ins w:id="25" w:author="Erin Buchanan" w:date="2018-12-28T13:24:00Z">
-        <w:r>
-          <w:t>working memory</w:t>
-        </w:r>
-      </w:ins>
-      <w:r>
-        <w:t xml:space="preserve"> was to isolate “chunks” that would then be encoded by the participant between two different tasks. These chunks were created by having a chess position set up having one of 28 variations. Chunks refer to Miller (1956) and his “magical number” 7, which proposes that most humans can contain 7 individual pieces of information plus or minus 2. In Chase and Simon’s (1973) </w:t>
-      </w:r>
-      <w:commentRangeStart w:id="26"/>
-      <w:commentRangeStart w:id="27"/>
-      <w:r>
-        <w:t>perception task two boards were set up. One with the chess position already displayed</w:t>
-      </w:r>
-      <w:r>
-        <w:t xml:space="preserve"> with the chunk they were to replicate</w:t>
-      </w:r>
-      <w:r>
-        <w:t>, and the second with all the</w:t>
-      </w:r>
-      <w:r>
-        <w:t xml:space="preserve"> chess</w:t>
-      </w:r>
-      <w:r>
-        <w:t xml:space="preserve"> pieces at their starting points. </w:t>
-      </w:r>
-      <w:commentRangeEnd w:id="26"/>
-      <w:r>
-        <w:rPr>
-          <w:rStyle w:val="CommentReference"/>
-        </w:rPr>
-        <w:commentReference w:id="26"/>
-      </w:r>
-      <w:commentRangeEnd w:id="27"/>
-      <w:r>
-        <w:rPr>
-          <w:rStyle w:val="CommentReference"/>
-        </w:rPr>
-        <w:commentReference w:id="27"/>
-      </w:r>
-      <w:r>
-        <w:t xml:space="preserve">The participant was </w:t>
-      </w:r>
-      <w:ins w:id="28" w:author="Erin Buchanan" w:date="2018-12-28T13:24:00Z">
-        <w:r>
-          <w:t>told to examine</w:t>
-        </w:r>
-      </w:ins>
-      <w:r>
-        <w:t xml:space="preserve"> the board </w:t>
-      </w:r>
-      <w:ins w:id="29" w:author="Erin Buchanan" w:date="2018-12-28T13:25:00Z">
-        <w:r>
-          <w:t xml:space="preserve">for five seconds </w:t>
-        </w:r>
-      </w:ins>
-      <w:ins w:id="30" w:author="Erin Buchanan" w:date="2018-12-28T13:24:00Z">
-        <w:r>
-          <w:t>and</w:t>
-        </w:r>
-      </w:ins>
-      <w:r>
-        <w:t xml:space="preserve"> recreate as much as they </w:t>
-      </w:r>
-      <w:ins w:id="31" w:author="Erin Buchanan" w:date="2018-12-28T13:24:00Z">
-        <w:r>
-          <w:t>remember</w:t>
-        </w:r>
-      </w:ins>
-      <w:r>
-        <w:t xml:space="preserve">, they just had to complete the task quickly and accurately. The participant was able to </w:t>
-      </w:r>
-      <w:ins w:id="32" w:author="Erin Buchanan" w:date="2018-12-28T13:25:00Z">
-        <w:r>
-          <w:t>repeat memoriz</w:t>
-        </w:r>
-      </w:ins>
-      <w:ins w:id="33" w:author="Erin Buchanan" w:date="2018-12-28T13:26:00Z">
-        <w:r>
-          <w:t>ing</w:t>
-        </w:r>
-      </w:ins>
-      <w:ins w:id="34" w:author="Erin Buchanan" w:date="2018-12-28T13:25:00Z">
-        <w:r>
-          <w:t xml:space="preserve"> and </w:t>
-        </w:r>
-      </w:ins>
-      <w:ins w:id="35" w:author="Erin Buchanan" w:date="2018-12-28T13:26:00Z">
-        <w:r>
-          <w:t>recalling the board layout</w:t>
-        </w:r>
-      </w:ins>
-      <w:ins w:id="36" w:author="Erin Buchanan" w:date="2018-12-28T13:25:00Z">
-        <w:r>
-          <w:t xml:space="preserve"> </w:t>
-        </w:r>
-      </w:ins>
-      <w:r>
-        <w:t>until they recalled the original set perfectly. It took those in the master class</w:t>
-      </w:r>
-      <w:ins w:id="37" w:author="Erin Buchanan" w:date="2018-12-28T13:26:00Z">
-        <w:r>
-          <w:t xml:space="preserve"> participants</w:t>
-        </w:r>
-      </w:ins>
-      <w:r>
-        <w:t xml:space="preserve"> less trials than the Class A players and beginners </w:t>
-      </w:r>
-      <w:ins w:id="38" w:author="Erin Buchanan" w:date="2018-12-28T13:26:00Z">
-        <w:r>
-          <w:t xml:space="preserve">suggesting that the expertise influenced their results. </w:t>
-        </w:r>
-      </w:ins>
-      <w:ins w:id="39" w:author="Erin Buchanan" w:date="2018-12-28T13:27:00Z">
-        <w:r>
-          <w:t>T</w:t>
-        </w:r>
-      </w:ins>
-      <w:r>
-        <w:t xml:space="preserve">hose in the “master” class would encode the preset chess boards and recreate their model faster than the other two groups of </w:t>
-      </w:r>
-      <w:commentRangeStart w:id="40"/>
-      <w:commentRangeStart w:id="41"/>
-      <w:r>
-        <w:t>participants</w:t>
-      </w:r>
-      <w:commentRangeEnd w:id="40"/>
-      <w:r>
-        <w:rPr>
-          <w:rStyle w:val="CommentReference"/>
-        </w:rPr>
-        <w:commentReference w:id="40"/>
-      </w:r>
-      <w:commentRangeEnd w:id="41"/>
-      <w:r>
-        <w:rPr>
-          <w:rStyle w:val="CommentReference"/>
-        </w:rPr>
-        <w:commentReference w:id="41"/>
-      </w:r>
-      <w:r>
-        <w:t>.</w:t>
-      </w:r>
-    </w:p>
-    <w:p>
-      <w:pPr>
-        <w:spacing w:line="480" w:lineRule="auto"/>
-        <w:ind w:firstLine="720"/>
-        <w:rPr>
-          <w:ins w:id="42" w:author="Erin Buchanan" w:date="2018-12-28T13:28:00Z"/>
-        </w:rPr>
-      </w:pPr>
-      <w:r>
-        <w:t>Chi et al. (1981) looked at the same idea of expertise, but with those in the field of physics. For their categories of participants, they used PhD students in the physics department (experts) and undergraduates who had only completed one semester of a physics course (novices). They were given 24 problems to group</w:t>
-      </w:r>
-      <w:ins w:id="43" w:author="Erin Buchanan" w:date="2018-12-28T13:28:00Z">
-        <w:r>
-          <w:t xml:space="preserve"> together</w:t>
-        </w:r>
-      </w:ins>
-      <w:r>
-        <w:t xml:space="preserve"> by the how the solution</w:t>
-      </w:r>
-      <w:ins w:id="44" w:author="Erin Buchanan" w:date="2018-12-28T13:28:00Z">
-        <w:r>
-          <w:t xml:space="preserve"> to the problem</w:t>
-        </w:r>
-      </w:ins>
-      <w:r>
-        <w:t xml:space="preserve"> was to be found. All participants were interviewed after they separated the problems to </w:t>
-      </w:r>
-      <w:r>
-        <w:lastRenderedPageBreak/>
-        <w:t xml:space="preserve">their respective categories to see how they reasoned why that problem fits with the category they chose. They determined that the experts sorted by the laws of physics, and the novices sorted by surface structures. Theses surface structures refer to objects, terms, or configurations of the problem presented. </w:t>
-      </w:r>
-    </w:p>
-    <w:p>
-      <w:pPr>
-        <w:spacing w:line="480" w:lineRule="auto"/>
-        <w:ind w:firstLine="720"/>
-      </w:pPr>
-      <w:r>
-        <w:t>In the second part of the study</w:t>
-      </w:r>
-      <w:ins w:id="45" w:author="Erin Buchanan" w:date="2018-12-28T13:28:00Z">
-        <w:r>
-          <w:t>,</w:t>
-        </w:r>
-      </w:ins>
-      <w:r>
         <w:t xml:space="preserve"> the experts and novices were presented a new set of 20 physic problems. This part of the study also included an intermediate </w:t>
       </w:r>
+      <w:commentRangeStart w:id="45"/>
       <w:commentRangeStart w:id="46"/>
       <w:commentRangeStart w:id="47"/>
       <w:commentRangeStart w:id="48"/>
-      <w:commentRangeStart w:id="49"/>
       <w:r>
         <w:t>participant</w:t>
       </w:r>
+      <w:commentRangeEnd w:id="45"/>
+      <w:r>
+        <w:rPr>
+          <w:rStyle w:val="CommentReference"/>
+        </w:rPr>
+        <w:commentReference w:id="45"/>
+      </w:r>
       <w:commentRangeEnd w:id="46"/>
       <w:r>
         <w:rPr>
@@ -1005,64 +901,188 @@
         </w:rPr>
         <w:commentReference w:id="48"/>
       </w:r>
-      <w:commentRangeEnd w:id="49"/>
-      <w:r>
-        <w:rPr>
-          <w:rStyle w:val="CommentReference"/>
-        </w:rPr>
-        <w:commentReference w:id="49"/>
-      </w:r>
       <w:r>
         <w:t xml:space="preserve"> who was a fourth-year physics major. These problems were created to include both physic laws and surface features combined to see how the participants would categorize them. The results were replicated from the previous study by the expert and the novice participant</w:t>
       </w:r>
+      <w:ins w:id="49" w:author="Erin Buchanan" w:date="2018-12-28T13:29:00Z">
+        <w:r>
+          <w:t>s</w:t>
+        </w:r>
+      </w:ins>
+      <w:r>
+        <w:t xml:space="preserve">. Yet, the intermediate participant reasoned both by using the laws of physics and surface structures, showing that they had applied the laws, but not yet left the surface structure. These studies by Chase and Simon and Chi et al., demonstrate that expertise is </w:t>
+      </w:r>
       <w:ins w:id="50" w:author="Erin Buchanan" w:date="2018-12-28T13:29:00Z">
         <w:r>
-          <w:t>s</w:t>
+          <w:t>perceptually</w:t>
         </w:r>
       </w:ins>
       <w:r>
-        <w:t xml:space="preserve">. Yet, the intermediate participant reasoned both by using the laws of physics and surface structures, showing that they had applied the laws, but not yet left the surface structure. These studies by Chase and Simon and Chi et al., demonstrate that expertise is </w:t>
+        <w:t xml:space="preserve"> learned through practice and understanding. They both demonstrate ideas of chunking</w:t>
       </w:r>
       <w:ins w:id="51" w:author="Erin Buchanan" w:date="2018-12-28T13:29:00Z">
         <w:r>
-          <w:t>perceptually</w:t>
+          <w:t xml:space="preserve"> (working memory)</w:t>
         </w:r>
       </w:ins>
       <w:r>
-        <w:t xml:space="preserve"> learned through practice and understanding. They both demonstrate ideas of chunking</w:t>
+        <w:t xml:space="preserve"> and previous knowledge</w:t>
       </w:r>
       <w:ins w:id="52" w:author="Erin Buchanan" w:date="2018-12-28T13:29:00Z">
         <w:r>
-          <w:t xml:space="preserve"> (working memory)</w:t>
+          <w:t xml:space="preserve"> (intelligence)</w:t>
         </w:r>
       </w:ins>
       <w:r>
-        <w:t xml:space="preserve"> and previous knowledge</w:t>
-      </w:r>
-      <w:ins w:id="53" w:author="Erin Buchanan" w:date="2018-12-28T13:29:00Z">
-        <w:r>
-          <w:t xml:space="preserve"> (intelligence)</w:t>
+        <w:t xml:space="preserve"> that can lead to expertise. </w:t>
+      </w:r>
+    </w:p>
+    <w:p>
+      <w:pPr>
+        <w:spacing w:line="480" w:lineRule="auto"/>
+      </w:pPr>
+    </w:p>
+    <w:p>
+      <w:pPr>
+        <w:spacing w:line="480" w:lineRule="auto"/>
+        <w:jc w:val="both"/>
+      </w:pPr>
+      <w:r>
+        <w:rPr>
+          <w:b/>
+        </w:rPr>
+        <w:t>Interplay between these systems</w:t>
+      </w:r>
+    </w:p>
+    <w:p>
+      <w:pPr>
+        <w:spacing w:line="480" w:lineRule="auto"/>
+        <w:ind w:firstLine="720"/>
+      </w:pPr>
+      <w:r>
+        <w:t xml:space="preserve">With these three constructs combined, </w:t>
+      </w:r>
+      <w:r>
+        <w:t xml:space="preserve">WM, </w:t>
+      </w:r>
+      <w:commentRangeStart w:id="53"/>
+      <w:r>
+        <w:rPr>
+          <w:i/>
+        </w:rPr>
+        <w:t>gF</w:t>
+      </w:r>
+      <w:commentRangeEnd w:id="53"/>
+      <w:r>
+        <w:rPr>
+          <w:rStyle w:val="CommentReference"/>
+        </w:rPr>
+        <w:commentReference w:id="53"/>
+      </w:r>
+      <w:r>
+        <w:rPr>
+          <w:i/>
+        </w:rPr>
+        <w:t xml:space="preserve">, </w:t>
+      </w:r>
+      <w:r>
+        <w:t xml:space="preserve">and expertise, </w:t>
+      </w:r>
+      <w:r>
+        <w:t>they</w:t>
+      </w:r>
+      <w:r>
+        <w:t xml:space="preserve"> could help shape how things may get stored in our short term or long-term memory. They each play an important part in how we view the world around us and evaluate everyday </w:t>
+      </w:r>
+      <w:commentRangeStart w:id="54"/>
+      <w:r>
+        <w:t>situations</w:t>
+      </w:r>
+      <w:commentRangeEnd w:id="54"/>
+      <w:r>
+        <w:rPr>
+          <w:rStyle w:val="CommentReference"/>
+        </w:rPr>
+        <w:commentReference w:id="54"/>
+      </w:r>
+      <w:r>
+        <w:t xml:space="preserve">. </w:t>
+      </w:r>
+      <w:r>
+        <w:t xml:space="preserve">WM is said to be linked to </w:t>
+      </w:r>
+      <w:r>
+        <w:rPr>
+          <w:i/>
+        </w:rPr>
+        <w:t>gF</w:t>
+      </w:r>
+      <w:r>
+        <w:t xml:space="preserve"> by both constructs sharing a need to from your secondary memory (Shelton, Elliott, Matthews, Hill, &amp; Gouvier, 2010). Shelton et </w:t>
+      </w:r>
+      <w:commentRangeStart w:id="55"/>
+      <w:r>
+        <w:t>al</w:t>
+      </w:r>
+      <w:commentRangeEnd w:id="55"/>
+      <w:r>
+        <w:rPr>
+          <w:rStyle w:val="CommentReference"/>
+        </w:rPr>
+        <w:commentReference w:id="55"/>
+      </w:r>
+      <w:r>
+        <w:t xml:space="preserve">. (2010) also found in their study that WM </w:t>
+      </w:r>
+      <w:r>
+        <w:t xml:space="preserve">was a </w:t>
+      </w:r>
+      <w:r>
+        <w:lastRenderedPageBreak/>
+        <w:t xml:space="preserve">predictor for </w:t>
+      </w:r>
+      <w:r>
+        <w:rPr>
+          <w:i/>
+        </w:rPr>
+        <w:t>gF</w:t>
+      </w:r>
+      <w:r>
+        <w:t xml:space="preserve">. Fukuda, Voegl, Mayr, </w:t>
+      </w:r>
+      <w:ins w:id="56" w:author="Erin Buchanan" w:date="2019-02-05T18:40:00Z">
+        <w:r>
+          <w:t>and</w:t>
         </w:r>
       </w:ins>
-      <w:r>
-        <w:t xml:space="preserve"> that can lead to expertise. </w:t>
-      </w:r>
-    </w:p>
-    <w:p>
-      <w:pPr>
-        <w:spacing w:line="480" w:lineRule="auto"/>
-      </w:pPr>
-    </w:p>
-    <w:p>
-      <w:pPr>
-        <w:spacing w:line="480" w:lineRule="auto"/>
-        <w:jc w:val="both"/>
-      </w:pPr>
-      <w:r>
-        <w:rPr>
-          <w:b/>
-        </w:rPr>
-        <w:t>Interplay between these systems</w:t>
+      <w:del w:id="57" w:author="Erin Buchanan" w:date="2019-02-05T18:40:00Z">
+        <w:r>
+          <w:delText>&amp;</w:delText>
+        </w:r>
+      </w:del>
+      <w:r>
+        <w:t xml:space="preserve"> Awh (2010) argue that the link between WM and </w:t>
+      </w:r>
+      <w:r>
+        <w:rPr>
+          <w:i/>
+        </w:rPr>
+        <w:t xml:space="preserve">gF </w:t>
+      </w:r>
+      <w:r>
+        <w:t xml:space="preserve">is also a way to understand </w:t>
+      </w:r>
+      <w:r>
+        <w:t>any basic understanding of overall general intelligence (</w:t>
+      </w:r>
+      <w:r>
+        <w:rPr>
+          <w:i/>
+        </w:rPr>
+        <w:t>g</w:t>
+      </w:r>
+      <w:r>
+        <w:t xml:space="preserve">). </w:t>
       </w:r>
     </w:p>
     <w:p>
@@ -1070,150 +1090,39 @@
         <w:spacing w:line="480" w:lineRule="auto"/>
         <w:ind w:firstLine="720"/>
       </w:pPr>
-      <w:r>
-        <w:t xml:space="preserve">With these three constructs combined, </w:t>
-      </w:r>
-      <w:r>
-        <w:t xml:space="preserve">WM, </w:t>
-      </w:r>
-      <w:commentRangeStart w:id="54"/>
-      <w:r>
-        <w:rPr>
-          <w:i/>
-        </w:rPr>
-        <w:t>gF</w:t>
-      </w:r>
-      <w:commentRangeEnd w:id="54"/>
-      <w:r>
-        <w:rPr>
-          <w:rStyle w:val="CommentReference"/>
-        </w:rPr>
-        <w:commentReference w:id="54"/>
-      </w:r>
-      <w:r>
-        <w:rPr>
-          <w:i/>
-        </w:rPr>
-        <w:t xml:space="preserve">, </w:t>
-      </w:r>
-      <w:r>
-        <w:t xml:space="preserve">and expertise, </w:t>
-      </w:r>
-      <w:r>
-        <w:t>they</w:t>
-      </w:r>
-      <w:r>
-        <w:t xml:space="preserve"> could help shape how things may get stored in our short term or long-term memory. They each play an important part in how we view the world around us and evaluate everyday </w:t>
-      </w:r>
-      <w:commentRangeStart w:id="55"/>
-      <w:r>
-        <w:t>situations</w:t>
-      </w:r>
-      <w:commentRangeEnd w:id="55"/>
-      <w:r>
-        <w:rPr>
-          <w:rStyle w:val="CommentReference"/>
-        </w:rPr>
-        <w:commentReference w:id="55"/>
-      </w:r>
-      <w:r>
-        <w:t xml:space="preserve">. </w:t>
-      </w:r>
-      <w:r>
-        <w:t xml:space="preserve">WM is said to be linked to </w:t>
-      </w:r>
-      <w:r>
-        <w:rPr>
-          <w:i/>
-        </w:rPr>
-        <w:t>gF</w:t>
-      </w:r>
-      <w:r>
-        <w:t xml:space="preserve"> by both constructs sharing a need to from your secondary memory (Shelton, Elliott, Matthews, Hill, &amp; </w:t>
-      </w:r>
-      <w:proofErr w:type="spellStart"/>
-      <w:r>
-        <w:t>Gouvier</w:t>
-      </w:r>
-      <w:proofErr w:type="spellEnd"/>
-      <w:r>
-        <w:t xml:space="preserve">, 2010). Shelton et </w:t>
-      </w:r>
-      <w:commentRangeStart w:id="56"/>
-      <w:r>
-        <w:t>al</w:t>
-      </w:r>
-      <w:commentRangeEnd w:id="56"/>
-      <w:r>
-        <w:rPr>
-          <w:rStyle w:val="CommentReference"/>
-        </w:rPr>
-        <w:commentReference w:id="56"/>
-      </w:r>
-      <w:r>
-        <w:t xml:space="preserve">. (2010) also found in their study that WM </w:t>
-      </w:r>
-      <w:r>
-        <w:t xml:space="preserve">was a predictor for </w:t>
-      </w:r>
-      <w:r>
-        <w:rPr>
-          <w:i/>
-        </w:rPr>
-        <w:t>gF</w:t>
-      </w:r>
-      <w:r>
-        <w:t xml:space="preserve">. Fukuda, </w:t>
-      </w:r>
-      <w:proofErr w:type="spellStart"/>
-      <w:r>
-        <w:t>Voegl</w:t>
-      </w:r>
-      <w:proofErr w:type="spellEnd"/>
-      <w:r>
-        <w:t xml:space="preserve">, Mayr, </w:t>
-      </w:r>
-      <w:ins w:id="57" w:author="Erin Buchanan" w:date="2019-02-05T18:40:00Z">
-        <w:r>
-          <w:t>and</w:t>
-        </w:r>
-      </w:ins>
-      <w:del w:id="58" w:author="Erin Buchanan" w:date="2019-02-05T18:40:00Z">
-        <w:r>
-          <w:delText>&amp;</w:delText>
-        </w:r>
-      </w:del>
-      <w:r>
-        <w:t xml:space="preserve"> </w:t>
-      </w:r>
-      <w:proofErr w:type="spellStart"/>
-      <w:r>
-        <w:t>Awh</w:t>
-      </w:r>
-      <w:proofErr w:type="spellEnd"/>
-      <w:r>
-        <w:t xml:space="preserve"> (2010) argue that the link between WM and </w:t>
-      </w:r>
-      <w:r>
-        <w:rPr>
-          <w:i/>
-        </w:rPr>
-        <w:t xml:space="preserve">gF </w:t>
-      </w:r>
-      <w:r>
-        <w:t xml:space="preserve">is also a way to understand </w:t>
-      </w:r>
-      <w:r>
-        <w:t>any basic understanding of overall general intelligence (</w:t>
-      </w:r>
-      <w:r>
-        <w:rPr>
-          <w:i/>
-        </w:rPr>
-        <w:t>g</w:t>
-      </w:r>
-      <w:r>
-        <w:t xml:space="preserve">). </w:t>
+      <w:commentRangeStart w:id="58"/>
+      <w:r>
+        <w:t>Grabner, Neubauer, and Stern (2006)</w:t>
+      </w:r>
+      <w:commentRangeEnd w:id="58"/>
+      <w:r>
+        <w:rPr>
+          <w:rStyle w:val="CommentReference"/>
+        </w:rPr>
+        <w:commentReference w:id="58"/>
+      </w:r>
+      <w:r>
+        <w:t xml:space="preserve"> looked at the impact of intelligence and expertise on performance and neural efficiency. </w:t>
+      </w:r>
+      <w:r>
+        <w:t xml:space="preserve">The authors found that more intelligent participants </w:t>
+      </w:r>
+      <w:r>
+        <w:t xml:space="preserve">had better performance than less intelligent participants in chess. There was an </w:t>
+      </w:r>
+      <w:commentRangeStart w:id="59"/>
+      <w:r>
+        <w:t xml:space="preserve">exemption </w:t>
+      </w:r>
+      <w:commentRangeEnd w:id="59"/>
+      <w:r>
+        <w:rPr>
+          <w:rStyle w:val="CommentReference"/>
+        </w:rPr>
+        <w:commentReference w:id="59"/>
+      </w:r>
+      <w:r>
+        <w:t xml:space="preserve">that those who were an expert at the task (chess in this study), it could make up for their lack of intelligence. </w:t>
       </w:r>
     </w:p>
     <w:p>
@@ -1221,35 +1130,12 @@
         <w:spacing w:line="480" w:lineRule="auto"/>
         <w:ind w:firstLine="720"/>
       </w:pPr>
-      <w:commentRangeStart w:id="59"/>
-      <w:proofErr w:type="spellStart"/>
-      <w:r>
-        <w:lastRenderedPageBreak/>
-        <w:t>Grabner</w:t>
-      </w:r>
-      <w:proofErr w:type="spellEnd"/>
-      <w:r>
-        <w:t>, Neubauer, and Stern (2006)</w:t>
-      </w:r>
-      <w:commentRangeEnd w:id="59"/>
-      <w:r>
-        <w:rPr>
-          <w:rStyle w:val="CommentReference"/>
-        </w:rPr>
-        <w:commentReference w:id="59"/>
-      </w:r>
-      <w:r>
-        <w:t xml:space="preserve"> looked at the impact of intelligence and expertise on performance and neural efficiency. </w:t>
-      </w:r>
-      <w:r>
-        <w:t xml:space="preserve">The authors found that more intelligent participants </w:t>
-      </w:r>
-      <w:r>
-        <w:t xml:space="preserve">had better performance than less intelligent participants in chess. There was an </w:t>
-      </w:r>
       <w:commentRangeStart w:id="60"/>
       <w:r>
-        <w:t xml:space="preserve">exemption </w:t>
+        <w:t xml:space="preserve">While Guida, Gobet, Tardieu, and Nicolas (2012) </w:t>
+      </w:r>
+      <w:r>
+        <w:t xml:space="preserve">noted that by using template theory (TT) with long-term working memory (LT-WMT), when an expert, the experts LTM is used as WM which would make that individuals memory storage and processing have higher processing. </w:t>
       </w:r>
       <w:commentRangeEnd w:id="60"/>
       <w:r>
@@ -1259,73 +1145,18 @@
         <w:commentReference w:id="60"/>
       </w:r>
       <w:r>
-        <w:t xml:space="preserve">that those who were an expert at the task (chess in this study), it could make up for their lack of intelligence. </w:t>
-      </w:r>
-    </w:p>
-    <w:p>
-      <w:pPr>
-        <w:spacing w:line="480" w:lineRule="auto"/>
-        <w:ind w:firstLine="720"/>
-      </w:pPr>
-      <w:commentRangeStart w:id="61"/>
-      <w:r>
-        <w:t xml:space="preserve">While </w:t>
-      </w:r>
-      <w:proofErr w:type="spellStart"/>
-      <w:r>
-        <w:t>Guida</w:t>
-      </w:r>
-      <w:proofErr w:type="spellEnd"/>
-      <w:r>
-        <w:t xml:space="preserve">, </w:t>
-      </w:r>
-      <w:proofErr w:type="spellStart"/>
-      <w:r>
-        <w:t>Gobet</w:t>
-      </w:r>
-      <w:proofErr w:type="spellEnd"/>
-      <w:r>
-        <w:t xml:space="preserve">, Tardieu, and Nicolas (2012) </w:t>
-      </w:r>
-      <w:r>
-        <w:t xml:space="preserve">noted that by using template theory (TT) with long-term working memory (LT-WMT), when an expert, the experts LTM is used as WM which would make that individuals memory storage and processing have higher processing. </w:t>
-      </w:r>
-      <w:commentRangeEnd w:id="61"/>
-      <w:r>
-        <w:rPr>
-          <w:rStyle w:val="CommentReference"/>
-        </w:rPr>
-        <w:commentReference w:id="61"/>
-      </w:r>
-      <w:r>
         <w:t xml:space="preserve">TT </w:t>
       </w:r>
       <w:r>
-        <w:t>(</w:t>
-      </w:r>
-      <w:proofErr w:type="spellStart"/>
-      <w:r>
-        <w:t>Gobet</w:t>
-      </w:r>
-      <w:proofErr w:type="spellEnd"/>
-      <w:r>
-        <w:t xml:space="preserve"> &amp; Simon, 1996</w:t>
-      </w:r>
-      <w:r>
-        <w:t xml:space="preserve">) uses the idea of templates, or patterns, which you (as a person or participant) can fill in different information at hand to complete problems (such as chess).  These templates can also be chunks. LT-WMT (Ericsson &amp; </w:t>
-      </w:r>
-      <w:proofErr w:type="spellStart"/>
-      <w:r>
-        <w:t>Kintsch</w:t>
-      </w:r>
-      <w:proofErr w:type="spellEnd"/>
-      <w:r>
-        <w:t xml:space="preserve">, 1995) is described as the association of information that has been encoded and the retrieval cues in LTM. For chess this would be remembering </w:t>
+        <w:t>(Gobet &amp; Simon, 1996</w:t>
+      </w:r>
+      <w:r>
+        <w:t xml:space="preserve">) uses the idea of templates, or patterns, which you (as a person or participant) can fill in different information at hand to complete problems (such as chess).  These templates can also be chunks. LT-WMT (Ericsson &amp; Kintsch, 1995) is described as the association of information that has been encoded and the retrieval cues in LTM. For chess this would be remembering </w:t>
       </w:r>
       <w:r>
         <w:t xml:space="preserve">a certain cluster of pieces and being able to retrieve them and use them in a match. While in everyday life this could easily be after studying for long periods of time and seeing a definition to term question on an exam.  </w:t>
       </w:r>
-      <w:ins w:id="62" w:author="Erin Buchanan" w:date="2019-02-05T18:42:00Z">
+      <w:ins w:id="61" w:author="Erin Buchanan" w:date="2019-02-05T18:42:00Z">
         <w:r>
           <w:t>Therefore, one could use LT-WMT</w:t>
         </w:r>
@@ -1487,15 +1318,7 @@
         <w:ind w:left="720" w:hanging="720"/>
       </w:pPr>
       <w:r>
-        <w:t xml:space="preserve">Chi, M., </w:t>
-      </w:r>
-      <w:proofErr w:type="spellStart"/>
-      <w:r>
-        <w:t>Feltovich</w:t>
-      </w:r>
-      <w:proofErr w:type="spellEnd"/>
-      <w:r>
-        <w:t>, P., &amp; Glaser, R., (1981). Categorization and Representation of Physics Problems by Experts and Novices*. </w:t>
+        <w:t>Chi, M., Feltovich, P., &amp; Glaser, R., (1981). Categorization and Representation of Physics Problems by Experts and Novices*. </w:t>
       </w:r>
       <w:r>
         <w:rPr>
@@ -1643,15 +1466,7 @@
         <w:t>c</w:t>
       </w:r>
       <w:r>
-        <w:t xml:space="preserve">onstructs: Comment on Ackerman, </w:t>
-      </w:r>
-      <w:proofErr w:type="spellStart"/>
-      <w:r>
-        <w:t>Beier</w:t>
-      </w:r>
-      <w:proofErr w:type="spellEnd"/>
-      <w:r>
-        <w:t>, and Boyle (2005)</w:t>
+        <w:t>onstructs: Comment on Ackerman, Beier, and Boyle (2005)</w:t>
       </w:r>
       <w:r>
         <w:t xml:space="preserve">. </w:t>
@@ -1697,15 +1512,7 @@
       </w:pPr>
       <w:r>
         <w:lastRenderedPageBreak/>
-        <w:t xml:space="preserve">Redick, T.S., Broadway, J. M., Meier, M.E., </w:t>
-      </w:r>
-      <w:proofErr w:type="spellStart"/>
-      <w:r>
-        <w:t>Kuriakose</w:t>
-      </w:r>
-      <w:proofErr w:type="spellEnd"/>
-      <w:r>
-        <w:t xml:space="preserve">, P.S., Unsworth, N., Kane, M. J., Engle, R.W., (2012). Measuring Working Memory Capacity With Automated Complex Span Tasks. </w:t>
+        <w:t xml:space="preserve">Redick, T.S., Broadway, J. M., Meier, M.E., Kuriakose, P.S., Unsworth, N., Kane, M. J., Engle, R.W., (2012). Measuring Working Memory Capacity With Automated Complex Span Tasks. </w:t>
       </w:r>
       <w:r>
         <w:rPr>
@@ -1773,15 +1580,7 @@
         <w:t xml:space="preserve">Shelton, J. T., Elliott, E. M., Matthews, R. A., </w:t>
       </w:r>
       <w:r>
-        <w:t xml:space="preserve">Hill, B. D., </w:t>
-      </w:r>
-      <w:proofErr w:type="spellStart"/>
-      <w:r>
-        <w:t>Grouvier</w:t>
-      </w:r>
-      <w:proofErr w:type="spellEnd"/>
-      <w:r>
-        <w:t xml:space="preserve">, Wm. D. (2010). </w:t>
+        <w:t xml:space="preserve">Hill, B. D., Grouvier, Wm. D. (2010). </w:t>
       </w:r>
       <w:r>
         <w:t xml:space="preserve">The </w:t>
@@ -1962,7 +1761,7 @@
       </w:r>
     </w:p>
   </w:comment>
-  <w:comment w:id="2" w:author="Buchanan, Erin M" w:date="2018-11-01T13:50:00Z" w:initials="BEM">
+  <w:comment w:id="4" w:author="Buchanan, Erin M" w:date="2018-11-01T13:50:00Z" w:initials="BEM">
     <w:p>
       <w:pPr>
         <w:pStyle w:val="CommentText"/>
@@ -1991,7 +1790,7 @@
       </w:r>
     </w:p>
   </w:comment>
-  <w:comment w:id="3" w:author="Wikowsky, Addie J" w:date="2019-02-11T03:37:00Z" w:initials="WAJ">
+  <w:comment w:id="5" w:author="Wikowsky, Addie J" w:date="2019-02-11T03:37:00Z" w:initials="WAJ">
     <w:p>
       <w:pPr>
         <w:pStyle w:val="CommentText"/>
@@ -2007,7 +1806,7 @@
       </w:r>
     </w:p>
   </w:comment>
-  <w:comment w:id="4" w:author="Wikowsky, Addie J" w:date="2019-02-11T03:43:00Z" w:initials="WAJ">
+  <w:comment w:id="6" w:author="Wikowsky, Addie J" w:date="2019-02-11T03:43:00Z" w:initials="WAJ">
     <w:p>
       <w:pPr>
         <w:pStyle w:val="CommentText"/>
@@ -2020,27 +1819,6 @@
       </w:r>
       <w:r>
         <w:t>Identify scoring</w:t>
-      </w:r>
-    </w:p>
-    <w:p>
-      <w:pPr>
-        <w:pStyle w:val="CommentText"/>
-      </w:pPr>
-    </w:p>
-  </w:comment>
-  <w:comment w:id="5" w:author="Wikowsky, Addie J" w:date="2019-02-11T03:46:00Z" w:initials="WAJ">
-    <w:p>
-      <w:pPr>
-        <w:pStyle w:val="CommentText"/>
-      </w:pPr>
-      <w:r>
-        <w:rPr>
-          <w:rStyle w:val="CommentReference"/>
-        </w:rPr>
-        <w:annotationRef/>
-      </w:r>
-      <w:r>
-        <w:t>Still reading/absorbing</w:t>
       </w:r>
     </w:p>
     <w:p>
@@ -2065,7 +1843,7 @@
       </w:r>
     </w:p>
   </w:comment>
-  <w:comment w:id="9" w:author="Buchanan, Erin M" w:date="2018-11-01T13:51:00Z" w:initials="BEM">
+  <w:comment w:id="8" w:author="Buchanan, Erin M" w:date="2018-11-01T13:51:00Z" w:initials="BEM">
     <w:p>
       <w:pPr>
         <w:pStyle w:val="CommentText"/>
@@ -2081,7 +1859,7 @@
       </w:r>
     </w:p>
   </w:comment>
-  <w:comment w:id="12" w:author="Buchanan, Erin M" w:date="2018-11-01T13:52:00Z" w:initials="BEM">
+  <w:comment w:id="11" w:author="Buchanan, Erin M" w:date="2018-11-01T13:52:00Z" w:initials="BEM">
     <w:p>
       <w:pPr>
         <w:pStyle w:val="CommentText"/>
@@ -2097,7 +1875,7 @@
       </w:r>
     </w:p>
   </w:comment>
-  <w:comment w:id="13" w:author="Buchanan, Erin M [2]" w:date="2018-09-06T13:23:00Z" w:initials="BEM">
+  <w:comment w:id="12" w:author="Buchanan, Erin M [2]" w:date="2018-09-06T13:23:00Z" w:initials="BEM">
     <w:p>
       <w:pPr>
         <w:pStyle w:val="CommentText"/>
@@ -2109,19 +1887,11 @@
         <w:annotationRef/>
       </w:r>
       <w:r>
-        <w:t xml:space="preserve">Be sure to update these to </w:t>
-      </w:r>
-      <w:proofErr w:type="spellStart"/>
-      <w:r>
-        <w:t>apa</w:t>
-      </w:r>
-      <w:proofErr w:type="spellEnd"/>
-      <w:r>
-        <w:t xml:space="preserve"> style </w:t>
+        <w:t xml:space="preserve">Be sure to update these to apa style </w:t>
       </w:r>
     </w:p>
   </w:comment>
-  <w:comment w:id="14" w:author="Buchanan, Erin M" w:date="2018-11-01T13:54:00Z" w:initials="BEM">
+  <w:comment w:id="13" w:author="Buchanan, Erin M" w:date="2018-11-01T13:54:00Z" w:initials="BEM">
     <w:p>
       <w:pPr>
         <w:pStyle w:val="CommentText"/>
@@ -2137,7 +1907,7 @@
       </w:r>
     </w:p>
   </w:comment>
-  <w:comment w:id="16" w:author="Erin Buchanan" w:date="2019-02-05T18:33:00Z" w:initials="BEM">
+  <w:comment w:id="15" w:author="Erin Buchanan" w:date="2019-02-05T18:33:00Z" w:initials="BEM">
     <w:p>
       <w:pPr>
         <w:pStyle w:val="CommentText"/>
@@ -2153,7 +1923,7 @@
       </w:r>
     </w:p>
   </w:comment>
-  <w:comment w:id="17" w:author="Buchanan, Erin M" w:date="2018-11-01T13:53:00Z" w:initials="BEM">
+  <w:comment w:id="16" w:author="Buchanan, Erin M" w:date="2018-11-01T13:53:00Z" w:initials="BEM">
     <w:p>
       <w:pPr>
         <w:pStyle w:val="CommentText"/>
@@ -2169,7 +1939,7 @@
       </w:r>
     </w:p>
   </w:comment>
-  <w:comment w:id="19" w:author="Erin Buchanan" w:date="2018-12-28T13:23:00Z" w:initials="BEM">
+  <w:comment w:id="18" w:author="Erin Buchanan" w:date="2018-12-28T13:23:00Z" w:initials="BEM">
     <w:p>
       <w:pPr>
         <w:pStyle w:val="CommentText"/>
@@ -2185,7 +1955,7 @@
       </w:r>
     </w:p>
   </w:comment>
-  <w:comment w:id="26" w:author="Wikowsky, Addie J" w:date="2019-02-03T04:27:00Z" w:initials="WAJ">
+  <w:comment w:id="25" w:author="Wikowsky, Addie J" w:date="2019-02-03T04:27:00Z" w:initials="WAJ">
     <w:p>
       <w:pPr>
         <w:pStyle w:val="CommentText"/>
@@ -2201,7 +1971,7 @@
       </w:r>
     </w:p>
   </w:comment>
-  <w:comment w:id="27" w:author="Erin Buchanan" w:date="2019-02-05T18:35:00Z" w:initials="BEM">
+  <w:comment w:id="26" w:author="Erin Buchanan" w:date="2019-02-05T18:35:00Z" w:initials="BEM">
     <w:p>
       <w:pPr>
         <w:pStyle w:val="CommentText"/>
@@ -2242,7 +2012,7 @@
       </w:r>
     </w:p>
   </w:comment>
-  <w:comment w:id="40" w:author="Erin Buchanan" w:date="2018-12-28T13:27:00Z" w:initials="BEM">
+  <w:comment w:id="39" w:author="Erin Buchanan" w:date="2018-12-28T13:27:00Z" w:initials="BEM">
     <w:p>
       <w:pPr>
         <w:pStyle w:val="CommentText"/>
@@ -2258,7 +2028,7 @@
       </w:r>
     </w:p>
   </w:comment>
-  <w:comment w:id="41" w:author="Wikowsky, Addie J [2]" w:date="2019-01-25T08:40:00Z" w:initials="WAJ">
+  <w:comment w:id="40" w:author="Wikowsky, Addie J [2]" w:date="2019-01-25T08:40:00Z" w:initials="WAJ">
     <w:p>
       <w:pPr>
         <w:pStyle w:val="CommentText"/>
@@ -2274,7 +2044,7 @@
       </w:r>
     </w:p>
   </w:comment>
-  <w:comment w:id="46" w:author="Erin Buchanan" w:date="2018-12-28T13:29:00Z" w:initials="BEM">
+  <w:comment w:id="45" w:author="Erin Buchanan" w:date="2018-12-28T13:29:00Z" w:initials="BEM">
     <w:p>
       <w:pPr>
         <w:pStyle w:val="CommentText"/>
@@ -2290,7 +2060,7 @@
       </w:r>
     </w:p>
   </w:comment>
-  <w:comment w:id="47" w:author="Wikowsky, Addie J [2]" w:date="2019-01-25T08:39:00Z" w:initials="WAJ">
+  <w:comment w:id="46" w:author="Wikowsky, Addie J [2]" w:date="2019-01-25T08:39:00Z" w:initials="WAJ">
     <w:p>
       <w:pPr>
         <w:pStyle w:val="CommentText"/>
@@ -2306,7 +2076,7 @@
       </w:r>
     </w:p>
   </w:comment>
-  <w:comment w:id="48" w:author="Wikowsky, Addie J" w:date="2019-02-03T04:30:00Z" w:initials="WAJ">
+  <w:comment w:id="47" w:author="Wikowsky, Addie J" w:date="2019-02-03T04:30:00Z" w:initials="WAJ">
     <w:p>
       <w:pPr>
         <w:pStyle w:val="CommentText"/>
@@ -2327,7 +2097,7 @@
       </w:pPr>
     </w:p>
   </w:comment>
-  <w:comment w:id="49" w:author="Erin Buchanan" w:date="2019-02-05T18:39:00Z" w:initials="BEM">
+  <w:comment w:id="48" w:author="Erin Buchanan" w:date="2019-02-05T18:39:00Z" w:initials="BEM">
     <w:p>
       <w:pPr>
         <w:pStyle w:val="CommentText"/>
@@ -2343,7 +2113,7 @@
       </w:r>
     </w:p>
   </w:comment>
-  <w:comment w:id="54" w:author="Erin Buchanan" w:date="2019-02-05T18:39:00Z" w:initials="BEM">
+  <w:comment w:id="53" w:author="Erin Buchanan" w:date="2019-02-05T18:39:00Z" w:initials="BEM">
     <w:p>
       <w:pPr>
         <w:pStyle w:val="CommentText"/>
@@ -2359,7 +2129,7 @@
       </w:r>
     </w:p>
   </w:comment>
-  <w:comment w:id="55" w:author="Buchanan, Erin M" w:date="2018-11-01T14:54:00Z" w:initials="BEM">
+  <w:comment w:id="54" w:author="Buchanan, Erin M" w:date="2018-11-01T14:54:00Z" w:initials="BEM">
     <w:p>
       <w:pPr>
         <w:pStyle w:val="CommentText"/>
@@ -2375,7 +2145,7 @@
       </w:r>
     </w:p>
   </w:comment>
-  <w:comment w:id="56" w:author="Erin Buchanan" w:date="2019-02-05T18:40:00Z" w:initials="BEM">
+  <w:comment w:id="55" w:author="Erin Buchanan" w:date="2019-02-05T18:40:00Z" w:initials="BEM">
     <w:p>
       <w:pPr>
         <w:pStyle w:val="CommentText"/>
@@ -2391,7 +2161,7 @@
       </w:r>
     </w:p>
   </w:comment>
-  <w:comment w:id="59" w:author="Wikowsky, Addie J [2]" w:date="2019-01-25T10:39:00Z" w:initials="WAJ">
+  <w:comment w:id="58" w:author="Wikowsky, Addie J [2]" w:date="2019-01-25T10:39:00Z" w:initials="WAJ">
     <w:p>
       <w:pPr>
         <w:pStyle w:val="CommentText"/>
@@ -2404,26 +2174,26 @@
       </w:r>
       <w:r>
         <w:t>Still reading through this paper</w:t>
+      </w:r>
+    </w:p>
+  </w:comment>
+  <w:comment w:id="59" w:author="Erin Buchanan" w:date="2019-02-05T18:41:00Z" w:initials="BEM">
+    <w:p>
+      <w:pPr>
+        <w:pStyle w:val="CommentText"/>
+      </w:pPr>
+      <w:r>
+        <w:rPr>
+          <w:rStyle w:val="CommentReference"/>
+        </w:rPr>
+        <w:annotationRef/>
+      </w:r>
+      <w:r>
+        <w:t xml:space="preserve">You might mean exception here. </w:t>
       </w:r>
     </w:p>
   </w:comment>
   <w:comment w:id="60" w:author="Erin Buchanan" w:date="2019-02-05T18:41:00Z" w:initials="BEM">
-    <w:p>
-      <w:pPr>
-        <w:pStyle w:val="CommentText"/>
-      </w:pPr>
-      <w:r>
-        <w:rPr>
-          <w:rStyle w:val="CommentReference"/>
-        </w:rPr>
-        <w:annotationRef/>
-      </w:r>
-      <w:r>
-        <w:t xml:space="preserve">You might mean exception here. </w:t>
-      </w:r>
-    </w:p>
-  </w:comment>
-  <w:comment w:id="61" w:author="Erin Buchanan" w:date="2019-02-05T18:41:00Z" w:initials="BEM">
     <w:p>
       <w:pPr>
         <w:pStyle w:val="CommentText"/>
@@ -2449,11 +2219,10 @@
 <w15:commentsEx xmlns:wpc="http://schemas.microsoft.com/office/word/2010/wordprocessingCanvas" xmlns:cx="http://schemas.microsoft.com/office/drawing/2014/chartex" xmlns:cx1="http://schemas.microsoft.com/office/drawing/2015/9/8/chartex" xmlns:cx2="http://schemas.microsoft.com/office/drawing/2015/10/21/chartex" xmlns:cx3="http://schemas.microsoft.com/office/drawing/2016/5/9/chartex" xmlns:cx4="http://schemas.microsoft.com/office/drawing/2016/5/10/chartex" xmlns:cx5="http://schemas.microsoft.com/office/drawing/2016/5/11/chartex" xmlns:cx6="http://schemas.microsoft.com/office/drawing/2016/5/12/chartex" xmlns:cx7="http://schemas.microsoft.com/office/drawing/2016/5/13/chartex" xmlns:cx8="http://schemas.microsoft.com/office/drawing/2016/5/14/chartex" xmlns:mc="http://schemas.openxmlformats.org/markup-compatibility/2006" xmlns:aink="http://schemas.microsoft.com/office/drawing/2016/ink" xmlns:am3d="http://schemas.microsoft.com/office/drawing/2017/model3d" xmlns:o="urn:schemas-microsoft-com:office:office" xmlns:r="http://schemas.openxmlformats.org/officeDocument/2006/relationships" xmlns:m="http://schemas.openxmlformats.org/officeDocument/2006/math" xmlns:v="urn:schemas-microsoft-com:vml" xmlns:wp14="http://schemas.microsoft.com/office/word/2010/wordprocessingDrawing" xmlns:wp="http://schemas.openxmlformats.org/drawingml/2006/wordprocessingDrawing" xmlns:w10="urn:schemas-microsoft-com:office:word" xmlns:w="http://schemas.openxmlformats.org/wordprocessingml/2006/main" xmlns:w14="http://schemas.microsoft.com/office/word/2010/wordml" xmlns:w15="http://schemas.microsoft.com/office/word/2012/wordml" xmlns:w16cid="http://schemas.microsoft.com/office/word/2016/wordml/cid" xmlns:w16se="http://schemas.microsoft.com/office/word/2015/wordml/symex" xmlns:wpg="http://schemas.microsoft.com/office/word/2010/wordprocessingGroup" xmlns:wpi="http://schemas.microsoft.com/office/word/2010/wordprocessingInk" xmlns:wne="http://schemas.microsoft.com/office/word/2006/wordml" xmlns:wps="http://schemas.microsoft.com/office/word/2010/wordprocessingShape" mc:Ignorable="w14 w15 w16se w16cid wp14">
   <w15:commentEx w15:paraId="333FB765" w15:done="1"/>
   <w15:commentEx w15:paraId="6FDACB24" w15:done="1"/>
-  <w15:commentEx w15:paraId="56A81107" w15:done="0"/>
-  <w15:commentEx w15:paraId="08A22C1D" w15:paraIdParent="56A81107" w15:done="0"/>
-  <w15:commentEx w15:paraId="4C479EBD" w15:done="0"/>
-  <w15:commentEx w15:paraId="43B29690" w15:done="0"/>
-  <w15:commentEx w15:paraId="252EB60D" w15:done="0"/>
+  <w15:commentEx w15:paraId="20605566" w15:done="0"/>
+  <w15:commentEx w15:paraId="2AB8DB49" w15:paraIdParent="20605566" w15:done="0"/>
+  <w15:commentEx w15:paraId="60BF7BEF" w15:done="0"/>
+  <w15:commentEx w15:paraId="2D02692D" w15:done="0"/>
   <w15:commentEx w15:paraId="7D837483" w15:done="1"/>
   <w15:commentEx w15:paraId="74B7180B" w15:done="1"/>
   <w15:commentEx w15:paraId="5117E3CB" w15:done="1"/>
@@ -2482,11 +2251,10 @@
 <w16cid:commentsIds xmlns:wpc="http://schemas.microsoft.com/office/word/2010/wordprocessingCanvas" xmlns:cx="http://schemas.microsoft.com/office/drawing/2014/chartex" xmlns:cx1="http://schemas.microsoft.com/office/drawing/2015/9/8/chartex" xmlns:cx2="http://schemas.microsoft.com/office/drawing/2015/10/21/chartex" xmlns:cx3="http://schemas.microsoft.com/office/drawing/2016/5/9/chartex" xmlns:cx4="http://schemas.microsoft.com/office/drawing/2016/5/10/chartex" xmlns:cx5="http://schemas.microsoft.com/office/drawing/2016/5/11/chartex" xmlns:cx6="http://schemas.microsoft.com/office/drawing/2016/5/12/chartex" xmlns:cx7="http://schemas.microsoft.com/office/drawing/2016/5/13/chartex" xmlns:cx8="http://schemas.microsoft.com/office/drawing/2016/5/14/chartex" xmlns:mc="http://schemas.openxmlformats.org/markup-compatibility/2006" xmlns:aink="http://schemas.microsoft.com/office/drawing/2016/ink" xmlns:am3d="http://schemas.microsoft.com/office/drawing/2017/model3d" xmlns:o="urn:schemas-microsoft-com:office:office" xmlns:r="http://schemas.openxmlformats.org/officeDocument/2006/relationships" xmlns:m="http://schemas.openxmlformats.org/officeDocument/2006/math" xmlns:v="urn:schemas-microsoft-com:vml" xmlns:wp14="http://schemas.microsoft.com/office/word/2010/wordprocessingDrawing" xmlns:wp="http://schemas.openxmlformats.org/drawingml/2006/wordprocessingDrawing" xmlns:w10="urn:schemas-microsoft-com:office:word" xmlns:w="http://schemas.openxmlformats.org/wordprocessingml/2006/main" xmlns:w14="http://schemas.microsoft.com/office/word/2010/wordml" xmlns:w15="http://schemas.microsoft.com/office/word/2012/wordml" xmlns:w16cid="http://schemas.microsoft.com/office/word/2016/wordml/cid" xmlns:w16se="http://schemas.microsoft.com/office/word/2015/wordml/symex" xmlns:wpg="http://schemas.microsoft.com/office/word/2010/wordprocessingGroup" xmlns:wpi="http://schemas.microsoft.com/office/word/2010/wordprocessingInk" xmlns:wne="http://schemas.microsoft.com/office/word/2006/wordml" xmlns:wps="http://schemas.microsoft.com/office/word/2010/wordprocessingShape" mc:Ignorable="w14 w15 w16se w16cid wp14">
   <w16cid:commentId w16cid:paraId="333FB765" w16cid:durableId="1F8580F0"/>
   <w16cid:commentId w16cid:paraId="6FDACB24" w16cid:durableId="1F858254"/>
-  <w16cid:commentId w16cid:paraId="56A81107" w16cid:durableId="1F85831B"/>
-  <w16cid:commentId w16cid:paraId="08A22C1D" w16cid:durableId="200B6C72"/>
-  <w16cid:commentId w16cid:paraId="4C479EBD" w16cid:durableId="200B6DCF"/>
-  <w16cid:commentId w16cid:paraId="43B29690" w16cid:durableId="200B6EAF"/>
-  <w16cid:commentId w16cid:paraId="252EB60D" w16cid:durableId="200B6F2D"/>
+  <w16cid:commentId w16cid:paraId="20605566" w16cid:durableId="1F85831B"/>
+  <w16cid:commentId w16cid:paraId="2AB8DB49" w16cid:durableId="200B6C72"/>
+  <w16cid:commentId w16cid:paraId="60BF7BEF" w16cid:durableId="200B6DCF"/>
+  <w16cid:commentId w16cid:paraId="2D02692D" w16cid:durableId="200CBF9D"/>
   <w16cid:commentId w16cid:paraId="7D837483" w16cid:durableId="1F858373"/>
   <w16cid:commentId w16cid:paraId="74B7180B" w16cid:durableId="1F8583B7"/>
   <w16cid:commentId w16cid:paraId="5117E3CB" w16cid:durableId="1F3BA8CA"/>
@@ -2926,6 +2694,7 @@
   <w:style w:type="character" w:default="1" w:styleId="DefaultParagraphFont">
     <w:name w:val="Default Paragraph Font"/>
     <w:uiPriority w:val="1"/>
+    <w:semiHidden/>
     <w:unhideWhenUsed/>
   </w:style>
   <w:style w:type="table" w:default="1" w:styleId="TableNormal">

</xml_diff>

<commit_message>
finished measurements/need to work on transitional sentences
</commit_message>
<xml_diff>
--- a/Thesis Draft.docx
+++ b/Thesis Draft.docx
@@ -129,82 +129,237 @@
     <w:p>
       <w:pPr>
         <w:spacing w:line="480" w:lineRule="auto"/>
+      </w:pPr>
+      <w:r>
+        <w:t>Baddeley and Hitch (1994) first proposed a working memory model</w:t>
+      </w:r>
+      <w:r>
+        <w:t xml:space="preserve"> in 1974</w:t>
+      </w:r>
+      <w:r>
+        <w:t>. Their model included the idea of a phonological loop, visuospatial sketchpad, and central executive. The phonological loop (</w:t>
+      </w:r>
+      <w:r>
+        <w:t xml:space="preserve">previously the </w:t>
+      </w:r>
+      <w:r>
+        <w:t>articulatory loop) has two parts</w:t>
+      </w:r>
+      <w:r>
+        <w:t>:</w:t>
+      </w:r>
+      <w:r>
+        <w:t xml:space="preserve"> phonological storage and subvocal rehearsal. Phonological storage is when </w:t>
+      </w:r>
+      <w:r>
+        <w:t>a person</w:t>
+      </w:r>
+      <w:r>
+        <w:t xml:space="preserve"> holds a </w:t>
+      </w:r>
+      <w:r>
+        <w:t xml:space="preserve">sound </w:t>
+      </w:r>
+      <w:r>
+        <w:t xml:space="preserve">memory trace until this </w:t>
+      </w:r>
+      <w:r>
+        <w:t xml:space="preserve">trace </w:t>
+      </w:r>
+      <w:r>
+        <w:t>is then rehearsed by the subvocal rehearsal of the model</w:t>
+      </w:r>
+      <w:r>
+        <w:t xml:space="preserve"> by repeating the trace internally</w:t>
+      </w:r>
+      <w:r>
+        <w:t>.</w:t>
+      </w:r>
+      <w:r>
+        <w:t xml:space="preserve"> Baddeley and Hitch’s memory model additionally includes a visuospatial sketchpad, which is primarily responsible for visual and spatial </w:t>
+      </w:r>
+      <w:commentRangeStart w:id="1"/>
+      <w:r>
+        <w:t>encoding</w:t>
+      </w:r>
+      <w:commentRangeEnd w:id="1"/>
+      <w:r>
+        <w:rPr>
+          <w:rStyle w:val="CommentReference"/>
+        </w:rPr>
+        <w:commentReference w:id="1"/>
+      </w:r>
+      <w:r>
+        <w:t xml:space="preserve">. </w:t>
+      </w:r>
+      <w:r>
+        <w:t xml:space="preserve">Visual encoding would be when you receive an incoming image or stimuli and </w:t>
+      </w:r>
+      <w:r>
+        <w:t xml:space="preserve">your brain is recognizing it so you can respond appropriately. </w:t>
+      </w:r>
+      <w:r>
+        <w:t xml:space="preserve">Baddeley and Hitch (1994) explain that the visuospatial sketchpad is a type of work space for incoming information. The final piece of their model is the central executive. The central executive is responsible for controlling when the phonological loop and visuospatial sketchpad are used, and how they interact with one another (Baddeley, 2002). </w:t>
+      </w:r>
+    </w:p>
+    <w:p>
+      <w:pPr>
+        <w:spacing w:line="480" w:lineRule="auto"/>
+        <w:rPr>
+          <w:b/>
+        </w:rPr>
+      </w:pPr>
+      <w:r>
+        <w:rPr>
+          <w:b/>
+        </w:rPr>
+        <w:t>Fluid Intelligence</w:t>
+      </w:r>
+    </w:p>
+    <w:p>
+      <w:pPr>
+        <w:spacing w:line="480" w:lineRule="auto"/>
+      </w:pPr>
+      <w:r>
+        <w:tab/>
+        <w:t xml:space="preserve">There are copious amounts of brain mechanisms that work into how much you can hold in your working. </w:t>
+      </w:r>
+      <w:commentRangeStart w:id="2"/>
+      <w:r>
+        <w:t xml:space="preserve">One factor </w:t>
+      </w:r>
+      <w:commentRangeEnd w:id="2"/>
+      <w:r>
+        <w:rPr>
+          <w:rStyle w:val="CommentReference"/>
+        </w:rPr>
+        <w:commentReference w:id="2"/>
+      </w:r>
+      <w:r>
+        <w:t>is intelligence, specifically fluid intelligence (</w:t>
+      </w:r>
+      <w:r>
+        <w:rPr>
+          <w:i/>
+        </w:rPr>
+        <w:t>Gf</w:t>
+      </w:r>
+      <w:r>
+        <w:t xml:space="preserve">). Horn (1968) describes intelligence as behavior that can be observed and measured. Horn is describing that, for </w:t>
+      </w:r>
+      <w:r>
+        <w:lastRenderedPageBreak/>
+        <w:t xml:space="preserve">researchers in the behavioral sciences, intelligence needs to be measured in some aspect for it to be considered </w:t>
+      </w:r>
+      <w:commentRangeStart w:id="3"/>
+      <w:r>
+        <w:t>observable</w:t>
+      </w:r>
+      <w:commentRangeEnd w:id="3"/>
+      <w:r>
+        <w:rPr>
+          <w:rStyle w:val="CommentReference"/>
+        </w:rPr>
+        <w:commentReference w:id="3"/>
+      </w:r>
+      <w:r>
+        <w:t xml:space="preserve">.. </w:t>
+      </w:r>
+      <w:commentRangeStart w:id="4"/>
+      <w:r>
+        <w:t>Jaeggi</w:t>
+      </w:r>
+      <w:commentRangeEnd w:id="4"/>
+      <w:r>
+        <w:rPr>
+          <w:rStyle w:val="CommentReference"/>
+        </w:rPr>
+        <w:commentReference w:id="4"/>
+      </w:r>
+      <w:r>
+        <w:t xml:space="preserve"> et al. (2008) classify </w:t>
+      </w:r>
+      <w:r>
+        <w:rPr>
+          <w:i/>
+        </w:rPr>
+        <w:t>Gf</w:t>
+      </w:r>
+      <w:r>
+        <w:t xml:space="preserve"> as a human ability that allows participants to adapt their thinking to the problem at hand regardless of acquired </w:t>
+      </w:r>
+      <w:commentRangeStart w:id="5"/>
+      <w:r>
+        <w:t>knowledge</w:t>
+      </w:r>
+      <w:commentRangeEnd w:id="5"/>
+      <w:r>
+        <w:rPr>
+          <w:rStyle w:val="CommentReference"/>
+        </w:rPr>
+        <w:commentReference w:id="5"/>
+      </w:r>
+      <w:r>
+        <w:t xml:space="preserve">. In addition, Gray, Chabris, and Braver (2003) highlight that </w:t>
+      </w:r>
+      <w:r>
+        <w:rPr>
+          <w:i/>
+        </w:rPr>
+        <w:t>Gf</w:t>
+      </w:r>
+      <w:r>
+        <w:t xml:space="preserve"> is related to attentional control, or a person’s ability to disregard any interference that could affect performance. Gray et al. also says that attentional control is necessary for the abstract thinking needed for </w:t>
+      </w:r>
+      <w:r>
+        <w:rPr>
+          <w:i/>
+        </w:rPr>
+        <w:t xml:space="preserve">Gf. </w:t>
+      </w:r>
+      <w:r>
+        <w:t xml:space="preserve">Horn (1968) reports that Cattell presented the idea of </w:t>
+      </w:r>
+      <w:r>
+        <w:rPr>
+          <w:i/>
+        </w:rPr>
+        <w:t>Gf</w:t>
+      </w:r>
+      <w:r>
+        <w:t xml:space="preserve"> in 1941 at an APA convention. Since then it has grown popular in the behavioral sciences as a way to measure intelligence that is always </w:t>
+      </w:r>
+      <w:commentRangeStart w:id="6"/>
+      <w:commentRangeStart w:id="7"/>
+      <w:r>
+        <w:t>expanding</w:t>
+      </w:r>
+      <w:commentRangeEnd w:id="6"/>
+      <w:commentRangeEnd w:id="7"/>
+      <w:r>
+        <w:rPr>
+          <w:rStyle w:val="CommentReference"/>
+        </w:rPr>
+        <w:commentReference w:id="6"/>
+      </w:r>
+      <w:r>
+        <w:rPr>
+          <w:rStyle w:val="CommentReference"/>
+        </w:rPr>
+        <w:commentReference w:id="7"/>
+      </w:r>
+      <w:r>
+        <w:t>.</w:t>
+      </w:r>
+    </w:p>
+    <w:p>
+      <w:pPr>
+        <w:spacing w:line="480" w:lineRule="auto"/>
         <w:ind w:firstLine="720"/>
         <w:rPr>
           <w:color w:val="000000"/>
         </w:rPr>
       </w:pPr>
-      <w:r>
-        <w:t>Baddeley and Hitch (1994) first proposed a working memory model</w:t>
-      </w:r>
-      <w:r>
-        <w:t xml:space="preserve"> in 1974</w:t>
-      </w:r>
-      <w:r>
-        <w:t>. Their model included the idea of a phonological loop, visuospatial sketchpad, and central executive. The phonological loop (</w:t>
-      </w:r>
-      <w:r>
-        <w:t xml:space="preserve">previously the </w:t>
-      </w:r>
-      <w:r>
-        <w:t>articulatory loop) has two parts</w:t>
-      </w:r>
-      <w:r>
-        <w:t>:</w:t>
-      </w:r>
-      <w:r>
-        <w:t xml:space="preserve"> phonological storage and subvocal rehearsal. Phonological storage is when </w:t>
-      </w:r>
-      <w:r>
-        <w:t>a person</w:t>
-      </w:r>
-      <w:r>
-        <w:t xml:space="preserve"> holds a </w:t>
-      </w:r>
-      <w:r>
-        <w:t xml:space="preserve">sound </w:t>
-      </w:r>
-      <w:r>
-        <w:t xml:space="preserve">memory trace until this </w:t>
-      </w:r>
-      <w:r>
-        <w:t xml:space="preserve">trace </w:t>
-      </w:r>
-      <w:r>
-        <w:t>is then rehearsed by the subvocal rehearsal of the model</w:t>
-      </w:r>
-      <w:r>
-        <w:t xml:space="preserve"> by repeating the trace internally</w:t>
-      </w:r>
-      <w:r>
-        <w:t>.</w:t>
-      </w:r>
-      <w:r>
-        <w:t xml:space="preserve"> Baddeley and Hitch’s memory model additionally includes a visuospatial sketchpad, which is primarily responsible for visual and spatial </w:t>
-      </w:r>
-      <w:commentRangeStart w:id="1"/>
-      <w:r>
-        <w:t>encoding</w:t>
-      </w:r>
-      <w:commentRangeEnd w:id="1"/>
-      <w:r>
-        <w:rPr>
-          <w:rStyle w:val="CommentReference"/>
-        </w:rPr>
-        <w:commentReference w:id="1"/>
-      </w:r>
-      <w:r>
-        <w:t xml:space="preserve">. </w:t>
-      </w:r>
-      <w:r>
-        <w:t xml:space="preserve">Visual encoding would be when you receive an incoming image or stimuli and </w:t>
-      </w:r>
-      <w:r>
-        <w:t xml:space="preserve">your brain is recognizing it so you can respond appropriately. </w:t>
-      </w:r>
-      <w:r>
-        <w:t xml:space="preserve">Baddeley and Hitch (1994) explain that the visuospatial sketchpad is a type of work space for incoming information. The final piece of their model is the central executive. The central executive is responsible for controlling when the phonological loop and visuospatial sketchpad are used, and how they interact with one another (Baddeley, 2002). </w:t>
-      </w:r>
     </w:p>
     <w:p>
       <w:pPr>
@@ -225,45 +380,114 @@
         </w:rPr>
         <w:t xml:space="preserve"> of Working Memory</w:t>
       </w:r>
+      <w:r>
+        <w:rPr>
+          <w:b/>
+        </w:rPr>
+        <w:t xml:space="preserve"> and Fluid Intelligence </w:t>
+      </w:r>
     </w:p>
     <w:p>
       <w:pPr>
         <w:spacing w:line="480" w:lineRule="auto"/>
         <w:ind w:firstLine="720"/>
-        <w:pPrChange w:id="2" w:author="Wikowsky, Addie J" w:date="2019-02-12T03:45:00Z">
+        <w:pPrChange w:id="8" w:author="Wikowsky, Addie J" w:date="2019-02-12T03:45:00Z">
           <w:pPr>
             <w:spacing w:line="480" w:lineRule="auto"/>
           </w:pPr>
         </w:pPrChange>
       </w:pPr>
-      <w:bookmarkStart w:id="3" w:name="_GoBack"/>
-      <w:bookmarkEnd w:id="3"/>
-      <w:r>
-        <w:t xml:space="preserve">Working memory has been tested in the field of psychology since Miller introduced the “magic number” in 1956. Yuan et al. (2006) suggest that there are two types of measurement; simple memory span and dual-tasks. Simple memory span tasks are when a participant is </w:t>
-      </w:r>
-      <w:r>
+      <w:r>
+        <w:t xml:space="preserve">Working memory has been tested in the field of psychology since Miller introduced the “magic number” in 1956. Yuan et al. (2006) suggest that there are two types of measurement; simple memory span and dual-tasks. Simple memory span tasks are when a participant is presented with a stimuli (words, numbers, or positions) and then asked to recall them in either the same or reversed order they were presented. Simple span tasks are generally used to measure short term memory (Mathy, Chekaf, &amp; Cowan, 2018). Dual-trials tasks are when both processing and storage are both being encoded at the same time. Conway et al. (2005) identified most working memory measurements are considered dual-task because of their complexity. More modernly they are considered complex span tasks (Schmiedek, Hildebrandt, Lovden, Wilhelm, &amp; Lindenberger, 2009). This is because there are two sources of data the experimenter is collecting, the processing component and the storage component. </w:t>
+      </w:r>
+    </w:p>
+    <w:p>
+      <w:pPr>
+        <w:spacing w:line="480" w:lineRule="auto"/>
+        <w:ind w:firstLine="720"/>
+      </w:pPr>
+      <w:r>
+        <w:rPr>
+          <w:color w:val="000000" w:themeColor="text1"/>
+        </w:rPr>
+        <w:t xml:space="preserve">The Online Working Memory Lab (OWL) is an online version of these various complex spans including the automated operation span, reading span, symmetry span, and running span </w:t>
+      </w:r>
+      <w:r>
+        <w:rPr>
+          <w:color w:val="000000" w:themeColor="text1"/>
+        </w:rPr>
         <w:lastRenderedPageBreak/>
-        <w:t xml:space="preserve">presented with a </w:t>
-      </w:r>
-      <w:proofErr w:type="gramStart"/>
-      <w:r>
-        <w:t>stimuli</w:t>
-      </w:r>
-      <w:proofErr w:type="gramEnd"/>
-      <w:r>
-        <w:t xml:space="preserve"> (words, numbers, or positions) and then asked to recall them in either the same or reversed order they were presented. Simple span tasks are generally used to measure short term memory (Mathy, Chekaf, &amp; Cowan, 2018). Dual-trials tasks are when both processing and storage are both being encoded at the same time. Conway et al. (2005) identified most working memory measurements are considered dual-task because of their complexity. More modernly they are considered complex span tasks (Schmiedek, Hildebrandt, Lovden, Wilhelm, &amp; Lindenberger, 2009). This is because there are two sources of data the experimenter is collecting, the processing component and the storage component. </w:t>
+        <w:t>(Hicks, Foster, &amp; Engle, 2016). The OWL is available for most operating systems allowing labs all over the world to utilize their tasks.</w:t>
       </w:r>
     </w:p>
     <w:p>
       <w:pPr>
         <w:spacing w:line="480" w:lineRule="auto"/>
         <w:ind w:firstLine="720"/>
-      </w:pPr>
-      <w:r>
-        <w:rPr>
-          <w:color w:val="000000" w:themeColor="text1"/>
-        </w:rPr>
-        <w:t>The Online Working Memory Lab (OWL) is an online version of these various complex spans including the automated operation span, reading span, symmetry span, and running span (Hicks, Foster, &amp; Engle, 2016). The OWL is available for most operating systems allowing labs all over the world to utilize their tasks.</w:t>
+        <w:rPr>
+          <w:color w:val="000000" w:themeColor="text1"/>
+        </w:rPr>
+      </w:pPr>
+      <w:r>
+        <w:t>One of the most used tests to measure WM is the Operation Span (OSPAN) created by Turner and Engle (</w:t>
+      </w:r>
+      <w:commentRangeStart w:id="9"/>
+      <w:commentRangeStart w:id="10"/>
+      <w:r>
+        <w:rPr>
+          <w:color w:val="000000" w:themeColor="text1"/>
+        </w:rPr>
+        <w:t>1989</w:t>
+      </w:r>
+      <w:commentRangeEnd w:id="9"/>
+      <w:r>
+        <w:rPr>
+          <w:rStyle w:val="CommentReference"/>
+        </w:rPr>
+        <w:commentReference w:id="9"/>
+      </w:r>
+      <w:commentRangeEnd w:id="10"/>
+      <w:r>
+        <w:rPr>
+          <w:rStyle w:val="CommentReference"/>
+        </w:rPr>
+        <w:commentReference w:id="10"/>
+      </w:r>
+      <w:r>
+        <w:t xml:space="preserve">). In the OSPAN the participant is given a math problem which they have to identify the solution as correct or incorrect (processing component) with a word or letter being presented after they answer. The participant is then supposed to recall (storage component) that word after a few trials. The original OSPAN and the automated OSPAN (Unsworth, Heitz, Schrock, &amp; Engle, 2005) still hold the same task, but the automated OSPAN has </w:t>
+      </w:r>
+      <w:r>
+        <w:t>fewer trials</w:t>
+      </w:r>
+      <w:r>
+        <w:t xml:space="preserve"> and is available completely online</w:t>
+      </w:r>
+      <w:r>
+        <w:t>.</w:t>
+      </w:r>
+      <w:r>
+        <w:t xml:space="preserve"> This allows less confounding variables between the researcher and the participant.</w:t>
+      </w:r>
+      <w:r>
+        <w:t xml:space="preserve"> The automated OSPAN also has a practice period where the participant is presented with a math problems. After the math practice, they are given a sample trial of math problem where they are told to remember a letter after answering whether the math problem was true or false. After both practice portions are completed the participant then begins the real study. </w:t>
+      </w:r>
+      <w:r>
+        <w:t xml:space="preserve">The participants must maintain 85% accuracy for the math operations in order for their data to be accounted for (Unsworth et al., 2005). </w:t>
+      </w:r>
+      <w:r>
+        <w:t xml:space="preserve">After the task is completed the researcher is given the participants scores </w:t>
+      </w:r>
+      <w:r>
+        <w:t>(Millisecond S</w:t>
+      </w:r>
+      <w:r>
+        <w:t>oftware, 2016</w:t>
+      </w:r>
+      <w:r>
+        <w:t>)</w:t>
+      </w:r>
+      <w:r>
+        <w:t>. The first is a raw score of the correctly recalled letter or word for each set. The researcher is also given a report on the participants math errors to account for accuracy.</w:t>
       </w:r>
     </w:p>
     <w:p>
@@ -275,40 +499,47 @@
         </w:rPr>
       </w:pPr>
       <w:r>
-        <w:t>One of the most used tests to measure WM is the Operation Span (OSPAN) created by Turner and Engle (</w:t>
-      </w:r>
-      <w:commentRangeStart w:id="4"/>
-      <w:commentRangeStart w:id="5"/>
-      <w:r>
-        <w:rPr>
-          <w:color w:val="000000" w:themeColor="text1"/>
-        </w:rPr>
-        <w:t>1989</w:t>
-      </w:r>
-      <w:commentRangeEnd w:id="4"/>
-      <w:r>
-        <w:rPr>
-          <w:rStyle w:val="CommentReference"/>
-        </w:rPr>
-        <w:commentReference w:id="4"/>
-      </w:r>
-      <w:commentRangeEnd w:id="5"/>
-      <w:r>
-        <w:rPr>
-          <w:rStyle w:val="CommentReference"/>
-        </w:rPr>
-        <w:commentReference w:id="5"/>
-      </w:r>
-      <w:r>
-        <w:t xml:space="preserve">). In the OSPAN the participant is given a math problem which they have to identify the solution as correct or incorrect (processing component) with a word or letter being presented after they answer. The participant is then supposed to recall (storage component) that word after a few trials. The original OSPAN and the automated OSPAN (Unsworth, Heitz, Schrock, &amp; Engle, 2005) still hold the same task, but the automated OSPAN has 15 trials. The automated OSPAN also has a practice period where the participant is presented with a math </w:t>
-      </w:r>
-      <w:proofErr w:type="gramStart"/>
-      <w:r>
-        <w:t>problems</w:t>
-      </w:r>
-      <w:proofErr w:type="gramEnd"/>
-      <w:r>
-        <w:t xml:space="preserve">. After the math practice, they are given a sample trial of math problem where they are told to remember a letter after answering whether the math problem was true or false. After both practice portions are completed the participant then begins the real study. </w:t>
+        <w:t xml:space="preserve">Daneman and Carpenter’s (1980) Reading Span Task (RSPAN) is another example of a complex WM measurement. The authors originally had two ways of testing this. In the first part of the RSPAN participants were to read sentences out loud to the experimenter, while doing this the participant also had to remember the last word of the sentence for recall later. After the participant finished a few sentences, they had to recall the last word in the order the read the sentences. For the second part, Daneman and Carpenter (1980) had the participant read sentences </w:t>
+      </w:r>
+      <w:r>
+        <w:lastRenderedPageBreak/>
+        <w:t xml:space="preserve">that were from general knowledge, politics, and other subjects; while still trying to remember the last word. After reading the sentence the participant had to identify if the statement was true or false. The experimenters </w:t>
+      </w:r>
+      <w:del w:id="11" w:author="Wikowsky, Addie J" w:date="2019-02-16T05:44:00Z">
+        <w:r>
+          <w:delText xml:space="preserve">were </w:delText>
+        </w:r>
+      </w:del>
+      <w:r>
+        <w:t>are</w:t>
+      </w:r>
+      <w:r>
+        <w:t xml:space="preserve"> </w:t>
+      </w:r>
+      <w:r>
+        <w:t xml:space="preserve">only interested in if the participant had recalled the words in order or </w:t>
+      </w:r>
+      <w:commentRangeStart w:id="12"/>
+      <w:r>
+        <w:t>not</w:t>
+      </w:r>
+      <w:commentRangeEnd w:id="12"/>
+      <w:r>
+        <w:rPr>
+          <w:rStyle w:val="CommentReference"/>
+        </w:rPr>
+        <w:commentReference w:id="12"/>
+      </w:r>
+      <w:r>
+        <w:t>.</w:t>
+      </w:r>
+      <w:r>
+        <w:t xml:space="preserve"> The participants are scored on the number of correct words they recalled in the correct order. For example, the participant is supposed to recall the words: tent, shoe, and bottle. If the participant recalled shoe and bottle, they would receive 2/3. It is important to </w:t>
+      </w:r>
+      <w:bookmarkStart w:id="13" w:name="_GoBack"/>
+      <w:bookmarkEnd w:id="13"/>
+      <w:r>
+        <w:t>note for this task that the order is crucial for scoring. For instance, if the participant recalled the same words as above in this order: shoe, tent, bottle, they would still only get a 2/3.</w:t>
       </w:r>
     </w:p>
     <w:p>
@@ -320,22 +551,601 @@
         </w:rPr>
       </w:pPr>
       <w:r>
-        <w:t xml:space="preserve">Daneman and Carpenter’s (1980) Reading Span Task (RSPAN) is another example of a complex WM measurement. The authors originally had two ways of testing this. In the first part </w:t>
-      </w:r>
-      <w:r>
+        <w:rPr>
+          <w:color w:val="000000" w:themeColor="text1"/>
+        </w:rPr>
+        <w:t xml:space="preserve">The </w:t>
+      </w:r>
+      <w:r>
+        <w:rPr>
+          <w:color w:val="000000" w:themeColor="text1"/>
+        </w:rPr>
+        <w:t>N-</w:t>
+      </w:r>
+      <w:commentRangeStart w:id="14"/>
+      <w:r>
+        <w:rPr>
+          <w:color w:val="000000" w:themeColor="text1"/>
+        </w:rPr>
+        <w:t>Back</w:t>
+      </w:r>
+      <w:commentRangeEnd w:id="14"/>
+      <w:r>
+        <w:rPr>
+          <w:rStyle w:val="CommentReference"/>
+        </w:rPr>
+        <w:commentReference w:id="14"/>
+      </w:r>
+      <w:r>
+        <w:rPr>
+          <w:color w:val="000000" w:themeColor="text1"/>
+        </w:rPr>
+        <w:t xml:space="preserve"> task was created </w:t>
+      </w:r>
+      <w:r>
+        <w:rPr>
+          <w:color w:val="000000" w:themeColor="text1"/>
+        </w:rPr>
+        <w:t>in the late 1950’s</w:t>
+      </w:r>
+      <w:r>
+        <w:rPr>
+          <w:color w:val="000000" w:themeColor="text1"/>
+        </w:rPr>
+        <w:t xml:space="preserve"> (Kirchner, 1958). The idea behind this task </w:t>
+      </w:r>
+      <w:r>
+        <w:rPr>
+          <w:color w:val="000000" w:themeColor="text1"/>
+        </w:rPr>
+        <w:t xml:space="preserve">was to measure short-term memory retention. </w:t>
+      </w:r>
+      <w:r>
+        <w:rPr>
+          <w:color w:val="000000" w:themeColor="text1"/>
+        </w:rPr>
+        <w:t xml:space="preserve">It consists of </w:t>
+      </w:r>
+      <w:r>
+        <w:rPr>
+          <w:color w:val="000000" w:themeColor="text1"/>
+        </w:rPr>
+        <w:t xml:space="preserve">different visual stages presented to the participant (Gajewski et al., 2018). After a stimuli is presented the participant is asked if it matches a stimuli that was presented </w:t>
+      </w:r>
+      <w:r>
+        <w:rPr>
+          <w:i/>
+          <w:color w:val="000000" w:themeColor="text1"/>
+        </w:rPr>
+        <w:t>n</w:t>
+      </w:r>
+      <w:r>
+        <w:rPr>
+          <w:i/>
+          <w:color w:val="000000" w:themeColor="text1"/>
+        </w:rPr>
+        <w:t xml:space="preserve"> </w:t>
+      </w:r>
+      <w:r>
+        <w:rPr>
+          <w:color w:val="000000" w:themeColor="text1"/>
+        </w:rPr>
+        <w:t xml:space="preserve">trails </w:t>
+      </w:r>
+      <w:r>
+        <w:rPr>
+          <w:color w:val="000000" w:themeColor="text1"/>
+        </w:rPr>
+        <w:t>before</w:t>
+      </w:r>
+      <w:r>
+        <w:rPr>
+          <w:color w:val="000000" w:themeColor="text1"/>
+        </w:rPr>
+        <w:t xml:space="preserve"> it. For example, if the stimuli was presented with letters, and this pattern was shown: A, B, D, A. The participant would have to identify if the ‘A’ was presented </w:t>
+      </w:r>
+      <w:r>
+        <w:rPr>
+          <w:color w:val="000000" w:themeColor="text1"/>
+        </w:rPr>
+        <w:t>three</w:t>
+      </w:r>
+      <w:r>
+        <w:rPr>
+          <w:color w:val="000000" w:themeColor="text1"/>
+        </w:rPr>
+        <w:t xml:space="preserve"> </w:t>
+      </w:r>
+      <w:r>
+        <w:rPr>
+          <w:color w:val="000000" w:themeColor="text1"/>
+        </w:rPr>
+        <w:t xml:space="preserve">trials back. This would be considered a 3-back task because of the number of stimuli in-between the two matching pieces. </w:t>
+      </w:r>
+      <w:r>
+        <w:rPr>
+          <w:color w:val="000000" w:themeColor="text1"/>
+        </w:rPr>
+        <w:t xml:space="preserve">The stimuli would keep being produced and the participant would need to keep identifying if the same stimuli was presented before. </w:t>
+      </w:r>
+      <w:r>
+        <w:rPr>
+          <w:color w:val="000000" w:themeColor="text1"/>
+        </w:rPr>
+        <w:t xml:space="preserve">This process can be repeated with different difficulties, </w:t>
+      </w:r>
+      <w:r>
+        <w:rPr>
+          <w:color w:val="000000" w:themeColor="text1"/>
+        </w:rPr>
+        <w:t>starting with 1-back, the researcher</w:t>
+      </w:r>
+      <w:r>
+        <w:rPr>
+          <w:color w:val="000000" w:themeColor="text1"/>
+        </w:rPr>
+        <w:t xml:space="preserve"> would just increase the number of stimuli between the two stimuli you would want the participant to match. </w:t>
+      </w:r>
+      <w:r>
+        <w:rPr>
+          <w:color w:val="000000" w:themeColor="text1"/>
+        </w:rPr>
+        <w:t xml:space="preserve">The </w:t>
+      </w:r>
+      <w:r>
+        <w:rPr>
+          <w:i/>
+          <w:color w:val="000000" w:themeColor="text1"/>
+        </w:rPr>
+        <w:t>n-</w:t>
+      </w:r>
+      <w:r>
+        <w:rPr>
+          <w:color w:val="000000" w:themeColor="text1"/>
+        </w:rPr>
+        <w:t xml:space="preserve">back is scored by the reaction times and percentage correct correlated to those in the same age group as the participant. </w:t>
+      </w:r>
+      <w:r>
+        <w:rPr>
+          <w:color w:val="000000" w:themeColor="text1"/>
+        </w:rPr>
+        <w:t>This task challenges the participant because it requires encoding and updating of incoming stimuli while irrelevant stimuli are being introduced (Gajewski et al., 2018).</w:t>
+      </w:r>
+    </w:p>
+    <w:p>
+      <w:pPr>
+        <w:spacing w:line="480" w:lineRule="auto"/>
+        <w:ind w:firstLine="720"/>
+        <w:rPr>
+          <w:color w:val="000000" w:themeColor="text1"/>
+        </w:rPr>
+      </w:pPr>
+      <w:r>
+        <w:rPr>
+          <w:color w:val="000000" w:themeColor="text1"/>
+        </w:rPr>
+        <w:t>The Raven</w:t>
+      </w:r>
+      <w:ins w:id="15" w:author="Wikowsky, Addie J" w:date="2019-02-16T04:17:00Z">
+        <w:r>
+          <w:rPr>
+            <w:color w:val="000000" w:themeColor="text1"/>
+          </w:rPr>
+          <w:t xml:space="preserve"> </w:t>
+        </w:r>
+      </w:ins>
+      <w:r>
+        <w:rPr>
+          <w:color w:val="000000" w:themeColor="text1"/>
+        </w:rPr>
+        <w:t xml:space="preserve">Progressive </w:t>
+      </w:r>
+      <w:r>
+        <w:rPr>
+          <w:color w:val="000000" w:themeColor="text1"/>
+        </w:rPr>
+        <w:t>Matrices</w:t>
+      </w:r>
+      <w:r>
+        <w:rPr>
+          <w:color w:val="000000" w:themeColor="text1"/>
+        </w:rPr>
+        <w:t xml:space="preserve"> (</w:t>
+      </w:r>
+      <w:r>
+        <w:rPr>
+          <w:color w:val="000000" w:themeColor="text1"/>
+        </w:rPr>
+        <w:t>R</w:t>
+      </w:r>
+      <w:r>
+        <w:rPr>
+          <w:color w:val="000000" w:themeColor="text1"/>
+        </w:rPr>
+        <w:t>PM)</w:t>
+      </w:r>
+      <w:r>
+        <w:rPr>
+          <w:color w:val="000000" w:themeColor="text1"/>
+        </w:rPr>
+        <w:t xml:space="preserve"> </w:t>
+      </w:r>
+      <w:r>
+        <w:rPr>
+          <w:color w:val="000000" w:themeColor="text1"/>
+        </w:rPr>
+        <w:t xml:space="preserve">is a measure of </w:t>
+      </w:r>
+      <w:ins w:id="16" w:author="Wikowsky, Addie J" w:date="2019-02-16T04:44:00Z">
+        <w:r>
+          <w:rPr>
+            <w:color w:val="000000" w:themeColor="text1"/>
+          </w:rPr>
+          <w:t>gF</w:t>
+        </w:r>
+      </w:ins>
+      <w:r>
+        <w:rPr>
+          <w:color w:val="000000" w:themeColor="text1"/>
+        </w:rPr>
+        <w:t xml:space="preserve">. </w:t>
+      </w:r>
+      <w:r>
+        <w:rPr>
+          <w:color w:val="000000" w:themeColor="text1"/>
+        </w:rPr>
+        <w:t>Raven (1936)</w:t>
+      </w:r>
+      <w:ins w:id="17" w:author="Wikowsky, Addie J" w:date="2019-02-16T04:17:00Z">
+        <w:r>
+          <w:rPr>
+            <w:color w:val="000000" w:themeColor="text1"/>
+          </w:rPr>
+          <w:t xml:space="preserve"> initally</w:t>
+        </w:r>
+      </w:ins>
+      <w:r>
+        <w:rPr>
+          <w:color w:val="000000" w:themeColor="text1"/>
+        </w:rPr>
+        <w:t xml:space="preserve"> wanted to develop a test that would allow the researchers to interpret it without any social barriers</w:t>
+      </w:r>
+      <w:r>
+        <w:rPr>
+          <w:color w:val="000000" w:themeColor="text1"/>
+        </w:rPr>
+        <w:t xml:space="preserve">. In </w:t>
+      </w:r>
+      <w:r>
+        <w:rPr>
+          <w:color w:val="000000" w:themeColor="text1"/>
+        </w:rPr>
         <w:lastRenderedPageBreak/>
-        <w:t xml:space="preserve">of the RSPAN participants were to read sentences out loud to the experimenter, while doing this the participant also had to remember the last word of the sentence for recall later. After the participant finished a few sentences, they had to recall the last word in the order the read the sentences. For the second part, Daneman and Carpenter (1980) had the participant read sentences that were from general knowledge, politics, and other subjects; while still trying to remember the last word. After reading the sentence the participant had to identify if the statement was true or false. The experimenters were only interested in if the participant had recalled the words in order or </w:t>
-      </w:r>
-      <w:commentRangeStart w:id="6"/>
-      <w:r>
-        <w:t>not</w:t>
-      </w:r>
-      <w:commentRangeEnd w:id="6"/>
-      <w:r>
-        <w:rPr>
-          <w:rStyle w:val="CommentReference"/>
-        </w:rPr>
-        <w:commentReference w:id="6"/>
+        <w:t>19</w:t>
+      </w:r>
+      <w:r>
+        <w:rPr>
+          <w:color w:val="000000" w:themeColor="text1"/>
+        </w:rPr>
+        <w:t xml:space="preserve">88 it was updated and became the Raven’s Advanced Progressive Matrices (APM) (Bors, &amp; Stokes, 1998). The participant is presented with </w:t>
+      </w:r>
+      <w:r>
+        <w:rPr>
+          <w:color w:val="000000" w:themeColor="text1"/>
+        </w:rPr>
+        <w:t>several</w:t>
+      </w:r>
+      <w:r>
+        <w:rPr>
+          <w:color w:val="000000" w:themeColor="text1"/>
+        </w:rPr>
+        <w:t xml:space="preserve"> images that transform from the first image to the last and must pick one of </w:t>
+      </w:r>
+      <w:r>
+        <w:rPr>
+          <w:color w:val="000000" w:themeColor="text1"/>
+        </w:rPr>
+        <w:t xml:space="preserve">six or </w:t>
+      </w:r>
+      <w:r>
+        <w:rPr>
+          <w:color w:val="000000" w:themeColor="text1"/>
+        </w:rPr>
+        <w:t xml:space="preserve">eight options that would </w:t>
+      </w:r>
+      <w:r>
+        <w:rPr>
+          <w:color w:val="000000" w:themeColor="text1"/>
+        </w:rPr>
+        <w:t>complete</w:t>
+      </w:r>
+      <w:r>
+        <w:rPr>
+          <w:color w:val="000000" w:themeColor="text1"/>
+        </w:rPr>
+        <w:t xml:space="preserve"> the sequence. Th</w:t>
+      </w:r>
+      <w:r>
+        <w:rPr>
+          <w:color w:val="000000" w:themeColor="text1"/>
+        </w:rPr>
+        <w:t xml:space="preserve">e </w:t>
+      </w:r>
+      <w:r>
+        <w:rPr>
+          <w:color w:val="000000" w:themeColor="text1"/>
+        </w:rPr>
+        <w:t xml:space="preserve">images in the matrix may be rotated, flipped, or change in size. The APM consists of two sets. </w:t>
+      </w:r>
+      <w:r>
+        <w:rPr>
+          <w:color w:val="000000" w:themeColor="text1"/>
+        </w:rPr>
+        <w:t>Set one</w:t>
+      </w:r>
+      <w:r>
+        <w:rPr>
+          <w:color w:val="000000" w:themeColor="text1"/>
+        </w:rPr>
+        <w:t xml:space="preserve"> has 12 items</w:t>
+      </w:r>
+      <w:r>
+        <w:rPr>
+          <w:color w:val="000000" w:themeColor="text1"/>
+        </w:rPr>
+        <w:t xml:space="preserve"> and is generally used as practice for the participant. Set two has 36 items that is more difficult than set one.</w:t>
+      </w:r>
+      <w:r>
+        <w:rPr>
+          <w:color w:val="000000" w:themeColor="text1"/>
+        </w:rPr>
+        <w:t xml:space="preserve"> The participant is scored by how many of their answers were correct. These raw scores are then compared to percentiles based on the participants age.</w:t>
+      </w:r>
+    </w:p>
+    <w:p>
+      <w:pPr>
+        <w:spacing w:line="480" w:lineRule="auto"/>
+        <w:ind w:firstLine="720"/>
+      </w:pPr>
+    </w:p>
+    <w:p>
+      <w:pPr>
+        <w:spacing w:line="480" w:lineRule="auto"/>
+      </w:pPr>
+      <w:ins w:id="18" w:author="Wikowsky, Addie J" w:date="2019-02-14T17:09:00Z">
+        <w:r>
+          <w:t xml:space="preserve"> </w:t>
+        </w:r>
+      </w:ins>
+    </w:p>
+    <w:p>
+      <w:pPr>
+        <w:spacing w:line="480" w:lineRule="auto"/>
+        <w:jc w:val="both"/>
+      </w:pPr>
+      <w:r>
+        <w:rPr>
+          <w:b/>
+        </w:rPr>
+        <w:t>Expertise</w:t>
+      </w:r>
+    </w:p>
+    <w:p>
+      <w:pPr>
+        <w:spacing w:line="480" w:lineRule="auto"/>
+        <w:ind w:firstLine="720"/>
+      </w:pPr>
+      <w:r>
+        <w:t xml:space="preserve">The last construct that may affect your working memory or fluid intelligence is expertise. Chi, Glaser, and Rees (1982) describe expertise as having an abundance of knowledge and having skill to apply that knowledge. The authors argue that having this knowledge and skill plays a large part in intelligence as a whole. Because </w:t>
+      </w:r>
+      <w:r>
+        <w:t>participants</w:t>
+      </w:r>
+      <w:commentRangeStart w:id="19"/>
+      <w:r>
+        <w:t xml:space="preserve"> </w:t>
+      </w:r>
+      <w:commentRangeEnd w:id="19"/>
+      <w:r>
+        <w:rPr>
+          <w:rStyle w:val="CommentReference"/>
+        </w:rPr>
+        <w:commentReference w:id="19"/>
+      </w:r>
+      <w:r>
+        <w:t>are able to recall their skill better and faster, they are perceived as more intelligent. This</w:t>
+      </w:r>
+      <w:ins w:id="20" w:author="Erin Buchanan" w:date="2018-12-28T13:23:00Z">
+        <w:r>
+          <w:t xml:space="preserve"> effect</w:t>
+        </w:r>
+      </w:ins>
+      <w:r>
+        <w:t xml:space="preserve"> has been demonstrated primarily with the skillsets of chess (Chase </w:t>
+      </w:r>
+      <w:ins w:id="21" w:author="Erin Buchanan" w:date="2018-12-28T13:23:00Z">
+        <w:r>
+          <w:t xml:space="preserve">&amp; </w:t>
+        </w:r>
+      </w:ins>
+      <w:r>
+        <w:t xml:space="preserve">Simon, 1973) and physics (Chi, Feltovich &amp; Glaser, 1981). </w:t>
+      </w:r>
+    </w:p>
+    <w:p>
+      <w:pPr>
+        <w:spacing w:line="480" w:lineRule="auto"/>
+        <w:ind w:firstLine="720"/>
+      </w:pPr>
+      <w:r>
+        <w:t xml:space="preserve">In Chase and Simon’s </w:t>
+      </w:r>
+      <w:ins w:id="22" w:author="Erin Buchanan" w:date="2018-12-28T13:23:00Z">
+        <w:r>
+          <w:t>(</w:t>
+        </w:r>
+      </w:ins>
+      <w:r>
+        <w:t>1973</w:t>
+      </w:r>
+      <w:ins w:id="23" w:author="Erin Buchanan" w:date="2018-12-28T13:23:00Z">
+        <w:r>
+          <w:t>)</w:t>
+        </w:r>
+      </w:ins>
+      <w:r>
+        <w:t xml:space="preserve"> study on chess and perception, they had three classes of participants</w:t>
+      </w:r>
+      <w:ins w:id="24" w:author="Erin Buchanan" w:date="2018-12-28T13:23:00Z">
+        <w:r>
+          <w:t xml:space="preserve"> who played chess</w:t>
+        </w:r>
+      </w:ins>
+      <w:r>
+        <w:t xml:space="preserve">. From highest to lowest they were: master, Class A player, and beginner. The way the authors decided to study </w:t>
+      </w:r>
+      <w:ins w:id="25" w:author="Erin Buchanan" w:date="2018-12-28T13:24:00Z">
+        <w:r>
+          <w:t>working memory</w:t>
+        </w:r>
+      </w:ins>
+      <w:r>
+        <w:t xml:space="preserve"> was to isolate “chunks” that would then be encoded by the participant between two different tasks. These chunks were created by having a chess position set up having one of 28 variations. Chunks refer to Miller (1956) and his “magical number” 7, which proposes that most humans can contain 7 individual pieces of information plus or minus 2. In Chase and Simon’s (1973) </w:t>
+      </w:r>
+      <w:commentRangeStart w:id="26"/>
+      <w:commentRangeStart w:id="27"/>
+      <w:r>
+        <w:t xml:space="preserve">perception task two boards </w:t>
+      </w:r>
+      <w:r>
+        <w:lastRenderedPageBreak/>
+        <w:t>were set up. One with the chess position already displayed</w:t>
+      </w:r>
+      <w:r>
+        <w:t xml:space="preserve"> with the chunk they were to replicate</w:t>
+      </w:r>
+      <w:r>
+        <w:t>, and the second with all the</w:t>
+      </w:r>
+      <w:r>
+        <w:t xml:space="preserve"> chess</w:t>
+      </w:r>
+      <w:r>
+        <w:t xml:space="preserve"> pieces at their starting points. </w:t>
+      </w:r>
+      <w:commentRangeEnd w:id="26"/>
+      <w:r>
+        <w:rPr>
+          <w:rStyle w:val="CommentReference"/>
+        </w:rPr>
+        <w:commentReference w:id="26"/>
+      </w:r>
+      <w:commentRangeEnd w:id="27"/>
+      <w:r>
+        <w:rPr>
+          <w:rStyle w:val="CommentReference"/>
+        </w:rPr>
+        <w:commentReference w:id="27"/>
+      </w:r>
+      <w:r>
+        <w:t xml:space="preserve">The participant was </w:t>
+      </w:r>
+      <w:ins w:id="28" w:author="Erin Buchanan" w:date="2018-12-28T13:24:00Z">
+        <w:r>
+          <w:t>told to examine</w:t>
+        </w:r>
+      </w:ins>
+      <w:r>
+        <w:t xml:space="preserve"> the board </w:t>
+      </w:r>
+      <w:ins w:id="29" w:author="Erin Buchanan" w:date="2018-12-28T13:25:00Z">
+        <w:r>
+          <w:t xml:space="preserve">for five seconds </w:t>
+        </w:r>
+      </w:ins>
+      <w:ins w:id="30" w:author="Erin Buchanan" w:date="2018-12-28T13:24:00Z">
+        <w:r>
+          <w:t>and</w:t>
+        </w:r>
+      </w:ins>
+      <w:r>
+        <w:t xml:space="preserve"> recreate as much as they </w:t>
+      </w:r>
+      <w:ins w:id="31" w:author="Erin Buchanan" w:date="2018-12-28T13:24:00Z">
+        <w:r>
+          <w:t>remember</w:t>
+        </w:r>
+      </w:ins>
+      <w:r>
+        <w:t xml:space="preserve">, they just had to complete the task quickly and accurately. The participant was able to </w:t>
+      </w:r>
+      <w:ins w:id="32" w:author="Erin Buchanan" w:date="2018-12-28T13:25:00Z">
+        <w:r>
+          <w:t>repeat memoriz</w:t>
+        </w:r>
+      </w:ins>
+      <w:ins w:id="33" w:author="Erin Buchanan" w:date="2018-12-28T13:26:00Z">
+        <w:r>
+          <w:t>ing</w:t>
+        </w:r>
+      </w:ins>
+      <w:ins w:id="34" w:author="Erin Buchanan" w:date="2018-12-28T13:25:00Z">
+        <w:r>
+          <w:t xml:space="preserve"> and </w:t>
+        </w:r>
+      </w:ins>
+      <w:ins w:id="35" w:author="Erin Buchanan" w:date="2018-12-28T13:26:00Z">
+        <w:r>
+          <w:t>recalling the board layout</w:t>
+        </w:r>
+      </w:ins>
+      <w:ins w:id="36" w:author="Erin Buchanan" w:date="2018-12-28T13:25:00Z">
+        <w:r>
+          <w:t xml:space="preserve"> </w:t>
+        </w:r>
+      </w:ins>
+      <w:r>
+        <w:t>until they recalled the original set perfectly. It took those in the master class</w:t>
+      </w:r>
+      <w:ins w:id="37" w:author="Erin Buchanan" w:date="2018-12-28T13:26:00Z">
+        <w:r>
+          <w:t xml:space="preserve"> participants</w:t>
+        </w:r>
+      </w:ins>
+      <w:r>
+        <w:t xml:space="preserve"> less trials than the Class A players and beginners </w:t>
+      </w:r>
+      <w:ins w:id="38" w:author="Erin Buchanan" w:date="2018-12-28T13:26:00Z">
+        <w:r>
+          <w:t xml:space="preserve">suggesting that the expertise influenced their results. </w:t>
+        </w:r>
+      </w:ins>
+      <w:ins w:id="39" w:author="Erin Buchanan" w:date="2018-12-28T13:27:00Z">
+        <w:r>
+          <w:t>T</w:t>
+        </w:r>
+      </w:ins>
+      <w:r>
+        <w:t xml:space="preserve">hose in the “master” class would encode the preset chess boards and recreate their model faster than the other two groups of </w:t>
+      </w:r>
+      <w:commentRangeStart w:id="40"/>
+      <w:commentRangeStart w:id="41"/>
+      <w:r>
+        <w:t>participants</w:t>
+      </w:r>
+      <w:commentRangeEnd w:id="40"/>
+      <w:r>
+        <w:rPr>
+          <w:rStyle w:val="CommentReference"/>
+        </w:rPr>
+        <w:commentReference w:id="40"/>
+      </w:r>
+      <w:commentRangeEnd w:id="41"/>
+      <w:r>
+        <w:rPr>
+          <w:rStyle w:val="CommentReference"/>
+        </w:rPr>
+        <w:commentReference w:id="41"/>
       </w:r>
       <w:r>
         <w:t>.</w:t>
@@ -344,260 +1154,29 @@
     <w:p>
       <w:pPr>
         <w:spacing w:line="480" w:lineRule="auto"/>
-      </w:pPr>
-      <w:r>
-        <w:rPr>
-          <w:color w:val="000000" w:themeColor="text1"/>
-        </w:rPr>
-        <w:t>N-</w:t>
-      </w:r>
-      <w:commentRangeStart w:id="7"/>
-      <w:r>
-        <w:rPr>
-          <w:color w:val="000000" w:themeColor="text1"/>
-        </w:rPr>
-        <w:t>Back</w:t>
-      </w:r>
-      <w:commentRangeEnd w:id="7"/>
-      <w:r>
-        <w:rPr>
-          <w:rStyle w:val="CommentReference"/>
-        </w:rPr>
-        <w:commentReference w:id="7"/>
-      </w:r>
-    </w:p>
-    <w:p>
-      <w:pPr>
-        <w:spacing w:line="480" w:lineRule="auto"/>
-        <w:rPr>
-          <w:b/>
-        </w:rPr>
-      </w:pPr>
-      <w:r>
-        <w:rPr>
-          <w:b/>
-        </w:rPr>
-        <w:t>Fluid Intelligence</w:t>
-      </w:r>
-    </w:p>
-    <w:p>
-      <w:pPr>
-        <w:spacing w:line="480" w:lineRule="auto"/>
-      </w:pPr>
-      <w:r>
-        <w:tab/>
-        <w:t xml:space="preserve">There are </w:t>
-      </w:r>
-      <w:r>
-        <w:t>copious amounts of brain mechanisms</w:t>
-      </w:r>
-      <w:r>
-        <w:t xml:space="preserve"> </w:t>
-      </w:r>
-      <w:r>
-        <w:t xml:space="preserve">that </w:t>
-      </w:r>
-      <w:r>
-        <w:t>work into how much you can hold in your workin</w:t>
-      </w:r>
-      <w:r>
-        <w:t>g</w:t>
-      </w:r>
-      <w:r>
-        <w:t xml:space="preserve">. </w:t>
-      </w:r>
-      <w:commentRangeStart w:id="8"/>
-      <w:r>
-        <w:t xml:space="preserve">One </w:t>
-      </w:r>
-      <w:r>
-        <w:t>factor</w:t>
-      </w:r>
-      <w:r>
-        <w:t xml:space="preserve"> </w:t>
-      </w:r>
-      <w:commentRangeEnd w:id="8"/>
-      <w:r>
-        <w:rPr>
-          <w:rStyle w:val="CommentReference"/>
-        </w:rPr>
-        <w:commentReference w:id="8"/>
-      </w:r>
-      <w:r>
-        <w:t>is intelligence, specifically fluid intelligence (</w:t>
-      </w:r>
-      <w:r>
-        <w:rPr>
-          <w:i/>
-        </w:rPr>
-        <w:t>Gf</w:t>
-      </w:r>
-      <w:r>
-        <w:t xml:space="preserve">). Horn (1968) describes intelligence </w:t>
-      </w:r>
-      <w:del w:id="9" w:author="Erin Buchanan" w:date="2019-02-05T18:32:00Z">
-        <w:r>
-          <w:delText xml:space="preserve">for those who study behavioral science </w:delText>
-        </w:r>
-      </w:del>
-      <w:r>
-        <w:t>as</w:t>
-      </w:r>
-      <w:r>
-        <w:t xml:space="preserve"> behavior that can be observed and measured. </w:t>
-      </w:r>
-      <w:r>
-        <w:t>H</w:t>
-      </w:r>
-      <w:r>
-        <w:t xml:space="preserve">orn is </w:t>
-      </w:r>
-      <w:r>
-        <w:t xml:space="preserve">describing that, for </w:t>
-      </w:r>
-      <w:ins w:id="10" w:author="Erin Buchanan" w:date="2019-02-05T18:32:00Z">
-        <w:r>
-          <w:t xml:space="preserve">researchers in the </w:t>
+        <w:ind w:firstLine="720"/>
+        <w:rPr>
+          <w:ins w:id="42" w:author="Erin Buchanan" w:date="2018-12-28T13:28:00Z"/>
+        </w:rPr>
+      </w:pPr>
+      <w:r>
+        <w:t>Chi et al. (1981) looked at the same idea of expertise, but with those in the field of physics. For their categories of participants, they used PhD students in the physics department (experts) and undergraduates who had only completed one semester of a physics course (novices). They were given 24 problems to group</w:t>
+      </w:r>
+      <w:ins w:id="43" w:author="Erin Buchanan" w:date="2018-12-28T13:28:00Z">
+        <w:r>
+          <w:t xml:space="preserve"> together</w:t>
         </w:r>
       </w:ins>
       <w:r>
-        <w:t xml:space="preserve">behavioral sciences, intelligence needs to be measured in some aspect for it to be considered </w:t>
-      </w:r>
-      <w:commentRangeStart w:id="11"/>
-      <w:r>
-        <w:t>observable</w:t>
-      </w:r>
-      <w:commentRangeEnd w:id="11"/>
-      <w:r>
-        <w:rPr>
-          <w:rStyle w:val="CommentReference"/>
-        </w:rPr>
-        <w:commentReference w:id="11"/>
-      </w:r>
-      <w:r>
-        <w:t xml:space="preserve">.. </w:t>
-      </w:r>
-      <w:commentRangeStart w:id="12"/>
-      <w:r>
-        <w:t>Jaeggi</w:t>
-      </w:r>
-      <w:commentRangeEnd w:id="12"/>
-      <w:r>
-        <w:rPr>
-          <w:rStyle w:val="CommentReference"/>
-        </w:rPr>
-        <w:commentReference w:id="12"/>
-      </w:r>
-      <w:r>
-        <w:t xml:space="preserve"> et al. </w:t>
-      </w:r>
-      <w:r>
-        <w:t xml:space="preserve">(2008) classify </w:t>
-      </w:r>
-      <w:r>
-        <w:rPr>
-          <w:i/>
-        </w:rPr>
-        <w:t>Gf</w:t>
-      </w:r>
-      <w:r>
-        <w:t xml:space="preserve"> as a human ability that allows participants to adapt their thinking to the problem at hand regardless of acquired </w:t>
-      </w:r>
-      <w:commentRangeStart w:id="13"/>
-      <w:r>
-        <w:t>knowledge</w:t>
-      </w:r>
-      <w:commentRangeEnd w:id="13"/>
-      <w:r>
-        <w:rPr>
-          <w:rStyle w:val="CommentReference"/>
-        </w:rPr>
-        <w:commentReference w:id="13"/>
-      </w:r>
-      <w:r>
-        <w:t xml:space="preserve">. In addition, Gray, Chabris, and Braver (2003) highlight that </w:t>
-      </w:r>
-      <w:r>
-        <w:rPr>
-          <w:i/>
-        </w:rPr>
-        <w:t>Gf</w:t>
-      </w:r>
-      <w:r>
-        <w:t xml:space="preserve"> is related to attentional control, or </w:t>
-      </w:r>
-      <w:r>
-        <w:t>a person’s ability to disregard any interference that could affect performance.</w:t>
-      </w:r>
-      <w:r>
-        <w:t xml:space="preserve"> Gray et al. also says that </w:t>
-      </w:r>
-      <w:del w:id="14" w:author="Erin Buchanan" w:date="2019-02-05T18:33:00Z">
-        <w:r>
-          <w:delText xml:space="preserve">these </w:delText>
-        </w:r>
-      </w:del>
-      <w:r>
-        <w:t xml:space="preserve">attentional control is necessary for the abstract thinking needed for </w:t>
-      </w:r>
-      <w:r>
-        <w:rPr>
-          <w:i/>
-        </w:rPr>
-        <w:t xml:space="preserve">Gf. </w:t>
-      </w:r>
-      <w:r>
-        <w:t xml:space="preserve">Horn (1968) reports that Cattell presented the idea of </w:t>
-      </w:r>
-      <w:r>
-        <w:rPr>
-          <w:i/>
-        </w:rPr>
-        <w:t>Gf</w:t>
-      </w:r>
-      <w:r>
-        <w:t xml:space="preserve"> in 1941 at an APA convention. Since then it has grown popular in the behavioral sciences as a way to measure intelligence that is always </w:t>
-      </w:r>
-      <w:commentRangeStart w:id="15"/>
-      <w:commentRangeStart w:id="16"/>
-      <w:r>
-        <w:t>expanding</w:t>
-      </w:r>
-      <w:commentRangeEnd w:id="15"/>
-      <w:commentRangeEnd w:id="16"/>
-      <w:r>
-        <w:rPr>
-          <w:rStyle w:val="CommentReference"/>
-        </w:rPr>
-        <w:commentReference w:id="15"/>
-      </w:r>
-      <w:r>
-        <w:rPr>
-          <w:rStyle w:val="CommentReference"/>
-        </w:rPr>
-        <w:commentReference w:id="16"/>
-      </w:r>
-      <w:ins w:id="17" w:author="Erin Buchanan" w:date="2019-02-05T18:33:00Z">
-        <w:r>
-          <w:t>.</w:t>
+        <w:t xml:space="preserve"> by the how the solution</w:t>
+      </w:r>
+      <w:ins w:id="44" w:author="Erin Buchanan" w:date="2018-12-28T13:28:00Z">
+        <w:r>
+          <w:t xml:space="preserve"> to the problem</w:t>
         </w:r>
       </w:ins>
-    </w:p>
-    <w:p>
-      <w:pPr>
-        <w:spacing w:line="480" w:lineRule="auto"/>
-      </w:pPr>
-    </w:p>
-    <w:p>
-      <w:pPr>
-        <w:spacing w:line="480" w:lineRule="auto"/>
-        <w:jc w:val="both"/>
-      </w:pPr>
-      <w:r>
-        <w:rPr>
-          <w:b/>
-        </w:rPr>
-        <w:t>Expertise</w:t>
+      <w:r>
+        <w:t xml:space="preserve"> was to be found. All participants were interviewed after they separated the problems to their respective categories to see how they reasoned why that problem fits with the category they chose. They determined that the experts sorted by the laws of physics, and the novices sorted by surface structures. Theses surface structures refer to objects, terms, or configurations of the problem presented. </w:t>
       </w:r>
     </w:p>
     <w:p>
@@ -606,280 +1185,23 @@
         <w:ind w:firstLine="720"/>
       </w:pPr>
       <w:r>
-        <w:lastRenderedPageBreak/>
-        <w:t xml:space="preserve">The last construct that may affect your working memory or fluid intelligence is expertise. Chi, Glaser, and Rees (1982) describe expertise as having an abundance of knowledge and having skill to apply that knowledge. The authors argue that having this knowledge and skill plays a large part in intelligence as a whole. Because </w:t>
-      </w:r>
-      <w:r>
-        <w:t>participants</w:t>
-      </w:r>
-      <w:commentRangeStart w:id="18"/>
-      <w:r>
-        <w:t xml:space="preserve"> </w:t>
-      </w:r>
-      <w:commentRangeEnd w:id="18"/>
-      <w:r>
-        <w:rPr>
-          <w:rStyle w:val="CommentReference"/>
-        </w:rPr>
-        <w:commentReference w:id="18"/>
-      </w:r>
-      <w:r>
-        <w:t>are able to recall their skill better and faster, they are perceived as more intelligent. This</w:t>
-      </w:r>
-      <w:ins w:id="19" w:author="Erin Buchanan" w:date="2018-12-28T13:23:00Z">
-        <w:r>
-          <w:t xml:space="preserve"> effect</w:t>
+        <w:t>In the second part of the study</w:t>
+      </w:r>
+      <w:ins w:id="45" w:author="Erin Buchanan" w:date="2018-12-28T13:28:00Z">
+        <w:r>
+          <w:t>,</w:t>
         </w:r>
       </w:ins>
       <w:r>
-        <w:t xml:space="preserve"> has been demonstrated primarily with the skillsets of chess (Chase </w:t>
-      </w:r>
-      <w:ins w:id="20" w:author="Erin Buchanan" w:date="2018-12-28T13:23:00Z">
-        <w:r>
-          <w:t xml:space="preserve">&amp; </w:t>
-        </w:r>
-      </w:ins>
-      <w:r>
-        <w:t xml:space="preserve">Simon, 1973) and physics (Chi, Feltovich &amp; Glaser, 1981). </w:t>
-      </w:r>
-    </w:p>
-    <w:p>
-      <w:pPr>
-        <w:spacing w:line="480" w:lineRule="auto"/>
-        <w:ind w:firstLine="720"/>
-      </w:pPr>
-      <w:r>
-        <w:t xml:space="preserve">In Chase and Simon’s </w:t>
-      </w:r>
-      <w:ins w:id="21" w:author="Erin Buchanan" w:date="2018-12-28T13:23:00Z">
-        <w:r>
-          <w:t>(</w:t>
-        </w:r>
-      </w:ins>
-      <w:r>
-        <w:t>1973</w:t>
-      </w:r>
-      <w:ins w:id="22" w:author="Erin Buchanan" w:date="2018-12-28T13:23:00Z">
-        <w:r>
-          <w:t>)</w:t>
-        </w:r>
-      </w:ins>
-      <w:r>
-        <w:t xml:space="preserve"> study on chess and perception, they had three classes of participants</w:t>
-      </w:r>
-      <w:ins w:id="23" w:author="Erin Buchanan" w:date="2018-12-28T13:23:00Z">
-        <w:r>
-          <w:t xml:space="preserve"> who played chess</w:t>
-        </w:r>
-      </w:ins>
-      <w:r>
-        <w:t xml:space="preserve">. From highest to lowest they were: master, Class A player, and beginner. The way the authors decided to study </w:t>
-      </w:r>
-      <w:ins w:id="24" w:author="Erin Buchanan" w:date="2018-12-28T13:24:00Z">
-        <w:r>
-          <w:t>working memory</w:t>
-        </w:r>
-      </w:ins>
-      <w:r>
-        <w:t xml:space="preserve"> was to isolate “chunks” that would then be encoded by the participant between two different tasks. These chunks were created by having a chess position set up having one of 28 variations. Chunks refer to Miller (1956) and his “magical number” 7, which proposes that most humans can contain 7 individual pieces of information plus or minus 2. In Chase and Simon’s (1973) </w:t>
-      </w:r>
-      <w:commentRangeStart w:id="25"/>
-      <w:commentRangeStart w:id="26"/>
-      <w:r>
-        <w:t>perception task two boards were set up. One with the chess position already displayed</w:t>
-      </w:r>
-      <w:r>
-        <w:t xml:space="preserve"> with the chunk they were to replicate</w:t>
-      </w:r>
-      <w:r>
-        <w:t>, and the second with all the</w:t>
-      </w:r>
-      <w:r>
-        <w:t xml:space="preserve"> chess</w:t>
-      </w:r>
-      <w:r>
-        <w:t xml:space="preserve"> pieces at their starting points. </w:t>
-      </w:r>
-      <w:commentRangeEnd w:id="25"/>
-      <w:r>
-        <w:rPr>
-          <w:rStyle w:val="CommentReference"/>
-        </w:rPr>
-        <w:commentReference w:id="25"/>
-      </w:r>
-      <w:commentRangeEnd w:id="26"/>
-      <w:r>
-        <w:rPr>
-          <w:rStyle w:val="CommentReference"/>
-        </w:rPr>
-        <w:commentReference w:id="26"/>
-      </w:r>
-      <w:r>
-        <w:t xml:space="preserve">The participant was </w:t>
-      </w:r>
-      <w:ins w:id="27" w:author="Erin Buchanan" w:date="2018-12-28T13:24:00Z">
-        <w:r>
-          <w:t>told to examine</w:t>
-        </w:r>
-      </w:ins>
-      <w:r>
-        <w:t xml:space="preserve"> the board </w:t>
-      </w:r>
-      <w:ins w:id="28" w:author="Erin Buchanan" w:date="2018-12-28T13:25:00Z">
-        <w:r>
-          <w:t xml:space="preserve">for five seconds </w:t>
-        </w:r>
-      </w:ins>
-      <w:ins w:id="29" w:author="Erin Buchanan" w:date="2018-12-28T13:24:00Z">
-        <w:r>
-          <w:t>and</w:t>
-        </w:r>
-      </w:ins>
-      <w:r>
-        <w:t xml:space="preserve"> recreate as much as they </w:t>
-      </w:r>
-      <w:ins w:id="30" w:author="Erin Buchanan" w:date="2018-12-28T13:24:00Z">
-        <w:r>
-          <w:t>remember</w:t>
-        </w:r>
-      </w:ins>
-      <w:r>
-        <w:t xml:space="preserve">, they just had to complete the task quickly and accurately. The participant was able to </w:t>
-      </w:r>
-      <w:ins w:id="31" w:author="Erin Buchanan" w:date="2018-12-28T13:25:00Z">
-        <w:r>
-          <w:t>repeat memoriz</w:t>
-        </w:r>
-      </w:ins>
-      <w:ins w:id="32" w:author="Erin Buchanan" w:date="2018-12-28T13:26:00Z">
-        <w:r>
-          <w:t>ing</w:t>
-        </w:r>
-      </w:ins>
-      <w:ins w:id="33" w:author="Erin Buchanan" w:date="2018-12-28T13:25:00Z">
-        <w:r>
-          <w:t xml:space="preserve"> and </w:t>
-        </w:r>
-      </w:ins>
-      <w:ins w:id="34" w:author="Erin Buchanan" w:date="2018-12-28T13:26:00Z">
-        <w:r>
-          <w:t>recalling the board layout</w:t>
-        </w:r>
-      </w:ins>
-      <w:ins w:id="35" w:author="Erin Buchanan" w:date="2018-12-28T13:25:00Z">
-        <w:r>
-          <w:t xml:space="preserve"> </w:t>
-        </w:r>
-      </w:ins>
-      <w:r>
-        <w:t>until they recalled the original set perfectly. It took those in the master class</w:t>
-      </w:r>
-      <w:ins w:id="36" w:author="Erin Buchanan" w:date="2018-12-28T13:26:00Z">
-        <w:r>
-          <w:t xml:space="preserve"> participants</w:t>
-        </w:r>
-      </w:ins>
-      <w:r>
-        <w:t xml:space="preserve"> less trials than the Class A players and beginners </w:t>
-      </w:r>
-      <w:ins w:id="37" w:author="Erin Buchanan" w:date="2018-12-28T13:26:00Z">
-        <w:r>
-          <w:t xml:space="preserve">suggesting that the expertise influenced their results. </w:t>
-        </w:r>
-      </w:ins>
-      <w:ins w:id="38" w:author="Erin Buchanan" w:date="2018-12-28T13:27:00Z">
-        <w:r>
-          <w:t>T</w:t>
-        </w:r>
-      </w:ins>
-      <w:r>
-        <w:t xml:space="preserve">hose in the “master” class would encode the preset chess boards and recreate their model faster than the other two groups of </w:t>
-      </w:r>
-      <w:commentRangeStart w:id="39"/>
-      <w:commentRangeStart w:id="40"/>
-      <w:r>
-        <w:t>participants</w:t>
-      </w:r>
-      <w:commentRangeEnd w:id="39"/>
-      <w:r>
-        <w:rPr>
-          <w:rStyle w:val="CommentReference"/>
-        </w:rPr>
-        <w:commentReference w:id="39"/>
-      </w:r>
-      <w:commentRangeEnd w:id="40"/>
-      <w:r>
-        <w:rPr>
-          <w:rStyle w:val="CommentReference"/>
-        </w:rPr>
-        <w:commentReference w:id="40"/>
-      </w:r>
-      <w:r>
-        <w:t>.</w:t>
-      </w:r>
-    </w:p>
-    <w:p>
-      <w:pPr>
-        <w:spacing w:line="480" w:lineRule="auto"/>
-        <w:ind w:firstLine="720"/>
-        <w:rPr>
-          <w:ins w:id="41" w:author="Erin Buchanan" w:date="2018-12-28T13:28:00Z"/>
-        </w:rPr>
-      </w:pPr>
-      <w:r>
-        <w:t xml:space="preserve">Chi et al. (1981) looked at the same idea of expertise, but with those in the field of physics. For their categories of participants, they used PhD students in the physics department </w:t>
-      </w:r>
-      <w:r>
-        <w:lastRenderedPageBreak/>
-        <w:t>(experts) and undergraduates who had only completed one semester of a physics course (novices). They were given 24 problems to group</w:t>
-      </w:r>
-      <w:ins w:id="42" w:author="Erin Buchanan" w:date="2018-12-28T13:28:00Z">
-        <w:r>
-          <w:t xml:space="preserve"> together</w:t>
-        </w:r>
-      </w:ins>
-      <w:r>
-        <w:t xml:space="preserve"> by the how the solution</w:t>
-      </w:r>
-      <w:ins w:id="43" w:author="Erin Buchanan" w:date="2018-12-28T13:28:00Z">
-        <w:r>
-          <w:t xml:space="preserve"> to the problem</w:t>
-        </w:r>
-      </w:ins>
-      <w:r>
-        <w:t xml:space="preserve"> was to be found. All participants were interviewed after they separated the problems to their respective categories to see how they reasoned why that problem fits with the category they chose. They determined that the experts sorted by the laws of physics, and the novices sorted by surface structures. Theses surface structures refer to objects, terms, or configurations of the problem presented. </w:t>
-      </w:r>
-    </w:p>
-    <w:p>
-      <w:pPr>
-        <w:spacing w:line="480" w:lineRule="auto"/>
-        <w:ind w:firstLine="720"/>
-      </w:pPr>
-      <w:r>
-        <w:t>In the second part of the study</w:t>
-      </w:r>
-      <w:ins w:id="44" w:author="Erin Buchanan" w:date="2018-12-28T13:28:00Z">
-        <w:r>
-          <w:t>,</w:t>
-        </w:r>
-      </w:ins>
-      <w:r>
         <w:t xml:space="preserve"> the experts and novices were presented a new set of 20 physic problems. This part of the study also included an intermediate </w:t>
       </w:r>
-      <w:commentRangeStart w:id="45"/>
       <w:commentRangeStart w:id="46"/>
       <w:commentRangeStart w:id="47"/>
       <w:commentRangeStart w:id="48"/>
+      <w:commentRangeStart w:id="49"/>
       <w:r>
         <w:t>participant</w:t>
       </w:r>
-      <w:commentRangeEnd w:id="45"/>
-      <w:r>
-        <w:rPr>
-          <w:rStyle w:val="CommentReference"/>
-        </w:rPr>
-        <w:commentReference w:id="45"/>
-      </w:r>
       <w:commentRangeEnd w:id="46"/>
       <w:r>
         <w:rPr>
@@ -901,18 +1223,29 @@
         </w:rPr>
         <w:commentReference w:id="48"/>
       </w:r>
+      <w:commentRangeEnd w:id="49"/>
+      <w:r>
+        <w:rPr>
+          <w:rStyle w:val="CommentReference"/>
+        </w:rPr>
+        <w:commentReference w:id="49"/>
+      </w:r>
       <w:r>
         <w:t xml:space="preserve"> who was a fourth-year physics major. These problems were created to include both physic laws and surface features combined to see how the participants would categorize them. The results were replicated from the previous study by the expert and the novice participant</w:t>
       </w:r>
-      <w:ins w:id="49" w:author="Erin Buchanan" w:date="2018-12-28T13:29:00Z">
+      <w:ins w:id="50" w:author="Erin Buchanan" w:date="2018-12-28T13:29:00Z">
         <w:r>
           <w:t>s</w:t>
         </w:r>
       </w:ins>
       <w:r>
-        <w:t xml:space="preserve">. Yet, the intermediate participant reasoned both by using the laws of physics and surface structures, showing that they had applied the laws, but not yet left the surface structure. These studies by Chase and Simon and Chi et al., demonstrate that expertise is </w:t>
-      </w:r>
-      <w:ins w:id="50" w:author="Erin Buchanan" w:date="2018-12-28T13:29:00Z">
+        <w:t xml:space="preserve">. Yet, the intermediate participant reasoned both by using the laws of physics and surface structures, showing that they had applied the laws, but not yet left the surface structure. These studies by Chase and Simon </w:t>
+      </w:r>
+      <w:r>
+        <w:lastRenderedPageBreak/>
+        <w:t xml:space="preserve">and Chi et al., demonstrate that expertise is </w:t>
+      </w:r>
+      <w:ins w:id="51" w:author="Erin Buchanan" w:date="2018-12-28T13:29:00Z">
         <w:r>
           <w:t>perceptually</w:t>
         </w:r>
@@ -920,7 +1253,7 @@
       <w:r>
         <w:t xml:space="preserve"> learned through practice and understanding. They both demonstrate ideas of chunking</w:t>
       </w:r>
-      <w:ins w:id="51" w:author="Erin Buchanan" w:date="2018-12-28T13:29:00Z">
+      <w:ins w:id="52" w:author="Erin Buchanan" w:date="2018-12-28T13:29:00Z">
         <w:r>
           <w:t xml:space="preserve"> (working memory)</w:t>
         </w:r>
@@ -928,7 +1261,7 @@
       <w:r>
         <w:t xml:space="preserve"> and previous knowledge</w:t>
       </w:r>
-      <w:ins w:id="52" w:author="Erin Buchanan" w:date="2018-12-28T13:29:00Z">
+      <w:ins w:id="53" w:author="Erin Buchanan" w:date="2018-12-28T13:29:00Z">
         <w:r>
           <w:t xml:space="preserve"> (intelligence)</w:t>
         </w:r>
@@ -965,19 +1298,27 @@
       <w:r>
         <w:t xml:space="preserve">WM, </w:t>
       </w:r>
-      <w:commentRangeStart w:id="53"/>
+      <w:commentRangeStart w:id="54"/>
+      <w:commentRangeStart w:id="55"/>
       <w:r>
         <w:rPr>
           <w:i/>
         </w:rPr>
         <w:t>gF</w:t>
       </w:r>
-      <w:commentRangeEnd w:id="53"/>
-      <w:r>
-        <w:rPr>
-          <w:rStyle w:val="CommentReference"/>
-        </w:rPr>
-        <w:commentReference w:id="53"/>
+      <w:commentRangeEnd w:id="54"/>
+      <w:r>
+        <w:rPr>
+          <w:rStyle w:val="CommentReference"/>
+        </w:rPr>
+        <w:commentReference w:id="54"/>
+      </w:r>
+      <w:commentRangeEnd w:id="55"/>
+      <w:r>
+        <w:rPr>
+          <w:rStyle w:val="CommentReference"/>
+        </w:rPr>
+        <w:commentReference w:id="55"/>
       </w:r>
       <w:r>
         <w:rPr>
@@ -994,16 +1335,16 @@
       <w:r>
         <w:t xml:space="preserve"> could help shape how things may get stored in our short term or long-term memory. They each play an important part in how we view the world around us and evaluate everyday </w:t>
       </w:r>
-      <w:commentRangeStart w:id="54"/>
+      <w:commentRangeStart w:id="56"/>
       <w:r>
         <w:t>situations</w:t>
       </w:r>
-      <w:commentRangeEnd w:id="54"/>
-      <w:r>
-        <w:rPr>
-          <w:rStyle w:val="CommentReference"/>
-        </w:rPr>
-        <w:commentReference w:id="54"/>
+      <w:commentRangeEnd w:id="56"/>
+      <w:r>
+        <w:rPr>
+          <w:rStyle w:val="CommentReference"/>
+        </w:rPr>
+        <w:commentReference w:id="56"/>
       </w:r>
       <w:r>
         <w:t xml:space="preserve">. </w:t>
@@ -1020,143 +1361,149 @@
       <w:r>
         <w:t xml:space="preserve"> by both constructs sharing a need to from your secondary memory (Shelton, Elliott, Matthews, Hill, &amp; Gouvier, 2010). Shelton et </w:t>
       </w:r>
-      <w:commentRangeStart w:id="55"/>
+      <w:commentRangeStart w:id="57"/>
       <w:r>
         <w:t>al</w:t>
       </w:r>
-      <w:commentRangeEnd w:id="55"/>
-      <w:r>
-        <w:rPr>
-          <w:rStyle w:val="CommentReference"/>
-        </w:rPr>
-        <w:commentReference w:id="55"/>
+      <w:commentRangeEnd w:id="57"/>
+      <w:r>
+        <w:rPr>
+          <w:rStyle w:val="CommentReference"/>
+        </w:rPr>
+        <w:commentReference w:id="57"/>
       </w:r>
       <w:r>
         <w:t xml:space="preserve">. (2010) also found in their study that WM </w:t>
       </w:r>
       <w:r>
-        <w:t xml:space="preserve">was a </w:t>
+        <w:t xml:space="preserve">was a predictor for </w:t>
+      </w:r>
+      <w:r>
+        <w:rPr>
+          <w:i/>
+        </w:rPr>
+        <w:t>gF</w:t>
+      </w:r>
+      <w:r>
+        <w:t xml:space="preserve">. Fukuda, Voegl, Mayr, </w:t>
+      </w:r>
+      <w:ins w:id="58" w:author="Erin Buchanan" w:date="2019-02-05T18:40:00Z">
+        <w:r>
+          <w:t>and</w:t>
+        </w:r>
+      </w:ins>
+      <w:r>
+        <w:t xml:space="preserve"> Awh (2010) argue that the link between WM and </w:t>
+      </w:r>
+      <w:r>
+        <w:rPr>
+          <w:i/>
+        </w:rPr>
+        <w:t xml:space="preserve">gF </w:t>
+      </w:r>
+      <w:r>
+        <w:t xml:space="preserve">is also a way to understand </w:t>
+      </w:r>
+      <w:r>
+        <w:t>any basic understanding of overall general intelligence (</w:t>
+      </w:r>
+      <w:r>
+        <w:rPr>
+          <w:i/>
+        </w:rPr>
+        <w:t>g</w:t>
+      </w:r>
+      <w:r>
+        <w:t xml:space="preserve">). </w:t>
+      </w:r>
+    </w:p>
+    <w:p>
+      <w:pPr>
+        <w:spacing w:line="480" w:lineRule="auto"/>
+        <w:ind w:firstLine="720"/>
+      </w:pPr>
+      <w:commentRangeStart w:id="59"/>
+      <w:r>
+        <w:t>Grabner, Neubauer, and Stern (2006)</w:t>
+      </w:r>
+      <w:commentRangeEnd w:id="59"/>
+      <w:r>
+        <w:rPr>
+          <w:rStyle w:val="CommentReference"/>
+        </w:rPr>
+        <w:commentReference w:id="59"/>
+      </w:r>
+      <w:r>
+        <w:t xml:space="preserve"> looked at the impact of intelligence and expertise on performance and neural efficiency. </w:t>
+      </w:r>
+      <w:r>
+        <w:t xml:space="preserve">The authors found that more intelligent participants </w:t>
+      </w:r>
+      <w:r>
+        <w:t xml:space="preserve">had better performance than less intelligent participants in chess. There was an </w:t>
+      </w:r>
+      <w:ins w:id="60" w:author="Wikowsky, Addie J" w:date="2019-02-14T15:39:00Z">
+        <w:r>
+          <w:t>exception</w:t>
+        </w:r>
+        <w:r>
+          <w:t xml:space="preserve"> </w:t>
+        </w:r>
+      </w:ins>
+      <w:r>
+        <w:rPr>
+          <w:rStyle w:val="CommentReference"/>
+        </w:rPr>
+        <w:commentReference w:id="61"/>
+      </w:r>
+      <w:commentRangeStart w:id="62"/>
+      <w:commentRangeEnd w:id="62"/>
+      <w:r>
+        <w:rPr>
+          <w:rStyle w:val="CommentReference"/>
+        </w:rPr>
+        <w:commentReference w:id="62"/>
+      </w:r>
+      <w:r>
+        <w:t xml:space="preserve">that those who were an expert at the task (chess in this study), it could make up for their lack of intelligence. </w:t>
+      </w:r>
+    </w:p>
+    <w:p>
+      <w:pPr>
+        <w:spacing w:line="480" w:lineRule="auto"/>
+        <w:ind w:firstLine="720"/>
+      </w:pPr>
+      <w:commentRangeStart w:id="63"/>
+      <w:r>
+        <w:t xml:space="preserve">While Guida, Gobet, Tardieu, and Nicolas (2012) </w:t>
+      </w:r>
+      <w:r>
+        <w:t xml:space="preserve">noted that by using template theory (TT) with long-term working memory (LT-WMT), when an expert, the experts LTM is used as WM which would make that individuals memory storage and processing have higher processing. </w:t>
+      </w:r>
+      <w:commentRangeEnd w:id="63"/>
+      <w:r>
+        <w:rPr>
+          <w:rStyle w:val="CommentReference"/>
+        </w:rPr>
+        <w:commentReference w:id="63"/>
+      </w:r>
+      <w:r>
+        <w:t xml:space="preserve">TT </w:t>
+      </w:r>
+      <w:r>
+        <w:t>(Gobet &amp; Simon, 1996</w:t>
+      </w:r>
+      <w:r>
+        <w:t xml:space="preserve">) uses the idea of templates, or patterns, which you (as a person or participant) can fill in different information at hand to complete problems (such as chess).  These templates can also be chunks. LT-WMT (Ericsson &amp; Kintsch, 1995) is described as the association of information that has been encoded and the retrieval cues in LTM. For chess this </w:t>
       </w:r>
       <w:r>
         <w:lastRenderedPageBreak/>
-        <w:t xml:space="preserve">predictor for </w:t>
-      </w:r>
-      <w:r>
-        <w:rPr>
-          <w:i/>
-        </w:rPr>
-        <w:t>gF</w:t>
-      </w:r>
-      <w:r>
-        <w:t xml:space="preserve">. Fukuda, Voegl, Mayr, </w:t>
-      </w:r>
-      <w:ins w:id="56" w:author="Erin Buchanan" w:date="2019-02-05T18:40:00Z">
-        <w:r>
-          <w:t>and</w:t>
-        </w:r>
-      </w:ins>
-      <w:del w:id="57" w:author="Erin Buchanan" w:date="2019-02-05T18:40:00Z">
-        <w:r>
-          <w:delText>&amp;</w:delText>
-        </w:r>
-      </w:del>
-      <w:r>
-        <w:t xml:space="preserve"> Awh (2010) argue that the link between WM and </w:t>
-      </w:r>
-      <w:r>
-        <w:rPr>
-          <w:i/>
-        </w:rPr>
-        <w:t xml:space="preserve">gF </w:t>
-      </w:r>
-      <w:r>
-        <w:t xml:space="preserve">is also a way to understand </w:t>
-      </w:r>
-      <w:r>
-        <w:t>any basic understanding of overall general intelligence (</w:t>
-      </w:r>
-      <w:r>
-        <w:rPr>
-          <w:i/>
-        </w:rPr>
-        <w:t>g</w:t>
-      </w:r>
-      <w:r>
-        <w:t xml:space="preserve">). </w:t>
-      </w:r>
-    </w:p>
-    <w:p>
-      <w:pPr>
-        <w:spacing w:line="480" w:lineRule="auto"/>
-        <w:ind w:firstLine="720"/>
-      </w:pPr>
-      <w:commentRangeStart w:id="58"/>
-      <w:r>
-        <w:t>Grabner, Neubauer, and Stern (2006)</w:t>
-      </w:r>
-      <w:commentRangeEnd w:id="58"/>
-      <w:r>
-        <w:rPr>
-          <w:rStyle w:val="CommentReference"/>
-        </w:rPr>
-        <w:commentReference w:id="58"/>
-      </w:r>
-      <w:r>
-        <w:t xml:space="preserve"> looked at the impact of intelligence and expertise on performance and neural efficiency. </w:t>
-      </w:r>
-      <w:r>
-        <w:t xml:space="preserve">The authors found that more intelligent participants </w:t>
-      </w:r>
-      <w:r>
-        <w:t xml:space="preserve">had better performance than less intelligent participants in chess. There was an </w:t>
-      </w:r>
-      <w:commentRangeStart w:id="59"/>
-      <w:r>
-        <w:t xml:space="preserve">exemption </w:t>
-      </w:r>
-      <w:commentRangeEnd w:id="59"/>
-      <w:r>
-        <w:rPr>
-          <w:rStyle w:val="CommentReference"/>
-        </w:rPr>
-        <w:commentReference w:id="59"/>
-      </w:r>
-      <w:r>
-        <w:t xml:space="preserve">that those who were an expert at the task (chess in this study), it could make up for their lack of intelligence. </w:t>
-      </w:r>
-    </w:p>
-    <w:p>
-      <w:pPr>
-        <w:spacing w:line="480" w:lineRule="auto"/>
-        <w:ind w:firstLine="720"/>
-      </w:pPr>
-      <w:commentRangeStart w:id="60"/>
-      <w:r>
-        <w:t xml:space="preserve">While Guida, Gobet, Tardieu, and Nicolas (2012) </w:t>
-      </w:r>
-      <w:r>
-        <w:t xml:space="preserve">noted that by using template theory (TT) with long-term working memory (LT-WMT), when an expert, the experts LTM is used as WM which would make that individuals memory storage and processing have higher processing. </w:t>
-      </w:r>
-      <w:commentRangeEnd w:id="60"/>
-      <w:r>
-        <w:rPr>
-          <w:rStyle w:val="CommentReference"/>
-        </w:rPr>
-        <w:commentReference w:id="60"/>
-      </w:r>
-      <w:r>
-        <w:t xml:space="preserve">TT </w:t>
-      </w:r>
-      <w:r>
-        <w:t>(Gobet &amp; Simon, 1996</w:t>
-      </w:r>
-      <w:r>
-        <w:t xml:space="preserve">) uses the idea of templates, or patterns, which you (as a person or participant) can fill in different information at hand to complete problems (such as chess).  These templates can also be chunks. LT-WMT (Ericsson &amp; Kintsch, 1995) is described as the association of information that has been encoded and the retrieval cues in LTM. For chess this would be remembering </w:t>
+        <w:t xml:space="preserve">would be remembering </w:t>
       </w:r>
       <w:r>
         <w:t xml:space="preserve">a certain cluster of pieces and being able to retrieve them and use them in a match. While in everyday life this could easily be after studying for long periods of time and seeing a definition to term question on an exam.  </w:t>
       </w:r>
-      <w:ins w:id="61" w:author="Erin Buchanan" w:date="2019-02-05T18:42:00Z">
+      <w:ins w:id="64" w:author="Erin Buchanan" w:date="2019-02-05T18:42:00Z">
         <w:r>
           <w:t>Therefore, one could use LT-WMT</w:t>
         </w:r>
@@ -1182,6 +1529,17 @@
       <w:r>
         <w:t xml:space="preserve"> because it is needed to be able to recall and think about new problems at hand that the expert is evaluating. </w:t>
       </w:r>
+    </w:p>
+    <w:p>
+      <w:pPr>
+        <w:spacing w:line="480" w:lineRule="auto"/>
+      </w:pPr>
+      <w:r>
+        <w:rPr>
+          <w:b/>
+        </w:rPr>
+        <w:t>Methods</w:t>
+      </w:r>
       <w:r>
         <w:rPr>
           <w:b/>
@@ -1403,8 +1761,16 @@
         <w:t>75</w:t>
       </w:r>
       <w:r>
-        <w:t>(3), 242–259. https://doi.org/10.1037/h0025662</w:t>
-      </w:r>
+        <w:t xml:space="preserve">(3), 242–259. </w:t>
+      </w:r>
+      <w:hyperlink r:id="rId7" w:history="1">
+        <w:r>
+          <w:rPr>
+            <w:rStyle w:val="Hyperlink"/>
+          </w:rPr>
+          <w:t>https://doi.org/10.1037/h0025662</w:t>
+        </w:r>
+      </w:hyperlink>
     </w:p>
     <w:p>
       <w:pPr>
@@ -1412,6 +1778,33 @@
         <w:ind w:left="720" w:hanging="720"/>
       </w:pPr>
       <w:r>
+        <w:t xml:space="preserve">Jaeggi, S. M., Buschkuehl, M., Perrig, W. J., &amp; Meier, B., (2010). The concurrent validity of the </w:t>
+      </w:r>
+      <w:r>
+        <w:rPr>
+          <w:i/>
+        </w:rPr>
+        <w:t>N</w:t>
+      </w:r>
+      <w:r>
+        <w:t xml:space="preserve">-back task as a working memory measure. </w:t>
+      </w:r>
+      <w:r>
+        <w:rPr>
+          <w:i/>
+        </w:rPr>
+        <w:t>Memory</w:t>
+      </w:r>
+      <w:r>
+        <w:t>, 18:4, 394-412.</w:t>
+      </w:r>
+    </w:p>
+    <w:p>
+      <w:pPr>
+        <w:spacing w:line="480" w:lineRule="auto"/>
+        <w:ind w:left="720" w:hanging="720"/>
+      </w:pPr>
+      <w:r>
         <w:t xml:space="preserve">Kane, </w:t>
       </w:r>
       <w:r>
@@ -1491,6 +1884,9 @@
       <w:pPr>
         <w:spacing w:line="480" w:lineRule="auto"/>
         <w:ind w:left="720" w:hanging="720"/>
+        <w:rPr>
+          <w:ins w:id="65" w:author="Wikowsky, Addie J" w:date="2019-02-16T05:30:00Z"/>
+        </w:rPr>
       </w:pPr>
       <w:r>
         <w:t xml:space="preserve">Miller, G. A., (1956). The magical number seven, plus or minus two: Some limits on our capacity for processing information. </w:t>
@@ -1510,8 +1906,19 @@
         <w:spacing w:line="480" w:lineRule="auto"/>
         <w:ind w:left="720" w:hanging="720"/>
       </w:pPr>
-      <w:r>
-        <w:lastRenderedPageBreak/>
+      <w:ins w:id="66" w:author="Wikowsky, Addie J" w:date="2019-02-16T05:30:00Z">
+        <w:r>
+          <w:lastRenderedPageBreak/>
+          <w:t>https://www.millisecond.com/download/library/v5/ospan/automatedospan.manual</w:t>
+        </w:r>
+      </w:ins>
+    </w:p>
+    <w:p>
+      <w:pPr>
+        <w:spacing w:line="480" w:lineRule="auto"/>
+        <w:ind w:left="720" w:hanging="720"/>
+      </w:pPr>
+      <w:r>
         <w:t xml:space="preserve">Redick, T.S., Broadway, J. M., Meier, M.E., Kuriakose, P.S., Unsworth, N., Kane, M. J., Engle, R.W., (2012). Measuring Working Memory Capacity With Automated Complex Span Tasks. </w:t>
       </w:r>
       <w:r>
@@ -1761,7 +2168,7 @@
       </w:r>
     </w:p>
   </w:comment>
-  <w:comment w:id="4" w:author="Buchanan, Erin M" w:date="2018-11-01T13:50:00Z" w:initials="BEM">
+  <w:comment w:id="2" w:author="Buchanan, Erin M" w:date="2018-11-01T13:51:00Z" w:initials="BEM">
     <w:p>
       <w:pPr>
         <w:pStyle w:val="CommentText"/>
@@ -1773,6 +2180,102 @@
         <w:annotationRef/>
       </w:r>
       <w:r>
+        <w:t xml:space="preserve">What? </w:t>
+      </w:r>
+    </w:p>
+  </w:comment>
+  <w:comment w:id="3" w:author="Buchanan, Erin M" w:date="2018-11-01T13:52:00Z" w:initials="BEM">
+    <w:p>
+      <w:pPr>
+        <w:pStyle w:val="CommentText"/>
+      </w:pPr>
+      <w:r>
+        <w:rPr>
+          <w:rStyle w:val="CommentReference"/>
+        </w:rPr>
+        <w:annotationRef/>
+      </w:r>
+      <w:r>
+        <w:t xml:space="preserve">Ok – but what does that mean for fluid intelligence? Like how does this help us understand what gf is? </w:t>
+      </w:r>
+    </w:p>
+  </w:comment>
+  <w:comment w:id="4" w:author="Buchanan, Erin M [2]" w:date="2018-09-06T13:23:00Z" w:initials="BEM">
+    <w:p>
+      <w:pPr>
+        <w:pStyle w:val="CommentText"/>
+      </w:pPr>
+      <w:r>
+        <w:rPr>
+          <w:rStyle w:val="CommentReference"/>
+        </w:rPr>
+        <w:annotationRef/>
+      </w:r>
+      <w:r>
+        <w:t xml:space="preserve">Be sure to update these to apa style </w:t>
+      </w:r>
+    </w:p>
+  </w:comment>
+  <w:comment w:id="5" w:author="Buchanan, Erin M" w:date="2018-11-01T13:54:00Z" w:initials="BEM">
+    <w:p>
+      <w:pPr>
+        <w:pStyle w:val="CommentText"/>
+      </w:pPr>
+      <w:r>
+        <w:rPr>
+          <w:rStyle w:val="CommentReference"/>
+        </w:rPr>
+        <w:annotationRef/>
+      </w:r>
+      <w:r>
+        <w:t xml:space="preserve">See this is much clearer. </w:t>
+      </w:r>
+    </w:p>
+  </w:comment>
+  <w:comment w:id="6" w:author="Erin Buchanan" w:date="2019-02-05T18:33:00Z" w:initials="BEM">
+    <w:p>
+      <w:pPr>
+        <w:pStyle w:val="CommentText"/>
+      </w:pPr>
+      <w:r>
+        <w:rPr>
+          <w:rStyle w:val="CommentReference"/>
+        </w:rPr>
+        <w:annotationRef/>
+      </w:r>
+      <w:r>
+        <w:t xml:space="preserve">Maybe talk about people measure fluid intelligence here? Like using the ravens? </w:t>
+      </w:r>
+    </w:p>
+  </w:comment>
+  <w:comment w:id="7" w:author="Buchanan, Erin M" w:date="2018-11-01T13:53:00Z" w:initials="BEM">
+    <w:p>
+      <w:pPr>
+        <w:pStyle w:val="CommentText"/>
+      </w:pPr>
+      <w:r>
+        <w:rPr>
+          <w:rStyle w:val="CommentReference"/>
+        </w:rPr>
+        <w:annotationRef/>
+      </w:r>
+      <w:r>
+        <w:t xml:space="preserve">At the end of the paragraph I’m just not sure you’ve really told me what gf is … maybe give an example (or move some of this information around, as I think the next paragraph might cover it better). </w:t>
+      </w:r>
+    </w:p>
+  </w:comment>
+  <w:comment w:id="9" w:author="Buchanan, Erin M" w:date="2018-11-01T13:50:00Z" w:initials="BEM">
+    <w:p>
+      <w:pPr>
+        <w:pStyle w:val="CommentText"/>
+      </w:pPr>
+      <w:r>
+        <w:rPr>
+          <w:rStyle w:val="CommentReference"/>
+        </w:rPr>
+        <w:annotationRef/>
+      </w:r>
+      <w:r>
         <w:t xml:space="preserve">Here you should detail the OSPAN … what do people do in that task? How is it scored? What is it related to? </w:t>
       </w:r>
     </w:p>
@@ -1790,7 +2293,7 @@
       </w:r>
     </w:p>
   </w:comment>
-  <w:comment w:id="5" w:author="Wikowsky, Addie J" w:date="2019-02-11T03:37:00Z" w:initials="WAJ">
+  <w:comment w:id="10" w:author="Wikowsky, Addie J" w:date="2019-02-11T03:37:00Z" w:initials="WAJ">
     <w:p>
       <w:pPr>
         <w:pStyle w:val="CommentText"/>
@@ -1806,7 +2309,7 @@
       </w:r>
     </w:p>
   </w:comment>
-  <w:comment w:id="6" w:author="Wikowsky, Addie J" w:date="2019-02-11T03:43:00Z" w:initials="WAJ">
+  <w:comment w:id="12" w:author="Wikowsky, Addie J" w:date="2019-02-11T03:43:00Z" w:initials="WAJ">
     <w:p>
       <w:pPr>
         <w:pStyle w:val="CommentText"/>
@@ -1827,7 +2330,7 @@
       </w:pPr>
     </w:p>
   </w:comment>
-  <w:comment w:id="7" w:author="Wikowsky, Addie J" w:date="2019-02-11T03:49:00Z" w:initials="WAJ">
+  <w:comment w:id="14" w:author="Wikowsky, Addie J" w:date="2019-02-11T03:49:00Z" w:initials="WAJ">
     <w:p>
       <w:pPr>
         <w:pStyle w:val="CommentText"/>
@@ -1843,7 +2346,7 @@
       </w:r>
     </w:p>
   </w:comment>
-  <w:comment w:id="8" w:author="Buchanan, Erin M" w:date="2018-11-01T13:51:00Z" w:initials="BEM">
+  <w:comment w:id="19" w:author="Erin Buchanan" w:date="2018-12-28T13:23:00Z" w:initials="BEM">
     <w:p>
       <w:pPr>
         <w:pStyle w:val="CommentText"/>
@@ -1855,11 +2358,11 @@
         <w:annotationRef/>
       </w:r>
       <w:r>
-        <w:t xml:space="preserve">What? </w:t>
+        <w:t>Who is they in this sentence? People?</w:t>
       </w:r>
     </w:p>
   </w:comment>
-  <w:comment w:id="11" w:author="Buchanan, Erin M" w:date="2018-11-01T13:52:00Z" w:initials="BEM">
+  <w:comment w:id="26" w:author="Wikowsky, Addie J" w:date="2019-02-03T04:27:00Z" w:initials="WAJ">
     <w:p>
       <w:pPr>
         <w:pStyle w:val="CommentText"/>
@@ -1871,14 +2374,17 @@
         <w:annotationRef/>
       </w:r>
       <w:r>
-        <w:t xml:space="preserve">Ok – but what does that mean for fluid intelligence? Like how does this help us understand what gf is? </w:t>
+        <w:t>I think this answers your question below?</w:t>
       </w:r>
     </w:p>
   </w:comment>
-  <w:comment w:id="12" w:author="Buchanan, Erin M [2]" w:date="2018-09-06T13:23:00Z" w:initials="BEM">
-    <w:p>
-      <w:pPr>
-        <w:pStyle w:val="CommentText"/>
+  <w:comment w:id="27" w:author="Erin Buchanan" w:date="2019-02-05T18:35:00Z" w:initials="BEM">
+    <w:p>
+      <w:pPr>
+        <w:pStyle w:val="CommentText"/>
+        <w:rPr>
+          <w:rStyle w:val="CommentReference"/>
+        </w:rPr>
       </w:pPr>
       <w:r>
         <w:rPr>
@@ -1887,11 +2393,33 @@
         <w:annotationRef/>
       </w:r>
       <w:r>
-        <w:t xml:space="preserve">Be sure to update these to apa style </w:t>
+        <w:rPr>
+          <w:rStyle w:val="CommentReference"/>
+        </w:rPr>
+        <w:t xml:space="preserve">Not quite – in re-reading the original article, they included two “types” of boards – one set were boards that were valid games in the middle of the game, and the other were games that had the pieces randomized and therefore weren’t valid. </w:t>
+      </w:r>
+    </w:p>
+    <w:p>
+      <w:pPr>
+        <w:pStyle w:val="CommentText"/>
+        <w:rPr>
+          <w:rStyle w:val="CommentReference"/>
+        </w:rPr>
+      </w:pPr>
+    </w:p>
+    <w:p>
+      <w:pPr>
+        <w:pStyle w:val="CommentText"/>
+      </w:pPr>
+      <w:r>
+        <w:rPr>
+          <w:rStyle w:val="CommentReference"/>
+        </w:rPr>
+        <w:t xml:space="preserve">What they find is that the masters are better when the games are actually playable (because of their expertise) and the groups are pretty equal when the games aren’t playable (showing basic WM procedures). This paragraph needs to be modified a bit to correctly explain that result. </w:t>
       </w:r>
     </w:p>
   </w:comment>
-  <w:comment w:id="13" w:author="Buchanan, Erin M" w:date="2018-11-01T13:54:00Z" w:initials="BEM">
+  <w:comment w:id="40" w:author="Erin Buchanan" w:date="2018-12-28T13:27:00Z" w:initials="BEM">
     <w:p>
       <w:pPr>
         <w:pStyle w:val="CommentText"/>
@@ -1903,11 +2431,11 @@
         <w:annotationRef/>
       </w:r>
       <w:r>
-        <w:t xml:space="preserve">See this is much clearer. </w:t>
+        <w:t>Now didn’t they have a playable game version and a not playable version in this study (as the two types of boards?)</w:t>
       </w:r>
     </w:p>
   </w:comment>
-  <w:comment w:id="15" w:author="Erin Buchanan" w:date="2019-02-05T18:33:00Z" w:initials="BEM">
+  <w:comment w:id="41" w:author="Wikowsky, Addie J [2]" w:date="2019-01-25T08:40:00Z" w:initials="WAJ">
     <w:p>
       <w:pPr>
         <w:pStyle w:val="CommentText"/>
@@ -1919,11 +2447,11 @@
         <w:annotationRef/>
       </w:r>
       <w:r>
-        <w:t xml:space="preserve">Maybe talk about people measure fluid intelligence here? Like using the ravens? </w:t>
+        <w:t>I will double check that,</w:t>
       </w:r>
     </w:p>
   </w:comment>
-  <w:comment w:id="16" w:author="Buchanan, Erin M" w:date="2018-11-01T13:53:00Z" w:initials="BEM">
+  <w:comment w:id="46" w:author="Erin Buchanan" w:date="2018-12-28T13:29:00Z" w:initials="BEM">
     <w:p>
       <w:pPr>
         <w:pStyle w:val="CommentText"/>
@@ -1935,11 +2463,11 @@
         <w:annotationRef/>
       </w:r>
       <w:r>
-        <w:t xml:space="preserve">At the end of the paragraph I’m just not sure you’ve really told me what gf is … maybe give an example (or move some of this information around, as I think the next paragraph might cover it better). </w:t>
+        <w:t xml:space="preserve">Just one? I can’t remember if it was a set or just one person </w:t>
       </w:r>
     </w:p>
   </w:comment>
-  <w:comment w:id="18" w:author="Erin Buchanan" w:date="2018-12-28T13:23:00Z" w:initials="BEM">
+  <w:comment w:id="47" w:author="Wikowsky, Addie J [2]" w:date="2019-01-25T08:39:00Z" w:initials="WAJ">
     <w:p>
       <w:pPr>
         <w:pStyle w:val="CommentText"/>
@@ -1951,11 +2479,11 @@
         <w:annotationRef/>
       </w:r>
       <w:r>
-        <w:t>Who is they in this sentence? People?</w:t>
+        <w:t xml:space="preserve">I plan to double check this weekend when going through and editing what you have commented. </w:t>
       </w:r>
     </w:p>
   </w:comment>
-  <w:comment w:id="25" w:author="Wikowsky, Addie J" w:date="2019-02-03T04:27:00Z" w:initials="WAJ">
+  <w:comment w:id="48" w:author="Wikowsky, Addie J" w:date="2019-02-03T04:30:00Z" w:initials="WAJ">
     <w:p>
       <w:pPr>
         <w:pStyle w:val="CommentText"/>
@@ -1967,17 +2495,19 @@
         <w:annotationRef/>
       </w:r>
       <w:r>
-        <w:t>I think this answers your question below?</w:t>
-      </w:r>
+        <w:t>There was only one intermediate participant and a new set of the second study.</w:t>
+      </w:r>
+    </w:p>
+    <w:p>
+      <w:pPr>
+        <w:pStyle w:val="CommentText"/>
+      </w:pPr>
     </w:p>
   </w:comment>
-  <w:comment w:id="26" w:author="Erin Buchanan" w:date="2019-02-05T18:35:00Z" w:initials="BEM">
-    <w:p>
-      <w:pPr>
-        <w:pStyle w:val="CommentText"/>
-        <w:rPr>
-          <w:rStyle w:val="CommentReference"/>
-        </w:rPr>
+  <w:comment w:id="49" w:author="Erin Buchanan" w:date="2019-02-05T18:39:00Z" w:initials="BEM">
+    <w:p>
+      <w:pPr>
+        <w:pStyle w:val="CommentText"/>
       </w:pPr>
       <w:r>
         <w:rPr>
@@ -1986,33 +2516,11 @@
         <w:annotationRef/>
       </w:r>
       <w:r>
-        <w:rPr>
-          <w:rStyle w:val="CommentReference"/>
-        </w:rPr>
-        <w:t xml:space="preserve">Not quite – in re-reading the original article, they included two “types” of boards – one set were boards that were valid games in the middle of the game, and the other were games that had the pieces randomized and therefore weren’t valid. </w:t>
-      </w:r>
-    </w:p>
-    <w:p>
-      <w:pPr>
-        <w:pStyle w:val="CommentText"/>
-        <w:rPr>
-          <w:rStyle w:val="CommentReference"/>
-        </w:rPr>
-      </w:pPr>
-    </w:p>
-    <w:p>
-      <w:pPr>
-        <w:pStyle w:val="CommentText"/>
-      </w:pPr>
-      <w:r>
-        <w:rPr>
-          <w:rStyle w:val="CommentReference"/>
-        </w:rPr>
-        <w:t xml:space="preserve">What they find is that the masters are better when the games are actually playable (because of their expertise) and the groups are pretty equal when the games aren’t playable (showing basic WM procedures). This paragraph needs to be modified a bit to correctly explain that result. </w:t>
+        <w:t xml:space="preserve">That tells you this thing is OLD then, geez. </w:t>
       </w:r>
     </w:p>
   </w:comment>
-  <w:comment w:id="39" w:author="Erin Buchanan" w:date="2018-12-28T13:27:00Z" w:initials="BEM">
+  <w:comment w:id="54" w:author="Erin Buchanan" w:date="2019-02-05T18:39:00Z" w:initials="BEM">
     <w:p>
       <w:pPr>
         <w:pStyle w:val="CommentText"/>
@@ -2024,11 +2532,11 @@
         <w:annotationRef/>
       </w:r>
       <w:r>
-        <w:t>Now didn’t they have a playable game version and a not playable version in this study (as the two types of boards?)</w:t>
+        <w:t xml:space="preserve">You had this as Gf before – which way should it be ? </w:t>
       </w:r>
     </w:p>
   </w:comment>
-  <w:comment w:id="40" w:author="Wikowsky, Addie J [2]" w:date="2019-01-25T08:40:00Z" w:initials="WAJ">
+  <w:comment w:id="55" w:author="Wikowsky, Addie J" w:date="2019-02-14T15:40:00Z" w:initials="WAJ">
     <w:p>
       <w:pPr>
         <w:pStyle w:val="CommentText"/>
@@ -2040,11 +2548,16 @@
         <w:annotationRef/>
       </w:r>
       <w:r>
-        <w:t>I will double check that,</w:t>
-      </w:r>
+        <w:t>I’ve seen it both ways and different people use it one way vs. the other, I am sticking with gF</w:t>
+      </w:r>
+    </w:p>
+    <w:p>
+      <w:pPr>
+        <w:pStyle w:val="CommentText"/>
+      </w:pPr>
     </w:p>
   </w:comment>
-  <w:comment w:id="45" w:author="Erin Buchanan" w:date="2018-12-28T13:29:00Z" w:initials="BEM">
+  <w:comment w:id="56" w:author="Buchanan, Erin M" w:date="2018-11-01T14:54:00Z" w:initials="BEM">
     <w:p>
       <w:pPr>
         <w:pStyle w:val="CommentText"/>
@@ -2056,11 +2569,11 @@
         <w:annotationRef/>
       </w:r>
       <w:r>
-        <w:t xml:space="preserve">Just one? I can’t remember if it was a set or just one person </w:t>
+        <w:t xml:space="preserve">Obviously this needs more here. </w:t>
       </w:r>
     </w:p>
   </w:comment>
-  <w:comment w:id="46" w:author="Wikowsky, Addie J [2]" w:date="2019-01-25T08:39:00Z" w:initials="WAJ">
+  <w:comment w:id="57" w:author="Erin Buchanan" w:date="2019-02-05T18:40:00Z" w:initials="BEM">
     <w:p>
       <w:pPr>
         <w:pStyle w:val="CommentText"/>
@@ -2072,11 +2585,11 @@
         <w:annotationRef/>
       </w:r>
       <w:r>
-        <w:t xml:space="preserve">I plan to double check this weekend when going through and editing what you have commented. </w:t>
+        <w:t xml:space="preserve">Ok – so what did they do in their study that they found this link? </w:t>
       </w:r>
     </w:p>
   </w:comment>
-  <w:comment w:id="47" w:author="Wikowsky, Addie J" w:date="2019-02-03T04:30:00Z" w:initials="WAJ">
+  <w:comment w:id="59" w:author="Wikowsky, Addie J [2]" w:date="2019-01-25T10:39:00Z" w:initials="WAJ">
     <w:p>
       <w:pPr>
         <w:pStyle w:val="CommentText"/>
@@ -2088,16 +2601,11 @@
         <w:annotationRef/>
       </w:r>
       <w:r>
-        <w:t>There was only one intermediate participant and a new set of the second study.</w:t>
-      </w:r>
-    </w:p>
-    <w:p>
-      <w:pPr>
-        <w:pStyle w:val="CommentText"/>
-      </w:pPr>
+        <w:t>Still reading through this paper</w:t>
+      </w:r>
     </w:p>
   </w:comment>
-  <w:comment w:id="48" w:author="Erin Buchanan" w:date="2019-02-05T18:39:00Z" w:initials="BEM">
+  <w:comment w:id="61" w:author="Erin Buchanan" w:date="2019-02-05T18:41:00Z" w:initials="BEM">
     <w:p>
       <w:pPr>
         <w:pStyle w:val="CommentText"/>
@@ -2109,11 +2617,11 @@
         <w:annotationRef/>
       </w:r>
       <w:r>
-        <w:t xml:space="preserve">That tells you this thing is OLD then, geez. </w:t>
+        <w:t xml:space="preserve">You might mean exception here. </w:t>
       </w:r>
     </w:p>
   </w:comment>
-  <w:comment w:id="53" w:author="Erin Buchanan" w:date="2019-02-05T18:39:00Z" w:initials="BEM">
+  <w:comment w:id="62" w:author="Wikowsky, Addie J" w:date="2019-02-14T15:39:00Z" w:initials="WAJ">
     <w:p>
       <w:pPr>
         <w:pStyle w:val="CommentText"/>
@@ -2125,75 +2633,11 @@
         <w:annotationRef/>
       </w:r>
       <w:r>
-        <w:t xml:space="preserve">You had this as Gf before – which way should it be ? </w:t>
+        <w:t xml:space="preserve">You were right </w:t>
       </w:r>
     </w:p>
   </w:comment>
-  <w:comment w:id="54" w:author="Buchanan, Erin M" w:date="2018-11-01T14:54:00Z" w:initials="BEM">
-    <w:p>
-      <w:pPr>
-        <w:pStyle w:val="CommentText"/>
-      </w:pPr>
-      <w:r>
-        <w:rPr>
-          <w:rStyle w:val="CommentReference"/>
-        </w:rPr>
-        <w:annotationRef/>
-      </w:r>
-      <w:r>
-        <w:t xml:space="preserve">Obviously this needs more here. </w:t>
-      </w:r>
-    </w:p>
-  </w:comment>
-  <w:comment w:id="55" w:author="Erin Buchanan" w:date="2019-02-05T18:40:00Z" w:initials="BEM">
-    <w:p>
-      <w:pPr>
-        <w:pStyle w:val="CommentText"/>
-      </w:pPr>
-      <w:r>
-        <w:rPr>
-          <w:rStyle w:val="CommentReference"/>
-        </w:rPr>
-        <w:annotationRef/>
-      </w:r>
-      <w:r>
-        <w:t xml:space="preserve">Ok – so what did they do in their study that they found this link? </w:t>
-      </w:r>
-    </w:p>
-  </w:comment>
-  <w:comment w:id="58" w:author="Wikowsky, Addie J [2]" w:date="2019-01-25T10:39:00Z" w:initials="WAJ">
-    <w:p>
-      <w:pPr>
-        <w:pStyle w:val="CommentText"/>
-      </w:pPr>
-      <w:r>
-        <w:rPr>
-          <w:rStyle w:val="CommentReference"/>
-        </w:rPr>
-        <w:annotationRef/>
-      </w:r>
-      <w:r>
-        <w:t>Still reading through this paper</w:t>
-      </w:r>
-    </w:p>
-  </w:comment>
-  <w:comment w:id="59" w:author="Erin Buchanan" w:date="2019-02-05T18:41:00Z" w:initials="BEM">
-    <w:p>
-      <w:pPr>
-        <w:pStyle w:val="CommentText"/>
-      </w:pPr>
-      <w:r>
-        <w:rPr>
-          <w:rStyle w:val="CommentReference"/>
-        </w:rPr>
-        <w:annotationRef/>
-      </w:r>
-      <w:r>
-        <w:t xml:space="preserve">You might mean exception here. </w:t>
-      </w:r>
-    </w:p>
-  </w:comment>
-  <w:comment w:id="60" w:author="Erin Buchanan" w:date="2019-02-05T18:41:00Z" w:initials="BEM">
+  <w:comment w:id="63" w:author="Erin Buchanan" w:date="2019-02-05T18:41:00Z" w:initials="BEM">
     <w:p>
       <w:pPr>
         <w:pStyle w:val="CommentText"/>
@@ -2219,16 +2663,16 @@
 <w15:commentsEx xmlns:wpc="http://schemas.microsoft.com/office/word/2010/wordprocessingCanvas" xmlns:cx="http://schemas.microsoft.com/office/drawing/2014/chartex" xmlns:cx1="http://schemas.microsoft.com/office/drawing/2015/9/8/chartex" xmlns:cx2="http://schemas.microsoft.com/office/drawing/2015/10/21/chartex" xmlns:cx3="http://schemas.microsoft.com/office/drawing/2016/5/9/chartex" xmlns:cx4="http://schemas.microsoft.com/office/drawing/2016/5/10/chartex" xmlns:cx5="http://schemas.microsoft.com/office/drawing/2016/5/11/chartex" xmlns:cx6="http://schemas.microsoft.com/office/drawing/2016/5/12/chartex" xmlns:cx7="http://schemas.microsoft.com/office/drawing/2016/5/13/chartex" xmlns:cx8="http://schemas.microsoft.com/office/drawing/2016/5/14/chartex" xmlns:mc="http://schemas.openxmlformats.org/markup-compatibility/2006" xmlns:aink="http://schemas.microsoft.com/office/drawing/2016/ink" xmlns:am3d="http://schemas.microsoft.com/office/drawing/2017/model3d" xmlns:o="urn:schemas-microsoft-com:office:office" xmlns:r="http://schemas.openxmlformats.org/officeDocument/2006/relationships" xmlns:m="http://schemas.openxmlformats.org/officeDocument/2006/math" xmlns:v="urn:schemas-microsoft-com:vml" xmlns:wp14="http://schemas.microsoft.com/office/word/2010/wordprocessingDrawing" xmlns:wp="http://schemas.openxmlformats.org/drawingml/2006/wordprocessingDrawing" xmlns:w10="urn:schemas-microsoft-com:office:word" xmlns:w="http://schemas.openxmlformats.org/wordprocessingml/2006/main" xmlns:w14="http://schemas.microsoft.com/office/word/2010/wordml" xmlns:w15="http://schemas.microsoft.com/office/word/2012/wordml" xmlns:w16cid="http://schemas.microsoft.com/office/word/2016/wordml/cid" xmlns:w16se="http://schemas.microsoft.com/office/word/2015/wordml/symex" xmlns:wpg="http://schemas.microsoft.com/office/word/2010/wordprocessingGroup" xmlns:wpi="http://schemas.microsoft.com/office/word/2010/wordprocessingInk" xmlns:wne="http://schemas.microsoft.com/office/word/2006/wordml" xmlns:wps="http://schemas.microsoft.com/office/word/2010/wordprocessingShape" mc:Ignorable="w14 w15 w16se w16cid wp14">
   <w15:commentEx w15:paraId="333FB765" w15:done="1"/>
   <w15:commentEx w15:paraId="6FDACB24" w15:done="1"/>
+  <w15:commentEx w15:paraId="556347CA" w15:done="1"/>
+  <w15:commentEx w15:paraId="5CC5F8E8" w15:done="1"/>
+  <w15:commentEx w15:paraId="31EAC508" w15:done="1"/>
+  <w15:commentEx w15:paraId="16959B33" w15:done="1"/>
+  <w15:commentEx w15:paraId="046FBE76" w15:done="0"/>
+  <w15:commentEx w15:paraId="4DEA5A8E" w15:done="1"/>
   <w15:commentEx w15:paraId="20605566" w15:done="0"/>
   <w15:commentEx w15:paraId="2AB8DB49" w15:paraIdParent="20605566" w15:done="0"/>
-  <w15:commentEx w15:paraId="60BF7BEF" w15:done="0"/>
-  <w15:commentEx w15:paraId="2D02692D" w15:done="0"/>
-  <w15:commentEx w15:paraId="7D837483" w15:done="1"/>
-  <w15:commentEx w15:paraId="74B7180B" w15:done="1"/>
-  <w15:commentEx w15:paraId="5117E3CB" w15:done="1"/>
-  <w15:commentEx w15:paraId="1C8AC102" w15:done="1"/>
-  <w15:commentEx w15:paraId="5239A104" w15:done="0"/>
-  <w15:commentEx w15:paraId="44091073" w15:done="1"/>
+  <w15:commentEx w15:paraId="60BF7BEF" w15:done="1"/>
+  <w15:commentEx w15:paraId="2D02692D" w15:done="1"/>
   <w15:commentEx w15:paraId="29CB549E" w15:done="1"/>
   <w15:commentEx w15:paraId="79040B79" w15:done="0"/>
   <w15:commentEx w15:paraId="27695DC7" w15:paraIdParent="79040B79" w15:done="0"/>
@@ -2238,11 +2682,13 @@
   <w15:commentEx w15:paraId="7DB6D5A7" w15:paraIdParent="2941D301" w15:done="0"/>
   <w15:commentEx w15:paraId="5128CBB3" w15:paraIdParent="2941D301" w15:done="0"/>
   <w15:commentEx w15:paraId="433F7FE2" w15:paraIdParent="2941D301" w15:done="0"/>
-  <w15:commentEx w15:paraId="25553230" w15:done="0"/>
+  <w15:commentEx w15:paraId="25553230" w15:done="1"/>
+  <w15:commentEx w15:paraId="4F72F286" w15:paraIdParent="25553230" w15:done="1"/>
   <w15:commentEx w15:paraId="6AD2005F" w15:done="1"/>
   <w15:commentEx w15:paraId="0820C378" w15:done="0"/>
   <w15:commentEx w15:paraId="6FA93385" w15:done="0"/>
-  <w15:commentEx w15:paraId="139A9AAE" w15:done="0"/>
+  <w15:commentEx w15:paraId="139A9AAE" w15:done="1"/>
+  <w15:commentEx w15:paraId="5ACEB56B" w15:paraIdParent="139A9AAE" w15:done="1"/>
   <w15:commentEx w15:paraId="1BB8153B" w15:done="0"/>
 </w15:commentsEx>
 </file>
@@ -2251,16 +2697,16 @@
 <w16cid:commentsIds xmlns:wpc="http://schemas.microsoft.com/office/word/2010/wordprocessingCanvas" xmlns:cx="http://schemas.microsoft.com/office/drawing/2014/chartex" xmlns:cx1="http://schemas.microsoft.com/office/drawing/2015/9/8/chartex" xmlns:cx2="http://schemas.microsoft.com/office/drawing/2015/10/21/chartex" xmlns:cx3="http://schemas.microsoft.com/office/drawing/2016/5/9/chartex" xmlns:cx4="http://schemas.microsoft.com/office/drawing/2016/5/10/chartex" xmlns:cx5="http://schemas.microsoft.com/office/drawing/2016/5/11/chartex" xmlns:cx6="http://schemas.microsoft.com/office/drawing/2016/5/12/chartex" xmlns:cx7="http://schemas.microsoft.com/office/drawing/2016/5/13/chartex" xmlns:cx8="http://schemas.microsoft.com/office/drawing/2016/5/14/chartex" xmlns:mc="http://schemas.openxmlformats.org/markup-compatibility/2006" xmlns:aink="http://schemas.microsoft.com/office/drawing/2016/ink" xmlns:am3d="http://schemas.microsoft.com/office/drawing/2017/model3d" xmlns:o="urn:schemas-microsoft-com:office:office" xmlns:r="http://schemas.openxmlformats.org/officeDocument/2006/relationships" xmlns:m="http://schemas.openxmlformats.org/officeDocument/2006/math" xmlns:v="urn:schemas-microsoft-com:vml" xmlns:wp14="http://schemas.microsoft.com/office/word/2010/wordprocessingDrawing" xmlns:wp="http://schemas.openxmlformats.org/drawingml/2006/wordprocessingDrawing" xmlns:w10="urn:schemas-microsoft-com:office:word" xmlns:w="http://schemas.openxmlformats.org/wordprocessingml/2006/main" xmlns:w14="http://schemas.microsoft.com/office/word/2010/wordml" xmlns:w15="http://schemas.microsoft.com/office/word/2012/wordml" xmlns:w16cid="http://schemas.microsoft.com/office/word/2016/wordml/cid" xmlns:w16se="http://schemas.microsoft.com/office/word/2015/wordml/symex" xmlns:wpg="http://schemas.microsoft.com/office/word/2010/wordprocessingGroup" xmlns:wpi="http://schemas.microsoft.com/office/word/2010/wordprocessingInk" xmlns:wne="http://schemas.microsoft.com/office/word/2006/wordml" xmlns:wps="http://schemas.microsoft.com/office/word/2010/wordprocessingShape" mc:Ignorable="w14 w15 w16se w16cid wp14">
   <w16cid:commentId w16cid:paraId="333FB765" w16cid:durableId="1F8580F0"/>
   <w16cid:commentId w16cid:paraId="6FDACB24" w16cid:durableId="1F858254"/>
+  <w16cid:commentId w16cid:paraId="556347CA" w16cid:durableId="1F858373"/>
+  <w16cid:commentId w16cid:paraId="5CC5F8E8" w16cid:durableId="1F8583B7"/>
+  <w16cid:commentId w16cid:paraId="31EAC508" w16cid:durableId="1F3BA8CA"/>
+  <w16cid:commentId w16cid:paraId="16959B33" w16cid:durableId="1F8583FA"/>
+  <w16cid:commentId w16cid:paraId="046FBE76" w16cid:durableId="20045580"/>
+  <w16cid:commentId w16cid:paraId="4DEA5A8E" w16cid:durableId="1F8583D4"/>
   <w16cid:commentId w16cid:paraId="20605566" w16cid:durableId="1F85831B"/>
   <w16cid:commentId w16cid:paraId="2AB8DB49" w16cid:durableId="200B6C72"/>
   <w16cid:commentId w16cid:paraId="60BF7BEF" w16cid:durableId="200B6DCF"/>
   <w16cid:commentId w16cid:paraId="2D02692D" w16cid:durableId="200CBF9D"/>
-  <w16cid:commentId w16cid:paraId="7D837483" w16cid:durableId="1F858373"/>
-  <w16cid:commentId w16cid:paraId="74B7180B" w16cid:durableId="1F8583B7"/>
-  <w16cid:commentId w16cid:paraId="5117E3CB" w16cid:durableId="1F3BA8CA"/>
-  <w16cid:commentId w16cid:paraId="1C8AC102" w16cid:durableId="1F8583FA"/>
-  <w16cid:commentId w16cid:paraId="5239A104" w16cid:durableId="20045580"/>
-  <w16cid:commentId w16cid:paraId="44091073" w16cid:durableId="1F8583D4"/>
   <w16cid:commentId w16cid:paraId="29CB549E" w16cid:durableId="1FD0A240"/>
   <w16cid:commentId w16cid:paraId="79040B79" w16cid:durableId="2000EC1B"/>
   <w16cid:commentId w16cid:paraId="27695DC7" w16cid:durableId="200455E1"/>
@@ -2271,10 +2717,11 @@
   <w16cid:commentId w16cid:paraId="5128CBB3" w16cid:durableId="2000ED01"/>
   <w16cid:commentId w16cid:paraId="433F7FE2" w16cid:durableId="200456E0"/>
   <w16cid:commentId w16cid:paraId="25553230" w16cid:durableId="200456F4"/>
+  <w16cid:commentId w16cid:paraId="4F72F286" w16cid:durableId="20100A50"/>
   <w16cid:commentId w16cid:paraId="6AD2005F" w16cid:durableId="1F85920B"/>
   <w16cid:commentId w16cid:paraId="0820C378" w16cid:durableId="2004571C"/>
   <w16cid:commentId w16cid:paraId="6FA93385" w16cid:durableId="1FF565FD"/>
-  <w16cid:commentId w16cid:paraId="139A9AAE" w16cid:durableId="20045746"/>
+  <w16cid:commentId w16cid:paraId="5ACEB56B" w16cid:durableId="20100A34"/>
   <w16cid:commentId w16cid:paraId="1BB8153B" w16cid:durableId="2004575E"/>
 </w16cid:commentsIds>
 </file>
@@ -2284,14 +2731,14 @@
   <w15:person w15:author="Buchanan, Erin M">
     <w15:presenceInfo w15:providerId="AD" w15:userId="S::eri2005@missouristate.edu::245520d0-72e6-44b8-b90c-1c94bdd95622"/>
   </w15:person>
-  <w15:person w15:author="Wikowsky, Addie J">
-    <w15:presenceInfo w15:providerId="AD" w15:userId="S::add0623@live.missouristate.edu::ffb3e315-145e-42d7-bd8d-35629c1361af"/>
+  <w15:person w15:author="Buchanan, Erin M [2]">
+    <w15:presenceInfo w15:providerId="Windows Live" w15:userId="245520d0-72e6-44b8-b90c-1c94bdd95622"/>
   </w15:person>
   <w15:person w15:author="Erin Buchanan">
     <w15:presenceInfo w15:providerId="AD" w15:userId="S::ebuchanan@harrisburgu.edu::a202a620-6e05-42b1-a3fc-fcfad0b42cdc"/>
   </w15:person>
-  <w15:person w15:author="Buchanan, Erin M [2]">
-    <w15:presenceInfo w15:providerId="Windows Live" w15:userId="245520d0-72e6-44b8-b90c-1c94bdd95622"/>
+  <w15:person w15:author="Wikowsky, Addie J">
+    <w15:presenceInfo w15:providerId="AD" w15:userId="S::add0623@live.missouristate.edu::ffb3e315-145e-42d7-bd8d-35629c1361af"/>
   </w15:person>
   <w15:person w15:author="Wikowsky, Addie J [2]">
     <w15:presenceInfo w15:providerId="Windows Live" w15:userId="ffb3e315-145e-42d7-bd8d-35629c1361af"/>

</xml_diff>

<commit_message>
expertise cleanup taking a break before interactios/methods
</commit_message>
<xml_diff>
--- a/Thesis Draft.docx
+++ b/Thesis Draft.docx
@@ -379,13 +379,7 @@
         <w:rPr>
           <w:color w:val="000000" w:themeColor="text1"/>
         </w:rPr>
-        <w:t>Raven’s Advanced Progressive Matrices (APM</w:t>
-      </w:r>
-      <w:r>
-        <w:rPr>
-          <w:color w:val="000000" w:themeColor="text1"/>
-        </w:rPr>
-        <w:t xml:space="preserve">). </w:t>
+        <w:t xml:space="preserve">Raven’s Advanced Progressive Matrices (APM). </w:t>
       </w:r>
     </w:p>
     <w:p>
@@ -504,7 +498,8 @@
         </w:rPr>
       </w:pPr>
       <w:commentRangeStart w:id="10"/>
-      <w:del w:id="11" w:author="Wikowsky, Addie J" w:date="2019-02-24T23:58:00Z">
+      <w:commentRangeStart w:id="11"/>
+      <w:del w:id="12" w:author="Wikowsky, Addie J" w:date="2019-02-24T23:58:00Z">
         <w:r>
           <w:rPr>
             <w:color w:val="000000" w:themeColor="text1"/>
@@ -531,30 +526,37 @@
         </w:rPr>
         <w:commentReference w:id="10"/>
       </w:r>
+      <w:commentRangeEnd w:id="11"/>
+      <w:r>
+        <w:rPr>
+          <w:rStyle w:val="CommentReference"/>
+        </w:rPr>
+        <w:commentReference w:id="11"/>
+      </w:r>
       <w:r>
         <w:t xml:space="preserve"> of the most used tests to measure WM is the Operation Span (OSPAN) created by Turner and Engle (</w:t>
       </w:r>
-      <w:commentRangeStart w:id="12"/>
       <w:commentRangeStart w:id="13"/>
+      <w:commentRangeStart w:id="14"/>
       <w:r>
         <w:rPr>
           <w:color w:val="000000" w:themeColor="text1"/>
         </w:rPr>
         <w:t>1989</w:t>
       </w:r>
-      <w:commentRangeEnd w:id="12"/>
-      <w:r>
-        <w:rPr>
-          <w:rStyle w:val="CommentReference"/>
-        </w:rPr>
-        <w:commentReference w:id="12"/>
-      </w:r>
       <w:commentRangeEnd w:id="13"/>
       <w:r>
         <w:rPr>
           <w:rStyle w:val="CommentReference"/>
         </w:rPr>
         <w:commentReference w:id="13"/>
+      </w:r>
+      <w:commentRangeEnd w:id="14"/>
+      <w:r>
+        <w:rPr>
+          <w:rStyle w:val="CommentReference"/>
+        </w:rPr>
+        <w:commentReference w:id="14"/>
       </w:r>
       <w:r>
         <w:t xml:space="preserve">). In the OSPAN the participant is given a math problem which they have </w:t>
@@ -583,18 +585,11 @@
       <w:r>
         <w:t xml:space="preserve">, Schrock, &amp; Engle, 2005) still hold the same task, but the </w:t>
       </w:r>
-      <w:commentRangeStart w:id="14"/>
       <w:commentRangeStart w:id="15"/>
+      <w:commentRangeStart w:id="16"/>
       <w:r>
         <w:t>automated</w:t>
       </w:r>
-      <w:commentRangeEnd w:id="14"/>
-      <w:r>
-        <w:rPr>
-          <w:rStyle w:val="CommentReference"/>
-        </w:rPr>
-        <w:commentReference w:id="14"/>
-      </w:r>
       <w:commentRangeEnd w:id="15"/>
       <w:r>
         <w:rPr>
@@ -602,6 +597,13 @@
         </w:rPr>
         <w:commentReference w:id="15"/>
       </w:r>
+      <w:commentRangeEnd w:id="16"/>
+      <w:r>
+        <w:rPr>
+          <w:rStyle w:val="CommentReference"/>
+        </w:rPr>
+        <w:commentReference w:id="16"/>
+      </w:r>
       <w:r>
         <w:t xml:space="preserve"> OSPAN </w:t>
       </w:r>
@@ -641,7 +643,7 @@
       <w:r>
         <w:t>After the task is completed</w:t>
       </w:r>
-      <w:ins w:id="16" w:author="Erin Buchanan" w:date="2019-02-19T11:05:00Z">
+      <w:ins w:id="17" w:author="Erin Buchanan" w:date="2019-02-19T11:05:00Z">
         <w:r>
           <w:t>,</w:t>
         </w:r>
@@ -661,7 +663,7 @@
       <w:r>
         <w:t>. The first is a raw score of the correctly recalled letter</w:t>
       </w:r>
-      <w:ins w:id="17" w:author="Erin Buchanan" w:date="2019-02-19T11:06:00Z">
+      <w:ins w:id="18" w:author="Erin Buchanan" w:date="2019-02-19T11:06:00Z">
         <w:r>
           <w:t>s</w:t>
         </w:r>
@@ -669,7 +671,7 @@
       <w:r>
         <w:t xml:space="preserve"> or word</w:t>
       </w:r>
-      <w:ins w:id="18" w:author="Erin Buchanan" w:date="2019-02-19T11:06:00Z">
+      <w:ins w:id="19" w:author="Erin Buchanan" w:date="2019-02-19T11:06:00Z">
         <w:r>
           <w:t>s</w:t>
         </w:r>
@@ -701,7 +703,7 @@
       <w:r>
         <w:t>. In the first part of the RSPAN</w:t>
       </w:r>
-      <w:ins w:id="19" w:author="Erin Buchanan" w:date="2019-02-19T11:06:00Z">
+      <w:ins w:id="20" w:author="Erin Buchanan" w:date="2019-02-19T11:06:00Z">
         <w:r>
           <w:t>,</w:t>
         </w:r>
@@ -709,7 +711,7 @@
       <w:r>
         <w:t xml:space="preserve"> participants read sentences out loud to the experimenter</w:t>
       </w:r>
-      <w:ins w:id="20" w:author="Erin Buchanan" w:date="2019-02-19T11:06:00Z">
+      <w:ins w:id="21" w:author="Erin Buchanan" w:date="2019-02-19T11:06:00Z">
         <w:r>
           <w:t xml:space="preserve">. </w:t>
         </w:r>
@@ -723,7 +725,7 @@
       <w:r>
         <w:t>. For the second part, Daneman and Carpenter (1980) had the participant read sentences that were from general knowledge, politics, and other subjects; while still trying to remember the last word. After reading the sentence</w:t>
       </w:r>
-      <w:ins w:id="21" w:author="Erin Buchanan" w:date="2019-02-19T11:07:00Z">
+      <w:ins w:id="22" w:author="Erin Buchanan" w:date="2019-02-19T11:07:00Z">
         <w:r>
           <w:t>,</w:t>
         </w:r>
@@ -740,16 +742,16 @@
       <w:r>
         <w:t xml:space="preserve">interested in if the participant had recalled the words in order or </w:t>
       </w:r>
-      <w:commentRangeStart w:id="22"/>
+      <w:commentRangeStart w:id="23"/>
       <w:r>
         <w:t>not</w:t>
       </w:r>
-      <w:commentRangeEnd w:id="22"/>
-      <w:r>
-        <w:rPr>
-          <w:rStyle w:val="CommentReference"/>
-        </w:rPr>
-        <w:commentReference w:id="22"/>
+      <w:commentRangeEnd w:id="23"/>
+      <w:r>
+        <w:rPr>
+          <w:rStyle w:val="CommentReference"/>
+        </w:rPr>
+        <w:commentReference w:id="23"/>
       </w:r>
       <w:r>
         <w:t xml:space="preserve"> for reading span</w:t>
@@ -767,16 +769,16 @@
         <w:lastRenderedPageBreak/>
         <w:t>words they recalled in the correct order. For example, the participant is supposed to recall the words: tent, shoe, and bottle. If the participant recalled shoe and bottle, they would receive 2/3. It is important to note for this task that the order is crucial for scoring. For instance, if the participant recalled the same words as above in this order: shoe, tent, bottle, they would still only get a 2/</w:t>
       </w:r>
-      <w:commentRangeStart w:id="23"/>
+      <w:commentRangeStart w:id="24"/>
       <w:r>
         <w:t>3</w:t>
       </w:r>
-      <w:commentRangeEnd w:id="23"/>
-      <w:r>
-        <w:rPr>
-          <w:rStyle w:val="CommentReference"/>
-        </w:rPr>
-        <w:commentReference w:id="23"/>
+      <w:commentRangeEnd w:id="24"/>
+      <w:r>
+        <w:rPr>
+          <w:rStyle w:val="CommentReference"/>
+        </w:rPr>
+        <w:commentReference w:id="24"/>
       </w:r>
       <w:r>
         <w:t>.</w:t>
@@ -802,19 +804,19 @@
         </w:rPr>
         <w:t>N-</w:t>
       </w:r>
-      <w:commentRangeStart w:id="24"/>
+      <w:commentRangeStart w:id="25"/>
       <w:r>
         <w:rPr>
           <w:color w:val="000000" w:themeColor="text1"/>
         </w:rPr>
         <w:t>Back</w:t>
       </w:r>
-      <w:commentRangeEnd w:id="24"/>
-      <w:r>
-        <w:rPr>
-          <w:rStyle w:val="CommentReference"/>
-        </w:rPr>
-        <w:commentReference w:id="24"/>
+      <w:commentRangeEnd w:id="25"/>
+      <w:r>
+        <w:rPr>
+          <w:rStyle w:val="CommentReference"/>
+        </w:rPr>
+        <w:commentReference w:id="25"/>
       </w:r>
       <w:r>
         <w:rPr>
@@ -866,7 +868,7 @@
         </w:rPr>
         <w:t xml:space="preserve"> et al., 2018). After a stimuli is presented</w:t>
       </w:r>
-      <w:ins w:id="25" w:author="Erin Buchanan" w:date="2019-02-19T11:09:00Z">
+      <w:ins w:id="26" w:author="Erin Buchanan" w:date="2019-02-19T11:09:00Z">
         <w:r>
           <w:rPr>
             <w:color w:val="000000" w:themeColor="text1"/>
@@ -930,7 +932,7 @@
         </w:rPr>
         <w:t>The stimuli would keep being produced</w:t>
       </w:r>
-      <w:ins w:id="26" w:author="Erin Buchanan" w:date="2019-02-19T11:10:00Z">
+      <w:ins w:id="27" w:author="Erin Buchanan" w:date="2019-02-19T11:10:00Z">
         <w:r>
           <w:rPr>
             <w:color w:val="000000" w:themeColor="text1"/>
@@ -1016,7 +1018,7 @@
         </w:rPr>
         <w:t>The Raven</w:t>
       </w:r>
-      <w:ins w:id="27" w:author="Wikowsky, Addie J" w:date="2019-02-16T04:17:00Z">
+      <w:ins w:id="28" w:author="Wikowsky, Addie J" w:date="2019-02-16T04:17:00Z">
         <w:r>
           <w:rPr>
             <w:color w:val="000000" w:themeColor="text1"/>
@@ -1066,21 +1068,14 @@
         </w:rPr>
         <w:t xml:space="preserve">is a measure of </w:t>
       </w:r>
-      <w:commentRangeStart w:id="28"/>
       <w:commentRangeStart w:id="29"/>
+      <w:commentRangeStart w:id="30"/>
       <w:r>
         <w:rPr>
           <w:color w:val="000000" w:themeColor="text1"/>
         </w:rPr>
         <w:t>gF</w:t>
       </w:r>
-      <w:commentRangeEnd w:id="28"/>
-      <w:r>
-        <w:rPr>
-          <w:rStyle w:val="CommentReference"/>
-        </w:rPr>
-        <w:commentReference w:id="28"/>
-      </w:r>
       <w:commentRangeEnd w:id="29"/>
       <w:r>
         <w:rPr>
@@ -1088,6 +1083,13 @@
         </w:rPr>
         <w:commentReference w:id="29"/>
       </w:r>
+      <w:commentRangeEnd w:id="30"/>
+      <w:r>
+        <w:rPr>
+          <w:rStyle w:val="CommentReference"/>
+        </w:rPr>
+        <w:commentReference w:id="30"/>
+      </w:r>
       <w:r>
         <w:rPr>
           <w:color w:val="000000" w:themeColor="text1"/>
@@ -1100,7 +1102,7 @@
         </w:rPr>
         <w:t>Raven (1936)</w:t>
       </w:r>
-      <w:ins w:id="30" w:author="Wikowsky, Addie J" w:date="2019-02-16T04:17:00Z">
+      <w:ins w:id="31" w:author="Wikowsky, Addie J" w:date="2019-02-16T04:17:00Z">
         <w:r>
           <w:rPr>
             <w:color w:val="000000" w:themeColor="text1"/>
@@ -1138,7 +1140,7 @@
         </w:rPr>
         <w:t>88</w:t>
       </w:r>
-      <w:ins w:id="31" w:author="Erin Buchanan" w:date="2019-02-19T11:10:00Z">
+      <w:ins w:id="32" w:author="Erin Buchanan" w:date="2019-02-19T11:10:00Z">
         <w:r>
           <w:rPr>
             <w:color w:val="000000" w:themeColor="text1"/>
@@ -1178,7 +1180,7 @@
         </w:rPr>
         <w:t xml:space="preserve"> images that </w:t>
       </w:r>
-      <w:del w:id="32" w:author="Erin Buchanan" w:date="2019-02-19T11:11:00Z">
+      <w:del w:id="33" w:author="Erin Buchanan" w:date="2019-02-19T11:11:00Z">
         <w:r>
           <w:rPr>
             <w:color w:val="000000" w:themeColor="text1"/>
@@ -1277,19 +1279,19 @@
         </w:rPr>
         <w:t xml:space="preserve"> The participant is scored by how many of their answers were </w:t>
       </w:r>
-      <w:commentRangeStart w:id="33"/>
+      <w:commentRangeStart w:id="34"/>
       <w:r>
         <w:rPr>
           <w:color w:val="000000" w:themeColor="text1"/>
         </w:rPr>
         <w:t>correct</w:t>
       </w:r>
-      <w:commentRangeEnd w:id="33"/>
-      <w:r>
-        <w:rPr>
-          <w:rStyle w:val="CommentReference"/>
-        </w:rPr>
-        <w:commentReference w:id="33"/>
+      <w:commentRangeEnd w:id="34"/>
+      <w:r>
+        <w:rPr>
+          <w:rStyle w:val="CommentReference"/>
+        </w:rPr>
+        <w:commentReference w:id="34"/>
       </w:r>
       <w:r>
         <w:rPr>
@@ -1297,19 +1299,19 @@
         </w:rPr>
         <w:t xml:space="preserve">. These raw scores are then compared to percentiles based on the participants </w:t>
       </w:r>
-      <w:commentRangeStart w:id="34"/>
+      <w:commentRangeStart w:id="35"/>
       <w:r>
         <w:rPr>
           <w:color w:val="000000" w:themeColor="text1"/>
         </w:rPr>
         <w:t>age</w:t>
       </w:r>
-      <w:commentRangeEnd w:id="34"/>
-      <w:r>
-        <w:rPr>
-          <w:rStyle w:val="CommentReference"/>
-        </w:rPr>
-        <w:commentReference w:id="34"/>
+      <w:commentRangeEnd w:id="35"/>
+      <w:r>
+        <w:rPr>
+          <w:rStyle w:val="CommentReference"/>
+        </w:rPr>
+        <w:commentReference w:id="35"/>
       </w:r>
       <w:r>
         <w:rPr>
@@ -1347,13 +1349,7 @@
         <w:rPr>
           <w:color w:val="000000" w:themeColor="text1"/>
         </w:rPr>
-        <w:t>, &amp; Stokes, 1998</w:t>
-      </w:r>
-      <w:r>
-        <w:rPr>
-          <w:color w:val="000000" w:themeColor="text1"/>
-        </w:rPr>
-        <w:t>).</w:t>
+        <w:t>, &amp; Stokes, 1998).</w:t>
       </w:r>
       <w:r>
         <w:rPr>
@@ -1371,15 +1367,7 @@
         <w:rPr>
           <w:color w:val="000000" w:themeColor="text1"/>
         </w:rPr>
-        <w:t>he time restricts could be used</w:t>
-      </w:r>
-      <w:bookmarkStart w:id="35" w:name="_GoBack"/>
-      <w:bookmarkEnd w:id="35"/>
-      <w:r>
-        <w:rPr>
-          <w:color w:val="000000" w:themeColor="text1"/>
-        </w:rPr>
-        <w:t xml:space="preserve"> as an assessment of intellectual efficiency</w:t>
+        <w:t>he time restricts could be used as an assessment of intellectual efficiency</w:t>
       </w:r>
       <w:r>
         <w:rPr>
@@ -1399,11 +1387,25 @@
         <w:spacing w:line="480" w:lineRule="auto"/>
         <w:ind w:firstLine="720"/>
       </w:pPr>
-      <w:r>
-        <w:rPr>
-          <w:color w:val="000000" w:themeColor="text1"/>
-        </w:rPr>
-        <w:t xml:space="preserve">Conway et al. (2002) presented a latent variable analysis between WM. gF, STM and processing speed. In their study they had participants complete multiple simple and complex tasks including the OSPAN, RSPAN, and APM. They found that WM and gF were strongly linked, WM and STM were strongly linked, but gF was not linked to STM. The authors suggest that since WM is correlated with STM and gF is not, that WM and gF are different constructs that need different ways of being tested. </w:t>
+      <w:commentRangeStart w:id="36"/>
+      <w:r>
+        <w:rPr>
+          <w:color w:val="000000" w:themeColor="text1"/>
+        </w:rPr>
+        <w:t xml:space="preserve">Conway </w:t>
+      </w:r>
+      <w:commentRangeEnd w:id="36"/>
+      <w:r>
+        <w:rPr>
+          <w:rStyle w:val="CommentReference"/>
+        </w:rPr>
+        <w:commentReference w:id="36"/>
+      </w:r>
+      <w:r>
+        <w:rPr>
+          <w:color w:val="000000" w:themeColor="text1"/>
+        </w:rPr>
+        <w:t xml:space="preserve">et al. (2002) presented a latent variable analysis between WM. gF, STM and processing speed. In their study they had participants complete multiple simple and complex tasks including the OSPAN, RSPAN, and APM. They found that WM and gF were strongly linked, WM and STM were strongly linked, but gF was not linked to STM. The authors suggest that since WM is correlated with STM and gF is not, that WM and gF are different constructs that need different ways of being tested. </w:t>
       </w:r>
     </w:p>
     <w:p>
@@ -1429,21 +1431,21 @@
       <w:r>
         <w:t>participants</w:t>
       </w:r>
-      <w:commentRangeStart w:id="36"/>
+      <w:commentRangeStart w:id="37"/>
       <w:r>
         <w:t xml:space="preserve"> </w:t>
       </w:r>
-      <w:commentRangeEnd w:id="36"/>
-      <w:r>
-        <w:rPr>
-          <w:rStyle w:val="CommentReference"/>
-        </w:rPr>
-        <w:commentReference w:id="36"/>
+      <w:commentRangeEnd w:id="37"/>
+      <w:r>
+        <w:rPr>
+          <w:rStyle w:val="CommentReference"/>
+        </w:rPr>
+        <w:commentReference w:id="37"/>
       </w:r>
       <w:r>
         <w:t>are able to recall their skill better and faster, they are perceived as more intelligent. This</w:t>
       </w:r>
-      <w:ins w:id="37" w:author="Erin Buchanan" w:date="2018-12-28T13:23:00Z">
+      <w:ins w:id="38" w:author="Erin Buchanan" w:date="2018-12-28T13:23:00Z">
         <w:r>
           <w:t xml:space="preserve"> effect</w:t>
         </w:r>
@@ -1451,7 +1453,7 @@
       <w:r>
         <w:t xml:space="preserve"> has been demonstrated primarily with the skillsets of chess (Chase </w:t>
       </w:r>
-      <w:ins w:id="38" w:author="Erin Buchanan" w:date="2018-12-28T13:23:00Z">
+      <w:ins w:id="39" w:author="Erin Buchanan" w:date="2018-12-28T13:23:00Z">
         <w:r>
           <w:t xml:space="preserve">&amp; </w:t>
         </w:r>
@@ -1472,11 +1474,14 @@
       <w:pPr>
         <w:spacing w:line="480" w:lineRule="auto"/>
         <w:ind w:firstLine="720"/>
+        <w:rPr>
+          <w:ins w:id="40" w:author="Wikowsky, Addie J" w:date="2019-02-28T17:50:00Z"/>
+        </w:rPr>
       </w:pPr>
       <w:r>
         <w:t xml:space="preserve">In Chase and Simon’s </w:t>
       </w:r>
-      <w:ins w:id="39" w:author="Erin Buchanan" w:date="2018-12-28T13:23:00Z">
+      <w:ins w:id="41" w:author="Erin Buchanan" w:date="2018-12-28T13:23:00Z">
         <w:r>
           <w:t>(</w:t>
         </w:r>
@@ -1484,13 +1489,26 @@
       <w:r>
         <w:t>1973</w:t>
       </w:r>
-      <w:ins w:id="40" w:author="Erin Buchanan" w:date="2018-12-28T13:23:00Z">
+      <w:ins w:id="42" w:author="Erin Buchanan" w:date="2018-12-28T13:23:00Z">
         <w:r>
           <w:t>)</w:t>
         </w:r>
       </w:ins>
       <w:r>
-        <w:t xml:space="preserve"> study on chess and perception, they had three classes of participants</w:t>
+        <w:t xml:space="preserve"> study on chess and </w:t>
+      </w:r>
+      <w:del w:id="43" w:author="Wikowsky, Addie J" w:date="2019-02-28T17:32:00Z">
+        <w:r>
+          <w:delText>perception</w:delText>
+        </w:r>
+      </w:del>
+      <w:ins w:id="44" w:author="Wikowsky, Addie J" w:date="2019-02-28T17:32:00Z">
+        <w:r>
+          <w:t>memory</w:t>
+        </w:r>
+      </w:ins>
+      <w:r>
+        <w:t>, they had three classes of participants</w:t>
       </w:r>
       <w:r>
         <w:t xml:space="preserve"> who played chess</w:t>
@@ -1506,16 +1524,179 @@
         <w:t>working memory</w:t>
       </w:r>
       <w:r>
-        <w:t xml:space="preserve"> was to isolate “chunks” that would then be encoded by the participant between two different tasks. These chunks were created by having a chess position set up having one of 28 variations. Chunks refer to Miller (1956) and his “magical number” 7, which proposes that most humans can contain 7 individual pieces of information plus or minus 2. In Chase and Simon’s (1973) </w:t>
-      </w:r>
-      <w:commentRangeStart w:id="41"/>
-      <w:commentRangeStart w:id="42"/>
-      <w:r>
-        <w:t>perception task two boards were set up. One with the chess position already displayed</w:t>
-      </w:r>
-      <w:r>
-        <w:t xml:space="preserve"> with the chunk they were to replicate</w:t>
-      </w:r>
+        <w:t xml:space="preserve"> was to isolate “chunks” that would then be encoded by the participant</w:t>
+      </w:r>
+      <w:del w:id="45" w:author="Wikowsky, Addie J" w:date="2019-02-28T17:32:00Z">
+        <w:r>
+          <w:delText xml:space="preserve"> between two different tasks</w:delText>
+        </w:r>
+      </w:del>
+      <w:r>
+        <w:t xml:space="preserve">. These chunks were created by having a chess position set up having one of 28 variations. Chunks refer to Miller (1956) and his “magical number” 7, which proposes that most humans can contain 7 individual pieces of information plus or minus 2. </w:t>
+      </w:r>
+      <w:del w:id="46" w:author="Wikowsky, Addie J" w:date="2019-02-28T17:33:00Z">
+        <w:r>
+          <w:delText xml:space="preserve">In </w:delText>
+        </w:r>
+      </w:del>
+      <w:ins w:id="47" w:author="Wikowsky, Addie J" w:date="2019-02-28T17:33:00Z">
+        <w:r>
+          <w:t>During the</w:t>
+        </w:r>
+        <w:r>
+          <w:t xml:space="preserve"> </w:t>
+        </w:r>
+      </w:ins>
+      <w:del w:id="48" w:author="Wikowsky, Addie J" w:date="2019-02-28T17:33:00Z">
+        <w:r>
+          <w:delText xml:space="preserve">Chase and Simon’s (1973) </w:delText>
+        </w:r>
+      </w:del>
+      <w:commentRangeStart w:id="49"/>
+      <w:commentRangeStart w:id="50"/>
+      <w:commentRangeStart w:id="51"/>
+      <w:del w:id="52" w:author="Wikowsky, Addie J" w:date="2019-02-28T17:16:00Z">
+        <w:r>
+          <w:delText xml:space="preserve">perception </w:delText>
+        </w:r>
+      </w:del>
+      <w:ins w:id="53" w:author="Wikowsky, Addie J" w:date="2019-02-28T17:16:00Z">
+        <w:r>
+          <w:t>memory</w:t>
+        </w:r>
+        <w:r>
+          <w:t xml:space="preserve"> </w:t>
+        </w:r>
+      </w:ins>
+      <w:r>
+        <w:t xml:space="preserve">task </w:t>
+      </w:r>
+      <w:ins w:id="54" w:author="Wikowsky, Addie J" w:date="2019-02-28T17:16:00Z">
+        <w:r>
+          <w:t xml:space="preserve">the players were asked </w:t>
+        </w:r>
+      </w:ins>
+      <w:ins w:id="55" w:author="Wikowsky, Addie J" w:date="2019-02-28T17:17:00Z">
+        <w:r>
+          <w:t>to recall different chess positions from memory</w:t>
+        </w:r>
+      </w:ins>
+      <w:ins w:id="56" w:author="Wikowsky, Addie J" w:date="2019-02-28T17:33:00Z">
+        <w:r>
+          <w:t xml:space="preserve"> (</w:t>
+        </w:r>
+        <w:r>
+          <w:t xml:space="preserve">Chase </w:t>
+        </w:r>
+        <w:r>
+          <w:t>&amp;</w:t>
+        </w:r>
+        <w:r>
+          <w:t xml:space="preserve"> Simon</w:t>
+        </w:r>
+        <w:r>
+          <w:t>,</w:t>
+        </w:r>
+        <w:r>
+          <w:t xml:space="preserve"> 1973)</w:t>
+        </w:r>
+      </w:ins>
+      <w:ins w:id="57" w:author="Wikowsky, Addie J" w:date="2019-02-28T17:18:00Z">
+        <w:r>
+          <w:t>.</w:t>
+        </w:r>
+      </w:ins>
+      <w:ins w:id="58" w:author="Wikowsky, Addie J" w:date="2019-02-28T17:35:00Z">
+        <w:r>
+          <w:t xml:space="preserve"> These positions were recreated </w:t>
+        </w:r>
+      </w:ins>
+      <w:ins w:id="59" w:author="Wikowsky, Addie J" w:date="2019-02-28T17:36:00Z">
+        <w:r>
+          <w:t>two ways</w:t>
+        </w:r>
+      </w:ins>
+      <w:ins w:id="60" w:author="Wikowsky, Addie J" w:date="2019-02-28T17:39:00Z">
+        <w:r>
+          <w:t>. The first position was played</w:t>
+        </w:r>
+      </w:ins>
+      <w:ins w:id="61" w:author="Wikowsky, Addie J" w:date="2019-02-28T17:36:00Z">
+        <w:r>
+          <w:t xml:space="preserve"> games that were in the middle of a match and the second </w:t>
+        </w:r>
+      </w:ins>
+      <w:ins w:id="62" w:author="Wikowsky, Addie J" w:date="2019-02-28T17:39:00Z">
+        <w:r>
+          <w:t xml:space="preserve">was </w:t>
+        </w:r>
+      </w:ins>
+      <w:ins w:id="63" w:author="Wikowsky, Addie J" w:date="2019-02-28T17:36:00Z">
+        <w:r>
+          <w:t>from randomly pla</w:t>
+        </w:r>
+      </w:ins>
+      <w:ins w:id="64" w:author="Wikowsky, Addie J" w:date="2019-02-28T17:37:00Z">
+        <w:r>
+          <w:t>cing the pieces</w:t>
+        </w:r>
+      </w:ins>
+      <w:ins w:id="65" w:author="Wikowsky, Addie J" w:date="2019-02-28T17:39:00Z">
+        <w:r>
+          <w:t xml:space="preserve"> on the board</w:t>
+        </w:r>
+      </w:ins>
+      <w:ins w:id="66" w:author="Wikowsky, Addie J" w:date="2019-02-28T17:37:00Z">
+        <w:r>
+          <w:t>.</w:t>
+        </w:r>
+      </w:ins>
+      <w:ins w:id="67" w:author="Wikowsky, Addie J" w:date="2019-02-28T17:36:00Z">
+        <w:r>
+          <w:t xml:space="preserve"> </w:t>
+        </w:r>
+      </w:ins>
+      <w:ins w:id="68" w:author="Wikowsky, Addie J" w:date="2019-02-28T17:19:00Z">
+        <w:r>
+          <w:t>The experiment</w:t>
+        </w:r>
+      </w:ins>
+      <w:ins w:id="69" w:author="Wikowsky, Addie J" w:date="2019-02-28T17:20:00Z">
+        <w:r>
+          <w:t>al design included two chess boards</w:t>
+        </w:r>
+      </w:ins>
+      <w:ins w:id="70" w:author="Wikowsky, Addie J" w:date="2019-02-28T17:37:00Z">
+        <w:r>
+          <w:t xml:space="preserve"> that were placed in front of the participant</w:t>
+        </w:r>
+      </w:ins>
+      <w:ins w:id="71" w:author="Wikowsky, Addie J" w:date="2019-02-28T17:20:00Z">
+        <w:r>
+          <w:t>.</w:t>
+        </w:r>
+      </w:ins>
+      <w:del w:id="72" w:author="Wikowsky, Addie J" w:date="2019-02-28T17:22:00Z">
+        <w:r>
+          <w:delText>two boards were set up.</w:delText>
+        </w:r>
+      </w:del>
+      <w:r>
+        <w:t xml:space="preserve"> One with the chess position already displayed</w:t>
+      </w:r>
+      <w:r>
+        <w:t xml:space="preserve"> with the chunk they were to </w:t>
+      </w:r>
+      <w:del w:id="73" w:author="Wikowsky, Addie J" w:date="2019-02-28T17:22:00Z">
+        <w:r>
+          <w:delText>replicate</w:delText>
+        </w:r>
+      </w:del>
+      <w:ins w:id="74" w:author="Wikowsky, Addie J" w:date="2019-02-28T17:22:00Z">
+        <w:r>
+          <w:t>recall</w:t>
+        </w:r>
+      </w:ins>
       <w:r>
         <w:t>, and the second with all the</w:t>
       </w:r>
@@ -1523,21 +1704,41 @@
         <w:t xml:space="preserve"> chess</w:t>
       </w:r>
       <w:r>
-        <w:t xml:space="preserve"> pieces at their starting points. </w:t>
-      </w:r>
-      <w:commentRangeEnd w:id="41"/>
-      <w:r>
-        <w:rPr>
-          <w:rStyle w:val="CommentReference"/>
-        </w:rPr>
-        <w:commentReference w:id="41"/>
-      </w:r>
-      <w:commentRangeEnd w:id="42"/>
-      <w:r>
-        <w:rPr>
-          <w:rStyle w:val="CommentReference"/>
-        </w:rPr>
-        <w:commentReference w:id="42"/>
+        <w:t xml:space="preserve"> pieces at their starting </w:t>
+      </w:r>
+      <w:del w:id="75" w:author="Wikowsky, Addie J" w:date="2019-02-28T17:33:00Z">
+        <w:r>
+          <w:delText>points</w:delText>
+        </w:r>
+      </w:del>
+      <w:ins w:id="76" w:author="Wikowsky, Addie J" w:date="2019-02-28T17:33:00Z">
+        <w:r>
+          <w:t>places</w:t>
+        </w:r>
+      </w:ins>
+      <w:r>
+        <w:t xml:space="preserve">. </w:t>
+      </w:r>
+      <w:commentRangeEnd w:id="49"/>
+      <w:r>
+        <w:rPr>
+          <w:rStyle w:val="CommentReference"/>
+        </w:rPr>
+        <w:commentReference w:id="49"/>
+      </w:r>
+      <w:commentRangeEnd w:id="50"/>
+      <w:r>
+        <w:rPr>
+          <w:rStyle w:val="CommentReference"/>
+        </w:rPr>
+        <w:commentReference w:id="50"/>
+      </w:r>
+      <w:commentRangeEnd w:id="51"/>
+      <w:r>
+        <w:rPr>
+          <w:rStyle w:val="CommentReference"/>
+        </w:rPr>
+        <w:commentReference w:id="51"/>
       </w:r>
       <w:r>
         <w:t xml:space="preserve">The participant was </w:t>
@@ -1545,23 +1746,117 @@
       <w:r>
         <w:t>told to examine</w:t>
       </w:r>
-      <w:r>
-        <w:t xml:space="preserve"> the board </w:t>
-      </w:r>
-      <w:r>
-        <w:t xml:space="preserve">for five seconds </w:t>
+      <w:ins w:id="77" w:author="Wikowsky, Addie J" w:date="2019-02-28T17:23:00Z">
+        <w:r>
+          <w:t xml:space="preserve"> the</w:t>
+        </w:r>
+      </w:ins>
+      <w:r>
+        <w:t xml:space="preserve"> </w:t>
+      </w:r>
+      <w:ins w:id="78" w:author="Wikowsky, Addie J" w:date="2019-02-28T17:23:00Z">
+        <w:r>
+          <w:t xml:space="preserve">preset </w:t>
+        </w:r>
+      </w:ins>
+      <w:del w:id="79" w:author="Wikowsky, Addie J" w:date="2019-02-28T17:24:00Z">
+        <w:r>
+          <w:delText xml:space="preserve">the </w:delText>
+        </w:r>
+      </w:del>
+      <w:r>
+        <w:t xml:space="preserve">board </w:t>
+      </w:r>
+      <w:r>
+        <w:t>for five seconds</w:t>
+      </w:r>
+      <w:ins w:id="80" w:author="Wikowsky, Addie J" w:date="2019-02-28T17:24:00Z">
+        <w:r>
+          <w:t>,</w:t>
+        </w:r>
+      </w:ins>
+      <w:r>
+        <w:t xml:space="preserve"> </w:t>
       </w:r>
       <w:r>
         <w:t>and</w:t>
       </w:r>
       <w:r>
-        <w:t xml:space="preserve"> recreate as much as they </w:t>
-      </w:r>
-      <w:r>
-        <w:t>remember</w:t>
-      </w:r>
-      <w:r>
-        <w:t xml:space="preserve">, they just had to complete the task quickly and accurately. The participant was able to </w:t>
+        <w:t xml:space="preserve"> </w:t>
+      </w:r>
+      <w:del w:id="81" w:author="Wikowsky, Addie J" w:date="2019-02-28T17:22:00Z">
+        <w:r>
+          <w:delText xml:space="preserve">recreate </w:delText>
+        </w:r>
+      </w:del>
+      <w:ins w:id="82" w:author="Wikowsky, Addie J" w:date="2019-02-28T17:22:00Z">
+        <w:r>
+          <w:t>recall</w:t>
+        </w:r>
+      </w:ins>
+      <w:ins w:id="83" w:author="Wikowsky, Addie J" w:date="2019-02-28T17:23:00Z">
+        <w:r>
+          <w:t xml:space="preserve"> the </w:t>
+        </w:r>
+      </w:ins>
+      <w:ins w:id="84" w:author="Wikowsky, Addie J" w:date="2019-02-28T17:24:00Z">
+        <w:r>
+          <w:t>as much as they could remember on the full set board in front of them</w:t>
+        </w:r>
+      </w:ins>
+      <w:ins w:id="85" w:author="Wikowsky, Addie J" w:date="2019-02-28T17:25:00Z">
+        <w:r>
+          <w:t xml:space="preserve">. </w:t>
+        </w:r>
+      </w:ins>
+      <w:del w:id="86" w:author="Wikowsky, Addie J" w:date="2019-02-28T17:23:00Z">
+        <w:r>
+          <w:rPr>
+            <w:rPrChange w:id="87" w:author="Wikowsky, Addie J" w:date="2019-02-28T17:41:00Z">
+              <w:rPr/>
+            </w:rPrChange>
+          </w:rPr>
+          <w:delText>as much as the</w:delText>
+        </w:r>
+      </w:del>
+      <w:del w:id="88" w:author="Wikowsky, Addie J" w:date="2019-02-28T17:22:00Z">
+        <w:r>
+          <w:rPr>
+            <w:rPrChange w:id="89" w:author="Wikowsky, Addie J" w:date="2019-02-28T17:41:00Z">
+              <w:rPr/>
+            </w:rPrChange>
+          </w:rPr>
+          <w:delText xml:space="preserve">y </w:delText>
+        </w:r>
+        <w:r>
+          <w:rPr>
+            <w:rPrChange w:id="90" w:author="Wikowsky, Addie J" w:date="2019-02-28T17:41:00Z">
+              <w:rPr/>
+            </w:rPrChange>
+          </w:rPr>
+          <w:delText>remember</w:delText>
+        </w:r>
+      </w:del>
+      <w:del w:id="91" w:author="Wikowsky, Addie J" w:date="2019-02-28T17:24:00Z">
+        <w:r>
+          <w:rPr>
+            <w:rPrChange w:id="92" w:author="Wikowsky, Addie J" w:date="2019-02-28T17:41:00Z">
+              <w:rPr/>
+            </w:rPrChange>
+          </w:rPr>
+          <w:delText xml:space="preserve">, they just had to complete the task quickly and accurately. </w:delText>
+        </w:r>
+      </w:del>
+      <w:r>
+        <w:rPr>
+          <w:rPrChange w:id="93" w:author="Wikowsky, Addie J" w:date="2019-02-28T17:41:00Z">
+            <w:rPr/>
+          </w:rPrChange>
+        </w:rPr>
+        <w:t>The</w:t>
+      </w:r>
+      <w:r>
+        <w:t xml:space="preserve"> participant was able to </w:t>
       </w:r>
       <w:r>
         <w:t>repeat memoriz</w:t>
@@ -1579,49 +1874,203 @@
         <w:t xml:space="preserve"> </w:t>
       </w:r>
       <w:r>
-        <w:t>until they recalled the original set perfectly. It took those in the master class</w:t>
-      </w:r>
-      <w:r>
-        <w:t xml:space="preserve"> participants</w:t>
-      </w:r>
-      <w:r>
-        <w:t xml:space="preserve"> less trials than the Class A players and beginners </w:t>
-      </w:r>
-      <w:r>
-        <w:t>suggesting that the expertise influenced their results. T</w:t>
-      </w:r>
-      <w:r>
-        <w:t xml:space="preserve">hose in the “master” class would encode the preset chess boards and recreate their model faster than the other two groups of </w:t>
-      </w:r>
-      <w:commentRangeStart w:id="43"/>
-      <w:commentRangeStart w:id="44"/>
+        <w:t>until they recalled the original set perfectl</w:t>
+      </w:r>
+      <w:ins w:id="94" w:author="Wikowsky, Addie J" w:date="2019-02-28T17:49:00Z">
+        <w:r>
+          <w:t>y</w:t>
+        </w:r>
+      </w:ins>
+      <w:del w:id="95" w:author="Wikowsky, Addie J" w:date="2019-02-28T17:49:00Z">
+        <w:r>
+          <w:delText>y</w:delText>
+        </w:r>
+      </w:del>
+      <w:r>
+        <w:t>. It took those in the master class</w:t>
+      </w:r>
+      <w:r>
+        <w:t xml:space="preserve"> </w:t>
+      </w:r>
+      <w:del w:id="96" w:author="Wikowsky, Addie J" w:date="2019-02-28T17:42:00Z">
+        <w:r>
+          <w:delText>participants</w:delText>
+        </w:r>
+        <w:r>
+          <w:delText xml:space="preserve"> </w:delText>
+        </w:r>
+      </w:del>
+      <w:r>
+        <w:t xml:space="preserve">less trials than the Class A players and beginners </w:t>
+      </w:r>
+      <w:ins w:id="97" w:author="Wikowsky, Addie J" w:date="2019-02-28T17:42:00Z">
+        <w:r>
+          <w:t>to recreate the m</w:t>
+        </w:r>
+      </w:ins>
+      <w:ins w:id="98" w:author="Wikowsky, Addie J" w:date="2019-02-28T17:43:00Z">
+        <w:r>
+          <w:t>iddle of the match positions.</w:t>
+        </w:r>
+      </w:ins>
+      <w:ins w:id="99" w:author="Wikowsky, Addie J" w:date="2019-02-28T17:44:00Z">
+        <w:r>
+          <w:t xml:space="preserve"> </w:t>
+        </w:r>
+      </w:ins>
+      <w:del w:id="100" w:author="Wikowsky, Addie J" w:date="2019-02-28T17:45:00Z">
+        <w:r>
+          <w:delText xml:space="preserve">suggesting </w:delText>
+        </w:r>
+      </w:del>
+      <w:del w:id="101" w:author="Wikowsky, Addie J" w:date="2019-02-28T17:50:00Z">
+        <w:r>
+          <w:delText xml:space="preserve">that the expertise influenced </w:delText>
+        </w:r>
+      </w:del>
+      <w:del w:id="102" w:author="Wikowsky, Addie J" w:date="2019-02-28T17:46:00Z">
+        <w:r>
+          <w:delText xml:space="preserve">their </w:delText>
+        </w:r>
+      </w:del>
+      <w:del w:id="103" w:author="Wikowsky, Addie J" w:date="2019-02-28T17:50:00Z">
+        <w:r>
+          <w:delText xml:space="preserve">results. </w:delText>
+        </w:r>
+      </w:del>
+      <w:r>
+        <w:t>T</w:t>
+      </w:r>
+      <w:r>
+        <w:t xml:space="preserve">hose in the “master” class </w:t>
+      </w:r>
+      <w:del w:id="104" w:author="Wikowsky, Addie J" w:date="2019-02-28T17:46:00Z">
+        <w:r>
+          <w:delText xml:space="preserve">would </w:delText>
+        </w:r>
+      </w:del>
+      <w:ins w:id="105" w:author="Wikowsky, Addie J" w:date="2019-02-28T17:46:00Z">
+        <w:r>
+          <w:t>could</w:t>
+        </w:r>
+        <w:r>
+          <w:t xml:space="preserve"> </w:t>
+        </w:r>
+      </w:ins>
+      <w:r>
+        <w:t>encode the preset chess boards and recreat</w:t>
+      </w:r>
+      <w:ins w:id="106" w:author="Wikowsky, Addie J" w:date="2019-02-28T17:51:00Z">
+        <w:r>
+          <w:t>e</w:t>
+        </w:r>
+      </w:ins>
+      <w:del w:id="107" w:author="Wikowsky, Addie J" w:date="2019-02-28T17:51:00Z">
+        <w:r>
+          <w:delText>e</w:delText>
+        </w:r>
+      </w:del>
+      <w:r>
+        <w:t xml:space="preserve"> their model </w:t>
+      </w:r>
+      <w:del w:id="108" w:author="Wikowsky, Addie J" w:date="2019-02-28T17:46:00Z">
+        <w:r>
+          <w:delText xml:space="preserve">faster </w:delText>
+        </w:r>
+      </w:del>
+      <w:ins w:id="109" w:author="Wikowsky, Addie J" w:date="2019-02-28T17:46:00Z">
+        <w:r>
+          <w:t>in less trials</w:t>
+        </w:r>
+        <w:r>
+          <w:t xml:space="preserve"> </w:t>
+        </w:r>
+      </w:ins>
+      <w:r>
+        <w:t xml:space="preserve">than the other two groups of </w:t>
+      </w:r>
+      <w:commentRangeStart w:id="110"/>
+      <w:commentRangeStart w:id="111"/>
       <w:r>
         <w:t>participants</w:t>
       </w:r>
-      <w:commentRangeEnd w:id="43"/>
-      <w:r>
-        <w:rPr>
-          <w:rStyle w:val="CommentReference"/>
-        </w:rPr>
-        <w:commentReference w:id="43"/>
-      </w:r>
-      <w:commentRangeEnd w:id="44"/>
-      <w:r>
-        <w:rPr>
-          <w:rStyle w:val="CommentReference"/>
-        </w:rPr>
-        <w:commentReference w:id="44"/>
-      </w:r>
+      <w:commentRangeEnd w:id="110"/>
+      <w:r>
+        <w:rPr>
+          <w:rStyle w:val="CommentReference"/>
+        </w:rPr>
+        <w:commentReference w:id="110"/>
+      </w:r>
+      <w:commentRangeEnd w:id="111"/>
+      <w:ins w:id="112" w:author="Wikowsky, Addie J" w:date="2019-02-28T17:47:00Z">
+        <w:r>
+          <w:t xml:space="preserve">, </w:t>
+        </w:r>
+      </w:ins>
+      <w:r>
+        <w:rPr>
+          <w:rStyle w:val="CommentReference"/>
+        </w:rPr>
+        <w:commentReference w:id="111"/>
+      </w:r>
+      <w:ins w:id="113" w:author="Wikowsky, Addie J" w:date="2019-02-28T17:51:00Z">
+        <w:r>
+          <w:t>because they had more</w:t>
+        </w:r>
+      </w:ins>
+      <w:ins w:id="114" w:author="Wikowsky, Addie J" w:date="2019-02-28T17:52:00Z">
+        <w:r>
+          <w:t xml:space="preserve"> expertise playing chess</w:t>
+        </w:r>
+      </w:ins>
       <w:r>
         <w:t>.</w:t>
       </w:r>
+      <w:ins w:id="115" w:author="Wikowsky, Addie J" w:date="2019-02-28T17:50:00Z">
+        <w:r>
+          <w:t xml:space="preserve"> </w:t>
+        </w:r>
+      </w:ins>
+    </w:p>
+    <w:p>
+      <w:pPr>
+        <w:spacing w:line="480" w:lineRule="auto"/>
+        <w:pPrChange w:id="116" w:author="Wikowsky, Addie J" w:date="2019-02-28T17:52:00Z">
+          <w:pPr>
+            <w:spacing w:line="480" w:lineRule="auto"/>
+            <w:ind w:firstLine="720"/>
+          </w:pPr>
+        </w:pPrChange>
+      </w:pPr>
+      <w:ins w:id="117" w:author="Wikowsky, Addie J" w:date="2019-02-28T17:50:00Z">
+        <w:r>
+          <w:t>This suggests</w:t>
+        </w:r>
+        <w:r>
+          <w:t xml:space="preserve"> </w:t>
+        </w:r>
+        <w:r>
+          <w:t>that the expertise influenced the</w:t>
+        </w:r>
+        <w:r>
+          <w:t xml:space="preserve"> </w:t>
+        </w:r>
+        <w:r>
+          <w:t>results based off the position being a playable game or not.</w:t>
+        </w:r>
+      </w:ins>
+      <w:ins w:id="118" w:author="Wikowsky, Addie J" w:date="2019-02-28T17:51:00Z">
+        <w:r>
+          <w:t xml:space="preserve"> </w:t>
+        </w:r>
+      </w:ins>
     </w:p>
     <w:p>
       <w:pPr>
         <w:spacing w:line="480" w:lineRule="auto"/>
         <w:ind w:firstLine="720"/>
         <w:rPr>
-          <w:ins w:id="45" w:author="Erin Buchanan" w:date="2018-12-28T13:28:00Z"/>
+          <w:ins w:id="119" w:author="Erin Buchanan" w:date="2018-12-28T13:28:00Z"/>
         </w:rPr>
       </w:pPr>
       <w:r>
@@ -1637,7 +2086,11 @@
         <w:t xml:space="preserve"> to the problem</w:t>
       </w:r>
       <w:r>
-        <w:t xml:space="preserve"> was to be found. All participants were interviewed after they separated the problems to their respective categories to see how they reasoned why that problem fits with the category they chose. They determined that the experts sorted by the laws of physics, and the novices sorted by surface structures. Theses surface structures refer to objects, terms, or configurations of the problem presented. </w:t>
+        <w:t xml:space="preserve"> was to be found. All participants were interviewed after they separated the problems to their respective categories to see how they reasoned why that problem fits with the category they </w:t>
+      </w:r>
+      <w:r>
+        <w:lastRenderedPageBreak/>
+        <w:t xml:space="preserve">chose. They determined that the experts sorted by the laws of physics, and the novices sorted by surface structures. Theses surface structures refer to objects, terms, or configurations of the problem presented. </w:t>
       </w:r>
     </w:p>
     <w:p>
@@ -1648,7 +2101,7 @@
       <w:r>
         <w:t>In the second part of the study</w:t>
       </w:r>
-      <w:ins w:id="46" w:author="Erin Buchanan" w:date="2018-12-28T13:28:00Z">
+      <w:ins w:id="120" w:author="Erin Buchanan" w:date="2018-12-28T13:28:00Z">
         <w:r>
           <w:t>,</w:t>
         </w:r>
@@ -1656,49 +2109,45 @@
       <w:r>
         <w:t xml:space="preserve"> the experts and novices were presented a new set of 20 physic problems. This part of the study also included an intermediate </w:t>
       </w:r>
-      <w:commentRangeStart w:id="47"/>
-      <w:commentRangeStart w:id="48"/>
-      <w:commentRangeStart w:id="49"/>
-      <w:commentRangeStart w:id="50"/>
+      <w:commentRangeStart w:id="121"/>
+      <w:commentRangeStart w:id="122"/>
+      <w:commentRangeStart w:id="123"/>
+      <w:commentRangeStart w:id="124"/>
       <w:r>
         <w:t>participant</w:t>
       </w:r>
-      <w:commentRangeEnd w:id="47"/>
-      <w:r>
-        <w:rPr>
-          <w:rStyle w:val="CommentReference"/>
-        </w:rPr>
-        <w:commentReference w:id="47"/>
-      </w:r>
-      <w:commentRangeEnd w:id="48"/>
-      <w:r>
-        <w:rPr>
-          <w:rStyle w:val="CommentReference"/>
-        </w:rPr>
-        <w:commentReference w:id="48"/>
-      </w:r>
-      <w:commentRangeEnd w:id="49"/>
-      <w:r>
-        <w:rPr>
-          <w:rStyle w:val="CommentReference"/>
-        </w:rPr>
-        <w:commentReference w:id="49"/>
-      </w:r>
-      <w:commentRangeEnd w:id="50"/>
-      <w:r>
-        <w:rPr>
-          <w:rStyle w:val="CommentReference"/>
-        </w:rPr>
-        <w:commentReference w:id="50"/>
-      </w:r>
-      <w:r>
-        <w:t xml:space="preserve"> who was a </w:t>
-      </w:r>
-      <w:r>
-        <w:lastRenderedPageBreak/>
-        <w:t>fourth-year physics major. These problems were created to include both physic laws and surface features combined to see how the participants would categorize them. The results were replicated from the previous study by the expert and the novice participant</w:t>
-      </w:r>
-      <w:ins w:id="51" w:author="Erin Buchanan" w:date="2018-12-28T13:29:00Z">
+      <w:commentRangeEnd w:id="121"/>
+      <w:r>
+        <w:rPr>
+          <w:rStyle w:val="CommentReference"/>
+        </w:rPr>
+        <w:commentReference w:id="121"/>
+      </w:r>
+      <w:commentRangeEnd w:id="122"/>
+      <w:r>
+        <w:rPr>
+          <w:rStyle w:val="CommentReference"/>
+        </w:rPr>
+        <w:commentReference w:id="122"/>
+      </w:r>
+      <w:commentRangeEnd w:id="123"/>
+      <w:r>
+        <w:rPr>
+          <w:rStyle w:val="CommentReference"/>
+        </w:rPr>
+        <w:commentReference w:id="123"/>
+      </w:r>
+      <w:commentRangeEnd w:id="124"/>
+      <w:r>
+        <w:rPr>
+          <w:rStyle w:val="CommentReference"/>
+        </w:rPr>
+        <w:commentReference w:id="124"/>
+      </w:r>
+      <w:r>
+        <w:t xml:space="preserve"> who was a fourth-year physics major. These problems were created to include both physic laws and surface features combined to see how the participants would categorize them. The results were replicated from the previous study by the expert and the novice participant</w:t>
+      </w:r>
+      <w:ins w:id="125" w:author="Erin Buchanan" w:date="2018-12-28T13:29:00Z">
         <w:r>
           <w:t>s</w:t>
         </w:r>
@@ -1748,27 +2197,27 @@
       <w:r>
         <w:t xml:space="preserve">WM, </w:t>
       </w:r>
-      <w:commentRangeStart w:id="52"/>
-      <w:commentRangeStart w:id="53"/>
+      <w:commentRangeStart w:id="126"/>
+      <w:commentRangeStart w:id="127"/>
       <w:r>
         <w:rPr>
           <w:i/>
         </w:rPr>
         <w:t>gF</w:t>
       </w:r>
-      <w:commentRangeEnd w:id="52"/>
-      <w:r>
-        <w:rPr>
-          <w:rStyle w:val="CommentReference"/>
-        </w:rPr>
-        <w:commentReference w:id="52"/>
-      </w:r>
-      <w:commentRangeEnd w:id="53"/>
-      <w:r>
-        <w:rPr>
-          <w:rStyle w:val="CommentReference"/>
-        </w:rPr>
-        <w:commentReference w:id="53"/>
+      <w:commentRangeEnd w:id="126"/>
+      <w:r>
+        <w:rPr>
+          <w:rStyle w:val="CommentReference"/>
+        </w:rPr>
+        <w:commentReference w:id="126"/>
+      </w:r>
+      <w:commentRangeEnd w:id="127"/>
+      <w:r>
+        <w:rPr>
+          <w:rStyle w:val="CommentReference"/>
+        </w:rPr>
+        <w:commentReference w:id="127"/>
       </w:r>
       <w:r>
         <w:rPr>
@@ -1785,16 +2234,16 @@
       <w:r>
         <w:t xml:space="preserve"> could help shape how things may get stored in our short term or long-term memory. They each play an important part in how we view the world around us and evaluate everyday </w:t>
       </w:r>
-      <w:commentRangeStart w:id="54"/>
+      <w:commentRangeStart w:id="128"/>
       <w:r>
         <w:t>situations</w:t>
       </w:r>
-      <w:commentRangeEnd w:id="54"/>
-      <w:r>
-        <w:rPr>
-          <w:rStyle w:val="CommentReference"/>
-        </w:rPr>
-        <w:commentReference w:id="54"/>
+      <w:commentRangeEnd w:id="128"/>
+      <w:r>
+        <w:rPr>
+          <w:rStyle w:val="CommentReference"/>
+        </w:rPr>
+        <w:commentReference w:id="128"/>
       </w:r>
       <w:r>
         <w:t xml:space="preserve">. </w:t>
@@ -1819,16 +2268,16 @@
       <w:r>
         <w:t xml:space="preserve">, 2010). Shelton et </w:t>
       </w:r>
-      <w:commentRangeStart w:id="55"/>
+      <w:commentRangeStart w:id="129"/>
       <w:r>
         <w:t>al</w:t>
       </w:r>
-      <w:commentRangeEnd w:id="55"/>
-      <w:r>
-        <w:rPr>
-          <w:rStyle w:val="CommentReference"/>
-        </w:rPr>
-        <w:commentReference w:id="55"/>
+      <w:commentRangeEnd w:id="129"/>
+      <w:r>
+        <w:rPr>
+          <w:rStyle w:val="CommentReference"/>
+        </w:rPr>
+        <w:commentReference w:id="129"/>
       </w:r>
       <w:r>
         <w:t xml:space="preserve">. (2010) also found in their study that WM </w:t>
@@ -1851,7 +2300,12 @@
       </w:r>
       <w:proofErr w:type="spellEnd"/>
       <w:r>
-        <w:t xml:space="preserve">, Mayr, </w:t>
+        <w:t>, Ma</w:t>
+      </w:r>
+      <w:bookmarkStart w:id="130" w:name="_GoBack"/>
+      <w:bookmarkEnd w:id="130"/>
+      <w:r>
+        <w:t xml:space="preserve">yr, </w:t>
       </w:r>
       <w:r>
         <w:t>and</w:t>
@@ -1894,7 +2348,7 @@
         <w:spacing w:line="480" w:lineRule="auto"/>
         <w:ind w:firstLine="720"/>
       </w:pPr>
-      <w:commentRangeStart w:id="56"/>
+      <w:commentRangeStart w:id="131"/>
       <w:proofErr w:type="spellStart"/>
       <w:r>
         <w:t>Grabner</w:t>
@@ -1903,12 +2357,12 @@
       <w:r>
         <w:t>, Neubauer, and Stern (2006)</w:t>
       </w:r>
-      <w:commentRangeEnd w:id="56"/>
-      <w:r>
-        <w:rPr>
-          <w:rStyle w:val="CommentReference"/>
-        </w:rPr>
-        <w:commentReference w:id="56"/>
+      <w:commentRangeEnd w:id="131"/>
+      <w:r>
+        <w:rPr>
+          <w:rStyle w:val="CommentReference"/>
+        </w:rPr>
+        <w:commentReference w:id="131"/>
       </w:r>
       <w:r>
         <w:t xml:space="preserve"> looked at the impact of intelligence and expertise on performance and neural efficiency. </w:t>
@@ -1922,24 +2376,28 @@
       <w:r>
         <w:t xml:space="preserve">exception </w:t>
       </w:r>
-      <w:commentRangeStart w:id="57"/>
-      <w:commentRangeEnd w:id="57"/>
-      <w:r>
-        <w:rPr>
-          <w:rStyle w:val="CommentReference"/>
-        </w:rPr>
-        <w:commentReference w:id="57"/>
-      </w:r>
-      <w:commentRangeStart w:id="58"/>
-      <w:commentRangeEnd w:id="58"/>
-      <w:r>
-        <w:rPr>
-          <w:rStyle w:val="CommentReference"/>
-        </w:rPr>
-        <w:commentReference w:id="58"/>
-      </w:r>
-      <w:r>
-        <w:t xml:space="preserve">that those who were an expert at the task (chess in this study), it could make up for their lack of intelligence. </w:t>
+      <w:commentRangeStart w:id="132"/>
+      <w:commentRangeEnd w:id="132"/>
+      <w:r>
+        <w:rPr>
+          <w:rStyle w:val="CommentReference"/>
+        </w:rPr>
+        <w:commentReference w:id="132"/>
+      </w:r>
+      <w:commentRangeStart w:id="133"/>
+      <w:commentRangeEnd w:id="133"/>
+      <w:r>
+        <w:rPr>
+          <w:rStyle w:val="CommentReference"/>
+        </w:rPr>
+        <w:commentReference w:id="133"/>
+      </w:r>
+      <w:r>
+        <w:t xml:space="preserve">that those </w:t>
+      </w:r>
+      <w:r>
+        <w:lastRenderedPageBreak/>
+        <w:t xml:space="preserve">who were an expert at the task (chess in this study), it could make up for their lack of intelligence. </w:t>
       </w:r>
     </w:p>
     <w:p>
@@ -1947,8 +2405,8 @@
         <w:spacing w:line="480" w:lineRule="auto"/>
         <w:ind w:firstLine="720"/>
       </w:pPr>
-      <w:commentRangeStart w:id="59"/>
-      <w:del w:id="60" w:author="Wikowsky, Addie J" w:date="2019-02-25T00:28:00Z">
+      <w:commentRangeStart w:id="134"/>
+      <w:del w:id="135" w:author="Wikowsky, Addie J" w:date="2019-02-25T00:28:00Z">
         <w:r>
           <w:delText xml:space="preserve">While Guida, Gobet, Tardieu, and Nicolas (2012) </w:delText>
         </w:r>
@@ -1956,12 +2414,12 @@
           <w:delText xml:space="preserve">noted that by using template theory (TT) with long-term working memory (LT-WMT), when an expert, the experts LTM is used as WM which would make that individuals memory storage and processing have higher processing. </w:delText>
         </w:r>
       </w:del>
-      <w:commentRangeEnd w:id="59"/>
-      <w:r>
-        <w:rPr>
-          <w:rStyle w:val="CommentReference"/>
-        </w:rPr>
-        <w:commentReference w:id="59"/>
+      <w:commentRangeEnd w:id="134"/>
+      <w:r>
+        <w:rPr>
+          <w:rStyle w:val="CommentReference"/>
+        </w:rPr>
+        <w:commentReference w:id="134"/>
       </w:r>
       <w:r>
         <w:t xml:space="preserve">TT </w:t>
@@ -1986,11 +2444,7 @@
       </w:r>
       <w:proofErr w:type="spellEnd"/>
       <w:r>
-        <w:t xml:space="preserve">, 1995) is described as the </w:t>
-      </w:r>
-      <w:r>
-        <w:lastRenderedPageBreak/>
-        <w:t xml:space="preserve">association of information that has been encoded and the retrieval cues in LTM. For chess this would be remembering </w:t>
+        <w:t xml:space="preserve">, 1995) is described as the association of information that has been encoded and the retrieval cues in LTM. For chess this would be remembering </w:t>
       </w:r>
       <w:r>
         <w:t xml:space="preserve">a certain cluster of pieces and being able to retrieve them and use them in a match. While in everyday life this could easily be after studying for long periods of time and seeing a definition to term question on an exam.  </w:t>
@@ -2210,7 +2664,7 @@
       <w:r>
         <w:t>, P., &amp; Glaser, R., (1981). Categorization and Representation of Physics Problems by Experts and Novices</w:t>
       </w:r>
-      <w:del w:id="61" w:author="Wikowsky, Addie J" w:date="2019-02-25T01:58:00Z">
+      <w:del w:id="136" w:author="Wikowsky, Addie J" w:date="2019-02-25T01:58:00Z">
         <w:r>
           <w:delText>*</w:delText>
         </w:r>
@@ -2460,7 +2914,7 @@
         <w:spacing w:line="480" w:lineRule="auto"/>
         <w:ind w:left="720" w:hanging="720"/>
         <w:rPr>
-          <w:ins w:id="62" w:author="Wikowsky, Addie J" w:date="2019-02-16T05:30:00Z"/>
+          <w:ins w:id="137" w:author="Wikowsky, Addie J" w:date="2019-02-16T05:30:00Z"/>
         </w:rPr>
       </w:pPr>
       <w:r>
@@ -2481,10 +2935,10 @@
         <w:spacing w:line="480" w:lineRule="auto"/>
         <w:ind w:left="720" w:hanging="720"/>
         <w:rPr>
-          <w:ins w:id="63" w:author="Wikowsky, Addie J" w:date="2019-02-25T01:17:00Z"/>
-        </w:rPr>
-      </w:pPr>
-      <w:ins w:id="64" w:author="Wikowsky, Addie J" w:date="2019-02-25T01:17:00Z">
+          <w:ins w:id="138" w:author="Wikowsky, Addie J" w:date="2019-02-25T01:17:00Z"/>
+        </w:rPr>
+      </w:pPr>
+      <w:ins w:id="139" w:author="Wikowsky, Addie J" w:date="2019-02-25T01:17:00Z">
         <w:r>
           <w:fldChar w:fldCharType="begin"/>
         </w:r>
@@ -2492,12 +2946,12 @@
           <w:instrText xml:space="preserve"> HYPERLINK "</w:instrText>
         </w:r>
       </w:ins>
-      <w:ins w:id="65" w:author="Wikowsky, Addie J" w:date="2019-02-16T05:30:00Z">
+      <w:ins w:id="140" w:author="Wikowsky, Addie J" w:date="2019-02-16T05:30:00Z">
         <w:r>
           <w:instrText>https://www.millisecond.com/download/library/v5/ospan/automatedospan.manual</w:instrText>
         </w:r>
       </w:ins>
-      <w:ins w:id="66" w:author="Wikowsky, Addie J" w:date="2019-02-25T01:17:00Z">
+      <w:ins w:id="141" w:author="Wikowsky, Addie J" w:date="2019-02-25T01:17:00Z">
         <w:r>
           <w:instrText xml:space="preserve">" </w:instrText>
         </w:r>
@@ -2505,7 +2959,7 @@
           <w:fldChar w:fldCharType="separate"/>
         </w:r>
       </w:ins>
-      <w:ins w:id="67" w:author="Wikowsky, Addie J" w:date="2019-02-16T05:30:00Z">
+      <w:ins w:id="142" w:author="Wikowsky, Addie J" w:date="2019-02-16T05:30:00Z">
         <w:r>
           <w:rPr>
             <w:rStyle w:val="Hyperlink"/>
@@ -2513,7 +2967,7 @@
           <w:t>https://www.millisecond.com/download/library/v5/ospan/automatedospan.manual</w:t>
         </w:r>
       </w:ins>
-      <w:ins w:id="68" w:author="Wikowsky, Addie J" w:date="2019-02-25T01:17:00Z">
+      <w:ins w:id="143" w:author="Wikowsky, Addie J" w:date="2019-02-25T01:17:00Z">
         <w:r>
           <w:fldChar w:fldCharType="end"/>
         </w:r>
@@ -2524,7 +2978,7 @@
         <w:spacing w:line="480" w:lineRule="auto"/>
         <w:ind w:left="720" w:hanging="720"/>
         <w:rPr>
-          <w:del w:id="69" w:author="Wikowsky, Addie J" w:date="2019-02-25T01:27:00Z"/>
+          <w:del w:id="144" w:author="Wikowsky, Addie J" w:date="2019-02-25T01:27:00Z"/>
         </w:rPr>
       </w:pPr>
     </w:p>
@@ -2919,7 +3373,7 @@
       </w:r>
     </w:p>
   </w:comment>
-  <w:comment w:id="12" w:author="Buchanan, Erin M" w:date="2018-11-01T13:50:00Z" w:initials="BEM">
+  <w:comment w:id="11" w:author="Wikowsky, Addie J" w:date="2019-02-28T16:50:00Z" w:initials="WAJ">
     <w:p>
       <w:pPr>
         <w:pStyle w:val="CommentText"/>
@@ -2931,6 +3385,22 @@
         <w:annotationRef/>
       </w:r>
       <w:r>
+        <w:t>This was in reference to OWL</w:t>
+      </w:r>
+    </w:p>
+  </w:comment>
+  <w:comment w:id="13" w:author="Buchanan, Erin M" w:date="2018-11-01T13:50:00Z" w:initials="BEM">
+    <w:p>
+      <w:pPr>
+        <w:pStyle w:val="CommentText"/>
+      </w:pPr>
+      <w:r>
+        <w:rPr>
+          <w:rStyle w:val="CommentReference"/>
+        </w:rPr>
+        <w:annotationRef/>
+      </w:r>
+      <w:r>
         <w:t xml:space="preserve">Here you should detail the OSPAN … what do people do in that task? How is it scored? What is it related to? </w:t>
       </w:r>
     </w:p>
@@ -2948,7 +3418,7 @@
       </w:r>
     </w:p>
   </w:comment>
-  <w:comment w:id="13" w:author="Wikowsky, Addie J" w:date="2019-02-11T03:37:00Z" w:initials="WAJ">
+  <w:comment w:id="14" w:author="Wikowsky, Addie J" w:date="2019-02-11T03:37:00Z" w:initials="WAJ">
     <w:p>
       <w:pPr>
         <w:pStyle w:val="CommentText"/>
@@ -2964,7 +3434,7 @@
       </w:r>
     </w:p>
   </w:comment>
-  <w:comment w:id="14" w:author="Erin Buchanan" w:date="2019-02-19T11:04:00Z" w:initials="BEM">
+  <w:comment w:id="15" w:author="Erin Buchanan" w:date="2019-02-19T11:04:00Z" w:initials="BEM">
     <w:p>
       <w:pPr>
         <w:pStyle w:val="CommentText"/>
@@ -2980,7 +3450,7 @@
       </w:r>
     </w:p>
   </w:comment>
-  <w:comment w:id="15" w:author="Wikowsky, Addie J" w:date="2019-02-25T00:36:00Z" w:initials="WAJ">
+  <w:comment w:id="16" w:author="Wikowsky, Addie J" w:date="2019-02-25T00:36:00Z" w:initials="WAJ">
     <w:p>
       <w:pPr>
         <w:pStyle w:val="CommentText"/>
@@ -2996,7 +3466,7 @@
       </w:r>
     </w:p>
   </w:comment>
-  <w:comment w:id="22" w:author="Wikowsky, Addie J" w:date="2019-02-11T03:43:00Z" w:initials="WAJ">
+  <w:comment w:id="23" w:author="Wikowsky, Addie J" w:date="2019-02-11T03:43:00Z" w:initials="WAJ">
     <w:p>
       <w:pPr>
         <w:pStyle w:val="CommentText"/>
@@ -3017,7 +3487,7 @@
       </w:pPr>
     </w:p>
   </w:comment>
-  <w:comment w:id="23" w:author="Erin Buchanan" w:date="2019-02-19T11:08:00Z" w:initials="BEM">
+  <w:comment w:id="24" w:author="Erin Buchanan" w:date="2019-02-19T11:08:00Z" w:initials="BEM">
     <w:p>
       <w:pPr>
         <w:pStyle w:val="CommentText"/>
@@ -3041,7 +3511,7 @@
       </w:r>
     </w:p>
   </w:comment>
-  <w:comment w:id="24" w:author="Wikowsky, Addie J" w:date="2019-02-11T03:49:00Z" w:initials="WAJ">
+  <w:comment w:id="25" w:author="Wikowsky, Addie J" w:date="2019-02-11T03:49:00Z" w:initials="WAJ">
     <w:p>
       <w:pPr>
         <w:pStyle w:val="CommentText"/>
@@ -3057,7 +3527,7 @@
       </w:r>
     </w:p>
   </w:comment>
-  <w:comment w:id="28" w:author="Erin Buchanan" w:date="2019-02-19T11:10:00Z" w:initials="BEM">
+  <w:comment w:id="29" w:author="Erin Buchanan" w:date="2019-02-19T11:10:00Z" w:initials="BEM">
     <w:p>
       <w:pPr>
         <w:pStyle w:val="CommentText"/>
@@ -3073,7 +3543,7 @@
       </w:r>
     </w:p>
   </w:comment>
-  <w:comment w:id="29" w:author="Wikowsky, Addie J" w:date="2019-02-25T00:00:00Z" w:initials="WAJ">
+  <w:comment w:id="30" w:author="Wikowsky, Addie J" w:date="2019-02-25T00:00:00Z" w:initials="WAJ">
     <w:p>
       <w:pPr>
         <w:pStyle w:val="CommentText"/>
@@ -3094,7 +3564,7 @@
       </w:pPr>
     </w:p>
   </w:comment>
-  <w:comment w:id="33" w:author="Erin Buchanan" w:date="2019-02-19T11:11:00Z" w:initials="BEM">
+  <w:comment w:id="34" w:author="Erin Buchanan" w:date="2019-02-19T11:11:00Z" w:initials="BEM">
     <w:p>
       <w:pPr>
         <w:pStyle w:val="CommentText"/>
@@ -3110,7 +3580,7 @@
       </w:r>
     </w:p>
   </w:comment>
-  <w:comment w:id="34" w:author="Erin Buchanan" w:date="2019-02-19T11:12:00Z" w:initials="BEM">
+  <w:comment w:id="35" w:author="Erin Buchanan" w:date="2019-02-19T11:12:00Z" w:initials="BEM">
     <w:p>
       <w:pPr>
         <w:pStyle w:val="CommentText"/>
@@ -3126,7 +3596,7 @@
       </w:r>
     </w:p>
   </w:comment>
-  <w:comment w:id="36" w:author="Erin Buchanan" w:date="2018-12-28T13:23:00Z" w:initials="BEM">
+  <w:comment w:id="36" w:author="Wikowsky, Addie J" w:date="2019-02-28T17:00:00Z" w:initials="WAJ">
     <w:p>
       <w:pPr>
         <w:pStyle w:val="CommentText"/>
@@ -3138,11 +3608,27 @@
         <w:annotationRef/>
       </w:r>
       <w:r>
+        <w:t>Does this do a good job of addressing your above comment?</w:t>
+      </w:r>
+    </w:p>
+  </w:comment>
+  <w:comment w:id="37" w:author="Erin Buchanan" w:date="2018-12-28T13:23:00Z" w:initials="BEM">
+    <w:p>
+      <w:pPr>
+        <w:pStyle w:val="CommentText"/>
+      </w:pPr>
+      <w:r>
+        <w:rPr>
+          <w:rStyle w:val="CommentReference"/>
+        </w:rPr>
+        <w:annotationRef/>
+      </w:r>
+      <w:r>
         <w:t>Who is they in this sentence? People?</w:t>
       </w:r>
     </w:p>
   </w:comment>
-  <w:comment w:id="41" w:author="Wikowsky, Addie J" w:date="2019-02-03T04:27:00Z" w:initials="WAJ">
+  <w:comment w:id="49" w:author="Wikowsky, Addie J" w:date="2019-02-03T04:27:00Z" w:initials="WAJ">
     <w:p>
       <w:pPr>
         <w:pStyle w:val="CommentText"/>
@@ -3158,7 +3644,7 @@
       </w:r>
     </w:p>
   </w:comment>
-  <w:comment w:id="42" w:author="Erin Buchanan" w:date="2019-02-05T18:35:00Z" w:initials="BEM">
+  <w:comment w:id="50" w:author="Erin Buchanan" w:date="2019-02-05T18:35:00Z" w:initials="BEM">
     <w:p>
       <w:pPr>
         <w:pStyle w:val="CommentText"/>
@@ -3199,7 +3685,7 @@
       </w:r>
     </w:p>
   </w:comment>
-  <w:comment w:id="43" w:author="Erin Buchanan" w:date="2018-12-28T13:27:00Z" w:initials="BEM">
+  <w:comment w:id="51" w:author="Wikowsky, Addie J" w:date="2019-02-28T17:52:00Z" w:initials="WAJ">
     <w:p>
       <w:pPr>
         <w:pStyle w:val="CommentText"/>
@@ -3211,11 +3697,32 @@
         <w:annotationRef/>
       </w:r>
       <w:r>
+        <w:t xml:space="preserve">I think this is way better now, may still need a little work. </w:t>
+      </w:r>
+    </w:p>
+    <w:p>
+      <w:pPr>
+        <w:pStyle w:val="CommentText"/>
+      </w:pPr>
+    </w:p>
+  </w:comment>
+  <w:comment w:id="110" w:author="Erin Buchanan" w:date="2018-12-28T13:27:00Z" w:initials="BEM">
+    <w:p>
+      <w:pPr>
+        <w:pStyle w:val="CommentText"/>
+      </w:pPr>
+      <w:r>
+        <w:rPr>
+          <w:rStyle w:val="CommentReference"/>
+        </w:rPr>
+        <w:annotationRef/>
+      </w:r>
+      <w:r>
         <w:t>Now didn’t they have a playable game version and a not playable version in this study (as the two types of boards?)</w:t>
       </w:r>
     </w:p>
   </w:comment>
-  <w:comment w:id="44" w:author="Wikowsky, Addie J [2]" w:date="2019-01-25T08:40:00Z" w:initials="WAJ">
+  <w:comment w:id="111" w:author="Wikowsky, Addie J [2]" w:date="2019-01-25T08:40:00Z" w:initials="WAJ">
     <w:p>
       <w:pPr>
         <w:pStyle w:val="CommentText"/>
@@ -3231,7 +3738,7 @@
       </w:r>
     </w:p>
   </w:comment>
-  <w:comment w:id="47" w:author="Erin Buchanan" w:date="2018-12-28T13:29:00Z" w:initials="BEM">
+  <w:comment w:id="121" w:author="Erin Buchanan" w:date="2018-12-28T13:29:00Z" w:initials="BEM">
     <w:p>
       <w:pPr>
         <w:pStyle w:val="CommentText"/>
@@ -3247,7 +3754,7 @@
       </w:r>
     </w:p>
   </w:comment>
-  <w:comment w:id="48" w:author="Wikowsky, Addie J [2]" w:date="2019-01-25T08:39:00Z" w:initials="WAJ">
+  <w:comment w:id="122" w:author="Wikowsky, Addie J [2]" w:date="2019-01-25T08:39:00Z" w:initials="WAJ">
     <w:p>
       <w:pPr>
         <w:pStyle w:val="CommentText"/>
@@ -3263,7 +3770,7 @@
       </w:r>
     </w:p>
   </w:comment>
-  <w:comment w:id="49" w:author="Wikowsky, Addie J" w:date="2019-02-03T04:30:00Z" w:initials="WAJ">
+  <w:comment w:id="123" w:author="Wikowsky, Addie J" w:date="2019-02-03T04:30:00Z" w:initials="WAJ">
     <w:p>
       <w:pPr>
         <w:pStyle w:val="CommentText"/>
@@ -3284,7 +3791,7 @@
       </w:pPr>
     </w:p>
   </w:comment>
-  <w:comment w:id="50" w:author="Erin Buchanan" w:date="2019-02-05T18:39:00Z" w:initials="BEM">
+  <w:comment w:id="124" w:author="Erin Buchanan" w:date="2019-02-05T18:39:00Z" w:initials="BEM">
     <w:p>
       <w:pPr>
         <w:pStyle w:val="CommentText"/>
@@ -3300,7 +3807,7 @@
       </w:r>
     </w:p>
   </w:comment>
-  <w:comment w:id="52" w:author="Erin Buchanan" w:date="2019-02-05T18:39:00Z" w:initials="BEM">
+  <w:comment w:id="126" w:author="Erin Buchanan" w:date="2019-02-05T18:39:00Z" w:initials="BEM">
     <w:p>
       <w:pPr>
         <w:pStyle w:val="CommentText"/>
@@ -3316,7 +3823,7 @@
       </w:r>
     </w:p>
   </w:comment>
-  <w:comment w:id="53" w:author="Wikowsky, Addie J" w:date="2019-02-14T15:40:00Z" w:initials="WAJ">
+  <w:comment w:id="127" w:author="Wikowsky, Addie J" w:date="2019-02-14T15:40:00Z" w:initials="WAJ">
     <w:p>
       <w:pPr>
         <w:pStyle w:val="CommentText"/>
@@ -3337,7 +3844,7 @@
       </w:pPr>
     </w:p>
   </w:comment>
-  <w:comment w:id="54" w:author="Buchanan, Erin M" w:date="2018-11-01T14:54:00Z" w:initials="BEM">
+  <w:comment w:id="128" w:author="Buchanan, Erin M" w:date="2018-11-01T14:54:00Z" w:initials="BEM">
     <w:p>
       <w:pPr>
         <w:pStyle w:val="CommentText"/>
@@ -3353,7 +3860,7 @@
       </w:r>
     </w:p>
   </w:comment>
-  <w:comment w:id="55" w:author="Erin Buchanan" w:date="2019-02-05T18:40:00Z" w:initials="BEM">
+  <w:comment w:id="129" w:author="Erin Buchanan" w:date="2019-02-05T18:40:00Z" w:initials="BEM">
     <w:p>
       <w:pPr>
         <w:pStyle w:val="CommentText"/>
@@ -3369,7 +3876,7 @@
       </w:r>
     </w:p>
   </w:comment>
-  <w:comment w:id="56" w:author="Wikowsky, Addie J [2]" w:date="2019-01-25T10:39:00Z" w:initials="WAJ">
+  <w:comment w:id="131" w:author="Wikowsky, Addie J [2]" w:date="2019-01-25T10:39:00Z" w:initials="WAJ">
     <w:p>
       <w:pPr>
         <w:pStyle w:val="CommentText"/>
@@ -3385,7 +3892,7 @@
       </w:r>
     </w:p>
   </w:comment>
-  <w:comment w:id="57" w:author="Erin Buchanan" w:date="2019-02-05T18:41:00Z" w:initials="BEM">
+  <w:comment w:id="132" w:author="Erin Buchanan" w:date="2019-02-05T18:41:00Z" w:initials="BEM">
     <w:p>
       <w:pPr>
         <w:pStyle w:val="CommentText"/>
@@ -3401,7 +3908,7 @@
       </w:r>
     </w:p>
   </w:comment>
-  <w:comment w:id="58" w:author="Wikowsky, Addie J" w:date="2019-02-14T15:39:00Z" w:initials="WAJ">
+  <w:comment w:id="133" w:author="Wikowsky, Addie J" w:date="2019-02-14T15:39:00Z" w:initials="WAJ">
     <w:p>
       <w:pPr>
         <w:pStyle w:val="CommentText"/>
@@ -3417,7 +3924,7 @@
       </w:r>
     </w:p>
   </w:comment>
-  <w:comment w:id="59" w:author="Erin Buchanan" w:date="2019-02-05T18:41:00Z" w:initials="BEM">
+  <w:comment w:id="134" w:author="Erin Buchanan" w:date="2019-02-05T18:41:00Z" w:initials="BEM">
     <w:p>
       <w:pPr>
         <w:pStyle w:val="CommentText"/>
@@ -3450,10 +3957,11 @@
   <w15:commentEx w15:paraId="046FBE76" w15:done="1"/>
   <w15:commentEx w15:paraId="4DEA5A8E" w15:done="1"/>
   <w15:commentEx w15:paraId="4049856E" w15:done="0"/>
+  <w15:commentEx w15:paraId="0E4E33BB" w15:paraIdParent="4049856E" w15:done="0"/>
   <w15:commentEx w15:paraId="20605566" w15:done="1"/>
   <w15:commentEx w15:paraId="2AB8DB49" w15:paraIdParent="20605566" w15:done="1"/>
-  <w15:commentEx w15:paraId="2200F38C" w15:done="0"/>
-  <w15:commentEx w15:paraId="775C802B" w15:paraIdParent="2200F38C" w15:done="0"/>
+  <w15:commentEx w15:paraId="2200F38C" w15:done="1"/>
+  <w15:commentEx w15:paraId="775C802B" w15:paraIdParent="2200F38C" w15:done="1"/>
   <w15:commentEx w15:paraId="60BF7BEF" w15:done="1"/>
   <w15:commentEx w15:paraId="1B21FDE4" w15:done="0"/>
   <w15:commentEx w15:paraId="2D02692D" w15:done="1"/>
@@ -3461,11 +3969,13 @@
   <w15:commentEx w15:paraId="451C20B3" w15:paraIdParent="66ACB31F" w15:done="1"/>
   <w15:commentEx w15:paraId="1E0904D2" w15:done="1"/>
   <w15:commentEx w15:paraId="739AF5FD" w15:done="0"/>
+  <w15:commentEx w15:paraId="6F764DDA" w15:done="0"/>
   <w15:commentEx w15:paraId="29CB549E" w15:done="1"/>
   <w15:commentEx w15:paraId="79040B79" w15:done="0"/>
   <w15:commentEx w15:paraId="27695DC7" w15:paraIdParent="79040B79" w15:done="0"/>
-  <w15:commentEx w15:paraId="7670E5FD" w15:done="0"/>
-  <w15:commentEx w15:paraId="750B3CEB" w15:paraIdParent="7670E5FD" w15:done="0"/>
+  <w15:commentEx w15:paraId="1C540CFB" w15:paraIdParent="79040B79" w15:done="0"/>
+  <w15:commentEx w15:paraId="7670E5FD" w15:done="1"/>
+  <w15:commentEx w15:paraId="750B3CEB" w15:paraIdParent="7670E5FD" w15:done="1"/>
   <w15:commentEx w15:paraId="2941D301" w15:done="1"/>
   <w15:commentEx w15:paraId="7DB6D5A7" w15:paraIdParent="2941D301" w15:done="1"/>
   <w15:commentEx w15:paraId="5128CBB3" w15:paraIdParent="2941D301" w15:done="1"/>
@@ -3492,6 +4002,7 @@
   <w16cid:commentId w16cid:paraId="046FBE76" w16cid:durableId="20045580"/>
   <w16cid:commentId w16cid:paraId="4DEA5A8E" w16cid:durableId="1F8583D4"/>
   <w16cid:commentId w16cid:paraId="4049856E" w16cid:durableId="201DAE28"/>
+  <w16cid:commentId w16cid:paraId="0E4E33BB" w16cid:durableId="20228FC9"/>
   <w16cid:commentId w16cid:paraId="20605566" w16cid:durableId="1F85831B"/>
   <w16cid:commentId w16cid:paraId="2AB8DB49" w16cid:durableId="200B6C72"/>
   <w16cid:commentId w16cid:paraId="2200F38C" w16cid:durableId="20166134"/>
@@ -3503,9 +4014,11 @@
   <w16cid:commentId w16cid:paraId="451C20B3" w16cid:durableId="201DAEA6"/>
   <w16cid:commentId w16cid:paraId="1E0904D2" w16cid:durableId="201662F9"/>
   <w16cid:commentId w16cid:paraId="739AF5FD" w16cid:durableId="2016630F"/>
+  <w16cid:commentId w16cid:paraId="6F764DDA" w16cid:durableId="20229213"/>
   <w16cid:commentId w16cid:paraId="29CB549E" w16cid:durableId="1FD0A240"/>
   <w16cid:commentId w16cid:paraId="79040B79" w16cid:durableId="2000EC1B"/>
   <w16cid:commentId w16cid:paraId="27695DC7" w16cid:durableId="200455E1"/>
+  <w16cid:commentId w16cid:paraId="1C540CFB" w16cid:durableId="20229E5D"/>
   <w16cid:commentId w16cid:paraId="7670E5FD" w16cid:durableId="1FD0A337"/>
   <w16cid:commentId w16cid:paraId="750B3CEB" w16cid:durableId="1FF54A0E"/>
   <w16cid:commentId w16cid:paraId="2941D301" w16cid:durableId="1FD0A39C"/>

</xml_diff>

<commit_message>
finsihed first half of interaction, eating dinner and then doing the seoncd half
</commit_message>
<xml_diff>
--- a/Thesis Draft.docx
+++ b/Thesis Draft.docx
@@ -1541,10 +1541,7 @@
       </w:del>
       <w:ins w:id="47" w:author="Wikowsky, Addie J" w:date="2019-02-28T17:33:00Z">
         <w:r>
-          <w:t>During the</w:t>
-        </w:r>
-        <w:r>
-          <w:t xml:space="preserve"> </w:t>
+          <w:t xml:space="preserve">During the </w:t>
         </w:r>
       </w:ins>
       <w:del w:id="48" w:author="Wikowsky, Addie J" w:date="2019-02-28T17:33:00Z">
@@ -1562,10 +1559,7 @@
       </w:del>
       <w:ins w:id="53" w:author="Wikowsky, Addie J" w:date="2019-02-28T17:16:00Z">
         <w:r>
-          <w:t>memory</w:t>
-        </w:r>
-        <w:r>
-          <w:t xml:space="preserve"> </w:t>
+          <w:t xml:space="preserve">memory </w:t>
         </w:r>
       </w:ins>
       <w:r>
@@ -1583,22 +1577,7 @@
       </w:ins>
       <w:ins w:id="56" w:author="Wikowsky, Addie J" w:date="2019-02-28T17:33:00Z">
         <w:r>
-          <w:t xml:space="preserve"> (</w:t>
-        </w:r>
-        <w:r>
-          <w:t xml:space="preserve">Chase </w:t>
-        </w:r>
-        <w:r>
-          <w:t>&amp;</w:t>
-        </w:r>
-        <w:r>
-          <w:t xml:space="preserve"> Simon</w:t>
-        </w:r>
-        <w:r>
-          <w:t>,</w:t>
-        </w:r>
-        <w:r>
-          <w:t xml:space="preserve"> 1973)</w:t>
+          <w:t xml:space="preserve"> (Chase &amp; Simon, 1973)</w:t>
         </w:r>
       </w:ins>
       <w:ins w:id="57" w:author="Wikowsky, Addie J" w:date="2019-02-28T17:18:00Z">
@@ -1811,48 +1790,23 @@
       </w:ins>
       <w:del w:id="86" w:author="Wikowsky, Addie J" w:date="2019-02-28T17:23:00Z">
         <w:r>
-          <w:rPr>
-            <w:rPrChange w:id="87" w:author="Wikowsky, Addie J" w:date="2019-02-28T17:41:00Z">
-              <w:rPr/>
-            </w:rPrChange>
-          </w:rPr>
           <w:delText>as much as the</w:delText>
         </w:r>
       </w:del>
-      <w:del w:id="88" w:author="Wikowsky, Addie J" w:date="2019-02-28T17:22:00Z">
-        <w:r>
-          <w:rPr>
-            <w:rPrChange w:id="89" w:author="Wikowsky, Addie J" w:date="2019-02-28T17:41:00Z">
-              <w:rPr/>
-            </w:rPrChange>
-          </w:rPr>
+      <w:del w:id="87" w:author="Wikowsky, Addie J" w:date="2019-02-28T17:22:00Z">
+        <w:r>
           <w:delText xml:space="preserve">y </w:delText>
         </w:r>
         <w:r>
-          <w:rPr>
-            <w:rPrChange w:id="90" w:author="Wikowsky, Addie J" w:date="2019-02-28T17:41:00Z">
-              <w:rPr/>
-            </w:rPrChange>
-          </w:rPr>
           <w:delText>remember</w:delText>
         </w:r>
       </w:del>
-      <w:del w:id="91" w:author="Wikowsky, Addie J" w:date="2019-02-28T17:24:00Z">
-        <w:r>
-          <w:rPr>
-            <w:rPrChange w:id="92" w:author="Wikowsky, Addie J" w:date="2019-02-28T17:41:00Z">
-              <w:rPr/>
-            </w:rPrChange>
-          </w:rPr>
+      <w:del w:id="88" w:author="Wikowsky, Addie J" w:date="2019-02-28T17:24:00Z">
+        <w:r>
           <w:delText xml:space="preserve">, they just had to complete the task quickly and accurately. </w:delText>
         </w:r>
       </w:del>
       <w:r>
-        <w:rPr>
-          <w:rPrChange w:id="93" w:author="Wikowsky, Addie J" w:date="2019-02-28T17:41:00Z">
-            <w:rPr/>
-          </w:rPrChange>
-        </w:rPr>
         <w:t>The</w:t>
       </w:r>
       <w:r>
@@ -1876,12 +1830,12 @@
       <w:r>
         <w:t>until they recalled the original set perfectl</w:t>
       </w:r>
-      <w:ins w:id="94" w:author="Wikowsky, Addie J" w:date="2019-02-28T17:49:00Z">
+      <w:ins w:id="89" w:author="Wikowsky, Addie J" w:date="2019-02-28T17:49:00Z">
         <w:r>
           <w:t>y</w:t>
         </w:r>
       </w:ins>
-      <w:del w:id="95" w:author="Wikowsky, Addie J" w:date="2019-02-28T17:49:00Z">
+      <w:del w:id="90" w:author="Wikowsky, Addie J" w:date="2019-02-28T17:49:00Z">
         <w:r>
           <w:delText>y</w:delText>
         </w:r>
@@ -1892,7 +1846,7 @@
       <w:r>
         <w:t xml:space="preserve"> </w:t>
       </w:r>
-      <w:del w:id="96" w:author="Wikowsky, Addie J" w:date="2019-02-28T17:42:00Z">
+      <w:del w:id="91" w:author="Wikowsky, Addie J" w:date="2019-02-28T17:42:00Z">
         <w:r>
           <w:delText>participants</w:delText>
         </w:r>
@@ -1903,37 +1857,37 @@
       <w:r>
         <w:t xml:space="preserve">less trials than the Class A players and beginners </w:t>
       </w:r>
-      <w:ins w:id="97" w:author="Wikowsky, Addie J" w:date="2019-02-28T17:42:00Z">
+      <w:ins w:id="92" w:author="Wikowsky, Addie J" w:date="2019-02-28T17:42:00Z">
         <w:r>
           <w:t>to recreate the m</w:t>
         </w:r>
       </w:ins>
-      <w:ins w:id="98" w:author="Wikowsky, Addie J" w:date="2019-02-28T17:43:00Z">
+      <w:ins w:id="93" w:author="Wikowsky, Addie J" w:date="2019-02-28T17:43:00Z">
         <w:r>
           <w:t>iddle of the match positions.</w:t>
         </w:r>
       </w:ins>
-      <w:ins w:id="99" w:author="Wikowsky, Addie J" w:date="2019-02-28T17:44:00Z">
+      <w:ins w:id="94" w:author="Wikowsky, Addie J" w:date="2019-02-28T17:44:00Z">
         <w:r>
           <w:t xml:space="preserve"> </w:t>
         </w:r>
       </w:ins>
-      <w:del w:id="100" w:author="Wikowsky, Addie J" w:date="2019-02-28T17:45:00Z">
+      <w:del w:id="95" w:author="Wikowsky, Addie J" w:date="2019-02-28T17:45:00Z">
         <w:r>
           <w:delText xml:space="preserve">suggesting </w:delText>
         </w:r>
       </w:del>
-      <w:del w:id="101" w:author="Wikowsky, Addie J" w:date="2019-02-28T17:50:00Z">
+      <w:del w:id="96" w:author="Wikowsky, Addie J" w:date="2019-02-28T17:50:00Z">
         <w:r>
           <w:delText xml:space="preserve">that the expertise influenced </w:delText>
         </w:r>
       </w:del>
-      <w:del w:id="102" w:author="Wikowsky, Addie J" w:date="2019-02-28T17:46:00Z">
+      <w:del w:id="97" w:author="Wikowsky, Addie J" w:date="2019-02-28T17:46:00Z">
         <w:r>
           <w:delText xml:space="preserve">their </w:delText>
         </w:r>
       </w:del>
-      <w:del w:id="103" w:author="Wikowsky, Addie J" w:date="2019-02-28T17:50:00Z">
+      <w:del w:id="98" w:author="Wikowsky, Addie J" w:date="2019-02-28T17:50:00Z">
         <w:r>
           <w:delText xml:space="preserve">results. </w:delText>
         </w:r>
@@ -1944,125 +1898,107 @@
       <w:r>
         <w:t xml:space="preserve">hose in the “master” class </w:t>
       </w:r>
-      <w:del w:id="104" w:author="Wikowsky, Addie J" w:date="2019-02-28T17:46:00Z">
+      <w:del w:id="99" w:author="Wikowsky, Addie J" w:date="2019-02-28T17:46:00Z">
         <w:r>
           <w:delText xml:space="preserve">would </w:delText>
         </w:r>
       </w:del>
-      <w:ins w:id="105" w:author="Wikowsky, Addie J" w:date="2019-02-28T17:46:00Z">
-        <w:r>
-          <w:t>could</w:t>
-        </w:r>
+      <w:ins w:id="100" w:author="Wikowsky, Addie J" w:date="2019-02-28T17:46:00Z">
+        <w:r>
+          <w:t xml:space="preserve">could </w:t>
+        </w:r>
+      </w:ins>
+      <w:r>
+        <w:t>encode the preset chess boards and recreat</w:t>
+      </w:r>
+      <w:ins w:id="101" w:author="Wikowsky, Addie J" w:date="2019-02-28T17:51:00Z">
+        <w:r>
+          <w:t>e</w:t>
+        </w:r>
+      </w:ins>
+      <w:del w:id="102" w:author="Wikowsky, Addie J" w:date="2019-02-28T17:51:00Z">
+        <w:r>
+          <w:delText>e</w:delText>
+        </w:r>
+      </w:del>
+      <w:r>
+        <w:t xml:space="preserve"> their model </w:t>
+      </w:r>
+      <w:del w:id="103" w:author="Wikowsky, Addie J" w:date="2019-02-28T17:46:00Z">
+        <w:r>
+          <w:delText xml:space="preserve">faster </w:delText>
+        </w:r>
+      </w:del>
+      <w:ins w:id="104" w:author="Wikowsky, Addie J" w:date="2019-02-28T17:46:00Z">
+        <w:r>
+          <w:t xml:space="preserve">in less trials </w:t>
+        </w:r>
+      </w:ins>
+      <w:r>
+        <w:t xml:space="preserve">than the other two groups of </w:t>
+      </w:r>
+      <w:commentRangeStart w:id="105"/>
+      <w:commentRangeStart w:id="106"/>
+      <w:r>
+        <w:t>participants</w:t>
+      </w:r>
+      <w:commentRangeEnd w:id="105"/>
+      <w:r>
+        <w:rPr>
+          <w:rStyle w:val="CommentReference"/>
+        </w:rPr>
+        <w:commentReference w:id="105"/>
+      </w:r>
+      <w:commentRangeEnd w:id="106"/>
+      <w:ins w:id="107" w:author="Wikowsky, Addie J" w:date="2019-02-28T17:47:00Z">
+        <w:r>
+          <w:t xml:space="preserve">, </w:t>
+        </w:r>
+      </w:ins>
+      <w:r>
+        <w:rPr>
+          <w:rStyle w:val="CommentReference"/>
+        </w:rPr>
+        <w:commentReference w:id="106"/>
+      </w:r>
+      <w:ins w:id="108" w:author="Wikowsky, Addie J" w:date="2019-02-28T17:51:00Z">
+        <w:r>
+          <w:t>because they had more</w:t>
+        </w:r>
+      </w:ins>
+      <w:ins w:id="109" w:author="Wikowsky, Addie J" w:date="2019-02-28T17:52:00Z">
+        <w:r>
+          <w:t xml:space="preserve"> expertise playing chess</w:t>
+        </w:r>
+      </w:ins>
+      <w:r>
+        <w:t>.</w:t>
+      </w:r>
+      <w:ins w:id="110" w:author="Wikowsky, Addie J" w:date="2019-02-28T17:50:00Z">
         <w:r>
           <w:t xml:space="preserve"> </w:t>
         </w:r>
       </w:ins>
-      <w:r>
-        <w:t>encode the preset chess boards and recreat</w:t>
-      </w:r>
-      <w:ins w:id="106" w:author="Wikowsky, Addie J" w:date="2019-02-28T17:51:00Z">
-        <w:r>
-          <w:t>e</w:t>
-        </w:r>
-      </w:ins>
-      <w:del w:id="107" w:author="Wikowsky, Addie J" w:date="2019-02-28T17:51:00Z">
-        <w:r>
-          <w:delText>e</w:delText>
-        </w:r>
-      </w:del>
-      <w:r>
-        <w:t xml:space="preserve"> their model </w:t>
-      </w:r>
-      <w:del w:id="108" w:author="Wikowsky, Addie J" w:date="2019-02-28T17:46:00Z">
-        <w:r>
-          <w:delText xml:space="preserve">faster </w:delText>
-        </w:r>
-      </w:del>
-      <w:ins w:id="109" w:author="Wikowsky, Addie J" w:date="2019-02-28T17:46:00Z">
-        <w:r>
-          <w:t>in less trials</w:t>
-        </w:r>
-        <w:r>
-          <w:t xml:space="preserve"> </w:t>
-        </w:r>
-      </w:ins>
-      <w:r>
-        <w:t xml:space="preserve">than the other two groups of </w:t>
-      </w:r>
-      <w:commentRangeStart w:id="110"/>
-      <w:commentRangeStart w:id="111"/>
-      <w:r>
-        <w:t>participants</w:t>
-      </w:r>
-      <w:commentRangeEnd w:id="110"/>
-      <w:r>
-        <w:rPr>
-          <w:rStyle w:val="CommentReference"/>
-        </w:rPr>
-        <w:commentReference w:id="110"/>
-      </w:r>
-      <w:commentRangeEnd w:id="111"/>
-      <w:ins w:id="112" w:author="Wikowsky, Addie J" w:date="2019-02-28T17:47:00Z">
-        <w:r>
-          <w:t xml:space="preserve">, </w:t>
-        </w:r>
-      </w:ins>
-      <w:r>
-        <w:rPr>
-          <w:rStyle w:val="CommentReference"/>
-        </w:rPr>
-        <w:commentReference w:id="111"/>
-      </w:r>
-      <w:ins w:id="113" w:author="Wikowsky, Addie J" w:date="2019-02-28T17:51:00Z">
-        <w:r>
-          <w:t>because they had more</w:t>
-        </w:r>
-      </w:ins>
-      <w:ins w:id="114" w:author="Wikowsky, Addie J" w:date="2019-02-28T17:52:00Z">
-        <w:r>
-          <w:t xml:space="preserve"> expertise playing chess</w:t>
-        </w:r>
-      </w:ins>
-      <w:r>
-        <w:t>.</w:t>
-      </w:r>
-      <w:ins w:id="115" w:author="Wikowsky, Addie J" w:date="2019-02-28T17:50:00Z">
-        <w:r>
-          <w:t xml:space="preserve"> </w:t>
-        </w:r>
-      </w:ins>
-    </w:p>
-    <w:p>
-      <w:pPr>
-        <w:spacing w:line="480" w:lineRule="auto"/>
-        <w:pPrChange w:id="116" w:author="Wikowsky, Addie J" w:date="2019-02-28T17:52:00Z">
+    </w:p>
+    <w:p>
+      <w:pPr>
+        <w:spacing w:line="480" w:lineRule="auto"/>
+        <w:pPrChange w:id="111" w:author="Wikowsky, Addie J" w:date="2019-02-28T17:52:00Z">
           <w:pPr>
             <w:spacing w:line="480" w:lineRule="auto"/>
             <w:ind w:firstLine="720"/>
           </w:pPr>
         </w:pPrChange>
       </w:pPr>
-      <w:ins w:id="117" w:author="Wikowsky, Addie J" w:date="2019-02-28T17:50:00Z">
-        <w:r>
-          <w:t>This suggests</w:t>
-        </w:r>
+      <w:ins w:id="112" w:author="Wikowsky, Addie J" w:date="2019-02-28T17:50:00Z">
+        <w:r>
+          <w:t>This suggests that the expertise influenced the results based off the position being a playable game or not.</w:t>
+        </w:r>
+      </w:ins>
+      <w:ins w:id="113" w:author="Wikowsky, Addie J" w:date="2019-02-28T17:51:00Z">
         <w:r>
           <w:t xml:space="preserve"> </w:t>
         </w:r>
-        <w:r>
-          <w:t>that the expertise influenced the</w:t>
-        </w:r>
-        <w:r>
-          <w:t xml:space="preserve"> </w:t>
-        </w:r>
-        <w:r>
-          <w:t>results based off the position being a playable game or not.</w:t>
-        </w:r>
-      </w:ins>
-      <w:ins w:id="118" w:author="Wikowsky, Addie J" w:date="2019-02-28T17:51:00Z">
-        <w:r>
-          <w:t xml:space="preserve"> </w:t>
-        </w:r>
       </w:ins>
     </w:p>
     <w:p>
@@ -2070,7 +2006,7 @@
         <w:spacing w:line="480" w:lineRule="auto"/>
         <w:ind w:firstLine="720"/>
         <w:rPr>
-          <w:ins w:id="119" w:author="Erin Buchanan" w:date="2018-12-28T13:28:00Z"/>
+          <w:ins w:id="114" w:author="Erin Buchanan" w:date="2018-12-28T13:28:00Z"/>
         </w:rPr>
       </w:pPr>
       <w:r>
@@ -2101,41 +2037,195 @@
       <w:r>
         <w:t>In the second part of the study</w:t>
       </w:r>
-      <w:ins w:id="120" w:author="Erin Buchanan" w:date="2018-12-28T13:28:00Z">
+      <w:ins w:id="115" w:author="Erin Buchanan" w:date="2018-12-28T13:28:00Z">
         <w:r>
           <w:t>,</w:t>
         </w:r>
       </w:ins>
       <w:r>
         <w:t xml:space="preserve"> the experts and novices were presented a new set of 20 physic problems. This part of the study also included an intermediate </w:t>
+      </w:r>
+      <w:commentRangeStart w:id="116"/>
+      <w:commentRangeStart w:id="117"/>
+      <w:commentRangeStart w:id="118"/>
+      <w:commentRangeStart w:id="119"/>
+      <w:r>
+        <w:t>participant</w:t>
+      </w:r>
+      <w:commentRangeEnd w:id="116"/>
+      <w:r>
+        <w:rPr>
+          <w:rStyle w:val="CommentReference"/>
+        </w:rPr>
+        <w:commentReference w:id="116"/>
+      </w:r>
+      <w:commentRangeEnd w:id="117"/>
+      <w:r>
+        <w:rPr>
+          <w:rStyle w:val="CommentReference"/>
+        </w:rPr>
+        <w:commentReference w:id="117"/>
+      </w:r>
+      <w:commentRangeEnd w:id="118"/>
+      <w:r>
+        <w:rPr>
+          <w:rStyle w:val="CommentReference"/>
+        </w:rPr>
+        <w:commentReference w:id="118"/>
+      </w:r>
+      <w:commentRangeEnd w:id="119"/>
+      <w:r>
+        <w:rPr>
+          <w:rStyle w:val="CommentReference"/>
+        </w:rPr>
+        <w:commentReference w:id="119"/>
+      </w:r>
+      <w:r>
+        <w:t xml:space="preserve"> who was a fourth-year physics major. These problems were created to include both physic laws and surface features combined to see how the participants would categorize them. The results were replicated from the previous study by the expert and the novice participant</w:t>
+      </w:r>
+      <w:ins w:id="120" w:author="Erin Buchanan" w:date="2018-12-28T13:29:00Z">
+        <w:r>
+          <w:t>s</w:t>
+        </w:r>
+      </w:ins>
+      <w:r>
+        <w:t xml:space="preserve">. Yet, the intermediate participant reasoned both by using the laws of physics and surface structures, showing that they had applied the laws, but not yet left the surface structure. These studies by Chase and Simon and Chi et al., demonstrate that expertise is </w:t>
+      </w:r>
+      <w:r>
+        <w:t>perceptually</w:t>
+      </w:r>
+      <w:r>
+        <w:t xml:space="preserve"> learned through practice and understanding. They both demonstrate ideas of chunking</w:t>
+      </w:r>
+      <w:r>
+        <w:t xml:space="preserve"> (working memory)</w:t>
+      </w:r>
+      <w:r>
+        <w:t xml:space="preserve"> and previous knowledge</w:t>
+      </w:r>
+      <w:r>
+        <w:t xml:space="preserve"> (intelligence)</w:t>
+      </w:r>
+      <w:r>
+        <w:t xml:space="preserve"> that can lead to expertise. </w:t>
+      </w:r>
+    </w:p>
+    <w:p>
+      <w:pPr>
+        <w:spacing w:line="480" w:lineRule="auto"/>
+        <w:jc w:val="both"/>
+      </w:pPr>
+      <w:r>
+        <w:rPr>
+          <w:b/>
+        </w:rPr>
+        <w:t>Interplay between these systems</w:t>
+      </w:r>
+    </w:p>
+    <w:p>
+      <w:pPr>
+        <w:spacing w:line="480" w:lineRule="auto"/>
+        <w:ind w:firstLine="720"/>
+      </w:pPr>
+      <w:r>
+        <w:t>With</w:t>
+      </w:r>
+      <w:r>
+        <w:t xml:space="preserve"> </w:t>
+      </w:r>
+      <w:r>
+        <w:t xml:space="preserve">these three constructs combined, </w:t>
+      </w:r>
+      <w:r>
+        <w:t xml:space="preserve">WM, </w:t>
       </w:r>
       <w:commentRangeStart w:id="121"/>
       <w:commentRangeStart w:id="122"/>
-      <w:commentRangeStart w:id="123"/>
+      <w:r>
+        <w:rPr>
+          <w:i/>
+        </w:rPr>
+        <w:t>gF</w:t>
+      </w:r>
+      <w:commentRangeEnd w:id="121"/>
+      <w:r>
+        <w:rPr>
+          <w:rStyle w:val="CommentReference"/>
+        </w:rPr>
+        <w:commentReference w:id="121"/>
+      </w:r>
+      <w:commentRangeEnd w:id="122"/>
+      <w:r>
+        <w:rPr>
+          <w:rStyle w:val="CommentReference"/>
+        </w:rPr>
+        <w:commentReference w:id="122"/>
+      </w:r>
+      <w:r>
+        <w:rPr>
+          <w:i/>
+        </w:rPr>
+        <w:t xml:space="preserve">, </w:t>
+      </w:r>
+      <w:r>
+        <w:t xml:space="preserve">and expertise, </w:t>
+      </w:r>
+      <w:r>
+        <w:t>they</w:t>
+      </w:r>
+      <w:r>
+        <w:t xml:space="preserve"> could help shape </w:t>
+      </w:r>
+      <w:r>
+        <w:t>how we understand</w:t>
+      </w:r>
+      <w:r>
+        <w:t xml:space="preserve"> </w:t>
+      </w:r>
+      <w:r>
+        <w:t>stimuli storage</w:t>
+      </w:r>
+      <w:r>
+        <w:t xml:space="preserve"> in our short term or long-term memory. They each play an important part in how we view the world around us and evaluate everyday situations</w:t>
+      </w:r>
+      <w:r>
+        <w:t xml:space="preserve">. </w:t>
+      </w:r>
+      <w:del w:id="123" w:author="Wikowsky, Addie J" w:date="2019-03-02T20:00:00Z">
+        <w:r>
+          <w:delText xml:space="preserve">WM is said to be linked to </w:delText>
+        </w:r>
+        <w:r>
+          <w:rPr>
+            <w:i/>
+          </w:rPr>
+          <w:delText>gF</w:delText>
+        </w:r>
+        <w:r>
+          <w:delText xml:space="preserve"> by both constructs sharing a need from your secondary memory (</w:delText>
+        </w:r>
+        <w:r>
+          <w:delText>Unsworth and Engle</w:delText>
+        </w:r>
+        <w:r>
+          <w:delText>, 20</w:delText>
+        </w:r>
+        <w:r>
+          <w:delText>06</w:delText>
+        </w:r>
+        <w:r>
+          <w:delText xml:space="preserve">). </w:delText>
+        </w:r>
+      </w:del>
+      <w:r>
+        <w:t>Shelton</w:t>
+      </w:r>
+      <w:r>
+        <w:t xml:space="preserve"> et </w:t>
+      </w:r>
       <w:commentRangeStart w:id="124"/>
       <w:r>
-        <w:t>participant</w:t>
-      </w:r>
-      <w:commentRangeEnd w:id="121"/>
-      <w:r>
-        <w:rPr>
-          <w:rStyle w:val="CommentReference"/>
-        </w:rPr>
-        <w:commentReference w:id="121"/>
-      </w:r>
-      <w:commentRangeEnd w:id="122"/>
-      <w:r>
-        <w:rPr>
-          <w:rStyle w:val="CommentReference"/>
-        </w:rPr>
-        <w:commentReference w:id="122"/>
-      </w:r>
-      <w:commentRangeEnd w:id="123"/>
-      <w:r>
-        <w:rPr>
-          <w:rStyle w:val="CommentReference"/>
-        </w:rPr>
-        <w:commentReference w:id="123"/>
+        <w:t>al</w:t>
       </w:r>
       <w:commentRangeEnd w:id="124"/>
       <w:r>
@@ -2145,45 +2235,130 @@
         <w:commentReference w:id="124"/>
       </w:r>
       <w:r>
-        <w:t xml:space="preserve"> who was a fourth-year physics major. These problems were created to include both physic laws and surface features combined to see how the participants would categorize them. The results were replicated from the previous study by the expert and the novice participant</w:t>
-      </w:r>
-      <w:ins w:id="125" w:author="Erin Buchanan" w:date="2018-12-28T13:29:00Z">
-        <w:r>
-          <w:t>s</w:t>
-        </w:r>
-      </w:ins>
-      <w:r>
-        <w:t xml:space="preserve">. Yet, the intermediate participant reasoned both by using the laws of physics and surface structures, showing that they had applied the laws, but not yet left the surface structure. These studies by Chase and Simon and Chi et al., demonstrate that expertise is </w:t>
-      </w:r>
-      <w:r>
-        <w:t>perceptually</w:t>
-      </w:r>
-      <w:r>
-        <w:t xml:space="preserve"> learned through practice and understanding. They both demonstrate ideas of chunking</w:t>
-      </w:r>
-      <w:r>
-        <w:t xml:space="preserve"> (working memory)</w:t>
-      </w:r>
-      <w:r>
-        <w:t xml:space="preserve"> and previous knowledge</w:t>
-      </w:r>
-      <w:r>
-        <w:t xml:space="preserve"> (intelligence)</w:t>
-      </w:r>
-      <w:r>
-        <w:t xml:space="preserve"> that can lead to expertise. </w:t>
-      </w:r>
-    </w:p>
-    <w:p>
-      <w:pPr>
-        <w:spacing w:line="480" w:lineRule="auto"/>
-        <w:jc w:val="both"/>
-      </w:pPr>
-      <w:r>
-        <w:rPr>
-          <w:b/>
-        </w:rPr>
-        <w:t>Interplay between these systems</w:t>
+        <w:t xml:space="preserve">. (2010) found in their study that WM </w:t>
+      </w:r>
+      <w:r>
+        <w:t xml:space="preserve">was a predictor for </w:t>
+      </w:r>
+      <w:r>
+        <w:rPr>
+          <w:i/>
+        </w:rPr>
+        <w:t>gF</w:t>
+      </w:r>
+      <w:r>
+        <w:t xml:space="preserve">. </w:t>
+      </w:r>
+      <w:r>
+        <w:t xml:space="preserve">The authors did so by looking at multiple WM and </w:t>
+      </w:r>
+      <w:r>
+        <w:rPr>
+          <w:i/>
+        </w:rPr>
+        <w:t>gF</w:t>
+      </w:r>
+      <w:r>
+        <w:t xml:space="preserve"> tests and seeing how they correlated with processing speed, primary and secondary memory, WM and </w:t>
+      </w:r>
+      <w:r>
+        <w:rPr>
+          <w:i/>
+        </w:rPr>
+        <w:t>gF</w:t>
+      </w:r>
+      <w:r>
+        <w:t xml:space="preserve">. They used the </w:t>
+      </w:r>
+      <w:r>
+        <w:t xml:space="preserve">digit symbol and </w:t>
+      </w:r>
+      <w:r>
+        <w:t>symbol search</w:t>
+      </w:r>
+      <w:r>
+        <w:t xml:space="preserve"> subtests from the WAIS-III</w:t>
+      </w:r>
+      <w:r>
+        <w:t xml:space="preserve"> for processing speed. The primary memory</w:t>
+      </w:r>
+      <w:r>
+        <w:t xml:space="preserve"> </w:t>
+      </w:r>
+      <w:r>
+        <w:t>N-back</w:t>
+      </w:r>
+      <w:r>
+        <w:t xml:space="preserve"> for primary memory. The Story Recall, </w:t>
+      </w:r>
+      <w:r>
+        <w:t>Verbal Paired Associates I, Family Pictures I from the WMS-III</w:t>
+      </w:r>
+      <w:r>
+        <w:t xml:space="preserve"> for secondary memory. The automated OSPAN, listening span, and working memory N-back for working memory. Finally, the AMP, and the block design and matrix reasoning from</w:t>
+      </w:r>
+      <w:r>
+        <w:t xml:space="preserve"> the WAIS-III,</w:t>
+      </w:r>
+      <w:r>
+        <w:t xml:space="preserve"> for </w:t>
+      </w:r>
+      <w:r>
+        <w:rPr>
+          <w:i/>
+        </w:rPr>
+        <w:t>gF</w:t>
+      </w:r>
+      <w:r>
+        <w:t xml:space="preserve">. After </w:t>
+      </w:r>
+      <w:r>
+        <w:lastRenderedPageBreak/>
+        <w:t>running a SEM model from the sco</w:t>
+      </w:r>
+      <w:bookmarkStart w:id="125" w:name="_GoBack"/>
+      <w:bookmarkEnd w:id="125"/>
+      <w:r>
+        <w:t xml:space="preserve">res of all these tests, they found that processing speed, primary and secondary memory, </w:t>
+      </w:r>
+      <w:r>
+        <w:t xml:space="preserve">and working memory all correlated with </w:t>
+      </w:r>
+      <w:r>
+        <w:rPr>
+          <w:i/>
+        </w:rPr>
+        <w:t>gF</w:t>
+      </w:r>
+      <w:r>
+        <w:t xml:space="preserve">. They looked further into their SEM model to look at how much variance those constructs were explained by </w:t>
+      </w:r>
+      <w:r>
+        <w:rPr>
+          <w:i/>
+        </w:rPr>
+        <w:t>gF</w:t>
+      </w:r>
+      <w:r>
+        <w:t xml:space="preserve">. After creating four smaller SEM models the authors found that WM had a unique variance when it came to predicting </w:t>
+      </w:r>
+      <w:r>
+        <w:rPr>
+          <w:i/>
+        </w:rPr>
+        <w:t>gF</w:t>
+      </w:r>
+      <w:r>
+        <w:t xml:space="preserve"> that none of the other constructs had. This supports that WM is prime component of </w:t>
+      </w:r>
+      <w:r>
+        <w:rPr>
+          <w:i/>
+        </w:rPr>
+        <w:t>gF</w:t>
+      </w:r>
+      <w:r>
+        <w:t xml:space="preserve">. </w:t>
       </w:r>
     </w:p>
     <w:p>
@@ -2192,26 +2367,83 @@
         <w:ind w:firstLine="720"/>
       </w:pPr>
       <w:r>
-        <w:t xml:space="preserve">With these three constructs combined, </w:t>
-      </w:r>
-      <w:r>
-        <w:t xml:space="preserve">WM, </w:t>
+        <w:t xml:space="preserve">Fukuda, </w:t>
+      </w:r>
+      <w:proofErr w:type="spellStart"/>
+      <w:r>
+        <w:t>Voegl</w:t>
+      </w:r>
+      <w:proofErr w:type="spellEnd"/>
+      <w:r>
+        <w:t xml:space="preserve">, Mayr, </w:t>
+      </w:r>
+      <w:r>
+        <w:t>and</w:t>
+      </w:r>
+      <w:r>
+        <w:t xml:space="preserve"> </w:t>
+      </w:r>
+      <w:proofErr w:type="spellStart"/>
+      <w:r>
+        <w:t>Awh</w:t>
+      </w:r>
+      <w:proofErr w:type="spellEnd"/>
+      <w:r>
+        <w:t xml:space="preserve"> (2010) argue that the link between WM and </w:t>
+      </w:r>
+      <w:r>
+        <w:rPr>
+          <w:i/>
+        </w:rPr>
+        <w:t xml:space="preserve">gF </w:t>
+      </w:r>
+      <w:r>
+        <w:t xml:space="preserve">is also a way to understand </w:t>
+      </w:r>
+      <w:r>
+        <w:t>any basic understanding of overall general intelligence (</w:t>
+      </w:r>
+      <w:r>
+        <w:rPr>
+          <w:i/>
+        </w:rPr>
+        <w:t>g</w:t>
+      </w:r>
+      <w:r>
+        <w:t xml:space="preserve">). </w:t>
+      </w:r>
+    </w:p>
+    <w:p>
+      <w:pPr>
+        <w:spacing w:line="480" w:lineRule="auto"/>
+        <w:ind w:firstLine="720"/>
+      </w:pPr>
+      <w:proofErr w:type="spellStart"/>
+      <w:r>
+        <w:t>Grabner</w:t>
+      </w:r>
+      <w:proofErr w:type="spellEnd"/>
+      <w:r>
+        <w:t xml:space="preserve">, Neubauer, and Stern (2006) looked at the impact of intelligence and expertise on performance and neural efficiency. </w:t>
+      </w:r>
+      <w:r>
+        <w:t xml:space="preserve">The authors found that more intelligent participants </w:t>
+      </w:r>
+      <w:r>
+        <w:t xml:space="preserve">had better performance than less intelligent participants in chess. There was an </w:t>
+      </w:r>
+      <w:r>
+        <w:t xml:space="preserve">exception </w:t>
       </w:r>
       <w:commentRangeStart w:id="126"/>
+      <w:commentRangeEnd w:id="126"/>
+      <w:r>
+        <w:rPr>
+          <w:rStyle w:val="CommentReference"/>
+        </w:rPr>
+        <w:commentReference w:id="126"/>
+      </w:r>
       <w:commentRangeStart w:id="127"/>
-      <w:r>
-        <w:rPr>
-          <w:i/>
-        </w:rPr>
-        <w:t>gF</w:t>
-      </w:r>
-      <w:commentRangeEnd w:id="126"/>
-      <w:r>
-        <w:rPr>
-          <w:rStyle w:val="CommentReference"/>
-        </w:rPr>
-        <w:commentReference w:id="126"/>
-      </w:r>
       <w:commentRangeEnd w:id="127"/>
       <w:r>
         <w:rPr>
@@ -2220,206 +2452,29 @@
         <w:commentReference w:id="127"/>
       </w:r>
       <w:r>
-        <w:rPr>
-          <w:i/>
-        </w:rPr>
-        <w:t xml:space="preserve">, </w:t>
-      </w:r>
-      <w:r>
-        <w:t xml:space="preserve">and expertise, </w:t>
-      </w:r>
-      <w:r>
-        <w:t>they</w:t>
-      </w:r>
-      <w:r>
-        <w:t xml:space="preserve"> could help shape how things may get stored in our short term or long-term memory. They each play an important part in how we view the world around us and evaluate everyday </w:t>
-      </w:r>
+        <w:t xml:space="preserve">that those who were an expert at the task (chess in this study), it could make up for their lack of intelligence. </w:t>
+      </w:r>
+    </w:p>
+    <w:p>
+      <w:pPr>
+        <w:spacing w:line="480" w:lineRule="auto"/>
+        <w:ind w:firstLine="720"/>
+      </w:pPr>
       <w:commentRangeStart w:id="128"/>
-      <w:r>
-        <w:t>situations</w:t>
-      </w:r>
+      <w:del w:id="129" w:author="Wikowsky, Addie J" w:date="2019-02-25T00:28:00Z">
+        <w:r>
+          <w:delText xml:space="preserve">While Guida, Gobet, Tardieu, and Nicolas (2012) </w:delText>
+        </w:r>
+        <w:r>
+          <w:delText xml:space="preserve">noted that by using template theory (TT) with long-term working memory (LT-WMT), when an expert, the experts LTM is used as WM which would make that individuals memory storage and processing have higher processing. </w:delText>
+        </w:r>
+      </w:del>
       <w:commentRangeEnd w:id="128"/>
       <w:r>
         <w:rPr>
           <w:rStyle w:val="CommentReference"/>
         </w:rPr>
         <w:commentReference w:id="128"/>
-      </w:r>
-      <w:r>
-        <w:t xml:space="preserve">. </w:t>
-      </w:r>
-      <w:r>
-        <w:t xml:space="preserve">WM is said to be linked to </w:t>
-      </w:r>
-      <w:r>
-        <w:rPr>
-          <w:i/>
-        </w:rPr>
-        <w:t>gF</w:t>
-      </w:r>
-      <w:r>
-        <w:t xml:space="preserve"> by both constructs sharing a need to from your secondary memory (Shelton, Elliott, Matthews, Hill, &amp; </w:t>
-      </w:r>
-      <w:proofErr w:type="spellStart"/>
-      <w:r>
-        <w:t>Gouvier</w:t>
-      </w:r>
-      <w:proofErr w:type="spellEnd"/>
-      <w:r>
-        <w:t xml:space="preserve">, 2010). Shelton et </w:t>
-      </w:r>
-      <w:commentRangeStart w:id="129"/>
-      <w:r>
-        <w:t>al</w:t>
-      </w:r>
-      <w:commentRangeEnd w:id="129"/>
-      <w:r>
-        <w:rPr>
-          <w:rStyle w:val="CommentReference"/>
-        </w:rPr>
-        <w:commentReference w:id="129"/>
-      </w:r>
-      <w:r>
-        <w:t xml:space="preserve">. (2010) also found in their study that WM </w:t>
-      </w:r>
-      <w:r>
-        <w:t xml:space="preserve">was a predictor for </w:t>
-      </w:r>
-      <w:r>
-        <w:rPr>
-          <w:i/>
-        </w:rPr>
-        <w:t>gF</w:t>
-      </w:r>
-      <w:r>
-        <w:t xml:space="preserve">. Fukuda, </w:t>
-      </w:r>
-      <w:proofErr w:type="spellStart"/>
-      <w:r>
-        <w:t>Voegl</w:t>
-      </w:r>
-      <w:proofErr w:type="spellEnd"/>
-      <w:r>
-        <w:t>, Ma</w:t>
-      </w:r>
-      <w:bookmarkStart w:id="130" w:name="_GoBack"/>
-      <w:bookmarkEnd w:id="130"/>
-      <w:r>
-        <w:t xml:space="preserve">yr, </w:t>
-      </w:r>
-      <w:r>
-        <w:t>and</w:t>
-      </w:r>
-      <w:r>
-        <w:t xml:space="preserve"> </w:t>
-      </w:r>
-      <w:proofErr w:type="spellStart"/>
-      <w:r>
-        <w:t>Awh</w:t>
-      </w:r>
-      <w:proofErr w:type="spellEnd"/>
-      <w:r>
-        <w:t xml:space="preserve"> (2010) argue that the link between WM and </w:t>
-      </w:r>
-      <w:r>
-        <w:rPr>
-          <w:i/>
-        </w:rPr>
-        <w:t xml:space="preserve">gF </w:t>
-      </w:r>
-      <w:r>
-        <w:t xml:space="preserve">is also a way to understand </w:t>
-      </w:r>
-      <w:r>
-        <w:t>any basic understanding of overall general intelligence (</w:t>
-      </w:r>
-      <w:r>
-        <w:rPr>
-          <w:i/>
-        </w:rPr>
-        <w:t>g</w:t>
-      </w:r>
-      <w:r>
-        <w:t xml:space="preserve">). </w:t>
-      </w:r>
-    </w:p>
-    <w:p>
-      <w:pPr>
-        <w:spacing w:line="480" w:lineRule="auto"/>
-        <w:ind w:firstLine="720"/>
-      </w:pPr>
-      <w:commentRangeStart w:id="131"/>
-      <w:proofErr w:type="spellStart"/>
-      <w:r>
-        <w:t>Grabner</w:t>
-      </w:r>
-      <w:proofErr w:type="spellEnd"/>
-      <w:r>
-        <w:t>, Neubauer, and Stern (2006)</w:t>
-      </w:r>
-      <w:commentRangeEnd w:id="131"/>
-      <w:r>
-        <w:rPr>
-          <w:rStyle w:val="CommentReference"/>
-        </w:rPr>
-        <w:commentReference w:id="131"/>
-      </w:r>
-      <w:r>
-        <w:t xml:space="preserve"> looked at the impact of intelligence and expertise on performance and neural efficiency. </w:t>
-      </w:r>
-      <w:r>
-        <w:t xml:space="preserve">The authors found that more intelligent participants </w:t>
-      </w:r>
-      <w:r>
-        <w:t xml:space="preserve">had better performance than less intelligent participants in chess. There was an </w:t>
-      </w:r>
-      <w:r>
-        <w:t xml:space="preserve">exception </w:t>
-      </w:r>
-      <w:commentRangeStart w:id="132"/>
-      <w:commentRangeEnd w:id="132"/>
-      <w:r>
-        <w:rPr>
-          <w:rStyle w:val="CommentReference"/>
-        </w:rPr>
-        <w:commentReference w:id="132"/>
-      </w:r>
-      <w:commentRangeStart w:id="133"/>
-      <w:commentRangeEnd w:id="133"/>
-      <w:r>
-        <w:rPr>
-          <w:rStyle w:val="CommentReference"/>
-        </w:rPr>
-        <w:commentReference w:id="133"/>
-      </w:r>
-      <w:r>
-        <w:t xml:space="preserve">that those </w:t>
-      </w:r>
-      <w:r>
-        <w:lastRenderedPageBreak/>
-        <w:t xml:space="preserve">who were an expert at the task (chess in this study), it could make up for their lack of intelligence. </w:t>
-      </w:r>
-    </w:p>
-    <w:p>
-      <w:pPr>
-        <w:spacing w:line="480" w:lineRule="auto"/>
-        <w:ind w:firstLine="720"/>
-      </w:pPr>
-      <w:commentRangeStart w:id="134"/>
-      <w:del w:id="135" w:author="Wikowsky, Addie J" w:date="2019-02-25T00:28:00Z">
-        <w:r>
-          <w:delText xml:space="preserve">While Guida, Gobet, Tardieu, and Nicolas (2012) </w:delText>
-        </w:r>
-        <w:r>
-          <w:delText xml:space="preserve">noted that by using template theory (TT) with long-term working memory (LT-WMT), when an expert, the experts LTM is used as WM which would make that individuals memory storage and processing have higher processing. </w:delText>
-        </w:r>
-      </w:del>
-      <w:commentRangeEnd w:id="134"/>
-      <w:r>
-        <w:rPr>
-          <w:rStyle w:val="CommentReference"/>
-        </w:rPr>
-        <w:commentReference w:id="134"/>
       </w:r>
       <w:r>
         <w:t xml:space="preserve">TT </w:t>
@@ -2516,6 +2571,7 @@
         <w:rPr>
           <w:b/>
         </w:rPr>
+        <w:lastRenderedPageBreak/>
         <w:t>Methods</w:t>
       </w:r>
       <w:r>
@@ -2662,15 +2718,7 @@
       </w:r>
       <w:proofErr w:type="spellEnd"/>
       <w:r>
-        <w:t>, P., &amp; Glaser, R., (1981). Categorization and Representation of Physics Problems by Experts and Novices</w:t>
-      </w:r>
-      <w:del w:id="136" w:author="Wikowsky, Addie J" w:date="2019-02-25T01:58:00Z">
-        <w:r>
-          <w:delText>*</w:delText>
-        </w:r>
-      </w:del>
-      <w:r>
-        <w:t>. </w:t>
+        <w:t>, P., &amp; Glaser, R., (1981). Categorization and Representation of Physics Problems by Experts and Novices. </w:t>
       </w:r>
       <w:r>
         <w:rPr>
@@ -2914,7 +2962,7 @@
         <w:spacing w:line="480" w:lineRule="auto"/>
         <w:ind w:left="720" w:hanging="720"/>
         <w:rPr>
-          <w:ins w:id="137" w:author="Wikowsky, Addie J" w:date="2019-02-16T05:30:00Z"/>
+          <w:ins w:id="130" w:author="Wikowsky, Addie J" w:date="2019-02-16T05:30:00Z"/>
         </w:rPr>
       </w:pPr>
       <w:r>
@@ -2935,10 +2983,10 @@
         <w:spacing w:line="480" w:lineRule="auto"/>
         <w:ind w:left="720" w:hanging="720"/>
         <w:rPr>
-          <w:ins w:id="138" w:author="Wikowsky, Addie J" w:date="2019-02-25T01:17:00Z"/>
-        </w:rPr>
-      </w:pPr>
-      <w:ins w:id="139" w:author="Wikowsky, Addie J" w:date="2019-02-25T01:17:00Z">
+          <w:ins w:id="131" w:author="Wikowsky, Addie J" w:date="2019-02-25T01:17:00Z"/>
+        </w:rPr>
+      </w:pPr>
+      <w:ins w:id="132" w:author="Wikowsky, Addie J" w:date="2019-02-25T01:17:00Z">
         <w:r>
           <w:fldChar w:fldCharType="begin"/>
         </w:r>
@@ -2946,12 +2994,12 @@
           <w:instrText xml:space="preserve"> HYPERLINK "</w:instrText>
         </w:r>
       </w:ins>
-      <w:ins w:id="140" w:author="Wikowsky, Addie J" w:date="2019-02-16T05:30:00Z">
+      <w:ins w:id="133" w:author="Wikowsky, Addie J" w:date="2019-02-16T05:30:00Z">
         <w:r>
           <w:instrText>https://www.millisecond.com/download/library/v5/ospan/automatedospan.manual</w:instrText>
         </w:r>
       </w:ins>
-      <w:ins w:id="141" w:author="Wikowsky, Addie J" w:date="2019-02-25T01:17:00Z">
+      <w:ins w:id="134" w:author="Wikowsky, Addie J" w:date="2019-02-25T01:17:00Z">
         <w:r>
           <w:instrText xml:space="preserve">" </w:instrText>
         </w:r>
@@ -2959,7 +3007,7 @@
           <w:fldChar w:fldCharType="separate"/>
         </w:r>
       </w:ins>
-      <w:ins w:id="142" w:author="Wikowsky, Addie J" w:date="2019-02-16T05:30:00Z">
+      <w:ins w:id="135" w:author="Wikowsky, Addie J" w:date="2019-02-16T05:30:00Z">
         <w:r>
           <w:rPr>
             <w:rStyle w:val="Hyperlink"/>
@@ -2967,7 +3015,7 @@
           <w:t>https://www.millisecond.com/download/library/v5/ospan/automatedospan.manual</w:t>
         </w:r>
       </w:ins>
-      <w:ins w:id="143" w:author="Wikowsky, Addie J" w:date="2019-02-25T01:17:00Z">
+      <w:ins w:id="136" w:author="Wikowsky, Addie J" w:date="2019-02-25T01:17:00Z">
         <w:r>
           <w:fldChar w:fldCharType="end"/>
         </w:r>
@@ -2978,7 +3026,7 @@
         <w:spacing w:line="480" w:lineRule="auto"/>
         <w:ind w:left="720" w:hanging="720"/>
         <w:rPr>
-          <w:del w:id="144" w:author="Wikowsky, Addie J" w:date="2019-02-25T01:27:00Z"/>
+          <w:del w:id="137" w:author="Wikowsky, Addie J" w:date="2019-02-25T01:27:00Z"/>
         </w:rPr>
       </w:pPr>
     </w:p>
@@ -3154,6 +3202,24 @@
       </w:r>
       <w:r>
         <w:t xml:space="preserve"> 36(3), 813-820. </w:t>
+      </w:r>
+    </w:p>
+    <w:p>
+      <w:pPr>
+        <w:spacing w:line="480" w:lineRule="auto"/>
+        <w:ind w:left="720" w:hanging="720"/>
+      </w:pPr>
+      <w:r>
+        <w:t xml:space="preserve">Unsworth, N., Engle, R. W., (2006). Simple and complex memory spans and their relation abilities: Evidence from list-length effects. </w:t>
+      </w:r>
+      <w:r>
+        <w:rPr>
+          <w:i/>
+        </w:rPr>
+        <w:t xml:space="preserve">Journal of Memory and Language, </w:t>
+      </w:r>
+      <w:r>
+        <w:t xml:space="preserve">54, 68-80. </w:t>
       </w:r>
     </w:p>
     <w:p>
@@ -3706,7 +3772,7 @@
       </w:pPr>
     </w:p>
   </w:comment>
-  <w:comment w:id="110" w:author="Erin Buchanan" w:date="2018-12-28T13:27:00Z" w:initials="BEM">
+  <w:comment w:id="105" w:author="Erin Buchanan" w:date="2018-12-28T13:27:00Z" w:initials="BEM">
     <w:p>
       <w:pPr>
         <w:pStyle w:val="CommentText"/>
@@ -3722,7 +3788,7 @@
       </w:r>
     </w:p>
   </w:comment>
-  <w:comment w:id="111" w:author="Wikowsky, Addie J [2]" w:date="2019-01-25T08:40:00Z" w:initials="WAJ">
+  <w:comment w:id="106" w:author="Wikowsky, Addie J [2]" w:date="2019-01-25T08:40:00Z" w:initials="WAJ">
     <w:p>
       <w:pPr>
         <w:pStyle w:val="CommentText"/>
@@ -3738,7 +3804,7 @@
       </w:r>
     </w:p>
   </w:comment>
-  <w:comment w:id="121" w:author="Erin Buchanan" w:date="2018-12-28T13:29:00Z" w:initials="BEM">
+  <w:comment w:id="116" w:author="Erin Buchanan" w:date="2018-12-28T13:29:00Z" w:initials="BEM">
     <w:p>
       <w:pPr>
         <w:pStyle w:val="CommentText"/>
@@ -3754,7 +3820,7 @@
       </w:r>
     </w:p>
   </w:comment>
-  <w:comment w:id="122" w:author="Wikowsky, Addie J [2]" w:date="2019-01-25T08:39:00Z" w:initials="WAJ">
+  <w:comment w:id="117" w:author="Wikowsky, Addie J [2]" w:date="2019-01-25T08:39:00Z" w:initials="WAJ">
     <w:p>
       <w:pPr>
         <w:pStyle w:val="CommentText"/>
@@ -3770,7 +3836,7 @@
       </w:r>
     </w:p>
   </w:comment>
-  <w:comment w:id="123" w:author="Wikowsky, Addie J" w:date="2019-02-03T04:30:00Z" w:initials="WAJ">
+  <w:comment w:id="118" w:author="Wikowsky, Addie J" w:date="2019-02-03T04:30:00Z" w:initials="WAJ">
     <w:p>
       <w:pPr>
         <w:pStyle w:val="CommentText"/>
@@ -3791,7 +3857,7 @@
       </w:pPr>
     </w:p>
   </w:comment>
-  <w:comment w:id="124" w:author="Erin Buchanan" w:date="2019-02-05T18:39:00Z" w:initials="BEM">
+  <w:comment w:id="119" w:author="Erin Buchanan" w:date="2019-02-05T18:39:00Z" w:initials="BEM">
     <w:p>
       <w:pPr>
         <w:pStyle w:val="CommentText"/>
@@ -3807,7 +3873,7 @@
       </w:r>
     </w:p>
   </w:comment>
-  <w:comment w:id="126" w:author="Erin Buchanan" w:date="2019-02-05T18:39:00Z" w:initials="BEM">
+  <w:comment w:id="121" w:author="Erin Buchanan" w:date="2019-02-05T18:39:00Z" w:initials="BEM">
     <w:p>
       <w:pPr>
         <w:pStyle w:val="CommentText"/>
@@ -3823,7 +3889,7 @@
       </w:r>
     </w:p>
   </w:comment>
-  <w:comment w:id="127" w:author="Wikowsky, Addie J" w:date="2019-02-14T15:40:00Z" w:initials="WAJ">
+  <w:comment w:id="122" w:author="Wikowsky, Addie J" w:date="2019-02-14T15:40:00Z" w:initials="WAJ">
     <w:p>
       <w:pPr>
         <w:pStyle w:val="CommentText"/>
@@ -3844,7 +3910,7 @@
       </w:pPr>
     </w:p>
   </w:comment>
-  <w:comment w:id="128" w:author="Buchanan, Erin M" w:date="2018-11-01T14:54:00Z" w:initials="BEM">
+  <w:comment w:id="124" w:author="Erin Buchanan" w:date="2019-02-05T18:40:00Z" w:initials="BEM">
     <w:p>
       <w:pPr>
         <w:pStyle w:val="CommentText"/>
@@ -3856,11 +3922,11 @@
         <w:annotationRef/>
       </w:r>
       <w:r>
-        <w:t xml:space="preserve">Obviously this needs more here. </w:t>
+        <w:t xml:space="preserve">Ok – so what did they do in their study that they found this link? </w:t>
       </w:r>
     </w:p>
   </w:comment>
-  <w:comment w:id="129" w:author="Erin Buchanan" w:date="2019-02-05T18:40:00Z" w:initials="BEM">
+  <w:comment w:id="126" w:author="Erin Buchanan" w:date="2019-02-05T18:41:00Z" w:initials="BEM">
     <w:p>
       <w:pPr>
         <w:pStyle w:val="CommentText"/>
@@ -3872,11 +3938,11 @@
         <w:annotationRef/>
       </w:r>
       <w:r>
-        <w:t xml:space="preserve">Ok – so what did they do in their study that they found this link? </w:t>
+        <w:t xml:space="preserve">You might mean exception here. </w:t>
       </w:r>
     </w:p>
   </w:comment>
-  <w:comment w:id="131" w:author="Wikowsky, Addie J [2]" w:date="2019-01-25T10:39:00Z" w:initials="WAJ">
+  <w:comment w:id="127" w:author="Wikowsky, Addie J" w:date="2019-02-14T15:39:00Z" w:initials="WAJ">
     <w:p>
       <w:pPr>
         <w:pStyle w:val="CommentText"/>
@@ -3888,43 +3954,11 @@
         <w:annotationRef/>
       </w:r>
       <w:r>
-        <w:t>Still reading through this paper</w:t>
+        <w:t xml:space="preserve">You were right </w:t>
       </w:r>
     </w:p>
   </w:comment>
-  <w:comment w:id="132" w:author="Erin Buchanan" w:date="2019-02-05T18:41:00Z" w:initials="BEM">
-    <w:p>
-      <w:pPr>
-        <w:pStyle w:val="CommentText"/>
-      </w:pPr>
-      <w:r>
-        <w:rPr>
-          <w:rStyle w:val="CommentReference"/>
-        </w:rPr>
-        <w:annotationRef/>
-      </w:r>
-      <w:r>
-        <w:t xml:space="preserve">You might mean exception here. </w:t>
-      </w:r>
-    </w:p>
-  </w:comment>
-  <w:comment w:id="133" w:author="Wikowsky, Addie J" w:date="2019-02-14T15:39:00Z" w:initials="WAJ">
-    <w:p>
-      <w:pPr>
-        <w:pStyle w:val="CommentText"/>
-      </w:pPr>
-      <w:r>
-        <w:rPr>
-          <w:rStyle w:val="CommentReference"/>
-        </w:rPr>
-        <w:annotationRef/>
-      </w:r>
-      <w:r>
-        <w:t xml:space="preserve">You were right </w:t>
-      </w:r>
-    </w:p>
-  </w:comment>
-  <w:comment w:id="134" w:author="Erin Buchanan" w:date="2019-02-05T18:41:00Z" w:initials="BEM">
+  <w:comment w:id="128" w:author="Erin Buchanan" w:date="2019-02-05T18:41:00Z" w:initials="BEM">
     <w:p>
       <w:pPr>
         <w:pStyle w:val="CommentText"/>
@@ -3982,9 +4016,7 @@
   <w15:commentEx w15:paraId="433F7FE2" w15:paraIdParent="2941D301" w15:done="1"/>
   <w15:commentEx w15:paraId="25553230" w15:done="1"/>
   <w15:commentEx w15:paraId="4F72F286" w15:paraIdParent="25553230" w15:done="1"/>
-  <w15:commentEx w15:paraId="6AD2005F" w15:done="1"/>
-  <w15:commentEx w15:paraId="0820C378" w15:done="0"/>
-  <w15:commentEx w15:paraId="6FA93385" w15:done="0"/>
+  <w15:commentEx w15:paraId="0820C378" w15:done="1"/>
   <w15:commentEx w15:paraId="139A9AAE" w15:done="1"/>
   <w15:commentEx w15:paraId="5ACEB56B" w15:paraIdParent="139A9AAE" w15:done="1"/>
   <w15:commentEx w15:paraId="1BB8153B" w15:done="0"/>
@@ -4027,9 +4059,7 @@
   <w16cid:commentId w16cid:paraId="433F7FE2" w16cid:durableId="200456E0"/>
   <w16cid:commentId w16cid:paraId="25553230" w16cid:durableId="200456F4"/>
   <w16cid:commentId w16cid:paraId="4F72F286" w16cid:durableId="20100A50"/>
-  <w16cid:commentId w16cid:paraId="6AD2005F" w16cid:durableId="1F85920B"/>
   <w16cid:commentId w16cid:paraId="0820C378" w16cid:durableId="2004571C"/>
-  <w16cid:commentId w16cid:paraId="6FA93385" w16cid:durableId="1FF565FD"/>
   <w16cid:commentId w16cid:paraId="139A9AAE" w16cid:durableId="20166068"/>
   <w16cid:commentId w16cid:paraId="5ACEB56B" w16cid:durableId="20100A34"/>
   <w16cid:commentId w16cid:paraId="1BB8153B" w16cid:durableId="2004575E"/>

</xml_diff>

<commit_message>
just need to do the last paragraph
</commit_message>
<xml_diff>
--- a/Thesis Draft.docx
+++ b/Thesis Draft.docx
@@ -1474,14 +1474,11 @@
       <w:pPr>
         <w:spacing w:line="480" w:lineRule="auto"/>
         <w:ind w:firstLine="720"/>
-        <w:rPr>
-          <w:ins w:id="40" w:author="Wikowsky, Addie J" w:date="2019-02-28T17:50:00Z"/>
-        </w:rPr>
       </w:pPr>
       <w:r>
         <w:t xml:space="preserve">In Chase and Simon’s </w:t>
       </w:r>
-      <w:ins w:id="41" w:author="Erin Buchanan" w:date="2018-12-28T13:23:00Z">
+      <w:ins w:id="40" w:author="Erin Buchanan" w:date="2018-12-28T13:23:00Z">
         <w:r>
           <w:t>(</w:t>
         </w:r>
@@ -1489,7 +1486,7 @@
       <w:r>
         <w:t>1973</w:t>
       </w:r>
-      <w:ins w:id="42" w:author="Erin Buchanan" w:date="2018-12-28T13:23:00Z">
+      <w:ins w:id="41" w:author="Erin Buchanan" w:date="2018-12-28T13:23:00Z">
         <w:r>
           <w:t>)</w:t>
         </w:r>
@@ -1497,12 +1494,12 @@
       <w:r>
         <w:t xml:space="preserve"> study on chess and </w:t>
       </w:r>
-      <w:del w:id="43" w:author="Wikowsky, Addie J" w:date="2019-02-28T17:32:00Z">
+      <w:del w:id="42" w:author="Wikowsky, Addie J" w:date="2019-02-28T17:32:00Z">
         <w:r>
           <w:delText>perception</w:delText>
         </w:r>
       </w:del>
-      <w:ins w:id="44" w:author="Wikowsky, Addie J" w:date="2019-02-28T17:32:00Z">
+      <w:ins w:id="43" w:author="Wikowsky, Addie J" w:date="2019-02-28T17:32:00Z">
         <w:r>
           <w:t>memory</w:t>
         </w:r>
@@ -1524,158 +1521,50 @@
         <w:t>working memory</w:t>
       </w:r>
       <w:r>
-        <w:t xml:space="preserve"> was to isolate “chunks” that would then be encoded by the participant</w:t>
-      </w:r>
-      <w:del w:id="45" w:author="Wikowsky, Addie J" w:date="2019-02-28T17:32:00Z">
-        <w:r>
-          <w:delText xml:space="preserve"> between two different tasks</w:delText>
-        </w:r>
-      </w:del>
-      <w:r>
-        <w:t xml:space="preserve">. These chunks were created by having a chess position set up having one of 28 variations. Chunks refer to Miller (1956) and his “magical number” 7, which proposes that most humans can contain 7 individual pieces of information plus or minus 2. </w:t>
-      </w:r>
-      <w:del w:id="46" w:author="Wikowsky, Addie J" w:date="2019-02-28T17:33:00Z">
-        <w:r>
-          <w:delText xml:space="preserve">In </w:delText>
-        </w:r>
-      </w:del>
-      <w:ins w:id="47" w:author="Wikowsky, Addie J" w:date="2019-02-28T17:33:00Z">
-        <w:r>
-          <w:t xml:space="preserve">During the </w:t>
-        </w:r>
-      </w:ins>
-      <w:del w:id="48" w:author="Wikowsky, Addie J" w:date="2019-02-28T17:33:00Z">
-        <w:r>
-          <w:delText xml:space="preserve">Chase and Simon’s (1973) </w:delText>
-        </w:r>
-      </w:del>
-      <w:commentRangeStart w:id="49"/>
-      <w:commentRangeStart w:id="50"/>
-      <w:commentRangeStart w:id="51"/>
-      <w:del w:id="52" w:author="Wikowsky, Addie J" w:date="2019-02-28T17:16:00Z">
-        <w:r>
-          <w:delText xml:space="preserve">perception </w:delText>
-        </w:r>
-      </w:del>
-      <w:ins w:id="53" w:author="Wikowsky, Addie J" w:date="2019-02-28T17:16:00Z">
-        <w:r>
-          <w:t xml:space="preserve">memory </w:t>
-        </w:r>
-      </w:ins>
+        <w:t xml:space="preserve"> was to isolate “chunks” that would then be encoded by the participant. These chunks were created by having a chess position set up having one of 28 variations. Chunks refer to Miller (1956) and his “magical number” 7, which proposes that most humans can contain 7 individual pieces of information plus or minus 2. </w:t>
+      </w:r>
+      <w:r>
+        <w:t xml:space="preserve">During the </w:t>
+      </w:r>
+      <w:commentRangeStart w:id="44"/>
+      <w:commentRangeStart w:id="45"/>
+      <w:commentRangeStart w:id="46"/>
+      <w:r>
+        <w:t xml:space="preserve">memory </w:t>
+      </w:r>
       <w:r>
         <w:t xml:space="preserve">task </w:t>
       </w:r>
-      <w:ins w:id="54" w:author="Wikowsky, Addie J" w:date="2019-02-28T17:16:00Z">
-        <w:r>
-          <w:t xml:space="preserve">the players were asked </w:t>
-        </w:r>
-      </w:ins>
-      <w:ins w:id="55" w:author="Wikowsky, Addie J" w:date="2019-02-28T17:17:00Z">
-        <w:r>
-          <w:t>to recall different chess positions from memory</w:t>
-        </w:r>
-      </w:ins>
-      <w:ins w:id="56" w:author="Wikowsky, Addie J" w:date="2019-02-28T17:33:00Z">
-        <w:r>
-          <w:t xml:space="preserve"> (Chase &amp; Simon, 1973)</w:t>
-        </w:r>
-      </w:ins>
-      <w:ins w:id="57" w:author="Wikowsky, Addie J" w:date="2019-02-28T17:18:00Z">
-        <w:r>
-          <w:t>.</w:t>
-        </w:r>
-      </w:ins>
-      <w:ins w:id="58" w:author="Wikowsky, Addie J" w:date="2019-02-28T17:35:00Z">
-        <w:r>
-          <w:t xml:space="preserve"> These positions were recreated </w:t>
-        </w:r>
-      </w:ins>
-      <w:ins w:id="59" w:author="Wikowsky, Addie J" w:date="2019-02-28T17:36:00Z">
-        <w:r>
-          <w:t>two ways</w:t>
-        </w:r>
-      </w:ins>
-      <w:ins w:id="60" w:author="Wikowsky, Addie J" w:date="2019-02-28T17:39:00Z">
-        <w:r>
-          <w:t>. The first position was played</w:t>
-        </w:r>
-      </w:ins>
-      <w:ins w:id="61" w:author="Wikowsky, Addie J" w:date="2019-02-28T17:36:00Z">
-        <w:r>
-          <w:t xml:space="preserve"> games that were in the middle of a match and the second </w:t>
-        </w:r>
-      </w:ins>
-      <w:ins w:id="62" w:author="Wikowsky, Addie J" w:date="2019-02-28T17:39:00Z">
-        <w:r>
-          <w:t xml:space="preserve">was </w:t>
-        </w:r>
-      </w:ins>
-      <w:ins w:id="63" w:author="Wikowsky, Addie J" w:date="2019-02-28T17:36:00Z">
-        <w:r>
-          <w:t>from randomly pla</w:t>
-        </w:r>
-      </w:ins>
-      <w:ins w:id="64" w:author="Wikowsky, Addie J" w:date="2019-02-28T17:37:00Z">
-        <w:r>
-          <w:t>cing the pieces</w:t>
-        </w:r>
-      </w:ins>
-      <w:ins w:id="65" w:author="Wikowsky, Addie J" w:date="2019-02-28T17:39:00Z">
-        <w:r>
-          <w:t xml:space="preserve"> on the board</w:t>
-        </w:r>
-      </w:ins>
-      <w:ins w:id="66" w:author="Wikowsky, Addie J" w:date="2019-02-28T17:37:00Z">
-        <w:r>
-          <w:t>.</w:t>
-        </w:r>
-      </w:ins>
-      <w:ins w:id="67" w:author="Wikowsky, Addie J" w:date="2019-02-28T17:36:00Z">
-        <w:r>
-          <w:t xml:space="preserve"> </w:t>
-        </w:r>
-      </w:ins>
-      <w:ins w:id="68" w:author="Wikowsky, Addie J" w:date="2019-02-28T17:19:00Z">
-        <w:r>
-          <w:t>The experiment</w:t>
-        </w:r>
-      </w:ins>
-      <w:ins w:id="69" w:author="Wikowsky, Addie J" w:date="2019-02-28T17:20:00Z">
-        <w:r>
-          <w:t>al design included two chess boards</w:t>
-        </w:r>
-      </w:ins>
-      <w:ins w:id="70" w:author="Wikowsky, Addie J" w:date="2019-02-28T17:37:00Z">
-        <w:r>
-          <w:t xml:space="preserve"> that were placed in front of the participant</w:t>
-        </w:r>
-      </w:ins>
-      <w:ins w:id="71" w:author="Wikowsky, Addie J" w:date="2019-02-28T17:20:00Z">
-        <w:r>
-          <w:t>.</w:t>
-        </w:r>
-      </w:ins>
-      <w:del w:id="72" w:author="Wikowsky, Addie J" w:date="2019-02-28T17:22:00Z">
-        <w:r>
-          <w:delText>two boards were set up.</w:delText>
-        </w:r>
-      </w:del>
+      <w:r>
+        <w:t>the players were asked to recall different chess positions from memory</w:t>
+      </w:r>
+      <w:r>
+        <w:t xml:space="preserve"> (Chase &amp; Simon, 1973)</w:t>
+      </w:r>
+      <w:r>
+        <w:t>.</w:t>
+      </w:r>
+      <w:r>
+        <w:t xml:space="preserve"> These positions were recreated two ways. The first position was played games that were in the middle of a match and the second was from randomly placing the pieces on the board. </w:t>
+      </w:r>
+      <w:r>
+        <w:t>The experimental design included two chess boards</w:t>
+      </w:r>
+      <w:r>
+        <w:t xml:space="preserve"> that were placed in front of the participant</w:t>
+      </w:r>
+      <w:r>
+        <w:t>.</w:t>
+      </w:r>
       <w:r>
         <w:t xml:space="preserve"> One with the chess position already displayed</w:t>
       </w:r>
       <w:r>
         <w:t xml:space="preserve"> with the chunk they were to </w:t>
       </w:r>
-      <w:del w:id="73" w:author="Wikowsky, Addie J" w:date="2019-02-28T17:22:00Z">
-        <w:r>
-          <w:delText>replicate</w:delText>
-        </w:r>
-      </w:del>
-      <w:ins w:id="74" w:author="Wikowsky, Addie J" w:date="2019-02-28T17:22:00Z">
-        <w:r>
-          <w:t>recall</w:t>
-        </w:r>
-      </w:ins>
+      <w:r>
+        <w:t>recall</w:t>
+      </w:r>
       <w:r>
         <w:t>, and the second with all the</w:t>
       </w:r>
@@ -1685,39 +1574,32 @@
       <w:r>
         <w:t xml:space="preserve"> pieces at their starting </w:t>
       </w:r>
-      <w:del w:id="75" w:author="Wikowsky, Addie J" w:date="2019-02-28T17:33:00Z">
-        <w:r>
-          <w:delText>points</w:delText>
-        </w:r>
-      </w:del>
-      <w:ins w:id="76" w:author="Wikowsky, Addie J" w:date="2019-02-28T17:33:00Z">
-        <w:r>
-          <w:t>places</w:t>
-        </w:r>
-      </w:ins>
+      <w:r>
+        <w:t>places</w:t>
+      </w:r>
       <w:r>
         <w:t xml:space="preserve">. </w:t>
       </w:r>
-      <w:commentRangeEnd w:id="49"/>
-      <w:r>
-        <w:rPr>
-          <w:rStyle w:val="CommentReference"/>
-        </w:rPr>
-        <w:commentReference w:id="49"/>
-      </w:r>
-      <w:commentRangeEnd w:id="50"/>
-      <w:r>
-        <w:rPr>
-          <w:rStyle w:val="CommentReference"/>
-        </w:rPr>
-        <w:commentReference w:id="50"/>
-      </w:r>
-      <w:commentRangeEnd w:id="51"/>
-      <w:r>
-        <w:rPr>
-          <w:rStyle w:val="CommentReference"/>
-        </w:rPr>
-        <w:commentReference w:id="51"/>
+      <w:commentRangeEnd w:id="44"/>
+      <w:r>
+        <w:rPr>
+          <w:rStyle w:val="CommentReference"/>
+        </w:rPr>
+        <w:commentReference w:id="44"/>
+      </w:r>
+      <w:commentRangeEnd w:id="45"/>
+      <w:r>
+        <w:rPr>
+          <w:rStyle w:val="CommentReference"/>
+        </w:rPr>
+        <w:commentReference w:id="45"/>
+      </w:r>
+      <w:commentRangeEnd w:id="46"/>
+      <w:r>
+        <w:rPr>
+          <w:rStyle w:val="CommentReference"/>
+        </w:rPr>
+        <w:commentReference w:id="46"/>
       </w:r>
       <w:r>
         <w:t xml:space="preserve">The participant was </w:t>
@@ -1725,413 +1607,276 @@
       <w:r>
         <w:t>told to examine</w:t>
       </w:r>
-      <w:ins w:id="77" w:author="Wikowsky, Addie J" w:date="2019-02-28T17:23:00Z">
-        <w:r>
-          <w:t xml:space="preserve"> the</w:t>
-        </w:r>
-      </w:ins>
+      <w:r>
+        <w:t xml:space="preserve"> the</w:t>
+      </w:r>
       <w:r>
         <w:t xml:space="preserve"> </w:t>
       </w:r>
-      <w:ins w:id="78" w:author="Wikowsky, Addie J" w:date="2019-02-28T17:23:00Z">
-        <w:r>
-          <w:t xml:space="preserve">preset </w:t>
-        </w:r>
-      </w:ins>
-      <w:del w:id="79" w:author="Wikowsky, Addie J" w:date="2019-02-28T17:24:00Z">
-        <w:r>
-          <w:delText xml:space="preserve">the </w:delText>
-        </w:r>
-      </w:del>
+      <w:r>
+        <w:t xml:space="preserve">preset </w:t>
+      </w:r>
       <w:r>
         <w:t xml:space="preserve">board </w:t>
       </w:r>
       <w:r>
-        <w:t>for five seconds</w:t>
-      </w:r>
-      <w:ins w:id="80" w:author="Wikowsky, Addie J" w:date="2019-02-28T17:24:00Z">
+        <w:t xml:space="preserve">for five seconds </w:t>
+      </w:r>
+      <w:r>
+        <w:t>and</w:t>
+      </w:r>
+      <w:r>
+        <w:t xml:space="preserve"> </w:t>
+      </w:r>
+      <w:r>
+        <w:t xml:space="preserve">recall the as much as they could remember on the full set board in front of them. </w:t>
+      </w:r>
+      <w:r>
+        <w:t>The</w:t>
+      </w:r>
+      <w:r>
+        <w:t xml:space="preserve"> participant was able to </w:t>
+      </w:r>
+      <w:r>
+        <w:t>repeat memoriz</w:t>
+      </w:r>
+      <w:r>
+        <w:t>ing</w:t>
+      </w:r>
+      <w:r>
+        <w:t xml:space="preserve"> and </w:t>
+      </w:r>
+      <w:r>
+        <w:t>recalling the board layout</w:t>
+      </w:r>
+      <w:r>
+        <w:t xml:space="preserve"> </w:t>
+      </w:r>
+      <w:r>
+        <w:t>until they recalled the original set perfectl</w:t>
+      </w:r>
+      <w:r>
+        <w:t>y</w:t>
+      </w:r>
+      <w:r>
+        <w:t>. It took those in the master class</w:t>
+      </w:r>
+      <w:r>
+        <w:t xml:space="preserve"> </w:t>
+      </w:r>
+      <w:r>
+        <w:t xml:space="preserve">less trials than the Class A players and beginners </w:t>
+      </w:r>
+      <w:r>
+        <w:t>to recreate the m</w:t>
+      </w:r>
+      <w:r>
+        <w:t xml:space="preserve">iddle of the match positions. </w:t>
+      </w:r>
+      <w:r>
+        <w:t>T</w:t>
+      </w:r>
+      <w:r>
+        <w:t xml:space="preserve">hose in the “master” class </w:t>
+      </w:r>
+      <w:r>
+        <w:t xml:space="preserve">could </w:t>
+      </w:r>
+      <w:r>
+        <w:t>encode the preset chess boards and recreat</w:t>
+      </w:r>
+      <w:r>
+        <w:t>e</w:t>
+      </w:r>
+      <w:r>
+        <w:t xml:space="preserve"> their model </w:t>
+      </w:r>
+      <w:r>
+        <w:t xml:space="preserve">in less trials </w:t>
+      </w:r>
+      <w:r>
+        <w:t xml:space="preserve">than the other two groups of </w:t>
+      </w:r>
+      <w:commentRangeStart w:id="47"/>
+      <w:commentRangeStart w:id="48"/>
+      <w:r>
+        <w:t>participants</w:t>
+      </w:r>
+      <w:commentRangeEnd w:id="47"/>
+      <w:r>
+        <w:rPr>
+          <w:rStyle w:val="CommentReference"/>
+        </w:rPr>
+        <w:commentReference w:id="47"/>
+      </w:r>
+      <w:commentRangeEnd w:id="48"/>
+      <w:r>
+        <w:t xml:space="preserve">, </w:t>
+      </w:r>
+      <w:r>
+        <w:rPr>
+          <w:rStyle w:val="CommentReference"/>
+        </w:rPr>
+        <w:commentReference w:id="48"/>
+      </w:r>
+      <w:r>
+        <w:t>because they had more expertise playing chess</w:t>
+      </w:r>
+      <w:r>
+        <w:t>.</w:t>
+      </w:r>
+      <w:r>
+        <w:t xml:space="preserve"> </w:t>
+      </w:r>
+    </w:p>
+    <w:p>
+      <w:pPr>
+        <w:spacing w:line="480" w:lineRule="auto"/>
+      </w:pPr>
+      <w:r>
+        <w:t>This suggests that the expertise influenced the results based off the position being a playable game or not.</w:t>
+      </w:r>
+      <w:r>
+        <w:t xml:space="preserve"> </w:t>
+      </w:r>
+    </w:p>
+    <w:p>
+      <w:pPr>
+        <w:spacing w:line="480" w:lineRule="auto"/>
+        <w:ind w:firstLine="720"/>
+        <w:rPr>
+          <w:ins w:id="49" w:author="Erin Buchanan" w:date="2018-12-28T13:28:00Z"/>
+        </w:rPr>
+      </w:pPr>
+      <w:r>
+        <w:t>Chi et al. (1981) looked at the same idea of expertise, but with those in the field of physics. For their categories of participants, they used PhD students in the physics department (experts) and undergraduates who had only completed one semester of a physics course (novices). They were given 24 problems to group</w:t>
+      </w:r>
+      <w:r>
+        <w:t xml:space="preserve"> together</w:t>
+      </w:r>
+      <w:r>
+        <w:t xml:space="preserve"> by the how the solution</w:t>
+      </w:r>
+      <w:r>
+        <w:t xml:space="preserve"> to the problem</w:t>
+      </w:r>
+      <w:r>
+        <w:t xml:space="preserve"> was to be found. All participants were interviewed after they separated the problems to their respective categories to see how they reasoned why that problem fits with the category they </w:t>
+      </w:r>
+      <w:r>
+        <w:lastRenderedPageBreak/>
+        <w:t xml:space="preserve">chose. They determined that the experts sorted by the laws of physics, and the novices sorted by surface structures. Theses surface structures refer to objects, terms, or configurations of the problem presented. </w:t>
+      </w:r>
+    </w:p>
+    <w:p>
+      <w:pPr>
+        <w:spacing w:line="480" w:lineRule="auto"/>
+        <w:ind w:firstLine="720"/>
+      </w:pPr>
+      <w:r>
+        <w:t>In the second part of the study</w:t>
+      </w:r>
+      <w:ins w:id="50" w:author="Erin Buchanan" w:date="2018-12-28T13:28:00Z">
         <w:r>
           <w:t>,</w:t>
         </w:r>
       </w:ins>
       <w:r>
-        <w:t xml:space="preserve"> </w:t>
-      </w:r>
-      <w:r>
-        <w:t>and</w:t>
-      </w:r>
-      <w:r>
-        <w:t xml:space="preserve"> </w:t>
-      </w:r>
-      <w:del w:id="81" w:author="Wikowsky, Addie J" w:date="2019-02-28T17:22:00Z">
+        <w:t xml:space="preserve"> the experts and novices were presented a new set of 20 physic problems. This part of the study also included an intermediate </w:t>
+      </w:r>
+      <w:commentRangeStart w:id="51"/>
+      <w:commentRangeStart w:id="52"/>
+      <w:commentRangeStart w:id="53"/>
+      <w:commentRangeStart w:id="54"/>
+      <w:r>
+        <w:t>participant</w:t>
+      </w:r>
+      <w:commentRangeEnd w:id="51"/>
+      <w:r>
+        <w:rPr>
+          <w:rStyle w:val="CommentReference"/>
+        </w:rPr>
+        <w:commentReference w:id="51"/>
+      </w:r>
+      <w:commentRangeEnd w:id="52"/>
+      <w:r>
+        <w:rPr>
+          <w:rStyle w:val="CommentReference"/>
+        </w:rPr>
+        <w:commentReference w:id="52"/>
+      </w:r>
+      <w:commentRangeEnd w:id="53"/>
+      <w:r>
+        <w:rPr>
+          <w:rStyle w:val="CommentReference"/>
+        </w:rPr>
+        <w:commentReference w:id="53"/>
+      </w:r>
+      <w:commentRangeEnd w:id="54"/>
+      <w:r>
+        <w:rPr>
+          <w:rStyle w:val="CommentReference"/>
+        </w:rPr>
+        <w:commentReference w:id="54"/>
+      </w:r>
+      <w:r>
+        <w:t xml:space="preserve"> who was a fourth-year physics major. These problems were created to include both physic laws and surface features combined to see how the participants would categorize them. The results were replicated from the previous study by the expert and the novice participant</w:t>
+      </w:r>
+      <w:ins w:id="55" w:author="Erin Buchanan" w:date="2018-12-28T13:29:00Z">
         <w:r>
-          <w:delText xml:space="preserve">recreate </w:delText>
-        </w:r>
-      </w:del>
-      <w:ins w:id="82" w:author="Wikowsky, Addie J" w:date="2019-02-28T17:22:00Z">
-        <w:r>
-          <w:t>recall</w:t>
+          <w:t>s</w:t>
         </w:r>
       </w:ins>
-      <w:ins w:id="83" w:author="Wikowsky, Addie J" w:date="2019-02-28T17:23:00Z">
-        <w:r>
-          <w:t xml:space="preserve"> the </w:t>
-        </w:r>
-      </w:ins>
-      <w:ins w:id="84" w:author="Wikowsky, Addie J" w:date="2019-02-28T17:24:00Z">
-        <w:r>
-          <w:t>as much as they could remember on the full set board in front of them</w:t>
-        </w:r>
-      </w:ins>
-      <w:ins w:id="85" w:author="Wikowsky, Addie J" w:date="2019-02-28T17:25:00Z">
-        <w:r>
-          <w:t xml:space="preserve">. </w:t>
-        </w:r>
-      </w:ins>
-      <w:del w:id="86" w:author="Wikowsky, Addie J" w:date="2019-02-28T17:23:00Z">
-        <w:r>
-          <w:delText>as much as the</w:delText>
-        </w:r>
-      </w:del>
-      <w:del w:id="87" w:author="Wikowsky, Addie J" w:date="2019-02-28T17:22:00Z">
-        <w:r>
-          <w:delText xml:space="preserve">y </w:delText>
-        </w:r>
-        <w:r>
-          <w:delText>remember</w:delText>
-        </w:r>
-      </w:del>
-      <w:del w:id="88" w:author="Wikowsky, Addie J" w:date="2019-02-28T17:24:00Z">
-        <w:r>
-          <w:delText xml:space="preserve">, they just had to complete the task quickly and accurately. </w:delText>
-        </w:r>
-      </w:del>
-      <w:r>
-        <w:t>The</w:t>
-      </w:r>
-      <w:r>
-        <w:t xml:space="preserve"> participant was able to </w:t>
-      </w:r>
-      <w:r>
-        <w:t>repeat memoriz</w:t>
-      </w:r>
-      <w:r>
-        <w:t>ing</w:t>
-      </w:r>
-      <w:r>
-        <w:t xml:space="preserve"> and </w:t>
-      </w:r>
-      <w:r>
-        <w:t>recalling the board layout</w:t>
-      </w:r>
-      <w:r>
-        <w:t xml:space="preserve"> </w:t>
-      </w:r>
-      <w:r>
-        <w:t>until they recalled the original set perfectl</w:t>
-      </w:r>
-      <w:ins w:id="89" w:author="Wikowsky, Addie J" w:date="2019-02-28T17:49:00Z">
-        <w:r>
-          <w:t>y</w:t>
-        </w:r>
-      </w:ins>
-      <w:del w:id="90" w:author="Wikowsky, Addie J" w:date="2019-02-28T17:49:00Z">
-        <w:r>
-          <w:delText>y</w:delText>
-        </w:r>
-      </w:del>
-      <w:r>
-        <w:t>. It took those in the master class</w:t>
-      </w:r>
-      <w:r>
-        <w:t xml:space="preserve"> </w:t>
-      </w:r>
-      <w:del w:id="91" w:author="Wikowsky, Addie J" w:date="2019-02-28T17:42:00Z">
-        <w:r>
-          <w:delText>participants</w:delText>
-        </w:r>
-        <w:r>
-          <w:delText xml:space="preserve"> </w:delText>
-        </w:r>
-      </w:del>
-      <w:r>
-        <w:t xml:space="preserve">less trials than the Class A players and beginners </w:t>
-      </w:r>
-      <w:ins w:id="92" w:author="Wikowsky, Addie J" w:date="2019-02-28T17:42:00Z">
-        <w:r>
-          <w:t>to recreate the m</w:t>
-        </w:r>
-      </w:ins>
-      <w:ins w:id="93" w:author="Wikowsky, Addie J" w:date="2019-02-28T17:43:00Z">
-        <w:r>
-          <w:t>iddle of the match positions.</w:t>
-        </w:r>
-      </w:ins>
-      <w:ins w:id="94" w:author="Wikowsky, Addie J" w:date="2019-02-28T17:44:00Z">
-        <w:r>
-          <w:t xml:space="preserve"> </w:t>
-        </w:r>
-      </w:ins>
-      <w:del w:id="95" w:author="Wikowsky, Addie J" w:date="2019-02-28T17:45:00Z">
-        <w:r>
-          <w:delText xml:space="preserve">suggesting </w:delText>
-        </w:r>
-      </w:del>
-      <w:del w:id="96" w:author="Wikowsky, Addie J" w:date="2019-02-28T17:50:00Z">
-        <w:r>
-          <w:delText xml:space="preserve">that the expertise influenced </w:delText>
-        </w:r>
-      </w:del>
-      <w:del w:id="97" w:author="Wikowsky, Addie J" w:date="2019-02-28T17:46:00Z">
-        <w:r>
-          <w:delText xml:space="preserve">their </w:delText>
-        </w:r>
-      </w:del>
-      <w:del w:id="98" w:author="Wikowsky, Addie J" w:date="2019-02-28T17:50:00Z">
-        <w:r>
-          <w:delText xml:space="preserve">results. </w:delText>
-        </w:r>
-      </w:del>
-      <w:r>
-        <w:t>T</w:t>
-      </w:r>
-      <w:r>
-        <w:t xml:space="preserve">hose in the “master” class </w:t>
-      </w:r>
-      <w:del w:id="99" w:author="Wikowsky, Addie J" w:date="2019-02-28T17:46:00Z">
-        <w:r>
-          <w:delText xml:space="preserve">would </w:delText>
-        </w:r>
-      </w:del>
-      <w:ins w:id="100" w:author="Wikowsky, Addie J" w:date="2019-02-28T17:46:00Z">
-        <w:r>
-          <w:t xml:space="preserve">could </w:t>
-        </w:r>
-      </w:ins>
-      <w:r>
-        <w:t>encode the preset chess boards and recreat</w:t>
-      </w:r>
-      <w:ins w:id="101" w:author="Wikowsky, Addie J" w:date="2019-02-28T17:51:00Z">
-        <w:r>
-          <w:t>e</w:t>
-        </w:r>
-      </w:ins>
-      <w:del w:id="102" w:author="Wikowsky, Addie J" w:date="2019-02-28T17:51:00Z">
-        <w:r>
-          <w:delText>e</w:delText>
-        </w:r>
-      </w:del>
-      <w:r>
-        <w:t xml:space="preserve"> their model </w:t>
-      </w:r>
-      <w:del w:id="103" w:author="Wikowsky, Addie J" w:date="2019-02-28T17:46:00Z">
-        <w:r>
-          <w:delText xml:space="preserve">faster </w:delText>
-        </w:r>
-      </w:del>
-      <w:ins w:id="104" w:author="Wikowsky, Addie J" w:date="2019-02-28T17:46:00Z">
-        <w:r>
-          <w:t xml:space="preserve">in less trials </w:t>
-        </w:r>
-      </w:ins>
-      <w:r>
-        <w:t xml:space="preserve">than the other two groups of </w:t>
-      </w:r>
-      <w:commentRangeStart w:id="105"/>
-      <w:commentRangeStart w:id="106"/>
-      <w:r>
-        <w:t>participants</w:t>
-      </w:r>
-      <w:commentRangeEnd w:id="105"/>
-      <w:r>
-        <w:rPr>
-          <w:rStyle w:val="CommentReference"/>
-        </w:rPr>
-        <w:commentReference w:id="105"/>
-      </w:r>
-      <w:commentRangeEnd w:id="106"/>
-      <w:ins w:id="107" w:author="Wikowsky, Addie J" w:date="2019-02-28T17:47:00Z">
-        <w:r>
-          <w:t xml:space="preserve">, </w:t>
-        </w:r>
-      </w:ins>
-      <w:r>
-        <w:rPr>
-          <w:rStyle w:val="CommentReference"/>
-        </w:rPr>
-        <w:commentReference w:id="106"/>
-      </w:r>
-      <w:ins w:id="108" w:author="Wikowsky, Addie J" w:date="2019-02-28T17:51:00Z">
-        <w:r>
-          <w:t>because they had more</w:t>
-        </w:r>
-      </w:ins>
-      <w:ins w:id="109" w:author="Wikowsky, Addie J" w:date="2019-02-28T17:52:00Z">
-        <w:r>
-          <w:t xml:space="preserve"> expertise playing chess</w:t>
-        </w:r>
-      </w:ins>
-      <w:r>
-        <w:t>.</w:t>
-      </w:r>
-      <w:ins w:id="110" w:author="Wikowsky, Addie J" w:date="2019-02-28T17:50:00Z">
-        <w:r>
-          <w:t xml:space="preserve"> </w:t>
-        </w:r>
-      </w:ins>
-    </w:p>
-    <w:p>
-      <w:pPr>
-        <w:spacing w:line="480" w:lineRule="auto"/>
-        <w:pPrChange w:id="111" w:author="Wikowsky, Addie J" w:date="2019-02-28T17:52:00Z">
+      <w:r>
+        <w:t xml:space="preserve">. Yet, the intermediate participant reasoned both by using the laws of physics and surface structures, showing that they had applied the laws, but not yet left the surface structure. These studies by Chase and Simon and Chi et al., demonstrate that expertise is </w:t>
+      </w:r>
+      <w:r>
+        <w:t>perceptually</w:t>
+      </w:r>
+      <w:r>
+        <w:t xml:space="preserve"> learned through practice and understanding. They both demonstrate ideas of chunking</w:t>
+      </w:r>
+      <w:r>
+        <w:t xml:space="preserve"> (working memory)</w:t>
+      </w:r>
+      <w:r>
+        <w:t xml:space="preserve"> and previous knowledge</w:t>
+      </w:r>
+      <w:r>
+        <w:t xml:space="preserve"> (intelligence)</w:t>
+      </w:r>
+      <w:r>
+        <w:t xml:space="preserve"> that can lead to expertise. </w:t>
+      </w:r>
+    </w:p>
+    <w:p>
+      <w:pPr>
+        <w:spacing w:line="480" w:lineRule="auto"/>
+        <w:jc w:val="both"/>
+      </w:pPr>
+      <w:r>
+        <w:rPr>
+          <w:b/>
+        </w:rPr>
+        <w:t>Interplay between these systems</w:t>
+      </w:r>
+    </w:p>
+    <w:p>
+      <w:pPr>
+        <w:spacing w:line="480" w:lineRule="auto"/>
+        <w:ind w:firstLine="720"/>
+        <w:rPr>
+          <w:del w:id="56" w:author="Wikowsky, Addie J" w:date="2019-03-02T22:11:00Z"/>
+        </w:rPr>
+        <w:pPrChange w:id="57" w:author="Wikowsky, Addie J" w:date="2019-03-02T22:11:00Z">
           <w:pPr>
             <w:spacing w:line="480" w:lineRule="auto"/>
             <w:ind w:firstLine="720"/>
           </w:pPr>
         </w:pPrChange>
       </w:pPr>
-      <w:ins w:id="112" w:author="Wikowsky, Addie J" w:date="2019-02-28T17:50:00Z">
-        <w:r>
-          <w:t>This suggests that the expertise influenced the results based off the position being a playable game or not.</w:t>
-        </w:r>
-      </w:ins>
-      <w:ins w:id="113" w:author="Wikowsky, Addie J" w:date="2019-02-28T17:51:00Z">
-        <w:r>
-          <w:t xml:space="preserve"> </w:t>
-        </w:r>
-      </w:ins>
-    </w:p>
-    <w:p>
-      <w:pPr>
-        <w:spacing w:line="480" w:lineRule="auto"/>
-        <w:ind w:firstLine="720"/>
-        <w:rPr>
-          <w:ins w:id="114" w:author="Erin Buchanan" w:date="2018-12-28T13:28:00Z"/>
-        </w:rPr>
-      </w:pPr>
-      <w:r>
-        <w:t>Chi et al. (1981) looked at the same idea of expertise, but with those in the field of physics. For their categories of participants, they used PhD students in the physics department (experts) and undergraduates who had only completed one semester of a physics course (novices). They were given 24 problems to group</w:t>
-      </w:r>
-      <w:r>
-        <w:t xml:space="preserve"> together</w:t>
-      </w:r>
-      <w:r>
-        <w:t xml:space="preserve"> by the how the solution</w:t>
-      </w:r>
-      <w:r>
-        <w:t xml:space="preserve"> to the problem</w:t>
-      </w:r>
-      <w:r>
-        <w:t xml:space="preserve"> was to be found. All participants were interviewed after they separated the problems to their respective categories to see how they reasoned why that problem fits with the category they </w:t>
-      </w:r>
-      <w:r>
-        <w:lastRenderedPageBreak/>
-        <w:t xml:space="preserve">chose. They determined that the experts sorted by the laws of physics, and the novices sorted by surface structures. Theses surface structures refer to objects, terms, or configurations of the problem presented. </w:t>
-      </w:r>
-    </w:p>
-    <w:p>
-      <w:pPr>
-        <w:spacing w:line="480" w:lineRule="auto"/>
-        <w:ind w:firstLine="720"/>
-      </w:pPr>
-      <w:r>
-        <w:t>In the second part of the study</w:t>
-      </w:r>
-      <w:ins w:id="115" w:author="Erin Buchanan" w:date="2018-12-28T13:28:00Z">
-        <w:r>
-          <w:t>,</w:t>
-        </w:r>
-      </w:ins>
-      <w:r>
-        <w:t xml:space="preserve"> the experts and novices were presented a new set of 20 physic problems. This part of the study also included an intermediate </w:t>
-      </w:r>
-      <w:commentRangeStart w:id="116"/>
-      <w:commentRangeStart w:id="117"/>
-      <w:commentRangeStart w:id="118"/>
-      <w:commentRangeStart w:id="119"/>
-      <w:r>
-        <w:t>participant</w:t>
-      </w:r>
-      <w:commentRangeEnd w:id="116"/>
-      <w:r>
-        <w:rPr>
-          <w:rStyle w:val="CommentReference"/>
-        </w:rPr>
-        <w:commentReference w:id="116"/>
-      </w:r>
-      <w:commentRangeEnd w:id="117"/>
-      <w:r>
-        <w:rPr>
-          <w:rStyle w:val="CommentReference"/>
-        </w:rPr>
-        <w:commentReference w:id="117"/>
-      </w:r>
-      <w:commentRangeEnd w:id="118"/>
-      <w:r>
-        <w:rPr>
-          <w:rStyle w:val="CommentReference"/>
-        </w:rPr>
-        <w:commentReference w:id="118"/>
-      </w:r>
-      <w:commentRangeEnd w:id="119"/>
-      <w:r>
-        <w:rPr>
-          <w:rStyle w:val="CommentReference"/>
-        </w:rPr>
-        <w:commentReference w:id="119"/>
-      </w:r>
-      <w:r>
-        <w:t xml:space="preserve"> who was a fourth-year physics major. These problems were created to include both physic laws and surface features combined to see how the participants would categorize them. The results were replicated from the previous study by the expert and the novice participant</w:t>
-      </w:r>
-      <w:ins w:id="120" w:author="Erin Buchanan" w:date="2018-12-28T13:29:00Z">
-        <w:r>
-          <w:t>s</w:t>
-        </w:r>
-      </w:ins>
-      <w:r>
-        <w:t xml:space="preserve">. Yet, the intermediate participant reasoned both by using the laws of physics and surface structures, showing that they had applied the laws, but not yet left the surface structure. These studies by Chase and Simon and Chi et al., demonstrate that expertise is </w:t>
-      </w:r>
-      <w:r>
-        <w:t>perceptually</w:t>
-      </w:r>
-      <w:r>
-        <w:t xml:space="preserve"> learned through practice and understanding. They both demonstrate ideas of chunking</w:t>
-      </w:r>
-      <w:r>
-        <w:t xml:space="preserve"> (working memory)</w:t>
-      </w:r>
-      <w:r>
-        <w:t xml:space="preserve"> and previous knowledge</w:t>
-      </w:r>
-      <w:r>
-        <w:t xml:space="preserve"> (intelligence)</w:t>
-      </w:r>
-      <w:r>
-        <w:t xml:space="preserve"> that can lead to expertise. </w:t>
-      </w:r>
-    </w:p>
-    <w:p>
-      <w:pPr>
-        <w:spacing w:line="480" w:lineRule="auto"/>
-        <w:jc w:val="both"/>
-      </w:pPr>
-      <w:r>
-        <w:rPr>
-          <w:b/>
-        </w:rPr>
-        <w:t>Interplay between these systems</w:t>
-      </w:r>
-    </w:p>
-    <w:p>
-      <w:pPr>
-        <w:spacing w:line="480" w:lineRule="auto"/>
-        <w:ind w:firstLine="720"/>
-      </w:pPr>
-      <w:r>
-        <w:t>With</w:t>
-      </w:r>
-      <w:r>
-        <w:t xml:space="preserve"> </w:t>
+      <w:r>
+        <w:t xml:space="preserve">With </w:t>
       </w:r>
       <w:r>
         <w:t xml:space="preserve">these three constructs combined, </w:t>
@@ -2139,27 +1884,27 @@
       <w:r>
         <w:t xml:space="preserve">WM, </w:t>
       </w:r>
-      <w:commentRangeStart w:id="121"/>
-      <w:commentRangeStart w:id="122"/>
+      <w:commentRangeStart w:id="58"/>
+      <w:commentRangeStart w:id="59"/>
       <w:r>
         <w:rPr>
           <w:i/>
         </w:rPr>
         <w:t>gF</w:t>
       </w:r>
-      <w:commentRangeEnd w:id="121"/>
-      <w:r>
-        <w:rPr>
-          <w:rStyle w:val="CommentReference"/>
-        </w:rPr>
-        <w:commentReference w:id="121"/>
-      </w:r>
-      <w:commentRangeEnd w:id="122"/>
-      <w:r>
-        <w:rPr>
-          <w:rStyle w:val="CommentReference"/>
-        </w:rPr>
-        <w:commentReference w:id="122"/>
+      <w:commentRangeEnd w:id="58"/>
+      <w:r>
+        <w:rPr>
+          <w:rStyle w:val="CommentReference"/>
+        </w:rPr>
+        <w:commentReference w:id="58"/>
+      </w:r>
+      <w:commentRangeEnd w:id="59"/>
+      <w:r>
+        <w:rPr>
+          <w:rStyle w:val="CommentReference"/>
+        </w:rPr>
+        <w:commentReference w:id="59"/>
       </w:r>
       <w:r>
         <w:rPr>
@@ -2177,13 +1922,7 @@
         <w:t xml:space="preserve"> could help shape </w:t>
       </w:r>
       <w:r>
-        <w:t>how we understand</w:t>
-      </w:r>
-      <w:r>
-        <w:t xml:space="preserve"> </w:t>
-      </w:r>
-      <w:r>
-        <w:t>stimuli storage</w:t>
+        <w:t>how we understand stimuli storage</w:t>
       </w:r>
       <w:r>
         <w:t xml:space="preserve"> in our short term or long-term memory. They each play an important part in how we view the world around us and evaluate everyday situations</w:t>
@@ -2191,7 +1930,7 @@
       <w:r>
         <w:t xml:space="preserve">. </w:t>
       </w:r>
-      <w:del w:id="123" w:author="Wikowsky, Addie J" w:date="2019-03-02T20:00:00Z">
+      <w:del w:id="60" w:author="Wikowsky, Addie J" w:date="2019-03-02T20:00:00Z">
         <w:r>
           <w:delText xml:space="preserve">WM is said to be linked to </w:delText>
         </w:r>
@@ -2223,16 +1962,16 @@
       <w:r>
         <w:t xml:space="preserve"> et </w:t>
       </w:r>
-      <w:commentRangeStart w:id="124"/>
+      <w:commentRangeStart w:id="61"/>
       <w:r>
         <w:t>al</w:t>
       </w:r>
-      <w:commentRangeEnd w:id="124"/>
-      <w:r>
-        <w:rPr>
-          <w:rStyle w:val="CommentReference"/>
-        </w:rPr>
-        <w:commentReference w:id="124"/>
+      <w:commentRangeEnd w:id="61"/>
+      <w:r>
+        <w:rPr>
+          <w:rStyle w:val="CommentReference"/>
+        </w:rPr>
+        <w:commentReference w:id="61"/>
       </w:r>
       <w:r>
         <w:t xml:space="preserve">. (2010) found in their study that WM </w:t>
@@ -2268,40 +2007,13 @@
         <w:t>gF</w:t>
       </w:r>
       <w:r>
-        <w:t xml:space="preserve">. They used the </w:t>
-      </w:r>
-      <w:r>
-        <w:t xml:space="preserve">digit symbol and </w:t>
-      </w:r>
-      <w:r>
-        <w:t>symbol search</w:t>
-      </w:r>
-      <w:r>
-        <w:t xml:space="preserve"> subtests from the WAIS-III</w:t>
-      </w:r>
-      <w:r>
-        <w:t xml:space="preserve"> for processing speed. The primary memory</w:t>
+        <w:t>. They used the digit symbol and symbol search subtests from the WAIS-III for processing speed. The primary memory</w:t>
       </w:r>
       <w:r>
         <w:t xml:space="preserve"> </w:t>
       </w:r>
       <w:r>
-        <w:t>N-back</w:t>
-      </w:r>
-      <w:r>
-        <w:t xml:space="preserve"> for primary memory. The Story Recall, </w:t>
-      </w:r>
-      <w:r>
-        <w:t>Verbal Paired Associates I, Family Pictures I from the WMS-III</w:t>
-      </w:r>
-      <w:r>
-        <w:t xml:space="preserve"> for secondary memory. The automated OSPAN, listening span, and working memory N-back for working memory. Finally, the AMP, and the block design and matrix reasoning from</w:t>
-      </w:r>
-      <w:r>
-        <w:t xml:space="preserve"> the WAIS-III,</w:t>
-      </w:r>
-      <w:r>
-        <w:t xml:space="preserve"> for </w:t>
+        <w:t xml:space="preserve">N-back for primary memory. The Story Recall, Verbal Paired Associates I, Family Pictures I from the WMS-III for secondary memory. The automated OSPAN, listening span, and working memory N-back for working memory. Finally, the AMP, and the block design and matrix reasoning from the WAIS-III, for </w:t>
       </w:r>
       <w:r>
         <w:rPr>
@@ -2314,12 +2026,7 @@
       </w:r>
       <w:r>
         <w:lastRenderedPageBreak/>
-        <w:t>running a SEM model from the sco</w:t>
-      </w:r>
-      <w:bookmarkStart w:id="125" w:name="_GoBack"/>
-      <w:bookmarkEnd w:id="125"/>
-      <w:r>
-        <w:t xml:space="preserve">res of all these tests, they found that processing speed, primary and secondary memory, </w:t>
+        <w:t xml:space="preserve">running a SEM model from the scores of all these tests, they found that processing speed, primary and secondary memory, </w:t>
       </w:r>
       <w:r>
         <w:t xml:space="preserve">and working memory all correlated with </w:t>
@@ -2366,51 +2073,112 @@
         <w:spacing w:line="480" w:lineRule="auto"/>
         <w:ind w:firstLine="720"/>
       </w:pPr>
-      <w:r>
-        <w:t xml:space="preserve">Fukuda, </w:t>
-      </w:r>
+      <w:del w:id="62" w:author="Wikowsky, Addie J" w:date="2019-03-02T22:11:00Z">
+        <w:r>
+          <w:delText xml:space="preserve">Fukuda, Voegl, Mayr, </w:delText>
+        </w:r>
+        <w:r>
+          <w:delText>and</w:delText>
+        </w:r>
+        <w:r>
+          <w:delText xml:space="preserve"> Awh (2010) argue that the link between WM and </w:delText>
+        </w:r>
+        <w:r>
+          <w:rPr>
+            <w:i/>
+          </w:rPr>
+          <w:delText xml:space="preserve">gF </w:delText>
+        </w:r>
+        <w:r>
+          <w:delText xml:space="preserve">is also a way to understand </w:delText>
+        </w:r>
+        <w:r>
+          <w:delText>any basic understanding of overall general intelligence (</w:delText>
+        </w:r>
+        <w:r>
+          <w:rPr>
+            <w:i/>
+          </w:rPr>
+          <w:delText>g</w:delText>
+        </w:r>
+        <w:r>
+          <w:delText xml:space="preserve">). </w:delText>
+        </w:r>
+      </w:del>
+    </w:p>
+    <w:p>
+      <w:pPr>
+        <w:spacing w:line="480" w:lineRule="auto"/>
+        <w:ind w:firstLine="720"/>
+      </w:pPr>
       <w:proofErr w:type="spellStart"/>
       <w:r>
-        <w:t>Voegl</w:t>
+        <w:t>Grabner</w:t>
       </w:r>
       <w:proofErr w:type="spellEnd"/>
       <w:r>
-        <w:t xml:space="preserve">, Mayr, </w:t>
-      </w:r>
-      <w:r>
-        <w:t>and</w:t>
+        <w:t>, Neubauer, and Stern (2006) looked at the impact of intelligence and expertise on performance and neural efficiency.</w:t>
+      </w:r>
+      <w:r>
+        <w:t xml:space="preserve"> The authors recruited chess players for their study. The participants had to complete psychometric tests which included; the NEO-Five-Factor-Inventory, state anxiety test, and an unpublished questionnaire on the participants mood. The also had to complete an intelligence test (</w:t>
+      </w:r>
+      <w:proofErr w:type="spellStart"/>
+      <w:r>
+        <w:t>Intelligenz</w:t>
+      </w:r>
+      <w:proofErr w:type="spellEnd"/>
+      <w:r>
+        <w:t>-</w:t>
+      </w:r>
+      <w:proofErr w:type="spellStart"/>
+      <w:r>
+        <w:t>Struktur</w:t>
+      </w:r>
+      <w:proofErr w:type="spellEnd"/>
+      <w:r>
+        <w:t>-Test 2000 R) to identify the participants cognitive ability. These were used as a control for the EEG data collected. The participant also had to complete a speed, memory, and reasoning task using different types of chess boards and pieces.</w:t>
       </w:r>
       <w:r>
         <w:t xml:space="preserve"> </w:t>
       </w:r>
-      <w:proofErr w:type="spellStart"/>
-      <w:r>
-        <w:t>Awh</w:t>
-      </w:r>
-      <w:proofErr w:type="spellEnd"/>
-      <w:r>
-        <w:t xml:space="preserve"> (2010) argue that the link between WM and </w:t>
-      </w:r>
-      <w:r>
-        <w:rPr>
-          <w:i/>
-        </w:rPr>
-        <w:t xml:space="preserve">gF </w:t>
-      </w:r>
-      <w:r>
-        <w:t xml:space="preserve">is also a way to understand </w:t>
-      </w:r>
-      <w:r>
-        <w:t>any basic understanding of overall general intelligence (</w:t>
-      </w:r>
-      <w:r>
-        <w:rPr>
-          <w:i/>
-        </w:rPr>
-        <w:t>g</w:t>
-      </w:r>
-      <w:r>
-        <w:t xml:space="preserve">). </w:t>
+      <w:r>
+        <w:t xml:space="preserve">The authors found that </w:t>
+      </w:r>
+      <w:r>
+        <w:t xml:space="preserve">the </w:t>
+      </w:r>
+      <w:r>
+        <w:t xml:space="preserve">more </w:t>
+      </w:r>
+      <w:bookmarkStart w:id="63" w:name="_GoBack"/>
+      <w:bookmarkEnd w:id="63"/>
+      <w:r>
+        <w:t xml:space="preserve">intelligent participants </w:t>
+      </w:r>
+      <w:r>
+        <w:t xml:space="preserve">had better performance than less intelligent participants in chess. There was an </w:t>
+      </w:r>
+      <w:r>
+        <w:t xml:space="preserve">exception </w:t>
+      </w:r>
+      <w:commentRangeStart w:id="64"/>
+      <w:commentRangeEnd w:id="64"/>
+      <w:r>
+        <w:rPr>
+          <w:rStyle w:val="CommentReference"/>
+        </w:rPr>
+        <w:commentReference w:id="64"/>
+      </w:r>
+      <w:commentRangeStart w:id="65"/>
+      <w:commentRangeEnd w:id="65"/>
+      <w:r>
+        <w:rPr>
+          <w:rStyle w:val="CommentReference"/>
+        </w:rPr>
+        <w:commentReference w:id="65"/>
+      </w:r>
+      <w:r>
+        <w:t xml:space="preserve">that those who were an expert at the task (chess in this study), could make up for their lack of intelligence. </w:t>
       </w:r>
     </w:p>
     <w:p>
@@ -2418,50 +2186,8 @@
         <w:spacing w:line="480" w:lineRule="auto"/>
         <w:ind w:firstLine="720"/>
       </w:pPr>
-      <w:proofErr w:type="spellStart"/>
-      <w:r>
-        <w:t>Grabner</w:t>
-      </w:r>
-      <w:proofErr w:type="spellEnd"/>
-      <w:r>
-        <w:t xml:space="preserve">, Neubauer, and Stern (2006) looked at the impact of intelligence and expertise on performance and neural efficiency. </w:t>
-      </w:r>
-      <w:r>
-        <w:t xml:space="preserve">The authors found that more intelligent participants </w:t>
-      </w:r>
-      <w:r>
-        <w:t xml:space="preserve">had better performance than less intelligent participants in chess. There was an </w:t>
-      </w:r>
-      <w:r>
-        <w:t xml:space="preserve">exception </w:t>
-      </w:r>
-      <w:commentRangeStart w:id="126"/>
-      <w:commentRangeEnd w:id="126"/>
-      <w:r>
-        <w:rPr>
-          <w:rStyle w:val="CommentReference"/>
-        </w:rPr>
-        <w:commentReference w:id="126"/>
-      </w:r>
-      <w:commentRangeStart w:id="127"/>
-      <w:commentRangeEnd w:id="127"/>
-      <w:r>
-        <w:rPr>
-          <w:rStyle w:val="CommentReference"/>
-        </w:rPr>
-        <w:commentReference w:id="127"/>
-      </w:r>
-      <w:r>
-        <w:t xml:space="preserve">that those who were an expert at the task (chess in this study), it could make up for their lack of intelligence. </w:t>
-      </w:r>
-    </w:p>
-    <w:p>
-      <w:pPr>
-        <w:spacing w:line="480" w:lineRule="auto"/>
-        <w:ind w:firstLine="720"/>
-      </w:pPr>
-      <w:commentRangeStart w:id="128"/>
-      <w:del w:id="129" w:author="Wikowsky, Addie J" w:date="2019-02-25T00:28:00Z">
+      <w:commentRangeStart w:id="66"/>
+      <w:del w:id="67" w:author="Wikowsky, Addie J" w:date="2019-02-25T00:28:00Z">
         <w:r>
           <w:delText xml:space="preserve">While Guida, Gobet, Tardieu, and Nicolas (2012) </w:delText>
         </w:r>
@@ -2469,15 +2195,27 @@
           <w:delText xml:space="preserve">noted that by using template theory (TT) with long-term working memory (LT-WMT), when an expert, the experts LTM is used as WM which would make that individuals memory storage and processing have higher processing. </w:delText>
         </w:r>
       </w:del>
-      <w:commentRangeEnd w:id="128"/>
-      <w:r>
-        <w:rPr>
-          <w:rStyle w:val="CommentReference"/>
-        </w:rPr>
-        <w:commentReference w:id="128"/>
-      </w:r>
-      <w:r>
-        <w:t xml:space="preserve">TT </w:t>
+      <w:commentRangeEnd w:id="66"/>
+      <w:r>
+        <w:rPr>
+          <w:rStyle w:val="CommentReference"/>
+        </w:rPr>
+        <w:commentReference w:id="66"/>
+      </w:r>
+      <w:r>
+        <w:t>T</w:t>
+      </w:r>
+      <w:r>
+        <w:t xml:space="preserve">emplate </w:t>
+      </w:r>
+      <w:r>
+        <w:t>T</w:t>
+      </w:r>
+      <w:r>
+        <w:t>heory</w:t>
+      </w:r>
+      <w:r>
+        <w:t xml:space="preserve"> </w:t>
       </w:r>
       <w:r>
         <w:t>(</w:t>
@@ -2505,18 +2243,14 @@
         <w:t xml:space="preserve">a certain cluster of pieces and being able to retrieve them and use them in a match. While in everyday life this could easily be after studying for long periods of time and seeing a definition to term question on an exam.  </w:t>
       </w:r>
       <w:r>
-        <w:t xml:space="preserve">Therefore, one could </w:t>
-      </w:r>
-      <w:proofErr w:type="gramStart"/>
-      <w:r>
-        <w:t xml:space="preserve">use </w:t>
-      </w:r>
-      <w:r>
-        <w:t xml:space="preserve"> TT</w:t>
-      </w:r>
-      <w:proofErr w:type="gramEnd"/>
-      <w:r>
-        <w:t xml:space="preserve"> with </w:t>
+        <w:t>Therefore, one could use</w:t>
+      </w:r>
+      <w:r>
+        <w:t xml:space="preserve"> </w:t>
+      </w:r>
+      <w:r>
+        <w:lastRenderedPageBreak/>
+        <w:t xml:space="preserve">TT with </w:t>
       </w:r>
       <w:r>
         <w:t>LT-WMT</w:t>
@@ -2571,7 +2305,6 @@
         <w:rPr>
           <w:b/>
         </w:rPr>
-        <w:lastRenderedPageBreak/>
         <w:t>Methods</w:t>
       </w:r>
       <w:r>
@@ -2962,7 +2695,7 @@
         <w:spacing w:line="480" w:lineRule="auto"/>
         <w:ind w:left="720" w:hanging="720"/>
         <w:rPr>
-          <w:ins w:id="130" w:author="Wikowsky, Addie J" w:date="2019-02-16T05:30:00Z"/>
+          <w:ins w:id="68" w:author="Wikowsky, Addie J" w:date="2019-02-16T05:30:00Z"/>
         </w:rPr>
       </w:pPr>
       <w:r>
@@ -2983,10 +2716,10 @@
         <w:spacing w:line="480" w:lineRule="auto"/>
         <w:ind w:left="720" w:hanging="720"/>
         <w:rPr>
-          <w:ins w:id="131" w:author="Wikowsky, Addie J" w:date="2019-02-25T01:17:00Z"/>
-        </w:rPr>
-      </w:pPr>
-      <w:ins w:id="132" w:author="Wikowsky, Addie J" w:date="2019-02-25T01:17:00Z">
+          <w:ins w:id="69" w:author="Wikowsky, Addie J" w:date="2019-02-25T01:17:00Z"/>
+        </w:rPr>
+      </w:pPr>
+      <w:ins w:id="70" w:author="Wikowsky, Addie J" w:date="2019-02-25T01:17:00Z">
         <w:r>
           <w:fldChar w:fldCharType="begin"/>
         </w:r>
@@ -2994,12 +2727,12 @@
           <w:instrText xml:space="preserve"> HYPERLINK "</w:instrText>
         </w:r>
       </w:ins>
-      <w:ins w:id="133" w:author="Wikowsky, Addie J" w:date="2019-02-16T05:30:00Z">
+      <w:ins w:id="71" w:author="Wikowsky, Addie J" w:date="2019-02-16T05:30:00Z">
         <w:r>
           <w:instrText>https://www.millisecond.com/download/library/v5/ospan/automatedospan.manual</w:instrText>
         </w:r>
       </w:ins>
-      <w:ins w:id="134" w:author="Wikowsky, Addie J" w:date="2019-02-25T01:17:00Z">
+      <w:ins w:id="72" w:author="Wikowsky, Addie J" w:date="2019-02-25T01:17:00Z">
         <w:r>
           <w:instrText xml:space="preserve">" </w:instrText>
         </w:r>
@@ -3007,7 +2740,7 @@
           <w:fldChar w:fldCharType="separate"/>
         </w:r>
       </w:ins>
-      <w:ins w:id="135" w:author="Wikowsky, Addie J" w:date="2019-02-16T05:30:00Z">
+      <w:ins w:id="73" w:author="Wikowsky, Addie J" w:date="2019-02-16T05:30:00Z">
         <w:r>
           <w:rPr>
             <w:rStyle w:val="Hyperlink"/>
@@ -3015,7 +2748,7 @@
           <w:t>https://www.millisecond.com/download/library/v5/ospan/automatedospan.manual</w:t>
         </w:r>
       </w:ins>
-      <w:ins w:id="136" w:author="Wikowsky, Addie J" w:date="2019-02-25T01:17:00Z">
+      <w:ins w:id="74" w:author="Wikowsky, Addie J" w:date="2019-02-25T01:17:00Z">
         <w:r>
           <w:fldChar w:fldCharType="end"/>
         </w:r>
@@ -3026,7 +2759,7 @@
         <w:spacing w:line="480" w:lineRule="auto"/>
         <w:ind w:left="720" w:hanging="720"/>
         <w:rPr>
-          <w:del w:id="137" w:author="Wikowsky, Addie J" w:date="2019-02-25T01:27:00Z"/>
+          <w:del w:id="75" w:author="Wikowsky, Addie J" w:date="2019-02-25T01:27:00Z"/>
         </w:rPr>
       </w:pPr>
     </w:p>
@@ -3694,7 +3427,7 @@
       </w:r>
     </w:p>
   </w:comment>
-  <w:comment w:id="49" w:author="Wikowsky, Addie J" w:date="2019-02-03T04:27:00Z" w:initials="WAJ">
+  <w:comment w:id="44" w:author="Wikowsky, Addie J" w:date="2019-02-03T04:27:00Z" w:initials="WAJ">
     <w:p>
       <w:pPr>
         <w:pStyle w:val="CommentText"/>
@@ -3710,7 +3443,7 @@
       </w:r>
     </w:p>
   </w:comment>
-  <w:comment w:id="50" w:author="Erin Buchanan" w:date="2019-02-05T18:35:00Z" w:initials="BEM">
+  <w:comment w:id="45" w:author="Erin Buchanan" w:date="2019-02-05T18:35:00Z" w:initials="BEM">
     <w:p>
       <w:pPr>
         <w:pStyle w:val="CommentText"/>
@@ -3751,7 +3484,7 @@
       </w:r>
     </w:p>
   </w:comment>
-  <w:comment w:id="51" w:author="Wikowsky, Addie J" w:date="2019-02-28T17:52:00Z" w:initials="WAJ">
+  <w:comment w:id="46" w:author="Wikowsky, Addie J" w:date="2019-02-28T17:52:00Z" w:initials="WAJ">
     <w:p>
       <w:pPr>
         <w:pStyle w:val="CommentText"/>
@@ -3772,7 +3505,7 @@
       </w:pPr>
     </w:p>
   </w:comment>
-  <w:comment w:id="105" w:author="Erin Buchanan" w:date="2018-12-28T13:27:00Z" w:initials="BEM">
+  <w:comment w:id="47" w:author="Erin Buchanan" w:date="2018-12-28T13:27:00Z" w:initials="BEM">
     <w:p>
       <w:pPr>
         <w:pStyle w:val="CommentText"/>
@@ -3788,7 +3521,7 @@
       </w:r>
     </w:p>
   </w:comment>
-  <w:comment w:id="106" w:author="Wikowsky, Addie J [2]" w:date="2019-01-25T08:40:00Z" w:initials="WAJ">
+  <w:comment w:id="48" w:author="Wikowsky, Addie J [2]" w:date="2019-01-25T08:40:00Z" w:initials="WAJ">
     <w:p>
       <w:pPr>
         <w:pStyle w:val="CommentText"/>
@@ -3804,7 +3537,7 @@
       </w:r>
     </w:p>
   </w:comment>
-  <w:comment w:id="116" w:author="Erin Buchanan" w:date="2018-12-28T13:29:00Z" w:initials="BEM">
+  <w:comment w:id="51" w:author="Erin Buchanan" w:date="2018-12-28T13:29:00Z" w:initials="BEM">
     <w:p>
       <w:pPr>
         <w:pStyle w:val="CommentText"/>
@@ -3820,7 +3553,7 @@
       </w:r>
     </w:p>
   </w:comment>
-  <w:comment w:id="117" w:author="Wikowsky, Addie J [2]" w:date="2019-01-25T08:39:00Z" w:initials="WAJ">
+  <w:comment w:id="52" w:author="Wikowsky, Addie J [2]" w:date="2019-01-25T08:39:00Z" w:initials="WAJ">
     <w:p>
       <w:pPr>
         <w:pStyle w:val="CommentText"/>
@@ -3836,7 +3569,7 @@
       </w:r>
     </w:p>
   </w:comment>
-  <w:comment w:id="118" w:author="Wikowsky, Addie J" w:date="2019-02-03T04:30:00Z" w:initials="WAJ">
+  <w:comment w:id="53" w:author="Wikowsky, Addie J" w:date="2019-02-03T04:30:00Z" w:initials="WAJ">
     <w:p>
       <w:pPr>
         <w:pStyle w:val="CommentText"/>
@@ -3857,7 +3590,7 @@
       </w:pPr>
     </w:p>
   </w:comment>
-  <w:comment w:id="119" w:author="Erin Buchanan" w:date="2019-02-05T18:39:00Z" w:initials="BEM">
+  <w:comment w:id="54" w:author="Erin Buchanan" w:date="2019-02-05T18:39:00Z" w:initials="BEM">
     <w:p>
       <w:pPr>
         <w:pStyle w:val="CommentText"/>
@@ -3873,7 +3606,7 @@
       </w:r>
     </w:p>
   </w:comment>
-  <w:comment w:id="121" w:author="Erin Buchanan" w:date="2019-02-05T18:39:00Z" w:initials="BEM">
+  <w:comment w:id="58" w:author="Erin Buchanan" w:date="2019-02-05T18:39:00Z" w:initials="BEM">
     <w:p>
       <w:pPr>
         <w:pStyle w:val="CommentText"/>
@@ -3889,7 +3622,7 @@
       </w:r>
     </w:p>
   </w:comment>
-  <w:comment w:id="122" w:author="Wikowsky, Addie J" w:date="2019-02-14T15:40:00Z" w:initials="WAJ">
+  <w:comment w:id="59" w:author="Wikowsky, Addie J" w:date="2019-02-14T15:40:00Z" w:initials="WAJ">
     <w:p>
       <w:pPr>
         <w:pStyle w:val="CommentText"/>
@@ -3910,7 +3643,7 @@
       </w:pPr>
     </w:p>
   </w:comment>
-  <w:comment w:id="124" w:author="Erin Buchanan" w:date="2019-02-05T18:40:00Z" w:initials="BEM">
+  <w:comment w:id="61" w:author="Erin Buchanan" w:date="2019-02-05T18:40:00Z" w:initials="BEM">
     <w:p>
       <w:pPr>
         <w:pStyle w:val="CommentText"/>
@@ -3926,7 +3659,7 @@
       </w:r>
     </w:p>
   </w:comment>
-  <w:comment w:id="126" w:author="Erin Buchanan" w:date="2019-02-05T18:41:00Z" w:initials="BEM">
+  <w:comment w:id="64" w:author="Erin Buchanan" w:date="2019-02-05T18:41:00Z" w:initials="BEM">
     <w:p>
       <w:pPr>
         <w:pStyle w:val="CommentText"/>
@@ -3942,7 +3675,7 @@
       </w:r>
     </w:p>
   </w:comment>
-  <w:comment w:id="127" w:author="Wikowsky, Addie J" w:date="2019-02-14T15:39:00Z" w:initials="WAJ">
+  <w:comment w:id="65" w:author="Wikowsky, Addie J" w:date="2019-02-14T15:39:00Z" w:initials="WAJ">
     <w:p>
       <w:pPr>
         <w:pStyle w:val="CommentText"/>
@@ -3958,7 +3691,7 @@
       </w:r>
     </w:p>
   </w:comment>
-  <w:comment w:id="128" w:author="Erin Buchanan" w:date="2019-02-05T18:41:00Z" w:initials="BEM">
+  <w:comment w:id="66" w:author="Erin Buchanan" w:date="2019-02-05T18:41:00Z" w:initials="BEM">
     <w:p>
       <w:pPr>
         <w:pStyle w:val="CommentText"/>
@@ -4019,7 +3752,7 @@
   <w15:commentEx w15:paraId="0820C378" w15:done="1"/>
   <w15:commentEx w15:paraId="139A9AAE" w15:done="1"/>
   <w15:commentEx w15:paraId="5ACEB56B" w15:paraIdParent="139A9AAE" w15:done="1"/>
-  <w15:commentEx w15:paraId="1BB8153B" w15:done="0"/>
+  <w15:commentEx w15:paraId="1BB8153B" w15:done="1"/>
 </w15:commentsEx>
 </file>
 

</xml_diff>

<commit_message>
comments on the draft
</commit_message>
<xml_diff>
--- a/Thesis Draft.docx
+++ b/Thesis Draft.docx
@@ -499,7 +499,8 @@
       </w:pPr>
       <w:commentRangeStart w:id="10"/>
       <w:commentRangeStart w:id="11"/>
-      <w:del w:id="12" w:author="Wikowsky, Addie J" w:date="2019-02-24T23:58:00Z">
+      <w:commentRangeStart w:id="12"/>
+      <w:del w:id="13" w:author="Wikowsky, Addie J" w:date="2019-02-24T23:58:00Z">
         <w:r>
           <w:rPr>
             <w:color w:val="000000" w:themeColor="text1"/>
@@ -533,30 +534,37 @@
         </w:rPr>
         <w:commentReference w:id="11"/>
       </w:r>
+      <w:commentRangeEnd w:id="12"/>
+      <w:r>
+        <w:rPr>
+          <w:rStyle w:val="CommentReference"/>
+        </w:rPr>
+        <w:commentReference w:id="12"/>
+      </w:r>
       <w:r>
         <w:t xml:space="preserve"> of the most used tests to measure WM is the Operation Span (OSPAN) created by Turner and Engle (</w:t>
       </w:r>
-      <w:commentRangeStart w:id="13"/>
       <w:commentRangeStart w:id="14"/>
+      <w:commentRangeStart w:id="15"/>
       <w:r>
         <w:rPr>
           <w:color w:val="000000" w:themeColor="text1"/>
         </w:rPr>
         <w:t>1989</w:t>
       </w:r>
-      <w:commentRangeEnd w:id="13"/>
-      <w:r>
-        <w:rPr>
-          <w:rStyle w:val="CommentReference"/>
-        </w:rPr>
-        <w:commentReference w:id="13"/>
-      </w:r>
       <w:commentRangeEnd w:id="14"/>
       <w:r>
         <w:rPr>
           <w:rStyle w:val="CommentReference"/>
         </w:rPr>
         <w:commentReference w:id="14"/>
+      </w:r>
+      <w:commentRangeEnd w:id="15"/>
+      <w:r>
+        <w:rPr>
+          <w:rStyle w:val="CommentReference"/>
+        </w:rPr>
+        <w:commentReference w:id="15"/>
       </w:r>
       <w:r>
         <w:t xml:space="preserve">). In the OSPAN the participant is given a math problem which they have </w:t>
@@ -585,18 +593,11 @@
       <w:r>
         <w:t xml:space="preserve">, Schrock, &amp; Engle, 2005) still hold the same task, but the </w:t>
       </w:r>
-      <w:commentRangeStart w:id="15"/>
       <w:commentRangeStart w:id="16"/>
+      <w:commentRangeStart w:id="17"/>
       <w:r>
         <w:t>automated</w:t>
       </w:r>
-      <w:commentRangeEnd w:id="15"/>
-      <w:r>
-        <w:rPr>
-          <w:rStyle w:val="CommentReference"/>
-        </w:rPr>
-        <w:commentReference w:id="15"/>
-      </w:r>
       <w:commentRangeEnd w:id="16"/>
       <w:r>
         <w:rPr>
@@ -604,6 +605,13 @@
         </w:rPr>
         <w:commentReference w:id="16"/>
       </w:r>
+      <w:commentRangeEnd w:id="17"/>
+      <w:r>
+        <w:rPr>
+          <w:rStyle w:val="CommentReference"/>
+        </w:rPr>
+        <w:commentReference w:id="17"/>
+      </w:r>
       <w:r>
         <w:t xml:space="preserve"> OSPAN </w:t>
       </w:r>
@@ -643,7 +651,7 @@
       <w:r>
         <w:t>After the task is completed</w:t>
       </w:r>
-      <w:ins w:id="17" w:author="Erin Buchanan" w:date="2019-02-19T11:05:00Z">
+      <w:ins w:id="18" w:author="Erin Buchanan" w:date="2019-02-19T11:05:00Z">
         <w:r>
           <w:t>,</w:t>
         </w:r>
@@ -663,7 +671,7 @@
       <w:r>
         <w:t>. The first is a raw score of the correctly recalled letter</w:t>
       </w:r>
-      <w:ins w:id="18" w:author="Erin Buchanan" w:date="2019-02-19T11:06:00Z">
+      <w:ins w:id="19" w:author="Erin Buchanan" w:date="2019-02-19T11:06:00Z">
         <w:r>
           <w:t>s</w:t>
         </w:r>
@@ -671,7 +679,7 @@
       <w:r>
         <w:t xml:space="preserve"> or word</w:t>
       </w:r>
-      <w:ins w:id="19" w:author="Erin Buchanan" w:date="2019-02-19T11:06:00Z">
+      <w:ins w:id="20" w:author="Erin Buchanan" w:date="2019-02-19T11:06:00Z">
         <w:r>
           <w:t>s</w:t>
         </w:r>
@@ -703,7 +711,7 @@
       <w:r>
         <w:t>. In the first part of the RSPAN</w:t>
       </w:r>
-      <w:ins w:id="20" w:author="Erin Buchanan" w:date="2019-02-19T11:06:00Z">
+      <w:ins w:id="21" w:author="Erin Buchanan" w:date="2019-02-19T11:06:00Z">
         <w:r>
           <w:t>,</w:t>
         </w:r>
@@ -711,7 +719,7 @@
       <w:r>
         <w:t xml:space="preserve"> participants read sentences out loud to the experimenter</w:t>
       </w:r>
-      <w:ins w:id="21" w:author="Erin Buchanan" w:date="2019-02-19T11:06:00Z">
+      <w:ins w:id="22" w:author="Erin Buchanan" w:date="2019-02-19T11:06:00Z">
         <w:r>
           <w:t xml:space="preserve">. </w:t>
         </w:r>
@@ -725,7 +733,7 @@
       <w:r>
         <w:t>. For the second part, Daneman and Carpenter (1980) had the participant read sentences that were from general knowledge, politics, and other subjects; while still trying to remember the last word. After reading the sentence</w:t>
       </w:r>
-      <w:ins w:id="22" w:author="Erin Buchanan" w:date="2019-02-19T11:07:00Z">
+      <w:ins w:id="23" w:author="Erin Buchanan" w:date="2019-02-19T11:07:00Z">
         <w:r>
           <w:t>,</w:t>
         </w:r>
@@ -742,16 +750,16 @@
       <w:r>
         <w:t xml:space="preserve">interested in if the participant had recalled the words in order or </w:t>
       </w:r>
-      <w:commentRangeStart w:id="23"/>
+      <w:commentRangeStart w:id="24"/>
       <w:r>
         <w:t>not</w:t>
       </w:r>
-      <w:commentRangeEnd w:id="23"/>
-      <w:r>
-        <w:rPr>
-          <w:rStyle w:val="CommentReference"/>
-        </w:rPr>
-        <w:commentReference w:id="23"/>
+      <w:commentRangeEnd w:id="24"/>
+      <w:r>
+        <w:rPr>
+          <w:rStyle w:val="CommentReference"/>
+        </w:rPr>
+        <w:commentReference w:id="24"/>
       </w:r>
       <w:r>
         <w:t xml:space="preserve"> for reading span</w:t>
@@ -769,16 +777,16 @@
         <w:lastRenderedPageBreak/>
         <w:t>words they recalled in the correct order. For example, the participant is supposed to recall the words: tent, shoe, and bottle. If the participant recalled shoe and bottle, they would receive 2/3. It is important to note for this task that the order is crucial for scoring. For instance, if the participant recalled the same words as above in this order: shoe, tent, bottle, they would still only get a 2/</w:t>
       </w:r>
-      <w:commentRangeStart w:id="24"/>
+      <w:commentRangeStart w:id="25"/>
       <w:r>
         <w:t>3</w:t>
       </w:r>
-      <w:commentRangeEnd w:id="24"/>
-      <w:r>
-        <w:rPr>
-          <w:rStyle w:val="CommentReference"/>
-        </w:rPr>
-        <w:commentReference w:id="24"/>
+      <w:commentRangeEnd w:id="25"/>
+      <w:r>
+        <w:rPr>
+          <w:rStyle w:val="CommentReference"/>
+        </w:rPr>
+        <w:commentReference w:id="25"/>
       </w:r>
       <w:r>
         <w:t>.</w:t>
@@ -804,19 +812,19 @@
         </w:rPr>
         <w:t>N-</w:t>
       </w:r>
-      <w:commentRangeStart w:id="25"/>
+      <w:commentRangeStart w:id="26"/>
       <w:r>
         <w:rPr>
           <w:color w:val="000000" w:themeColor="text1"/>
         </w:rPr>
         <w:t>Back</w:t>
       </w:r>
-      <w:commentRangeEnd w:id="25"/>
-      <w:r>
-        <w:rPr>
-          <w:rStyle w:val="CommentReference"/>
-        </w:rPr>
-        <w:commentReference w:id="25"/>
+      <w:commentRangeEnd w:id="26"/>
+      <w:r>
+        <w:rPr>
+          <w:rStyle w:val="CommentReference"/>
+        </w:rPr>
+        <w:commentReference w:id="26"/>
       </w:r>
       <w:r>
         <w:rPr>
@@ -868,7 +876,7 @@
         </w:rPr>
         <w:t xml:space="preserve"> et al., 2018). After a stimuli is presented</w:t>
       </w:r>
-      <w:ins w:id="26" w:author="Erin Buchanan" w:date="2019-02-19T11:09:00Z">
+      <w:ins w:id="27" w:author="Erin Buchanan" w:date="2019-02-19T11:09:00Z">
         <w:r>
           <w:rPr>
             <w:color w:val="000000" w:themeColor="text1"/>
@@ -932,7 +940,7 @@
         </w:rPr>
         <w:t>The stimuli would keep being produced</w:t>
       </w:r>
-      <w:ins w:id="27" w:author="Erin Buchanan" w:date="2019-02-19T11:10:00Z">
+      <w:ins w:id="28" w:author="Erin Buchanan" w:date="2019-02-19T11:10:00Z">
         <w:r>
           <w:rPr>
             <w:color w:val="000000" w:themeColor="text1"/>
@@ -1018,7 +1026,7 @@
         </w:rPr>
         <w:t>The Raven</w:t>
       </w:r>
-      <w:ins w:id="28" w:author="Wikowsky, Addie J" w:date="2019-02-16T04:17:00Z">
+      <w:ins w:id="29" w:author="Wikowsky, Addie J" w:date="2019-02-16T04:17:00Z">
         <w:r>
           <w:rPr>
             <w:color w:val="000000" w:themeColor="text1"/>
@@ -1068,28 +1076,46 @@
         </w:rPr>
         <w:t xml:space="preserve">is a measure of </w:t>
       </w:r>
-      <w:commentRangeStart w:id="29"/>
       <w:commentRangeStart w:id="30"/>
-      <w:r>
-        <w:rPr>
-          <w:color w:val="000000" w:themeColor="text1"/>
+      <w:commentRangeStart w:id="31"/>
+      <w:r>
+        <w:rPr>
+          <w:i/>
+          <w:color w:val="000000" w:themeColor="text1"/>
+          <w:rPrChange w:id="32" w:author="Erin Buchanan" w:date="2019-03-05T12:10:00Z">
+            <w:rPr>
+              <w:color w:val="000000" w:themeColor="text1"/>
+            </w:rPr>
+          </w:rPrChange>
         </w:rPr>
         <w:t>gF</w:t>
       </w:r>
-      <w:commentRangeEnd w:id="29"/>
-      <w:r>
-        <w:rPr>
-          <w:rStyle w:val="CommentReference"/>
-        </w:rPr>
-        <w:commentReference w:id="29"/>
-      </w:r>
       <w:commentRangeEnd w:id="30"/>
       <w:r>
         <w:rPr>
           <w:rStyle w:val="CommentReference"/>
+          <w:i/>
+          <w:rPrChange w:id="33" w:author="Erin Buchanan" w:date="2019-03-05T12:10:00Z">
+            <w:rPr>
+              <w:rStyle w:val="CommentReference"/>
+            </w:rPr>
+          </w:rPrChange>
         </w:rPr>
         <w:commentReference w:id="30"/>
       </w:r>
+      <w:commentRangeEnd w:id="31"/>
+      <w:r>
+        <w:rPr>
+          <w:rStyle w:val="CommentReference"/>
+          <w:i/>
+          <w:rPrChange w:id="34" w:author="Erin Buchanan" w:date="2019-03-05T12:10:00Z">
+            <w:rPr>
+              <w:rStyle w:val="CommentReference"/>
+            </w:rPr>
+          </w:rPrChange>
+        </w:rPr>
+        <w:commentReference w:id="31"/>
+      </w:r>
       <w:r>
         <w:rPr>
           <w:color w:val="000000" w:themeColor="text1"/>
@@ -1102,7 +1128,7 @@
         </w:rPr>
         <w:t>Raven (1936)</w:t>
       </w:r>
-      <w:ins w:id="31" w:author="Wikowsky, Addie J" w:date="2019-02-16T04:17:00Z">
+      <w:ins w:id="35" w:author="Wikowsky, Addie J" w:date="2019-02-16T04:17:00Z">
         <w:r>
           <w:rPr>
             <w:color w:val="000000" w:themeColor="text1"/>
@@ -1140,7 +1166,7 @@
         </w:rPr>
         <w:t>88</w:t>
       </w:r>
-      <w:ins w:id="32" w:author="Erin Buchanan" w:date="2019-02-19T11:10:00Z">
+      <w:ins w:id="36" w:author="Erin Buchanan" w:date="2019-02-19T11:10:00Z">
         <w:r>
           <w:rPr>
             <w:color w:val="000000" w:themeColor="text1"/>
@@ -1180,7 +1206,7 @@
         </w:rPr>
         <w:t xml:space="preserve"> images that </w:t>
       </w:r>
-      <w:del w:id="33" w:author="Erin Buchanan" w:date="2019-02-19T11:11:00Z">
+      <w:del w:id="37" w:author="Erin Buchanan" w:date="2019-02-19T11:11:00Z">
         <w:r>
           <w:rPr>
             <w:color w:val="000000" w:themeColor="text1"/>
@@ -1279,19 +1305,19 @@
         </w:rPr>
         <w:t xml:space="preserve"> The participant is scored by how many of their answers were </w:t>
       </w:r>
-      <w:commentRangeStart w:id="34"/>
+      <w:commentRangeStart w:id="38"/>
       <w:r>
         <w:rPr>
           <w:color w:val="000000" w:themeColor="text1"/>
         </w:rPr>
         <w:t>correct</w:t>
       </w:r>
-      <w:commentRangeEnd w:id="34"/>
-      <w:r>
-        <w:rPr>
-          <w:rStyle w:val="CommentReference"/>
-        </w:rPr>
-        <w:commentReference w:id="34"/>
+      <w:commentRangeEnd w:id="38"/>
+      <w:r>
+        <w:rPr>
+          <w:rStyle w:val="CommentReference"/>
+        </w:rPr>
+        <w:commentReference w:id="38"/>
       </w:r>
       <w:r>
         <w:rPr>
@@ -1299,19 +1325,19 @@
         </w:rPr>
         <w:t xml:space="preserve">. These raw scores are then compared to percentiles based on the participants </w:t>
       </w:r>
-      <w:commentRangeStart w:id="35"/>
+      <w:commentRangeStart w:id="39"/>
       <w:r>
         <w:rPr>
           <w:color w:val="000000" w:themeColor="text1"/>
         </w:rPr>
         <w:t>age</w:t>
       </w:r>
-      <w:commentRangeEnd w:id="35"/>
-      <w:r>
-        <w:rPr>
-          <w:rStyle w:val="CommentReference"/>
-        </w:rPr>
-        <w:commentReference w:id="35"/>
+      <w:commentRangeEnd w:id="39"/>
+      <w:r>
+        <w:rPr>
+          <w:rStyle w:val="CommentReference"/>
+        </w:rPr>
+        <w:commentReference w:id="39"/>
       </w:r>
       <w:r>
         <w:rPr>
@@ -1387,25 +1413,175 @@
         <w:spacing w:line="480" w:lineRule="auto"/>
         <w:ind w:firstLine="720"/>
       </w:pPr>
-      <w:commentRangeStart w:id="36"/>
+      <w:commentRangeStart w:id="40"/>
+      <w:commentRangeStart w:id="41"/>
       <w:r>
         <w:rPr>
           <w:color w:val="000000" w:themeColor="text1"/>
         </w:rPr>
         <w:t xml:space="preserve">Conway </w:t>
       </w:r>
-      <w:commentRangeEnd w:id="36"/>
-      <w:r>
-        <w:rPr>
-          <w:rStyle w:val="CommentReference"/>
-        </w:rPr>
-        <w:commentReference w:id="36"/>
-      </w:r>
-      <w:r>
-        <w:rPr>
-          <w:color w:val="000000" w:themeColor="text1"/>
-        </w:rPr>
-        <w:t xml:space="preserve">et al. (2002) presented a latent variable analysis between WM. gF, STM and processing speed. In their study they had participants complete multiple simple and complex tasks including the OSPAN, RSPAN, and APM. They found that WM and gF were strongly linked, WM and STM were strongly linked, but gF was not linked to STM. The authors suggest that since WM is correlated with STM and gF is not, that WM and gF are different constructs that need different ways of being tested. </w:t>
+      <w:commentRangeEnd w:id="40"/>
+      <w:r>
+        <w:rPr>
+          <w:rStyle w:val="CommentReference"/>
+        </w:rPr>
+        <w:commentReference w:id="40"/>
+      </w:r>
+      <w:commentRangeEnd w:id="41"/>
+      <w:r>
+        <w:rPr>
+          <w:rStyle w:val="CommentReference"/>
+        </w:rPr>
+        <w:commentReference w:id="41"/>
+      </w:r>
+      <w:r>
+        <w:rPr>
+          <w:color w:val="000000" w:themeColor="text1"/>
+        </w:rPr>
+        <w:t>et al. (2002) presented a latent variable analysis between WM</w:t>
+      </w:r>
+      <w:ins w:id="42" w:author="Erin Buchanan" w:date="2019-03-05T12:07:00Z">
+        <w:r>
+          <w:rPr>
+            <w:color w:val="000000" w:themeColor="text1"/>
+          </w:rPr>
+          <w:t>,</w:t>
+        </w:r>
+      </w:ins>
+      <w:del w:id="43" w:author="Erin Buchanan" w:date="2019-03-05T12:07:00Z">
+        <w:r>
+          <w:rPr>
+            <w:color w:val="000000" w:themeColor="text1"/>
+          </w:rPr>
+          <w:delText>.</w:delText>
+        </w:r>
+      </w:del>
+      <w:r>
+        <w:rPr>
+          <w:color w:val="000000" w:themeColor="text1"/>
+        </w:rPr>
+        <w:t xml:space="preserve"> </w:t>
+      </w:r>
+      <w:proofErr w:type="spellStart"/>
+      <w:r>
+        <w:rPr>
+          <w:i/>
+          <w:color w:val="000000" w:themeColor="text1"/>
+          <w:rPrChange w:id="44" w:author="Erin Buchanan" w:date="2019-03-05T12:10:00Z">
+            <w:rPr>
+              <w:color w:val="000000" w:themeColor="text1"/>
+            </w:rPr>
+          </w:rPrChange>
+        </w:rPr>
+        <w:t>gF</w:t>
+      </w:r>
+      <w:proofErr w:type="spellEnd"/>
+      <w:r>
+        <w:rPr>
+          <w:color w:val="000000" w:themeColor="text1"/>
+        </w:rPr>
+        <w:t>, STM</w:t>
+      </w:r>
+      <w:ins w:id="45" w:author="Erin Buchanan" w:date="2019-03-05T12:07:00Z">
+        <w:r>
+          <w:rPr>
+            <w:color w:val="000000" w:themeColor="text1"/>
+          </w:rPr>
+          <w:t>,</w:t>
+        </w:r>
+      </w:ins>
+      <w:r>
+        <w:rPr>
+          <w:color w:val="000000" w:themeColor="text1"/>
+        </w:rPr>
+        <w:t xml:space="preserve"> and processing speed. In their study</w:t>
+      </w:r>
+      <w:ins w:id="46" w:author="Erin Buchanan" w:date="2019-03-05T12:07:00Z">
+        <w:r>
+          <w:rPr>
+            <w:color w:val="000000" w:themeColor="text1"/>
+          </w:rPr>
+          <w:t>,</w:t>
+        </w:r>
+      </w:ins>
+      <w:r>
+        <w:rPr>
+          <w:color w:val="000000" w:themeColor="text1"/>
+        </w:rPr>
+        <w:t xml:space="preserve"> they had participants complete multiple simple and complex tasks including the OSPAN, RSPAN, and APM. They found that WM and </w:t>
+      </w:r>
+      <w:r>
+        <w:rPr>
+          <w:i/>
+          <w:color w:val="000000" w:themeColor="text1"/>
+          <w:rPrChange w:id="47" w:author="Erin Buchanan" w:date="2019-03-05T12:10:00Z">
+            <w:rPr>
+              <w:color w:val="000000" w:themeColor="text1"/>
+            </w:rPr>
+          </w:rPrChange>
+        </w:rPr>
+        <w:t>gF</w:t>
+      </w:r>
+      <w:r>
+        <w:rPr>
+          <w:color w:val="000000" w:themeColor="text1"/>
+        </w:rPr>
+        <w:t xml:space="preserve"> were strongly linked, WM and STM were strongly linked, but </w:t>
+      </w:r>
+      <w:r>
+        <w:rPr>
+          <w:i/>
+          <w:color w:val="000000" w:themeColor="text1"/>
+          <w:rPrChange w:id="48" w:author="Erin Buchanan" w:date="2019-03-05T12:10:00Z">
+            <w:rPr>
+              <w:color w:val="000000" w:themeColor="text1"/>
+            </w:rPr>
+          </w:rPrChange>
+        </w:rPr>
+        <w:t>gF</w:t>
+      </w:r>
+      <w:r>
+        <w:rPr>
+          <w:color w:val="000000" w:themeColor="text1"/>
+        </w:rPr>
+        <w:t xml:space="preserve"> was not linked to STM. The authors suggest that since WM is correlated with STM and </w:t>
+      </w:r>
+      <w:r>
+        <w:rPr>
+          <w:i/>
+          <w:color w:val="000000" w:themeColor="text1"/>
+          <w:rPrChange w:id="49" w:author="Erin Buchanan" w:date="2019-03-05T12:10:00Z">
+            <w:rPr>
+              <w:color w:val="000000" w:themeColor="text1"/>
+            </w:rPr>
+          </w:rPrChange>
+        </w:rPr>
+        <w:t>gF</w:t>
+      </w:r>
+      <w:r>
+        <w:rPr>
+          <w:color w:val="000000" w:themeColor="text1"/>
+        </w:rPr>
+        <w:t xml:space="preserve"> is not, that WM and </w:t>
+      </w:r>
+      <w:r>
+        <w:rPr>
+          <w:i/>
+          <w:color w:val="000000" w:themeColor="text1"/>
+          <w:rPrChange w:id="50" w:author="Erin Buchanan" w:date="2019-03-05T12:10:00Z">
+            <w:rPr>
+              <w:color w:val="000000" w:themeColor="text1"/>
+            </w:rPr>
+          </w:rPrChange>
+        </w:rPr>
+        <w:t>gF</w:t>
+      </w:r>
+      <w:r>
+        <w:rPr>
+          <w:color w:val="000000" w:themeColor="text1"/>
+        </w:rPr>
+        <w:t xml:space="preserve"> are different constructs that need different ways of being tested. </w:t>
       </w:r>
     </w:p>
     <w:p>
@@ -1431,21 +1607,21 @@
       <w:r>
         <w:t>participants</w:t>
       </w:r>
-      <w:commentRangeStart w:id="37"/>
+      <w:commentRangeStart w:id="51"/>
       <w:r>
         <w:t xml:space="preserve"> </w:t>
       </w:r>
-      <w:commentRangeEnd w:id="37"/>
-      <w:r>
-        <w:rPr>
-          <w:rStyle w:val="CommentReference"/>
-        </w:rPr>
-        <w:commentReference w:id="37"/>
+      <w:commentRangeEnd w:id="51"/>
+      <w:r>
+        <w:rPr>
+          <w:rStyle w:val="CommentReference"/>
+        </w:rPr>
+        <w:commentReference w:id="51"/>
       </w:r>
       <w:r>
         <w:t>are able to recall their skill better and faster, they are perceived as more intelligent. This</w:t>
       </w:r>
-      <w:ins w:id="38" w:author="Erin Buchanan" w:date="2018-12-28T13:23:00Z">
+      <w:ins w:id="52" w:author="Erin Buchanan" w:date="2018-12-28T13:23:00Z">
         <w:r>
           <w:t xml:space="preserve"> effect</w:t>
         </w:r>
@@ -1453,7 +1629,7 @@
       <w:r>
         <w:t xml:space="preserve"> has been demonstrated primarily with the skillsets of chess (Chase </w:t>
       </w:r>
-      <w:ins w:id="39" w:author="Erin Buchanan" w:date="2018-12-28T13:23:00Z">
+      <w:ins w:id="53" w:author="Erin Buchanan" w:date="2018-12-28T13:23:00Z">
         <w:r>
           <w:t xml:space="preserve">&amp; </w:t>
         </w:r>
@@ -1474,11 +1650,14 @@
       <w:pPr>
         <w:spacing w:line="480" w:lineRule="auto"/>
         <w:ind w:firstLine="720"/>
+        <w:rPr>
+          <w:del w:id="54" w:author="Erin Buchanan" w:date="2019-03-05T12:09:00Z"/>
+        </w:rPr>
       </w:pPr>
       <w:r>
         <w:t xml:space="preserve">In Chase and Simon’s </w:t>
       </w:r>
-      <w:ins w:id="40" w:author="Erin Buchanan" w:date="2018-12-28T13:23:00Z">
+      <w:ins w:id="55" w:author="Erin Buchanan" w:date="2018-12-28T13:23:00Z">
         <w:r>
           <w:t>(</w:t>
         </w:r>
@@ -1486,7 +1665,7 @@
       <w:r>
         <w:t>1973</w:t>
       </w:r>
-      <w:ins w:id="41" w:author="Erin Buchanan" w:date="2018-12-28T13:23:00Z">
+      <w:ins w:id="56" w:author="Erin Buchanan" w:date="2018-12-28T13:23:00Z">
         <w:r>
           <w:t>)</w:t>
         </w:r>
@@ -1494,12 +1673,12 @@
       <w:r>
         <w:t xml:space="preserve"> study on chess and </w:t>
       </w:r>
-      <w:del w:id="42" w:author="Wikowsky, Addie J" w:date="2019-02-28T17:32:00Z">
+      <w:del w:id="57" w:author="Wikowsky, Addie J" w:date="2019-02-28T17:32:00Z">
         <w:r>
           <w:delText>perception</w:delText>
         </w:r>
       </w:del>
-      <w:ins w:id="43" w:author="Wikowsky, Addie J" w:date="2019-02-28T17:32:00Z">
+      <w:ins w:id="58" w:author="Wikowsky, Addie J" w:date="2019-02-28T17:32:00Z">
         <w:r>
           <w:t>memory</w:t>
         </w:r>
@@ -1526,9 +1705,10 @@
       <w:r>
         <w:t xml:space="preserve">During the </w:t>
       </w:r>
-      <w:commentRangeStart w:id="44"/>
-      <w:commentRangeStart w:id="45"/>
-      <w:commentRangeStart w:id="46"/>
+      <w:commentRangeStart w:id="59"/>
+      <w:commentRangeStart w:id="60"/>
+      <w:commentRangeStart w:id="61"/>
+      <w:commentRangeStart w:id="62"/>
       <w:r>
         <w:t xml:space="preserve">memory </w:t>
       </w:r>
@@ -1545,196 +1725,234 @@
         <w:t>.</w:t>
       </w:r>
       <w:r>
-        <w:t xml:space="preserve"> These positions were recreated two ways. The first position was played games that were in the middle of a match and the second was from randomly placing the pieces on the board. </w:t>
-      </w:r>
-      <w:r>
-        <w:t>The experimental design included two chess boards</w:t>
-      </w:r>
-      <w:r>
-        <w:t xml:space="preserve"> that were placed in front of the participant</w:t>
+        <w:t xml:space="preserve"> </w:t>
+      </w:r>
+      <w:moveToRangeStart w:id="63" w:author="Erin Buchanan" w:date="2019-03-05T12:08:00Z" w:name="move2680122"/>
+      <w:moveTo w:id="64" w:author="Erin Buchanan" w:date="2019-03-05T12:08:00Z">
+        <w:r>
+          <w:t xml:space="preserve">The experimental design included two chess boards that were placed in front of the participant. </w:t>
+        </w:r>
+      </w:moveTo>
+      <w:moveToRangeEnd w:id="63"/>
+      <w:r>
+        <w:t xml:space="preserve">These </w:t>
+      </w:r>
+      <w:del w:id="65" w:author="Erin Buchanan" w:date="2019-03-05T12:08:00Z">
+        <w:r>
+          <w:delText xml:space="preserve">positions </w:delText>
+        </w:r>
+      </w:del>
+      <w:ins w:id="66" w:author="Erin Buchanan" w:date="2019-03-05T12:08:00Z">
+        <w:r>
+          <w:t>boards</w:t>
+        </w:r>
+        <w:r>
+          <w:t xml:space="preserve"> </w:t>
+        </w:r>
+      </w:ins>
+      <w:r>
+        <w:t>were recreated two ways. The first position was played games that were in the middle of a match and the second was from randomly placing the pieces on the board</w:t>
+      </w:r>
+      <w:del w:id="67" w:author="Erin Buchanan" w:date="2019-03-05T12:09:00Z">
+        <w:r>
+          <w:delText xml:space="preserve">. </w:delText>
+        </w:r>
+      </w:del>
+      <w:moveFromRangeStart w:id="68" w:author="Erin Buchanan" w:date="2019-03-05T12:08:00Z" w:name="move2680122"/>
+      <w:moveFrom w:id="69" w:author="Erin Buchanan" w:date="2019-03-05T12:08:00Z">
+        <w:r>
+          <w:t>The experimental design included two chess boards</w:t>
+        </w:r>
+        <w:r>
+          <w:t xml:space="preserve"> that were placed in front of the participant</w:t>
+        </w:r>
+        <w:r>
+          <w:t>.</w:t>
+        </w:r>
+        <w:del w:id="70" w:author="Erin Buchanan" w:date="2019-03-05T12:09:00Z">
+          <w:r>
+            <w:delText xml:space="preserve"> </w:delText>
+          </w:r>
+        </w:del>
+      </w:moveFrom>
+      <w:moveFromRangeEnd w:id="68"/>
+      <w:del w:id="71" w:author="Erin Buchanan" w:date="2019-03-05T12:09:00Z">
+        <w:r>
+          <w:delText>One with the chess position already displayed</w:delText>
+        </w:r>
+        <w:r>
+          <w:delText xml:space="preserve"> with the chunk they were to </w:delText>
+        </w:r>
+        <w:r>
+          <w:delText>recall</w:delText>
+        </w:r>
+        <w:r>
+          <w:delText>, and the second with all the</w:delText>
+        </w:r>
+        <w:r>
+          <w:delText xml:space="preserve"> chess</w:delText>
+        </w:r>
+        <w:r>
+          <w:delText xml:space="preserve"> pieces at their starting </w:delText>
+        </w:r>
+        <w:r>
+          <w:delText>places</w:delText>
+        </w:r>
+      </w:del>
+      <w:r>
+        <w:t xml:space="preserve">. </w:t>
+      </w:r>
+      <w:commentRangeEnd w:id="59"/>
+      <w:r>
+        <w:rPr>
+          <w:rStyle w:val="CommentReference"/>
+        </w:rPr>
+        <w:commentReference w:id="59"/>
+      </w:r>
+      <w:commentRangeEnd w:id="60"/>
+      <w:r>
+        <w:rPr>
+          <w:rStyle w:val="CommentReference"/>
+        </w:rPr>
+        <w:commentReference w:id="60"/>
+      </w:r>
+      <w:commentRangeEnd w:id="61"/>
+      <w:r>
+        <w:rPr>
+          <w:rStyle w:val="CommentReference"/>
+        </w:rPr>
+        <w:commentReference w:id="61"/>
+      </w:r>
+      <w:commentRangeEnd w:id="62"/>
+      <w:r>
+        <w:rPr>
+          <w:rStyle w:val="CommentReference"/>
+        </w:rPr>
+        <w:commentReference w:id="62"/>
+      </w:r>
+      <w:r>
+        <w:t xml:space="preserve">The participant was </w:t>
+      </w:r>
+      <w:r>
+        <w:t>told to examine</w:t>
+      </w:r>
+      <w:r>
+        <w:t xml:space="preserve"> the</w:t>
+      </w:r>
+      <w:r>
+        <w:t xml:space="preserve"> </w:t>
+      </w:r>
+      <w:r>
+        <w:t xml:space="preserve">preset </w:t>
+      </w:r>
+      <w:r>
+        <w:t xml:space="preserve">board </w:t>
+      </w:r>
+      <w:r>
+        <w:t xml:space="preserve">for five seconds </w:t>
+      </w:r>
+      <w:r>
+        <w:t>and</w:t>
+      </w:r>
+      <w:r>
+        <w:t xml:space="preserve"> </w:t>
+      </w:r>
+      <w:r>
+        <w:t xml:space="preserve">recall the as much as they could remember on the full set board in front of them. </w:t>
+      </w:r>
+      <w:r>
+        <w:t>The</w:t>
+      </w:r>
+      <w:r>
+        <w:t xml:space="preserve"> participant was able to </w:t>
+      </w:r>
+      <w:r>
+        <w:t>repeat memoriz</w:t>
+      </w:r>
+      <w:r>
+        <w:t>ing</w:t>
+      </w:r>
+      <w:r>
+        <w:t xml:space="preserve"> and </w:t>
+      </w:r>
+      <w:r>
+        <w:t>recalling the board layout</w:t>
+      </w:r>
+      <w:r>
+        <w:t xml:space="preserve"> </w:t>
+      </w:r>
+      <w:r>
+        <w:t>until they recalled the original set perfectl</w:t>
+      </w:r>
+      <w:r>
+        <w:t>y</w:t>
+      </w:r>
+      <w:r>
+        <w:t>. It took those in the master class</w:t>
+      </w:r>
+      <w:r>
+        <w:t xml:space="preserve"> </w:t>
+      </w:r>
+      <w:r>
+        <w:t xml:space="preserve">less trials than the Class A players and beginners </w:t>
+      </w:r>
+      <w:r>
+        <w:t>to recreate the m</w:t>
+      </w:r>
+      <w:r>
+        <w:t xml:space="preserve">iddle of the match positions. </w:t>
+      </w:r>
+      <w:r>
+        <w:t>T</w:t>
+      </w:r>
+      <w:r>
+        <w:t xml:space="preserve">hose in the “master” class </w:t>
+      </w:r>
+      <w:r>
+        <w:t xml:space="preserve">could </w:t>
+      </w:r>
+      <w:r>
+        <w:t>encode the preset chess boards and recreat</w:t>
+      </w:r>
+      <w:r>
+        <w:t>e</w:t>
+      </w:r>
+      <w:r>
+        <w:t xml:space="preserve"> their model </w:t>
+      </w:r>
+      <w:r>
+        <w:t xml:space="preserve">in less trials </w:t>
+      </w:r>
+      <w:r>
+        <w:t xml:space="preserve">than the other two groups of </w:t>
+      </w:r>
+      <w:commentRangeStart w:id="72"/>
+      <w:commentRangeStart w:id="73"/>
+      <w:r>
+        <w:t>participants</w:t>
+      </w:r>
+      <w:commentRangeEnd w:id="72"/>
+      <w:r>
+        <w:rPr>
+          <w:rStyle w:val="CommentReference"/>
+        </w:rPr>
+        <w:commentReference w:id="72"/>
+      </w:r>
+      <w:commentRangeEnd w:id="73"/>
+      <w:r>
+        <w:t xml:space="preserve">, </w:t>
+      </w:r>
+      <w:r>
+        <w:rPr>
+          <w:rStyle w:val="CommentReference"/>
+        </w:rPr>
+        <w:commentReference w:id="73"/>
+      </w:r>
+      <w:r>
+        <w:t>because they had more expertise playing chess</w:t>
       </w:r>
       <w:r>
         <w:t>.</w:t>
-      </w:r>
-      <w:r>
-        <w:t xml:space="preserve"> One with the chess position already displayed</w:t>
-      </w:r>
-      <w:r>
-        <w:t xml:space="preserve"> with the chunk they were to </w:t>
-      </w:r>
-      <w:r>
-        <w:t>recall</w:t>
-      </w:r>
-      <w:r>
-        <w:t>, and the second with all the</w:t>
-      </w:r>
-      <w:r>
-        <w:t xml:space="preserve"> chess</w:t>
-      </w:r>
-      <w:r>
-        <w:t xml:space="preserve"> pieces at their starting </w:t>
-      </w:r>
-      <w:r>
-        <w:t>places</w:t>
-      </w:r>
-      <w:r>
-        <w:t xml:space="preserve">. </w:t>
-      </w:r>
-      <w:commentRangeEnd w:id="44"/>
-      <w:r>
-        <w:rPr>
-          <w:rStyle w:val="CommentReference"/>
-        </w:rPr>
-        <w:commentReference w:id="44"/>
-      </w:r>
-      <w:commentRangeEnd w:id="45"/>
-      <w:r>
-        <w:rPr>
-          <w:rStyle w:val="CommentReference"/>
-        </w:rPr>
-        <w:commentReference w:id="45"/>
-      </w:r>
-      <w:commentRangeEnd w:id="46"/>
-      <w:r>
-        <w:rPr>
-          <w:rStyle w:val="CommentReference"/>
-        </w:rPr>
-        <w:commentReference w:id="46"/>
-      </w:r>
-      <w:r>
-        <w:t xml:space="preserve">The participant was </w:t>
-      </w:r>
-      <w:r>
-        <w:t>told to examine</w:t>
-      </w:r>
-      <w:r>
-        <w:t xml:space="preserve"> the</w:t>
-      </w:r>
-      <w:r>
-        <w:t xml:space="preserve"> </w:t>
-      </w:r>
-      <w:r>
-        <w:t xml:space="preserve">preset </w:t>
-      </w:r>
-      <w:r>
-        <w:t xml:space="preserve">board </w:t>
-      </w:r>
-      <w:r>
-        <w:t xml:space="preserve">for five seconds </w:t>
-      </w:r>
-      <w:r>
-        <w:t>and</w:t>
-      </w:r>
-      <w:r>
-        <w:t xml:space="preserve"> </w:t>
-      </w:r>
-      <w:r>
-        <w:t xml:space="preserve">recall the as much as they could remember on the full set board in front of them. </w:t>
-      </w:r>
-      <w:r>
-        <w:t>The</w:t>
-      </w:r>
-      <w:r>
-        <w:t xml:space="preserve"> participant was able to </w:t>
-      </w:r>
-      <w:r>
-        <w:t>repeat memoriz</w:t>
-      </w:r>
-      <w:r>
-        <w:t>ing</w:t>
-      </w:r>
-      <w:r>
-        <w:t xml:space="preserve"> and </w:t>
-      </w:r>
-      <w:r>
-        <w:t>recalling the board layout</w:t>
-      </w:r>
-      <w:r>
-        <w:t xml:space="preserve"> </w:t>
-      </w:r>
-      <w:r>
-        <w:t>until they recalled the original set perfectl</w:t>
-      </w:r>
-      <w:r>
-        <w:t>y</w:t>
-      </w:r>
-      <w:r>
-        <w:t>. It took those in the master class</w:t>
-      </w:r>
-      <w:r>
-        <w:t xml:space="preserve"> </w:t>
-      </w:r>
-      <w:r>
-        <w:t xml:space="preserve">less trials than the Class A players and beginners </w:t>
-      </w:r>
-      <w:r>
-        <w:t>to recreate the m</w:t>
-      </w:r>
-      <w:r>
-        <w:t xml:space="preserve">iddle of the match positions. </w:t>
-      </w:r>
-      <w:r>
-        <w:t>T</w:t>
-      </w:r>
-      <w:r>
-        <w:t xml:space="preserve">hose in the “master” class </w:t>
-      </w:r>
-      <w:r>
-        <w:t xml:space="preserve">could </w:t>
-      </w:r>
-      <w:r>
-        <w:t>encode the preset chess boards and recreat</w:t>
-      </w:r>
-      <w:r>
-        <w:t>e</w:t>
-      </w:r>
-      <w:r>
-        <w:t xml:space="preserve"> their model </w:t>
-      </w:r>
-      <w:r>
-        <w:t xml:space="preserve">in less trials </w:t>
-      </w:r>
-      <w:r>
-        <w:t xml:space="preserve">than the other two groups of </w:t>
-      </w:r>
-      <w:commentRangeStart w:id="47"/>
-      <w:commentRangeStart w:id="48"/>
-      <w:r>
-        <w:t>participants</w:t>
-      </w:r>
-      <w:commentRangeEnd w:id="47"/>
-      <w:r>
-        <w:rPr>
-          <w:rStyle w:val="CommentReference"/>
-        </w:rPr>
-        <w:commentReference w:id="47"/>
-      </w:r>
-      <w:commentRangeEnd w:id="48"/>
-      <w:r>
-        <w:t xml:space="preserve">, </w:t>
-      </w:r>
-      <w:r>
-        <w:rPr>
-          <w:rStyle w:val="CommentReference"/>
-        </w:rPr>
-        <w:commentReference w:id="48"/>
-      </w:r>
-      <w:r>
-        <w:t>because they had more expertise playing chess</w:t>
-      </w:r>
-      <w:r>
-        <w:t>.</w:t>
-      </w:r>
-      <w:r>
-        <w:t xml:space="preserve"> </w:t>
-      </w:r>
-    </w:p>
-    <w:p>
-      <w:pPr>
-        <w:spacing w:line="480" w:lineRule="auto"/>
-      </w:pPr>
-      <w:r>
-        <w:t>This suggests that the expertise influenced the results based off the position being a playable game or not.</w:t>
       </w:r>
       <w:r>
         <w:t xml:space="preserve"> </w:t>
@@ -1744,39 +1962,64 @@
       <w:pPr>
         <w:spacing w:line="480" w:lineRule="auto"/>
         <w:ind w:firstLine="720"/>
-        <w:rPr>
-          <w:ins w:id="49" w:author="Erin Buchanan" w:date="2018-12-28T13:28:00Z"/>
-        </w:rPr>
-      </w:pPr>
-      <w:r>
-        <w:t>Chi et al. (1981) looked at the same idea of expertise, but with those in the field of physics. For their categories of participants, they used PhD students in the physics department (experts) and undergraduates who had only completed one semester of a physics course (novices). They were given 24 problems to group</w:t>
-      </w:r>
-      <w:r>
-        <w:t xml:space="preserve"> together</w:t>
-      </w:r>
-      <w:r>
-        <w:t xml:space="preserve"> by the how the solution</w:t>
-      </w:r>
-      <w:r>
-        <w:t xml:space="preserve"> to the problem</w:t>
-      </w:r>
-      <w:r>
-        <w:t xml:space="preserve"> was to be found. All participants were interviewed after they separated the problems to their respective categories to see how they reasoned why that problem fits with the category they </w:t>
-      </w:r>
-      <w:r>
-        <w:lastRenderedPageBreak/>
-        <w:t xml:space="preserve">chose. They determined that the experts sorted by the laws of physics, and the novices sorted by surface structures. Theses surface structures refer to objects, terms, or configurations of the problem presented. </w:t>
+        <w:pPrChange w:id="74" w:author="Erin Buchanan" w:date="2019-03-05T12:09:00Z">
+          <w:pPr>
+            <w:spacing w:line="480" w:lineRule="auto"/>
+          </w:pPr>
+        </w:pPrChange>
+      </w:pPr>
+      <w:r>
+        <w:t>This</w:t>
+      </w:r>
+      <w:ins w:id="75" w:author="Erin Buchanan" w:date="2019-03-05T12:09:00Z">
+        <w:r>
+          <w:t xml:space="preserve"> finding</w:t>
+        </w:r>
+      </w:ins>
+      <w:r>
+        <w:t xml:space="preserve"> suggests that the expertise influenced the results based off the position being a playable game or not.</w:t>
+      </w:r>
+      <w:r>
+        <w:t xml:space="preserve"> </w:t>
       </w:r>
     </w:p>
     <w:p>
       <w:pPr>
         <w:spacing w:line="480" w:lineRule="auto"/>
         <w:ind w:firstLine="720"/>
+        <w:rPr>
+          <w:ins w:id="76" w:author="Erin Buchanan" w:date="2018-12-28T13:28:00Z"/>
+        </w:rPr>
+      </w:pPr>
+      <w:r>
+        <w:t>Chi et al. (1981) looked at the same idea of expertise, but with those in the field of physics. For their categories of participants, they used PhD students in the physics department (experts) and undergraduates who had only completed one semester of a physics course (novices). They were given 24 problems to group</w:t>
+      </w:r>
+      <w:r>
+        <w:t xml:space="preserve"> together</w:t>
+      </w:r>
+      <w:r>
+        <w:t xml:space="preserve"> by the how the solution</w:t>
+      </w:r>
+      <w:r>
+        <w:t xml:space="preserve"> to the problem</w:t>
+      </w:r>
+      <w:r>
+        <w:t xml:space="preserve"> was to be found. All participants were interviewed after they separated the problems to their respective categories to see how they reasoned why that problem fits with the category they chose. They determined that the experts sorted by the laws of physics, and the novices sorted by </w:t>
+      </w:r>
+      <w:r>
+        <w:lastRenderedPageBreak/>
+        <w:t xml:space="preserve">surface structures. Theses surface structures refer to objects, terms, or configurations of the problem presented. </w:t>
+      </w:r>
+    </w:p>
+    <w:p>
+      <w:pPr>
+        <w:spacing w:line="480" w:lineRule="auto"/>
+        <w:ind w:firstLine="720"/>
       </w:pPr>
       <w:r>
         <w:t>In the second part of the study</w:t>
       </w:r>
-      <w:ins w:id="50" w:author="Erin Buchanan" w:date="2018-12-28T13:28:00Z">
+      <w:ins w:id="77" w:author="Erin Buchanan" w:date="2018-12-28T13:28:00Z">
         <w:r>
           <w:t>,</w:t>
         </w:r>
@@ -1784,45 +2027,45 @@
       <w:r>
         <w:t xml:space="preserve"> the experts and novices were presented a new set of 20 physic problems. This part of the study also included an intermediate </w:t>
       </w:r>
-      <w:commentRangeStart w:id="51"/>
-      <w:commentRangeStart w:id="52"/>
-      <w:commentRangeStart w:id="53"/>
-      <w:commentRangeStart w:id="54"/>
+      <w:commentRangeStart w:id="78"/>
+      <w:commentRangeStart w:id="79"/>
+      <w:commentRangeStart w:id="80"/>
+      <w:commentRangeStart w:id="81"/>
       <w:r>
         <w:t>participant</w:t>
       </w:r>
-      <w:commentRangeEnd w:id="51"/>
-      <w:r>
-        <w:rPr>
-          <w:rStyle w:val="CommentReference"/>
-        </w:rPr>
-        <w:commentReference w:id="51"/>
-      </w:r>
-      <w:commentRangeEnd w:id="52"/>
-      <w:r>
-        <w:rPr>
-          <w:rStyle w:val="CommentReference"/>
-        </w:rPr>
-        <w:commentReference w:id="52"/>
-      </w:r>
-      <w:commentRangeEnd w:id="53"/>
-      <w:r>
-        <w:rPr>
-          <w:rStyle w:val="CommentReference"/>
-        </w:rPr>
-        <w:commentReference w:id="53"/>
-      </w:r>
-      <w:commentRangeEnd w:id="54"/>
-      <w:r>
-        <w:rPr>
-          <w:rStyle w:val="CommentReference"/>
-        </w:rPr>
-        <w:commentReference w:id="54"/>
+      <w:commentRangeEnd w:id="78"/>
+      <w:r>
+        <w:rPr>
+          <w:rStyle w:val="CommentReference"/>
+        </w:rPr>
+        <w:commentReference w:id="78"/>
+      </w:r>
+      <w:commentRangeEnd w:id="79"/>
+      <w:r>
+        <w:rPr>
+          <w:rStyle w:val="CommentReference"/>
+        </w:rPr>
+        <w:commentReference w:id="79"/>
+      </w:r>
+      <w:commentRangeEnd w:id="80"/>
+      <w:r>
+        <w:rPr>
+          <w:rStyle w:val="CommentReference"/>
+        </w:rPr>
+        <w:commentReference w:id="80"/>
+      </w:r>
+      <w:commentRangeEnd w:id="81"/>
+      <w:r>
+        <w:rPr>
+          <w:rStyle w:val="CommentReference"/>
+        </w:rPr>
+        <w:commentReference w:id="81"/>
       </w:r>
       <w:r>
         <w:t xml:space="preserve"> who was a fourth-year physics major. These problems were created to include both physic laws and surface features combined to see how the participants would categorize them. The results were replicated from the previous study by the expert and the novice participant</w:t>
       </w:r>
-      <w:ins w:id="55" w:author="Erin Buchanan" w:date="2018-12-28T13:29:00Z">
+      <w:ins w:id="82" w:author="Erin Buchanan" w:date="2018-12-28T13:29:00Z">
         <w:r>
           <w:t>s</w:t>
         </w:r>
@@ -1866,14 +2109,8 @@
         <w:spacing w:line="480" w:lineRule="auto"/>
         <w:ind w:firstLine="720"/>
         <w:rPr>
-          <w:del w:id="56" w:author="Wikowsky, Addie J" w:date="2019-03-02T22:11:00Z"/>
-        </w:rPr>
-        <w:pPrChange w:id="57" w:author="Wikowsky, Addie J" w:date="2019-03-02T22:11:00Z">
-          <w:pPr>
-            <w:spacing w:line="480" w:lineRule="auto"/>
-            <w:ind w:firstLine="720"/>
-          </w:pPr>
-        </w:pPrChange>
+          <w:del w:id="83" w:author="Wikowsky, Addie J" w:date="2019-03-02T22:11:00Z"/>
+        </w:rPr>
       </w:pPr>
       <w:r>
         <w:t xml:space="preserve">With </w:t>
@@ -1884,27 +2121,29 @@
       <w:r>
         <w:t xml:space="preserve">WM, </w:t>
       </w:r>
-      <w:commentRangeStart w:id="58"/>
-      <w:commentRangeStart w:id="59"/>
+      <w:commentRangeStart w:id="84"/>
+      <w:commentRangeStart w:id="85"/>
+      <w:proofErr w:type="spellStart"/>
       <w:r>
         <w:rPr>
           <w:i/>
         </w:rPr>
         <w:t>gF</w:t>
       </w:r>
-      <w:commentRangeEnd w:id="58"/>
-      <w:r>
-        <w:rPr>
-          <w:rStyle w:val="CommentReference"/>
-        </w:rPr>
-        <w:commentReference w:id="58"/>
-      </w:r>
-      <w:commentRangeEnd w:id="59"/>
-      <w:r>
-        <w:rPr>
-          <w:rStyle w:val="CommentReference"/>
-        </w:rPr>
-        <w:commentReference w:id="59"/>
+      <w:commentRangeEnd w:id="84"/>
+      <w:proofErr w:type="spellEnd"/>
+      <w:r>
+        <w:rPr>
+          <w:rStyle w:val="CommentReference"/>
+        </w:rPr>
+        <w:commentReference w:id="84"/>
+      </w:r>
+      <w:commentRangeEnd w:id="85"/>
+      <w:r>
+        <w:rPr>
+          <w:rStyle w:val="CommentReference"/>
+        </w:rPr>
+        <w:commentReference w:id="85"/>
       </w:r>
       <w:r>
         <w:rPr>
@@ -1930,7 +2169,7 @@
       <w:r>
         <w:t xml:space="preserve">. </w:t>
       </w:r>
-      <w:del w:id="60" w:author="Wikowsky, Addie J" w:date="2019-03-02T20:00:00Z">
+      <w:del w:id="86" w:author="Wikowsky, Addie J" w:date="2019-03-02T20:00:00Z">
         <w:r>
           <w:delText xml:space="preserve">WM is said to be linked to </w:delText>
         </w:r>
@@ -1962,16 +2201,16 @@
       <w:r>
         <w:t xml:space="preserve"> et </w:t>
       </w:r>
-      <w:commentRangeStart w:id="61"/>
+      <w:commentRangeStart w:id="87"/>
       <w:r>
         <w:t>al</w:t>
       </w:r>
-      <w:commentRangeEnd w:id="61"/>
-      <w:r>
-        <w:rPr>
-          <w:rStyle w:val="CommentReference"/>
-        </w:rPr>
-        <w:commentReference w:id="61"/>
+      <w:commentRangeEnd w:id="87"/>
+      <w:r>
+        <w:rPr>
+          <w:rStyle w:val="CommentReference"/>
+        </w:rPr>
+        <w:commentReference w:id="87"/>
       </w:r>
       <w:r>
         <w:t xml:space="preserve">. (2010) found in their study that WM </w:t>
@@ -2007,13 +2246,27 @@
         <w:t>gF</w:t>
       </w:r>
       <w:r>
-        <w:t>. They used the digit symbol and symbol search subtests from the WAIS-III for processing speed. The primary memory</w:t>
+        <w:t xml:space="preserve">. </w:t>
+      </w:r>
+      <w:commentRangeStart w:id="88"/>
+      <w:r>
+        <w:t>They used the digit symbol and symbol search subtests from the WAIS-III for processing speed. The primary memory</w:t>
       </w:r>
       <w:r>
         <w:t xml:space="preserve"> </w:t>
       </w:r>
       <w:r>
-        <w:t xml:space="preserve">N-back for primary memory. The Story Recall, Verbal Paired Associates I, Family Pictures I from the WMS-III for secondary memory. The automated OSPAN, listening span, and working memory N-back for working memory. Finally, the AMP, and the block design and matrix reasoning from the WAIS-III, for </w:t>
+        <w:t xml:space="preserve">N-back for primary memory. The Story Recall, Verbal Paired Associates I, Family Pictures I from the WMS-III for secondary memory. The automated OSPAN, listening span, and working memory N-back for working memory. </w:t>
+      </w:r>
+      <w:commentRangeEnd w:id="88"/>
+      <w:r>
+        <w:rPr>
+          <w:rStyle w:val="CommentReference"/>
+        </w:rPr>
+        <w:commentReference w:id="88"/>
+      </w:r>
+      <w:r>
+        <w:t xml:space="preserve">Finally, the AMP, and the block design and matrix reasoning from the WAIS-III, for </w:t>
       </w:r>
       <w:r>
         <w:rPr>
@@ -2022,11 +2275,11 @@
         <w:t>gF</w:t>
       </w:r>
       <w:r>
-        <w:t xml:space="preserve">. After </w:t>
+        <w:t xml:space="preserve">. After running a SEM model from the scores of all these tests, they found that processing speed, </w:t>
       </w:r>
       <w:r>
         <w:lastRenderedPageBreak/>
-        <w:t xml:space="preserve">running a SEM model from the scores of all these tests, they found that processing speed, primary and secondary memory, </w:t>
+        <w:t xml:space="preserve">primary and secondary memory, </w:t>
       </w:r>
       <w:r>
         <w:t xml:space="preserve">and working memory all correlated with </w:t>
@@ -2040,14 +2293,26 @@
       <w:r>
         <w:t xml:space="preserve">. They looked further into their SEM model to look at how much variance those constructs were explained by </w:t>
       </w:r>
+      <w:proofErr w:type="spellStart"/>
       <w:r>
         <w:rPr>
           <w:i/>
         </w:rPr>
         <w:t>gF</w:t>
       </w:r>
-      <w:r>
-        <w:t xml:space="preserve">. After creating four smaller SEM models the authors found that WM had a unique variance when it came to predicting </w:t>
+      <w:proofErr w:type="spellEnd"/>
+      <w:del w:id="89" w:author="Erin Buchanan" w:date="2019-03-05T12:13:00Z">
+        <w:r>
+          <w:delText>. After creating four smaller SEM models the</w:delText>
+        </w:r>
+      </w:del>
+      <w:ins w:id="90" w:author="Erin Buchanan" w:date="2019-03-05T12:13:00Z">
+        <w:r>
+          <w:t>, and the</w:t>
+        </w:r>
+      </w:ins>
+      <w:r>
+        <w:t xml:space="preserve"> authors found that WM had a unique variance when it came to predicting </w:t>
       </w:r>
       <w:r>
         <w:rPr>
@@ -2056,14 +2321,32 @@
         <w:t>gF</w:t>
       </w:r>
       <w:r>
-        <w:t xml:space="preserve"> that none of the other constructs had. This supports that WM is prime component of </w:t>
-      </w:r>
+        <w:t xml:space="preserve"> that none of the other constructs had. This supports that WM is </w:t>
+      </w:r>
+      <w:del w:id="91" w:author="Erin Buchanan" w:date="2019-03-05T12:13:00Z">
+        <w:r>
+          <w:delText xml:space="preserve">prime </w:delText>
+        </w:r>
+      </w:del>
+      <w:ins w:id="92" w:author="Erin Buchanan" w:date="2019-03-05T12:13:00Z">
+        <w:r>
+          <w:t>primary</w:t>
+        </w:r>
+        <w:r>
+          <w:t xml:space="preserve"> </w:t>
+        </w:r>
+      </w:ins>
+      <w:r>
+        <w:t xml:space="preserve">component of </w:t>
+      </w:r>
+      <w:proofErr w:type="spellStart"/>
       <w:r>
         <w:rPr>
           <w:i/>
         </w:rPr>
         <w:t>gF</w:t>
       </w:r>
+      <w:proofErr w:type="spellEnd"/>
       <w:r>
         <w:t xml:space="preserve">. </w:t>
       </w:r>
@@ -2073,7 +2356,7 @@
         <w:spacing w:line="480" w:lineRule="auto"/>
         <w:ind w:firstLine="720"/>
       </w:pPr>
-      <w:del w:id="62" w:author="Wikowsky, Addie J" w:date="2019-03-02T22:11:00Z">
+      <w:del w:id="93" w:author="Wikowsky, Addie J" w:date="2019-03-02T22:11:00Z">
         <w:r>
           <w:delText xml:space="preserve">Fukuda, Voegl, Mayr, </w:delText>
         </w:r>
@@ -2120,23 +2403,108 @@
         <w:t>, Neubauer, and Stern (2006) looked at the impact of intelligence and expertise on performance and neural efficiency.</w:t>
       </w:r>
       <w:r>
-        <w:t xml:space="preserve"> The authors recruited chess players for their study. The participants had to complete psychometric tests which included; the NEO-Five-Factor-Inventory, state anxiety test, and an unpublished questionnaire on the participants mood. The also had to complete an intelligence test (</w:t>
-      </w:r>
-      <w:proofErr w:type="spellStart"/>
-      <w:r>
-        <w:t>Intelligenz</w:t>
-      </w:r>
-      <w:proofErr w:type="spellEnd"/>
-      <w:r>
-        <w:t>-</w:t>
-      </w:r>
-      <w:proofErr w:type="spellStart"/>
-      <w:r>
-        <w:t>Struktur</w:t>
-      </w:r>
-      <w:proofErr w:type="spellEnd"/>
-      <w:r>
-        <w:t>-Test 2000 R) to identify the participants cognitive ability. These were used as a control for the EEG data collected. The participant also had to complete a speed, memory, and reasoning task using different types of chess boards and pieces.</w:t>
+        <w:t xml:space="preserve"> The authors recruited chess players for their study. The participants had to complete psychometric tests which included</w:t>
+      </w:r>
+      <w:ins w:id="94" w:author="Erin Buchanan" w:date="2019-03-05T12:13:00Z">
+        <w:r>
+          <w:t xml:space="preserve">: </w:t>
+        </w:r>
+      </w:ins>
+      <w:del w:id="95" w:author="Erin Buchanan" w:date="2019-03-05T12:13:00Z">
+        <w:r>
+          <w:delText xml:space="preserve">; </w:delText>
+        </w:r>
+      </w:del>
+      <w:r>
+        <w:t xml:space="preserve">the NEO-Five-Factor-Inventory, state anxiety test, </w:t>
+      </w:r>
+      <w:ins w:id="96" w:author="Erin Buchanan" w:date="2019-03-05T12:13:00Z">
+        <w:r>
+          <w:t xml:space="preserve">a </w:t>
+        </w:r>
+      </w:ins>
+      <w:del w:id="97" w:author="Erin Buchanan" w:date="2019-03-05T12:13:00Z">
+        <w:r>
+          <w:delText xml:space="preserve">and an unpublished questionnaire on the participants </w:delText>
+        </w:r>
+      </w:del>
+      <w:r>
+        <w:t>mood</w:t>
+      </w:r>
+      <w:ins w:id="98" w:author="Erin Buchanan" w:date="2019-03-05T12:13:00Z">
+        <w:r>
+          <w:t xml:space="preserve"> questionnaire, and </w:t>
+        </w:r>
+        <w:r>
+          <w:t xml:space="preserve">the </w:t>
+        </w:r>
+        <w:proofErr w:type="spellStart"/>
+        <w:r>
+          <w:t>Intelligenz</w:t>
+        </w:r>
+        <w:proofErr w:type="spellEnd"/>
+        <w:r>
+          <w:t>-</w:t>
+        </w:r>
+        <w:proofErr w:type="spellStart"/>
+        <w:r>
+          <w:t>Struktur</w:t>
+        </w:r>
+        <w:proofErr w:type="spellEnd"/>
+        <w:r>
+          <w:t>-Test 2000 R</w:t>
+        </w:r>
+        <w:r>
+          <w:t xml:space="preserve"> for </w:t>
+        </w:r>
+      </w:ins>
+      <w:ins w:id="99" w:author="Erin Buchanan" w:date="2019-03-05T12:14:00Z">
+        <w:r>
+          <w:t>cognitive ability (CITE TEST HERE)</w:t>
+        </w:r>
+      </w:ins>
+      <w:r>
+        <w:t xml:space="preserve">. </w:t>
+      </w:r>
+      <w:del w:id="100" w:author="Erin Buchanan" w:date="2019-03-05T12:14:00Z">
+        <w:r>
+          <w:delText>The also had to complete an intelligence test (</w:delText>
+        </w:r>
+      </w:del>
+      <w:del w:id="101" w:author="Erin Buchanan" w:date="2019-03-05T12:13:00Z">
+        <w:r>
+          <w:delText>Intelligenz-Struktur-Test 2000 R</w:delText>
+        </w:r>
+      </w:del>
+      <w:del w:id="102" w:author="Erin Buchanan" w:date="2019-03-05T12:14:00Z">
+        <w:r>
+          <w:delText xml:space="preserve">) to identify the participants cognitive ability. </w:delText>
+        </w:r>
+      </w:del>
+      <w:r>
+        <w:t xml:space="preserve">These were used as a control for the EEG data </w:t>
+      </w:r>
+      <w:commentRangeStart w:id="103"/>
+      <w:r>
+        <w:t>collected</w:t>
+      </w:r>
+      <w:commentRangeEnd w:id="103"/>
+      <w:r>
+        <w:rPr>
+          <w:rStyle w:val="CommentReference"/>
+        </w:rPr>
+        <w:commentReference w:id="103"/>
+      </w:r>
+      <w:r>
+        <w:t>. The participant</w:t>
+      </w:r>
+      <w:ins w:id="104" w:author="Erin Buchanan" w:date="2019-03-05T12:14:00Z">
+        <w:r>
+          <w:t>s</w:t>
+        </w:r>
+      </w:ins>
+      <w:r>
+        <w:t xml:space="preserve"> also had to complete a speed, memory, and reasoning task using different types of chess boards and pieces.</w:t>
       </w:r>
       <w:r>
         <w:t xml:space="preserve"> </w:t>
@@ -2148,12 +2516,7 @@
         <w:t xml:space="preserve">the </w:t>
       </w:r>
       <w:r>
-        <w:t xml:space="preserve">more </w:t>
-      </w:r>
-      <w:bookmarkStart w:id="63" w:name="_GoBack"/>
-      <w:bookmarkEnd w:id="63"/>
-      <w:r>
-        <w:t xml:space="preserve">intelligent participants </w:t>
+        <w:t xml:space="preserve">more intelligent participants </w:t>
       </w:r>
       <w:r>
         <w:t xml:space="preserve">had better performance than less intelligent participants in chess. There was an </w:t>
@@ -2161,24 +2524,38 @@
       <w:r>
         <w:t xml:space="preserve">exception </w:t>
       </w:r>
-      <w:commentRangeStart w:id="64"/>
-      <w:commentRangeEnd w:id="64"/>
-      <w:r>
-        <w:rPr>
-          <w:rStyle w:val="CommentReference"/>
-        </w:rPr>
-        <w:commentReference w:id="64"/>
-      </w:r>
-      <w:commentRangeStart w:id="65"/>
-      <w:commentRangeEnd w:id="65"/>
-      <w:r>
-        <w:rPr>
-          <w:rStyle w:val="CommentReference"/>
-        </w:rPr>
-        <w:commentReference w:id="65"/>
-      </w:r>
-      <w:r>
-        <w:t xml:space="preserve">that those who were an expert at the task (chess in this study), could make up for their lack of intelligence. </w:t>
+      <w:commentRangeStart w:id="105"/>
+      <w:commentRangeEnd w:id="105"/>
+      <w:r>
+        <w:rPr>
+          <w:rStyle w:val="CommentReference"/>
+        </w:rPr>
+        <w:commentReference w:id="105"/>
+      </w:r>
+      <w:commentRangeStart w:id="106"/>
+      <w:commentRangeEnd w:id="106"/>
+      <w:r>
+        <w:rPr>
+          <w:rStyle w:val="CommentReference"/>
+        </w:rPr>
+        <w:commentReference w:id="106"/>
+      </w:r>
+      <w:r>
+        <w:t xml:space="preserve">that those who were an expert at the task (chess in this study), could make up for their lack of </w:t>
+      </w:r>
+      <w:commentRangeStart w:id="107"/>
+      <w:r>
+        <w:t>intelligence</w:t>
+      </w:r>
+      <w:commentRangeEnd w:id="107"/>
+      <w:r>
+        <w:rPr>
+          <w:rStyle w:val="CommentReference"/>
+        </w:rPr>
+        <w:commentReference w:id="107"/>
+      </w:r>
+      <w:r>
+        <w:t xml:space="preserve">. </w:t>
       </w:r>
     </w:p>
     <w:p>
@@ -2186,8 +2563,9 @@
         <w:spacing w:line="480" w:lineRule="auto"/>
         <w:ind w:firstLine="720"/>
       </w:pPr>
-      <w:commentRangeStart w:id="66"/>
-      <w:del w:id="67" w:author="Wikowsky, Addie J" w:date="2019-02-25T00:28:00Z">
+      <w:commentRangeStart w:id="108"/>
+      <w:commentRangeStart w:id="109"/>
+      <w:del w:id="110" w:author="Wikowsky, Addie J" w:date="2019-02-25T00:28:00Z">
         <w:r>
           <w:delText xml:space="preserve">While Guida, Gobet, Tardieu, and Nicolas (2012) </w:delText>
         </w:r>
@@ -2195,18 +2573,28 @@
           <w:delText xml:space="preserve">noted that by using template theory (TT) with long-term working memory (LT-WMT), when an expert, the experts LTM is used as WM which would make that individuals memory storage and processing have higher processing. </w:delText>
         </w:r>
       </w:del>
-      <w:commentRangeEnd w:id="66"/>
-      <w:r>
-        <w:rPr>
-          <w:rStyle w:val="CommentReference"/>
-        </w:rPr>
-        <w:commentReference w:id="66"/>
+      <w:commentRangeEnd w:id="108"/>
+      <w:r>
+        <w:rPr>
+          <w:rStyle w:val="CommentReference"/>
+        </w:rPr>
+        <w:commentReference w:id="108"/>
       </w:r>
       <w:r>
         <w:t>T</w:t>
       </w:r>
       <w:r>
-        <w:t xml:space="preserve">emplate </w:t>
+        <w:t>emplate</w:t>
+      </w:r>
+      <w:commentRangeEnd w:id="109"/>
+      <w:r>
+        <w:rPr>
+          <w:rStyle w:val="CommentReference"/>
+        </w:rPr>
+        <w:commentReference w:id="109"/>
+      </w:r>
+      <w:r>
+        <w:t xml:space="preserve"> </w:t>
       </w:r>
       <w:r>
         <w:t>T</w:t>
@@ -2237,7 +2625,15 @@
       </w:r>
       <w:proofErr w:type="spellEnd"/>
       <w:r>
-        <w:t xml:space="preserve">, 1995) is described as the association of information that has been encoded and the retrieval cues in LTM. For chess this would be remembering </w:t>
+        <w:t>, 1995) is described as the association of information that has been encoded and the retrieval cues in LTM. For chess</w:t>
+      </w:r>
+      <w:ins w:id="111" w:author="Erin Buchanan" w:date="2019-03-05T12:15:00Z">
+        <w:r>
+          <w:t>,</w:t>
+        </w:r>
+      </w:ins>
+      <w:r>
+        <w:t xml:space="preserve"> this would be remembering </w:t>
       </w:r>
       <w:r>
         <w:t xml:space="preserve">a certain cluster of pieces and being able to retrieve them and use them in a match. While in everyday life this could easily be after studying for long periods of time and seeing a definition to term question on an exam.  </w:t>
@@ -2246,11 +2642,7 @@
         <w:t>Therefore, one could use</w:t>
       </w:r>
       <w:r>
-        <w:t xml:space="preserve"> </w:t>
-      </w:r>
-      <w:r>
-        <w:lastRenderedPageBreak/>
-        <w:t xml:space="preserve">TT with </w:t>
+        <w:t xml:space="preserve"> TT with </w:t>
       </w:r>
       <w:r>
         <w:t>LT-WMT</w:t>
@@ -2300,19 +2692,36 @@
     <w:p>
       <w:pPr>
         <w:spacing w:line="480" w:lineRule="auto"/>
+        <w:jc w:val="center"/>
+        <w:pPrChange w:id="112" w:author="Erin Buchanan" w:date="2019-03-05T12:15:00Z">
+          <w:pPr>
+            <w:spacing w:line="480" w:lineRule="auto"/>
+          </w:pPr>
+        </w:pPrChange>
       </w:pPr>
       <w:r>
         <w:rPr>
           <w:b/>
         </w:rPr>
-        <w:t>Methods</w:t>
-      </w:r>
+        <w:lastRenderedPageBreak/>
+        <w:t>Method</w:t>
+      </w:r>
+      <w:del w:id="113" w:author="Erin Buchanan" w:date="2019-03-05T12:15:00Z">
+        <w:r>
+          <w:rPr>
+            <w:b/>
+          </w:rPr>
+          <w:delText>s</w:delText>
+        </w:r>
+      </w:del>
       <w:r>
         <w:rPr>
           <w:b/>
         </w:rPr>
         <w:br w:type="page"/>
       </w:r>
+      <w:bookmarkStart w:id="114" w:name="_GoBack"/>
+      <w:bookmarkEnd w:id="114"/>
     </w:p>
     <w:p>
       <w:pPr>
@@ -2695,7 +3104,7 @@
         <w:spacing w:line="480" w:lineRule="auto"/>
         <w:ind w:left="720" w:hanging="720"/>
         <w:rPr>
-          <w:ins w:id="68" w:author="Wikowsky, Addie J" w:date="2019-02-16T05:30:00Z"/>
+          <w:ins w:id="115" w:author="Wikowsky, Addie J" w:date="2019-02-16T05:30:00Z"/>
         </w:rPr>
       </w:pPr>
       <w:r>
@@ -2716,10 +3125,10 @@
         <w:spacing w:line="480" w:lineRule="auto"/>
         <w:ind w:left="720" w:hanging="720"/>
         <w:rPr>
-          <w:ins w:id="69" w:author="Wikowsky, Addie J" w:date="2019-02-25T01:17:00Z"/>
-        </w:rPr>
-      </w:pPr>
-      <w:ins w:id="70" w:author="Wikowsky, Addie J" w:date="2019-02-25T01:17:00Z">
+          <w:ins w:id="116" w:author="Wikowsky, Addie J" w:date="2019-02-25T01:17:00Z"/>
+        </w:rPr>
+      </w:pPr>
+      <w:ins w:id="117" w:author="Wikowsky, Addie J" w:date="2019-02-25T01:17:00Z">
         <w:r>
           <w:fldChar w:fldCharType="begin"/>
         </w:r>
@@ -2727,12 +3136,12 @@
           <w:instrText xml:space="preserve"> HYPERLINK "</w:instrText>
         </w:r>
       </w:ins>
-      <w:ins w:id="71" w:author="Wikowsky, Addie J" w:date="2019-02-16T05:30:00Z">
+      <w:ins w:id="118" w:author="Wikowsky, Addie J" w:date="2019-02-16T05:30:00Z">
         <w:r>
           <w:instrText>https://www.millisecond.com/download/library/v5/ospan/automatedospan.manual</w:instrText>
         </w:r>
       </w:ins>
-      <w:ins w:id="72" w:author="Wikowsky, Addie J" w:date="2019-02-25T01:17:00Z">
+      <w:ins w:id="119" w:author="Wikowsky, Addie J" w:date="2019-02-25T01:17:00Z">
         <w:r>
           <w:instrText xml:space="preserve">" </w:instrText>
         </w:r>
@@ -2740,7 +3149,7 @@
           <w:fldChar w:fldCharType="separate"/>
         </w:r>
       </w:ins>
-      <w:ins w:id="73" w:author="Wikowsky, Addie J" w:date="2019-02-16T05:30:00Z">
+      <w:ins w:id="120" w:author="Wikowsky, Addie J" w:date="2019-02-16T05:30:00Z">
         <w:r>
           <w:rPr>
             <w:rStyle w:val="Hyperlink"/>
@@ -2748,7 +3157,7 @@
           <w:t>https://www.millisecond.com/download/library/v5/ospan/automatedospan.manual</w:t>
         </w:r>
       </w:ins>
-      <w:ins w:id="74" w:author="Wikowsky, Addie J" w:date="2019-02-25T01:17:00Z">
+      <w:ins w:id="121" w:author="Wikowsky, Addie J" w:date="2019-02-25T01:17:00Z">
         <w:r>
           <w:fldChar w:fldCharType="end"/>
         </w:r>
@@ -2759,7 +3168,7 @@
         <w:spacing w:line="480" w:lineRule="auto"/>
         <w:ind w:left="720" w:hanging="720"/>
         <w:rPr>
-          <w:del w:id="75" w:author="Wikowsky, Addie J" w:date="2019-02-25T01:27:00Z"/>
+          <w:del w:id="122" w:author="Wikowsky, Addie J" w:date="2019-02-25T01:27:00Z"/>
         </w:rPr>
       </w:pPr>
     </w:p>
@@ -3188,7 +3597,7 @@
       </w:r>
     </w:p>
   </w:comment>
-  <w:comment w:id="13" w:author="Buchanan, Erin M" w:date="2018-11-01T13:50:00Z" w:initials="BEM">
+  <w:comment w:id="12" w:author="Erin Buchanan" w:date="2019-03-05T12:06:00Z" w:initials="BEM">
     <w:p>
       <w:pPr>
         <w:pStyle w:val="CommentText"/>
@@ -3200,6 +3609,30 @@
         <w:annotationRef/>
       </w:r>
       <w:r>
+        <w:t xml:space="preserve">Yeah I think it’s </w:t>
+      </w:r>
+      <w:proofErr w:type="gramStart"/>
+      <w:r>
+        <w:t>ok</w:t>
+      </w:r>
+      <w:proofErr w:type="gramEnd"/>
+      <w:r>
+        <w:t xml:space="preserve"> the way you have it now. </w:t>
+      </w:r>
+    </w:p>
+  </w:comment>
+  <w:comment w:id="14" w:author="Buchanan, Erin M" w:date="2018-11-01T13:50:00Z" w:initials="BEM">
+    <w:p>
+      <w:pPr>
+        <w:pStyle w:val="CommentText"/>
+      </w:pPr>
+      <w:r>
+        <w:rPr>
+          <w:rStyle w:val="CommentReference"/>
+        </w:rPr>
+        <w:annotationRef/>
+      </w:r>
+      <w:r>
         <w:t xml:space="preserve">Here you should detail the OSPAN … what do people do in that task? How is it scored? What is it related to? </w:t>
       </w:r>
     </w:p>
@@ -3217,7 +3650,7 @@
       </w:r>
     </w:p>
   </w:comment>
-  <w:comment w:id="14" w:author="Wikowsky, Addie J" w:date="2019-02-11T03:37:00Z" w:initials="WAJ">
+  <w:comment w:id="15" w:author="Wikowsky, Addie J" w:date="2019-02-11T03:37:00Z" w:initials="WAJ">
     <w:p>
       <w:pPr>
         <w:pStyle w:val="CommentText"/>
@@ -3233,7 +3666,7 @@
       </w:r>
     </w:p>
   </w:comment>
-  <w:comment w:id="15" w:author="Erin Buchanan" w:date="2019-02-19T11:04:00Z" w:initials="BEM">
+  <w:comment w:id="16" w:author="Erin Buchanan" w:date="2019-02-19T11:04:00Z" w:initials="BEM">
     <w:p>
       <w:pPr>
         <w:pStyle w:val="CommentText"/>
@@ -3249,7 +3682,7 @@
       </w:r>
     </w:p>
   </w:comment>
-  <w:comment w:id="16" w:author="Wikowsky, Addie J" w:date="2019-02-25T00:36:00Z" w:initials="WAJ">
+  <w:comment w:id="17" w:author="Wikowsky, Addie J" w:date="2019-02-25T00:36:00Z" w:initials="WAJ">
     <w:p>
       <w:pPr>
         <w:pStyle w:val="CommentText"/>
@@ -3265,7 +3698,7 @@
       </w:r>
     </w:p>
   </w:comment>
-  <w:comment w:id="23" w:author="Wikowsky, Addie J" w:date="2019-02-11T03:43:00Z" w:initials="WAJ">
+  <w:comment w:id="24" w:author="Wikowsky, Addie J" w:date="2019-02-11T03:43:00Z" w:initials="WAJ">
     <w:p>
       <w:pPr>
         <w:pStyle w:val="CommentText"/>
@@ -3286,7 +3719,7 @@
       </w:pPr>
     </w:p>
   </w:comment>
-  <w:comment w:id="24" w:author="Erin Buchanan" w:date="2019-02-19T11:08:00Z" w:initials="BEM">
+  <w:comment w:id="25" w:author="Erin Buchanan" w:date="2019-02-19T11:08:00Z" w:initials="BEM">
     <w:p>
       <w:pPr>
         <w:pStyle w:val="CommentText"/>
@@ -3310,7 +3743,7 @@
       </w:r>
     </w:p>
   </w:comment>
-  <w:comment w:id="25" w:author="Wikowsky, Addie J" w:date="2019-02-11T03:49:00Z" w:initials="WAJ">
+  <w:comment w:id="26" w:author="Wikowsky, Addie J" w:date="2019-02-11T03:49:00Z" w:initials="WAJ">
     <w:p>
       <w:pPr>
         <w:pStyle w:val="CommentText"/>
@@ -3326,7 +3759,7 @@
       </w:r>
     </w:p>
   </w:comment>
-  <w:comment w:id="29" w:author="Erin Buchanan" w:date="2019-02-19T11:10:00Z" w:initials="BEM">
+  <w:comment w:id="30" w:author="Erin Buchanan" w:date="2019-02-19T11:10:00Z" w:initials="BEM">
     <w:p>
       <w:pPr>
         <w:pStyle w:val="CommentText"/>
@@ -3342,7 +3775,7 @@
       </w:r>
     </w:p>
   </w:comment>
-  <w:comment w:id="30" w:author="Wikowsky, Addie J" w:date="2019-02-25T00:00:00Z" w:initials="WAJ">
+  <w:comment w:id="31" w:author="Wikowsky, Addie J" w:date="2019-02-25T00:00:00Z" w:initials="WAJ">
     <w:p>
       <w:pPr>
         <w:pStyle w:val="CommentText"/>
@@ -3363,7 +3796,7 @@
       </w:pPr>
     </w:p>
   </w:comment>
-  <w:comment w:id="34" w:author="Erin Buchanan" w:date="2019-02-19T11:11:00Z" w:initials="BEM">
+  <w:comment w:id="38" w:author="Erin Buchanan" w:date="2019-02-19T11:11:00Z" w:initials="BEM">
     <w:p>
       <w:pPr>
         <w:pStyle w:val="CommentText"/>
@@ -3379,7 +3812,7 @@
       </w:r>
     </w:p>
   </w:comment>
-  <w:comment w:id="35" w:author="Erin Buchanan" w:date="2019-02-19T11:12:00Z" w:initials="BEM">
+  <w:comment w:id="39" w:author="Erin Buchanan" w:date="2019-02-19T11:12:00Z" w:initials="BEM">
     <w:p>
       <w:pPr>
         <w:pStyle w:val="CommentText"/>
@@ -3395,7 +3828,7 @@
       </w:r>
     </w:p>
   </w:comment>
-  <w:comment w:id="36" w:author="Wikowsky, Addie J" w:date="2019-02-28T17:00:00Z" w:initials="WAJ">
+  <w:comment w:id="40" w:author="Wikowsky, Addie J" w:date="2019-02-28T17:00:00Z" w:initials="WAJ">
     <w:p>
       <w:pPr>
         <w:pStyle w:val="CommentText"/>
@@ -3411,7 +3844,7 @@
       </w:r>
     </w:p>
   </w:comment>
-  <w:comment w:id="37" w:author="Erin Buchanan" w:date="2018-12-28T13:23:00Z" w:initials="BEM">
+  <w:comment w:id="41" w:author="Erin Buchanan" w:date="2019-03-05T12:07:00Z" w:initials="BEM">
     <w:p>
       <w:pPr>
         <w:pStyle w:val="CommentText"/>
@@ -3423,11 +3856,27 @@
         <w:annotationRef/>
       </w:r>
       <w:r>
+        <w:t>Yep!</w:t>
+      </w:r>
+    </w:p>
+  </w:comment>
+  <w:comment w:id="51" w:author="Erin Buchanan" w:date="2018-12-28T13:23:00Z" w:initials="BEM">
+    <w:p>
+      <w:pPr>
+        <w:pStyle w:val="CommentText"/>
+      </w:pPr>
+      <w:r>
+        <w:rPr>
+          <w:rStyle w:val="CommentReference"/>
+        </w:rPr>
+        <w:annotationRef/>
+      </w:r>
+      <w:r>
         <w:t>Who is they in this sentence? People?</w:t>
       </w:r>
     </w:p>
   </w:comment>
-  <w:comment w:id="44" w:author="Wikowsky, Addie J" w:date="2019-02-03T04:27:00Z" w:initials="WAJ">
+  <w:comment w:id="59" w:author="Wikowsky, Addie J" w:date="2019-02-03T04:27:00Z" w:initials="WAJ">
     <w:p>
       <w:pPr>
         <w:pStyle w:val="CommentText"/>
@@ -3443,7 +3892,7 @@
       </w:r>
     </w:p>
   </w:comment>
-  <w:comment w:id="45" w:author="Erin Buchanan" w:date="2019-02-05T18:35:00Z" w:initials="BEM">
+  <w:comment w:id="60" w:author="Erin Buchanan" w:date="2019-02-05T18:35:00Z" w:initials="BEM">
     <w:p>
       <w:pPr>
         <w:pStyle w:val="CommentText"/>
@@ -3484,7 +3933,7 @@
       </w:r>
     </w:p>
   </w:comment>
-  <w:comment w:id="46" w:author="Wikowsky, Addie J" w:date="2019-02-28T17:52:00Z" w:initials="WAJ">
+  <w:comment w:id="61" w:author="Wikowsky, Addie J" w:date="2019-02-28T17:52:00Z" w:initials="WAJ">
     <w:p>
       <w:pPr>
         <w:pStyle w:val="CommentText"/>
@@ -3505,7 +3954,7 @@
       </w:pPr>
     </w:p>
   </w:comment>
-  <w:comment w:id="47" w:author="Erin Buchanan" w:date="2018-12-28T13:27:00Z" w:initials="BEM">
+  <w:comment w:id="62" w:author="Erin Buchanan" w:date="2019-03-05T12:08:00Z" w:initials="BEM">
     <w:p>
       <w:pPr>
         <w:pStyle w:val="CommentText"/>
@@ -3517,11 +3966,27 @@
         <w:annotationRef/>
       </w:r>
       <w:r>
+        <w:t>Just rearranged the wording a bit for flow</w:t>
+      </w:r>
+    </w:p>
+  </w:comment>
+  <w:comment w:id="72" w:author="Erin Buchanan" w:date="2018-12-28T13:27:00Z" w:initials="BEM">
+    <w:p>
+      <w:pPr>
+        <w:pStyle w:val="CommentText"/>
+      </w:pPr>
+      <w:r>
+        <w:rPr>
+          <w:rStyle w:val="CommentReference"/>
+        </w:rPr>
+        <w:annotationRef/>
+      </w:r>
+      <w:r>
         <w:t>Now didn’t they have a playable game version and a not playable version in this study (as the two types of boards?)</w:t>
       </w:r>
     </w:p>
   </w:comment>
-  <w:comment w:id="48" w:author="Wikowsky, Addie J [2]" w:date="2019-01-25T08:40:00Z" w:initials="WAJ">
+  <w:comment w:id="73" w:author="Wikowsky, Addie J [2]" w:date="2019-01-25T08:40:00Z" w:initials="WAJ">
     <w:p>
       <w:pPr>
         <w:pStyle w:val="CommentText"/>
@@ -3537,7 +4002,7 @@
       </w:r>
     </w:p>
   </w:comment>
-  <w:comment w:id="51" w:author="Erin Buchanan" w:date="2018-12-28T13:29:00Z" w:initials="BEM">
+  <w:comment w:id="78" w:author="Erin Buchanan" w:date="2018-12-28T13:29:00Z" w:initials="BEM">
     <w:p>
       <w:pPr>
         <w:pStyle w:val="CommentText"/>
@@ -3553,7 +4018,7 @@
       </w:r>
     </w:p>
   </w:comment>
-  <w:comment w:id="52" w:author="Wikowsky, Addie J [2]" w:date="2019-01-25T08:39:00Z" w:initials="WAJ">
+  <w:comment w:id="79" w:author="Wikowsky, Addie J [2]" w:date="2019-01-25T08:39:00Z" w:initials="WAJ">
     <w:p>
       <w:pPr>
         <w:pStyle w:val="CommentText"/>
@@ -3569,7 +4034,7 @@
       </w:r>
     </w:p>
   </w:comment>
-  <w:comment w:id="53" w:author="Wikowsky, Addie J" w:date="2019-02-03T04:30:00Z" w:initials="WAJ">
+  <w:comment w:id="80" w:author="Wikowsky, Addie J" w:date="2019-02-03T04:30:00Z" w:initials="WAJ">
     <w:p>
       <w:pPr>
         <w:pStyle w:val="CommentText"/>
@@ -3590,7 +4055,7 @@
       </w:pPr>
     </w:p>
   </w:comment>
-  <w:comment w:id="54" w:author="Erin Buchanan" w:date="2019-02-05T18:39:00Z" w:initials="BEM">
+  <w:comment w:id="81" w:author="Erin Buchanan" w:date="2019-02-05T18:39:00Z" w:initials="BEM">
     <w:p>
       <w:pPr>
         <w:pStyle w:val="CommentText"/>
@@ -3606,7 +4071,7 @@
       </w:r>
     </w:p>
   </w:comment>
-  <w:comment w:id="58" w:author="Erin Buchanan" w:date="2019-02-05T18:39:00Z" w:initials="BEM">
+  <w:comment w:id="84" w:author="Erin Buchanan" w:date="2019-02-05T18:39:00Z" w:initials="BEM">
     <w:p>
       <w:pPr>
         <w:pStyle w:val="CommentText"/>
@@ -3622,7 +4087,7 @@
       </w:r>
     </w:p>
   </w:comment>
-  <w:comment w:id="59" w:author="Wikowsky, Addie J" w:date="2019-02-14T15:40:00Z" w:initials="WAJ">
+  <w:comment w:id="85" w:author="Wikowsky, Addie J" w:date="2019-02-14T15:40:00Z" w:initials="WAJ">
     <w:p>
       <w:pPr>
         <w:pStyle w:val="CommentText"/>
@@ -3643,7 +4108,7 @@
       </w:pPr>
     </w:p>
   </w:comment>
-  <w:comment w:id="61" w:author="Erin Buchanan" w:date="2019-02-05T18:40:00Z" w:initials="BEM">
+  <w:comment w:id="87" w:author="Erin Buchanan" w:date="2019-02-05T18:40:00Z" w:initials="BEM">
     <w:p>
       <w:pPr>
         <w:pStyle w:val="CommentText"/>
@@ -3659,7 +4124,7 @@
       </w:r>
     </w:p>
   </w:comment>
-  <w:comment w:id="64" w:author="Erin Buchanan" w:date="2019-02-05T18:41:00Z" w:initials="BEM">
+  <w:comment w:id="88" w:author="Erin Buchanan" w:date="2019-03-05T12:12:00Z" w:initials="BEM">
     <w:p>
       <w:pPr>
         <w:pStyle w:val="CommentText"/>
@@ -3671,11 +4136,43 @@
         <w:annotationRef/>
       </w:r>
       <w:r>
+        <w:t xml:space="preserve">These couple of sentences can probably go don’t know if that detail is necessary … if you want to leave them, rework them because N-back is listed twice and there are several sentences that are not grammatically correct. </w:t>
+      </w:r>
+    </w:p>
+  </w:comment>
+  <w:comment w:id="103" w:author="Erin Buchanan" w:date="2019-03-05T12:14:00Z" w:initials="BEM">
+    <w:p>
+      <w:pPr>
+        <w:pStyle w:val="CommentText"/>
+      </w:pPr>
+      <w:r>
+        <w:rPr>
+          <w:rStyle w:val="CommentReference"/>
+        </w:rPr>
+        <w:annotationRef/>
+      </w:r>
+      <w:r>
+        <w:t xml:space="preserve">What do you mean here? </w:t>
+      </w:r>
+    </w:p>
+  </w:comment>
+  <w:comment w:id="105" w:author="Erin Buchanan" w:date="2019-02-05T18:41:00Z" w:initials="BEM">
+    <w:p>
+      <w:pPr>
+        <w:pStyle w:val="CommentText"/>
+      </w:pPr>
+      <w:r>
+        <w:rPr>
+          <w:rStyle w:val="CommentReference"/>
+        </w:rPr>
+        <w:annotationRef/>
+      </w:r>
+      <w:r>
         <w:t xml:space="preserve">You might mean exception here. </w:t>
       </w:r>
     </w:p>
   </w:comment>
-  <w:comment w:id="65" w:author="Wikowsky, Addie J" w:date="2019-02-14T15:39:00Z" w:initials="WAJ">
+  <w:comment w:id="106" w:author="Wikowsky, Addie J" w:date="2019-02-14T15:39:00Z" w:initials="WAJ">
     <w:p>
       <w:pPr>
         <w:pStyle w:val="CommentText"/>
@@ -3691,7 +4188,7 @@
       </w:r>
     </w:p>
   </w:comment>
-  <w:comment w:id="66" w:author="Erin Buchanan" w:date="2019-02-05T18:41:00Z" w:initials="BEM">
+  <w:comment w:id="107" w:author="Erin Buchanan" w:date="2019-03-05T12:14:00Z" w:initials="BEM">
     <w:p>
       <w:pPr>
         <w:pStyle w:val="CommentText"/>
@@ -3703,10 +4200,42 @@
         <w:annotationRef/>
       </w:r>
       <w:r>
+        <w:t xml:space="preserve">This sentence is fine in the sense of content but is worded very awkwardly </w:t>
+      </w:r>
+    </w:p>
+  </w:comment>
+  <w:comment w:id="108" w:author="Erin Buchanan" w:date="2019-02-05T18:41:00Z" w:initials="BEM">
+    <w:p>
+      <w:pPr>
+        <w:pStyle w:val="CommentText"/>
+      </w:pPr>
+      <w:r>
+        <w:rPr>
+          <w:rStyle w:val="CommentReference"/>
+        </w:rPr>
+        <w:annotationRef/>
+      </w:r>
+      <w:r>
         <w:t xml:space="preserve">There’s a lot going on in this sentence. Maybe explain TT first, then </w:t>
       </w:r>
       <w:r>
         <w:t xml:space="preserve">summarize with this at the end. </w:t>
+      </w:r>
+    </w:p>
+  </w:comment>
+  <w:comment w:id="109" w:author="Erin Buchanan" w:date="2019-03-05T12:15:00Z" w:initials="BEM">
+    <w:p>
+      <w:pPr>
+        <w:pStyle w:val="CommentText"/>
+      </w:pPr>
+      <w:r>
+        <w:rPr>
+          <w:rStyle w:val="CommentReference"/>
+        </w:rPr>
+        <w:annotationRef/>
+      </w:r>
+      <w:r>
+        <w:t xml:space="preserve">This paragraph feels out of place now – may be better up in the chess section. </w:t>
       </w:r>
     </w:p>
   </w:comment>
@@ -3725,6 +4254,7 @@
   <w15:commentEx w15:paraId="4DEA5A8E" w15:done="1"/>
   <w15:commentEx w15:paraId="4049856E" w15:done="0"/>
   <w15:commentEx w15:paraId="0E4E33BB" w15:paraIdParent="4049856E" w15:done="0"/>
+  <w15:commentEx w15:paraId="4B9CFAF7" w15:paraIdParent="4049856E" w15:done="0"/>
   <w15:commentEx w15:paraId="20605566" w15:done="1"/>
   <w15:commentEx w15:paraId="2AB8DB49" w15:paraIdParent="20605566" w15:done="1"/>
   <w15:commentEx w15:paraId="2200F38C" w15:done="1"/>
@@ -3737,10 +4267,12 @@
   <w15:commentEx w15:paraId="1E0904D2" w15:done="1"/>
   <w15:commentEx w15:paraId="739AF5FD" w15:done="0"/>
   <w15:commentEx w15:paraId="6F764DDA" w15:done="0"/>
+  <w15:commentEx w15:paraId="457C4B6A" w15:paraIdParent="6F764DDA" w15:done="0"/>
   <w15:commentEx w15:paraId="29CB549E" w15:done="1"/>
   <w15:commentEx w15:paraId="79040B79" w15:done="0"/>
   <w15:commentEx w15:paraId="27695DC7" w15:paraIdParent="79040B79" w15:done="0"/>
   <w15:commentEx w15:paraId="1C540CFB" w15:paraIdParent="79040B79" w15:done="0"/>
+  <w15:commentEx w15:paraId="3B8B4711" w15:paraIdParent="79040B79" w15:done="0"/>
   <w15:commentEx w15:paraId="7670E5FD" w15:done="1"/>
   <w15:commentEx w15:paraId="750B3CEB" w15:paraIdParent="7670E5FD" w15:done="1"/>
   <w15:commentEx w15:paraId="2941D301" w15:done="1"/>
@@ -3750,9 +4282,13 @@
   <w15:commentEx w15:paraId="25553230" w15:done="1"/>
   <w15:commentEx w15:paraId="4F72F286" w15:paraIdParent="25553230" w15:done="1"/>
   <w15:commentEx w15:paraId="0820C378" w15:done="1"/>
+  <w15:commentEx w15:paraId="58B5AD5D" w15:done="0"/>
+  <w15:commentEx w15:paraId="29A335A7" w15:done="0"/>
   <w15:commentEx w15:paraId="139A9AAE" w15:done="1"/>
   <w15:commentEx w15:paraId="5ACEB56B" w15:paraIdParent="139A9AAE" w15:done="1"/>
+  <w15:commentEx w15:paraId="0B8D7CA8" w15:done="0"/>
   <w15:commentEx w15:paraId="1BB8153B" w15:done="1"/>
+  <w15:commentEx w15:paraId="52F7EC08" w15:done="0"/>
 </w15:commentsEx>
 </file>
 
@@ -3768,6 +4304,7 @@
   <w16cid:commentId w16cid:paraId="4DEA5A8E" w16cid:durableId="1F8583D4"/>
   <w16cid:commentId w16cid:paraId="4049856E" w16cid:durableId="201DAE28"/>
   <w16cid:commentId w16cid:paraId="0E4E33BB" w16cid:durableId="20228FC9"/>
+  <w16cid:commentId w16cid:paraId="4B9CFAF7" w16cid:durableId="2028E4CA"/>
   <w16cid:commentId w16cid:paraId="20605566" w16cid:durableId="1F85831B"/>
   <w16cid:commentId w16cid:paraId="2AB8DB49" w16cid:durableId="200B6C72"/>
   <w16cid:commentId w16cid:paraId="2200F38C" w16cid:durableId="20166134"/>
@@ -3780,10 +4317,12 @@
   <w16cid:commentId w16cid:paraId="1E0904D2" w16cid:durableId="201662F9"/>
   <w16cid:commentId w16cid:paraId="739AF5FD" w16cid:durableId="2016630F"/>
   <w16cid:commentId w16cid:paraId="6F764DDA" w16cid:durableId="20229213"/>
+  <w16cid:commentId w16cid:paraId="457C4B6A" w16cid:durableId="2028E511"/>
   <w16cid:commentId w16cid:paraId="29CB549E" w16cid:durableId="1FD0A240"/>
   <w16cid:commentId w16cid:paraId="79040B79" w16cid:durableId="2000EC1B"/>
   <w16cid:commentId w16cid:paraId="27695DC7" w16cid:durableId="200455E1"/>
   <w16cid:commentId w16cid:paraId="1C540CFB" w16cid:durableId="20229E5D"/>
+  <w16cid:commentId w16cid:paraId="3B8B4711" w16cid:durableId="2028E547"/>
   <w16cid:commentId w16cid:paraId="7670E5FD" w16cid:durableId="1FD0A337"/>
   <w16cid:commentId w16cid:paraId="750B3CEB" w16cid:durableId="1FF54A0E"/>
   <w16cid:commentId w16cid:paraId="2941D301" w16cid:durableId="1FD0A39C"/>
@@ -3793,9 +4332,13 @@
   <w16cid:commentId w16cid:paraId="25553230" w16cid:durableId="200456F4"/>
   <w16cid:commentId w16cid:paraId="4F72F286" w16cid:durableId="20100A50"/>
   <w16cid:commentId w16cid:paraId="0820C378" w16cid:durableId="2004571C"/>
+  <w16cid:commentId w16cid:paraId="58B5AD5D" w16cid:durableId="2028E614"/>
+  <w16cid:commentId w16cid:paraId="29A335A7" w16cid:durableId="2028E69A"/>
   <w16cid:commentId w16cid:paraId="139A9AAE" w16cid:durableId="20166068"/>
   <w16cid:commentId w16cid:paraId="5ACEB56B" w16cid:durableId="20100A34"/>
+  <w16cid:commentId w16cid:paraId="0B8D7CA8" w16cid:durableId="2028E6B0"/>
   <w16cid:commentId w16cid:paraId="1BB8153B" w16cid:durableId="2004575E"/>
+  <w16cid:commentId w16cid:paraId="52F7EC08" w16cid:durableId="2028E6D3"/>
 </w16cid:commentsIds>
 </file>
 
@@ -4357,6 +4900,13 @@
       <w:shd w:val="clear" w:color="auto" w:fill="E1DFDD"/>
     </w:rPr>
   </w:style>
+  <w:style w:type="paragraph" w:styleId="Revision">
+    <w:name w:val="Revision"/>
+    <w:hidden/>
+    <w:uiPriority w:val="99"/>
+    <w:semiHidden/>
+    <w:rsid w:val="00786281"/>
+  </w:style>
 </w:styles>
 </file>
 

</xml_diff>

<commit_message>
added to foreign language section
</commit_message>
<xml_diff>
--- a/Thesis Draft.docx
+++ b/Thesis Draft.docx
@@ -2734,15 +2734,7 @@
         <w:t>of</w:t>
       </w:r>
       <w:r>
-        <w:t xml:space="preserve"> the </w:t>
-      </w:r>
-      <w:proofErr w:type="gramStart"/>
-      <w:r>
-        <w:t>letter</w:t>
-      </w:r>
-      <w:proofErr w:type="gramEnd"/>
-      <w:r>
-        <w:t xml:space="preserve"> </w:t>
+        <w:t xml:space="preserve"> the letter </w:t>
       </w:r>
       <w:r>
         <w:t>recalls,</w:t>
@@ -2824,12 +2816,7 @@
         <w:t>t was required of the participant that they answer the current question before moving onward to the next. The participants completed Set Two of the APM</w:t>
       </w:r>
       <w:r>
-        <w:t>, contai</w:t>
-      </w:r>
-      <w:bookmarkStart w:id="91" w:name="_GoBack"/>
-      <w:bookmarkEnd w:id="91"/>
-      <w:r>
-        <w:t>ning 36 problems and they had 25 minutes to complete it</w:t>
+        <w:t>, containing 36 problems and they had 25 minutes to complete it</w:t>
       </w:r>
       <w:r>
         <w:t xml:space="preserve">. </w:t>
@@ -2853,10 +2840,10 @@
       <w:pPr>
         <w:spacing w:line="480" w:lineRule="auto"/>
         <w:rPr>
-          <w:ins w:id="92" w:author="Wikowsky, Addie J" w:date="2019-03-18T13:42:00Z"/>
-        </w:rPr>
-      </w:pPr>
-      <w:ins w:id="93" w:author="Wikowsky, Addie J" w:date="2019-03-18T13:42:00Z">
+          <w:ins w:id="91" w:author="Wikowsky, Addie J" w:date="2019-03-18T13:42:00Z"/>
+        </w:rPr>
+      </w:pPr>
+      <w:ins w:id="92" w:author="Wikowsky, Addie J" w:date="2019-03-18T13:42:00Z">
         <w:r>
           <w:rPr>
             <w:i/>
@@ -2864,10 +2851,7 @@
           <w:t>Figure 1.</w:t>
         </w:r>
         <w:r>
-          <w:t xml:space="preserve"> </w:t>
-        </w:r>
-        <w:r>
-          <w:t>This is the practice problem included in the instructions for the APM</w:t>
+          <w:t xml:space="preserve"> This is the practice problem included in the instructions for the APM</w:t>
         </w:r>
       </w:ins>
     </w:p>
@@ -2875,11 +2859,14 @@
       <w:pPr>
         <w:spacing w:line="480" w:lineRule="auto"/>
         <w:rPr>
-          <w:ins w:id="94" w:author="Wikowsky, Addie J" w:date="2019-03-18T13:41:00Z"/>
-        </w:rPr>
-      </w:pPr>
-      <w:ins w:id="95" w:author="Wikowsky, Addie J" w:date="2019-03-18T13:42:00Z">
-        <w:r>
+          <w:ins w:id="93" w:author="Wikowsky, Addie J" w:date="2019-03-18T13:41:00Z"/>
+        </w:rPr>
+      </w:pPr>
+      <w:ins w:id="94" w:author="Wikowsky, Addie J" w:date="2019-03-18T13:42:00Z">
+        <w:r>
+          <w:rPr>
+            <w:noProof/>
+          </w:rPr>
           <w:drawing>
             <wp:inline distT="0" distB="0" distL="0" distR="0" wp14:anchorId="3C62A0C1" wp14:editId="2EBDD9BE">
               <wp:extent cx="2438400" cy="2235200"/>
@@ -2946,9 +2933,6 @@
     <w:p>
       <w:pPr>
         <w:spacing w:line="480" w:lineRule="auto"/>
-        <w:rPr>
-          <w:ins w:id="96" w:author="Erin Buchanan" w:date="2019-03-14T19:22:00Z"/>
-        </w:rPr>
       </w:pPr>
       <w:r>
         <w:rPr>
@@ -2960,11 +2944,11 @@
       <w:r>
         <w:t xml:space="preserve"> </w:t>
       </w:r>
-      <w:commentRangeStart w:id="97"/>
+      <w:commentRangeStart w:id="95"/>
       <w:r>
         <w:t>This task was part of the experimental design for expertise. Participants would sign up</w:t>
       </w:r>
-      <w:ins w:id="98" w:author="Erin Buchanan" w:date="2019-03-14T19:20:00Z">
+      <w:ins w:id="96" w:author="Erin Buchanan" w:date="2019-03-14T19:20:00Z">
         <w:r>
           <w:t xml:space="preserve"> for</w:t>
         </w:r>
@@ -2984,12 +2968,87 @@
       <w:r>
         <w:t xml:space="preserve"> introductory course.  </w:t>
       </w:r>
-      <w:commentRangeEnd w:id="97"/>
-      <w:r>
-        <w:rPr>
-          <w:rStyle w:val="CommentReference"/>
-        </w:rPr>
-        <w:commentReference w:id="97"/>
+      <w:commentRangeEnd w:id="95"/>
+      <w:r>
+        <w:rPr>
+          <w:rStyle w:val="CommentReference"/>
+        </w:rPr>
+        <w:commentReference w:id="95"/>
+      </w:r>
+      <w:r>
+        <w:t xml:space="preserve">The placement exam demonstrates proficiency in French, German, </w:t>
+      </w:r>
+      <w:bookmarkStart w:id="97" w:name="_GoBack"/>
+      <w:bookmarkEnd w:id="97"/>
+      <w:r>
+        <w:t xml:space="preserve">or Spanish. The entire exam is computerized and evaluates grammar, vocabulary, and reading comprehension in the above languages. For the reading comprehension questions the participant is given a prompt in their second language and must answer a question about it. </w:t>
+      </w:r>
+      <w:r>
+        <w:t xml:space="preserve">After the exam is complete they are given a score that correlates to which section of that language they should take. </w:t>
+      </w:r>
+    </w:p>
+    <w:p>
+      <w:pPr>
+        <w:spacing w:line="480" w:lineRule="auto"/>
+      </w:pPr>
+    </w:p>
+    <w:p>
+      <w:pPr>
+        <w:spacing w:line="480" w:lineRule="auto"/>
+      </w:pPr>
+      <w:r>
+        <w:rPr>
+          <w:i/>
+        </w:rPr>
+        <w:t>Figure Two.</w:t>
+      </w:r>
+      <w:r>
+        <w:t xml:space="preserve"> Example of a reading comprehension question in French.</w:t>
+      </w:r>
+    </w:p>
+    <w:p>
+      <w:pPr>
+        <w:spacing w:line="480" w:lineRule="auto"/>
+        <w:rPr>
+          <w:ins w:id="98" w:author="Erin Buchanan" w:date="2019-03-14T19:22:00Z"/>
+        </w:rPr>
+      </w:pPr>
+      <w:r>
+        <w:drawing>
+          <wp:inline distT="0" distB="0" distL="0" distR="0" wp14:anchorId="4E6DC597" wp14:editId="43B6EB68">
+            <wp:extent cx="5943600" cy="4103370"/>
+            <wp:effectExtent l="0" t="0" r="0" b="0"/>
+            <wp:docPr id="2" name="Picture 2"/>
+            <wp:cNvGraphicFramePr>
+              <a:graphicFrameLocks xmlns:a="http://schemas.openxmlformats.org/drawingml/2006/main" noChangeAspect="1"/>
+            </wp:cNvGraphicFramePr>
+            <a:graphic xmlns:a="http://schemas.openxmlformats.org/drawingml/2006/main">
+              <a:graphicData uri="http://schemas.openxmlformats.org/drawingml/2006/picture">
+                <pic:pic xmlns:pic="http://schemas.openxmlformats.org/drawingml/2006/picture">
+                  <pic:nvPicPr>
+                    <pic:cNvPr id="1" name=""/>
+                    <pic:cNvPicPr/>
+                  </pic:nvPicPr>
+                  <pic:blipFill>
+                    <a:blip r:embed="rId9"/>
+                    <a:stretch>
+                      <a:fillRect/>
+                    </a:stretch>
+                  </pic:blipFill>
+                  <pic:spPr>
+                    <a:xfrm>
+                      <a:off x="0" y="0"/>
+                      <a:ext cx="5943600" cy="4103370"/>
+                    </a:xfrm>
+                    <a:prstGeom prst="rect">
+                      <a:avLst/>
+                    </a:prstGeom>
+                  </pic:spPr>
+                </pic:pic>
+              </a:graphicData>
+            </a:graphic>
+          </wp:inline>
+        </w:drawing>
       </w:r>
     </w:p>
     <w:p>
@@ -3023,6 +3082,7 @@
           <w:rPr>
             <w:b/>
           </w:rPr>
+          <w:lastRenderedPageBreak/>
           <w:t>Results</w:t>
         </w:r>
       </w:ins>
@@ -3374,7 +3434,7 @@
       <w:r>
         <w:t xml:space="preserve">(3), 242–259. </w:t>
       </w:r>
-      <w:hyperlink r:id="rId9" w:history="1">
+      <w:hyperlink r:id="rId10" w:history="1">
         <w:r>
           <w:rPr>
             <w:rStyle w:val="Hyperlink"/>
@@ -3880,6 +3940,9 @@
       </w:pPr>
       <w:ins w:id="123" w:author="Wikowsky, Addie J" w:date="2019-03-18T13:30:00Z">
         <w:r>
+          <w:rPr>
+            <w:noProof/>
+          </w:rPr>
           <w:drawing>
             <wp:inline distT="0" distB="0" distL="0" distR="0" wp14:anchorId="4A602151" wp14:editId="64EAF338">
               <wp:extent cx="2438400" cy="2235200"/>
@@ -4117,13 +4180,8 @@
         </w:rPr>
         <w:annotationRef/>
       </w:r>
-      <w:proofErr w:type="gramStart"/>
-      <w:r>
-        <w:t>Yeah</w:t>
-      </w:r>
-      <w:proofErr w:type="gramEnd"/>
-      <w:r>
-        <w:t xml:space="preserve"> I think it’s ok the way you have it now. </w:t>
+      <w:r>
+        <w:t xml:space="preserve">Yeah I think it’s ok the way you have it now. </w:t>
       </w:r>
     </w:p>
   </w:comment>
@@ -4852,13 +4910,8 @@
         </w:rPr>
         <w:annotationRef/>
       </w:r>
-      <w:proofErr w:type="gramStart"/>
-      <w:r>
-        <w:t>Also</w:t>
-      </w:r>
-      <w:proofErr w:type="gramEnd"/>
-      <w:r>
-        <w:t xml:space="preserve"> here, this is physically how they might click the buttons, but instead think of describing what they are doing in the task. So, they get a practice item that shows X, Y, Z, and are asked to pick the most </w:t>
+      <w:r>
+        <w:t xml:space="preserve">Also here, this is physically how they might click the buttons, but instead think of describing what they are doing in the task. So, they get a practice item that shows X, Y, Z, and are asked to pick the most </w:t>
       </w:r>
       <w:r>
         <w:t xml:space="preserve">likely answer to fill in the pattern. You can include examples as part of the appendix to help make that easier. </w:t>
@@ -4886,7 +4939,7 @@
       </w:pPr>
     </w:p>
   </w:comment>
-  <w:comment w:id="97" w:author="Erin Buchanan" w:date="2019-03-14T19:21:00Z" w:initials="BEM">
+  <w:comment w:id="95" w:author="Erin Buchanan" w:date="2019-03-14T19:21:00Z" w:initials="BEM">
     <w:p>
       <w:pPr>
         <w:pStyle w:val="CommentText"/>

</xml_diff>

<commit_message>
added stuff from OSF updated some wording, will clean up tomorrow
</commit_message>
<xml_diff>
--- a/Thesis Draft.docx
+++ b/Thesis Draft.docx
@@ -10,21 +10,31 @@
           <w:b/>
         </w:rPr>
       </w:pPr>
+      <w:del w:id="0" w:author="Wikowsky, Addie J" w:date="2019-03-20T00:07:00Z">
+        <w:r>
+          <w:rPr>
+            <w:b/>
+          </w:rPr>
+          <w:delText xml:space="preserve">TITLE </w:delText>
+        </w:r>
+      </w:del>
+      <w:ins w:id="1" w:author="Wikowsky, Addie J" w:date="2019-03-20T00:07:00Z">
+        <w:r>
+          <w:rPr>
+            <w:b/>
+          </w:rPr>
+          <w:t>Expertise within Working Memory and Fluid Intelligence</w:t>
+        </w:r>
+      </w:ins>
+    </w:p>
+    <w:p>
+      <w:pPr>
+        <w:spacing w:line="480" w:lineRule="auto"/>
+      </w:pPr>
       <w:r>
         <w:rPr>
           <w:b/>
         </w:rPr>
-        <w:t xml:space="preserve">TITLE </w:t>
-      </w:r>
-    </w:p>
-    <w:p>
-      <w:pPr>
-        <w:spacing w:line="480" w:lineRule="auto"/>
-      </w:pPr>
-      <w:r>
-        <w:rPr>
-          <w:b/>
-        </w:rPr>
         <w:t>Working Memory</w:t>
       </w:r>
     </w:p>
@@ -93,19 +103,19 @@
         </w:rPr>
         <w:t xml:space="preserve"> interacting system that serves higher level mental </w:t>
       </w:r>
-      <w:commentRangeStart w:id="0"/>
+      <w:commentRangeStart w:id="2"/>
       <w:r>
         <w:rPr>
           <w:color w:val="000000"/>
         </w:rPr>
         <w:t>processes</w:t>
       </w:r>
-      <w:commentRangeEnd w:id="0"/>
-      <w:r>
-        <w:rPr>
-          <w:rStyle w:val="CommentReference"/>
-        </w:rPr>
-        <w:commentReference w:id="0"/>
+      <w:commentRangeEnd w:id="2"/>
+      <w:r>
+        <w:rPr>
+          <w:rStyle w:val="CommentReference"/>
+        </w:rPr>
+        <w:commentReference w:id="2"/>
       </w:r>
       <w:r>
         <w:rPr>
@@ -178,16 +188,16 @@
       <w:r>
         <w:t xml:space="preserve"> Baddeley and Hitch’s memory model additionally includes a visuospatial sketchpad, which is primarily responsible for visual and spatial </w:t>
       </w:r>
-      <w:commentRangeStart w:id="1"/>
+      <w:commentRangeStart w:id="3"/>
       <w:r>
         <w:t>encoding</w:t>
       </w:r>
-      <w:commentRangeEnd w:id="1"/>
-      <w:r>
-        <w:rPr>
-          <w:rStyle w:val="CommentReference"/>
-        </w:rPr>
-        <w:commentReference w:id="1"/>
+      <w:commentRangeEnd w:id="3"/>
+      <w:r>
+        <w:rPr>
+          <w:rStyle w:val="CommentReference"/>
+        </w:rPr>
+        <w:commentReference w:id="3"/>
       </w:r>
       <w:r>
         <w:t xml:space="preserve">. </w:t>
@@ -227,16 +237,16 @@
         <w:tab/>
         <w:t xml:space="preserve">There are copious amounts of brain mechanisms that work into how much you can hold in your working. </w:t>
       </w:r>
-      <w:commentRangeStart w:id="2"/>
+      <w:commentRangeStart w:id="4"/>
       <w:r>
         <w:t xml:space="preserve">One factor </w:t>
       </w:r>
-      <w:commentRangeEnd w:id="2"/>
-      <w:r>
-        <w:rPr>
-          <w:rStyle w:val="CommentReference"/>
-        </w:rPr>
-        <w:commentReference w:id="2"/>
+      <w:commentRangeEnd w:id="4"/>
+      <w:r>
+        <w:rPr>
+          <w:rStyle w:val="CommentReference"/>
+        </w:rPr>
+        <w:commentReference w:id="4"/>
       </w:r>
       <w:r>
         <w:t>is intelligence, specifically fluid intelligence (</w:t>
@@ -254,30 +264,30 @@
         <w:lastRenderedPageBreak/>
         <w:t xml:space="preserve">describes intelligence as behavior that can be observed and measured. Horn is describing that, for researchers in the behavioral sciences, intelligence needs to be measured in some aspect for it to be considered </w:t>
       </w:r>
-      <w:commentRangeStart w:id="3"/>
+      <w:commentRangeStart w:id="5"/>
       <w:r>
         <w:t>observable</w:t>
       </w:r>
-      <w:commentRangeEnd w:id="3"/>
-      <w:r>
-        <w:rPr>
-          <w:rStyle w:val="CommentReference"/>
-        </w:rPr>
-        <w:commentReference w:id="3"/>
+      <w:commentRangeEnd w:id="5"/>
+      <w:r>
+        <w:rPr>
+          <w:rStyle w:val="CommentReference"/>
+        </w:rPr>
+        <w:commentReference w:id="5"/>
       </w:r>
       <w:r>
         <w:t xml:space="preserve">.. </w:t>
       </w:r>
-      <w:commentRangeStart w:id="4"/>
+      <w:commentRangeStart w:id="6"/>
       <w:r>
         <w:t>Jaeggi</w:t>
       </w:r>
-      <w:commentRangeEnd w:id="4"/>
-      <w:r>
-        <w:rPr>
-          <w:rStyle w:val="CommentReference"/>
-        </w:rPr>
-        <w:commentReference w:id="4"/>
+      <w:commentRangeEnd w:id="6"/>
+      <w:r>
+        <w:rPr>
+          <w:rStyle w:val="CommentReference"/>
+        </w:rPr>
+        <w:commentReference w:id="6"/>
       </w:r>
       <w:r>
         <w:t xml:space="preserve"> et al. (2008) classify </w:t>
@@ -291,16 +301,16 @@
       <w:r>
         <w:t xml:space="preserve"> as a human ability that allows participants to adapt their thinking to the problem at hand regardless of acquired </w:t>
       </w:r>
-      <w:commentRangeStart w:id="5"/>
+      <w:commentRangeStart w:id="7"/>
       <w:r>
         <w:t>knowledge</w:t>
       </w:r>
-      <w:commentRangeEnd w:id="5"/>
-      <w:r>
-        <w:rPr>
-          <w:rStyle w:val="CommentReference"/>
-        </w:rPr>
-        <w:commentReference w:id="5"/>
+      <w:commentRangeEnd w:id="7"/>
+      <w:r>
+        <w:rPr>
+          <w:rStyle w:val="CommentReference"/>
+        </w:rPr>
+        <w:commentReference w:id="7"/>
       </w:r>
       <w:r>
         <w:t xml:space="preserve">. In addition, Gray, Chabris, and Braver (2003) highlight that </w:t>
@@ -338,24 +348,24 @@
       <w:r>
         <w:t xml:space="preserve"> in 1941 at an APA convention. Since then it has grown popular in the behavioral sciences as a way to measure intelligence that is always </w:t>
       </w:r>
-      <w:commentRangeStart w:id="6"/>
-      <w:commentRangeStart w:id="7"/>
+      <w:commentRangeStart w:id="8"/>
+      <w:commentRangeStart w:id="9"/>
       <w:r>
         <w:t>expanding</w:t>
       </w:r>
-      <w:commentRangeEnd w:id="6"/>
-      <w:commentRangeEnd w:id="7"/>
-      <w:r>
-        <w:rPr>
-          <w:rStyle w:val="CommentReference"/>
-        </w:rPr>
-        <w:commentReference w:id="6"/>
-      </w:r>
-      <w:r>
-        <w:rPr>
-          <w:rStyle w:val="CommentReference"/>
-        </w:rPr>
-        <w:commentReference w:id="7"/>
+      <w:commentRangeEnd w:id="8"/>
+      <w:commentRangeEnd w:id="9"/>
+      <w:r>
+        <w:rPr>
+          <w:rStyle w:val="CommentReference"/>
+        </w:rPr>
+        <w:commentReference w:id="8"/>
+      </w:r>
+      <w:r>
+        <w:rPr>
+          <w:rStyle w:val="CommentReference"/>
+        </w:rPr>
+        <w:commentReference w:id="9"/>
       </w:r>
       <w:r>
         <w:t>.</w:t>
@@ -422,7 +432,7 @@
       <w:r>
         <w:t>Working memory has been tested in the field of psychology since Miller introduced the “magic number” in 1956. Yuan et al. (2006) suggest that there are two types of measurement</w:t>
       </w:r>
-      <w:ins w:id="8" w:author="Erin Buchanan" w:date="2019-02-19T11:02:00Z">
+      <w:ins w:id="10" w:author="Erin Buchanan" w:date="2019-02-19T11:02:00Z">
         <w:r>
           <w:t>:</w:t>
         </w:r>
@@ -494,13 +504,13 @@
         <w:spacing w:line="480" w:lineRule="auto"/>
         <w:ind w:firstLine="720"/>
         <w:rPr>
-          <w:del w:id="9" w:author="Wikowsky, Addie J" w:date="2019-02-24T23:57:00Z"/>
-        </w:rPr>
-      </w:pPr>
-      <w:commentRangeStart w:id="10"/>
-      <w:commentRangeStart w:id="11"/>
+          <w:del w:id="11" w:author="Wikowsky, Addie J" w:date="2019-02-24T23:57:00Z"/>
+        </w:rPr>
+      </w:pPr>
       <w:commentRangeStart w:id="12"/>
-      <w:del w:id="13" w:author="Wikowsky, Addie J" w:date="2019-02-24T23:58:00Z">
+      <w:commentRangeStart w:id="13"/>
+      <w:commentRangeStart w:id="14"/>
+      <w:del w:id="15" w:author="Wikowsky, Addie J" w:date="2019-02-24T23:58:00Z">
         <w:r>
           <w:rPr>
             <w:color w:val="000000" w:themeColor="text1"/>
@@ -521,20 +531,6 @@
       <w:r>
         <w:t>One</w:t>
       </w:r>
-      <w:commentRangeEnd w:id="10"/>
-      <w:r>
-        <w:rPr>
-          <w:rStyle w:val="CommentReference"/>
-        </w:rPr>
-        <w:commentReference w:id="10"/>
-      </w:r>
-      <w:commentRangeEnd w:id="11"/>
-      <w:r>
-        <w:rPr>
-          <w:rStyle w:val="CommentReference"/>
-        </w:rPr>
-        <w:commentReference w:id="11"/>
-      </w:r>
       <w:commentRangeEnd w:id="12"/>
       <w:r>
         <w:rPr>
@@ -542,72 +538,86 @@
         </w:rPr>
         <w:commentReference w:id="12"/>
       </w:r>
+      <w:commentRangeEnd w:id="13"/>
+      <w:r>
+        <w:rPr>
+          <w:rStyle w:val="CommentReference"/>
+        </w:rPr>
+        <w:commentReference w:id="13"/>
+      </w:r>
+      <w:commentRangeEnd w:id="14"/>
+      <w:r>
+        <w:rPr>
+          <w:rStyle w:val="CommentReference"/>
+        </w:rPr>
+        <w:commentReference w:id="14"/>
+      </w:r>
       <w:r>
         <w:t xml:space="preserve"> of the most used tests to measure WM is the Operation Span (OSPAN) created by Turner and Engle (</w:t>
-      </w:r>
-      <w:commentRangeStart w:id="14"/>
-      <w:commentRangeStart w:id="15"/>
-      <w:r>
-        <w:rPr>
-          <w:color w:val="000000" w:themeColor="text1"/>
-        </w:rPr>
-        <w:t>1989</w:t>
-      </w:r>
-      <w:commentRangeEnd w:id="14"/>
-      <w:r>
-        <w:rPr>
-          <w:rStyle w:val="CommentReference"/>
-        </w:rPr>
-        <w:commentReference w:id="14"/>
-      </w:r>
-      <w:commentRangeEnd w:id="15"/>
-      <w:r>
-        <w:rPr>
-          <w:rStyle w:val="CommentReference"/>
-        </w:rPr>
-        <w:commentReference w:id="15"/>
-      </w:r>
-      <w:r>
-        <w:t xml:space="preserve">). In the OSPAN the participant is given a math problem which they have to identify the solution as correct or incorrect (processing component) with a word or letter being presented after they answer. The participant is then supposed to recall (storage component) </w:t>
-      </w:r>
-      <w:r>
-        <w:t xml:space="preserve">those </w:t>
-      </w:r>
-      <w:r>
-        <w:t>word</w:t>
-      </w:r>
-      <w:r>
-        <w:t>s</w:t>
-      </w:r>
-      <w:r>
-        <w:t xml:space="preserve"> after a few trials. The original OSPAN and the automated OSPAN (Unsworth, </w:t>
-      </w:r>
-      <w:proofErr w:type="spellStart"/>
-      <w:r>
-        <w:t>Heitz</w:t>
-      </w:r>
-      <w:proofErr w:type="spellEnd"/>
-      <w:r>
-        <w:t xml:space="preserve">, Schrock, &amp; Engle, 2005) still hold the same task, but the </w:t>
       </w:r>
       <w:commentRangeStart w:id="16"/>
       <w:commentRangeStart w:id="17"/>
       <w:r>
+        <w:rPr>
+          <w:color w:val="000000" w:themeColor="text1"/>
+        </w:rPr>
+        <w:t>1989</w:t>
+      </w:r>
+      <w:commentRangeEnd w:id="16"/>
+      <w:r>
+        <w:rPr>
+          <w:rStyle w:val="CommentReference"/>
+        </w:rPr>
+        <w:commentReference w:id="16"/>
+      </w:r>
+      <w:commentRangeEnd w:id="17"/>
+      <w:r>
+        <w:rPr>
+          <w:rStyle w:val="CommentReference"/>
+        </w:rPr>
+        <w:commentReference w:id="17"/>
+      </w:r>
+      <w:r>
+        <w:t xml:space="preserve">). In the OSPAN the participant is given a math problem which they have to identify the solution as correct or incorrect (processing component) with a word or letter being presented after they answer. The participant is then supposed to recall (storage component) </w:t>
+      </w:r>
+      <w:r>
+        <w:t xml:space="preserve">those </w:t>
+      </w:r>
+      <w:r>
+        <w:t>word</w:t>
+      </w:r>
+      <w:r>
+        <w:t>s</w:t>
+      </w:r>
+      <w:r>
+        <w:t xml:space="preserve"> after a few trials. The original OSPAN and the automated OSPAN (Unsworth, </w:t>
+      </w:r>
+      <w:proofErr w:type="spellStart"/>
+      <w:r>
+        <w:t>Heitz</w:t>
+      </w:r>
+      <w:proofErr w:type="spellEnd"/>
+      <w:r>
+        <w:t xml:space="preserve">, Schrock, &amp; Engle, 2005) still hold the same task, but the </w:t>
+      </w:r>
+      <w:commentRangeStart w:id="18"/>
+      <w:commentRangeStart w:id="19"/>
+      <w:r>
         <w:t>automated</w:t>
       </w:r>
-      <w:commentRangeEnd w:id="16"/>
-      <w:r>
-        <w:rPr>
-          <w:rStyle w:val="CommentReference"/>
-        </w:rPr>
-        <w:commentReference w:id="16"/>
-      </w:r>
-      <w:commentRangeEnd w:id="17"/>
-      <w:r>
-        <w:rPr>
-          <w:rStyle w:val="CommentReference"/>
-        </w:rPr>
-        <w:commentReference w:id="17"/>
+      <w:commentRangeEnd w:id="18"/>
+      <w:r>
+        <w:rPr>
+          <w:rStyle w:val="CommentReference"/>
+        </w:rPr>
+        <w:commentReference w:id="18"/>
+      </w:r>
+      <w:commentRangeEnd w:id="19"/>
+      <w:r>
+        <w:rPr>
+          <w:rStyle w:val="CommentReference"/>
+        </w:rPr>
+        <w:commentReference w:id="19"/>
       </w:r>
       <w:r>
         <w:t xml:space="preserve"> OSPAN </w:t>
@@ -648,7 +658,7 @@
       <w:r>
         <w:t>After the task is completed</w:t>
       </w:r>
-      <w:ins w:id="18" w:author="Erin Buchanan" w:date="2019-02-19T11:05:00Z">
+      <w:ins w:id="20" w:author="Erin Buchanan" w:date="2019-02-19T11:05:00Z">
         <w:r>
           <w:t>,</w:t>
         </w:r>
@@ -668,7 +678,7 @@
       <w:r>
         <w:t>. The first is a raw score of the correctly recalled letter</w:t>
       </w:r>
-      <w:ins w:id="19" w:author="Erin Buchanan" w:date="2019-02-19T11:06:00Z">
+      <w:ins w:id="21" w:author="Erin Buchanan" w:date="2019-02-19T11:06:00Z">
         <w:r>
           <w:t>s</w:t>
         </w:r>
@@ -676,7 +686,7 @@
       <w:r>
         <w:t xml:space="preserve"> or word</w:t>
       </w:r>
-      <w:ins w:id="20" w:author="Erin Buchanan" w:date="2019-02-19T11:06:00Z">
+      <w:ins w:id="22" w:author="Erin Buchanan" w:date="2019-02-19T11:06:00Z">
         <w:r>
           <w:t>s</w:t>
         </w:r>
@@ -708,7 +718,7 @@
       <w:r>
         <w:t>. In the first part of the RSPAN</w:t>
       </w:r>
-      <w:ins w:id="21" w:author="Erin Buchanan" w:date="2019-02-19T11:06:00Z">
+      <w:ins w:id="23" w:author="Erin Buchanan" w:date="2019-02-19T11:06:00Z">
         <w:r>
           <w:t>,</w:t>
         </w:r>
@@ -716,7 +726,7 @@
       <w:r>
         <w:t xml:space="preserve"> participants read sentences out loud to the experimenter</w:t>
       </w:r>
-      <w:ins w:id="22" w:author="Erin Buchanan" w:date="2019-02-19T11:06:00Z">
+      <w:ins w:id="24" w:author="Erin Buchanan" w:date="2019-02-19T11:06:00Z">
         <w:r>
           <w:t xml:space="preserve">. </w:t>
         </w:r>
@@ -730,7 +740,7 @@
       <w:r>
         <w:t>. For the second part, Daneman and Carpenter (1980) had the participant read sentences that were from general knowledge, politics, and other subjects; while still trying to remember the last word. After reading the sentence</w:t>
       </w:r>
-      <w:ins w:id="23" w:author="Erin Buchanan" w:date="2019-02-19T11:07:00Z">
+      <w:ins w:id="25" w:author="Erin Buchanan" w:date="2019-02-19T11:07:00Z">
         <w:r>
           <w:t>,</w:t>
         </w:r>
@@ -751,16 +761,16 @@
       <w:r>
         <w:t xml:space="preserve">interested in if the participant had recalled the words in order or </w:t>
       </w:r>
-      <w:commentRangeStart w:id="24"/>
+      <w:commentRangeStart w:id="26"/>
       <w:r>
         <w:t>not</w:t>
       </w:r>
-      <w:commentRangeEnd w:id="24"/>
-      <w:r>
-        <w:rPr>
-          <w:rStyle w:val="CommentReference"/>
-        </w:rPr>
-        <w:commentReference w:id="24"/>
+      <w:commentRangeEnd w:id="26"/>
+      <w:r>
+        <w:rPr>
+          <w:rStyle w:val="CommentReference"/>
+        </w:rPr>
+        <w:commentReference w:id="26"/>
       </w:r>
       <w:r>
         <w:t xml:space="preserve"> for reading span</w:t>
@@ -774,16 +784,16 @@
       <w:r>
         <w:t xml:space="preserve"> The participants are scored on the number of correct words they recalled in the correct order. For example, the participant is supposed to recall the words: tent, shoe, and bottle. If the participant recalled shoe and bottle, they would receive 2/3. It is important to note for this task that the order is crucial for scoring. For instance, if the participant recalled the same words as above in this order: shoe, tent, bottle, they would still only get a 2/</w:t>
       </w:r>
-      <w:commentRangeStart w:id="25"/>
+      <w:commentRangeStart w:id="27"/>
       <w:r>
         <w:t>3</w:t>
       </w:r>
-      <w:commentRangeEnd w:id="25"/>
-      <w:r>
-        <w:rPr>
-          <w:rStyle w:val="CommentReference"/>
-        </w:rPr>
-        <w:commentReference w:id="25"/>
+      <w:commentRangeEnd w:id="27"/>
+      <w:r>
+        <w:rPr>
+          <w:rStyle w:val="CommentReference"/>
+        </w:rPr>
+        <w:commentReference w:id="27"/>
       </w:r>
       <w:r>
         <w:t>.</w:t>
@@ -809,19 +819,19 @@
         </w:rPr>
         <w:t>N-</w:t>
       </w:r>
-      <w:commentRangeStart w:id="26"/>
+      <w:commentRangeStart w:id="28"/>
       <w:r>
         <w:rPr>
           <w:color w:val="000000" w:themeColor="text1"/>
         </w:rPr>
         <w:t>Back</w:t>
       </w:r>
-      <w:commentRangeEnd w:id="26"/>
-      <w:r>
-        <w:rPr>
-          <w:rStyle w:val="CommentReference"/>
-        </w:rPr>
-        <w:commentReference w:id="26"/>
+      <w:commentRangeEnd w:id="28"/>
+      <w:r>
+        <w:rPr>
+          <w:rStyle w:val="CommentReference"/>
+        </w:rPr>
+        <w:commentReference w:id="28"/>
       </w:r>
       <w:r>
         <w:rPr>
@@ -873,7 +883,7 @@
         </w:rPr>
         <w:t xml:space="preserve"> et al., 2018). After a stimuli is presented</w:t>
       </w:r>
-      <w:ins w:id="27" w:author="Erin Buchanan" w:date="2019-02-19T11:09:00Z">
+      <w:ins w:id="29" w:author="Erin Buchanan" w:date="2019-02-19T11:09:00Z">
         <w:r>
           <w:rPr>
             <w:color w:val="000000" w:themeColor="text1"/>
@@ -937,7 +947,7 @@
         </w:rPr>
         <w:t>The stimuli would keep being produced</w:t>
       </w:r>
-      <w:ins w:id="28" w:author="Erin Buchanan" w:date="2019-02-19T11:10:00Z">
+      <w:ins w:id="30" w:author="Erin Buchanan" w:date="2019-02-19T11:10:00Z">
         <w:r>
           <w:rPr>
             <w:color w:val="000000" w:themeColor="text1"/>
@@ -1024,7 +1034,7 @@
         <w:lastRenderedPageBreak/>
         <w:t>The Raven</w:t>
       </w:r>
-      <w:ins w:id="29" w:author="Wikowsky, Addie J" w:date="2019-02-16T04:17:00Z">
+      <w:ins w:id="31" w:author="Wikowsky, Addie J" w:date="2019-02-16T04:17:00Z">
         <w:r>
           <w:rPr>
             <w:color w:val="000000" w:themeColor="text1"/>
@@ -1074,8 +1084,8 @@
         </w:rPr>
         <w:t xml:space="preserve">is a measure of </w:t>
       </w:r>
-      <w:commentRangeStart w:id="30"/>
-      <w:commentRangeStart w:id="31"/>
+      <w:commentRangeStart w:id="32"/>
+      <w:commentRangeStart w:id="33"/>
       <w:r>
         <w:rPr>
           <w:i/>
@@ -1083,21 +1093,21 @@
         </w:rPr>
         <w:t>gF</w:t>
       </w:r>
-      <w:commentRangeEnd w:id="30"/>
+      <w:commentRangeEnd w:id="32"/>
       <w:r>
         <w:rPr>
           <w:rStyle w:val="CommentReference"/>
           <w:i/>
         </w:rPr>
-        <w:commentReference w:id="30"/>
-      </w:r>
-      <w:commentRangeEnd w:id="31"/>
+        <w:commentReference w:id="32"/>
+      </w:r>
+      <w:commentRangeEnd w:id="33"/>
       <w:r>
         <w:rPr>
           <w:rStyle w:val="CommentReference"/>
           <w:i/>
         </w:rPr>
-        <w:commentReference w:id="31"/>
+        <w:commentReference w:id="33"/>
       </w:r>
       <w:r>
         <w:rPr>
@@ -1111,7 +1121,7 @@
         </w:rPr>
         <w:t>Raven (1936)</w:t>
       </w:r>
-      <w:ins w:id="32" w:author="Wikowsky, Addie J" w:date="2019-02-16T04:17:00Z">
+      <w:ins w:id="34" w:author="Wikowsky, Addie J" w:date="2019-02-16T04:17:00Z">
         <w:r>
           <w:rPr>
             <w:color w:val="000000" w:themeColor="text1"/>
@@ -1271,19 +1281,19 @@
         </w:rPr>
         <w:t xml:space="preserve"> The participant is scored by how many of their answers were </w:t>
       </w:r>
-      <w:commentRangeStart w:id="33"/>
+      <w:commentRangeStart w:id="35"/>
       <w:r>
         <w:rPr>
           <w:color w:val="000000" w:themeColor="text1"/>
         </w:rPr>
         <w:t>correct</w:t>
       </w:r>
-      <w:commentRangeEnd w:id="33"/>
-      <w:r>
-        <w:rPr>
-          <w:rStyle w:val="CommentReference"/>
-        </w:rPr>
-        <w:commentReference w:id="33"/>
+      <w:commentRangeEnd w:id="35"/>
+      <w:r>
+        <w:rPr>
+          <w:rStyle w:val="CommentReference"/>
+        </w:rPr>
+        <w:commentReference w:id="35"/>
       </w:r>
       <w:r>
         <w:rPr>
@@ -1291,19 +1301,19 @@
         </w:rPr>
         <w:t xml:space="preserve">. These raw scores are then compared to percentiles based on the participants </w:t>
       </w:r>
-      <w:commentRangeStart w:id="34"/>
+      <w:commentRangeStart w:id="36"/>
       <w:r>
         <w:rPr>
           <w:color w:val="000000" w:themeColor="text1"/>
         </w:rPr>
         <w:t>age</w:t>
       </w:r>
-      <w:commentRangeEnd w:id="34"/>
-      <w:r>
-        <w:rPr>
-          <w:rStyle w:val="CommentReference"/>
-        </w:rPr>
-        <w:commentReference w:id="34"/>
+      <w:commentRangeEnd w:id="36"/>
+      <w:r>
+        <w:rPr>
+          <w:rStyle w:val="CommentReference"/>
+        </w:rPr>
+        <w:commentReference w:id="36"/>
       </w:r>
       <w:r>
         <w:rPr>
@@ -1379,27 +1389,27 @@
         <w:spacing w:line="480" w:lineRule="auto"/>
         <w:ind w:firstLine="720"/>
       </w:pPr>
-      <w:commentRangeStart w:id="35"/>
-      <w:commentRangeStart w:id="36"/>
+      <w:commentRangeStart w:id="37"/>
+      <w:commentRangeStart w:id="38"/>
       <w:r>
         <w:rPr>
           <w:color w:val="000000" w:themeColor="text1"/>
         </w:rPr>
         <w:t xml:space="preserve">Conway </w:t>
       </w:r>
-      <w:commentRangeEnd w:id="35"/>
-      <w:r>
-        <w:rPr>
-          <w:rStyle w:val="CommentReference"/>
-        </w:rPr>
-        <w:commentReference w:id="35"/>
-      </w:r>
-      <w:commentRangeEnd w:id="36"/>
-      <w:r>
-        <w:rPr>
-          <w:rStyle w:val="CommentReference"/>
-        </w:rPr>
-        <w:commentReference w:id="36"/>
+      <w:commentRangeEnd w:id="37"/>
+      <w:r>
+        <w:rPr>
+          <w:rStyle w:val="CommentReference"/>
+        </w:rPr>
+        <w:commentReference w:id="37"/>
+      </w:r>
+      <w:commentRangeEnd w:id="38"/>
+      <w:r>
+        <w:rPr>
+          <w:rStyle w:val="CommentReference"/>
+        </w:rPr>
+        <w:commentReference w:id="38"/>
       </w:r>
       <w:r>
         <w:rPr>
@@ -1407,7 +1417,7 @@
         </w:rPr>
         <w:t>et al. (2002) presented a latent variable analysis between WM</w:t>
       </w:r>
-      <w:ins w:id="37" w:author="Erin Buchanan" w:date="2019-03-05T12:07:00Z">
+      <w:ins w:id="39" w:author="Erin Buchanan" w:date="2019-03-05T12:07:00Z">
         <w:r>
           <w:rPr>
             <w:color w:val="000000" w:themeColor="text1"/>
@@ -1434,7 +1444,7 @@
         </w:rPr>
         <w:t>, STM</w:t>
       </w:r>
-      <w:ins w:id="38" w:author="Erin Buchanan" w:date="2019-03-05T12:07:00Z">
+      <w:ins w:id="40" w:author="Erin Buchanan" w:date="2019-03-05T12:07:00Z">
         <w:r>
           <w:rPr>
             <w:color w:val="000000" w:themeColor="text1"/>
@@ -1448,7 +1458,7 @@
         </w:rPr>
         <w:t xml:space="preserve"> and processing speed. In their study</w:t>
       </w:r>
-      <w:ins w:id="39" w:author="Erin Buchanan" w:date="2019-03-05T12:07:00Z">
+      <w:ins w:id="41" w:author="Erin Buchanan" w:date="2019-03-05T12:07:00Z">
         <w:r>
           <w:rPr>
             <w:color w:val="000000" w:themeColor="text1"/>
@@ -1542,21 +1552,21 @@
       <w:r>
         <w:t>participants</w:t>
       </w:r>
-      <w:commentRangeStart w:id="40"/>
+      <w:commentRangeStart w:id="42"/>
       <w:r>
         <w:t xml:space="preserve"> </w:t>
       </w:r>
-      <w:commentRangeEnd w:id="40"/>
-      <w:r>
-        <w:rPr>
-          <w:rStyle w:val="CommentReference"/>
-        </w:rPr>
-        <w:commentReference w:id="40"/>
+      <w:commentRangeEnd w:id="42"/>
+      <w:r>
+        <w:rPr>
+          <w:rStyle w:val="CommentReference"/>
+        </w:rPr>
+        <w:commentReference w:id="42"/>
       </w:r>
       <w:r>
         <w:t>are able to recall their skill better and faster, they are perceived as more intelligent. This</w:t>
       </w:r>
-      <w:ins w:id="41" w:author="Erin Buchanan" w:date="2018-12-28T13:23:00Z">
+      <w:ins w:id="43" w:author="Erin Buchanan" w:date="2018-12-28T13:23:00Z">
         <w:r>
           <w:t xml:space="preserve"> effect</w:t>
         </w:r>
@@ -1564,7 +1574,7 @@
       <w:r>
         <w:t xml:space="preserve"> has been demonstrated primarily with the skillsets of chess (Chase </w:t>
       </w:r>
-      <w:ins w:id="42" w:author="Erin Buchanan" w:date="2018-12-28T13:23:00Z">
+      <w:ins w:id="44" w:author="Erin Buchanan" w:date="2018-12-28T13:23:00Z">
         <w:r>
           <w:t xml:space="preserve">&amp; </w:t>
         </w:r>
@@ -1589,7 +1599,7 @@
       <w:r>
         <w:t xml:space="preserve">In Chase and Simon’s </w:t>
       </w:r>
-      <w:ins w:id="43" w:author="Erin Buchanan" w:date="2018-12-28T13:23:00Z">
+      <w:ins w:id="45" w:author="Erin Buchanan" w:date="2018-12-28T13:23:00Z">
         <w:r>
           <w:t>(</w:t>
         </w:r>
@@ -1597,7 +1607,7 @@
       <w:r>
         <w:t>1973</w:t>
       </w:r>
-      <w:ins w:id="44" w:author="Erin Buchanan" w:date="2018-12-28T13:23:00Z">
+      <w:ins w:id="46" w:author="Erin Buchanan" w:date="2018-12-28T13:23:00Z">
         <w:r>
           <w:t>)</w:t>
         </w:r>
@@ -1634,180 +1644,180 @@
       <w:r>
         <w:t xml:space="preserve">During the </w:t>
       </w:r>
-      <w:commentRangeStart w:id="45"/>
-      <w:commentRangeStart w:id="46"/>
       <w:commentRangeStart w:id="47"/>
       <w:commentRangeStart w:id="48"/>
-      <w:r>
-        <w:t xml:space="preserve">memory </w:t>
-      </w:r>
-      <w:r>
-        <w:t xml:space="preserve">task </w:t>
-      </w:r>
-      <w:r>
-        <w:t>the players were asked to recall different chess positions from memory</w:t>
-      </w:r>
-      <w:r>
-        <w:t xml:space="preserve"> (Chase &amp; Simon, 1973)</w:t>
-      </w:r>
-      <w:r>
-        <w:t>.</w:t>
-      </w:r>
-      <w:r>
-        <w:t xml:space="preserve"> </w:t>
-      </w:r>
-      <w:r>
-        <w:t xml:space="preserve">The experimental design included two chess boards that were placed in front of the participant. </w:t>
-      </w:r>
-      <w:r>
-        <w:t xml:space="preserve">These </w:t>
-      </w:r>
-      <w:r>
-        <w:t xml:space="preserve">boards </w:t>
-      </w:r>
-      <w:r>
-        <w:t>were recreated two ways. The first position was played games that were in the middle of a match and the second was from randomly placing the pieces on the board</w:t>
-      </w:r>
-      <w:r>
-        <w:t xml:space="preserve">. </w:t>
-      </w:r>
-      <w:commentRangeEnd w:id="45"/>
-      <w:r>
-        <w:rPr>
-          <w:rStyle w:val="CommentReference"/>
-        </w:rPr>
-        <w:commentReference w:id="45"/>
-      </w:r>
-      <w:commentRangeEnd w:id="46"/>
-      <w:r>
-        <w:rPr>
-          <w:rStyle w:val="CommentReference"/>
-        </w:rPr>
-        <w:commentReference w:id="46"/>
-      </w:r>
-      <w:commentRangeEnd w:id="47"/>
-      <w:r>
-        <w:rPr>
-          <w:rStyle w:val="CommentReference"/>
-        </w:rPr>
-        <w:commentReference w:id="47"/>
-      </w:r>
-      <w:commentRangeEnd w:id="48"/>
-      <w:r>
-        <w:rPr>
-          <w:rStyle w:val="CommentReference"/>
-        </w:rPr>
-        <w:commentReference w:id="48"/>
-      </w:r>
-      <w:r>
-        <w:t xml:space="preserve">The participant was </w:t>
-      </w:r>
-      <w:r>
-        <w:t>told to examine</w:t>
-      </w:r>
-      <w:r>
-        <w:t xml:space="preserve"> the</w:t>
-      </w:r>
-      <w:r>
-        <w:t xml:space="preserve"> </w:t>
-      </w:r>
-      <w:r>
-        <w:t xml:space="preserve">preset </w:t>
-      </w:r>
-      <w:r>
-        <w:t xml:space="preserve">board </w:t>
-      </w:r>
-      <w:r>
-        <w:t xml:space="preserve">for five seconds </w:t>
-      </w:r>
-      <w:r>
-        <w:t>and</w:t>
-      </w:r>
-      <w:r>
-        <w:t xml:space="preserve"> </w:t>
-      </w:r>
-      <w:r>
-        <w:t xml:space="preserve">recall the as much as they could remember on the full set board in front of them. </w:t>
-      </w:r>
-      <w:r>
-        <w:t>The</w:t>
-      </w:r>
-      <w:r>
-        <w:t xml:space="preserve"> participant was able to </w:t>
-      </w:r>
-      <w:r>
-        <w:t>repeat memoriz</w:t>
-      </w:r>
-      <w:r>
-        <w:t>ing</w:t>
-      </w:r>
-      <w:r>
-        <w:t xml:space="preserve"> and </w:t>
-      </w:r>
-      <w:r>
-        <w:t>recalling the board layout</w:t>
-      </w:r>
-      <w:r>
-        <w:t xml:space="preserve"> </w:t>
-      </w:r>
-      <w:r>
-        <w:t>until they recalled the original set perfectl</w:t>
-      </w:r>
-      <w:r>
-        <w:t>y</w:t>
-      </w:r>
-      <w:r>
-        <w:t>. It took those in the master class</w:t>
-      </w:r>
-      <w:r>
-        <w:t xml:space="preserve"> </w:t>
-      </w:r>
-      <w:r>
-        <w:t xml:space="preserve">less trials than the Class A players and beginners </w:t>
-      </w:r>
-      <w:r>
-        <w:t>to recreate the m</w:t>
-      </w:r>
-      <w:r>
-        <w:t xml:space="preserve">iddle of the match positions. </w:t>
-      </w:r>
-      <w:r>
-        <w:t>T</w:t>
-      </w:r>
-      <w:r>
-        <w:t xml:space="preserve">hose in the “master” class </w:t>
-      </w:r>
-      <w:r>
-        <w:t xml:space="preserve">could </w:t>
-      </w:r>
-      <w:r>
-        <w:t>encode the preset chess boards and recreat</w:t>
-      </w:r>
-      <w:r>
-        <w:t>e</w:t>
-      </w:r>
-      <w:r>
-        <w:t xml:space="preserve"> their model </w:t>
-      </w:r>
-      <w:r>
-        <w:t xml:space="preserve">in less trials </w:t>
-      </w:r>
-      <w:r>
-        <w:t xml:space="preserve">than the other two groups of </w:t>
-      </w:r>
       <w:commentRangeStart w:id="49"/>
       <w:commentRangeStart w:id="50"/>
       <w:r>
+        <w:t xml:space="preserve">memory </w:t>
+      </w:r>
+      <w:r>
+        <w:t xml:space="preserve">task </w:t>
+      </w:r>
+      <w:r>
+        <w:t>the players were asked to recall different chess positions from memory</w:t>
+      </w:r>
+      <w:r>
+        <w:t xml:space="preserve"> (Chase &amp; Simon, 1973)</w:t>
+      </w:r>
+      <w:r>
+        <w:t>.</w:t>
+      </w:r>
+      <w:r>
+        <w:t xml:space="preserve"> </w:t>
+      </w:r>
+      <w:r>
+        <w:t xml:space="preserve">The experimental design included two chess boards that were placed in front of the participant. </w:t>
+      </w:r>
+      <w:r>
+        <w:t xml:space="preserve">These </w:t>
+      </w:r>
+      <w:r>
+        <w:t xml:space="preserve">boards </w:t>
+      </w:r>
+      <w:r>
+        <w:t>were recreated two ways. The first position was played games that were in the middle of a match and the second was from randomly placing the pieces on the board</w:t>
+      </w:r>
+      <w:r>
+        <w:t xml:space="preserve">. </w:t>
+      </w:r>
+      <w:commentRangeEnd w:id="47"/>
+      <w:r>
+        <w:rPr>
+          <w:rStyle w:val="CommentReference"/>
+        </w:rPr>
+        <w:commentReference w:id="47"/>
+      </w:r>
+      <w:commentRangeEnd w:id="48"/>
+      <w:r>
+        <w:rPr>
+          <w:rStyle w:val="CommentReference"/>
+        </w:rPr>
+        <w:commentReference w:id="48"/>
+      </w:r>
+      <w:commentRangeEnd w:id="49"/>
+      <w:r>
+        <w:rPr>
+          <w:rStyle w:val="CommentReference"/>
+        </w:rPr>
+        <w:commentReference w:id="49"/>
+      </w:r>
+      <w:commentRangeEnd w:id="50"/>
+      <w:r>
+        <w:rPr>
+          <w:rStyle w:val="CommentReference"/>
+        </w:rPr>
+        <w:commentReference w:id="50"/>
+      </w:r>
+      <w:r>
+        <w:t xml:space="preserve">The participant was </w:t>
+      </w:r>
+      <w:r>
+        <w:t>told to examine</w:t>
+      </w:r>
+      <w:r>
+        <w:t xml:space="preserve"> the</w:t>
+      </w:r>
+      <w:r>
+        <w:t xml:space="preserve"> </w:t>
+      </w:r>
+      <w:r>
+        <w:t xml:space="preserve">preset </w:t>
+      </w:r>
+      <w:r>
+        <w:t xml:space="preserve">board </w:t>
+      </w:r>
+      <w:r>
+        <w:t xml:space="preserve">for five seconds </w:t>
+      </w:r>
+      <w:r>
+        <w:t>and</w:t>
+      </w:r>
+      <w:r>
+        <w:t xml:space="preserve"> </w:t>
+      </w:r>
+      <w:r>
+        <w:t xml:space="preserve">recall the as much as they could remember on the full set board in front of them. </w:t>
+      </w:r>
+      <w:r>
+        <w:t>The</w:t>
+      </w:r>
+      <w:r>
+        <w:t xml:space="preserve"> participant was able to </w:t>
+      </w:r>
+      <w:r>
+        <w:t>repeat memoriz</w:t>
+      </w:r>
+      <w:r>
+        <w:t>ing</w:t>
+      </w:r>
+      <w:r>
+        <w:t xml:space="preserve"> and </w:t>
+      </w:r>
+      <w:r>
+        <w:t>recalling the board layout</w:t>
+      </w:r>
+      <w:r>
+        <w:t xml:space="preserve"> </w:t>
+      </w:r>
+      <w:r>
+        <w:t>until they recalled the original set perfectl</w:t>
+      </w:r>
+      <w:r>
+        <w:t>y</w:t>
+      </w:r>
+      <w:r>
+        <w:t>. It took those in the master class</w:t>
+      </w:r>
+      <w:r>
+        <w:t xml:space="preserve"> </w:t>
+      </w:r>
+      <w:r>
+        <w:t xml:space="preserve">less trials than the Class A players and beginners </w:t>
+      </w:r>
+      <w:r>
+        <w:t>to recreate the m</w:t>
+      </w:r>
+      <w:r>
+        <w:t xml:space="preserve">iddle of the match positions. </w:t>
+      </w:r>
+      <w:r>
+        <w:t>T</w:t>
+      </w:r>
+      <w:r>
+        <w:t xml:space="preserve">hose in the “master” class </w:t>
+      </w:r>
+      <w:r>
+        <w:t xml:space="preserve">could </w:t>
+      </w:r>
+      <w:r>
+        <w:t>encode the preset chess boards and recreat</w:t>
+      </w:r>
+      <w:r>
+        <w:t>e</w:t>
+      </w:r>
+      <w:r>
+        <w:t xml:space="preserve"> their model </w:t>
+      </w:r>
+      <w:r>
+        <w:t xml:space="preserve">in less trials </w:t>
+      </w:r>
+      <w:r>
+        <w:t xml:space="preserve">than the other two groups of </w:t>
+      </w:r>
+      <w:commentRangeStart w:id="51"/>
+      <w:commentRangeStart w:id="52"/>
+      <w:r>
         <w:t>participants</w:t>
       </w:r>
-      <w:commentRangeEnd w:id="49"/>
-      <w:r>
-        <w:rPr>
-          <w:rStyle w:val="CommentReference"/>
-        </w:rPr>
-        <w:commentReference w:id="49"/>
-      </w:r>
-      <w:commentRangeEnd w:id="50"/>
+      <w:commentRangeEnd w:id="51"/>
+      <w:r>
+        <w:rPr>
+          <w:rStyle w:val="CommentReference"/>
+        </w:rPr>
+        <w:commentReference w:id="51"/>
+      </w:r>
+      <w:commentRangeEnd w:id="52"/>
       <w:r>
         <w:t xml:space="preserve">, </w:t>
       </w:r>
@@ -1815,7 +1825,7 @@
         <w:rPr>
           <w:rStyle w:val="CommentReference"/>
         </w:rPr>
-        <w:commentReference w:id="50"/>
+        <w:commentReference w:id="52"/>
       </w:r>
       <w:r>
         <w:t>because they had more expertise playing chess</w:t>
@@ -1844,7 +1854,7 @@
         <w:spacing w:line="480" w:lineRule="auto"/>
         <w:ind w:firstLine="720"/>
         <w:rPr>
-          <w:ins w:id="51" w:author="Erin Buchanan" w:date="2018-12-28T13:28:00Z"/>
+          <w:ins w:id="53" w:author="Erin Buchanan" w:date="2018-12-28T13:28:00Z"/>
         </w:rPr>
       </w:pPr>
       <w:r>
@@ -1872,7 +1882,7 @@
       <w:r>
         <w:t>In the second part of the study</w:t>
       </w:r>
-      <w:ins w:id="52" w:author="Erin Buchanan" w:date="2018-12-28T13:28:00Z">
+      <w:ins w:id="54" w:author="Erin Buchanan" w:date="2018-12-28T13:28:00Z">
         <w:r>
           <w:t>,</w:t>
         </w:r>
@@ -1880,27 +1890,13 @@
       <w:r>
         <w:t xml:space="preserve"> the experts and novices were presented a new set of 20 physic problems. This part of the study also included an intermediate </w:t>
       </w:r>
-      <w:commentRangeStart w:id="53"/>
-      <w:commentRangeStart w:id="54"/>
       <w:commentRangeStart w:id="55"/>
       <w:commentRangeStart w:id="56"/>
+      <w:commentRangeStart w:id="57"/>
+      <w:commentRangeStart w:id="58"/>
       <w:r>
         <w:t>participant</w:t>
       </w:r>
-      <w:commentRangeEnd w:id="53"/>
-      <w:r>
-        <w:rPr>
-          <w:rStyle w:val="CommentReference"/>
-        </w:rPr>
-        <w:commentReference w:id="53"/>
-      </w:r>
-      <w:commentRangeEnd w:id="54"/>
-      <w:r>
-        <w:rPr>
-          <w:rStyle w:val="CommentReference"/>
-        </w:rPr>
-        <w:commentReference w:id="54"/>
-      </w:r>
       <w:commentRangeEnd w:id="55"/>
       <w:r>
         <w:rPr>
@@ -1915,10 +1911,24 @@
         </w:rPr>
         <w:commentReference w:id="56"/>
       </w:r>
+      <w:commentRangeEnd w:id="57"/>
+      <w:r>
+        <w:rPr>
+          <w:rStyle w:val="CommentReference"/>
+        </w:rPr>
+        <w:commentReference w:id="57"/>
+      </w:r>
+      <w:commentRangeEnd w:id="58"/>
+      <w:r>
+        <w:rPr>
+          <w:rStyle w:val="CommentReference"/>
+        </w:rPr>
+        <w:commentReference w:id="58"/>
+      </w:r>
       <w:r>
         <w:t xml:space="preserve"> who was a fourth-year physics major. These problems were created to include both physic laws and surface features combined to see how the participants would categorize them. The results were replicated from the previous study by the expert and the novice participant</w:t>
       </w:r>
-      <w:ins w:id="57" w:author="Erin Buchanan" w:date="2018-12-28T13:29:00Z">
+      <w:ins w:id="59" w:author="Erin Buchanan" w:date="2018-12-28T13:29:00Z">
         <w:r>
           <w:t>s</w:t>
         </w:r>
@@ -1962,7 +1972,7 @@
         <w:spacing w:line="480" w:lineRule="auto"/>
         <w:ind w:firstLine="720"/>
         <w:rPr>
-          <w:del w:id="58" w:author="Wikowsky, Addie J" w:date="2019-03-02T22:11:00Z"/>
+          <w:del w:id="60" w:author="Wikowsky, Addie J" w:date="2019-03-02T22:11:00Z"/>
         </w:rPr>
       </w:pPr>
       <w:r>
@@ -1974,27 +1984,27 @@
       <w:r>
         <w:t xml:space="preserve">WM, </w:t>
       </w:r>
-      <w:commentRangeStart w:id="59"/>
-      <w:commentRangeStart w:id="60"/>
+      <w:commentRangeStart w:id="61"/>
+      <w:commentRangeStart w:id="62"/>
       <w:r>
         <w:rPr>
           <w:i/>
         </w:rPr>
         <w:t>gF</w:t>
       </w:r>
-      <w:commentRangeEnd w:id="59"/>
-      <w:r>
-        <w:rPr>
-          <w:rStyle w:val="CommentReference"/>
-        </w:rPr>
-        <w:commentReference w:id="59"/>
-      </w:r>
-      <w:commentRangeEnd w:id="60"/>
-      <w:r>
-        <w:rPr>
-          <w:rStyle w:val="CommentReference"/>
-        </w:rPr>
-        <w:commentReference w:id="60"/>
+      <w:commentRangeEnd w:id="61"/>
+      <w:r>
+        <w:rPr>
+          <w:rStyle w:val="CommentReference"/>
+        </w:rPr>
+        <w:commentReference w:id="61"/>
+      </w:r>
+      <w:commentRangeEnd w:id="62"/>
+      <w:r>
+        <w:rPr>
+          <w:rStyle w:val="CommentReference"/>
+        </w:rPr>
+        <w:commentReference w:id="62"/>
       </w:r>
       <w:r>
         <w:rPr>
@@ -2020,7 +2030,7 @@
       <w:r>
         <w:t xml:space="preserve">. </w:t>
       </w:r>
-      <w:del w:id="61" w:author="Wikowsky, Addie J" w:date="2019-03-02T20:00:00Z">
+      <w:del w:id="63" w:author="Wikowsky, Addie J" w:date="2019-03-02T20:00:00Z">
         <w:r>
           <w:delText xml:space="preserve">WM is said to be linked to </w:delText>
         </w:r>
@@ -2052,17 +2062,17 @@
       <w:r>
         <w:t xml:space="preserve"> et </w:t>
       </w:r>
-      <w:commentRangeStart w:id="62"/>
+      <w:commentRangeStart w:id="64"/>
       <w:r>
         <w:lastRenderedPageBreak/>
         <w:t>al</w:t>
       </w:r>
-      <w:commentRangeEnd w:id="62"/>
-      <w:r>
-        <w:rPr>
-          <w:rStyle w:val="CommentReference"/>
-        </w:rPr>
-        <w:commentReference w:id="62"/>
+      <w:commentRangeEnd w:id="64"/>
+      <w:r>
+        <w:rPr>
+          <w:rStyle w:val="CommentReference"/>
+        </w:rPr>
+        <w:commentReference w:id="64"/>
       </w:r>
       <w:r>
         <w:t xml:space="preserve">. (2010) found in their study that WM </w:t>
@@ -2097,11 +2107,11 @@
         </w:rPr>
         <w:t>gF</w:t>
       </w:r>
-      <w:del w:id="63" w:author="Wikowsky, Addie J" w:date="2019-03-08T20:17:00Z">
+      <w:del w:id="65" w:author="Wikowsky, Addie J" w:date="2019-03-08T20:17:00Z">
         <w:r>
           <w:delText xml:space="preserve">. </w:delText>
         </w:r>
-        <w:commentRangeStart w:id="64"/>
+        <w:commentRangeStart w:id="66"/>
         <w:r>
           <w:delText>They used the digit symbol and symbol search subtests from the WAIS-III for processing speed. The primary memory</w:delText>
         </w:r>
@@ -2115,14 +2125,14 @@
       <w:r>
         <w:t xml:space="preserve">. </w:t>
       </w:r>
-      <w:commentRangeEnd w:id="64"/>
-      <w:r>
-        <w:rPr>
-          <w:rStyle w:val="CommentReference"/>
-        </w:rPr>
-        <w:commentReference w:id="64"/>
-      </w:r>
-      <w:del w:id="65" w:author="Wikowsky, Addie J" w:date="2019-03-08T20:17:00Z">
+      <w:commentRangeEnd w:id="66"/>
+      <w:r>
+        <w:rPr>
+          <w:rStyle w:val="CommentReference"/>
+        </w:rPr>
+        <w:commentReference w:id="66"/>
+      </w:r>
+      <w:del w:id="67" w:author="Wikowsky, Addie J" w:date="2019-03-08T20:17:00Z">
         <w:r>
           <w:delText xml:space="preserve">Finally, the AMP, and the block design and matrix reasoning from the WAIS-III, for </w:delText>
         </w:r>
@@ -2193,7 +2203,7 @@
         <w:spacing w:line="480" w:lineRule="auto"/>
         <w:ind w:firstLine="720"/>
       </w:pPr>
-      <w:del w:id="66" w:author="Wikowsky, Addie J" w:date="2019-03-02T22:11:00Z">
+      <w:del w:id="68" w:author="Wikowsky, Addie J" w:date="2019-03-02T22:11:00Z">
         <w:r>
           <w:delText xml:space="preserve">Fukuda, Voegl, Mayr, </w:delText>
         </w:r>
@@ -2302,26 +2312,12 @@
       <w:r>
         <w:t xml:space="preserve">were used as a control for the EEG data </w:t>
       </w:r>
-      <w:commentRangeStart w:id="67"/>
-      <w:commentRangeStart w:id="68"/>
       <w:commentRangeStart w:id="69"/>
+      <w:commentRangeStart w:id="70"/>
+      <w:commentRangeStart w:id="71"/>
       <w:r>
         <w:t>collected</w:t>
       </w:r>
-      <w:commentRangeEnd w:id="67"/>
-      <w:r>
-        <w:rPr>
-          <w:rStyle w:val="CommentReference"/>
-        </w:rPr>
-        <w:commentReference w:id="67"/>
-      </w:r>
-      <w:commentRangeEnd w:id="68"/>
-      <w:r>
-        <w:rPr>
-          <w:rStyle w:val="CommentReference"/>
-        </w:rPr>
-        <w:commentReference w:id="68"/>
-      </w:r>
       <w:commentRangeEnd w:id="69"/>
       <w:r>
         <w:rPr>
@@ -2329,10 +2325,24 @@
         </w:rPr>
         <w:commentReference w:id="69"/>
       </w:r>
+      <w:commentRangeEnd w:id="70"/>
+      <w:r>
+        <w:rPr>
+          <w:rStyle w:val="CommentReference"/>
+        </w:rPr>
+        <w:commentReference w:id="70"/>
+      </w:r>
+      <w:commentRangeEnd w:id="71"/>
+      <w:r>
+        <w:rPr>
+          <w:rStyle w:val="CommentReference"/>
+        </w:rPr>
+        <w:commentReference w:id="71"/>
+      </w:r>
       <w:r>
         <w:t>. The participant</w:t>
       </w:r>
-      <w:ins w:id="70" w:author="Erin Buchanan" w:date="2019-03-05T12:14:00Z">
+      <w:ins w:id="72" w:author="Erin Buchanan" w:date="2019-03-05T12:14:00Z">
         <w:r>
           <w:t>s</w:t>
         </w:r>
@@ -2370,21 +2380,21 @@
       <w:r>
         <w:t xml:space="preserve">exception </w:t>
       </w:r>
-      <w:commentRangeStart w:id="71"/>
-      <w:commentRangeEnd w:id="71"/>
-      <w:r>
-        <w:rPr>
-          <w:rStyle w:val="CommentReference"/>
-        </w:rPr>
-        <w:commentReference w:id="71"/>
-      </w:r>
-      <w:commentRangeStart w:id="72"/>
-      <w:commentRangeEnd w:id="72"/>
-      <w:r>
-        <w:rPr>
-          <w:rStyle w:val="CommentReference"/>
-        </w:rPr>
-        <w:commentReference w:id="72"/>
+      <w:commentRangeStart w:id="73"/>
+      <w:commentRangeEnd w:id="73"/>
+      <w:r>
+        <w:rPr>
+          <w:rStyle w:val="CommentReference"/>
+        </w:rPr>
+        <w:commentReference w:id="73"/>
+      </w:r>
+      <w:commentRangeStart w:id="74"/>
+      <w:commentRangeEnd w:id="74"/>
+      <w:r>
+        <w:rPr>
+          <w:rStyle w:val="CommentReference"/>
+        </w:rPr>
+        <w:commentReference w:id="74"/>
       </w:r>
       <w:r>
         <w:t xml:space="preserve">that those who were an expert at the task (chess in this study), could make up for </w:t>
@@ -2398,40 +2408,40 @@
       <w:r>
         <w:t xml:space="preserve"> </w:t>
       </w:r>
-      <w:commentRangeStart w:id="73"/>
-      <w:commentRangeStart w:id="74"/>
-      <w:r>
-        <w:t>intelligence</w:t>
-      </w:r>
-      <w:commentRangeEnd w:id="73"/>
-      <w:r>
-        <w:rPr>
-          <w:rStyle w:val="CommentReference"/>
-        </w:rPr>
-        <w:commentReference w:id="73"/>
-      </w:r>
-      <w:commentRangeEnd w:id="74"/>
-      <w:r>
-        <w:rPr>
-          <w:rStyle w:val="CommentReference"/>
-        </w:rPr>
-        <w:commentReference w:id="74"/>
-      </w:r>
-      <w:r>
-        <w:t xml:space="preserve"> in other circumstances</w:t>
-      </w:r>
-      <w:r>
-        <w:t xml:space="preserve">. </w:t>
-      </w:r>
-    </w:p>
-    <w:p>
-      <w:pPr>
-        <w:spacing w:line="480" w:lineRule="auto"/>
-        <w:ind w:firstLine="720"/>
-      </w:pPr>
       <w:commentRangeStart w:id="75"/>
       <w:commentRangeStart w:id="76"/>
-      <w:del w:id="77" w:author="Wikowsky, Addie J" w:date="2019-02-25T00:28:00Z">
+      <w:r>
+        <w:t>intelligence</w:t>
+      </w:r>
+      <w:commentRangeEnd w:id="75"/>
+      <w:r>
+        <w:rPr>
+          <w:rStyle w:val="CommentReference"/>
+        </w:rPr>
+        <w:commentReference w:id="75"/>
+      </w:r>
+      <w:commentRangeEnd w:id="76"/>
+      <w:r>
+        <w:rPr>
+          <w:rStyle w:val="CommentReference"/>
+        </w:rPr>
+        <w:commentReference w:id="76"/>
+      </w:r>
+      <w:r>
+        <w:t xml:space="preserve"> in other circumstances</w:t>
+      </w:r>
+      <w:r>
+        <w:t xml:space="preserve">. </w:t>
+      </w:r>
+    </w:p>
+    <w:p>
+      <w:pPr>
+        <w:spacing w:line="480" w:lineRule="auto"/>
+        <w:ind w:firstLine="720"/>
+      </w:pPr>
+      <w:commentRangeStart w:id="77"/>
+      <w:commentRangeStart w:id="78"/>
+      <w:del w:id="79" w:author="Wikowsky, Addie J" w:date="2019-02-25T00:28:00Z">
         <w:r>
           <w:delText xml:space="preserve">While Guida, Gobet, Tardieu, and Nicolas (2012) </w:delText>
         </w:r>
@@ -2439,12 +2449,12 @@
           <w:delText xml:space="preserve">noted that by using template theory (TT) with long-term working memory (LT-WMT), when an expert, the experts LTM is used as WM which would make that individuals memory storage and processing have higher processing. </w:delText>
         </w:r>
       </w:del>
-      <w:commentRangeEnd w:id="75"/>
-      <w:r>
-        <w:rPr>
-          <w:rStyle w:val="CommentReference"/>
-        </w:rPr>
-        <w:commentReference w:id="75"/>
+      <w:commentRangeEnd w:id="77"/>
+      <w:r>
+        <w:rPr>
+          <w:rStyle w:val="CommentReference"/>
+        </w:rPr>
+        <w:commentReference w:id="77"/>
       </w:r>
       <w:r>
         <w:t>T</w:t>
@@ -2452,12 +2462,12 @@
       <w:r>
         <w:t>emplate</w:t>
       </w:r>
-      <w:commentRangeEnd w:id="76"/>
-      <w:r>
-        <w:rPr>
-          <w:rStyle w:val="CommentReference"/>
-        </w:rPr>
-        <w:commentReference w:id="76"/>
+      <w:commentRangeEnd w:id="78"/>
+      <w:r>
+        <w:rPr>
+          <w:rStyle w:val="CommentReference"/>
+        </w:rPr>
+        <w:commentReference w:id="78"/>
       </w:r>
       <w:r>
         <w:t xml:space="preserve"> </w:t>
@@ -2493,7 +2503,7 @@
       <w:r>
         <w:t>, 1995) is described as the association of information that has been encoded and the retrieval cues in LTM. For chess</w:t>
       </w:r>
-      <w:ins w:id="78" w:author="Erin Buchanan" w:date="2019-03-05T12:15:00Z">
+      <w:ins w:id="80" w:author="Erin Buchanan" w:date="2019-03-05T12:15:00Z">
         <w:r>
           <w:t>,</w:t>
         </w:r>
@@ -2558,16 +2568,16 @@
       <w:r>
         <w:t xml:space="preserve"> because it is needed to be able to recall and think about new problems at hand that the expert is </w:t>
       </w:r>
-      <w:commentRangeStart w:id="79"/>
+      <w:commentRangeStart w:id="81"/>
       <w:r>
         <w:t>evaluating</w:t>
       </w:r>
-      <w:commentRangeEnd w:id="79"/>
-      <w:r>
-        <w:rPr>
-          <w:rStyle w:val="CommentReference"/>
-        </w:rPr>
-        <w:commentReference w:id="79"/>
+      <w:commentRangeEnd w:id="81"/>
+      <w:r>
+        <w:rPr>
+          <w:rStyle w:val="CommentReference"/>
+        </w:rPr>
+        <w:commentReference w:id="81"/>
       </w:r>
       <w:r>
         <w:t xml:space="preserve">. </w:t>
@@ -2615,22 +2625,29 @@
       <w:r>
         <w:t>All participants were instructed to sign up through</w:t>
       </w:r>
-      <w:ins w:id="80" w:author="Wikowsky, Addie J" w:date="2019-03-08T20:52:00Z">
-        <w:r>
-          <w:t xml:space="preserve"> </w:t>
-        </w:r>
-      </w:ins>
-      <w:r>
-        <w:t xml:space="preserve">(SONA). </w:t>
-      </w:r>
-      <w:commentRangeStart w:id="81"/>
-      <w:r>
-        <w:t xml:space="preserve">There were two options for students to choose from, the control (Insert title of study) or the </w:t>
+      <w:r>
+        <w:t xml:space="preserve"> Missouri State’s participation system, </w:t>
+      </w:r>
+      <w:r>
+        <w:t xml:space="preserve">SONA. </w:t>
+      </w:r>
+      <w:commentRangeStart w:id="82"/>
+      <w:r>
+        <w:t xml:space="preserve">There were two options for students to choose from, the control </w:t>
+      </w:r>
+      <w:r>
+        <w:t xml:space="preserve">experiment </w:t>
+      </w:r>
+      <w:r>
+        <w:t xml:space="preserve">(Insert title of study) or the </w:t>
       </w:r>
       <w:r>
         <w:t xml:space="preserve">foreign language </w:t>
       </w:r>
       <w:r>
+        <w:t xml:space="preserve">portion </w:t>
+      </w:r>
+      <w:r>
         <w:t xml:space="preserve">(Insert title of study for those with experience in a second language). The participants who signed up for the </w:t>
       </w:r>
       <w:r>
@@ -2639,25 +2656,18 @@
       <w:r>
         <w:t>section were required to have taken French, German, or Spanish for two years in High School, or be enrolled at the university</w:t>
       </w:r>
-      <w:ins w:id="82" w:author="Erin Buchanan" w:date="2019-03-19T12:41:00Z">
-        <w:r>
-          <w:t xml:space="preserve"> </w:t>
-        </w:r>
-      </w:ins>
-      <w:ins w:id="83" w:author="Erin Buchanan" w:date="2019-03-19T12:42:00Z">
-        <w:r>
-          <w:t>in a foreign language course</w:t>
-        </w:r>
-      </w:ins>
+      <w:r>
+        <w:t xml:space="preserve"> in a foreign language course</w:t>
+      </w:r>
       <w:r>
         <w:t xml:space="preserve">. </w:t>
       </w:r>
-      <w:commentRangeEnd w:id="81"/>
-      <w:r>
-        <w:rPr>
-          <w:rStyle w:val="CommentReference"/>
-        </w:rPr>
-        <w:commentReference w:id="81"/>
+      <w:commentRangeEnd w:id="82"/>
+      <w:r>
+        <w:rPr>
+          <w:rStyle w:val="CommentReference"/>
+        </w:rPr>
+        <w:commentReference w:id="82"/>
       </w:r>
       <w:r>
         <w:t xml:space="preserve">There was a total of x participants, x% were female, x% were male, all between the ages of x-x. They received course credit for their participation in this study. </w:t>
@@ -2670,7 +2680,7 @@
           <w:b/>
         </w:rPr>
       </w:pPr>
-      <w:ins w:id="84" w:author="Erin Buchanan" w:date="2019-03-14T19:17:00Z">
+      <w:ins w:id="83" w:author="Erin Buchanan" w:date="2019-03-14T19:17:00Z">
         <w:r>
           <w:rPr>
             <w:b/>
@@ -2678,7 +2688,7 @@
           <w:t>Materials</w:t>
         </w:r>
       </w:ins>
-      <w:ins w:id="85" w:author="Erin Buchanan" w:date="2019-03-19T13:45:00Z">
+      <w:ins w:id="84" w:author="Erin Buchanan" w:date="2019-03-19T13:45:00Z">
         <w:r>
           <w:rPr>
             <w:b/>
@@ -2706,344 +2716,382 @@
       <w:pPr>
         <w:spacing w:line="480" w:lineRule="auto"/>
         <w:rPr>
-          <w:ins w:id="86" w:author="Erin Buchanan" w:date="2019-03-19T12:45:00Z"/>
+          <w:ins w:id="85" w:author="Erin Buchanan" w:date="2019-03-19T12:45:00Z"/>
         </w:rPr>
       </w:pPr>
       <w:r>
         <w:rPr>
           <w:i/>
         </w:rPr>
-        <w:t>Automated Operation Span (OSPAN).</w:t>
+        <w:t>Automated Operation Span (</w:t>
+      </w:r>
+      <w:r>
+        <w:rPr>
+          <w:i/>
+        </w:rPr>
+        <w:t>A</w:t>
+      </w:r>
+      <w:r>
+        <w:rPr>
+          <w:i/>
+        </w:rPr>
+        <w:t>OSPAN).</w:t>
       </w:r>
       <w:r>
         <w:t xml:space="preserve"> </w:t>
       </w:r>
+      <w:commentRangeStart w:id="86"/>
       <w:commentRangeStart w:id="87"/>
-      <w:commentRangeStart w:id="88"/>
-      <w:del w:id="89" w:author="Wikowsky, Addie J" w:date="2019-03-17T23:53:00Z">
-        <w:r>
-          <w:delText xml:space="preserve">The OSPAN consisted of a  </w:delText>
-        </w:r>
-      </w:del>
-      <w:del w:id="90" w:author="Wikowsky, Addie J" w:date="2019-03-17T23:46:00Z">
-        <w:r>
-          <w:delText>for participants. The practice portion was to demonstrate wheat they were expected to accomplish over that portion of the experiment</w:delText>
-        </w:r>
-      </w:del>
-      <w:del w:id="91" w:author="Wikowsky, Addie J" w:date="2019-03-17T23:53:00Z">
-        <w:r>
-          <w:delText xml:space="preserve">. </w:delText>
-        </w:r>
-      </w:del>
       <w:r>
         <w:t xml:space="preserve">The </w:t>
       </w:r>
-      <w:ins w:id="92" w:author="Erin Buchanan" w:date="2019-03-19T12:42:00Z">
-        <w:r>
-          <w:t>A</w:t>
+      <w:r>
+        <w:t>A</w:t>
+      </w:r>
+      <w:r>
+        <w:t>OSPAN was accessed through a Missouri State University domain.</w:t>
+      </w:r>
+      <w:commentRangeEnd w:id="86"/>
+      <w:r>
+        <w:rPr>
+          <w:rStyle w:val="CommentReference"/>
+        </w:rPr>
+        <w:commentReference w:id="86"/>
+      </w:r>
+      <w:commentRangeEnd w:id="87"/>
+      <w:r>
+        <w:rPr>
+          <w:rStyle w:val="CommentReference"/>
+        </w:rPr>
+        <w:commentReference w:id="87"/>
+      </w:r>
+      <w:r>
+        <w:t xml:space="preserve"> The </w:t>
+      </w:r>
+      <w:r>
+        <w:t>A</w:t>
+      </w:r>
+      <w:r>
+        <w:t xml:space="preserve">OSPAN consisted of </w:t>
+      </w:r>
+      <w:r>
+        <w:t>three</w:t>
+      </w:r>
+      <w:r>
+        <w:t xml:space="preserve"> portions,</w:t>
+      </w:r>
+      <w:r>
+        <w:t xml:space="preserve"> two for practice:</w:t>
+      </w:r>
+      <w:r>
+        <w:t xml:space="preserve"> one </w:t>
+      </w:r>
+      <w:r>
+        <w:t>of</w:t>
+      </w:r>
+      <w:r>
+        <w:t xml:space="preserve"> the </w:t>
+      </w:r>
+      <w:proofErr w:type="gramStart"/>
+      <w:r>
+        <w:t>letter</w:t>
+      </w:r>
+      <w:proofErr w:type="gramEnd"/>
+      <w:r>
+        <w:t xml:space="preserve"> </w:t>
+      </w:r>
+      <w:r>
+        <w:lastRenderedPageBreak/>
+        <w:t>recalls,</w:t>
+      </w:r>
+      <w:r>
+        <w:t xml:space="preserve"> the second with math problems</w:t>
+      </w:r>
+      <w:r>
+        <w:t xml:space="preserve">, and </w:t>
+      </w:r>
+      <w:r>
+        <w:t>last the full A</w:t>
+      </w:r>
+      <w:r>
+        <w:t>OSPAN problems.</w:t>
+      </w:r>
+      <w:r>
+        <w:t xml:space="preserve"> The participant is prompted with the instructions explaining they will have to memorize letters and solve simple math problems. During the practice letter recall</w:t>
+      </w:r>
+      <w:ins w:id="88" w:author="Erin Buchanan" w:date="2019-03-19T12:43:00Z">
+        <w:r>
+          <w:t>,</w:t>
         </w:r>
       </w:ins>
       <w:r>
-        <w:t>OSPAN was accessed through a Missouri State University domain.</w:t>
-      </w:r>
-      <w:commentRangeEnd w:id="87"/>
-      <w:r>
-        <w:rPr>
-          <w:rStyle w:val="CommentReference"/>
-        </w:rPr>
-        <w:commentReference w:id="87"/>
-      </w:r>
-      <w:commentRangeEnd w:id="88"/>
-      <w:r>
-        <w:rPr>
-          <w:rStyle w:val="CommentReference"/>
-        </w:rPr>
-        <w:commentReference w:id="88"/>
-      </w:r>
-      <w:r>
-        <w:t xml:space="preserve"> The </w:t>
-      </w:r>
-      <w:ins w:id="93" w:author="Erin Buchanan" w:date="2019-03-19T12:42:00Z">
-        <w:r>
-          <w:t>A</w:t>
+        <w:t xml:space="preserve"> they are shown black bold letters and told to remember the order in which they appear. For the math practice</w:t>
+      </w:r>
+      <w:ins w:id="89" w:author="Erin Buchanan" w:date="2019-03-19T12:43:00Z">
+        <w:r>
+          <w:t>,</w:t>
         </w:r>
       </w:ins>
       <w:r>
-        <w:t xml:space="preserve">OSPAN consisted of </w:t>
-      </w:r>
-      <w:r>
-        <w:t>three</w:t>
-      </w:r>
-      <w:r>
-        <w:t xml:space="preserve"> </w:t>
-      </w:r>
-      <w:del w:id="94" w:author="Erin Buchanan" w:date="2019-03-19T12:42:00Z">
-        <w:r>
-          <w:delText xml:space="preserve">practice </w:delText>
-        </w:r>
-      </w:del>
-      <w:r>
-        <w:t>portions,</w:t>
-      </w:r>
-      <w:ins w:id="95" w:author="Erin Buchanan" w:date="2019-03-19T12:42:00Z">
-        <w:r>
-          <w:t xml:space="preserve"> two for practice:</w:t>
+        <w:t xml:space="preserve"> they are given a</w:t>
+      </w:r>
+      <w:r>
+        <w:t xml:space="preserve"> math </w:t>
+      </w:r>
+      <w:r>
+        <w:t>operation and told to</w:t>
+      </w:r>
+      <w:r>
+        <w:t xml:space="preserve"> identify whether the solution was true or false.</w:t>
+      </w:r>
+      <w:r>
+        <w:t xml:space="preserve"> For example, “IS 2X3 + 4 = 10” would be indicated </w:t>
+      </w:r>
+      <w:r>
+        <w:t>as TRUE.</w:t>
+      </w:r>
+      <w:r>
+        <w:t xml:space="preserve"> After the practice portions</w:t>
+      </w:r>
+      <w:ins w:id="90" w:author="Erin Buchanan" w:date="2019-03-19T12:43:00Z">
+        <w:r>
+          <w:t>,</w:t>
         </w:r>
       </w:ins>
       <w:r>
-        <w:t xml:space="preserve"> one </w:t>
-      </w:r>
-      <w:r>
-        <w:t>of</w:t>
-      </w:r>
-      <w:r>
-        <w:t xml:space="preserve"> the letter </w:t>
-      </w:r>
-      <w:r>
-        <w:t>recalls,</w:t>
-      </w:r>
-      <w:r>
-        <w:t xml:space="preserve"> the second with math problems</w:t>
-      </w:r>
-      <w:r>
-        <w:t xml:space="preserve">, and </w:t>
-      </w:r>
-      <w:del w:id="96" w:author="Erin Buchanan" w:date="2019-03-19T12:42:00Z">
-        <w:r>
-          <w:delText xml:space="preserve">third </w:delText>
-        </w:r>
-      </w:del>
-      <w:ins w:id="97" w:author="Erin Buchanan" w:date="2019-03-19T12:42:00Z">
-        <w:r>
-          <w:t xml:space="preserve">last the full </w:t>
+        <w:t xml:space="preserve"> the participant then is prompted with the OSPAN instructions where they are told after they make their decision about whether the math operations answer is true or false, and that they must try to remember the letter that follows. </w:t>
+      </w:r>
+    </w:p>
+    <w:p>
+      <w:pPr>
+        <w:spacing w:line="480" w:lineRule="auto"/>
+        <w:ind w:firstLine="720"/>
+        <w:rPr>
+          <w:del w:id="91" w:author="Wikowsky, Addie J" w:date="2019-03-19T23:46:00Z"/>
+        </w:rPr>
+      </w:pPr>
+      <w:r>
+        <w:t>The participant is told that it is important for them to answer the math operations quickly and accurately and must answer at least 85% of the problems correctly.</w:t>
+      </w:r>
+      <w:r>
+        <w:t xml:space="preserve"> The percent correct is displayed on the screen.</w:t>
+      </w:r>
+      <w:r>
+        <w:t xml:space="preserve"> There are 75 math problem and letter combinations, shown in sets of 2 to 7 problems with letter recall. To recall the letters, participants click on letters in order after the last problem-letter set.</w:t>
+      </w:r>
+      <w:ins w:id="92" w:author="Wikowsky, Addie J" w:date="2019-03-18T13:52:00Z">
+        <w:r>
+          <w:t xml:space="preserve"> </w:t>
         </w:r>
       </w:ins>
-      <w:del w:id="98" w:author="Erin Buchanan" w:date="2019-03-19T12:42:00Z">
-        <w:r>
-          <w:delText xml:space="preserve">with actual </w:delText>
-        </w:r>
-      </w:del>
-      <w:ins w:id="99" w:author="Erin Buchanan" w:date="2019-03-19T12:42:00Z">
-        <w:r>
-          <w:t>A</w:t>
+      <w:r>
+        <w:t>Participants are scored by the number of letters they correctly recall</w:t>
+      </w:r>
+      <w:r>
+        <w:t xml:space="preserve">, and scores can range from 0 to 75. </w:t>
+      </w:r>
+      <w:r>
+        <w:t xml:space="preserve">Participants who do not score about 85% will be not used in the study. </w:t>
+      </w:r>
+    </w:p>
+    <w:p>
+      <w:pPr>
+        <w:spacing w:line="480" w:lineRule="auto"/>
+        <w:ind w:firstLine="720"/>
+        <w:rPr>
+          <w:del w:id="93" w:author="Wikowsky, Addie J" w:date="2019-03-19T23:47:00Z"/>
+        </w:rPr>
+        <w:pPrChange w:id="94" w:author="Wikowsky, Addie J" w:date="2019-03-19T23:46:00Z">
+          <w:pPr>
+            <w:spacing w:line="480" w:lineRule="auto"/>
+            <w:ind w:firstLine="720"/>
+          </w:pPr>
+        </w:pPrChange>
+      </w:pPr>
+    </w:p>
+    <w:p>
+      <w:pPr>
+        <w:spacing w:line="480" w:lineRule="auto"/>
+        <w:rPr>
+          <w:ins w:id="95" w:author="Wikowsky, Addie J" w:date="2019-03-19T23:46:00Z"/>
+        </w:rPr>
+        <w:pPrChange w:id="96" w:author="Wikowsky, Addie J" w:date="2019-03-19T23:47:00Z">
+          <w:pPr>
+            <w:spacing w:line="480" w:lineRule="auto"/>
+            <w:ind w:firstLine="720"/>
+          </w:pPr>
+        </w:pPrChange>
+      </w:pPr>
+    </w:p>
+    <w:p>
+      <w:pPr>
+        <w:spacing w:line="480" w:lineRule="auto"/>
+        <w:rPr>
+          <w:ins w:id="97" w:author="Wikowsky, Addie J" w:date="2019-03-19T23:46:00Z"/>
+          <w:rPrChange w:id="98" w:author="Wikowsky, Addie J" w:date="2019-03-19T23:46:00Z">
+            <w:rPr>
+              <w:ins w:id="99" w:author="Wikowsky, Addie J" w:date="2019-03-19T23:46:00Z"/>
+            </w:rPr>
+          </w:rPrChange>
+        </w:rPr>
+        <w:pPrChange w:id="100" w:author="Wikowsky, Addie J" w:date="2019-03-19T23:48:00Z">
+          <w:pPr>
+            <w:spacing w:line="480" w:lineRule="auto"/>
+            <w:ind w:firstLine="720"/>
+          </w:pPr>
+        </w:pPrChange>
+      </w:pPr>
+      <w:proofErr w:type="gramStart"/>
+      <w:ins w:id="101" w:author="Wikowsky, Addie J" w:date="2019-03-19T23:46:00Z">
+        <w:r>
+          <w:rPr>
+            <w:i/>
+          </w:rPr>
+          <w:t>Figure</w:t>
+        </w:r>
+        <w:r>
+          <w:t xml:space="preserve"> .</w:t>
+        </w:r>
+        <w:proofErr w:type="gramEnd"/>
+        <w:r>
+          <w:t xml:space="preserve"> This screen demonstrates where the participant would order the letters from the r</w:t>
         </w:r>
       </w:ins>
-      <w:r>
-        <w:t>OSPAN problems.</w:t>
-      </w:r>
-      <w:r>
-        <w:t xml:space="preserve"> The participant is </w:t>
-      </w:r>
-      <w:r>
+      <w:ins w:id="102" w:author="Wikowsky, Addie J" w:date="2019-03-19T23:47:00Z">
+        <w:r>
+          <w:t>ecall after the math problem has been answered.</w:t>
+        </w:r>
+      </w:ins>
+    </w:p>
+    <w:p>
+      <w:pPr>
+        <w:spacing w:line="480" w:lineRule="auto"/>
+        <w:ind w:firstLine="720"/>
+        <w:rPr>
+          <w:rPrChange w:id="103" w:author="Wikowsky, Addie J" w:date="2019-03-19T23:58:00Z">
+            <w:rPr/>
+          </w:rPrChange>
+        </w:rPr>
+      </w:pPr>
+      <w:r>
+        <w:rPr>
+          <w:noProof/>
+        </w:rPr>
         <w:lastRenderedPageBreak/>
-        <w:t>prompted with the instructions explaining they will have to memorize letters and solve simple math problems. During the practice letter recall</w:t>
-      </w:r>
-      <w:ins w:id="100" w:author="Erin Buchanan" w:date="2019-03-19T12:43:00Z">
-        <w:r>
-          <w:t>,</w:t>
+        <w:drawing>
+          <wp:inline distT="0" distB="0" distL="0" distR="0" wp14:anchorId="755B7B63" wp14:editId="51997548">
+            <wp:extent cx="5207000" cy="3251200"/>
+            <wp:effectExtent l="0" t="0" r="0" b="0"/>
+            <wp:docPr id="4" name="Picture 4"/>
+            <wp:cNvGraphicFramePr>
+              <a:graphicFrameLocks xmlns:a="http://schemas.openxmlformats.org/drawingml/2006/main" noChangeAspect="1"/>
+            </wp:cNvGraphicFramePr>
+            <a:graphic xmlns:a="http://schemas.openxmlformats.org/drawingml/2006/main">
+              <a:graphicData uri="http://schemas.openxmlformats.org/drawingml/2006/picture">
+                <pic:pic xmlns:pic="http://schemas.openxmlformats.org/drawingml/2006/picture">
+                  <pic:nvPicPr>
+                    <pic:cNvPr id="1" name=""/>
+                    <pic:cNvPicPr/>
+                  </pic:nvPicPr>
+                  <pic:blipFill>
+                    <a:blip r:embed="rId8"/>
+                    <a:stretch>
+                      <a:fillRect/>
+                    </a:stretch>
+                  </pic:blipFill>
+                  <pic:spPr>
+                    <a:xfrm>
+                      <a:off x="0" y="0"/>
+                      <a:ext cx="5207000" cy="3251200"/>
+                    </a:xfrm>
+                    <a:prstGeom prst="rect">
+                      <a:avLst/>
+                    </a:prstGeom>
+                  </pic:spPr>
+                </pic:pic>
+              </a:graphicData>
+            </a:graphic>
+          </wp:inline>
+        </w:drawing>
+      </w:r>
+      <w:r>
+        <w:br/>
+      </w:r>
+      <w:proofErr w:type="gramStart"/>
+      <w:ins w:id="104" w:author="Wikowsky, Addie J" w:date="2019-03-19T23:58:00Z">
+        <w:r>
+          <w:rPr>
+            <w:i/>
+          </w:rPr>
+          <w:t>Figure .</w:t>
+        </w:r>
+        <w:proofErr w:type="gramEnd"/>
+        <w:r>
+          <w:t xml:space="preserve"> This screen shows </w:t>
         </w:r>
       </w:ins>
-      <w:r>
-        <w:t xml:space="preserve"> they are shown black bold letters and told to remember the order in which they appear. For the math practice</w:t>
-      </w:r>
-      <w:ins w:id="101" w:author="Erin Buchanan" w:date="2019-03-19T12:43:00Z">
-        <w:r>
-          <w:t>,</w:t>
+      <w:ins w:id="105" w:author="Wikowsky, Addie J" w:date="2019-03-20T00:05:00Z">
+        <w:r>
+          <w:t>an example of the math operations presented to the participant.</w:t>
         </w:r>
       </w:ins>
-      <w:r>
-        <w:t xml:space="preserve"> they are given a</w:t>
-      </w:r>
-      <w:r>
-        <w:t xml:space="preserve"> math </w:t>
-      </w:r>
-      <w:r>
-        <w:t>operation and told to</w:t>
-      </w:r>
-      <w:r>
-        <w:t xml:space="preserve"> identify whether the solution was true or false.</w:t>
-      </w:r>
-      <w:ins w:id="102" w:author="Erin Buchanan" w:date="2019-03-19T12:43:00Z">
-        <w:r>
-          <w:t xml:space="preserve"> For example, “IS 2X3 + 4 = 10” would be indicated </w:t>
-        </w:r>
-        <w:r>
-          <w:t>as TRUE.</w:t>
-        </w:r>
-      </w:ins>
-      <w:r>
-        <w:t xml:space="preserve"> After the practice portions</w:t>
-      </w:r>
-      <w:ins w:id="103" w:author="Erin Buchanan" w:date="2019-03-19T12:43:00Z">
-        <w:r>
-          <w:t>,</w:t>
-        </w:r>
-      </w:ins>
-      <w:r>
-        <w:t xml:space="preserve"> the participant then is prompted with the OSPAN instructions where they are told after they make their decision about whether the math operations answer is true or false, and that they must try to remember the letter that follows. </w:t>
-      </w:r>
     </w:p>
     <w:p>
       <w:pPr>
         <w:spacing w:line="480" w:lineRule="auto"/>
         <w:ind w:firstLine="720"/>
-        <w:rPr>
-          <w:ins w:id="104" w:author="Erin Buchanan" w:date="2019-03-19T13:43:00Z"/>
-        </w:rPr>
-      </w:pPr>
-      <w:r>
-        <w:t>The participant is told that it is important for them to answer the math operations quickly and accurately and must answer at least 85% of the problems correctly.</w:t>
-      </w:r>
-      <w:ins w:id="105" w:author="Erin Buchanan" w:date="2019-03-19T12:45:00Z">
-        <w:r>
-          <w:t xml:space="preserve"> The percent correct is displayed on the screen.</w:t>
-        </w:r>
-      </w:ins>
-      <w:ins w:id="106" w:author="Erin Buchanan" w:date="2019-03-19T12:44:00Z">
-        <w:r>
-          <w:t xml:space="preserve"> There are 75 math problem and letter combinations, shown in sets of 2 to 7 problems with letter recall. To recall the letters, participants click on letters in order af</w:t>
-        </w:r>
-      </w:ins>
-      <w:ins w:id="107" w:author="Erin Buchanan" w:date="2019-03-19T12:45:00Z">
-        <w:r>
-          <w:t>ter the last problem-letter set.</w:t>
-        </w:r>
-      </w:ins>
-      <w:ins w:id="108" w:author="Wikowsky, Addie J" w:date="2019-03-18T13:52:00Z">
-        <w:r>
-          <w:t xml:space="preserve"> </w:t>
-        </w:r>
-      </w:ins>
-      <w:ins w:id="109" w:author="Erin Buchanan" w:date="2019-03-19T12:44:00Z">
-        <w:r>
-          <w:t>Participants are scored by the number of letters they correctly recall</w:t>
-        </w:r>
-      </w:ins>
-      <w:ins w:id="110" w:author="Erin Buchanan" w:date="2019-03-19T12:45:00Z">
-        <w:r>
-          <w:t xml:space="preserve">, and scores can range from 0 to 75. </w:t>
-        </w:r>
-        <w:r>
-          <w:t xml:space="preserve">Participants who do not score about 85% will be not used in the study. </w:t>
-        </w:r>
-      </w:ins>
-    </w:p>
-    <w:p>
-      <w:pPr>
-        <w:spacing w:line="480" w:lineRule="auto"/>
-        <w:ind w:firstLine="720"/>
-        <w:rPr>
-          <w:ins w:id="111" w:author="Erin Buchanan" w:date="2019-03-19T13:43:00Z"/>
-        </w:rPr>
-      </w:pPr>
-    </w:p>
-    <w:p>
-      <w:pPr>
-        <w:spacing w:line="480" w:lineRule="auto"/>
-        <w:ind w:firstLine="720"/>
-        <w:rPr>
-          <w:ins w:id="112" w:author="Erin Buchanan" w:date="2019-03-19T13:43:00Z"/>
-        </w:rPr>
-      </w:pPr>
-      <w:ins w:id="113" w:author="Erin Buchanan" w:date="2019-03-19T13:43:00Z">
-        <w:r>
-          <w:lastRenderedPageBreak/>
-          <w:drawing>
-            <wp:inline distT="0" distB="0" distL="0" distR="0" wp14:anchorId="755B7B63" wp14:editId="51997548">
-              <wp:extent cx="5207000" cy="3251200"/>
-              <wp:effectExtent l="0" t="0" r="0" b="0"/>
-              <wp:docPr id="4" name="Picture 4"/>
-              <wp:cNvGraphicFramePr>
-                <a:graphicFrameLocks xmlns:a="http://schemas.openxmlformats.org/drawingml/2006/main" noChangeAspect="1"/>
-              </wp:cNvGraphicFramePr>
-              <a:graphic xmlns:a="http://schemas.openxmlformats.org/drawingml/2006/main">
-                <a:graphicData uri="http://schemas.openxmlformats.org/drawingml/2006/picture">
-                  <pic:pic xmlns:pic="http://schemas.openxmlformats.org/drawingml/2006/picture">
-                    <pic:nvPicPr>
-                      <pic:cNvPr id="1" name=""/>
-                      <pic:cNvPicPr/>
-                    </pic:nvPicPr>
-                    <pic:blipFill>
-                      <a:blip r:embed="rId8"/>
-                      <a:stretch>
-                        <a:fillRect/>
-                      </a:stretch>
-                    </pic:blipFill>
-                    <pic:spPr>
-                      <a:xfrm>
-                        <a:off x="0" y="0"/>
-                        <a:ext cx="5207000" cy="3251200"/>
-                      </a:xfrm>
-                      <a:prstGeom prst="rect">
-                        <a:avLst/>
-                      </a:prstGeom>
-                    </pic:spPr>
-                  </pic:pic>
-                </a:graphicData>
-              </a:graphic>
-            </wp:inline>
-          </w:drawing>
-        </w:r>
-        <w:r>
-          <w:br/>
-        </w:r>
-      </w:ins>
-    </w:p>
-    <w:p>
-      <w:pPr>
-        <w:spacing w:line="480" w:lineRule="auto"/>
-        <w:ind w:firstLine="720"/>
-        <w:pPrChange w:id="114" w:author="Erin Buchanan" w:date="2019-03-19T12:45:00Z">
+        <w:pPrChange w:id="106" w:author="Erin Buchanan" w:date="2019-03-19T12:45:00Z">
           <w:pPr>
             <w:spacing w:line="480" w:lineRule="auto"/>
           </w:pPr>
         </w:pPrChange>
       </w:pPr>
-      <w:ins w:id="115" w:author="Erin Buchanan" w:date="2019-03-19T13:45:00Z">
-        <w:r>
-          <w:drawing>
-            <wp:inline distT="0" distB="0" distL="0" distR="0" wp14:anchorId="04D4AA88" wp14:editId="6D9EC618">
-              <wp:extent cx="5664200" cy="2933700"/>
-              <wp:effectExtent l="0" t="0" r="0" b="0"/>
-              <wp:docPr id="5" name="Picture 5"/>
-              <wp:cNvGraphicFramePr>
-                <a:graphicFrameLocks xmlns:a="http://schemas.openxmlformats.org/drawingml/2006/main" noChangeAspect="1"/>
-              </wp:cNvGraphicFramePr>
-              <a:graphic xmlns:a="http://schemas.openxmlformats.org/drawingml/2006/main">
-                <a:graphicData uri="http://schemas.openxmlformats.org/drawingml/2006/picture">
-                  <pic:pic xmlns:pic="http://schemas.openxmlformats.org/drawingml/2006/picture">
-                    <pic:nvPicPr>
-                      <pic:cNvPr id="1" name=""/>
-                      <pic:cNvPicPr/>
-                    </pic:nvPicPr>
-                    <pic:blipFill>
-                      <a:blip r:embed="rId9"/>
-                      <a:stretch>
-                        <a:fillRect/>
-                      </a:stretch>
-                    </pic:blipFill>
-                    <pic:spPr>
-                      <a:xfrm>
-                        <a:off x="0" y="0"/>
-                        <a:ext cx="5664200" cy="2933700"/>
-                      </a:xfrm>
-                      <a:prstGeom prst="rect">
-                        <a:avLst/>
-                      </a:prstGeom>
-                    </pic:spPr>
-                  </pic:pic>
-                </a:graphicData>
-              </a:graphic>
-            </wp:inline>
-          </w:drawing>
-        </w:r>
-      </w:ins>
-    </w:p>
-    <w:p>
-      <w:pPr>
-        <w:spacing w:line="480" w:lineRule="auto"/>
-        <w:rPr>
-          <w:ins w:id="116" w:author="Wikowsky, Addie J" w:date="2019-03-18T13:42:00Z"/>
+      <w:r>
+        <w:rPr>
+          <w:noProof/>
+        </w:rPr>
+        <w:drawing>
+          <wp:inline distT="0" distB="0" distL="0" distR="0" wp14:anchorId="04D4AA88" wp14:editId="6D9EC618">
+            <wp:extent cx="5664200" cy="2933700"/>
+            <wp:effectExtent l="0" t="0" r="0" b="0"/>
+            <wp:docPr id="5" name="Picture 5"/>
+            <wp:cNvGraphicFramePr>
+              <a:graphicFrameLocks xmlns:a="http://schemas.openxmlformats.org/drawingml/2006/main" noChangeAspect="1"/>
+            </wp:cNvGraphicFramePr>
+            <a:graphic xmlns:a="http://schemas.openxmlformats.org/drawingml/2006/main">
+              <a:graphicData uri="http://schemas.openxmlformats.org/drawingml/2006/picture">
+                <pic:pic xmlns:pic="http://schemas.openxmlformats.org/drawingml/2006/picture">
+                  <pic:nvPicPr>
+                    <pic:cNvPr id="1" name=""/>
+                    <pic:cNvPicPr/>
+                  </pic:nvPicPr>
+                  <pic:blipFill>
+                    <a:blip r:embed="rId9"/>
+                    <a:stretch>
+                      <a:fillRect/>
+                    </a:stretch>
+                  </pic:blipFill>
+                  <pic:spPr>
+                    <a:xfrm>
+                      <a:off x="0" y="0"/>
+                      <a:ext cx="5664200" cy="2933700"/>
+                    </a:xfrm>
+                    <a:prstGeom prst="rect">
+                      <a:avLst/>
+                    </a:prstGeom>
+                  </pic:spPr>
+                </pic:pic>
+              </a:graphicData>
+            </a:graphic>
+          </wp:inline>
+        </w:drawing>
+      </w:r>
+    </w:p>
+    <w:p>
+      <w:pPr>
+        <w:spacing w:line="480" w:lineRule="auto"/>
+        <w:rPr>
+          <w:ins w:id="107" w:author="Wikowsky, Addie J" w:date="2019-03-18T13:42:00Z"/>
         </w:rPr>
       </w:pPr>
       <w:r>
@@ -3055,8 +3103,8 @@
       <w:r>
         <w:t xml:space="preserve"> </w:t>
       </w:r>
-      <w:commentRangeStart w:id="117"/>
-      <w:commentRangeStart w:id="118"/>
+      <w:commentRangeStart w:id="108"/>
+      <w:commentRangeStart w:id="109"/>
       <w:r>
         <w:t xml:space="preserve">The APM was setup through a Qualtrics survey </w:t>
       </w:r>
@@ -3100,45 +3148,40 @@
       <w:r>
         <w:t xml:space="preserve">. </w:t>
       </w:r>
-      <w:commentRangeEnd w:id="117"/>
-      <w:r>
-        <w:rPr>
-          <w:rStyle w:val="CommentReference"/>
-        </w:rPr>
-        <w:commentReference w:id="117"/>
-      </w:r>
-      <w:commentRangeEnd w:id="118"/>
-      <w:ins w:id="119" w:author="Erin Buchanan" w:date="2019-03-19T12:46:00Z">
-        <w:r>
-          <w:t xml:space="preserve">Scores can range from 0 </w:t>
-        </w:r>
-      </w:ins>
-      <w:ins w:id="120" w:author="Erin Buchanan" w:date="2019-03-19T12:47:00Z">
-        <w:r>
-          <w:t xml:space="preserve">to 36. </w:t>
-        </w:r>
-      </w:ins>
-      <w:r>
-        <w:rPr>
-          <w:rStyle w:val="CommentReference"/>
-        </w:rPr>
-        <w:commentReference w:id="118"/>
-      </w:r>
-    </w:p>
-    <w:p>
-      <w:pPr>
-        <w:spacing w:line="480" w:lineRule="auto"/>
-        <w:rPr>
-          <w:ins w:id="121" w:author="Wikowsky, Addie J" w:date="2019-03-18T13:42:00Z"/>
-        </w:rPr>
-      </w:pPr>
-      <w:ins w:id="122" w:author="Wikowsky, Addie J" w:date="2019-03-18T13:42:00Z">
+      <w:commentRangeEnd w:id="108"/>
+      <w:r>
+        <w:rPr>
+          <w:rStyle w:val="CommentReference"/>
+        </w:rPr>
+        <w:commentReference w:id="108"/>
+      </w:r>
+      <w:commentRangeEnd w:id="109"/>
+      <w:r>
+        <w:t xml:space="preserve">Scores can range from 0 to 36. </w:t>
+      </w:r>
+      <w:r>
+        <w:rPr>
+          <w:rStyle w:val="CommentReference"/>
+        </w:rPr>
+        <w:commentReference w:id="109"/>
+      </w:r>
+    </w:p>
+    <w:p>
+      <w:pPr>
+        <w:spacing w:line="480" w:lineRule="auto"/>
+        <w:rPr>
+          <w:ins w:id="110" w:author="Wikowsky, Addie J" w:date="2019-03-18T13:42:00Z"/>
+        </w:rPr>
+      </w:pPr>
+      <w:proofErr w:type="gramStart"/>
+      <w:ins w:id="111" w:author="Wikowsky, Addie J" w:date="2019-03-18T13:42:00Z">
         <w:r>
           <w:rPr>
             <w:i/>
           </w:rPr>
-          <w:t>Figure 1.</w:t>
-        </w:r>
+          <w:t>Figure .</w:t>
+        </w:r>
+        <w:proofErr w:type="gramEnd"/>
         <w:r>
           <w:t xml:space="preserve"> This is the practice problem included in the instructions for the APM</w:t>
         </w:r>
@@ -3148,10 +3191,10 @@
       <w:pPr>
         <w:spacing w:line="480" w:lineRule="auto"/>
         <w:rPr>
-          <w:ins w:id="123" w:author="Wikowsky, Addie J" w:date="2019-03-18T13:41:00Z"/>
-        </w:rPr>
-      </w:pPr>
-      <w:ins w:id="124" w:author="Wikowsky, Addie J" w:date="2019-03-18T13:42:00Z">
+          <w:ins w:id="112" w:author="Wikowsky, Addie J" w:date="2019-03-18T13:41:00Z"/>
+        </w:rPr>
+      </w:pPr>
+      <w:ins w:id="113" w:author="Wikowsky, Addie J" w:date="2019-03-18T13:42:00Z">
         <w:r>
           <w:rPr>
             <w:noProof/>
@@ -3218,16 +3261,16 @@
       <w:r>
         <w:t xml:space="preserve"> </w:t>
       </w:r>
-      <w:commentRangeStart w:id="125"/>
+      <w:commentRangeStart w:id="114"/>
       <w:r>
         <w:t>experience</w:t>
       </w:r>
-      <w:commentRangeEnd w:id="125"/>
-      <w:r>
-        <w:rPr>
-          <w:rStyle w:val="CommentReference"/>
-        </w:rPr>
-        <w:commentReference w:id="125"/>
+      <w:commentRangeEnd w:id="114"/>
+      <w:r>
+        <w:rPr>
+          <w:rStyle w:val="CommentReference"/>
+        </w:rPr>
+        <w:commentReference w:id="114"/>
       </w:r>
       <w:r>
         <w:t xml:space="preserve">. </w:t>
@@ -3246,11 +3289,11 @@
       <w:r>
         <w:t xml:space="preserve"> </w:t>
       </w:r>
-      <w:commentRangeStart w:id="126"/>
+      <w:commentRangeStart w:id="115"/>
       <w:r>
         <w:t>This task was part of the experimental design for expertise. Participants would sign up</w:t>
       </w:r>
-      <w:ins w:id="127" w:author="Erin Buchanan" w:date="2019-03-14T19:20:00Z">
+      <w:ins w:id="116" w:author="Erin Buchanan" w:date="2019-03-14T19:20:00Z">
         <w:r>
           <w:t xml:space="preserve"> for</w:t>
         </w:r>
@@ -3261,35 +3304,35 @@
       <w:r>
         <w:t xml:space="preserve">foreign language </w:t>
       </w:r>
-      <w:commentRangeStart w:id="128"/>
+      <w:commentRangeStart w:id="117"/>
       <w:r>
         <w:t>section</w:t>
       </w:r>
-      <w:commentRangeEnd w:id="128"/>
-      <w:r>
-        <w:rPr>
-          <w:rStyle w:val="CommentReference"/>
-        </w:rPr>
-        <w:commentReference w:id="128"/>
+      <w:commentRangeEnd w:id="117"/>
+      <w:r>
+        <w:rPr>
+          <w:rStyle w:val="CommentReference"/>
+        </w:rPr>
+        <w:commentReference w:id="117"/>
       </w:r>
       <w:r>
         <w:t xml:space="preserve">. In addition to taking the </w:t>
       </w:r>
-      <w:commentRangeStart w:id="129"/>
+      <w:commentRangeStart w:id="118"/>
       <w:r>
         <w:t>typing</w:t>
       </w:r>
-      <w:commentRangeEnd w:id="129"/>
-      <w:r>
-        <w:rPr>
-          <w:rStyle w:val="CommentReference"/>
-        </w:rPr>
-        <w:commentReference w:id="129"/>
+      <w:commentRangeEnd w:id="118"/>
+      <w:r>
+        <w:rPr>
+          <w:rStyle w:val="CommentReference"/>
+        </w:rPr>
+        <w:commentReference w:id="118"/>
       </w:r>
       <w:r>
         <w:t xml:space="preserve"> task, the participants were also required to take Missouri State University’s Foreign Language Placement Exam given to those </w:t>
       </w:r>
-      <w:del w:id="130" w:author="Erin Buchanan" w:date="2019-03-19T12:47:00Z">
+      <w:del w:id="119" w:author="Erin Buchanan" w:date="2019-03-19T12:47:00Z">
         <w:r>
           <w:delText>wishing to test out of a</w:delText>
         </w:r>
@@ -3300,12 +3343,12 @@
           <w:delText xml:space="preserve"> introductory course</w:delText>
         </w:r>
       </w:del>
-      <w:ins w:id="131" w:author="Erin Buchanan" w:date="2019-03-19T12:47:00Z">
+      <w:ins w:id="120" w:author="Erin Buchanan" w:date="2019-03-19T12:47:00Z">
         <w:r>
           <w:t>who wish to enroll in a foreig</w:t>
         </w:r>
       </w:ins>
-      <w:ins w:id="132" w:author="Erin Buchanan" w:date="2019-03-19T12:48:00Z">
+      <w:ins w:id="121" w:author="Erin Buchanan" w:date="2019-03-19T12:48:00Z">
         <w:r>
           <w:t>n language course</w:t>
         </w:r>
@@ -3313,12 +3356,12 @@
       <w:r>
         <w:t xml:space="preserve">.  </w:t>
       </w:r>
-      <w:commentRangeEnd w:id="126"/>
-      <w:r>
-        <w:rPr>
-          <w:rStyle w:val="CommentReference"/>
-        </w:rPr>
-        <w:commentReference w:id="126"/>
+      <w:commentRangeEnd w:id="115"/>
+      <w:r>
+        <w:rPr>
+          <w:rStyle w:val="CommentReference"/>
+        </w:rPr>
+        <w:commentReference w:id="115"/>
       </w:r>
       <w:r>
         <w:t xml:space="preserve">The placement </w:t>
@@ -3327,71 +3370,86 @@
         <w:lastRenderedPageBreak/>
         <w:t>exam demonstrates proficiency in French, German, or Spanish. The entire exam is computerized and evaluates grammar, vocabulary, and reading comprehension in the above languages. For the reading comprehension questions</w:t>
       </w:r>
-      <w:ins w:id="133" w:author="Erin Buchanan" w:date="2019-03-19T12:48:00Z">
-        <w:r>
-          <w:t>,</w:t>
+      <w:r>
+        <w:t>,</w:t>
+      </w:r>
+      <w:r>
+        <w:t xml:space="preserve"> the participant is given a prompt in </w:t>
+      </w:r>
+      <w:r>
+        <w:t xml:space="preserve">the </w:t>
+      </w:r>
+      <w:r>
+        <w:t xml:space="preserve">second language and must answer a question about it. </w:t>
+      </w:r>
+      <w:r>
+        <w:t xml:space="preserve">After the exam is </w:t>
+      </w:r>
+      <w:proofErr w:type="gramStart"/>
+      <w:r>
+        <w:t>complete</w:t>
+      </w:r>
+      <w:proofErr w:type="gramEnd"/>
+      <w:r>
+        <w:t xml:space="preserve"> they are given a score that </w:t>
+      </w:r>
+      <w:r>
+        <w:t xml:space="preserve">represents </w:t>
+      </w:r>
+      <w:r>
+        <w:t>which section of that language they should take</w:t>
+      </w:r>
+      <w:r>
+        <w:t xml:space="preserve"> (i.e., 101, 102, 201, 202 representing the four course sequence of foreign language requirement)</w:t>
+      </w:r>
+      <w:r>
+        <w:t xml:space="preserve">. </w:t>
+      </w:r>
+    </w:p>
+    <w:p>
+      <w:pPr>
+        <w:spacing w:line="480" w:lineRule="auto"/>
+      </w:pPr>
+    </w:p>
+    <w:p>
+      <w:pPr>
+        <w:spacing w:line="480" w:lineRule="auto"/>
+      </w:pPr>
+      <w:r>
+        <w:rPr>
+          <w:i/>
+        </w:rPr>
+        <w:t>Figure</w:t>
+      </w:r>
+      <w:del w:id="122" w:author="Wikowsky, Addie J" w:date="2019-03-20T00:05:00Z">
+        <w:r>
+          <w:rPr>
+            <w:i/>
+          </w:rPr>
+          <w:delText xml:space="preserve"> </w:delText>
+        </w:r>
+      </w:del>
+      <w:ins w:id="123" w:author="Wikowsky, Addie J" w:date="2019-03-20T00:05:00Z">
+        <w:r>
+          <w:rPr>
+            <w:i/>
+          </w:rPr>
+          <w:t xml:space="preserve"> </w:t>
         </w:r>
       </w:ins>
-      <w:r>
-        <w:t xml:space="preserve"> the participant is given a prompt in </w:t>
-      </w:r>
-      <w:del w:id="134" w:author="Erin Buchanan" w:date="2019-03-19T12:48:00Z">
-        <w:r>
-          <w:delText xml:space="preserve">their </w:delText>
+      <w:del w:id="124" w:author="Wikowsky, Addie J" w:date="2019-03-20T00:05:00Z">
+        <w:r>
+          <w:rPr>
+            <w:i/>
+          </w:rPr>
+          <w:delText>Two</w:delText>
         </w:r>
       </w:del>
-      <w:ins w:id="135" w:author="Erin Buchanan" w:date="2019-03-19T12:48:00Z">
-        <w:r>
-          <w:t xml:space="preserve">the </w:t>
-        </w:r>
-      </w:ins>
-      <w:r>
-        <w:t xml:space="preserve">second language and must answer a question about it. </w:t>
-      </w:r>
-      <w:r>
-        <w:t xml:space="preserve">After the exam is complete they are given a score that </w:t>
-      </w:r>
-      <w:del w:id="136" w:author="Erin Buchanan" w:date="2019-03-19T12:48:00Z">
-        <w:r>
-          <w:delText xml:space="preserve">correlates </w:delText>
-        </w:r>
-      </w:del>
-      <w:ins w:id="137" w:author="Erin Buchanan" w:date="2019-03-19T12:48:00Z">
-        <w:r>
-          <w:t xml:space="preserve">represents </w:t>
-        </w:r>
-      </w:ins>
-      <w:del w:id="138" w:author="Erin Buchanan" w:date="2019-03-19T12:48:00Z">
-        <w:r>
-          <w:delText xml:space="preserve">to </w:delText>
-        </w:r>
-      </w:del>
-      <w:r>
-        <w:t>which section of that language they should take</w:t>
-      </w:r>
-      <w:ins w:id="139" w:author="Erin Buchanan" w:date="2019-03-19T12:48:00Z">
-        <w:r>
-          <w:t xml:space="preserve"> (i.e., 101, 102, 201, 202 representing the four course sequence of foreign language requirement)</w:t>
-        </w:r>
-      </w:ins>
-      <w:r>
-        <w:t xml:space="preserve">. </w:t>
-      </w:r>
-    </w:p>
-    <w:p>
-      <w:pPr>
-        <w:spacing w:line="480" w:lineRule="auto"/>
-      </w:pPr>
-    </w:p>
-    <w:p>
-      <w:pPr>
-        <w:spacing w:line="480" w:lineRule="auto"/>
-      </w:pPr>
       <w:r>
         <w:rPr>
           <w:i/>
         </w:rPr>
-        <w:t>Figure Two.</w:t>
+        <w:t>.</w:t>
       </w:r>
       <w:r>
         <w:t xml:space="preserve"> Example of a reading comprehension question in French.</w:t>
@@ -3401,7 +3459,7 @@
       <w:pPr>
         <w:spacing w:line="480" w:lineRule="auto"/>
         <w:rPr>
-          <w:ins w:id="140" w:author="Erin Buchanan" w:date="2019-03-14T19:22:00Z"/>
+          <w:ins w:id="125" w:author="Erin Buchanan" w:date="2019-03-14T19:22:00Z"/>
         </w:rPr>
       </w:pPr>
       <w:r>
@@ -3450,11 +3508,11 @@
         <w:spacing w:line="480" w:lineRule="auto"/>
         <w:jc w:val="center"/>
         <w:rPr>
-          <w:ins w:id="141" w:author="Erin Buchanan" w:date="2019-03-14T19:22:00Z"/>
+          <w:ins w:id="126" w:author="Erin Buchanan" w:date="2019-03-14T19:22:00Z"/>
           <w:b/>
         </w:rPr>
       </w:pPr>
-      <w:ins w:id="142" w:author="Erin Buchanan" w:date="2019-03-19T13:52:00Z">
+      <w:ins w:id="127" w:author="Erin Buchanan" w:date="2019-03-19T13:52:00Z">
         <w:r>
           <w:rPr>
             <w:b/>
@@ -3462,9 +3520,7 @@
           <w:t xml:space="preserve"> </w:t>
         </w:r>
       </w:ins>
-      <w:bookmarkStart w:id="143" w:name="_GoBack"/>
-      <w:bookmarkEnd w:id="143"/>
-      <w:ins w:id="144" w:author="Erin Buchanan" w:date="2019-03-14T19:22:00Z">
+      <w:ins w:id="128" w:author="Erin Buchanan" w:date="2019-03-14T19:22:00Z">
         <w:r>
           <w:rPr>
             <w:b/>
@@ -3476,10 +3532,85 @@
     <w:p>
       <w:pPr>
         <w:spacing w:line="480" w:lineRule="auto"/>
-      </w:pPr>
-      <w:ins w:id="145" w:author="Erin Buchanan" w:date="2019-03-14T19:22:00Z">
-        <w:r>
-          <w:t xml:space="preserve">Here you should write out the hypotheses + how you will test them. </w:t>
+        <w:rPr>
+          <w:ins w:id="129" w:author="Wikowsky, Addie J" w:date="2019-03-20T00:08:00Z"/>
+        </w:rPr>
+      </w:pPr>
+      <w:ins w:id="130" w:author="Erin Buchanan" w:date="2019-03-14T19:22:00Z">
+        <w:r>
+          <w:t>Here you should write out the hypotheses + how you will test them.</w:t>
+        </w:r>
+      </w:ins>
+    </w:p>
+    <w:p>
+      <w:pPr>
+        <w:spacing w:line="480" w:lineRule="auto"/>
+        <w:rPr>
+          <w:ins w:id="131" w:author="Wikowsky, Addie J" w:date="2019-03-20T00:09:00Z"/>
+        </w:rPr>
+      </w:pPr>
+      <w:commentRangeStart w:id="132"/>
+      <w:ins w:id="133" w:author="Wikowsky, Addie J" w:date="2019-03-20T00:08:00Z">
+        <w:r>
+          <w:lastRenderedPageBreak/>
+          <w:t xml:space="preserve">Expertise </w:t>
+        </w:r>
+        <w:commentRangeEnd w:id="132"/>
+        <w:r>
+          <w:rPr>
+            <w:rStyle w:val="CommentReference"/>
+          </w:rPr>
+          <w:commentReference w:id="132"/>
+        </w:r>
+        <w:r>
+          <w:t>and working memory studies have been done on various subjects. Very few studies include fluid intelligence and how it is related to expertise. I wish to compare expertise and working memory again, and then see how expertise and fluid intelligence are related.</w:t>
+        </w:r>
+      </w:ins>
+    </w:p>
+    <w:p>
+      <w:pPr>
+        <w:spacing w:line="480" w:lineRule="auto"/>
+        <w:rPr>
+          <w:ins w:id="134" w:author="Wikowsky, Addie J" w:date="2019-03-20T00:09:00Z"/>
+        </w:rPr>
+      </w:pPr>
+      <w:commentRangeStart w:id="135"/>
+      <w:ins w:id="136" w:author="Wikowsky, Addie J" w:date="2019-03-20T00:09:00Z">
+        <w:r>
+          <w:t xml:space="preserve">Those </w:t>
+        </w:r>
+        <w:commentRangeEnd w:id="135"/>
+        <w:r>
+          <w:rPr>
+            <w:rStyle w:val="CommentReference"/>
+          </w:rPr>
+          <w:commentReference w:id="135"/>
+        </w:r>
+        <w:r>
+          <w:t xml:space="preserve">who have a higher expertise will have a higher working memory OSPAN </w:t>
+        </w:r>
+        <w:bookmarkStart w:id="137" w:name="_GoBack"/>
+        <w:bookmarkEnd w:id="137"/>
+        <w:r>
+          <w:t xml:space="preserve">scores and higher fluid intelligence Raven scores. </w:t>
+        </w:r>
+      </w:ins>
+    </w:p>
+    <w:p>
+      <w:pPr>
+        <w:spacing w:line="480" w:lineRule="auto"/>
+        <w:rPr>
+          <w:ins w:id="138" w:author="Wikowsky, Addie J" w:date="2019-03-20T00:08:00Z"/>
+        </w:rPr>
+      </w:pPr>
+    </w:p>
+    <w:p>
+      <w:pPr>
+        <w:spacing w:line="480" w:lineRule="auto"/>
+      </w:pPr>
+      <w:ins w:id="139" w:author="Erin Buchanan" w:date="2019-03-14T19:22:00Z">
+        <w:r>
+          <w:t xml:space="preserve"> </w:t>
         </w:r>
       </w:ins>
       <w:r>
@@ -3561,7 +3692,7 @@
       <w:r>
         <w:t>-Test 2000 R,</w:t>
       </w:r>
-      <w:ins w:id="146" w:author="Wikowsky, Addie J" w:date="2019-03-12T01:50:00Z">
+      <w:ins w:id="140" w:author="Wikowsky, Addie J" w:date="2019-03-12T01:50:00Z">
         <w:r>
           <w:t xml:space="preserve"> </w:t>
         </w:r>
@@ -3951,7 +4082,7 @@
         <w:spacing w:line="480" w:lineRule="auto"/>
         <w:ind w:left="720" w:hanging="720"/>
         <w:rPr>
-          <w:ins w:id="147" w:author="Wikowsky, Addie J" w:date="2019-02-16T05:30:00Z"/>
+          <w:ins w:id="141" w:author="Wikowsky, Addie J" w:date="2019-02-16T05:30:00Z"/>
         </w:rPr>
       </w:pPr>
       <w:r>
@@ -3972,10 +4103,10 @@
         <w:spacing w:line="480" w:lineRule="auto"/>
         <w:ind w:left="720" w:hanging="720"/>
         <w:rPr>
-          <w:ins w:id="148" w:author="Wikowsky, Addie J" w:date="2019-02-25T01:17:00Z"/>
-        </w:rPr>
-      </w:pPr>
-      <w:ins w:id="149" w:author="Wikowsky, Addie J" w:date="2019-02-25T01:17:00Z">
+          <w:ins w:id="142" w:author="Wikowsky, Addie J" w:date="2019-02-25T01:17:00Z"/>
+        </w:rPr>
+      </w:pPr>
+      <w:ins w:id="143" w:author="Wikowsky, Addie J" w:date="2019-02-25T01:17:00Z">
         <w:r>
           <w:fldChar w:fldCharType="begin"/>
         </w:r>
@@ -3983,12 +4114,12 @@
           <w:instrText xml:space="preserve"> HYPERLINK "</w:instrText>
         </w:r>
       </w:ins>
-      <w:ins w:id="150" w:author="Wikowsky, Addie J" w:date="2019-02-16T05:30:00Z">
+      <w:ins w:id="144" w:author="Wikowsky, Addie J" w:date="2019-02-16T05:30:00Z">
         <w:r>
           <w:instrText>https://www.millisecond.com/download/library/v5/ospan/automatedospan.manual</w:instrText>
         </w:r>
       </w:ins>
-      <w:ins w:id="151" w:author="Wikowsky, Addie J" w:date="2019-02-25T01:17:00Z">
+      <w:ins w:id="145" w:author="Wikowsky, Addie J" w:date="2019-02-25T01:17:00Z">
         <w:r>
           <w:instrText xml:space="preserve">" </w:instrText>
         </w:r>
@@ -3996,7 +4127,7 @@
           <w:fldChar w:fldCharType="separate"/>
         </w:r>
       </w:ins>
-      <w:ins w:id="152" w:author="Wikowsky, Addie J" w:date="2019-02-16T05:30:00Z">
+      <w:ins w:id="146" w:author="Wikowsky, Addie J" w:date="2019-02-16T05:30:00Z">
         <w:r>
           <w:rPr>
             <w:rStyle w:val="Hyperlink"/>
@@ -4004,7 +4135,7 @@
           <w:t>https://www.millisecond.com/download/library/v5/ospan/automatedospan.manual</w:t>
         </w:r>
       </w:ins>
-      <w:ins w:id="153" w:author="Wikowsky, Addie J" w:date="2019-02-25T01:17:00Z">
+      <w:ins w:id="147" w:author="Wikowsky, Addie J" w:date="2019-02-25T01:17:00Z">
         <w:r>
           <w:fldChar w:fldCharType="end"/>
         </w:r>
@@ -4233,139 +4364,83 @@
     <w:p>
       <w:pPr>
         <w:spacing w:line="480" w:lineRule="auto"/>
-        <w:ind w:left="720" w:hanging="720"/>
-      </w:pPr>
-    </w:p>
-    <w:p>
-      <w:pPr>
-        <w:spacing w:line="480" w:lineRule="auto"/>
-        <w:ind w:left="720" w:hanging="720"/>
-      </w:pPr>
-    </w:p>
-    <w:p>
-      <w:pPr>
-        <w:rPr>
-          <w:ins w:id="154" w:author="Wikowsky, Addie J" w:date="2019-03-18T13:29:00Z"/>
-        </w:rPr>
-      </w:pPr>
-      <w:ins w:id="155" w:author="Wikowsky, Addie J" w:date="2019-03-18T13:29:00Z">
-        <w:r>
-          <w:br w:type="page"/>
-        </w:r>
-      </w:ins>
-    </w:p>
-    <w:p>
-      <w:pPr>
-        <w:spacing w:line="480" w:lineRule="auto"/>
         <w:jc w:val="center"/>
-        <w:rPr>
-          <w:ins w:id="156" w:author="Wikowsky, Addie J" w:date="2019-03-18T13:30:00Z"/>
-        </w:rPr>
-      </w:pPr>
-      <w:ins w:id="157" w:author="Wikowsky, Addie J" w:date="2019-03-18T13:29:00Z">
-        <w:r>
-          <w:rPr>
-            <w:b/>
-          </w:rPr>
-          <w:lastRenderedPageBreak/>
-          <w:t>Ap</w:t>
-        </w:r>
-      </w:ins>
-      <w:ins w:id="158" w:author="Wikowsky, Addie J" w:date="2019-03-18T13:30:00Z">
-        <w:r>
-          <w:rPr>
-            <w:b/>
-          </w:rPr>
-          <w:t>pendix</w:t>
-        </w:r>
-      </w:ins>
-    </w:p>
-    <w:p>
-      <w:pPr>
-        <w:spacing w:line="480" w:lineRule="auto"/>
-        <w:rPr>
-          <w:ins w:id="159" w:author="Wikowsky, Addie J" w:date="2019-03-18T13:30:00Z"/>
-        </w:rPr>
-      </w:pPr>
-      <w:ins w:id="160" w:author="Wikowsky, Addie J" w:date="2019-03-18T13:30:00Z">
-        <w:r>
-          <w:rPr>
-            <w:i/>
-            <w:rPrChange w:id="161" w:author="Wikowsky, Addie J" w:date="2019-03-18T13:31:00Z">
-              <w:rPr/>
-            </w:rPrChange>
-          </w:rPr>
-          <w:t xml:space="preserve">Figure </w:t>
-        </w:r>
-      </w:ins>
-      <w:ins w:id="162" w:author="Wikowsky, Addie J" w:date="2019-03-18T13:31:00Z">
-        <w:r>
-          <w:rPr>
-            <w:i/>
-          </w:rPr>
-          <w:t>1</w:t>
-        </w:r>
-      </w:ins>
-      <w:ins w:id="163" w:author="Wikowsky, Addie J" w:date="2019-03-18T13:30:00Z">
-        <w:r>
-          <w:t xml:space="preserve">. </w:t>
-        </w:r>
-      </w:ins>
-      <w:ins w:id="164" w:author="Wikowsky, Addie J" w:date="2019-03-18T13:31:00Z">
-        <w:r>
-          <w:t xml:space="preserve">This is the practice </w:t>
-        </w:r>
-        <w:r>
-          <w:t xml:space="preserve">problem included in the instructions for the APM. </w:t>
-        </w:r>
-      </w:ins>
-    </w:p>
-    <w:p>
-      <w:pPr>
-        <w:spacing w:line="480" w:lineRule="auto"/>
-      </w:pPr>
-      <w:ins w:id="165" w:author="Wikowsky, Addie J" w:date="2019-03-18T13:30:00Z">
-        <w:r>
-          <w:rPr>
-            <w:noProof/>
-          </w:rPr>
-          <w:drawing>
-            <wp:inline distT="0" distB="0" distL="0" distR="0" wp14:anchorId="4A602151" wp14:editId="64EAF338">
-              <wp:extent cx="2438400" cy="2235200"/>
-              <wp:effectExtent l="0" t="0" r="0" b="0"/>
-              <wp:docPr id="1" name="Picture 1"/>
-              <wp:cNvGraphicFramePr>
-                <a:graphicFrameLocks xmlns:a="http://schemas.openxmlformats.org/drawingml/2006/main" noChangeAspect="1"/>
-              </wp:cNvGraphicFramePr>
-              <a:graphic xmlns:a="http://schemas.openxmlformats.org/drawingml/2006/main">
-                <a:graphicData uri="http://schemas.openxmlformats.org/drawingml/2006/picture">
-                  <pic:pic xmlns:pic="http://schemas.openxmlformats.org/drawingml/2006/picture">
-                    <pic:nvPicPr>
-                      <pic:cNvPr id="1" name=""/>
-                      <pic:cNvPicPr/>
-                    </pic:nvPicPr>
-                    <pic:blipFill>
-                      <a:blip r:embed="rId10"/>
-                      <a:stretch>
-                        <a:fillRect/>
-                      </a:stretch>
-                    </pic:blipFill>
-                    <pic:spPr>
-                      <a:xfrm>
-                        <a:off x="0" y="0"/>
-                        <a:ext cx="2438400" cy="2235200"/>
-                      </a:xfrm>
-                      <a:prstGeom prst="rect">
-                        <a:avLst/>
-                      </a:prstGeom>
-                    </pic:spPr>
-                  </pic:pic>
-                </a:graphicData>
-              </a:graphic>
-            </wp:inline>
-          </w:drawing>
-        </w:r>
-      </w:ins>
+      </w:pPr>
+      <w:r>
+        <w:rPr>
+          <w:b/>
+        </w:rPr>
+        <w:lastRenderedPageBreak/>
+        <w:t>Appendix</w:t>
+      </w:r>
+    </w:p>
+    <w:p>
+      <w:pPr>
+        <w:spacing w:line="480" w:lineRule="auto"/>
+      </w:pPr>
+      <w:r>
+        <w:rPr>
+          <w:i/>
+        </w:rPr>
+        <w:t xml:space="preserve">Figure </w:t>
+      </w:r>
+      <w:r>
+        <w:rPr>
+          <w:i/>
+        </w:rPr>
+        <w:t>1</w:t>
+      </w:r>
+      <w:r>
+        <w:t xml:space="preserve">. This is the practice </w:t>
+      </w:r>
+      <w:r>
+        <w:t xml:space="preserve">problem included in the instructions for the APM. </w:t>
+      </w:r>
+    </w:p>
+    <w:p>
+      <w:pPr>
+        <w:spacing w:line="480" w:lineRule="auto"/>
+      </w:pPr>
+      <w:r>
+        <w:rPr>
+          <w:noProof/>
+        </w:rPr>
+        <w:drawing>
+          <wp:inline distT="0" distB="0" distL="0" distR="0" wp14:anchorId="4A602151" wp14:editId="64EAF338">
+            <wp:extent cx="2438400" cy="2235200"/>
+            <wp:effectExtent l="0" t="0" r="0" b="0"/>
+            <wp:docPr id="1" name="Picture 1"/>
+            <wp:cNvGraphicFramePr>
+              <a:graphicFrameLocks xmlns:a="http://schemas.openxmlformats.org/drawingml/2006/main" noChangeAspect="1"/>
+            </wp:cNvGraphicFramePr>
+            <a:graphic xmlns:a="http://schemas.openxmlformats.org/drawingml/2006/main">
+              <a:graphicData uri="http://schemas.openxmlformats.org/drawingml/2006/picture">
+                <pic:pic xmlns:pic="http://schemas.openxmlformats.org/drawingml/2006/picture">
+                  <pic:nvPicPr>
+                    <pic:cNvPr id="1" name=""/>
+                    <pic:cNvPicPr/>
+                  </pic:nvPicPr>
+                  <pic:blipFill>
+                    <a:blip r:embed="rId10"/>
+                    <a:stretch>
+                      <a:fillRect/>
+                    </a:stretch>
+                  </pic:blipFill>
+                  <pic:spPr>
+                    <a:xfrm>
+                      <a:off x="0" y="0"/>
+                      <a:ext cx="2438400" cy="2235200"/>
+                    </a:xfrm>
+                    <a:prstGeom prst="rect">
+                      <a:avLst/>
+                    </a:prstGeom>
+                  </pic:spPr>
+                </pic:pic>
+              </a:graphicData>
+            </a:graphic>
+          </wp:inline>
+        </w:drawing>
+      </w:r>
     </w:p>
     <w:sectPr>
       <w:pgSz w:w="12240" w:h="15840"/>
@@ -4379,7 +4454,7 @@
 
 <file path=word/comments.xml><?xml version="1.0" encoding="utf-8"?>
 <w:comments xmlns:wpc="http://schemas.microsoft.com/office/word/2010/wordprocessingCanvas" xmlns:cx="http://schemas.microsoft.com/office/drawing/2014/chartex" xmlns:cx1="http://schemas.microsoft.com/office/drawing/2015/9/8/chartex" xmlns:cx2="http://schemas.microsoft.com/office/drawing/2015/10/21/chartex" xmlns:cx3="http://schemas.microsoft.com/office/drawing/2016/5/9/chartex" xmlns:cx4="http://schemas.microsoft.com/office/drawing/2016/5/10/chartex" xmlns:cx5="http://schemas.microsoft.com/office/drawing/2016/5/11/chartex" xmlns:cx6="http://schemas.microsoft.com/office/drawing/2016/5/12/chartex" xmlns:cx7="http://schemas.microsoft.com/office/drawing/2016/5/13/chartex" xmlns:cx8="http://schemas.microsoft.com/office/drawing/2016/5/14/chartex" xmlns:mc="http://schemas.openxmlformats.org/markup-compatibility/2006" xmlns:aink="http://schemas.microsoft.com/office/drawing/2016/ink" xmlns:am3d="http://schemas.microsoft.com/office/drawing/2017/model3d" xmlns:o="urn:schemas-microsoft-com:office:office" xmlns:r="http://schemas.openxmlformats.org/officeDocument/2006/relationships" xmlns:m="http://schemas.openxmlformats.org/officeDocument/2006/math" xmlns:v="urn:schemas-microsoft-com:vml" xmlns:wp14="http://schemas.microsoft.com/office/word/2010/wordprocessingDrawing" xmlns:wp="http://schemas.openxmlformats.org/drawingml/2006/wordprocessingDrawing" xmlns:w10="urn:schemas-microsoft-com:office:word" xmlns:w="http://schemas.openxmlformats.org/wordprocessingml/2006/main" xmlns:w14="http://schemas.microsoft.com/office/word/2010/wordml" xmlns:w15="http://schemas.microsoft.com/office/word/2012/wordml" xmlns:w16cid="http://schemas.microsoft.com/office/word/2016/wordml/cid" xmlns:w16se="http://schemas.microsoft.com/office/word/2015/wordml/symex" xmlns:wpg="http://schemas.microsoft.com/office/word/2010/wordprocessingGroup" xmlns:wpi="http://schemas.microsoft.com/office/word/2010/wordprocessingInk" xmlns:wne="http://schemas.microsoft.com/office/word/2006/wordml" xmlns:wps="http://schemas.microsoft.com/office/word/2010/wordprocessingShape" mc:Ignorable="w14 w15 w16se w16cid wp14">
-  <w:comment w:id="0" w:author="Buchanan, Erin M" w:date="2018-11-01T13:41:00Z" w:initials="BEM">
+  <w:comment w:id="2" w:author="Buchanan, Erin M" w:date="2018-11-01T13:41:00Z" w:initials="BEM">
     <w:p>
       <w:pPr>
         <w:pStyle w:val="CommentText"/>
@@ -4403,7 +4478,7 @@
       </w:r>
     </w:p>
   </w:comment>
-  <w:comment w:id="1" w:author="Buchanan, Erin M" w:date="2018-11-01T13:47:00Z" w:initials="BEM">
+  <w:comment w:id="3" w:author="Buchanan, Erin M" w:date="2018-11-01T13:47:00Z" w:initials="BEM">
     <w:p>
       <w:pPr>
         <w:pStyle w:val="CommentText"/>
@@ -4419,7 +4494,7 @@
       </w:r>
     </w:p>
   </w:comment>
-  <w:comment w:id="2" w:author="Buchanan, Erin M" w:date="2018-11-01T13:51:00Z" w:initials="BEM">
+  <w:comment w:id="4" w:author="Buchanan, Erin M" w:date="2018-11-01T13:51:00Z" w:initials="BEM">
     <w:p>
       <w:pPr>
         <w:pStyle w:val="CommentText"/>
@@ -4435,7 +4510,7 @@
       </w:r>
     </w:p>
   </w:comment>
-  <w:comment w:id="3" w:author="Buchanan, Erin M" w:date="2018-11-01T13:52:00Z" w:initials="BEM">
+  <w:comment w:id="5" w:author="Buchanan, Erin M" w:date="2018-11-01T13:52:00Z" w:initials="BEM">
     <w:p>
       <w:pPr>
         <w:pStyle w:val="CommentText"/>
@@ -4451,7 +4526,7 @@
       </w:r>
     </w:p>
   </w:comment>
-  <w:comment w:id="4" w:author="Buchanan, Erin M [2]" w:date="2018-09-06T13:23:00Z" w:initials="BEM">
+  <w:comment w:id="6" w:author="Buchanan, Erin M [2]" w:date="2018-09-06T13:23:00Z" w:initials="BEM">
     <w:p>
       <w:pPr>
         <w:pStyle w:val="CommentText"/>
@@ -4475,7 +4550,7 @@
       </w:r>
     </w:p>
   </w:comment>
-  <w:comment w:id="5" w:author="Buchanan, Erin M" w:date="2018-11-01T13:54:00Z" w:initials="BEM">
+  <w:comment w:id="7" w:author="Buchanan, Erin M" w:date="2018-11-01T13:54:00Z" w:initials="BEM">
     <w:p>
       <w:pPr>
         <w:pStyle w:val="CommentText"/>
@@ -4491,7 +4566,7 @@
       </w:r>
     </w:p>
   </w:comment>
-  <w:comment w:id="6" w:author="Erin Buchanan" w:date="2019-02-05T18:33:00Z" w:initials="BEM">
+  <w:comment w:id="8" w:author="Erin Buchanan" w:date="2019-02-05T18:33:00Z" w:initials="BEM">
     <w:p>
       <w:pPr>
         <w:pStyle w:val="CommentText"/>
@@ -4515,7 +4590,7 @@
       </w:r>
     </w:p>
   </w:comment>
-  <w:comment w:id="7" w:author="Buchanan, Erin M" w:date="2018-11-01T13:53:00Z" w:initials="BEM">
+  <w:comment w:id="9" w:author="Buchanan, Erin M" w:date="2018-11-01T13:53:00Z" w:initials="BEM">
     <w:p>
       <w:pPr>
         <w:pStyle w:val="CommentText"/>
@@ -4531,7 +4606,7 @@
       </w:r>
     </w:p>
   </w:comment>
-  <w:comment w:id="10" w:author="Wikowsky, Addie J" w:date="2019-02-24T23:58:00Z" w:initials="WAJ">
+  <w:comment w:id="12" w:author="Wikowsky, Addie J" w:date="2019-02-24T23:58:00Z" w:initials="WAJ">
     <w:p>
       <w:pPr>
         <w:pStyle w:val="CommentText"/>
@@ -4555,7 +4630,7 @@
       </w:r>
     </w:p>
   </w:comment>
-  <w:comment w:id="11" w:author="Wikowsky, Addie J" w:date="2019-02-28T16:50:00Z" w:initials="WAJ">
+  <w:comment w:id="13" w:author="Wikowsky, Addie J" w:date="2019-02-28T16:50:00Z" w:initials="WAJ">
     <w:p>
       <w:pPr>
         <w:pStyle w:val="CommentText"/>
@@ -4571,7 +4646,7 @@
       </w:r>
     </w:p>
   </w:comment>
-  <w:comment w:id="12" w:author="Erin Buchanan" w:date="2019-03-05T12:06:00Z" w:initials="BEM">
+  <w:comment w:id="14" w:author="Erin Buchanan" w:date="2019-03-05T12:06:00Z" w:initials="BEM">
     <w:p>
       <w:pPr>
         <w:pStyle w:val="CommentText"/>
@@ -4582,20 +4657,17 @@
         </w:rPr>
         <w:annotationRef/>
       </w:r>
-      <w:r>
-        <w:t xml:space="preserve">Yeah I think it’s </w:t>
-      </w:r>
       <w:proofErr w:type="gramStart"/>
       <w:r>
-        <w:t>ok</w:t>
+        <w:t>Yeah</w:t>
       </w:r>
       <w:proofErr w:type="gramEnd"/>
       <w:r>
-        <w:t xml:space="preserve"> the way you have it now. </w:t>
+        <w:t xml:space="preserve"> I think it’s ok the way you have it now. </w:t>
       </w:r>
     </w:p>
   </w:comment>
-  <w:comment w:id="14" w:author="Buchanan, Erin M" w:date="2018-11-01T13:50:00Z" w:initials="BEM">
+  <w:comment w:id="16" w:author="Buchanan, Erin M" w:date="2018-11-01T13:50:00Z" w:initials="BEM">
     <w:p>
       <w:pPr>
         <w:pStyle w:val="CommentText"/>
@@ -4624,7 +4696,7 @@
       </w:r>
     </w:p>
   </w:comment>
-  <w:comment w:id="15" w:author="Wikowsky, Addie J" w:date="2019-02-11T03:37:00Z" w:initials="WAJ">
+  <w:comment w:id="17" w:author="Wikowsky, Addie J" w:date="2019-02-11T03:37:00Z" w:initials="WAJ">
     <w:p>
       <w:pPr>
         <w:pStyle w:val="CommentText"/>
@@ -4640,7 +4712,7 @@
       </w:r>
     </w:p>
   </w:comment>
-  <w:comment w:id="16" w:author="Erin Buchanan" w:date="2019-02-19T11:04:00Z" w:initials="BEM">
+  <w:comment w:id="18" w:author="Erin Buchanan" w:date="2019-02-19T11:04:00Z" w:initials="BEM">
     <w:p>
       <w:pPr>
         <w:pStyle w:val="CommentText"/>
@@ -4656,7 +4728,7 @@
       </w:r>
     </w:p>
   </w:comment>
-  <w:comment w:id="17" w:author="Wikowsky, Addie J" w:date="2019-02-25T00:36:00Z" w:initials="WAJ">
+  <w:comment w:id="19" w:author="Wikowsky, Addie J" w:date="2019-02-25T00:36:00Z" w:initials="WAJ">
     <w:p>
       <w:pPr>
         <w:pStyle w:val="CommentText"/>
@@ -4672,7 +4744,7 @@
       </w:r>
     </w:p>
   </w:comment>
-  <w:comment w:id="24" w:author="Wikowsky, Addie J" w:date="2019-02-11T03:43:00Z" w:initials="WAJ">
+  <w:comment w:id="26" w:author="Wikowsky, Addie J" w:date="2019-02-11T03:43:00Z" w:initials="WAJ">
     <w:p>
       <w:pPr>
         <w:pStyle w:val="CommentText"/>
@@ -4693,7 +4765,7 @@
       </w:pPr>
     </w:p>
   </w:comment>
-  <w:comment w:id="25" w:author="Erin Buchanan" w:date="2019-02-19T11:08:00Z" w:initials="BEM">
+  <w:comment w:id="27" w:author="Erin Buchanan" w:date="2019-02-19T11:08:00Z" w:initials="BEM">
     <w:p>
       <w:pPr>
         <w:pStyle w:val="CommentText"/>
@@ -4717,7 +4789,7 @@
       </w:r>
     </w:p>
   </w:comment>
-  <w:comment w:id="26" w:author="Wikowsky, Addie J" w:date="2019-02-11T03:49:00Z" w:initials="WAJ">
+  <w:comment w:id="28" w:author="Wikowsky, Addie J" w:date="2019-02-11T03:49:00Z" w:initials="WAJ">
     <w:p>
       <w:pPr>
         <w:pStyle w:val="CommentText"/>
@@ -4733,7 +4805,7 @@
       </w:r>
     </w:p>
   </w:comment>
-  <w:comment w:id="30" w:author="Erin Buchanan" w:date="2019-02-19T11:10:00Z" w:initials="BEM">
+  <w:comment w:id="32" w:author="Erin Buchanan" w:date="2019-02-19T11:10:00Z" w:initials="BEM">
     <w:p>
       <w:pPr>
         <w:pStyle w:val="CommentText"/>
@@ -4749,7 +4821,7 @@
       </w:r>
     </w:p>
   </w:comment>
-  <w:comment w:id="31" w:author="Wikowsky, Addie J" w:date="2019-02-25T00:00:00Z" w:initials="WAJ">
+  <w:comment w:id="33" w:author="Wikowsky, Addie J" w:date="2019-02-25T00:00:00Z" w:initials="WAJ">
     <w:p>
       <w:pPr>
         <w:pStyle w:val="CommentText"/>
@@ -4770,7 +4842,7 @@
       </w:pPr>
     </w:p>
   </w:comment>
-  <w:comment w:id="33" w:author="Erin Buchanan" w:date="2019-02-19T11:11:00Z" w:initials="BEM">
+  <w:comment w:id="35" w:author="Erin Buchanan" w:date="2019-02-19T11:11:00Z" w:initials="BEM">
     <w:p>
       <w:pPr>
         <w:pStyle w:val="CommentText"/>
@@ -4786,7 +4858,7 @@
       </w:r>
     </w:p>
   </w:comment>
-  <w:comment w:id="34" w:author="Erin Buchanan" w:date="2019-02-19T11:12:00Z" w:initials="BEM">
+  <w:comment w:id="36" w:author="Erin Buchanan" w:date="2019-02-19T11:12:00Z" w:initials="BEM">
     <w:p>
       <w:pPr>
         <w:pStyle w:val="CommentText"/>
@@ -4802,7 +4874,7 @@
       </w:r>
     </w:p>
   </w:comment>
-  <w:comment w:id="35" w:author="Wikowsky, Addie J" w:date="2019-02-28T17:00:00Z" w:initials="WAJ">
+  <w:comment w:id="37" w:author="Wikowsky, Addie J" w:date="2019-02-28T17:00:00Z" w:initials="WAJ">
     <w:p>
       <w:pPr>
         <w:pStyle w:val="CommentText"/>
@@ -4818,7 +4890,7 @@
       </w:r>
     </w:p>
   </w:comment>
-  <w:comment w:id="36" w:author="Erin Buchanan" w:date="2019-03-05T12:07:00Z" w:initials="BEM">
+  <w:comment w:id="38" w:author="Erin Buchanan" w:date="2019-03-05T12:07:00Z" w:initials="BEM">
     <w:p>
       <w:pPr>
         <w:pStyle w:val="CommentText"/>
@@ -4834,7 +4906,7 @@
       </w:r>
     </w:p>
   </w:comment>
-  <w:comment w:id="40" w:author="Erin Buchanan" w:date="2018-12-28T13:23:00Z" w:initials="BEM">
+  <w:comment w:id="42" w:author="Erin Buchanan" w:date="2018-12-28T13:23:00Z" w:initials="BEM">
     <w:p>
       <w:pPr>
         <w:pStyle w:val="CommentText"/>
@@ -4850,7 +4922,7 @@
       </w:r>
     </w:p>
   </w:comment>
-  <w:comment w:id="45" w:author="Wikowsky, Addie J" w:date="2019-02-03T04:27:00Z" w:initials="WAJ">
+  <w:comment w:id="47" w:author="Wikowsky, Addie J" w:date="2019-02-03T04:27:00Z" w:initials="WAJ">
     <w:p>
       <w:pPr>
         <w:pStyle w:val="CommentText"/>
@@ -4866,7 +4938,7 @@
       </w:r>
     </w:p>
   </w:comment>
-  <w:comment w:id="46" w:author="Erin Buchanan" w:date="2019-02-05T18:35:00Z" w:initials="BEM">
+  <w:comment w:id="48" w:author="Erin Buchanan" w:date="2019-02-05T18:35:00Z" w:initials="BEM">
     <w:p>
       <w:pPr>
         <w:pStyle w:val="CommentText"/>
@@ -4907,7 +4979,7 @@
       </w:r>
     </w:p>
   </w:comment>
-  <w:comment w:id="47" w:author="Wikowsky, Addie J" w:date="2019-02-28T17:52:00Z" w:initials="WAJ">
+  <w:comment w:id="49" w:author="Wikowsky, Addie J" w:date="2019-02-28T17:52:00Z" w:initials="WAJ">
     <w:p>
       <w:pPr>
         <w:pStyle w:val="CommentText"/>
@@ -4928,7 +5000,7 @@
       </w:pPr>
     </w:p>
   </w:comment>
-  <w:comment w:id="48" w:author="Erin Buchanan" w:date="2019-03-05T12:08:00Z" w:initials="BEM">
+  <w:comment w:id="50" w:author="Erin Buchanan" w:date="2019-03-05T12:08:00Z" w:initials="BEM">
     <w:p>
       <w:pPr>
         <w:pStyle w:val="CommentText"/>
@@ -4944,7 +5016,7 @@
       </w:r>
     </w:p>
   </w:comment>
-  <w:comment w:id="49" w:author="Erin Buchanan" w:date="2018-12-28T13:27:00Z" w:initials="BEM">
+  <w:comment w:id="51" w:author="Erin Buchanan" w:date="2018-12-28T13:27:00Z" w:initials="BEM">
     <w:p>
       <w:pPr>
         <w:pStyle w:val="CommentText"/>
@@ -4960,7 +5032,7 @@
       </w:r>
     </w:p>
   </w:comment>
-  <w:comment w:id="50" w:author="Wikowsky, Addie J [2]" w:date="2019-01-25T08:40:00Z" w:initials="WAJ">
+  <w:comment w:id="52" w:author="Wikowsky, Addie J [2]" w:date="2019-01-25T08:40:00Z" w:initials="WAJ">
     <w:p>
       <w:pPr>
         <w:pStyle w:val="CommentText"/>
@@ -4976,7 +5048,7 @@
       </w:r>
     </w:p>
   </w:comment>
-  <w:comment w:id="53" w:author="Erin Buchanan" w:date="2018-12-28T13:29:00Z" w:initials="BEM">
+  <w:comment w:id="55" w:author="Erin Buchanan" w:date="2018-12-28T13:29:00Z" w:initials="BEM">
     <w:p>
       <w:pPr>
         <w:pStyle w:val="CommentText"/>
@@ -4992,7 +5064,7 @@
       </w:r>
     </w:p>
   </w:comment>
-  <w:comment w:id="54" w:author="Wikowsky, Addie J [2]" w:date="2019-01-25T08:39:00Z" w:initials="WAJ">
+  <w:comment w:id="56" w:author="Wikowsky, Addie J [2]" w:date="2019-01-25T08:39:00Z" w:initials="WAJ">
     <w:p>
       <w:pPr>
         <w:pStyle w:val="CommentText"/>
@@ -5008,7 +5080,7 @@
       </w:r>
     </w:p>
   </w:comment>
-  <w:comment w:id="55" w:author="Wikowsky, Addie J" w:date="2019-02-03T04:30:00Z" w:initials="WAJ">
+  <w:comment w:id="57" w:author="Wikowsky, Addie J" w:date="2019-02-03T04:30:00Z" w:initials="WAJ">
     <w:p>
       <w:pPr>
         <w:pStyle w:val="CommentText"/>
@@ -5029,7 +5101,7 @@
       </w:pPr>
     </w:p>
   </w:comment>
-  <w:comment w:id="56" w:author="Erin Buchanan" w:date="2019-02-05T18:39:00Z" w:initials="BEM">
+  <w:comment w:id="58" w:author="Erin Buchanan" w:date="2019-02-05T18:39:00Z" w:initials="BEM">
     <w:p>
       <w:pPr>
         <w:pStyle w:val="CommentText"/>
@@ -5045,7 +5117,7 @@
       </w:r>
     </w:p>
   </w:comment>
-  <w:comment w:id="59" w:author="Erin Buchanan" w:date="2019-02-05T18:39:00Z" w:initials="BEM">
+  <w:comment w:id="61" w:author="Erin Buchanan" w:date="2019-02-05T18:39:00Z" w:initials="BEM">
     <w:p>
       <w:pPr>
         <w:pStyle w:val="CommentText"/>
@@ -5061,7 +5133,7 @@
       </w:r>
     </w:p>
   </w:comment>
-  <w:comment w:id="60" w:author="Wikowsky, Addie J" w:date="2019-02-14T15:40:00Z" w:initials="WAJ">
+  <w:comment w:id="62" w:author="Wikowsky, Addie J" w:date="2019-02-14T15:40:00Z" w:initials="WAJ">
     <w:p>
       <w:pPr>
         <w:pStyle w:val="CommentText"/>
@@ -5082,7 +5154,7 @@
       </w:pPr>
     </w:p>
   </w:comment>
-  <w:comment w:id="62" w:author="Erin Buchanan" w:date="2019-02-05T18:40:00Z" w:initials="BEM">
+  <w:comment w:id="64" w:author="Erin Buchanan" w:date="2019-02-05T18:40:00Z" w:initials="BEM">
     <w:p>
       <w:pPr>
         <w:pStyle w:val="CommentText"/>
@@ -5098,7 +5170,7 @@
       </w:r>
     </w:p>
   </w:comment>
-  <w:comment w:id="64" w:author="Erin Buchanan" w:date="2019-03-05T12:12:00Z" w:initials="BEM">
+  <w:comment w:id="66" w:author="Erin Buchanan" w:date="2019-03-05T12:12:00Z" w:initials="BEM">
     <w:p>
       <w:pPr>
         <w:pStyle w:val="CommentText"/>
@@ -5114,7 +5186,7 @@
       </w:r>
     </w:p>
   </w:comment>
-  <w:comment w:id="67" w:author="Erin Buchanan" w:date="2019-03-05T12:14:00Z" w:initials="BEM">
+  <w:comment w:id="69" w:author="Erin Buchanan" w:date="2019-03-05T12:14:00Z" w:initials="BEM">
     <w:p>
       <w:pPr>
         <w:pStyle w:val="CommentText"/>
@@ -5130,7 +5202,7 @@
       </w:r>
     </w:p>
   </w:comment>
-  <w:comment w:id="68" w:author="Wikowsky, Addie J" w:date="2019-03-12T02:00:00Z" w:initials="WAJ">
+  <w:comment w:id="70" w:author="Wikowsky, Addie J" w:date="2019-03-12T02:00:00Z" w:initials="WAJ">
     <w:p>
       <w:pPr>
         <w:pStyle w:val="CommentText"/>
@@ -5146,7 +5218,7 @@
       </w:r>
     </w:p>
   </w:comment>
-  <w:comment w:id="69" w:author="Erin Buchanan" w:date="2019-03-19T12:41:00Z" w:initials="BEM">
+  <w:comment w:id="71" w:author="Erin Buchanan" w:date="2019-03-19T12:41:00Z" w:initials="BEM">
     <w:p>
       <w:pPr>
         <w:pStyle w:val="CommentText"/>
@@ -5165,7 +5237,7 @@
       </w:r>
     </w:p>
   </w:comment>
-  <w:comment w:id="71" w:author="Erin Buchanan" w:date="2019-02-05T18:41:00Z" w:initials="BEM">
+  <w:comment w:id="73" w:author="Erin Buchanan" w:date="2019-02-05T18:41:00Z" w:initials="BEM">
     <w:p>
       <w:pPr>
         <w:pStyle w:val="CommentText"/>
@@ -5181,7 +5253,7 @@
       </w:r>
     </w:p>
   </w:comment>
-  <w:comment w:id="72" w:author="Wikowsky, Addie J" w:date="2019-02-14T15:39:00Z" w:initials="WAJ">
+  <w:comment w:id="74" w:author="Wikowsky, Addie J" w:date="2019-02-14T15:39:00Z" w:initials="WAJ">
     <w:p>
       <w:pPr>
         <w:pStyle w:val="CommentText"/>
@@ -5197,7 +5269,7 @@
       </w:r>
     </w:p>
   </w:comment>
-  <w:comment w:id="73" w:author="Erin Buchanan" w:date="2019-03-05T12:14:00Z" w:initials="BEM">
+  <w:comment w:id="75" w:author="Erin Buchanan" w:date="2019-03-05T12:14:00Z" w:initials="BEM">
     <w:p>
       <w:pPr>
         <w:pStyle w:val="CommentText"/>
@@ -5213,7 +5285,7 @@
       </w:r>
     </w:p>
   </w:comment>
-  <w:comment w:id="74" w:author="Wikowsky, Addie J" w:date="2019-03-12T01:58:00Z" w:initials="WAJ">
+  <w:comment w:id="76" w:author="Wikowsky, Addie J" w:date="2019-03-12T01:58:00Z" w:initials="WAJ">
     <w:p>
       <w:pPr>
         <w:pStyle w:val="CommentText"/>
@@ -5229,7 +5301,7 @@
       </w:r>
     </w:p>
   </w:comment>
-  <w:comment w:id="75" w:author="Erin Buchanan" w:date="2019-02-05T18:41:00Z" w:initials="BEM">
+  <w:comment w:id="77" w:author="Erin Buchanan" w:date="2019-02-05T18:41:00Z" w:initials="BEM">
     <w:p>
       <w:pPr>
         <w:pStyle w:val="CommentText"/>
@@ -5248,7 +5320,7 @@
       </w:r>
     </w:p>
   </w:comment>
-  <w:comment w:id="76" w:author="Erin Buchanan" w:date="2019-03-05T12:15:00Z" w:initials="BEM">
+  <w:comment w:id="78" w:author="Erin Buchanan" w:date="2019-03-05T12:15:00Z" w:initials="BEM">
     <w:p>
       <w:pPr>
         <w:pStyle w:val="CommentText"/>
@@ -5264,7 +5336,7 @@
       </w:r>
     </w:p>
   </w:comment>
-  <w:comment w:id="79" w:author="Wikowsky, Addie J" w:date="2019-03-12T02:00:00Z" w:initials="WAJ">
+  <w:comment w:id="81" w:author="Wikowsky, Addie J" w:date="2019-03-12T02:00:00Z" w:initials="WAJ">
     <w:p>
       <w:pPr>
         <w:pStyle w:val="CommentText"/>
@@ -5280,7 +5352,7 @@
       </w:r>
     </w:p>
   </w:comment>
-  <w:comment w:id="81" w:author="Wikowsky, Addie J" w:date="2019-03-08T20:55:00Z" w:initials="WAJ">
+  <w:comment w:id="82" w:author="Wikowsky, Addie J" w:date="2019-03-08T20:55:00Z" w:initials="WAJ">
     <w:p>
       <w:pPr>
         <w:pStyle w:val="CommentText"/>
@@ -5296,7 +5368,7 @@
       </w:r>
     </w:p>
   </w:comment>
-  <w:comment w:id="87" w:author="Erin Buchanan" w:date="2019-03-14T19:18:00Z" w:initials="BEM">
+  <w:comment w:id="86" w:author="Erin Buchanan" w:date="2019-03-14T19:18:00Z" w:initials="BEM">
     <w:p>
       <w:pPr>
         <w:pStyle w:val="CommentText"/>
@@ -5312,7 +5384,7 @@
       </w:r>
     </w:p>
   </w:comment>
-  <w:comment w:id="88" w:author="Wikowsky, Addie J" w:date="2019-03-18T13:16:00Z" w:initials="WAJ">
+  <w:comment w:id="87" w:author="Wikowsky, Addie J" w:date="2019-03-18T13:16:00Z" w:initials="WAJ">
     <w:p>
       <w:pPr>
         <w:pStyle w:val="CommentText"/>
@@ -5328,7 +5400,7 @@
       </w:r>
     </w:p>
   </w:comment>
-  <w:comment w:id="117" w:author="Erin Buchanan" w:date="2019-03-14T19:19:00Z" w:initials="BEM">
+  <w:comment w:id="108" w:author="Erin Buchanan" w:date="2019-03-14T19:19:00Z" w:initials="BEM">
     <w:p>
       <w:pPr>
         <w:pStyle w:val="CommentText"/>
@@ -5347,7 +5419,7 @@
       </w:r>
     </w:p>
   </w:comment>
-  <w:comment w:id="118" w:author="Wikowsky, Addie J" w:date="2019-03-18T13:46:00Z" w:initials="WAJ">
+  <w:comment w:id="109" w:author="Wikowsky, Addie J" w:date="2019-03-18T13:46:00Z" w:initials="WAJ">
     <w:p>
       <w:pPr>
         <w:pStyle w:val="CommentText"/>
@@ -5368,7 +5440,7 @@
       </w:pPr>
     </w:p>
   </w:comment>
-  <w:comment w:id="125" w:author="Erin Buchanan" w:date="2019-03-19T12:46:00Z" w:initials="BEM">
+  <w:comment w:id="114" w:author="Erin Buchanan" w:date="2019-03-19T12:46:00Z" w:initials="BEM">
     <w:p>
       <w:pPr>
         <w:pStyle w:val="CommentText"/>
@@ -5384,7 +5456,7 @@
       </w:r>
     </w:p>
   </w:comment>
-  <w:comment w:id="128" w:author="Erin Buchanan" w:date="2019-03-19T12:47:00Z" w:initials="BEM">
+  <w:comment w:id="117" w:author="Erin Buchanan" w:date="2019-03-19T12:47:00Z" w:initials="BEM">
     <w:p>
       <w:pPr>
         <w:pStyle w:val="CommentText"/>
@@ -5400,7 +5472,7 @@
       </w:r>
     </w:p>
   </w:comment>
-  <w:comment w:id="129" w:author="Erin Buchanan" w:date="2019-03-19T12:47:00Z" w:initials="BEM">
+  <w:comment w:id="118" w:author="Erin Buchanan" w:date="2019-03-19T12:47:00Z" w:initials="BEM">
     <w:p>
       <w:pPr>
         <w:pStyle w:val="CommentText"/>
@@ -5416,7 +5488,7 @@
       </w:r>
     </w:p>
   </w:comment>
-  <w:comment w:id="126" w:author="Erin Buchanan" w:date="2019-03-14T19:21:00Z" w:initials="BEM">
+  <w:comment w:id="115" w:author="Erin Buchanan" w:date="2019-03-14T19:21:00Z" w:initials="BEM">
     <w:p>
       <w:pPr>
         <w:pStyle w:val="CommentText"/>
@@ -5454,6 +5526,48 @@
       <w:r>
         <w:t xml:space="preserve">That’s a note for above too, how are all these things scored? What is the normal range and values? </w:t>
       </w:r>
+    </w:p>
+  </w:comment>
+  <w:comment w:id="132" w:author="Wikowsky, Addie J" w:date="2019-03-20T00:08:00Z" w:initials="WAJ">
+    <w:p>
+      <w:pPr>
+        <w:pStyle w:val="CommentText"/>
+      </w:pPr>
+      <w:r>
+        <w:rPr>
+          <w:rStyle w:val="CommentReference"/>
+        </w:rPr>
+        <w:annotationRef/>
+      </w:r>
+      <w:r>
+        <w:t xml:space="preserve">Research Question from OSF </w:t>
+      </w:r>
+      <w:proofErr w:type="spellStart"/>
+      <w:r>
+        <w:t>PreReg</w:t>
+      </w:r>
+      <w:proofErr w:type="spellEnd"/>
+    </w:p>
+  </w:comment>
+  <w:comment w:id="135" w:author="Wikowsky, Addie J" w:date="2019-03-20T00:09:00Z" w:initials="WAJ">
+    <w:p>
+      <w:pPr>
+        <w:pStyle w:val="CommentText"/>
+      </w:pPr>
+      <w:r>
+        <w:rPr>
+          <w:rStyle w:val="CommentReference"/>
+        </w:rPr>
+        <w:annotationRef/>
+      </w:r>
+      <w:r>
+        <w:t xml:space="preserve">Hypotheses from OSF </w:t>
+      </w:r>
+      <w:proofErr w:type="spellStart"/>
+      <w:r>
+        <w:t>PreReg</w:t>
+      </w:r>
+      <w:proofErr w:type="spellEnd"/>
     </w:p>
   </w:comment>
 </w:comments>
@@ -5511,14 +5625,16 @@
   <w15:commentEx w15:paraId="52F7EC08" w15:done="0"/>
   <w15:commentEx w15:paraId="4543C9CC" w15:done="0"/>
   <w15:commentEx w15:paraId="27A5B8FC" w15:done="0"/>
-  <w15:commentEx w15:paraId="789348B1" w15:done="0"/>
-  <w15:commentEx w15:paraId="4A6052C0" w15:paraIdParent="789348B1" w15:done="0"/>
+  <w15:commentEx w15:paraId="789348B1" w15:done="1"/>
+  <w15:commentEx w15:paraId="4A6052C0" w15:paraIdParent="789348B1" w15:done="1"/>
   <w15:commentEx w15:paraId="2F9CD1F3" w15:done="0"/>
   <w15:commentEx w15:paraId="53DB7CCF" w15:paraIdParent="2F9CD1F3" w15:done="0"/>
   <w15:commentEx w15:paraId="674CFEB3" w15:done="0"/>
   <w15:commentEx w15:paraId="0B74E6F1" w15:done="0"/>
   <w15:commentEx w15:paraId="6048E95F" w15:done="0"/>
   <w15:commentEx w15:paraId="2574B6F9" w15:done="0"/>
+  <w15:commentEx w15:paraId="3DA89C43" w15:done="0"/>
+  <w15:commentEx w15:paraId="1AF36F72" w15:done="0"/>
 </w15:commentsEx>
 </file>
 
@@ -5582,6 +5698,8 @@
   <w16cid:commentId w16cid:paraId="0B74E6F1" w16cid:durableId="203B6353"/>
   <w16cid:commentId w16cid:paraId="6048E95F" w16cid:durableId="203B6367"/>
   <w16cid:commentId w16cid:paraId="2574B6F9" w16cid:durableId="20352820"/>
+  <w16cid:commentId w16cid:paraId="3DA89C43" w16cid:durableId="203C0316"/>
+  <w16cid:commentId w16cid:paraId="1AF36F72" w16cid:durableId="203C033A"/>
 </w16cid:commentsIds>
 </file>
 
@@ -5824,6 +5942,9 @@
 
 <file path=word/people.xml><?xml version="1.0" encoding="utf-8"?>
 <w15:people xmlns:wpc="http://schemas.microsoft.com/office/word/2010/wordprocessingCanvas" xmlns:cx="http://schemas.microsoft.com/office/drawing/2014/chartex" xmlns:cx1="http://schemas.microsoft.com/office/drawing/2015/9/8/chartex" xmlns:cx2="http://schemas.microsoft.com/office/drawing/2015/10/21/chartex" xmlns:cx3="http://schemas.microsoft.com/office/drawing/2016/5/9/chartex" xmlns:cx4="http://schemas.microsoft.com/office/drawing/2016/5/10/chartex" xmlns:cx5="http://schemas.microsoft.com/office/drawing/2016/5/11/chartex" xmlns:cx6="http://schemas.microsoft.com/office/drawing/2016/5/12/chartex" xmlns:cx7="http://schemas.microsoft.com/office/drawing/2016/5/13/chartex" xmlns:cx8="http://schemas.microsoft.com/office/drawing/2016/5/14/chartex" xmlns:mc="http://schemas.openxmlformats.org/markup-compatibility/2006" xmlns:aink="http://schemas.microsoft.com/office/drawing/2016/ink" xmlns:am3d="http://schemas.microsoft.com/office/drawing/2017/model3d" xmlns:o="urn:schemas-microsoft-com:office:office" xmlns:r="http://schemas.openxmlformats.org/officeDocument/2006/relationships" xmlns:m="http://schemas.openxmlformats.org/officeDocument/2006/math" xmlns:v="urn:schemas-microsoft-com:vml" xmlns:wp14="http://schemas.microsoft.com/office/word/2010/wordprocessingDrawing" xmlns:wp="http://schemas.openxmlformats.org/drawingml/2006/wordprocessingDrawing" xmlns:w10="urn:schemas-microsoft-com:office:word" xmlns:w="http://schemas.openxmlformats.org/wordprocessingml/2006/main" xmlns:w14="http://schemas.microsoft.com/office/word/2010/wordml" xmlns:w15="http://schemas.microsoft.com/office/word/2012/wordml" xmlns:w16cid="http://schemas.microsoft.com/office/word/2016/wordml/cid" xmlns:w16se="http://schemas.microsoft.com/office/word/2015/wordml/symex" xmlns:wpg="http://schemas.microsoft.com/office/word/2010/wordprocessingGroup" xmlns:wpi="http://schemas.microsoft.com/office/word/2010/wordprocessingInk" xmlns:wne="http://schemas.microsoft.com/office/word/2006/wordml" xmlns:wps="http://schemas.microsoft.com/office/word/2010/wordprocessingShape" mc:Ignorable="w14 w15 w16se w16cid wp14">
+  <w15:person w15:author="Wikowsky, Addie J">
+    <w15:presenceInfo w15:providerId="AD" w15:userId="S::add0623@live.missouristate.edu::ffb3e315-145e-42d7-bd8d-35629c1361af"/>
+  </w15:person>
   <w15:person w15:author="Buchanan, Erin M">
     <w15:presenceInfo w15:providerId="AD" w15:userId="S::eri2005@missouristate.edu::245520d0-72e6-44b8-b90c-1c94bdd95622"/>
   </w15:person>
@@ -5832,9 +5953,6 @@
   </w15:person>
   <w15:person w15:author="Erin Buchanan">
     <w15:presenceInfo w15:providerId="AD" w15:userId="S::ebuchanan@harrisburgu.edu::a202a620-6e05-42b1-a3fc-fcfad0b42cdc"/>
-  </w15:person>
-  <w15:person w15:author="Wikowsky, Addie J">
-    <w15:presenceInfo w15:providerId="AD" w15:userId="S::add0623@live.missouristate.edu::ffb3e315-145e-42d7-bd8d-35629c1361af"/>
   </w15:person>
   <w15:person w15:author="Wikowsky, Addie J [2]">
     <w15:presenceInfo w15:providerId="Windows Live" w15:userId="ffb3e315-145e-42d7-bd8d-35629c1361af"/>
@@ -6238,7 +6356,6 @@
   <w:style w:type="character" w:default="1" w:styleId="DefaultParagraphFont">
     <w:name w:val="Default Paragraph Font"/>
     <w:uiPriority w:val="1"/>
-    <w:semiHidden/>
     <w:unhideWhenUsed/>
   </w:style>
   <w:style w:type="table" w:default="1" w:styleId="TableNormal">

</xml_diff>

<commit_message>
finished materials (I think) working on results now
</commit_message>
<xml_diff>
--- a/Thesis Draft.docx
+++ b/Thesis Draft.docx
@@ -2717,6 +2717,7 @@
         <w:spacing w:line="480" w:lineRule="auto"/>
         <w:rPr>
           <w:ins w:id="85" w:author="Erin Buchanan" w:date="2019-03-19T12:45:00Z"/>
+          <w:del w:id="86" w:author="Wikowsky, Addie J" w:date="2019-03-20T19:11:00Z"/>
         </w:rPr>
       </w:pPr>
       <w:r>
@@ -2740,8 +2741,8 @@
       <w:r>
         <w:t xml:space="preserve"> </w:t>
       </w:r>
-      <w:commentRangeStart w:id="86"/>
       <w:commentRangeStart w:id="87"/>
+      <w:commentRangeStart w:id="88"/>
       <w:r>
         <w:t xml:space="preserve">The </w:t>
       </w:r>
@@ -2751,19 +2752,19 @@
       <w:r>
         <w:t>OSPAN was accessed through a Missouri State University domain.</w:t>
       </w:r>
-      <w:commentRangeEnd w:id="86"/>
-      <w:r>
-        <w:rPr>
-          <w:rStyle w:val="CommentReference"/>
-        </w:rPr>
-        <w:commentReference w:id="86"/>
-      </w:r>
       <w:commentRangeEnd w:id="87"/>
       <w:r>
         <w:rPr>
           <w:rStyle w:val="CommentReference"/>
         </w:rPr>
         <w:commentReference w:id="87"/>
+      </w:r>
+      <w:commentRangeEnd w:id="88"/>
+      <w:r>
+        <w:rPr>
+          <w:rStyle w:val="CommentReference"/>
+        </w:rPr>
+        <w:commentReference w:id="88"/>
       </w:r>
       <w:r>
         <w:t xml:space="preserve"> The </w:t>
@@ -2819,7 +2820,7 @@
       <w:r>
         <w:t xml:space="preserve"> The participant is prompted with the instructions explaining they will have to memorize letters and solve simple math problems. During the practice letter recall</w:t>
       </w:r>
-      <w:ins w:id="88" w:author="Erin Buchanan" w:date="2019-03-19T12:43:00Z">
+      <w:ins w:id="89" w:author="Erin Buchanan" w:date="2019-03-19T12:43:00Z">
         <w:r>
           <w:t>,</w:t>
         </w:r>
@@ -2827,7 +2828,7 @@
       <w:r>
         <w:t xml:space="preserve"> they are shown black bold letters and told to remember the order in which they appear. For the math practice</w:t>
       </w:r>
-      <w:ins w:id="89" w:author="Erin Buchanan" w:date="2019-03-19T12:43:00Z">
+      <w:ins w:id="90" w:author="Erin Buchanan" w:date="2019-03-19T12:43:00Z">
         <w:r>
           <w:t>,</w:t>
         </w:r>
@@ -2853,7 +2854,7 @@
       <w:r>
         <w:t xml:space="preserve"> After the practice portions</w:t>
       </w:r>
-      <w:ins w:id="90" w:author="Erin Buchanan" w:date="2019-03-19T12:43:00Z">
+      <w:ins w:id="91" w:author="Erin Buchanan" w:date="2019-03-19T12:43:00Z">
         <w:r>
           <w:t>,</w:t>
         </w:r>
@@ -2867,11 +2868,22 @@
         <w:spacing w:line="480" w:lineRule="auto"/>
         <w:ind w:firstLine="720"/>
         <w:rPr>
-          <w:del w:id="91" w:author="Wikowsky, Addie J" w:date="2019-03-19T23:46:00Z"/>
-        </w:rPr>
-      </w:pPr>
-      <w:r>
-        <w:t>The participant is told that it is important for them to answer the math operations quickly and accurately and must answer at least 85% of the problems correctly.</w:t>
+          <w:del w:id="92" w:author="Wikowsky, Addie J" w:date="2019-03-19T23:46:00Z"/>
+        </w:rPr>
+      </w:pPr>
+      <w:commentRangeStart w:id="93"/>
+      <w:r>
+        <w:t xml:space="preserve">The </w:t>
+      </w:r>
+      <w:commentRangeEnd w:id="93"/>
+      <w:r>
+        <w:rPr>
+          <w:rStyle w:val="CommentReference"/>
+        </w:rPr>
+        <w:commentReference w:id="93"/>
+      </w:r>
+      <w:r>
+        <w:t>participant is told that it is important for them to answer the math operations quickly and accurately and must answer at least 85% of the problems correctly.</w:t>
       </w:r>
       <w:r>
         <w:t xml:space="preserve"> The percent correct is displayed on the screen.</w:t>
@@ -2879,7 +2891,7 @@
       <w:r>
         <w:t xml:space="preserve"> There are 75 math problem and letter combinations, shown in sets of 2 to 7 problems with letter recall. To recall the letters, participants click on letters in order after the last problem-letter set.</w:t>
       </w:r>
-      <w:ins w:id="92" w:author="Wikowsky, Addie J" w:date="2019-03-18T13:52:00Z">
+      <w:ins w:id="94" w:author="Wikowsky, Addie J" w:date="2019-03-18T13:52:00Z">
         <w:r>
           <w:t xml:space="preserve"> </w:t>
         </w:r>
@@ -2891,7 +2903,15 @@
         <w:t xml:space="preserve">, and scores can range from 0 to 75. </w:t>
       </w:r>
       <w:r>
-        <w:t xml:space="preserve">Participants who do not score about 85% will be not used in the study. </w:t>
+        <w:t xml:space="preserve">Participants who do not score about 85% </w:t>
+      </w:r>
+      <w:ins w:id="95" w:author="Wikowsky, Addie J" w:date="2019-03-20T19:12:00Z">
+        <w:r>
+          <w:t xml:space="preserve">proficiency </w:t>
+        </w:r>
+      </w:ins>
+      <w:r>
+        <w:t xml:space="preserve">will be not used in the study. </w:t>
       </w:r>
     </w:p>
     <w:p>
@@ -2899,9 +2919,17 @@
         <w:spacing w:line="480" w:lineRule="auto"/>
         <w:ind w:firstLine="720"/>
         <w:rPr>
-          <w:del w:id="93" w:author="Wikowsky, Addie J" w:date="2019-03-19T23:47:00Z"/>
-        </w:rPr>
-        <w:pPrChange w:id="94" w:author="Wikowsky, Addie J" w:date="2019-03-19T23:46:00Z">
+          <w:del w:id="96" w:author="Wikowsky, Addie J" w:date="2019-03-19T23:47:00Z"/>
+        </w:rPr>
+      </w:pPr>
+    </w:p>
+    <w:p>
+      <w:pPr>
+        <w:spacing w:line="480" w:lineRule="auto"/>
+        <w:rPr>
+          <w:ins w:id="97" w:author="Wikowsky, Addie J" w:date="2019-03-19T23:46:00Z"/>
+        </w:rPr>
+        <w:pPrChange w:id="98" w:author="Wikowsky, Addie J" w:date="2019-03-19T23:47:00Z">
           <w:pPr>
             <w:spacing w:line="480" w:lineRule="auto"/>
             <w:ind w:firstLine="720"/>
@@ -2913,26 +2941,7 @@
       <w:pPr>
         <w:spacing w:line="480" w:lineRule="auto"/>
         <w:rPr>
-          <w:ins w:id="95" w:author="Wikowsky, Addie J" w:date="2019-03-19T23:46:00Z"/>
-        </w:rPr>
-        <w:pPrChange w:id="96" w:author="Wikowsky, Addie J" w:date="2019-03-19T23:47:00Z">
-          <w:pPr>
-            <w:spacing w:line="480" w:lineRule="auto"/>
-            <w:ind w:firstLine="720"/>
-          </w:pPr>
-        </w:pPrChange>
-      </w:pPr>
-    </w:p>
-    <w:p>
-      <w:pPr>
-        <w:spacing w:line="480" w:lineRule="auto"/>
-        <w:rPr>
-          <w:ins w:id="97" w:author="Wikowsky, Addie J" w:date="2019-03-19T23:46:00Z"/>
-          <w:rPrChange w:id="98" w:author="Wikowsky, Addie J" w:date="2019-03-19T23:46:00Z">
-            <w:rPr>
-              <w:ins w:id="99" w:author="Wikowsky, Addie J" w:date="2019-03-19T23:46:00Z"/>
-            </w:rPr>
-          </w:rPrChange>
+          <w:ins w:id="99" w:author="Wikowsky, Addie J" w:date="2019-03-19T23:46:00Z"/>
         </w:rPr>
         <w:pPrChange w:id="100" w:author="Wikowsky, Addie J" w:date="2019-03-19T23:48:00Z">
           <w:pPr>
@@ -2967,11 +2976,6 @@
       <w:pPr>
         <w:spacing w:line="480" w:lineRule="auto"/>
         <w:ind w:firstLine="720"/>
-        <w:rPr>
-          <w:rPrChange w:id="103" w:author="Wikowsky, Addie J" w:date="2019-03-19T23:58:00Z">
-            <w:rPr/>
-          </w:rPrChange>
-        </w:rPr>
       </w:pPr>
       <w:r>
         <w:rPr>
@@ -3018,7 +3022,7 @@
         <w:br/>
       </w:r>
       <w:proofErr w:type="gramStart"/>
-      <w:ins w:id="104" w:author="Wikowsky, Addie J" w:date="2019-03-19T23:58:00Z">
+      <w:ins w:id="103" w:author="Wikowsky, Addie J" w:date="2019-03-19T23:58:00Z">
         <w:r>
           <w:rPr>
             <w:i/>
@@ -3030,7 +3034,7 @@
           <w:t xml:space="preserve"> This screen shows </w:t>
         </w:r>
       </w:ins>
-      <w:ins w:id="105" w:author="Wikowsky, Addie J" w:date="2019-03-20T00:05:00Z">
+      <w:ins w:id="104" w:author="Wikowsky, Addie J" w:date="2019-03-20T00:05:00Z">
         <w:r>
           <w:t>an example of the math operations presented to the participant.</w:t>
         </w:r>
@@ -3040,7 +3044,7 @@
       <w:pPr>
         <w:spacing w:line="480" w:lineRule="auto"/>
         <w:ind w:firstLine="720"/>
-        <w:pPrChange w:id="106" w:author="Erin Buchanan" w:date="2019-03-19T12:45:00Z">
+        <w:pPrChange w:id="105" w:author="Erin Buchanan" w:date="2019-03-19T12:45:00Z">
           <w:pPr>
             <w:spacing w:line="480" w:lineRule="auto"/>
           </w:pPr>
@@ -3090,9 +3094,6 @@
     <w:p>
       <w:pPr>
         <w:spacing w:line="480" w:lineRule="auto"/>
-        <w:rPr>
-          <w:ins w:id="107" w:author="Wikowsky, Addie J" w:date="2019-03-18T13:42:00Z"/>
-        </w:rPr>
       </w:pPr>
       <w:r>
         <w:rPr>
@@ -3103,8 +3104,8 @@
       <w:r>
         <w:t xml:space="preserve"> </w:t>
       </w:r>
-      <w:commentRangeStart w:id="108"/>
-      <w:commentRangeStart w:id="109"/>
+      <w:commentRangeStart w:id="106"/>
+      <w:commentRangeStart w:id="107"/>
       <w:r>
         <w:t xml:space="preserve">The APM was setup through a Qualtrics survey </w:t>
       </w:r>
@@ -3115,7 +3116,10 @@
         <w:t xml:space="preserve"> For example, in Figure </w:t>
       </w:r>
       <w:r>
-        <w:t>1,</w:t>
+        <w:t>X</w:t>
+      </w:r>
+      <w:r>
+        <w:t>,</w:t>
       </w:r>
       <w:r>
         <w:t xml:space="preserve"> the participant sees</w:t>
@@ -3137,7 +3141,13 @@
         <w:t xml:space="preserve"> </w:t>
       </w:r>
       <w:r>
-        <w:t>Below that image is eight possible options that could complete the pattern. Since this is a practice problem, the participant is told that numbers 4, 6, and 7 cannot be correct because they only show one circle. The participant is also told that numbers 1, 3, and 5 cannot be correct because they only show two circles. The last thing they are told is that number 2 cannot be correct because it has too many circles. This leaves number 8 to be the correct option.  After the participant completed the practice demonstrations, they started the APM. For the APM, i</w:t>
+        <w:t>Below that image is eight possible options that could complete the pattern. Since this is a practice problem, the participant is told that numbers 4, 6, and 7 cannot be correct because they only show one circle. The participant is also told that numbers 1, 3, and 5 cannot be correct because they only show two circles. The last thing they are told is that number 2 cannot be correct because it has too many circles. This leaves number 8 to be the correct option.</w:t>
+      </w:r>
+      <w:r>
+        <w:t xml:space="preserve"> All 36 matrices reflect this type of abstract thinking.</w:t>
+      </w:r>
+      <w:r>
+        <w:t xml:space="preserve"> After the participant completed the practice demonstrations, they started the APM. For the APM, i</w:t>
       </w:r>
       <w:r>
         <w:t>t was required of the participant that they answer the current question before moving onward to the next. The participants completed Set Two of the APM</w:t>
@@ -3148,14 +3158,14 @@
       <w:r>
         <w:t xml:space="preserve">. </w:t>
       </w:r>
-      <w:commentRangeEnd w:id="108"/>
-      <w:r>
-        <w:rPr>
-          <w:rStyle w:val="CommentReference"/>
-        </w:rPr>
-        <w:commentReference w:id="108"/>
-      </w:r>
-      <w:commentRangeEnd w:id="109"/>
+      <w:commentRangeEnd w:id="106"/>
+      <w:r>
+        <w:rPr>
+          <w:rStyle w:val="CommentReference"/>
+        </w:rPr>
+        <w:commentReference w:id="106"/>
+      </w:r>
+      <w:commentRangeEnd w:id="107"/>
       <w:r>
         <w:t xml:space="preserve">Scores can range from 0 to 36. </w:t>
       </w:r>
@@ -3163,1253 +3173,38 @@
         <w:rPr>
           <w:rStyle w:val="CommentReference"/>
         </w:rPr>
-        <w:commentReference w:id="109"/>
-      </w:r>
-    </w:p>
-    <w:p>
-      <w:pPr>
-        <w:spacing w:line="480" w:lineRule="auto"/>
-        <w:rPr>
-          <w:ins w:id="110" w:author="Wikowsky, Addie J" w:date="2019-03-18T13:42:00Z"/>
-        </w:rPr>
+        <w:commentReference w:id="107"/>
+      </w:r>
+    </w:p>
+    <w:p>
+      <w:pPr>
+        <w:spacing w:line="480" w:lineRule="auto"/>
       </w:pPr>
       <w:proofErr w:type="gramStart"/>
-      <w:ins w:id="111" w:author="Wikowsky, Addie J" w:date="2019-03-18T13:42:00Z">
-        <w:r>
-          <w:rPr>
-            <w:i/>
-          </w:rPr>
-          <w:t>Figure .</w:t>
-        </w:r>
-        <w:proofErr w:type="gramEnd"/>
-        <w:r>
-          <w:t xml:space="preserve"> This is the practice problem included in the instructions for the APM</w:t>
-        </w:r>
-      </w:ins>
-    </w:p>
-    <w:p>
-      <w:pPr>
-        <w:spacing w:line="480" w:lineRule="auto"/>
-        <w:rPr>
-          <w:ins w:id="112" w:author="Wikowsky, Addie J" w:date="2019-03-18T13:41:00Z"/>
-        </w:rPr>
-      </w:pPr>
-      <w:ins w:id="113" w:author="Wikowsky, Addie J" w:date="2019-03-18T13:42:00Z">
-        <w:r>
-          <w:rPr>
-            <w:noProof/>
-          </w:rPr>
-          <w:drawing>
-            <wp:inline distT="0" distB="0" distL="0" distR="0" wp14:anchorId="3C62A0C1" wp14:editId="2EBDD9BE">
-              <wp:extent cx="2438400" cy="2235200"/>
-              <wp:effectExtent l="0" t="0" r="0" b="0"/>
-              <wp:docPr id="3" name="Picture 3"/>
-              <wp:cNvGraphicFramePr>
-                <a:graphicFrameLocks xmlns:a="http://schemas.openxmlformats.org/drawingml/2006/main" noChangeAspect="1"/>
-              </wp:cNvGraphicFramePr>
-              <a:graphic xmlns:a="http://schemas.openxmlformats.org/drawingml/2006/main">
-                <a:graphicData uri="http://schemas.openxmlformats.org/drawingml/2006/picture">
-                  <pic:pic xmlns:pic="http://schemas.openxmlformats.org/drawingml/2006/picture">
-                    <pic:nvPicPr>
-                      <pic:cNvPr id="1" name=""/>
-                      <pic:cNvPicPr/>
-                    </pic:nvPicPr>
-                    <pic:blipFill>
-                      <a:blip r:embed="rId10"/>
-                      <a:stretch>
-                        <a:fillRect/>
-                      </a:stretch>
-                    </pic:blipFill>
-                    <pic:spPr>
-                      <a:xfrm>
-                        <a:off x="0" y="0"/>
-                        <a:ext cx="2438400" cy="2235200"/>
-                      </a:xfrm>
-                      <a:prstGeom prst="rect">
-                        <a:avLst/>
-                      </a:prstGeom>
-                    </pic:spPr>
-                  </pic:pic>
-                </a:graphicData>
-              </a:graphic>
-            </wp:inline>
-          </w:drawing>
-        </w:r>
-      </w:ins>
-    </w:p>
-    <w:p>
-      <w:pPr>
-        <w:spacing w:line="480" w:lineRule="auto"/>
-      </w:pPr>
-    </w:p>
-    <w:p>
-      <w:pPr>
-        <w:spacing w:line="480" w:lineRule="auto"/>
-      </w:pPr>
       <w:r>
         <w:rPr>
           <w:i/>
         </w:rPr>
-        <w:t>Typing Task.</w:t>
-      </w:r>
-      <w:r>
-        <w:t xml:space="preserve"> The typing task is a words per minute typing task administered to all participants.</w:t>
-      </w:r>
-      <w:r>
-        <w:t xml:space="preserve"> It is a demonstration of expertise for those who do not have any foreign language</w:t>
-      </w:r>
-      <w:r>
-        <w:t xml:space="preserve"> </w:t>
-      </w:r>
-      <w:commentRangeStart w:id="114"/>
-      <w:r>
-        <w:t>experience</w:t>
-      </w:r>
-      <w:commentRangeEnd w:id="114"/>
-      <w:r>
-        <w:rPr>
-          <w:rStyle w:val="CommentReference"/>
-        </w:rPr>
-        <w:commentReference w:id="114"/>
-      </w:r>
-      <w:r>
-        <w:t xml:space="preserve">. </w:t>
-      </w:r>
-    </w:p>
-    <w:p>
-      <w:pPr>
-        <w:spacing w:line="480" w:lineRule="auto"/>
-      </w:pPr>
-      <w:r>
-        <w:rPr>
-          <w:i/>
-        </w:rPr>
-        <w:t>Foreign Language Placement Exam.</w:t>
-      </w:r>
-      <w:r>
-        <w:t xml:space="preserve"> </w:t>
-      </w:r>
-      <w:commentRangeStart w:id="115"/>
-      <w:r>
-        <w:t>This task was part of the experimental design for expertise. Participants would sign up</w:t>
-      </w:r>
-      <w:ins w:id="116" w:author="Erin Buchanan" w:date="2019-03-14T19:20:00Z">
-        <w:r>
-          <w:t xml:space="preserve"> for</w:t>
-        </w:r>
-      </w:ins>
-      <w:r>
-        <w:t xml:space="preserve"> the </w:t>
-      </w:r>
-      <w:r>
-        <w:t xml:space="preserve">foreign language </w:t>
-      </w:r>
-      <w:commentRangeStart w:id="117"/>
-      <w:r>
-        <w:t>section</w:t>
-      </w:r>
-      <w:commentRangeEnd w:id="117"/>
-      <w:r>
-        <w:rPr>
-          <w:rStyle w:val="CommentReference"/>
-        </w:rPr>
-        <w:commentReference w:id="117"/>
-      </w:r>
-      <w:r>
-        <w:t xml:space="preserve">. In addition to taking the </w:t>
-      </w:r>
-      <w:commentRangeStart w:id="118"/>
-      <w:r>
-        <w:t>typing</w:t>
-      </w:r>
-      <w:commentRangeEnd w:id="118"/>
-      <w:r>
-        <w:rPr>
-          <w:rStyle w:val="CommentReference"/>
-        </w:rPr>
-        <w:commentReference w:id="118"/>
-      </w:r>
-      <w:r>
-        <w:t xml:space="preserve"> task, the participants were also required to take Missouri State University’s Foreign Language Placement Exam given to those </w:t>
-      </w:r>
-      <w:del w:id="119" w:author="Erin Buchanan" w:date="2019-03-19T12:47:00Z">
-        <w:r>
-          <w:delText>wishing to test out of a</w:delText>
-        </w:r>
-        <w:r>
-          <w:delText>n</w:delText>
-        </w:r>
-        <w:r>
-          <w:delText xml:space="preserve"> introductory course</w:delText>
-        </w:r>
-      </w:del>
-      <w:ins w:id="120" w:author="Erin Buchanan" w:date="2019-03-19T12:47:00Z">
-        <w:r>
-          <w:t>who wish to enroll in a foreig</w:t>
-        </w:r>
-      </w:ins>
-      <w:ins w:id="121" w:author="Erin Buchanan" w:date="2019-03-19T12:48:00Z">
-        <w:r>
-          <w:t>n language course</w:t>
-        </w:r>
-      </w:ins>
-      <w:r>
-        <w:t xml:space="preserve">.  </w:t>
-      </w:r>
-      <w:commentRangeEnd w:id="115"/>
-      <w:r>
-        <w:rPr>
-          <w:rStyle w:val="CommentReference"/>
-        </w:rPr>
-        <w:commentReference w:id="115"/>
-      </w:r>
-      <w:r>
-        <w:t xml:space="preserve">The placement </w:t>
-      </w:r>
-      <w:r>
-        <w:lastRenderedPageBreak/>
-        <w:t>exam demonstrates proficiency in French, German, or Spanish. The entire exam is computerized and evaluates grammar, vocabulary, and reading comprehension in the above languages. For the reading comprehension questions</w:t>
-      </w:r>
-      <w:r>
-        <w:t>,</w:t>
-      </w:r>
-      <w:r>
-        <w:t xml:space="preserve"> the participant is given a prompt in </w:t>
-      </w:r>
-      <w:r>
-        <w:t xml:space="preserve">the </w:t>
-      </w:r>
-      <w:r>
-        <w:t xml:space="preserve">second language and must answer a question about it. </w:t>
-      </w:r>
-      <w:r>
-        <w:t xml:space="preserve">After the exam is </w:t>
-      </w:r>
-      <w:proofErr w:type="gramStart"/>
-      <w:r>
-        <w:t>complete</w:t>
+        <w:t>Figure .</w:t>
       </w:r>
       <w:proofErr w:type="gramEnd"/>
       <w:r>
-        <w:t xml:space="preserve"> they are given a score that </w:t>
-      </w:r>
-      <w:r>
-        <w:t xml:space="preserve">represents </w:t>
-      </w:r>
-      <w:r>
-        <w:t>which section of that language they should take</w:t>
-      </w:r>
-      <w:r>
-        <w:t xml:space="preserve"> (i.e., 101, 102, 201, 202 representing the four course sequence of foreign language requirement)</w:t>
-      </w:r>
-      <w:r>
-        <w:t xml:space="preserve">. </w:t>
-      </w:r>
-    </w:p>
-    <w:p>
-      <w:pPr>
-        <w:spacing w:line="480" w:lineRule="auto"/>
-      </w:pPr>
-    </w:p>
-    <w:p>
-      <w:pPr>
-        <w:spacing w:line="480" w:lineRule="auto"/>
-      </w:pPr>
-      <w:r>
-        <w:rPr>
-          <w:i/>
-        </w:rPr>
-        <w:t>Figure</w:t>
-      </w:r>
-      <w:del w:id="122" w:author="Wikowsky, Addie J" w:date="2019-03-20T00:05:00Z">
-        <w:r>
-          <w:rPr>
-            <w:i/>
-          </w:rPr>
-          <w:delText xml:space="preserve"> </w:delText>
-        </w:r>
-      </w:del>
-      <w:ins w:id="123" w:author="Wikowsky, Addie J" w:date="2019-03-20T00:05:00Z">
-        <w:r>
-          <w:rPr>
-            <w:i/>
-          </w:rPr>
-          <w:t xml:space="preserve"> </w:t>
-        </w:r>
-      </w:ins>
-      <w:del w:id="124" w:author="Wikowsky, Addie J" w:date="2019-03-20T00:05:00Z">
-        <w:r>
-          <w:rPr>
-            <w:i/>
-          </w:rPr>
-          <w:delText>Two</w:delText>
-        </w:r>
-      </w:del>
-      <w:r>
-        <w:rPr>
-          <w:i/>
-        </w:rPr>
-        <w:t>.</w:t>
-      </w:r>
-      <w:r>
-        <w:t xml:space="preserve"> Example of a reading comprehension question in French.</w:t>
-      </w:r>
-    </w:p>
-    <w:p>
-      <w:pPr>
-        <w:spacing w:line="480" w:lineRule="auto"/>
-        <w:rPr>
-          <w:ins w:id="125" w:author="Erin Buchanan" w:date="2019-03-14T19:22:00Z"/>
-        </w:rPr>
+        <w:t xml:space="preserve"> This is the practice problem included in the instructions for the APM</w:t>
+      </w:r>
+    </w:p>
+    <w:p>
+      <w:pPr>
+        <w:spacing w:line="480" w:lineRule="auto"/>
       </w:pPr>
       <w:r>
         <w:rPr>
           <w:noProof/>
         </w:rPr>
         <w:drawing>
-          <wp:inline distT="0" distB="0" distL="0" distR="0" wp14:anchorId="4E6DC597" wp14:editId="43B6EB68">
-            <wp:extent cx="5943600" cy="4103370"/>
-            <wp:effectExtent l="0" t="0" r="0" b="0"/>
-            <wp:docPr id="2" name="Picture 2"/>
-            <wp:cNvGraphicFramePr>
-              <a:graphicFrameLocks xmlns:a="http://schemas.openxmlformats.org/drawingml/2006/main" noChangeAspect="1"/>
-            </wp:cNvGraphicFramePr>
-            <a:graphic xmlns:a="http://schemas.openxmlformats.org/drawingml/2006/main">
-              <a:graphicData uri="http://schemas.openxmlformats.org/drawingml/2006/picture">
-                <pic:pic xmlns:pic="http://schemas.openxmlformats.org/drawingml/2006/picture">
-                  <pic:nvPicPr>
-                    <pic:cNvPr id="1" name=""/>
-                    <pic:cNvPicPr/>
-                  </pic:nvPicPr>
-                  <pic:blipFill>
-                    <a:blip r:embed="rId11"/>
-                    <a:stretch>
-                      <a:fillRect/>
-                    </a:stretch>
-                  </pic:blipFill>
-                  <pic:spPr>
-                    <a:xfrm>
-                      <a:off x="0" y="0"/>
-                      <a:ext cx="5943600" cy="4103370"/>
-                    </a:xfrm>
-                    <a:prstGeom prst="rect">
-                      <a:avLst/>
-                    </a:prstGeom>
-                  </pic:spPr>
-                </pic:pic>
-              </a:graphicData>
-            </a:graphic>
-          </wp:inline>
-        </w:drawing>
-      </w:r>
-    </w:p>
-    <w:p>
-      <w:pPr>
-        <w:spacing w:line="480" w:lineRule="auto"/>
-        <w:jc w:val="center"/>
-        <w:rPr>
-          <w:ins w:id="126" w:author="Erin Buchanan" w:date="2019-03-14T19:22:00Z"/>
-          <w:b/>
-        </w:rPr>
-      </w:pPr>
-      <w:ins w:id="127" w:author="Erin Buchanan" w:date="2019-03-19T13:52:00Z">
-        <w:r>
-          <w:rPr>
-            <w:b/>
-          </w:rPr>
-          <w:t xml:space="preserve"> </w:t>
-        </w:r>
-      </w:ins>
-      <w:ins w:id="128" w:author="Erin Buchanan" w:date="2019-03-14T19:22:00Z">
-        <w:r>
-          <w:rPr>
-            <w:b/>
-          </w:rPr>
-          <w:t>Results</w:t>
-        </w:r>
-      </w:ins>
-    </w:p>
-    <w:p>
-      <w:pPr>
-        <w:spacing w:line="480" w:lineRule="auto"/>
-        <w:rPr>
-          <w:ins w:id="129" w:author="Wikowsky, Addie J" w:date="2019-03-20T00:08:00Z"/>
-        </w:rPr>
-      </w:pPr>
-      <w:ins w:id="130" w:author="Erin Buchanan" w:date="2019-03-14T19:22:00Z">
-        <w:r>
-          <w:t>Here you should write out the hypotheses + how you will test them.</w:t>
-        </w:r>
-      </w:ins>
-    </w:p>
-    <w:p>
-      <w:pPr>
-        <w:spacing w:line="480" w:lineRule="auto"/>
-        <w:rPr>
-          <w:ins w:id="131" w:author="Wikowsky, Addie J" w:date="2019-03-20T00:09:00Z"/>
-        </w:rPr>
-      </w:pPr>
-      <w:commentRangeStart w:id="132"/>
-      <w:ins w:id="133" w:author="Wikowsky, Addie J" w:date="2019-03-20T00:08:00Z">
-        <w:r>
-          <w:lastRenderedPageBreak/>
-          <w:t xml:space="preserve">Expertise </w:t>
-        </w:r>
-        <w:commentRangeEnd w:id="132"/>
-        <w:r>
-          <w:rPr>
-            <w:rStyle w:val="CommentReference"/>
-          </w:rPr>
-          <w:commentReference w:id="132"/>
-        </w:r>
-        <w:r>
-          <w:t>and working memory studies have been done on various subjects. Very few studies include fluid intelligence and how it is related to expertise. I wish to compare expertise and working memory again, and then see how expertise and fluid intelligence are related.</w:t>
-        </w:r>
-      </w:ins>
-    </w:p>
-    <w:p>
-      <w:pPr>
-        <w:spacing w:line="480" w:lineRule="auto"/>
-        <w:rPr>
-          <w:ins w:id="134" w:author="Wikowsky, Addie J" w:date="2019-03-20T00:09:00Z"/>
-        </w:rPr>
-      </w:pPr>
-      <w:commentRangeStart w:id="135"/>
-      <w:ins w:id="136" w:author="Wikowsky, Addie J" w:date="2019-03-20T00:09:00Z">
-        <w:r>
-          <w:t xml:space="preserve">Those </w:t>
-        </w:r>
-        <w:commentRangeEnd w:id="135"/>
-        <w:r>
-          <w:rPr>
-            <w:rStyle w:val="CommentReference"/>
-          </w:rPr>
-          <w:commentReference w:id="135"/>
-        </w:r>
-        <w:r>
-          <w:t xml:space="preserve">who have a higher expertise will have a higher working memory OSPAN </w:t>
-        </w:r>
-        <w:bookmarkStart w:id="137" w:name="_GoBack"/>
-        <w:bookmarkEnd w:id="137"/>
-        <w:r>
-          <w:t xml:space="preserve">scores and higher fluid intelligence Raven scores. </w:t>
-        </w:r>
-      </w:ins>
-    </w:p>
-    <w:p>
-      <w:pPr>
-        <w:spacing w:line="480" w:lineRule="auto"/>
-        <w:rPr>
-          <w:ins w:id="138" w:author="Wikowsky, Addie J" w:date="2019-03-20T00:08:00Z"/>
-        </w:rPr>
-      </w:pPr>
-    </w:p>
-    <w:p>
-      <w:pPr>
-        <w:spacing w:line="480" w:lineRule="auto"/>
-      </w:pPr>
-      <w:ins w:id="139" w:author="Erin Buchanan" w:date="2019-03-14T19:22:00Z">
-        <w:r>
-          <w:t xml:space="preserve"> </w:t>
-        </w:r>
-      </w:ins>
-      <w:r>
-        <w:rPr>
-          <w:b/>
-        </w:rPr>
-        <w:br w:type="page"/>
-      </w:r>
-    </w:p>
-    <w:p>
-      <w:pPr>
-        <w:spacing w:line="480" w:lineRule="auto"/>
-        <w:jc w:val="center"/>
-      </w:pPr>
-      <w:r>
-        <w:lastRenderedPageBreak/>
-        <w:t>References</w:t>
-      </w:r>
-    </w:p>
-    <w:p>
-      <w:pPr>
-        <w:spacing w:line="480" w:lineRule="auto"/>
-        <w:ind w:left="720" w:hanging="720"/>
-      </w:pPr>
-      <w:proofErr w:type="spellStart"/>
-      <w:r>
-        <w:t>Amthauer</w:t>
-      </w:r>
-      <w:proofErr w:type="spellEnd"/>
-      <w:r>
-        <w:t>, R.,</w:t>
-      </w:r>
-      <w:r>
-        <w:t xml:space="preserve"> </w:t>
-      </w:r>
-      <w:proofErr w:type="spellStart"/>
-      <w:r>
-        <w:t>Brocke</w:t>
-      </w:r>
-      <w:proofErr w:type="spellEnd"/>
-      <w:r>
-        <w:t>, B.,</w:t>
-      </w:r>
-      <w:r>
-        <w:t xml:space="preserve"> </w:t>
-      </w:r>
-      <w:proofErr w:type="spellStart"/>
-      <w:r>
-        <w:t>Liepmann</w:t>
-      </w:r>
-      <w:proofErr w:type="spellEnd"/>
-      <w:r>
-        <w:t xml:space="preserve">, D., </w:t>
-      </w:r>
-      <w:proofErr w:type="spellStart"/>
-      <w:r>
-        <w:t>Beauducel</w:t>
-      </w:r>
-      <w:proofErr w:type="spellEnd"/>
-      <w:r>
-        <w:t>, A.,</w:t>
-      </w:r>
-      <w:r>
-        <w:t xml:space="preserve"> </w:t>
-      </w:r>
-      <w:proofErr w:type="spellStart"/>
-      <w:r>
-        <w:t>Intelligenz</w:t>
-      </w:r>
-      <w:proofErr w:type="spellEnd"/>
-      <w:r>
-        <w:t xml:space="preserve">- </w:t>
-      </w:r>
-      <w:proofErr w:type="spellStart"/>
-      <w:r>
-        <w:t>Struktur</w:t>
-      </w:r>
-      <w:proofErr w:type="spellEnd"/>
-      <w:r>
-        <w:t>-Test 2000 R,</w:t>
-      </w:r>
-      <w:ins w:id="140" w:author="Wikowsky, Addie J" w:date="2019-03-12T01:50:00Z">
-        <w:r>
-          <w:t xml:space="preserve"> </w:t>
-        </w:r>
-      </w:ins>
-      <w:proofErr w:type="spellStart"/>
-      <w:r>
-        <w:t>Hogrefe</w:t>
-      </w:r>
-      <w:proofErr w:type="spellEnd"/>
-      <w:r>
-        <w:t xml:space="preserve">, </w:t>
-      </w:r>
-      <w:r>
-        <w:t>Gottingen</w:t>
-      </w:r>
-      <w:r>
-        <w:t xml:space="preserve">, 2001. </w:t>
-      </w:r>
-    </w:p>
-    <w:p>
-      <w:pPr>
-        <w:spacing w:line="480" w:lineRule="auto"/>
-        <w:ind w:left="720" w:hanging="720"/>
-      </w:pPr>
-      <w:r>
-        <w:t>Baddeley, A. D. (2002). Is working memory still working? </w:t>
-      </w:r>
-      <w:r>
-        <w:rPr>
-          <w:i/>
-          <w:iCs/>
-        </w:rPr>
-        <w:t>European Psychologist</w:t>
-      </w:r>
-      <w:r>
-        <w:t>, </w:t>
-      </w:r>
-      <w:r>
-        <w:rPr>
-          <w:i/>
-          <w:iCs/>
-        </w:rPr>
-        <w:t>7</w:t>
-      </w:r>
-      <w:r>
-        <w:t>(2), 85–97. https://doi-org.proxy.missouristate.edu/10.1027//1016-9040.7.2.85</w:t>
-      </w:r>
-    </w:p>
-    <w:p>
-      <w:pPr>
-        <w:spacing w:line="480" w:lineRule="auto"/>
-        <w:ind w:left="720" w:hanging="720"/>
-      </w:pPr>
-      <w:r>
-        <w:t>Baddeley, A. D., &amp; Hitch, G. J. (1994). Developments in the concept of working memory. </w:t>
-      </w:r>
-      <w:r>
-        <w:rPr>
-          <w:i/>
-          <w:iCs/>
-        </w:rPr>
-        <w:t>Neuropsychology</w:t>
-      </w:r>
-      <w:r>
-        <w:t>, </w:t>
-      </w:r>
-      <w:r>
-        <w:rPr>
-          <w:i/>
-          <w:iCs/>
-        </w:rPr>
-        <w:t>8</w:t>
-      </w:r>
-      <w:r>
-        <w:t>(4), 485–493. https://doi</w:t>
-      </w:r>
-      <w:r>
-        <w:t>-</w:t>
-      </w:r>
-      <w:r>
-        <w:t>org.proxy.missouristate.edu/10.1037/0894-4105.8.4.485</w:t>
-      </w:r>
-    </w:p>
-    <w:p>
-      <w:pPr>
-        <w:spacing w:line="480" w:lineRule="auto"/>
-        <w:ind w:left="720" w:hanging="720"/>
-      </w:pPr>
-      <w:r>
-        <w:t>Cattell, R. B. (1963). Theory of fluid and crystallized intelligence: A critical experiment. </w:t>
-      </w:r>
-      <w:r>
-        <w:rPr>
-          <w:i/>
-          <w:iCs/>
-        </w:rPr>
-        <w:t>Journal of Educational Psychology</w:t>
-      </w:r>
-      <w:r>
-        <w:t>, </w:t>
-      </w:r>
-      <w:r>
-        <w:rPr>
-          <w:i/>
-          <w:iCs/>
-        </w:rPr>
-        <w:t>54</w:t>
-      </w:r>
-      <w:r>
-        <w:t xml:space="preserve">(1), 1–22. </w:t>
-      </w:r>
-    </w:p>
-    <w:p>
-      <w:pPr>
-        <w:spacing w:line="480" w:lineRule="auto"/>
-        <w:ind w:left="720" w:hanging="720"/>
-      </w:pPr>
-      <w:r>
-        <w:t>Chase, W. G., &amp; Simon, H. A., (1973). Perception in chess. </w:t>
-      </w:r>
-      <w:r>
-        <w:rPr>
-          <w:i/>
-          <w:iCs/>
-        </w:rPr>
-        <w:t>Cognitive Psychology, 4</w:t>
-      </w:r>
-      <w:r>
-        <w:t>(1), 55-81.</w:t>
-      </w:r>
-    </w:p>
-    <w:p>
-      <w:pPr>
-        <w:spacing w:line="480" w:lineRule="auto"/>
-        <w:ind w:left="720" w:hanging="720"/>
-      </w:pPr>
-      <w:r>
-        <w:t xml:space="preserve">Chi, M., </w:t>
-      </w:r>
-      <w:proofErr w:type="spellStart"/>
-      <w:r>
-        <w:t>Feltovich</w:t>
-      </w:r>
-      <w:proofErr w:type="spellEnd"/>
-      <w:r>
-        <w:t>, P., &amp; Glaser, R., (1981). Categorization and Representation of Physics Problems by Experts and Novices. </w:t>
-      </w:r>
-      <w:r>
-        <w:rPr>
-          <w:i/>
-          <w:iCs/>
-        </w:rPr>
-        <w:t>Cognitive Science</w:t>
-      </w:r>
-      <w:r>
-        <w:t>, </w:t>
-      </w:r>
-      <w:r>
-        <w:rPr>
-          <w:i/>
-          <w:iCs/>
-        </w:rPr>
-        <w:t>5</w:t>
-      </w:r>
-      <w:r>
-        <w:t>(2), 121-152.</w:t>
-      </w:r>
-    </w:p>
-    <w:p>
-      <w:pPr>
-        <w:spacing w:line="480" w:lineRule="auto"/>
-        <w:ind w:left="720" w:hanging="720"/>
-      </w:pPr>
-      <w:r>
-        <w:t xml:space="preserve">Conway, Andrew R. A., Cowan, B., Bunting, M. F., </w:t>
-      </w:r>
-      <w:proofErr w:type="spellStart"/>
-      <w:r>
-        <w:t>Therriault</w:t>
-      </w:r>
-      <w:proofErr w:type="spellEnd"/>
-      <w:r>
-        <w:t xml:space="preserve">, D. J., &amp; Minkoff, Scott R. B., (2002). A latent variable analysis of working memory capacity, short-term memory capacity, processing speed, and general fluid intelligence. </w:t>
-      </w:r>
-      <w:r>
-        <w:rPr>
-          <w:i/>
-        </w:rPr>
-        <w:t>Intelligence</w:t>
-      </w:r>
-      <w:r>
-        <w:t>, 30, 163-183.</w:t>
-      </w:r>
-    </w:p>
-    <w:p>
-      <w:pPr>
-        <w:spacing w:line="480" w:lineRule="auto"/>
-        <w:ind w:left="720" w:hanging="720"/>
-      </w:pPr>
-      <w:r>
-        <w:t xml:space="preserve">Geary, David. (2009). The evolution of general fluid intelligence. </w:t>
-      </w:r>
-      <w:r>
-        <w:rPr>
-          <w:i/>
-        </w:rPr>
-        <w:t>Foundations in Evolutionary Cognitive Neuroscience</w:t>
-      </w:r>
-      <w:r>
-        <w:t>. 22-56. 10.1017/CBO9780511626586.002.</w:t>
-      </w:r>
-    </w:p>
-    <w:p>
-      <w:pPr>
-        <w:spacing w:line="480" w:lineRule="auto"/>
-        <w:ind w:left="720" w:hanging="720"/>
-      </w:pPr>
-      <w:r>
-        <w:t xml:space="preserve">Gray, J. R., Chabris, C. F., &amp; Braver, T.S (2003). Neural mechanisms of general fluid intelligence. </w:t>
-      </w:r>
-      <w:r>
-        <w:rPr>
-          <w:i/>
-        </w:rPr>
-        <w:t>Nature</w:t>
-      </w:r>
-      <w:r>
-        <w:t xml:space="preserve">, 6(3), 316-322. </w:t>
-      </w:r>
-    </w:p>
-    <w:p>
-      <w:pPr>
-        <w:spacing w:line="480" w:lineRule="auto"/>
-        <w:ind w:left="720" w:hanging="720"/>
-      </w:pPr>
-      <w:r>
-        <w:t>Horn, J. L. (1968). Organization of abilities and the development of intelligence. </w:t>
-      </w:r>
-      <w:r>
-        <w:rPr>
-          <w:i/>
-          <w:iCs/>
-        </w:rPr>
-        <w:t>Psychological Review</w:t>
-      </w:r>
-      <w:r>
-        <w:t>, </w:t>
-      </w:r>
-      <w:r>
-        <w:rPr>
-          <w:i/>
-          <w:iCs/>
-        </w:rPr>
-        <w:t>75</w:t>
-      </w:r>
-      <w:r>
-        <w:t xml:space="preserve">(3), 242–259. </w:t>
-      </w:r>
-      <w:hyperlink r:id="rId12" w:history="1">
-        <w:r>
-          <w:rPr>
-            <w:rStyle w:val="Hyperlink"/>
-          </w:rPr>
-          <w:t>https://doi.org/10.1037/h0025662</w:t>
-        </w:r>
-      </w:hyperlink>
-    </w:p>
-    <w:p>
-      <w:pPr>
-        <w:spacing w:line="480" w:lineRule="auto"/>
-        <w:ind w:left="720" w:hanging="720"/>
-      </w:pPr>
-      <w:r>
-        <w:lastRenderedPageBreak/>
-        <w:t xml:space="preserve">Jaeggi, S. M., Buschkuehl, M., Perrig, W. J., &amp; Meier, B., (2010). The concurrent validity of the </w:t>
-      </w:r>
-      <w:r>
-        <w:rPr>
-          <w:i/>
-        </w:rPr>
-        <w:t>N</w:t>
-      </w:r>
-      <w:r>
-        <w:t xml:space="preserve">-back task as a working memory measure. </w:t>
-      </w:r>
-      <w:r>
-        <w:rPr>
-          <w:i/>
-        </w:rPr>
-        <w:t>Memory</w:t>
-      </w:r>
-      <w:r>
-        <w:t>, 18:4, 394-412.</w:t>
-      </w:r>
-    </w:p>
-    <w:p>
-      <w:pPr>
-        <w:spacing w:line="480" w:lineRule="auto"/>
-        <w:ind w:left="720" w:hanging="720"/>
-      </w:pPr>
-      <w:r>
-        <w:t xml:space="preserve">Kane, </w:t>
-      </w:r>
-      <w:r>
-        <w:t xml:space="preserve">M. J., Hambrick, D. Z., Conway, A. R. A. (2005). </w:t>
-      </w:r>
-      <w:r>
-        <w:t xml:space="preserve">Working </w:t>
-      </w:r>
-      <w:r>
-        <w:t>m</w:t>
-      </w:r>
-      <w:r>
-        <w:t xml:space="preserve">emory </w:t>
-      </w:r>
-      <w:r>
-        <w:t>c</w:t>
-      </w:r>
-      <w:r>
-        <w:t xml:space="preserve">apacity and </w:t>
-      </w:r>
-      <w:r>
-        <w:t>f</w:t>
-      </w:r>
-      <w:r>
-        <w:t xml:space="preserve">luid </w:t>
-      </w:r>
-      <w:r>
-        <w:t>i</w:t>
-      </w:r>
-      <w:r>
-        <w:t xml:space="preserve">ntelligence </w:t>
-      </w:r>
-      <w:r>
-        <w:t>a</w:t>
-      </w:r>
-      <w:r>
-        <w:t xml:space="preserve">re </w:t>
-      </w:r>
-      <w:r>
-        <w:t>s</w:t>
-      </w:r>
-      <w:r>
-        <w:t xml:space="preserve">trongly </w:t>
-      </w:r>
-      <w:r>
-        <w:t>r</w:t>
-      </w:r>
-      <w:r>
-        <w:t xml:space="preserve">elated </w:t>
-      </w:r>
-      <w:r>
-        <w:t>c</w:t>
-      </w:r>
-      <w:r>
-        <w:t xml:space="preserve">onstructs: Comment on Ackerman, </w:t>
-      </w:r>
-      <w:proofErr w:type="spellStart"/>
-      <w:r>
-        <w:t>Beier</w:t>
-      </w:r>
-      <w:proofErr w:type="spellEnd"/>
-      <w:r>
-        <w:t>, and Boyle (2005)</w:t>
-      </w:r>
-      <w:r>
-        <w:t xml:space="preserve">. </w:t>
-      </w:r>
-      <w:r>
-        <w:rPr>
-          <w:i/>
-        </w:rPr>
-        <w:t>Psychological Bulle</w:t>
-      </w:r>
-      <w:r>
-        <w:rPr>
-          <w:i/>
-        </w:rPr>
-        <w:t>tin</w:t>
-      </w:r>
-      <w:r>
-        <w:t>, 131(1), 66-71.</w:t>
-      </w:r>
-    </w:p>
-    <w:p>
-      <w:pPr>
-        <w:spacing w:line="480" w:lineRule="auto"/>
-        <w:ind w:left="720" w:hanging="720"/>
-        <w:rPr>
-          <w:ins w:id="141" w:author="Wikowsky, Addie J" w:date="2019-02-16T05:30:00Z"/>
-        </w:rPr>
-      </w:pPr>
-      <w:r>
-        <w:t xml:space="preserve">Miller, G. A., (1956). The magical number seven, plus or minus two: Some limits on our capacity for processing information. </w:t>
-      </w:r>
-      <w:r>
-        <w:rPr>
-          <w:i/>
-        </w:rPr>
-        <w:t>Psychological Review</w:t>
-      </w:r>
-      <w:r>
-        <w:t>, 63, 81-97.</w:t>
-      </w:r>
-    </w:p>
-    <w:p>
-      <w:pPr>
-        <w:spacing w:line="480" w:lineRule="auto"/>
-        <w:ind w:left="720" w:hanging="720"/>
-        <w:rPr>
-          <w:ins w:id="142" w:author="Wikowsky, Addie J" w:date="2019-02-25T01:17:00Z"/>
-        </w:rPr>
-      </w:pPr>
-      <w:ins w:id="143" w:author="Wikowsky, Addie J" w:date="2019-02-25T01:17:00Z">
-        <w:r>
-          <w:fldChar w:fldCharType="begin"/>
-        </w:r>
-        <w:r>
-          <w:instrText xml:space="preserve"> HYPERLINK "</w:instrText>
-        </w:r>
-      </w:ins>
-      <w:ins w:id="144" w:author="Wikowsky, Addie J" w:date="2019-02-16T05:30:00Z">
-        <w:r>
-          <w:instrText>https://www.millisecond.com/download/library/v5/ospan/automatedospan.manual</w:instrText>
-        </w:r>
-      </w:ins>
-      <w:ins w:id="145" w:author="Wikowsky, Addie J" w:date="2019-02-25T01:17:00Z">
-        <w:r>
-          <w:instrText xml:space="preserve">" </w:instrText>
-        </w:r>
-        <w:r>
-          <w:fldChar w:fldCharType="separate"/>
-        </w:r>
-      </w:ins>
-      <w:ins w:id="146" w:author="Wikowsky, Addie J" w:date="2019-02-16T05:30:00Z">
-        <w:r>
-          <w:rPr>
-            <w:rStyle w:val="Hyperlink"/>
-          </w:rPr>
-          <w:t>https://www.millisecond.com/download/library/v5/ospan/automatedospan.manual</w:t>
-        </w:r>
-      </w:ins>
-      <w:ins w:id="147" w:author="Wikowsky, Addie J" w:date="2019-02-25T01:17:00Z">
-        <w:r>
-          <w:fldChar w:fldCharType="end"/>
-        </w:r>
-      </w:ins>
-    </w:p>
-    <w:p>
-      <w:pPr>
-        <w:spacing w:line="480" w:lineRule="auto"/>
-        <w:ind w:left="720" w:hanging="720"/>
-      </w:pPr>
-      <w:r>
-        <w:t xml:space="preserve">Redick, T.S., Broadway, J. M., Meier, M.E., </w:t>
-      </w:r>
-      <w:proofErr w:type="spellStart"/>
-      <w:r>
-        <w:t>Kuriakose</w:t>
-      </w:r>
-      <w:proofErr w:type="spellEnd"/>
-      <w:r>
-        <w:t xml:space="preserve">, P.S., Unsworth, N., Kane, M. J., Engle, R.W., (2012). Measuring Working Memory Capacity With Automated Complex Span Tasks. </w:t>
-      </w:r>
-      <w:r>
-        <w:rPr>
-          <w:i/>
-        </w:rPr>
-        <w:t>European Journal of Psychological Assessment</w:t>
-      </w:r>
-      <w:r>
-        <w:t xml:space="preserve"> 28(3), 164-171</w:t>
-      </w:r>
-    </w:p>
-    <w:p>
-      <w:pPr>
-        <w:spacing w:line="480" w:lineRule="auto"/>
-        <w:ind w:left="720" w:hanging="720"/>
-        <w:rPr>
-          <w:color w:val="000000"/>
-        </w:rPr>
-      </w:pPr>
-      <w:r>
-        <w:rPr>
-          <w:color w:val="000000"/>
-        </w:rPr>
-        <w:t xml:space="preserve">Robinson-Riegler, G., &amp; Robinson-Riegler, B. (2004). </w:t>
-      </w:r>
-      <w:r>
-        <w:rPr>
-          <w:i/>
-          <w:iCs/>
-          <w:color w:val="000000"/>
-        </w:rPr>
-        <w:t>Cognitive psychology</w:t>
-      </w:r>
-      <w:r>
-        <w:rPr>
-          <w:color w:val="000000"/>
-        </w:rPr>
-        <w:t xml:space="preserve"> (p. 157, 159, 506). Boston: Allyn and Bacon.</w:t>
-      </w:r>
-    </w:p>
-    <w:p>
-      <w:pPr>
-        <w:spacing w:line="480" w:lineRule="auto"/>
-        <w:ind w:left="720" w:hanging="720"/>
-      </w:pPr>
-      <w:r>
-        <w:t xml:space="preserve">Shah, P., &amp; Miyake, A. (1996). The separability of working memory resources for spatial thinking and language processing: An individual differences approach. </w:t>
-      </w:r>
-      <w:r>
-        <w:rPr>
-          <w:i/>
-        </w:rPr>
-        <w:t xml:space="preserve">Journal of Experimental Psychology: General, </w:t>
-      </w:r>
-      <w:r>
-        <w:t>125(1), 4–27.</w:t>
-      </w:r>
-    </w:p>
-    <w:p>
-      <w:pPr>
-        <w:spacing w:line="480" w:lineRule="auto"/>
-        <w:ind w:left="720" w:hanging="720"/>
-      </w:pPr>
-      <w:r>
-        <w:t xml:space="preserve">Shelton, J. T., Elliott, E. M., Matthews, R. A., </w:t>
-      </w:r>
-      <w:r>
-        <w:t xml:space="preserve">Hill, B. D., </w:t>
-      </w:r>
-      <w:proofErr w:type="spellStart"/>
-      <w:r>
-        <w:t>Grouvier</w:t>
-      </w:r>
-      <w:proofErr w:type="spellEnd"/>
-      <w:r>
-        <w:t xml:space="preserve">, Wm. D. (2010). </w:t>
-      </w:r>
-      <w:r>
-        <w:t xml:space="preserve">The </w:t>
-      </w:r>
-      <w:r>
-        <w:t>r</w:t>
-      </w:r>
-      <w:r>
-        <w:t xml:space="preserve">elationships of </w:t>
-      </w:r>
-      <w:r>
-        <w:t>w</w:t>
-      </w:r>
-      <w:r>
-        <w:t xml:space="preserve">orking </w:t>
-      </w:r>
-      <w:r>
-        <w:t>m</w:t>
-      </w:r>
-      <w:r>
-        <w:t xml:space="preserve">emory, </w:t>
-      </w:r>
-      <w:r>
-        <w:t>s</w:t>
-      </w:r>
-      <w:r>
-        <w:t xml:space="preserve">econdary </w:t>
-      </w:r>
-      <w:r>
-        <w:t>m</w:t>
-      </w:r>
-      <w:r>
-        <w:t xml:space="preserve">emory, and </w:t>
-      </w:r>
-      <w:r>
-        <w:t>g</w:t>
-      </w:r>
-      <w:r>
-        <w:t xml:space="preserve">eneral </w:t>
-      </w:r>
-      <w:r>
-        <w:t>f</w:t>
-      </w:r>
-      <w:r>
-        <w:t xml:space="preserve">luid </w:t>
-      </w:r>
-      <w:r>
-        <w:t>i</w:t>
-      </w:r>
-      <w:r>
-        <w:t xml:space="preserve">ntelligence: Working </w:t>
-      </w:r>
-      <w:r>
-        <w:t>m</w:t>
-      </w:r>
-      <w:r>
-        <w:t xml:space="preserve">emory </w:t>
-      </w:r>
-      <w:r>
-        <w:t>i</w:t>
-      </w:r>
-      <w:r>
-        <w:t xml:space="preserve">s </w:t>
-      </w:r>
-      <w:r>
-        <w:t>s</w:t>
-      </w:r>
-      <w:r>
-        <w:t>pecial</w:t>
-      </w:r>
-      <w:r>
-        <w:t xml:space="preserve">. </w:t>
-      </w:r>
-      <w:r>
-        <w:rPr>
-          <w:i/>
-        </w:rPr>
-        <w:t>Journal of Experimental Psychology: Learning, Memory, and Cognition,</w:t>
-      </w:r>
-      <w:r>
-        <w:t xml:space="preserve"> 36(3), 813-820. </w:t>
-      </w:r>
-    </w:p>
-    <w:p>
-      <w:pPr>
-        <w:spacing w:line="480" w:lineRule="auto"/>
-        <w:ind w:left="720" w:hanging="720"/>
-      </w:pPr>
-      <w:r>
-        <w:t xml:space="preserve">Unsworth, N., Engle, R. W., (2006). Simple and complex memory spans and their relation abilities: Evidence from list-length effects. </w:t>
-      </w:r>
-      <w:r>
-        <w:rPr>
-          <w:i/>
-        </w:rPr>
-        <w:t xml:space="preserve">Journal of Memory and Language, </w:t>
-      </w:r>
-      <w:r>
-        <w:t xml:space="preserve">54, 68-80. </w:t>
-      </w:r>
-    </w:p>
-    <w:p>
-      <w:pPr>
-        <w:spacing w:line="480" w:lineRule="auto"/>
-      </w:pPr>
-      <w:r>
-        <w:t>Waugh, N. C., &amp; Norman, D. A. (1965). Primary memory. </w:t>
-      </w:r>
-      <w:r>
-        <w:rPr>
-          <w:i/>
-          <w:iCs/>
-        </w:rPr>
-        <w:t>Psychological Review</w:t>
-      </w:r>
-      <w:r>
-        <w:t>, </w:t>
-      </w:r>
-      <w:r>
-        <w:rPr>
-          <w:i/>
-          <w:iCs/>
-        </w:rPr>
-        <w:t>72</w:t>
-      </w:r>
-      <w:r>
-        <w:t>(2), 89–104.</w:t>
-      </w:r>
-    </w:p>
-    <w:p>
-      <w:pPr>
-        <w:spacing w:line="480" w:lineRule="auto"/>
-        <w:jc w:val="center"/>
-      </w:pPr>
-      <w:r>
-        <w:rPr>
-          <w:b/>
-        </w:rPr>
-        <w:lastRenderedPageBreak/>
-        <w:t>Appendix</w:t>
-      </w:r>
-    </w:p>
-    <w:p>
-      <w:pPr>
-        <w:spacing w:line="480" w:lineRule="auto"/>
-      </w:pPr>
-      <w:r>
-        <w:rPr>
-          <w:i/>
-        </w:rPr>
-        <w:t xml:space="preserve">Figure </w:t>
-      </w:r>
-      <w:r>
-        <w:rPr>
-          <w:i/>
-        </w:rPr>
-        <w:t>1</w:t>
-      </w:r>
-      <w:r>
-        <w:t xml:space="preserve">. This is the practice </w:t>
-      </w:r>
-      <w:r>
-        <w:t xml:space="preserve">problem included in the instructions for the APM. </w:t>
-      </w:r>
-    </w:p>
-    <w:p>
-      <w:pPr>
-        <w:spacing w:line="480" w:lineRule="auto"/>
-      </w:pPr>
-      <w:r>
-        <w:rPr>
-          <w:noProof/>
-        </w:rPr>
-        <w:drawing>
-          <wp:inline distT="0" distB="0" distL="0" distR="0" wp14:anchorId="4A602151" wp14:editId="64EAF338">
+          <wp:inline distT="0" distB="0" distL="0" distR="0" wp14:anchorId="3C62A0C1" wp14:editId="2EBDD9BE">
             <wp:extent cx="2438400" cy="2235200"/>
             <wp:effectExtent l="0" t="0" r="0" b="0"/>
-            <wp:docPr id="1" name="Picture 1"/>
+            <wp:docPr id="3" name="Picture 3"/>
             <wp:cNvGraphicFramePr>
               <a:graphicFrameLocks xmlns:a="http://schemas.openxmlformats.org/drawingml/2006/main" noChangeAspect="1"/>
             </wp:cNvGraphicFramePr>
@@ -4442,6 +3237,1453 @@
         </w:drawing>
       </w:r>
     </w:p>
+    <w:p>
+      <w:pPr>
+        <w:spacing w:line="480" w:lineRule="auto"/>
+      </w:pPr>
+    </w:p>
+    <w:p>
+      <w:pPr>
+        <w:spacing w:line="480" w:lineRule="auto"/>
+      </w:pPr>
+      <w:r>
+        <w:rPr>
+          <w:i/>
+        </w:rPr>
+        <w:t>Typing Task.</w:t>
+      </w:r>
+      <w:r>
+        <w:t xml:space="preserve"> The typing task is a words per minute typing task administered to all participants.</w:t>
+      </w:r>
+      <w:r>
+        <w:t xml:space="preserve"> It is a demonstration of expertise for those who do not have any foreign language</w:t>
+      </w:r>
+      <w:r>
+        <w:t xml:space="preserve"> </w:t>
+      </w:r>
+      <w:commentRangeStart w:id="108"/>
+      <w:r>
+        <w:t>experience</w:t>
+      </w:r>
+      <w:commentRangeEnd w:id="108"/>
+      <w:r>
+        <w:rPr>
+          <w:rStyle w:val="CommentReference"/>
+        </w:rPr>
+        <w:commentReference w:id="108"/>
+      </w:r>
+      <w:r>
+        <w:t xml:space="preserve">. </w:t>
+      </w:r>
+      <w:r>
+        <w:t xml:space="preserve">For this we used and online typing task </w:t>
+      </w:r>
+      <w:commentRangeStart w:id="109"/>
+      <w:r>
+        <w:t>(</w:t>
+      </w:r>
+      <w:hyperlink r:id="rId11" w:history="1">
+        <w:r>
+          <w:rPr>
+            <w:rStyle w:val="Hyperlink"/>
+          </w:rPr>
+          <w:t>www.TypingTest.com</w:t>
+        </w:r>
+      </w:hyperlink>
+      <w:commentRangeEnd w:id="109"/>
+      <w:r>
+        <w:rPr>
+          <w:rStyle w:val="CommentReference"/>
+        </w:rPr>
+        <w:commentReference w:id="109"/>
+      </w:r>
+      <w:r>
+        <w:t xml:space="preserve">). </w:t>
+      </w:r>
+      <w:r>
+        <w:t xml:space="preserve">The participant completed a 1-minute typing test with the theme being “Rules of Baseball.” The participants had one minute to type as quickly and accurately as possible. Figure X demonstrates the prompt participants had to </w:t>
+      </w:r>
+      <w:r>
+        <w:lastRenderedPageBreak/>
+        <w:t>type. The timer started as soon as the participant began typing. The website keeps track of any typing errors the participant may have committed. Figure X shows an example of the participants raw typing speed, errors, and adjusted speed. Their typing speed is on a scale from 0-100, ranging from slow to pro.</w:t>
+      </w:r>
+    </w:p>
+    <w:p>
+      <w:pPr>
+        <w:spacing w:line="480" w:lineRule="auto"/>
+      </w:pPr>
+      <w:proofErr w:type="gramStart"/>
+      <w:r>
+        <w:rPr>
+          <w:i/>
+        </w:rPr>
+        <w:t>Figure .</w:t>
+      </w:r>
+      <w:proofErr w:type="gramEnd"/>
+      <w:r>
+        <w:rPr>
+          <w:i/>
+        </w:rPr>
+        <w:t xml:space="preserve"> </w:t>
+      </w:r>
+      <w:r>
+        <w:t xml:space="preserve">This figure is the prompt all participants had to type verbatim. </w:t>
+      </w:r>
+      <w:r>
+        <w:rPr>
+          <w:noProof/>
+        </w:rPr>
+        <w:drawing>
+          <wp:inline distT="0" distB="0" distL="0" distR="0" wp14:anchorId="3600E6E5" wp14:editId="15C52F6A">
+            <wp:extent cx="5943600" cy="3828415"/>
+            <wp:effectExtent l="0" t="0" r="0" b="0"/>
+            <wp:docPr id="8" name="Picture 8" descr="A screenshot of a cell phone&#10;&#10;Description automatically generated"/>
+            <wp:cNvGraphicFramePr>
+              <a:graphicFrameLocks xmlns:a="http://schemas.openxmlformats.org/drawingml/2006/main" noChangeAspect="1"/>
+            </wp:cNvGraphicFramePr>
+            <a:graphic xmlns:a="http://schemas.openxmlformats.org/drawingml/2006/main">
+              <a:graphicData uri="http://schemas.openxmlformats.org/drawingml/2006/picture">
+                <pic:pic xmlns:pic="http://schemas.openxmlformats.org/drawingml/2006/picture">
+                  <pic:nvPicPr>
+                    <pic:cNvPr id="8" name="Screen Shot 2019-03-20 at 7.28.51 PM.png"/>
+                    <pic:cNvPicPr/>
+                  </pic:nvPicPr>
+                  <pic:blipFill>
+                    <a:blip r:embed="rId12">
+                      <a:extLst>
+                        <a:ext uri="{28A0092B-C50C-407E-A947-70E740481C1C}">
+                          <a14:useLocalDpi xmlns:a14="http://schemas.microsoft.com/office/drawing/2010/main" val="0"/>
+                        </a:ext>
+                      </a:extLst>
+                    </a:blip>
+                    <a:stretch>
+                      <a:fillRect/>
+                    </a:stretch>
+                  </pic:blipFill>
+                  <pic:spPr>
+                    <a:xfrm>
+                      <a:off x="0" y="0"/>
+                      <a:ext cx="5943600" cy="3828415"/>
+                    </a:xfrm>
+                    <a:prstGeom prst="rect">
+                      <a:avLst/>
+                    </a:prstGeom>
+                  </pic:spPr>
+                </pic:pic>
+              </a:graphicData>
+            </a:graphic>
+          </wp:inline>
+        </w:drawing>
+      </w:r>
+    </w:p>
+    <w:p>
+      <w:pPr>
+        <w:spacing w:line="480" w:lineRule="auto"/>
+      </w:pPr>
+      <w:proofErr w:type="gramStart"/>
+      <w:r>
+        <w:rPr>
+          <w:i/>
+        </w:rPr>
+        <w:lastRenderedPageBreak/>
+        <w:t>Figure .</w:t>
+      </w:r>
+      <w:proofErr w:type="gramEnd"/>
+      <w:r>
+        <w:t xml:space="preserve"> This figure shows the participants typing speed, errors, and adjusted speed. </w:t>
+      </w:r>
+      <w:r>
+        <w:rPr>
+          <w:noProof/>
+        </w:rPr>
+        <w:drawing>
+          <wp:inline distT="0" distB="0" distL="0" distR="0" wp14:anchorId="5646CC70" wp14:editId="141150F7">
+            <wp:extent cx="5562600" cy="4470400"/>
+            <wp:effectExtent l="0" t="0" r="0" b="0"/>
+            <wp:docPr id="7" name="Picture 7"/>
+            <wp:cNvGraphicFramePr>
+              <a:graphicFrameLocks xmlns:a="http://schemas.openxmlformats.org/drawingml/2006/main" noChangeAspect="1"/>
+            </wp:cNvGraphicFramePr>
+            <a:graphic xmlns:a="http://schemas.openxmlformats.org/drawingml/2006/main">
+              <a:graphicData uri="http://schemas.openxmlformats.org/drawingml/2006/picture">
+                <pic:pic xmlns:pic="http://schemas.openxmlformats.org/drawingml/2006/picture">
+                  <pic:nvPicPr>
+                    <pic:cNvPr id="7" name="Screen Shot 2019-03-20 at 7.25.53 PM.png"/>
+                    <pic:cNvPicPr/>
+                  </pic:nvPicPr>
+                  <pic:blipFill>
+                    <a:blip r:embed="rId13">
+                      <a:extLst>
+                        <a:ext uri="{28A0092B-C50C-407E-A947-70E740481C1C}">
+                          <a14:useLocalDpi xmlns:a14="http://schemas.microsoft.com/office/drawing/2010/main" val="0"/>
+                        </a:ext>
+                      </a:extLst>
+                    </a:blip>
+                    <a:stretch>
+                      <a:fillRect/>
+                    </a:stretch>
+                  </pic:blipFill>
+                  <pic:spPr>
+                    <a:xfrm>
+                      <a:off x="0" y="0"/>
+                      <a:ext cx="5562600" cy="4470400"/>
+                    </a:xfrm>
+                    <a:prstGeom prst="rect">
+                      <a:avLst/>
+                    </a:prstGeom>
+                  </pic:spPr>
+                </pic:pic>
+              </a:graphicData>
+            </a:graphic>
+          </wp:inline>
+        </w:drawing>
+      </w:r>
+    </w:p>
+    <w:p>
+      <w:pPr>
+        <w:spacing w:line="480" w:lineRule="auto"/>
+      </w:pPr>
+      <w:r>
+        <w:rPr>
+          <w:i/>
+        </w:rPr>
+        <w:t>Foreign Language Placement Exam.</w:t>
+      </w:r>
+      <w:r>
+        <w:t xml:space="preserve"> This task was part of the experimental design for expertise. Participants would sign up</w:t>
+      </w:r>
+      <w:r>
+        <w:t xml:space="preserve"> for</w:t>
+      </w:r>
+      <w:r>
+        <w:t xml:space="preserve"> the </w:t>
+      </w:r>
+      <w:r>
+        <w:t xml:space="preserve">foreign language </w:t>
+      </w:r>
+      <w:r>
+        <w:t>portion</w:t>
+      </w:r>
+      <w:r>
+        <w:t xml:space="preserve">. In addition to taking the </w:t>
+      </w:r>
+      <w:commentRangeStart w:id="110"/>
+      <w:r>
+        <w:t>typing</w:t>
+      </w:r>
+      <w:commentRangeEnd w:id="110"/>
+      <w:r>
+        <w:rPr>
+          <w:rStyle w:val="CommentReference"/>
+        </w:rPr>
+        <w:commentReference w:id="110"/>
+      </w:r>
+      <w:r>
+        <w:t xml:space="preserve"> task, the participants were also required to take Missouri State University’s Foreign Language Placement Exam given to those </w:t>
+      </w:r>
+      <w:r>
+        <w:t>who wish to enroll in a foreign language course</w:t>
+      </w:r>
+      <w:r>
+        <w:t>.</w:t>
+      </w:r>
+      <w:r>
+        <w:t xml:space="preserve"> T</w:t>
+      </w:r>
+      <w:r>
+        <w:t>he placement exam demonstrates proficiency in French, German, or Spanish. The entire exam is computerized and evaluates grammar, vocabulary, and reading comprehension in the above languages. For the reading comprehension questions</w:t>
+      </w:r>
+      <w:r>
+        <w:t>,</w:t>
+      </w:r>
+      <w:r>
+        <w:t xml:space="preserve"> the participant is given a prompt in </w:t>
+      </w:r>
+      <w:r>
+        <w:t xml:space="preserve">the </w:t>
+      </w:r>
+      <w:r>
+        <w:t>second language and must answer a question about it</w:t>
+      </w:r>
+      <w:r>
+        <w:t xml:space="preserve"> (Figure X)</w:t>
+      </w:r>
+      <w:r>
+        <w:t xml:space="preserve">. </w:t>
+      </w:r>
+      <w:r>
+        <w:t xml:space="preserve">After the exam is </w:t>
+      </w:r>
+      <w:r>
+        <w:t>completed,</w:t>
+      </w:r>
+      <w:r>
+        <w:t xml:space="preserve"> they are given a score </w:t>
+      </w:r>
+      <w:r>
+        <w:lastRenderedPageBreak/>
+        <w:t xml:space="preserve">that </w:t>
+      </w:r>
+      <w:r>
+        <w:t xml:space="preserve">represents </w:t>
+      </w:r>
+      <w:r>
+        <w:t>which section of that language they should take</w:t>
+      </w:r>
+      <w:r>
+        <w:t xml:space="preserve"> (</w:t>
+      </w:r>
+      <w:commentRangeStart w:id="111"/>
+      <w:r>
+        <w:t xml:space="preserve">i.e., 101, 102, 201, 202 representing the </w:t>
+      </w:r>
+      <w:proofErr w:type="gramStart"/>
+      <w:r>
+        <w:t>four course</w:t>
+      </w:r>
+      <w:proofErr w:type="gramEnd"/>
+      <w:r>
+        <w:t xml:space="preserve"> sequence of foreign language requirement</w:t>
+      </w:r>
+      <w:commentRangeEnd w:id="111"/>
+      <w:r>
+        <w:rPr>
+          <w:rStyle w:val="CommentReference"/>
+        </w:rPr>
+        <w:commentReference w:id="111"/>
+      </w:r>
+      <w:r>
+        <w:t>)</w:t>
+      </w:r>
+      <w:r>
+        <w:t xml:space="preserve">. </w:t>
+      </w:r>
+    </w:p>
+    <w:p>
+      <w:pPr>
+        <w:spacing w:line="480" w:lineRule="auto"/>
+      </w:pPr>
+    </w:p>
+    <w:p>
+      <w:pPr>
+        <w:spacing w:line="480" w:lineRule="auto"/>
+      </w:pPr>
+      <w:r>
+        <w:rPr>
+          <w:i/>
+        </w:rPr>
+        <w:t>Figure</w:t>
+      </w:r>
+      <w:del w:id="112" w:author="Wikowsky, Addie J" w:date="2019-03-20T00:05:00Z">
+        <w:r>
+          <w:rPr>
+            <w:i/>
+          </w:rPr>
+          <w:delText xml:space="preserve"> </w:delText>
+        </w:r>
+      </w:del>
+      <w:ins w:id="113" w:author="Wikowsky, Addie J" w:date="2019-03-20T00:05:00Z">
+        <w:r>
+          <w:rPr>
+            <w:i/>
+          </w:rPr>
+          <w:t xml:space="preserve"> </w:t>
+        </w:r>
+      </w:ins>
+      <w:del w:id="114" w:author="Wikowsky, Addie J" w:date="2019-03-20T00:05:00Z">
+        <w:r>
+          <w:rPr>
+            <w:i/>
+          </w:rPr>
+          <w:delText>Two</w:delText>
+        </w:r>
+      </w:del>
+      <w:r>
+        <w:rPr>
+          <w:i/>
+        </w:rPr>
+        <w:t>.</w:t>
+      </w:r>
+      <w:r>
+        <w:t xml:space="preserve"> Example of a reading comprehension question in French.</w:t>
+      </w:r>
+    </w:p>
+    <w:p>
+      <w:pPr>
+        <w:spacing w:line="480" w:lineRule="auto"/>
+      </w:pPr>
+      <w:r>
+        <w:rPr>
+          <w:noProof/>
+        </w:rPr>
+        <w:drawing>
+          <wp:inline distT="0" distB="0" distL="0" distR="0" wp14:anchorId="4E6DC597" wp14:editId="43B6EB68">
+            <wp:extent cx="5943600" cy="4103370"/>
+            <wp:effectExtent l="0" t="0" r="0" b="0"/>
+            <wp:docPr id="2" name="Picture 2"/>
+            <wp:cNvGraphicFramePr>
+              <a:graphicFrameLocks xmlns:a="http://schemas.openxmlformats.org/drawingml/2006/main" noChangeAspect="1"/>
+            </wp:cNvGraphicFramePr>
+            <a:graphic xmlns:a="http://schemas.openxmlformats.org/drawingml/2006/main">
+              <a:graphicData uri="http://schemas.openxmlformats.org/drawingml/2006/picture">
+                <pic:pic xmlns:pic="http://schemas.openxmlformats.org/drawingml/2006/picture">
+                  <pic:nvPicPr>
+                    <pic:cNvPr id="1" name=""/>
+                    <pic:cNvPicPr/>
+                  </pic:nvPicPr>
+                  <pic:blipFill>
+                    <a:blip r:embed="rId14"/>
+                    <a:stretch>
+                      <a:fillRect/>
+                    </a:stretch>
+                  </pic:blipFill>
+                  <pic:spPr>
+                    <a:xfrm>
+                      <a:off x="0" y="0"/>
+                      <a:ext cx="5943600" cy="4103370"/>
+                    </a:xfrm>
+                    <a:prstGeom prst="rect">
+                      <a:avLst/>
+                    </a:prstGeom>
+                  </pic:spPr>
+                </pic:pic>
+              </a:graphicData>
+            </a:graphic>
+          </wp:inline>
+        </w:drawing>
+      </w:r>
+    </w:p>
+    <w:p>
+      <w:pPr>
+        <w:spacing w:line="480" w:lineRule="auto"/>
+      </w:pPr>
+      <w:r>
+        <w:rPr>
+          <w:i/>
+        </w:rPr>
+        <w:t>Figure x-</w:t>
+      </w:r>
+      <w:proofErr w:type="gramStart"/>
+      <w:r>
+        <w:rPr>
+          <w:i/>
+        </w:rPr>
+        <w:t>x .</w:t>
+      </w:r>
+      <w:proofErr w:type="gramEnd"/>
+      <w:r>
+        <w:t xml:space="preserve"> These images demonstrate the amount of available points and the corresponding section the participant </w:t>
+      </w:r>
+      <w:r>
+        <w:t xml:space="preserve">should take. In the following order are </w:t>
+      </w:r>
+      <w:bookmarkStart w:id="115" w:name="_GoBack"/>
+      <w:bookmarkEnd w:id="115"/>
+      <w:r>
+        <w:t>the points and sections assigned to that range of points for: French, German, and Spanish.</w:t>
+      </w:r>
+    </w:p>
+    <w:p>
+      <w:pPr>
+        <w:spacing w:line="480" w:lineRule="auto"/>
+      </w:pPr>
+      <w:r>
+        <w:rPr>
+          <w:noProof/>
+        </w:rPr>
+        <w:drawing>
+          <wp:inline distT="0" distB="0" distL="0" distR="0" wp14:anchorId="6269A742" wp14:editId="2F3E383D">
+            <wp:extent cx="5943600" cy="1276985"/>
+            <wp:effectExtent l="0" t="0" r="0" b="5715"/>
+            <wp:docPr id="9" name="Picture 9" descr="A picture containing screenshot&#10;&#10;Description automatically generated"/>
+            <wp:cNvGraphicFramePr>
+              <a:graphicFrameLocks xmlns:a="http://schemas.openxmlformats.org/drawingml/2006/main" noChangeAspect="1"/>
+            </wp:cNvGraphicFramePr>
+            <a:graphic xmlns:a="http://schemas.openxmlformats.org/drawingml/2006/main">
+              <a:graphicData uri="http://schemas.openxmlformats.org/drawingml/2006/picture">
+                <pic:pic xmlns:pic="http://schemas.openxmlformats.org/drawingml/2006/picture">
+                  <pic:nvPicPr>
+                    <pic:cNvPr id="9" name="Screen Shot 2019-03-20 at 7.37.10 PM.png"/>
+                    <pic:cNvPicPr/>
+                  </pic:nvPicPr>
+                  <pic:blipFill>
+                    <a:blip r:embed="rId15">
+                      <a:extLst>
+                        <a:ext uri="{28A0092B-C50C-407E-A947-70E740481C1C}">
+                          <a14:useLocalDpi xmlns:a14="http://schemas.microsoft.com/office/drawing/2010/main" val="0"/>
+                        </a:ext>
+                      </a:extLst>
+                    </a:blip>
+                    <a:stretch>
+                      <a:fillRect/>
+                    </a:stretch>
+                  </pic:blipFill>
+                  <pic:spPr>
+                    <a:xfrm>
+                      <a:off x="0" y="0"/>
+                      <a:ext cx="5943600" cy="1276985"/>
+                    </a:xfrm>
+                    <a:prstGeom prst="rect">
+                      <a:avLst/>
+                    </a:prstGeom>
+                  </pic:spPr>
+                </pic:pic>
+              </a:graphicData>
+            </a:graphic>
+          </wp:inline>
+        </w:drawing>
+      </w:r>
+    </w:p>
+    <w:p>
+      <w:pPr>
+        <w:spacing w:line="480" w:lineRule="auto"/>
+      </w:pPr>
+      <w:r>
+        <w:rPr>
+          <w:noProof/>
+        </w:rPr>
+        <w:lastRenderedPageBreak/>
+        <w:drawing>
+          <wp:inline distT="0" distB="0" distL="0" distR="0" wp14:anchorId="13754EB6" wp14:editId="37A7B8B5">
+            <wp:extent cx="5943600" cy="1271905"/>
+            <wp:effectExtent l="0" t="0" r="0" b="0"/>
+            <wp:docPr id="10" name="Picture 10" descr="A picture containing screenshot&#10;&#10;Description automatically generated"/>
+            <wp:cNvGraphicFramePr>
+              <a:graphicFrameLocks xmlns:a="http://schemas.openxmlformats.org/drawingml/2006/main" noChangeAspect="1"/>
+            </wp:cNvGraphicFramePr>
+            <a:graphic xmlns:a="http://schemas.openxmlformats.org/drawingml/2006/main">
+              <a:graphicData uri="http://schemas.openxmlformats.org/drawingml/2006/picture">
+                <pic:pic xmlns:pic="http://schemas.openxmlformats.org/drawingml/2006/picture">
+                  <pic:nvPicPr>
+                    <pic:cNvPr id="10" name="Screen Shot 2019-03-20 at 7.38.43 PM.png"/>
+                    <pic:cNvPicPr/>
+                  </pic:nvPicPr>
+                  <pic:blipFill>
+                    <a:blip r:embed="rId16">
+                      <a:extLst>
+                        <a:ext uri="{28A0092B-C50C-407E-A947-70E740481C1C}">
+                          <a14:useLocalDpi xmlns:a14="http://schemas.microsoft.com/office/drawing/2010/main" val="0"/>
+                        </a:ext>
+                      </a:extLst>
+                    </a:blip>
+                    <a:stretch>
+                      <a:fillRect/>
+                    </a:stretch>
+                  </pic:blipFill>
+                  <pic:spPr>
+                    <a:xfrm>
+                      <a:off x="0" y="0"/>
+                      <a:ext cx="5943600" cy="1271905"/>
+                    </a:xfrm>
+                    <a:prstGeom prst="rect">
+                      <a:avLst/>
+                    </a:prstGeom>
+                  </pic:spPr>
+                </pic:pic>
+              </a:graphicData>
+            </a:graphic>
+          </wp:inline>
+        </w:drawing>
+      </w:r>
+    </w:p>
+    <w:p>
+      <w:pPr>
+        <w:spacing w:line="480" w:lineRule="auto"/>
+      </w:pPr>
+      <w:r>
+        <w:rPr>
+          <w:noProof/>
+        </w:rPr>
+        <w:drawing>
+          <wp:inline distT="0" distB="0" distL="0" distR="0" wp14:anchorId="11FF0D1A" wp14:editId="45A3F63E">
+            <wp:extent cx="5943600" cy="1294765"/>
+            <wp:effectExtent l="0" t="0" r="0" b="635"/>
+            <wp:docPr id="11" name="Picture 11" descr="A picture containing screenshot&#10;&#10;Description automatically generated"/>
+            <wp:cNvGraphicFramePr>
+              <a:graphicFrameLocks xmlns:a="http://schemas.openxmlformats.org/drawingml/2006/main" noChangeAspect="1"/>
+            </wp:cNvGraphicFramePr>
+            <a:graphic xmlns:a="http://schemas.openxmlformats.org/drawingml/2006/main">
+              <a:graphicData uri="http://schemas.openxmlformats.org/drawingml/2006/picture">
+                <pic:pic xmlns:pic="http://schemas.openxmlformats.org/drawingml/2006/picture">
+                  <pic:nvPicPr>
+                    <pic:cNvPr id="11" name="Screen Shot 2019-03-20 at 7.40.02 PM.png"/>
+                    <pic:cNvPicPr/>
+                  </pic:nvPicPr>
+                  <pic:blipFill>
+                    <a:blip r:embed="rId17">
+                      <a:extLst>
+                        <a:ext uri="{28A0092B-C50C-407E-A947-70E740481C1C}">
+                          <a14:useLocalDpi xmlns:a14="http://schemas.microsoft.com/office/drawing/2010/main" val="0"/>
+                        </a:ext>
+                      </a:extLst>
+                    </a:blip>
+                    <a:stretch>
+                      <a:fillRect/>
+                    </a:stretch>
+                  </pic:blipFill>
+                  <pic:spPr>
+                    <a:xfrm>
+                      <a:off x="0" y="0"/>
+                      <a:ext cx="5943600" cy="1294765"/>
+                    </a:xfrm>
+                    <a:prstGeom prst="rect">
+                      <a:avLst/>
+                    </a:prstGeom>
+                  </pic:spPr>
+                </pic:pic>
+              </a:graphicData>
+            </a:graphic>
+          </wp:inline>
+        </w:drawing>
+      </w:r>
+    </w:p>
+    <w:p>
+      <w:pPr>
+        <w:spacing w:line="480" w:lineRule="auto"/>
+        <w:jc w:val="center"/>
+        <w:rPr>
+          <w:b/>
+        </w:rPr>
+      </w:pPr>
+      <w:r>
+        <w:rPr>
+          <w:b/>
+        </w:rPr>
+        <w:t xml:space="preserve"> </w:t>
+      </w:r>
+      <w:r>
+        <w:rPr>
+          <w:b/>
+        </w:rPr>
+        <w:t>Results</w:t>
+      </w:r>
+    </w:p>
+    <w:p>
+      <w:pPr>
+        <w:spacing w:line="480" w:lineRule="auto"/>
+      </w:pPr>
+      <w:r>
+        <w:t>Here you should write out the hypotheses + how you will test them.</w:t>
+      </w:r>
+    </w:p>
+    <w:p>
+      <w:pPr>
+        <w:spacing w:line="480" w:lineRule="auto"/>
+      </w:pPr>
+      <w:commentRangeStart w:id="116"/>
+      <w:r>
+        <w:t xml:space="preserve">Expertise </w:t>
+      </w:r>
+      <w:commentRangeEnd w:id="116"/>
+      <w:r>
+        <w:rPr>
+          <w:rStyle w:val="CommentReference"/>
+        </w:rPr>
+        <w:commentReference w:id="116"/>
+      </w:r>
+      <w:r>
+        <w:t>and working memory studies have been done on various subjects. Very few studies include fluid intelligence and how it is related to expertise. I wish to compare expertise and working memory again, and then see how expertise and fluid intelligence are related.</w:t>
+      </w:r>
+    </w:p>
+    <w:p>
+      <w:pPr>
+        <w:spacing w:line="480" w:lineRule="auto"/>
+      </w:pPr>
+      <w:commentRangeStart w:id="117"/>
+      <w:r>
+        <w:t xml:space="preserve">Those </w:t>
+      </w:r>
+      <w:commentRangeEnd w:id="117"/>
+      <w:r>
+        <w:rPr>
+          <w:rStyle w:val="CommentReference"/>
+        </w:rPr>
+        <w:commentReference w:id="117"/>
+      </w:r>
+      <w:r>
+        <w:t xml:space="preserve">who have a higher expertise will have a higher working memory OSPAN scores and higher fluid intelligence Raven scores. </w:t>
+      </w:r>
+    </w:p>
+    <w:p>
+      <w:pPr>
+        <w:spacing w:line="480" w:lineRule="auto"/>
+      </w:pPr>
+    </w:p>
+    <w:p>
+      <w:pPr>
+        <w:spacing w:line="480" w:lineRule="auto"/>
+      </w:pPr>
+      <w:ins w:id="118" w:author="Erin Buchanan" w:date="2019-03-14T19:22:00Z">
+        <w:r>
+          <w:t xml:space="preserve"> </w:t>
+        </w:r>
+      </w:ins>
+      <w:r>
+        <w:rPr>
+          <w:b/>
+        </w:rPr>
+        <w:br w:type="page"/>
+      </w:r>
+    </w:p>
+    <w:p>
+      <w:pPr>
+        <w:spacing w:line="480" w:lineRule="auto"/>
+        <w:jc w:val="center"/>
+      </w:pPr>
+      <w:r>
+        <w:lastRenderedPageBreak/>
+        <w:t>References</w:t>
+      </w:r>
+    </w:p>
+    <w:p>
+      <w:pPr>
+        <w:spacing w:line="480" w:lineRule="auto"/>
+        <w:ind w:left="720" w:hanging="720"/>
+      </w:pPr>
+      <w:proofErr w:type="spellStart"/>
+      <w:r>
+        <w:t>Amthauer</w:t>
+      </w:r>
+      <w:proofErr w:type="spellEnd"/>
+      <w:r>
+        <w:t>, R.,</w:t>
+      </w:r>
+      <w:r>
+        <w:t xml:space="preserve"> </w:t>
+      </w:r>
+      <w:proofErr w:type="spellStart"/>
+      <w:r>
+        <w:t>Brocke</w:t>
+      </w:r>
+      <w:proofErr w:type="spellEnd"/>
+      <w:r>
+        <w:t>, B.,</w:t>
+      </w:r>
+      <w:r>
+        <w:t xml:space="preserve"> </w:t>
+      </w:r>
+      <w:proofErr w:type="spellStart"/>
+      <w:r>
+        <w:t>Liepmann</w:t>
+      </w:r>
+      <w:proofErr w:type="spellEnd"/>
+      <w:r>
+        <w:t xml:space="preserve">, D., </w:t>
+      </w:r>
+      <w:proofErr w:type="spellStart"/>
+      <w:r>
+        <w:t>Beauducel</w:t>
+      </w:r>
+      <w:proofErr w:type="spellEnd"/>
+      <w:r>
+        <w:t>, A.,</w:t>
+      </w:r>
+      <w:r>
+        <w:t xml:space="preserve"> </w:t>
+      </w:r>
+      <w:proofErr w:type="spellStart"/>
+      <w:r>
+        <w:t>Intelligenz</w:t>
+      </w:r>
+      <w:proofErr w:type="spellEnd"/>
+      <w:r>
+        <w:t xml:space="preserve">- </w:t>
+      </w:r>
+      <w:proofErr w:type="spellStart"/>
+      <w:r>
+        <w:t>Struktur</w:t>
+      </w:r>
+      <w:proofErr w:type="spellEnd"/>
+      <w:r>
+        <w:t>-Test 2000 R,</w:t>
+      </w:r>
+      <w:ins w:id="119" w:author="Wikowsky, Addie J" w:date="2019-03-12T01:50:00Z">
+        <w:r>
+          <w:t xml:space="preserve"> </w:t>
+        </w:r>
+      </w:ins>
+      <w:proofErr w:type="spellStart"/>
+      <w:r>
+        <w:t>Hogrefe</w:t>
+      </w:r>
+      <w:proofErr w:type="spellEnd"/>
+      <w:r>
+        <w:t xml:space="preserve">, </w:t>
+      </w:r>
+      <w:r>
+        <w:t>Gottingen</w:t>
+      </w:r>
+      <w:r>
+        <w:t xml:space="preserve">, 2001. </w:t>
+      </w:r>
+    </w:p>
+    <w:p>
+      <w:pPr>
+        <w:spacing w:line="480" w:lineRule="auto"/>
+        <w:ind w:left="720" w:hanging="720"/>
+      </w:pPr>
+      <w:r>
+        <w:t>Baddeley, A. D. (2002). Is working memory still working? </w:t>
+      </w:r>
+      <w:r>
+        <w:rPr>
+          <w:i/>
+          <w:iCs/>
+        </w:rPr>
+        <w:t>European Psychologist</w:t>
+      </w:r>
+      <w:r>
+        <w:t>, </w:t>
+      </w:r>
+      <w:r>
+        <w:rPr>
+          <w:i/>
+          <w:iCs/>
+        </w:rPr>
+        <w:t>7</w:t>
+      </w:r>
+      <w:r>
+        <w:t>(2), 85–97. https://doi-org.proxy.missouristate.edu/10.1027//1016-9040.7.2.85</w:t>
+      </w:r>
+    </w:p>
+    <w:p>
+      <w:pPr>
+        <w:spacing w:line="480" w:lineRule="auto"/>
+        <w:ind w:left="720" w:hanging="720"/>
+      </w:pPr>
+      <w:r>
+        <w:t>Baddeley, A. D., &amp; Hitch, G. J. (1994). Developments in the concept of working memory. </w:t>
+      </w:r>
+      <w:r>
+        <w:rPr>
+          <w:i/>
+          <w:iCs/>
+        </w:rPr>
+        <w:t>Neuropsychology</w:t>
+      </w:r>
+      <w:r>
+        <w:t>, </w:t>
+      </w:r>
+      <w:r>
+        <w:rPr>
+          <w:i/>
+          <w:iCs/>
+        </w:rPr>
+        <w:t>8</w:t>
+      </w:r>
+      <w:r>
+        <w:t>(4), 485–493. https://doi</w:t>
+      </w:r>
+      <w:r>
+        <w:t>-</w:t>
+      </w:r>
+      <w:r>
+        <w:t>org.proxy.missouristate.edu/10.1037/0894-4105.8.4.485</w:t>
+      </w:r>
+    </w:p>
+    <w:p>
+      <w:pPr>
+        <w:spacing w:line="480" w:lineRule="auto"/>
+        <w:ind w:left="720" w:hanging="720"/>
+      </w:pPr>
+      <w:r>
+        <w:t>Cattell, R. B. (1963). Theory of fluid and crystallized intelligence: A critical experiment. </w:t>
+      </w:r>
+      <w:r>
+        <w:rPr>
+          <w:i/>
+          <w:iCs/>
+        </w:rPr>
+        <w:t>Journal of Educational Psychology</w:t>
+      </w:r>
+      <w:r>
+        <w:t>, </w:t>
+      </w:r>
+      <w:r>
+        <w:rPr>
+          <w:i/>
+          <w:iCs/>
+        </w:rPr>
+        <w:t>54</w:t>
+      </w:r>
+      <w:r>
+        <w:t xml:space="preserve">(1), 1–22. </w:t>
+      </w:r>
+    </w:p>
+    <w:p>
+      <w:pPr>
+        <w:spacing w:line="480" w:lineRule="auto"/>
+        <w:ind w:left="720" w:hanging="720"/>
+      </w:pPr>
+      <w:r>
+        <w:t>Chase, W. G., &amp; Simon, H. A., (1973). Perception in chess. </w:t>
+      </w:r>
+      <w:r>
+        <w:rPr>
+          <w:i/>
+          <w:iCs/>
+        </w:rPr>
+        <w:t>Cognitive Psychology, 4</w:t>
+      </w:r>
+      <w:r>
+        <w:t>(1), 55-81.</w:t>
+      </w:r>
+    </w:p>
+    <w:p>
+      <w:pPr>
+        <w:spacing w:line="480" w:lineRule="auto"/>
+        <w:ind w:left="720" w:hanging="720"/>
+      </w:pPr>
+      <w:r>
+        <w:t xml:space="preserve">Chi, M., </w:t>
+      </w:r>
+      <w:proofErr w:type="spellStart"/>
+      <w:r>
+        <w:t>Feltovich</w:t>
+      </w:r>
+      <w:proofErr w:type="spellEnd"/>
+      <w:r>
+        <w:t>, P., &amp; Glaser, R., (1981). Categorization and Representation of Physics Problems by Experts and Novices. </w:t>
+      </w:r>
+      <w:r>
+        <w:rPr>
+          <w:i/>
+          <w:iCs/>
+        </w:rPr>
+        <w:t>Cognitive Science</w:t>
+      </w:r>
+      <w:r>
+        <w:t>, </w:t>
+      </w:r>
+      <w:r>
+        <w:rPr>
+          <w:i/>
+          <w:iCs/>
+        </w:rPr>
+        <w:t>5</w:t>
+      </w:r>
+      <w:r>
+        <w:t>(2), 121-152.</w:t>
+      </w:r>
+    </w:p>
+    <w:p>
+      <w:pPr>
+        <w:spacing w:line="480" w:lineRule="auto"/>
+        <w:ind w:left="720" w:hanging="720"/>
+      </w:pPr>
+      <w:r>
+        <w:t xml:space="preserve">Conway, Andrew R. A., Cowan, B., Bunting, M. F., </w:t>
+      </w:r>
+      <w:proofErr w:type="spellStart"/>
+      <w:r>
+        <w:t>Therriault</w:t>
+      </w:r>
+      <w:proofErr w:type="spellEnd"/>
+      <w:r>
+        <w:t xml:space="preserve">, D. J., &amp; Minkoff, Scott R. B., (2002). A latent variable analysis of working memory capacity, short-term memory capacity, processing speed, and general fluid intelligence. </w:t>
+      </w:r>
+      <w:r>
+        <w:rPr>
+          <w:i/>
+        </w:rPr>
+        <w:t>Intelligence</w:t>
+      </w:r>
+      <w:r>
+        <w:t>, 30, 163-183.</w:t>
+      </w:r>
+    </w:p>
+    <w:p>
+      <w:pPr>
+        <w:spacing w:line="480" w:lineRule="auto"/>
+        <w:ind w:left="720" w:hanging="720"/>
+      </w:pPr>
+      <w:r>
+        <w:t xml:space="preserve">Geary, David. (2009). The evolution of general fluid intelligence. </w:t>
+      </w:r>
+      <w:r>
+        <w:rPr>
+          <w:i/>
+        </w:rPr>
+        <w:t>Foundations in Evolutionary Cognitive Neuroscience</w:t>
+      </w:r>
+      <w:r>
+        <w:t>. 22-56. 10.1017/CBO9780511626586.002.</w:t>
+      </w:r>
+    </w:p>
+    <w:p>
+      <w:pPr>
+        <w:spacing w:line="480" w:lineRule="auto"/>
+        <w:ind w:left="720" w:hanging="720"/>
+      </w:pPr>
+      <w:r>
+        <w:t xml:space="preserve">Gray, J. R., Chabris, C. F., &amp; Braver, T.S (2003). Neural mechanisms of general fluid intelligence. </w:t>
+      </w:r>
+      <w:r>
+        <w:rPr>
+          <w:i/>
+        </w:rPr>
+        <w:t>Nature</w:t>
+      </w:r>
+      <w:r>
+        <w:t xml:space="preserve">, 6(3), 316-322. </w:t>
+      </w:r>
+    </w:p>
+    <w:p>
+      <w:pPr>
+        <w:spacing w:line="480" w:lineRule="auto"/>
+        <w:ind w:left="720" w:hanging="720"/>
+      </w:pPr>
+      <w:r>
+        <w:t>Horn, J. L. (1968). Organization of abilities and the development of intelligence. </w:t>
+      </w:r>
+      <w:r>
+        <w:rPr>
+          <w:i/>
+          <w:iCs/>
+        </w:rPr>
+        <w:t>Psychological Review</w:t>
+      </w:r>
+      <w:r>
+        <w:t>, </w:t>
+      </w:r>
+      <w:r>
+        <w:rPr>
+          <w:i/>
+          <w:iCs/>
+        </w:rPr>
+        <w:t>75</w:t>
+      </w:r>
+      <w:r>
+        <w:t xml:space="preserve">(3), 242–259. </w:t>
+      </w:r>
+      <w:hyperlink r:id="rId18" w:history="1">
+        <w:r>
+          <w:rPr>
+            <w:rStyle w:val="Hyperlink"/>
+          </w:rPr>
+          <w:t>https://doi.org/10.1037/h0025662</w:t>
+        </w:r>
+      </w:hyperlink>
+    </w:p>
+    <w:p>
+      <w:pPr>
+        <w:spacing w:line="480" w:lineRule="auto"/>
+        <w:ind w:left="720" w:hanging="720"/>
+      </w:pPr>
+      <w:r>
+        <w:lastRenderedPageBreak/>
+        <w:t xml:space="preserve">Jaeggi, S. M., Buschkuehl, M., Perrig, W. J., &amp; Meier, B., (2010). The concurrent validity of the </w:t>
+      </w:r>
+      <w:r>
+        <w:rPr>
+          <w:i/>
+        </w:rPr>
+        <w:t>N</w:t>
+      </w:r>
+      <w:r>
+        <w:t xml:space="preserve">-back task as a working memory measure. </w:t>
+      </w:r>
+      <w:r>
+        <w:rPr>
+          <w:i/>
+        </w:rPr>
+        <w:t>Memory</w:t>
+      </w:r>
+      <w:r>
+        <w:t>, 18:4, 394-412.</w:t>
+      </w:r>
+    </w:p>
+    <w:p>
+      <w:pPr>
+        <w:spacing w:line="480" w:lineRule="auto"/>
+        <w:ind w:left="720" w:hanging="720"/>
+      </w:pPr>
+      <w:r>
+        <w:t xml:space="preserve">Kane, </w:t>
+      </w:r>
+      <w:r>
+        <w:t xml:space="preserve">M. J., Hambrick, D. Z., Conway, A. R. A. (2005). </w:t>
+      </w:r>
+      <w:r>
+        <w:t xml:space="preserve">Working </w:t>
+      </w:r>
+      <w:r>
+        <w:t>m</w:t>
+      </w:r>
+      <w:r>
+        <w:t xml:space="preserve">emory </w:t>
+      </w:r>
+      <w:r>
+        <w:t>c</w:t>
+      </w:r>
+      <w:r>
+        <w:t xml:space="preserve">apacity and </w:t>
+      </w:r>
+      <w:r>
+        <w:t>f</w:t>
+      </w:r>
+      <w:r>
+        <w:t xml:space="preserve">luid </w:t>
+      </w:r>
+      <w:r>
+        <w:t>i</w:t>
+      </w:r>
+      <w:r>
+        <w:t xml:space="preserve">ntelligence </w:t>
+      </w:r>
+      <w:r>
+        <w:t>a</w:t>
+      </w:r>
+      <w:r>
+        <w:t xml:space="preserve">re </w:t>
+      </w:r>
+      <w:r>
+        <w:t>s</w:t>
+      </w:r>
+      <w:r>
+        <w:t xml:space="preserve">trongly </w:t>
+      </w:r>
+      <w:r>
+        <w:t>r</w:t>
+      </w:r>
+      <w:r>
+        <w:t xml:space="preserve">elated </w:t>
+      </w:r>
+      <w:r>
+        <w:t>c</w:t>
+      </w:r>
+      <w:r>
+        <w:t xml:space="preserve">onstructs: Comment on Ackerman, </w:t>
+      </w:r>
+      <w:proofErr w:type="spellStart"/>
+      <w:r>
+        <w:t>Beier</w:t>
+      </w:r>
+      <w:proofErr w:type="spellEnd"/>
+      <w:r>
+        <w:t>, and Boyle (2005)</w:t>
+      </w:r>
+      <w:r>
+        <w:t xml:space="preserve">. </w:t>
+      </w:r>
+      <w:r>
+        <w:rPr>
+          <w:i/>
+        </w:rPr>
+        <w:t>Psychological Bulle</w:t>
+      </w:r>
+      <w:r>
+        <w:rPr>
+          <w:i/>
+        </w:rPr>
+        <w:t>tin</w:t>
+      </w:r>
+      <w:r>
+        <w:t>, 131(1), 66-71.</w:t>
+      </w:r>
+    </w:p>
+    <w:p>
+      <w:pPr>
+        <w:spacing w:line="480" w:lineRule="auto"/>
+        <w:ind w:left="720" w:hanging="720"/>
+        <w:rPr>
+          <w:ins w:id="120" w:author="Wikowsky, Addie J" w:date="2019-02-16T05:30:00Z"/>
+        </w:rPr>
+      </w:pPr>
+      <w:r>
+        <w:t xml:space="preserve">Miller, G. A., (1956). The magical number seven, plus or minus two: Some limits on our capacity for processing information. </w:t>
+      </w:r>
+      <w:r>
+        <w:rPr>
+          <w:i/>
+        </w:rPr>
+        <w:t>Psychological Review</w:t>
+      </w:r>
+      <w:r>
+        <w:t>, 63, 81-97.</w:t>
+      </w:r>
+    </w:p>
+    <w:p>
+      <w:pPr>
+        <w:spacing w:line="480" w:lineRule="auto"/>
+        <w:ind w:left="720" w:hanging="720"/>
+        <w:rPr>
+          <w:ins w:id="121" w:author="Wikowsky, Addie J" w:date="2019-02-25T01:17:00Z"/>
+        </w:rPr>
+      </w:pPr>
+      <w:ins w:id="122" w:author="Wikowsky, Addie J" w:date="2019-02-25T01:17:00Z">
+        <w:r>
+          <w:fldChar w:fldCharType="begin"/>
+        </w:r>
+        <w:r>
+          <w:instrText xml:space="preserve"> HYPERLINK "</w:instrText>
+        </w:r>
+      </w:ins>
+      <w:ins w:id="123" w:author="Wikowsky, Addie J" w:date="2019-02-16T05:30:00Z">
+        <w:r>
+          <w:instrText>https://www.millisecond.com/download/library/v5/ospan/automatedospan.manual</w:instrText>
+        </w:r>
+      </w:ins>
+      <w:ins w:id="124" w:author="Wikowsky, Addie J" w:date="2019-02-25T01:17:00Z">
+        <w:r>
+          <w:instrText xml:space="preserve">" </w:instrText>
+        </w:r>
+        <w:r>
+          <w:fldChar w:fldCharType="separate"/>
+        </w:r>
+      </w:ins>
+      <w:ins w:id="125" w:author="Wikowsky, Addie J" w:date="2019-02-16T05:30:00Z">
+        <w:r>
+          <w:rPr>
+            <w:rStyle w:val="Hyperlink"/>
+          </w:rPr>
+          <w:t>https://www.millisecond.com/download/library/v5/ospan/automatedospan.manual</w:t>
+        </w:r>
+      </w:ins>
+      <w:ins w:id="126" w:author="Wikowsky, Addie J" w:date="2019-02-25T01:17:00Z">
+        <w:r>
+          <w:fldChar w:fldCharType="end"/>
+        </w:r>
+      </w:ins>
+    </w:p>
+    <w:p>
+      <w:pPr>
+        <w:spacing w:line="480" w:lineRule="auto"/>
+        <w:ind w:left="720" w:hanging="720"/>
+      </w:pPr>
+      <w:r>
+        <w:t xml:space="preserve">Redick, T.S., Broadway, J. M., Meier, M.E., </w:t>
+      </w:r>
+      <w:proofErr w:type="spellStart"/>
+      <w:r>
+        <w:t>Kuriakose</w:t>
+      </w:r>
+      <w:proofErr w:type="spellEnd"/>
+      <w:r>
+        <w:t xml:space="preserve">, P.S., Unsworth, N., Kane, M. J., Engle, R.W., (2012). Measuring Working Memory Capacity With Automated Complex Span Tasks. </w:t>
+      </w:r>
+      <w:r>
+        <w:rPr>
+          <w:i/>
+        </w:rPr>
+        <w:t>European Journal of Psychological Assessment</w:t>
+      </w:r>
+      <w:r>
+        <w:t xml:space="preserve"> 28(3), 164-171</w:t>
+      </w:r>
+    </w:p>
+    <w:p>
+      <w:pPr>
+        <w:spacing w:line="480" w:lineRule="auto"/>
+        <w:ind w:left="720" w:hanging="720"/>
+        <w:rPr>
+          <w:color w:val="000000"/>
+        </w:rPr>
+      </w:pPr>
+      <w:r>
+        <w:rPr>
+          <w:color w:val="000000"/>
+        </w:rPr>
+        <w:t xml:space="preserve">Robinson-Riegler, G., &amp; Robinson-Riegler, B. (2004). </w:t>
+      </w:r>
+      <w:r>
+        <w:rPr>
+          <w:i/>
+          <w:iCs/>
+          <w:color w:val="000000"/>
+        </w:rPr>
+        <w:t>Cognitive psychology</w:t>
+      </w:r>
+      <w:r>
+        <w:rPr>
+          <w:color w:val="000000"/>
+        </w:rPr>
+        <w:t xml:space="preserve"> (p. 157, 159, 506). Boston: Allyn and Bacon.</w:t>
+      </w:r>
+    </w:p>
+    <w:p>
+      <w:pPr>
+        <w:spacing w:line="480" w:lineRule="auto"/>
+        <w:ind w:left="720" w:hanging="720"/>
+      </w:pPr>
+      <w:r>
+        <w:t xml:space="preserve">Shah, P., &amp; Miyake, A. (1996). The separability of working memory resources for spatial thinking and language processing: An individual differences approach. </w:t>
+      </w:r>
+      <w:r>
+        <w:rPr>
+          <w:i/>
+        </w:rPr>
+        <w:t xml:space="preserve">Journal of Experimental Psychology: General, </w:t>
+      </w:r>
+      <w:r>
+        <w:t>125(1), 4–27.</w:t>
+      </w:r>
+    </w:p>
+    <w:p>
+      <w:pPr>
+        <w:spacing w:line="480" w:lineRule="auto"/>
+        <w:ind w:left="720" w:hanging="720"/>
+      </w:pPr>
+      <w:r>
+        <w:t xml:space="preserve">Shelton, J. T., Elliott, E. M., Matthews, R. A., </w:t>
+      </w:r>
+      <w:r>
+        <w:t xml:space="preserve">Hill, B. D., </w:t>
+      </w:r>
+      <w:proofErr w:type="spellStart"/>
+      <w:r>
+        <w:t>Grouvier</w:t>
+      </w:r>
+      <w:proofErr w:type="spellEnd"/>
+      <w:r>
+        <w:t xml:space="preserve">, Wm. D. (2010). </w:t>
+      </w:r>
+      <w:r>
+        <w:t xml:space="preserve">The </w:t>
+      </w:r>
+      <w:r>
+        <w:t>r</w:t>
+      </w:r>
+      <w:r>
+        <w:t xml:space="preserve">elationships of </w:t>
+      </w:r>
+      <w:r>
+        <w:t>w</w:t>
+      </w:r>
+      <w:r>
+        <w:t xml:space="preserve">orking </w:t>
+      </w:r>
+      <w:r>
+        <w:t>m</w:t>
+      </w:r>
+      <w:r>
+        <w:t xml:space="preserve">emory, </w:t>
+      </w:r>
+      <w:r>
+        <w:t>s</w:t>
+      </w:r>
+      <w:r>
+        <w:t xml:space="preserve">econdary </w:t>
+      </w:r>
+      <w:r>
+        <w:t>m</w:t>
+      </w:r>
+      <w:r>
+        <w:t xml:space="preserve">emory, and </w:t>
+      </w:r>
+      <w:r>
+        <w:t>g</w:t>
+      </w:r>
+      <w:r>
+        <w:t xml:space="preserve">eneral </w:t>
+      </w:r>
+      <w:r>
+        <w:t>f</w:t>
+      </w:r>
+      <w:r>
+        <w:t xml:space="preserve">luid </w:t>
+      </w:r>
+      <w:r>
+        <w:t>i</w:t>
+      </w:r>
+      <w:r>
+        <w:t xml:space="preserve">ntelligence: Working </w:t>
+      </w:r>
+      <w:r>
+        <w:t>m</w:t>
+      </w:r>
+      <w:r>
+        <w:t xml:space="preserve">emory </w:t>
+      </w:r>
+      <w:r>
+        <w:t>i</w:t>
+      </w:r>
+      <w:r>
+        <w:t xml:space="preserve">s </w:t>
+      </w:r>
+      <w:r>
+        <w:t>s</w:t>
+      </w:r>
+      <w:r>
+        <w:t>pecial</w:t>
+      </w:r>
+      <w:r>
+        <w:t xml:space="preserve">. </w:t>
+      </w:r>
+      <w:r>
+        <w:rPr>
+          <w:i/>
+        </w:rPr>
+        <w:t>Journal of Experimental Psychology: Learning, Memory, and Cognition,</w:t>
+      </w:r>
+      <w:r>
+        <w:t xml:space="preserve"> 36(3), 813-820. </w:t>
+      </w:r>
+    </w:p>
+    <w:p>
+      <w:pPr>
+        <w:spacing w:line="480" w:lineRule="auto"/>
+        <w:ind w:left="720" w:hanging="720"/>
+      </w:pPr>
+      <w:r>
+        <w:t xml:space="preserve">Unsworth, N., Engle, R. W., (2006). Simple and complex memory spans and their relation abilities: Evidence from list-length effects. </w:t>
+      </w:r>
+      <w:r>
+        <w:rPr>
+          <w:i/>
+        </w:rPr>
+        <w:t xml:space="preserve">Journal of Memory and Language, </w:t>
+      </w:r>
+      <w:r>
+        <w:t xml:space="preserve">54, 68-80. </w:t>
+      </w:r>
+    </w:p>
+    <w:p>
+      <w:pPr>
+        <w:spacing w:line="480" w:lineRule="auto"/>
+      </w:pPr>
+      <w:r>
+        <w:t>Waugh, N. C., &amp; Norman, D. A. (1965). Primary memory. </w:t>
+      </w:r>
+      <w:r>
+        <w:rPr>
+          <w:i/>
+          <w:iCs/>
+        </w:rPr>
+        <w:t>Psychological Review</w:t>
+      </w:r>
+      <w:r>
+        <w:t>, </w:t>
+      </w:r>
+      <w:r>
+        <w:rPr>
+          <w:i/>
+          <w:iCs/>
+        </w:rPr>
+        <w:t>72</w:t>
+      </w:r>
+      <w:r>
+        <w:t>(2), 89–104.</w:t>
+      </w:r>
+    </w:p>
+    <w:p>
+      <w:pPr>
+        <w:spacing w:line="480" w:lineRule="auto"/>
+        <w:jc w:val="center"/>
+      </w:pPr>
+      <w:r>
+        <w:rPr>
+          <w:b/>
+        </w:rPr>
+        <w:lastRenderedPageBreak/>
+        <w:t>Appendix</w:t>
+      </w:r>
+    </w:p>
+    <w:p>
+      <w:pPr>
+        <w:spacing w:line="480" w:lineRule="auto"/>
+      </w:pPr>
+    </w:p>
     <w:sectPr>
       <w:pgSz w:w="12240" w:h="15840"/>
       <w:pgMar w:top="1440" w:right="1440" w:bottom="1440" w:left="1440" w:header="720" w:footer="720" w:gutter="0"/>
@@ -5368,7 +5610,7 @@
       </w:r>
     </w:p>
   </w:comment>
-  <w:comment w:id="86" w:author="Erin Buchanan" w:date="2019-03-14T19:18:00Z" w:initials="BEM">
+  <w:comment w:id="87" w:author="Erin Buchanan" w:date="2019-03-14T19:18:00Z" w:initials="BEM">
     <w:p>
       <w:pPr>
         <w:pStyle w:val="CommentText"/>
@@ -5384,7 +5626,7 @@
       </w:r>
     </w:p>
   </w:comment>
-  <w:comment w:id="87" w:author="Wikowsky, Addie J" w:date="2019-03-18T13:16:00Z" w:initials="WAJ">
+  <w:comment w:id="88" w:author="Wikowsky, Addie J" w:date="2019-03-18T13:16:00Z" w:initials="WAJ">
     <w:p>
       <w:pPr>
         <w:pStyle w:val="CommentText"/>
@@ -5400,7 +5642,7 @@
       </w:r>
     </w:p>
   </w:comment>
-  <w:comment w:id="108" w:author="Erin Buchanan" w:date="2019-03-14T19:19:00Z" w:initials="BEM">
+  <w:comment w:id="93" w:author="Wikowsky, Addie J" w:date="2019-03-20T19:10:00Z" w:initials="WAJ">
     <w:p>
       <w:pPr>
         <w:pStyle w:val="CommentText"/>
@@ -5412,14 +5654,35 @@
         <w:annotationRef/>
       </w:r>
       <w:r>
-        <w:t xml:space="preserve">Also here, this is physically how they might click the buttons, but instead think of describing what they are doing in the task. So, they get a practice item that shows X, Y, Z, and are asked to pick the most </w:t>
+        <w:t>Thank you so much for this paragraph/info</w:t>
+      </w:r>
+    </w:p>
+  </w:comment>
+  <w:comment w:id="106" w:author="Erin Buchanan" w:date="2019-03-14T19:19:00Z" w:initials="BEM">
+    <w:p>
+      <w:pPr>
+        <w:pStyle w:val="CommentText"/>
+      </w:pPr>
+      <w:r>
+        <w:rPr>
+          <w:rStyle w:val="CommentReference"/>
+        </w:rPr>
+        <w:annotationRef/>
+      </w:r>
+      <w:proofErr w:type="gramStart"/>
+      <w:r>
+        <w:t>Also</w:t>
+      </w:r>
+      <w:proofErr w:type="gramEnd"/>
+      <w:r>
+        <w:t xml:space="preserve"> here, this is physically how they might click the buttons, but instead think of describing what they are doing in the task. So, they get a practice item that shows X, Y, Z, and are asked to pick the most </w:t>
       </w:r>
       <w:r>
         <w:t xml:space="preserve">likely answer to fill in the pattern. You can include examples as part of the appendix to help make that easier. </w:t>
       </w:r>
     </w:p>
   </w:comment>
-  <w:comment w:id="109" w:author="Wikowsky, Addie J" w:date="2019-03-18T13:46:00Z" w:initials="WAJ">
+  <w:comment w:id="107" w:author="Wikowsky, Addie J" w:date="2019-03-18T13:46:00Z" w:initials="WAJ">
     <w:p>
       <w:pPr>
         <w:pStyle w:val="CommentText"/>
@@ -5440,7 +5703,7 @@
       </w:pPr>
     </w:p>
   </w:comment>
-  <w:comment w:id="114" w:author="Erin Buchanan" w:date="2019-03-19T12:46:00Z" w:initials="BEM">
+  <w:comment w:id="108" w:author="Erin Buchanan" w:date="2019-03-19T12:46:00Z" w:initials="BEM">
     <w:p>
       <w:pPr>
         <w:pStyle w:val="CommentText"/>
@@ -5456,7 +5719,7 @@
       </w:r>
     </w:p>
   </w:comment>
-  <w:comment w:id="117" w:author="Erin Buchanan" w:date="2019-03-19T12:47:00Z" w:initials="BEM">
+  <w:comment w:id="109" w:author="Wikowsky, Addie J" w:date="2019-03-20T19:29:00Z" w:initials="WAJ">
     <w:p>
       <w:pPr>
         <w:pStyle w:val="CommentText"/>
@@ -5468,11 +5731,14 @@
         <w:annotationRef/>
       </w:r>
       <w:r>
-        <w:t xml:space="preserve">Section like class or section like the exam? </w:t>
+        <w:t xml:space="preserve">Per APA, do I cite this? I don’t think so, but I’m not sure according to this website: </w:t>
+      </w:r>
+      <w:r>
+        <w:t>https://courses.semo.edu/library/infolit/apastyle_web.htm</w:t>
       </w:r>
     </w:p>
   </w:comment>
-  <w:comment w:id="118" w:author="Erin Buchanan" w:date="2019-03-19T12:47:00Z" w:initials="BEM">
+  <w:comment w:id="110" w:author="Erin Buchanan" w:date="2019-03-19T12:47:00Z" w:initials="BEM">
     <w:p>
       <w:pPr>
         <w:pStyle w:val="CommentText"/>
@@ -5488,7 +5754,7 @@
       </w:r>
     </w:p>
   </w:comment>
-  <w:comment w:id="115" w:author="Erin Buchanan" w:date="2019-03-14T19:21:00Z" w:initials="BEM">
+  <w:comment w:id="111" w:author="Wikowsky, Addie J" w:date="2019-03-20T19:34:00Z" w:initials="WAJ">
     <w:p>
       <w:pPr>
         <w:pStyle w:val="CommentText"/>
@@ -5499,36 +5765,9 @@
         </w:rPr>
         <w:annotationRef/>
       </w:r>
-      <w:r>
-        <w:t xml:space="preserve">We are going to have them take the placement exam </w:t>
-      </w:r>
-      <w:proofErr w:type="gramStart"/>
-      <w:r>
-        <w:t>yes?</w:t>
-      </w:r>
-      <w:proofErr w:type="gramEnd"/>
-      <w:r>
-        <w:t xml:space="preserve"> Then you should just say, they will take the placement exam which has X Y Z on it, and we will get </w:t>
-      </w:r>
-      <w:r>
-        <w:t xml:space="preserve">this number for it. </w:t>
-      </w:r>
-    </w:p>
-    <w:p>
-      <w:pPr>
-        <w:pStyle w:val="CommentText"/>
-      </w:pPr>
-    </w:p>
-    <w:p>
-      <w:pPr>
-        <w:pStyle w:val="CommentText"/>
-      </w:pPr>
-      <w:r>
-        <w:t xml:space="preserve">That’s a note for above too, how are all these things scored? What is the normal range and values? </w:t>
-      </w:r>
     </w:p>
   </w:comment>
-  <w:comment w:id="132" w:author="Wikowsky, Addie J" w:date="2019-03-20T00:08:00Z" w:initials="WAJ">
+  <w:comment w:id="116" w:author="Wikowsky, Addie J" w:date="2019-03-20T00:08:00Z" w:initials="WAJ">
     <w:p>
       <w:pPr>
         <w:pStyle w:val="CommentText"/>
@@ -5549,7 +5788,7 @@
       <w:proofErr w:type="spellEnd"/>
     </w:p>
   </w:comment>
-  <w:comment w:id="135" w:author="Wikowsky, Addie J" w:date="2019-03-20T00:09:00Z" w:initials="WAJ">
+  <w:comment w:id="117" w:author="Wikowsky, Addie J" w:date="2019-03-20T00:09:00Z" w:initials="WAJ">
     <w:p>
       <w:pPr>
         <w:pStyle w:val="CommentText"/>
@@ -5627,12 +5866,13 @@
   <w15:commentEx w15:paraId="27A5B8FC" w15:done="0"/>
   <w15:commentEx w15:paraId="789348B1" w15:done="1"/>
   <w15:commentEx w15:paraId="4A6052C0" w15:paraIdParent="789348B1" w15:done="1"/>
-  <w15:commentEx w15:paraId="2F9CD1F3" w15:done="0"/>
-  <w15:commentEx w15:paraId="53DB7CCF" w15:paraIdParent="2F9CD1F3" w15:done="0"/>
+  <w15:commentEx w15:paraId="170D3103" w15:done="0"/>
+  <w15:commentEx w15:paraId="2F9CD1F3" w15:done="1"/>
+  <w15:commentEx w15:paraId="53DB7CCF" w15:paraIdParent="2F9CD1F3" w15:done="1"/>
   <w15:commentEx w15:paraId="674CFEB3" w15:done="0"/>
-  <w15:commentEx w15:paraId="0B74E6F1" w15:done="0"/>
-  <w15:commentEx w15:paraId="6048E95F" w15:done="0"/>
-  <w15:commentEx w15:paraId="2574B6F9" w15:done="0"/>
+  <w15:commentEx w15:paraId="48B8B9EB" w15:done="0"/>
+  <w15:commentEx w15:paraId="6048E95F" w15:done="1"/>
+  <w15:commentEx w15:paraId="6F8C7CD6" w15:done="0"/>
   <w15:commentEx w15:paraId="3DA89C43" w15:done="0"/>
   <w15:commentEx w15:paraId="1AF36F72" w15:done="0"/>
 </w15:commentsEx>
@@ -5692,12 +5932,13 @@
   <w16cid:commentId w16cid:paraId="27A5B8FC" w16cid:durableId="202D553C"/>
   <w16cid:commentId w16cid:paraId="789348B1" w16cid:durableId="2035278A"/>
   <w16cid:commentId w16cid:paraId="4A6052C0" w16cid:durableId="203A18DB"/>
+  <w16cid:commentId w16cid:paraId="170D3103" w16cid:durableId="203D0EC2"/>
   <w16cid:commentId w16cid:paraId="2F9CD1F3" w16cid:durableId="203527C5"/>
   <w16cid:commentId w16cid:paraId="53DB7CCF" w16cid:durableId="203A1FB3"/>
   <w16cid:commentId w16cid:paraId="674CFEB3" w16cid:durableId="203B6334"/>
-  <w16cid:commentId w16cid:paraId="0B74E6F1" w16cid:durableId="203B6353"/>
+  <w16cid:commentId w16cid:paraId="48B8B9EB" w16cid:durableId="203D1314"/>
   <w16cid:commentId w16cid:paraId="6048E95F" w16cid:durableId="203B6367"/>
-  <w16cid:commentId w16cid:paraId="2574B6F9" w16cid:durableId="20352820"/>
+  <w16cid:commentId w16cid:paraId="6F8C7CD6" w16cid:durableId="203D1455"/>
   <w16cid:commentId w16cid:paraId="3DA89C43" w16cid:durableId="203C0316"/>
   <w16cid:commentId w16cid:paraId="1AF36F72" w16cid:durableId="203C033A"/>
 </w16cid:commentsIds>
@@ -6356,6 +6597,7 @@
   <w:style w:type="character" w:default="1" w:styleId="DefaultParagraphFont">
     <w:name w:val="Default Paragraph Font"/>
     <w:uiPriority w:val="1"/>
+    <w:semiHidden/>
     <w:unhideWhenUsed/>
   </w:style>
   <w:style w:type="table" w:default="1" w:styleId="TableNormal">

</xml_diff>

<commit_message>
laptop is about to die
</commit_message>
<xml_diff>
--- a/Thesis Draft.docx
+++ b/Thesis Draft.docx
@@ -10,31 +10,21 @@
           <w:b/>
         </w:rPr>
       </w:pPr>
-      <w:del w:id="0" w:author="Wikowsky, Addie J" w:date="2019-03-20T00:07:00Z">
-        <w:r>
-          <w:rPr>
-            <w:b/>
-          </w:rPr>
-          <w:delText xml:space="preserve">TITLE </w:delText>
-        </w:r>
-      </w:del>
-      <w:ins w:id="1" w:author="Wikowsky, Addie J" w:date="2019-03-20T00:07:00Z">
-        <w:r>
-          <w:rPr>
-            <w:b/>
-          </w:rPr>
-          <w:t>Expertise within Working Memory and Fluid Intelligence</w:t>
-        </w:r>
-      </w:ins>
-    </w:p>
-    <w:p>
-      <w:pPr>
-        <w:spacing w:line="480" w:lineRule="auto"/>
-      </w:pPr>
       <w:r>
         <w:rPr>
           <w:b/>
         </w:rPr>
+        <w:t>Expertise within Working Memory and Fluid Intelligence</w:t>
+      </w:r>
+    </w:p>
+    <w:p>
+      <w:pPr>
+        <w:spacing w:line="480" w:lineRule="auto"/>
+      </w:pPr>
+      <w:r>
+        <w:rPr>
+          <w:b/>
+        </w:rPr>
         <w:t>Working Memory</w:t>
       </w:r>
     </w:p>
@@ -103,19 +93,19 @@
         </w:rPr>
         <w:t xml:space="preserve"> interacting system that serves higher level mental </w:t>
       </w:r>
-      <w:commentRangeStart w:id="2"/>
+      <w:commentRangeStart w:id="0"/>
       <w:r>
         <w:rPr>
           <w:color w:val="000000"/>
         </w:rPr>
         <w:t>processes</w:t>
       </w:r>
-      <w:commentRangeEnd w:id="2"/>
-      <w:r>
-        <w:rPr>
-          <w:rStyle w:val="CommentReference"/>
-        </w:rPr>
-        <w:commentReference w:id="2"/>
+      <w:commentRangeEnd w:id="0"/>
+      <w:r>
+        <w:rPr>
+          <w:rStyle w:val="CommentReference"/>
+        </w:rPr>
+        <w:commentReference w:id="0"/>
       </w:r>
       <w:r>
         <w:rPr>
@@ -188,16 +178,16 @@
       <w:r>
         <w:t xml:space="preserve"> Baddeley and Hitch’s memory model additionally includes a visuospatial sketchpad, which is primarily responsible for visual and spatial </w:t>
       </w:r>
-      <w:commentRangeStart w:id="3"/>
+      <w:commentRangeStart w:id="1"/>
       <w:r>
         <w:t>encoding</w:t>
       </w:r>
-      <w:commentRangeEnd w:id="3"/>
-      <w:r>
-        <w:rPr>
-          <w:rStyle w:val="CommentReference"/>
-        </w:rPr>
-        <w:commentReference w:id="3"/>
+      <w:commentRangeEnd w:id="1"/>
+      <w:r>
+        <w:rPr>
+          <w:rStyle w:val="CommentReference"/>
+        </w:rPr>
+        <w:commentReference w:id="1"/>
       </w:r>
       <w:r>
         <w:t xml:space="preserve">. </w:t>
@@ -237,16 +227,16 @@
         <w:tab/>
         <w:t xml:space="preserve">There are copious amounts of brain mechanisms that work into how much you can hold in your working. </w:t>
       </w:r>
-      <w:commentRangeStart w:id="4"/>
+      <w:commentRangeStart w:id="2"/>
       <w:r>
         <w:t xml:space="preserve">One factor </w:t>
       </w:r>
-      <w:commentRangeEnd w:id="4"/>
-      <w:r>
-        <w:rPr>
-          <w:rStyle w:val="CommentReference"/>
-        </w:rPr>
-        <w:commentReference w:id="4"/>
+      <w:commentRangeEnd w:id="2"/>
+      <w:r>
+        <w:rPr>
+          <w:rStyle w:val="CommentReference"/>
+        </w:rPr>
+        <w:commentReference w:id="2"/>
       </w:r>
       <w:r>
         <w:t>is intelligence, specifically fluid intelligence (</w:t>
@@ -264,9 +254,46 @@
         <w:lastRenderedPageBreak/>
         <w:t xml:space="preserve">describes intelligence as behavior that can be observed and measured. Horn is describing that, for researchers in the behavioral sciences, intelligence needs to be measured in some aspect for it to be considered </w:t>
       </w:r>
+      <w:commentRangeStart w:id="3"/>
+      <w:r>
+        <w:t>observable</w:t>
+      </w:r>
+      <w:commentRangeEnd w:id="3"/>
+      <w:r>
+        <w:rPr>
+          <w:rStyle w:val="CommentReference"/>
+        </w:rPr>
+        <w:commentReference w:id="3"/>
+      </w:r>
+      <w:r>
+        <w:t xml:space="preserve">.. </w:t>
+      </w:r>
+      <w:commentRangeStart w:id="4"/>
+      <w:r>
+        <w:t>Jaeggi</w:t>
+      </w:r>
+      <w:commentRangeEnd w:id="4"/>
+      <w:r>
+        <w:rPr>
+          <w:rStyle w:val="CommentReference"/>
+        </w:rPr>
+        <w:commentReference w:id="4"/>
+      </w:r>
+      <w:r>
+        <w:t xml:space="preserve"> et al. (2008) classify </w:t>
+      </w:r>
+      <w:r>
+        <w:rPr>
+          <w:i/>
+        </w:rPr>
+        <w:t>gF</w:t>
+      </w:r>
+      <w:r>
+        <w:t xml:space="preserve"> as a human ability that allows participants to adapt their thinking to the problem at hand regardless of acquired </w:t>
+      </w:r>
       <w:commentRangeStart w:id="5"/>
       <w:r>
-        <w:t>observable</w:t>
+        <w:t>knowledge</w:t>
       </w:r>
       <w:commentRangeEnd w:id="5"/>
       <w:r>
@@ -276,13 +303,48 @@
         <w:commentReference w:id="5"/>
       </w:r>
       <w:r>
-        <w:t xml:space="preserve">.. </w:t>
+        <w:t xml:space="preserve">. In addition, Gray, Chabris, and Braver (2003) highlight that </w:t>
+      </w:r>
+      <w:r>
+        <w:rPr>
+          <w:i/>
+        </w:rPr>
+        <w:t>gF</w:t>
+      </w:r>
+      <w:r>
+        <w:t xml:space="preserve"> is related to attentional control, or a person’s ability to disregard any interference that could affect performance. Gray et al. also says that attentional control is necessary for the abstract thinking needed for </w:t>
+      </w:r>
+      <w:r>
+        <w:rPr>
+          <w:i/>
+        </w:rPr>
+        <w:t>gF</w:t>
+      </w:r>
+      <w:r>
+        <w:rPr>
+          <w:i/>
+        </w:rPr>
+        <w:t xml:space="preserve">. </w:t>
+      </w:r>
+      <w:r>
+        <w:t xml:space="preserve">Horn (1968) reports that Cattell presented the idea of </w:t>
+      </w:r>
+      <w:r>
+        <w:rPr>
+          <w:i/>
+        </w:rPr>
+        <w:t>gF</w:t>
+      </w:r>
+      <w:r>
+        <w:t xml:space="preserve"> in 1941 at an APA convention. Since then it has grown popular in the behavioral sciences as a way to measure intelligence that is always </w:t>
       </w:r>
       <w:commentRangeStart w:id="6"/>
-      <w:r>
-        <w:t>Jaeggi</w:t>
+      <w:commentRangeStart w:id="7"/>
+      <w:r>
+        <w:t>expanding</w:t>
       </w:r>
       <w:commentRangeEnd w:id="6"/>
+      <w:commentRangeEnd w:id="7"/>
       <w:r>
         <w:rPr>
           <w:rStyle w:val="CommentReference"/>
@@ -290,227 +352,155 @@
         <w:commentReference w:id="6"/>
       </w:r>
       <w:r>
-        <w:t xml:space="preserve"> et al. (2008) classify </w:t>
+        <w:rPr>
+          <w:rStyle w:val="CommentReference"/>
+        </w:rPr>
+        <w:commentReference w:id="7"/>
+      </w:r>
+      <w:r>
+        <w:t>.</w:t>
+      </w:r>
+      <w:r>
+        <w:t xml:space="preserve"> </w:t>
+      </w:r>
+      <w:r>
+        <w:t xml:space="preserve">One of the primary ways to measure </w:t>
       </w:r>
       <w:r>
         <w:rPr>
           <w:i/>
         </w:rPr>
-        <w:t>gF</w:t>
-      </w:r>
-      <w:r>
-        <w:t xml:space="preserve"> as a human ability that allows participants to adapt their thinking to the problem at hand regardless of acquired </w:t>
-      </w:r>
-      <w:commentRangeStart w:id="7"/>
-      <w:r>
-        <w:t>knowledge</w:t>
-      </w:r>
-      <w:commentRangeEnd w:id="7"/>
-      <w:r>
-        <w:rPr>
-          <w:rStyle w:val="CommentReference"/>
-        </w:rPr>
-        <w:commentReference w:id="7"/>
-      </w:r>
-      <w:r>
-        <w:t xml:space="preserve">. In addition, Gray, Chabris, and Braver (2003) highlight that </w:t>
-      </w:r>
-      <w:r>
-        <w:rPr>
-          <w:i/>
-        </w:rPr>
-        <w:t>gF</w:t>
-      </w:r>
-      <w:r>
-        <w:t xml:space="preserve"> is related to attentional control, or a person’s ability to disregard any interference that could affect performance. Gray et al. also says that attentional control is necessary for the abstract thinking needed for </w:t>
-      </w:r>
-      <w:r>
-        <w:rPr>
-          <w:i/>
-        </w:rPr>
-        <w:t>gF</w:t>
-      </w:r>
-      <w:r>
-        <w:rPr>
-          <w:i/>
-        </w:rPr>
-        <w:t xml:space="preserve">. </w:t>
-      </w:r>
-      <w:r>
-        <w:t xml:space="preserve">Horn (1968) reports that Cattell presented the idea of </w:t>
-      </w:r>
-      <w:r>
-        <w:rPr>
-          <w:i/>
-        </w:rPr>
-        <w:t>gF</w:t>
-      </w:r>
-      <w:r>
-        <w:t xml:space="preserve"> in 1941 at an APA convention. Since then it has grown popular in the behavioral sciences as a way to measure intelligence that is always </w:t>
-      </w:r>
-      <w:commentRangeStart w:id="8"/>
-      <w:commentRangeStart w:id="9"/>
-      <w:r>
-        <w:t>expanding</w:t>
-      </w:r>
-      <w:commentRangeEnd w:id="8"/>
-      <w:commentRangeEnd w:id="9"/>
-      <w:r>
-        <w:rPr>
-          <w:rStyle w:val="CommentReference"/>
-        </w:rPr>
-        <w:commentReference w:id="8"/>
-      </w:r>
-      <w:r>
-        <w:rPr>
-          <w:rStyle w:val="CommentReference"/>
-        </w:rPr>
-        <w:commentReference w:id="9"/>
-      </w:r>
-      <w:r>
-        <w:t>.</w:t>
+        <w:t xml:space="preserve">gF </w:t>
+      </w:r>
+      <w:r>
+        <w:t xml:space="preserve">is to use the </w:t>
+      </w:r>
+      <w:r>
+        <w:rPr>
+          <w:color w:val="000000" w:themeColor="text1"/>
+        </w:rPr>
+        <w:t xml:space="preserve">Raven’s Advanced Progressive Matrices (APM). </w:t>
+      </w:r>
+    </w:p>
+    <w:p>
+      <w:pPr>
+        <w:spacing w:line="480" w:lineRule="auto"/>
+        <w:rPr>
+          <w:b/>
+        </w:rPr>
+      </w:pPr>
+      <w:r>
+        <w:rPr>
+          <w:b/>
+        </w:rPr>
+        <w:t>Measur</w:t>
+      </w:r>
+      <w:r>
+        <w:rPr>
+          <w:b/>
+        </w:rPr>
+        <w:t>ing</w:t>
+      </w:r>
+      <w:r>
+        <w:rPr>
+          <w:b/>
+        </w:rPr>
+        <w:t xml:space="preserve"> of Working Memory</w:t>
+      </w:r>
+      <w:r>
+        <w:rPr>
+          <w:b/>
+        </w:rPr>
+        <w:t xml:space="preserve"> and Fluid Intelligence </w:t>
+      </w:r>
+    </w:p>
+    <w:p>
+      <w:pPr>
+        <w:spacing w:line="480" w:lineRule="auto"/>
+        <w:ind w:firstLine="720"/>
+      </w:pPr>
+      <w:r>
+        <w:t>Working memory has been tested in the field of psychology since Miller introduced the “magic number” in 1956. Yuan et al. (2006) suggest that there are two types of measurement</w:t>
+      </w:r>
+      <w:ins w:id="8" w:author="Erin Buchanan" w:date="2019-02-19T11:02:00Z">
+        <w:r>
+          <w:t>:</w:t>
+        </w:r>
+      </w:ins>
+      <w:r>
+        <w:t xml:space="preserve"> simple memory span and dual-tasks. Simple memory span tasks are when a participant is presented with a stimuli (words, numbers, or positions) and then asked to recall them in either the same or reversed order they were presented. Simple span tasks are generally used to measure short term memory (</w:t>
+      </w:r>
+      <w:proofErr w:type="spellStart"/>
+      <w:r>
+        <w:t>Mathy</w:t>
+      </w:r>
+      <w:proofErr w:type="spellEnd"/>
+      <w:r>
+        <w:t xml:space="preserve">, </w:t>
+      </w:r>
+      <w:proofErr w:type="spellStart"/>
+      <w:r>
+        <w:t>Chekaf</w:t>
+      </w:r>
+      <w:proofErr w:type="spellEnd"/>
+      <w:r>
+        <w:t>, &amp; Cowan, 2018). Dual-trials tasks are when both processing and storage are both being encoded at the same time. Conway et al. (2005) identified most working memory measurements are considered dual-task because of their complexity. More modern</w:t>
+      </w:r>
+      <w:r>
+        <w:t xml:space="preserve"> working memory measurements</w:t>
+      </w:r>
+      <w:r>
+        <w:t xml:space="preserve"> are considered complex span tasks (</w:t>
+      </w:r>
+      <w:proofErr w:type="spellStart"/>
+      <w:r>
+        <w:t>Schmiedek</w:t>
+      </w:r>
+      <w:proofErr w:type="spellEnd"/>
+      <w:r>
+        <w:t xml:space="preserve">, Hildebrandt, </w:t>
+      </w:r>
+      <w:proofErr w:type="spellStart"/>
+      <w:r>
+        <w:t>Lovden</w:t>
+      </w:r>
+      <w:proofErr w:type="spellEnd"/>
+      <w:r>
+        <w:t xml:space="preserve">, Wilhelm, &amp; </w:t>
+      </w:r>
+      <w:proofErr w:type="spellStart"/>
+      <w:r>
+        <w:t>Lindenberger</w:t>
+      </w:r>
+      <w:proofErr w:type="spellEnd"/>
+      <w:r>
+        <w:t>, 2009). This</w:t>
+      </w:r>
+      <w:r>
+        <w:t xml:space="preserve"> distinction occurs because</w:t>
       </w:r>
       <w:r>
         <w:t xml:space="preserve"> </w:t>
       </w:r>
       <w:r>
-        <w:t xml:space="preserve">One of the primary ways to measure </w:t>
-      </w:r>
-      <w:r>
-        <w:rPr>
-          <w:i/>
-        </w:rPr>
-        <w:t xml:space="preserve">gF </w:t>
-      </w:r>
-      <w:r>
-        <w:t xml:space="preserve">is to use the </w:t>
-      </w:r>
-      <w:r>
-        <w:rPr>
-          <w:color w:val="000000" w:themeColor="text1"/>
-        </w:rPr>
-        <w:t xml:space="preserve">Raven’s Advanced Progressive Matrices (APM). </w:t>
-      </w:r>
-    </w:p>
-    <w:p>
-      <w:pPr>
-        <w:spacing w:line="480" w:lineRule="auto"/>
-        <w:rPr>
-          <w:b/>
-        </w:rPr>
-      </w:pPr>
-      <w:r>
-        <w:rPr>
-          <w:b/>
-        </w:rPr>
-        <w:t>Measur</w:t>
-      </w:r>
-      <w:r>
-        <w:rPr>
-          <w:b/>
-        </w:rPr>
-        <w:t>ing</w:t>
-      </w:r>
-      <w:r>
-        <w:rPr>
-          <w:b/>
-        </w:rPr>
-        <w:t xml:space="preserve"> of Working Memory</w:t>
-      </w:r>
-      <w:r>
-        <w:rPr>
-          <w:b/>
-        </w:rPr>
-        <w:t xml:space="preserve"> and Fluid Intelligence </w:t>
+        <w:t>of the two components required for the task:</w:t>
+      </w:r>
+      <w:r>
+        <w:t xml:space="preserve"> the processing component and the storage component. </w:t>
       </w:r>
     </w:p>
     <w:p>
       <w:pPr>
         <w:spacing w:line="480" w:lineRule="auto"/>
         <w:ind w:firstLine="720"/>
-      </w:pPr>
-      <w:r>
-        <w:t>Working memory has been tested in the field of psychology since Miller introduced the “magic number” in 1956. Yuan et al. (2006) suggest that there are two types of measurement</w:t>
-      </w:r>
-      <w:ins w:id="10" w:author="Erin Buchanan" w:date="2019-02-19T11:02:00Z">
-        <w:r>
-          <w:t>:</w:t>
-        </w:r>
-      </w:ins>
-      <w:r>
-        <w:t xml:space="preserve"> simple memory span and dual-tasks. Simple memory span tasks are when a participant is presented with a stimuli (words, numbers, or positions) and then asked to recall them in either the same or reversed order they were presented. Simple span tasks are generally used to measure short term memory (</w:t>
-      </w:r>
-      <w:proofErr w:type="spellStart"/>
-      <w:r>
-        <w:t>Mathy</w:t>
-      </w:r>
-      <w:proofErr w:type="spellEnd"/>
-      <w:r>
-        <w:t xml:space="preserve">, </w:t>
-      </w:r>
-      <w:proofErr w:type="spellStart"/>
-      <w:r>
-        <w:t>Chekaf</w:t>
-      </w:r>
-      <w:proofErr w:type="spellEnd"/>
-      <w:r>
-        <w:t>, &amp; Cowan, 2018). Dual-trials tasks are when both processing and storage are both being encoded at the same time. Conway et al. (2005) identified most working memory measurements are considered dual-task because of their complexity. More modern</w:t>
-      </w:r>
-      <w:r>
-        <w:t xml:space="preserve"> working memory measurements</w:t>
-      </w:r>
-      <w:r>
-        <w:t xml:space="preserve"> are considered complex span tasks (</w:t>
-      </w:r>
-      <w:proofErr w:type="spellStart"/>
-      <w:r>
-        <w:t>Schmiedek</w:t>
-      </w:r>
-      <w:proofErr w:type="spellEnd"/>
-      <w:r>
-        <w:t xml:space="preserve">, Hildebrandt, </w:t>
-      </w:r>
-      <w:proofErr w:type="spellStart"/>
-      <w:r>
-        <w:t>Lovden</w:t>
-      </w:r>
-      <w:proofErr w:type="spellEnd"/>
-      <w:r>
-        <w:t xml:space="preserve">, Wilhelm, &amp; </w:t>
-      </w:r>
-      <w:proofErr w:type="spellStart"/>
-      <w:r>
-        <w:t>Lindenberger</w:t>
-      </w:r>
-      <w:proofErr w:type="spellEnd"/>
-      <w:r>
-        <w:t>, 2009). This</w:t>
-      </w:r>
-      <w:r>
-        <w:t xml:space="preserve"> distinction occurs because</w:t>
-      </w:r>
-      <w:r>
-        <w:t xml:space="preserve"> </w:t>
-      </w:r>
-      <w:r>
-        <w:t>of the two components required for the task:</w:t>
-      </w:r>
-      <w:r>
-        <w:t xml:space="preserve"> the processing component and the storage component. </w:t>
-      </w:r>
-    </w:p>
-    <w:p>
-      <w:pPr>
-        <w:spacing w:line="480" w:lineRule="auto"/>
-        <w:ind w:firstLine="720"/>
-        <w:rPr>
-          <w:del w:id="11" w:author="Wikowsky, Addie J" w:date="2019-02-24T23:57:00Z"/>
-        </w:rPr>
-      </w:pPr>
+        <w:rPr>
+          <w:del w:id="9" w:author="Wikowsky, Addie J" w:date="2019-02-24T23:57:00Z"/>
+        </w:rPr>
+      </w:pPr>
+      <w:commentRangeStart w:id="10"/>
+      <w:commentRangeStart w:id="11"/>
       <w:commentRangeStart w:id="12"/>
-      <w:commentRangeStart w:id="13"/>
-      <w:commentRangeStart w:id="14"/>
-      <w:del w:id="15" w:author="Wikowsky, Addie J" w:date="2019-02-24T23:58:00Z">
+      <w:del w:id="13" w:author="Wikowsky, Addie J" w:date="2019-02-24T23:58:00Z">
         <w:r>
           <w:rPr>
             <w:color w:val="000000" w:themeColor="text1"/>
@@ -531,6 +521,20 @@
       <w:r>
         <w:t>One</w:t>
       </w:r>
+      <w:commentRangeEnd w:id="10"/>
+      <w:r>
+        <w:rPr>
+          <w:rStyle w:val="CommentReference"/>
+        </w:rPr>
+        <w:commentReference w:id="10"/>
+      </w:r>
+      <w:commentRangeEnd w:id="11"/>
+      <w:r>
+        <w:rPr>
+          <w:rStyle w:val="CommentReference"/>
+        </w:rPr>
+        <w:commentReference w:id="11"/>
+      </w:r>
       <w:commentRangeEnd w:id="12"/>
       <w:r>
         <w:rPr>
@@ -538,12 +542,16 @@
         </w:rPr>
         <w:commentReference w:id="12"/>
       </w:r>
-      <w:commentRangeEnd w:id="13"/>
-      <w:r>
-        <w:rPr>
-          <w:rStyle w:val="CommentReference"/>
-        </w:rPr>
-        <w:commentReference w:id="13"/>
+      <w:r>
+        <w:t xml:space="preserve"> of the most used tests to measure WM is the Operation Span (OSPAN) created by Turner and Engle (</w:t>
+      </w:r>
+      <w:commentRangeStart w:id="14"/>
+      <w:commentRangeStart w:id="15"/>
+      <w:r>
+        <w:rPr>
+          <w:color w:val="000000" w:themeColor="text1"/>
+        </w:rPr>
+        <w:t>1989</w:t>
       </w:r>
       <w:commentRangeEnd w:id="14"/>
       <w:r>
@@ -552,16 +560,40 @@
         </w:rPr>
         <w:commentReference w:id="14"/>
       </w:r>
-      <w:r>
-        <w:t xml:space="preserve"> of the most used tests to measure WM is the Operation Span (OSPAN) created by Turner and Engle (</w:t>
+      <w:commentRangeEnd w:id="15"/>
+      <w:r>
+        <w:rPr>
+          <w:rStyle w:val="CommentReference"/>
+        </w:rPr>
+        <w:commentReference w:id="15"/>
+      </w:r>
+      <w:r>
+        <w:t xml:space="preserve">). In the OSPAN the participant is given a math problem which they have to identify the solution as correct or incorrect (processing component) with a word or letter being presented after they answer. The participant is then supposed to recall (storage component) </w:t>
+      </w:r>
+      <w:r>
+        <w:t xml:space="preserve">those </w:t>
+      </w:r>
+      <w:r>
+        <w:t>word</w:t>
+      </w:r>
+      <w:r>
+        <w:t>s</w:t>
+      </w:r>
+      <w:r>
+        <w:t xml:space="preserve"> after a few trials. The original OSPAN and the automated OSPAN (Unsworth, </w:t>
+      </w:r>
+      <w:proofErr w:type="spellStart"/>
+      <w:r>
+        <w:t>Heitz</w:t>
+      </w:r>
+      <w:proofErr w:type="spellEnd"/>
+      <w:r>
+        <w:t xml:space="preserve">, Schrock, &amp; Engle, 2005) still hold the same task, but the </w:t>
       </w:r>
       <w:commentRangeStart w:id="16"/>
       <w:commentRangeStart w:id="17"/>
       <w:r>
-        <w:rPr>
-          <w:color w:val="000000" w:themeColor="text1"/>
-        </w:rPr>
-        <w:t>1989</w:t>
+        <w:t>automated</w:t>
       </w:r>
       <w:commentRangeEnd w:id="16"/>
       <w:r>
@@ -578,48 +610,6 @@
         <w:commentReference w:id="17"/>
       </w:r>
       <w:r>
-        <w:t xml:space="preserve">). In the OSPAN the participant is given a math problem which they have to identify the solution as correct or incorrect (processing component) with a word or letter being presented after they answer. The participant is then supposed to recall (storage component) </w:t>
-      </w:r>
-      <w:r>
-        <w:t xml:space="preserve">those </w:t>
-      </w:r>
-      <w:r>
-        <w:t>word</w:t>
-      </w:r>
-      <w:r>
-        <w:t>s</w:t>
-      </w:r>
-      <w:r>
-        <w:t xml:space="preserve"> after a few trials. The original OSPAN and the automated OSPAN (Unsworth, </w:t>
-      </w:r>
-      <w:proofErr w:type="spellStart"/>
-      <w:r>
-        <w:t>Heitz</w:t>
-      </w:r>
-      <w:proofErr w:type="spellEnd"/>
-      <w:r>
-        <w:t xml:space="preserve">, Schrock, &amp; Engle, 2005) still hold the same task, but the </w:t>
-      </w:r>
-      <w:commentRangeStart w:id="18"/>
-      <w:commentRangeStart w:id="19"/>
-      <w:r>
-        <w:t>automated</w:t>
-      </w:r>
-      <w:commentRangeEnd w:id="18"/>
-      <w:r>
-        <w:rPr>
-          <w:rStyle w:val="CommentReference"/>
-        </w:rPr>
-        <w:commentReference w:id="18"/>
-      </w:r>
-      <w:commentRangeEnd w:id="19"/>
-      <w:r>
-        <w:rPr>
-          <w:rStyle w:val="CommentReference"/>
-        </w:rPr>
-        <w:commentReference w:id="19"/>
-      </w:r>
-      <w:r>
         <w:t xml:space="preserve"> OSPAN </w:t>
       </w:r>
       <w:r>
@@ -658,7 +648,7 @@
       <w:r>
         <w:t>After the task is completed</w:t>
       </w:r>
-      <w:ins w:id="20" w:author="Erin Buchanan" w:date="2019-02-19T11:05:00Z">
+      <w:ins w:id="18" w:author="Erin Buchanan" w:date="2019-02-19T11:05:00Z">
         <w:r>
           <w:t>,</w:t>
         </w:r>
@@ -678,60 +668,60 @@
       <w:r>
         <w:t>. The first is a raw score of the correctly recalled letter</w:t>
       </w:r>
+      <w:ins w:id="19" w:author="Erin Buchanan" w:date="2019-02-19T11:06:00Z">
+        <w:r>
+          <w:t>s</w:t>
+        </w:r>
+      </w:ins>
+      <w:r>
+        <w:t xml:space="preserve"> or word</w:t>
+      </w:r>
+      <w:ins w:id="20" w:author="Erin Buchanan" w:date="2019-02-19T11:06:00Z">
+        <w:r>
+          <w:t>s</w:t>
+        </w:r>
+      </w:ins>
+      <w:r>
+        <w:t xml:space="preserve"> for each set. The researcher is also given a report on the participants math errors to account for accuracy.</w:t>
+      </w:r>
+    </w:p>
+    <w:p>
+      <w:pPr>
+        <w:spacing w:line="480" w:lineRule="auto"/>
+        <w:ind w:firstLine="720"/>
+        <w:rPr>
+          <w:color w:val="000000" w:themeColor="text1"/>
+        </w:rPr>
+      </w:pPr>
+      <w:r>
+        <w:t xml:space="preserve">Daneman and Carpenter’s (1980) Reading Span Task (RSPAN) is another example of a complex </w:t>
+      </w:r>
+      <w:r>
+        <w:t xml:space="preserve">working memory </w:t>
+      </w:r>
+      <w:r>
+        <w:t xml:space="preserve">measurement. The authors originally had two ways of testing </w:t>
+      </w:r>
+      <w:r>
+        <w:t>reading span</w:t>
+      </w:r>
+      <w:r>
+        <w:t>. In the first part of the RSPAN</w:t>
+      </w:r>
       <w:ins w:id="21" w:author="Erin Buchanan" w:date="2019-02-19T11:06:00Z">
         <w:r>
-          <w:t>s</w:t>
+          <w:t>,</w:t>
         </w:r>
       </w:ins>
       <w:r>
-        <w:t xml:space="preserve"> or word</w:t>
+        <w:t xml:space="preserve"> participants read sentences out loud to the experimenter</w:t>
       </w:r>
       <w:ins w:id="22" w:author="Erin Buchanan" w:date="2019-02-19T11:06:00Z">
         <w:r>
-          <w:t>s</w:t>
+          <w:t xml:space="preserve">. </w:t>
         </w:r>
       </w:ins>
       <w:r>
-        <w:t xml:space="preserve"> for each set. The researcher is also given a report on the participants math errors to account for accuracy.</w:t>
-      </w:r>
-    </w:p>
-    <w:p>
-      <w:pPr>
-        <w:spacing w:line="480" w:lineRule="auto"/>
-        <w:ind w:firstLine="720"/>
-        <w:rPr>
-          <w:color w:val="000000" w:themeColor="text1"/>
-        </w:rPr>
-      </w:pPr>
-      <w:r>
-        <w:t xml:space="preserve">Daneman and Carpenter’s (1980) Reading Span Task (RSPAN) is another example of a complex </w:t>
-      </w:r>
-      <w:r>
-        <w:t xml:space="preserve">working memory </w:t>
-      </w:r>
-      <w:r>
-        <w:t xml:space="preserve">measurement. The authors originally had two ways of testing </w:t>
-      </w:r>
-      <w:r>
-        <w:t>reading span</w:t>
-      </w:r>
-      <w:r>
-        <w:t>. In the first part of the RSPAN</w:t>
-      </w:r>
-      <w:ins w:id="23" w:author="Erin Buchanan" w:date="2019-02-19T11:06:00Z">
-        <w:r>
-          <w:t>,</w:t>
-        </w:r>
-      </w:ins>
-      <w:r>
-        <w:t xml:space="preserve"> participants read sentences out loud to the experimenter</w:t>
-      </w:r>
-      <w:ins w:id="24" w:author="Erin Buchanan" w:date="2019-02-19T11:06:00Z">
-        <w:r>
-          <w:t xml:space="preserve">. </w:t>
-        </w:r>
-      </w:ins>
-      <w:r>
         <w:t xml:space="preserve">After the participant finished a few sentences, they had to recall the last word </w:t>
       </w:r>
       <w:r>
@@ -740,7 +730,7 @@
       <w:r>
         <w:t>. For the second part, Daneman and Carpenter (1980) had the participant read sentences that were from general knowledge, politics, and other subjects; while still trying to remember the last word. After reading the sentence</w:t>
       </w:r>
-      <w:ins w:id="25" w:author="Erin Buchanan" w:date="2019-02-19T11:07:00Z">
+      <w:ins w:id="23" w:author="Erin Buchanan" w:date="2019-02-19T11:07:00Z">
         <w:r>
           <w:t>,</w:t>
         </w:r>
@@ -761,9 +751,70 @@
       <w:r>
         <w:t xml:space="preserve">interested in if the participant had recalled the words in order or </w:t>
       </w:r>
+      <w:commentRangeStart w:id="24"/>
+      <w:r>
+        <w:t>not</w:t>
+      </w:r>
+      <w:commentRangeEnd w:id="24"/>
+      <w:r>
+        <w:rPr>
+          <w:rStyle w:val="CommentReference"/>
+        </w:rPr>
+        <w:commentReference w:id="24"/>
+      </w:r>
+      <w:r>
+        <w:t xml:space="preserve"> for reading span</w:t>
+      </w:r>
+      <w:r>
+        <w:t>; however, the true/false verification increased the difficulty of the task, much like the math problems in the OSPAN task</w:t>
+      </w:r>
+      <w:r>
+        <w:t>.</w:t>
+      </w:r>
+      <w:r>
+        <w:t xml:space="preserve"> The participants are scored on the number of correct words they recalled in the correct order. For example, the participant is supposed to recall the words: tent, shoe, and bottle. If the participant recalled shoe and bottle, they would receive 2/3. It is important to note for this task that the order is crucial for scoring. For instance, if the participant recalled the same words as above in this order: shoe, tent, bottle, they would still only get a 2/</w:t>
+      </w:r>
+      <w:commentRangeStart w:id="25"/>
+      <w:r>
+        <w:t>3</w:t>
+      </w:r>
+      <w:commentRangeEnd w:id="25"/>
+      <w:r>
+        <w:rPr>
+          <w:rStyle w:val="CommentReference"/>
+        </w:rPr>
+        <w:commentReference w:id="25"/>
+      </w:r>
+      <w:r>
+        <w:t>.</w:t>
+      </w:r>
+    </w:p>
+    <w:p>
+      <w:pPr>
+        <w:spacing w:line="480" w:lineRule="auto"/>
+        <w:ind w:firstLine="720"/>
+        <w:rPr>
+          <w:color w:val="000000" w:themeColor="text1"/>
+        </w:rPr>
+      </w:pPr>
+      <w:r>
+        <w:rPr>
+          <w:color w:val="000000" w:themeColor="text1"/>
+        </w:rPr>
+        <w:t xml:space="preserve">The </w:t>
+      </w:r>
+      <w:r>
+        <w:rPr>
+          <w:color w:val="000000" w:themeColor="text1"/>
+        </w:rPr>
+        <w:t>N-</w:t>
+      </w:r>
       <w:commentRangeStart w:id="26"/>
       <w:r>
-        <w:t>not</w:t>
+        <w:rPr>
+          <w:color w:val="000000" w:themeColor="text1"/>
+        </w:rPr>
+        <w:t>Back</w:t>
       </w:r>
       <w:commentRangeEnd w:id="26"/>
       <w:r>
@@ -773,67 +824,6 @@
         <w:commentReference w:id="26"/>
       </w:r>
       <w:r>
-        <w:t xml:space="preserve"> for reading span</w:t>
-      </w:r>
-      <w:r>
-        <w:t>; however, the true/false verification increased the difficulty of the task, much like the math problems in the OSPAN task</w:t>
-      </w:r>
-      <w:r>
-        <w:t>.</w:t>
-      </w:r>
-      <w:r>
-        <w:t xml:space="preserve"> The participants are scored on the number of correct words they recalled in the correct order. For example, the participant is supposed to recall the words: tent, shoe, and bottle. If the participant recalled shoe and bottle, they would receive 2/3. It is important to note for this task that the order is crucial for scoring. For instance, if the participant recalled the same words as above in this order: shoe, tent, bottle, they would still only get a 2/</w:t>
-      </w:r>
-      <w:commentRangeStart w:id="27"/>
-      <w:r>
-        <w:t>3</w:t>
-      </w:r>
-      <w:commentRangeEnd w:id="27"/>
-      <w:r>
-        <w:rPr>
-          <w:rStyle w:val="CommentReference"/>
-        </w:rPr>
-        <w:commentReference w:id="27"/>
-      </w:r>
-      <w:r>
-        <w:t>.</w:t>
-      </w:r>
-    </w:p>
-    <w:p>
-      <w:pPr>
-        <w:spacing w:line="480" w:lineRule="auto"/>
-        <w:ind w:firstLine="720"/>
-        <w:rPr>
-          <w:color w:val="000000" w:themeColor="text1"/>
-        </w:rPr>
-      </w:pPr>
-      <w:r>
-        <w:rPr>
-          <w:color w:val="000000" w:themeColor="text1"/>
-        </w:rPr>
-        <w:t xml:space="preserve">The </w:t>
-      </w:r>
-      <w:r>
-        <w:rPr>
-          <w:color w:val="000000" w:themeColor="text1"/>
-        </w:rPr>
-        <w:t>N-</w:t>
-      </w:r>
-      <w:commentRangeStart w:id="28"/>
-      <w:r>
-        <w:rPr>
-          <w:color w:val="000000" w:themeColor="text1"/>
-        </w:rPr>
-        <w:t>Back</w:t>
-      </w:r>
-      <w:commentRangeEnd w:id="28"/>
-      <w:r>
-        <w:rPr>
-          <w:rStyle w:val="CommentReference"/>
-        </w:rPr>
-        <w:commentReference w:id="28"/>
-      </w:r>
-      <w:r>
         <w:rPr>
           <w:color w:val="000000" w:themeColor="text1"/>
         </w:rPr>
@@ -883,7 +873,7 @@
         </w:rPr>
         <w:t xml:space="preserve"> et al., 2018). After a stimuli is presented</w:t>
       </w:r>
-      <w:ins w:id="29" w:author="Erin Buchanan" w:date="2019-02-19T11:09:00Z">
+      <w:ins w:id="27" w:author="Erin Buchanan" w:date="2019-02-19T11:09:00Z">
         <w:r>
           <w:rPr>
             <w:color w:val="000000" w:themeColor="text1"/>
@@ -947,7 +937,7 @@
         </w:rPr>
         <w:t>The stimuli would keep being produced</w:t>
       </w:r>
-      <w:ins w:id="30" w:author="Erin Buchanan" w:date="2019-02-19T11:10:00Z">
+      <w:ins w:id="28" w:author="Erin Buchanan" w:date="2019-02-19T11:10:00Z">
         <w:r>
           <w:rPr>
             <w:color w:val="000000" w:themeColor="text1"/>
@@ -1034,7 +1024,7 @@
         <w:lastRenderedPageBreak/>
         <w:t>The Raven</w:t>
       </w:r>
-      <w:ins w:id="31" w:author="Wikowsky, Addie J" w:date="2019-02-16T04:17:00Z">
+      <w:ins w:id="29" w:author="Wikowsky, Addie J" w:date="2019-02-16T04:17:00Z">
         <w:r>
           <w:rPr>
             <w:color w:val="000000" w:themeColor="text1"/>
@@ -1084,8 +1074,8 @@
         </w:rPr>
         <w:t xml:space="preserve">is a measure of </w:t>
       </w:r>
-      <w:commentRangeStart w:id="32"/>
-      <w:commentRangeStart w:id="33"/>
+      <w:commentRangeStart w:id="30"/>
+      <w:commentRangeStart w:id="31"/>
       <w:r>
         <w:rPr>
           <w:i/>
@@ -1093,21 +1083,21 @@
         </w:rPr>
         <w:t>gF</w:t>
       </w:r>
-      <w:commentRangeEnd w:id="32"/>
+      <w:commentRangeEnd w:id="30"/>
       <w:r>
         <w:rPr>
           <w:rStyle w:val="CommentReference"/>
           <w:i/>
         </w:rPr>
-        <w:commentReference w:id="32"/>
-      </w:r>
-      <w:commentRangeEnd w:id="33"/>
+        <w:commentReference w:id="30"/>
+      </w:r>
+      <w:commentRangeEnd w:id="31"/>
       <w:r>
         <w:rPr>
           <w:rStyle w:val="CommentReference"/>
           <w:i/>
         </w:rPr>
-        <w:commentReference w:id="33"/>
+        <w:commentReference w:id="31"/>
       </w:r>
       <w:r>
         <w:rPr>
@@ -1121,7 +1111,7 @@
         </w:rPr>
         <w:t>Raven (1936)</w:t>
       </w:r>
-      <w:ins w:id="34" w:author="Wikowsky, Addie J" w:date="2019-02-16T04:17:00Z">
+      <w:ins w:id="32" w:author="Wikowsky, Addie J" w:date="2019-02-16T04:17:00Z">
         <w:r>
           <w:rPr>
             <w:color w:val="000000" w:themeColor="text1"/>
@@ -1281,12 +1271,121 @@
         </w:rPr>
         <w:t xml:space="preserve"> The participant is scored by how many of their answers were </w:t>
       </w:r>
+      <w:commentRangeStart w:id="33"/>
+      <w:r>
+        <w:rPr>
+          <w:color w:val="000000" w:themeColor="text1"/>
+        </w:rPr>
+        <w:t>correct</w:t>
+      </w:r>
+      <w:commentRangeEnd w:id="33"/>
+      <w:r>
+        <w:rPr>
+          <w:rStyle w:val="CommentReference"/>
+        </w:rPr>
+        <w:commentReference w:id="33"/>
+      </w:r>
+      <w:r>
+        <w:rPr>
+          <w:color w:val="000000" w:themeColor="text1"/>
+        </w:rPr>
+        <w:t xml:space="preserve">. These raw scores are then compared to percentiles based on the participants </w:t>
+      </w:r>
+      <w:commentRangeStart w:id="34"/>
+      <w:r>
+        <w:rPr>
+          <w:color w:val="000000" w:themeColor="text1"/>
+        </w:rPr>
+        <w:t>age</w:t>
+      </w:r>
+      <w:commentRangeEnd w:id="34"/>
+      <w:r>
+        <w:rPr>
+          <w:rStyle w:val="CommentReference"/>
+        </w:rPr>
+        <w:commentReference w:id="34"/>
+      </w:r>
+      <w:r>
+        <w:rPr>
+          <w:color w:val="000000" w:themeColor="text1"/>
+        </w:rPr>
+        <w:t>.</w:t>
+      </w:r>
+      <w:r>
+        <w:rPr>
+          <w:color w:val="000000" w:themeColor="text1"/>
+        </w:rPr>
+        <w:t xml:space="preserve"> Researchers can choose to</w:t>
+      </w:r>
+      <w:r>
+        <w:rPr>
+          <w:color w:val="000000" w:themeColor="text1"/>
+        </w:rPr>
+        <w:t xml:space="preserve"> use a time restriction, five minutes for Set one or forty minutes for Set two</w:t>
+      </w:r>
+      <w:r>
+        <w:rPr>
+          <w:color w:val="000000" w:themeColor="text1"/>
+        </w:rPr>
+        <w:t xml:space="preserve"> (</w:t>
+      </w:r>
+      <w:proofErr w:type="spellStart"/>
+      <w:r>
+        <w:rPr>
+          <w:color w:val="000000" w:themeColor="text1"/>
+        </w:rPr>
+        <w:t>Bors</w:t>
+      </w:r>
+      <w:proofErr w:type="spellEnd"/>
+      <w:r>
+        <w:rPr>
+          <w:color w:val="000000" w:themeColor="text1"/>
+        </w:rPr>
+        <w:t>, &amp; Stokes, 1998).</w:t>
+      </w:r>
+      <w:r>
+        <w:rPr>
+          <w:color w:val="000000" w:themeColor="text1"/>
+        </w:rPr>
+        <w:t xml:space="preserve"> </w:t>
+      </w:r>
+      <w:r>
+        <w:rPr>
+          <w:color w:val="000000" w:themeColor="text1"/>
+        </w:rPr>
+        <w:t>T</w:t>
+      </w:r>
+      <w:r>
+        <w:rPr>
+          <w:color w:val="000000" w:themeColor="text1"/>
+        </w:rPr>
+        <w:t>he time restricts could be used as an assessment of intellectual efficiency</w:t>
+      </w:r>
+      <w:r>
+        <w:rPr>
+          <w:color w:val="000000" w:themeColor="text1"/>
+        </w:rPr>
+        <w:t>, w</w:t>
+      </w:r>
+      <w:r>
+        <w:rPr>
+          <w:color w:val="000000" w:themeColor="text1"/>
+        </w:rPr>
+        <w:t>ithout the time restrictions it can be used to evaluate clear thinking.</w:t>
+      </w:r>
+    </w:p>
+    <w:p>
+      <w:pPr>
+        <w:spacing w:line="480" w:lineRule="auto"/>
+        <w:ind w:firstLine="720"/>
+      </w:pPr>
       <w:commentRangeStart w:id="35"/>
-      <w:r>
-        <w:rPr>
-          <w:color w:val="000000" w:themeColor="text1"/>
-        </w:rPr>
-        <w:t>correct</w:t>
+      <w:commentRangeStart w:id="36"/>
+      <w:r>
+        <w:rPr>
+          <w:color w:val="000000" w:themeColor="text1"/>
+        </w:rPr>
+        <w:t xml:space="preserve">Conway </w:t>
       </w:r>
       <w:commentRangeEnd w:id="35"/>
       <w:r>
@@ -1295,19 +1394,6 @@
         </w:rPr>
         <w:commentReference w:id="35"/>
       </w:r>
-      <w:r>
-        <w:rPr>
-          <w:color w:val="000000" w:themeColor="text1"/>
-        </w:rPr>
-        <w:t xml:space="preserve">. These raw scores are then compared to percentiles based on the participants </w:t>
-      </w:r>
-      <w:commentRangeStart w:id="36"/>
-      <w:r>
-        <w:rPr>
-          <w:color w:val="000000" w:themeColor="text1"/>
-        </w:rPr>
-        <w:t>age</w:t>
-      </w:r>
       <w:commentRangeEnd w:id="36"/>
       <w:r>
         <w:rPr>
@@ -1319,105 +1405,9 @@
         <w:rPr>
           <w:color w:val="000000" w:themeColor="text1"/>
         </w:rPr>
-        <w:t>.</w:t>
-      </w:r>
-      <w:r>
-        <w:rPr>
-          <w:color w:val="000000" w:themeColor="text1"/>
-        </w:rPr>
-        <w:t xml:space="preserve"> Researchers can choose to</w:t>
-      </w:r>
-      <w:r>
-        <w:rPr>
-          <w:color w:val="000000" w:themeColor="text1"/>
-        </w:rPr>
-        <w:t xml:space="preserve"> use a time restriction, five minutes for Set one or forty minutes for Set two</w:t>
-      </w:r>
-      <w:r>
-        <w:rPr>
-          <w:color w:val="000000" w:themeColor="text1"/>
-        </w:rPr>
-        <w:t xml:space="preserve"> (</w:t>
-      </w:r>
-      <w:proofErr w:type="spellStart"/>
-      <w:r>
-        <w:rPr>
-          <w:color w:val="000000" w:themeColor="text1"/>
-        </w:rPr>
-        <w:t>Bors</w:t>
-      </w:r>
-      <w:proofErr w:type="spellEnd"/>
-      <w:r>
-        <w:rPr>
-          <w:color w:val="000000" w:themeColor="text1"/>
-        </w:rPr>
-        <w:t>, &amp; Stokes, 1998).</w:t>
-      </w:r>
-      <w:r>
-        <w:rPr>
-          <w:color w:val="000000" w:themeColor="text1"/>
-        </w:rPr>
-        <w:t xml:space="preserve"> </w:t>
-      </w:r>
-      <w:r>
-        <w:rPr>
-          <w:color w:val="000000" w:themeColor="text1"/>
-        </w:rPr>
-        <w:t>T</w:t>
-      </w:r>
-      <w:r>
-        <w:rPr>
-          <w:color w:val="000000" w:themeColor="text1"/>
-        </w:rPr>
-        <w:t>he time restricts could be used as an assessment of intellectual efficiency</w:t>
-      </w:r>
-      <w:r>
-        <w:rPr>
-          <w:color w:val="000000" w:themeColor="text1"/>
-        </w:rPr>
-        <w:t>, w</w:t>
-      </w:r>
-      <w:r>
-        <w:rPr>
-          <w:color w:val="000000" w:themeColor="text1"/>
-        </w:rPr>
-        <w:t>ithout the time restrictions it can be used to evaluate clear thinking.</w:t>
-      </w:r>
-    </w:p>
-    <w:p>
-      <w:pPr>
-        <w:spacing w:line="480" w:lineRule="auto"/>
-        <w:ind w:firstLine="720"/>
-      </w:pPr>
-      <w:commentRangeStart w:id="37"/>
-      <w:commentRangeStart w:id="38"/>
-      <w:r>
-        <w:rPr>
-          <w:color w:val="000000" w:themeColor="text1"/>
-        </w:rPr>
-        <w:t xml:space="preserve">Conway </w:t>
-      </w:r>
-      <w:commentRangeEnd w:id="37"/>
-      <w:r>
-        <w:rPr>
-          <w:rStyle w:val="CommentReference"/>
-        </w:rPr>
-        <w:commentReference w:id="37"/>
-      </w:r>
-      <w:commentRangeEnd w:id="38"/>
-      <w:r>
-        <w:rPr>
-          <w:rStyle w:val="CommentReference"/>
-        </w:rPr>
-        <w:commentReference w:id="38"/>
-      </w:r>
-      <w:r>
-        <w:rPr>
-          <w:color w:val="000000" w:themeColor="text1"/>
-        </w:rPr>
         <w:t>et al. (2002) presented a latent variable analysis between WM</w:t>
       </w:r>
-      <w:ins w:id="39" w:author="Erin Buchanan" w:date="2019-03-05T12:07:00Z">
+      <w:ins w:id="37" w:author="Erin Buchanan" w:date="2019-03-05T12:07:00Z">
         <w:r>
           <w:rPr>
             <w:color w:val="000000" w:themeColor="text1"/>
@@ -1444,7 +1434,7 @@
         </w:rPr>
         <w:t>, STM</w:t>
       </w:r>
-      <w:ins w:id="40" w:author="Erin Buchanan" w:date="2019-03-05T12:07:00Z">
+      <w:ins w:id="38" w:author="Erin Buchanan" w:date="2019-03-05T12:07:00Z">
         <w:r>
           <w:rPr>
             <w:color w:val="000000" w:themeColor="text1"/>
@@ -1458,7 +1448,7 @@
         </w:rPr>
         <w:t xml:space="preserve"> and processing speed. In their study</w:t>
       </w:r>
-      <w:ins w:id="41" w:author="Erin Buchanan" w:date="2019-03-05T12:07:00Z">
+      <w:ins w:id="39" w:author="Erin Buchanan" w:date="2019-03-05T12:07:00Z">
         <w:r>
           <w:rPr>
             <w:color w:val="000000" w:themeColor="text1"/>
@@ -1552,67 +1542,67 @@
       <w:r>
         <w:t>participants</w:t>
       </w:r>
-      <w:commentRangeStart w:id="42"/>
+      <w:commentRangeStart w:id="40"/>
       <w:r>
         <w:t xml:space="preserve"> </w:t>
       </w:r>
-      <w:commentRangeEnd w:id="42"/>
-      <w:r>
-        <w:rPr>
-          <w:rStyle w:val="CommentReference"/>
-        </w:rPr>
-        <w:commentReference w:id="42"/>
+      <w:commentRangeEnd w:id="40"/>
+      <w:r>
+        <w:rPr>
+          <w:rStyle w:val="CommentReference"/>
+        </w:rPr>
+        <w:commentReference w:id="40"/>
       </w:r>
       <w:r>
         <w:t>are able to recall their skill better and faster, they are perceived as more intelligent. This</w:t>
       </w:r>
+      <w:ins w:id="41" w:author="Erin Buchanan" w:date="2018-12-28T13:23:00Z">
+        <w:r>
+          <w:t xml:space="preserve"> effect</w:t>
+        </w:r>
+      </w:ins>
+      <w:r>
+        <w:t xml:space="preserve"> has been demonstrated primarily with the skillsets of chess (Chase </w:t>
+      </w:r>
+      <w:ins w:id="42" w:author="Erin Buchanan" w:date="2018-12-28T13:23:00Z">
+        <w:r>
+          <w:t xml:space="preserve">&amp; </w:t>
+        </w:r>
+      </w:ins>
+      <w:r>
+        <w:t xml:space="preserve">Simon, 1973) and physics (Chi, </w:t>
+      </w:r>
+      <w:proofErr w:type="spellStart"/>
+      <w:r>
+        <w:t>Feltovich</w:t>
+      </w:r>
+      <w:proofErr w:type="spellEnd"/>
+      <w:r>
+        <w:t xml:space="preserve"> &amp; Glaser, 1981). </w:t>
+      </w:r>
+    </w:p>
+    <w:p>
+      <w:pPr>
+        <w:spacing w:line="480" w:lineRule="auto"/>
+        <w:ind w:firstLine="720"/>
+      </w:pPr>
+      <w:r>
+        <w:t xml:space="preserve">In Chase and Simon’s </w:t>
+      </w:r>
       <w:ins w:id="43" w:author="Erin Buchanan" w:date="2018-12-28T13:23:00Z">
         <w:r>
-          <w:t xml:space="preserve"> effect</w:t>
+          <w:t>(</w:t>
         </w:r>
       </w:ins>
       <w:r>
-        <w:t xml:space="preserve"> has been demonstrated primarily with the skillsets of chess (Chase </w:t>
+        <w:t>1973</w:t>
       </w:r>
       <w:ins w:id="44" w:author="Erin Buchanan" w:date="2018-12-28T13:23:00Z">
         <w:r>
-          <w:t xml:space="preserve">&amp; </w:t>
+          <w:t>)</w:t>
         </w:r>
       </w:ins>
       <w:r>
-        <w:t xml:space="preserve">Simon, 1973) and physics (Chi, </w:t>
-      </w:r>
-      <w:proofErr w:type="spellStart"/>
-      <w:r>
-        <w:t>Feltovich</w:t>
-      </w:r>
-      <w:proofErr w:type="spellEnd"/>
-      <w:r>
-        <w:t xml:space="preserve"> &amp; Glaser, 1981). </w:t>
-      </w:r>
-    </w:p>
-    <w:p>
-      <w:pPr>
-        <w:spacing w:line="480" w:lineRule="auto"/>
-        <w:ind w:firstLine="720"/>
-      </w:pPr>
-      <w:r>
-        <w:t xml:space="preserve">In Chase and Simon’s </w:t>
-      </w:r>
-      <w:ins w:id="45" w:author="Erin Buchanan" w:date="2018-12-28T13:23:00Z">
-        <w:r>
-          <w:t>(</w:t>
-        </w:r>
-      </w:ins>
-      <w:r>
-        <w:t>1973</w:t>
-      </w:r>
-      <w:ins w:id="46" w:author="Erin Buchanan" w:date="2018-12-28T13:23:00Z">
-        <w:r>
-          <w:t>)</w:t>
-        </w:r>
-      </w:ins>
-      <w:r>
         <w:t xml:space="preserve"> study on chess and </w:t>
       </w:r>
       <w:r>
@@ -1644,21 +1634,191 @@
       <w:r>
         <w:t xml:space="preserve">During the </w:t>
       </w:r>
+      <w:commentRangeStart w:id="45"/>
+      <w:commentRangeStart w:id="46"/>
       <w:commentRangeStart w:id="47"/>
       <w:commentRangeStart w:id="48"/>
+      <w:r>
+        <w:t xml:space="preserve">memory </w:t>
+      </w:r>
+      <w:r>
+        <w:t xml:space="preserve">task </w:t>
+      </w:r>
+      <w:r>
+        <w:t>the players were asked to recall different chess positions from memory</w:t>
+      </w:r>
+      <w:r>
+        <w:t xml:space="preserve"> (Chase &amp; Simon, 1973)</w:t>
+      </w:r>
+      <w:r>
+        <w:t>.</w:t>
+      </w:r>
+      <w:r>
+        <w:t xml:space="preserve"> </w:t>
+      </w:r>
+      <w:r>
+        <w:t xml:space="preserve">The experimental design included two chess boards that were placed in front of the participant. </w:t>
+      </w:r>
+      <w:r>
+        <w:t xml:space="preserve">These </w:t>
+      </w:r>
+      <w:r>
+        <w:t xml:space="preserve">boards </w:t>
+      </w:r>
+      <w:r>
+        <w:t>were recreated two ways. The first position was played games that were in the middle of a match and the second was from randomly placing the pieces on the board</w:t>
+      </w:r>
+      <w:r>
+        <w:t xml:space="preserve">. </w:t>
+      </w:r>
+      <w:commentRangeEnd w:id="45"/>
+      <w:r>
+        <w:rPr>
+          <w:rStyle w:val="CommentReference"/>
+        </w:rPr>
+        <w:commentReference w:id="45"/>
+      </w:r>
+      <w:commentRangeEnd w:id="46"/>
+      <w:r>
+        <w:rPr>
+          <w:rStyle w:val="CommentReference"/>
+        </w:rPr>
+        <w:commentReference w:id="46"/>
+      </w:r>
+      <w:commentRangeEnd w:id="47"/>
+      <w:r>
+        <w:rPr>
+          <w:rStyle w:val="CommentReference"/>
+        </w:rPr>
+        <w:commentReference w:id="47"/>
+      </w:r>
+      <w:commentRangeEnd w:id="48"/>
+      <w:r>
+        <w:rPr>
+          <w:rStyle w:val="CommentReference"/>
+        </w:rPr>
+        <w:commentReference w:id="48"/>
+      </w:r>
+      <w:r>
+        <w:t xml:space="preserve">The participant was </w:t>
+      </w:r>
+      <w:r>
+        <w:t>told to examine</w:t>
+      </w:r>
+      <w:r>
+        <w:t xml:space="preserve"> the</w:t>
+      </w:r>
+      <w:r>
+        <w:t xml:space="preserve"> </w:t>
+      </w:r>
+      <w:r>
+        <w:t xml:space="preserve">preset </w:t>
+      </w:r>
+      <w:r>
+        <w:t xml:space="preserve">board </w:t>
+      </w:r>
+      <w:r>
+        <w:t xml:space="preserve">for five seconds </w:t>
+      </w:r>
+      <w:r>
+        <w:t>and</w:t>
+      </w:r>
+      <w:r>
+        <w:t xml:space="preserve"> </w:t>
+      </w:r>
+      <w:r>
+        <w:t xml:space="preserve">recall the as much as they could remember on the full set board in front of them. </w:t>
+      </w:r>
+      <w:r>
+        <w:t>The</w:t>
+      </w:r>
+      <w:r>
+        <w:t xml:space="preserve"> participant was able to </w:t>
+      </w:r>
+      <w:r>
+        <w:t>repeat memoriz</w:t>
+      </w:r>
+      <w:r>
+        <w:t>ing</w:t>
+      </w:r>
+      <w:r>
+        <w:t xml:space="preserve"> and </w:t>
+      </w:r>
+      <w:r>
+        <w:t>recalling the board layout</w:t>
+      </w:r>
+      <w:r>
+        <w:t xml:space="preserve"> </w:t>
+      </w:r>
+      <w:r>
+        <w:t>until they recalled the original set perfectl</w:t>
+      </w:r>
+      <w:r>
+        <w:t>y</w:t>
+      </w:r>
+      <w:r>
+        <w:t>. It took those in the master class</w:t>
+      </w:r>
+      <w:r>
+        <w:t xml:space="preserve"> </w:t>
+      </w:r>
+      <w:r>
+        <w:t xml:space="preserve">less trials than the Class A players and beginners </w:t>
+      </w:r>
+      <w:r>
+        <w:t>to recreate the m</w:t>
+      </w:r>
+      <w:r>
+        <w:t xml:space="preserve">iddle of the match positions. </w:t>
+      </w:r>
+      <w:r>
+        <w:t>T</w:t>
+      </w:r>
+      <w:r>
+        <w:t xml:space="preserve">hose in the “master” class </w:t>
+      </w:r>
+      <w:r>
+        <w:t xml:space="preserve">could </w:t>
+      </w:r>
+      <w:r>
+        <w:t>encode the preset chess boards and recreat</w:t>
+      </w:r>
+      <w:r>
+        <w:t>e</w:t>
+      </w:r>
+      <w:r>
+        <w:t xml:space="preserve"> their model </w:t>
+      </w:r>
+      <w:r>
+        <w:t xml:space="preserve">in less trials </w:t>
+      </w:r>
+      <w:r>
+        <w:t xml:space="preserve">than the other two groups of </w:t>
+      </w:r>
       <w:commentRangeStart w:id="49"/>
       <w:commentRangeStart w:id="50"/>
       <w:r>
-        <w:t xml:space="preserve">memory </w:t>
-      </w:r>
-      <w:r>
-        <w:t xml:space="preserve">task </w:t>
-      </w:r>
-      <w:r>
-        <w:t>the players were asked to recall different chess positions from memory</w:t>
-      </w:r>
-      <w:r>
-        <w:t xml:space="preserve"> (Chase &amp; Simon, 1973)</w:t>
+        <w:t>participants</w:t>
+      </w:r>
+      <w:commentRangeEnd w:id="49"/>
+      <w:r>
+        <w:rPr>
+          <w:rStyle w:val="CommentReference"/>
+        </w:rPr>
+        <w:commentReference w:id="49"/>
+      </w:r>
+      <w:commentRangeEnd w:id="50"/>
+      <w:r>
+        <w:t xml:space="preserve">, </w:t>
+      </w:r>
+      <w:r>
+        <w:rPr>
+          <w:rStyle w:val="CommentReference"/>
+        </w:rPr>
+        <w:commentReference w:id="50"/>
+      </w:r>
+      <w:r>
+        <w:t>because they had more expertise playing chess</w:t>
       </w:r>
       <w:r>
         <w:t>.</w:t>
@@ -1667,194 +1827,24 @@
         <w:t xml:space="preserve"> </w:t>
       </w:r>
       <w:r>
-        <w:t xml:space="preserve">The experimental design included two chess boards that were placed in front of the participant. </w:t>
-      </w:r>
-      <w:r>
-        <w:t xml:space="preserve">These </w:t>
-      </w:r>
-      <w:r>
-        <w:t xml:space="preserve">boards </w:t>
-      </w:r>
-      <w:r>
-        <w:t>were recreated two ways. The first position was played games that were in the middle of a match and the second was from randomly placing the pieces on the board</w:t>
-      </w:r>
-      <w:r>
-        <w:t xml:space="preserve">. </w:t>
-      </w:r>
-      <w:commentRangeEnd w:id="47"/>
-      <w:r>
-        <w:rPr>
-          <w:rStyle w:val="CommentReference"/>
-        </w:rPr>
-        <w:commentReference w:id="47"/>
-      </w:r>
-      <w:commentRangeEnd w:id="48"/>
-      <w:r>
-        <w:rPr>
-          <w:rStyle w:val="CommentReference"/>
-        </w:rPr>
-        <w:commentReference w:id="48"/>
-      </w:r>
-      <w:commentRangeEnd w:id="49"/>
-      <w:r>
-        <w:rPr>
-          <w:rStyle w:val="CommentReference"/>
-        </w:rPr>
-        <w:commentReference w:id="49"/>
-      </w:r>
-      <w:commentRangeEnd w:id="50"/>
-      <w:r>
-        <w:rPr>
-          <w:rStyle w:val="CommentReference"/>
-        </w:rPr>
-        <w:commentReference w:id="50"/>
-      </w:r>
-      <w:r>
-        <w:t xml:space="preserve">The participant was </w:t>
-      </w:r>
-      <w:r>
-        <w:t>told to examine</w:t>
-      </w:r>
-      <w:r>
-        <w:t xml:space="preserve"> the</w:t>
+        <w:t>This</w:t>
+      </w:r>
+      <w:r>
+        <w:t xml:space="preserve"> finding</w:t>
+      </w:r>
+      <w:r>
+        <w:t xml:space="preserve"> suggests that the expertise influenced the results based off the position being a playable game or not.</w:t>
       </w:r>
       <w:r>
         <w:t xml:space="preserve"> </w:t>
       </w:r>
-      <w:r>
-        <w:t xml:space="preserve">preset </w:t>
-      </w:r>
-      <w:r>
-        <w:t xml:space="preserve">board </w:t>
-      </w:r>
-      <w:r>
-        <w:t xml:space="preserve">for five seconds </w:t>
-      </w:r>
-      <w:r>
-        <w:t>and</w:t>
-      </w:r>
-      <w:r>
-        <w:t xml:space="preserve"> </w:t>
-      </w:r>
-      <w:r>
-        <w:t xml:space="preserve">recall the as much as they could remember on the full set board in front of them. </w:t>
-      </w:r>
-      <w:r>
-        <w:t>The</w:t>
-      </w:r>
-      <w:r>
-        <w:t xml:space="preserve"> participant was able to </w:t>
-      </w:r>
-      <w:r>
-        <w:t>repeat memoriz</w:t>
-      </w:r>
-      <w:r>
-        <w:t>ing</w:t>
-      </w:r>
-      <w:r>
-        <w:t xml:space="preserve"> and </w:t>
-      </w:r>
-      <w:r>
-        <w:t>recalling the board layout</w:t>
-      </w:r>
-      <w:r>
-        <w:t xml:space="preserve"> </w:t>
-      </w:r>
-      <w:r>
-        <w:t>until they recalled the original set perfectl</w:t>
-      </w:r>
-      <w:r>
-        <w:t>y</w:t>
-      </w:r>
-      <w:r>
-        <w:t>. It took those in the master class</w:t>
-      </w:r>
-      <w:r>
-        <w:t xml:space="preserve"> </w:t>
-      </w:r>
-      <w:r>
-        <w:t xml:space="preserve">less trials than the Class A players and beginners </w:t>
-      </w:r>
-      <w:r>
-        <w:t>to recreate the m</w:t>
-      </w:r>
-      <w:r>
-        <w:t xml:space="preserve">iddle of the match positions. </w:t>
-      </w:r>
-      <w:r>
-        <w:t>T</w:t>
-      </w:r>
-      <w:r>
-        <w:t xml:space="preserve">hose in the “master” class </w:t>
-      </w:r>
-      <w:r>
-        <w:t xml:space="preserve">could </w:t>
-      </w:r>
-      <w:r>
-        <w:t>encode the preset chess boards and recreat</w:t>
-      </w:r>
-      <w:r>
-        <w:t>e</w:t>
-      </w:r>
-      <w:r>
-        <w:t xml:space="preserve"> their model </w:t>
-      </w:r>
-      <w:r>
-        <w:t xml:space="preserve">in less trials </w:t>
-      </w:r>
-      <w:r>
-        <w:t xml:space="preserve">than the other two groups of </w:t>
-      </w:r>
-      <w:commentRangeStart w:id="51"/>
-      <w:commentRangeStart w:id="52"/>
-      <w:r>
-        <w:t>participants</w:t>
-      </w:r>
-      <w:commentRangeEnd w:id="51"/>
-      <w:r>
-        <w:rPr>
-          <w:rStyle w:val="CommentReference"/>
-        </w:rPr>
-        <w:commentReference w:id="51"/>
-      </w:r>
-      <w:commentRangeEnd w:id="52"/>
-      <w:r>
-        <w:t xml:space="preserve">, </w:t>
-      </w:r>
-      <w:r>
-        <w:rPr>
-          <w:rStyle w:val="CommentReference"/>
-        </w:rPr>
-        <w:commentReference w:id="52"/>
-      </w:r>
-      <w:r>
-        <w:t>because they had more expertise playing chess</w:t>
-      </w:r>
-      <w:r>
-        <w:t>.</w:t>
-      </w:r>
-      <w:r>
-        <w:t xml:space="preserve"> </w:t>
-      </w:r>
-      <w:r>
-        <w:t>This</w:t>
-      </w:r>
-      <w:r>
-        <w:t xml:space="preserve"> finding</w:t>
-      </w:r>
-      <w:r>
-        <w:t xml:space="preserve"> suggests that the expertise influenced the results based off the position being a playable game or not.</w:t>
-      </w:r>
-      <w:r>
-        <w:t xml:space="preserve"> </w:t>
-      </w:r>
     </w:p>
     <w:p>
       <w:pPr>
         <w:spacing w:line="480" w:lineRule="auto"/>
         <w:ind w:firstLine="720"/>
         <w:rPr>
-          <w:ins w:id="53" w:author="Erin Buchanan" w:date="2018-12-28T13:28:00Z"/>
+          <w:ins w:id="51" w:author="Erin Buchanan" w:date="2018-12-28T13:28:00Z"/>
         </w:rPr>
       </w:pPr>
       <w:r>
@@ -1882,7 +1872,7 @@
       <w:r>
         <w:t>In the second part of the study</w:t>
       </w:r>
-      <w:ins w:id="54" w:author="Erin Buchanan" w:date="2018-12-28T13:28:00Z">
+      <w:ins w:id="52" w:author="Erin Buchanan" w:date="2018-12-28T13:28:00Z">
         <w:r>
           <w:t>,</w:t>
         </w:r>
@@ -1890,13 +1880,27 @@
       <w:r>
         <w:t xml:space="preserve"> the experts and novices were presented a new set of 20 physic problems. This part of the study also included an intermediate </w:t>
       </w:r>
+      <w:commentRangeStart w:id="53"/>
+      <w:commentRangeStart w:id="54"/>
       <w:commentRangeStart w:id="55"/>
       <w:commentRangeStart w:id="56"/>
-      <w:commentRangeStart w:id="57"/>
-      <w:commentRangeStart w:id="58"/>
       <w:r>
         <w:t>participant</w:t>
       </w:r>
+      <w:commentRangeEnd w:id="53"/>
+      <w:r>
+        <w:rPr>
+          <w:rStyle w:val="CommentReference"/>
+        </w:rPr>
+        <w:commentReference w:id="53"/>
+      </w:r>
+      <w:commentRangeEnd w:id="54"/>
+      <w:r>
+        <w:rPr>
+          <w:rStyle w:val="CommentReference"/>
+        </w:rPr>
+        <w:commentReference w:id="54"/>
+      </w:r>
       <w:commentRangeEnd w:id="55"/>
       <w:r>
         <w:rPr>
@@ -1911,24 +1915,10 @@
         </w:rPr>
         <w:commentReference w:id="56"/>
       </w:r>
-      <w:commentRangeEnd w:id="57"/>
-      <w:r>
-        <w:rPr>
-          <w:rStyle w:val="CommentReference"/>
-        </w:rPr>
-        <w:commentReference w:id="57"/>
-      </w:r>
-      <w:commentRangeEnd w:id="58"/>
-      <w:r>
-        <w:rPr>
-          <w:rStyle w:val="CommentReference"/>
-        </w:rPr>
-        <w:commentReference w:id="58"/>
-      </w:r>
       <w:r>
         <w:t xml:space="preserve"> who was a fourth-year physics major. These problems were created to include both physic laws and surface features combined to see how the participants would categorize them. The results were replicated from the previous study by the expert and the novice participant</w:t>
       </w:r>
-      <w:ins w:id="59" w:author="Erin Buchanan" w:date="2018-12-28T13:29:00Z">
+      <w:ins w:id="57" w:author="Erin Buchanan" w:date="2018-12-28T13:29:00Z">
         <w:r>
           <w:t>s</w:t>
         </w:r>
@@ -1972,7 +1962,7 @@
         <w:spacing w:line="480" w:lineRule="auto"/>
         <w:ind w:firstLine="720"/>
         <w:rPr>
-          <w:del w:id="60" w:author="Wikowsky, Addie J" w:date="2019-03-02T22:11:00Z"/>
+          <w:del w:id="58" w:author="Wikowsky, Addie J" w:date="2019-03-02T22:11:00Z"/>
         </w:rPr>
       </w:pPr>
       <w:r>
@@ -1984,27 +1974,27 @@
       <w:r>
         <w:t xml:space="preserve">WM, </w:t>
       </w:r>
-      <w:commentRangeStart w:id="61"/>
-      <w:commentRangeStart w:id="62"/>
+      <w:commentRangeStart w:id="59"/>
+      <w:commentRangeStart w:id="60"/>
       <w:r>
         <w:rPr>
           <w:i/>
         </w:rPr>
         <w:t>gF</w:t>
       </w:r>
-      <w:commentRangeEnd w:id="61"/>
-      <w:r>
-        <w:rPr>
-          <w:rStyle w:val="CommentReference"/>
-        </w:rPr>
-        <w:commentReference w:id="61"/>
-      </w:r>
-      <w:commentRangeEnd w:id="62"/>
-      <w:r>
-        <w:rPr>
-          <w:rStyle w:val="CommentReference"/>
-        </w:rPr>
-        <w:commentReference w:id="62"/>
+      <w:commentRangeEnd w:id="59"/>
+      <w:r>
+        <w:rPr>
+          <w:rStyle w:val="CommentReference"/>
+        </w:rPr>
+        <w:commentReference w:id="59"/>
+      </w:r>
+      <w:commentRangeEnd w:id="60"/>
+      <w:r>
+        <w:rPr>
+          <w:rStyle w:val="CommentReference"/>
+        </w:rPr>
+        <w:commentReference w:id="60"/>
       </w:r>
       <w:r>
         <w:rPr>
@@ -2030,7 +2020,7 @@
       <w:r>
         <w:t xml:space="preserve">. </w:t>
       </w:r>
-      <w:del w:id="63" w:author="Wikowsky, Addie J" w:date="2019-03-02T20:00:00Z">
+      <w:del w:id="61" w:author="Wikowsky, Addie J" w:date="2019-03-02T20:00:00Z">
         <w:r>
           <w:delText xml:space="preserve">WM is said to be linked to </w:delText>
         </w:r>
@@ -2062,11 +2052,69 @@
       <w:r>
         <w:t xml:space="preserve"> et </w:t>
       </w:r>
-      <w:commentRangeStart w:id="64"/>
+      <w:commentRangeStart w:id="62"/>
       <w:r>
         <w:lastRenderedPageBreak/>
         <w:t>al</w:t>
       </w:r>
+      <w:commentRangeEnd w:id="62"/>
+      <w:r>
+        <w:rPr>
+          <w:rStyle w:val="CommentReference"/>
+        </w:rPr>
+        <w:commentReference w:id="62"/>
+      </w:r>
+      <w:r>
+        <w:t xml:space="preserve">. (2010) found in their study that WM </w:t>
+      </w:r>
+      <w:r>
+        <w:t xml:space="preserve">was a predictor for </w:t>
+      </w:r>
+      <w:r>
+        <w:rPr>
+          <w:i/>
+        </w:rPr>
+        <w:t>gF</w:t>
+      </w:r>
+      <w:r>
+        <w:t xml:space="preserve">. </w:t>
+      </w:r>
+      <w:r>
+        <w:t xml:space="preserve">The authors did so by looking at multiple WM and </w:t>
+      </w:r>
+      <w:r>
+        <w:rPr>
+          <w:i/>
+        </w:rPr>
+        <w:t>gF</w:t>
+      </w:r>
+      <w:r>
+        <w:t xml:space="preserve"> tests and seeing how they correlated with processing speed, primary and secondary memory, WM and </w:t>
+      </w:r>
+      <w:r>
+        <w:rPr>
+          <w:i/>
+        </w:rPr>
+        <w:t>gF</w:t>
+      </w:r>
+      <w:del w:id="63" w:author="Wikowsky, Addie J" w:date="2019-03-08T20:17:00Z">
+        <w:r>
+          <w:delText xml:space="preserve">. </w:delText>
+        </w:r>
+        <w:commentRangeStart w:id="64"/>
+        <w:r>
+          <w:delText>They used the digit symbol and symbol search subtests from the WAIS-III for processing speed. The primary memory</w:delText>
+        </w:r>
+        <w:r>
+          <w:delText xml:space="preserve"> </w:delText>
+        </w:r>
+        <w:r>
+          <w:delText>N-back for primary memory. The Story Recall, Verbal Paired Associates I, Family Pictures I from the WMS-III for secondary memory. The automated OSPAN, listening span, and working memory N-back for working memory</w:delText>
+        </w:r>
+      </w:del>
+      <w:r>
+        <w:t xml:space="preserve">. </w:t>
+      </w:r>
       <w:commentRangeEnd w:id="64"/>
       <w:r>
         <w:rPr>
@@ -2074,65 +2122,7 @@
         </w:rPr>
         <w:commentReference w:id="64"/>
       </w:r>
-      <w:r>
-        <w:t xml:space="preserve">. (2010) found in their study that WM </w:t>
-      </w:r>
-      <w:r>
-        <w:t xml:space="preserve">was a predictor for </w:t>
-      </w:r>
-      <w:r>
-        <w:rPr>
-          <w:i/>
-        </w:rPr>
-        <w:t>gF</w:t>
-      </w:r>
-      <w:r>
-        <w:t xml:space="preserve">. </w:t>
-      </w:r>
-      <w:r>
-        <w:t xml:space="preserve">The authors did so by looking at multiple WM and </w:t>
-      </w:r>
-      <w:r>
-        <w:rPr>
-          <w:i/>
-        </w:rPr>
-        <w:t>gF</w:t>
-      </w:r>
-      <w:r>
-        <w:t xml:space="preserve"> tests and seeing how they correlated with processing speed, primary and secondary memory, WM and </w:t>
-      </w:r>
-      <w:r>
-        <w:rPr>
-          <w:i/>
-        </w:rPr>
-        <w:t>gF</w:t>
-      </w:r>
       <w:del w:id="65" w:author="Wikowsky, Addie J" w:date="2019-03-08T20:17:00Z">
-        <w:r>
-          <w:delText xml:space="preserve">. </w:delText>
-        </w:r>
-        <w:commentRangeStart w:id="66"/>
-        <w:r>
-          <w:delText>They used the digit symbol and symbol search subtests from the WAIS-III for processing speed. The primary memory</w:delText>
-        </w:r>
-        <w:r>
-          <w:delText xml:space="preserve"> </w:delText>
-        </w:r>
-        <w:r>
-          <w:delText>N-back for primary memory. The Story Recall, Verbal Paired Associates I, Family Pictures I from the WMS-III for secondary memory. The automated OSPAN, listening span, and working memory N-back for working memory</w:delText>
-        </w:r>
-      </w:del>
-      <w:r>
-        <w:t xml:space="preserve">. </w:t>
-      </w:r>
-      <w:commentRangeEnd w:id="66"/>
-      <w:r>
-        <w:rPr>
-          <w:rStyle w:val="CommentReference"/>
-        </w:rPr>
-        <w:commentReference w:id="66"/>
-      </w:r>
-      <w:del w:id="67" w:author="Wikowsky, Addie J" w:date="2019-03-08T20:17:00Z">
         <w:r>
           <w:delText xml:space="preserve">Finally, the AMP, and the block design and matrix reasoning from the WAIS-III, for </w:delText>
         </w:r>
@@ -2203,7 +2193,7 @@
         <w:spacing w:line="480" w:lineRule="auto"/>
         <w:ind w:firstLine="720"/>
       </w:pPr>
-      <w:del w:id="68" w:author="Wikowsky, Addie J" w:date="2019-03-02T22:11:00Z">
+      <w:del w:id="66" w:author="Wikowsky, Addie J" w:date="2019-03-02T22:11:00Z">
         <w:r>
           <w:delText xml:space="preserve">Fukuda, Voegl, Mayr, </w:delText>
         </w:r>
@@ -2312,26 +2302,75 @@
       <w:r>
         <w:t xml:space="preserve">were used as a control for the EEG data </w:t>
       </w:r>
+      <w:commentRangeStart w:id="67"/>
+      <w:commentRangeStart w:id="68"/>
       <w:commentRangeStart w:id="69"/>
-      <w:commentRangeStart w:id="70"/>
+      <w:r>
+        <w:t>collected</w:t>
+      </w:r>
+      <w:commentRangeEnd w:id="67"/>
+      <w:r>
+        <w:rPr>
+          <w:rStyle w:val="CommentReference"/>
+        </w:rPr>
+        <w:commentReference w:id="67"/>
+      </w:r>
+      <w:commentRangeEnd w:id="68"/>
+      <w:r>
+        <w:rPr>
+          <w:rStyle w:val="CommentReference"/>
+        </w:rPr>
+        <w:commentReference w:id="68"/>
+      </w:r>
+      <w:commentRangeEnd w:id="69"/>
+      <w:r>
+        <w:rPr>
+          <w:rStyle w:val="CommentReference"/>
+        </w:rPr>
+        <w:commentReference w:id="69"/>
+      </w:r>
+      <w:r>
+        <w:t>. The participant</w:t>
+      </w:r>
+      <w:ins w:id="70" w:author="Erin Buchanan" w:date="2019-03-05T12:14:00Z">
+        <w:r>
+          <w:t>s</w:t>
+        </w:r>
+      </w:ins>
+      <w:r>
+        <w:t xml:space="preserve"> also had to complete a speed, memory, and reasoning task using different types of chess boards and pieces</w:t>
+      </w:r>
+      <w:r>
+        <w:t xml:space="preserve"> on a computer while being </w:t>
+      </w:r>
+      <w:r>
+        <w:t>monitored</w:t>
+      </w:r>
+      <w:r>
+        <w:t xml:space="preserve"> by an EEG</w:t>
+      </w:r>
+      <w:r>
+        <w:t>.</w:t>
+      </w:r>
+      <w:r>
+        <w:t xml:space="preserve"> </w:t>
+      </w:r>
+      <w:r>
+        <w:t xml:space="preserve">The authors found that </w:t>
+      </w:r>
+      <w:r>
+        <w:t xml:space="preserve">the </w:t>
+      </w:r>
+      <w:r>
+        <w:t xml:space="preserve">more intelligent participants </w:t>
+      </w:r>
+      <w:r>
+        <w:t xml:space="preserve">had better performance than less intelligent participants in chess. There was an </w:t>
+      </w:r>
+      <w:r>
+        <w:t xml:space="preserve">exception </w:t>
+      </w:r>
       <w:commentRangeStart w:id="71"/>
-      <w:r>
-        <w:t>collected</w:t>
-      </w:r>
-      <w:commentRangeEnd w:id="69"/>
-      <w:r>
-        <w:rPr>
-          <w:rStyle w:val="CommentReference"/>
-        </w:rPr>
-        <w:commentReference w:id="69"/>
-      </w:r>
-      <w:commentRangeEnd w:id="70"/>
-      <w:r>
-        <w:rPr>
-          <w:rStyle w:val="CommentReference"/>
-        </w:rPr>
-        <w:commentReference w:id="70"/>
-      </w:r>
       <w:commentRangeEnd w:id="71"/>
       <w:r>
         <w:rPr>
@@ -2339,48 +2378,31 @@
         </w:rPr>
         <w:commentReference w:id="71"/>
       </w:r>
-      <w:r>
-        <w:t>. The participant</w:t>
-      </w:r>
-      <w:ins w:id="72" w:author="Erin Buchanan" w:date="2019-03-05T12:14:00Z">
-        <w:r>
-          <w:t>s</w:t>
-        </w:r>
-      </w:ins>
-      <w:r>
-        <w:t xml:space="preserve"> also had to complete a speed, memory, and reasoning task using different types of chess boards and pieces</w:t>
-      </w:r>
-      <w:r>
-        <w:t xml:space="preserve"> on a computer while being </w:t>
-      </w:r>
-      <w:r>
-        <w:t>monitored</w:t>
-      </w:r>
-      <w:r>
-        <w:t xml:space="preserve"> by an EEG</w:t>
-      </w:r>
-      <w:r>
-        <w:t>.</w:t>
+      <w:commentRangeStart w:id="72"/>
+      <w:commentRangeEnd w:id="72"/>
+      <w:r>
+        <w:rPr>
+          <w:rStyle w:val="CommentReference"/>
+        </w:rPr>
+        <w:commentReference w:id="72"/>
+      </w:r>
+      <w:r>
+        <w:t xml:space="preserve">that those who were an expert at the task (chess in this study), could make up for </w:t>
+      </w:r>
+      <w:r>
+        <w:t xml:space="preserve">a </w:t>
+      </w:r>
+      <w:r>
+        <w:t>lower measured</w:t>
       </w:r>
       <w:r>
         <w:t xml:space="preserve"> </w:t>
       </w:r>
-      <w:r>
-        <w:t xml:space="preserve">The authors found that </w:t>
-      </w:r>
-      <w:r>
-        <w:t xml:space="preserve">the </w:t>
-      </w:r>
-      <w:r>
-        <w:t xml:space="preserve">more intelligent participants </w:t>
-      </w:r>
-      <w:r>
-        <w:t xml:space="preserve">had better performance than less intelligent participants in chess. There was an </w:t>
-      </w:r>
-      <w:r>
-        <w:t xml:space="preserve">exception </w:t>
-      </w:r>
       <w:commentRangeStart w:id="73"/>
+      <w:commentRangeStart w:id="74"/>
+      <w:r>
+        <w:t>intelligence</w:t>
+      </w:r>
       <w:commentRangeEnd w:id="73"/>
       <w:r>
         <w:rPr>
@@ -2388,7 +2410,6 @@
         </w:rPr>
         <w:commentReference w:id="73"/>
       </w:r>
-      <w:commentRangeStart w:id="74"/>
       <w:commentRangeEnd w:id="74"/>
       <w:r>
         <w:rPr>
@@ -2397,22 +2418,27 @@
         <w:commentReference w:id="74"/>
       </w:r>
       <w:r>
-        <w:t xml:space="preserve">that those who were an expert at the task (chess in this study), could make up for </w:t>
-      </w:r>
-      <w:r>
-        <w:t xml:space="preserve">a </w:t>
-      </w:r>
-      <w:r>
-        <w:t>lower measured</w:t>
-      </w:r>
-      <w:r>
-        <w:t xml:space="preserve"> </w:t>
-      </w:r>
+        <w:t xml:space="preserve"> in other circumstances</w:t>
+      </w:r>
+      <w:r>
+        <w:t xml:space="preserve">. </w:t>
+      </w:r>
+    </w:p>
+    <w:p>
+      <w:pPr>
+        <w:spacing w:line="480" w:lineRule="auto"/>
+        <w:ind w:firstLine="720"/>
+      </w:pPr>
       <w:commentRangeStart w:id="75"/>
       <w:commentRangeStart w:id="76"/>
-      <w:r>
-        <w:t>intelligence</w:t>
-      </w:r>
+      <w:del w:id="77" w:author="Wikowsky, Addie J" w:date="2019-02-25T00:28:00Z">
+        <w:r>
+          <w:delText xml:space="preserve">While Guida, Gobet, Tardieu, and Nicolas (2012) </w:delText>
+        </w:r>
+        <w:r>
+          <w:delText xml:space="preserve">noted that by using template theory (TT) with long-term working memory (LT-WMT), when an expert, the experts LTM is used as WM which would make that individuals memory storage and processing have higher processing. </w:delText>
+        </w:r>
+      </w:del>
       <w:commentRangeEnd w:id="75"/>
       <w:r>
         <w:rPr>
@@ -2420,6 +2446,12 @@
         </w:rPr>
         <w:commentReference w:id="75"/>
       </w:r>
+      <w:r>
+        <w:t>T</w:t>
+      </w:r>
+      <w:r>
+        <w:t>emplate</w:t>
+      </w:r>
       <w:commentRangeEnd w:id="76"/>
       <w:r>
         <w:rPr>
@@ -2428,60 +2460,18 @@
         <w:commentReference w:id="76"/>
       </w:r>
       <w:r>
-        <w:t xml:space="preserve"> in other circumstances</w:t>
-      </w:r>
-      <w:r>
-        <w:t xml:space="preserve">. </w:t>
-      </w:r>
-    </w:p>
-    <w:p>
-      <w:pPr>
-        <w:spacing w:line="480" w:lineRule="auto"/>
-        <w:ind w:firstLine="720"/>
-      </w:pPr>
-      <w:commentRangeStart w:id="77"/>
-      <w:commentRangeStart w:id="78"/>
-      <w:del w:id="79" w:author="Wikowsky, Addie J" w:date="2019-02-25T00:28:00Z">
-        <w:r>
-          <w:delText xml:space="preserve">While Guida, Gobet, Tardieu, and Nicolas (2012) </w:delText>
-        </w:r>
-        <w:r>
-          <w:delText xml:space="preserve">noted that by using template theory (TT) with long-term working memory (LT-WMT), when an expert, the experts LTM is used as WM which would make that individuals memory storage and processing have higher processing. </w:delText>
-        </w:r>
-      </w:del>
-      <w:commentRangeEnd w:id="77"/>
-      <w:r>
-        <w:rPr>
-          <w:rStyle w:val="CommentReference"/>
-        </w:rPr>
-        <w:commentReference w:id="77"/>
+        <w:t xml:space="preserve"> </w:t>
       </w:r>
       <w:r>
         <w:t>T</w:t>
       </w:r>
       <w:r>
-        <w:t>emplate</w:t>
-      </w:r>
-      <w:commentRangeEnd w:id="78"/>
-      <w:r>
-        <w:rPr>
-          <w:rStyle w:val="CommentReference"/>
-        </w:rPr>
-        <w:commentReference w:id="78"/>
+        <w:t>heory</w:t>
       </w:r>
       <w:r>
         <w:t xml:space="preserve"> </w:t>
       </w:r>
       <w:r>
-        <w:t>T</w:t>
-      </w:r>
-      <w:r>
-        <w:t>heory</w:t>
-      </w:r>
-      <w:r>
-        <w:t xml:space="preserve"> </w:t>
-      </w:r>
-      <w:r>
         <w:t>(</w:t>
       </w:r>
       <w:proofErr w:type="spellStart"/>
@@ -2503,7 +2493,7 @@
       <w:r>
         <w:t>, 1995) is described as the association of information that has been encoded and the retrieval cues in LTM. For chess</w:t>
       </w:r>
-      <w:ins w:id="80" w:author="Erin Buchanan" w:date="2019-03-05T12:15:00Z">
+      <w:ins w:id="78" w:author="Erin Buchanan" w:date="2019-03-05T12:15:00Z">
         <w:r>
           <w:t>,</w:t>
         </w:r>
@@ -2568,16 +2558,16 @@
       <w:r>
         <w:t xml:space="preserve"> because it is needed to be able to recall and think about new problems at hand that the expert is </w:t>
       </w:r>
-      <w:commentRangeStart w:id="81"/>
+      <w:commentRangeStart w:id="79"/>
       <w:r>
         <w:t>evaluating</w:t>
       </w:r>
-      <w:commentRangeEnd w:id="81"/>
-      <w:r>
-        <w:rPr>
-          <w:rStyle w:val="CommentReference"/>
-        </w:rPr>
-        <w:commentReference w:id="81"/>
+      <w:commentRangeEnd w:id="79"/>
+      <w:r>
+        <w:rPr>
+          <w:rStyle w:val="CommentReference"/>
+        </w:rPr>
+        <w:commentReference w:id="79"/>
       </w:r>
       <w:r>
         <w:t xml:space="preserve">. </w:t>
@@ -2631,7 +2621,7 @@
       <w:r>
         <w:t xml:space="preserve">SONA. </w:t>
       </w:r>
-      <w:commentRangeStart w:id="82"/>
+      <w:commentRangeStart w:id="80"/>
       <w:r>
         <w:t xml:space="preserve">There were two options for students to choose from, the control </w:t>
       </w:r>
@@ -2662,12 +2652,12 @@
       <w:r>
         <w:t xml:space="preserve">. </w:t>
       </w:r>
-      <w:commentRangeEnd w:id="82"/>
-      <w:r>
-        <w:rPr>
-          <w:rStyle w:val="CommentReference"/>
-        </w:rPr>
-        <w:commentReference w:id="82"/>
+      <w:commentRangeEnd w:id="80"/>
+      <w:r>
+        <w:rPr>
+          <w:rStyle w:val="CommentReference"/>
+        </w:rPr>
+        <w:commentReference w:id="80"/>
       </w:r>
       <w:r>
         <w:t xml:space="preserve">There was a total of x participants, x% were female, x% were male, all between the ages of x-x. They received course credit for their participation in this study. </w:t>
@@ -2680,7 +2670,7 @@
           <w:b/>
         </w:rPr>
       </w:pPr>
-      <w:ins w:id="83" w:author="Erin Buchanan" w:date="2019-03-14T19:17:00Z">
+      <w:ins w:id="81" w:author="Erin Buchanan" w:date="2019-03-14T19:17:00Z">
         <w:r>
           <w:rPr>
             <w:b/>
@@ -2688,7 +2678,7 @@
           <w:t>Materials</w:t>
         </w:r>
       </w:ins>
-      <w:ins w:id="84" w:author="Erin Buchanan" w:date="2019-03-19T13:45:00Z">
+      <w:ins w:id="82" w:author="Erin Buchanan" w:date="2019-03-19T13:45:00Z">
         <w:r>
           <w:rPr>
             <w:b/>
@@ -2716,8 +2706,8 @@
       <w:pPr>
         <w:spacing w:line="480" w:lineRule="auto"/>
         <w:rPr>
-          <w:ins w:id="85" w:author="Erin Buchanan" w:date="2019-03-19T12:45:00Z"/>
-          <w:del w:id="86" w:author="Wikowsky, Addie J" w:date="2019-03-20T19:11:00Z"/>
+          <w:ins w:id="83" w:author="Erin Buchanan" w:date="2019-03-19T12:45:00Z"/>
+          <w:del w:id="84" w:author="Wikowsky, Addie J" w:date="2019-03-20T19:11:00Z"/>
         </w:rPr>
       </w:pPr>
       <w:r>
@@ -2741,8 +2731,8 @@
       <w:r>
         <w:t xml:space="preserve"> </w:t>
       </w:r>
-      <w:commentRangeStart w:id="87"/>
-      <w:commentRangeStart w:id="88"/>
+      <w:commentRangeStart w:id="85"/>
+      <w:commentRangeStart w:id="86"/>
       <w:r>
         <w:t xml:space="preserve">The </w:t>
       </w:r>
@@ -2752,19 +2742,19 @@
       <w:r>
         <w:t>OSPAN was accessed through a Missouri State University domain.</w:t>
       </w:r>
-      <w:commentRangeEnd w:id="87"/>
-      <w:r>
-        <w:rPr>
-          <w:rStyle w:val="CommentReference"/>
-        </w:rPr>
-        <w:commentReference w:id="87"/>
-      </w:r>
-      <w:commentRangeEnd w:id="88"/>
-      <w:r>
-        <w:rPr>
-          <w:rStyle w:val="CommentReference"/>
-        </w:rPr>
-        <w:commentReference w:id="88"/>
+      <w:commentRangeEnd w:id="85"/>
+      <w:r>
+        <w:rPr>
+          <w:rStyle w:val="CommentReference"/>
+        </w:rPr>
+        <w:commentReference w:id="85"/>
+      </w:r>
+      <w:commentRangeEnd w:id="86"/>
+      <w:r>
+        <w:rPr>
+          <w:rStyle w:val="CommentReference"/>
+        </w:rPr>
+        <w:commentReference w:id="86"/>
       </w:r>
       <w:r>
         <w:t xml:space="preserve"> The </w:t>
@@ -2820,47 +2810,98 @@
       <w:r>
         <w:t xml:space="preserve"> The participant is prompted with the instructions explaining they will have to memorize letters and solve simple math problems. During the practice letter recall</w:t>
       </w:r>
+      <w:ins w:id="87" w:author="Erin Buchanan" w:date="2019-03-19T12:43:00Z">
+        <w:r>
+          <w:t>,</w:t>
+        </w:r>
+      </w:ins>
+      <w:r>
+        <w:t xml:space="preserve"> they are shown black bold letters and told to remember the order in which they appear. For the math practice</w:t>
+      </w:r>
+      <w:ins w:id="88" w:author="Erin Buchanan" w:date="2019-03-19T12:43:00Z">
+        <w:r>
+          <w:t>,</w:t>
+        </w:r>
+      </w:ins>
+      <w:r>
+        <w:t xml:space="preserve"> they are given a</w:t>
+      </w:r>
+      <w:r>
+        <w:t xml:space="preserve"> math </w:t>
+      </w:r>
+      <w:r>
+        <w:t>operation and told to</w:t>
+      </w:r>
+      <w:r>
+        <w:t xml:space="preserve"> identify whether the solution was true or false.</w:t>
+      </w:r>
+      <w:r>
+        <w:t xml:space="preserve"> For example, “IS 2X3 + 4 = 10” would be indicated </w:t>
+      </w:r>
+      <w:r>
+        <w:t>as TRUE.</w:t>
+      </w:r>
+      <w:r>
+        <w:t xml:space="preserve"> After the practice portions</w:t>
+      </w:r>
       <w:ins w:id="89" w:author="Erin Buchanan" w:date="2019-03-19T12:43:00Z">
         <w:r>
           <w:t>,</w:t>
         </w:r>
       </w:ins>
       <w:r>
-        <w:t xml:space="preserve"> they are shown black bold letters and told to remember the order in which they appear. For the math practice</w:t>
-      </w:r>
-      <w:ins w:id="90" w:author="Erin Buchanan" w:date="2019-03-19T12:43:00Z">
-        <w:r>
-          <w:t>,</w:t>
+        <w:t xml:space="preserve"> the participant then is prompted with the OSPAN instructions where they are told after they make their decision about whether the math operations answer is true or false, and that they must try to remember the letter that follows. </w:t>
+      </w:r>
+    </w:p>
+    <w:p>
+      <w:pPr>
+        <w:spacing w:line="480" w:lineRule="auto"/>
+        <w:ind w:firstLine="720"/>
+        <w:rPr>
+          <w:del w:id="90" w:author="Wikowsky, Addie J" w:date="2019-03-19T23:46:00Z"/>
+        </w:rPr>
+      </w:pPr>
+      <w:commentRangeStart w:id="91"/>
+      <w:r>
+        <w:t xml:space="preserve">The </w:t>
+      </w:r>
+      <w:commentRangeEnd w:id="91"/>
+      <w:r>
+        <w:rPr>
+          <w:rStyle w:val="CommentReference"/>
+        </w:rPr>
+        <w:commentReference w:id="91"/>
+      </w:r>
+      <w:r>
+        <w:t>participant is told that it is important for them to answer the math operations quickly and accurately and must answer at least 85% of the problems correctly.</w:t>
+      </w:r>
+      <w:r>
+        <w:t xml:space="preserve"> The percent correct is displayed on the screen.</w:t>
+      </w:r>
+      <w:r>
+        <w:t xml:space="preserve"> There are 75 math problem and letter combinations, shown in sets of 2 to 7 problems with letter recall. To recall the letters, participants click on letters in order after the last problem-letter set.</w:t>
+      </w:r>
+      <w:ins w:id="92" w:author="Wikowsky, Addie J" w:date="2019-03-18T13:52:00Z">
+        <w:r>
+          <w:t xml:space="preserve"> </w:t>
         </w:r>
       </w:ins>
       <w:r>
-        <w:t xml:space="preserve"> they are given a</w:t>
-      </w:r>
-      <w:r>
-        <w:t xml:space="preserve"> math </w:t>
-      </w:r>
-      <w:r>
-        <w:t>operation and told to</w:t>
-      </w:r>
-      <w:r>
-        <w:t xml:space="preserve"> identify whether the solution was true or false.</w:t>
-      </w:r>
-      <w:r>
-        <w:t xml:space="preserve"> For example, “IS 2X3 + 4 = 10” would be indicated </w:t>
-      </w:r>
-      <w:r>
-        <w:t>as TRUE.</w:t>
-      </w:r>
-      <w:r>
-        <w:t xml:space="preserve"> After the practice portions</w:t>
-      </w:r>
-      <w:ins w:id="91" w:author="Erin Buchanan" w:date="2019-03-19T12:43:00Z">
-        <w:r>
-          <w:t>,</w:t>
+        <w:t>Participants are scored by the number of letters they correctly recall</w:t>
+      </w:r>
+      <w:r>
+        <w:t xml:space="preserve">, and scores can range from 0 to 75. </w:t>
+      </w:r>
+      <w:r>
+        <w:t xml:space="preserve">Participants who do not score about 85% </w:t>
+      </w:r>
+      <w:ins w:id="93" w:author="Wikowsky, Addie J" w:date="2019-03-20T19:12:00Z">
+        <w:r>
+          <w:t xml:space="preserve">proficiency </w:t>
         </w:r>
       </w:ins>
       <w:r>
-        <w:t xml:space="preserve"> the participant then is prompted with the OSPAN instructions where they are told after they make their decision about whether the math operations answer is true or false, and that they must try to remember the letter that follows. </w:t>
+        <w:t xml:space="preserve">will be not used in the study. </w:t>
       </w:r>
     </w:p>
     <w:p>
@@ -2868,68 +2909,17 @@
         <w:spacing w:line="480" w:lineRule="auto"/>
         <w:ind w:firstLine="720"/>
         <w:rPr>
-          <w:del w:id="92" w:author="Wikowsky, Addie J" w:date="2019-03-19T23:46:00Z"/>
-        </w:rPr>
-      </w:pPr>
-      <w:commentRangeStart w:id="93"/>
-      <w:r>
-        <w:t xml:space="preserve">The </w:t>
-      </w:r>
-      <w:commentRangeEnd w:id="93"/>
-      <w:r>
-        <w:rPr>
-          <w:rStyle w:val="CommentReference"/>
-        </w:rPr>
-        <w:commentReference w:id="93"/>
-      </w:r>
-      <w:r>
-        <w:t>participant is told that it is important for them to answer the math operations quickly and accurately and must answer at least 85% of the problems correctly.</w:t>
-      </w:r>
-      <w:r>
-        <w:t xml:space="preserve"> The percent correct is displayed on the screen.</w:t>
-      </w:r>
-      <w:r>
-        <w:t xml:space="preserve"> There are 75 math problem and letter combinations, shown in sets of 2 to 7 problems with letter recall. To recall the letters, participants click on letters in order after the last problem-letter set.</w:t>
-      </w:r>
-      <w:ins w:id="94" w:author="Wikowsky, Addie J" w:date="2019-03-18T13:52:00Z">
-        <w:r>
-          <w:t xml:space="preserve"> </w:t>
-        </w:r>
-      </w:ins>
-      <w:r>
-        <w:t>Participants are scored by the number of letters they correctly recall</w:t>
-      </w:r>
-      <w:r>
-        <w:t xml:space="preserve">, and scores can range from 0 to 75. </w:t>
-      </w:r>
-      <w:r>
-        <w:t xml:space="preserve">Participants who do not score about 85% </w:t>
-      </w:r>
-      <w:ins w:id="95" w:author="Wikowsky, Addie J" w:date="2019-03-20T19:12:00Z">
-        <w:r>
-          <w:t xml:space="preserve">proficiency </w:t>
-        </w:r>
-      </w:ins>
-      <w:r>
-        <w:t xml:space="preserve">will be not used in the study. </w:t>
-      </w:r>
-    </w:p>
-    <w:p>
-      <w:pPr>
-        <w:spacing w:line="480" w:lineRule="auto"/>
-        <w:ind w:firstLine="720"/>
-        <w:rPr>
-          <w:del w:id="96" w:author="Wikowsky, Addie J" w:date="2019-03-19T23:47:00Z"/>
-        </w:rPr>
-      </w:pPr>
-    </w:p>
-    <w:p>
-      <w:pPr>
-        <w:spacing w:line="480" w:lineRule="auto"/>
-        <w:rPr>
-          <w:ins w:id="97" w:author="Wikowsky, Addie J" w:date="2019-03-19T23:46:00Z"/>
-        </w:rPr>
-        <w:pPrChange w:id="98" w:author="Wikowsky, Addie J" w:date="2019-03-19T23:47:00Z">
+          <w:del w:id="94" w:author="Wikowsky, Addie J" w:date="2019-03-19T23:47:00Z"/>
+        </w:rPr>
+      </w:pPr>
+    </w:p>
+    <w:p>
+      <w:pPr>
+        <w:spacing w:line="480" w:lineRule="auto"/>
+        <w:rPr>
+          <w:ins w:id="95" w:author="Wikowsky, Addie J" w:date="2019-03-19T23:46:00Z"/>
+        </w:rPr>
+        <w:pPrChange w:id="96" w:author="Wikowsky, Addie J" w:date="2019-03-19T23:47:00Z">
           <w:pPr>
             <w:spacing w:line="480" w:lineRule="auto"/>
             <w:ind w:firstLine="720"/>
@@ -2941,9 +2931,9 @@
       <w:pPr>
         <w:spacing w:line="480" w:lineRule="auto"/>
         <w:rPr>
-          <w:ins w:id="99" w:author="Wikowsky, Addie J" w:date="2019-03-19T23:46:00Z"/>
-        </w:rPr>
-        <w:pPrChange w:id="100" w:author="Wikowsky, Addie J" w:date="2019-03-19T23:48:00Z">
+          <w:ins w:id="97" w:author="Wikowsky, Addie J" w:date="2019-03-19T23:46:00Z"/>
+        </w:rPr>
+        <w:pPrChange w:id="98" w:author="Wikowsky, Addie J" w:date="2019-03-19T23:48:00Z">
           <w:pPr>
             <w:spacing w:line="480" w:lineRule="auto"/>
             <w:ind w:firstLine="720"/>
@@ -2951,7 +2941,7 @@
         </w:pPrChange>
       </w:pPr>
       <w:proofErr w:type="gramStart"/>
-      <w:ins w:id="101" w:author="Wikowsky, Addie J" w:date="2019-03-19T23:46:00Z">
+      <w:ins w:id="99" w:author="Wikowsky, Addie J" w:date="2019-03-19T23:46:00Z">
         <w:r>
           <w:rPr>
             <w:i/>
@@ -2966,7 +2956,7 @@
           <w:t xml:space="preserve"> This screen demonstrates where the participant would order the letters from the r</w:t>
         </w:r>
       </w:ins>
-      <w:ins w:id="102" w:author="Wikowsky, Addie J" w:date="2019-03-19T23:47:00Z">
+      <w:ins w:id="100" w:author="Wikowsky, Addie J" w:date="2019-03-19T23:47:00Z">
         <w:r>
           <w:t>ecall after the math problem has been answered.</w:t>
         </w:r>
@@ -3022,7 +3012,7 @@
         <w:br/>
       </w:r>
       <w:proofErr w:type="gramStart"/>
-      <w:ins w:id="103" w:author="Wikowsky, Addie J" w:date="2019-03-19T23:58:00Z">
+      <w:ins w:id="101" w:author="Wikowsky, Addie J" w:date="2019-03-19T23:58:00Z">
         <w:r>
           <w:rPr>
             <w:i/>
@@ -3034,7 +3024,7 @@
           <w:t xml:space="preserve"> This screen shows </w:t>
         </w:r>
       </w:ins>
-      <w:ins w:id="104" w:author="Wikowsky, Addie J" w:date="2019-03-20T00:05:00Z">
+      <w:ins w:id="102" w:author="Wikowsky, Addie J" w:date="2019-03-20T00:05:00Z">
         <w:r>
           <w:t>an example of the math operations presented to the participant.</w:t>
         </w:r>
@@ -3044,7 +3034,7 @@
       <w:pPr>
         <w:spacing w:line="480" w:lineRule="auto"/>
         <w:ind w:firstLine="720"/>
-        <w:pPrChange w:id="105" w:author="Erin Buchanan" w:date="2019-03-19T12:45:00Z">
+        <w:pPrChange w:id="103" w:author="Erin Buchanan" w:date="2019-03-19T12:45:00Z">
           <w:pPr>
             <w:spacing w:line="480" w:lineRule="auto"/>
           </w:pPr>
@@ -3104,8 +3094,8 @@
       <w:r>
         <w:t xml:space="preserve"> </w:t>
       </w:r>
-      <w:commentRangeStart w:id="106"/>
-      <w:commentRangeStart w:id="107"/>
+      <w:commentRangeStart w:id="104"/>
+      <w:commentRangeStart w:id="105"/>
       <w:r>
         <w:t xml:space="preserve">The APM was setup through a Qualtrics survey </w:t>
       </w:r>
@@ -3158,14 +3148,14 @@
       <w:r>
         <w:t xml:space="preserve">. </w:t>
       </w:r>
-      <w:commentRangeEnd w:id="106"/>
-      <w:r>
-        <w:rPr>
-          <w:rStyle w:val="CommentReference"/>
-        </w:rPr>
-        <w:commentReference w:id="106"/>
-      </w:r>
-      <w:commentRangeEnd w:id="107"/>
+      <w:commentRangeEnd w:id="104"/>
+      <w:r>
+        <w:rPr>
+          <w:rStyle w:val="CommentReference"/>
+        </w:rPr>
+        <w:commentReference w:id="104"/>
+      </w:r>
+      <w:commentRangeEnd w:id="105"/>
       <w:r>
         <w:t xml:space="preserve">Scores can range from 0 to 36. </w:t>
       </w:r>
@@ -3173,7 +3163,7 @@
         <w:rPr>
           <w:rStyle w:val="CommentReference"/>
         </w:rPr>
-        <w:commentReference w:id="107"/>
+        <w:commentReference w:id="105"/>
       </w:r>
     </w:p>
     <w:p>
@@ -3261,16 +3251,16 @@
       <w:r>
         <w:t xml:space="preserve"> </w:t>
       </w:r>
-      <w:commentRangeStart w:id="108"/>
+      <w:commentRangeStart w:id="106"/>
       <w:r>
         <w:t>experience</w:t>
       </w:r>
-      <w:commentRangeEnd w:id="108"/>
-      <w:r>
-        <w:rPr>
-          <w:rStyle w:val="CommentReference"/>
-        </w:rPr>
-        <w:commentReference w:id="108"/>
+      <w:commentRangeEnd w:id="106"/>
+      <w:r>
+        <w:rPr>
+          <w:rStyle w:val="CommentReference"/>
+        </w:rPr>
+        <w:commentReference w:id="106"/>
       </w:r>
       <w:r>
         <w:t xml:space="preserve">. </w:t>
@@ -3278,7 +3268,7 @@
       <w:r>
         <w:t xml:space="preserve">For this we used and online typing task </w:t>
       </w:r>
-      <w:commentRangeStart w:id="109"/>
+      <w:commentRangeStart w:id="107"/>
       <w:r>
         <w:t>(</w:t>
       </w:r>
@@ -3290,12 +3280,12 @@
           <w:t>www.TypingTest.com</w:t>
         </w:r>
       </w:hyperlink>
-      <w:commentRangeEnd w:id="109"/>
-      <w:r>
-        <w:rPr>
-          <w:rStyle w:val="CommentReference"/>
-        </w:rPr>
-        <w:commentReference w:id="109"/>
+      <w:commentRangeEnd w:id="107"/>
+      <w:r>
+        <w:rPr>
+          <w:rStyle w:val="CommentReference"/>
+        </w:rPr>
+        <w:commentReference w:id="107"/>
       </w:r>
       <w:r>
         <w:t xml:space="preserve">). </w:t>
@@ -3467,16 +3457,16 @@
       <w:r>
         <w:t xml:space="preserve">. In addition to taking the </w:t>
       </w:r>
-      <w:commentRangeStart w:id="110"/>
+      <w:commentRangeStart w:id="108"/>
       <w:r>
         <w:t>typing</w:t>
       </w:r>
-      <w:commentRangeEnd w:id="110"/>
-      <w:r>
-        <w:rPr>
-          <w:rStyle w:val="CommentReference"/>
-        </w:rPr>
-        <w:commentReference w:id="110"/>
+      <w:commentRangeEnd w:id="108"/>
+      <w:r>
+        <w:rPr>
+          <w:rStyle w:val="CommentReference"/>
+        </w:rPr>
+        <w:commentReference w:id="108"/>
       </w:r>
       <w:r>
         <w:t xml:space="preserve"> task, the participants were also required to take Missouri State University’s Foreign Language Placement Exam given to those </w:t>
@@ -3533,7 +3523,7 @@
       <w:r>
         <w:t xml:space="preserve"> (</w:t>
       </w:r>
-      <w:commentRangeStart w:id="111"/>
+      <w:commentRangeStart w:id="109"/>
       <w:r>
         <w:t xml:space="preserve">i.e., 101, 102, 201, 202 representing the </w:t>
       </w:r>
@@ -3545,12 +3535,12 @@
       <w:r>
         <w:t xml:space="preserve"> sequence of foreign language requirement</w:t>
       </w:r>
-      <w:commentRangeEnd w:id="111"/>
-      <w:r>
-        <w:rPr>
-          <w:rStyle w:val="CommentReference"/>
-        </w:rPr>
-        <w:commentReference w:id="111"/>
+      <w:commentRangeEnd w:id="109"/>
+      <w:r>
+        <w:rPr>
+          <w:rStyle w:val="CommentReference"/>
+        </w:rPr>
+        <w:commentReference w:id="109"/>
       </w:r>
       <w:r>
         <w:t>)</w:t>
@@ -3574,7 +3564,7 @@
         </w:rPr>
         <w:t>Figure</w:t>
       </w:r>
-      <w:del w:id="112" w:author="Wikowsky, Addie J" w:date="2019-03-20T00:05:00Z">
+      <w:del w:id="110" w:author="Wikowsky, Addie J" w:date="2019-03-20T00:05:00Z">
         <w:r>
           <w:rPr>
             <w:i/>
@@ -3582,7 +3572,7 @@
           <w:delText xml:space="preserve"> </w:delText>
         </w:r>
       </w:del>
-      <w:ins w:id="113" w:author="Wikowsky, Addie J" w:date="2019-03-20T00:05:00Z">
+      <w:ins w:id="111" w:author="Wikowsky, Addie J" w:date="2019-03-20T00:05:00Z">
         <w:r>
           <w:rPr>
             <w:i/>
@@ -3590,7 +3580,7 @@
           <w:t xml:space="preserve"> </w:t>
         </w:r>
       </w:ins>
-      <w:del w:id="114" w:author="Wikowsky, Addie J" w:date="2019-03-20T00:05:00Z">
+      <w:del w:id="112" w:author="Wikowsky, Addie J" w:date="2019-03-20T00:05:00Z">
         <w:r>
           <w:rPr>
             <w:i/>
@@ -3675,12 +3665,7 @@
         <w:t xml:space="preserve"> These images demonstrate the amount of available points and the corresponding section the participant </w:t>
       </w:r>
       <w:r>
-        <w:t xml:space="preserve">should take. In the following order are </w:t>
-      </w:r>
-      <w:bookmarkStart w:id="115" w:name="_GoBack"/>
-      <w:bookmarkEnd w:id="115"/>
-      <w:r>
-        <w:t>the points and sections assigned to that range of points for: French, German, and Spanish.</w:t>
+        <w:t>should take. In the following order are the points and sections assigned to that range of points for: French, German, and Spanish.</w:t>
       </w:r>
     </w:p>
     <w:p>
@@ -3851,19 +3836,43 @@
         </w:rPr>
         <w:t xml:space="preserve"> </w:t>
       </w:r>
+      <w:commentRangeStart w:id="113"/>
       <w:r>
         <w:rPr>
           <w:b/>
         </w:rPr>
         <w:t>Results</w:t>
       </w:r>
-    </w:p>
-    <w:p>
-      <w:pPr>
-        <w:spacing w:line="480" w:lineRule="auto"/>
-      </w:pPr>
-      <w:r>
-        <w:t>Here you should write out the hypotheses + how you will test them.</w:t>
+      <w:commentRangeEnd w:id="113"/>
+      <w:r>
+        <w:rPr>
+          <w:rStyle w:val="CommentReference"/>
+        </w:rPr>
+        <w:commentReference w:id="113"/>
+      </w:r>
+    </w:p>
+    <w:p>
+      <w:pPr>
+        <w:spacing w:line="480" w:lineRule="auto"/>
+      </w:pPr>
+      <w:commentRangeStart w:id="114"/>
+      <w:r>
+        <w:t xml:space="preserve">Expertise </w:t>
+      </w:r>
+      <w:commentRangeEnd w:id="114"/>
+      <w:r>
+        <w:rPr>
+          <w:rStyle w:val="CommentReference"/>
+        </w:rPr>
+        <w:commentReference w:id="114"/>
+      </w:r>
+      <w:r>
+        <w:t xml:space="preserve">and working memory studies have been done on various subjects. Very few studies include fluid intelligence and how it is related to expertise. I wish </w:t>
+      </w:r>
+      <w:bookmarkStart w:id="115" w:name="_GoBack"/>
+      <w:bookmarkEnd w:id="115"/>
+      <w:r>
+        <w:t>to compare expertise and working memory again, and then see how expertise and fluid intelligence are related.</w:t>
       </w:r>
     </w:p>
     <w:p>
@@ -3872,7 +3881,7 @@
       </w:pPr>
       <w:commentRangeStart w:id="116"/>
       <w:r>
-        <w:t xml:space="preserve">Expertise </w:t>
+        <w:t xml:space="preserve">Those </w:t>
       </w:r>
       <w:commentRangeEnd w:id="116"/>
       <w:r>
@@ -3882,42 +3891,20 @@
         <w:commentReference w:id="116"/>
       </w:r>
       <w:r>
-        <w:t>and working memory studies have been done on various subjects. Very few studies include fluid intelligence and how it is related to expertise. I wish to compare expertise and working memory again, and then see how expertise and fluid intelligence are related.</w:t>
-      </w:r>
-    </w:p>
-    <w:p>
-      <w:pPr>
-        <w:spacing w:line="480" w:lineRule="auto"/>
-      </w:pPr>
-      <w:commentRangeStart w:id="117"/>
-      <w:r>
-        <w:t xml:space="preserve">Those </w:t>
-      </w:r>
-      <w:commentRangeEnd w:id="117"/>
-      <w:r>
-        <w:rPr>
-          <w:rStyle w:val="CommentReference"/>
-        </w:rPr>
-        <w:commentReference w:id="117"/>
-      </w:r>
-      <w:r>
-        <w:t xml:space="preserve">who have a higher expertise will have a higher working memory OSPAN scores and higher fluid intelligence Raven scores. </w:t>
-      </w:r>
-    </w:p>
-    <w:p>
-      <w:pPr>
-        <w:spacing w:line="480" w:lineRule="auto"/>
-      </w:pPr>
-    </w:p>
-    <w:p>
-      <w:pPr>
-        <w:spacing w:line="480" w:lineRule="auto"/>
-      </w:pPr>
-      <w:ins w:id="118" w:author="Erin Buchanan" w:date="2019-03-14T19:22:00Z">
-        <w:r>
-          <w:t xml:space="preserve"> </w:t>
-        </w:r>
-      </w:ins>
+        <w:t xml:space="preserve">who have a higher expertise will have a higher working memory </w:t>
+      </w:r>
+      <w:r>
+        <w:t>A</w:t>
+      </w:r>
+      <w:r>
+        <w:t xml:space="preserve">OSPAN scores and higher fluid intelligence </w:t>
+      </w:r>
+      <w:r>
+        <w:t>APM</w:t>
+      </w:r>
+      <w:r>
+        <w:t xml:space="preserve">. </w:t>
+      </w:r>
       <w:r>
         <w:rPr>
           <w:b/>
@@ -3997,7 +3984,7 @@
       <w:r>
         <w:t>-Test 2000 R,</w:t>
       </w:r>
-      <w:ins w:id="119" w:author="Wikowsky, Addie J" w:date="2019-03-12T01:50:00Z">
+      <w:ins w:id="117" w:author="Wikowsky, Addie J" w:date="2019-03-12T01:50:00Z">
         <w:r>
           <w:t xml:space="preserve"> </w:t>
         </w:r>
@@ -4387,7 +4374,7 @@
         <w:spacing w:line="480" w:lineRule="auto"/>
         <w:ind w:left="720" w:hanging="720"/>
         <w:rPr>
-          <w:ins w:id="120" w:author="Wikowsky, Addie J" w:date="2019-02-16T05:30:00Z"/>
+          <w:ins w:id="118" w:author="Wikowsky, Addie J" w:date="2019-02-16T05:30:00Z"/>
         </w:rPr>
       </w:pPr>
       <w:r>
@@ -4408,31 +4395,31 @@
         <w:spacing w:line="480" w:lineRule="auto"/>
         <w:ind w:left="720" w:hanging="720"/>
         <w:rPr>
-          <w:ins w:id="121" w:author="Wikowsky, Addie J" w:date="2019-02-25T01:17:00Z"/>
-        </w:rPr>
-      </w:pPr>
+          <w:ins w:id="119" w:author="Wikowsky, Addie J" w:date="2019-02-25T01:17:00Z"/>
+        </w:rPr>
+      </w:pPr>
+      <w:ins w:id="120" w:author="Wikowsky, Addie J" w:date="2019-02-25T01:17:00Z">
+        <w:r>
+          <w:fldChar w:fldCharType="begin"/>
+        </w:r>
+        <w:r>
+          <w:instrText xml:space="preserve"> HYPERLINK "</w:instrText>
+        </w:r>
+      </w:ins>
+      <w:ins w:id="121" w:author="Wikowsky, Addie J" w:date="2019-02-16T05:30:00Z">
+        <w:r>
+          <w:instrText>https://www.millisecond.com/download/library/v5/ospan/automatedospan.manual</w:instrText>
+        </w:r>
+      </w:ins>
       <w:ins w:id="122" w:author="Wikowsky, Addie J" w:date="2019-02-25T01:17:00Z">
         <w:r>
-          <w:fldChar w:fldCharType="begin"/>
-        </w:r>
-        <w:r>
-          <w:instrText xml:space="preserve"> HYPERLINK "</w:instrText>
+          <w:instrText xml:space="preserve">" </w:instrText>
+        </w:r>
+        <w:r>
+          <w:fldChar w:fldCharType="separate"/>
         </w:r>
       </w:ins>
       <w:ins w:id="123" w:author="Wikowsky, Addie J" w:date="2019-02-16T05:30:00Z">
-        <w:r>
-          <w:instrText>https://www.millisecond.com/download/library/v5/ospan/automatedospan.manual</w:instrText>
-        </w:r>
-      </w:ins>
-      <w:ins w:id="124" w:author="Wikowsky, Addie J" w:date="2019-02-25T01:17:00Z">
-        <w:r>
-          <w:instrText xml:space="preserve">" </w:instrText>
-        </w:r>
-        <w:r>
-          <w:fldChar w:fldCharType="separate"/>
-        </w:r>
-      </w:ins>
-      <w:ins w:id="125" w:author="Wikowsky, Addie J" w:date="2019-02-16T05:30:00Z">
         <w:r>
           <w:rPr>
             <w:rStyle w:val="Hyperlink"/>
@@ -4440,7 +4427,7 @@
           <w:t>https://www.millisecond.com/download/library/v5/ospan/automatedospan.manual</w:t>
         </w:r>
       </w:ins>
-      <w:ins w:id="126" w:author="Wikowsky, Addie J" w:date="2019-02-25T01:17:00Z">
+      <w:ins w:id="124" w:author="Wikowsky, Addie J" w:date="2019-02-25T01:17:00Z">
         <w:r>
           <w:fldChar w:fldCharType="end"/>
         </w:r>
@@ -4696,7 +4683,7 @@
 
 <file path=word/comments.xml><?xml version="1.0" encoding="utf-8"?>
 <w:comments xmlns:wpc="http://schemas.microsoft.com/office/word/2010/wordprocessingCanvas" xmlns:cx="http://schemas.microsoft.com/office/drawing/2014/chartex" xmlns:cx1="http://schemas.microsoft.com/office/drawing/2015/9/8/chartex" xmlns:cx2="http://schemas.microsoft.com/office/drawing/2015/10/21/chartex" xmlns:cx3="http://schemas.microsoft.com/office/drawing/2016/5/9/chartex" xmlns:cx4="http://schemas.microsoft.com/office/drawing/2016/5/10/chartex" xmlns:cx5="http://schemas.microsoft.com/office/drawing/2016/5/11/chartex" xmlns:cx6="http://schemas.microsoft.com/office/drawing/2016/5/12/chartex" xmlns:cx7="http://schemas.microsoft.com/office/drawing/2016/5/13/chartex" xmlns:cx8="http://schemas.microsoft.com/office/drawing/2016/5/14/chartex" xmlns:mc="http://schemas.openxmlformats.org/markup-compatibility/2006" xmlns:aink="http://schemas.microsoft.com/office/drawing/2016/ink" xmlns:am3d="http://schemas.microsoft.com/office/drawing/2017/model3d" xmlns:o="urn:schemas-microsoft-com:office:office" xmlns:r="http://schemas.openxmlformats.org/officeDocument/2006/relationships" xmlns:m="http://schemas.openxmlformats.org/officeDocument/2006/math" xmlns:v="urn:schemas-microsoft-com:vml" xmlns:wp14="http://schemas.microsoft.com/office/word/2010/wordprocessingDrawing" xmlns:wp="http://schemas.openxmlformats.org/drawingml/2006/wordprocessingDrawing" xmlns:w10="urn:schemas-microsoft-com:office:word" xmlns:w="http://schemas.openxmlformats.org/wordprocessingml/2006/main" xmlns:w14="http://schemas.microsoft.com/office/word/2010/wordml" xmlns:w15="http://schemas.microsoft.com/office/word/2012/wordml" xmlns:w16cid="http://schemas.microsoft.com/office/word/2016/wordml/cid" xmlns:w16se="http://schemas.microsoft.com/office/word/2015/wordml/symex" xmlns:wpg="http://schemas.microsoft.com/office/word/2010/wordprocessingGroup" xmlns:wpi="http://schemas.microsoft.com/office/word/2010/wordprocessingInk" xmlns:wne="http://schemas.microsoft.com/office/word/2006/wordml" xmlns:wps="http://schemas.microsoft.com/office/word/2010/wordprocessingShape" mc:Ignorable="w14 w15 w16se w16cid wp14">
-  <w:comment w:id="2" w:author="Buchanan, Erin M" w:date="2018-11-01T13:41:00Z" w:initials="BEM">
+  <w:comment w:id="0" w:author="Buchanan, Erin M" w:date="2018-11-01T13:41:00Z" w:initials="BEM">
     <w:p>
       <w:pPr>
         <w:pStyle w:val="CommentText"/>
@@ -4720,7 +4707,7 @@
       </w:r>
     </w:p>
   </w:comment>
-  <w:comment w:id="3" w:author="Buchanan, Erin M" w:date="2018-11-01T13:47:00Z" w:initials="BEM">
+  <w:comment w:id="1" w:author="Buchanan, Erin M" w:date="2018-11-01T13:47:00Z" w:initials="BEM">
     <w:p>
       <w:pPr>
         <w:pStyle w:val="CommentText"/>
@@ -4736,7 +4723,7 @@
       </w:r>
     </w:p>
   </w:comment>
-  <w:comment w:id="4" w:author="Buchanan, Erin M" w:date="2018-11-01T13:51:00Z" w:initials="BEM">
+  <w:comment w:id="2" w:author="Buchanan, Erin M" w:date="2018-11-01T13:51:00Z" w:initials="BEM">
     <w:p>
       <w:pPr>
         <w:pStyle w:val="CommentText"/>
@@ -4752,7 +4739,7 @@
       </w:r>
     </w:p>
   </w:comment>
-  <w:comment w:id="5" w:author="Buchanan, Erin M" w:date="2018-11-01T13:52:00Z" w:initials="BEM">
+  <w:comment w:id="3" w:author="Buchanan, Erin M" w:date="2018-11-01T13:52:00Z" w:initials="BEM">
     <w:p>
       <w:pPr>
         <w:pStyle w:val="CommentText"/>
@@ -4768,7 +4755,7 @@
       </w:r>
     </w:p>
   </w:comment>
-  <w:comment w:id="6" w:author="Buchanan, Erin M [2]" w:date="2018-09-06T13:23:00Z" w:initials="BEM">
+  <w:comment w:id="4" w:author="Buchanan, Erin M [2]" w:date="2018-09-06T13:23:00Z" w:initials="BEM">
     <w:p>
       <w:pPr>
         <w:pStyle w:val="CommentText"/>
@@ -4792,7 +4779,7 @@
       </w:r>
     </w:p>
   </w:comment>
-  <w:comment w:id="7" w:author="Buchanan, Erin M" w:date="2018-11-01T13:54:00Z" w:initials="BEM">
+  <w:comment w:id="5" w:author="Buchanan, Erin M" w:date="2018-11-01T13:54:00Z" w:initials="BEM">
     <w:p>
       <w:pPr>
         <w:pStyle w:val="CommentText"/>
@@ -4808,7 +4795,7 @@
       </w:r>
     </w:p>
   </w:comment>
-  <w:comment w:id="8" w:author="Erin Buchanan" w:date="2019-02-05T18:33:00Z" w:initials="BEM">
+  <w:comment w:id="6" w:author="Erin Buchanan" w:date="2019-02-05T18:33:00Z" w:initials="BEM">
     <w:p>
       <w:pPr>
         <w:pStyle w:val="CommentText"/>
@@ -4832,7 +4819,7 @@
       </w:r>
     </w:p>
   </w:comment>
-  <w:comment w:id="9" w:author="Buchanan, Erin M" w:date="2018-11-01T13:53:00Z" w:initials="BEM">
+  <w:comment w:id="7" w:author="Buchanan, Erin M" w:date="2018-11-01T13:53:00Z" w:initials="BEM">
     <w:p>
       <w:pPr>
         <w:pStyle w:val="CommentText"/>
@@ -4848,7 +4835,7 @@
       </w:r>
     </w:p>
   </w:comment>
-  <w:comment w:id="12" w:author="Wikowsky, Addie J" w:date="2019-02-24T23:58:00Z" w:initials="WAJ">
+  <w:comment w:id="10" w:author="Wikowsky, Addie J" w:date="2019-02-24T23:58:00Z" w:initials="WAJ">
     <w:p>
       <w:pPr>
         <w:pStyle w:val="CommentText"/>
@@ -4872,7 +4859,7 @@
       </w:r>
     </w:p>
   </w:comment>
-  <w:comment w:id="13" w:author="Wikowsky, Addie J" w:date="2019-02-28T16:50:00Z" w:initials="WAJ">
+  <w:comment w:id="11" w:author="Wikowsky, Addie J" w:date="2019-02-28T16:50:00Z" w:initials="WAJ">
     <w:p>
       <w:pPr>
         <w:pStyle w:val="CommentText"/>
@@ -4888,7 +4875,7 @@
       </w:r>
     </w:p>
   </w:comment>
-  <w:comment w:id="14" w:author="Erin Buchanan" w:date="2019-03-05T12:06:00Z" w:initials="BEM">
+  <w:comment w:id="12" w:author="Erin Buchanan" w:date="2019-03-05T12:06:00Z" w:initials="BEM">
     <w:p>
       <w:pPr>
         <w:pStyle w:val="CommentText"/>
@@ -4909,7 +4896,7 @@
       </w:r>
     </w:p>
   </w:comment>
-  <w:comment w:id="16" w:author="Buchanan, Erin M" w:date="2018-11-01T13:50:00Z" w:initials="BEM">
+  <w:comment w:id="14" w:author="Buchanan, Erin M" w:date="2018-11-01T13:50:00Z" w:initials="BEM">
     <w:p>
       <w:pPr>
         <w:pStyle w:val="CommentText"/>
@@ -4938,7 +4925,7 @@
       </w:r>
     </w:p>
   </w:comment>
-  <w:comment w:id="17" w:author="Wikowsky, Addie J" w:date="2019-02-11T03:37:00Z" w:initials="WAJ">
+  <w:comment w:id="15" w:author="Wikowsky, Addie J" w:date="2019-02-11T03:37:00Z" w:initials="WAJ">
     <w:p>
       <w:pPr>
         <w:pStyle w:val="CommentText"/>
@@ -4954,7 +4941,7 @@
       </w:r>
     </w:p>
   </w:comment>
-  <w:comment w:id="18" w:author="Erin Buchanan" w:date="2019-02-19T11:04:00Z" w:initials="BEM">
+  <w:comment w:id="16" w:author="Erin Buchanan" w:date="2019-02-19T11:04:00Z" w:initials="BEM">
     <w:p>
       <w:pPr>
         <w:pStyle w:val="CommentText"/>
@@ -4970,7 +4957,7 @@
       </w:r>
     </w:p>
   </w:comment>
-  <w:comment w:id="19" w:author="Wikowsky, Addie J" w:date="2019-02-25T00:36:00Z" w:initials="WAJ">
+  <w:comment w:id="17" w:author="Wikowsky, Addie J" w:date="2019-02-25T00:36:00Z" w:initials="WAJ">
     <w:p>
       <w:pPr>
         <w:pStyle w:val="CommentText"/>
@@ -4986,7 +4973,7 @@
       </w:r>
     </w:p>
   </w:comment>
-  <w:comment w:id="26" w:author="Wikowsky, Addie J" w:date="2019-02-11T03:43:00Z" w:initials="WAJ">
+  <w:comment w:id="24" w:author="Wikowsky, Addie J" w:date="2019-02-11T03:43:00Z" w:initials="WAJ">
     <w:p>
       <w:pPr>
         <w:pStyle w:val="CommentText"/>
@@ -5007,7 +4994,7 @@
       </w:pPr>
     </w:p>
   </w:comment>
-  <w:comment w:id="27" w:author="Erin Buchanan" w:date="2019-02-19T11:08:00Z" w:initials="BEM">
+  <w:comment w:id="25" w:author="Erin Buchanan" w:date="2019-02-19T11:08:00Z" w:initials="BEM">
     <w:p>
       <w:pPr>
         <w:pStyle w:val="CommentText"/>
@@ -5031,7 +5018,7 @@
       </w:r>
     </w:p>
   </w:comment>
-  <w:comment w:id="28" w:author="Wikowsky, Addie J" w:date="2019-02-11T03:49:00Z" w:initials="WAJ">
+  <w:comment w:id="26" w:author="Wikowsky, Addie J" w:date="2019-02-11T03:49:00Z" w:initials="WAJ">
     <w:p>
       <w:pPr>
         <w:pStyle w:val="CommentText"/>
@@ -5047,7 +5034,7 @@
       </w:r>
     </w:p>
   </w:comment>
-  <w:comment w:id="32" w:author="Erin Buchanan" w:date="2019-02-19T11:10:00Z" w:initials="BEM">
+  <w:comment w:id="30" w:author="Erin Buchanan" w:date="2019-02-19T11:10:00Z" w:initials="BEM">
     <w:p>
       <w:pPr>
         <w:pStyle w:val="CommentText"/>
@@ -5063,7 +5050,7 @@
       </w:r>
     </w:p>
   </w:comment>
-  <w:comment w:id="33" w:author="Wikowsky, Addie J" w:date="2019-02-25T00:00:00Z" w:initials="WAJ">
+  <w:comment w:id="31" w:author="Wikowsky, Addie J" w:date="2019-02-25T00:00:00Z" w:initials="WAJ">
     <w:p>
       <w:pPr>
         <w:pStyle w:val="CommentText"/>
@@ -5084,7 +5071,7 @@
       </w:pPr>
     </w:p>
   </w:comment>
-  <w:comment w:id="35" w:author="Erin Buchanan" w:date="2019-02-19T11:11:00Z" w:initials="BEM">
+  <w:comment w:id="33" w:author="Erin Buchanan" w:date="2019-02-19T11:11:00Z" w:initials="BEM">
     <w:p>
       <w:pPr>
         <w:pStyle w:val="CommentText"/>
@@ -5100,7 +5087,7 @@
       </w:r>
     </w:p>
   </w:comment>
-  <w:comment w:id="36" w:author="Erin Buchanan" w:date="2019-02-19T11:12:00Z" w:initials="BEM">
+  <w:comment w:id="34" w:author="Erin Buchanan" w:date="2019-02-19T11:12:00Z" w:initials="BEM">
     <w:p>
       <w:pPr>
         <w:pStyle w:val="CommentText"/>
@@ -5116,7 +5103,7 @@
       </w:r>
     </w:p>
   </w:comment>
-  <w:comment w:id="37" w:author="Wikowsky, Addie J" w:date="2019-02-28T17:00:00Z" w:initials="WAJ">
+  <w:comment w:id="35" w:author="Wikowsky, Addie J" w:date="2019-02-28T17:00:00Z" w:initials="WAJ">
     <w:p>
       <w:pPr>
         <w:pStyle w:val="CommentText"/>
@@ -5132,7 +5119,7 @@
       </w:r>
     </w:p>
   </w:comment>
-  <w:comment w:id="38" w:author="Erin Buchanan" w:date="2019-03-05T12:07:00Z" w:initials="BEM">
+  <w:comment w:id="36" w:author="Erin Buchanan" w:date="2019-03-05T12:07:00Z" w:initials="BEM">
     <w:p>
       <w:pPr>
         <w:pStyle w:val="CommentText"/>
@@ -5148,7 +5135,7 @@
       </w:r>
     </w:p>
   </w:comment>
-  <w:comment w:id="42" w:author="Erin Buchanan" w:date="2018-12-28T13:23:00Z" w:initials="BEM">
+  <w:comment w:id="40" w:author="Erin Buchanan" w:date="2018-12-28T13:23:00Z" w:initials="BEM">
     <w:p>
       <w:pPr>
         <w:pStyle w:val="CommentText"/>
@@ -5164,7 +5151,7 @@
       </w:r>
     </w:p>
   </w:comment>
-  <w:comment w:id="47" w:author="Wikowsky, Addie J" w:date="2019-02-03T04:27:00Z" w:initials="WAJ">
+  <w:comment w:id="45" w:author="Wikowsky, Addie J" w:date="2019-02-03T04:27:00Z" w:initials="WAJ">
     <w:p>
       <w:pPr>
         <w:pStyle w:val="CommentText"/>
@@ -5180,7 +5167,7 @@
       </w:r>
     </w:p>
   </w:comment>
-  <w:comment w:id="48" w:author="Erin Buchanan" w:date="2019-02-05T18:35:00Z" w:initials="BEM">
+  <w:comment w:id="46" w:author="Erin Buchanan" w:date="2019-02-05T18:35:00Z" w:initials="BEM">
     <w:p>
       <w:pPr>
         <w:pStyle w:val="CommentText"/>
@@ -5221,7 +5208,7 @@
       </w:r>
     </w:p>
   </w:comment>
-  <w:comment w:id="49" w:author="Wikowsky, Addie J" w:date="2019-02-28T17:52:00Z" w:initials="WAJ">
+  <w:comment w:id="47" w:author="Wikowsky, Addie J" w:date="2019-02-28T17:52:00Z" w:initials="WAJ">
     <w:p>
       <w:pPr>
         <w:pStyle w:val="CommentText"/>
@@ -5242,7 +5229,7 @@
       </w:pPr>
     </w:p>
   </w:comment>
-  <w:comment w:id="50" w:author="Erin Buchanan" w:date="2019-03-05T12:08:00Z" w:initials="BEM">
+  <w:comment w:id="48" w:author="Erin Buchanan" w:date="2019-03-05T12:08:00Z" w:initials="BEM">
     <w:p>
       <w:pPr>
         <w:pStyle w:val="CommentText"/>
@@ -5258,7 +5245,7 @@
       </w:r>
     </w:p>
   </w:comment>
-  <w:comment w:id="51" w:author="Erin Buchanan" w:date="2018-12-28T13:27:00Z" w:initials="BEM">
+  <w:comment w:id="49" w:author="Erin Buchanan" w:date="2018-12-28T13:27:00Z" w:initials="BEM">
     <w:p>
       <w:pPr>
         <w:pStyle w:val="CommentText"/>
@@ -5274,7 +5261,7 @@
       </w:r>
     </w:p>
   </w:comment>
-  <w:comment w:id="52" w:author="Wikowsky, Addie J [2]" w:date="2019-01-25T08:40:00Z" w:initials="WAJ">
+  <w:comment w:id="50" w:author="Wikowsky, Addie J [2]" w:date="2019-01-25T08:40:00Z" w:initials="WAJ">
     <w:p>
       <w:pPr>
         <w:pStyle w:val="CommentText"/>
@@ -5290,7 +5277,7 @@
       </w:r>
     </w:p>
   </w:comment>
-  <w:comment w:id="55" w:author="Erin Buchanan" w:date="2018-12-28T13:29:00Z" w:initials="BEM">
+  <w:comment w:id="53" w:author="Erin Buchanan" w:date="2018-12-28T13:29:00Z" w:initials="BEM">
     <w:p>
       <w:pPr>
         <w:pStyle w:val="CommentText"/>
@@ -5306,7 +5293,7 @@
       </w:r>
     </w:p>
   </w:comment>
-  <w:comment w:id="56" w:author="Wikowsky, Addie J [2]" w:date="2019-01-25T08:39:00Z" w:initials="WAJ">
+  <w:comment w:id="54" w:author="Wikowsky, Addie J [2]" w:date="2019-01-25T08:39:00Z" w:initials="WAJ">
     <w:p>
       <w:pPr>
         <w:pStyle w:val="CommentText"/>
@@ -5322,7 +5309,7 @@
       </w:r>
     </w:p>
   </w:comment>
-  <w:comment w:id="57" w:author="Wikowsky, Addie J" w:date="2019-02-03T04:30:00Z" w:initials="WAJ">
+  <w:comment w:id="55" w:author="Wikowsky, Addie J" w:date="2019-02-03T04:30:00Z" w:initials="WAJ">
     <w:p>
       <w:pPr>
         <w:pStyle w:val="CommentText"/>
@@ -5343,7 +5330,7 @@
       </w:pPr>
     </w:p>
   </w:comment>
-  <w:comment w:id="58" w:author="Erin Buchanan" w:date="2019-02-05T18:39:00Z" w:initials="BEM">
+  <w:comment w:id="56" w:author="Erin Buchanan" w:date="2019-02-05T18:39:00Z" w:initials="BEM">
     <w:p>
       <w:pPr>
         <w:pStyle w:val="CommentText"/>
@@ -5359,7 +5346,7 @@
       </w:r>
     </w:p>
   </w:comment>
-  <w:comment w:id="61" w:author="Erin Buchanan" w:date="2019-02-05T18:39:00Z" w:initials="BEM">
+  <w:comment w:id="59" w:author="Erin Buchanan" w:date="2019-02-05T18:39:00Z" w:initials="BEM">
     <w:p>
       <w:pPr>
         <w:pStyle w:val="CommentText"/>
@@ -5375,7 +5362,7 @@
       </w:r>
     </w:p>
   </w:comment>
-  <w:comment w:id="62" w:author="Wikowsky, Addie J" w:date="2019-02-14T15:40:00Z" w:initials="WAJ">
+  <w:comment w:id="60" w:author="Wikowsky, Addie J" w:date="2019-02-14T15:40:00Z" w:initials="WAJ">
     <w:p>
       <w:pPr>
         <w:pStyle w:val="CommentText"/>
@@ -5396,7 +5383,7 @@
       </w:pPr>
     </w:p>
   </w:comment>
-  <w:comment w:id="64" w:author="Erin Buchanan" w:date="2019-02-05T18:40:00Z" w:initials="BEM">
+  <w:comment w:id="62" w:author="Erin Buchanan" w:date="2019-02-05T18:40:00Z" w:initials="BEM">
     <w:p>
       <w:pPr>
         <w:pStyle w:val="CommentText"/>
@@ -5412,7 +5399,7 @@
       </w:r>
     </w:p>
   </w:comment>
-  <w:comment w:id="66" w:author="Erin Buchanan" w:date="2019-03-05T12:12:00Z" w:initials="BEM">
+  <w:comment w:id="64" w:author="Erin Buchanan" w:date="2019-03-05T12:12:00Z" w:initials="BEM">
     <w:p>
       <w:pPr>
         <w:pStyle w:val="CommentText"/>
@@ -5428,7 +5415,7 @@
       </w:r>
     </w:p>
   </w:comment>
-  <w:comment w:id="69" w:author="Erin Buchanan" w:date="2019-03-05T12:14:00Z" w:initials="BEM">
+  <w:comment w:id="67" w:author="Erin Buchanan" w:date="2019-03-05T12:14:00Z" w:initials="BEM">
     <w:p>
       <w:pPr>
         <w:pStyle w:val="CommentText"/>
@@ -5444,7 +5431,7 @@
       </w:r>
     </w:p>
   </w:comment>
-  <w:comment w:id="70" w:author="Wikowsky, Addie J" w:date="2019-03-12T02:00:00Z" w:initials="WAJ">
+  <w:comment w:id="68" w:author="Wikowsky, Addie J" w:date="2019-03-12T02:00:00Z" w:initials="WAJ">
     <w:p>
       <w:pPr>
         <w:pStyle w:val="CommentText"/>
@@ -5460,7 +5447,7 @@
       </w:r>
     </w:p>
   </w:comment>
-  <w:comment w:id="71" w:author="Erin Buchanan" w:date="2019-03-19T12:41:00Z" w:initials="BEM">
+  <w:comment w:id="69" w:author="Erin Buchanan" w:date="2019-03-19T12:41:00Z" w:initials="BEM">
     <w:p>
       <w:pPr>
         <w:pStyle w:val="CommentText"/>
@@ -5479,7 +5466,7 @@
       </w:r>
     </w:p>
   </w:comment>
-  <w:comment w:id="73" w:author="Erin Buchanan" w:date="2019-02-05T18:41:00Z" w:initials="BEM">
+  <w:comment w:id="71" w:author="Erin Buchanan" w:date="2019-02-05T18:41:00Z" w:initials="BEM">
     <w:p>
       <w:pPr>
         <w:pStyle w:val="CommentText"/>
@@ -5495,7 +5482,7 @@
       </w:r>
     </w:p>
   </w:comment>
-  <w:comment w:id="74" w:author="Wikowsky, Addie J" w:date="2019-02-14T15:39:00Z" w:initials="WAJ">
+  <w:comment w:id="72" w:author="Wikowsky, Addie J" w:date="2019-02-14T15:39:00Z" w:initials="WAJ">
     <w:p>
       <w:pPr>
         <w:pStyle w:val="CommentText"/>
@@ -5511,7 +5498,7 @@
       </w:r>
     </w:p>
   </w:comment>
-  <w:comment w:id="75" w:author="Erin Buchanan" w:date="2019-03-05T12:14:00Z" w:initials="BEM">
+  <w:comment w:id="73" w:author="Erin Buchanan" w:date="2019-03-05T12:14:00Z" w:initials="BEM">
     <w:p>
       <w:pPr>
         <w:pStyle w:val="CommentText"/>
@@ -5527,7 +5514,7 @@
       </w:r>
     </w:p>
   </w:comment>
-  <w:comment w:id="76" w:author="Wikowsky, Addie J" w:date="2019-03-12T01:58:00Z" w:initials="WAJ">
+  <w:comment w:id="74" w:author="Wikowsky, Addie J" w:date="2019-03-12T01:58:00Z" w:initials="WAJ">
     <w:p>
       <w:pPr>
         <w:pStyle w:val="CommentText"/>
@@ -5543,7 +5530,7 @@
       </w:r>
     </w:p>
   </w:comment>
-  <w:comment w:id="77" w:author="Erin Buchanan" w:date="2019-02-05T18:41:00Z" w:initials="BEM">
+  <w:comment w:id="75" w:author="Erin Buchanan" w:date="2019-02-05T18:41:00Z" w:initials="BEM">
     <w:p>
       <w:pPr>
         <w:pStyle w:val="CommentText"/>
@@ -5562,7 +5549,7 @@
       </w:r>
     </w:p>
   </w:comment>
-  <w:comment w:id="78" w:author="Erin Buchanan" w:date="2019-03-05T12:15:00Z" w:initials="BEM">
+  <w:comment w:id="76" w:author="Erin Buchanan" w:date="2019-03-05T12:15:00Z" w:initials="BEM">
     <w:p>
       <w:pPr>
         <w:pStyle w:val="CommentText"/>
@@ -5578,7 +5565,7 @@
       </w:r>
     </w:p>
   </w:comment>
-  <w:comment w:id="81" w:author="Wikowsky, Addie J" w:date="2019-03-12T02:00:00Z" w:initials="WAJ">
+  <w:comment w:id="79" w:author="Wikowsky, Addie J" w:date="2019-03-12T02:00:00Z" w:initials="WAJ">
     <w:p>
       <w:pPr>
         <w:pStyle w:val="CommentText"/>
@@ -5594,7 +5581,7 @@
       </w:r>
     </w:p>
   </w:comment>
-  <w:comment w:id="82" w:author="Wikowsky, Addie J" w:date="2019-03-08T20:55:00Z" w:initials="WAJ">
+  <w:comment w:id="80" w:author="Wikowsky, Addie J" w:date="2019-03-08T20:55:00Z" w:initials="WAJ">
     <w:p>
       <w:pPr>
         <w:pStyle w:val="CommentText"/>
@@ -5610,7 +5597,7 @@
       </w:r>
     </w:p>
   </w:comment>
-  <w:comment w:id="87" w:author="Erin Buchanan" w:date="2019-03-14T19:18:00Z" w:initials="BEM">
+  <w:comment w:id="85" w:author="Erin Buchanan" w:date="2019-03-14T19:18:00Z" w:initials="BEM">
     <w:p>
       <w:pPr>
         <w:pStyle w:val="CommentText"/>
@@ -5626,7 +5613,7 @@
       </w:r>
     </w:p>
   </w:comment>
-  <w:comment w:id="88" w:author="Wikowsky, Addie J" w:date="2019-03-18T13:16:00Z" w:initials="WAJ">
+  <w:comment w:id="86" w:author="Wikowsky, Addie J" w:date="2019-03-18T13:16:00Z" w:initials="WAJ">
     <w:p>
       <w:pPr>
         <w:pStyle w:val="CommentText"/>
@@ -5642,7 +5629,7 @@
       </w:r>
     </w:p>
   </w:comment>
-  <w:comment w:id="93" w:author="Wikowsky, Addie J" w:date="2019-03-20T19:10:00Z" w:initials="WAJ">
+  <w:comment w:id="91" w:author="Wikowsky, Addie J" w:date="2019-03-20T19:10:00Z" w:initials="WAJ">
     <w:p>
       <w:pPr>
         <w:pStyle w:val="CommentText"/>
@@ -5658,7 +5645,7 @@
       </w:r>
     </w:p>
   </w:comment>
-  <w:comment w:id="106" w:author="Erin Buchanan" w:date="2019-03-14T19:19:00Z" w:initials="BEM">
+  <w:comment w:id="104" w:author="Erin Buchanan" w:date="2019-03-14T19:19:00Z" w:initials="BEM">
     <w:p>
       <w:pPr>
         <w:pStyle w:val="CommentText"/>
@@ -5682,7 +5669,7 @@
       </w:r>
     </w:p>
   </w:comment>
-  <w:comment w:id="107" w:author="Wikowsky, Addie J" w:date="2019-03-18T13:46:00Z" w:initials="WAJ">
+  <w:comment w:id="105" w:author="Wikowsky, Addie J" w:date="2019-03-18T13:46:00Z" w:initials="WAJ">
     <w:p>
       <w:pPr>
         <w:pStyle w:val="CommentText"/>
@@ -5703,7 +5690,7 @@
       </w:pPr>
     </w:p>
   </w:comment>
-  <w:comment w:id="108" w:author="Erin Buchanan" w:date="2019-03-19T12:46:00Z" w:initials="BEM">
+  <w:comment w:id="106" w:author="Erin Buchanan" w:date="2019-03-19T12:46:00Z" w:initials="BEM">
     <w:p>
       <w:pPr>
         <w:pStyle w:val="CommentText"/>
@@ -5719,7 +5706,7 @@
       </w:r>
     </w:p>
   </w:comment>
-  <w:comment w:id="109" w:author="Wikowsky, Addie J" w:date="2019-03-20T19:29:00Z" w:initials="WAJ">
+  <w:comment w:id="107" w:author="Wikowsky, Addie J" w:date="2019-03-20T19:29:00Z" w:initials="WAJ">
     <w:p>
       <w:pPr>
         <w:pStyle w:val="CommentText"/>
@@ -5738,7 +5725,7 @@
       </w:r>
     </w:p>
   </w:comment>
-  <w:comment w:id="110" w:author="Erin Buchanan" w:date="2019-03-19T12:47:00Z" w:initials="BEM">
+  <w:comment w:id="108" w:author="Erin Buchanan" w:date="2019-03-19T12:47:00Z" w:initials="BEM">
     <w:p>
       <w:pPr>
         <w:pStyle w:val="CommentText"/>
@@ -5754,7 +5741,7 @@
       </w:r>
     </w:p>
   </w:comment>
-  <w:comment w:id="111" w:author="Wikowsky, Addie J" w:date="2019-03-20T19:34:00Z" w:initials="WAJ">
+  <w:comment w:id="109" w:author="Wikowsky, Addie J" w:date="2019-03-20T19:34:00Z" w:initials="WAJ">
     <w:p>
       <w:pPr>
         <w:pStyle w:val="CommentText"/>
@@ -5767,10 +5754,10 @@
       </w:r>
     </w:p>
   </w:comment>
-  <w:comment w:id="116" w:author="Wikowsky, Addie J" w:date="2019-03-20T00:08:00Z" w:initials="WAJ">
-    <w:p>
-      <w:pPr>
-        <w:pStyle w:val="CommentText"/>
+  <w:comment w:id="113" w:author="Wikowsky, Addie J" w:date="2019-03-20T19:55:00Z" w:initials="WAJ">
+    <w:p>
+      <w:pPr>
+        <w:spacing w:line="480" w:lineRule="auto"/>
       </w:pPr>
       <w:r>
         <w:rPr>
@@ -5779,6 +5766,22 @@
         <w:annotationRef/>
       </w:r>
       <w:r>
+        <w:t>Here you should write out the hypotheses + how you will test them.</w:t>
+      </w:r>
+    </w:p>
+  </w:comment>
+  <w:comment w:id="114" w:author="Wikowsky, Addie J" w:date="2019-03-20T00:08:00Z" w:initials="WAJ">
+    <w:p>
+      <w:pPr>
+        <w:pStyle w:val="CommentText"/>
+      </w:pPr>
+      <w:r>
+        <w:rPr>
+          <w:rStyle w:val="CommentReference"/>
+        </w:rPr>
+        <w:annotationRef/>
+      </w:r>
+      <w:r>
         <w:t xml:space="preserve">Research Question from OSF </w:t>
       </w:r>
       <w:proofErr w:type="spellStart"/>
@@ -5788,7 +5791,7 @@
       <w:proofErr w:type="spellEnd"/>
     </w:p>
   </w:comment>
-  <w:comment w:id="117" w:author="Wikowsky, Addie J" w:date="2019-03-20T00:09:00Z" w:initials="WAJ">
+  <w:comment w:id="116" w:author="Wikowsky, Addie J" w:date="2019-03-20T00:09:00Z" w:initials="WAJ">
     <w:p>
       <w:pPr>
         <w:pStyle w:val="CommentText"/>
@@ -5873,6 +5876,7 @@
   <w15:commentEx w15:paraId="48B8B9EB" w15:done="0"/>
   <w15:commentEx w15:paraId="6048E95F" w15:done="1"/>
   <w15:commentEx w15:paraId="6F8C7CD6" w15:done="0"/>
+  <w15:commentEx w15:paraId="4E476A14" w15:done="0"/>
   <w15:commentEx w15:paraId="3DA89C43" w15:done="0"/>
   <w15:commentEx w15:paraId="1AF36F72" w15:done="0"/>
 </w15:commentsEx>
@@ -5939,6 +5943,7 @@
   <w16cid:commentId w16cid:paraId="48B8B9EB" w16cid:durableId="203D1314"/>
   <w16cid:commentId w16cid:paraId="6048E95F" w16cid:durableId="203B6367"/>
   <w16cid:commentId w16cid:paraId="6F8C7CD6" w16cid:durableId="203D1455"/>
+  <w16cid:commentId w16cid:paraId="4E476A14" w16cid:durableId="203D1930"/>
   <w16cid:commentId w16cid:paraId="3DA89C43" w16cid:durableId="203C0316"/>
   <w16cid:commentId w16cid:paraId="1AF36F72" w16cid:durableId="203C033A"/>
 </w16cid:commentsIds>
@@ -6183,9 +6188,6 @@
 
 <file path=word/people.xml><?xml version="1.0" encoding="utf-8"?>
 <w15:people xmlns:wpc="http://schemas.microsoft.com/office/word/2010/wordprocessingCanvas" xmlns:cx="http://schemas.microsoft.com/office/drawing/2014/chartex" xmlns:cx1="http://schemas.microsoft.com/office/drawing/2015/9/8/chartex" xmlns:cx2="http://schemas.microsoft.com/office/drawing/2015/10/21/chartex" xmlns:cx3="http://schemas.microsoft.com/office/drawing/2016/5/9/chartex" xmlns:cx4="http://schemas.microsoft.com/office/drawing/2016/5/10/chartex" xmlns:cx5="http://schemas.microsoft.com/office/drawing/2016/5/11/chartex" xmlns:cx6="http://schemas.microsoft.com/office/drawing/2016/5/12/chartex" xmlns:cx7="http://schemas.microsoft.com/office/drawing/2016/5/13/chartex" xmlns:cx8="http://schemas.microsoft.com/office/drawing/2016/5/14/chartex" xmlns:mc="http://schemas.openxmlformats.org/markup-compatibility/2006" xmlns:aink="http://schemas.microsoft.com/office/drawing/2016/ink" xmlns:am3d="http://schemas.microsoft.com/office/drawing/2017/model3d" xmlns:o="urn:schemas-microsoft-com:office:office" xmlns:r="http://schemas.openxmlformats.org/officeDocument/2006/relationships" xmlns:m="http://schemas.openxmlformats.org/officeDocument/2006/math" xmlns:v="urn:schemas-microsoft-com:vml" xmlns:wp14="http://schemas.microsoft.com/office/word/2010/wordprocessingDrawing" xmlns:wp="http://schemas.openxmlformats.org/drawingml/2006/wordprocessingDrawing" xmlns:w10="urn:schemas-microsoft-com:office:word" xmlns:w="http://schemas.openxmlformats.org/wordprocessingml/2006/main" xmlns:w14="http://schemas.microsoft.com/office/word/2010/wordml" xmlns:w15="http://schemas.microsoft.com/office/word/2012/wordml" xmlns:w16cid="http://schemas.microsoft.com/office/word/2016/wordml/cid" xmlns:w16se="http://schemas.microsoft.com/office/word/2015/wordml/symex" xmlns:wpg="http://schemas.microsoft.com/office/word/2010/wordprocessingGroup" xmlns:wpi="http://schemas.microsoft.com/office/word/2010/wordprocessingInk" xmlns:wne="http://schemas.microsoft.com/office/word/2006/wordml" xmlns:wps="http://schemas.microsoft.com/office/word/2010/wordprocessingShape" mc:Ignorable="w14 w15 w16se w16cid wp14">
-  <w15:person w15:author="Wikowsky, Addie J">
-    <w15:presenceInfo w15:providerId="AD" w15:userId="S::add0623@live.missouristate.edu::ffb3e315-145e-42d7-bd8d-35629c1361af"/>
-  </w15:person>
   <w15:person w15:author="Buchanan, Erin M">
     <w15:presenceInfo w15:providerId="AD" w15:userId="S::eri2005@missouristate.edu::245520d0-72e6-44b8-b90c-1c94bdd95622"/>
   </w15:person>
@@ -6194,6 +6196,9 @@
   </w15:person>
   <w15:person w15:author="Erin Buchanan">
     <w15:presenceInfo w15:providerId="AD" w15:userId="S::ebuchanan@harrisburgu.edu::a202a620-6e05-42b1-a3fc-fcfad0b42cdc"/>
+  </w15:person>
+  <w15:person w15:author="Wikowsky, Addie J">
+    <w15:presenceInfo w15:providerId="AD" w15:userId="S::add0623@live.missouristate.edu::ffb3e315-145e-42d7-bd8d-35629c1361af"/>
   </w15:person>
   <w15:person w15:author="Wikowsky, Addie J [2]">
     <w15:presenceInfo w15:providerId="Windows Live" w15:userId="ffb3e315-145e-42d7-bd8d-35629c1361af"/>

</xml_diff>

<commit_message>
took out last sentence
</commit_message>
<xml_diff>
--- a/Thesis Draft.docx
+++ b/Thesis Draft.docx
@@ -3244,10 +3244,7 @@
       </w:del>
       <w:ins w:id="103" w:author="Erin Buchanan" w:date="2019-03-26T14:09:00Z">
         <w:r>
-          <w:t>an</w:t>
-        </w:r>
-        <w:r>
-          <w:t xml:space="preserve"> </w:t>
+          <w:t xml:space="preserve">an </w:t>
         </w:r>
       </w:ins>
       <w:r>
@@ -3942,10 +3939,7 @@
       </w:del>
       <w:ins w:id="123" w:author="Erin Buchanan" w:date="2019-03-26T14:17:00Z">
         <w:r>
-          <w:t>AOSPAN, and APM to examine this hypothesis</w:t>
-        </w:r>
-        <w:r>
-          <w:t xml:space="preserve">. As a second measure of expertise, we then looked at the correlation between </w:t>
+          <w:t xml:space="preserve">AOSPAN, and APM to examine this hypothesis. As a second measure of expertise, we then looked at the correlation between </w:t>
         </w:r>
       </w:ins>
       <w:ins w:id="124" w:author="Erin Buchanan" w:date="2019-03-26T14:16:00Z">
@@ -3963,15 +3957,7 @@
           <w:t xml:space="preserve">ce. Last, we </w:t>
         </w:r>
         <w:r>
-          <w:t xml:space="preserve">compared the correlation between the typing scores and working memory/fluid intelligence </w:t>
-        </w:r>
-        <w:proofErr w:type="spellStart"/>
-        <w:r>
-          <w:t>to</w:t>
-        </w:r>
-        <w:proofErr w:type="spellEnd"/>
-        <w:r>
-          <w:t xml:space="preserve"> the same correlation for </w:t>
+          <w:t xml:space="preserve">compared the correlation between the typing scores and working memory/fluid intelligence to the same correlation for </w:t>
         </w:r>
       </w:ins>
       <w:ins w:id="127" w:author="Erin Buchanan" w:date="2019-03-26T14:19:00Z">
@@ -3999,14 +3985,12 @@
           <w:t xml:space="preserve"> with participant as a random intercept</w:t>
         </w:r>
       </w:ins>
-      <w:bookmarkStart w:id="130" w:name="_GoBack"/>
-      <w:bookmarkEnd w:id="130"/>
-      <w:ins w:id="131" w:author="Erin Buchanan" w:date="2019-03-26T14:20:00Z">
+      <w:ins w:id="130" w:author="Erin Buchanan" w:date="2019-03-26T14:20:00Z">
         <w:r>
           <w:t>. This analysis will examine if there are differences in relationships between these variables and the type of expertise, while controlling for partic</w:t>
         </w:r>
       </w:ins>
-      <w:ins w:id="132" w:author="Erin Buchanan" w:date="2019-03-26T14:21:00Z">
+      <w:ins w:id="131" w:author="Erin Buchanan" w:date="2019-03-26T14:21:00Z">
         <w:r>
           <w:t xml:space="preserve">ipants repeated across conditions. </w:t>
         </w:r>
@@ -4016,25 +4000,34 @@
       <w:pPr>
         <w:spacing w:line="480" w:lineRule="auto"/>
         <w:rPr>
-          <w:ins w:id="133" w:author="Erin Buchanan" w:date="2019-03-26T14:16:00Z"/>
-        </w:rPr>
-      </w:pPr>
-    </w:p>
-    <w:p>
-      <w:pPr>
-        <w:spacing w:line="480" w:lineRule="auto"/>
-      </w:pPr>
-      <w:r>
-        <w:t>to compare the two groups (those with expertise in a foreign language and those without</w:t>
-      </w:r>
-      <w:ins w:id="134" w:author="Erin Buchanan" w:date="2019-03-26T14:15:00Z">
-        <w:r>
-          <w:t>)</w:t>
-        </w:r>
+          <w:ins w:id="132" w:author="Erin Buchanan" w:date="2019-03-26T14:16:00Z"/>
+          <w:del w:id="133" w:author="Wikowsky, Addie J" w:date="2019-03-26T13:24:00Z"/>
+        </w:rPr>
+      </w:pPr>
+      <w:bookmarkStart w:id="134" w:name="_GoBack"/>
+      <w:bookmarkEnd w:id="134"/>
+    </w:p>
+    <w:p>
+      <w:pPr>
+        <w:spacing w:line="480" w:lineRule="auto"/>
+      </w:pPr>
+      <w:del w:id="135" w:author="Wikowsky, Addie J" w:date="2019-03-26T13:24:00Z">
+        <w:r>
+          <w:delText>to compare the two groups (those with expertise in a foreign language and those without</w:delText>
+        </w:r>
+      </w:del>
+      <w:ins w:id="136" w:author="Erin Buchanan" w:date="2019-03-26T14:15:00Z">
+        <w:del w:id="137" w:author="Wikowsky, Addie J" w:date="2019-03-26T13:24:00Z">
+          <w:r>
+            <w:delText>)</w:delText>
+          </w:r>
+        </w:del>
       </w:ins>
-      <w:r>
-        <w:t xml:space="preserve">. </w:t>
-      </w:r>
+      <w:del w:id="138" w:author="Wikowsky, Addie J" w:date="2019-03-26T13:24:00Z">
+        <w:r>
+          <w:delText xml:space="preserve">. </w:delText>
+        </w:r>
+      </w:del>
       <w:r>
         <w:rPr>
           <w:b/>
@@ -4114,7 +4107,7 @@
       <w:r>
         <w:t>-Test 2000 R,</w:t>
       </w:r>
-      <w:ins w:id="135" w:author="Wikowsky, Addie J" w:date="2019-03-12T01:50:00Z">
+      <w:ins w:id="139" w:author="Wikowsky, Addie J" w:date="2019-03-12T01:50:00Z">
         <w:r>
           <w:t xml:space="preserve"> </w:t>
         </w:r>
@@ -4504,7 +4497,7 @@
         <w:spacing w:line="480" w:lineRule="auto"/>
         <w:ind w:left="720" w:hanging="720"/>
         <w:rPr>
-          <w:ins w:id="136" w:author="Wikowsky, Addie J" w:date="2019-02-16T05:30:00Z"/>
+          <w:ins w:id="140" w:author="Wikowsky, Addie J" w:date="2019-02-16T05:30:00Z"/>
         </w:rPr>
       </w:pPr>
       <w:r>
@@ -4525,10 +4518,10 @@
         <w:spacing w:line="480" w:lineRule="auto"/>
         <w:ind w:left="720" w:hanging="720"/>
         <w:rPr>
-          <w:ins w:id="137" w:author="Wikowsky, Addie J" w:date="2019-02-25T01:17:00Z"/>
-        </w:rPr>
-      </w:pPr>
-      <w:ins w:id="138" w:author="Wikowsky, Addie J" w:date="2019-02-25T01:17:00Z">
+          <w:ins w:id="141" w:author="Wikowsky, Addie J" w:date="2019-02-25T01:17:00Z"/>
+        </w:rPr>
+      </w:pPr>
+      <w:ins w:id="142" w:author="Wikowsky, Addie J" w:date="2019-02-25T01:17:00Z">
         <w:r>
           <w:fldChar w:fldCharType="begin"/>
         </w:r>
@@ -4536,12 +4529,12 @@
           <w:instrText xml:space="preserve"> HYPERLINK "</w:instrText>
         </w:r>
       </w:ins>
-      <w:ins w:id="139" w:author="Wikowsky, Addie J" w:date="2019-02-16T05:30:00Z">
+      <w:ins w:id="143" w:author="Wikowsky, Addie J" w:date="2019-02-16T05:30:00Z">
         <w:r>
           <w:instrText>https://www.millisecond.com/download/library/v5/ospan/automatedospan.manual</w:instrText>
         </w:r>
       </w:ins>
-      <w:ins w:id="140" w:author="Wikowsky, Addie J" w:date="2019-02-25T01:17:00Z">
+      <w:ins w:id="144" w:author="Wikowsky, Addie J" w:date="2019-02-25T01:17:00Z">
         <w:r>
           <w:instrText xml:space="preserve">" </w:instrText>
         </w:r>
@@ -4549,7 +4542,7 @@
           <w:fldChar w:fldCharType="separate"/>
         </w:r>
       </w:ins>
-      <w:ins w:id="141" w:author="Wikowsky, Addie J" w:date="2019-02-16T05:30:00Z">
+      <w:ins w:id="145" w:author="Wikowsky, Addie J" w:date="2019-02-16T05:30:00Z">
         <w:r>
           <w:rPr>
             <w:rStyle w:val="Hyperlink"/>
@@ -4557,7 +4550,7 @@
           <w:t>https://www.millisecond.com/download/library/v5/ospan/automatedospan.manual</w:t>
         </w:r>
       </w:ins>
-      <w:ins w:id="142" w:author="Wikowsky, Addie J" w:date="2019-02-25T01:17:00Z">
+      <w:ins w:id="146" w:author="Wikowsky, Addie J" w:date="2019-02-25T01:17:00Z">
         <w:r>
           <w:fldChar w:fldCharType="end"/>
         </w:r>
@@ -5016,16 +5009,13 @@
         </w:rPr>
         <w:annotationRef/>
       </w:r>
-      <w:r>
-        <w:t xml:space="preserve">Yeah I think it’s </w:t>
-      </w:r>
       <w:proofErr w:type="gramStart"/>
       <w:r>
-        <w:t>ok</w:t>
+        <w:t>Yeah</w:t>
       </w:r>
       <w:proofErr w:type="gramEnd"/>
       <w:r>
-        <w:t xml:space="preserve"> the way you have it now. </w:t>
+        <w:t xml:space="preserve"> I think it’s ok the way you have it now. </w:t>
       </w:r>
     </w:p>
   </w:comment>

</xml_diff>

<commit_message>
took out comments and edits for comm
</commit_message>
<xml_diff>
--- a/Thesis Draft.docx
+++ b/Thesis Draft.docx
@@ -91,507 +91,338 @@
         <w:rPr>
           <w:color w:val="000000"/>
         </w:rPr>
-        <w:t xml:space="preserve"> interacting system that serves higher level mental </w:t>
-      </w:r>
-      <w:commentRangeStart w:id="0"/>
+        <w:t xml:space="preserve"> interacting system that serves higher level mental processes. Th</w:t>
+      </w:r>
       <w:r>
         <w:rPr>
           <w:color w:val="000000"/>
         </w:rPr>
-        <w:t>processes</w:t>
-      </w:r>
-      <w:commentRangeEnd w:id="0"/>
-      <w:r>
-        <w:rPr>
-          <w:rStyle w:val="CommentReference"/>
-        </w:rPr>
-        <w:commentReference w:id="0"/>
+        <w:t>ese higher level mental processes include reasoning, problem-solving, and learning</w:t>
       </w:r>
       <w:r>
         <w:rPr>
           <w:color w:val="000000"/>
         </w:rPr>
-        <w:t>. Th</w:t>
-      </w:r>
-      <w:r>
+        <w:t>.</w:t>
+      </w:r>
+    </w:p>
+    <w:p>
+      <w:pPr>
+        <w:spacing w:line="480" w:lineRule="auto"/>
+      </w:pPr>
+      <w:r>
+        <w:t>Baddeley and Hitch (1994) first proposed a working memory model</w:t>
+      </w:r>
+      <w:r>
+        <w:t xml:space="preserve"> in 1974</w:t>
+      </w:r>
+      <w:r>
+        <w:t>. Their model included the idea of a phonological loop, visuospatial sketchpad, and central executive. The phonological loop (</w:t>
+      </w:r>
+      <w:r>
+        <w:t xml:space="preserve">previously the </w:t>
+      </w:r>
+      <w:r>
+        <w:t>articulatory loop) has two parts</w:t>
+      </w:r>
+      <w:r>
+        <w:t>:</w:t>
+      </w:r>
+      <w:r>
+        <w:t xml:space="preserve"> phonological storage and subvocal rehearsal. Phonological storage is when </w:t>
+      </w:r>
+      <w:r>
+        <w:t>a person</w:t>
+      </w:r>
+      <w:r>
+        <w:t xml:space="preserve"> holds a </w:t>
+      </w:r>
+      <w:r>
+        <w:t xml:space="preserve">sound </w:t>
+      </w:r>
+      <w:r>
+        <w:t xml:space="preserve">memory trace until this </w:t>
+      </w:r>
+      <w:r>
+        <w:t xml:space="preserve">trace </w:t>
+      </w:r>
+      <w:r>
+        <w:t>is then rehearsed by the subvocal rehearsal of the model</w:t>
+      </w:r>
+      <w:r>
+        <w:t xml:space="preserve"> by repeating the trace internally</w:t>
+      </w:r>
+      <w:r>
+        <w:t>.</w:t>
+      </w:r>
+      <w:r>
+        <w:t xml:space="preserve"> Baddeley and Hitch’s memory model additionally includes a visuospatial sketchpad, which is primarily responsible for visual and spatial encoding. </w:t>
+      </w:r>
+      <w:r>
+        <w:t xml:space="preserve">Visual encoding would be when you receive an incoming image or stimuli and </w:t>
+      </w:r>
+      <w:r>
+        <w:t xml:space="preserve">your brain is recognizing it so you can respond appropriately. </w:t>
+      </w:r>
+      <w:r>
+        <w:t xml:space="preserve">Baddeley and Hitch (1994) explain that the visuospatial sketchpad is a type of work space for incoming information. The final piece of their model is the central executive. The central executive is responsible for controlling when the phonological loop and visuospatial sketchpad are used, and how they interact with one another (Baddeley, 2002). </w:t>
+      </w:r>
+    </w:p>
+    <w:p>
+      <w:pPr>
+        <w:spacing w:line="480" w:lineRule="auto"/>
+        <w:rPr>
+          <w:b/>
+        </w:rPr>
+      </w:pPr>
+      <w:r>
+        <w:rPr>
+          <w:b/>
+        </w:rPr>
+        <w:t>Fluid Intelligence</w:t>
+      </w:r>
+    </w:p>
+    <w:p>
+      <w:pPr>
+        <w:spacing w:line="480" w:lineRule="auto"/>
         <w:rPr>
           <w:color w:val="000000"/>
         </w:rPr>
-        <w:t>ese higher level mental processes include reasoning, problem-solving, and learning</w:t>
-      </w:r>
-      <w:r>
-        <w:rPr>
-          <w:color w:val="000000"/>
-        </w:rPr>
-        <w:t>.</w:t>
-      </w:r>
-    </w:p>
-    <w:p>
-      <w:pPr>
-        <w:spacing w:line="480" w:lineRule="auto"/>
-      </w:pPr>
-      <w:r>
-        <w:t>Baddeley and Hitch (1994) first proposed a working memory model</w:t>
-      </w:r>
-      <w:r>
-        <w:t xml:space="preserve"> in 1974</w:t>
-      </w:r>
-      <w:r>
-        <w:t>. Their model included the idea of a phonological loop, visuospatial sketchpad, and central executive. The phonological loop (</w:t>
-      </w:r>
-      <w:r>
-        <w:t xml:space="preserve">previously the </w:t>
-      </w:r>
-      <w:r>
-        <w:t>articulatory loop) has two parts</w:t>
+      </w:pPr>
+      <w:r>
+        <w:tab/>
+        <w:t>There are copious amounts of brain mechanisms that work into how much you can hold in your working. One factor is intelligence, specifically fluid intelligence (</w:t>
+      </w:r>
+      <w:r>
+        <w:rPr>
+          <w:i/>
+        </w:rPr>
+        <w:t>gF</w:t>
+      </w:r>
+      <w:r>
+        <w:t xml:space="preserve">). Horn (1968) </w:t>
+      </w:r>
+      <w:r>
+        <w:lastRenderedPageBreak/>
+        <w:t xml:space="preserve">describes intelligence as behavior that can be observed and measured. Horn is describing that, for researchers in the behavioral sciences, intelligence needs to be measured in some aspect for it to be considered observable.. </w:t>
+      </w:r>
+      <w:proofErr w:type="spellStart"/>
+      <w:r>
+        <w:t>Jaeggi</w:t>
+      </w:r>
+      <w:proofErr w:type="spellEnd"/>
+      <w:r>
+        <w:t xml:space="preserve"> et al. (2008) classify </w:t>
+      </w:r>
+      <w:r>
+        <w:rPr>
+          <w:i/>
+        </w:rPr>
+        <w:t>gF</w:t>
+      </w:r>
+      <w:r>
+        <w:t xml:space="preserve"> as a human ability that allows participants to adapt their thinking to the problem at hand regardless of acquired knowledge. In addition, Gray, Chabris, and Braver (2003) highlight that </w:t>
+      </w:r>
+      <w:r>
+        <w:rPr>
+          <w:i/>
+        </w:rPr>
+        <w:t>gF</w:t>
+      </w:r>
+      <w:r>
+        <w:t xml:space="preserve"> is related to attentional control, or a person’s ability to disregard any interference that could affect performance. Gray et al. also says that attentional control is necessary for the abstract thinking needed for </w:t>
+      </w:r>
+      <w:r>
+        <w:rPr>
+          <w:i/>
+        </w:rPr>
+        <w:t>gF</w:t>
+      </w:r>
+      <w:r>
+        <w:rPr>
+          <w:i/>
+        </w:rPr>
+        <w:t xml:space="preserve">. </w:t>
+      </w:r>
+      <w:r>
+        <w:t xml:space="preserve">Horn (1968) reports that Cattell presented the idea of </w:t>
+      </w:r>
+      <w:r>
+        <w:rPr>
+          <w:i/>
+        </w:rPr>
+        <w:t>gF</w:t>
+      </w:r>
+      <w:r>
+        <w:t xml:space="preserve"> in 1941 at an APA convention. Since then it has grown popular in the behavioral sciences as a way to measure intelligence that is always expanding.</w:t>
+      </w:r>
+      <w:r>
+        <w:t xml:space="preserve"> </w:t>
+      </w:r>
+      <w:r>
+        <w:t xml:space="preserve">One of the primary ways to measure </w:t>
+      </w:r>
+      <w:r>
+        <w:rPr>
+          <w:i/>
+        </w:rPr>
+        <w:t xml:space="preserve">gF </w:t>
+      </w:r>
+      <w:r>
+        <w:t xml:space="preserve">is to use the </w:t>
+      </w:r>
+      <w:r>
+        <w:rPr>
+          <w:color w:val="000000" w:themeColor="text1"/>
+        </w:rPr>
+        <w:t xml:space="preserve">Raven’s Advanced Progressive Matrices (APM). </w:t>
+      </w:r>
+    </w:p>
+    <w:p>
+      <w:pPr>
+        <w:spacing w:line="480" w:lineRule="auto"/>
+        <w:rPr>
+          <w:b/>
+        </w:rPr>
+      </w:pPr>
+      <w:r>
+        <w:rPr>
+          <w:b/>
+        </w:rPr>
+        <w:t>Measur</w:t>
+      </w:r>
+      <w:r>
+        <w:rPr>
+          <w:b/>
+        </w:rPr>
+        <w:t>ing</w:t>
+      </w:r>
+      <w:r>
+        <w:rPr>
+          <w:b/>
+        </w:rPr>
+        <w:t xml:space="preserve"> of Working Memory</w:t>
+      </w:r>
+      <w:r>
+        <w:rPr>
+          <w:b/>
+        </w:rPr>
+        <w:t xml:space="preserve"> and Fluid Intelligence </w:t>
+      </w:r>
+    </w:p>
+    <w:p>
+      <w:pPr>
+        <w:spacing w:line="480" w:lineRule="auto"/>
+        <w:ind w:firstLine="720"/>
+      </w:pPr>
+      <w:r>
+        <w:t>Working memory has been tested in the field of psychology since Miller introduced the “magic number” in 1956. Yuan et al. (2006) suggest that there are two types of measurement</w:t>
       </w:r>
       <w:r>
         <w:t>:</w:t>
       </w:r>
       <w:r>
-        <w:t xml:space="preserve"> phonological storage and subvocal rehearsal. Phonological storage is when </w:t>
-      </w:r>
-      <w:r>
-        <w:t>a person</w:t>
-      </w:r>
-      <w:r>
-        <w:t xml:space="preserve"> holds a </w:t>
-      </w:r>
-      <w:r>
-        <w:t xml:space="preserve">sound </w:t>
-      </w:r>
-      <w:r>
-        <w:t xml:space="preserve">memory trace until this </w:t>
-      </w:r>
-      <w:r>
-        <w:t xml:space="preserve">trace </w:t>
-      </w:r>
-      <w:r>
-        <w:t>is then rehearsed by the subvocal rehearsal of the model</w:t>
-      </w:r>
-      <w:r>
-        <w:t xml:space="preserve"> by repeating the trace internally</w:t>
-      </w:r>
-      <w:r>
-        <w:t>.</w:t>
-      </w:r>
-      <w:r>
-        <w:t xml:space="preserve"> Baddeley and Hitch’s memory model additionally includes a visuospatial sketchpad, which is primarily responsible for visual and spatial </w:t>
-      </w:r>
-      <w:commentRangeStart w:id="1"/>
-      <w:r>
-        <w:t>encoding</w:t>
-      </w:r>
-      <w:commentRangeEnd w:id="1"/>
-      <w:r>
-        <w:rPr>
-          <w:rStyle w:val="CommentReference"/>
-        </w:rPr>
-        <w:commentReference w:id="1"/>
-      </w:r>
-      <w:r>
-        <w:t xml:space="preserve">. </w:t>
-      </w:r>
-      <w:r>
-        <w:t xml:space="preserve">Visual encoding would be when you receive an incoming image or stimuli and </w:t>
-      </w:r>
-      <w:r>
-        <w:t xml:space="preserve">your brain is recognizing it so you can respond appropriately. </w:t>
-      </w:r>
-      <w:r>
-        <w:t xml:space="preserve">Baddeley and Hitch (1994) explain that the visuospatial sketchpad is a type of work space for incoming information. The final piece of their model is the central executive. The central executive is responsible for controlling when the phonological loop and visuospatial sketchpad are used, and how they interact with one another (Baddeley, 2002). </w:t>
-      </w:r>
-    </w:p>
-    <w:p>
-      <w:pPr>
-        <w:spacing w:line="480" w:lineRule="auto"/>
-        <w:rPr>
-          <w:b/>
-        </w:rPr>
-      </w:pPr>
-      <w:r>
-        <w:rPr>
-          <w:b/>
-        </w:rPr>
-        <w:t>Fluid Intelligence</w:t>
-      </w:r>
-    </w:p>
-    <w:p>
-      <w:pPr>
-        <w:spacing w:line="480" w:lineRule="auto"/>
-        <w:rPr>
-          <w:color w:val="000000"/>
-        </w:rPr>
-      </w:pPr>
-      <w:r>
-        <w:tab/>
-        <w:t xml:space="preserve">There are copious amounts of brain mechanisms that work into how much you can hold in your working. </w:t>
-      </w:r>
-      <w:commentRangeStart w:id="2"/>
-      <w:r>
-        <w:t xml:space="preserve">One factor </w:t>
-      </w:r>
-      <w:commentRangeEnd w:id="2"/>
-      <w:r>
-        <w:rPr>
-          <w:rStyle w:val="CommentReference"/>
-        </w:rPr>
-        <w:commentReference w:id="2"/>
-      </w:r>
-      <w:r>
-        <w:t>is intelligence, specifically fluid intelligence (</w:t>
-      </w:r>
-      <w:r>
-        <w:rPr>
-          <w:i/>
-        </w:rPr>
-        <w:t>gF</w:t>
-      </w:r>
-      <w:r>
-        <w:t xml:space="preserve">). Horn (1968) </w:t>
-      </w:r>
+        <w:t xml:space="preserve"> simple memory span and dual-tasks. Simple memory span tasks are when a participant is presented with a stimuli (words, numbers, or positions) and then asked to recall them in either the same or reversed order they were presented. Simple span tasks are generally used to measure short term memory (</w:t>
+      </w:r>
+      <w:proofErr w:type="spellStart"/>
+      <w:r>
+        <w:t>Mathy</w:t>
+      </w:r>
+      <w:proofErr w:type="spellEnd"/>
+      <w:r>
+        <w:t xml:space="preserve">, </w:t>
+      </w:r>
+      <w:proofErr w:type="spellStart"/>
+      <w:r>
+        <w:t>Chekaf</w:t>
+      </w:r>
+      <w:proofErr w:type="spellEnd"/>
+      <w:r>
+        <w:t>, &amp; Cowan, 2018). Dual-trials tasks are when both processing and storage are both being encoded at the same time. Conway et al. (2005) identified most working memory measurements are considered dual-task because of their complexity. More modern</w:t>
+      </w:r>
+      <w:r>
+        <w:t xml:space="preserve"> working memory measurements</w:t>
+      </w:r>
+      <w:r>
+        <w:t xml:space="preserve"> are considered complex span tasks (</w:t>
+      </w:r>
+      <w:proofErr w:type="spellStart"/>
+      <w:r>
+        <w:t>Schmiedek</w:t>
+      </w:r>
+      <w:proofErr w:type="spellEnd"/>
+      <w:r>
+        <w:t xml:space="preserve">, Hildebrandt, </w:t>
+      </w:r>
+      <w:proofErr w:type="spellStart"/>
+      <w:r>
+        <w:t>Lovden</w:t>
+      </w:r>
+      <w:proofErr w:type="spellEnd"/>
+      <w:r>
+        <w:t xml:space="preserve">, Wilhelm, &amp; </w:t>
+      </w:r>
+      <w:proofErr w:type="spellStart"/>
+      <w:r>
+        <w:t>Lindenberger</w:t>
+      </w:r>
+      <w:proofErr w:type="spellEnd"/>
+      <w:r>
+        <w:t>, 2009). This</w:t>
+      </w:r>
+      <w:r>
+        <w:t xml:space="preserve"> distinction occurs because</w:t>
+      </w:r>
+      <w:r>
+        <w:t xml:space="preserve"> </w:t>
+      </w:r>
+      <w:r>
+        <w:t>of the two components required for the task:</w:t>
+      </w:r>
+      <w:r>
+        <w:t xml:space="preserve"> the processing component and the storage component. </w:t>
+      </w:r>
+    </w:p>
+    <w:p>
+      <w:pPr>
+        <w:spacing w:line="480" w:lineRule="auto"/>
+        <w:ind w:firstLine="720"/>
+        <w:rPr>
+          <w:color w:val="000000" w:themeColor="text1"/>
+        </w:rPr>
+      </w:pPr>
       <w:r>
         <w:lastRenderedPageBreak/>
-        <w:t xml:space="preserve">describes intelligence as behavior that can be observed and measured. Horn is describing that, for researchers in the behavioral sciences, intelligence needs to be measured in some aspect for it to be considered </w:t>
-      </w:r>
-      <w:commentRangeStart w:id="3"/>
-      <w:r>
-        <w:t>observable</w:t>
-      </w:r>
-      <w:commentRangeEnd w:id="3"/>
-      <w:r>
-        <w:rPr>
-          <w:rStyle w:val="CommentReference"/>
-        </w:rPr>
-        <w:commentReference w:id="3"/>
-      </w:r>
-      <w:r>
-        <w:t xml:space="preserve">.. </w:t>
-      </w:r>
-      <w:commentRangeStart w:id="4"/>
-      <w:r>
-        <w:t>Jaeggi</w:t>
-      </w:r>
-      <w:commentRangeEnd w:id="4"/>
-      <w:r>
-        <w:rPr>
-          <w:rStyle w:val="CommentReference"/>
-        </w:rPr>
-        <w:commentReference w:id="4"/>
-      </w:r>
-      <w:r>
-        <w:t xml:space="preserve"> et al. (2008) classify </w:t>
-      </w:r>
-      <w:r>
-        <w:rPr>
-          <w:i/>
-        </w:rPr>
-        <w:t>gF</w:t>
-      </w:r>
-      <w:r>
-        <w:t xml:space="preserve"> as a human ability that allows participants to adapt their thinking to the problem at hand regardless of acquired </w:t>
-      </w:r>
-      <w:commentRangeStart w:id="5"/>
-      <w:r>
-        <w:t>knowledge</w:t>
-      </w:r>
-      <w:commentRangeEnd w:id="5"/>
-      <w:r>
-        <w:rPr>
-          <w:rStyle w:val="CommentReference"/>
-        </w:rPr>
-        <w:commentReference w:id="5"/>
-      </w:r>
-      <w:r>
-        <w:t xml:space="preserve">. In addition, Gray, Chabris, and Braver (2003) highlight that </w:t>
-      </w:r>
-      <w:r>
-        <w:rPr>
-          <w:i/>
-        </w:rPr>
-        <w:t>gF</w:t>
-      </w:r>
-      <w:r>
-        <w:t xml:space="preserve"> is related to attentional control, or a person’s ability to disregard any interference that could affect performance. Gray et al. also says that attentional control is necessary for the abstract thinking needed for </w:t>
-      </w:r>
-      <w:r>
-        <w:rPr>
-          <w:i/>
-        </w:rPr>
-        <w:t>gF</w:t>
-      </w:r>
-      <w:r>
-        <w:rPr>
-          <w:i/>
-        </w:rPr>
-        <w:t xml:space="preserve">. </w:t>
-      </w:r>
-      <w:r>
-        <w:t xml:space="preserve">Horn (1968) reports that Cattell presented the idea of </w:t>
-      </w:r>
-      <w:r>
-        <w:rPr>
-          <w:i/>
-        </w:rPr>
-        <w:t>gF</w:t>
-      </w:r>
-      <w:r>
-        <w:t xml:space="preserve"> in 1941 at an APA convention. Since then it has grown popular in the behavioral sciences as a way to measure intelligence that is always </w:t>
-      </w:r>
-      <w:commentRangeStart w:id="6"/>
-      <w:commentRangeStart w:id="7"/>
-      <w:r>
-        <w:t>expanding</w:t>
-      </w:r>
-      <w:commentRangeEnd w:id="6"/>
-      <w:commentRangeEnd w:id="7"/>
-      <w:r>
-        <w:rPr>
-          <w:rStyle w:val="CommentReference"/>
-        </w:rPr>
-        <w:commentReference w:id="6"/>
-      </w:r>
-      <w:r>
-        <w:rPr>
-          <w:rStyle w:val="CommentReference"/>
-        </w:rPr>
-        <w:commentReference w:id="7"/>
-      </w:r>
-      <w:r>
-        <w:t>.</w:t>
-      </w:r>
-      <w:r>
-        <w:t xml:space="preserve"> </w:t>
-      </w:r>
-      <w:r>
-        <w:t xml:space="preserve">One of the primary ways to measure </w:t>
-      </w:r>
-      <w:r>
-        <w:rPr>
-          <w:i/>
-        </w:rPr>
-        <w:t xml:space="preserve">gF </w:t>
-      </w:r>
-      <w:r>
-        <w:t xml:space="preserve">is to use the </w:t>
-      </w:r>
-      <w:r>
-        <w:rPr>
-          <w:color w:val="000000" w:themeColor="text1"/>
-        </w:rPr>
-        <w:t xml:space="preserve">Raven’s Advanced Progressive Matrices (APM). </w:t>
-      </w:r>
-    </w:p>
-    <w:p>
-      <w:pPr>
-        <w:spacing w:line="480" w:lineRule="auto"/>
-        <w:rPr>
-          <w:b/>
-        </w:rPr>
-      </w:pPr>
-      <w:r>
-        <w:rPr>
-          <w:b/>
-        </w:rPr>
-        <w:t>Measur</w:t>
-      </w:r>
-      <w:r>
-        <w:rPr>
-          <w:b/>
-        </w:rPr>
-        <w:t>ing</w:t>
-      </w:r>
-      <w:r>
-        <w:rPr>
-          <w:b/>
-        </w:rPr>
-        <w:t xml:space="preserve"> of Working Memory</w:t>
-      </w:r>
-      <w:r>
-        <w:rPr>
-          <w:b/>
-        </w:rPr>
-        <w:t xml:space="preserve"> and Fluid Intelligence </w:t>
-      </w:r>
-    </w:p>
-    <w:p>
-      <w:pPr>
-        <w:spacing w:line="480" w:lineRule="auto"/>
-        <w:ind w:firstLine="720"/>
-      </w:pPr>
-      <w:r>
-        <w:t>Working memory has been tested in the field of psychology since Miller introduced the “magic number” in 1956. Yuan et al. (2006) suggest that there are two types of measurement</w:t>
-      </w:r>
-      <w:r>
-        <w:t>:</w:t>
-      </w:r>
-      <w:r>
-        <w:t xml:space="preserve"> simple memory span and dual-tasks. Simple memory span tasks are when a participant is presented with a stimuli (words, numbers, or positions) and then asked to recall them in either the same or reversed order they were presented. Simple span tasks are generally used to measure short term memory (</w:t>
+        <w:t>One of the most used tests to measure WM is the Operation Span (OSPAN) created by Turner and Engle (</w:t>
+      </w:r>
+      <w:r>
+        <w:rPr>
+          <w:color w:val="000000" w:themeColor="text1"/>
+        </w:rPr>
+        <w:t>1989</w:t>
+      </w:r>
+      <w:r>
+        <w:t xml:space="preserve">). In the OSPAN the participant is given a math problem which they have to identify the solution as correct or incorrect (processing component) with a word or letter being presented after they answer. The participant is then supposed to recall (storage component) </w:t>
+      </w:r>
+      <w:r>
+        <w:t xml:space="preserve">those </w:t>
+      </w:r>
+      <w:r>
+        <w:t>word</w:t>
+      </w:r>
+      <w:r>
+        <w:t>s</w:t>
+      </w:r>
+      <w:r>
+        <w:t xml:space="preserve"> after a few trials. The original OSPAN and the automated OSPAN (Unsworth, </w:t>
       </w:r>
       <w:proofErr w:type="spellStart"/>
       <w:r>
-        <w:t>Mathy</w:t>
+        <w:t>Heitz</w:t>
       </w:r>
       <w:proofErr w:type="spellEnd"/>
       <w:r>
-        <w:t xml:space="preserve">, </w:t>
-      </w:r>
-      <w:proofErr w:type="spellStart"/>
-      <w:r>
-        <w:t>Chekaf</w:t>
-      </w:r>
-      <w:proofErr w:type="spellEnd"/>
-      <w:r>
-        <w:t>, &amp; Cowan, 2018). Dual-trials tasks are when both processing and storage are both being encoded at the same time. Conway et al. (2005) identified most working memory measurements are considered dual-task because of their complexity. More modern</w:t>
-      </w:r>
-      <w:r>
-        <w:t xml:space="preserve"> working memory measurements</w:t>
-      </w:r>
-      <w:r>
-        <w:t xml:space="preserve"> are considered complex span tasks (</w:t>
-      </w:r>
-      <w:proofErr w:type="spellStart"/>
-      <w:r>
-        <w:t>Schmiedek</w:t>
-      </w:r>
-      <w:proofErr w:type="spellEnd"/>
-      <w:r>
-        <w:t xml:space="preserve">, Hildebrandt, </w:t>
-      </w:r>
-      <w:proofErr w:type="spellStart"/>
-      <w:r>
-        <w:t>Lovden</w:t>
-      </w:r>
-      <w:proofErr w:type="spellEnd"/>
-      <w:r>
-        <w:t xml:space="preserve">, Wilhelm, &amp; </w:t>
-      </w:r>
-      <w:proofErr w:type="spellStart"/>
-      <w:r>
-        <w:t>Lindenberger</w:t>
-      </w:r>
-      <w:proofErr w:type="spellEnd"/>
-      <w:r>
-        <w:t>, 2009). This</w:t>
-      </w:r>
-      <w:r>
-        <w:t xml:space="preserve"> distinction occurs because</w:t>
-      </w:r>
-      <w:r>
-        <w:t xml:space="preserve"> </w:t>
-      </w:r>
-      <w:r>
-        <w:t>of the two components required for the task:</w:t>
-      </w:r>
-      <w:r>
-        <w:t xml:space="preserve"> the processing component and the storage component. </w:t>
-      </w:r>
-    </w:p>
-    <w:p>
-      <w:pPr>
-        <w:spacing w:line="480" w:lineRule="auto"/>
-        <w:ind w:firstLine="720"/>
-        <w:rPr>
-          <w:color w:val="000000" w:themeColor="text1"/>
-        </w:rPr>
-      </w:pPr>
-      <w:commentRangeStart w:id="8"/>
-      <w:commentRangeStart w:id="9"/>
-      <w:commentRangeStart w:id="10"/>
-      <w:r>
-        <w:lastRenderedPageBreak/>
-        <w:t>One</w:t>
-      </w:r>
-      <w:commentRangeEnd w:id="8"/>
-      <w:r>
-        <w:rPr>
-          <w:rStyle w:val="CommentReference"/>
-        </w:rPr>
-        <w:commentReference w:id="8"/>
-      </w:r>
-      <w:commentRangeEnd w:id="9"/>
-      <w:r>
-        <w:rPr>
-          <w:rStyle w:val="CommentReference"/>
-        </w:rPr>
-        <w:commentReference w:id="9"/>
-      </w:r>
-      <w:commentRangeEnd w:id="10"/>
-      <w:r>
-        <w:rPr>
-          <w:rStyle w:val="CommentReference"/>
-        </w:rPr>
-        <w:commentReference w:id="10"/>
-      </w:r>
-      <w:r>
-        <w:t xml:space="preserve"> of the most used tests to measure WM is the Operation Span (OSPAN) created by Turner and Engle (</w:t>
-      </w:r>
-      <w:commentRangeStart w:id="11"/>
-      <w:commentRangeStart w:id="12"/>
-      <w:r>
-        <w:rPr>
-          <w:color w:val="000000" w:themeColor="text1"/>
-        </w:rPr>
-        <w:t>1989</w:t>
-      </w:r>
-      <w:commentRangeEnd w:id="11"/>
-      <w:r>
-        <w:rPr>
-          <w:rStyle w:val="CommentReference"/>
-        </w:rPr>
-        <w:commentReference w:id="11"/>
-      </w:r>
-      <w:commentRangeEnd w:id="12"/>
-      <w:r>
-        <w:rPr>
-          <w:rStyle w:val="CommentReference"/>
-        </w:rPr>
-        <w:commentReference w:id="12"/>
-      </w:r>
-      <w:r>
-        <w:t xml:space="preserve">). In the OSPAN the participant is given a math problem which they have to identify the solution as correct or incorrect (processing component) with a word or letter being presented after they answer. The participant is then supposed to recall (storage component) </w:t>
-      </w:r>
-      <w:r>
-        <w:t xml:space="preserve">those </w:t>
-      </w:r>
-      <w:r>
-        <w:t>word</w:t>
-      </w:r>
-      <w:r>
-        <w:t>s</w:t>
-      </w:r>
-      <w:r>
-        <w:t xml:space="preserve"> after a few trials. The original OSPAN and the automated OSPAN (Unsworth, </w:t>
-      </w:r>
-      <w:proofErr w:type="spellStart"/>
-      <w:r>
-        <w:t>Heitz</w:t>
-      </w:r>
-      <w:proofErr w:type="spellEnd"/>
-      <w:r>
-        <w:t xml:space="preserve">, Schrock, &amp; Engle, 2005) still hold the same task, but the </w:t>
-      </w:r>
-      <w:commentRangeStart w:id="13"/>
-      <w:commentRangeStart w:id="14"/>
-      <w:r>
-        <w:t>automated</w:t>
-      </w:r>
-      <w:commentRangeEnd w:id="13"/>
-      <w:r>
-        <w:rPr>
-          <w:rStyle w:val="CommentReference"/>
-        </w:rPr>
-        <w:commentReference w:id="13"/>
-      </w:r>
-      <w:commentRangeEnd w:id="14"/>
-      <w:r>
-        <w:rPr>
-          <w:rStyle w:val="CommentReference"/>
-        </w:rPr>
-        <w:commentReference w:id="14"/>
-      </w:r>
-      <w:r>
-        <w:t xml:space="preserve"> OSPAN </w:t>
+        <w:t xml:space="preserve">, Schrock, &amp; Engle, 2005) still hold the same task, but the automated OSPAN </w:t>
       </w:r>
       <w:r>
         <w:t>is available completely online</w:t>
@@ -718,18 +549,7 @@
         <w:t xml:space="preserve"> </w:t>
       </w:r>
       <w:r>
-        <w:t xml:space="preserve">interested in if the participant had recalled the words in order or </w:t>
-      </w:r>
-      <w:commentRangeStart w:id="15"/>
-      <w:r>
-        <w:t>not</w:t>
-      </w:r>
-      <w:commentRangeEnd w:id="15"/>
-      <w:r>
-        <w:rPr>
-          <w:rStyle w:val="CommentReference"/>
-        </w:rPr>
-        <w:commentReference w:id="15"/>
+        <w:t>interested in if the participant had recalled the words in order or not</w:t>
       </w:r>
       <w:r>
         <w:t xml:space="preserve"> for </w:t>
@@ -747,21 +567,7 @@
         <w:t>.</w:t>
       </w:r>
       <w:r>
-        <w:t xml:space="preserve"> The participants are scored on the number of correct words they recalled in the correct order. For example, the participant is supposed to recall the words: tent, shoe, and bottle. If the participant recalled shoe and bottle, they would receive 2/3. It is important to note for this task that the order is crucial for scoring. For instance, if the participant recalled the same words as above in this order: shoe, tent, bottle, they would still only get a 2/</w:t>
-      </w:r>
-      <w:commentRangeStart w:id="16"/>
-      <w:r>
-        <w:t>3</w:t>
-      </w:r>
-      <w:commentRangeEnd w:id="16"/>
-      <w:r>
-        <w:rPr>
-          <w:rStyle w:val="CommentReference"/>
-        </w:rPr>
-        <w:commentReference w:id="16"/>
-      </w:r>
-      <w:r>
-        <w:t>.</w:t>
+        <w:t xml:space="preserve"> The participants are scored on the number of correct words they recalled in the correct order. For example, the participant is supposed to recall the words: tent, shoe, and bottle. If the participant recalled shoe and bottle, they would receive 2/3. It is important to note for this task that the order is crucial for scoring. For instance, if the participant recalled the same words as above in this order: shoe, tent, bottle, they would still only get a 2/3.</w:t>
       </w:r>
     </w:p>
     <w:p>
@@ -782,21 +588,7 @@
         <w:rPr>
           <w:color w:val="000000" w:themeColor="text1"/>
         </w:rPr>
-        <w:t>N-</w:t>
-      </w:r>
-      <w:commentRangeStart w:id="17"/>
-      <w:r>
-        <w:rPr>
-          <w:color w:val="000000" w:themeColor="text1"/>
-        </w:rPr>
-        <w:t>Back</w:t>
-      </w:r>
-      <w:commentRangeEnd w:id="17"/>
-      <w:r>
-        <w:rPr>
-          <w:rStyle w:val="CommentReference"/>
-        </w:rPr>
-        <w:commentReference w:id="17"/>
+        <w:t>N-Back</w:t>
       </w:r>
       <w:r>
         <w:rPr>
@@ -1043,8 +835,7 @@
         </w:rPr>
         <w:t xml:space="preserve">is a measure of </w:t>
       </w:r>
-      <w:commentRangeStart w:id="18"/>
-      <w:commentRangeStart w:id="19"/>
+      <w:proofErr w:type="spellStart"/>
       <w:r>
         <w:rPr>
           <w:i/>
@@ -1052,22 +843,7 @@
         </w:rPr>
         <w:t>gF</w:t>
       </w:r>
-      <w:commentRangeEnd w:id="18"/>
-      <w:r>
-        <w:rPr>
-          <w:rStyle w:val="CommentReference"/>
-          <w:i/>
-        </w:rPr>
-        <w:commentReference w:id="18"/>
-      </w:r>
-      <w:commentRangeEnd w:id="19"/>
-      <w:r>
-        <w:rPr>
-          <w:rStyle w:val="CommentReference"/>
-          <w:i/>
-        </w:rPr>
-        <w:commentReference w:id="19"/>
-      </w:r>
+      <w:proofErr w:type="spellEnd"/>
       <w:r>
         <w:rPr>
           <w:color w:val="000000" w:themeColor="text1"/>
@@ -1236,47 +1012,7 @@
         <w:rPr>
           <w:color w:val="000000" w:themeColor="text1"/>
         </w:rPr>
-        <w:t xml:space="preserve"> The participant is scored by how many of their answers were </w:t>
-      </w:r>
-      <w:commentRangeStart w:id="20"/>
-      <w:r>
-        <w:rPr>
-          <w:color w:val="000000" w:themeColor="text1"/>
-        </w:rPr>
-        <w:t>correct</w:t>
-      </w:r>
-      <w:commentRangeEnd w:id="20"/>
-      <w:r>
-        <w:rPr>
-          <w:rStyle w:val="CommentReference"/>
-        </w:rPr>
-        <w:commentReference w:id="20"/>
-      </w:r>
-      <w:r>
-        <w:rPr>
-          <w:color w:val="000000" w:themeColor="text1"/>
-        </w:rPr>
-        <w:t xml:space="preserve">. These raw scores are then compared to percentiles based on the participants </w:t>
-      </w:r>
-      <w:commentRangeStart w:id="21"/>
-      <w:r>
-        <w:rPr>
-          <w:color w:val="000000" w:themeColor="text1"/>
-        </w:rPr>
-        <w:t>age</w:t>
-      </w:r>
-      <w:commentRangeEnd w:id="21"/>
-      <w:r>
-        <w:rPr>
-          <w:rStyle w:val="CommentReference"/>
-        </w:rPr>
-        <w:commentReference w:id="21"/>
-      </w:r>
-      <w:r>
-        <w:rPr>
-          <w:color w:val="000000" w:themeColor="text1"/>
-        </w:rPr>
-        <w:t>.</w:t>
+        <w:t xml:space="preserve"> The participant is scored by how many of their answers were correct. These raw scores are then compared to percentiles based on the participants age.</w:t>
       </w:r>
       <w:r>
         <w:rPr>
@@ -1358,33 +1094,11 @@
         <w:spacing w:line="480" w:lineRule="auto"/>
         <w:ind w:firstLine="720"/>
       </w:pPr>
-      <w:commentRangeStart w:id="22"/>
-      <w:commentRangeStart w:id="23"/>
-      <w:r>
-        <w:rPr>
-          <w:color w:val="000000" w:themeColor="text1"/>
-        </w:rPr>
-        <w:t xml:space="preserve">Conway </w:t>
-      </w:r>
-      <w:commentRangeEnd w:id="22"/>
-      <w:r>
-        <w:rPr>
-          <w:rStyle w:val="CommentReference"/>
-        </w:rPr>
-        <w:commentReference w:id="22"/>
-      </w:r>
-      <w:commentRangeEnd w:id="23"/>
-      <w:r>
-        <w:rPr>
-          <w:rStyle w:val="CommentReference"/>
-        </w:rPr>
-        <w:commentReference w:id="23"/>
-      </w:r>
-      <w:r>
-        <w:rPr>
-          <w:color w:val="000000" w:themeColor="text1"/>
-        </w:rPr>
-        <w:t>et al. (2002) presented a latent variable analysis between WM</w:t>
+      <w:r>
+        <w:rPr>
+          <w:color w:val="000000" w:themeColor="text1"/>
+        </w:rPr>
+        <w:t>Conway et al. (2002) presented a latent variable analysis between WM</w:t>
       </w:r>
       <w:r>
         <w:rPr>
@@ -1527,302 +1241,234 @@
       <w:r>
         <w:t>participants</w:t>
       </w:r>
-      <w:commentRangeStart w:id="24"/>
+      <w:r>
+        <w:t xml:space="preserve"> are able to recall their skill better and faster, they are perceived as more intelligent. This</w:t>
+      </w:r>
+      <w:r>
+        <w:t xml:space="preserve"> effect</w:t>
+      </w:r>
+      <w:r>
+        <w:t xml:space="preserve"> has been demonstrated primarily with the skillsets of chess (Chase </w:t>
+      </w:r>
+      <w:r>
+        <w:t xml:space="preserve">&amp; </w:t>
+      </w:r>
+      <w:r>
+        <w:t xml:space="preserve">Simon, 1973) and physics (Chi, </w:t>
+      </w:r>
+      <w:proofErr w:type="spellStart"/>
+      <w:r>
+        <w:t>Feltovich</w:t>
+      </w:r>
+      <w:proofErr w:type="spellEnd"/>
+      <w:r>
+        <w:t xml:space="preserve"> &amp; Glaser, 1981). </w:t>
+      </w:r>
+    </w:p>
+    <w:p>
+      <w:pPr>
+        <w:spacing w:line="480" w:lineRule="auto"/>
+        <w:ind w:firstLine="720"/>
+      </w:pPr>
+      <w:r>
+        <w:t xml:space="preserve">In Chase and Simon’s </w:t>
+      </w:r>
+      <w:r>
+        <w:t>(</w:t>
+      </w:r>
+      <w:r>
+        <w:t>1973</w:t>
+      </w:r>
+      <w:r>
+        <w:t>)</w:t>
+      </w:r>
+      <w:r>
+        <w:t xml:space="preserve"> study on chess and </w:t>
+      </w:r>
+      <w:r>
+        <w:t>memory</w:t>
+      </w:r>
+      <w:r>
+        <w:t>, they had three classes of participants</w:t>
+      </w:r>
+      <w:r>
+        <w:t xml:space="preserve"> who played chess</w:t>
+      </w:r>
+      <w:r>
+        <w:t xml:space="preserve">. From highest to lowest they </w:t>
+      </w:r>
+      <w:proofErr w:type="gramStart"/>
+      <w:r>
+        <w:t>were:</w:t>
+      </w:r>
+      <w:proofErr w:type="gramEnd"/>
+      <w:r>
+        <w:t xml:space="preserve"> master, Class A player, and beginner. The way the authors decided to study </w:t>
+      </w:r>
+      <w:r>
+        <w:t>working memory</w:t>
+      </w:r>
+      <w:r>
+        <w:t xml:space="preserve"> was to isolate “chunks” that would then be encoded by the participant. These chunks were created by having a chess position set up having one of 28 variations. Chunks refer to Miller (1956) and his “magical number” 7, which proposes that most humans can contain 7 individual pieces of information plus or minus 2. </w:t>
+      </w:r>
+      <w:r>
+        <w:t xml:space="preserve">During the </w:t>
+      </w:r>
+      <w:r>
+        <w:t xml:space="preserve">memory </w:t>
+      </w:r>
+      <w:r>
+        <w:t xml:space="preserve">task </w:t>
+      </w:r>
+      <w:r>
+        <w:t>the players were asked to recall different chess positions from memory</w:t>
+      </w:r>
+      <w:r>
+        <w:t xml:space="preserve"> (Chase &amp; Simon, 1973)</w:t>
+      </w:r>
+      <w:r>
+        <w:t>.</w:t>
+      </w:r>
       <w:r>
         <w:t xml:space="preserve"> </w:t>
       </w:r>
-      <w:commentRangeEnd w:id="24"/>
-      <w:r>
-        <w:rPr>
-          <w:rStyle w:val="CommentReference"/>
-        </w:rPr>
-        <w:commentReference w:id="24"/>
-      </w:r>
-      <w:r>
-        <w:t>are able to recall their skill better and faster, they are perceived as more intelligent. This</w:t>
-      </w:r>
-      <w:r>
-        <w:t xml:space="preserve"> effect</w:t>
-      </w:r>
-      <w:r>
-        <w:t xml:space="preserve"> has been demonstrated primarily with the skillsets of chess (Chase </w:t>
-      </w:r>
-      <w:r>
-        <w:t xml:space="preserve">&amp; </w:t>
-      </w:r>
-      <w:r>
-        <w:t xml:space="preserve">Simon, 1973) and physics (Chi, </w:t>
-      </w:r>
-      <w:proofErr w:type="spellStart"/>
-      <w:r>
-        <w:t>Feltovich</w:t>
-      </w:r>
-      <w:proofErr w:type="spellEnd"/>
-      <w:r>
-        <w:t xml:space="preserve"> &amp; Glaser, 1981). </w:t>
+      <w:r>
+        <w:t xml:space="preserve">The experimental design included two chess boards that were placed in front of the participant. </w:t>
+      </w:r>
+      <w:r>
+        <w:t xml:space="preserve">These </w:t>
+      </w:r>
+      <w:r>
+        <w:t xml:space="preserve">boards </w:t>
+      </w:r>
+      <w:r>
+        <w:t>were recreated two ways. The first position was played games that were in the middle of a match and the second was from randomly placing the pieces on the board</w:t>
+      </w:r>
+      <w:r>
+        <w:t xml:space="preserve">. The participant was </w:t>
+      </w:r>
+      <w:r>
+        <w:t>told to examine</w:t>
+      </w:r>
+      <w:r>
+        <w:t xml:space="preserve"> the</w:t>
+      </w:r>
+      <w:r>
+        <w:t xml:space="preserve"> </w:t>
+      </w:r>
+      <w:r>
+        <w:t xml:space="preserve">preset </w:t>
+      </w:r>
+      <w:r>
+        <w:t xml:space="preserve">board </w:t>
+      </w:r>
+      <w:r>
+        <w:t xml:space="preserve">for five seconds </w:t>
+      </w:r>
+      <w:r>
+        <w:t>and</w:t>
+      </w:r>
+      <w:r>
+        <w:t xml:space="preserve"> </w:t>
+      </w:r>
+      <w:r>
+        <w:t xml:space="preserve">recall the as much as they could remember on the full set board in front of them. </w:t>
+      </w:r>
+      <w:r>
+        <w:t>The</w:t>
+      </w:r>
+      <w:r>
+        <w:t xml:space="preserve"> participant was able to </w:t>
+      </w:r>
+      <w:r>
+        <w:t>repeat memoriz</w:t>
+      </w:r>
+      <w:r>
+        <w:t>ing</w:t>
+      </w:r>
+      <w:r>
+        <w:t xml:space="preserve"> and </w:t>
+      </w:r>
+      <w:r>
+        <w:t>recalling the board layout</w:t>
+      </w:r>
+      <w:r>
+        <w:t xml:space="preserve"> </w:t>
+      </w:r>
+      <w:r>
+        <w:t>until they recalled the original set perfectl</w:t>
+      </w:r>
+      <w:r>
+        <w:t>y</w:t>
+      </w:r>
+      <w:r>
+        <w:t>. It took those in the master class</w:t>
+      </w:r>
+      <w:r>
+        <w:t xml:space="preserve"> </w:t>
+      </w:r>
+      <w:r>
+        <w:t xml:space="preserve">less trials than the Class A players and beginners </w:t>
+      </w:r>
+      <w:r>
+        <w:t>to recreate the m</w:t>
+      </w:r>
+      <w:r>
+        <w:t xml:space="preserve">iddle of the match positions. </w:t>
+      </w:r>
+      <w:r>
+        <w:t>T</w:t>
+      </w:r>
+      <w:r>
+        <w:t xml:space="preserve">hose in the “master” class </w:t>
+      </w:r>
+      <w:r>
+        <w:t xml:space="preserve">could </w:t>
+      </w:r>
+      <w:r>
+        <w:t>encode the preset chess boards and recreat</w:t>
+      </w:r>
+      <w:r>
+        <w:t>e</w:t>
+      </w:r>
+      <w:r>
+        <w:t xml:space="preserve"> their model </w:t>
+      </w:r>
+      <w:r>
+        <w:t xml:space="preserve">in less trials </w:t>
+      </w:r>
+      <w:r>
+        <w:t>than the other two groups of participants</w:t>
+      </w:r>
+      <w:r>
+        <w:t xml:space="preserve">, </w:t>
+      </w:r>
+      <w:r>
+        <w:t>because they had more expertise playing chess</w:t>
+      </w:r>
+      <w:r>
+        <w:t>.</w:t>
+      </w:r>
+      <w:r>
+        <w:t xml:space="preserve"> </w:t>
+      </w:r>
+      <w:r>
+        <w:t>This</w:t>
+      </w:r>
+      <w:r>
+        <w:t xml:space="preserve"> finding</w:t>
+      </w:r>
+      <w:r>
+        <w:t xml:space="preserve"> suggests that the expertise influenced the results based off the position being a playable game or not.</w:t>
+      </w:r>
+      <w:r>
+        <w:t xml:space="preserve"> </w:t>
       </w:r>
     </w:p>
     <w:p>
       <w:pPr>
         <w:spacing w:line="480" w:lineRule="auto"/>
         <w:ind w:firstLine="720"/>
-      </w:pPr>
-      <w:r>
-        <w:t xml:space="preserve">In Chase and Simon’s </w:t>
-      </w:r>
-      <w:r>
-        <w:t>(</w:t>
-      </w:r>
-      <w:r>
-        <w:t>1973</w:t>
-      </w:r>
-      <w:r>
-        <w:t>)</w:t>
-      </w:r>
-      <w:r>
-        <w:t xml:space="preserve"> study on chess and </w:t>
-      </w:r>
-      <w:r>
-        <w:t>memory</w:t>
-      </w:r>
-      <w:r>
-        <w:t>, they had three classes of participants</w:t>
-      </w:r>
-      <w:r>
-        <w:t xml:space="preserve"> who played chess</w:t>
-      </w:r>
-      <w:r>
-        <w:t xml:space="preserve">. From highest to lowest they </w:t>
-      </w:r>
-      <w:proofErr w:type="gramStart"/>
-      <w:r>
-        <w:t>were:</w:t>
-      </w:r>
-      <w:proofErr w:type="gramEnd"/>
-      <w:r>
-        <w:t xml:space="preserve"> master, Class A player, and beginner. The way the authors decided to study </w:t>
-      </w:r>
-      <w:r>
-        <w:t>working memory</w:t>
-      </w:r>
-      <w:r>
-        <w:t xml:space="preserve"> was to isolate “chunks” that would then be encoded by the participant. These chunks were created by having a chess position set up having one of 28 variations. Chunks refer to Miller (1956) and his “magical number” 7, which proposes that most humans can contain 7 individual pieces of information plus or minus 2. </w:t>
-      </w:r>
-      <w:r>
-        <w:t xml:space="preserve">During the </w:t>
-      </w:r>
-      <w:commentRangeStart w:id="25"/>
-      <w:commentRangeStart w:id="26"/>
-      <w:commentRangeStart w:id="27"/>
-      <w:commentRangeStart w:id="28"/>
-      <w:r>
-        <w:t xml:space="preserve">memory </w:t>
-      </w:r>
-      <w:r>
-        <w:t xml:space="preserve">task </w:t>
-      </w:r>
-      <w:r>
-        <w:t>the players were asked to recall different chess positions from memory</w:t>
-      </w:r>
-      <w:r>
-        <w:t xml:space="preserve"> (Chase &amp; Simon, 1973)</w:t>
-      </w:r>
-      <w:r>
-        <w:t>.</w:t>
-      </w:r>
-      <w:r>
-        <w:t xml:space="preserve"> </w:t>
-      </w:r>
-      <w:r>
-        <w:t xml:space="preserve">The experimental design included two chess boards that were placed in front of the participant. </w:t>
-      </w:r>
-      <w:r>
-        <w:t xml:space="preserve">These </w:t>
-      </w:r>
-      <w:r>
-        <w:t xml:space="preserve">boards </w:t>
-      </w:r>
-      <w:r>
-        <w:t>were recreated two ways. The first position was played games that were in the middle of a match and the second was from randomly placing the pieces on the board</w:t>
-      </w:r>
-      <w:r>
-        <w:t xml:space="preserve">. </w:t>
-      </w:r>
-      <w:commentRangeEnd w:id="25"/>
-      <w:r>
-        <w:rPr>
-          <w:rStyle w:val="CommentReference"/>
-        </w:rPr>
-        <w:commentReference w:id="25"/>
-      </w:r>
-      <w:commentRangeEnd w:id="26"/>
-      <w:r>
-        <w:rPr>
-          <w:rStyle w:val="CommentReference"/>
-        </w:rPr>
-        <w:commentReference w:id="26"/>
-      </w:r>
-      <w:commentRangeEnd w:id="27"/>
-      <w:r>
-        <w:rPr>
-          <w:rStyle w:val="CommentReference"/>
-        </w:rPr>
-        <w:commentReference w:id="27"/>
-      </w:r>
-      <w:commentRangeEnd w:id="28"/>
-      <w:r>
-        <w:rPr>
-          <w:rStyle w:val="CommentReference"/>
-        </w:rPr>
-        <w:commentReference w:id="28"/>
-      </w:r>
-      <w:r>
-        <w:t xml:space="preserve">The participant was </w:t>
-      </w:r>
-      <w:r>
-        <w:t>told to examine</w:t>
-      </w:r>
-      <w:r>
-        <w:t xml:space="preserve"> the</w:t>
-      </w:r>
-      <w:r>
-        <w:t xml:space="preserve"> </w:t>
-      </w:r>
-      <w:r>
-        <w:t xml:space="preserve">preset </w:t>
-      </w:r>
-      <w:r>
-        <w:t xml:space="preserve">board </w:t>
-      </w:r>
-      <w:r>
-        <w:t xml:space="preserve">for five seconds </w:t>
-      </w:r>
-      <w:r>
-        <w:t>and</w:t>
-      </w:r>
-      <w:r>
-        <w:t xml:space="preserve"> </w:t>
-      </w:r>
-      <w:r>
-        <w:t xml:space="preserve">recall the as much as they could remember on the full set board in front of them. </w:t>
-      </w:r>
-      <w:r>
-        <w:t>The</w:t>
-      </w:r>
-      <w:r>
-        <w:t xml:space="preserve"> participant was able to </w:t>
-      </w:r>
-      <w:r>
-        <w:t>repeat memoriz</w:t>
-      </w:r>
-      <w:r>
-        <w:t>ing</w:t>
-      </w:r>
-      <w:r>
-        <w:t xml:space="preserve"> and </w:t>
-      </w:r>
-      <w:r>
-        <w:t>recalling the board layout</w:t>
-      </w:r>
-      <w:r>
-        <w:t xml:space="preserve"> </w:t>
-      </w:r>
-      <w:r>
-        <w:t>until they recalled the original set perfectl</w:t>
-      </w:r>
-      <w:r>
-        <w:t>y</w:t>
-      </w:r>
-      <w:r>
-        <w:t>. It took those in the master class</w:t>
-      </w:r>
-      <w:r>
-        <w:t xml:space="preserve"> </w:t>
-      </w:r>
-      <w:r>
-        <w:t xml:space="preserve">less trials than the Class A players and beginners </w:t>
-      </w:r>
-      <w:r>
-        <w:t>to recreate the m</w:t>
-      </w:r>
-      <w:r>
-        <w:t xml:space="preserve">iddle of the match positions. </w:t>
-      </w:r>
-      <w:r>
-        <w:t>T</w:t>
-      </w:r>
-      <w:r>
-        <w:t xml:space="preserve">hose in the “master” class </w:t>
-      </w:r>
-      <w:r>
-        <w:t xml:space="preserve">could </w:t>
-      </w:r>
-      <w:r>
-        <w:t>encode the preset chess boards and recreat</w:t>
-      </w:r>
-      <w:r>
-        <w:t>e</w:t>
-      </w:r>
-      <w:r>
-        <w:t xml:space="preserve"> their model </w:t>
-      </w:r>
-      <w:r>
-        <w:t xml:space="preserve">in less trials </w:t>
-      </w:r>
-      <w:r>
-        <w:t xml:space="preserve">than the other two groups of </w:t>
-      </w:r>
-      <w:commentRangeStart w:id="29"/>
-      <w:commentRangeStart w:id="30"/>
-      <w:r>
-        <w:t>participants</w:t>
-      </w:r>
-      <w:commentRangeEnd w:id="29"/>
-      <w:r>
-        <w:rPr>
-          <w:rStyle w:val="CommentReference"/>
-        </w:rPr>
-        <w:commentReference w:id="29"/>
-      </w:r>
-      <w:commentRangeEnd w:id="30"/>
-      <w:r>
-        <w:t xml:space="preserve">, </w:t>
-      </w:r>
-      <w:r>
-        <w:rPr>
-          <w:rStyle w:val="CommentReference"/>
-        </w:rPr>
-        <w:commentReference w:id="30"/>
-      </w:r>
-      <w:r>
-        <w:t>because they had more expertise playing chess</w:t>
-      </w:r>
-      <w:r>
-        <w:t>.</w:t>
-      </w:r>
-      <w:r>
-        <w:t xml:space="preserve"> </w:t>
-      </w:r>
-      <w:r>
-        <w:t>This</w:t>
-      </w:r>
-      <w:r>
-        <w:t xml:space="preserve"> finding</w:t>
-      </w:r>
-      <w:r>
-        <w:t xml:space="preserve"> suggests that the expertise influenced the results based off the position being a playable game or not.</w:t>
-      </w:r>
-      <w:r>
-        <w:t xml:space="preserve"> </w:t>
-      </w:r>
-    </w:p>
-    <w:p>
-      <w:pPr>
-        <w:spacing w:line="480" w:lineRule="auto"/>
-        <w:ind w:firstLine="720"/>
-        <w:rPr>
-          <w:ins w:id="31" w:author="Erin Buchanan" w:date="2018-12-28T13:28:00Z"/>
-        </w:rPr>
       </w:pPr>
       <w:r>
         <w:lastRenderedPageBreak/>
@@ -1853,45 +1499,7 @@
         <w:t>,</w:t>
       </w:r>
       <w:r>
-        <w:t xml:space="preserve"> the experts and novices were presented a new set of 20 physic problems. This part of the study also included an intermediate </w:t>
-      </w:r>
-      <w:commentRangeStart w:id="32"/>
-      <w:commentRangeStart w:id="33"/>
-      <w:commentRangeStart w:id="34"/>
-      <w:commentRangeStart w:id="35"/>
-      <w:r>
-        <w:t>participant</w:t>
-      </w:r>
-      <w:commentRangeEnd w:id="32"/>
-      <w:r>
-        <w:rPr>
-          <w:rStyle w:val="CommentReference"/>
-        </w:rPr>
-        <w:commentReference w:id="32"/>
-      </w:r>
-      <w:commentRangeEnd w:id="33"/>
-      <w:r>
-        <w:rPr>
-          <w:rStyle w:val="CommentReference"/>
-        </w:rPr>
-        <w:commentReference w:id="33"/>
-      </w:r>
-      <w:commentRangeEnd w:id="34"/>
-      <w:r>
-        <w:rPr>
-          <w:rStyle w:val="CommentReference"/>
-        </w:rPr>
-        <w:commentReference w:id="34"/>
-      </w:r>
-      <w:commentRangeEnd w:id="35"/>
-      <w:r>
-        <w:rPr>
-          <w:rStyle w:val="CommentReference"/>
-        </w:rPr>
-        <w:commentReference w:id="35"/>
-      </w:r>
-      <w:r>
-        <w:t xml:space="preserve"> who was a fourth-year physics major. These problems were created to include both physic laws and surface features combined to see how the participants would categorize them. The results were replicated from the previous study by the expert and the novice participant</w:t>
+        <w:t xml:space="preserve"> the experts and novices were presented a new set of 20 physic problems. This part of the study also included an intermediate participant who was a fourth-year physics major. These problems were created to include both physic laws and surface features combined to see how the participants would categorize them. The results were replicated from the previous study by the expert and the novice participant</w:t>
       </w:r>
       <w:r>
         <w:t>s</w:t>
@@ -1944,28 +1552,14 @@
       <w:r>
         <w:t xml:space="preserve">WM, </w:t>
       </w:r>
-      <w:commentRangeStart w:id="36"/>
-      <w:commentRangeStart w:id="37"/>
+      <w:proofErr w:type="spellStart"/>
       <w:r>
         <w:rPr>
           <w:i/>
         </w:rPr>
         <w:t>gF</w:t>
       </w:r>
-      <w:commentRangeEnd w:id="36"/>
-      <w:r>
-        <w:rPr>
-          <w:rStyle w:val="CommentReference"/>
-        </w:rPr>
-        <w:commentReference w:id="36"/>
-      </w:r>
-      <w:commentRangeEnd w:id="37"/>
-      <w:r>
-        <w:rPr>
-          <w:rStyle w:val="CommentReference"/>
-        </w:rPr>
-        <w:commentReference w:id="37"/>
-      </w:r>
+      <w:proofErr w:type="spellEnd"/>
       <w:r>
         <w:rPr>
           <w:i/>
@@ -1996,20 +1590,9 @@
       <w:r>
         <w:t xml:space="preserve"> et </w:t>
       </w:r>
-      <w:commentRangeStart w:id="38"/>
       <w:r>
         <w:lastRenderedPageBreak/>
-        <w:t>al</w:t>
-      </w:r>
-      <w:commentRangeEnd w:id="38"/>
-      <w:r>
-        <w:rPr>
-          <w:rStyle w:val="CommentReference"/>
-        </w:rPr>
-        <w:commentReference w:id="38"/>
-      </w:r>
-      <w:r>
-        <w:t xml:space="preserve">. (2010) found in their study that WM </w:t>
+        <w:t xml:space="preserve">al. (2010) found in their study that WM </w:t>
       </w:r>
       <w:r>
         <w:t xml:space="preserve">was a predictor for </w:t>
@@ -2041,64 +1624,188 @@
         </w:rPr>
         <w:t>gF</w:t>
       </w:r>
-      <w:commentRangeStart w:id="39"/>
+      <w:r>
+        <w:t xml:space="preserve">. After running a SEM model from the scores of all these tests, they found that processing speed, primary and secondary memory, </w:t>
+      </w:r>
+      <w:r>
+        <w:t xml:space="preserve">and working memory all correlated with </w:t>
+      </w:r>
+      <w:r>
+        <w:rPr>
+          <w:i/>
+        </w:rPr>
+        <w:t>gF</w:t>
+      </w:r>
+      <w:r>
+        <w:t xml:space="preserve">. They looked further into their SEM model to look at how much variance those constructs were explained by </w:t>
+      </w:r>
+      <w:r>
+        <w:rPr>
+          <w:i/>
+        </w:rPr>
+        <w:t>gF</w:t>
+      </w:r>
+      <w:r>
+        <w:t>, and the</w:t>
+      </w:r>
+      <w:r>
+        <w:t xml:space="preserve"> authors found that WM had a unique variance when it came to predicting </w:t>
+      </w:r>
+      <w:r>
+        <w:rPr>
+          <w:i/>
+        </w:rPr>
+        <w:t>gF</w:t>
+      </w:r>
+      <w:r>
+        <w:t xml:space="preserve"> that none of the other constructs had. This supports that WM is </w:t>
+      </w:r>
+      <w:r>
+        <w:t xml:space="preserve">primary </w:t>
+      </w:r>
+      <w:r>
+        <w:t xml:space="preserve">component of </w:t>
+      </w:r>
+      <w:r>
+        <w:rPr>
+          <w:i/>
+        </w:rPr>
+        <w:t>gF</w:t>
+      </w:r>
       <w:r>
         <w:t xml:space="preserve">. </w:t>
       </w:r>
-      <w:commentRangeEnd w:id="39"/>
-      <w:r>
-        <w:rPr>
-          <w:rStyle w:val="CommentReference"/>
-        </w:rPr>
-        <w:commentReference w:id="39"/>
-      </w:r>
-      <w:r>
-        <w:t xml:space="preserve">After running a SEM model from the scores of all these tests, they found that processing speed, primary and secondary memory, </w:t>
-      </w:r>
-      <w:r>
-        <w:t xml:space="preserve">and working memory all correlated with </w:t>
-      </w:r>
-      <w:r>
-        <w:rPr>
-          <w:i/>
-        </w:rPr>
-        <w:t>gF</w:t>
-      </w:r>
-      <w:r>
-        <w:t xml:space="preserve">. They looked further into their SEM model to look at how much variance those constructs were explained by </w:t>
-      </w:r>
-      <w:r>
-        <w:rPr>
-          <w:i/>
-        </w:rPr>
-        <w:t>gF</w:t>
-      </w:r>
-      <w:r>
-        <w:t>, and the</w:t>
-      </w:r>
-      <w:r>
-        <w:t xml:space="preserve"> authors found that WM had a unique variance when it came to predicting </w:t>
-      </w:r>
-      <w:r>
-        <w:rPr>
-          <w:i/>
-        </w:rPr>
-        <w:t>gF</w:t>
-      </w:r>
-      <w:r>
-        <w:t xml:space="preserve"> that none of the other constructs had. This supports that WM is </w:t>
-      </w:r>
-      <w:r>
-        <w:t xml:space="preserve">primary </w:t>
-      </w:r>
-      <w:r>
-        <w:t xml:space="preserve">component of </w:t>
-      </w:r>
-      <w:r>
-        <w:rPr>
-          <w:i/>
-        </w:rPr>
-        <w:t>gF</w:t>
+    </w:p>
+    <w:p>
+      <w:pPr>
+        <w:spacing w:line="480" w:lineRule="auto"/>
+        <w:ind w:firstLine="720"/>
+      </w:pPr>
+      <w:proofErr w:type="spellStart"/>
+      <w:r>
+        <w:t>Grabner</w:t>
+      </w:r>
+      <w:proofErr w:type="spellEnd"/>
+      <w:r>
+        <w:t>, Neubauer, and Stern (2006) looked at the impact of intelligence and expertise on performance and neural efficiency.</w:t>
+      </w:r>
+      <w:r>
+        <w:t xml:space="preserve"> The authors recruited chess players for their study. The participants had to complete psychometric tests which included</w:t>
+      </w:r>
+      <w:r>
+        <w:t xml:space="preserve">: </w:t>
+      </w:r>
+      <w:r>
+        <w:t xml:space="preserve">the NEO-Five-Factor-Inventory, state anxiety test, </w:t>
+      </w:r>
+      <w:r>
+        <w:t xml:space="preserve">a </w:t>
+      </w:r>
+      <w:r>
+        <w:t>mood</w:t>
+      </w:r>
+      <w:r>
+        <w:t xml:space="preserve"> questionnaire, and </w:t>
+      </w:r>
+      <w:r>
+        <w:t xml:space="preserve">the </w:t>
+      </w:r>
+      <w:proofErr w:type="spellStart"/>
+      <w:r>
+        <w:t>Intelligenz</w:t>
+      </w:r>
+      <w:proofErr w:type="spellEnd"/>
+      <w:r>
+        <w:t>-</w:t>
+      </w:r>
+      <w:proofErr w:type="spellStart"/>
+      <w:r>
+        <w:t>Struktur</w:t>
+      </w:r>
+      <w:proofErr w:type="spellEnd"/>
+      <w:r>
+        <w:t>-Test 2000 R for cognitive ability (</w:t>
+      </w:r>
+      <w:proofErr w:type="spellStart"/>
+      <w:r>
+        <w:t>Amthauer</w:t>
+      </w:r>
+      <w:proofErr w:type="spellEnd"/>
+      <w:r>
+        <w:t>, R, 200</w:t>
+      </w:r>
+      <w:r>
+        <w:t>1</w:t>
+      </w:r>
+      <w:r>
+        <w:t>)</w:t>
+      </w:r>
+      <w:r>
+        <w:t>.</w:t>
+      </w:r>
+      <w:r>
+        <w:t xml:space="preserve"> These </w:t>
+      </w:r>
+      <w:r>
+        <w:t xml:space="preserve">psychometric tests </w:t>
+      </w:r>
+      <w:r>
+        <w:t>were used as a control for the EEG data collected. The participant</w:t>
+      </w:r>
+      <w:r>
+        <w:t>s</w:t>
+      </w:r>
+      <w:r>
+        <w:t xml:space="preserve"> also had to complete a speed, memory, and reasoning task using different types of chess boards and pieces</w:t>
+      </w:r>
+      <w:r>
+        <w:t xml:space="preserve"> on a computer while being </w:t>
+      </w:r>
+      <w:r>
+        <w:t>monitored</w:t>
+      </w:r>
+      <w:r>
+        <w:t xml:space="preserve"> by an EEG</w:t>
+      </w:r>
+      <w:r>
+        <w:t>.</w:t>
+      </w:r>
+      <w:r>
+        <w:t xml:space="preserve"> </w:t>
+      </w:r>
+      <w:r>
+        <w:t xml:space="preserve">The authors found that </w:t>
+      </w:r>
+      <w:r>
+        <w:t xml:space="preserve">the </w:t>
+      </w:r>
+      <w:r>
+        <w:t xml:space="preserve">more intelligent participants </w:t>
+      </w:r>
+      <w:r>
+        <w:t xml:space="preserve">had better performance than less intelligent participants in chess. There was an </w:t>
+      </w:r>
+      <w:r>
+        <w:t xml:space="preserve">exception </w:t>
+      </w:r>
+      <w:commentRangeStart w:id="0"/>
+      <w:commentRangeStart w:id="1"/>
+      <w:commentRangeEnd w:id="0"/>
+      <w:commentRangeEnd w:id="1"/>
+      <w:r>
+        <w:t xml:space="preserve">that those who were an expert at the task (chess in this study), could make up for </w:t>
+      </w:r>
+      <w:r>
+        <w:t xml:space="preserve">a </w:t>
+      </w:r>
+      <w:r>
+        <w:t>lower measured</w:t>
+      </w:r>
+      <w:r>
+        <w:t xml:space="preserve"> intelligence</w:t>
+      </w:r>
+      <w:r>
+        <w:t xml:space="preserve"> in other circumstances</w:t>
       </w:r>
       <w:r>
         <w:t xml:space="preserve">. </w:t>
@@ -2109,226 +1816,13 @@
         <w:spacing w:line="480" w:lineRule="auto"/>
         <w:ind w:firstLine="720"/>
       </w:pPr>
-      <w:proofErr w:type="spellStart"/>
-      <w:r>
-        <w:t>Grabner</w:t>
-      </w:r>
-      <w:proofErr w:type="spellEnd"/>
-      <w:r>
-        <w:t>, Neubauer, and Stern (2006) looked at the impact of intelligence and expertise on performance and neural efficiency.</w:t>
-      </w:r>
-      <w:r>
-        <w:t xml:space="preserve"> The authors recruited chess players for their study. The participants had to complete psychometric tests which included</w:t>
-      </w:r>
-      <w:r>
-        <w:t xml:space="preserve">: </w:t>
-      </w:r>
-      <w:r>
-        <w:t xml:space="preserve">the NEO-Five-Factor-Inventory, state anxiety test, </w:t>
-      </w:r>
-      <w:r>
-        <w:t xml:space="preserve">a </w:t>
-      </w:r>
-      <w:r>
-        <w:t>mood</w:t>
-      </w:r>
-      <w:r>
-        <w:t xml:space="preserve"> questionnaire, and </w:t>
-      </w:r>
-      <w:r>
-        <w:t xml:space="preserve">the </w:t>
-      </w:r>
-      <w:proofErr w:type="spellStart"/>
-      <w:r>
-        <w:t>Intelligenz</w:t>
-      </w:r>
-      <w:proofErr w:type="spellEnd"/>
-      <w:r>
-        <w:t>-</w:t>
-      </w:r>
-      <w:proofErr w:type="spellStart"/>
-      <w:r>
-        <w:t>Struktur</w:t>
-      </w:r>
-      <w:proofErr w:type="spellEnd"/>
-      <w:r>
-        <w:t>-Test 2000 R for cognitive ability (</w:t>
-      </w:r>
-      <w:proofErr w:type="spellStart"/>
-      <w:r>
-        <w:t>Amthauer</w:t>
-      </w:r>
-      <w:proofErr w:type="spellEnd"/>
-      <w:r>
-        <w:t>, R, 200</w:t>
-      </w:r>
-      <w:r>
-        <w:t>1</w:t>
-      </w:r>
-      <w:r>
-        <w:t>)</w:t>
-      </w:r>
-      <w:r>
-        <w:t>.</w:t>
-      </w:r>
-      <w:r>
-        <w:t xml:space="preserve"> These </w:t>
-      </w:r>
-      <w:r>
-        <w:t xml:space="preserve">psychometric tests </w:t>
-      </w:r>
-      <w:r>
-        <w:t xml:space="preserve">were used as a control for the EEG data </w:t>
-      </w:r>
-      <w:commentRangeStart w:id="40"/>
-      <w:commentRangeStart w:id="41"/>
-      <w:commentRangeStart w:id="42"/>
-      <w:r>
-        <w:t>collected</w:t>
-      </w:r>
-      <w:commentRangeEnd w:id="40"/>
-      <w:r>
-        <w:rPr>
-          <w:rStyle w:val="CommentReference"/>
-        </w:rPr>
-        <w:commentReference w:id="40"/>
-      </w:r>
-      <w:commentRangeEnd w:id="41"/>
-      <w:r>
-        <w:rPr>
-          <w:rStyle w:val="CommentReference"/>
-        </w:rPr>
-        <w:commentReference w:id="41"/>
-      </w:r>
-      <w:commentRangeEnd w:id="42"/>
-      <w:r>
-        <w:rPr>
-          <w:rStyle w:val="CommentReference"/>
-        </w:rPr>
-        <w:commentReference w:id="42"/>
-      </w:r>
-      <w:r>
-        <w:t>. The participant</w:t>
-      </w:r>
-      <w:r>
-        <w:t>s</w:t>
-      </w:r>
-      <w:r>
-        <w:t xml:space="preserve"> also had to complete a speed, memory, and reasoning task using different types of chess boards and pieces</w:t>
-      </w:r>
-      <w:r>
-        <w:t xml:space="preserve"> on a computer while being </w:t>
-      </w:r>
-      <w:r>
-        <w:t>monitored</w:t>
-      </w:r>
-      <w:r>
-        <w:t xml:space="preserve"> by an EEG</w:t>
-      </w:r>
-      <w:r>
-        <w:t>.</w:t>
-      </w:r>
-      <w:r>
-        <w:t xml:space="preserve"> </w:t>
-      </w:r>
-      <w:r>
-        <w:t xml:space="preserve">The authors found that </w:t>
-      </w:r>
-      <w:r>
-        <w:t xml:space="preserve">the </w:t>
-      </w:r>
-      <w:r>
-        <w:t xml:space="preserve">more intelligent participants </w:t>
-      </w:r>
-      <w:r>
-        <w:t xml:space="preserve">had better performance than less intelligent participants in chess. There was an </w:t>
-      </w:r>
-      <w:r>
-        <w:t xml:space="preserve">exception </w:t>
-      </w:r>
-      <w:commentRangeStart w:id="43"/>
-      <w:commentRangeEnd w:id="43"/>
-      <w:r>
-        <w:rPr>
-          <w:rStyle w:val="CommentReference"/>
-        </w:rPr>
-        <w:commentReference w:id="43"/>
-      </w:r>
-      <w:commentRangeStart w:id="44"/>
-      <w:commentRangeEnd w:id="44"/>
-      <w:r>
-        <w:rPr>
-          <w:rStyle w:val="CommentReference"/>
-        </w:rPr>
-        <w:commentReference w:id="44"/>
-      </w:r>
-      <w:r>
-        <w:t xml:space="preserve">that those who were an expert at the task (chess in this study), could make up for </w:t>
-      </w:r>
-      <w:r>
-        <w:t xml:space="preserve">a </w:t>
-      </w:r>
-      <w:r>
-        <w:t>lower measured</w:t>
-      </w:r>
-      <w:r>
-        <w:t xml:space="preserve"> </w:t>
-      </w:r>
-      <w:commentRangeStart w:id="45"/>
-      <w:commentRangeStart w:id="46"/>
-      <w:r>
-        <w:t>intelligence</w:t>
-      </w:r>
-      <w:commentRangeEnd w:id="45"/>
-      <w:r>
-        <w:rPr>
-          <w:rStyle w:val="CommentReference"/>
-        </w:rPr>
-        <w:commentReference w:id="45"/>
-      </w:r>
-      <w:commentRangeEnd w:id="46"/>
-      <w:r>
-        <w:rPr>
-          <w:rStyle w:val="CommentReference"/>
-        </w:rPr>
-        <w:commentReference w:id="46"/>
-      </w:r>
-      <w:r>
-        <w:t xml:space="preserve"> in other circumstances</w:t>
-      </w:r>
-      <w:r>
-        <w:t xml:space="preserve">. </w:t>
-      </w:r>
-    </w:p>
-    <w:p>
-      <w:pPr>
-        <w:spacing w:line="480" w:lineRule="auto"/>
-        <w:ind w:firstLine="720"/>
-      </w:pPr>
-      <w:commentRangeStart w:id="47"/>
-      <w:commentRangeStart w:id="48"/>
-      <w:commentRangeEnd w:id="47"/>
-      <w:r>
-        <w:rPr>
-          <w:rStyle w:val="CommentReference"/>
-        </w:rPr>
-        <w:commentReference w:id="47"/>
-      </w:r>
+      <w:commentRangeStart w:id="2"/>
+      <w:commentRangeEnd w:id="2"/>
       <w:r>
         <w:t>T</w:t>
       </w:r>
       <w:r>
-        <w:t>emplate</w:t>
-      </w:r>
-      <w:commentRangeEnd w:id="48"/>
-      <w:r>
-        <w:rPr>
-          <w:rStyle w:val="CommentReference"/>
-        </w:rPr>
-        <w:commentReference w:id="48"/>
-      </w:r>
-      <w:r>
-        <w:t xml:space="preserve"> </w:t>
+        <w:t xml:space="preserve">emplate </w:t>
       </w:r>
       <w:r>
         <w:t>T</w:t>
@@ -2424,90 +1918,33 @@
       <w:r>
         <w:t xml:space="preserve"> because it is needed to be able to recall and think about new problems at hand that the expert is evaluating. </w:t>
       </w:r>
-      <w:ins w:id="49" w:author="Wikowsky, Addie J" w:date="2019-03-28T01:45:00Z">
-        <w:r>
-          <w:t xml:space="preserve">Without all three components it would be difficult for people </w:t>
-        </w:r>
-      </w:ins>
-      <w:ins w:id="50" w:author="Wikowsky, Addie J" w:date="2019-03-28T01:49:00Z">
-        <w:r>
-          <w:t>work</w:t>
-        </w:r>
-      </w:ins>
-      <w:ins w:id="51" w:author="Wikowsky, Addie J" w:date="2019-03-28T01:45:00Z">
-        <w:r>
-          <w:t xml:space="preserve"> done efficiently. </w:t>
-        </w:r>
-      </w:ins>
-      <w:ins w:id="52" w:author="Wikowsky, Addie J" w:date="2019-03-28T01:46:00Z">
-        <w:r>
-          <w:t xml:space="preserve">By looking at these three components together, the field of psychology may be able to </w:t>
-        </w:r>
-      </w:ins>
-      <w:ins w:id="53" w:author="Wikowsky, Addie J" w:date="2019-03-28T01:47:00Z">
-        <w:r>
-          <w:t xml:space="preserve">achieve a better understanding of how WM, </w:t>
-        </w:r>
-        <w:r>
-          <w:rPr>
-            <w:i/>
-          </w:rPr>
-          <w:t>gF</w:t>
-        </w:r>
-        <w:r>
-          <w:t xml:space="preserve">, and </w:t>
-        </w:r>
-      </w:ins>
-      <w:ins w:id="54" w:author="Wikowsky, Addie J" w:date="2019-03-28T01:48:00Z">
-        <w:r>
-          <w:t xml:space="preserve">expertise interact. </w:t>
-        </w:r>
-      </w:ins>
-      <w:ins w:id="55" w:author="Wikowsky, Addie J" w:date="2019-03-28T01:55:00Z">
-        <w:r>
-          <w:t xml:space="preserve">The multiple </w:t>
-        </w:r>
-      </w:ins>
-      <w:ins w:id="56" w:author="Wikowsky, Addie J" w:date="2019-03-28T01:53:00Z">
-        <w:r>
-          <w:t xml:space="preserve">ways these </w:t>
-        </w:r>
-      </w:ins>
-      <w:ins w:id="57" w:author="Wikowsky, Addie J" w:date="2019-03-28T01:49:00Z">
-        <w:r>
-          <w:t>components</w:t>
-        </w:r>
-      </w:ins>
-      <w:ins w:id="58" w:author="Wikowsky, Addie J" w:date="2019-03-28T01:54:00Z">
-        <w:r>
-          <w:t xml:space="preserve"> interact</w:t>
-        </w:r>
-      </w:ins>
-      <w:ins w:id="59" w:author="Wikowsky, Addie J" w:date="2019-03-28T01:49:00Z">
-        <w:r>
-          <w:t xml:space="preserve"> is important </w:t>
-        </w:r>
-      </w:ins>
-      <w:ins w:id="60" w:author="Wikowsky, Addie J" w:date="2019-03-28T01:50:00Z">
-        <w:r>
-          <w:t xml:space="preserve">because </w:t>
-        </w:r>
-      </w:ins>
-      <w:ins w:id="61" w:author="Wikowsky, Addie J" w:date="2019-03-28T01:54:00Z">
-        <w:r>
-          <w:t>it shapes our overall learning experience</w:t>
-        </w:r>
-      </w:ins>
-      <w:ins w:id="62" w:author="Wikowsky, Addie J" w:date="2019-03-28T01:55:00Z">
-        <w:r>
-          <w:t>, and everyday critical thinking</w:t>
-        </w:r>
-      </w:ins>
-      <w:ins w:id="63" w:author="Wikowsky, Addie J" w:date="2019-03-28T01:54:00Z">
-        <w:r>
-          <w:t xml:space="preserve">. </w:t>
-        </w:r>
-      </w:ins>
+      <w:r>
+        <w:t xml:space="preserve">Without all three components it would be difficult for people work done efficiently. By looking at these three components together, the field of psychology may be able to achieve a better understanding of how WM, </w:t>
+      </w:r>
+      <w:r>
+        <w:rPr>
+          <w:i/>
+        </w:rPr>
+        <w:t>gF</w:t>
+      </w:r>
+      <w:r>
+        <w:t xml:space="preserve">, and expertise interact. </w:t>
+      </w:r>
+      <w:r>
+        <w:t xml:space="preserve">The multiple ways these </w:t>
+      </w:r>
+      <w:r>
+        <w:t>components</w:t>
+      </w:r>
+      <w:r>
+        <w:t xml:space="preserve"> interact</w:t>
+      </w:r>
+      <w:r>
+        <w:t xml:space="preserve"> is important because </w:t>
+      </w:r>
+      <w:r>
+        <w:t xml:space="preserve">it shapes our overall learning experience and everyday critical thinking. </w:t>
+      </w:r>
     </w:p>
     <w:p>
       <w:pPr>
@@ -2555,11 +1992,7 @@
         <w:t xml:space="preserve"> Missouri State’s participation system, </w:t>
       </w:r>
       <w:r>
-        <w:t xml:space="preserve">SONA. </w:t>
-      </w:r>
-      <w:commentRangeStart w:id="64"/>
-      <w:r>
-        <w:t xml:space="preserve">There were two options for students to choose from, the control </w:t>
+        <w:t xml:space="preserve">SONA. There were two options for students to choose from, the control </w:t>
       </w:r>
       <w:r>
         <w:t xml:space="preserve">experiment </w:t>
@@ -2587,13 +2020,6 @@
       </w:r>
       <w:r>
         <w:t xml:space="preserve">. </w:t>
-      </w:r>
-      <w:commentRangeEnd w:id="64"/>
-      <w:r>
-        <w:rPr>
-          <w:rStyle w:val="CommentReference"/>
-        </w:rPr>
-        <w:commentReference w:id="64"/>
       </w:r>
       <w:r>
         <w:t xml:space="preserve">There was a total of x participants, x% were female, x% were male, all between the ages of x-x. They received course credit for their participation in this study. </w:t>
@@ -2658,137 +2084,104 @@
         <w:t>OSPAN).</w:t>
       </w:r>
       <w:r>
+        <w:t xml:space="preserve"> The </w:t>
+      </w:r>
+      <w:r>
+        <w:t>A</w:t>
+      </w:r>
+      <w:r>
+        <w:t>OSPAN was accessed through a Missouri State University domain.</w:t>
+      </w:r>
+      <w:r>
+        <w:t xml:space="preserve"> The </w:t>
+      </w:r>
+      <w:r>
+        <w:t>A</w:t>
+      </w:r>
+      <w:r>
+        <w:t xml:space="preserve">OSPAN consisted of </w:t>
+      </w:r>
+      <w:r>
+        <w:t>three</w:t>
+      </w:r>
+      <w:r>
+        <w:t xml:space="preserve"> portions,</w:t>
+      </w:r>
+      <w:r>
+        <w:t xml:space="preserve"> two for practice:</w:t>
+      </w:r>
+      <w:r>
+        <w:t xml:space="preserve"> one </w:t>
+      </w:r>
+      <w:r>
+        <w:t>of</w:t>
+      </w:r>
+      <w:r>
+        <w:t xml:space="preserve"> the letter </w:t>
+      </w:r>
+      <w:r>
+        <w:t>recalls,</w:t>
+      </w:r>
+      <w:r>
+        <w:t xml:space="preserve"> the second with math problems</w:t>
+      </w:r>
+      <w:r>
+        <w:t xml:space="preserve">, and </w:t>
+      </w:r>
+      <w:r>
+        <w:t>last the full A</w:t>
+      </w:r>
+      <w:r>
+        <w:t>OSPAN problems.</w:t>
+      </w:r>
+      <w:r>
+        <w:t xml:space="preserve"> The participant is prompted with the instructions explaining they will have to memorize letters and solve simple math problems. During the practice letter recall</w:t>
+      </w:r>
+      <w:r>
+        <w:t>,</w:t>
+      </w:r>
+      <w:r>
+        <w:t xml:space="preserve"> they are shown black bold letters and told to remember the order in which they appear. For the math practice</w:t>
+      </w:r>
+      <w:r>
+        <w:t>,</w:t>
+      </w:r>
+      <w:r>
+        <w:t xml:space="preserve"> they are given a</w:t>
+      </w:r>
+      <w:r>
+        <w:t xml:space="preserve"> math </w:t>
+      </w:r>
+      <w:r>
+        <w:t>operation and told to</w:t>
+      </w:r>
+      <w:r>
+        <w:t xml:space="preserve"> identify whether the solution was true or false.</w:t>
+      </w:r>
+      <w:r>
+        <w:t xml:space="preserve"> For example, “IS 2X3 + 4 = 10” would be indicated </w:t>
+      </w:r>
+      <w:r>
+        <w:t>as TRUE.</w:t>
+      </w:r>
+      <w:r>
+        <w:t xml:space="preserve"> After the practice portions</w:t>
+      </w:r>
+      <w:r>
+        <w:t>,</w:t>
+      </w:r>
+      <w:r>
+        <w:t xml:space="preserve"> the participant then is prompted with the OSPAN instructions where they are told after they make their decision about whether the math operations answer is true or false, and that they must try to remember the letter that follows. The participant is told that it is important for them to answer the math operations quickly and accurately and must answer at least 85% of the problems correctly.</w:t>
+      </w:r>
+      <w:r>
+        <w:t xml:space="preserve"> The percent correct is displayed on the screen.</w:t>
+      </w:r>
+      <w:r>
+        <w:t xml:space="preserve"> There are 75 math problem and letter combinations, shown in sets of 2 to 7 problems with letter recall. To recall the letters, participants click on letters in order after the last problem-letter set.</w:t>
+      </w:r>
+      <w:r>
         <w:t xml:space="preserve"> </w:t>
       </w:r>
-      <w:commentRangeStart w:id="65"/>
-      <w:commentRangeStart w:id="66"/>
-      <w:r>
-        <w:t xml:space="preserve">The </w:t>
-      </w:r>
-      <w:r>
-        <w:t>A</w:t>
-      </w:r>
-      <w:r>
-        <w:t>OSPAN was accessed through a Missouri State University domain.</w:t>
-      </w:r>
-      <w:commentRangeEnd w:id="65"/>
-      <w:r>
-        <w:rPr>
-          <w:rStyle w:val="CommentReference"/>
-        </w:rPr>
-        <w:commentReference w:id="65"/>
-      </w:r>
-      <w:commentRangeEnd w:id="66"/>
-      <w:r>
-        <w:rPr>
-          <w:rStyle w:val="CommentReference"/>
-        </w:rPr>
-        <w:commentReference w:id="66"/>
-      </w:r>
-      <w:r>
-        <w:t xml:space="preserve"> The </w:t>
-      </w:r>
-      <w:r>
-        <w:t>A</w:t>
-      </w:r>
-      <w:r>
-        <w:t xml:space="preserve">OSPAN consisted of </w:t>
-      </w:r>
-      <w:r>
-        <w:t>three</w:t>
-      </w:r>
-      <w:r>
-        <w:t xml:space="preserve"> portions,</w:t>
-      </w:r>
-      <w:r>
-        <w:t xml:space="preserve"> two for practice:</w:t>
-      </w:r>
-      <w:r>
-        <w:t xml:space="preserve"> one </w:t>
-      </w:r>
-      <w:r>
-        <w:t>of</w:t>
-      </w:r>
-      <w:r>
-        <w:t xml:space="preserve"> the letter </w:t>
-      </w:r>
-      <w:r>
-        <w:t>recalls,</w:t>
-      </w:r>
-      <w:r>
-        <w:t xml:space="preserve"> the second with math problems</w:t>
-      </w:r>
-      <w:r>
-        <w:t xml:space="preserve">, and </w:t>
-      </w:r>
-      <w:r>
-        <w:t>last the full A</w:t>
-      </w:r>
-      <w:r>
-        <w:t>OSPAN problems.</w:t>
-      </w:r>
-      <w:r>
-        <w:t xml:space="preserve"> The participant is prompted with the instructions explaining they will have to memorize letters and solve simple math problems. During the practice letter recall</w:t>
-      </w:r>
-      <w:r>
-        <w:t>,</w:t>
-      </w:r>
-      <w:r>
-        <w:t xml:space="preserve"> they are shown black bold letters and told to remember the order in which they appear. For the math practice</w:t>
-      </w:r>
-      <w:r>
-        <w:t>,</w:t>
-      </w:r>
-      <w:r>
-        <w:t xml:space="preserve"> they are given a</w:t>
-      </w:r>
-      <w:r>
-        <w:t xml:space="preserve"> math </w:t>
-      </w:r>
-      <w:r>
-        <w:t>operation and told to</w:t>
-      </w:r>
-      <w:r>
-        <w:t xml:space="preserve"> identify whether the solution was true or false.</w:t>
-      </w:r>
-      <w:r>
-        <w:t xml:space="preserve"> For example, “IS 2X3 + 4 = 10” would be indicated </w:t>
-      </w:r>
-      <w:r>
-        <w:t>as TRUE.</w:t>
-      </w:r>
-      <w:r>
-        <w:t xml:space="preserve"> After the practice portions</w:t>
-      </w:r>
-      <w:r>
-        <w:t>,</w:t>
-      </w:r>
-      <w:r>
-        <w:t xml:space="preserve"> the participant then is prompted with the OSPAN instructions where they are told after they make their decision about whether the math operations answer is true or false, and that they must try to remember the letter that follows. </w:t>
-      </w:r>
-      <w:commentRangeStart w:id="67"/>
-      <w:r>
-        <w:t xml:space="preserve">The </w:t>
-      </w:r>
-      <w:commentRangeEnd w:id="67"/>
-      <w:r>
-        <w:rPr>
-          <w:rStyle w:val="CommentReference"/>
-        </w:rPr>
-        <w:commentReference w:id="67"/>
-      </w:r>
-      <w:r>
-        <w:t>participant is told that it is important for them to answer the math operations quickly and accurately and must answer at least 85% of the problems correctly.</w:t>
-      </w:r>
-      <w:r>
-        <w:t xml:space="preserve"> The percent correct is displayed on the screen.</w:t>
-      </w:r>
-      <w:r>
-        <w:t xml:space="preserve"> There are 75 math problem and letter combinations, shown in sets of 2 to 7 problems with letter recall. To recall the letters, participants click on letters in order after the last problem-letter set.</w:t>
-      </w:r>
-      <w:r>
-        <w:t xml:space="preserve"> </w:t>
-      </w:r>
       <w:r>
         <w:t>Participants are scored by the number of letters they correctly recall</w:t>
       </w:r>
@@ -2803,7 +2196,6 @@
       <w:pPr>
         <w:spacing w:line="480" w:lineRule="auto"/>
       </w:pPr>
-      <w:proofErr w:type="gramStart"/>
       <w:r>
         <w:rPr>
           <w:i/>
@@ -2811,11 +2203,7 @@
         <w:t>Figure</w:t>
       </w:r>
       <w:r>
-        <w:t xml:space="preserve"> .</w:t>
-      </w:r>
-      <w:proofErr w:type="gramEnd"/>
-      <w:r>
-        <w:t xml:space="preserve"> This screen demonstrates where the participant would order the letters from the recall after the math problem has been answered.</w:t>
+        <w:t xml:space="preserve"> . This screen demonstrates where the participant would order the letters from the recall after the math problem has been answered.</w:t>
       </w:r>
     </w:p>
     <w:p>
@@ -2848,7 +2236,7 @@
                     <pic:cNvPicPr/>
                   </pic:nvPicPr>
                   <pic:blipFill>
-                    <a:blip r:embed="rId8"/>
+                    <a:blip r:embed="rId5"/>
                     <a:stretch>
                       <a:fillRect/>
                     </a:stretch>
@@ -2876,14 +2264,12 @@
       <w:pPr>
         <w:spacing w:line="480" w:lineRule="auto"/>
       </w:pPr>
-      <w:proofErr w:type="gramStart"/>
       <w:r>
         <w:rPr>
           <w:i/>
         </w:rPr>
         <w:t>Figure .</w:t>
       </w:r>
-      <w:proofErr w:type="gramEnd"/>
       <w:r>
         <w:t xml:space="preserve"> This screen shows an example of the math operations presented to the participant.</w:t>
       </w:r>
@@ -2914,7 +2300,7 @@
                     <pic:cNvPicPr/>
                   </pic:nvPicPr>
                   <pic:blipFill>
-                    <a:blip r:embed="rId9"/>
+                    <a:blip r:embed="rId6"/>
                     <a:stretch>
                       <a:fillRect/>
                     </a:stretch>
@@ -2946,12 +2332,7 @@
         <w:t>Advanced Raven Progressive Matrices (APM).</w:t>
       </w:r>
       <w:r>
-        <w:t xml:space="preserve"> </w:t>
-      </w:r>
-      <w:commentRangeStart w:id="68"/>
-      <w:commentRangeStart w:id="69"/>
-      <w:r>
-        <w:t xml:space="preserve">The APM was setup through a Qualtrics survey </w:t>
+        <w:t xml:space="preserve"> The APM was setup through a Qualtrics survey </w:t>
       </w:r>
       <w:r>
         <w:t>for easier access. It consisted of three practice demonstrations.</w:t>
@@ -3002,22 +2383,8 @@
       <w:r>
         <w:t xml:space="preserve">. </w:t>
       </w:r>
-      <w:commentRangeEnd w:id="68"/>
-      <w:r>
-        <w:rPr>
-          <w:rStyle w:val="CommentReference"/>
-        </w:rPr>
-        <w:commentReference w:id="68"/>
-      </w:r>
-      <w:commentRangeEnd w:id="69"/>
       <w:r>
         <w:t xml:space="preserve">Scores can range from 0 to 36. </w:t>
-      </w:r>
-      <w:r>
-        <w:rPr>
-          <w:rStyle w:val="CommentReference"/>
-        </w:rPr>
-        <w:commentReference w:id="69"/>
       </w:r>
     </w:p>
     <w:p>
@@ -3059,7 +2426,7 @@
                     <pic:cNvPicPr/>
                   </pic:nvPicPr>
                   <pic:blipFill>
-                    <a:blip r:embed="rId10"/>
+                    <a:blip r:embed="rId7"/>
                     <a:stretch>
                       <a:fillRect/>
                     </a:stretch>
@@ -3104,17 +2471,11 @@
       <w:r>
         <w:t xml:space="preserve"> </w:t>
       </w:r>
-      <w:commentRangeStart w:id="70"/>
+      <w:bookmarkStart w:id="3" w:name="_GoBack"/>
       <w:r>
         <w:t>experience</w:t>
       </w:r>
-      <w:commentRangeEnd w:id="70"/>
-      <w:r>
-        <w:rPr>
-          <w:rStyle w:val="CommentReference"/>
-        </w:rPr>
-        <w:commentReference w:id="70"/>
-      </w:r>
+      <w:bookmarkEnd w:id="3"/>
       <w:r>
         <w:t xml:space="preserve">. </w:t>
       </w:r>
@@ -3133,7 +2494,7 @@
       <w:r>
         <w:t>online typing task (</w:t>
       </w:r>
-      <w:hyperlink r:id="rId11" w:history="1">
+      <w:hyperlink r:id="rId8" w:history="1">
         <w:r>
           <w:rPr>
             <w:rStyle w:val="Hyperlink"/>
@@ -3196,7 +2557,7 @@
                     <pic:cNvPicPr/>
                   </pic:nvPicPr>
                   <pic:blipFill>
-                    <a:blip r:embed="rId12">
+                    <a:blip r:embed="rId9">
                       <a:extLst>
                         <a:ext uri="{28A0092B-C50C-407E-A947-70E740481C1C}">
                           <a14:useLocalDpi xmlns:a14="http://schemas.microsoft.com/office/drawing/2010/main" val="0"/>
@@ -3263,7 +2624,7 @@
                     <pic:cNvPicPr/>
                   </pic:nvPicPr>
                   <pic:blipFill>
-                    <a:blip r:embed="rId13">
+                    <a:blip r:embed="rId10">
                       <a:extLst>
                         <a:ext uri="{28A0092B-C50C-407E-A947-70E740481C1C}">
                           <a14:useLocalDpi xmlns:a14="http://schemas.microsoft.com/office/drawing/2010/main" val="0"/>
@@ -3316,21 +2677,7 @@
         <w:t>portion</w:t>
       </w:r>
       <w:r>
-        <w:t xml:space="preserve">. In addition to taking the </w:t>
-      </w:r>
-      <w:commentRangeStart w:id="71"/>
-      <w:r>
-        <w:t>typing</w:t>
-      </w:r>
-      <w:commentRangeEnd w:id="71"/>
-      <w:r>
-        <w:rPr>
-          <w:rStyle w:val="CommentReference"/>
-        </w:rPr>
-        <w:commentReference w:id="71"/>
-      </w:r>
-      <w:r>
-        <w:t xml:space="preserve"> task, the participants were also required to take Missouri State University’s Foreign Language Placement Exam given to those </w:t>
+        <w:t xml:space="preserve">. In addition to taking the typing task, the participants were also required to take Missouri State University’s Foreign Language Placement Exam given to those </w:t>
       </w:r>
       <w:r>
         <w:t>who wish to enroll in a foreign language course</w:t>
@@ -3453,7 +2800,7 @@
                     <pic:cNvPicPr/>
                   </pic:nvPicPr>
                   <pic:blipFill>
-                    <a:blip r:embed="rId14"/>
+                    <a:blip r:embed="rId11"/>
                     <a:stretch>
                       <a:fillRect/>
                     </a:stretch>
@@ -3522,7 +2869,7 @@
                     <pic:cNvPicPr/>
                   </pic:nvPicPr>
                   <pic:blipFill>
-                    <a:blip r:embed="rId15">
+                    <a:blip r:embed="rId12">
                       <a:extLst>
                         <a:ext uri="{28A0092B-C50C-407E-A947-70E740481C1C}">
                           <a14:useLocalDpi xmlns:a14="http://schemas.microsoft.com/office/drawing/2010/main" val="0"/>
@@ -3575,7 +2922,7 @@
                     <pic:cNvPicPr/>
                   </pic:nvPicPr>
                   <pic:blipFill>
-                    <a:blip r:embed="rId16">
+                    <a:blip r:embed="rId13">
                       <a:extLst>
                         <a:ext uri="{28A0092B-C50C-407E-A947-70E740481C1C}">
                           <a14:useLocalDpi xmlns:a14="http://schemas.microsoft.com/office/drawing/2010/main" val="0"/>
@@ -3627,7 +2974,7 @@
                     <pic:cNvPicPr/>
                   </pic:nvPicPr>
                   <pic:blipFill>
-                    <a:blip r:embed="rId17">
+                    <a:blip r:embed="rId14">
                       <a:extLst>
                         <a:ext uri="{28A0092B-C50C-407E-A947-70E740481C1C}">
                           <a14:useLocalDpi xmlns:a14="http://schemas.microsoft.com/office/drawing/2010/main" val="0"/>
@@ -3668,38 +3015,19 @@
         </w:rPr>
         <w:t xml:space="preserve"> </w:t>
       </w:r>
-      <w:commentRangeStart w:id="72"/>
       <w:r>
         <w:rPr>
           <w:b/>
         </w:rPr>
         <w:t>Results</w:t>
       </w:r>
-      <w:commentRangeEnd w:id="72"/>
-      <w:r>
-        <w:rPr>
-          <w:rStyle w:val="CommentReference"/>
-        </w:rPr>
-        <w:commentReference w:id="72"/>
-      </w:r>
-    </w:p>
-    <w:p>
-      <w:pPr>
-        <w:spacing w:line="480" w:lineRule="auto"/>
-      </w:pPr>
-      <w:commentRangeStart w:id="73"/>
-      <w:r>
-        <w:t xml:space="preserve">Expertise </w:t>
-      </w:r>
-      <w:commentRangeEnd w:id="73"/>
-      <w:r>
-        <w:rPr>
-          <w:rStyle w:val="CommentReference"/>
-        </w:rPr>
-        <w:commentReference w:id="73"/>
-      </w:r>
-      <w:r>
-        <w:t xml:space="preserve">and working memory studies have been done on various </w:t>
+    </w:p>
+    <w:p>
+      <w:pPr>
+        <w:spacing w:line="480" w:lineRule="auto"/>
+      </w:pPr>
+      <w:r>
+        <w:t xml:space="preserve">Expertise and working memory studies have been done on various </w:t>
       </w:r>
       <w:r>
         <w:t>topics</w:t>
@@ -3737,19 +3065,8 @@
       <w:r>
         <w:t>that t</w:t>
       </w:r>
-      <w:commentRangeStart w:id="74"/>
-      <w:r>
-        <w:t xml:space="preserve">hose </w:t>
-      </w:r>
-      <w:commentRangeEnd w:id="74"/>
-      <w:r>
-        <w:rPr>
-          <w:rStyle w:val="CommentReference"/>
-        </w:rPr>
-        <w:commentReference w:id="74"/>
-      </w:r>
-      <w:r>
-        <w:t xml:space="preserve">who have a higher expertise </w:t>
+      <w:r>
+        <w:t xml:space="preserve">hose who have a higher expertise </w:t>
       </w:r>
       <w:r>
         <w:t xml:space="preserve">in foreign language </w:t>
@@ -3796,23 +3113,9 @@
       <w:r>
         <w:t>typing, language), expertise score, and their interaction with participant as a random intercept</w:t>
       </w:r>
-      <w:ins w:id="75" w:author="Wikowsky, Addie J" w:date="2019-03-28T16:33:00Z">
-        <w:r>
-          <w:t xml:space="preserve"> (G</w:t>
-        </w:r>
-      </w:ins>
-      <w:ins w:id="76" w:author="Wikowsky, Addie J" w:date="2019-03-28T16:34:00Z">
-        <w:r>
-          <w:t>elman, 2006</w:t>
-        </w:r>
-      </w:ins>
-      <w:bookmarkStart w:id="77" w:name="_GoBack"/>
-      <w:bookmarkEnd w:id="77"/>
-      <w:ins w:id="78" w:author="Wikowsky, Addie J" w:date="2019-03-28T16:33:00Z">
-        <w:r>
-          <w:t>)</w:t>
-        </w:r>
-      </w:ins>
+      <w:r>
+        <w:t xml:space="preserve"> (Gelman, 2006)</w:t>
+      </w:r>
       <w:r>
         <w:t xml:space="preserve">. This </w:t>
       </w:r>
@@ -3904,11 +3207,9 @@
       <w:r>
         <w:t>-Test 2000 R,</w:t>
       </w:r>
-      <w:ins w:id="79" w:author="Wikowsky, Addie J" w:date="2019-03-12T01:50:00Z">
-        <w:r>
-          <w:t xml:space="preserve"> </w:t>
-        </w:r>
-      </w:ins>
+      <w:r>
+        <w:t xml:space="preserve"> </w:t>
+      </w:r>
       <w:proofErr w:type="spellStart"/>
       <w:r>
         <w:t>Hogrefe</w:t>
@@ -4163,7 +3464,7 @@
       <w:r>
         <w:t xml:space="preserve">(3), 242–259. </w:t>
       </w:r>
-      <w:hyperlink r:id="rId18" w:history="1">
+      <w:hyperlink r:id="rId15" w:history="1">
         <w:r>
           <w:rPr>
             <w:rStyle w:val="Hyperlink"/>
@@ -4293,9 +3594,6 @@
       <w:pPr>
         <w:spacing w:line="480" w:lineRule="auto"/>
         <w:ind w:left="720" w:hanging="720"/>
-        <w:rPr>
-          <w:ins w:id="80" w:author="Wikowsky, Addie J" w:date="2019-02-16T05:30:00Z"/>
-        </w:rPr>
       </w:pPr>
       <w:r>
         <w:t xml:space="preserve">Miller, G. A., (1956). The magical number seven, plus or minus two: Some limits on our capacity for processing information. </w:t>
@@ -4314,44 +3612,15 @@
       <w:pPr>
         <w:spacing w:line="480" w:lineRule="auto"/>
         <w:ind w:left="720" w:hanging="720"/>
-        <w:rPr>
-          <w:ins w:id="81" w:author="Wikowsky, Addie J" w:date="2019-02-25T01:17:00Z"/>
-        </w:rPr>
-      </w:pPr>
-      <w:ins w:id="82" w:author="Wikowsky, Addie J" w:date="2019-02-25T01:17:00Z">
-        <w:r>
-          <w:fldChar w:fldCharType="begin"/>
-        </w:r>
-        <w:r>
-          <w:instrText xml:space="preserve"> HYPERLINK "</w:instrText>
-        </w:r>
-      </w:ins>
-      <w:ins w:id="83" w:author="Wikowsky, Addie J" w:date="2019-02-16T05:30:00Z">
-        <w:r>
-          <w:instrText>https://www.millisecond.com/download/library/v5/ospan/automatedospan.manual</w:instrText>
-        </w:r>
-      </w:ins>
-      <w:ins w:id="84" w:author="Wikowsky, Addie J" w:date="2019-02-25T01:17:00Z">
-        <w:r>
-          <w:instrText xml:space="preserve">" </w:instrText>
-        </w:r>
-        <w:r>
-          <w:fldChar w:fldCharType="separate"/>
-        </w:r>
-      </w:ins>
-      <w:ins w:id="85" w:author="Wikowsky, Addie J" w:date="2019-02-16T05:30:00Z">
+      </w:pPr>
+      <w:hyperlink r:id="rId16" w:history="1">
         <w:r>
           <w:rPr>
             <w:rStyle w:val="Hyperlink"/>
           </w:rPr>
           <w:t>https://www.millisecond.com/download/library/v5/ospan/automatedospan.manual</w:t>
         </w:r>
-      </w:ins>
-      <w:ins w:id="86" w:author="Wikowsky, Addie J" w:date="2019-02-25T01:17:00Z">
-        <w:r>
-          <w:fldChar w:fldCharType="end"/>
-        </w:r>
-      </w:ins>
+      </w:hyperlink>
     </w:p>
     <w:p>
       <w:pPr>
@@ -4599,1215 +3868,6 @@
     </w:sectPr>
   </w:body>
 </w:document>
-</file>
-
-<file path=word/comments.xml><?xml version="1.0" encoding="utf-8"?>
-<w:comments xmlns:wpc="http://schemas.microsoft.com/office/word/2010/wordprocessingCanvas" xmlns:cx="http://schemas.microsoft.com/office/drawing/2014/chartex" xmlns:cx1="http://schemas.microsoft.com/office/drawing/2015/9/8/chartex" xmlns:cx2="http://schemas.microsoft.com/office/drawing/2015/10/21/chartex" xmlns:cx3="http://schemas.microsoft.com/office/drawing/2016/5/9/chartex" xmlns:cx4="http://schemas.microsoft.com/office/drawing/2016/5/10/chartex" xmlns:cx5="http://schemas.microsoft.com/office/drawing/2016/5/11/chartex" xmlns:cx6="http://schemas.microsoft.com/office/drawing/2016/5/12/chartex" xmlns:cx7="http://schemas.microsoft.com/office/drawing/2016/5/13/chartex" xmlns:cx8="http://schemas.microsoft.com/office/drawing/2016/5/14/chartex" xmlns:mc="http://schemas.openxmlformats.org/markup-compatibility/2006" xmlns:aink="http://schemas.microsoft.com/office/drawing/2016/ink" xmlns:am3d="http://schemas.microsoft.com/office/drawing/2017/model3d" xmlns:o="urn:schemas-microsoft-com:office:office" xmlns:r="http://schemas.openxmlformats.org/officeDocument/2006/relationships" xmlns:m="http://schemas.openxmlformats.org/officeDocument/2006/math" xmlns:v="urn:schemas-microsoft-com:vml" xmlns:wp14="http://schemas.microsoft.com/office/word/2010/wordprocessingDrawing" xmlns:wp="http://schemas.openxmlformats.org/drawingml/2006/wordprocessingDrawing" xmlns:w10="urn:schemas-microsoft-com:office:word" xmlns:w="http://schemas.openxmlformats.org/wordprocessingml/2006/main" xmlns:w14="http://schemas.microsoft.com/office/word/2010/wordml" xmlns:w15="http://schemas.microsoft.com/office/word/2012/wordml" xmlns:w16cid="http://schemas.microsoft.com/office/word/2016/wordml/cid" xmlns:w16se="http://schemas.microsoft.com/office/word/2015/wordml/symex" xmlns:wpg="http://schemas.microsoft.com/office/word/2010/wordprocessingGroup" xmlns:wpi="http://schemas.microsoft.com/office/word/2010/wordprocessingInk" xmlns:wne="http://schemas.microsoft.com/office/word/2006/wordml" xmlns:wps="http://schemas.microsoft.com/office/word/2010/wordprocessingShape" mc:Ignorable="w14 w15 w16se w16cid wp14">
-  <w:comment w:id="0" w:author="Buchanan, Erin M" w:date="2018-11-01T13:41:00Z" w:initials="BEM">
-    <w:p>
-      <w:pPr>
-        <w:pStyle w:val="CommentText"/>
-      </w:pPr>
-      <w:r>
-        <w:rPr>
-          <w:rStyle w:val="CommentReference"/>
-        </w:rPr>
-        <w:annotationRef/>
-      </w:r>
-      <w:r>
-        <w:t>Define STM here.</w:t>
-      </w:r>
-    </w:p>
-    <w:p>
-      <w:pPr>
-        <w:pStyle w:val="CommentText"/>
-      </w:pPr>
-      <w:r>
-        <w:t xml:space="preserve">Also give an example of higher level processes </w:t>
-      </w:r>
-    </w:p>
-  </w:comment>
-  <w:comment w:id="1" w:author="Buchanan, Erin M" w:date="2018-11-01T13:47:00Z" w:initials="BEM">
-    <w:p>
-      <w:pPr>
-        <w:pStyle w:val="CommentText"/>
-      </w:pPr>
-      <w:r>
-        <w:rPr>
-          <w:rStyle w:val="CommentReference"/>
-        </w:rPr>
-        <w:annotationRef/>
-      </w:r>
-      <w:r>
-        <w:t xml:space="preserve">Give an example of this type of information </w:t>
-      </w:r>
-    </w:p>
-  </w:comment>
-  <w:comment w:id="2" w:author="Buchanan, Erin M" w:date="2018-11-01T13:51:00Z" w:initials="BEM">
-    <w:p>
-      <w:pPr>
-        <w:pStyle w:val="CommentText"/>
-      </w:pPr>
-      <w:r>
-        <w:rPr>
-          <w:rStyle w:val="CommentReference"/>
-        </w:rPr>
-        <w:annotationRef/>
-      </w:r>
-      <w:r>
-        <w:t xml:space="preserve">What? </w:t>
-      </w:r>
-    </w:p>
-  </w:comment>
-  <w:comment w:id="3" w:author="Buchanan, Erin M" w:date="2018-11-01T13:52:00Z" w:initials="BEM">
-    <w:p>
-      <w:pPr>
-        <w:pStyle w:val="CommentText"/>
-      </w:pPr>
-      <w:r>
-        <w:rPr>
-          <w:rStyle w:val="CommentReference"/>
-        </w:rPr>
-        <w:annotationRef/>
-      </w:r>
-      <w:r>
-        <w:t xml:space="preserve">Ok – but what does that mean for fluid intelligence? Like how does this help us understand what gf is? </w:t>
-      </w:r>
-    </w:p>
-  </w:comment>
-  <w:comment w:id="4" w:author="Buchanan, Erin M [2]" w:date="2018-09-06T13:23:00Z" w:initials="BEM">
-    <w:p>
-      <w:pPr>
-        <w:pStyle w:val="CommentText"/>
-      </w:pPr>
-      <w:r>
-        <w:rPr>
-          <w:rStyle w:val="CommentReference"/>
-        </w:rPr>
-        <w:annotationRef/>
-      </w:r>
-      <w:r>
-        <w:t xml:space="preserve">Be sure to update these to </w:t>
-      </w:r>
-      <w:proofErr w:type="spellStart"/>
-      <w:r>
-        <w:t>apa</w:t>
-      </w:r>
-      <w:proofErr w:type="spellEnd"/>
-      <w:r>
-        <w:t xml:space="preserve"> style </w:t>
-      </w:r>
-    </w:p>
-  </w:comment>
-  <w:comment w:id="5" w:author="Buchanan, Erin M" w:date="2018-11-01T13:54:00Z" w:initials="BEM">
-    <w:p>
-      <w:pPr>
-        <w:pStyle w:val="CommentText"/>
-      </w:pPr>
-      <w:r>
-        <w:rPr>
-          <w:rStyle w:val="CommentReference"/>
-        </w:rPr>
-        <w:annotationRef/>
-      </w:r>
-      <w:r>
-        <w:t xml:space="preserve">See this is much clearer. </w:t>
-      </w:r>
-    </w:p>
-  </w:comment>
-  <w:comment w:id="6" w:author="Erin Buchanan" w:date="2019-02-05T18:33:00Z" w:initials="BEM">
-    <w:p>
-      <w:pPr>
-        <w:pStyle w:val="CommentText"/>
-      </w:pPr>
-      <w:r>
-        <w:rPr>
-          <w:rStyle w:val="CommentReference"/>
-        </w:rPr>
-        <w:annotationRef/>
-      </w:r>
-      <w:r>
-        <w:t xml:space="preserve">Maybe talk about people measure fluid intelligence here? Like using the </w:t>
-      </w:r>
-      <w:proofErr w:type="gramStart"/>
-      <w:r>
-        <w:t>ravens?</w:t>
-      </w:r>
-      <w:proofErr w:type="gramEnd"/>
-      <w:r>
-        <w:t xml:space="preserve"> </w:t>
-      </w:r>
-    </w:p>
-  </w:comment>
-  <w:comment w:id="7" w:author="Buchanan, Erin M" w:date="2018-11-01T13:53:00Z" w:initials="BEM">
-    <w:p>
-      <w:pPr>
-        <w:pStyle w:val="CommentText"/>
-      </w:pPr>
-      <w:r>
-        <w:rPr>
-          <w:rStyle w:val="CommentReference"/>
-        </w:rPr>
-        <w:annotationRef/>
-      </w:r>
-      <w:r>
-        <w:t xml:space="preserve">At the end of the paragraph I’m just not sure you’ve really told me what gf is … maybe give an example (or move some of this information around, as I think the next paragraph might cover it better). </w:t>
-      </w:r>
-    </w:p>
-  </w:comment>
-  <w:comment w:id="8" w:author="Wikowsky, Addie J" w:date="2019-02-24T23:58:00Z" w:initials="WAJ">
-    <w:p>
-      <w:pPr>
-        <w:pStyle w:val="CommentText"/>
-      </w:pPr>
-      <w:r>
-        <w:rPr>
-          <w:rStyle w:val="CommentReference"/>
-        </w:rPr>
-        <w:annotationRef/>
-      </w:r>
-      <w:r>
-        <w:t xml:space="preserve">I don’t feel like it was really </w:t>
-      </w:r>
-      <w:proofErr w:type="gramStart"/>
-      <w:r>
-        <w:t>needed?</w:t>
-      </w:r>
-      <w:proofErr w:type="gramEnd"/>
-      <w:r>
-        <w:t xml:space="preserve"> Maybe?</w:t>
-      </w:r>
-    </w:p>
-  </w:comment>
-  <w:comment w:id="9" w:author="Wikowsky, Addie J" w:date="2019-02-28T16:50:00Z" w:initials="WAJ">
-    <w:p>
-      <w:pPr>
-        <w:pStyle w:val="CommentText"/>
-      </w:pPr>
-      <w:r>
-        <w:rPr>
-          <w:rStyle w:val="CommentReference"/>
-        </w:rPr>
-        <w:annotationRef/>
-      </w:r>
-      <w:r>
-        <w:t>This was in reference to OWL</w:t>
-      </w:r>
-    </w:p>
-  </w:comment>
-  <w:comment w:id="10" w:author="Erin Buchanan" w:date="2019-03-05T12:06:00Z" w:initials="BEM">
-    <w:p>
-      <w:pPr>
-        <w:pStyle w:val="CommentText"/>
-      </w:pPr>
-      <w:r>
-        <w:rPr>
-          <w:rStyle w:val="CommentReference"/>
-        </w:rPr>
-        <w:annotationRef/>
-      </w:r>
-      <w:proofErr w:type="gramStart"/>
-      <w:r>
-        <w:t>Yeah</w:t>
-      </w:r>
-      <w:proofErr w:type="gramEnd"/>
-      <w:r>
-        <w:t xml:space="preserve"> I think it’s ok the way you have it now. </w:t>
-      </w:r>
-    </w:p>
-  </w:comment>
-  <w:comment w:id="11" w:author="Buchanan, Erin M" w:date="2018-11-01T13:50:00Z" w:initials="BEM">
-    <w:p>
-      <w:pPr>
-        <w:pStyle w:val="CommentText"/>
-      </w:pPr>
-      <w:r>
-        <w:rPr>
-          <w:rStyle w:val="CommentReference"/>
-        </w:rPr>
-        <w:annotationRef/>
-      </w:r>
-      <w:r>
-        <w:t xml:space="preserve">Here you should detail the OSPAN … what do people do in that task? How is it scored? What is it related to? </w:t>
-      </w:r>
-    </w:p>
-    <w:p>
-      <w:pPr>
-        <w:pStyle w:val="CommentText"/>
-      </w:pPr>
-    </w:p>
-    <w:p>
-      <w:pPr>
-        <w:pStyle w:val="CommentText"/>
-      </w:pPr>
-      <w:r>
-        <w:t xml:space="preserve">Also, there are a lot of tests for working memory – even designed by Engle’s lab … so you should mention those here. </w:t>
-      </w:r>
-    </w:p>
-  </w:comment>
-  <w:comment w:id="12" w:author="Wikowsky, Addie J" w:date="2019-02-11T03:37:00Z" w:initials="WAJ">
-    <w:p>
-      <w:pPr>
-        <w:pStyle w:val="CommentText"/>
-      </w:pPr>
-      <w:r>
-        <w:rPr>
-          <w:rStyle w:val="CommentReference"/>
-        </w:rPr>
-        <w:annotationRef/>
-      </w:r>
-      <w:r>
-        <w:t>Still need to identify scoring/relation (this is a note to me)</w:t>
-      </w:r>
-    </w:p>
-  </w:comment>
-  <w:comment w:id="13" w:author="Erin Buchanan" w:date="2019-02-19T11:04:00Z" w:initials="BEM">
-    <w:p>
-      <w:pPr>
-        <w:pStyle w:val="CommentText"/>
-      </w:pPr>
-      <w:r>
-        <w:rPr>
-          <w:rStyle w:val="CommentReference"/>
-        </w:rPr>
-        <w:annotationRef/>
-      </w:r>
-      <w:r>
-        <w:t xml:space="preserve">Actually I think they are the same length? You just don’t have to sit there and press a button to move the task along as the experimenter like you did with the original OSPAN </w:t>
-      </w:r>
-    </w:p>
-  </w:comment>
-  <w:comment w:id="14" w:author="Wikowsky, Addie J" w:date="2019-02-25T00:36:00Z" w:initials="WAJ">
-    <w:p>
-      <w:pPr>
-        <w:pStyle w:val="CommentText"/>
-      </w:pPr>
-      <w:r>
-        <w:rPr>
-          <w:rStyle w:val="CommentReference"/>
-        </w:rPr>
-        <w:annotationRef/>
-      </w:r>
-      <w:r>
-        <w:t xml:space="preserve">You’re right. I was reading about the practice test when I saw that </w:t>
-      </w:r>
-    </w:p>
-  </w:comment>
-  <w:comment w:id="15" w:author="Wikowsky, Addie J" w:date="2019-02-11T03:43:00Z" w:initials="WAJ">
-    <w:p>
-      <w:pPr>
-        <w:pStyle w:val="CommentText"/>
-      </w:pPr>
-      <w:r>
-        <w:rPr>
-          <w:rStyle w:val="CommentReference"/>
-        </w:rPr>
-        <w:annotationRef/>
-      </w:r>
-      <w:r>
-        <w:t>Identify scoring</w:t>
-      </w:r>
-    </w:p>
-    <w:p>
-      <w:pPr>
-        <w:pStyle w:val="CommentText"/>
-      </w:pPr>
-    </w:p>
-  </w:comment>
-  <w:comment w:id="16" w:author="Erin Buchanan" w:date="2019-02-19T11:08:00Z" w:initials="BEM">
-    <w:p>
-      <w:pPr>
-        <w:pStyle w:val="CommentText"/>
-      </w:pPr>
-      <w:r>
-        <w:rPr>
-          <w:rStyle w:val="CommentReference"/>
-        </w:rPr>
-        <w:annotationRef/>
-      </w:r>
-      <w:r>
-        <w:t xml:space="preserve">Right the </w:t>
-      </w:r>
-      <w:proofErr w:type="spellStart"/>
-      <w:r>
-        <w:t>ospan</w:t>
-      </w:r>
-      <w:proofErr w:type="spellEnd"/>
-      <w:r>
-        <w:t xml:space="preserve"> used to be this way actually and can still be scored this way. </w:t>
-      </w:r>
-    </w:p>
-  </w:comment>
-  <w:comment w:id="17" w:author="Wikowsky, Addie J" w:date="2019-02-11T03:49:00Z" w:initials="WAJ">
-    <w:p>
-      <w:pPr>
-        <w:pStyle w:val="CommentText"/>
-      </w:pPr>
-      <w:r>
-        <w:rPr>
-          <w:rStyle w:val="CommentReference"/>
-        </w:rPr>
-        <w:annotationRef/>
-      </w:r>
-      <w:r>
-        <w:t>Still Reading/absorbing</w:t>
-      </w:r>
-    </w:p>
-  </w:comment>
-  <w:comment w:id="18" w:author="Erin Buchanan" w:date="2019-02-19T11:10:00Z" w:initials="BEM">
-    <w:p>
-      <w:pPr>
-        <w:pStyle w:val="CommentText"/>
-      </w:pPr>
-      <w:r>
-        <w:rPr>
-          <w:rStyle w:val="CommentReference"/>
-        </w:rPr>
-        <w:annotationRef/>
-      </w:r>
-      <w:r>
-        <w:t xml:space="preserve">Make sure the style matches the above </w:t>
-      </w:r>
-    </w:p>
-  </w:comment>
-  <w:comment w:id="19" w:author="Wikowsky, Addie J" w:date="2019-02-25T00:00:00Z" w:initials="WAJ">
-    <w:p>
-      <w:pPr>
-        <w:pStyle w:val="CommentText"/>
-      </w:pPr>
-      <w:r>
-        <w:rPr>
-          <w:rStyle w:val="CommentReference"/>
-        </w:rPr>
-        <w:annotationRef/>
-      </w:r>
-      <w:r>
-        <w:t>Fixed!</w:t>
-      </w:r>
-    </w:p>
-    <w:p>
-      <w:pPr>
-        <w:pStyle w:val="CommentText"/>
-      </w:pPr>
-    </w:p>
-  </w:comment>
-  <w:comment w:id="20" w:author="Erin Buchanan" w:date="2019-02-19T11:11:00Z" w:initials="BEM">
-    <w:p>
-      <w:pPr>
-        <w:pStyle w:val="CommentText"/>
-      </w:pPr>
-      <w:r>
-        <w:rPr>
-          <w:rStyle w:val="CommentReference"/>
-        </w:rPr>
-        <w:annotationRef/>
-      </w:r>
-      <w:r>
-        <w:t xml:space="preserve">Most of the time you restrict the time they are allowed to answer questions, might want to add that here.  </w:t>
-      </w:r>
-    </w:p>
-  </w:comment>
-  <w:comment w:id="21" w:author="Erin Buchanan" w:date="2019-02-19T11:12:00Z" w:initials="BEM">
-    <w:p>
-      <w:pPr>
-        <w:pStyle w:val="CommentText"/>
-      </w:pPr>
-      <w:r>
-        <w:rPr>
-          <w:rStyle w:val="CommentReference"/>
-        </w:rPr>
-        <w:annotationRef/>
-      </w:r>
-      <w:r>
-        <w:t xml:space="preserve">Maybe one or two sentences on how / if this task correlates with the WM tasks. </w:t>
-      </w:r>
-    </w:p>
-  </w:comment>
-  <w:comment w:id="22" w:author="Wikowsky, Addie J" w:date="2019-02-28T17:00:00Z" w:initials="WAJ">
-    <w:p>
-      <w:pPr>
-        <w:pStyle w:val="CommentText"/>
-      </w:pPr>
-      <w:r>
-        <w:rPr>
-          <w:rStyle w:val="CommentReference"/>
-        </w:rPr>
-        <w:annotationRef/>
-      </w:r>
-      <w:r>
-        <w:t>Does this do a good job of addressing your above comment?</w:t>
-      </w:r>
-    </w:p>
-  </w:comment>
-  <w:comment w:id="23" w:author="Erin Buchanan" w:date="2019-03-05T12:07:00Z" w:initials="BEM">
-    <w:p>
-      <w:pPr>
-        <w:pStyle w:val="CommentText"/>
-      </w:pPr>
-      <w:r>
-        <w:rPr>
-          <w:rStyle w:val="CommentReference"/>
-        </w:rPr>
-        <w:annotationRef/>
-      </w:r>
-      <w:r>
-        <w:t>Yep!</w:t>
-      </w:r>
-    </w:p>
-  </w:comment>
-  <w:comment w:id="24" w:author="Erin Buchanan" w:date="2018-12-28T13:23:00Z" w:initials="BEM">
-    <w:p>
-      <w:pPr>
-        <w:pStyle w:val="CommentText"/>
-      </w:pPr>
-      <w:r>
-        <w:rPr>
-          <w:rStyle w:val="CommentReference"/>
-        </w:rPr>
-        <w:annotationRef/>
-      </w:r>
-      <w:r>
-        <w:t>Who is they in this sentence? People?</w:t>
-      </w:r>
-    </w:p>
-  </w:comment>
-  <w:comment w:id="25" w:author="Wikowsky, Addie J" w:date="2019-02-03T04:27:00Z" w:initials="WAJ">
-    <w:p>
-      <w:pPr>
-        <w:pStyle w:val="CommentText"/>
-      </w:pPr>
-      <w:r>
-        <w:rPr>
-          <w:rStyle w:val="CommentReference"/>
-        </w:rPr>
-        <w:annotationRef/>
-      </w:r>
-      <w:r>
-        <w:t>I think this answers your question below?</w:t>
-      </w:r>
-    </w:p>
-  </w:comment>
-  <w:comment w:id="26" w:author="Erin Buchanan" w:date="2019-02-05T18:35:00Z" w:initials="BEM">
-    <w:p>
-      <w:pPr>
-        <w:pStyle w:val="CommentText"/>
-        <w:rPr>
-          <w:rStyle w:val="CommentReference"/>
-        </w:rPr>
-      </w:pPr>
-      <w:r>
-        <w:rPr>
-          <w:rStyle w:val="CommentReference"/>
-        </w:rPr>
-        <w:annotationRef/>
-      </w:r>
-      <w:r>
-        <w:rPr>
-          <w:rStyle w:val="CommentReference"/>
-        </w:rPr>
-        <w:t xml:space="preserve">Not quite – in re-reading the original article, they included two “types” of boards – one set were boards that were valid games in the middle of the game, and the other were games that had the pieces randomized and therefore weren’t valid. </w:t>
-      </w:r>
-    </w:p>
-    <w:p>
-      <w:pPr>
-        <w:pStyle w:val="CommentText"/>
-        <w:rPr>
-          <w:rStyle w:val="CommentReference"/>
-        </w:rPr>
-      </w:pPr>
-    </w:p>
-    <w:p>
-      <w:pPr>
-        <w:pStyle w:val="CommentText"/>
-      </w:pPr>
-      <w:r>
-        <w:rPr>
-          <w:rStyle w:val="CommentReference"/>
-        </w:rPr>
-        <w:t xml:space="preserve">What they find is that the masters are better when the games are actually playable (because of their expertise) and the groups are pretty equal when the games aren’t playable (showing basic WM procedures). This paragraph needs to be modified a bit to correctly explain that result. </w:t>
-      </w:r>
-    </w:p>
-  </w:comment>
-  <w:comment w:id="27" w:author="Wikowsky, Addie J" w:date="2019-02-28T17:52:00Z" w:initials="WAJ">
-    <w:p>
-      <w:pPr>
-        <w:pStyle w:val="CommentText"/>
-      </w:pPr>
-      <w:r>
-        <w:rPr>
-          <w:rStyle w:val="CommentReference"/>
-        </w:rPr>
-        <w:annotationRef/>
-      </w:r>
-      <w:r>
-        <w:t xml:space="preserve">I think this is way better now, may still need a little work. </w:t>
-      </w:r>
-    </w:p>
-    <w:p>
-      <w:pPr>
-        <w:pStyle w:val="CommentText"/>
-      </w:pPr>
-    </w:p>
-  </w:comment>
-  <w:comment w:id="28" w:author="Erin Buchanan" w:date="2019-03-05T12:08:00Z" w:initials="BEM">
-    <w:p>
-      <w:pPr>
-        <w:pStyle w:val="CommentText"/>
-      </w:pPr>
-      <w:r>
-        <w:rPr>
-          <w:rStyle w:val="CommentReference"/>
-        </w:rPr>
-        <w:annotationRef/>
-      </w:r>
-      <w:r>
-        <w:t>Just rearranged the wording a bit for flow</w:t>
-      </w:r>
-    </w:p>
-  </w:comment>
-  <w:comment w:id="29" w:author="Erin Buchanan" w:date="2018-12-28T13:27:00Z" w:initials="BEM">
-    <w:p>
-      <w:pPr>
-        <w:pStyle w:val="CommentText"/>
-      </w:pPr>
-      <w:r>
-        <w:rPr>
-          <w:rStyle w:val="CommentReference"/>
-        </w:rPr>
-        <w:annotationRef/>
-      </w:r>
-      <w:r>
-        <w:t>Now didn’t they have a playable game version and a not playable version in this study (as the two types of boards?)</w:t>
-      </w:r>
-    </w:p>
-  </w:comment>
-  <w:comment w:id="30" w:author="Wikowsky, Addie J [2]" w:date="2019-01-25T08:40:00Z" w:initials="WAJ">
-    <w:p>
-      <w:pPr>
-        <w:pStyle w:val="CommentText"/>
-      </w:pPr>
-      <w:r>
-        <w:rPr>
-          <w:rStyle w:val="CommentReference"/>
-        </w:rPr>
-        <w:annotationRef/>
-      </w:r>
-      <w:r>
-        <w:t>I will double check that,</w:t>
-      </w:r>
-    </w:p>
-  </w:comment>
-  <w:comment w:id="32" w:author="Erin Buchanan" w:date="2018-12-28T13:29:00Z" w:initials="BEM">
-    <w:p>
-      <w:pPr>
-        <w:pStyle w:val="CommentText"/>
-      </w:pPr>
-      <w:r>
-        <w:rPr>
-          <w:rStyle w:val="CommentReference"/>
-        </w:rPr>
-        <w:annotationRef/>
-      </w:r>
-      <w:r>
-        <w:t xml:space="preserve">Just one? I can’t remember if it was a set or just one person </w:t>
-      </w:r>
-    </w:p>
-  </w:comment>
-  <w:comment w:id="33" w:author="Wikowsky, Addie J [2]" w:date="2019-01-25T08:39:00Z" w:initials="WAJ">
-    <w:p>
-      <w:pPr>
-        <w:pStyle w:val="CommentText"/>
-      </w:pPr>
-      <w:r>
-        <w:rPr>
-          <w:rStyle w:val="CommentReference"/>
-        </w:rPr>
-        <w:annotationRef/>
-      </w:r>
-      <w:r>
-        <w:t xml:space="preserve">I plan to double check this weekend when going through and editing what you have commented. </w:t>
-      </w:r>
-    </w:p>
-  </w:comment>
-  <w:comment w:id="34" w:author="Wikowsky, Addie J" w:date="2019-02-03T04:30:00Z" w:initials="WAJ">
-    <w:p>
-      <w:pPr>
-        <w:pStyle w:val="CommentText"/>
-      </w:pPr>
-      <w:r>
-        <w:rPr>
-          <w:rStyle w:val="CommentReference"/>
-        </w:rPr>
-        <w:annotationRef/>
-      </w:r>
-      <w:r>
-        <w:t>There was only one intermediate participant and a new set of the second study.</w:t>
-      </w:r>
-    </w:p>
-    <w:p>
-      <w:pPr>
-        <w:pStyle w:val="CommentText"/>
-      </w:pPr>
-    </w:p>
-  </w:comment>
-  <w:comment w:id="35" w:author="Erin Buchanan" w:date="2019-02-05T18:39:00Z" w:initials="BEM">
-    <w:p>
-      <w:pPr>
-        <w:pStyle w:val="CommentText"/>
-      </w:pPr>
-      <w:r>
-        <w:rPr>
-          <w:rStyle w:val="CommentReference"/>
-        </w:rPr>
-        <w:annotationRef/>
-      </w:r>
-      <w:r>
-        <w:t xml:space="preserve">That tells you this thing is OLD then, geez. </w:t>
-      </w:r>
-    </w:p>
-  </w:comment>
-  <w:comment w:id="36" w:author="Erin Buchanan" w:date="2019-02-05T18:39:00Z" w:initials="BEM">
-    <w:p>
-      <w:pPr>
-        <w:pStyle w:val="CommentText"/>
-      </w:pPr>
-      <w:r>
-        <w:rPr>
-          <w:rStyle w:val="CommentReference"/>
-        </w:rPr>
-        <w:annotationRef/>
-      </w:r>
-      <w:r>
-        <w:t xml:space="preserve">You had this as Gf before – which way should it be ? </w:t>
-      </w:r>
-    </w:p>
-  </w:comment>
-  <w:comment w:id="37" w:author="Wikowsky, Addie J" w:date="2019-02-14T15:40:00Z" w:initials="WAJ">
-    <w:p>
-      <w:pPr>
-        <w:pStyle w:val="CommentText"/>
-      </w:pPr>
-      <w:r>
-        <w:rPr>
-          <w:rStyle w:val="CommentReference"/>
-        </w:rPr>
-        <w:annotationRef/>
-      </w:r>
-      <w:r>
-        <w:t>I’ve seen it both ways and different people use it one way vs. the other, I am sticking with gF</w:t>
-      </w:r>
-    </w:p>
-    <w:p>
-      <w:pPr>
-        <w:pStyle w:val="CommentText"/>
-      </w:pPr>
-    </w:p>
-  </w:comment>
-  <w:comment w:id="38" w:author="Erin Buchanan" w:date="2019-02-05T18:40:00Z" w:initials="BEM">
-    <w:p>
-      <w:pPr>
-        <w:pStyle w:val="CommentText"/>
-      </w:pPr>
-      <w:r>
-        <w:rPr>
-          <w:rStyle w:val="CommentReference"/>
-        </w:rPr>
-        <w:annotationRef/>
-      </w:r>
-      <w:r>
-        <w:t xml:space="preserve">Ok – so what did they do in their study that they found this link? </w:t>
-      </w:r>
-    </w:p>
-  </w:comment>
-  <w:comment w:id="39" w:author="Erin Buchanan" w:date="2019-03-05T12:12:00Z" w:initials="BEM">
-    <w:p>
-      <w:pPr>
-        <w:pStyle w:val="CommentText"/>
-      </w:pPr>
-      <w:r>
-        <w:rPr>
-          <w:rStyle w:val="CommentReference"/>
-        </w:rPr>
-        <w:annotationRef/>
-      </w:r>
-      <w:r>
-        <w:t xml:space="preserve">These couple of sentences can probably go don’t know if that detail is necessary … if you want to leave them, rework them because N-back is listed twice and there are several sentences that are not grammatically correct. </w:t>
-      </w:r>
-    </w:p>
-  </w:comment>
-  <w:comment w:id="40" w:author="Erin Buchanan" w:date="2019-03-05T12:14:00Z" w:initials="BEM">
-    <w:p>
-      <w:pPr>
-        <w:pStyle w:val="CommentText"/>
-      </w:pPr>
-      <w:r>
-        <w:rPr>
-          <w:rStyle w:val="CommentReference"/>
-        </w:rPr>
-        <w:annotationRef/>
-      </w:r>
-      <w:r>
-        <w:t xml:space="preserve">What do you mean here? </w:t>
-      </w:r>
-    </w:p>
-  </w:comment>
-  <w:comment w:id="41" w:author="Wikowsky, Addie J" w:date="2019-03-12T02:00:00Z" w:initials="WAJ">
-    <w:p>
-      <w:pPr>
-        <w:pStyle w:val="CommentText"/>
-      </w:pPr>
-      <w:r>
-        <w:rPr>
-          <w:rStyle w:val="CommentReference"/>
-        </w:rPr>
-        <w:annotationRef/>
-      </w:r>
-      <w:r>
-        <w:t>I added a bit to the next sentence</w:t>
-      </w:r>
-    </w:p>
-  </w:comment>
-  <w:comment w:id="42" w:author="Erin Buchanan" w:date="2019-03-19T12:41:00Z" w:initials="BEM">
-    <w:p>
-      <w:pPr>
-        <w:pStyle w:val="CommentText"/>
-      </w:pPr>
-      <w:r>
-        <w:rPr>
-          <w:rStyle w:val="CommentReference"/>
-        </w:rPr>
-        <w:annotationRef/>
-      </w:r>
-      <w:r>
-        <w:t>Not sure how it’s a control</w:t>
-      </w:r>
-      <w:r>
-        <w:t xml:space="preserve"> variable though – maybe just reword this sentence. </w:t>
-      </w:r>
-    </w:p>
-  </w:comment>
-  <w:comment w:id="43" w:author="Erin Buchanan" w:date="2019-02-05T18:41:00Z" w:initials="BEM">
-    <w:p>
-      <w:pPr>
-        <w:pStyle w:val="CommentText"/>
-      </w:pPr>
-      <w:r>
-        <w:rPr>
-          <w:rStyle w:val="CommentReference"/>
-        </w:rPr>
-        <w:annotationRef/>
-      </w:r>
-      <w:r>
-        <w:t xml:space="preserve">You might mean exception here. </w:t>
-      </w:r>
-    </w:p>
-  </w:comment>
-  <w:comment w:id="44" w:author="Wikowsky, Addie J" w:date="2019-02-14T15:39:00Z" w:initials="WAJ">
-    <w:p>
-      <w:pPr>
-        <w:pStyle w:val="CommentText"/>
-      </w:pPr>
-      <w:r>
-        <w:rPr>
-          <w:rStyle w:val="CommentReference"/>
-        </w:rPr>
-        <w:annotationRef/>
-      </w:r>
-      <w:r>
-        <w:t xml:space="preserve">You were right </w:t>
-      </w:r>
-    </w:p>
-  </w:comment>
-  <w:comment w:id="45" w:author="Erin Buchanan" w:date="2019-03-05T12:14:00Z" w:initials="BEM">
-    <w:p>
-      <w:pPr>
-        <w:pStyle w:val="CommentText"/>
-      </w:pPr>
-      <w:r>
-        <w:rPr>
-          <w:rStyle w:val="CommentReference"/>
-        </w:rPr>
-        <w:annotationRef/>
-      </w:r>
-      <w:r>
-        <w:t xml:space="preserve">This sentence is fine in the sense of content but is worded very awkwardly </w:t>
-      </w:r>
-    </w:p>
-  </w:comment>
-  <w:comment w:id="46" w:author="Wikowsky, Addie J" w:date="2019-03-12T01:58:00Z" w:initials="WAJ">
-    <w:p>
-      <w:pPr>
-        <w:pStyle w:val="CommentText"/>
-      </w:pPr>
-      <w:r>
-        <w:rPr>
-          <w:rStyle w:val="CommentReference"/>
-        </w:rPr>
-        <w:annotationRef/>
-      </w:r>
-      <w:r>
-        <w:t>That a little better?</w:t>
-      </w:r>
-    </w:p>
-  </w:comment>
-  <w:comment w:id="47" w:author="Erin Buchanan" w:date="2019-02-05T18:41:00Z" w:initials="BEM">
-    <w:p>
-      <w:pPr>
-        <w:pStyle w:val="CommentText"/>
-      </w:pPr>
-      <w:r>
-        <w:rPr>
-          <w:rStyle w:val="CommentReference"/>
-        </w:rPr>
-        <w:annotationRef/>
-      </w:r>
-      <w:r>
-        <w:t xml:space="preserve">There’s a lot going on in this sentence. Maybe explain TT first, then </w:t>
-      </w:r>
-      <w:r>
-        <w:t xml:space="preserve">summarize with this at the end. </w:t>
-      </w:r>
-    </w:p>
-  </w:comment>
-  <w:comment w:id="48" w:author="Erin Buchanan" w:date="2019-03-05T12:15:00Z" w:initials="BEM">
-    <w:p>
-      <w:pPr>
-        <w:pStyle w:val="CommentText"/>
-      </w:pPr>
-      <w:r>
-        <w:rPr>
-          <w:rStyle w:val="CommentReference"/>
-        </w:rPr>
-        <w:annotationRef/>
-      </w:r>
-      <w:r>
-        <w:t xml:space="preserve">This paragraph feels out of place now – may be better up in the chess section. </w:t>
-      </w:r>
-    </w:p>
-  </w:comment>
-  <w:comment w:id="64" w:author="Wikowsky, Addie J" w:date="2019-03-08T20:55:00Z" w:initials="WAJ">
-    <w:p>
-      <w:pPr>
-        <w:pStyle w:val="CommentText"/>
-      </w:pPr>
-      <w:r>
-        <w:rPr>
-          <w:rStyle w:val="CommentReference"/>
-        </w:rPr>
-        <w:annotationRef/>
-      </w:r>
-      <w:r>
-        <w:t xml:space="preserve">This is mainly a place holder for now. </w:t>
-      </w:r>
-    </w:p>
-  </w:comment>
-  <w:comment w:id="65" w:author="Erin Buchanan" w:date="2019-03-14T19:18:00Z" w:initials="BEM">
-    <w:p>
-      <w:pPr>
-        <w:pStyle w:val="CommentText"/>
-      </w:pPr>
-      <w:r>
-        <w:rPr>
-          <w:rStyle w:val="CommentReference"/>
-        </w:rPr>
-        <w:annotationRef/>
-      </w:r>
-      <w:r>
-        <w:t xml:space="preserve">This doesn’t make a lot of sense. Here you should detail what they do in the AOSPAN. How is it different than the OSPAN you already described? </w:t>
-      </w:r>
-    </w:p>
-  </w:comment>
-  <w:comment w:id="66" w:author="Wikowsky, Addie J" w:date="2019-03-18T13:16:00Z" w:initials="WAJ">
-    <w:p>
-      <w:pPr>
-        <w:pStyle w:val="CommentText"/>
-      </w:pPr>
-      <w:r>
-        <w:rPr>
-          <w:rStyle w:val="CommentReference"/>
-        </w:rPr>
-        <w:annotationRef/>
-      </w:r>
-      <w:r>
-        <w:t>Better?</w:t>
-      </w:r>
-    </w:p>
-  </w:comment>
-  <w:comment w:id="67" w:author="Wikowsky, Addie J" w:date="2019-03-20T19:10:00Z" w:initials="WAJ">
-    <w:p>
-      <w:pPr>
-        <w:pStyle w:val="CommentText"/>
-      </w:pPr>
-      <w:r>
-        <w:rPr>
-          <w:rStyle w:val="CommentReference"/>
-        </w:rPr>
-        <w:annotationRef/>
-      </w:r>
-      <w:r>
-        <w:t>Thank you so much for this paragraph/info</w:t>
-      </w:r>
-    </w:p>
-  </w:comment>
-  <w:comment w:id="68" w:author="Erin Buchanan" w:date="2019-03-14T19:19:00Z" w:initials="BEM">
-    <w:p>
-      <w:pPr>
-        <w:pStyle w:val="CommentText"/>
-      </w:pPr>
-      <w:r>
-        <w:rPr>
-          <w:rStyle w:val="CommentReference"/>
-        </w:rPr>
-        <w:annotationRef/>
-      </w:r>
-      <w:r>
-        <w:t xml:space="preserve">Also here, this is physically how they might click the buttons, but instead think of describing what they are doing in the task. So, they get a practice item that shows X, Y, Z, and are asked to pick the most </w:t>
-      </w:r>
-      <w:r>
-        <w:t xml:space="preserve">likely answer to fill in the pattern. You can include examples as part of the appendix to help make that easier. </w:t>
-      </w:r>
-    </w:p>
-  </w:comment>
-  <w:comment w:id="69" w:author="Wikowsky, Addie J" w:date="2019-03-18T13:46:00Z" w:initials="WAJ">
-    <w:p>
-      <w:pPr>
-        <w:pStyle w:val="CommentText"/>
-      </w:pPr>
-      <w:r>
-        <w:rPr>
-          <w:rStyle w:val="CommentReference"/>
-        </w:rPr>
-        <w:annotationRef/>
-      </w:r>
-      <w:r>
-        <w:t>Better?</w:t>
-      </w:r>
-    </w:p>
-    <w:p>
-      <w:pPr>
-        <w:pStyle w:val="CommentText"/>
-      </w:pPr>
-    </w:p>
-  </w:comment>
-  <w:comment w:id="70" w:author="Erin Buchanan" w:date="2019-03-19T12:46:00Z" w:initials="BEM">
-    <w:p>
-      <w:pPr>
-        <w:pStyle w:val="CommentText"/>
-      </w:pPr>
-      <w:r>
-        <w:rPr>
-          <w:rStyle w:val="CommentReference"/>
-        </w:rPr>
-        <w:annotationRef/>
-      </w:r>
-      <w:r>
-        <w:t xml:space="preserve">Are we going to use a website for this? </w:t>
-      </w:r>
-    </w:p>
-  </w:comment>
-  <w:comment w:id="71" w:author="Erin Buchanan" w:date="2019-03-19T12:47:00Z" w:initials="BEM">
-    <w:p>
-      <w:pPr>
-        <w:pStyle w:val="CommentText"/>
-      </w:pPr>
-      <w:r>
-        <w:rPr>
-          <w:rStyle w:val="CommentReference"/>
-        </w:rPr>
-        <w:annotationRef/>
-      </w:r>
-      <w:r>
-        <w:t xml:space="preserve">Are we giving them both? </w:t>
-      </w:r>
-    </w:p>
-  </w:comment>
-  <w:comment w:id="72" w:author="Wikowsky, Addie J" w:date="2019-03-20T19:55:00Z" w:initials="WAJ">
-    <w:p>
-      <w:pPr>
-        <w:spacing w:line="480" w:lineRule="auto"/>
-      </w:pPr>
-      <w:r>
-        <w:rPr>
-          <w:rStyle w:val="CommentReference"/>
-        </w:rPr>
-        <w:annotationRef/>
-      </w:r>
-      <w:r>
-        <w:t>Here you should write out the hypotheses + how you will test them.</w:t>
-      </w:r>
-    </w:p>
-  </w:comment>
-  <w:comment w:id="73" w:author="Wikowsky, Addie J" w:date="2019-03-20T00:08:00Z" w:initials="WAJ">
-    <w:p>
-      <w:pPr>
-        <w:pStyle w:val="CommentText"/>
-      </w:pPr>
-      <w:r>
-        <w:rPr>
-          <w:rStyle w:val="CommentReference"/>
-        </w:rPr>
-        <w:annotationRef/>
-      </w:r>
-      <w:r>
-        <w:t xml:space="preserve">Research Question from OSF </w:t>
-      </w:r>
-      <w:proofErr w:type="spellStart"/>
-      <w:r>
-        <w:t>PreReg</w:t>
-      </w:r>
-      <w:proofErr w:type="spellEnd"/>
-    </w:p>
-  </w:comment>
-  <w:comment w:id="74" w:author="Wikowsky, Addie J" w:date="2019-03-20T00:09:00Z" w:initials="WAJ">
-    <w:p>
-      <w:pPr>
-        <w:pStyle w:val="CommentText"/>
-      </w:pPr>
-      <w:r>
-        <w:rPr>
-          <w:rStyle w:val="CommentReference"/>
-        </w:rPr>
-        <w:annotationRef/>
-      </w:r>
-      <w:r>
-        <w:t xml:space="preserve">Hypotheses from OSF </w:t>
-      </w:r>
-      <w:proofErr w:type="spellStart"/>
-      <w:r>
-        <w:t>PreReg</w:t>
-      </w:r>
-      <w:proofErr w:type="spellEnd"/>
-    </w:p>
-  </w:comment>
-</w:comments>
-</file>
-
-<file path=word/commentsExtended.xml><?xml version="1.0" encoding="utf-8"?>
-<w15:commentsEx xmlns:wpc="http://schemas.microsoft.com/office/word/2010/wordprocessingCanvas" xmlns:cx="http://schemas.microsoft.com/office/drawing/2014/chartex" xmlns:cx1="http://schemas.microsoft.com/office/drawing/2015/9/8/chartex" xmlns:cx2="http://schemas.microsoft.com/office/drawing/2015/10/21/chartex" xmlns:cx3="http://schemas.microsoft.com/office/drawing/2016/5/9/chartex" xmlns:cx4="http://schemas.microsoft.com/office/drawing/2016/5/10/chartex" xmlns:cx5="http://schemas.microsoft.com/office/drawing/2016/5/11/chartex" xmlns:cx6="http://schemas.microsoft.com/office/drawing/2016/5/12/chartex" xmlns:cx7="http://schemas.microsoft.com/office/drawing/2016/5/13/chartex" xmlns:cx8="http://schemas.microsoft.com/office/drawing/2016/5/14/chartex" xmlns:mc="http://schemas.openxmlformats.org/markup-compatibility/2006" xmlns:aink="http://schemas.microsoft.com/office/drawing/2016/ink" xmlns:am3d="http://schemas.microsoft.com/office/drawing/2017/model3d" xmlns:o="urn:schemas-microsoft-com:office:office" xmlns:r="http://schemas.openxmlformats.org/officeDocument/2006/relationships" xmlns:m="http://schemas.openxmlformats.org/officeDocument/2006/math" xmlns:v="urn:schemas-microsoft-com:vml" xmlns:wp14="http://schemas.microsoft.com/office/word/2010/wordprocessingDrawing" xmlns:wp="http://schemas.openxmlformats.org/drawingml/2006/wordprocessingDrawing" xmlns:w10="urn:schemas-microsoft-com:office:word" xmlns:w="http://schemas.openxmlformats.org/wordprocessingml/2006/main" xmlns:w14="http://schemas.microsoft.com/office/word/2010/wordml" xmlns:w15="http://schemas.microsoft.com/office/word/2012/wordml" xmlns:w16cid="http://schemas.microsoft.com/office/word/2016/wordml/cid" xmlns:w16se="http://schemas.microsoft.com/office/word/2015/wordml/symex" xmlns:wpg="http://schemas.microsoft.com/office/word/2010/wordprocessingGroup" xmlns:wpi="http://schemas.microsoft.com/office/word/2010/wordprocessingInk" xmlns:wne="http://schemas.microsoft.com/office/word/2006/wordml" xmlns:wps="http://schemas.microsoft.com/office/word/2010/wordprocessingShape" mc:Ignorable="w14 w15 w16se w16cid wp14">
-  <w15:commentEx w15:paraId="333FB765" w15:done="1"/>
-  <w15:commentEx w15:paraId="6FDACB24" w15:done="1"/>
-  <w15:commentEx w15:paraId="556347CA" w15:done="1"/>
-  <w15:commentEx w15:paraId="5CC5F8E8" w15:done="1"/>
-  <w15:commentEx w15:paraId="31EAC508" w15:done="1"/>
-  <w15:commentEx w15:paraId="16959B33" w15:done="1"/>
-  <w15:commentEx w15:paraId="046FBE76" w15:done="1"/>
-  <w15:commentEx w15:paraId="4DEA5A8E" w15:done="1"/>
-  <w15:commentEx w15:paraId="4049856E" w15:done="1"/>
-  <w15:commentEx w15:paraId="0E4E33BB" w15:paraIdParent="4049856E" w15:done="1"/>
-  <w15:commentEx w15:paraId="4B9CFAF7" w15:paraIdParent="4049856E" w15:done="1"/>
-  <w15:commentEx w15:paraId="20605566" w15:done="1"/>
-  <w15:commentEx w15:paraId="2AB8DB49" w15:paraIdParent="20605566" w15:done="1"/>
-  <w15:commentEx w15:paraId="2200F38C" w15:done="1"/>
-  <w15:commentEx w15:paraId="775C802B" w15:paraIdParent="2200F38C" w15:done="1"/>
-  <w15:commentEx w15:paraId="60BF7BEF" w15:done="1"/>
-  <w15:commentEx w15:paraId="1B21FDE4" w15:done="1"/>
-  <w15:commentEx w15:paraId="2D02692D" w15:done="1"/>
-  <w15:commentEx w15:paraId="66ACB31F" w15:done="1"/>
-  <w15:commentEx w15:paraId="451C20B3" w15:paraIdParent="66ACB31F" w15:done="1"/>
-  <w15:commentEx w15:paraId="1E0904D2" w15:done="1"/>
-  <w15:commentEx w15:paraId="739AF5FD" w15:done="1"/>
-  <w15:commentEx w15:paraId="6F764DDA" w15:done="1"/>
-  <w15:commentEx w15:paraId="457C4B6A" w15:paraIdParent="6F764DDA" w15:done="1"/>
-  <w15:commentEx w15:paraId="29CB549E" w15:done="1"/>
-  <w15:commentEx w15:paraId="79040B79" w15:done="1"/>
-  <w15:commentEx w15:paraId="27695DC7" w15:paraIdParent="79040B79" w15:done="1"/>
-  <w15:commentEx w15:paraId="1C540CFB" w15:paraIdParent="79040B79" w15:done="1"/>
-  <w15:commentEx w15:paraId="3B8B4711" w15:paraIdParent="79040B79" w15:done="1"/>
-  <w15:commentEx w15:paraId="7670E5FD" w15:done="1"/>
-  <w15:commentEx w15:paraId="750B3CEB" w15:paraIdParent="7670E5FD" w15:done="1"/>
-  <w15:commentEx w15:paraId="2941D301" w15:done="1"/>
-  <w15:commentEx w15:paraId="7DB6D5A7" w15:paraIdParent="2941D301" w15:done="1"/>
-  <w15:commentEx w15:paraId="5128CBB3" w15:paraIdParent="2941D301" w15:done="1"/>
-  <w15:commentEx w15:paraId="433F7FE2" w15:paraIdParent="2941D301" w15:done="1"/>
-  <w15:commentEx w15:paraId="25553230" w15:done="1"/>
-  <w15:commentEx w15:paraId="4F72F286" w15:paraIdParent="25553230" w15:done="1"/>
-  <w15:commentEx w15:paraId="0820C378" w15:done="1"/>
-  <w15:commentEx w15:paraId="58B5AD5D" w15:done="1"/>
-  <w15:commentEx w15:paraId="29A335A7" w15:done="1"/>
-  <w15:commentEx w15:paraId="462118AB" w15:paraIdParent="29A335A7" w15:done="1"/>
-  <w15:commentEx w15:paraId="7833C2E5" w15:paraIdParent="29A335A7" w15:done="1"/>
-  <w15:commentEx w15:paraId="139A9AAE" w15:done="1"/>
-  <w15:commentEx w15:paraId="5ACEB56B" w15:paraIdParent="139A9AAE" w15:done="1"/>
-  <w15:commentEx w15:paraId="0B8D7CA8" w15:done="1"/>
-  <w15:commentEx w15:paraId="75CD26AF" w15:paraIdParent="0B8D7CA8" w15:done="1"/>
-  <w15:commentEx w15:paraId="1BB8153B" w15:done="1"/>
-  <w15:commentEx w15:paraId="52F7EC08" w15:done="0"/>
-  <w15:commentEx w15:paraId="27A5B8FC" w15:done="0"/>
-  <w15:commentEx w15:paraId="789348B1" w15:done="1"/>
-  <w15:commentEx w15:paraId="4A6052C0" w15:paraIdParent="789348B1" w15:done="1"/>
-  <w15:commentEx w15:paraId="170D3103" w15:done="1"/>
-  <w15:commentEx w15:paraId="2F9CD1F3" w15:done="1"/>
-  <w15:commentEx w15:paraId="53DB7CCF" w15:paraIdParent="2F9CD1F3" w15:done="1"/>
-  <w15:commentEx w15:paraId="674CFEB3" w15:done="1"/>
-  <w15:commentEx w15:paraId="6048E95F" w15:done="1"/>
-  <w15:commentEx w15:paraId="4E476A14" w15:done="0"/>
-  <w15:commentEx w15:paraId="3DA89C43" w15:done="0"/>
-  <w15:commentEx w15:paraId="1AF36F72" w15:done="0"/>
-</w15:commentsEx>
-</file>
-
-<file path=word/commentsIds.xml><?xml version="1.0" encoding="utf-8"?>
-<w16cid:commentsIds xmlns:wpc="http://schemas.microsoft.com/office/word/2010/wordprocessingCanvas" xmlns:cx="http://schemas.microsoft.com/office/drawing/2014/chartex" xmlns:cx1="http://schemas.microsoft.com/office/drawing/2015/9/8/chartex" xmlns:cx2="http://schemas.microsoft.com/office/drawing/2015/10/21/chartex" xmlns:cx3="http://schemas.microsoft.com/office/drawing/2016/5/9/chartex" xmlns:cx4="http://schemas.microsoft.com/office/drawing/2016/5/10/chartex" xmlns:cx5="http://schemas.microsoft.com/office/drawing/2016/5/11/chartex" xmlns:cx6="http://schemas.microsoft.com/office/drawing/2016/5/12/chartex" xmlns:cx7="http://schemas.microsoft.com/office/drawing/2016/5/13/chartex" xmlns:cx8="http://schemas.microsoft.com/office/drawing/2016/5/14/chartex" xmlns:mc="http://schemas.openxmlformats.org/markup-compatibility/2006" xmlns:aink="http://schemas.microsoft.com/office/drawing/2016/ink" xmlns:am3d="http://schemas.microsoft.com/office/drawing/2017/model3d" xmlns:o="urn:schemas-microsoft-com:office:office" xmlns:r="http://schemas.openxmlformats.org/officeDocument/2006/relationships" xmlns:m="http://schemas.openxmlformats.org/officeDocument/2006/math" xmlns:v="urn:schemas-microsoft-com:vml" xmlns:wp14="http://schemas.microsoft.com/office/word/2010/wordprocessingDrawing" xmlns:wp="http://schemas.openxmlformats.org/drawingml/2006/wordprocessingDrawing" xmlns:w10="urn:schemas-microsoft-com:office:word" xmlns:w="http://schemas.openxmlformats.org/wordprocessingml/2006/main" xmlns:w14="http://schemas.microsoft.com/office/word/2010/wordml" xmlns:w15="http://schemas.microsoft.com/office/word/2012/wordml" xmlns:w16cid="http://schemas.microsoft.com/office/word/2016/wordml/cid" xmlns:w16se="http://schemas.microsoft.com/office/word/2015/wordml/symex" xmlns:wpg="http://schemas.microsoft.com/office/word/2010/wordprocessingGroup" xmlns:wpi="http://schemas.microsoft.com/office/word/2010/wordprocessingInk" xmlns:wne="http://schemas.microsoft.com/office/word/2006/wordml" xmlns:wps="http://schemas.microsoft.com/office/word/2010/wordprocessingShape" mc:Ignorable="w14 w15 w16se w16cid wp14">
-  <w16cid:commentId w16cid:paraId="333FB765" w16cid:durableId="1F8580F0"/>
-  <w16cid:commentId w16cid:paraId="6FDACB24" w16cid:durableId="1F858254"/>
-  <w16cid:commentId w16cid:paraId="556347CA" w16cid:durableId="1F858373"/>
-  <w16cid:commentId w16cid:paraId="5CC5F8E8" w16cid:durableId="1F8583B7"/>
-  <w16cid:commentId w16cid:paraId="31EAC508" w16cid:durableId="1F3BA8CA"/>
-  <w16cid:commentId w16cid:paraId="16959B33" w16cid:durableId="1F8583FA"/>
-  <w16cid:commentId w16cid:paraId="046FBE76" w16cid:durableId="20045580"/>
-  <w16cid:commentId w16cid:paraId="4DEA5A8E" w16cid:durableId="1F8583D4"/>
-  <w16cid:commentId w16cid:paraId="4049856E" w16cid:durableId="201DAE28"/>
-  <w16cid:commentId w16cid:paraId="0E4E33BB" w16cid:durableId="20228FC9"/>
-  <w16cid:commentId w16cid:paraId="4B9CFAF7" w16cid:durableId="2028E4CA"/>
-  <w16cid:commentId w16cid:paraId="20605566" w16cid:durableId="1F85831B"/>
-  <w16cid:commentId w16cid:paraId="2AB8DB49" w16cid:durableId="200B6C72"/>
-  <w16cid:commentId w16cid:paraId="2200F38C" w16cid:durableId="20166134"/>
-  <w16cid:commentId w16cid:paraId="775C802B" w16cid:durableId="201DB6F5"/>
-  <w16cid:commentId w16cid:paraId="60BF7BEF" w16cid:durableId="200B6DCF"/>
-  <w16cid:commentId w16cid:paraId="1B21FDE4" w16cid:durableId="20166223"/>
-  <w16cid:commentId w16cid:paraId="2D02692D" w16cid:durableId="200CBF9D"/>
-  <w16cid:commentId w16cid:paraId="66ACB31F" w16cid:durableId="2016629C"/>
-  <w16cid:commentId w16cid:paraId="451C20B3" w16cid:durableId="201DAEA6"/>
-  <w16cid:commentId w16cid:paraId="1E0904D2" w16cid:durableId="201662F9"/>
-  <w16cid:commentId w16cid:paraId="739AF5FD" w16cid:durableId="2016630F"/>
-  <w16cid:commentId w16cid:paraId="6F764DDA" w16cid:durableId="20229213"/>
-  <w16cid:commentId w16cid:paraId="457C4B6A" w16cid:durableId="2028E511"/>
-  <w16cid:commentId w16cid:paraId="29CB549E" w16cid:durableId="1FD0A240"/>
-  <w16cid:commentId w16cid:paraId="79040B79" w16cid:durableId="2000EC1B"/>
-  <w16cid:commentId w16cid:paraId="27695DC7" w16cid:durableId="200455E1"/>
-  <w16cid:commentId w16cid:paraId="1C540CFB" w16cid:durableId="20229E5D"/>
-  <w16cid:commentId w16cid:paraId="3B8B4711" w16cid:durableId="2028E547"/>
-  <w16cid:commentId w16cid:paraId="7670E5FD" w16cid:durableId="1FD0A337"/>
-  <w16cid:commentId w16cid:paraId="750B3CEB" w16cid:durableId="1FF54A0E"/>
-  <w16cid:commentId w16cid:paraId="2941D301" w16cid:durableId="1FD0A39C"/>
-  <w16cid:commentId w16cid:paraId="7DB6D5A7" w16cid:durableId="1FF549BF"/>
-  <w16cid:commentId w16cid:paraId="5128CBB3" w16cid:durableId="2000ED01"/>
-  <w16cid:commentId w16cid:paraId="433F7FE2" w16cid:durableId="200456E0"/>
-  <w16cid:commentId w16cid:paraId="25553230" w16cid:durableId="200456F4"/>
-  <w16cid:commentId w16cid:paraId="4F72F286" w16cid:durableId="20100A50"/>
-  <w16cid:commentId w16cid:paraId="0820C378" w16cid:durableId="2004571C"/>
-  <w16cid:commentId w16cid:paraId="58B5AD5D" w16cid:durableId="2028E614"/>
-  <w16cid:commentId w16cid:paraId="29A335A7" w16cid:durableId="2028E69A"/>
-  <w16cid:commentId w16cid:paraId="462118AB" w16cid:durableId="20319138"/>
-  <w16cid:commentId w16cid:paraId="7833C2E5" w16cid:durableId="203B61DD"/>
-  <w16cid:commentId w16cid:paraId="139A9AAE" w16cid:durableId="20166068"/>
-  <w16cid:commentId w16cid:paraId="5ACEB56B" w16cid:durableId="20100A34"/>
-  <w16cid:commentId w16cid:paraId="0B8D7CA8" w16cid:durableId="2028E6B0"/>
-  <w16cid:commentId w16cid:paraId="75CD26AF" w16cid:durableId="203190C4"/>
-  <w16cid:commentId w16cid:paraId="1BB8153B" w16cid:durableId="20477604"/>
-  <w16cid:commentId w16cid:paraId="52F7EC08" w16cid:durableId="2028E6D3"/>
-  <w16cid:commentId w16cid:paraId="27A5B8FC" w16cid:durableId="202D553C"/>
-  <w16cid:commentId w16cid:paraId="789348B1" w16cid:durableId="2035278A"/>
-  <w16cid:commentId w16cid:paraId="4A6052C0" w16cid:durableId="203A18DB"/>
-  <w16cid:commentId w16cid:paraId="170D3103" w16cid:durableId="203D0EC2"/>
-  <w16cid:commentId w16cid:paraId="2F9CD1F3" w16cid:durableId="203527C5"/>
-  <w16cid:commentId w16cid:paraId="53DB7CCF" w16cid:durableId="203A1FB3"/>
-  <w16cid:commentId w16cid:paraId="674CFEB3" w16cid:durableId="203B6334"/>
-  <w16cid:commentId w16cid:paraId="6048E95F" w16cid:durableId="203B6367"/>
-  <w16cid:commentId w16cid:paraId="4E476A14" w16cid:durableId="203D1930"/>
-  <w16cid:commentId w16cid:paraId="3DA89C43" w16cid:durableId="203C0316"/>
-  <w16cid:commentId w16cid:paraId="1AF36F72" w16cid:durableId="203C033A"/>
-</w16cid:commentsIds>
 </file>
 
 <file path=word/numbering.xml><?xml version="1.0" encoding="utf-8"?>
@@ -6045,26 +4105,6 @@
     <w:abstractNumId w:val="0"/>
   </w:num>
 </w:numbering>
-</file>
-
-<file path=word/people.xml><?xml version="1.0" encoding="utf-8"?>
-<w15:people xmlns:wpc="http://schemas.microsoft.com/office/word/2010/wordprocessingCanvas" xmlns:cx="http://schemas.microsoft.com/office/drawing/2014/chartex" xmlns:cx1="http://schemas.microsoft.com/office/drawing/2015/9/8/chartex" xmlns:cx2="http://schemas.microsoft.com/office/drawing/2015/10/21/chartex" xmlns:cx3="http://schemas.microsoft.com/office/drawing/2016/5/9/chartex" xmlns:cx4="http://schemas.microsoft.com/office/drawing/2016/5/10/chartex" xmlns:cx5="http://schemas.microsoft.com/office/drawing/2016/5/11/chartex" xmlns:cx6="http://schemas.microsoft.com/office/drawing/2016/5/12/chartex" xmlns:cx7="http://schemas.microsoft.com/office/drawing/2016/5/13/chartex" xmlns:cx8="http://schemas.microsoft.com/office/drawing/2016/5/14/chartex" xmlns:mc="http://schemas.openxmlformats.org/markup-compatibility/2006" xmlns:aink="http://schemas.microsoft.com/office/drawing/2016/ink" xmlns:am3d="http://schemas.microsoft.com/office/drawing/2017/model3d" xmlns:o="urn:schemas-microsoft-com:office:office" xmlns:r="http://schemas.openxmlformats.org/officeDocument/2006/relationships" xmlns:m="http://schemas.openxmlformats.org/officeDocument/2006/math" xmlns:v="urn:schemas-microsoft-com:vml" xmlns:wp14="http://schemas.microsoft.com/office/word/2010/wordprocessingDrawing" xmlns:wp="http://schemas.openxmlformats.org/drawingml/2006/wordprocessingDrawing" xmlns:w10="urn:schemas-microsoft-com:office:word" xmlns:w="http://schemas.openxmlformats.org/wordprocessingml/2006/main" xmlns:w14="http://schemas.microsoft.com/office/word/2010/wordml" xmlns:w15="http://schemas.microsoft.com/office/word/2012/wordml" xmlns:w16cid="http://schemas.microsoft.com/office/word/2016/wordml/cid" xmlns:w16se="http://schemas.microsoft.com/office/word/2015/wordml/symex" xmlns:wpg="http://schemas.microsoft.com/office/word/2010/wordprocessingGroup" xmlns:wpi="http://schemas.microsoft.com/office/word/2010/wordprocessingInk" xmlns:wne="http://schemas.microsoft.com/office/word/2006/wordml" xmlns:wps="http://schemas.microsoft.com/office/word/2010/wordprocessingShape" mc:Ignorable="w14 w15 w16se w16cid wp14">
-  <w15:person w15:author="Buchanan, Erin M">
-    <w15:presenceInfo w15:providerId="AD" w15:userId="S::eri2005@missouristate.edu::245520d0-72e6-44b8-b90c-1c94bdd95622"/>
-  </w15:person>
-  <w15:person w15:author="Buchanan, Erin M [2]">
-    <w15:presenceInfo w15:providerId="Windows Live" w15:userId="245520d0-72e6-44b8-b90c-1c94bdd95622"/>
-  </w15:person>
-  <w15:person w15:author="Erin Buchanan">
-    <w15:presenceInfo w15:providerId="AD" w15:userId="S::ebuchanan@harrisburgu.edu::a202a620-6e05-42b1-a3fc-fcfad0b42cdc"/>
-  </w15:person>
-  <w15:person w15:author="Wikowsky, Addie J">
-    <w15:presenceInfo w15:providerId="AD" w15:userId="S::add0623@live.missouristate.edu::ffb3e315-145e-42d7-bd8d-35629c1361af"/>
-  </w15:person>
-  <w15:person w15:author="Wikowsky, Addie J [2]">
-    <w15:presenceInfo w15:providerId="Windows Live" w15:userId="ffb3e315-145e-42d7-bd8d-35629c1361af"/>
-  </w15:person>
-</w15:people>
 </file>
 
 <file path=word/styles.xml><?xml version="1.0" encoding="utf-8"?>

</xml_diff>

<commit_message>
I think i just addded one word for fluency
</commit_message>
<xml_diff>
--- a/Thesis Draft.docx
+++ b/Thesis Draft.docx
@@ -191,7 +191,18 @@
       </w:pPr>
       <w:r>
         <w:tab/>
-        <w:t>There are copious amounts of brain mechanisms that work into how much you can hold in your working. One factor is intelligence, specifically fluid intelligence (</w:t>
+        <w:t>There are copious amounts of brain mechanisms that work into how much you can hold in your working</w:t>
+      </w:r>
+      <w:r>
+        <w:t xml:space="preserve"> mem</w:t>
+      </w:r>
+      <w:bookmarkStart w:id="0" w:name="_GoBack"/>
+      <w:bookmarkEnd w:id="0"/>
+      <w:r>
+        <w:t>ory</w:t>
+      </w:r>
+      <w:r>
+        <w:t>. One factor is intelligence, specifically fluid intelligence (</w:t>
       </w:r>
       <w:r>
         <w:rPr>
@@ -200,17 +211,15 @@
         <w:t>gF</w:t>
       </w:r>
       <w:r>
-        <w:t xml:space="preserve">). Horn (1968) </w:t>
+        <w:t xml:space="preserve">). Horn </w:t>
       </w:r>
       <w:r>
         <w:lastRenderedPageBreak/>
-        <w:t xml:space="preserve">describes intelligence as behavior that can be observed and measured. Horn is describing that, for researchers in the behavioral sciences, intelligence needs to be measured in some aspect for it to be considered observable.. </w:t>
-      </w:r>
-      <w:proofErr w:type="spellStart"/>
+        <w:t xml:space="preserve">(1968) describes intelligence as behavior that can be observed and measured. Horn is describing that, for researchers in the behavioral sciences, intelligence needs to be measured in some aspect for it to be considered observable.. </w:t>
+      </w:r>
       <w:r>
         <w:t>Jaeggi</w:t>
       </w:r>
-      <w:proofErr w:type="spellEnd"/>
       <w:r>
         <w:t xml:space="preserve"> et al. (2008) classify </w:t>
       </w:r>
@@ -835,7 +844,6 @@
         </w:rPr>
         <w:t xml:space="preserve">is a measure of </w:t>
       </w:r>
-      <w:proofErr w:type="spellStart"/>
       <w:r>
         <w:rPr>
           <w:i/>
@@ -843,7 +851,6 @@
         </w:rPr>
         <w:t>gF</w:t>
       </w:r>
-      <w:proofErr w:type="spellEnd"/>
       <w:r>
         <w:rPr>
           <w:color w:val="000000" w:themeColor="text1"/>
@@ -1552,14 +1559,12 @@
       <w:r>
         <w:t xml:space="preserve">WM, </w:t>
       </w:r>
-      <w:proofErr w:type="spellStart"/>
       <w:r>
         <w:rPr>
           <w:i/>
         </w:rPr>
         <w:t>gF</w:t>
       </w:r>
-      <w:proofErr w:type="spellEnd"/>
       <w:r>
         <w:rPr>
           <w:i/>
@@ -1788,10 +1793,6 @@
       <w:r>
         <w:t xml:space="preserve">exception </w:t>
       </w:r>
-      <w:commentRangeStart w:id="0"/>
-      <w:commentRangeStart w:id="1"/>
-      <w:commentRangeEnd w:id="0"/>
-      <w:commentRangeEnd w:id="1"/>
       <w:r>
         <w:t xml:space="preserve">that those who were an expert at the task (chess in this study), could make up for </w:t>
       </w:r>
@@ -1816,8 +1817,6 @@
         <w:spacing w:line="480" w:lineRule="auto"/>
         <w:ind w:firstLine="720"/>
       </w:pPr>
-      <w:commentRangeStart w:id="2"/>
-      <w:commentRangeEnd w:id="2"/>
       <w:r>
         <w:t>T</w:t>
       </w:r>
@@ -2469,15 +2468,7 @@
         <w:t xml:space="preserve"> It is a demonstration of expertise for those who do not have any foreign language</w:t>
       </w:r>
       <w:r>
-        <w:t xml:space="preserve"> </w:t>
-      </w:r>
-      <w:bookmarkStart w:id="3" w:name="_GoBack"/>
-      <w:r>
-        <w:t>experience</w:t>
-      </w:r>
-      <w:bookmarkEnd w:id="3"/>
-      <w:r>
-        <w:t xml:space="preserve">. </w:t>
+        <w:t xml:space="preserve"> experience. </w:t>
       </w:r>
       <w:r>
         <w:t xml:space="preserve">For this </w:t>

</xml_diff>

<commit_message>
just a couple of word updates found while working up presentation
</commit_message>
<xml_diff>
--- a/Thesis Draft.docx
+++ b/Thesis Draft.docx
@@ -194,12 +194,7 @@
         <w:t>There are copious amounts of brain mechanisms that work into how much you can hold in your working</w:t>
       </w:r>
       <w:r>
-        <w:t xml:space="preserve"> mem</w:t>
-      </w:r>
-      <w:bookmarkStart w:id="0" w:name="_GoBack"/>
-      <w:bookmarkEnd w:id="0"/>
-      <w:r>
-        <w:t>ory</w:t>
+        <w:t xml:space="preserve"> memory</w:t>
       </w:r>
       <w:r>
         <w:t>. One factor is intelligence, specifically fluid intelligence (</w:t>
@@ -215,7 +210,7 @@
       </w:r>
       <w:r>
         <w:lastRenderedPageBreak/>
-        <w:t xml:space="preserve">(1968) describes intelligence as behavior that can be observed and measured. Horn is describing that, for researchers in the behavioral sciences, intelligence needs to be measured in some aspect for it to be considered observable.. </w:t>
+        <w:t xml:space="preserve">(1968) describes intelligence as behavior that can be observed and measured. Horn is describing that, for researchers in the behavioral sciences, intelligence needs to be measured in some aspect for it to be considered observable. </w:t>
       </w:r>
       <w:r>
         <w:t>Jaeggi</w:t>
@@ -923,7 +918,7 @@
         <w:rPr>
           <w:color w:val="000000" w:themeColor="text1"/>
         </w:rPr>
-        <w:t xml:space="preserve">, &amp; Stokes, 1998). The participant is presented with </w:t>
+        <w:t xml:space="preserve"> &amp; Stokes, 1998). The participant is presented with </w:t>
       </w:r>
       <w:r>
         <w:rPr>
@@ -2170,7 +2165,13 @@
         <w:t>,</w:t>
       </w:r>
       <w:r>
-        <w:t xml:space="preserve"> the participant then is prompted with the OSPAN instructions where they are told after they make their decision about whether the math operations answer is true or false, and that they must try to remember the letter that follows. The participant is told that it is important for them to answer the math operations quickly and accurately and must answer at least 85% of the problems correctly.</w:t>
+        <w:t xml:space="preserve"> the participant then is prompted with the </w:t>
+      </w:r>
+      <w:r>
+        <w:t>A</w:t>
+      </w:r>
+      <w:r>
+        <w:t>OSPAN instructions where they are told after they make their decision about whether the math operations answer is true or false, and that they must try to remember the letter that follows. The participant is told that it is important for them to answer the math operations quickly and accurately and must answer at least 85% of the problems correctly.</w:t>
       </w:r>
       <w:r>
         <w:t xml:space="preserve"> The percent correct is displayed on the screen.</w:t>
@@ -2188,7 +2189,24 @@
         <w:t xml:space="preserve">, and scores can range from 0 to 75. </w:t>
       </w:r>
       <w:r>
-        <w:t xml:space="preserve">Participants who do not score about 85% will be not used in the study. </w:t>
+        <w:t xml:space="preserve">Participants who do not score about 85% will </w:t>
+      </w:r>
+      <w:r>
+        <w:t>not</w:t>
+      </w:r>
+      <w:r>
+        <w:t xml:space="preserve"> </w:t>
+      </w:r>
+      <w:bookmarkStart w:id="0" w:name="_GoBack"/>
+      <w:bookmarkEnd w:id="0"/>
+      <w:r>
+        <w:t>be</w:t>
+      </w:r>
+      <w:r>
+        <w:t xml:space="preserve"> </w:t>
+      </w:r>
+      <w:r>
+        <w:t xml:space="preserve">used in the study. </w:t>
       </w:r>
     </w:p>
     <w:p>

</xml_diff>

<commit_message>
added and revised a little bit
</commit_message>
<xml_diff>
--- a/Thesis Draft.docx
+++ b/Thesis Draft.docx
@@ -14,17 +14,43 @@
         <w:rPr>
           <w:b/>
         </w:rPr>
-        <w:t>Expertise within Working Memory and Fluid Intelligence</w:t>
-      </w:r>
-    </w:p>
-    <w:p>
-      <w:pPr>
-        <w:spacing w:line="480" w:lineRule="auto"/>
-      </w:pPr>
+        <w:t xml:space="preserve">Expertise </w:t>
+      </w:r>
       <w:r>
         <w:rPr>
           <w:b/>
         </w:rPr>
+        <w:t>W</w:t>
+      </w:r>
+      <w:r>
+        <w:rPr>
+          <w:b/>
+        </w:rPr>
+        <w:t xml:space="preserve">ithin Working Memory and Fluid </w:t>
+      </w:r>
+      <w:commentRangeStart w:id="0"/>
+      <w:r>
+        <w:rPr>
+          <w:b/>
+        </w:rPr>
+        <w:t>Intelligence</w:t>
+      </w:r>
+      <w:commentRangeEnd w:id="0"/>
+      <w:r>
+        <w:rPr>
+          <w:rStyle w:val="CommentReference"/>
+        </w:rPr>
+        <w:commentReference w:id="0"/>
+      </w:r>
+    </w:p>
+    <w:p>
+      <w:pPr>
+        <w:spacing w:line="480" w:lineRule="auto"/>
+      </w:pPr>
+      <w:r>
+        <w:rPr>
+          <w:b/>
+        </w:rPr>
         <w:t>Working Memory</w:t>
       </w:r>
     </w:p>
@@ -55,7 +81,7 @@
         <w:rPr>
           <w:color w:val="000000"/>
         </w:rPr>
-        <w:t xml:space="preserve"> Working memory plays its biggest role as part of your short-term memory (STM). STM, defined by </w:t>
+        <w:t xml:space="preserve"> Working memory plays its biggest role as part of short-term memory (STM). STM, defined by </w:t>
       </w:r>
       <w:r>
         <w:rPr>
@@ -117,7 +143,16 @@
         <w:t xml:space="preserve"> in 1974</w:t>
       </w:r>
       <w:r>
-        <w:t>. Their model included the idea of a phonological loop, visuospatial sketchpad, and central executive. The phonological loop (</w:t>
+        <w:t xml:space="preserve">. Their model included the </w:t>
+      </w:r>
+      <w:r>
+        <w:t>concept</w:t>
+      </w:r>
+      <w:r>
+        <w:t xml:space="preserve"> </w:t>
+      </w:r>
+      <w:r>
+        <w:t>of a phonological loop, visuospatial sketchpad, and central executive. The phonological loop (</w:t>
       </w:r>
       <w:r>
         <w:t xml:space="preserve">previously the </w:t>
@@ -159,10 +194,40 @@
         <w:t xml:space="preserve"> Baddeley and Hitch’s memory model additionally includes a visuospatial sketchpad, which is primarily responsible for visual and spatial encoding. </w:t>
       </w:r>
       <w:r>
-        <w:t xml:space="preserve">Visual encoding would be when you receive an incoming image or stimuli and </w:t>
-      </w:r>
-      <w:r>
-        <w:t xml:space="preserve">your brain is recognizing it so you can respond appropriately. </w:t>
+        <w:t xml:space="preserve">Visual encoding would be when </w:t>
+      </w:r>
+      <w:r>
+        <w:t>a person</w:t>
+      </w:r>
+      <w:r>
+        <w:t xml:space="preserve"> </w:t>
+      </w:r>
+      <w:r>
+        <w:t>receive</w:t>
+      </w:r>
+      <w:r>
+        <w:t>s</w:t>
+      </w:r>
+      <w:r>
+        <w:t xml:space="preserve"> an incoming image or stimuli and </w:t>
+      </w:r>
+      <w:r>
+        <w:t>their</w:t>
+      </w:r>
+      <w:r>
+        <w:t xml:space="preserve"> </w:t>
+      </w:r>
+      <w:r>
+        <w:t xml:space="preserve">brain is recognizing it so </w:t>
+      </w:r>
+      <w:r>
+        <w:t>they</w:t>
+      </w:r>
+      <w:r>
+        <w:t xml:space="preserve"> </w:t>
+      </w:r>
+      <w:r>
+        <w:t xml:space="preserve">can respond appropriately. </w:t>
       </w:r>
       <w:r>
         <w:t xml:space="preserve">Baddeley and Hitch (1994) explain that the visuospatial sketchpad is a type of work space for incoming information. The final piece of their model is the central executive. The central executive is responsible for controlling when the phonological loop and visuospatial sketchpad are used, and how they interact with one another (Baddeley, 2002). </w:t>
@@ -234,7 +299,7 @@
         <w:t>gF</w:t>
       </w:r>
       <w:r>
-        <w:t xml:space="preserve"> is related to attentional control, or a person’s ability to disregard any interference that could affect performance. Gray et al. also says that attentional control is necessary for the abstract thinking needed for </w:t>
+        <w:t xml:space="preserve"> is related to attentional control, or a person’s ability to disregard any interference that could affect performance. Gray et al. also say that attentional control is necessary for the abstract thinking needed for </w:t>
       </w:r>
       <w:r>
         <w:rPr>
@@ -263,6 +328,7 @@
       <w:r>
         <w:t xml:space="preserve"> </w:t>
       </w:r>
+      <w:commentRangeStart w:id="1"/>
       <w:r>
         <w:t xml:space="preserve">One of the primary ways to measure </w:t>
       </w:r>
@@ -281,6 +347,13 @@
         </w:rPr>
         <w:t xml:space="preserve">Raven’s Advanced Progressive Matrices (APM). </w:t>
       </w:r>
+      <w:commentRangeEnd w:id="1"/>
+      <w:r>
+        <w:rPr>
+          <w:rStyle w:val="CommentReference"/>
+        </w:rPr>
+        <w:commentReference w:id="1"/>
+      </w:r>
     </w:p>
     <w:p>
       <w:pPr>
@@ -320,7 +393,21 @@
         <w:ind w:firstLine="720"/>
       </w:pPr>
       <w:r>
-        <w:t>Working memory has been tested in the field of psychology since Miller introduced the “magic number” in 1956. Yuan et al. (2006) suggest that there are two types of measurement</w:t>
+        <w:t xml:space="preserve">Working memory has been tested in the field of psychology since </w:t>
+      </w:r>
+      <w:commentRangeStart w:id="2"/>
+      <w:r>
+        <w:t xml:space="preserve">Miller </w:t>
+      </w:r>
+      <w:commentRangeEnd w:id="2"/>
+      <w:r>
+        <w:rPr>
+          <w:rStyle w:val="CommentReference"/>
+        </w:rPr>
+        <w:commentReference w:id="2"/>
+      </w:r>
+      <w:r>
+        <w:t>introduced the “magic number” in 1956. Yuan et al. (2006) suggest that there are two types of measurement</w:t>
       </w:r>
       <w:r>
         <w:t>:</w:t>
@@ -1162,7 +1249,27 @@
         <w:rPr>
           <w:color w:val="000000" w:themeColor="text1"/>
         </w:rPr>
-        <w:t xml:space="preserve"> were strongly linked, </w:t>
+        <w:t xml:space="preserve"> were strongly </w:t>
+      </w:r>
+      <w:commentRangeStart w:id="3"/>
+      <w:r>
+        <w:rPr>
+          <w:color w:val="000000" w:themeColor="text1"/>
+        </w:rPr>
+        <w:t>linked</w:t>
+      </w:r>
+      <w:commentRangeEnd w:id="3"/>
+      <w:r>
+        <w:rPr>
+          <w:rStyle w:val="CommentReference"/>
+        </w:rPr>
+        <w:commentReference w:id="3"/>
+      </w:r>
+      <w:r>
+        <w:rPr>
+          <w:color w:val="000000" w:themeColor="text1"/>
+        </w:rPr>
+        <w:t xml:space="preserve">, </w:t>
       </w:r>
       <w:r>
         <w:rPr>
@@ -1187,7 +1294,27 @@
         <w:rPr>
           <w:color w:val="000000" w:themeColor="text1"/>
         </w:rPr>
-        <w:t xml:space="preserve"> was not linked to STM. The authors suggest that since WM is correlated with STM and </w:t>
+        <w:t xml:space="preserve"> was not </w:t>
+      </w:r>
+      <w:commentRangeStart w:id="4"/>
+      <w:r>
+        <w:rPr>
+          <w:color w:val="000000" w:themeColor="text1"/>
+        </w:rPr>
+        <w:t xml:space="preserve">linked </w:t>
+      </w:r>
+      <w:commentRangeEnd w:id="4"/>
+      <w:r>
+        <w:rPr>
+          <w:rStyle w:val="CommentReference"/>
+        </w:rPr>
+        <w:commentReference w:id="4"/>
+      </w:r>
+      <w:r>
+        <w:rPr>
+          <w:color w:val="000000" w:themeColor="text1"/>
+        </w:rPr>
+        <w:t xml:space="preserve">to STM. The authors suggest that since WM is correlated with STM and </w:t>
       </w:r>
       <w:r>
         <w:rPr>
@@ -1344,7 +1471,21 @@
         <w:t xml:space="preserve">boards </w:t>
       </w:r>
       <w:r>
-        <w:t>were recreated two ways. The first position was played games that were in the middle of a match and the second was from randomly placing the pieces on the board</w:t>
+        <w:t xml:space="preserve">were recreated two ways. </w:t>
+      </w:r>
+      <w:commentRangeStart w:id="5"/>
+      <w:r>
+        <w:t xml:space="preserve">The </w:t>
+      </w:r>
+      <w:commentRangeEnd w:id="5"/>
+      <w:r>
+        <w:rPr>
+          <w:rStyle w:val="CommentReference"/>
+        </w:rPr>
+        <w:commentReference w:id="5"/>
+      </w:r>
+      <w:r>
+        <w:t>first position was played games that were in the middle of a match and the second was from randomly placing the pieces on the board</w:t>
       </w:r>
       <w:r>
         <w:t xml:space="preserve">. The participant was </w:t>
@@ -1937,7 +2078,21 @@
         <w:t xml:space="preserve"> is important because </w:t>
       </w:r>
       <w:r>
-        <w:t xml:space="preserve">it shapes our overall learning experience and everyday critical thinking. </w:t>
+        <w:t xml:space="preserve">it shapes our overall learning experience and everyday critical </w:t>
+      </w:r>
+      <w:commentRangeStart w:id="6"/>
+      <w:r>
+        <w:t>thinking</w:t>
+      </w:r>
+      <w:commentRangeEnd w:id="6"/>
+      <w:r>
+        <w:rPr>
+          <w:rStyle w:val="CommentReference"/>
+        </w:rPr>
+        <w:commentReference w:id="6"/>
+      </w:r>
+      <w:r>
+        <w:t xml:space="preserve">. </w:t>
       </w:r>
     </w:p>
     <w:p>
@@ -1986,37 +2141,54 @@
         <w:t xml:space="preserve"> Missouri State’s participation system, </w:t>
       </w:r>
       <w:r>
-        <w:t xml:space="preserve">SONA. There were two options for students to choose from, the control </w:t>
-      </w:r>
-      <w:r>
-        <w:t xml:space="preserve">experiment </w:t>
-      </w:r>
-      <w:r>
-        <w:t xml:space="preserve">(Insert title of study) or the </w:t>
-      </w:r>
-      <w:r>
-        <w:t xml:space="preserve">foreign language </w:t>
-      </w:r>
-      <w:r>
-        <w:t xml:space="preserve">portion </w:t>
-      </w:r>
-      <w:r>
-        <w:t xml:space="preserve">(Insert title of study for those with experience in a second language). The participants who signed up for the </w:t>
-      </w:r>
-      <w:r>
-        <w:t xml:space="preserve">foreign language </w:t>
-      </w:r>
-      <w:r>
-        <w:t>section were required to have taken French, German, or Spanish for two years in High School, or be enrolled at the university</w:t>
-      </w:r>
-      <w:r>
-        <w:t xml:space="preserve"> in a foreign language course</w:t>
+        <w:t xml:space="preserve">SONA. There were two options for students to choose from, </w:t>
+      </w:r>
+      <w:r>
+        <w:t>Expertise Study and Expertise Study with a Foreign Language requirement</w:t>
+      </w:r>
+      <w:r>
+        <w:t xml:space="preserve">. The participants who signed up for the </w:t>
+      </w:r>
+      <w:r>
+        <w:t>Expertise Study with a Foreign Language requirement</w:t>
+      </w:r>
+      <w:r>
+        <w:t xml:space="preserve"> were required to have taken French, German, or Spanish for two years in </w:t>
+      </w:r>
+      <w:r>
+        <w:t>h</w:t>
+      </w:r>
+      <w:r>
+        <w:t xml:space="preserve">igh </w:t>
+      </w:r>
+      <w:r>
+        <w:t>s</w:t>
+      </w:r>
+      <w:r>
+        <w:t>chool</w:t>
+      </w:r>
+      <w:r>
+        <w:t xml:space="preserve"> or in college</w:t>
       </w:r>
       <w:r>
         <w:t xml:space="preserve">. </w:t>
       </w:r>
       <w:r>
-        <w:t xml:space="preserve">There was a total of x participants, x% were female, x% were male, all between the ages of x-x. They received course credit for their participation in this study. </w:t>
+        <w:t xml:space="preserve">There was a total of x participants, x% were female, x% were male, all between the ages of x-x. They received course credit for their participation in this </w:t>
+      </w:r>
+      <w:commentRangeStart w:id="7"/>
+      <w:r>
+        <w:t>study</w:t>
+      </w:r>
+      <w:commentRangeEnd w:id="7"/>
+      <w:r>
+        <w:rPr>
+          <w:rStyle w:val="CommentReference"/>
+        </w:rPr>
+        <w:commentReference w:id="7"/>
+      </w:r>
+      <w:r>
+        <w:t xml:space="preserve">. </w:t>
       </w:r>
     </w:p>
     <w:p>
@@ -2036,7 +2208,21 @@
         <w:rPr>
           <w:b/>
         </w:rPr>
-        <w:t xml:space="preserve"> and Procedure</w:t>
+        <w:t xml:space="preserve"> and </w:t>
+      </w:r>
+      <w:commentRangeStart w:id="8"/>
+      <w:r>
+        <w:rPr>
+          <w:b/>
+        </w:rPr>
+        <w:t>Procedure</w:t>
+      </w:r>
+      <w:commentRangeEnd w:id="8"/>
+      <w:r>
+        <w:rPr>
+          <w:rStyle w:val="CommentReference"/>
+        </w:rPr>
+        <w:commentReference w:id="8"/>
       </w:r>
     </w:p>
     <w:p>
@@ -2046,7 +2232,49 @@
       <w:r>
         <w:lastRenderedPageBreak/>
         <w:tab/>
-        <w:t>All tasks were given to each participant at the same time. They were administered in groups of x. The order of tasks was counterbalanced for each section</w:t>
+        <w:t xml:space="preserve">All tasks were given to each </w:t>
+      </w:r>
+      <w:commentRangeStart w:id="9"/>
+      <w:r>
+        <w:t>participant at the same time</w:t>
+      </w:r>
+      <w:commentRangeEnd w:id="9"/>
+      <w:r>
+        <w:rPr>
+          <w:rStyle w:val="CommentReference"/>
+        </w:rPr>
+        <w:commentReference w:id="9"/>
+      </w:r>
+      <w:r>
+        <w:t xml:space="preserve">. </w:t>
+      </w:r>
+      <w:commentRangeStart w:id="10"/>
+      <w:r>
+        <w:t>The</w:t>
+      </w:r>
+      <w:commentRangeEnd w:id="10"/>
+      <w:r>
+        <w:rPr>
+          <w:rStyle w:val="CommentReference"/>
+        </w:rPr>
+        <w:commentReference w:id="10"/>
+      </w:r>
+      <w:r>
+        <w:t xml:space="preserve">y were administered in groups of x. </w:t>
+      </w:r>
+      <w:commentRangeStart w:id="11"/>
+      <w:r>
+        <w:t xml:space="preserve">The </w:t>
+      </w:r>
+      <w:commentRangeEnd w:id="11"/>
+      <w:r>
+        <w:rPr>
+          <w:rStyle w:val="CommentReference"/>
+        </w:rPr>
+        <w:commentReference w:id="11"/>
+      </w:r>
+      <w:r>
+        <w:t>order of tasks was counterbalanced for each section</w:t>
       </w:r>
       <w:r>
         <w:t>, control or foreign language,</w:t>
@@ -2189,7 +2417,7 @@
         <w:t xml:space="preserve">, and scores can range from 0 to 75. </w:t>
       </w:r>
       <w:r>
-        <w:t xml:space="preserve">Participants who do not score about 85% will </w:t>
+        <w:t xml:space="preserve">Participants who do not score 85% will </w:t>
       </w:r>
       <w:r>
         <w:t xml:space="preserve">not be </w:t>
@@ -2242,7 +2470,7 @@
                     <pic:cNvPicPr/>
                   </pic:nvPicPr>
                   <pic:blipFill>
-                    <a:blip r:embed="rId5"/>
+                    <a:blip r:embed="rId8"/>
                     <a:stretch>
                       <a:fillRect/>
                     </a:stretch>
@@ -2306,7 +2534,7 @@
                     <pic:cNvPicPr/>
                   </pic:nvPicPr>
                   <pic:blipFill>
-                    <a:blip r:embed="rId6"/>
+                    <a:blip r:embed="rId9"/>
                     <a:stretch>
                       <a:fillRect/>
                     </a:stretch>
@@ -2432,7 +2660,7 @@
                     <pic:cNvPicPr/>
                   </pic:nvPicPr>
                   <pic:blipFill>
-                    <a:blip r:embed="rId7"/>
+                    <a:blip r:embed="rId10"/>
                     <a:stretch>
                       <a:fillRect/>
                     </a:stretch>
@@ -2492,7 +2720,7 @@
       <w:r>
         <w:t>online typing task (</w:t>
       </w:r>
-      <w:hyperlink r:id="rId8" w:history="1">
+      <w:hyperlink r:id="rId11" w:history="1">
         <w:r>
           <w:rPr>
             <w:rStyle w:val="Hyperlink"/>
@@ -2514,7 +2742,21 @@
       </w:r>
       <w:r>
         <w:lastRenderedPageBreak/>
-        <w:t>participants had one minute to type as quickly and accurately as possible. Figure X demonstrates the prompt participants had to type. The timer started as soon as the participant began typing. The website keeps track of any typing errors the participant may have committed. Figure X shows an example of the participants raw typing speed, errors, and adjusted speed. Their typing speed is on a scale from 0-100, ranging from slow to pro.</w:t>
+        <w:t xml:space="preserve">participants had one minute to type as quickly and accurately as possible. Figure X demonstrates the prompt participants had to type. The timer started as soon as the participant began typing. The website keeps track of any typing errors the participant may have committed. Figure X shows an example of the participants raw typing speed, errors, and adjusted speed. Their typing speed is on a scale from 0-100, ranging from slow to </w:t>
+      </w:r>
+      <w:commentRangeStart w:id="12"/>
+      <w:r>
+        <w:t>pro</w:t>
+      </w:r>
+      <w:commentRangeEnd w:id="12"/>
+      <w:r>
+        <w:rPr>
+          <w:rStyle w:val="CommentReference"/>
+        </w:rPr>
+        <w:commentReference w:id="12"/>
+      </w:r>
+      <w:r>
+        <w:t>.</w:t>
       </w:r>
     </w:p>
     <w:p>
@@ -2555,7 +2797,7 @@
                     <pic:cNvPicPr/>
                   </pic:nvPicPr>
                   <pic:blipFill>
-                    <a:blip r:embed="rId9">
+                    <a:blip r:embed="rId12">
                       <a:extLst>
                         <a:ext uri="{28A0092B-C50C-407E-A947-70E740481C1C}">
                           <a14:useLocalDpi xmlns:a14="http://schemas.microsoft.com/office/drawing/2010/main" val="0"/>
@@ -2622,7 +2864,7 @@
                     <pic:cNvPicPr/>
                   </pic:nvPicPr>
                   <pic:blipFill>
-                    <a:blip r:embed="rId10">
+                    <a:blip r:embed="rId13">
                       <a:extLst>
                         <a:ext uri="{28A0092B-C50C-407E-A947-70E740481C1C}">
                           <a14:useLocalDpi xmlns:a14="http://schemas.microsoft.com/office/drawing/2010/main" val="0"/>
@@ -2660,7 +2902,21 @@
         <w:t>Foreign Language Placement Exam.</w:t>
       </w:r>
       <w:r>
-        <w:t xml:space="preserve"> This task was part of the experimental design for expertise. Participants would sign up</w:t>
+        <w:t xml:space="preserve"> </w:t>
+      </w:r>
+      <w:commentRangeStart w:id="13"/>
+      <w:r>
+        <w:t xml:space="preserve">This </w:t>
+      </w:r>
+      <w:commentRangeEnd w:id="13"/>
+      <w:r>
+        <w:rPr>
+          <w:rStyle w:val="CommentReference"/>
+        </w:rPr>
+        <w:commentReference w:id="13"/>
+      </w:r>
+      <w:r>
+        <w:t>task was part of the experimental design for expertise. Participants would sign up</w:t>
       </w:r>
       <w:r>
         <w:t xml:space="preserve"> for</w:t>
@@ -2739,7 +2995,21 @@
         <w:t xml:space="preserve">These scores will be translated </w:t>
       </w:r>
       <w:r>
-        <w:t xml:space="preserve">into z-scores to be able to use a standardized metric for language expertise overall. </w:t>
+        <w:t xml:space="preserve">into z-scores to be able to use a standardized metric for language expertise </w:t>
+      </w:r>
+      <w:commentRangeStart w:id="14"/>
+      <w:r>
+        <w:t>overall</w:t>
+      </w:r>
+      <w:commentRangeEnd w:id="14"/>
+      <w:r>
+        <w:rPr>
+          <w:rStyle w:val="CommentReference"/>
+        </w:rPr>
+        <w:commentReference w:id="14"/>
+      </w:r>
+      <w:r>
+        <w:t xml:space="preserve">. </w:t>
       </w:r>
     </w:p>
     <w:p>
@@ -2798,7 +3068,7 @@
                     <pic:cNvPicPr/>
                   </pic:nvPicPr>
                   <pic:blipFill>
-                    <a:blip r:embed="rId11"/>
+                    <a:blip r:embed="rId14"/>
                     <a:stretch>
                       <a:fillRect/>
                     </a:stretch>
@@ -2867,7 +3137,7 @@
                     <pic:cNvPicPr/>
                   </pic:nvPicPr>
                   <pic:blipFill>
-                    <a:blip r:embed="rId12">
+                    <a:blip r:embed="rId15">
                       <a:extLst>
                         <a:ext uri="{28A0092B-C50C-407E-A947-70E740481C1C}">
                           <a14:useLocalDpi xmlns:a14="http://schemas.microsoft.com/office/drawing/2010/main" val="0"/>
@@ -2920,7 +3190,7 @@
                     <pic:cNvPicPr/>
                   </pic:nvPicPr>
                   <pic:blipFill>
-                    <a:blip r:embed="rId13">
+                    <a:blip r:embed="rId16">
                       <a:extLst>
                         <a:ext uri="{28A0092B-C50C-407E-A947-70E740481C1C}">
                           <a14:useLocalDpi xmlns:a14="http://schemas.microsoft.com/office/drawing/2010/main" val="0"/>
@@ -2972,7 +3242,7 @@
                     <pic:cNvPicPr/>
                   </pic:nvPicPr>
                   <pic:blipFill>
-                    <a:blip r:embed="rId14">
+                    <a:blip r:embed="rId17">
                       <a:extLst>
                         <a:ext uri="{28A0092B-C50C-407E-A947-70E740481C1C}">
                           <a14:useLocalDpi xmlns:a14="http://schemas.microsoft.com/office/drawing/2010/main" val="0"/>
@@ -3055,7 +3325,21 @@
         <w:t xml:space="preserve"> compare expertise and working memory again, and then see how expertise and fluid intelligence are related</w:t>
       </w:r>
       <w:r>
-        <w:t xml:space="preserve"> as well. The hypothesis </w:t>
+        <w:t xml:space="preserve"> as well. </w:t>
+      </w:r>
+      <w:commentRangeStart w:id="15"/>
+      <w:r>
+        <w:t xml:space="preserve">The </w:t>
+      </w:r>
+      <w:commentRangeEnd w:id="15"/>
+      <w:r>
+        <w:rPr>
+          <w:rStyle w:val="CommentReference"/>
+        </w:rPr>
+        <w:commentReference w:id="15"/>
+      </w:r>
+      <w:r>
+        <w:t xml:space="preserve">hypothesis </w:t>
       </w:r>
       <w:r>
         <w:t xml:space="preserve">is </w:t>
@@ -3079,7 +3363,12 @@
         <w:t>A</w:t>
       </w:r>
       <w:r>
-        <w:t xml:space="preserve">OSPAN scores and higher fluid intelligence </w:t>
+        <w:t xml:space="preserve">OSPAN scores and higher fluid </w:t>
+      </w:r>
+      <w:bookmarkStart w:id="16" w:name="_GoBack"/>
+      <w:bookmarkEnd w:id="16"/>
+      <w:r>
+        <w:t xml:space="preserve">intelligence </w:t>
       </w:r>
       <w:r>
         <w:t>APM</w:t>
@@ -3476,12 +3765,7 @@
       </w:r>
       <w:proofErr w:type="spellEnd"/>
       <w:r>
-        <w:t>, H. R., Neubauer, A. C., Stern, E. (2006). Superior performance and n</w:t>
-      </w:r>
-      <w:bookmarkStart w:id="0" w:name="_GoBack"/>
-      <w:bookmarkEnd w:id="0"/>
-      <w:r>
-        <w:t xml:space="preserve">eural efficiency: The impact of intelligence and expertise. </w:t>
+        <w:t xml:space="preserve">, H. R., Neubauer, A. C., Stern, E. (2006). Superior performance and neural efficiency: The impact of intelligence and expertise. </w:t>
       </w:r>
       <w:r>
         <w:rPr>
@@ -3558,7 +3842,7 @@
       <w:r>
         <w:t xml:space="preserve">(3), 242–259. </w:t>
       </w:r>
-      <w:hyperlink r:id="rId15" w:history="1">
+      <w:hyperlink r:id="rId18" w:history="1">
         <w:r>
           <w:rPr>
             <w:rStyle w:val="Hyperlink"/>
@@ -3727,18 +4011,12 @@
           <w:rStyle w:val="Hyperlink"/>
         </w:rPr>
       </w:pPr>
-      <w:hyperlink r:id="rId16" w:history="1">
+      <w:hyperlink r:id="rId19" w:history="1">
         <w:r>
           <w:rPr>
             <w:rStyle w:val="Hyperlink"/>
           </w:rPr>
-          <w:t>https://www.millisecond.com/download/library/v5/ospan/automatedospan.manua</w:t>
-        </w:r>
-        <w:r>
-          <w:rPr>
-            <w:rStyle w:val="Hyperlink"/>
-          </w:rPr>
-          <w:t>l</w:t>
+          <w:t>https://www.millisecond.com/download/library/v5/ospan/automatedospan.manual</w:t>
         </w:r>
       </w:hyperlink>
     </w:p>
@@ -3865,13 +4143,7 @@
         <w:rPr>
           <w:color w:val="000000"/>
         </w:rPr>
-        <w:t xml:space="preserve">, </w:t>
-      </w:r>
-      <w:r>
-        <w:rPr>
-          <w:color w:val="000000"/>
-        </w:rPr>
-        <w:t>M</w:t>
+        <w:t>, M</w:t>
       </w:r>
       <w:r>
         <w:rPr>
@@ -3897,13 +4169,7 @@
         <w:rPr>
           <w:color w:val="000000"/>
         </w:rPr>
-        <w:t xml:space="preserve">, </w:t>
-      </w:r>
-      <w:r>
-        <w:rPr>
-          <w:color w:val="000000"/>
-        </w:rPr>
-        <w:t>U</w:t>
+        <w:t>, U</w:t>
       </w:r>
       <w:r>
         <w:rPr>
@@ -3915,19 +4181,7 @@
         <w:rPr>
           <w:color w:val="000000"/>
         </w:rPr>
-        <w:t xml:space="preserve"> </w:t>
-      </w:r>
-      <w:r>
-        <w:rPr>
-          <w:color w:val="000000"/>
-        </w:rPr>
-        <w:t xml:space="preserve">&amp; Wilhelm, </w:t>
-      </w:r>
-      <w:r>
-        <w:rPr>
-          <w:color w:val="000000"/>
-        </w:rPr>
-        <w:t>O</w:t>
+        <w:t xml:space="preserve"> &amp; Wilhelm, O</w:t>
       </w:r>
       <w:r>
         <w:rPr>
@@ -3939,13 +4193,7 @@
         <w:rPr>
           <w:color w:val="000000"/>
         </w:rPr>
-        <w:t xml:space="preserve"> (</w:t>
-      </w:r>
-      <w:r>
-        <w:rPr>
-          <w:color w:val="000000"/>
-        </w:rPr>
-        <w:t xml:space="preserve">2009). Complex </w:t>
+        <w:t xml:space="preserve"> (2009). Complex </w:t>
       </w:r>
       <w:r>
         <w:rPr>
@@ -4376,15 +4624,16 @@
           <w:spacing w:val="4"/>
           <w:shd w:val="clear" w:color="auto" w:fill="FFFFFF"/>
         </w:rPr>
-        <w:t>, R.P., Schrock, J.C.</w:t>
-      </w:r>
-      <w:r>
-        <w:rPr>
+        <w:t xml:space="preserve">, R.P., Schrock, J.C., Engle, R. W., (2005). An automated version of the operation span task. </w:t>
+      </w:r>
+      <w:r>
+        <w:rPr>
+          <w:i/>
           <w:color w:val="333333"/>
           <w:spacing w:val="4"/>
           <w:shd w:val="clear" w:color="auto" w:fill="FFFFFF"/>
         </w:rPr>
-        <w:t xml:space="preserve">, Engle, R. W., </w:t>
+        <w:t>Behavior Research Methods,</w:t>
       </w:r>
       <w:r>
         <w:rPr>
@@ -4392,80 +4641,7 @@
           <w:spacing w:val="4"/>
           <w:shd w:val="clear" w:color="auto" w:fill="FFFFFF"/>
         </w:rPr>
-        <w:t>(2005)</w:t>
-      </w:r>
-      <w:r>
-        <w:rPr>
-          <w:color w:val="333333"/>
-          <w:spacing w:val="4"/>
-          <w:shd w:val="clear" w:color="auto" w:fill="FFFFFF"/>
-        </w:rPr>
-        <w:t xml:space="preserve">. An automated version of the operation span task. </w:t>
-      </w:r>
-      <w:r>
-        <w:rPr>
-          <w:i/>
-          <w:color w:val="333333"/>
-          <w:spacing w:val="4"/>
-          <w:shd w:val="clear" w:color="auto" w:fill="FFFFFF"/>
-        </w:rPr>
-        <w:t>Behavior Research Methods,</w:t>
-      </w:r>
-      <w:r>
-        <w:rPr>
-          <w:color w:val="333333"/>
-          <w:spacing w:val="4"/>
-          <w:shd w:val="clear" w:color="auto" w:fill="FFFFFF"/>
-        </w:rPr>
-        <w:t xml:space="preserve"> 37</w:t>
-      </w:r>
-      <w:r>
-        <w:rPr>
-          <w:color w:val="333333"/>
-          <w:spacing w:val="4"/>
-          <w:shd w:val="clear" w:color="auto" w:fill="FFFFFF"/>
-        </w:rPr>
-        <w:t>(3),</w:t>
-      </w:r>
-      <w:r>
-        <w:rPr>
-          <w:color w:val="333333"/>
-          <w:spacing w:val="4"/>
-          <w:shd w:val="clear" w:color="auto" w:fill="FFFFFF"/>
-        </w:rPr>
-        <w:t xml:space="preserve"> 498</w:t>
-      </w:r>
-      <w:r>
-        <w:rPr>
-          <w:color w:val="333333"/>
-          <w:spacing w:val="4"/>
-          <w:shd w:val="clear" w:color="auto" w:fill="FFFFFF"/>
-        </w:rPr>
-        <w:t>-505</w:t>
-      </w:r>
-      <w:r>
-        <w:rPr>
-          <w:color w:val="333333"/>
-          <w:spacing w:val="4"/>
-          <w:shd w:val="clear" w:color="auto" w:fill="FFFFFF"/>
-        </w:rPr>
-        <w:t xml:space="preserve">. </w:t>
-      </w:r>
-      <w:r>
-        <w:rPr>
-          <w:color w:val="333333"/>
-          <w:spacing w:val="4"/>
-          <w:shd w:val="clear" w:color="auto" w:fill="FFFFFF"/>
-        </w:rPr>
-        <w:t>DOI:</w:t>
-      </w:r>
-      <w:r>
-        <w:rPr>
-          <w:color w:val="333333"/>
-          <w:spacing w:val="4"/>
-          <w:shd w:val="clear" w:color="auto" w:fill="FFFFFF"/>
-        </w:rPr>
-        <w:t>10.3758/BF03192720</w:t>
+        <w:t xml:space="preserve"> 37(3), 498-505. DOI:10.3758/BF03192720</w:t>
       </w:r>
     </w:p>
     <w:p>
@@ -4515,14 +4691,7 @@
           <w:color w:val="000000" w:themeColor="text1"/>
           <w:szCs w:val="28"/>
         </w:rPr>
-        <w:t>Y</w:t>
-      </w:r>
-      <w:r>
-        <w:rPr>
-          <w:color w:val="000000" w:themeColor="text1"/>
-          <w:szCs w:val="28"/>
-        </w:rPr>
-        <w:t xml:space="preserve">uan, K., </w:t>
+        <w:t xml:space="preserve">Yuan, K., </w:t>
       </w:r>
       <w:proofErr w:type="spellStart"/>
       <w:r>
@@ -4603,6 +4772,473 @@
     </w:sectPr>
   </w:body>
 </w:document>
+</file>
+
+<file path=word/comments.xml><?xml version="1.0" encoding="utf-8"?>
+<w:comments xmlns:wpc="http://schemas.microsoft.com/office/word/2010/wordprocessingCanvas" xmlns:cx="http://schemas.microsoft.com/office/drawing/2014/chartex" xmlns:cx1="http://schemas.microsoft.com/office/drawing/2015/9/8/chartex" xmlns:cx2="http://schemas.microsoft.com/office/drawing/2015/10/21/chartex" xmlns:cx3="http://schemas.microsoft.com/office/drawing/2016/5/9/chartex" xmlns:cx4="http://schemas.microsoft.com/office/drawing/2016/5/10/chartex" xmlns:cx5="http://schemas.microsoft.com/office/drawing/2016/5/11/chartex" xmlns:cx6="http://schemas.microsoft.com/office/drawing/2016/5/12/chartex" xmlns:cx7="http://schemas.microsoft.com/office/drawing/2016/5/13/chartex" xmlns:cx8="http://schemas.microsoft.com/office/drawing/2016/5/14/chartex" xmlns:mc="http://schemas.openxmlformats.org/markup-compatibility/2006" xmlns:aink="http://schemas.microsoft.com/office/drawing/2016/ink" xmlns:am3d="http://schemas.microsoft.com/office/drawing/2017/model3d" xmlns:o="urn:schemas-microsoft-com:office:office" xmlns:r="http://schemas.openxmlformats.org/officeDocument/2006/relationships" xmlns:m="http://schemas.openxmlformats.org/officeDocument/2006/math" xmlns:v="urn:schemas-microsoft-com:vml" xmlns:wp14="http://schemas.microsoft.com/office/word/2010/wordprocessingDrawing" xmlns:wp="http://schemas.openxmlformats.org/drawingml/2006/wordprocessingDrawing" xmlns:w10="urn:schemas-microsoft-com:office:word" xmlns:w="http://schemas.openxmlformats.org/wordprocessingml/2006/main" xmlns:w14="http://schemas.microsoft.com/office/word/2010/wordml" xmlns:w15="http://schemas.microsoft.com/office/word/2012/wordml" xmlns:w16cid="http://schemas.microsoft.com/office/word/2016/wordml/cid" xmlns:w16se="http://schemas.microsoft.com/office/word/2015/wordml/symex" xmlns:wpg="http://schemas.microsoft.com/office/word/2010/wordprocessingGroup" xmlns:wpi="http://schemas.microsoft.com/office/word/2010/wordprocessingInk" xmlns:wne="http://schemas.microsoft.com/office/word/2006/wordml" xmlns:wps="http://schemas.microsoft.com/office/word/2010/wordprocessingShape" mc:Ignorable="w14 w15 w16se w16cid wp14">
+  <w:comment w:id="0" w:author="Wikowsky, Addie J" w:date="2019-04-16T09:48:00Z" w:initials="WAJ">
+    <w:p>
+      <w:pPr>
+        <w:pStyle w:val="CommentText"/>
+      </w:pPr>
+      <w:r>
+        <w:rPr>
+          <w:rStyle w:val="CommentReference"/>
+        </w:rPr>
+        <w:annotationRef/>
+      </w:r>
+      <w:r>
+        <w:t>GENERAL NOTES</w:t>
+      </w:r>
+      <w:r>
+        <w:t xml:space="preserve"> (from Dana)</w:t>
+      </w:r>
+      <w:r>
+        <w:t>:</w:t>
+      </w:r>
+    </w:p>
+    <w:p>
+      <w:pPr>
+        <w:pStyle w:val="CommentText"/>
+      </w:pPr>
+      <w:r>
+        <w:t>-More detail in procedures</w:t>
+      </w:r>
+    </w:p>
+    <w:p>
+      <w:pPr>
+        <w:pStyle w:val="CommentText"/>
+      </w:pPr>
+      <w:r>
+        <w:t>-More info on data analyses</w:t>
+      </w:r>
+    </w:p>
+    <w:p>
+      <w:pPr>
+        <w:pStyle w:val="CommentText"/>
+      </w:pPr>
+      <w:r>
+        <w:t>-Future research idea: what if “expertise” is manipulated – comparisons within rather than between subjects</w:t>
+      </w:r>
+    </w:p>
+    <w:p>
+      <w:pPr>
+        <w:pStyle w:val="CommentText"/>
+      </w:pPr>
+    </w:p>
+  </w:comment>
+  <w:comment w:id="1" w:author="Wikowsky, Addie J" w:date="2019-04-16T10:04:00Z" w:initials="WAJ">
+    <w:p>
+      <w:pPr>
+        <w:pStyle w:val="CommentText"/>
+      </w:pPr>
+      <w:r>
+        <w:rPr>
+          <w:rStyle w:val="CommentReference"/>
+        </w:rPr>
+        <w:annotationRef/>
+      </w:r>
+      <w:r>
+        <w:t>From Dana: work on this transition</w:t>
+      </w:r>
+    </w:p>
+  </w:comment>
+  <w:comment w:id="2" w:author="Wikowsky, Addie J" w:date="2019-04-16T10:04:00Z" w:initials="WAJ">
+    <w:p>
+      <w:pPr>
+        <w:pStyle w:val="CommentText"/>
+      </w:pPr>
+      <w:r>
+        <w:rPr>
+          <w:rStyle w:val="CommentReference"/>
+        </w:rPr>
+        <w:annotationRef/>
+      </w:r>
+      <w:r>
+        <w:t>From Dana: more detail</w:t>
+      </w:r>
+    </w:p>
+  </w:comment>
+  <w:comment w:id="3" w:author="Wikowsky, Addie J" w:date="2019-04-16T10:05:00Z" w:initials="WAJ">
+    <w:p>
+      <w:pPr>
+        <w:pStyle w:val="CommentText"/>
+      </w:pPr>
+      <w:r>
+        <w:rPr>
+          <w:rStyle w:val="CommentReference"/>
+        </w:rPr>
+        <w:annotationRef/>
+      </w:r>
+      <w:proofErr w:type="spellStart"/>
+      <w:r>
+        <w:t>wc</w:t>
+      </w:r>
+      <w:proofErr w:type="spellEnd"/>
+    </w:p>
+  </w:comment>
+  <w:comment w:id="4" w:author="Wikowsky, Addie J" w:date="2019-04-16T10:05:00Z" w:initials="WAJ">
+    <w:p>
+      <w:pPr>
+        <w:pStyle w:val="CommentText"/>
+      </w:pPr>
+      <w:r>
+        <w:rPr>
+          <w:rStyle w:val="CommentReference"/>
+        </w:rPr>
+        <w:annotationRef/>
+      </w:r>
+      <w:proofErr w:type="spellStart"/>
+      <w:r>
+        <w:t>wc</w:t>
+      </w:r>
+      <w:proofErr w:type="spellEnd"/>
+    </w:p>
+  </w:comment>
+  <w:comment w:id="5" w:author="Wikowsky, Addie J" w:date="2019-04-16T10:07:00Z" w:initials="WAJ">
+    <w:p>
+      <w:pPr>
+        <w:pStyle w:val="CommentText"/>
+      </w:pPr>
+      <w:r>
+        <w:rPr>
+          <w:rStyle w:val="CommentReference"/>
+        </w:rPr>
+        <w:annotationRef/>
+      </w:r>
+      <w:r>
+        <w:t>From Dana: confusing</w:t>
+      </w:r>
+    </w:p>
+  </w:comment>
+  <w:comment w:id="6" w:author="Wikowsky, Addie J" w:date="2019-04-16T10:10:00Z" w:initials="WAJ">
+    <w:p>
+      <w:pPr>
+        <w:pStyle w:val="CommentText"/>
+      </w:pPr>
+      <w:r>
+        <w:rPr>
+          <w:rStyle w:val="CommentReference"/>
+        </w:rPr>
+        <w:annotationRef/>
+      </w:r>
+      <w:r>
+        <w:t xml:space="preserve">From Dana: </w:t>
+      </w:r>
+    </w:p>
+    <w:p>
+      <w:pPr>
+        <w:pStyle w:val="CommentText"/>
+      </w:pPr>
+      <w:r>
+        <w:rPr>
+          <w:rStyle w:val="CommentReference"/>
+        </w:rPr>
+        <w:t xml:space="preserve">ADD IN ADDITIONAL CONCLUSION PARAGRAPH HERE – include a purpose </w:t>
+      </w:r>
+      <w:proofErr w:type="gramStart"/>
+      <w:r>
+        <w:rPr>
+          <w:rStyle w:val="CommentReference"/>
+        </w:rPr>
+        <w:t>statement/hypotheses</w:t>
+      </w:r>
+      <w:proofErr w:type="gramEnd"/>
+      <w:r>
+        <w:rPr>
+          <w:rStyle w:val="CommentReference"/>
+        </w:rPr>
+        <w:t>.  Make sure they are stated clearly.</w:t>
+      </w:r>
+    </w:p>
+    <w:p>
+      <w:pPr>
+        <w:pStyle w:val="CommentText"/>
+      </w:pPr>
+    </w:p>
+  </w:comment>
+  <w:comment w:id="7" w:author="Wikowsky, Addie J" w:date="2019-04-16T10:13:00Z" w:initials="WAJ">
+    <w:p>
+      <w:pPr>
+        <w:pStyle w:val="CommentText"/>
+      </w:pPr>
+      <w:r>
+        <w:rPr>
+          <w:rStyle w:val="CommentReference"/>
+        </w:rPr>
+        <w:annotationRef/>
+      </w:r>
+      <w:r>
+        <w:t>Inclusion/Exclusion criteria for the control group?  (for example – anything less than 2 years of language in HS ok?  Previously enrolled in FL course in college?)  In general, be more specific about how participants are assigned to each group</w:t>
+      </w:r>
+    </w:p>
+    <w:p>
+      <w:pPr>
+        <w:pStyle w:val="CommentText"/>
+      </w:pPr>
+    </w:p>
+  </w:comment>
+  <w:comment w:id="8" w:author="Wikowsky, Addie J" w:date="2019-04-16T10:14:00Z" w:initials="WAJ">
+    <w:p>
+      <w:pPr>
+        <w:pStyle w:val="CommentText"/>
+      </w:pPr>
+      <w:r>
+        <w:rPr>
+          <w:rStyle w:val="CommentReference"/>
+        </w:rPr>
+        <w:annotationRef/>
+      </w:r>
+      <w:r>
+        <w:t xml:space="preserve">From Dana: </w:t>
+      </w:r>
+      <w:r>
+        <w:rPr>
+          <w:rStyle w:val="CommentReference"/>
+        </w:rPr>
+        <w:annotationRef/>
+      </w:r>
+      <w:r>
+        <w:t>ADD IN WHAT YOU HAD IN THE POWERPOINT ABOUT HOW YOU WILL BE COUNTERBALANCING</w:t>
+      </w:r>
+    </w:p>
+    <w:p>
+      <w:pPr>
+        <w:pStyle w:val="CommentText"/>
+      </w:pPr>
+    </w:p>
+    <w:p>
+      <w:pPr>
+        <w:pStyle w:val="CommentText"/>
+      </w:pPr>
+      <w:r>
+        <w:t>PROVIDE MORE DETAIL REGARDING THE ACTUAL PROCEDURES – SESSION LENGTH, WHAT THE PARTICIPANTS WILL BE INSTRUCTED, ETC.  What you have now is mostly a description of the assessments, less so a procedure for running the experiment.</w:t>
+      </w:r>
+    </w:p>
+    <w:p>
+      <w:pPr>
+        <w:pStyle w:val="CommentText"/>
+      </w:pPr>
+    </w:p>
+  </w:comment>
+  <w:comment w:id="9" w:author="Wikowsky, Addie J" w:date="2019-04-16T10:14:00Z" w:initials="WAJ">
+    <w:p>
+      <w:pPr>
+        <w:pStyle w:val="CommentText"/>
+      </w:pPr>
+      <w:r>
+        <w:rPr>
+          <w:rStyle w:val="CommentReference"/>
+        </w:rPr>
+        <w:annotationRef/>
+      </w:r>
+      <w:r>
+        <w:t xml:space="preserve">FD: </w:t>
+      </w:r>
+      <w:r>
+        <w:t>Literally at the same time, or during the one session in a particular order?</w:t>
+      </w:r>
+    </w:p>
+  </w:comment>
+  <w:comment w:id="10" w:author="Wikowsky, Addie J" w:date="2019-04-16T10:15:00Z" w:initials="WAJ">
+    <w:p>
+      <w:pPr>
+        <w:pStyle w:val="CommentText"/>
+      </w:pPr>
+      <w:r>
+        <w:rPr>
+          <w:rStyle w:val="CommentReference"/>
+        </w:rPr>
+        <w:annotationRef/>
+      </w:r>
+      <w:r>
+        <w:t xml:space="preserve">FD: </w:t>
+      </w:r>
+      <w:r>
+        <w:rPr>
+          <w:rStyle w:val="CommentReference"/>
+        </w:rPr>
+        <w:annotationRef/>
+      </w:r>
+      <w:r>
+        <w:t>The assessments or the participants?</w:t>
+      </w:r>
+    </w:p>
+  </w:comment>
+  <w:comment w:id="11" w:author="Wikowsky, Addie J" w:date="2019-04-16T10:15:00Z" w:initials="WAJ">
+    <w:p>
+      <w:pPr>
+        <w:pStyle w:val="CommentText"/>
+      </w:pPr>
+      <w:r>
+        <w:rPr>
+          <w:rStyle w:val="CommentReference"/>
+        </w:rPr>
+        <w:annotationRef/>
+      </w:r>
+      <w:r>
+        <w:t>Does this mean all assessments would be the same length of time?  I don’t think this is what you meant.</w:t>
+      </w:r>
+    </w:p>
+  </w:comment>
+  <w:comment w:id="12" w:author="Wikowsky, Addie J" w:date="2019-04-16T10:15:00Z" w:initials="WAJ">
+    <w:p>
+      <w:pPr>
+        <w:pStyle w:val="CommentText"/>
+      </w:pPr>
+      <w:r>
+        <w:rPr>
+          <w:rStyle w:val="CommentReference"/>
+        </w:rPr>
+        <w:annotationRef/>
+      </w:r>
+      <w:r>
+        <w:t xml:space="preserve">FD: what </w:t>
+      </w:r>
+      <w:proofErr w:type="gramStart"/>
+      <w:r>
+        <w:t>is</w:t>
+      </w:r>
+      <w:proofErr w:type="gramEnd"/>
+      <w:r>
+        <w:t xml:space="preserve"> the criteria </w:t>
+      </w:r>
+    </w:p>
+  </w:comment>
+  <w:comment w:id="13" w:author="Wikowsky, Addie J" w:date="2019-04-16T10:16:00Z" w:initials="WAJ">
+    <w:p>
+      <w:pPr>
+        <w:pStyle w:val="CommentText"/>
+      </w:pPr>
+      <w:r>
+        <w:rPr>
+          <w:rStyle w:val="CommentReference"/>
+        </w:rPr>
+        <w:annotationRef/>
+      </w:r>
+      <w:r>
+        <w:t xml:space="preserve">FD: </w:t>
+      </w:r>
+      <w:r>
+        <w:t>How will you determine which placement exam to give them?  Explain this in your method</w:t>
+      </w:r>
+    </w:p>
+  </w:comment>
+  <w:comment w:id="14" w:author="Wikowsky, Addie J" w:date="2019-04-16T10:17:00Z" w:initials="WAJ">
+    <w:p>
+      <w:pPr>
+        <w:pStyle w:val="CommentText"/>
+      </w:pPr>
+      <w:r>
+        <w:rPr>
+          <w:rStyle w:val="CommentReference"/>
+        </w:rPr>
+        <w:annotationRef/>
+      </w:r>
+      <w:r>
+        <w:t xml:space="preserve">FD: </w:t>
+      </w:r>
+      <w:r>
+        <w:t xml:space="preserve">Measures used are clear – but could be </w:t>
+      </w:r>
+      <w:proofErr w:type="gramStart"/>
+      <w:r>
+        <w:t>more clear</w:t>
+      </w:r>
+      <w:proofErr w:type="gramEnd"/>
+      <w:r>
+        <w:t xml:space="preserve"> re: “procedure”</w:t>
+      </w:r>
+    </w:p>
+    <w:p>
+      <w:pPr>
+        <w:pStyle w:val="CommentText"/>
+      </w:pPr>
+    </w:p>
+    <w:p>
+      <w:pPr>
+        <w:pStyle w:val="CommentText"/>
+      </w:pPr>
+      <w:r>
+        <w:t>Any demographic info to be collected?</w:t>
+      </w:r>
+    </w:p>
+    <w:p>
+      <w:pPr>
+        <w:pStyle w:val="CommentText"/>
+      </w:pPr>
+    </w:p>
+    <w:p>
+      <w:pPr>
+        <w:pStyle w:val="CommentText"/>
+      </w:pPr>
+      <w:r>
+        <w:rPr>
+          <w:rStyle w:val="CommentReference"/>
+        </w:rPr>
+        <w:t>I might suggest including a data analysis section within your methods, identifying what analyses you will run, and what comparisons you will make.</w:t>
+      </w:r>
+    </w:p>
+  </w:comment>
+  <w:comment w:id="15" w:author="Wikowsky, Addie J" w:date="2019-04-16T10:17:00Z" w:initials="WAJ">
+    <w:p>
+      <w:pPr>
+        <w:pStyle w:val="CommentText"/>
+      </w:pPr>
+      <w:r>
+        <w:rPr>
+          <w:rStyle w:val="CommentReference"/>
+        </w:rPr>
+        <w:annotationRef/>
+      </w:r>
+      <w:r>
+        <w:t>FD: revise</w:t>
+      </w:r>
+    </w:p>
+  </w:comment>
+</w:comments>
+</file>
+
+<file path=word/commentsExtended.xml><?xml version="1.0" encoding="utf-8"?>
+<w15:commentsEx xmlns:wpc="http://schemas.microsoft.com/office/word/2010/wordprocessingCanvas" xmlns:cx="http://schemas.microsoft.com/office/drawing/2014/chartex" xmlns:cx1="http://schemas.microsoft.com/office/drawing/2015/9/8/chartex" xmlns:cx2="http://schemas.microsoft.com/office/drawing/2015/10/21/chartex" xmlns:cx3="http://schemas.microsoft.com/office/drawing/2016/5/9/chartex" xmlns:cx4="http://schemas.microsoft.com/office/drawing/2016/5/10/chartex" xmlns:cx5="http://schemas.microsoft.com/office/drawing/2016/5/11/chartex" xmlns:cx6="http://schemas.microsoft.com/office/drawing/2016/5/12/chartex" xmlns:cx7="http://schemas.microsoft.com/office/drawing/2016/5/13/chartex" xmlns:cx8="http://schemas.microsoft.com/office/drawing/2016/5/14/chartex" xmlns:mc="http://schemas.openxmlformats.org/markup-compatibility/2006" xmlns:aink="http://schemas.microsoft.com/office/drawing/2016/ink" xmlns:am3d="http://schemas.microsoft.com/office/drawing/2017/model3d" xmlns:o="urn:schemas-microsoft-com:office:office" xmlns:r="http://schemas.openxmlformats.org/officeDocument/2006/relationships" xmlns:m="http://schemas.openxmlformats.org/officeDocument/2006/math" xmlns:v="urn:schemas-microsoft-com:vml" xmlns:wp14="http://schemas.microsoft.com/office/word/2010/wordprocessingDrawing" xmlns:wp="http://schemas.openxmlformats.org/drawingml/2006/wordprocessingDrawing" xmlns:w10="urn:schemas-microsoft-com:office:word" xmlns:w="http://schemas.openxmlformats.org/wordprocessingml/2006/main" xmlns:w14="http://schemas.microsoft.com/office/word/2010/wordml" xmlns:w15="http://schemas.microsoft.com/office/word/2012/wordml" xmlns:w16cid="http://schemas.microsoft.com/office/word/2016/wordml/cid" xmlns:w16se="http://schemas.microsoft.com/office/word/2015/wordml/symex" xmlns:wpg="http://schemas.microsoft.com/office/word/2010/wordprocessingGroup" xmlns:wpi="http://schemas.microsoft.com/office/word/2010/wordprocessingInk" xmlns:wne="http://schemas.microsoft.com/office/word/2006/wordml" xmlns:wps="http://schemas.microsoft.com/office/word/2010/wordprocessingShape" mc:Ignorable="w14 w15 w16se w16cid wp14">
+  <w15:commentEx w15:paraId="4C670A23" w15:done="0"/>
+  <w15:commentEx w15:paraId="6680AE04" w15:done="0"/>
+  <w15:commentEx w15:paraId="2248EDAE" w15:done="0"/>
+  <w15:commentEx w15:paraId="3B951F87" w15:done="0"/>
+  <w15:commentEx w15:paraId="2499E5C8" w15:done="0"/>
+  <w15:commentEx w15:paraId="718B222A" w15:done="0"/>
+  <w15:commentEx w15:paraId="386A52B8" w15:done="0"/>
+  <w15:commentEx w15:paraId="54CB0E87" w15:done="0"/>
+  <w15:commentEx w15:paraId="70A9E04C" w15:done="0"/>
+  <w15:commentEx w15:paraId="2C42207F" w15:done="0"/>
+  <w15:commentEx w15:paraId="4673D7CE" w15:done="0"/>
+  <w15:commentEx w15:paraId="38318744" w15:done="0"/>
+  <w15:commentEx w15:paraId="6F9CE921" w15:done="0"/>
+  <w15:commentEx w15:paraId="24D8D20F" w15:done="0"/>
+  <w15:commentEx w15:paraId="0A8A5271" w15:done="0"/>
+  <w15:commentEx w15:paraId="629D07F9" w15:done="0"/>
+</w15:commentsEx>
+</file>
+
+<file path=word/commentsIds.xml><?xml version="1.0" encoding="utf-8"?>
+<w16cid:commentsIds xmlns:wpc="http://schemas.microsoft.com/office/word/2010/wordprocessingCanvas" xmlns:cx="http://schemas.microsoft.com/office/drawing/2014/chartex" xmlns:cx1="http://schemas.microsoft.com/office/drawing/2015/9/8/chartex" xmlns:cx2="http://schemas.microsoft.com/office/drawing/2015/10/21/chartex" xmlns:cx3="http://schemas.microsoft.com/office/drawing/2016/5/9/chartex" xmlns:cx4="http://schemas.microsoft.com/office/drawing/2016/5/10/chartex" xmlns:cx5="http://schemas.microsoft.com/office/drawing/2016/5/11/chartex" xmlns:cx6="http://schemas.microsoft.com/office/drawing/2016/5/12/chartex" xmlns:cx7="http://schemas.microsoft.com/office/drawing/2016/5/13/chartex" xmlns:cx8="http://schemas.microsoft.com/office/drawing/2016/5/14/chartex" xmlns:mc="http://schemas.openxmlformats.org/markup-compatibility/2006" xmlns:aink="http://schemas.microsoft.com/office/drawing/2016/ink" xmlns:am3d="http://schemas.microsoft.com/office/drawing/2017/model3d" xmlns:o="urn:schemas-microsoft-com:office:office" xmlns:r="http://schemas.openxmlformats.org/officeDocument/2006/relationships" xmlns:m="http://schemas.openxmlformats.org/officeDocument/2006/math" xmlns:v="urn:schemas-microsoft-com:vml" xmlns:wp14="http://schemas.microsoft.com/office/word/2010/wordprocessingDrawing" xmlns:wp="http://schemas.openxmlformats.org/drawingml/2006/wordprocessingDrawing" xmlns:w10="urn:schemas-microsoft-com:office:word" xmlns:w="http://schemas.openxmlformats.org/wordprocessingml/2006/main" xmlns:w14="http://schemas.microsoft.com/office/word/2010/wordml" xmlns:w15="http://schemas.microsoft.com/office/word/2012/wordml" xmlns:w16cid="http://schemas.microsoft.com/office/word/2016/wordml/cid" xmlns:w16se="http://schemas.microsoft.com/office/word/2015/wordml/symex" xmlns:wpg="http://schemas.microsoft.com/office/word/2010/wordprocessingGroup" xmlns:wpi="http://schemas.microsoft.com/office/word/2010/wordprocessingInk" xmlns:wne="http://schemas.microsoft.com/office/word/2006/wordml" xmlns:wps="http://schemas.microsoft.com/office/word/2010/wordprocessingShape" mc:Ignorable="w14 w15 w16se w16cid wp14">
+  <w16cid:commentId w16cid:paraId="4C670A23" w16cid:durableId="20602361"/>
+  <w16cid:commentId w16cid:paraId="6680AE04" w16cid:durableId="20602724"/>
+  <w16cid:commentId w16cid:paraId="2248EDAE" w16cid:durableId="20602743"/>
+  <w16cid:commentId w16cid:paraId="3B951F87" w16cid:durableId="20602776"/>
+  <w16cid:commentId w16cid:paraId="2499E5C8" w16cid:durableId="2060277B"/>
+  <w16cid:commentId w16cid:paraId="718B222A" w16cid:durableId="206027F7"/>
+  <w16cid:commentId w16cid:paraId="386A52B8" w16cid:durableId="20602897"/>
+  <w16cid:commentId w16cid:paraId="54CB0E87" w16cid:durableId="2060294B"/>
+  <w16cid:commentId w16cid:paraId="70A9E04C" w16cid:durableId="2060296C"/>
+  <w16cid:commentId w16cid:paraId="2C42207F" w16cid:durableId="2060298C"/>
+  <w16cid:commentId w16cid:paraId="4673D7CE" w16cid:durableId="206029A4"/>
+  <w16cid:commentId w16cid:paraId="38318744" w16cid:durableId="206029B5"/>
+  <w16cid:commentId w16cid:paraId="6F9CE921" w16cid:durableId="206029DE"/>
+  <w16cid:commentId w16cid:paraId="24D8D20F" w16cid:durableId="206029F5"/>
+  <w16cid:commentId w16cid:paraId="0A8A5271" w16cid:durableId="20602A2A"/>
+  <w16cid:commentId w16cid:paraId="629D07F9" w16cid:durableId="20602A53"/>
+</w16cid:commentsIds>
 </file>
 
 <file path=word/numbering.xml><?xml version="1.0" encoding="utf-8"?>
@@ -4840,6 +5476,14 @@
     <w:abstractNumId w:val="0"/>
   </w:num>
 </w:numbering>
+</file>
+
+<file path=word/people.xml><?xml version="1.0" encoding="utf-8"?>
+<w15:people xmlns:wpc="http://schemas.microsoft.com/office/word/2010/wordprocessingCanvas" xmlns:cx="http://schemas.microsoft.com/office/drawing/2014/chartex" xmlns:cx1="http://schemas.microsoft.com/office/drawing/2015/9/8/chartex" xmlns:cx2="http://schemas.microsoft.com/office/drawing/2015/10/21/chartex" xmlns:cx3="http://schemas.microsoft.com/office/drawing/2016/5/9/chartex" xmlns:cx4="http://schemas.microsoft.com/office/drawing/2016/5/10/chartex" xmlns:cx5="http://schemas.microsoft.com/office/drawing/2016/5/11/chartex" xmlns:cx6="http://schemas.microsoft.com/office/drawing/2016/5/12/chartex" xmlns:cx7="http://schemas.microsoft.com/office/drawing/2016/5/13/chartex" xmlns:cx8="http://schemas.microsoft.com/office/drawing/2016/5/14/chartex" xmlns:mc="http://schemas.openxmlformats.org/markup-compatibility/2006" xmlns:aink="http://schemas.microsoft.com/office/drawing/2016/ink" xmlns:am3d="http://schemas.microsoft.com/office/drawing/2017/model3d" xmlns:o="urn:schemas-microsoft-com:office:office" xmlns:r="http://schemas.openxmlformats.org/officeDocument/2006/relationships" xmlns:m="http://schemas.openxmlformats.org/officeDocument/2006/math" xmlns:v="urn:schemas-microsoft-com:vml" xmlns:wp14="http://schemas.microsoft.com/office/word/2010/wordprocessingDrawing" xmlns:wp="http://schemas.openxmlformats.org/drawingml/2006/wordprocessingDrawing" xmlns:w10="urn:schemas-microsoft-com:office:word" xmlns:w="http://schemas.openxmlformats.org/wordprocessingml/2006/main" xmlns:w14="http://schemas.microsoft.com/office/word/2010/wordml" xmlns:w15="http://schemas.microsoft.com/office/word/2012/wordml" xmlns:w16cid="http://schemas.microsoft.com/office/word/2016/wordml/cid" xmlns:w16se="http://schemas.microsoft.com/office/word/2015/wordml/symex" xmlns:wpg="http://schemas.microsoft.com/office/word/2010/wordprocessingGroup" xmlns:wpi="http://schemas.microsoft.com/office/word/2010/wordprocessingInk" xmlns:wne="http://schemas.microsoft.com/office/word/2006/wordml" xmlns:wps="http://schemas.microsoft.com/office/word/2010/wordprocessingShape" mc:Ignorable="w14 w15 w16se w16cid wp14">
+  <w15:person w15:author="Wikowsky, Addie J">
+    <w15:presenceInfo w15:providerId="AD" w15:userId="S::add0623@live.missouristate.edu::ffb3e315-145e-42d7-bd8d-35629c1361af"/>
+  </w15:person>
+</w15:people>
 </file>
 
 <file path=word/styles.xml><?xml version="1.0" encoding="utf-8"?>
@@ -5242,6 +5886,7 @@
   <w:style w:type="character" w:default="1" w:styleId="DefaultParagraphFont">
     <w:name w:val="Default Paragraph Font"/>
     <w:uiPriority w:val="1"/>
+    <w:semiHidden/>
     <w:unhideWhenUsed/>
   </w:style>
   <w:style w:type="table" w:default="1" w:styleId="TableNormal">

</xml_diff>